<commit_message>
Added step description for obfuscation into release process
</commit_message>
<xml_diff>
--- a/Preparing for a staging release.docx
+++ b/Preparing for a staging release.docx
@@ -3,7 +3,6 @@
 <w:document xmlns:wpc="http://schemas.microsoft.com/office/word/2010/wordprocessingCanvas" xmlns:mc="http://schemas.openxmlformats.org/markup-compatibility/2006" xmlns:o="urn:schemas-microsoft-com:office:office" xmlns:r="http://schemas.openxmlformats.org/officeDocument/2006/relationships" xmlns:m="http://schemas.openxmlformats.org/officeDocument/2006/math" xmlns:v="urn:schemas-microsoft-com:vml" xmlns:wp14="http://schemas.microsoft.com/office/word/2010/wordprocessingDrawing" xmlns:wp="http://schemas.openxmlformats.org/drawingml/2006/wordprocessingDrawing" xmlns:w10="urn:schemas-microsoft-com:office:word" xmlns:w="http://schemas.openxmlformats.org/wordprocessingml/2006/main" xmlns:w14="http://schemas.microsoft.com/office/word/2010/wordml" xmlns:wpg="http://schemas.microsoft.com/office/word/2010/wordprocessingGroup" xmlns:wpi="http://schemas.microsoft.com/office/word/2010/wordprocessingInk" xmlns:wne="http://schemas.microsoft.com/office/word/2006/wordml" xmlns:wps="http://schemas.microsoft.com/office/word/2010/wordprocessingShape" mc:Ignorable="w14 wp14">
   <w:body>
     <w:p>
-      <w:bookmarkStart w:id="0" w:name="_GoBack"/>
       <w:r>
         <w:t>Preparing for a staging release:</w:t>
       </w:r>
@@ -321,6 +320,59 @@
     <w:p>
       <w:r>
         <w:lastRenderedPageBreak/>
+        <w:t xml:space="preserve">Obfuscate </w:t>
+      </w:r>
+      <w:proofErr w:type="spellStart"/>
+      <w:r>
+        <w:t>CloudApiPublic</w:t>
+      </w:r>
+      <w:proofErr w:type="spellEnd"/>
+      <w:r>
+        <w:t xml:space="preserve"> binary in </w:t>
+      </w:r>
+      <w:proofErr w:type="spellStart"/>
+      <w:r>
+        <w:t>CloudApiPublic</w:t>
+      </w:r>
+      <w:proofErr w:type="spellEnd"/>
+      <w:r>
+        <w:t xml:space="preserve">\bin\Release and copy from </w:t>
+      </w:r>
+      <w:proofErr w:type="spellStart"/>
+      <w:r>
+        <w:t>CloudApiPublic</w:t>
+      </w:r>
+      <w:proofErr w:type="spellEnd"/>
+      <w:r>
+        <w:t xml:space="preserve">\bin\Release\Obfuscated to </w:t>
+      </w:r>
+      <w:proofErr w:type="spellStart"/>
+      <w:r>
+        <w:t>CloudApiPublic</w:t>
+      </w:r>
+      <w:proofErr w:type="spellEnd"/>
+      <w:r>
+        <w:t xml:space="preserve">\bin\Release, </w:t>
+      </w:r>
+      <w:proofErr w:type="spellStart"/>
+      <w:r>
+        <w:t>CloudSdkSyncSample</w:t>
+      </w:r>
+      <w:proofErr w:type="spellEnd"/>
+      <w:r>
+        <w:t xml:space="preserve">\bin\Release, and </w:t>
+      </w:r>
+      <w:proofErr w:type="spellStart"/>
+      <w:r>
+        <w:t>CloudSdkSyncSample</w:t>
+      </w:r>
+      <w:proofErr w:type="spellEnd"/>
+      <w:r>
+        <w:t>\bin\Debug</w:t>
+      </w:r>
+    </w:p>
+    <w:p>
+      <w:r>
         <w:t xml:space="preserve">Switch to </w:t>
       </w:r>
       <w:proofErr w:type="gramStart"/>
@@ -431,10 +483,7 @@
     </w:p>
     <w:p>
       <w:r>
-        <w:t>Change directory you placed CloudSdkSetup.exe</w:t>
-      </w:r>
-      <w:r>
-        <w:t xml:space="preserve"> in the previous command prompt</w:t>
+        <w:t>Change directory you placed CloudSdkSetup.exe in the previous command prompt</w:t>
       </w:r>
     </w:p>
     <w:p>
@@ -473,13 +522,15 @@
       </w:r>
       <w:proofErr w:type="spellEnd"/>
       <w:r>
-        <w:t xml:space="preserve"> sign /f </w:t>
-      </w:r>
-      <w:r>
-        <w:t>C:\</w:t>
-      </w:r>
-      <w:r>
-        <w:t>CertBackup\CloudSigning\CloudPlatformCodeSigning.pfx /p &lt;password&gt; CloudSdkSetup.exe</w:t>
+        <w:t xml:space="preserve"> sign </w:t>
+      </w:r>
+      <w:bookmarkStart w:id="0" w:name="_GoBack"/>
+      <w:r>
+        <w:t>/f C:\CertBackup\CloudSigning\CloudPlatformCodeSigning.pfx /p &lt;password&gt; CloudSdkSetup.ex</w:t>
+      </w:r>
+      <w:bookmarkEnd w:id="0"/>
+      <w:r>
+        <w:t>e</w:t>
       </w:r>
     </w:p>
     <w:p>
@@ -491,7 +542,6 @@
       <w:r>
         <w:t>The zip file is the completed release</w:t>
       </w:r>
-      <w:bookmarkEnd w:id="0"/>
     </w:p>
     <w:sectPr>
       <w:pgSz w:w="12240" w:h="15840"/>

</xml_diff>

<commit_message>
1) Updated the release build procedure document.
</commit_message>
<xml_diff>
--- a/Preparing for a staging release.docx
+++ b/Preparing for a staging release.docx
@@ -53,6 +53,46 @@
         <w:t>CloudPlatformCodeSigning.pfx</w:t>
       </w:r>
       <w:proofErr w:type="spellEnd"/>
+      <w:r>
+        <w:t>.</w:t>
+      </w:r>
+    </w:p>
+    <w:p>
+      <w:r>
+        <w:t xml:space="preserve">For </w:t>
+      </w:r>
+      <w:proofErr w:type="spellStart"/>
+      <w:r>
+        <w:t>CloudApiPublic</w:t>
+      </w:r>
+      <w:proofErr w:type="spellEnd"/>
+      <w:r>
+        <w:t xml:space="preserve"> and </w:t>
+      </w:r>
+      <w:proofErr w:type="spellStart"/>
+      <w:r>
+        <w:t>CloudSetupSdkSyncSampleSupport</w:t>
+      </w:r>
+      <w:proofErr w:type="spellEnd"/>
+      <w:r>
+        <w:t xml:space="preserve">, in project properties, use the signing tab. For </w:t>
+      </w:r>
+      <w:proofErr w:type="spellStart"/>
+      <w:r>
+        <w:t>CloudSetupSdkSyncSample</w:t>
+      </w:r>
+      <w:proofErr w:type="spellEnd"/>
+      <w:r>
+        <w:t xml:space="preserve">, click Number 6, select Releases, then click the Signing tab.  Set the Digital Certificate File, Certificate Password, and set Sign Output Files to “Setup.exe and Windows Installer Package”.  Press </w:t>
+      </w:r>
+      <w:proofErr w:type="spellStart"/>
+      <w:r>
+        <w:t>Ctrl+Shift+S</w:t>
+      </w:r>
+      <w:proofErr w:type="spellEnd"/>
+      <w:r>
+        <w:t xml:space="preserve"> to save all.</w:t>
+      </w:r>
     </w:p>
     <w:p>
       <w:r>
@@ -169,6 +209,9 @@
     <w:p>
       <w:r>
         <w:t>Open a Visual Studio 2012 Developer Command Prompt</w:t>
+      </w:r>
+      <w:r>
+        <w:t xml:space="preserve"> “as Administrator”.</w:t>
       </w:r>
     </w:p>
     <w:p>
@@ -277,7 +320,19 @@
     </w:p>
     <w:p>
       <w:r>
-        <w:t xml:space="preserve">Remove the </w:t>
+        <w:lastRenderedPageBreak/>
+        <w:t xml:space="preserve">In the </w:t>
+      </w:r>
+      <w:proofErr w:type="spellStart"/>
+      <w:r>
+        <w:t>CloudApiPublic</w:t>
+      </w:r>
+      <w:proofErr w:type="spellEnd"/>
+      <w:r>
+        <w:t xml:space="preserve"> References, change the</w:t>
+      </w:r>
+      <w:r>
+        <w:t xml:space="preserve"> </w:t>
       </w:r>
       <w:proofErr w:type="spellStart"/>
       <w:r>
@@ -285,7 +340,18 @@
       </w:r>
       <w:proofErr w:type="spellEnd"/>
       <w:r>
-        <w:t xml:space="preserve"> reference from </w:t>
+        <w:t xml:space="preserve"> reference</w:t>
+      </w:r>
+      <w:r>
+        <w:t xml:space="preserve"> </w:t>
+      </w:r>
+      <w:r>
+        <w:t>Specific Version to True.</w:t>
+      </w:r>
+    </w:p>
+    <w:p>
+      <w:r>
+        <w:t xml:space="preserve">Build </w:t>
       </w:r>
       <w:proofErr w:type="spellStart"/>
       <w:r>
@@ -293,15 +359,73 @@
       </w:r>
       <w:proofErr w:type="spellEnd"/>
       <w:r>
-        <w:t xml:space="preserve"> references and add a new one from 3rdParty\bin\Release. Change Embed </w:t>
-      </w:r>
-      <w:proofErr w:type="spellStart"/>
-      <w:r>
-        <w:t>Interop</w:t>
-      </w:r>
-      <w:proofErr w:type="spellEnd"/>
-      <w:r>
-        <w:t xml:space="preserve"> Types to False and change Specific Version to True.</w:t>
+        <w:t xml:space="preserve"> project, check for build success</w:t>
+      </w:r>
+    </w:p>
+    <w:p>
+      <w:r>
+        <w:t xml:space="preserve">Obfuscate </w:t>
+      </w:r>
+      <w:proofErr w:type="spellStart"/>
+      <w:r>
+        <w:t>CloudApiPublic</w:t>
+      </w:r>
+      <w:proofErr w:type="spellEnd"/>
+      <w:r>
+        <w:t xml:space="preserve"> binary in </w:t>
+      </w:r>
+      <w:proofErr w:type="spellStart"/>
+      <w:r>
+        <w:t>CloudApiPublic</w:t>
+      </w:r>
+      <w:proofErr w:type="spellEnd"/>
+      <w:r>
+        <w:t xml:space="preserve">\bin\Release and copy from </w:t>
+      </w:r>
+      <w:proofErr w:type="spellStart"/>
+      <w:r>
+        <w:t>CloudApiPublic</w:t>
+      </w:r>
+      <w:proofErr w:type="spellEnd"/>
+      <w:r>
+        <w:t xml:space="preserve">\bin\Release\Obfuscated to </w:t>
+      </w:r>
+      <w:proofErr w:type="spellStart"/>
+      <w:r>
+        <w:t>CloudApiPublic</w:t>
+      </w:r>
+      <w:proofErr w:type="spellEnd"/>
+      <w:r>
+        <w:t xml:space="preserve">\bin\Release, </w:t>
+      </w:r>
+      <w:proofErr w:type="spellStart"/>
+      <w:r>
+        <w:t>CloudSdkSyncSample</w:t>
+      </w:r>
+      <w:proofErr w:type="spellEnd"/>
+      <w:r>
+        <w:t xml:space="preserve">\bin\Release, and </w:t>
+      </w:r>
+      <w:proofErr w:type="spellStart"/>
+      <w:r>
+        <w:t>CloudSdkSyncSample</w:t>
+      </w:r>
+      <w:proofErr w:type="spellEnd"/>
+      <w:r>
+        <w:t>\bin\Debug</w:t>
+      </w:r>
+    </w:p>
+    <w:p>
+      <w:r>
+        <w:t xml:space="preserve">Switch to </w:t>
+      </w:r>
+      <w:proofErr w:type="gramStart"/>
+      <w:r>
+        <w:t>Debug</w:t>
+      </w:r>
+      <w:proofErr w:type="gramEnd"/>
+      <w:r>
+        <w:t xml:space="preserve"> solution configuration</w:t>
       </w:r>
     </w:p>
     <w:p>
@@ -310,7 +434,7 @@
       </w:r>
       <w:proofErr w:type="spellStart"/>
       <w:r>
-        <w:t>CloudApiPublic</w:t>
+        <w:t>CloudSdkSyncSample</w:t>
       </w:r>
       <w:proofErr w:type="spellEnd"/>
       <w:r>
@@ -319,40 +443,20 @@
     </w:p>
     <w:p>
       <w:r>
-        <w:lastRenderedPageBreak/>
-        <w:t xml:space="preserve">Obfuscate </w:t>
-      </w:r>
-      <w:proofErr w:type="spellStart"/>
-      <w:r>
-        <w:t>CloudApiPublic</w:t>
-      </w:r>
-      <w:proofErr w:type="spellEnd"/>
-      <w:r>
-        <w:t xml:space="preserve"> binary in </w:t>
-      </w:r>
-      <w:proofErr w:type="spellStart"/>
-      <w:r>
-        <w:t>CloudApiPublic</w:t>
-      </w:r>
-      <w:proofErr w:type="spellEnd"/>
-      <w:r>
-        <w:t xml:space="preserve">\bin\Release and copy from </w:t>
-      </w:r>
-      <w:proofErr w:type="spellStart"/>
-      <w:r>
-        <w:t>CloudApiPublic</w:t>
-      </w:r>
-      <w:proofErr w:type="spellEnd"/>
-      <w:r>
-        <w:t xml:space="preserve">\bin\Release\Obfuscated to </w:t>
-      </w:r>
-      <w:proofErr w:type="spellStart"/>
-      <w:r>
-        <w:t>CloudApiPublic</w:t>
-      </w:r>
-      <w:proofErr w:type="spellEnd"/>
-      <w:r>
-        <w:t xml:space="preserve">\bin\Release, </w:t>
+        <w:t xml:space="preserve">Switch to </w:t>
+      </w:r>
+      <w:proofErr w:type="spellStart"/>
+      <w:r>
+        <w:t>ReleaseSampleAppOnly</w:t>
+      </w:r>
+      <w:proofErr w:type="spellEnd"/>
+      <w:r>
+        <w:t xml:space="preserve"> solution configuration</w:t>
+      </w:r>
+    </w:p>
+    <w:p>
+      <w:r>
+        <w:t xml:space="preserve">Build </w:t>
       </w:r>
       <w:proofErr w:type="spellStart"/>
       <w:r>
@@ -360,28 +464,7 @@
       </w:r>
       <w:proofErr w:type="spellEnd"/>
       <w:r>
-        <w:t xml:space="preserve">\bin\Release, and </w:t>
-      </w:r>
-      <w:proofErr w:type="spellStart"/>
-      <w:r>
-        <w:t>CloudSdkSyncSample</w:t>
-      </w:r>
-      <w:proofErr w:type="spellEnd"/>
-      <w:r>
-        <w:t>\bin\Debug</w:t>
-      </w:r>
-    </w:p>
-    <w:p>
-      <w:r>
-        <w:t xml:space="preserve">Switch to </w:t>
-      </w:r>
-      <w:proofErr w:type="gramStart"/>
-      <w:r>
-        <w:t>Debug</w:t>
-      </w:r>
-      <w:proofErr w:type="gramEnd"/>
-      <w:r>
-        <w:t xml:space="preserve"> solution configuration</w:t>
+        <w:t xml:space="preserve"> project, check for build success</w:t>
       </w:r>
     </w:p>
     <w:p>
@@ -390,7 +473,7 @@
       </w:r>
       <w:proofErr w:type="spellStart"/>
       <w:r>
-        <w:t>CloudSdkSyncSample</w:t>
+        <w:t>CloudSetupSdkSyncSampleSupport</w:t>
       </w:r>
       <w:proofErr w:type="spellEnd"/>
       <w:r>
@@ -399,49 +482,10 @@
     </w:p>
     <w:p>
       <w:r>
-        <w:t xml:space="preserve">Switch to </w:t>
-      </w:r>
-      <w:proofErr w:type="spellStart"/>
-      <w:r>
-        <w:t>ReleaseSampleAppOnly</w:t>
-      </w:r>
-      <w:proofErr w:type="spellEnd"/>
-      <w:r>
-        <w:t xml:space="preserve"> solution configuration</w:t>
-      </w:r>
-    </w:p>
-    <w:p>
-      <w:r>
         <w:t xml:space="preserve">Build </w:t>
       </w:r>
       <w:proofErr w:type="spellStart"/>
       <w:r>
-        <w:t>CloudSdkSyncSample</w:t>
-      </w:r>
-      <w:proofErr w:type="spellEnd"/>
-      <w:r>
-        <w:t xml:space="preserve"> project, check for build success</w:t>
-      </w:r>
-    </w:p>
-    <w:p>
-      <w:r>
-        <w:t xml:space="preserve">Build </w:t>
-      </w:r>
-      <w:proofErr w:type="spellStart"/>
-      <w:r>
-        <w:t>CloudSetupSdkSyncSampleSupport</w:t>
-      </w:r>
-      <w:proofErr w:type="spellEnd"/>
-      <w:r>
-        <w:t xml:space="preserve"> project, check for build success</w:t>
-      </w:r>
-    </w:p>
-    <w:p>
-      <w:r>
-        <w:t xml:space="preserve">Build </w:t>
-      </w:r>
-      <w:proofErr w:type="spellStart"/>
-      <w:r>
         <w:t>CloudSetupSdkSyncSample</w:t>
       </w:r>
       <w:proofErr w:type="spellEnd"/>
@@ -456,7 +500,13 @@
     </w:p>
     <w:p>
       <w:r>
-        <w:t xml:space="preserve">Resource hack CloudSdkSetup.exe to change the </w:t>
+        <w:t xml:space="preserve">Resource hack </w:t>
+      </w:r>
+      <w:r>
+        <w:t xml:space="preserve">the copied </w:t>
+      </w:r>
+      <w:r>
+        <w:t xml:space="preserve">CloudSdkSetup.exe to change the </w:t>
       </w:r>
       <w:proofErr w:type="spellStart"/>
       <w:r>
@@ -475,7 +525,13 @@
     </w:p>
     <w:p>
       <w:r>
-        <w:t>Save changes as CloudSdkSetup.exe in the same location</w:t>
+        <w:t xml:space="preserve">Save changes as CloudSdkSetup.exe in the same </w:t>
+      </w:r>
+      <w:r>
+        <w:t xml:space="preserve">“copied to” </w:t>
+      </w:r>
+      <w:r>
+        <w:t>location</w:t>
       </w:r>
       <w:r>
         <w:t xml:space="preserve"> </w:t>
@@ -483,7 +539,25 @@
     </w:p>
     <w:p>
       <w:r>
-        <w:t>Change directory you placed CloudSdkSetup.exe in the previous command prompt</w:t>
+        <w:t>In the previous VS Developer Command Prompt windows, c</w:t>
+      </w:r>
+      <w:r>
+        <w:t xml:space="preserve">hange directory </w:t>
+      </w:r>
+      <w:r>
+        <w:t xml:space="preserve">to where </w:t>
+      </w:r>
+      <w:r>
+        <w:t xml:space="preserve">you placed </w:t>
+      </w:r>
+      <w:r>
+        <w:t xml:space="preserve">the “copied to and modified” </w:t>
+      </w:r>
+      <w:r>
+        <w:t>CloudSdkSetup.exe</w:t>
+      </w:r>
+      <w:r>
+        <w:t>.</w:t>
       </w:r>
     </w:p>
     <w:p>
@@ -522,26 +596,102 @@
       </w:r>
       <w:proofErr w:type="spellEnd"/>
       <w:r>
-        <w:t xml:space="preserve"> sign </w:t>
-      </w:r>
+        <w:t xml:space="preserve"> sign /f C:\CertBackup\CloudSigning\CloudPlatformCodeSigning.pfx /p &lt;password&gt; CloudSdkSetup.exe</w:t>
+      </w:r>
+    </w:p>
+    <w:p>
+      <w:r>
+        <w:t>Zip CloudSdkSetup.exe into a zip file with the naming convention CloudSDK-v0.1</w:t>
+      </w:r>
+      <w:proofErr w:type="gramStart"/>
+      <w:r>
+        <w:t>.&lt;</w:t>
+      </w:r>
+      <w:proofErr w:type="gramEnd"/>
+      <w:r>
+        <w:t>hash&gt;</w:t>
+      </w:r>
+      <w:r>
+        <w:t>.zip where the 0.1 is the version and can be incremented</w:t>
+      </w:r>
+      <w:r>
+        <w:t xml:space="preserve">, and the hash is the first 5 characters of the current </w:t>
+      </w:r>
+      <w:proofErr w:type="spellStart"/>
+      <w:r>
+        <w:t>git</w:t>
+      </w:r>
+      <w:proofErr w:type="spellEnd"/>
+      <w:r>
+        <w:t xml:space="preserve"> commit.</w:t>
+      </w:r>
+    </w:p>
+    <w:p>
+      <w:r>
+        <w:t>The zip file is the completed release</w:t>
+      </w:r>
+      <w:r>
+        <w:t>.</w:t>
+      </w:r>
+    </w:p>
+    <w:p>
+      <w:r>
+        <w:t>DO NOT CHECK-IN TO GITHUB!!!!!!  Including .</w:t>
+      </w:r>
+      <w:proofErr w:type="spellStart"/>
+      <w:r>
+        <w:t>pfx</w:t>
+      </w:r>
+      <w:proofErr w:type="spellEnd"/>
+      <w:r>
+        <w:t xml:space="preserve"> files copied to the projects where you changed the settings.  These should be ignored by </w:t>
+      </w:r>
+      <w:proofErr w:type="spellStart"/>
+      <w:r>
+        <w:t>gitignore</w:t>
+      </w:r>
+      <w:proofErr w:type="spellEnd"/>
+      <w:r>
+        <w:t>, but remove them anyway.</w:t>
+      </w:r>
+    </w:p>
+    <w:p>
+      <w:pPr>
+        <w:pStyle w:val="ListParagraph"/>
+        <w:numPr>
+          <w:ilvl w:val="0"/>
+          <w:numId w:val="3"/>
+        </w:numPr>
+      </w:pPr>
+      <w:r>
+        <w:t>C:\Source\Projects\win-client\CloudApiPublic</w:t>
+      </w:r>
+      <w:r>
+        <w:t>\CloudPlatformCodeSigning.pfx</w:t>
+      </w:r>
+    </w:p>
+    <w:p>
+      <w:pPr>
+        <w:pStyle w:val="ListParagraph"/>
+        <w:numPr>
+          <w:ilvl w:val="0"/>
+          <w:numId w:val="3"/>
+        </w:numPr>
+      </w:pPr>
+      <w:r>
+        <w:lastRenderedPageBreak/>
+        <w:t>C:\Source\Projects\win-client\CloudSetupSdkSyncSampleSupport</w:t>
+      </w:r>
+      <w:r>
+        <w:t>\CloudPlatformCodeSigning.pfx</w:t>
+      </w:r>
+    </w:p>
+    <w:p>
+      <w:pPr>
+        <w:ind w:left="360"/>
+      </w:pPr>
       <w:bookmarkStart w:id="0" w:name="_GoBack"/>
-      <w:r>
-        <w:t>/f C:\CertBackup\CloudSigning\CloudPlatformCodeSigning.pfx /p &lt;password&gt; CloudSdkSetup.ex</w:t>
-      </w:r>
       <w:bookmarkEnd w:id="0"/>
-      <w:r>
-        <w:t>e</w:t>
-      </w:r>
-    </w:p>
-    <w:p>
-      <w:r>
-        <w:t>Zip CloudSdkSetup.exe into a zip file with the naming convention CloudSDK-v0.1.zip where the 0.1 is the version and can be incremented</w:t>
-      </w:r>
-    </w:p>
-    <w:p>
-      <w:r>
-        <w:t>The zip file is the completed release</w:t>
-      </w:r>
     </w:p>
     <w:sectPr>
       <w:pgSz w:w="12240" w:h="15840"/>
@@ -556,6 +706,119 @@
 <file path=word/numbering.xml><?xml version="1.0" encoding="utf-8"?>
 <w:numbering xmlns:wpc="http://schemas.microsoft.com/office/word/2010/wordprocessingCanvas" xmlns:mc="http://schemas.openxmlformats.org/markup-compatibility/2006" xmlns:o="urn:schemas-microsoft-com:office:office" xmlns:r="http://schemas.openxmlformats.org/officeDocument/2006/relationships" xmlns:m="http://schemas.openxmlformats.org/officeDocument/2006/math" xmlns:v="urn:schemas-microsoft-com:vml" xmlns:wp14="http://schemas.microsoft.com/office/word/2010/wordprocessingDrawing" xmlns:wp="http://schemas.openxmlformats.org/drawingml/2006/wordprocessingDrawing" xmlns:w10="urn:schemas-microsoft-com:office:word" xmlns:w="http://schemas.openxmlformats.org/wordprocessingml/2006/main" xmlns:w14="http://schemas.microsoft.com/office/word/2010/wordml" xmlns:wpg="http://schemas.microsoft.com/office/word/2010/wordprocessingGroup" xmlns:wpi="http://schemas.microsoft.com/office/word/2010/wordprocessingInk" xmlns:wne="http://schemas.microsoft.com/office/word/2006/wordml" xmlns:wps="http://schemas.microsoft.com/office/word/2010/wordprocessingShape" mc:Ignorable="w14 wp14">
   <w:abstractNum w:abstractNumId="0">
+    <w:nsid w:val="46B71D73"/>
+    <w:multiLevelType w:val="hybridMultilevel"/>
+    <w:tmpl w:val="180A7B6C"/>
+    <w:lvl w:ilvl="0" w:tplc="04090001">
+      <w:start w:val="1"/>
+      <w:numFmt w:val="bullet"/>
+      <w:lvlText w:val=""/>
+      <w:lvlJc w:val="left"/>
+      <w:pPr>
+        <w:ind w:left="720" w:hanging="360"/>
+      </w:pPr>
+      <w:rPr>
+        <w:rFonts w:ascii="Symbol" w:hAnsi="Symbol" w:hint="default"/>
+      </w:rPr>
+    </w:lvl>
+    <w:lvl w:ilvl="1" w:tplc="04090003" w:tentative="1">
+      <w:start w:val="1"/>
+      <w:numFmt w:val="bullet"/>
+      <w:lvlText w:val="o"/>
+      <w:lvlJc w:val="left"/>
+      <w:pPr>
+        <w:ind w:left="1440" w:hanging="360"/>
+      </w:pPr>
+      <w:rPr>
+        <w:rFonts w:ascii="Courier New" w:hAnsi="Courier New" w:cs="Courier New" w:hint="default"/>
+      </w:rPr>
+    </w:lvl>
+    <w:lvl w:ilvl="2" w:tplc="04090005" w:tentative="1">
+      <w:start w:val="1"/>
+      <w:numFmt w:val="bullet"/>
+      <w:lvlText w:val=""/>
+      <w:lvlJc w:val="left"/>
+      <w:pPr>
+        <w:ind w:left="2160" w:hanging="360"/>
+      </w:pPr>
+      <w:rPr>
+        <w:rFonts w:ascii="Wingdings" w:hAnsi="Wingdings" w:hint="default"/>
+      </w:rPr>
+    </w:lvl>
+    <w:lvl w:ilvl="3" w:tplc="04090001" w:tentative="1">
+      <w:start w:val="1"/>
+      <w:numFmt w:val="bullet"/>
+      <w:lvlText w:val=""/>
+      <w:lvlJc w:val="left"/>
+      <w:pPr>
+        <w:ind w:left="2880" w:hanging="360"/>
+      </w:pPr>
+      <w:rPr>
+        <w:rFonts w:ascii="Symbol" w:hAnsi="Symbol" w:hint="default"/>
+      </w:rPr>
+    </w:lvl>
+    <w:lvl w:ilvl="4" w:tplc="04090003" w:tentative="1">
+      <w:start w:val="1"/>
+      <w:numFmt w:val="bullet"/>
+      <w:lvlText w:val="o"/>
+      <w:lvlJc w:val="left"/>
+      <w:pPr>
+        <w:ind w:left="3600" w:hanging="360"/>
+      </w:pPr>
+      <w:rPr>
+        <w:rFonts w:ascii="Courier New" w:hAnsi="Courier New" w:cs="Courier New" w:hint="default"/>
+      </w:rPr>
+    </w:lvl>
+    <w:lvl w:ilvl="5" w:tplc="04090005" w:tentative="1">
+      <w:start w:val="1"/>
+      <w:numFmt w:val="bullet"/>
+      <w:lvlText w:val=""/>
+      <w:lvlJc w:val="left"/>
+      <w:pPr>
+        <w:ind w:left="4320" w:hanging="360"/>
+      </w:pPr>
+      <w:rPr>
+        <w:rFonts w:ascii="Wingdings" w:hAnsi="Wingdings" w:hint="default"/>
+      </w:rPr>
+    </w:lvl>
+    <w:lvl w:ilvl="6" w:tplc="04090001" w:tentative="1">
+      <w:start w:val="1"/>
+      <w:numFmt w:val="bullet"/>
+      <w:lvlText w:val=""/>
+      <w:lvlJc w:val="left"/>
+      <w:pPr>
+        <w:ind w:left="5040" w:hanging="360"/>
+      </w:pPr>
+      <w:rPr>
+        <w:rFonts w:ascii="Symbol" w:hAnsi="Symbol" w:hint="default"/>
+      </w:rPr>
+    </w:lvl>
+    <w:lvl w:ilvl="7" w:tplc="04090003" w:tentative="1">
+      <w:start w:val="1"/>
+      <w:numFmt w:val="bullet"/>
+      <w:lvlText w:val="o"/>
+      <w:lvlJc w:val="left"/>
+      <w:pPr>
+        <w:ind w:left="5760" w:hanging="360"/>
+      </w:pPr>
+      <w:rPr>
+        <w:rFonts w:ascii="Courier New" w:hAnsi="Courier New" w:cs="Courier New" w:hint="default"/>
+      </w:rPr>
+    </w:lvl>
+    <w:lvl w:ilvl="8" w:tplc="04090005" w:tentative="1">
+      <w:start w:val="1"/>
+      <w:numFmt w:val="bullet"/>
+      <w:lvlText w:val=""/>
+      <w:lvlJc w:val="left"/>
+      <w:pPr>
+        <w:ind w:left="6480" w:hanging="360"/>
+      </w:pPr>
+      <w:rPr>
+        <w:rFonts w:ascii="Wingdings" w:hAnsi="Wingdings" w:hint="default"/>
+      </w:rPr>
+    </w:lvl>
+  </w:abstractNum>
+  <w:abstractNum w:abstractNumId="1">
     <w:nsid w:val="50A80F9E"/>
     <w:multiLevelType w:val="hybridMultilevel"/>
     <w:tmpl w:val="828E2130"/>
@@ -668,7 +931,7 @@
       </w:rPr>
     </w:lvl>
   </w:abstractNum>
-  <w:abstractNum w:abstractNumId="1">
+  <w:abstractNum w:abstractNumId="2">
     <w:nsid w:val="70733634"/>
     <w:multiLevelType w:val="hybridMultilevel"/>
     <w:tmpl w:val="51545D3E"/>
@@ -782,10 +1045,13 @@
     </w:lvl>
   </w:abstractNum>
   <w:num w:numId="1">
-    <w:abstractNumId w:val="0"/>
+    <w:abstractNumId w:val="1"/>
   </w:num>
   <w:num w:numId="2">
-    <w:abstractNumId w:val="1"/>
+    <w:abstractNumId w:val="2"/>
+  </w:num>
+  <w:num w:numId="3">
+    <w:abstractNumId w:val="0"/>
   </w:num>
 </w:numbering>
 </file>

</xml_diff>

<commit_message>
1) Typo in the number of characters of hash in the build for signing document.
</commit_message>
<xml_diff>
--- a/Preparing for a staging release.docx
+++ b/Preparing for a staging release.docx
@@ -605,17 +605,25 @@
       </w:r>
       <w:proofErr w:type="gramStart"/>
       <w:r>
-        <w:t>.&lt;</w:t>
+        <w:t>.</w:t>
       </w:r>
       <w:proofErr w:type="gramEnd"/>
       <w:r>
-        <w:t>hash&gt;</w:t>
+        <w:t>&lt;hash&gt;</w:t>
       </w:r>
       <w:r>
         <w:t>.zip where the 0.1 is the version and can be incremented</w:t>
       </w:r>
       <w:r>
-        <w:t xml:space="preserve">, and the hash is the first 5 characters of the current </w:t>
+        <w:t xml:space="preserve">, and the hash is the first </w:t>
+      </w:r>
+      <w:r>
+        <w:t>7</w:t>
+      </w:r>
+      <w:bookmarkStart w:id="0" w:name="_GoBack"/>
+      <w:bookmarkEnd w:id="0"/>
+      <w:r>
+        <w:t xml:space="preserve"> characters of the current </w:t>
       </w:r>
       <w:proofErr w:type="spellStart"/>
       <w:r>
@@ -690,8 +698,6 @@
       <w:pPr>
         <w:ind w:left="360"/>
       </w:pPr>
-      <w:bookmarkStart w:id="0" w:name="_GoBack"/>
-      <w:bookmarkEnd w:id="0"/>
     </w:p>
     <w:sectPr>
       <w:pgSz w:w="12240" w:h="15840"/>

</xml_diff>

<commit_message>
1) Removed two items not completed for this release from the release notes.
2) Updated the release build document.
</commit_message>
<xml_diff>
--- a/Preparing for a staging release.docx
+++ b/Preparing for a staging release.docx
@@ -601,27 +601,93 @@
     </w:p>
     <w:p>
       <w:r>
-        <w:t>Zip CloudSdkSetup.exe into a zip file with the naming convention CloudSDK-v0.1</w:t>
-      </w:r>
-      <w:proofErr w:type="gramStart"/>
-      <w:r>
-        <w:t>.</w:t>
-      </w:r>
-      <w:proofErr w:type="gramEnd"/>
-      <w:r>
-        <w:t>&lt;hash&gt;</w:t>
-      </w:r>
-      <w:r>
-        <w:t>.zip where the 0.1 is the version and can be incremented</w:t>
-      </w:r>
-      <w:r>
-        <w:t xml:space="preserve">, and the hash is the first </w:t>
-      </w:r>
-      <w:r>
-        <w:t>7</w:t>
-      </w:r>
+        <w:t>Check that the CloudSdkSetup.exe file is properly signed:</w:t>
+      </w:r>
+    </w:p>
+    <w:p>
+      <w:pPr>
+        <w:pStyle w:val="ListParagraph"/>
+        <w:numPr>
+          <w:ilvl w:val="0"/>
+          <w:numId w:val="4"/>
+        </w:numPr>
+      </w:pPr>
       <w:bookmarkStart w:id="0" w:name="_GoBack"/>
       <w:bookmarkEnd w:id="0"/>
+      <w:r>
+        <w:t>In Explorer, right-click the file and select Properties.</w:t>
+      </w:r>
+    </w:p>
+    <w:p>
+      <w:pPr>
+        <w:pStyle w:val="ListParagraph"/>
+        <w:numPr>
+          <w:ilvl w:val="0"/>
+          <w:numId w:val="4"/>
+        </w:numPr>
+      </w:pPr>
+      <w:r>
+        <w:t>Select the Digital Signatures tab.</w:t>
+      </w:r>
+    </w:p>
+    <w:p>
+      <w:pPr>
+        <w:pStyle w:val="ListParagraph"/>
+        <w:numPr>
+          <w:ilvl w:val="0"/>
+          <w:numId w:val="4"/>
+        </w:numPr>
+      </w:pPr>
+      <w:r>
+        <w:t>Click the “Citrix Systems, Inc.” item in the signature list.</w:t>
+      </w:r>
+    </w:p>
+    <w:p>
+      <w:pPr>
+        <w:pStyle w:val="ListParagraph"/>
+        <w:numPr>
+          <w:ilvl w:val="0"/>
+          <w:numId w:val="4"/>
+        </w:numPr>
+      </w:pPr>
+      <w:r>
+        <w:t>Click the Details button.</w:t>
+      </w:r>
+    </w:p>
+    <w:p>
+      <w:pPr>
+        <w:pStyle w:val="ListParagraph"/>
+        <w:numPr>
+          <w:ilvl w:val="0"/>
+          <w:numId w:val="4"/>
+        </w:numPr>
+      </w:pPr>
+      <w:r>
+        <w:t>Under Digital Signature Information it should say “The digital signature is OK.”</w:t>
+      </w:r>
+    </w:p>
+    <w:p>
+      <w:r>
+        <w:lastRenderedPageBreak/>
+        <w:t>Zip CloudSdkSetup.exe into a zip file with the naming convention CloudSDK-v0.1</w:t>
+      </w:r>
+      <w:proofErr w:type="gramStart"/>
+      <w:r>
+        <w:t>.&lt;</w:t>
+      </w:r>
+      <w:proofErr w:type="gramEnd"/>
+      <w:r>
+        <w:t>hash&gt;</w:t>
+      </w:r>
+      <w:r>
+        <w:t>.zip where the 0.1 is the version and can be incremented</w:t>
+      </w:r>
+      <w:r>
+        <w:t xml:space="preserve">, and the hash is the first </w:t>
+      </w:r>
+      <w:r>
+        <w:t>7</w:t>
+      </w:r>
       <w:r>
         <w:t xml:space="preserve"> characters of the current </w:t>
       </w:r>
@@ -687,7 +753,6 @@
         </w:numPr>
       </w:pPr>
       <w:r>
-        <w:lastRenderedPageBreak/>
         <w:t>C:\Source\Projects\win-client\CloudSetupSdkSyncSampleSupport</w:t>
       </w:r>
       <w:r>
@@ -712,6 +777,119 @@
 <file path=word/numbering.xml><?xml version="1.0" encoding="utf-8"?>
 <w:numbering xmlns:wpc="http://schemas.microsoft.com/office/word/2010/wordprocessingCanvas" xmlns:mc="http://schemas.openxmlformats.org/markup-compatibility/2006" xmlns:o="urn:schemas-microsoft-com:office:office" xmlns:r="http://schemas.openxmlformats.org/officeDocument/2006/relationships" xmlns:m="http://schemas.openxmlformats.org/officeDocument/2006/math" xmlns:v="urn:schemas-microsoft-com:vml" xmlns:wp14="http://schemas.microsoft.com/office/word/2010/wordprocessingDrawing" xmlns:wp="http://schemas.openxmlformats.org/drawingml/2006/wordprocessingDrawing" xmlns:w10="urn:schemas-microsoft-com:office:word" xmlns:w="http://schemas.openxmlformats.org/wordprocessingml/2006/main" xmlns:w14="http://schemas.microsoft.com/office/word/2010/wordml" xmlns:wpg="http://schemas.microsoft.com/office/word/2010/wordprocessingGroup" xmlns:wpi="http://schemas.microsoft.com/office/word/2010/wordprocessingInk" xmlns:wne="http://schemas.microsoft.com/office/word/2006/wordml" xmlns:wps="http://schemas.microsoft.com/office/word/2010/wordprocessingShape" mc:Ignorable="w14 wp14">
   <w:abstractNum w:abstractNumId="0">
+    <w:nsid w:val="064112AC"/>
+    <w:multiLevelType w:val="hybridMultilevel"/>
+    <w:tmpl w:val="1C7647FE"/>
+    <w:lvl w:ilvl="0" w:tplc="04090001">
+      <w:start w:val="1"/>
+      <w:numFmt w:val="bullet"/>
+      <w:lvlText w:val=""/>
+      <w:lvlJc w:val="left"/>
+      <w:pPr>
+        <w:ind w:left="720" w:hanging="360"/>
+      </w:pPr>
+      <w:rPr>
+        <w:rFonts w:ascii="Symbol" w:hAnsi="Symbol" w:hint="default"/>
+      </w:rPr>
+    </w:lvl>
+    <w:lvl w:ilvl="1" w:tplc="04090003" w:tentative="1">
+      <w:start w:val="1"/>
+      <w:numFmt w:val="bullet"/>
+      <w:lvlText w:val="o"/>
+      <w:lvlJc w:val="left"/>
+      <w:pPr>
+        <w:ind w:left="1440" w:hanging="360"/>
+      </w:pPr>
+      <w:rPr>
+        <w:rFonts w:ascii="Courier New" w:hAnsi="Courier New" w:cs="Courier New" w:hint="default"/>
+      </w:rPr>
+    </w:lvl>
+    <w:lvl w:ilvl="2" w:tplc="04090005" w:tentative="1">
+      <w:start w:val="1"/>
+      <w:numFmt w:val="bullet"/>
+      <w:lvlText w:val=""/>
+      <w:lvlJc w:val="left"/>
+      <w:pPr>
+        <w:ind w:left="2160" w:hanging="360"/>
+      </w:pPr>
+      <w:rPr>
+        <w:rFonts w:ascii="Wingdings" w:hAnsi="Wingdings" w:hint="default"/>
+      </w:rPr>
+    </w:lvl>
+    <w:lvl w:ilvl="3" w:tplc="04090001" w:tentative="1">
+      <w:start w:val="1"/>
+      <w:numFmt w:val="bullet"/>
+      <w:lvlText w:val=""/>
+      <w:lvlJc w:val="left"/>
+      <w:pPr>
+        <w:ind w:left="2880" w:hanging="360"/>
+      </w:pPr>
+      <w:rPr>
+        <w:rFonts w:ascii="Symbol" w:hAnsi="Symbol" w:hint="default"/>
+      </w:rPr>
+    </w:lvl>
+    <w:lvl w:ilvl="4" w:tplc="04090003" w:tentative="1">
+      <w:start w:val="1"/>
+      <w:numFmt w:val="bullet"/>
+      <w:lvlText w:val="o"/>
+      <w:lvlJc w:val="left"/>
+      <w:pPr>
+        <w:ind w:left="3600" w:hanging="360"/>
+      </w:pPr>
+      <w:rPr>
+        <w:rFonts w:ascii="Courier New" w:hAnsi="Courier New" w:cs="Courier New" w:hint="default"/>
+      </w:rPr>
+    </w:lvl>
+    <w:lvl w:ilvl="5" w:tplc="04090005" w:tentative="1">
+      <w:start w:val="1"/>
+      <w:numFmt w:val="bullet"/>
+      <w:lvlText w:val=""/>
+      <w:lvlJc w:val="left"/>
+      <w:pPr>
+        <w:ind w:left="4320" w:hanging="360"/>
+      </w:pPr>
+      <w:rPr>
+        <w:rFonts w:ascii="Wingdings" w:hAnsi="Wingdings" w:hint="default"/>
+      </w:rPr>
+    </w:lvl>
+    <w:lvl w:ilvl="6" w:tplc="04090001" w:tentative="1">
+      <w:start w:val="1"/>
+      <w:numFmt w:val="bullet"/>
+      <w:lvlText w:val=""/>
+      <w:lvlJc w:val="left"/>
+      <w:pPr>
+        <w:ind w:left="5040" w:hanging="360"/>
+      </w:pPr>
+      <w:rPr>
+        <w:rFonts w:ascii="Symbol" w:hAnsi="Symbol" w:hint="default"/>
+      </w:rPr>
+    </w:lvl>
+    <w:lvl w:ilvl="7" w:tplc="04090003" w:tentative="1">
+      <w:start w:val="1"/>
+      <w:numFmt w:val="bullet"/>
+      <w:lvlText w:val="o"/>
+      <w:lvlJc w:val="left"/>
+      <w:pPr>
+        <w:ind w:left="5760" w:hanging="360"/>
+      </w:pPr>
+      <w:rPr>
+        <w:rFonts w:ascii="Courier New" w:hAnsi="Courier New" w:cs="Courier New" w:hint="default"/>
+      </w:rPr>
+    </w:lvl>
+    <w:lvl w:ilvl="8" w:tplc="04090005" w:tentative="1">
+      <w:start w:val="1"/>
+      <w:numFmt w:val="bullet"/>
+      <w:lvlText w:val=""/>
+      <w:lvlJc w:val="left"/>
+      <w:pPr>
+        <w:ind w:left="6480" w:hanging="360"/>
+      </w:pPr>
+      <w:rPr>
+        <w:rFonts w:ascii="Wingdings" w:hAnsi="Wingdings" w:hint="default"/>
+      </w:rPr>
+    </w:lvl>
+  </w:abstractNum>
+  <w:abstractNum w:abstractNumId="1">
     <w:nsid w:val="46B71D73"/>
     <w:multiLevelType w:val="hybridMultilevel"/>
     <w:tmpl w:val="180A7B6C"/>
@@ -824,7 +1002,7 @@
       </w:rPr>
     </w:lvl>
   </w:abstractNum>
-  <w:abstractNum w:abstractNumId="1">
+  <w:abstractNum w:abstractNumId="2">
     <w:nsid w:val="50A80F9E"/>
     <w:multiLevelType w:val="hybridMultilevel"/>
     <w:tmpl w:val="828E2130"/>
@@ -937,7 +1115,7 @@
       </w:rPr>
     </w:lvl>
   </w:abstractNum>
-  <w:abstractNum w:abstractNumId="2">
+  <w:abstractNum w:abstractNumId="3">
     <w:nsid w:val="70733634"/>
     <w:multiLevelType w:val="hybridMultilevel"/>
     <w:tmpl w:val="51545D3E"/>
@@ -1051,12 +1229,15 @@
     </w:lvl>
   </w:abstractNum>
   <w:num w:numId="1">
+    <w:abstractNumId w:val="2"/>
+  </w:num>
+  <w:num w:numId="2">
+    <w:abstractNumId w:val="3"/>
+  </w:num>
+  <w:num w:numId="3">
     <w:abstractNumId w:val="1"/>
   </w:num>
-  <w:num w:numId="2">
-    <w:abstractNumId w:val="2"/>
-  </w:num>
-  <w:num w:numId="3">
+  <w:num w:numId="4">
     <w:abstractNumId w:val="0"/>
   </w:num>
 </w:numbering>

</xml_diff>

<commit_message>
1) Update the release build doc.
</commit_message>
<xml_diff>
--- a/Preparing for a staging release.docx
+++ b/Preparing for a staging release.docx
@@ -8,6 +8,33 @@
       </w:r>
     </w:p>
     <w:p>
+      <w:pPr>
+        <w:pStyle w:val="ListParagraph"/>
+        <w:numPr>
+          <w:ilvl w:val="0"/>
+          <w:numId w:val="5"/>
+        </w:numPr>
+      </w:pPr>
+      <w:r>
+        <w:t xml:space="preserve">Use </w:t>
+      </w:r>
+      <w:proofErr w:type="spellStart"/>
+      <w:r>
+        <w:t>git</w:t>
+      </w:r>
+      <w:proofErr w:type="spellEnd"/>
+      <w:r>
+        <w:t xml:space="preserve"> to push everything to master and record the 7 digits the hash of the commit you pushed.</w:t>
+      </w:r>
+    </w:p>
+    <w:p>
+      <w:pPr>
+        <w:pStyle w:val="ListParagraph"/>
+        <w:numPr>
+          <w:ilvl w:val="0"/>
+          <w:numId w:val="5"/>
+        </w:numPr>
+      </w:pPr>
       <w:r>
         <w:t xml:space="preserve">Change the define in </w:t>
       </w:r>
@@ -21,6 +48,13 @@
       </w:r>
     </w:p>
     <w:p>
+      <w:pPr>
+        <w:pStyle w:val="ListParagraph"/>
+        <w:numPr>
+          <w:ilvl w:val="0"/>
+          <w:numId w:val="5"/>
+        </w:numPr>
+      </w:pPr>
       <w:r>
         <w:t xml:space="preserve">Change properties in </w:t>
       </w:r>
@@ -58,6 +92,13 @@
       </w:r>
     </w:p>
     <w:p>
+      <w:pPr>
+        <w:pStyle w:val="ListParagraph"/>
+        <w:numPr>
+          <w:ilvl w:val="1"/>
+          <w:numId w:val="5"/>
+        </w:numPr>
+      </w:pPr>
       <w:r>
         <w:t xml:space="preserve">For </w:t>
       </w:r>
@@ -83,7 +124,26 @@
       </w:r>
       <w:proofErr w:type="spellEnd"/>
       <w:r>
-        <w:t xml:space="preserve">, click Number 6, select Releases, then click the Signing tab.  Set the Digital Certificate File, Certificate Password, and set Sign Output Files to “Setup.exe and Windows Installer Package”.  Press </w:t>
+        <w:t xml:space="preserve">, click Number 6, select Releases, </w:t>
+      </w:r>
+      <w:r>
+        <w:t>click “</w:t>
+      </w:r>
+      <w:proofErr w:type="spellStart"/>
+      <w:r>
+        <w:t>SingleImage</w:t>
+      </w:r>
+      <w:proofErr w:type="spellEnd"/>
+      <w:r>
+        <w:t xml:space="preserve">” on the left, </w:t>
+      </w:r>
+      <w:proofErr w:type="gramStart"/>
+      <w:r>
+        <w:t>then</w:t>
+      </w:r>
+      <w:proofErr w:type="gramEnd"/>
+      <w:r>
+        <w:t xml:space="preserve"> click the Signing tab.  Set the Digital Certificate File, Certificate Password, and set Sign Output Files to “Setup.exe and Windows Installer Package”.  Press </w:t>
       </w:r>
       <w:proofErr w:type="spellStart"/>
       <w:r>
@@ -96,6 +156,18 @@
     </w:p>
     <w:p>
       <w:r>
+        <w:t>Staging release procedure:</w:t>
+      </w:r>
+    </w:p>
+    <w:p>
+      <w:pPr>
+        <w:pStyle w:val="ListParagraph"/>
+        <w:numPr>
+          <w:ilvl w:val="0"/>
+          <w:numId w:val="6"/>
+        </w:numPr>
+      </w:pPr>
+      <w:r>
         <w:t xml:space="preserve">I have </w:t>
       </w:r>
       <w:proofErr w:type="spellStart"/>
@@ -113,147 +185,950 @@
         <w:t xml:space="preserve"> which is used in commands below; so if you change it, then change the commands accordingly</w:t>
       </w:r>
     </w:p>
-    <w:p/>
-    <w:p>
-      <w:r>
-        <w:t>Staging release procedure:</w:t>
-      </w:r>
-    </w:p>
-    <w:p>
-      <w:r>
-        <w:t xml:space="preserve">In Debug </w:t>
+    <w:p>
+      <w:pPr>
+        <w:pStyle w:val="ListParagraph"/>
+        <w:numPr>
+          <w:ilvl w:val="0"/>
+          <w:numId w:val="6"/>
+        </w:numPr>
+      </w:pPr>
+      <w:r>
+        <w:t xml:space="preserve">Select the </w:t>
+      </w:r>
+      <w:r>
+        <w:t xml:space="preserve">Debug </w:t>
       </w:r>
       <w:r>
         <w:t>solution configuration</w:t>
       </w:r>
       <w:r>
-        <w:t>, clean solution</w:t>
-      </w:r>
-    </w:p>
-    <w:p>
+        <w:t xml:space="preserve">, </w:t>
+      </w:r>
+      <w:r>
+        <w:t>then Build/C</w:t>
+      </w:r>
+      <w:r>
+        <w:t xml:space="preserve">lean </w:t>
+      </w:r>
+      <w:r>
+        <w:t>S</w:t>
+      </w:r>
+      <w:r>
+        <w:t>olution</w:t>
+      </w:r>
+      <w:r>
+        <w:t>.  Check that the Clean succeeded.</w:t>
+      </w:r>
+    </w:p>
+    <w:p>
+      <w:pPr>
+        <w:pStyle w:val="ListParagraph"/>
+        <w:numPr>
+          <w:ilvl w:val="0"/>
+          <w:numId w:val="6"/>
+        </w:numPr>
+      </w:pPr>
+      <w:r>
+        <w:t xml:space="preserve">Select the </w:t>
+      </w:r>
+      <w:proofErr w:type="spellStart"/>
+      <w:r>
+        <w:t>ReleaseSampleAppOnly</w:t>
+      </w:r>
+      <w:proofErr w:type="spellEnd"/>
+      <w:r>
+        <w:t xml:space="preserve"> solution configuration</w:t>
+      </w:r>
+      <w:r>
+        <w:t xml:space="preserve">, </w:t>
+      </w:r>
+      <w:r>
+        <w:t>then Build/C</w:t>
+      </w:r>
+      <w:r>
+        <w:t xml:space="preserve">lean </w:t>
+      </w:r>
+      <w:r>
+        <w:t>S</w:t>
+      </w:r>
+      <w:r>
+        <w:t>olution</w:t>
+      </w:r>
+      <w:r>
+        <w:t>.  Check that the Clean succeeded.</w:t>
+      </w:r>
+    </w:p>
+    <w:p>
+      <w:pPr>
+        <w:pStyle w:val="ListParagraph"/>
+        <w:numPr>
+          <w:ilvl w:val="0"/>
+          <w:numId w:val="6"/>
+        </w:numPr>
+      </w:pPr>
+      <w:r>
+        <w:t>Select the Release</w:t>
+      </w:r>
+      <w:r>
+        <w:t>64</w:t>
+      </w:r>
+      <w:r>
+        <w:t xml:space="preserve"> solution configuration, then Build/Clean Solution.  Check that the Clean succeeded.</w:t>
+      </w:r>
+    </w:p>
+    <w:p>
+      <w:pPr>
+        <w:pStyle w:val="ListParagraph"/>
+        <w:numPr>
+          <w:ilvl w:val="0"/>
+          <w:numId w:val="6"/>
+        </w:numPr>
+      </w:pPr>
+      <w:r>
+        <w:t>Stay in Release64 solution configuration</w:t>
+      </w:r>
+    </w:p>
+    <w:p>
+      <w:pPr>
+        <w:pStyle w:val="ListParagraph"/>
+        <w:numPr>
+          <w:ilvl w:val="0"/>
+          <w:numId w:val="6"/>
+        </w:numPr>
+      </w:pPr>
+      <w:r>
+        <w:t xml:space="preserve">Build </w:t>
+      </w:r>
+      <w:proofErr w:type="spellStart"/>
+      <w:r>
+        <w:t>BadgeCOM</w:t>
+      </w:r>
+      <w:proofErr w:type="spellEnd"/>
+      <w:r>
+        <w:t xml:space="preserve"> project, check for build success</w:t>
+      </w:r>
+    </w:p>
+    <w:p>
+      <w:pPr>
+        <w:pStyle w:val="ListParagraph"/>
+        <w:numPr>
+          <w:ilvl w:val="0"/>
+          <w:numId w:val="6"/>
+        </w:numPr>
+      </w:pPr>
+      <w:r>
+        <w:t>Delete BadgeCOM.dll from 3rdParty\bin\release</w:t>
+      </w:r>
+    </w:p>
+    <w:p>
+      <w:pPr>
+        <w:pStyle w:val="ListParagraph"/>
+        <w:numPr>
+          <w:ilvl w:val="0"/>
+          <w:numId w:val="6"/>
+        </w:numPr>
+      </w:pPr>
+      <w:r>
+        <w:t xml:space="preserve">Switch to </w:t>
+      </w:r>
+      <w:proofErr w:type="spellStart"/>
+      <w:r>
+        <w:t>ReleaseSampleAppOnly</w:t>
+      </w:r>
+      <w:proofErr w:type="spellEnd"/>
+      <w:r>
+        <w:t xml:space="preserve"> solution configuration</w:t>
+      </w:r>
+    </w:p>
+    <w:p>
+      <w:pPr>
+        <w:pStyle w:val="ListParagraph"/>
+        <w:numPr>
+          <w:ilvl w:val="0"/>
+          <w:numId w:val="6"/>
+        </w:numPr>
+      </w:pPr>
+      <w:r>
+        <w:t xml:space="preserve">Build </w:t>
+      </w:r>
+      <w:proofErr w:type="spellStart"/>
+      <w:r>
+        <w:t>BadgeCOM</w:t>
+      </w:r>
+      <w:proofErr w:type="spellEnd"/>
+      <w:r>
+        <w:t xml:space="preserve"> project, check for build success</w:t>
+      </w:r>
+    </w:p>
+    <w:p>
+      <w:pPr>
+        <w:pStyle w:val="ListParagraph"/>
+        <w:numPr>
+          <w:ilvl w:val="0"/>
+          <w:numId w:val="6"/>
+        </w:numPr>
+      </w:pPr>
+      <w:r>
+        <w:t>Open a Visual Studio 2012 Developer Command Prompt</w:t>
+      </w:r>
+      <w:r>
+        <w:t xml:space="preserve"> “as Administrator”.</w:t>
+      </w:r>
+    </w:p>
+    <w:p>
+      <w:pPr>
+        <w:pStyle w:val="ListParagraph"/>
+        <w:numPr>
+          <w:ilvl w:val="0"/>
+          <w:numId w:val="6"/>
+        </w:numPr>
+      </w:pPr>
+      <w:r>
+        <w:t>Change directory to ~\3rdParty\bin\Release in command prompt</w:t>
+      </w:r>
+    </w:p>
+    <w:p>
+      <w:pPr>
+        <w:pStyle w:val="ListParagraph"/>
+        <w:numPr>
+          <w:ilvl w:val="0"/>
+          <w:numId w:val="6"/>
+        </w:numPr>
+      </w:pPr>
+      <w:r>
+        <w:t>Run these commands in command prompt</w:t>
+      </w:r>
+      <w:r>
+        <w:t xml:space="preserve"> (copy and paste from here)</w:t>
+      </w:r>
+      <w:r>
+        <w:t>:</w:t>
+      </w:r>
+    </w:p>
+    <w:p>
+      <w:pPr>
+        <w:pStyle w:val="ListParagraph"/>
+        <w:numPr>
+          <w:ilvl w:val="1"/>
+          <w:numId w:val="6"/>
+        </w:numPr>
+      </w:pPr>
+      <w:r>
+        <w:t>tlbimp.exe BadgeCOM.dll /</w:t>
+      </w:r>
+      <w:proofErr w:type="spellStart"/>
+      <w:r>
+        <w:t>delaysign</w:t>
+      </w:r>
+      <w:proofErr w:type="spellEnd"/>
+      <w:r>
+        <w:t xml:space="preserve"> /publickey:C:\CertBackup\CloudSigning\CloudPlatformCodeSigning.pub /out:BadgeCOMLib.dll</w:t>
+      </w:r>
+    </w:p>
+    <w:p>
+      <w:pPr>
+        <w:pStyle w:val="ListParagraph"/>
+        <w:numPr>
+          <w:ilvl w:val="1"/>
+          <w:numId w:val="6"/>
+        </w:numPr>
+      </w:pPr>
+      <w:r>
+        <w:t>sn.exe -R BadgeCOMLib.dll C:\CertBackup\CloudSigning\CloudPlatformCodeSigning.pfx</w:t>
+      </w:r>
+    </w:p>
+    <w:p>
+      <w:pPr>
+        <w:pStyle w:val="ListParagraph"/>
+        <w:numPr>
+          <w:ilvl w:val="2"/>
+          <w:numId w:val="6"/>
+        </w:numPr>
+      </w:pPr>
+      <w:r>
+        <w:t>requires password to certificate</w:t>
+      </w:r>
+    </w:p>
+    <w:p>
+      <w:pPr>
+        <w:pStyle w:val="ListParagraph"/>
+        <w:numPr>
+          <w:ilvl w:val="1"/>
+          <w:numId w:val="6"/>
+        </w:numPr>
+      </w:pPr>
+      <w:proofErr w:type="gramStart"/>
+      <w:r>
+        <w:t>copy</w:t>
+      </w:r>
+      <w:proofErr w:type="gramEnd"/>
+      <w:r>
+        <w:t xml:space="preserve"> BadgeCOMLib.dll ..\..\..\</w:t>
+      </w:r>
+      <w:proofErr w:type="spellStart"/>
+      <w:r>
+        <w:t>CloudSdkSyncSample</w:t>
+      </w:r>
+      <w:proofErr w:type="spellEnd"/>
+      <w:r>
+        <w:t>\bin\release\BadgeCOMLib.dll</w:t>
+      </w:r>
+    </w:p>
+    <w:p>
+      <w:pPr>
+        <w:pStyle w:val="ListParagraph"/>
+        <w:numPr>
+          <w:ilvl w:val="1"/>
+          <w:numId w:val="6"/>
+        </w:numPr>
+      </w:pPr>
+      <w:proofErr w:type="gramStart"/>
+      <w:r>
+        <w:t>copy</w:t>
+      </w:r>
+      <w:proofErr w:type="gramEnd"/>
+      <w:r>
+        <w:t xml:space="preserve"> BadgeCOMLib.dll ..\..\..\</w:t>
+      </w:r>
+      <w:proofErr w:type="spellStart"/>
+      <w:r>
+        <w:t>CloudSdkSyncSample</w:t>
+      </w:r>
+      <w:proofErr w:type="spellEnd"/>
+      <w:r>
+        <w:t>\bin\debug\BadgeCOMLib.dll</w:t>
+      </w:r>
+    </w:p>
+    <w:p>
+      <w:pPr>
+        <w:pStyle w:val="ListParagraph"/>
+        <w:numPr>
+          <w:ilvl w:val="0"/>
+          <w:numId w:val="6"/>
+        </w:numPr>
+      </w:pPr>
+      <w:r>
+        <w:t xml:space="preserve">In the </w:t>
+      </w:r>
+      <w:proofErr w:type="spellStart"/>
+      <w:r>
+        <w:t>CloudApiPublic</w:t>
+      </w:r>
+      <w:proofErr w:type="spellEnd"/>
+      <w:r>
+        <w:t xml:space="preserve"> References, change the</w:t>
+      </w:r>
+      <w:r>
+        <w:t xml:space="preserve"> </w:t>
+      </w:r>
+      <w:proofErr w:type="spellStart"/>
+      <w:r>
+        <w:t>BadgeCOMLib</w:t>
+      </w:r>
+      <w:proofErr w:type="spellEnd"/>
+      <w:r>
+        <w:t xml:space="preserve"> reference</w:t>
+      </w:r>
+      <w:r>
+        <w:t xml:space="preserve"> </w:t>
+      </w:r>
+      <w:r>
+        <w:t>Specific Version to True.</w:t>
+      </w:r>
+    </w:p>
+    <w:p>
+      <w:pPr>
+        <w:pStyle w:val="ListParagraph"/>
+        <w:numPr>
+          <w:ilvl w:val="0"/>
+          <w:numId w:val="6"/>
+        </w:numPr>
+      </w:pPr>
+      <w:r>
+        <w:t xml:space="preserve">Build </w:t>
+      </w:r>
+      <w:proofErr w:type="spellStart"/>
+      <w:r>
+        <w:t>CloudApiPublic</w:t>
+      </w:r>
+      <w:proofErr w:type="spellEnd"/>
+      <w:r>
+        <w:t xml:space="preserve"> project, check for build success</w:t>
+      </w:r>
+    </w:p>
+    <w:p>
+      <w:pPr>
+        <w:pStyle w:val="ListParagraph"/>
+        <w:numPr>
+          <w:ilvl w:val="0"/>
+          <w:numId w:val="6"/>
+        </w:numPr>
+      </w:pPr>
+      <w:r>
+        <w:t xml:space="preserve">Obfuscate </w:t>
+      </w:r>
+      <w:proofErr w:type="spellStart"/>
+      <w:r>
+        <w:t>CloudApiPublic</w:t>
+      </w:r>
+      <w:proofErr w:type="spellEnd"/>
+      <w:r>
+        <w:t xml:space="preserve"> binary in </w:t>
+      </w:r>
+      <w:proofErr w:type="spellStart"/>
+      <w:r>
+        <w:t>CloudApiPublic</w:t>
+      </w:r>
+      <w:proofErr w:type="spellEnd"/>
+      <w:r>
+        <w:t xml:space="preserve">\bin\Release and copy from </w:t>
+      </w:r>
+      <w:proofErr w:type="spellStart"/>
+      <w:r>
+        <w:t>CloudApiPublic</w:t>
+      </w:r>
+      <w:proofErr w:type="spellEnd"/>
+      <w:r>
+        <w:t xml:space="preserve">\bin\Release\Obfuscated to </w:t>
+      </w:r>
+      <w:proofErr w:type="spellStart"/>
+      <w:r>
+        <w:t>CloudApiPublic</w:t>
+      </w:r>
+      <w:proofErr w:type="spellEnd"/>
+      <w:r>
+        <w:t xml:space="preserve">\bin\Release, </w:t>
+      </w:r>
+      <w:proofErr w:type="spellStart"/>
+      <w:r>
+        <w:t>CloudSdkSyncSample</w:t>
+      </w:r>
+      <w:proofErr w:type="spellEnd"/>
+      <w:r>
+        <w:t xml:space="preserve">\bin\Release, and </w:t>
+      </w:r>
+      <w:proofErr w:type="spellStart"/>
+      <w:r>
+        <w:t>CloudSdkSyncSample</w:t>
+      </w:r>
+      <w:proofErr w:type="spellEnd"/>
+      <w:r>
+        <w:t>\bin\Debug</w:t>
+      </w:r>
+    </w:p>
+    <w:p>
+      <w:pPr>
+        <w:pStyle w:val="ListParagraph"/>
+        <w:numPr>
+          <w:ilvl w:val="0"/>
+          <w:numId w:val="6"/>
+        </w:numPr>
+      </w:pPr>
+      <w:r>
+        <w:lastRenderedPageBreak/>
+        <w:t>Switch to Debug solution configuration</w:t>
+      </w:r>
+    </w:p>
+    <w:p>
+      <w:pPr>
+        <w:pStyle w:val="ListParagraph"/>
+        <w:numPr>
+          <w:ilvl w:val="0"/>
+          <w:numId w:val="6"/>
+        </w:numPr>
+      </w:pPr>
+      <w:r>
+        <w:t xml:space="preserve">Build </w:t>
+      </w:r>
+      <w:proofErr w:type="spellStart"/>
+      <w:r>
+        <w:t>CloudSdkSyncSample</w:t>
+      </w:r>
+      <w:proofErr w:type="spellEnd"/>
+      <w:r>
+        <w:t xml:space="preserve"> project, check for build success</w:t>
+      </w:r>
+    </w:p>
+    <w:p>
+      <w:pPr>
+        <w:pStyle w:val="ListParagraph"/>
+        <w:numPr>
+          <w:ilvl w:val="0"/>
+          <w:numId w:val="6"/>
+        </w:numPr>
+      </w:pPr>
+      <w:r>
+        <w:t xml:space="preserve">Switch to </w:t>
+      </w:r>
+      <w:proofErr w:type="spellStart"/>
+      <w:r>
+        <w:t>ReleaseSampleAppOnly</w:t>
+      </w:r>
+      <w:proofErr w:type="spellEnd"/>
+      <w:r>
+        <w:t xml:space="preserve"> solution configuration</w:t>
+      </w:r>
+    </w:p>
+    <w:p>
+      <w:pPr>
+        <w:pStyle w:val="ListParagraph"/>
+        <w:numPr>
+          <w:ilvl w:val="0"/>
+          <w:numId w:val="6"/>
+        </w:numPr>
+      </w:pPr>
+      <w:r>
+        <w:t xml:space="preserve">Build </w:t>
+      </w:r>
+      <w:proofErr w:type="spellStart"/>
+      <w:r>
+        <w:t>CloudSdkSyncSample</w:t>
+      </w:r>
+      <w:proofErr w:type="spellEnd"/>
+      <w:r>
+        <w:t xml:space="preserve"> project, check for build success</w:t>
+      </w:r>
+    </w:p>
+    <w:p>
+      <w:pPr>
+        <w:pStyle w:val="ListParagraph"/>
+        <w:numPr>
+          <w:ilvl w:val="0"/>
+          <w:numId w:val="6"/>
+        </w:numPr>
+      </w:pPr>
+      <w:r>
+        <w:t xml:space="preserve">Build </w:t>
+      </w:r>
+      <w:proofErr w:type="spellStart"/>
+      <w:r>
+        <w:t>CloudSetupSdkSyncSampleSupport</w:t>
+      </w:r>
+      <w:proofErr w:type="spellEnd"/>
+      <w:r>
+        <w:t xml:space="preserve"> project, check for build success</w:t>
+      </w:r>
+    </w:p>
+    <w:p>
+      <w:pPr>
+        <w:pStyle w:val="ListParagraph"/>
+        <w:numPr>
+          <w:ilvl w:val="0"/>
+          <w:numId w:val="6"/>
+        </w:numPr>
+      </w:pPr>
+      <w:r>
+        <w:t xml:space="preserve">Build </w:t>
+      </w:r>
+      <w:proofErr w:type="spellStart"/>
+      <w:r>
+        <w:t>CloudSetupSdkSyncSample</w:t>
+      </w:r>
+      <w:proofErr w:type="spellEnd"/>
+      <w:r>
+        <w:t xml:space="preserve"> setup project, check for build success</w:t>
+      </w:r>
+    </w:p>
+    <w:p>
+      <w:pPr>
+        <w:pStyle w:val="ListParagraph"/>
+        <w:numPr>
+          <w:ilvl w:val="0"/>
+          <w:numId w:val="6"/>
+        </w:numPr>
+      </w:pPr>
+      <w:r>
+        <w:t>Copy CloudSdkSetup.exe from the setup project output to a convenient location like C:\</w:t>
+      </w:r>
+    </w:p>
+    <w:p>
+      <w:pPr>
+        <w:pStyle w:val="ListParagraph"/>
+        <w:numPr>
+          <w:ilvl w:val="1"/>
+          <w:numId w:val="6"/>
+        </w:numPr>
+      </w:pPr>
+      <w:r>
+        <w:t xml:space="preserve">Copy from </w:t>
+      </w:r>
+      <w:r>
+        <w:t>C:\CloudSetupSdkSyncSample\Express\SingleImage\DiskImages\DISK1</w:t>
+      </w:r>
+    </w:p>
+    <w:p>
+      <w:pPr>
+        <w:pStyle w:val="ListParagraph"/>
+        <w:numPr>
+          <w:ilvl w:val="0"/>
+          <w:numId w:val="6"/>
+        </w:numPr>
+      </w:pPr>
+      <w:r>
+        <w:t xml:space="preserve">Resource hack </w:t>
+      </w:r>
+      <w:r>
+        <w:t xml:space="preserve">the copied </w:t>
+      </w:r>
+      <w:r>
+        <w:t>CloudSdkSetup.exe</w:t>
+      </w:r>
+      <w:r>
+        <w:t>:</w:t>
+      </w:r>
+    </w:p>
+    <w:p>
+      <w:pPr>
+        <w:pStyle w:val="ListParagraph"/>
+        <w:numPr>
+          <w:ilvl w:val="1"/>
+          <w:numId w:val="6"/>
+        </w:numPr>
+      </w:pPr>
+      <w:r>
+        <w:t>C</w:t>
+      </w:r>
+      <w:r>
+        <w:t xml:space="preserve">hange the </w:t>
+      </w:r>
+      <w:proofErr w:type="spellStart"/>
+      <w:r>
+        <w:t>OriginalFilename</w:t>
+      </w:r>
+      <w:proofErr w:type="spellEnd"/>
+      <w:r>
+        <w:t xml:space="preserve"> field to an empty string in Version Info -&gt; 1 -&gt; 1033</w:t>
+      </w:r>
+      <w:r>
+        <w:t xml:space="preserve"> a</w:t>
+      </w:r>
+      <w:r>
+        <w:t>nd compile the script</w:t>
+      </w:r>
+      <w:r>
+        <w:t>.</w:t>
+      </w:r>
+    </w:p>
+    <w:p>
+      <w:pPr>
+        <w:pStyle w:val="ListParagraph"/>
+        <w:numPr>
+          <w:ilvl w:val="1"/>
+          <w:numId w:val="6"/>
+        </w:numPr>
+      </w:pPr>
+      <w:r>
+        <w:t>C</w:t>
+      </w:r>
+      <w:r>
+        <w:t xml:space="preserve">hange the Icon Group -&gt; 100 -&gt; 0 by replacing resource with </w:t>
+      </w:r>
+      <w:r>
+        <w:t>~</w:t>
+      </w:r>
+      <w:r>
+        <w:t>\Artwork\</w:t>
+      </w:r>
+      <w:r>
+        <w:t>cloudForInstallShield.ico</w:t>
+      </w:r>
+    </w:p>
+    <w:p>
+      <w:pPr>
+        <w:pStyle w:val="ListParagraph"/>
+        <w:numPr>
+          <w:ilvl w:val="1"/>
+          <w:numId w:val="6"/>
+        </w:numPr>
+      </w:pPr>
+      <w:r>
+        <w:t xml:space="preserve">Save changes as CloudSdkSetup.exe in the same </w:t>
+      </w:r>
+      <w:r>
+        <w:t xml:space="preserve">“copied to” </w:t>
+      </w:r>
+      <w:r>
+        <w:t>location</w:t>
+      </w:r>
+      <w:r>
+        <w:t xml:space="preserve"> </w:t>
+      </w:r>
+    </w:p>
+    <w:p>
+      <w:pPr>
+        <w:pStyle w:val="ListParagraph"/>
+        <w:numPr>
+          <w:ilvl w:val="0"/>
+          <w:numId w:val="6"/>
+        </w:numPr>
+      </w:pPr>
+      <w:r>
+        <w:t>In the previous VS Developer Command Prompt windows, c</w:t>
+      </w:r>
+      <w:r>
+        <w:t xml:space="preserve">hange directory </w:t>
+      </w:r>
+      <w:r>
+        <w:t xml:space="preserve">to where </w:t>
+      </w:r>
+      <w:r>
+        <w:t xml:space="preserve">you placed </w:t>
+      </w:r>
+      <w:r>
+        <w:t xml:space="preserve">the “copied to and modified” </w:t>
+      </w:r>
+      <w:r>
+        <w:t>CloudSdkSetup.exe</w:t>
+      </w:r>
+      <w:r>
+        <w:t>.</w:t>
+      </w:r>
+    </w:p>
+    <w:p>
+      <w:pPr>
+        <w:pStyle w:val="ListParagraph"/>
+        <w:numPr>
+          <w:ilvl w:val="0"/>
+          <w:numId w:val="6"/>
+        </w:numPr>
+      </w:pPr>
+      <w:r>
+        <w:t>Run these commands in command prompt (replace &lt;password&gt; with the certificate password):</w:t>
+      </w:r>
+    </w:p>
+    <w:p>
+      <w:pPr>
+        <w:pStyle w:val="ListParagraph"/>
+        <w:numPr>
+          <w:ilvl w:val="1"/>
+          <w:numId w:val="6"/>
+        </w:numPr>
+      </w:pPr>
+      <w:proofErr w:type="spellStart"/>
+      <w:r>
+        <w:t>signtool</w:t>
+      </w:r>
+      <w:proofErr w:type="spellEnd"/>
+      <w:r>
+        <w:t xml:space="preserve"> remove /c CloudSdkSetup.exe</w:t>
+      </w:r>
+    </w:p>
+    <w:p>
+      <w:pPr>
+        <w:pStyle w:val="ListParagraph"/>
+        <w:numPr>
+          <w:ilvl w:val="1"/>
+          <w:numId w:val="6"/>
+        </w:numPr>
+      </w:pPr>
+      <w:proofErr w:type="spellStart"/>
+      <w:r>
+        <w:t>signtool</w:t>
+      </w:r>
+      <w:proofErr w:type="spellEnd"/>
+      <w:r>
+        <w:t xml:space="preserve"> sign /f C:\CertBackup\CloudSigning\CloudPlatformCodeSigning.pfx /p &lt;password&gt; CloudSdkSetup.exe</w:t>
+      </w:r>
+    </w:p>
+    <w:p>
+      <w:pPr>
+        <w:pStyle w:val="ListParagraph"/>
+        <w:numPr>
+          <w:ilvl w:val="0"/>
+          <w:numId w:val="6"/>
+        </w:numPr>
+      </w:pPr>
+      <w:r>
+        <w:t>Check that the CloudSdkSetup.exe file is properly signed:</w:t>
+      </w:r>
+    </w:p>
+    <w:p>
+      <w:pPr>
+        <w:pStyle w:val="ListParagraph"/>
+        <w:numPr>
+          <w:ilvl w:val="1"/>
+          <w:numId w:val="6"/>
+        </w:numPr>
+      </w:pPr>
+      <w:r>
+        <w:t>In Explorer, right-click the file and select Properties.</w:t>
+      </w:r>
+    </w:p>
+    <w:p>
+      <w:pPr>
+        <w:pStyle w:val="ListParagraph"/>
+        <w:numPr>
+          <w:ilvl w:val="1"/>
+          <w:numId w:val="6"/>
+        </w:numPr>
+      </w:pPr>
+      <w:r>
+        <w:t>Select the Digital Signatures tab.</w:t>
+      </w:r>
+    </w:p>
+    <w:p>
+      <w:pPr>
+        <w:pStyle w:val="ListParagraph"/>
+        <w:numPr>
+          <w:ilvl w:val="1"/>
+          <w:numId w:val="6"/>
+        </w:numPr>
+      </w:pPr>
+      <w:r>
+        <w:t>Click the “Citrix Systems, Inc.” item in the signature list.</w:t>
+      </w:r>
+    </w:p>
+    <w:p>
+      <w:pPr>
+        <w:pStyle w:val="ListParagraph"/>
+        <w:numPr>
+          <w:ilvl w:val="1"/>
+          <w:numId w:val="6"/>
+        </w:numPr>
+      </w:pPr>
+      <w:r>
+        <w:t>Click the Details button.</w:t>
+      </w:r>
+    </w:p>
+    <w:p>
+      <w:pPr>
+        <w:pStyle w:val="ListParagraph"/>
+        <w:numPr>
+          <w:ilvl w:val="1"/>
+          <w:numId w:val="6"/>
+        </w:numPr>
+      </w:pPr>
+      <w:r>
+        <w:t>Under Digital Signature Information it should say “The digital signature is OK.”</w:t>
+      </w:r>
+    </w:p>
+    <w:p>
+      <w:pPr>
+        <w:pStyle w:val="ListParagraph"/>
+        <w:numPr>
+          <w:ilvl w:val="0"/>
+          <w:numId w:val="6"/>
+        </w:numPr>
+      </w:pPr>
+      <w:r>
+        <w:t>Zip CloudSdkSetup.exe into a zip file with the naming convention CloudSDK-v0.1</w:t>
+      </w:r>
+      <w:r>
+        <w:t>.&lt;hash&gt;</w:t>
+      </w:r>
+      <w:r>
+        <w:t>.zip where the 0.1 is the version and can be incremented</w:t>
+      </w:r>
+      <w:r>
+        <w:t xml:space="preserve">, and the hash is the first </w:t>
+      </w:r>
+      <w:r>
+        <w:t>7</w:t>
+      </w:r>
+      <w:r>
+        <w:t xml:space="preserve"> characters of the current </w:t>
+      </w:r>
+      <w:proofErr w:type="spellStart"/>
+      <w:r>
+        <w:t>git</w:t>
+      </w:r>
+      <w:proofErr w:type="spellEnd"/>
+      <w:r>
+        <w:t xml:space="preserve"> commit</w:t>
+      </w:r>
+      <w:r>
+        <w:t xml:space="preserve"> that you recorded earlier</w:t>
+      </w:r>
+      <w:r>
+        <w:t>.</w:t>
+      </w:r>
+    </w:p>
+    <w:p>
+      <w:pPr>
+        <w:pStyle w:val="ListParagraph"/>
+        <w:numPr>
+          <w:ilvl w:val="0"/>
+          <w:numId w:val="6"/>
+        </w:numPr>
+      </w:pPr>
+      <w:r>
+        <w:t>The zip file is the completed release</w:t>
+      </w:r>
+      <w:r>
+        <w:t>.</w:t>
+      </w:r>
+    </w:p>
+    <w:p>
+      <w:pPr>
+        <w:pStyle w:val="ListParagraph"/>
+        <w:numPr>
+          <w:ilvl w:val="0"/>
+          <w:numId w:val="6"/>
+        </w:numPr>
+      </w:pPr>
+      <w:r>
+        <w:t xml:space="preserve">@@@@@@@@@@NOTE: </w:t>
+      </w:r>
+      <w:r>
+        <w:t xml:space="preserve">DO NOT CHECK-IN </w:t>
+      </w:r>
+      <w:r>
+        <w:t xml:space="preserve">THESE CHANGES </w:t>
+      </w:r>
+      <w:r>
+        <w:t>TO GITHUB!!!!!!  Including .</w:t>
+      </w:r>
+      <w:proofErr w:type="spellStart"/>
+      <w:r>
+        <w:t>pfx</w:t>
+      </w:r>
+      <w:proofErr w:type="spellEnd"/>
+      <w:r>
+        <w:t xml:space="preserve"> files copied to the projects where you changed the settings</w:t>
+      </w:r>
+      <w:r>
+        <w:t xml:space="preserve"> (below)</w:t>
+      </w:r>
+      <w:r>
+        <w:t xml:space="preserve">.  These </w:t>
+      </w:r>
+      <w:r>
+        <w:t xml:space="preserve">files </w:t>
+      </w:r>
+      <w:r>
+        <w:t xml:space="preserve">should be ignored by </w:t>
+      </w:r>
+      <w:proofErr w:type="spellStart"/>
+      <w:r>
+        <w:t>gi</w:t>
+      </w:r>
+      <w:r>
+        <w:t>tignore</w:t>
+      </w:r>
+      <w:proofErr w:type="spellEnd"/>
+      <w:r>
+        <w:t>, but remove them anyway.  Procedure:</w:t>
+      </w:r>
+    </w:p>
+    <w:p>
+      <w:pPr>
+        <w:pStyle w:val="ListParagraph"/>
+        <w:numPr>
+          <w:ilvl w:val="1"/>
+          <w:numId w:val="6"/>
+        </w:numPr>
+      </w:pPr>
       <w:r>
         <w:t xml:space="preserve">In </w:t>
       </w:r>
       <w:proofErr w:type="spellStart"/>
       <w:r>
-        <w:t>ReleaseSampleAppOnly</w:t>
-      </w:r>
-      <w:proofErr w:type="spellEnd"/>
-      <w:r>
-        <w:t xml:space="preserve"> solution configuration</w:t>
-      </w:r>
-      <w:r>
-        <w:t>, clean solution</w:t>
-      </w:r>
-    </w:p>
-    <w:p>
-      <w:r>
-        <w:t>In Release64</w:t>
-      </w:r>
-      <w:r>
-        <w:t xml:space="preserve"> solution configuration</w:t>
-      </w:r>
-      <w:r>
-        <w:t>, clean solution</w:t>
-      </w:r>
-    </w:p>
-    <w:p>
-      <w:r>
-        <w:t>Stay in Release64 solution configuration</w:t>
-      </w:r>
-    </w:p>
-    <w:p>
-      <w:r>
-        <w:t xml:space="preserve">Build </w:t>
-      </w:r>
-      <w:proofErr w:type="spellStart"/>
-      <w:r>
-        <w:t>BadgeCOM</w:t>
-      </w:r>
-      <w:proofErr w:type="spellEnd"/>
-      <w:r>
-        <w:t xml:space="preserve"> project, check for build success</w:t>
-      </w:r>
-    </w:p>
-    <w:p>
-      <w:r>
-        <w:t>Delete BadgeCOM.dll from 3rdParty\bin\release</w:t>
-      </w:r>
-    </w:p>
-    <w:p>
-      <w:r>
-        <w:t xml:space="preserve">Switch to </w:t>
-      </w:r>
-      <w:proofErr w:type="spellStart"/>
-      <w:r>
-        <w:t>ReleaseSampleAppOnly</w:t>
-      </w:r>
-      <w:proofErr w:type="spellEnd"/>
-      <w:r>
-        <w:t xml:space="preserve"> solution configuration</w:t>
-      </w:r>
-    </w:p>
-    <w:p>
-      <w:r>
-        <w:t xml:space="preserve">Build </w:t>
-      </w:r>
-      <w:proofErr w:type="spellStart"/>
-      <w:r>
-        <w:t>BadgeCOM</w:t>
-      </w:r>
-      <w:proofErr w:type="spellEnd"/>
-      <w:r>
-        <w:t xml:space="preserve"> project, check for build success</w:t>
-      </w:r>
-    </w:p>
-    <w:p>
-      <w:r>
-        <w:t>Open a Visual Studio 2012 Developer Command Prompt</w:t>
-      </w:r>
-      <w:r>
-        <w:t xml:space="preserve"> “as Administrator”.</w:t>
-      </w:r>
-    </w:p>
-    <w:p>
-      <w:r>
-        <w:t>Change directory to ~\3rdParty\bin\Release in command prompt</w:t>
-      </w:r>
-    </w:p>
-    <w:p>
-      <w:r>
-        <w:t>Run these commands in command prompt:</w:t>
-      </w:r>
-    </w:p>
-    <w:p>
-      <w:pPr>
-        <w:pStyle w:val="ListParagraph"/>
-        <w:numPr>
-          <w:ilvl w:val="0"/>
-          <w:numId w:val="1"/>
-        </w:numPr>
-      </w:pPr>
-      <w:r>
-        <w:t>tlbimp.exe BadgeCOM.dll /</w:t>
-      </w:r>
-      <w:proofErr w:type="spellStart"/>
-      <w:r>
-        <w:t>delaysign</w:t>
-      </w:r>
-      <w:proofErr w:type="spellEnd"/>
-      <w:r>
-        <w:t xml:space="preserve"> /publickey:C:\CertBackup\CloudSigning\CloudPlatformCodeSigning.pub /out:BadgeCOMLib.dll</w:t>
-      </w:r>
-    </w:p>
-    <w:p>
-      <w:pPr>
-        <w:pStyle w:val="ListParagraph"/>
-        <w:numPr>
-          <w:ilvl w:val="0"/>
-          <w:numId w:val="1"/>
-        </w:numPr>
-      </w:pPr>
-      <w:r>
-        <w:t>sn.exe -R BadgeCOMLib.dll C:\CertBackup\CloudSigning\CloudPlatformCodeSigning.pfx</w:t>
+        <w:t>GitExtensions</w:t>
+      </w:r>
+      <w:proofErr w:type="spellEnd"/>
+      <w:r>
+        <w:t>, look at the commit list.</w:t>
       </w:r>
     </w:p>
     <w:p>
@@ -261,484 +1136,109 @@
         <w:pStyle w:val="ListParagraph"/>
         <w:numPr>
           <w:ilvl w:val="1"/>
-          <w:numId w:val="1"/>
-        </w:numPr>
-      </w:pPr>
-      <w:r>
-        <w:t>requires password to certificate</w:t>
-      </w:r>
-    </w:p>
-    <w:p>
-      <w:pPr>
-        <w:pStyle w:val="ListParagraph"/>
-        <w:numPr>
-          <w:ilvl w:val="0"/>
-          <w:numId w:val="1"/>
-        </w:numPr>
-      </w:pPr>
-      <w:proofErr w:type="gramStart"/>
-      <w:r>
-        <w:t>copy</w:t>
-      </w:r>
-      <w:proofErr w:type="gramEnd"/>
-      <w:r>
-        <w:t xml:space="preserve"> BadgeCOMLib.dll ..\..\..\</w:t>
-      </w:r>
-      <w:proofErr w:type="spellStart"/>
-      <w:r>
-        <w:t>CloudSdkSyncSample</w:t>
-      </w:r>
-      <w:proofErr w:type="spellEnd"/>
-      <w:r>
-        <w:t>\bin\release\BadgeCOMLib.dll</w:t>
-      </w:r>
-    </w:p>
-    <w:p>
-      <w:pPr>
-        <w:pStyle w:val="ListParagraph"/>
-        <w:numPr>
-          <w:ilvl w:val="0"/>
-          <w:numId w:val="1"/>
-        </w:numPr>
-      </w:pPr>
-      <w:proofErr w:type="gramStart"/>
-      <w:r>
-        <w:t>copy</w:t>
-      </w:r>
-      <w:proofErr w:type="gramEnd"/>
-      <w:r>
-        <w:t xml:space="preserve"> BadgeCOMLib.dll ..\..\..\</w:t>
-      </w:r>
-      <w:proofErr w:type="spellStart"/>
-      <w:r>
-        <w:t>CloudSdkSyncSample</w:t>
-      </w:r>
-      <w:proofErr w:type="spellEnd"/>
-      <w:r>
-        <w:t>\bin\debug\BadgeCOMLib.dll</w:t>
-      </w:r>
-    </w:p>
-    <w:p>
-      <w:r>
-        <w:lastRenderedPageBreak/>
-        <w:t xml:space="preserve">In the </w:t>
-      </w:r>
-      <w:proofErr w:type="spellStart"/>
-      <w:r>
-        <w:t>CloudApiPublic</w:t>
-      </w:r>
-      <w:proofErr w:type="spellEnd"/>
-      <w:r>
-        <w:t xml:space="preserve"> References, change the</w:t>
-      </w:r>
-      <w:r>
-        <w:t xml:space="preserve"> </w:t>
-      </w:r>
-      <w:proofErr w:type="spellStart"/>
-      <w:r>
-        <w:t>BadgeCOMLib</w:t>
-      </w:r>
-      <w:proofErr w:type="spellEnd"/>
-      <w:r>
-        <w:t xml:space="preserve"> reference</w:t>
-      </w:r>
-      <w:r>
-        <w:t xml:space="preserve"> </w:t>
-      </w:r>
-      <w:r>
-        <w:t>Specific Version to True.</w:t>
-      </w:r>
-    </w:p>
-    <w:p>
-      <w:r>
-        <w:t xml:space="preserve">Build </w:t>
-      </w:r>
-      <w:proofErr w:type="spellStart"/>
-      <w:r>
-        <w:t>CloudApiPublic</w:t>
-      </w:r>
-      <w:proofErr w:type="spellEnd"/>
-      <w:r>
-        <w:t xml:space="preserve"> project, check for build success</w:t>
-      </w:r>
-    </w:p>
-    <w:p>
-      <w:r>
-        <w:t xml:space="preserve">Obfuscate </w:t>
-      </w:r>
-      <w:proofErr w:type="spellStart"/>
-      <w:r>
-        <w:t>CloudApiPublic</w:t>
-      </w:r>
-      <w:proofErr w:type="spellEnd"/>
-      <w:r>
-        <w:t xml:space="preserve"> binary in </w:t>
-      </w:r>
-      <w:proofErr w:type="spellStart"/>
-      <w:r>
-        <w:t>CloudApiPublic</w:t>
-      </w:r>
-      <w:proofErr w:type="spellEnd"/>
-      <w:r>
-        <w:t xml:space="preserve">\bin\Release and copy from </w:t>
-      </w:r>
-      <w:proofErr w:type="spellStart"/>
-      <w:r>
-        <w:t>CloudApiPublic</w:t>
-      </w:r>
-      <w:proofErr w:type="spellEnd"/>
-      <w:r>
-        <w:t xml:space="preserve">\bin\Release\Obfuscated to </w:t>
-      </w:r>
-      <w:proofErr w:type="spellStart"/>
-      <w:r>
-        <w:t>CloudApiPublic</w:t>
-      </w:r>
-      <w:proofErr w:type="spellEnd"/>
-      <w:r>
-        <w:t xml:space="preserve">\bin\Release, </w:t>
-      </w:r>
-      <w:proofErr w:type="spellStart"/>
-      <w:r>
-        <w:t>CloudSdkSyncSample</w:t>
-      </w:r>
-      <w:proofErr w:type="spellEnd"/>
-      <w:r>
-        <w:t xml:space="preserve">\bin\Release, and </w:t>
-      </w:r>
-      <w:proofErr w:type="spellStart"/>
-      <w:r>
-        <w:t>CloudSdkSyncSample</w:t>
-      </w:r>
-      <w:proofErr w:type="spellEnd"/>
-      <w:r>
-        <w:t>\bin\Debug</w:t>
-      </w:r>
-    </w:p>
-    <w:p>
-      <w:r>
-        <w:t xml:space="preserve">Switch to </w:t>
-      </w:r>
-      <w:proofErr w:type="gramStart"/>
-      <w:r>
-        <w:t>Debug</w:t>
-      </w:r>
-      <w:proofErr w:type="gramEnd"/>
-      <w:r>
-        <w:t xml:space="preserve"> solution configuration</w:t>
-      </w:r>
-    </w:p>
-    <w:p>
-      <w:r>
-        <w:t xml:space="preserve">Build </w:t>
-      </w:r>
-      <w:proofErr w:type="spellStart"/>
-      <w:r>
-        <w:t>CloudSdkSyncSample</w:t>
-      </w:r>
-      <w:proofErr w:type="spellEnd"/>
-      <w:r>
-        <w:t xml:space="preserve"> project, check for build success</w:t>
-      </w:r>
-    </w:p>
-    <w:p>
-      <w:r>
-        <w:t xml:space="preserve">Switch to </w:t>
-      </w:r>
-      <w:proofErr w:type="spellStart"/>
-      <w:r>
-        <w:t>ReleaseSampleAppOnly</w:t>
-      </w:r>
-      <w:proofErr w:type="spellEnd"/>
-      <w:r>
-        <w:t xml:space="preserve"> solution configuration</w:t>
-      </w:r>
-    </w:p>
-    <w:p>
-      <w:r>
-        <w:t xml:space="preserve">Build </w:t>
-      </w:r>
-      <w:proofErr w:type="spellStart"/>
-      <w:r>
-        <w:t>CloudSdkSyncSample</w:t>
-      </w:r>
-      <w:proofErr w:type="spellEnd"/>
-      <w:r>
-        <w:t xml:space="preserve"> project, check for build success</w:t>
-      </w:r>
-    </w:p>
-    <w:p>
-      <w:r>
-        <w:t xml:space="preserve">Build </w:t>
-      </w:r>
-      <w:proofErr w:type="spellStart"/>
-      <w:r>
-        <w:t>CloudSetupSdkSyncSampleSupport</w:t>
-      </w:r>
-      <w:proofErr w:type="spellEnd"/>
-      <w:r>
-        <w:t xml:space="preserve"> project, check for build success</w:t>
-      </w:r>
-    </w:p>
-    <w:p>
-      <w:r>
-        <w:t xml:space="preserve">Build </w:t>
-      </w:r>
-      <w:proofErr w:type="spellStart"/>
-      <w:r>
-        <w:t>CloudSetupSdkSyncSample</w:t>
-      </w:r>
-      <w:proofErr w:type="spellEnd"/>
-      <w:r>
-        <w:t xml:space="preserve"> setup project, check for build success</w:t>
-      </w:r>
-    </w:p>
-    <w:p>
-      <w:r>
-        <w:t>Copy CloudSdkSetup.exe from the setup project output to a convenient location like C:\</w:t>
-      </w:r>
-    </w:p>
-    <w:p>
-      <w:r>
-        <w:t xml:space="preserve">Resource hack </w:t>
-      </w:r>
-      <w:r>
-        <w:t xml:space="preserve">the copied </w:t>
-      </w:r>
-      <w:r>
-        <w:t xml:space="preserve">CloudSdkSetup.exe to change the </w:t>
-      </w:r>
-      <w:proofErr w:type="spellStart"/>
-      <w:r>
-        <w:t>OriginalFilename</w:t>
-      </w:r>
-      <w:proofErr w:type="spellEnd"/>
-      <w:r>
-        <w:t xml:space="preserve"> field to an empty string in Version Info -&gt; 1 -&gt; 1033 and compile the script; then change the Icon Group -&gt; 100 -&gt; 0 by replacing resource with </w:t>
-      </w:r>
-      <w:r>
-        <w:t>~\Artwork\</w:t>
-      </w:r>
-      <w:r>
-        <w:t>cloudForInstallShield.ico</w:t>
-      </w:r>
-    </w:p>
-    <w:p>
-      <w:r>
-        <w:t xml:space="preserve">Save changes as CloudSdkSetup.exe in the same </w:t>
-      </w:r>
-      <w:r>
-        <w:t xml:space="preserve">“copied to” </w:t>
-      </w:r>
-      <w:r>
-        <w:t>location</w:t>
-      </w:r>
-      <w:r>
-        <w:t xml:space="preserve"> </w:t>
-      </w:r>
-    </w:p>
-    <w:p>
-      <w:r>
-        <w:t>In the previous VS Developer Command Prompt windows, c</w:t>
-      </w:r>
-      <w:r>
-        <w:t xml:space="preserve">hange directory </w:t>
-      </w:r>
-      <w:r>
-        <w:t xml:space="preserve">to where </w:t>
-      </w:r>
-      <w:r>
-        <w:t xml:space="preserve">you placed </w:t>
-      </w:r>
-      <w:r>
-        <w:t xml:space="preserve">the “copied to and modified” </w:t>
-      </w:r>
-      <w:r>
-        <w:t>CloudSdkSetup.exe</w:t>
-      </w:r>
-      <w:r>
-        <w:t>.</w:t>
-      </w:r>
-    </w:p>
-    <w:p>
-      <w:r>
-        <w:t>Run these commands in command prompt (replace &lt;password&gt; with the certificate password):</w:t>
-      </w:r>
-    </w:p>
-    <w:p>
-      <w:pPr>
-        <w:pStyle w:val="ListParagraph"/>
-        <w:numPr>
-          <w:ilvl w:val="0"/>
-          <w:numId w:val="2"/>
-        </w:numPr>
-      </w:pPr>
-      <w:proofErr w:type="spellStart"/>
-      <w:r>
-        <w:t>signtool</w:t>
-      </w:r>
-      <w:proofErr w:type="spellEnd"/>
-      <w:r>
-        <w:t xml:space="preserve"> remove /c CloudSdkSetup.exe</w:t>
-      </w:r>
-    </w:p>
-    <w:p>
-      <w:pPr>
-        <w:pStyle w:val="ListParagraph"/>
-        <w:numPr>
-          <w:ilvl w:val="0"/>
-          <w:numId w:val="2"/>
-        </w:numPr>
-      </w:pPr>
-      <w:proofErr w:type="spellStart"/>
-      <w:r>
-        <w:t>signtool</w:t>
-      </w:r>
-      <w:proofErr w:type="spellEnd"/>
-      <w:r>
-        <w:t xml:space="preserve"> sign /f C:\CertBackup\CloudSigning\CloudPlatformCodeSigning.pfx /p &lt;password&gt; CloudSdkSetup.exe</w:t>
-      </w:r>
-    </w:p>
-    <w:p>
-      <w:r>
-        <w:t>Check that the CloudSdkSetup.exe file is properly signed:</w:t>
-      </w:r>
-    </w:p>
-    <w:p>
-      <w:pPr>
-        <w:pStyle w:val="ListParagraph"/>
-        <w:numPr>
-          <w:ilvl w:val="0"/>
-          <w:numId w:val="4"/>
-        </w:numPr>
-      </w:pPr>
+          <w:numId w:val="6"/>
+        </w:numPr>
+      </w:pPr>
+      <w:r>
+        <w:t xml:space="preserve">Reset the </w:t>
+      </w:r>
+      <w:proofErr w:type="spellStart"/>
+      <w:r>
+        <w:t>CloudApiPublic.csproj</w:t>
+      </w:r>
+      <w:proofErr w:type="spellEnd"/>
+      <w:r>
+        <w:t xml:space="preserve"> file if it contains only signing and BadgeCOMLib.dll changes.</w:t>
+      </w:r>
+    </w:p>
+    <w:p>
+      <w:pPr>
+        <w:pStyle w:val="ListParagraph"/>
+        <w:numPr>
+          <w:ilvl w:val="1"/>
+          <w:numId w:val="6"/>
+        </w:numPr>
+      </w:pPr>
+      <w:r>
+        <w:t xml:space="preserve">Reset the </w:t>
+      </w:r>
+      <w:proofErr w:type="spellStart"/>
+      <w:r>
+        <w:t>CloudSetupSdkSyncSample.isl</w:t>
+      </w:r>
+      <w:proofErr w:type="spellEnd"/>
+      <w:r>
+        <w:t xml:space="preserve"> file if it contains only signing changes.</w:t>
+      </w:r>
+    </w:p>
+    <w:p>
+      <w:pPr>
+        <w:pStyle w:val="ListParagraph"/>
+        <w:numPr>
+          <w:ilvl w:val="1"/>
+          <w:numId w:val="6"/>
+        </w:numPr>
+      </w:pPr>
+      <w:r>
+        <w:t xml:space="preserve">Reset the </w:t>
+      </w:r>
+      <w:proofErr w:type="spellStart"/>
+      <w:r>
+        <w:t>CloudSetupSdkSyncSampleSupport.csproj</w:t>
+      </w:r>
+      <w:proofErr w:type="spellEnd"/>
+      <w:r>
+        <w:t xml:space="preserve"> file if it contains only signing changes.</w:t>
+      </w:r>
+    </w:p>
+    <w:p>
+      <w:pPr>
+        <w:pStyle w:val="ListParagraph"/>
+        <w:numPr>
+          <w:ilvl w:val="1"/>
+          <w:numId w:val="6"/>
+        </w:numPr>
+      </w:pPr>
+      <w:r>
+        <w:t xml:space="preserve">Reset the </w:t>
+      </w:r>
+      <w:proofErr w:type="spellStart"/>
+      <w:r>
+        <w:t>CLDefinitions.cs</w:t>
+      </w:r>
+      <w:proofErr w:type="spellEnd"/>
+      <w:r>
+        <w:t xml:space="preserve"> file if it contains only the switch to the STAGING servers.</w:t>
+      </w:r>
       <w:bookmarkStart w:id="0" w:name="_GoBack"/>
       <w:bookmarkEnd w:id="0"/>
-      <w:r>
-        <w:t>In Explorer, right-click the file and select Properties.</w:t>
-      </w:r>
-    </w:p>
-    <w:p>
-      <w:pPr>
-        <w:pStyle w:val="ListParagraph"/>
-        <w:numPr>
-          <w:ilvl w:val="0"/>
-          <w:numId w:val="4"/>
-        </w:numPr>
-      </w:pPr>
-      <w:r>
-        <w:t>Select the Digital Signatures tab.</w:t>
-      </w:r>
-    </w:p>
-    <w:p>
-      <w:pPr>
-        <w:pStyle w:val="ListParagraph"/>
-        <w:numPr>
-          <w:ilvl w:val="0"/>
-          <w:numId w:val="4"/>
-        </w:numPr>
-      </w:pPr>
-      <w:r>
-        <w:t>Click the “Citrix Systems, Inc.” item in the signature list.</w:t>
-      </w:r>
-    </w:p>
-    <w:p>
-      <w:pPr>
-        <w:pStyle w:val="ListParagraph"/>
-        <w:numPr>
-          <w:ilvl w:val="0"/>
-          <w:numId w:val="4"/>
-        </w:numPr>
-      </w:pPr>
-      <w:r>
-        <w:t>Click the Details button.</w:t>
-      </w:r>
-    </w:p>
-    <w:p>
-      <w:pPr>
-        <w:pStyle w:val="ListParagraph"/>
-        <w:numPr>
-          <w:ilvl w:val="0"/>
-          <w:numId w:val="4"/>
-        </w:numPr>
-      </w:pPr>
-      <w:r>
-        <w:t>Under Digital Signature Information it should say “The digital signature is OK.”</w:t>
-      </w:r>
-    </w:p>
-    <w:p>
+    </w:p>
+    <w:p>
+      <w:pPr>
+        <w:pStyle w:val="ListParagraph"/>
+        <w:numPr>
+          <w:ilvl w:val="1"/>
+          <w:numId w:val="6"/>
+        </w:numPr>
+      </w:pPr>
+      <w:r>
+        <w:t>C:\Source\Projects\win-client\CloudApiPublic</w:t>
+      </w:r>
+      <w:r>
+        <w:t>\CloudPlatformCodeSigning.pfx</w:t>
+      </w:r>
+    </w:p>
+    <w:p>
+      <w:pPr>
+        <w:pStyle w:val="ListParagraph"/>
+        <w:numPr>
+          <w:ilvl w:val="1"/>
+          <w:numId w:val="6"/>
+        </w:numPr>
+      </w:pPr>
       <w:r>
         <w:lastRenderedPageBreak/>
-        <w:t>Zip CloudSdkSetup.exe into a zip file with the naming convention CloudSDK-v0.1</w:t>
-      </w:r>
-      <w:proofErr w:type="gramStart"/>
-      <w:r>
-        <w:t>.&lt;</w:t>
-      </w:r>
-      <w:proofErr w:type="gramEnd"/>
-      <w:r>
-        <w:t>hash&gt;</w:t>
-      </w:r>
-      <w:r>
-        <w:t>.zip where the 0.1 is the version and can be incremented</w:t>
-      </w:r>
-      <w:r>
-        <w:t xml:space="preserve">, and the hash is the first </w:t>
-      </w:r>
-      <w:r>
-        <w:t>7</w:t>
-      </w:r>
-      <w:r>
-        <w:t xml:space="preserve"> characters of the current </w:t>
-      </w:r>
-      <w:proofErr w:type="spellStart"/>
-      <w:r>
-        <w:t>git</w:t>
-      </w:r>
-      <w:proofErr w:type="spellEnd"/>
-      <w:r>
-        <w:t xml:space="preserve"> commit.</w:t>
-      </w:r>
-    </w:p>
-    <w:p>
-      <w:r>
-        <w:t>The zip file is the completed release</w:t>
-      </w:r>
-      <w:r>
-        <w:t>.</w:t>
-      </w:r>
-    </w:p>
-    <w:p>
-      <w:r>
-        <w:t>DO NOT CHECK-IN TO GITHUB!!!!!!  Including .</w:t>
-      </w:r>
-      <w:proofErr w:type="spellStart"/>
-      <w:r>
-        <w:t>pfx</w:t>
-      </w:r>
-      <w:proofErr w:type="spellEnd"/>
-      <w:r>
-        <w:t xml:space="preserve"> files copied to the projects where you changed the settings.  These should be ignored by </w:t>
-      </w:r>
-      <w:proofErr w:type="spellStart"/>
-      <w:r>
-        <w:t>gitignore</w:t>
-      </w:r>
-      <w:proofErr w:type="spellEnd"/>
-      <w:r>
-        <w:t>, but remove them anyway.</w:t>
-      </w:r>
-    </w:p>
-    <w:p>
-      <w:pPr>
-        <w:pStyle w:val="ListParagraph"/>
-        <w:numPr>
-          <w:ilvl w:val="0"/>
-          <w:numId w:val="3"/>
-        </w:numPr>
-      </w:pPr>
-      <w:r>
-        <w:t>C:\Source\Projects\win-client\CloudApiPublic</w:t>
+        <w:t>C:\Source\Projects\win-client\CloudSetupSdkSyncSampleSupport</w:t>
       </w:r>
       <w:r>
         <w:t>\CloudPlatformCodeSigning.pfx</w:t>
@@ -748,16 +1248,10 @@
       <w:pPr>
         <w:pStyle w:val="ListParagraph"/>
         <w:numPr>
-          <w:ilvl w:val="0"/>
-          <w:numId w:val="3"/>
-        </w:numPr>
-      </w:pPr>
-      <w:r>
-        <w:t>C:\Source\Projects\win-client\CloudSetupSdkSyncSampleSupport</w:t>
-      </w:r>
-      <w:r>
-        <w:t>\CloudPlatformCodeSigning.pfx</w:t>
-      </w:r>
+          <w:ilvl w:val="1"/>
+          <w:numId w:val="6"/>
+        </w:numPr>
+      </w:pPr>
     </w:p>
     <w:p>
       <w:pPr>
@@ -890,6 +1384,232 @@
     </w:lvl>
   </w:abstractNum>
   <w:abstractNum w:abstractNumId="1">
+    <w:nsid w:val="0F5A1064"/>
+    <w:multiLevelType w:val="hybridMultilevel"/>
+    <w:tmpl w:val="19F87D74"/>
+    <w:lvl w:ilvl="0" w:tplc="04090001">
+      <w:start w:val="1"/>
+      <w:numFmt w:val="bullet"/>
+      <w:lvlText w:val=""/>
+      <w:lvlJc w:val="left"/>
+      <w:pPr>
+        <w:ind w:left="720" w:hanging="360"/>
+      </w:pPr>
+      <w:rPr>
+        <w:rFonts w:ascii="Symbol" w:hAnsi="Symbol" w:hint="default"/>
+      </w:rPr>
+    </w:lvl>
+    <w:lvl w:ilvl="1" w:tplc="04090003">
+      <w:start w:val="1"/>
+      <w:numFmt w:val="bullet"/>
+      <w:lvlText w:val="o"/>
+      <w:lvlJc w:val="left"/>
+      <w:pPr>
+        <w:ind w:left="1440" w:hanging="360"/>
+      </w:pPr>
+      <w:rPr>
+        <w:rFonts w:ascii="Courier New" w:hAnsi="Courier New" w:cs="Courier New" w:hint="default"/>
+      </w:rPr>
+    </w:lvl>
+    <w:lvl w:ilvl="2" w:tplc="04090005">
+      <w:start w:val="1"/>
+      <w:numFmt w:val="bullet"/>
+      <w:lvlText w:val=""/>
+      <w:lvlJc w:val="left"/>
+      <w:pPr>
+        <w:ind w:left="2160" w:hanging="360"/>
+      </w:pPr>
+      <w:rPr>
+        <w:rFonts w:ascii="Wingdings" w:hAnsi="Wingdings" w:hint="default"/>
+      </w:rPr>
+    </w:lvl>
+    <w:lvl w:ilvl="3" w:tplc="04090001" w:tentative="1">
+      <w:start w:val="1"/>
+      <w:numFmt w:val="bullet"/>
+      <w:lvlText w:val=""/>
+      <w:lvlJc w:val="left"/>
+      <w:pPr>
+        <w:ind w:left="2880" w:hanging="360"/>
+      </w:pPr>
+      <w:rPr>
+        <w:rFonts w:ascii="Symbol" w:hAnsi="Symbol" w:hint="default"/>
+      </w:rPr>
+    </w:lvl>
+    <w:lvl w:ilvl="4" w:tplc="04090003" w:tentative="1">
+      <w:start w:val="1"/>
+      <w:numFmt w:val="bullet"/>
+      <w:lvlText w:val="o"/>
+      <w:lvlJc w:val="left"/>
+      <w:pPr>
+        <w:ind w:left="3600" w:hanging="360"/>
+      </w:pPr>
+      <w:rPr>
+        <w:rFonts w:ascii="Courier New" w:hAnsi="Courier New" w:cs="Courier New" w:hint="default"/>
+      </w:rPr>
+    </w:lvl>
+    <w:lvl w:ilvl="5" w:tplc="04090005" w:tentative="1">
+      <w:start w:val="1"/>
+      <w:numFmt w:val="bullet"/>
+      <w:lvlText w:val=""/>
+      <w:lvlJc w:val="left"/>
+      <w:pPr>
+        <w:ind w:left="4320" w:hanging="360"/>
+      </w:pPr>
+      <w:rPr>
+        <w:rFonts w:ascii="Wingdings" w:hAnsi="Wingdings" w:hint="default"/>
+      </w:rPr>
+    </w:lvl>
+    <w:lvl w:ilvl="6" w:tplc="04090001" w:tentative="1">
+      <w:start w:val="1"/>
+      <w:numFmt w:val="bullet"/>
+      <w:lvlText w:val=""/>
+      <w:lvlJc w:val="left"/>
+      <w:pPr>
+        <w:ind w:left="5040" w:hanging="360"/>
+      </w:pPr>
+      <w:rPr>
+        <w:rFonts w:ascii="Symbol" w:hAnsi="Symbol" w:hint="default"/>
+      </w:rPr>
+    </w:lvl>
+    <w:lvl w:ilvl="7" w:tplc="04090003" w:tentative="1">
+      <w:start w:val="1"/>
+      <w:numFmt w:val="bullet"/>
+      <w:lvlText w:val="o"/>
+      <w:lvlJc w:val="left"/>
+      <w:pPr>
+        <w:ind w:left="5760" w:hanging="360"/>
+      </w:pPr>
+      <w:rPr>
+        <w:rFonts w:ascii="Courier New" w:hAnsi="Courier New" w:cs="Courier New" w:hint="default"/>
+      </w:rPr>
+    </w:lvl>
+    <w:lvl w:ilvl="8" w:tplc="04090005" w:tentative="1">
+      <w:start w:val="1"/>
+      <w:numFmt w:val="bullet"/>
+      <w:lvlText w:val=""/>
+      <w:lvlJc w:val="left"/>
+      <w:pPr>
+        <w:ind w:left="6480" w:hanging="360"/>
+      </w:pPr>
+      <w:rPr>
+        <w:rFonts w:ascii="Wingdings" w:hAnsi="Wingdings" w:hint="default"/>
+      </w:rPr>
+    </w:lvl>
+  </w:abstractNum>
+  <w:abstractNum w:abstractNumId="2">
+    <w:nsid w:val="44801878"/>
+    <w:multiLevelType w:val="hybridMultilevel"/>
+    <w:tmpl w:val="C00E8B9E"/>
+    <w:lvl w:ilvl="0" w:tplc="04090001">
+      <w:start w:val="1"/>
+      <w:numFmt w:val="bullet"/>
+      <w:lvlText w:val=""/>
+      <w:lvlJc w:val="left"/>
+      <w:pPr>
+        <w:ind w:left="720" w:hanging="360"/>
+      </w:pPr>
+      <w:rPr>
+        <w:rFonts w:ascii="Symbol" w:hAnsi="Symbol" w:hint="default"/>
+      </w:rPr>
+    </w:lvl>
+    <w:lvl w:ilvl="1" w:tplc="04090003">
+      <w:start w:val="1"/>
+      <w:numFmt w:val="bullet"/>
+      <w:lvlText w:val="o"/>
+      <w:lvlJc w:val="left"/>
+      <w:pPr>
+        <w:ind w:left="1440" w:hanging="360"/>
+      </w:pPr>
+      <w:rPr>
+        <w:rFonts w:ascii="Courier New" w:hAnsi="Courier New" w:cs="Courier New" w:hint="default"/>
+      </w:rPr>
+    </w:lvl>
+    <w:lvl w:ilvl="2" w:tplc="04090005" w:tentative="1">
+      <w:start w:val="1"/>
+      <w:numFmt w:val="bullet"/>
+      <w:lvlText w:val=""/>
+      <w:lvlJc w:val="left"/>
+      <w:pPr>
+        <w:ind w:left="2160" w:hanging="360"/>
+      </w:pPr>
+      <w:rPr>
+        <w:rFonts w:ascii="Wingdings" w:hAnsi="Wingdings" w:hint="default"/>
+      </w:rPr>
+    </w:lvl>
+    <w:lvl w:ilvl="3" w:tplc="04090001" w:tentative="1">
+      <w:start w:val="1"/>
+      <w:numFmt w:val="bullet"/>
+      <w:lvlText w:val=""/>
+      <w:lvlJc w:val="left"/>
+      <w:pPr>
+        <w:ind w:left="2880" w:hanging="360"/>
+      </w:pPr>
+      <w:rPr>
+        <w:rFonts w:ascii="Symbol" w:hAnsi="Symbol" w:hint="default"/>
+      </w:rPr>
+    </w:lvl>
+    <w:lvl w:ilvl="4" w:tplc="04090003" w:tentative="1">
+      <w:start w:val="1"/>
+      <w:numFmt w:val="bullet"/>
+      <w:lvlText w:val="o"/>
+      <w:lvlJc w:val="left"/>
+      <w:pPr>
+        <w:ind w:left="3600" w:hanging="360"/>
+      </w:pPr>
+      <w:rPr>
+        <w:rFonts w:ascii="Courier New" w:hAnsi="Courier New" w:cs="Courier New" w:hint="default"/>
+      </w:rPr>
+    </w:lvl>
+    <w:lvl w:ilvl="5" w:tplc="04090005" w:tentative="1">
+      <w:start w:val="1"/>
+      <w:numFmt w:val="bullet"/>
+      <w:lvlText w:val=""/>
+      <w:lvlJc w:val="left"/>
+      <w:pPr>
+        <w:ind w:left="4320" w:hanging="360"/>
+      </w:pPr>
+      <w:rPr>
+        <w:rFonts w:ascii="Wingdings" w:hAnsi="Wingdings" w:hint="default"/>
+      </w:rPr>
+    </w:lvl>
+    <w:lvl w:ilvl="6" w:tplc="04090001" w:tentative="1">
+      <w:start w:val="1"/>
+      <w:numFmt w:val="bullet"/>
+      <w:lvlText w:val=""/>
+      <w:lvlJc w:val="left"/>
+      <w:pPr>
+        <w:ind w:left="5040" w:hanging="360"/>
+      </w:pPr>
+      <w:rPr>
+        <w:rFonts w:ascii="Symbol" w:hAnsi="Symbol" w:hint="default"/>
+      </w:rPr>
+    </w:lvl>
+    <w:lvl w:ilvl="7" w:tplc="04090003" w:tentative="1">
+      <w:start w:val="1"/>
+      <w:numFmt w:val="bullet"/>
+      <w:lvlText w:val="o"/>
+      <w:lvlJc w:val="left"/>
+      <w:pPr>
+        <w:ind w:left="5760" w:hanging="360"/>
+      </w:pPr>
+      <w:rPr>
+        <w:rFonts w:ascii="Courier New" w:hAnsi="Courier New" w:cs="Courier New" w:hint="default"/>
+      </w:rPr>
+    </w:lvl>
+    <w:lvl w:ilvl="8" w:tplc="04090005" w:tentative="1">
+      <w:start w:val="1"/>
+      <w:numFmt w:val="bullet"/>
+      <w:lvlText w:val=""/>
+      <w:lvlJc w:val="left"/>
+      <w:pPr>
+        <w:ind w:left="6480" w:hanging="360"/>
+      </w:pPr>
+      <w:rPr>
+        <w:rFonts w:ascii="Wingdings" w:hAnsi="Wingdings" w:hint="default"/>
+      </w:rPr>
+    </w:lvl>
+  </w:abstractNum>
+  <w:abstractNum w:abstractNumId="3">
     <w:nsid w:val="46B71D73"/>
     <w:multiLevelType w:val="hybridMultilevel"/>
     <w:tmpl w:val="180A7B6C"/>
@@ -1002,7 +1722,7 @@
       </w:rPr>
     </w:lvl>
   </w:abstractNum>
-  <w:abstractNum w:abstractNumId="2">
+  <w:abstractNum w:abstractNumId="4">
     <w:nsid w:val="50A80F9E"/>
     <w:multiLevelType w:val="hybridMultilevel"/>
     <w:tmpl w:val="828E2130"/>
@@ -1115,7 +1835,7 @@
       </w:rPr>
     </w:lvl>
   </w:abstractNum>
-  <w:abstractNum w:abstractNumId="3">
+  <w:abstractNum w:abstractNumId="5">
     <w:nsid w:val="70733634"/>
     <w:multiLevelType w:val="hybridMultilevel"/>
     <w:tmpl w:val="51545D3E"/>
@@ -1229,16 +1949,22 @@
     </w:lvl>
   </w:abstractNum>
   <w:num w:numId="1">
-    <w:abstractNumId w:val="2"/>
+    <w:abstractNumId w:val="4"/>
   </w:num>
   <w:num w:numId="2">
-    <w:abstractNumId w:val="3"/>
+    <w:abstractNumId w:val="5"/>
   </w:num>
   <w:num w:numId="3">
-    <w:abstractNumId w:val="1"/>
+    <w:abstractNumId w:val="3"/>
   </w:num>
   <w:num w:numId="4">
     <w:abstractNumId w:val="0"/>
+  </w:num>
+  <w:num w:numId="5">
+    <w:abstractNumId w:val="2"/>
+  </w:num>
+  <w:num w:numId="6">
+    <w:abstractNumId w:val="1"/>
   </w:num>
 </w:numbering>
 </file>

</xml_diff>

<commit_message>
1) Updated the build document.
</commit_message>
<xml_diff>
--- a/Preparing for a staging release.docx
+++ b/Preparing for a staging release.docx
@@ -14,41 +14,106 @@
     </w:p>
     <w:p>
       <w:r>
-        <w:t>Tag the last commit to master with this release number (e.g., Release 0.1.2).</w:t>
-      </w:r>
-    </w:p>
-    <w:p>
-      <w:r>
-        <w:t>Change the define in CLDefinitions from cliff servers to staging servers</w:t>
-      </w:r>
-    </w:p>
-    <w:p>
-      <w:r>
-        <w:t>Change properties in CloudApiPublic, CloudSetupSdkSyncSample, and CloudSetupSdkSyncSampleSupport to add code-signing with the CloudPlatformCodeSigning.pfx</w:t>
-      </w:r>
+        <w:t>Tag the last commit to master with this release number (e.g., Release0.1.2).</w:t>
+      </w:r>
+    </w:p>
+    <w:p>
+      <w:r>
+        <w:t xml:space="preserve">Change the define in </w:t>
+      </w:r>
+      <w:proofErr w:type="spellStart"/>
+      <w:r>
+        <w:t>CLDefinitions</w:t>
+      </w:r>
+      <w:proofErr w:type="spellEnd"/>
+      <w:r>
+        <w:t xml:space="preserve"> from cliff servers to staging servers</w:t>
+      </w:r>
+    </w:p>
+    <w:p>
+      <w:r>
+        <w:t xml:space="preserve">Change properties in </w:t>
+      </w:r>
+      <w:proofErr w:type="spellStart"/>
+      <w:r>
+        <w:t>CloudApiPublic</w:t>
+      </w:r>
+      <w:proofErr w:type="spellEnd"/>
+      <w:r>
+        <w:t xml:space="preserve">, </w:t>
+      </w:r>
+      <w:proofErr w:type="spellStart"/>
+      <w:r>
+        <w:t>CloudSetupSdkSyncSample</w:t>
+      </w:r>
+      <w:proofErr w:type="spellEnd"/>
+      <w:r>
+        <w:t xml:space="preserve">, and </w:t>
+      </w:r>
+      <w:proofErr w:type="spellStart"/>
+      <w:r>
+        <w:t>CloudSetupSdkSyncSampleSupport</w:t>
+      </w:r>
+      <w:proofErr w:type="spellEnd"/>
+      <w:r>
+        <w:t xml:space="preserve"> to add code-signing with the </w:t>
+      </w:r>
+      <w:proofErr w:type="spellStart"/>
+      <w:r>
+        <w:t>CloudPlatformCodeSigning.pfx</w:t>
+      </w:r>
+      <w:proofErr w:type="spellEnd"/>
       <w:r>
         <w:t>.</w:t>
       </w:r>
       <w:r>
-        <w:t xml:space="preserve">  </w:t>
-      </w:r>
-      <w:r>
-        <w:t>For CloudApiPublic and CloudSetupSdkSyncSampleSupport, in project properties, use the signing tab. For CloudSetupSdkSyncSample, click Number 6, select Releases, then click the Signing tab.  Set the Digital Certificate File, Certificate Password, and set Sign Output Files to “Setup.exe and Windows Installer Package”.  Press Ctrl+Shift+S to save all.</w:t>
-      </w:r>
-      <w:r>
-        <w:t xml:space="preserve">  </w:t>
-      </w:r>
-      <w:r>
-        <w:t xml:space="preserve">I have CloudPlatformCodeSigning.pfx in the directory </w:t>
+        <w:t xml:space="preserve">  For </w:t>
+      </w:r>
+      <w:proofErr w:type="spellStart"/>
+      <w:r>
+        <w:t>CloudApiPublic</w:t>
+      </w:r>
+      <w:proofErr w:type="spellEnd"/>
+      <w:r>
+        <w:t xml:space="preserve"> and </w:t>
+      </w:r>
+      <w:proofErr w:type="spellStart"/>
+      <w:r>
+        <w:t>CloudSetupSdkSyncSampleSupport</w:t>
+      </w:r>
+      <w:proofErr w:type="spellEnd"/>
+      <w:r>
+        <w:t xml:space="preserve">, in project properties, use the signing tab. For </w:t>
+      </w:r>
+      <w:proofErr w:type="spellStart"/>
+      <w:r>
+        <w:t>CloudSetupSdkSyncSample</w:t>
+      </w:r>
+      <w:proofErr w:type="spellEnd"/>
+      <w:r>
+        <w:t xml:space="preserve">, click Number 6, select Releases, then click the Signing tab.  Set the Digital Certificate File, Certificate Password, and set Sign Output Files to “Setup.exe and Windows Installer Package”.  Press </w:t>
+      </w:r>
+      <w:proofErr w:type="spellStart"/>
+      <w:r>
+        <w:t>Ctrl+Shift+S</w:t>
+      </w:r>
+      <w:proofErr w:type="spellEnd"/>
+      <w:r>
+        <w:t xml:space="preserve"> to save all.  I have </w:t>
+      </w:r>
+      <w:proofErr w:type="spellStart"/>
+      <w:r>
+        <w:t>CloudPlatformCodeSigning.pfx</w:t>
+      </w:r>
+      <w:proofErr w:type="spellEnd"/>
+      <w:r>
+        <w:t xml:space="preserve"> in the directory </w:t>
       </w:r>
       <w:r>
         <w:t>C:\CertBackup\CloudSigning</w:t>
       </w:r>
       <w:r>
-        <w:t xml:space="preserve"> which is used in commands below; so if you change it, then change the commands accordingly</w:t>
-      </w:r>
-      <w:r>
-        <w:t xml:space="preserve">.  </w:t>
+        <w:t xml:space="preserve"> which is used in commands below; so if you change it, then change the commands accordingly.  </w:t>
       </w:r>
     </w:p>
     <w:p/>
@@ -70,8 +135,13 @@
     </w:p>
     <w:p>
       <w:r>
-        <w:t>In ReleaseSampleAppOnly</w:t>
-      </w:r>
+        <w:t xml:space="preserve">In </w:t>
+      </w:r>
+      <w:proofErr w:type="spellStart"/>
+      <w:r>
+        <w:t>ReleaseSampleAppOnly</w:t>
+      </w:r>
+      <w:proofErr w:type="spellEnd"/>
       <w:r>
         <w:t xml:space="preserve"> solution configuration</w:t>
       </w:r>
@@ -97,7 +167,15 @@
     </w:p>
     <w:p>
       <w:r>
-        <w:t>Build BadgeCOM project, check for build success</w:t>
+        <w:t xml:space="preserve">Build </w:t>
+      </w:r>
+      <w:proofErr w:type="spellStart"/>
+      <w:r>
+        <w:t>BadgeCOM</w:t>
+      </w:r>
+      <w:proofErr w:type="spellEnd"/>
+      <w:r>
+        <w:t xml:space="preserve"> project, check for build success</w:t>
       </w:r>
     </w:p>
     <w:p>
@@ -107,12 +185,28 @@
     </w:p>
     <w:p>
       <w:r>
-        <w:t>Switch to ReleaseSampleAppOnly solution configuration</w:t>
-      </w:r>
-    </w:p>
-    <w:p>
-      <w:r>
-        <w:t>Build BadgeCOM project, check for build success</w:t>
+        <w:t xml:space="preserve">Switch to </w:t>
+      </w:r>
+      <w:proofErr w:type="spellStart"/>
+      <w:r>
+        <w:t>ReleaseSampleAppOnly</w:t>
+      </w:r>
+      <w:proofErr w:type="spellEnd"/>
+      <w:r>
+        <w:t xml:space="preserve"> solution configuration</w:t>
+      </w:r>
+    </w:p>
+    <w:p>
+      <w:r>
+        <w:t xml:space="preserve">Build </w:t>
+      </w:r>
+      <w:proofErr w:type="spellStart"/>
+      <w:r>
+        <w:t>BadgeCOM</w:t>
+      </w:r>
+      <w:proofErr w:type="spellEnd"/>
+      <w:r>
+        <w:t xml:space="preserve"> project, check for build success</w:t>
       </w:r>
     </w:p>
     <w:p>
@@ -133,11 +227,24 @@
         <w:t>Run these commands in command prompt</w:t>
       </w:r>
       <w:r>
-        <w:t xml:space="preserve"> (use copy/paste to copy copy the lines directly from below) </w:t>
+        <w:t xml:space="preserve"> (use copy/paste to copy </w:t>
+      </w:r>
+      <w:proofErr w:type="spellStart"/>
+      <w:r>
+        <w:t>copy</w:t>
+      </w:r>
+      <w:proofErr w:type="spellEnd"/>
+      <w:r>
+        <w:t xml:space="preserve"> the lines directly from below</w:t>
+      </w:r>
+      <w:proofErr w:type="gramStart"/>
+      <w:r>
+        <w:t xml:space="preserve">) </w:t>
       </w:r>
       <w:r>
         <w:t>:</w:t>
       </w:r>
+      <w:proofErr w:type="gramEnd"/>
     </w:p>
     <w:p>
       <w:pPr>
@@ -148,7 +255,15 @@
         </w:numPr>
       </w:pPr>
       <w:r>
-        <w:t>tlbimp.exe BadgeCOM.dll /delaysign /publickey:C:\CertBackup\CloudSigning\CloudPlatformCodeSigning.pub /out:BadgeCOMLib.dll</w:t>
+        <w:t>tlbimp.exe BadgeCOM.dll /</w:t>
+      </w:r>
+      <w:proofErr w:type="spellStart"/>
+      <w:r>
+        <w:t>delaysign</w:t>
+      </w:r>
+      <w:proofErr w:type="spellEnd"/>
+      <w:r>
+        <w:t xml:space="preserve"> /publickey:C:\CertBackup\CloudSigning\CloudPlatformCodeSigning.pub /out:BadgeCOMLib.dll</w:t>
       </w:r>
     </w:p>
     <w:p>
@@ -183,14 +298,27 @@
           <w:numId w:val="1"/>
         </w:numPr>
       </w:pPr>
-      <w:r>
-        <w:t xml:space="preserve">copy </w:t>
+      <w:proofErr w:type="gramStart"/>
+      <w:r>
+        <w:t>copy</w:t>
+      </w:r>
+      <w:proofErr w:type="gramEnd"/>
+      <w:r>
+        <w:t xml:space="preserve"> </w:t>
       </w:r>
       <w:r>
         <w:t xml:space="preserve">/Y </w:t>
       </w:r>
       <w:r>
-        <w:t>BadgeCOMLib.dll ..\..\..\CloudSdkSyncSample\bin\release\BadgeCOMLib.dll</w:t>
+        <w:t>BadgeCOMLib.dll ..\..\..\</w:t>
+      </w:r>
+      <w:proofErr w:type="spellStart"/>
+      <w:r>
+        <w:t>CloudSdkSyncSample</w:t>
+      </w:r>
+      <w:proofErr w:type="spellEnd"/>
+      <w:r>
+        <w:t>\bin\release\BadgeCOMLib.dll</w:t>
       </w:r>
     </w:p>
     <w:p>
@@ -201,32 +329,117 @@
           <w:numId w:val="1"/>
         </w:numPr>
       </w:pPr>
-      <w:r>
-        <w:t xml:space="preserve">copy </w:t>
+      <w:proofErr w:type="gramStart"/>
+      <w:r>
+        <w:t>copy</w:t>
+      </w:r>
+      <w:proofErr w:type="gramEnd"/>
+      <w:r>
+        <w:t xml:space="preserve"> </w:t>
       </w:r>
       <w:r>
         <w:t xml:space="preserve">/Y </w:t>
       </w:r>
       <w:r>
-        <w:t>BadgeCOMLib.dll ..\..\..\CloudSdkSyncSample\bin\debug\BadgeCOMLib.dll</w:t>
-      </w:r>
-    </w:p>
-    <w:p>
-      <w:r>
-        <w:t>In the CloudApiPublic References, change</w:t>
-      </w:r>
-      <w:r>
-        <w:t xml:space="preserve"> the BadgeCOMLib reference Specific Version to True.</w:t>
-      </w:r>
-    </w:p>
-    <w:p>
-      <w:r>
-        <w:t>Build CloudApiPublic project, check for build success</w:t>
-      </w:r>
-    </w:p>
-    <w:p>
-      <w:r>
-        <w:t>Obfuscate CloudApiPublic binary in CloudApiPublic\bin\Release and copy from CloudApiPublic\bin\Release\Obfuscated to CloudApiPublic\bin\Release, CloudSdkSyncSample\bin\Release, and CloudSdkSyncSample\bin\Debug</w:t>
+        <w:t>BadgeCOMLib.dll ..\..\..\</w:t>
+      </w:r>
+      <w:proofErr w:type="spellStart"/>
+      <w:r>
+        <w:t>CloudSdkSyncSample</w:t>
+      </w:r>
+      <w:proofErr w:type="spellEnd"/>
+      <w:r>
+        <w:t>\bin\debug\BadgeCOMLib.dll</w:t>
+      </w:r>
+    </w:p>
+    <w:p>
+      <w:r>
+        <w:t xml:space="preserve">In the </w:t>
+      </w:r>
+      <w:proofErr w:type="spellStart"/>
+      <w:r>
+        <w:t>CloudApiPublic</w:t>
+      </w:r>
+      <w:proofErr w:type="spellEnd"/>
+      <w:r>
+        <w:t xml:space="preserve"> References, change</w:t>
+      </w:r>
+      <w:r>
+        <w:t xml:space="preserve"> the </w:t>
+      </w:r>
+      <w:proofErr w:type="spellStart"/>
+      <w:r>
+        <w:t>BadgeCOMLib</w:t>
+      </w:r>
+      <w:proofErr w:type="spellEnd"/>
+      <w:r>
+        <w:t xml:space="preserve"> reference Specific Version to True.</w:t>
+      </w:r>
+    </w:p>
+    <w:p>
+      <w:r>
+        <w:t xml:space="preserve">Build </w:t>
+      </w:r>
+      <w:proofErr w:type="spellStart"/>
+      <w:r>
+        <w:t>CloudApiPublic</w:t>
+      </w:r>
+      <w:proofErr w:type="spellEnd"/>
+      <w:r>
+        <w:t xml:space="preserve"> project, check for build success</w:t>
+      </w:r>
+    </w:p>
+    <w:p>
+      <w:r>
+        <w:t xml:space="preserve">Obfuscate </w:t>
+      </w:r>
+      <w:proofErr w:type="spellStart"/>
+      <w:r>
+        <w:t>CloudApiPublic</w:t>
+      </w:r>
+      <w:proofErr w:type="spellEnd"/>
+      <w:r>
+        <w:t xml:space="preserve"> binary in </w:t>
+      </w:r>
+      <w:proofErr w:type="spellStart"/>
+      <w:r>
+        <w:t>CloudApiPublic</w:t>
+      </w:r>
+      <w:proofErr w:type="spellEnd"/>
+      <w:r>
+        <w:t xml:space="preserve">\bin\Release and copy from </w:t>
+      </w:r>
+      <w:proofErr w:type="spellStart"/>
+      <w:r>
+        <w:t>CloudApiPublic</w:t>
+      </w:r>
+      <w:proofErr w:type="spellEnd"/>
+      <w:r>
+        <w:t xml:space="preserve">\bin\Release\Obfuscated to </w:t>
+      </w:r>
+      <w:proofErr w:type="spellStart"/>
+      <w:r>
+        <w:t>CloudApiPublic</w:t>
+      </w:r>
+      <w:proofErr w:type="spellEnd"/>
+      <w:r>
+        <w:t xml:space="preserve">\bin\Release, </w:t>
+      </w:r>
+      <w:proofErr w:type="spellStart"/>
+      <w:r>
+        <w:t>CloudSdkSyncSample</w:t>
+      </w:r>
+      <w:proofErr w:type="spellEnd"/>
+      <w:r>
+        <w:t xml:space="preserve">\bin\Release, and </w:t>
+      </w:r>
+      <w:proofErr w:type="spellStart"/>
+      <w:r>
+        <w:t>CloudSdkSyncSample</w:t>
+      </w:r>
+      <w:proofErr w:type="spellEnd"/>
+      <w:r>
+        <w:t>\bin\Debug</w:t>
       </w:r>
       <w:r>
         <w:t xml:space="preserve"> </w:t>
@@ -234,32 +447,80 @@
     </w:p>
     <w:p>
       <w:r>
-        <w:t>Build CloudSetupSdkSyncSampleSupport project, check for build success</w:t>
-      </w:r>
-    </w:p>
-    <w:p>
-      <w:r>
-        <w:t>Switch to Debug solution configuration</w:t>
-      </w:r>
-    </w:p>
-    <w:p>
-      <w:r>
-        <w:t>Build CloudSdkSyncSample project, check for build success</w:t>
-      </w:r>
-    </w:p>
-    <w:p>
-      <w:r>
-        <w:t>Switch to ReleaseSampleAppOnly solution configuration</w:t>
-      </w:r>
-    </w:p>
-    <w:p>
-      <w:r>
-        <w:t>Build CloudSdkSyncSample project, check for build success</w:t>
-      </w:r>
-    </w:p>
-    <w:p>
-      <w:r>
-        <w:t>Build CloudSetupSdkSyncSample setup project, check for build success</w:t>
+        <w:t xml:space="preserve">Build </w:t>
+      </w:r>
+      <w:proofErr w:type="spellStart"/>
+      <w:r>
+        <w:t>CloudSetupSdkSyncSampleSupport</w:t>
+      </w:r>
+      <w:proofErr w:type="spellEnd"/>
+      <w:r>
+        <w:t xml:space="preserve"> project, check for build success</w:t>
+      </w:r>
+    </w:p>
+    <w:p>
+      <w:r>
+        <w:t xml:space="preserve">Switch to </w:t>
+      </w:r>
+      <w:proofErr w:type="gramStart"/>
+      <w:r>
+        <w:t>Debug</w:t>
+      </w:r>
+      <w:proofErr w:type="gramEnd"/>
+      <w:r>
+        <w:t xml:space="preserve"> solution configuration</w:t>
+      </w:r>
+    </w:p>
+    <w:p>
+      <w:r>
+        <w:t xml:space="preserve">Build </w:t>
+      </w:r>
+      <w:proofErr w:type="spellStart"/>
+      <w:r>
+        <w:t>CloudSdkSyncSample</w:t>
+      </w:r>
+      <w:proofErr w:type="spellEnd"/>
+      <w:r>
+        <w:t xml:space="preserve"> project, check for build success</w:t>
+      </w:r>
+    </w:p>
+    <w:p>
+      <w:r>
+        <w:t xml:space="preserve">Switch to </w:t>
+      </w:r>
+      <w:proofErr w:type="spellStart"/>
+      <w:r>
+        <w:t>ReleaseSampleAppOnly</w:t>
+      </w:r>
+      <w:proofErr w:type="spellEnd"/>
+      <w:r>
+        <w:t xml:space="preserve"> solution configuration</w:t>
+      </w:r>
+    </w:p>
+    <w:p>
+      <w:r>
+        <w:t xml:space="preserve">Build </w:t>
+      </w:r>
+      <w:proofErr w:type="spellStart"/>
+      <w:r>
+        <w:t>CloudSdkSyncSample</w:t>
+      </w:r>
+      <w:proofErr w:type="spellEnd"/>
+      <w:r>
+        <w:t xml:space="preserve"> project, check for build success</w:t>
+      </w:r>
+    </w:p>
+    <w:p>
+      <w:r>
+        <w:t xml:space="preserve">Build </w:t>
+      </w:r>
+      <w:proofErr w:type="spellStart"/>
+      <w:r>
+        <w:t>CloudSetupSdkSyncSample</w:t>
+      </w:r>
+      <w:proofErr w:type="spellEnd"/>
+      <w:r>
+        <w:t xml:space="preserve"> setup project, check for build success</w:t>
       </w:r>
     </w:p>
     <w:p>
@@ -275,7 +536,15 @@
         <w:t>the copied</w:t>
       </w:r>
       <w:r>
-        <w:t xml:space="preserve"> CloudSdkSetup.exe to change the OriginalFilename field to an empty string in Version Info -&gt; 1 -&gt; 1033 and compile the script; then change the Icon Group -&gt; 100 -&gt; 0 by replacing resource with </w:t>
+        <w:t xml:space="preserve"> CloudSdkSetup.exe to change the </w:t>
+      </w:r>
+      <w:proofErr w:type="spellStart"/>
+      <w:r>
+        <w:t>OriginalFilename</w:t>
+      </w:r>
+      <w:proofErr w:type="spellEnd"/>
+      <w:r>
+        <w:t xml:space="preserve"> field to an empty string in Version Info -&gt; 1 -&gt; 1033 and compile the script; then change the Icon Group -&gt; 100 -&gt; 0 by replacing resource with </w:t>
       </w:r>
       <w:r>
         <w:t>~\Artwork\</w:t>
@@ -334,8 +603,13 @@
           <w:numId w:val="2"/>
         </w:numPr>
       </w:pPr>
-      <w:r>
-        <w:t>signtool remove /c CloudSdkSetup.exe</w:t>
+      <w:proofErr w:type="spellStart"/>
+      <w:r>
+        <w:t>signtool</w:t>
+      </w:r>
+      <w:proofErr w:type="spellEnd"/>
+      <w:r>
+        <w:t xml:space="preserve"> remove /c CloudSdkSetup.exe</w:t>
       </w:r>
     </w:p>
     <w:p>
@@ -346,8 +620,13 @@
           <w:numId w:val="2"/>
         </w:numPr>
       </w:pPr>
-      <w:r>
-        <w:t>signtool sign /f C:\CertBackup\CloudSigning\CloudPlatformCodeSigning.pfx /p &lt;password&gt; CloudSdkSetup.exe</w:t>
+      <w:proofErr w:type="spellStart"/>
+      <w:r>
+        <w:t>signtool</w:t>
+      </w:r>
+      <w:proofErr w:type="spellEnd"/>
+      <w:r>
+        <w:t xml:space="preserve"> sign /f C:\CertBackup\CloudSigning\CloudPlatformCodeSigning.pfx /p &lt;password&gt; CloudSdkSetup.exe</w:t>
       </w:r>
     </w:p>
     <w:p>
@@ -384,12 +663,14 @@
       <w:r>
         <w:t>“</w:t>
       </w:r>
+      <w:proofErr w:type="spellStart"/>
       <w:r>
         <w:t>version</w:t>
       </w:r>
       <w:r>
         <w:t>.release.build</w:t>
       </w:r>
+      <w:proofErr w:type="spellEnd"/>
       <w:r>
         <w:t>”</w:t>
       </w:r>
@@ -402,8 +683,6 @@
       <w:r>
         <w:t xml:space="preserve">  The others are incremented by management decision.</w:t>
       </w:r>
-      <w:bookmarkStart w:id="0" w:name="_GoBack"/>
-      <w:bookmarkEnd w:id="0"/>
     </w:p>
     <w:p>
       <w:r>
@@ -412,6 +691,41 @@
       <w:r>
         <w:t>.</w:t>
       </w:r>
+      <w:r>
+        <w:t xml:space="preserve">  Copy the file to c:\Source\Projects\ArchivedCloudSdkReleases on the build machine.</w:t>
+      </w:r>
+      <w:r>
+        <w:t xml:space="preserve">  Then use search in win-client (or an automated tool) to gather the current .</w:t>
+      </w:r>
+      <w:proofErr w:type="spellStart"/>
+      <w:r>
+        <w:t>pdb</w:t>
+      </w:r>
+      <w:proofErr w:type="spellEnd"/>
+      <w:r>
+        <w:t xml:space="preserve"> files and move them into the </w:t>
+      </w:r>
+      <w:proofErr w:type="spellStart"/>
+      <w:r>
+        <w:t>ArchivedCloudSdkReleases</w:t>
+      </w:r>
+      <w:proofErr w:type="spellEnd"/>
+      <w:r>
+        <w:t xml:space="preserve"> as well.</w:t>
+      </w:r>
+    </w:p>
+    <w:p>
+      <w:r>
+        <w:t xml:space="preserve">Close the Visual </w:t>
+      </w:r>
+      <w:proofErr w:type="spellStart"/>
+      <w:r>
+        <w:t>Studion</w:t>
+      </w:r>
+      <w:proofErr w:type="spellEnd"/>
+      <w:r>
+        <w:t xml:space="preserve"> win-client solution.</w:t>
+      </w:r>
     </w:p>
     <w:p>
       <w:r>
@@ -421,7 +735,23 @@
         <w:t xml:space="preserve">SIGNING FILES </w:t>
       </w:r>
       <w:r>
-        <w:t>TO GITHUB!!!!!!  Including .pfx files copied to the projects where you changed the settings.  These should be ignored by gitignore, but remove them anyway.</w:t>
+        <w:t>TO GITHUB!!!!!!  Including .</w:t>
+      </w:r>
+      <w:proofErr w:type="spellStart"/>
+      <w:r>
+        <w:t>pfx</w:t>
+      </w:r>
+      <w:proofErr w:type="spellEnd"/>
+      <w:r>
+        <w:t xml:space="preserve"> files copied to the projects where you changed the settings.  These should be ignored by </w:t>
+      </w:r>
+      <w:proofErr w:type="spellStart"/>
+      <w:r>
+        <w:t>gitignore</w:t>
+      </w:r>
+      <w:proofErr w:type="spellEnd"/>
+      <w:r>
+        <w:t>, but remove them anyway.</w:t>
       </w:r>
     </w:p>
     <w:p>
@@ -432,8 +762,13 @@
           <w:numId w:val="3"/>
         </w:numPr>
       </w:pPr>
-      <w:r>
-        <w:t>Revert any signing changes, but not other changes (e.g., changes to this document).</w:t>
+      <w:proofErr w:type="gramStart"/>
+      <w:r>
+        <w:t>Revert</w:t>
+      </w:r>
+      <w:proofErr w:type="gramEnd"/>
+      <w:r>
+        <w:t xml:space="preserve"> any signing changes, but not other changes (e.g., changes to this document).</w:t>
       </w:r>
     </w:p>
     <w:p>
@@ -471,6 +806,8 @@
           <w:numId w:val="3"/>
         </w:numPr>
       </w:pPr>
+      <w:bookmarkStart w:id="0" w:name="_GoBack"/>
+      <w:bookmarkEnd w:id="0"/>
       <w:r>
         <w:t>C:\Source\Projects\win-client\CloudSetupSdkSyncSampleSupport</w:t>
       </w:r>
@@ -1613,7 +1950,7 @@
 </file>
 
 <file path=customXml/itemProps1.xml><?xml version="1.0" encoding="utf-8"?>
-<ds:datastoreItem xmlns:ds="http://schemas.openxmlformats.org/officeDocument/2006/customXml" ds:itemID="{37B576CA-0C08-4757-AB6F-0A64183EDC9B}">
+<ds:datastoreItem xmlns:ds="http://schemas.openxmlformats.org/officeDocument/2006/customXml" ds:itemID="{1B7D8FAE-591C-4DD0-9394-F90AA619ED7B}">
   <ds:schemaRefs>
     <ds:schemaRef ds:uri="http://schemas.openxmlformats.org/officeDocument/2006/bibliography"/>
   </ds:schemaRefs>

</xml_diff>

<commit_message>
1) Fixed a bug that resulted in the wrong urls when switching back to the direct server urls (away from api.*).
2) Updated the build document.
</commit_message>
<xml_diff>
--- a/Preparing for a staging release.docx
+++ b/Preparing for a staging release.docx
@@ -14,20 +14,35 @@
     </w:p>
     <w:p>
       <w:r>
+        <w:t xml:space="preserve">Change the define in </w:t>
+      </w:r>
+      <w:proofErr w:type="spellStart"/>
+      <w:r>
+        <w:t>CLDefinitions</w:t>
+      </w:r>
+      <w:proofErr w:type="spellEnd"/>
+      <w:r>
+        <w:t xml:space="preserve"> from cliff servers to staging servers</w:t>
+      </w:r>
+    </w:p>
+    <w:p>
+      <w:bookmarkStart w:id="0" w:name="_GoBack"/>
+      <w:bookmarkEnd w:id="0"/>
+      <w:r>
+        <w:t xml:space="preserve">Test the application under Visual Studio </w:t>
+      </w:r>
+      <w:r>
+        <w:t>to make sure it is working.</w:t>
+      </w:r>
+    </w:p>
+    <w:p>
+      <w:r>
+        <w:t>If anything needed to be changed, commit and push to master again.</w:t>
+      </w:r>
+    </w:p>
+    <w:p>
+      <w:r>
         <w:t>Tag the last commit to master with this release number (e.g., Release0.1.2).</w:t>
-      </w:r>
-    </w:p>
-    <w:p>
-      <w:r>
-        <w:t xml:space="preserve">Change the define in </w:t>
-      </w:r>
-      <w:proofErr w:type="spellStart"/>
-      <w:r>
-        <w:t>CLDefinitions</w:t>
-      </w:r>
-      <w:proofErr w:type="spellEnd"/>
-      <w:r>
-        <w:t xml:space="preserve"> from cliff servers to staging servers</w:t>
       </w:r>
     </w:p>
     <w:p>
@@ -806,8 +821,6 @@
           <w:numId w:val="3"/>
         </w:numPr>
       </w:pPr>
-      <w:bookmarkStart w:id="0" w:name="_GoBack"/>
-      <w:bookmarkEnd w:id="0"/>
       <w:r>
         <w:t>C:\Source\Projects\win-client\CloudSetupSdkSyncSampleSupport</w:t>
       </w:r>
@@ -1950,7 +1963,7 @@
 </file>
 
 <file path=customXml/itemProps1.xml><?xml version="1.0" encoding="utf-8"?>
-<ds:datastoreItem xmlns:ds="http://schemas.openxmlformats.org/officeDocument/2006/customXml" ds:itemID="{1B7D8FAE-591C-4DD0-9394-F90AA619ED7B}">
+<ds:datastoreItem xmlns:ds="http://schemas.openxmlformats.org/officeDocument/2006/customXml" ds:itemID="{0ACD59E9-3098-4BE8-A41D-24DD5DBEECFA}">
   <ds:schemaRefs>
     <ds:schemaRef ds:uri="http://schemas.openxmlformats.org/officeDocument/2006/bibliography"/>
   </ds:schemaRefs>

</xml_diff>

<commit_message>
1) Reverted the Internet connected support.  It didn't work on certain SkyNet machines.
2) Updated the release doc.
3) Updated the release notes.
</commit_message>
<xml_diff>
--- a/Preparing for a staging release.docx
+++ b/Preparing for a staging release.docx
@@ -14,7 +14,15 @@
     </w:p>
     <w:p>
       <w:r>
-        <w:t xml:space="preserve">Change the define in </w:t>
+        <w:t xml:space="preserve">Change </w:t>
+      </w:r>
+      <w:proofErr w:type="gramStart"/>
+      <w:r>
+        <w:t>the define</w:t>
+      </w:r>
+      <w:proofErr w:type="gramEnd"/>
+      <w:r>
+        <w:t xml:space="preserve"> in </w:t>
       </w:r>
       <w:proofErr w:type="spellStart"/>
       <w:r>
@@ -22,8 +30,65 @@
       </w:r>
       <w:proofErr w:type="spellEnd"/>
       <w:r>
-        <w:t xml:space="preserve"> from cliff servers to staging servers</w:t>
-      </w:r>
+        <w:t xml:space="preserve"> from </w:t>
+      </w:r>
+      <w:r>
+        <w:t xml:space="preserve">development </w:t>
+      </w:r>
+      <w:r>
+        <w:t>cliff servers to</w:t>
+      </w:r>
+      <w:r>
+        <w:t xml:space="preserve"> the </w:t>
+      </w:r>
+      <w:proofErr w:type="spellStart"/>
+      <w:r>
+        <w:t>cloud</w:t>
+      </w:r>
+      <w:r>
+        <w:t>staging</w:t>
+      </w:r>
+      <w:proofErr w:type="spellEnd"/>
+      <w:r>
+        <w:t xml:space="preserve"> servers</w:t>
+      </w:r>
+      <w:r>
+        <w:t>. (</w:t>
+      </w:r>
+      <w:proofErr w:type="spellStart"/>
+      <w:r>
+        <w:t>CloudApiPublic</w:t>
+      </w:r>
+      <w:proofErr w:type="spellEnd"/>
+      <w:r>
+        <w:t>\Static\</w:t>
+      </w:r>
+      <w:proofErr w:type="spellStart"/>
+      <w:r>
+        <w:t>CLDefinitions</w:t>
+      </w:r>
+      <w:proofErr w:type="spellEnd"/>
+      <w:r>
+        <w:t>: define STAGING_BACKEND.</w:t>
+      </w:r>
+    </w:p>
+    <w:p>
+      <w:r>
+        <w:t xml:space="preserve">Change the </w:t>
+      </w:r>
+      <w:proofErr w:type="spellStart"/>
+      <w:r>
+        <w:t>CloudApiPublic</w:t>
+      </w:r>
+      <w:proofErr w:type="spellEnd"/>
+      <w:r>
+        <w:t xml:space="preserve"> Assembly and File Versions to the current release.  </w:t>
+      </w:r>
+      <w:proofErr w:type="gramStart"/>
+      <w:r>
+        <w:t>E.g., 0.1.2.0.</w:t>
+      </w:r>
+      <w:proofErr w:type="gramEnd"/>
     </w:p>
     <w:p>
       <w:r>
@@ -32,13 +97,18 @@
     </w:p>
     <w:p>
       <w:r>
-        <w:t>If anything needed to be changed, commit and push to master again.</w:t>
+        <w:t>C</w:t>
+      </w:r>
+      <w:r>
+        <w:t>ommit and push to master again.</w:t>
       </w:r>
     </w:p>
     <w:p>
       <w:r>
         <w:t>Tag the last commit to master with this release number (e.g., Release0.1.2).</w:t>
       </w:r>
+      <w:bookmarkStart w:id="0" w:name="_GoBack"/>
+      <w:bookmarkEnd w:id="0"/>
     </w:p>
     <w:p>
       <w:r>
@@ -778,12 +848,7 @@
     </w:p>
     <w:p>
       <w:r>
-        <w:t>Close the Visual Studio</w:t>
-      </w:r>
-      <w:bookmarkStart w:id="0" w:name="_GoBack"/>
-      <w:bookmarkEnd w:id="0"/>
-      <w:r>
-        <w:t xml:space="preserve"> win-client solution.</w:t>
+        <w:t>Close the Visual Studio win-client solution.</w:t>
       </w:r>
     </w:p>
     <w:p>
@@ -2007,7 +2072,7 @@
 </file>
 
 <file path=customXml/itemProps1.xml><?xml version="1.0" encoding="utf-8"?>
-<ds:datastoreItem xmlns:ds="http://schemas.openxmlformats.org/officeDocument/2006/customXml" ds:itemID="{8E2F8250-A3D1-4163-9328-480C0F36458D}">
+<ds:datastoreItem xmlns:ds="http://schemas.openxmlformats.org/officeDocument/2006/customXml" ds:itemID="{64199B8E-C72C-4CB4-B5AE-4E613F37EF2E}">
   <ds:schemaRefs>
     <ds:schemaRef ds:uri="http://schemas.openxmlformats.org/officeDocument/2006/bibliography"/>
   </ds:schemaRefs>

</xml_diff>

<commit_message>
1) Changed version numbers for release.
2) Updated the build doc.
</commit_message>
<xml_diff>
--- a/Preparing for a staging release.docx
+++ b/Preparing for a staging release.docx
@@ -82,7 +82,21 @@
       </w:r>
       <w:proofErr w:type="spellEnd"/>
       <w:r>
-        <w:t xml:space="preserve"> Assembly and File Versions to the current release.  </w:t>
+        <w:t xml:space="preserve"> </w:t>
+      </w:r>
+      <w:r>
+        <w:t xml:space="preserve">and </w:t>
+      </w:r>
+      <w:proofErr w:type="spellStart"/>
+      <w:r>
+        <w:t>CloudSetupApiSyncSampleSupport</w:t>
+      </w:r>
+      <w:proofErr w:type="spellEnd"/>
+      <w:r>
+        <w:t xml:space="preserve"> </w:t>
+      </w:r>
+      <w:r>
+        <w:t xml:space="preserve">Assembly and File Versions to the current release.  </w:t>
       </w:r>
       <w:proofErr w:type="gramStart"/>
       <w:r>
@@ -92,23 +106,46 @@
     </w:p>
     <w:p>
       <w:r>
+        <w:t xml:space="preserve">Change the </w:t>
+      </w:r>
+      <w:proofErr w:type="spellStart"/>
+      <w:r>
+        <w:t>CloudSetupSdkSyncSample</w:t>
+      </w:r>
+      <w:proofErr w:type="spellEnd"/>
+      <w:r>
+        <w:t xml:space="preserve"> version.  Click Project Assistant and change the application version.  </w:t>
+      </w:r>
+      <w:proofErr w:type="gramStart"/>
+      <w:r>
+        <w:t>E.g., 0.01.0002.</w:t>
+      </w:r>
+      <w:proofErr w:type="gramEnd"/>
+    </w:p>
+    <w:p>
+      <w:r>
         <w:t>Test the application under Visual Studio to make sure it is working.</w:t>
       </w:r>
     </w:p>
     <w:p>
       <w:r>
-        <w:t>C</w:t>
-      </w:r>
-      <w:r>
-        <w:t>ommit and push to master again.</w:t>
-      </w:r>
-    </w:p>
-    <w:p>
-      <w:r>
-        <w:t>Tag the last commit to master with this release number (e.g., Release0.1.2).</w:t>
-      </w:r>
+        <w:t>Exit Visual Studio.</w:t>
+      </w:r>
+    </w:p>
+    <w:p>
       <w:bookmarkStart w:id="0" w:name="_GoBack"/>
       <w:bookmarkEnd w:id="0"/>
+      <w:r>
+        <w:t>C</w:t>
+      </w:r>
+      <w:r>
+        <w:t>ommit and push to master again.</w:t>
+      </w:r>
+    </w:p>
+    <w:p>
+      <w:r>
+        <w:t>Tag the last commit to master with this release number (e.g., Release0.1.2).</w:t>
+      </w:r>
     </w:p>
     <w:p>
       <w:r>
@@ -2072,7 +2109,7 @@
 </file>
 
 <file path=customXml/itemProps1.xml><?xml version="1.0" encoding="utf-8"?>
-<ds:datastoreItem xmlns:ds="http://schemas.openxmlformats.org/officeDocument/2006/customXml" ds:itemID="{64199B8E-C72C-4CB4-B5AE-4E613F37EF2E}">
+<ds:datastoreItem xmlns:ds="http://schemas.openxmlformats.org/officeDocument/2006/customXml" ds:itemID="{4CA61403-209F-4406-8F1E-44D424B03DDA}">
   <ds:schemaRefs>
     <ds:schemaRef ds:uri="http://schemas.openxmlformats.org/officeDocument/2006/bibliography"/>
   </ds:schemaRefs>

</xml_diff>

<commit_message>
1) Updated build doc.
</commit_message>
<xml_diff>
--- a/Preparing for a staging release.docx
+++ b/Preparing for a staging release.docx
@@ -133,18 +133,142 @@
       </w:r>
     </w:p>
     <w:p>
+      <w:r>
+        <w:t>C</w:t>
+      </w:r>
+      <w:r>
+        <w:t>ommit and push to master again.</w:t>
+      </w:r>
+    </w:p>
+    <w:p>
+      <w:r>
+        <w:t>Tag the last commit to master with this release number (e.g., Release0.1.2).</w:t>
+      </w:r>
+    </w:p>
+    <w:p>
+      <w:pPr>
+        <w:pStyle w:val="ListParagraph"/>
+        <w:numPr>
+          <w:ilvl w:val="0"/>
+          <w:numId w:val="4"/>
+        </w:numPr>
+      </w:pPr>
+      <w:r>
+        <w:t>To delete a tag locally and remotely:</w:t>
+      </w:r>
+    </w:p>
+    <w:p>
+      <w:pPr>
+        <w:pStyle w:val="ListParagraph"/>
+        <w:numPr>
+          <w:ilvl w:val="1"/>
+          <w:numId w:val="4"/>
+        </w:numPr>
+      </w:pPr>
+      <w:proofErr w:type="spellStart"/>
+      <w:r>
+        <w:t>git</w:t>
+      </w:r>
+      <w:proofErr w:type="spellEnd"/>
+      <w:r>
+        <w:t xml:space="preserve"> tag -d 12345</w:t>
+      </w:r>
+    </w:p>
+    <w:p>
+      <w:pPr>
+        <w:pStyle w:val="ListParagraph"/>
+        <w:numPr>
+          <w:ilvl w:val="1"/>
+          <w:numId w:val="4"/>
+        </w:numPr>
+      </w:pPr>
+      <w:proofErr w:type="spellStart"/>
+      <w:r>
+        <w:t>git</w:t>
+      </w:r>
+      <w:proofErr w:type="spellEnd"/>
+      <w:r>
+        <w:t xml:space="preserve"> push origin :refs/tags/12345</w:t>
+      </w:r>
+    </w:p>
+    <w:p>
+      <w:pPr>
+        <w:pStyle w:val="ListParagraph"/>
+        <w:numPr>
+          <w:ilvl w:val="0"/>
+          <w:numId w:val="4"/>
+        </w:numPr>
+        <w:tabs>
+          <w:tab w:val="left" w:pos="916"/>
+          <w:tab w:val="left" w:pos="1832"/>
+          <w:tab w:val="left" w:pos="2748"/>
+          <w:tab w:val="left" w:pos="3664"/>
+          <w:tab w:val="left" w:pos="4580"/>
+          <w:tab w:val="left" w:pos="5496"/>
+          <w:tab w:val="left" w:pos="6412"/>
+          <w:tab w:val="left" w:pos="7328"/>
+          <w:tab w:val="left" w:pos="8244"/>
+          <w:tab w:val="left" w:pos="9160"/>
+          <w:tab w:val="left" w:pos="10076"/>
+          <w:tab w:val="left" w:pos="10992"/>
+          <w:tab w:val="left" w:pos="11908"/>
+          <w:tab w:val="left" w:pos="12824"/>
+          <w:tab w:val="left" w:pos="13740"/>
+          <w:tab w:val="left" w:pos="14656"/>
+        </w:tabs>
+        <w:spacing w:after="0" w:line="240" w:lineRule="auto"/>
+        <w:rPr>
+          <w:rFonts w:ascii="Courier New" w:eastAsia="Times New Roman" w:hAnsi="Courier New" w:cs="Courier New"/>
+          <w:sz w:val="20"/>
+          <w:szCs w:val="20"/>
+        </w:rPr>
+      </w:pPr>
+      <w:r>
+        <w:rPr>
+          <w:rFonts w:ascii="Courier New" w:eastAsia="Times New Roman" w:hAnsi="Courier New" w:cs="Courier New"/>
+          <w:sz w:val="20"/>
+          <w:szCs w:val="20"/>
+        </w:rPr>
+        <w:t>To c</w:t>
+      </w:r>
+      <w:r>
+        <w:t>reate a local tag named 12345 and push it to remote:</w:t>
+      </w:r>
+    </w:p>
+    <w:p>
+      <w:pPr>
+        <w:pStyle w:val="ListParagraph"/>
+        <w:numPr>
+          <w:ilvl w:val="1"/>
+          <w:numId w:val="4"/>
+        </w:numPr>
+      </w:pPr>
+      <w:proofErr w:type="spellStart"/>
+      <w:r>
+        <w:t>git</w:t>
+      </w:r>
+      <w:proofErr w:type="spellEnd"/>
+      <w:r>
+        <w:t xml:space="preserve"> tag 12345</w:t>
+      </w:r>
+    </w:p>
+    <w:p>
+      <w:pPr>
+        <w:pStyle w:val="ListParagraph"/>
+        <w:numPr>
+          <w:ilvl w:val="1"/>
+          <w:numId w:val="4"/>
+        </w:numPr>
+      </w:pPr>
       <w:bookmarkStart w:id="0" w:name="_GoBack"/>
       <w:bookmarkEnd w:id="0"/>
-      <w:r>
-        <w:t>C</w:t>
-      </w:r>
-      <w:r>
-        <w:t>ommit and push to master again.</w:t>
-      </w:r>
-    </w:p>
-    <w:p>
-      <w:r>
-        <w:t>Tag the last commit to master with this release number (e.g., Release0.1.2).</w:t>
+      <w:proofErr w:type="spellStart"/>
+      <w:r>
+        <w:t>git</w:t>
+      </w:r>
+      <w:proofErr w:type="spellEnd"/>
+      <w:r>
+        <w:t xml:space="preserve"> push --tags</w:t>
       </w:r>
     </w:p>
     <w:p>
@@ -987,6 +1111,118 @@
 <file path=word/numbering.xml><?xml version="1.0" encoding="utf-8"?>
 <w:numbering xmlns:wpc="http://schemas.microsoft.com/office/word/2010/wordprocessingCanvas" xmlns:mc="http://schemas.openxmlformats.org/markup-compatibility/2006" xmlns:o="urn:schemas-microsoft-com:office:office" xmlns:r="http://schemas.openxmlformats.org/officeDocument/2006/relationships" xmlns:m="http://schemas.openxmlformats.org/officeDocument/2006/math" xmlns:v="urn:schemas-microsoft-com:vml" xmlns:wp14="http://schemas.microsoft.com/office/word/2010/wordprocessingDrawing" xmlns:wp="http://schemas.openxmlformats.org/drawingml/2006/wordprocessingDrawing" xmlns:w10="urn:schemas-microsoft-com:office:word" xmlns:w="http://schemas.openxmlformats.org/wordprocessingml/2006/main" xmlns:w14="http://schemas.microsoft.com/office/word/2010/wordml" xmlns:wpg="http://schemas.microsoft.com/office/word/2010/wordprocessingGroup" xmlns:wpi="http://schemas.microsoft.com/office/word/2010/wordprocessingInk" xmlns:wne="http://schemas.microsoft.com/office/word/2006/wordml" xmlns:wps="http://schemas.microsoft.com/office/word/2010/wordprocessingShape" mc:Ignorable="w14 wp14">
   <w:abstractNum w:abstractNumId="0">
+    <w:nsid w:val="003F3190"/>
+    <w:multiLevelType w:val="hybridMultilevel"/>
+    <w:tmpl w:val="9F5290CC"/>
+    <w:lvl w:ilvl="0" w:tplc="04090001">
+      <w:start w:val="1"/>
+      <w:numFmt w:val="bullet"/>
+      <w:lvlText w:val=""/>
+      <w:lvlJc w:val="left"/>
+      <w:pPr>
+        <w:ind w:left="720" w:hanging="360"/>
+      </w:pPr>
+      <w:rPr>
+        <w:rFonts w:ascii="Symbol" w:hAnsi="Symbol" w:hint="default"/>
+      </w:rPr>
+    </w:lvl>
+    <w:lvl w:ilvl="1" w:tplc="04090003">
+      <w:start w:val="1"/>
+      <w:numFmt w:val="bullet"/>
+      <w:lvlText w:val="o"/>
+      <w:lvlJc w:val="left"/>
+      <w:pPr>
+        <w:ind w:left="1440" w:hanging="360"/>
+      </w:pPr>
+      <w:rPr>
+        <w:rFonts w:ascii="Courier New" w:hAnsi="Courier New" w:cs="Courier New" w:hint="default"/>
+      </w:rPr>
+    </w:lvl>
+    <w:lvl w:ilvl="2" w:tplc="59C2D56A">
+      <w:numFmt w:val="bullet"/>
+      <w:lvlText w:val="-"/>
+      <w:lvlJc w:val="left"/>
+      <w:pPr>
+        <w:ind w:left="2160" w:hanging="360"/>
+      </w:pPr>
+      <w:rPr>
+        <w:rFonts w:ascii="Courier New" w:eastAsia="Times New Roman" w:hAnsi="Courier New" w:cs="Courier New" w:hint="default"/>
+      </w:rPr>
+    </w:lvl>
+    <w:lvl w:ilvl="3" w:tplc="04090001" w:tentative="1">
+      <w:start w:val="1"/>
+      <w:numFmt w:val="bullet"/>
+      <w:lvlText w:val=""/>
+      <w:lvlJc w:val="left"/>
+      <w:pPr>
+        <w:ind w:left="2880" w:hanging="360"/>
+      </w:pPr>
+      <w:rPr>
+        <w:rFonts w:ascii="Symbol" w:hAnsi="Symbol" w:hint="default"/>
+      </w:rPr>
+    </w:lvl>
+    <w:lvl w:ilvl="4" w:tplc="04090003" w:tentative="1">
+      <w:start w:val="1"/>
+      <w:numFmt w:val="bullet"/>
+      <w:lvlText w:val="o"/>
+      <w:lvlJc w:val="left"/>
+      <w:pPr>
+        <w:ind w:left="3600" w:hanging="360"/>
+      </w:pPr>
+      <w:rPr>
+        <w:rFonts w:ascii="Courier New" w:hAnsi="Courier New" w:cs="Courier New" w:hint="default"/>
+      </w:rPr>
+    </w:lvl>
+    <w:lvl w:ilvl="5" w:tplc="04090005" w:tentative="1">
+      <w:start w:val="1"/>
+      <w:numFmt w:val="bullet"/>
+      <w:lvlText w:val=""/>
+      <w:lvlJc w:val="left"/>
+      <w:pPr>
+        <w:ind w:left="4320" w:hanging="360"/>
+      </w:pPr>
+      <w:rPr>
+        <w:rFonts w:ascii="Wingdings" w:hAnsi="Wingdings" w:hint="default"/>
+      </w:rPr>
+    </w:lvl>
+    <w:lvl w:ilvl="6" w:tplc="04090001" w:tentative="1">
+      <w:start w:val="1"/>
+      <w:numFmt w:val="bullet"/>
+      <w:lvlText w:val=""/>
+      <w:lvlJc w:val="left"/>
+      <w:pPr>
+        <w:ind w:left="5040" w:hanging="360"/>
+      </w:pPr>
+      <w:rPr>
+        <w:rFonts w:ascii="Symbol" w:hAnsi="Symbol" w:hint="default"/>
+      </w:rPr>
+    </w:lvl>
+    <w:lvl w:ilvl="7" w:tplc="04090003" w:tentative="1">
+      <w:start w:val="1"/>
+      <w:numFmt w:val="bullet"/>
+      <w:lvlText w:val="o"/>
+      <w:lvlJc w:val="left"/>
+      <w:pPr>
+        <w:ind w:left="5760" w:hanging="360"/>
+      </w:pPr>
+      <w:rPr>
+        <w:rFonts w:ascii="Courier New" w:hAnsi="Courier New" w:cs="Courier New" w:hint="default"/>
+      </w:rPr>
+    </w:lvl>
+    <w:lvl w:ilvl="8" w:tplc="04090005" w:tentative="1">
+      <w:start w:val="1"/>
+      <w:numFmt w:val="bullet"/>
+      <w:lvlText w:val=""/>
+      <w:lvlJc w:val="left"/>
+      <w:pPr>
+        <w:ind w:left="6480" w:hanging="360"/>
+      </w:pPr>
+      <w:rPr>
+        <w:rFonts w:ascii="Wingdings" w:hAnsi="Wingdings" w:hint="default"/>
+      </w:rPr>
+    </w:lvl>
+  </w:abstractNum>
+  <w:abstractNum w:abstractNumId="1">
     <w:nsid w:val="46B71D73"/>
     <w:multiLevelType w:val="hybridMultilevel"/>
     <w:tmpl w:val="180A7B6C"/>
@@ -1099,7 +1335,7 @@
       </w:rPr>
     </w:lvl>
   </w:abstractNum>
-  <w:abstractNum w:abstractNumId="1">
+  <w:abstractNum w:abstractNumId="2">
     <w:nsid w:val="50A80F9E"/>
     <w:multiLevelType w:val="hybridMultilevel"/>
     <w:tmpl w:val="828E2130"/>
@@ -1212,7 +1448,7 @@
       </w:rPr>
     </w:lvl>
   </w:abstractNum>
-  <w:abstractNum w:abstractNumId="2">
+  <w:abstractNum w:abstractNumId="3">
     <w:nsid w:val="70733634"/>
     <w:multiLevelType w:val="hybridMultilevel"/>
     <w:tmpl w:val="51545D3E"/>
@@ -1326,12 +1562,15 @@
     </w:lvl>
   </w:abstractNum>
   <w:num w:numId="1">
+    <w:abstractNumId w:val="2"/>
+  </w:num>
+  <w:num w:numId="2">
+    <w:abstractNumId w:val="3"/>
+  </w:num>
+  <w:num w:numId="3">
     <w:abstractNumId w:val="1"/>
   </w:num>
-  <w:num w:numId="2">
-    <w:abstractNumId w:val="2"/>
-  </w:num>
-  <w:num w:numId="3">
+  <w:num w:numId="4">
     <w:abstractNumId w:val="0"/>
   </w:num>
 </w:numbering>
@@ -1575,6 +1814,54 @@
       <w:spacing w:after="0" w:line="240" w:lineRule="auto"/>
     </w:pPr>
   </w:style>
+  <w:style w:type="paragraph" w:styleId="HTMLPreformatted">
+    <w:name w:val="HTML Preformatted"/>
+    <w:basedOn w:val="Normal"/>
+    <w:link w:val="HTMLPreformattedChar"/>
+    <w:uiPriority w:val="99"/>
+    <w:semiHidden/>
+    <w:unhideWhenUsed/>
+    <w:rsid w:val="00EE0E4A"/>
+    <w:pPr>
+      <w:tabs>
+        <w:tab w:val="left" w:pos="916"/>
+        <w:tab w:val="left" w:pos="1832"/>
+        <w:tab w:val="left" w:pos="2748"/>
+        <w:tab w:val="left" w:pos="3664"/>
+        <w:tab w:val="left" w:pos="4580"/>
+        <w:tab w:val="left" w:pos="5496"/>
+        <w:tab w:val="left" w:pos="6412"/>
+        <w:tab w:val="left" w:pos="7328"/>
+        <w:tab w:val="left" w:pos="8244"/>
+        <w:tab w:val="left" w:pos="9160"/>
+        <w:tab w:val="left" w:pos="10076"/>
+        <w:tab w:val="left" w:pos="10992"/>
+        <w:tab w:val="left" w:pos="11908"/>
+        <w:tab w:val="left" w:pos="12824"/>
+        <w:tab w:val="left" w:pos="13740"/>
+        <w:tab w:val="left" w:pos="14656"/>
+      </w:tabs>
+      <w:spacing w:after="0" w:line="240" w:lineRule="auto"/>
+    </w:pPr>
+    <w:rPr>
+      <w:rFonts w:ascii="Courier New" w:eastAsia="Times New Roman" w:hAnsi="Courier New" w:cs="Courier New"/>
+      <w:sz w:val="20"/>
+      <w:szCs w:val="20"/>
+    </w:rPr>
+  </w:style>
+  <w:style w:type="character" w:customStyle="1" w:styleId="HTMLPreformattedChar">
+    <w:name w:val="HTML Preformatted Char"/>
+    <w:basedOn w:val="DefaultParagraphFont"/>
+    <w:link w:val="HTMLPreformatted"/>
+    <w:uiPriority w:val="99"/>
+    <w:semiHidden/>
+    <w:rsid w:val="00EE0E4A"/>
+    <w:rPr>
+      <w:rFonts w:ascii="Courier New" w:eastAsia="Times New Roman" w:hAnsi="Courier New" w:cs="Courier New"/>
+      <w:sz w:val="20"/>
+      <w:szCs w:val="20"/>
+    </w:rPr>
+  </w:style>
 </w:styles>
 </file>
 
@@ -1815,6 +2102,54 @@
     <w:pPr>
       <w:spacing w:after="0" w:line="240" w:lineRule="auto"/>
     </w:pPr>
+  </w:style>
+  <w:style w:type="paragraph" w:styleId="HTMLPreformatted">
+    <w:name w:val="HTML Preformatted"/>
+    <w:basedOn w:val="Normal"/>
+    <w:link w:val="HTMLPreformattedChar"/>
+    <w:uiPriority w:val="99"/>
+    <w:semiHidden/>
+    <w:unhideWhenUsed/>
+    <w:rsid w:val="00EE0E4A"/>
+    <w:pPr>
+      <w:tabs>
+        <w:tab w:val="left" w:pos="916"/>
+        <w:tab w:val="left" w:pos="1832"/>
+        <w:tab w:val="left" w:pos="2748"/>
+        <w:tab w:val="left" w:pos="3664"/>
+        <w:tab w:val="left" w:pos="4580"/>
+        <w:tab w:val="left" w:pos="5496"/>
+        <w:tab w:val="left" w:pos="6412"/>
+        <w:tab w:val="left" w:pos="7328"/>
+        <w:tab w:val="left" w:pos="8244"/>
+        <w:tab w:val="left" w:pos="9160"/>
+        <w:tab w:val="left" w:pos="10076"/>
+        <w:tab w:val="left" w:pos="10992"/>
+        <w:tab w:val="left" w:pos="11908"/>
+        <w:tab w:val="left" w:pos="12824"/>
+        <w:tab w:val="left" w:pos="13740"/>
+        <w:tab w:val="left" w:pos="14656"/>
+      </w:tabs>
+      <w:spacing w:after="0" w:line="240" w:lineRule="auto"/>
+    </w:pPr>
+    <w:rPr>
+      <w:rFonts w:ascii="Courier New" w:eastAsia="Times New Roman" w:hAnsi="Courier New" w:cs="Courier New"/>
+      <w:sz w:val="20"/>
+      <w:szCs w:val="20"/>
+    </w:rPr>
+  </w:style>
+  <w:style w:type="character" w:customStyle="1" w:styleId="HTMLPreformattedChar">
+    <w:name w:val="HTML Preformatted Char"/>
+    <w:basedOn w:val="DefaultParagraphFont"/>
+    <w:link w:val="HTMLPreformatted"/>
+    <w:uiPriority w:val="99"/>
+    <w:semiHidden/>
+    <w:rsid w:val="00EE0E4A"/>
+    <w:rPr>
+      <w:rFonts w:ascii="Courier New" w:eastAsia="Times New Roman" w:hAnsi="Courier New" w:cs="Courier New"/>
+      <w:sz w:val="20"/>
+      <w:szCs w:val="20"/>
+    </w:rPr>
   </w:style>
 </w:styles>
 </file>
@@ -2109,7 +2444,7 @@
 </file>
 
 <file path=customXml/itemProps1.xml><?xml version="1.0" encoding="utf-8"?>
-<ds:datastoreItem xmlns:ds="http://schemas.openxmlformats.org/officeDocument/2006/customXml" ds:itemID="{4CA61403-209F-4406-8F1E-44D424B03DDA}">
+<ds:datastoreItem xmlns:ds="http://schemas.openxmlformats.org/officeDocument/2006/customXml" ds:itemID="{62961421-AE15-435D-8479-E4B3DA1A17A6}">
   <ds:schemaRefs>
     <ds:schemaRef ds:uri="http://schemas.openxmlformats.org/officeDocument/2006/bibliography"/>
   </ds:schemaRefs>

</xml_diff>

<commit_message>
1) Merged work in progress on master when we had to stash and rebuild another release.  The CLNotification code is very much work in progress.
2) Merged the final 2/4/13 release.
</commit_message>
<xml_diff>
--- a/Preparing for a staging release.docx
+++ b/Preparing for a staging release.docx
@@ -71,204 +71,40 @@
       <w:r>
         <w:t>: define STAGING_BACKEND.</w:t>
       </w:r>
-    </w:p>
-    <w:p>
-      <w:r>
-        <w:t xml:space="preserve">Change the </w:t>
-      </w:r>
-      <w:proofErr w:type="spellStart"/>
-      <w:r>
-        <w:t>CloudApiPublic</w:t>
-      </w:r>
-      <w:proofErr w:type="spellEnd"/>
-      <w:r>
-        <w:t xml:space="preserve"> </w:t>
-      </w:r>
-      <w:r>
-        <w:t xml:space="preserve">and </w:t>
-      </w:r>
-      <w:proofErr w:type="spellStart"/>
-      <w:r>
-        <w:t>CloudSetupApiSyncSampleSupport</w:t>
-      </w:r>
-      <w:proofErr w:type="spellEnd"/>
-      <w:r>
-        <w:t xml:space="preserve"> </w:t>
-      </w:r>
-      <w:r>
-        <w:t xml:space="preserve">Assembly and File Versions to the current release.  </w:t>
-      </w:r>
-      <w:proofErr w:type="gramStart"/>
-      <w:r>
-        <w:t>E.g., 0.1.2.0.</w:t>
-      </w:r>
-      <w:proofErr w:type="gramEnd"/>
-    </w:p>
-    <w:p>
-      <w:r>
-        <w:t xml:space="preserve">Change the </w:t>
-      </w:r>
-      <w:proofErr w:type="spellStart"/>
-      <w:r>
-        <w:t>CloudSetupSdkSyncSample</w:t>
-      </w:r>
-      <w:proofErr w:type="spellEnd"/>
-      <w:r>
-        <w:t xml:space="preserve"> version.  Click Project Assistant and change the application version.  </w:t>
-      </w:r>
-      <w:proofErr w:type="gramStart"/>
-      <w:r>
-        <w:t>E.g., 0.01.0002.</w:t>
-      </w:r>
-      <w:proofErr w:type="gramEnd"/>
-    </w:p>
-    <w:p>
-      <w:r>
-        <w:t>Test the application under Visual Studio to make sure it is working.</w:t>
-      </w:r>
-    </w:p>
-    <w:p>
-      <w:r>
-        <w:t>Exit Visual Studio.</w:t>
-      </w:r>
-    </w:p>
-    <w:p>
-      <w:r>
-        <w:t>C</w:t>
-      </w:r>
-      <w:r>
-        <w:t>ommit and push to master again.</w:t>
-      </w:r>
-    </w:p>
-    <w:p>
-      <w:r>
-        <w:t>Tag the last commit to master with this release number (e.g., Release0.1.2).</w:t>
-      </w:r>
-    </w:p>
-    <w:p>
-      <w:pPr>
-        <w:pStyle w:val="ListParagraph"/>
-        <w:numPr>
-          <w:ilvl w:val="0"/>
-          <w:numId w:val="4"/>
-        </w:numPr>
-      </w:pPr>
-      <w:r>
-        <w:t>To delete a tag locally and remotely:</w:t>
-      </w:r>
-    </w:p>
-    <w:p>
-      <w:pPr>
-        <w:pStyle w:val="ListParagraph"/>
-        <w:numPr>
-          <w:ilvl w:val="1"/>
-          <w:numId w:val="4"/>
-        </w:numPr>
-      </w:pPr>
-      <w:proofErr w:type="spellStart"/>
-      <w:r>
-        <w:t>git</w:t>
-      </w:r>
-      <w:proofErr w:type="spellEnd"/>
-      <w:r>
-        <w:t xml:space="preserve"> tag -d 12345</w:t>
-      </w:r>
-    </w:p>
-    <w:p>
-      <w:pPr>
-        <w:pStyle w:val="ListParagraph"/>
-        <w:numPr>
-          <w:ilvl w:val="1"/>
-          <w:numId w:val="4"/>
-        </w:numPr>
-      </w:pPr>
-      <w:proofErr w:type="spellStart"/>
-      <w:r>
-        <w:t>git</w:t>
-      </w:r>
-      <w:proofErr w:type="spellEnd"/>
-      <w:r>
-        <w:t xml:space="preserve"> push origin :refs/tags/12345</w:t>
-      </w:r>
-    </w:p>
-    <w:p>
-      <w:pPr>
-        <w:pStyle w:val="ListParagraph"/>
-        <w:numPr>
-          <w:ilvl w:val="0"/>
-          <w:numId w:val="4"/>
-        </w:numPr>
-        <w:tabs>
-          <w:tab w:val="left" w:pos="916"/>
-          <w:tab w:val="left" w:pos="1832"/>
-          <w:tab w:val="left" w:pos="2748"/>
-          <w:tab w:val="left" w:pos="3664"/>
-          <w:tab w:val="left" w:pos="4580"/>
-          <w:tab w:val="left" w:pos="5496"/>
-          <w:tab w:val="left" w:pos="6412"/>
-          <w:tab w:val="left" w:pos="7328"/>
-          <w:tab w:val="left" w:pos="8244"/>
-          <w:tab w:val="left" w:pos="9160"/>
-          <w:tab w:val="left" w:pos="10076"/>
-          <w:tab w:val="left" w:pos="10992"/>
-          <w:tab w:val="left" w:pos="11908"/>
-          <w:tab w:val="left" w:pos="12824"/>
-          <w:tab w:val="left" w:pos="13740"/>
-          <w:tab w:val="left" w:pos="14656"/>
-        </w:tabs>
-        <w:spacing w:after="0" w:line="240" w:lineRule="auto"/>
-        <w:rPr>
-          <w:rFonts w:ascii="Courier New" w:eastAsia="Times New Roman" w:hAnsi="Courier New" w:cs="Courier New"/>
-          <w:sz w:val="20"/>
-          <w:szCs w:val="20"/>
-        </w:rPr>
-      </w:pPr>
-      <w:r>
-        <w:rPr>
-          <w:rFonts w:ascii="Courier New" w:eastAsia="Times New Roman" w:hAnsi="Courier New" w:cs="Courier New"/>
-          <w:sz w:val="20"/>
-          <w:szCs w:val="20"/>
-        </w:rPr>
-        <w:t>To c</w:t>
-      </w:r>
-      <w:r>
-        <w:t>reate a local tag named 12345 and push it to remote:</w:t>
-      </w:r>
-    </w:p>
-    <w:p>
-      <w:pPr>
-        <w:pStyle w:val="ListParagraph"/>
-        <w:numPr>
-          <w:ilvl w:val="1"/>
-          <w:numId w:val="4"/>
-        </w:numPr>
-      </w:pPr>
-      <w:proofErr w:type="spellStart"/>
-      <w:r>
-        <w:t>git</w:t>
-      </w:r>
-      <w:proofErr w:type="spellEnd"/>
-      <w:r>
-        <w:t xml:space="preserve"> tag 12345</w:t>
-      </w:r>
-    </w:p>
-    <w:p>
-      <w:pPr>
-        <w:pStyle w:val="ListParagraph"/>
-        <w:numPr>
-          <w:ilvl w:val="1"/>
-          <w:numId w:val="4"/>
-        </w:numPr>
-      </w:pPr>
       <w:bookmarkStart w:id="0" w:name="_GoBack"/>
       <w:bookmarkEnd w:id="0"/>
-      <w:proofErr w:type="spellStart"/>
-      <w:r>
-        <w:t>git</w:t>
-      </w:r>
-      <w:proofErr w:type="spellEnd"/>
-      <w:r>
-        <w:t xml:space="preserve"> push --tags</w:t>
+    </w:p>
+    <w:p>
+      <w:r>
+        <w:t xml:space="preserve">Change the </w:t>
+      </w:r>
+      <w:proofErr w:type="spellStart"/>
+      <w:r>
+        <w:t>CloudApiPublic</w:t>
+      </w:r>
+      <w:proofErr w:type="spellEnd"/>
+      <w:r>
+        <w:t xml:space="preserve"> Assembly and File Versions to the current release.  </w:t>
+      </w:r>
+      <w:proofErr w:type="gramStart"/>
+      <w:r>
+        <w:t>E.g., 0.1.2.0.</w:t>
+      </w:r>
+      <w:proofErr w:type="gramEnd"/>
+    </w:p>
+    <w:p>
+      <w:r>
+        <w:t>Test the application under Visual Studio to make sure it is working.</w:t>
+      </w:r>
+    </w:p>
+    <w:p>
+      <w:r>
+        <w:t>If anything needed to be changed, commit and push to master again.</w:t>
+      </w:r>
+    </w:p>
+    <w:p>
+      <w:r>
+        <w:t>Tag the last commit to master with this release number (e.g., Release0.1.2).</w:t>
       </w:r>
     </w:p>
     <w:p>
@@ -1111,118 +947,6 @@
 <file path=word/numbering.xml><?xml version="1.0" encoding="utf-8"?>
 <w:numbering xmlns:wpc="http://schemas.microsoft.com/office/word/2010/wordprocessingCanvas" xmlns:mc="http://schemas.openxmlformats.org/markup-compatibility/2006" xmlns:o="urn:schemas-microsoft-com:office:office" xmlns:r="http://schemas.openxmlformats.org/officeDocument/2006/relationships" xmlns:m="http://schemas.openxmlformats.org/officeDocument/2006/math" xmlns:v="urn:schemas-microsoft-com:vml" xmlns:wp14="http://schemas.microsoft.com/office/word/2010/wordprocessingDrawing" xmlns:wp="http://schemas.openxmlformats.org/drawingml/2006/wordprocessingDrawing" xmlns:w10="urn:schemas-microsoft-com:office:word" xmlns:w="http://schemas.openxmlformats.org/wordprocessingml/2006/main" xmlns:w14="http://schemas.microsoft.com/office/word/2010/wordml" xmlns:wpg="http://schemas.microsoft.com/office/word/2010/wordprocessingGroup" xmlns:wpi="http://schemas.microsoft.com/office/word/2010/wordprocessingInk" xmlns:wne="http://schemas.microsoft.com/office/word/2006/wordml" xmlns:wps="http://schemas.microsoft.com/office/word/2010/wordprocessingShape" mc:Ignorable="w14 wp14">
   <w:abstractNum w:abstractNumId="0">
-    <w:nsid w:val="003F3190"/>
-    <w:multiLevelType w:val="hybridMultilevel"/>
-    <w:tmpl w:val="9F5290CC"/>
-    <w:lvl w:ilvl="0" w:tplc="04090001">
-      <w:start w:val="1"/>
-      <w:numFmt w:val="bullet"/>
-      <w:lvlText w:val=""/>
-      <w:lvlJc w:val="left"/>
-      <w:pPr>
-        <w:ind w:left="720" w:hanging="360"/>
-      </w:pPr>
-      <w:rPr>
-        <w:rFonts w:ascii="Symbol" w:hAnsi="Symbol" w:hint="default"/>
-      </w:rPr>
-    </w:lvl>
-    <w:lvl w:ilvl="1" w:tplc="04090003">
-      <w:start w:val="1"/>
-      <w:numFmt w:val="bullet"/>
-      <w:lvlText w:val="o"/>
-      <w:lvlJc w:val="left"/>
-      <w:pPr>
-        <w:ind w:left="1440" w:hanging="360"/>
-      </w:pPr>
-      <w:rPr>
-        <w:rFonts w:ascii="Courier New" w:hAnsi="Courier New" w:cs="Courier New" w:hint="default"/>
-      </w:rPr>
-    </w:lvl>
-    <w:lvl w:ilvl="2" w:tplc="59C2D56A">
-      <w:numFmt w:val="bullet"/>
-      <w:lvlText w:val="-"/>
-      <w:lvlJc w:val="left"/>
-      <w:pPr>
-        <w:ind w:left="2160" w:hanging="360"/>
-      </w:pPr>
-      <w:rPr>
-        <w:rFonts w:ascii="Courier New" w:eastAsia="Times New Roman" w:hAnsi="Courier New" w:cs="Courier New" w:hint="default"/>
-      </w:rPr>
-    </w:lvl>
-    <w:lvl w:ilvl="3" w:tplc="04090001" w:tentative="1">
-      <w:start w:val="1"/>
-      <w:numFmt w:val="bullet"/>
-      <w:lvlText w:val=""/>
-      <w:lvlJc w:val="left"/>
-      <w:pPr>
-        <w:ind w:left="2880" w:hanging="360"/>
-      </w:pPr>
-      <w:rPr>
-        <w:rFonts w:ascii="Symbol" w:hAnsi="Symbol" w:hint="default"/>
-      </w:rPr>
-    </w:lvl>
-    <w:lvl w:ilvl="4" w:tplc="04090003" w:tentative="1">
-      <w:start w:val="1"/>
-      <w:numFmt w:val="bullet"/>
-      <w:lvlText w:val="o"/>
-      <w:lvlJc w:val="left"/>
-      <w:pPr>
-        <w:ind w:left="3600" w:hanging="360"/>
-      </w:pPr>
-      <w:rPr>
-        <w:rFonts w:ascii="Courier New" w:hAnsi="Courier New" w:cs="Courier New" w:hint="default"/>
-      </w:rPr>
-    </w:lvl>
-    <w:lvl w:ilvl="5" w:tplc="04090005" w:tentative="1">
-      <w:start w:val="1"/>
-      <w:numFmt w:val="bullet"/>
-      <w:lvlText w:val=""/>
-      <w:lvlJc w:val="left"/>
-      <w:pPr>
-        <w:ind w:left="4320" w:hanging="360"/>
-      </w:pPr>
-      <w:rPr>
-        <w:rFonts w:ascii="Wingdings" w:hAnsi="Wingdings" w:hint="default"/>
-      </w:rPr>
-    </w:lvl>
-    <w:lvl w:ilvl="6" w:tplc="04090001" w:tentative="1">
-      <w:start w:val="1"/>
-      <w:numFmt w:val="bullet"/>
-      <w:lvlText w:val=""/>
-      <w:lvlJc w:val="left"/>
-      <w:pPr>
-        <w:ind w:left="5040" w:hanging="360"/>
-      </w:pPr>
-      <w:rPr>
-        <w:rFonts w:ascii="Symbol" w:hAnsi="Symbol" w:hint="default"/>
-      </w:rPr>
-    </w:lvl>
-    <w:lvl w:ilvl="7" w:tplc="04090003" w:tentative="1">
-      <w:start w:val="1"/>
-      <w:numFmt w:val="bullet"/>
-      <w:lvlText w:val="o"/>
-      <w:lvlJc w:val="left"/>
-      <w:pPr>
-        <w:ind w:left="5760" w:hanging="360"/>
-      </w:pPr>
-      <w:rPr>
-        <w:rFonts w:ascii="Courier New" w:hAnsi="Courier New" w:cs="Courier New" w:hint="default"/>
-      </w:rPr>
-    </w:lvl>
-    <w:lvl w:ilvl="8" w:tplc="04090005" w:tentative="1">
-      <w:start w:val="1"/>
-      <w:numFmt w:val="bullet"/>
-      <w:lvlText w:val=""/>
-      <w:lvlJc w:val="left"/>
-      <w:pPr>
-        <w:ind w:left="6480" w:hanging="360"/>
-      </w:pPr>
-      <w:rPr>
-        <w:rFonts w:ascii="Wingdings" w:hAnsi="Wingdings" w:hint="default"/>
-      </w:rPr>
-    </w:lvl>
-  </w:abstractNum>
-  <w:abstractNum w:abstractNumId="1">
     <w:nsid w:val="46B71D73"/>
     <w:multiLevelType w:val="hybridMultilevel"/>
     <w:tmpl w:val="180A7B6C"/>
@@ -1335,7 +1059,7 @@
       </w:rPr>
     </w:lvl>
   </w:abstractNum>
-  <w:abstractNum w:abstractNumId="2">
+  <w:abstractNum w:abstractNumId="1">
     <w:nsid w:val="50A80F9E"/>
     <w:multiLevelType w:val="hybridMultilevel"/>
     <w:tmpl w:val="828E2130"/>
@@ -1448,7 +1172,7 @@
       </w:rPr>
     </w:lvl>
   </w:abstractNum>
-  <w:abstractNum w:abstractNumId="3">
+  <w:abstractNum w:abstractNumId="2">
     <w:nsid w:val="70733634"/>
     <w:multiLevelType w:val="hybridMultilevel"/>
     <w:tmpl w:val="51545D3E"/>
@@ -1562,15 +1286,12 @@
     </w:lvl>
   </w:abstractNum>
   <w:num w:numId="1">
+    <w:abstractNumId w:val="1"/>
+  </w:num>
+  <w:num w:numId="2">
     <w:abstractNumId w:val="2"/>
   </w:num>
-  <w:num w:numId="2">
-    <w:abstractNumId w:val="3"/>
-  </w:num>
   <w:num w:numId="3">
-    <w:abstractNumId w:val="1"/>
-  </w:num>
-  <w:num w:numId="4">
     <w:abstractNumId w:val="0"/>
   </w:num>
 </w:numbering>
@@ -1814,54 +1535,6 @@
       <w:spacing w:after="0" w:line="240" w:lineRule="auto"/>
     </w:pPr>
   </w:style>
-  <w:style w:type="paragraph" w:styleId="HTMLPreformatted">
-    <w:name w:val="HTML Preformatted"/>
-    <w:basedOn w:val="Normal"/>
-    <w:link w:val="HTMLPreformattedChar"/>
-    <w:uiPriority w:val="99"/>
-    <w:semiHidden/>
-    <w:unhideWhenUsed/>
-    <w:rsid w:val="00EE0E4A"/>
-    <w:pPr>
-      <w:tabs>
-        <w:tab w:val="left" w:pos="916"/>
-        <w:tab w:val="left" w:pos="1832"/>
-        <w:tab w:val="left" w:pos="2748"/>
-        <w:tab w:val="left" w:pos="3664"/>
-        <w:tab w:val="left" w:pos="4580"/>
-        <w:tab w:val="left" w:pos="5496"/>
-        <w:tab w:val="left" w:pos="6412"/>
-        <w:tab w:val="left" w:pos="7328"/>
-        <w:tab w:val="left" w:pos="8244"/>
-        <w:tab w:val="left" w:pos="9160"/>
-        <w:tab w:val="left" w:pos="10076"/>
-        <w:tab w:val="left" w:pos="10992"/>
-        <w:tab w:val="left" w:pos="11908"/>
-        <w:tab w:val="left" w:pos="12824"/>
-        <w:tab w:val="left" w:pos="13740"/>
-        <w:tab w:val="left" w:pos="14656"/>
-      </w:tabs>
-      <w:spacing w:after="0" w:line="240" w:lineRule="auto"/>
-    </w:pPr>
-    <w:rPr>
-      <w:rFonts w:ascii="Courier New" w:eastAsia="Times New Roman" w:hAnsi="Courier New" w:cs="Courier New"/>
-      <w:sz w:val="20"/>
-      <w:szCs w:val="20"/>
-    </w:rPr>
-  </w:style>
-  <w:style w:type="character" w:customStyle="1" w:styleId="HTMLPreformattedChar">
-    <w:name w:val="HTML Preformatted Char"/>
-    <w:basedOn w:val="DefaultParagraphFont"/>
-    <w:link w:val="HTMLPreformatted"/>
-    <w:uiPriority w:val="99"/>
-    <w:semiHidden/>
-    <w:rsid w:val="00EE0E4A"/>
-    <w:rPr>
-      <w:rFonts w:ascii="Courier New" w:eastAsia="Times New Roman" w:hAnsi="Courier New" w:cs="Courier New"/>
-      <w:sz w:val="20"/>
-      <w:szCs w:val="20"/>
-    </w:rPr>
-  </w:style>
 </w:styles>
 </file>
 
@@ -2102,54 +1775,6 @@
     <w:pPr>
       <w:spacing w:after="0" w:line="240" w:lineRule="auto"/>
     </w:pPr>
-  </w:style>
-  <w:style w:type="paragraph" w:styleId="HTMLPreformatted">
-    <w:name w:val="HTML Preformatted"/>
-    <w:basedOn w:val="Normal"/>
-    <w:link w:val="HTMLPreformattedChar"/>
-    <w:uiPriority w:val="99"/>
-    <w:semiHidden/>
-    <w:unhideWhenUsed/>
-    <w:rsid w:val="00EE0E4A"/>
-    <w:pPr>
-      <w:tabs>
-        <w:tab w:val="left" w:pos="916"/>
-        <w:tab w:val="left" w:pos="1832"/>
-        <w:tab w:val="left" w:pos="2748"/>
-        <w:tab w:val="left" w:pos="3664"/>
-        <w:tab w:val="left" w:pos="4580"/>
-        <w:tab w:val="left" w:pos="5496"/>
-        <w:tab w:val="left" w:pos="6412"/>
-        <w:tab w:val="left" w:pos="7328"/>
-        <w:tab w:val="left" w:pos="8244"/>
-        <w:tab w:val="left" w:pos="9160"/>
-        <w:tab w:val="left" w:pos="10076"/>
-        <w:tab w:val="left" w:pos="10992"/>
-        <w:tab w:val="left" w:pos="11908"/>
-        <w:tab w:val="left" w:pos="12824"/>
-        <w:tab w:val="left" w:pos="13740"/>
-        <w:tab w:val="left" w:pos="14656"/>
-      </w:tabs>
-      <w:spacing w:after="0" w:line="240" w:lineRule="auto"/>
-    </w:pPr>
-    <w:rPr>
-      <w:rFonts w:ascii="Courier New" w:eastAsia="Times New Roman" w:hAnsi="Courier New" w:cs="Courier New"/>
-      <w:sz w:val="20"/>
-      <w:szCs w:val="20"/>
-    </w:rPr>
-  </w:style>
-  <w:style w:type="character" w:customStyle="1" w:styleId="HTMLPreformattedChar">
-    <w:name w:val="HTML Preformatted Char"/>
-    <w:basedOn w:val="DefaultParagraphFont"/>
-    <w:link w:val="HTMLPreformatted"/>
-    <w:uiPriority w:val="99"/>
-    <w:semiHidden/>
-    <w:rsid w:val="00EE0E4A"/>
-    <w:rPr>
-      <w:rFonts w:ascii="Courier New" w:eastAsia="Times New Roman" w:hAnsi="Courier New" w:cs="Courier New"/>
-      <w:sz w:val="20"/>
-      <w:szCs w:val="20"/>
-    </w:rPr>
   </w:style>
 </w:styles>
 </file>
@@ -2444,7 +2069,7 @@
 </file>
 
 <file path=customXml/itemProps1.xml><?xml version="1.0" encoding="utf-8"?>
-<ds:datastoreItem xmlns:ds="http://schemas.openxmlformats.org/officeDocument/2006/customXml" ds:itemID="{62961421-AE15-435D-8479-E4B3DA1A17A6}">
+<ds:datastoreItem xmlns:ds="http://schemas.openxmlformats.org/officeDocument/2006/customXml" ds:itemID="{FD385FF8-FEC6-449B-996D-CA8D4F28E35B}">
   <ds:schemaRefs>
     <ds:schemaRef ds:uri="http://schemas.openxmlformats.org/officeDocument/2006/bibliography"/>
   </ds:schemaRefs>

</xml_diff>

<commit_message>
1) Updated the main page documentation.
2) Updated the release notes.
3) Changed the version information for Sprint3 (2/11/13).
4) Added support for the BadgingEnabled setting.
5) Switched to the development non-api.* routes.
6) Added keyboard accelerators to the Advanced options sample app dialog.
7) Changed two messages in the sample app to be more descriptive.
</commit_message>
<xml_diff>
--- a/Preparing for a staging release.docx
+++ b/Preparing for a staging release.docx
@@ -71,26 +71,77 @@
       <w:r>
         <w:t>: define STAGING_BACKEND.</w:t>
       </w:r>
+    </w:p>
+    <w:p>
       <w:bookmarkStart w:id="0" w:name="_GoBack"/>
       <w:bookmarkEnd w:id="0"/>
-    </w:p>
-    <w:p>
       <w:r>
         <w:t xml:space="preserve">Change the </w:t>
       </w:r>
       <w:proofErr w:type="spellStart"/>
       <w:r>
+        <w:t>BadgeCom</w:t>
+      </w:r>
+      <w:proofErr w:type="spellEnd"/>
+      <w:r>
+        <w:t xml:space="preserve">, </w:t>
+      </w:r>
+      <w:proofErr w:type="spellStart"/>
+      <w:r>
+        <w:t>CloudSdkSyncSample</w:t>
+      </w:r>
+      <w:proofErr w:type="spellEnd"/>
+      <w:proofErr w:type="gramStart"/>
+      <w:r>
+        <w:t xml:space="preserve">,  </w:t>
+      </w:r>
+      <w:proofErr w:type="spellStart"/>
+      <w:r>
         <w:t>CloudApiPublic</w:t>
       </w:r>
       <w:proofErr w:type="spellEnd"/>
-      <w:r>
-        <w:t xml:space="preserve"> Assembly and File Versions to the current release.  </w:t>
+      <w:proofErr w:type="gramEnd"/>
+      <w:r>
+        <w:t xml:space="preserve"> </w:t>
+      </w:r>
+      <w:r>
+        <w:t xml:space="preserve">and </w:t>
+      </w:r>
+      <w:proofErr w:type="spellStart"/>
+      <w:r>
+        <w:t>CloudSetupSdkSyncSample</w:t>
+      </w:r>
+      <w:proofErr w:type="spellEnd"/>
+      <w:r>
+        <w:t xml:space="preserve">, and </w:t>
+      </w:r>
+      <w:proofErr w:type="spellStart"/>
+      <w:r>
+        <w:t>CloudSetupSdkSyncSampleSupport</w:t>
+      </w:r>
+      <w:proofErr w:type="spellEnd"/>
+      <w:r>
+        <w:t xml:space="preserve"> </w:t>
+      </w:r>
+      <w:r>
+        <w:t xml:space="preserve">Assembly and File Versions to the current release.  </w:t>
       </w:r>
       <w:proofErr w:type="gramStart"/>
       <w:r>
         <w:t>E.g., 0.1.2.0.</w:t>
       </w:r>
       <w:proofErr w:type="gramEnd"/>
+      <w:r>
+        <w:t xml:space="preserve">  For </w:t>
+      </w:r>
+      <w:proofErr w:type="spellStart"/>
+      <w:r>
+        <w:t>CloudSetupSdkSyncSample</w:t>
+      </w:r>
+      <w:proofErr w:type="spellEnd"/>
+      <w:r>
+        <w:t>, click Project Assistant, and then Application Information.  Set the application version.</w:t>
+      </w:r>
     </w:p>
     <w:p>
       <w:r>
@@ -2069,7 +2120,7 @@
 </file>
 
 <file path=customXml/itemProps1.xml><?xml version="1.0" encoding="utf-8"?>
-<ds:datastoreItem xmlns:ds="http://schemas.openxmlformats.org/officeDocument/2006/customXml" ds:itemID="{FD385FF8-FEC6-449B-996D-CA8D4F28E35B}">
+<ds:datastoreItem xmlns:ds="http://schemas.openxmlformats.org/officeDocument/2006/customXml" ds:itemID="{2A97A015-74D6-403D-AC8F-022B95433754}">
   <ds:schemaRefs>
     <ds:schemaRef ds:uri="http://schemas.openxmlformats.org/officeDocument/2006/bibliography"/>
   </ds:schemaRefs>

</xml_diff>

<commit_message>
1) Updated the release notes to include a note on the platform WebSockets issue.
2) Updated the build doc.
</commit_message>
<xml_diff>
--- a/Preparing for a staging release.docx
+++ b/Preparing for a staging release.docx
@@ -73,83 +73,83 @@
       </w:r>
     </w:p>
     <w:p>
+      <w:r>
+        <w:t xml:space="preserve">Change the </w:t>
+      </w:r>
+      <w:proofErr w:type="spellStart"/>
+      <w:r>
+        <w:t>BadgeCom</w:t>
+      </w:r>
+      <w:proofErr w:type="spellEnd"/>
+      <w:r>
+        <w:t xml:space="preserve">, </w:t>
+      </w:r>
+      <w:proofErr w:type="spellStart"/>
+      <w:r>
+        <w:t>CloudSdkSyncSample</w:t>
+      </w:r>
+      <w:proofErr w:type="spellEnd"/>
+      <w:proofErr w:type="gramStart"/>
+      <w:r>
+        <w:t xml:space="preserve">,  </w:t>
+      </w:r>
+      <w:proofErr w:type="spellStart"/>
+      <w:r>
+        <w:t>CloudApiPublic</w:t>
+      </w:r>
+      <w:proofErr w:type="spellEnd"/>
+      <w:proofErr w:type="gramEnd"/>
+      <w:r>
+        <w:t xml:space="preserve"> </w:t>
+      </w:r>
+      <w:r>
+        <w:t xml:space="preserve">and </w:t>
+      </w:r>
+      <w:proofErr w:type="spellStart"/>
+      <w:r>
+        <w:t>CloudSetupSdkSyncSample</w:t>
+      </w:r>
+      <w:proofErr w:type="spellEnd"/>
+      <w:r>
+        <w:t xml:space="preserve">, and </w:t>
+      </w:r>
+      <w:proofErr w:type="spellStart"/>
+      <w:r>
+        <w:t>CloudSetupSdkSyncSampleSupport</w:t>
+      </w:r>
+      <w:proofErr w:type="spellEnd"/>
+      <w:r>
+        <w:t xml:space="preserve"> </w:t>
+      </w:r>
+      <w:r>
+        <w:t xml:space="preserve">Assembly and File Versions to the current release.  </w:t>
+      </w:r>
+      <w:proofErr w:type="gramStart"/>
+      <w:r>
+        <w:t>E.g., 0.1.2.0.</w:t>
+      </w:r>
+      <w:proofErr w:type="gramEnd"/>
+      <w:r>
+        <w:t xml:space="preserve">  For </w:t>
+      </w:r>
+      <w:proofErr w:type="spellStart"/>
+      <w:r>
+        <w:t>CloudSetupSdkSyncSample</w:t>
+      </w:r>
+      <w:proofErr w:type="spellEnd"/>
+      <w:r>
+        <w:t>, click Project Assistant, and then Application Information.  Set the application version.</w:t>
+      </w:r>
+    </w:p>
+    <w:p>
+      <w:r>
+        <w:t>Test the application under Visual Studio to make sure it is working.</w:t>
+      </w:r>
+    </w:p>
+    <w:p>
       <w:bookmarkStart w:id="0" w:name="_GoBack"/>
       <w:bookmarkEnd w:id="0"/>
       <w:r>
-        <w:t xml:space="preserve">Change the </w:t>
-      </w:r>
-      <w:proofErr w:type="spellStart"/>
-      <w:r>
-        <w:t>BadgeCom</w:t>
-      </w:r>
-      <w:proofErr w:type="spellEnd"/>
-      <w:r>
-        <w:t xml:space="preserve">, </w:t>
-      </w:r>
-      <w:proofErr w:type="spellStart"/>
-      <w:r>
-        <w:t>CloudSdkSyncSample</w:t>
-      </w:r>
-      <w:proofErr w:type="spellEnd"/>
-      <w:proofErr w:type="gramStart"/>
-      <w:r>
-        <w:t xml:space="preserve">,  </w:t>
-      </w:r>
-      <w:proofErr w:type="spellStart"/>
-      <w:r>
-        <w:t>CloudApiPublic</w:t>
-      </w:r>
-      <w:proofErr w:type="spellEnd"/>
-      <w:proofErr w:type="gramEnd"/>
-      <w:r>
-        <w:t xml:space="preserve"> </w:t>
-      </w:r>
-      <w:r>
-        <w:t xml:space="preserve">and </w:t>
-      </w:r>
-      <w:proofErr w:type="spellStart"/>
-      <w:r>
-        <w:t>CloudSetupSdkSyncSample</w:t>
-      </w:r>
-      <w:proofErr w:type="spellEnd"/>
-      <w:r>
-        <w:t xml:space="preserve">, and </w:t>
-      </w:r>
-      <w:proofErr w:type="spellStart"/>
-      <w:r>
-        <w:t>CloudSetupSdkSyncSampleSupport</w:t>
-      </w:r>
-      <w:proofErr w:type="spellEnd"/>
-      <w:r>
-        <w:t xml:space="preserve"> </w:t>
-      </w:r>
-      <w:r>
-        <w:t xml:space="preserve">Assembly and File Versions to the current release.  </w:t>
-      </w:r>
-      <w:proofErr w:type="gramStart"/>
-      <w:r>
-        <w:t>E.g., 0.1.2.0.</w:t>
-      </w:r>
-      <w:proofErr w:type="gramEnd"/>
-      <w:r>
-        <w:t xml:space="preserve">  For </w:t>
-      </w:r>
-      <w:proofErr w:type="spellStart"/>
-      <w:r>
-        <w:t>CloudSetupSdkSyncSample</w:t>
-      </w:r>
-      <w:proofErr w:type="spellEnd"/>
-      <w:r>
-        <w:t>, click Project Assistant, and then Application Information.  Set the application version.</w:t>
-      </w:r>
-    </w:p>
-    <w:p>
-      <w:r>
-        <w:t>Test the application under Visual Studio to make sure it is working.</w:t>
-      </w:r>
-    </w:p>
-    <w:p>
-      <w:r>
         <w:t>If anything needed to be changed, commit and push to master again.</w:t>
       </w:r>
     </w:p>
@@ -157,6 +157,288 @@
       <w:r>
         <w:t>Tag the last commit to master with this release number (e.g., Release0.1.2).</w:t>
       </w:r>
+    </w:p>
+    <w:p>
+      <w:pPr>
+        <w:pStyle w:val="ListParagraph"/>
+        <w:numPr>
+          <w:ilvl w:val="0"/>
+          <w:numId w:val="5"/>
+        </w:numPr>
+        <w:tabs>
+          <w:tab w:val="left" w:pos="916"/>
+          <w:tab w:val="left" w:pos="1832"/>
+          <w:tab w:val="left" w:pos="2748"/>
+          <w:tab w:val="left" w:pos="3664"/>
+          <w:tab w:val="left" w:pos="4580"/>
+          <w:tab w:val="left" w:pos="5496"/>
+          <w:tab w:val="left" w:pos="6412"/>
+          <w:tab w:val="left" w:pos="7328"/>
+          <w:tab w:val="left" w:pos="8244"/>
+          <w:tab w:val="left" w:pos="9160"/>
+          <w:tab w:val="left" w:pos="10076"/>
+          <w:tab w:val="left" w:pos="10992"/>
+          <w:tab w:val="left" w:pos="11908"/>
+          <w:tab w:val="left" w:pos="12824"/>
+          <w:tab w:val="left" w:pos="13740"/>
+          <w:tab w:val="left" w:pos="14656"/>
+        </w:tabs>
+        <w:spacing w:after="0" w:line="240" w:lineRule="auto"/>
+        <w:rPr>
+          <w:rFonts w:eastAsia="Times New Roman" w:cs="Courier New"/>
+        </w:rPr>
+      </w:pPr>
+      <w:r>
+        <w:rPr>
+          <w:rFonts w:eastAsia="Times New Roman" w:cs="Courier New"/>
+        </w:rPr>
+        <w:t>Delete a local and remote tag named 12345:</w:t>
+      </w:r>
+    </w:p>
+    <w:p>
+      <w:pPr>
+        <w:pStyle w:val="ListParagraph"/>
+        <w:numPr>
+          <w:ilvl w:val="1"/>
+          <w:numId w:val="4"/>
+        </w:numPr>
+        <w:tabs>
+          <w:tab w:val="left" w:pos="916"/>
+          <w:tab w:val="left" w:pos="1832"/>
+          <w:tab w:val="left" w:pos="2748"/>
+          <w:tab w:val="left" w:pos="3664"/>
+          <w:tab w:val="left" w:pos="4580"/>
+          <w:tab w:val="left" w:pos="5496"/>
+          <w:tab w:val="left" w:pos="6412"/>
+          <w:tab w:val="left" w:pos="7328"/>
+          <w:tab w:val="left" w:pos="8244"/>
+          <w:tab w:val="left" w:pos="9160"/>
+          <w:tab w:val="left" w:pos="10076"/>
+          <w:tab w:val="left" w:pos="10992"/>
+          <w:tab w:val="left" w:pos="11908"/>
+          <w:tab w:val="left" w:pos="12824"/>
+          <w:tab w:val="left" w:pos="13740"/>
+          <w:tab w:val="left" w:pos="14656"/>
+        </w:tabs>
+        <w:spacing w:after="0" w:line="240" w:lineRule="auto"/>
+        <w:rPr>
+          <w:rFonts w:eastAsia="Times New Roman" w:cs="Courier New"/>
+        </w:rPr>
+      </w:pPr>
+      <w:proofErr w:type="spellStart"/>
+      <w:r>
+        <w:rPr>
+          <w:rFonts w:eastAsia="Times New Roman" w:cs="Courier New"/>
+        </w:rPr>
+        <w:t>git</w:t>
+      </w:r>
+      <w:proofErr w:type="spellEnd"/>
+      <w:r>
+        <w:rPr>
+          <w:rFonts w:eastAsia="Times New Roman" w:cs="Courier New"/>
+        </w:rPr>
+        <w:t xml:space="preserve"> tag -d 12345</w:t>
+      </w:r>
+    </w:p>
+    <w:p>
+      <w:pPr>
+        <w:pStyle w:val="ListParagraph"/>
+        <w:numPr>
+          <w:ilvl w:val="1"/>
+          <w:numId w:val="4"/>
+        </w:numPr>
+        <w:tabs>
+          <w:tab w:val="left" w:pos="916"/>
+          <w:tab w:val="left" w:pos="1832"/>
+          <w:tab w:val="left" w:pos="2748"/>
+          <w:tab w:val="left" w:pos="3664"/>
+          <w:tab w:val="left" w:pos="4580"/>
+          <w:tab w:val="left" w:pos="5496"/>
+          <w:tab w:val="left" w:pos="6412"/>
+          <w:tab w:val="left" w:pos="7328"/>
+          <w:tab w:val="left" w:pos="8244"/>
+          <w:tab w:val="left" w:pos="9160"/>
+          <w:tab w:val="left" w:pos="10076"/>
+          <w:tab w:val="left" w:pos="10992"/>
+          <w:tab w:val="left" w:pos="11908"/>
+          <w:tab w:val="left" w:pos="12824"/>
+          <w:tab w:val="left" w:pos="13740"/>
+          <w:tab w:val="left" w:pos="14656"/>
+        </w:tabs>
+        <w:spacing w:after="0" w:line="240" w:lineRule="auto"/>
+        <w:rPr>
+          <w:rFonts w:eastAsia="Times New Roman" w:cs="Courier New"/>
+        </w:rPr>
+      </w:pPr>
+      <w:proofErr w:type="spellStart"/>
+      <w:r>
+        <w:rPr>
+          <w:rFonts w:eastAsia="Times New Roman" w:cs="Courier New"/>
+        </w:rPr>
+        <w:t>git</w:t>
+      </w:r>
+      <w:proofErr w:type="spellEnd"/>
+      <w:r>
+        <w:rPr>
+          <w:rFonts w:eastAsia="Times New Roman" w:cs="Courier New"/>
+        </w:rPr>
+        <w:t xml:space="preserve"> push origin :refs/tags/12345</w:t>
+      </w:r>
+    </w:p>
+    <w:p>
+      <w:pPr>
+        <w:pStyle w:val="ListParagraph"/>
+        <w:numPr>
+          <w:ilvl w:val="0"/>
+          <w:numId w:val="5"/>
+        </w:numPr>
+        <w:tabs>
+          <w:tab w:val="left" w:pos="916"/>
+          <w:tab w:val="left" w:pos="1832"/>
+          <w:tab w:val="left" w:pos="2748"/>
+          <w:tab w:val="left" w:pos="3664"/>
+          <w:tab w:val="left" w:pos="4580"/>
+          <w:tab w:val="left" w:pos="5496"/>
+          <w:tab w:val="left" w:pos="6412"/>
+          <w:tab w:val="left" w:pos="7328"/>
+          <w:tab w:val="left" w:pos="8244"/>
+          <w:tab w:val="left" w:pos="9160"/>
+          <w:tab w:val="left" w:pos="10076"/>
+          <w:tab w:val="left" w:pos="10992"/>
+          <w:tab w:val="left" w:pos="11908"/>
+          <w:tab w:val="left" w:pos="12824"/>
+          <w:tab w:val="left" w:pos="13740"/>
+          <w:tab w:val="left" w:pos="14656"/>
+        </w:tabs>
+        <w:spacing w:after="0" w:line="240" w:lineRule="auto"/>
+        <w:rPr>
+          <w:rFonts w:eastAsia="Times New Roman" w:cs="Courier New"/>
+        </w:rPr>
+      </w:pPr>
+      <w:r>
+        <w:rPr>
+          <w:rFonts w:eastAsia="Times New Roman" w:cs="Courier New"/>
+        </w:rPr>
+        <w:t>Create a local tag named 12345 and push it to remote:</w:t>
+      </w:r>
+    </w:p>
+    <w:p>
+      <w:pPr>
+        <w:pStyle w:val="ListParagraph"/>
+        <w:numPr>
+          <w:ilvl w:val="1"/>
+          <w:numId w:val="4"/>
+        </w:numPr>
+        <w:tabs>
+          <w:tab w:val="left" w:pos="916"/>
+          <w:tab w:val="left" w:pos="1832"/>
+          <w:tab w:val="left" w:pos="2748"/>
+          <w:tab w:val="left" w:pos="3664"/>
+          <w:tab w:val="left" w:pos="4580"/>
+          <w:tab w:val="left" w:pos="5496"/>
+          <w:tab w:val="left" w:pos="6412"/>
+          <w:tab w:val="left" w:pos="7328"/>
+          <w:tab w:val="left" w:pos="8244"/>
+          <w:tab w:val="left" w:pos="9160"/>
+          <w:tab w:val="left" w:pos="10076"/>
+          <w:tab w:val="left" w:pos="10992"/>
+          <w:tab w:val="left" w:pos="11908"/>
+          <w:tab w:val="left" w:pos="12824"/>
+          <w:tab w:val="left" w:pos="13740"/>
+          <w:tab w:val="left" w:pos="14656"/>
+        </w:tabs>
+        <w:spacing w:after="0" w:line="240" w:lineRule="auto"/>
+        <w:rPr>
+          <w:rFonts w:eastAsia="Times New Roman" w:cs="Courier New"/>
+        </w:rPr>
+      </w:pPr>
+      <w:proofErr w:type="spellStart"/>
+      <w:r>
+        <w:rPr>
+          <w:rFonts w:eastAsia="Times New Roman" w:cs="Courier New"/>
+        </w:rPr>
+        <w:t>git</w:t>
+      </w:r>
+      <w:proofErr w:type="spellEnd"/>
+      <w:r>
+        <w:rPr>
+          <w:rFonts w:eastAsia="Times New Roman" w:cs="Courier New"/>
+        </w:rPr>
+        <w:t xml:space="preserve"> tag 12345</w:t>
+      </w:r>
+    </w:p>
+    <w:p>
+      <w:pPr>
+        <w:pStyle w:val="ListParagraph"/>
+        <w:numPr>
+          <w:ilvl w:val="1"/>
+          <w:numId w:val="4"/>
+        </w:numPr>
+        <w:tabs>
+          <w:tab w:val="left" w:pos="916"/>
+          <w:tab w:val="left" w:pos="1832"/>
+          <w:tab w:val="left" w:pos="2748"/>
+          <w:tab w:val="left" w:pos="3664"/>
+          <w:tab w:val="left" w:pos="4580"/>
+          <w:tab w:val="left" w:pos="5496"/>
+          <w:tab w:val="left" w:pos="6412"/>
+          <w:tab w:val="left" w:pos="7328"/>
+          <w:tab w:val="left" w:pos="8244"/>
+          <w:tab w:val="left" w:pos="9160"/>
+          <w:tab w:val="left" w:pos="10076"/>
+          <w:tab w:val="left" w:pos="10992"/>
+          <w:tab w:val="left" w:pos="11908"/>
+          <w:tab w:val="left" w:pos="12824"/>
+          <w:tab w:val="left" w:pos="13740"/>
+          <w:tab w:val="left" w:pos="14656"/>
+        </w:tabs>
+        <w:spacing w:after="0" w:line="240" w:lineRule="auto"/>
+        <w:rPr>
+          <w:rFonts w:eastAsia="Times New Roman" w:cs="Courier New"/>
+        </w:rPr>
+      </w:pPr>
+      <w:proofErr w:type="spellStart"/>
+      <w:r>
+        <w:rPr>
+          <w:rFonts w:eastAsia="Times New Roman" w:cs="Courier New"/>
+        </w:rPr>
+        <w:t>git</w:t>
+      </w:r>
+      <w:proofErr w:type="spellEnd"/>
+      <w:r>
+        <w:rPr>
+          <w:rFonts w:eastAsia="Times New Roman" w:cs="Courier New"/>
+        </w:rPr>
+        <w:t xml:space="preserve"> push –tags</w:t>
+      </w:r>
+    </w:p>
+    <w:p>
+      <w:pPr>
+        <w:tabs>
+          <w:tab w:val="left" w:pos="916"/>
+          <w:tab w:val="left" w:pos="1832"/>
+          <w:tab w:val="left" w:pos="2748"/>
+          <w:tab w:val="left" w:pos="3664"/>
+          <w:tab w:val="left" w:pos="4580"/>
+          <w:tab w:val="left" w:pos="5496"/>
+          <w:tab w:val="left" w:pos="6412"/>
+          <w:tab w:val="left" w:pos="7328"/>
+          <w:tab w:val="left" w:pos="8244"/>
+          <w:tab w:val="left" w:pos="9160"/>
+          <w:tab w:val="left" w:pos="10076"/>
+          <w:tab w:val="left" w:pos="10992"/>
+          <w:tab w:val="left" w:pos="11908"/>
+          <w:tab w:val="left" w:pos="12824"/>
+          <w:tab w:val="left" w:pos="13740"/>
+          <w:tab w:val="left" w:pos="14656"/>
+        </w:tabs>
+        <w:spacing w:after="0" w:line="240" w:lineRule="auto"/>
+        <w:rPr>
+          <w:rFonts w:ascii="Courier New" w:eastAsia="Times New Roman" w:hAnsi="Courier New" w:cs="Courier New"/>
+          <w:sz w:val="20"/>
+          <w:szCs w:val="20"/>
+        </w:rPr>
+      </w:pPr>
     </w:p>
     <w:p>
       <w:r>
@@ -998,6 +1280,119 @@
 <file path=word/numbering.xml><?xml version="1.0" encoding="utf-8"?>
 <w:numbering xmlns:wpc="http://schemas.microsoft.com/office/word/2010/wordprocessingCanvas" xmlns:mc="http://schemas.openxmlformats.org/markup-compatibility/2006" xmlns:o="urn:schemas-microsoft-com:office:office" xmlns:r="http://schemas.openxmlformats.org/officeDocument/2006/relationships" xmlns:m="http://schemas.openxmlformats.org/officeDocument/2006/math" xmlns:v="urn:schemas-microsoft-com:vml" xmlns:wp14="http://schemas.microsoft.com/office/word/2010/wordprocessingDrawing" xmlns:wp="http://schemas.openxmlformats.org/drawingml/2006/wordprocessingDrawing" xmlns:w10="urn:schemas-microsoft-com:office:word" xmlns:w="http://schemas.openxmlformats.org/wordprocessingml/2006/main" xmlns:w14="http://schemas.microsoft.com/office/word/2010/wordml" xmlns:wpg="http://schemas.microsoft.com/office/word/2010/wordprocessingGroup" xmlns:wpi="http://schemas.microsoft.com/office/word/2010/wordprocessingInk" xmlns:wne="http://schemas.microsoft.com/office/word/2006/wordml" xmlns:wps="http://schemas.microsoft.com/office/word/2010/wordprocessingShape" mc:Ignorable="w14 wp14">
   <w:abstractNum w:abstractNumId="0">
+    <w:nsid w:val="046B3BBD"/>
+    <w:multiLevelType w:val="hybridMultilevel"/>
+    <w:tmpl w:val="158AA31E"/>
+    <w:lvl w:ilvl="0" w:tplc="04090001">
+      <w:start w:val="1"/>
+      <w:numFmt w:val="bullet"/>
+      <w:lvlText w:val=""/>
+      <w:lvlJc w:val="left"/>
+      <w:pPr>
+        <w:ind w:left="720" w:hanging="360"/>
+      </w:pPr>
+      <w:rPr>
+        <w:rFonts w:ascii="Symbol" w:hAnsi="Symbol" w:hint="default"/>
+      </w:rPr>
+    </w:lvl>
+    <w:lvl w:ilvl="1" w:tplc="04090003">
+      <w:start w:val="1"/>
+      <w:numFmt w:val="bullet"/>
+      <w:lvlText w:val="o"/>
+      <w:lvlJc w:val="left"/>
+      <w:pPr>
+        <w:ind w:left="1440" w:hanging="360"/>
+      </w:pPr>
+      <w:rPr>
+        <w:rFonts w:ascii="Courier New" w:hAnsi="Courier New" w:cs="Courier New" w:hint="default"/>
+      </w:rPr>
+    </w:lvl>
+    <w:lvl w:ilvl="2" w:tplc="04090005" w:tentative="1">
+      <w:start w:val="1"/>
+      <w:numFmt w:val="bullet"/>
+      <w:lvlText w:val=""/>
+      <w:lvlJc w:val="left"/>
+      <w:pPr>
+        <w:ind w:left="2160" w:hanging="360"/>
+      </w:pPr>
+      <w:rPr>
+        <w:rFonts w:ascii="Wingdings" w:hAnsi="Wingdings" w:hint="default"/>
+      </w:rPr>
+    </w:lvl>
+    <w:lvl w:ilvl="3" w:tplc="04090001" w:tentative="1">
+      <w:start w:val="1"/>
+      <w:numFmt w:val="bullet"/>
+      <w:lvlText w:val=""/>
+      <w:lvlJc w:val="left"/>
+      <w:pPr>
+        <w:ind w:left="2880" w:hanging="360"/>
+      </w:pPr>
+      <w:rPr>
+        <w:rFonts w:ascii="Symbol" w:hAnsi="Symbol" w:hint="default"/>
+      </w:rPr>
+    </w:lvl>
+    <w:lvl w:ilvl="4" w:tplc="04090003" w:tentative="1">
+      <w:start w:val="1"/>
+      <w:numFmt w:val="bullet"/>
+      <w:lvlText w:val="o"/>
+      <w:lvlJc w:val="left"/>
+      <w:pPr>
+        <w:ind w:left="3600" w:hanging="360"/>
+      </w:pPr>
+      <w:rPr>
+        <w:rFonts w:ascii="Courier New" w:hAnsi="Courier New" w:cs="Courier New" w:hint="default"/>
+      </w:rPr>
+    </w:lvl>
+    <w:lvl w:ilvl="5" w:tplc="04090005" w:tentative="1">
+      <w:start w:val="1"/>
+      <w:numFmt w:val="bullet"/>
+      <w:lvlText w:val=""/>
+      <w:lvlJc w:val="left"/>
+      <w:pPr>
+        <w:ind w:left="4320" w:hanging="360"/>
+      </w:pPr>
+      <w:rPr>
+        <w:rFonts w:ascii="Wingdings" w:hAnsi="Wingdings" w:hint="default"/>
+      </w:rPr>
+    </w:lvl>
+    <w:lvl w:ilvl="6" w:tplc="04090001" w:tentative="1">
+      <w:start w:val="1"/>
+      <w:numFmt w:val="bullet"/>
+      <w:lvlText w:val=""/>
+      <w:lvlJc w:val="left"/>
+      <w:pPr>
+        <w:ind w:left="5040" w:hanging="360"/>
+      </w:pPr>
+      <w:rPr>
+        <w:rFonts w:ascii="Symbol" w:hAnsi="Symbol" w:hint="default"/>
+      </w:rPr>
+    </w:lvl>
+    <w:lvl w:ilvl="7" w:tplc="04090003" w:tentative="1">
+      <w:start w:val="1"/>
+      <w:numFmt w:val="bullet"/>
+      <w:lvlText w:val="o"/>
+      <w:lvlJc w:val="left"/>
+      <w:pPr>
+        <w:ind w:left="5760" w:hanging="360"/>
+      </w:pPr>
+      <w:rPr>
+        <w:rFonts w:ascii="Courier New" w:hAnsi="Courier New" w:cs="Courier New" w:hint="default"/>
+      </w:rPr>
+    </w:lvl>
+    <w:lvl w:ilvl="8" w:tplc="04090005" w:tentative="1">
+      <w:start w:val="1"/>
+      <w:numFmt w:val="bullet"/>
+      <w:lvlText w:val=""/>
+      <w:lvlJc w:val="left"/>
+      <w:pPr>
+        <w:ind w:left="6480" w:hanging="360"/>
+      </w:pPr>
+      <w:rPr>
+        <w:rFonts w:ascii="Wingdings" w:hAnsi="Wingdings" w:hint="default"/>
+      </w:rPr>
+    </w:lvl>
+  </w:abstractNum>
+  <w:abstractNum w:abstractNumId="1">
     <w:nsid w:val="46B71D73"/>
     <w:multiLevelType w:val="hybridMultilevel"/>
     <w:tmpl w:val="180A7B6C"/>
@@ -1110,7 +1505,119 @@
       </w:rPr>
     </w:lvl>
   </w:abstractNum>
-  <w:abstractNum w:abstractNumId="1">
+  <w:abstractNum w:abstractNumId="2">
+    <w:nsid w:val="4D1147D9"/>
+    <w:multiLevelType w:val="hybridMultilevel"/>
+    <w:tmpl w:val="DE14481C"/>
+    <w:lvl w:ilvl="0" w:tplc="C5D4D8CE">
+      <w:numFmt w:val="bullet"/>
+      <w:lvlText w:val="-"/>
+      <w:lvlJc w:val="left"/>
+      <w:pPr>
+        <w:ind w:left="600" w:hanging="360"/>
+      </w:pPr>
+      <w:rPr>
+        <w:rFonts w:ascii="Courier New" w:eastAsia="Times New Roman" w:hAnsi="Courier New" w:cs="Courier New" w:hint="default"/>
+      </w:rPr>
+    </w:lvl>
+    <w:lvl w:ilvl="1" w:tplc="04090003" w:tentative="1">
+      <w:start w:val="1"/>
+      <w:numFmt w:val="bullet"/>
+      <w:lvlText w:val="o"/>
+      <w:lvlJc w:val="left"/>
+      <w:pPr>
+        <w:ind w:left="1320" w:hanging="360"/>
+      </w:pPr>
+      <w:rPr>
+        <w:rFonts w:ascii="Courier New" w:hAnsi="Courier New" w:cs="Courier New" w:hint="default"/>
+      </w:rPr>
+    </w:lvl>
+    <w:lvl w:ilvl="2" w:tplc="04090005" w:tentative="1">
+      <w:start w:val="1"/>
+      <w:numFmt w:val="bullet"/>
+      <w:lvlText w:val=""/>
+      <w:lvlJc w:val="left"/>
+      <w:pPr>
+        <w:ind w:left="2040" w:hanging="360"/>
+      </w:pPr>
+      <w:rPr>
+        <w:rFonts w:ascii="Wingdings" w:hAnsi="Wingdings" w:hint="default"/>
+      </w:rPr>
+    </w:lvl>
+    <w:lvl w:ilvl="3" w:tplc="04090001" w:tentative="1">
+      <w:start w:val="1"/>
+      <w:numFmt w:val="bullet"/>
+      <w:lvlText w:val=""/>
+      <w:lvlJc w:val="left"/>
+      <w:pPr>
+        <w:ind w:left="2760" w:hanging="360"/>
+      </w:pPr>
+      <w:rPr>
+        <w:rFonts w:ascii="Symbol" w:hAnsi="Symbol" w:hint="default"/>
+      </w:rPr>
+    </w:lvl>
+    <w:lvl w:ilvl="4" w:tplc="04090003" w:tentative="1">
+      <w:start w:val="1"/>
+      <w:numFmt w:val="bullet"/>
+      <w:lvlText w:val="o"/>
+      <w:lvlJc w:val="left"/>
+      <w:pPr>
+        <w:ind w:left="3480" w:hanging="360"/>
+      </w:pPr>
+      <w:rPr>
+        <w:rFonts w:ascii="Courier New" w:hAnsi="Courier New" w:cs="Courier New" w:hint="default"/>
+      </w:rPr>
+    </w:lvl>
+    <w:lvl w:ilvl="5" w:tplc="04090005" w:tentative="1">
+      <w:start w:val="1"/>
+      <w:numFmt w:val="bullet"/>
+      <w:lvlText w:val=""/>
+      <w:lvlJc w:val="left"/>
+      <w:pPr>
+        <w:ind w:left="4200" w:hanging="360"/>
+      </w:pPr>
+      <w:rPr>
+        <w:rFonts w:ascii="Wingdings" w:hAnsi="Wingdings" w:hint="default"/>
+      </w:rPr>
+    </w:lvl>
+    <w:lvl w:ilvl="6" w:tplc="04090001" w:tentative="1">
+      <w:start w:val="1"/>
+      <w:numFmt w:val="bullet"/>
+      <w:lvlText w:val=""/>
+      <w:lvlJc w:val="left"/>
+      <w:pPr>
+        <w:ind w:left="4920" w:hanging="360"/>
+      </w:pPr>
+      <w:rPr>
+        <w:rFonts w:ascii="Symbol" w:hAnsi="Symbol" w:hint="default"/>
+      </w:rPr>
+    </w:lvl>
+    <w:lvl w:ilvl="7" w:tplc="04090003" w:tentative="1">
+      <w:start w:val="1"/>
+      <w:numFmt w:val="bullet"/>
+      <w:lvlText w:val="o"/>
+      <w:lvlJc w:val="left"/>
+      <w:pPr>
+        <w:ind w:left="5640" w:hanging="360"/>
+      </w:pPr>
+      <w:rPr>
+        <w:rFonts w:ascii="Courier New" w:hAnsi="Courier New" w:cs="Courier New" w:hint="default"/>
+      </w:rPr>
+    </w:lvl>
+    <w:lvl w:ilvl="8" w:tplc="04090005" w:tentative="1">
+      <w:start w:val="1"/>
+      <w:numFmt w:val="bullet"/>
+      <w:lvlText w:val=""/>
+      <w:lvlJc w:val="left"/>
+      <w:pPr>
+        <w:ind w:left="6360" w:hanging="360"/>
+      </w:pPr>
+      <w:rPr>
+        <w:rFonts w:ascii="Wingdings" w:hAnsi="Wingdings" w:hint="default"/>
+      </w:rPr>
+    </w:lvl>
+  </w:abstractNum>
+  <w:abstractNum w:abstractNumId="3">
     <w:nsid w:val="50A80F9E"/>
     <w:multiLevelType w:val="hybridMultilevel"/>
     <w:tmpl w:val="828E2130"/>
@@ -1223,7 +1730,7 @@
       </w:rPr>
     </w:lvl>
   </w:abstractNum>
-  <w:abstractNum w:abstractNumId="2">
+  <w:abstractNum w:abstractNumId="4">
     <w:nsid w:val="70733634"/>
     <w:multiLevelType w:val="hybridMultilevel"/>
     <w:tmpl w:val="51545D3E"/>
@@ -1337,13 +1844,19 @@
     </w:lvl>
   </w:abstractNum>
   <w:num w:numId="1">
+    <w:abstractNumId w:val="3"/>
+  </w:num>
+  <w:num w:numId="2">
+    <w:abstractNumId w:val="4"/>
+  </w:num>
+  <w:num w:numId="3">
     <w:abstractNumId w:val="1"/>
   </w:num>
-  <w:num w:numId="2">
+  <w:num w:numId="4">
+    <w:abstractNumId w:val="0"/>
+  </w:num>
+  <w:num w:numId="5">
     <w:abstractNumId w:val="2"/>
-  </w:num>
-  <w:num w:numId="3">
-    <w:abstractNumId w:val="0"/>
   </w:num>
 </w:numbering>
 </file>
@@ -1586,6 +2099,54 @@
       <w:spacing w:after="0" w:line="240" w:lineRule="auto"/>
     </w:pPr>
   </w:style>
+  <w:style w:type="paragraph" w:styleId="HTMLPreformatted">
+    <w:name w:val="HTML Preformatted"/>
+    <w:basedOn w:val="Normal"/>
+    <w:link w:val="HTMLPreformattedChar"/>
+    <w:uiPriority w:val="99"/>
+    <w:semiHidden/>
+    <w:unhideWhenUsed/>
+    <w:rsid w:val="00D71138"/>
+    <w:pPr>
+      <w:tabs>
+        <w:tab w:val="left" w:pos="916"/>
+        <w:tab w:val="left" w:pos="1832"/>
+        <w:tab w:val="left" w:pos="2748"/>
+        <w:tab w:val="left" w:pos="3664"/>
+        <w:tab w:val="left" w:pos="4580"/>
+        <w:tab w:val="left" w:pos="5496"/>
+        <w:tab w:val="left" w:pos="6412"/>
+        <w:tab w:val="left" w:pos="7328"/>
+        <w:tab w:val="left" w:pos="8244"/>
+        <w:tab w:val="left" w:pos="9160"/>
+        <w:tab w:val="left" w:pos="10076"/>
+        <w:tab w:val="left" w:pos="10992"/>
+        <w:tab w:val="left" w:pos="11908"/>
+        <w:tab w:val="left" w:pos="12824"/>
+        <w:tab w:val="left" w:pos="13740"/>
+        <w:tab w:val="left" w:pos="14656"/>
+      </w:tabs>
+      <w:spacing w:after="0" w:line="240" w:lineRule="auto"/>
+    </w:pPr>
+    <w:rPr>
+      <w:rFonts w:ascii="Courier New" w:eastAsia="Times New Roman" w:hAnsi="Courier New" w:cs="Courier New"/>
+      <w:sz w:val="20"/>
+      <w:szCs w:val="20"/>
+    </w:rPr>
+  </w:style>
+  <w:style w:type="character" w:customStyle="1" w:styleId="HTMLPreformattedChar">
+    <w:name w:val="HTML Preformatted Char"/>
+    <w:basedOn w:val="DefaultParagraphFont"/>
+    <w:link w:val="HTMLPreformatted"/>
+    <w:uiPriority w:val="99"/>
+    <w:semiHidden/>
+    <w:rsid w:val="00D71138"/>
+    <w:rPr>
+      <w:rFonts w:ascii="Courier New" w:eastAsia="Times New Roman" w:hAnsi="Courier New" w:cs="Courier New"/>
+      <w:sz w:val="20"/>
+      <w:szCs w:val="20"/>
+    </w:rPr>
+  </w:style>
 </w:styles>
 </file>
 
@@ -1826,6 +2387,54 @@
     <w:pPr>
       <w:spacing w:after="0" w:line="240" w:lineRule="auto"/>
     </w:pPr>
+  </w:style>
+  <w:style w:type="paragraph" w:styleId="HTMLPreformatted">
+    <w:name w:val="HTML Preformatted"/>
+    <w:basedOn w:val="Normal"/>
+    <w:link w:val="HTMLPreformattedChar"/>
+    <w:uiPriority w:val="99"/>
+    <w:semiHidden/>
+    <w:unhideWhenUsed/>
+    <w:rsid w:val="00D71138"/>
+    <w:pPr>
+      <w:tabs>
+        <w:tab w:val="left" w:pos="916"/>
+        <w:tab w:val="left" w:pos="1832"/>
+        <w:tab w:val="left" w:pos="2748"/>
+        <w:tab w:val="left" w:pos="3664"/>
+        <w:tab w:val="left" w:pos="4580"/>
+        <w:tab w:val="left" w:pos="5496"/>
+        <w:tab w:val="left" w:pos="6412"/>
+        <w:tab w:val="left" w:pos="7328"/>
+        <w:tab w:val="left" w:pos="8244"/>
+        <w:tab w:val="left" w:pos="9160"/>
+        <w:tab w:val="left" w:pos="10076"/>
+        <w:tab w:val="left" w:pos="10992"/>
+        <w:tab w:val="left" w:pos="11908"/>
+        <w:tab w:val="left" w:pos="12824"/>
+        <w:tab w:val="left" w:pos="13740"/>
+        <w:tab w:val="left" w:pos="14656"/>
+      </w:tabs>
+      <w:spacing w:after="0" w:line="240" w:lineRule="auto"/>
+    </w:pPr>
+    <w:rPr>
+      <w:rFonts w:ascii="Courier New" w:eastAsia="Times New Roman" w:hAnsi="Courier New" w:cs="Courier New"/>
+      <w:sz w:val="20"/>
+      <w:szCs w:val="20"/>
+    </w:rPr>
+  </w:style>
+  <w:style w:type="character" w:customStyle="1" w:styleId="HTMLPreformattedChar">
+    <w:name w:val="HTML Preformatted Char"/>
+    <w:basedOn w:val="DefaultParagraphFont"/>
+    <w:link w:val="HTMLPreformatted"/>
+    <w:uiPriority w:val="99"/>
+    <w:semiHidden/>
+    <w:rsid w:val="00D71138"/>
+    <w:rPr>
+      <w:rFonts w:ascii="Courier New" w:eastAsia="Times New Roman" w:hAnsi="Courier New" w:cs="Courier New"/>
+      <w:sz w:val="20"/>
+      <w:szCs w:val="20"/>
+    </w:rPr>
   </w:style>
 </w:styles>
 </file>
@@ -2120,7 +2729,7 @@
 </file>
 
 <file path=customXml/itemProps1.xml><?xml version="1.0" encoding="utf-8"?>
-<ds:datastoreItem xmlns:ds="http://schemas.openxmlformats.org/officeDocument/2006/customXml" ds:itemID="{2A97A015-74D6-403D-AC8F-022B95433754}">
+<ds:datastoreItem xmlns:ds="http://schemas.openxmlformats.org/officeDocument/2006/customXml" ds:itemID="{911503C0-5EE5-4C3E-81A2-25B732E6DD45}">
   <ds:schemaRefs>
     <ds:schemaRef ds:uri="http://schemas.openxmlformats.org/officeDocument/2006/bibliography"/>
   </ds:schemaRefs>

</xml_diff>

<commit_message>
1) Fixed the high-CPU bug occurring with network monitoring events in NetworkMonitor.cs.
2) Tested the push notification service manager, and the two engines (SSE and ManualPolling).
3) Updated the build doc.
</commit_message>
<xml_diff>
--- a/Preparing for a staging release.docx
+++ b/Preparing for a staging release.docx
@@ -147,8 +147,6 @@
       </w:r>
     </w:p>
     <w:p>
-      <w:bookmarkStart w:id="0" w:name="_GoBack"/>
-      <w:bookmarkEnd w:id="0"/>
       <w:r>
         <w:t>If anything needed to be changed, commit and push to master again.</w:t>
       </w:r>
@@ -1234,7 +1232,12 @@
         </w:numPr>
       </w:pPr>
       <w:r>
-        <w:t>Make sure there are no other code changes.</w:t>
+        <w:t>Make su</w:t>
+      </w:r>
+      <w:bookmarkStart w:id="0" w:name="_GoBack"/>
+      <w:bookmarkEnd w:id="0"/>
+      <w:r>
+        <w:t>re there are no other code changes.</w:t>
       </w:r>
     </w:p>
     <w:p>
@@ -1246,17 +1249,29 @@
         </w:numPr>
       </w:pPr>
       <w:r>
-        <w:t>C:\Source\Projects\win-client\CloudApiPublic</w:t>
-      </w:r>
-      <w:r>
-        <w:t>\CloudPlatformCodeSigning.pfx</w:t>
+        <w:t>Delete the following files:</w:t>
       </w:r>
     </w:p>
     <w:p>
       <w:pPr>
         <w:pStyle w:val="ListParagraph"/>
         <w:numPr>
-          <w:ilvl w:val="0"/>
+          <w:ilvl w:val="1"/>
+          <w:numId w:val="3"/>
+        </w:numPr>
+      </w:pPr>
+      <w:r>
+        <w:t>C:\Source\Projects\win-client\CloudApiPublic</w:t>
+      </w:r>
+      <w:r>
+        <w:t>\CloudPlatformCodeSigning.pfx</w:t>
+      </w:r>
+    </w:p>
+    <w:p>
+      <w:pPr>
+        <w:pStyle w:val="ListParagraph"/>
+        <w:numPr>
+          <w:ilvl w:val="1"/>
           <w:numId w:val="3"/>
         </w:numPr>
       </w:pPr>
@@ -1408,7 +1423,7 @@
         <w:rFonts w:ascii="Symbol" w:hAnsi="Symbol" w:hint="default"/>
       </w:rPr>
     </w:lvl>
-    <w:lvl w:ilvl="1" w:tplc="04090003" w:tentative="1">
+    <w:lvl w:ilvl="1" w:tplc="04090003">
       <w:start w:val="1"/>
       <w:numFmt w:val="bullet"/>
       <w:lvlText w:val="o"/>
@@ -2729,7 +2744,7 @@
 </file>
 
 <file path=customXml/itemProps1.xml><?xml version="1.0" encoding="utf-8"?>
-<ds:datastoreItem xmlns:ds="http://schemas.openxmlformats.org/officeDocument/2006/customXml" ds:itemID="{911503C0-5EE5-4C3E-81A2-25B732E6DD45}">
+<ds:datastoreItem xmlns:ds="http://schemas.openxmlformats.org/officeDocument/2006/customXml" ds:itemID="{8C87441D-A839-450B-8C60-7803A3635F67}">
   <ds:schemaRefs>
     <ds:schemaRef ds:uri="http://schemas.openxmlformats.org/officeDocument/2006/bibliography"/>
   </ds:schemaRefs>

</xml_diff>

<commit_message>
1) Updated the release procedure doc.
</commit_message>
<xml_diff>
--- a/Preparing for a staging release.docx
+++ b/Preparing for a staging release.docx
@@ -14,6 +14,32 @@
     </w:p>
     <w:p>
       <w:r>
+        <w:t xml:space="preserve">Make a new branch for the release: </w:t>
+      </w:r>
+      <w:proofErr w:type="spellStart"/>
+      <w:r>
+        <w:t>git</w:t>
+      </w:r>
+      <w:proofErr w:type="spellEnd"/>
+      <w:r>
+        <w:t xml:space="preserve"> checkout –b 20130218A0Release0_1_4.</w:t>
+      </w:r>
+    </w:p>
+    <w:p>
+      <w:r>
+        <w:t xml:space="preserve">Add the release notes to </w:t>
+      </w:r>
+      <w:proofErr w:type="spellStart"/>
+      <w:r>
+        <w:t>CloudApiPublic</w:t>
+      </w:r>
+      <w:proofErr w:type="spellEnd"/>
+      <w:r>
+        <w:t>\WindowsSdkReleaseNotes.txt.</w:t>
+      </w:r>
+    </w:p>
+    <w:p>
+      <w:r>
         <w:t xml:space="preserve">Change </w:t>
       </w:r>
       <w:proofErr w:type="gramStart"/>
@@ -147,11 +173,16 @@
       </w:r>
     </w:p>
     <w:p>
-      <w:r>
-        <w:t>If anything needed to be changed, commit and push to master again.</w:t>
-      </w:r>
-    </w:p>
-    <w:p>
+      <w:bookmarkStart w:id="0" w:name="_GoBack"/>
+      <w:bookmarkEnd w:id="0"/>
+      <w:r>
+        <w:t>Push the release branch to remote.</w:t>
+      </w:r>
+    </w:p>
+    <w:p>
+      <w:r>
+        <w:t xml:space="preserve"> </w:t>
+      </w:r>
       <w:r>
         <w:t>Tag the last commit to master with this release number (e.g., Release0.1.2).</w:t>
       </w:r>
@@ -1232,12 +1263,7 @@
         </w:numPr>
       </w:pPr>
       <w:r>
-        <w:t>Make su</w:t>
-      </w:r>
-      <w:bookmarkStart w:id="0" w:name="_GoBack"/>
-      <w:bookmarkEnd w:id="0"/>
-      <w:r>
-        <w:t>re there are no other code changes.</w:t>
+        <w:t>Make sure there are no other code changes.</w:t>
       </w:r>
     </w:p>
     <w:p>
@@ -2744,7 +2770,7 @@
 </file>
 
 <file path=customXml/itemProps1.xml><?xml version="1.0" encoding="utf-8"?>
-<ds:datastoreItem xmlns:ds="http://schemas.openxmlformats.org/officeDocument/2006/customXml" ds:itemID="{8C87441D-A839-450B-8C60-7803A3635F67}">
+<ds:datastoreItem xmlns:ds="http://schemas.openxmlformats.org/officeDocument/2006/customXml" ds:itemID="{37AFBD0A-F6F0-4D69-B9B9-A957A3FFF14F}">
   <ds:schemaRefs>
     <ds:schemaRef ds:uri="http://schemas.openxmlformats.org/officeDocument/2006/bibliography"/>
   </ds:schemaRefs>

</xml_diff>

<commit_message>
1) Built with signing.
2) Updated the release procedure doc.
</commit_message>
<xml_diff>
--- a/Preparing for a staging release.docx
+++ b/Preparing for a staging release.docx
@@ -173,8 +173,6 @@
       </w:r>
     </w:p>
     <w:p>
-      <w:bookmarkStart w:id="0" w:name="_GoBack"/>
-      <w:bookmarkEnd w:id="0"/>
       <w:r>
         <w:t>Push the release branch to remote.</w:t>
       </w:r>
@@ -1176,6 +1174,8 @@
       </w:r>
     </w:p>
     <w:p>
+      <w:bookmarkStart w:id="0" w:name="_GoBack"/>
+      <w:bookmarkEnd w:id="0"/>
       <w:r>
         <w:t>The zip file is the completed release</w:t>
       </w:r>
@@ -1212,13 +1212,10 @@
     </w:p>
     <w:p>
       <w:r>
-        <w:t xml:space="preserve">DO NOT CHECK-IN </w:t>
-      </w:r>
-      <w:r>
-        <w:t xml:space="preserve">SIGNING FILES </w:t>
-      </w:r>
-      <w:r>
-        <w:t>TO GITHUB!!!!!!  Including .</w:t>
+        <w:t xml:space="preserve">Delete the </w:t>
+      </w:r>
+      <w:r>
+        <w:t>.</w:t>
       </w:r>
       <w:proofErr w:type="spellStart"/>
       <w:r>
@@ -1226,7 +1223,26 @@
       </w:r>
       <w:proofErr w:type="spellEnd"/>
       <w:r>
-        <w:t xml:space="preserve"> files copied to the projects where you changed the settings.  These should be ignored by </w:t>
+        <w:t xml:space="preserve"> files copied to the </w:t>
+      </w:r>
+      <w:proofErr w:type="spellStart"/>
+      <w:r>
+        <w:t>CloudApiPublic</w:t>
+      </w:r>
+      <w:proofErr w:type="spellEnd"/>
+      <w:r>
+        <w:t xml:space="preserve"> and </w:t>
+      </w:r>
+      <w:proofErr w:type="spellStart"/>
+      <w:r>
+        <w:t>CloudSetupSdkSyuncSampleSupport</w:t>
+      </w:r>
+      <w:proofErr w:type="spellEnd"/>
+      <w:r>
+        <w:t xml:space="preserve"> </w:t>
+      </w:r>
+      <w:r>
+        <w:t xml:space="preserve">projects where you changed the settings.  These should be ignored by </w:t>
       </w:r>
       <w:proofErr w:type="spellStart"/>
       <w:r>
@@ -1245,13 +1261,11 @@
           <w:numId w:val="3"/>
         </w:numPr>
       </w:pPr>
-      <w:proofErr w:type="gramStart"/>
-      <w:r>
-        <w:t>Revert</w:t>
-      </w:r>
-      <w:proofErr w:type="gramEnd"/>
-      <w:r>
-        <w:t xml:space="preserve"> any signing changes, but not other changes (e.g., changes to this document).</w:t>
+      <w:r>
+        <w:t>C:\Source\Projects\win-client\CloudApiPublic</w:t>
+      </w:r>
+      <w:r>
+        <w:t>\CloudPlatformCodeSigning.pfx</w:t>
       </w:r>
     </w:p>
     <w:p>
@@ -1263,51 +1277,29 @@
         </w:numPr>
       </w:pPr>
       <w:r>
-        <w:t>Make sure there are no other code changes.</w:t>
-      </w:r>
-    </w:p>
-    <w:p>
-      <w:pPr>
-        <w:pStyle w:val="ListParagraph"/>
-        <w:numPr>
-          <w:ilvl w:val="0"/>
-          <w:numId w:val="3"/>
-        </w:numPr>
-      </w:pPr>
-      <w:r>
-        <w:t>Delete the following files:</w:t>
-      </w:r>
-    </w:p>
-    <w:p>
-      <w:pPr>
-        <w:pStyle w:val="ListParagraph"/>
-        <w:numPr>
-          <w:ilvl w:val="1"/>
-          <w:numId w:val="3"/>
-        </w:numPr>
-      </w:pPr>
-      <w:r>
-        <w:t>C:\Source\Projects\win-client\CloudApiPublic</w:t>
+        <w:t>C:\Source\Projects\win-client\CloudSetupSdkSyncSampleSupport</w:t>
       </w:r>
       <w:r>
         <w:t>\CloudPlatformCodeSigning.pfx</w:t>
       </w:r>
     </w:p>
     <w:p>
-      <w:pPr>
-        <w:pStyle w:val="ListParagraph"/>
-        <w:numPr>
-          <w:ilvl w:val="1"/>
-          <w:numId w:val="3"/>
-        </w:numPr>
-      </w:pPr>
-      <w:r>
-        <w:t>C:\Source\Projects\win-client\CloudSetupSdkSyncSampleSupport</w:t>
-      </w:r>
-      <w:r>
-        <w:t>\CloudPlatformCodeSigning.pfx</w:t>
-      </w:r>
-    </w:p>
+      <w:r>
+        <w:t xml:space="preserve">When the release has been tested, merge the release branch back into master, but don’t merge </w:t>
+      </w:r>
+      <w:proofErr w:type="spellStart"/>
+      <w:r>
+        <w:t>t he</w:t>
+      </w:r>
+      <w:proofErr w:type="spellEnd"/>
+      <w:r>
+        <w:t xml:space="preserve"> signing changes or the switch to the cloudstaging.us URL. </w:t>
+      </w:r>
+    </w:p>
+    <w:p/>
+    <w:p/>
+    <w:p/>
+    <w:p/>
     <w:sectPr>
       <w:pgSz w:w="12240" w:h="15840"/>
       <w:pgMar w:top="1440" w:right="1440" w:bottom="1440" w:left="1440" w:header="720" w:footer="720" w:gutter="0"/>
@@ -2770,7 +2762,7 @@
 </file>
 
 <file path=customXml/itemProps1.xml><?xml version="1.0" encoding="utf-8"?>
-<ds:datastoreItem xmlns:ds="http://schemas.openxmlformats.org/officeDocument/2006/customXml" ds:itemID="{37AFBD0A-F6F0-4D69-B9B9-A957A3FFF14F}">
+<ds:datastoreItem xmlns:ds="http://schemas.openxmlformats.org/officeDocument/2006/customXml" ds:itemID="{9DB7AA2B-678B-414D-917C-B9A5AACB84E0}">
   <ds:schemaRefs>
     <ds:schemaRef ds:uri="http://schemas.openxmlformats.org/officeDocument/2006/bibliography"/>
   </ds:schemaRefs>

</xml_diff>

<commit_message>
Merge From Master 2/19/13 5:30 pm
</commit_message>
<xml_diff>
--- a/Preparing for a staging release.docx
+++ b/Preparing for a staging release.docx
@@ -14,6 +14,32 @@
     </w:p>
     <w:p>
       <w:r>
+        <w:t xml:space="preserve">Make a new branch for the release: </w:t>
+      </w:r>
+      <w:proofErr w:type="spellStart"/>
+      <w:r>
+        <w:t>git</w:t>
+      </w:r>
+      <w:proofErr w:type="spellEnd"/>
+      <w:r>
+        <w:t xml:space="preserve"> checkout –b 20130218A0Release0_1_4.</w:t>
+      </w:r>
+    </w:p>
+    <w:p>
+      <w:r>
+        <w:t xml:space="preserve">Add the release notes to </w:t>
+      </w:r>
+      <w:proofErr w:type="spellStart"/>
+      <w:r>
+        <w:t>CloudApiPublic</w:t>
+      </w:r>
+      <w:proofErr w:type="spellEnd"/>
+      <w:r>
+        <w:t>\WindowsSdkReleaseNotes.txt.</w:t>
+      </w:r>
+    </w:p>
+    <w:p>
+      <w:r>
         <w:t xml:space="preserve">Change </w:t>
       </w:r>
       <w:proofErr w:type="gramStart"/>
@@ -147,11 +173,16 @@
       </w:r>
     </w:p>
     <w:p>
-      <w:r>
-        <w:t>If anything needed to be changed, commit and push to master again.</w:t>
-      </w:r>
-    </w:p>
-    <w:p>
+      <w:bookmarkStart w:id="0" w:name="_GoBack"/>
+      <w:bookmarkEnd w:id="0"/>
+      <w:r>
+        <w:t>Push the release branch to remote.</w:t>
+      </w:r>
+    </w:p>
+    <w:p>
+      <w:r>
+        <w:t xml:space="preserve"> </w:t>
+      </w:r>
       <w:r>
         <w:t>Tag the last commit to master with this release number (e.g., Release0.1.2).</w:t>
       </w:r>
@@ -1232,12 +1263,7 @@
         </w:numPr>
       </w:pPr>
       <w:r>
-        <w:t>Make su</w:t>
-      </w:r>
-      <w:bookmarkStart w:id="0" w:name="_GoBack"/>
-      <w:bookmarkEnd w:id="0"/>
-      <w:r>
-        <w:t>re there are no other code changes.</w:t>
+        <w:t>Make sure there are no other code changes.</w:t>
       </w:r>
     </w:p>
     <w:p>
@@ -2744,7 +2770,7 @@
 </file>
 
 <file path=customXml/itemProps1.xml><?xml version="1.0" encoding="utf-8"?>
-<ds:datastoreItem xmlns:ds="http://schemas.openxmlformats.org/officeDocument/2006/customXml" ds:itemID="{8C87441D-A839-450B-8C60-7803A3635F67}">
+<ds:datastoreItem xmlns:ds="http://schemas.openxmlformats.org/officeDocument/2006/customXml" ds:itemID="{37AFBD0A-F6F0-4D69-B9B9-A957A3FFF14F}">
   <ds:schemaRefs>
     <ds:schemaRef ds:uri="http://schemas.openxmlformats.org/officeDocument/2006/bibliography"/>
   </ds:schemaRefs>

</xml_diff>

<commit_message>
1) Update release procedure doc.
</commit_message>
<xml_diff>
--- a/Preparing for a staging release.docx
+++ b/Preparing for a staging release.docx
@@ -1,6 +1,6 @@
 
 <file path=word/document.xml><?xml version="1.0" encoding="utf-8"?>
-<w:document xmlns:wpc="http://schemas.microsoft.com/office/word/2010/wordprocessingCanvas" xmlns:mc="http://schemas.openxmlformats.org/markup-compatibility/2006" xmlns:o="urn:schemas-microsoft-com:office:office" xmlns:r="http://schemas.openxmlformats.org/officeDocument/2006/relationships" xmlns:m="http://schemas.openxmlformats.org/officeDocument/2006/math" xmlns:v="urn:schemas-microsoft-com:vml" xmlns:wp14="http://schemas.microsoft.com/office/word/2010/wordprocessingDrawing" xmlns:wp="http://schemas.openxmlformats.org/drawingml/2006/wordprocessingDrawing" xmlns:w10="urn:schemas-microsoft-com:office:word" xmlns:w="http://schemas.openxmlformats.org/wordprocessingml/2006/main" xmlns:w14="http://schemas.microsoft.com/office/word/2010/wordml" xmlns:w15="http://schemas.microsoft.com/office/word/2012/wordml" xmlns:wpg="http://schemas.microsoft.com/office/word/2010/wordprocessingGroup" xmlns:wpi="http://schemas.microsoft.com/office/word/2010/wordprocessingInk" xmlns:wne="http://schemas.microsoft.com/office/word/2006/wordml" xmlns:wps="http://schemas.microsoft.com/office/word/2010/wordprocessingShape" mc:Ignorable="w14 w15 wp14">
+<w:document xmlns:wpc="http://schemas.microsoft.com/office/word/2010/wordprocessingCanvas" xmlns:mc="http://schemas.openxmlformats.org/markup-compatibility/2006" xmlns:o="urn:schemas-microsoft-com:office:office" xmlns:r="http://schemas.openxmlformats.org/officeDocument/2006/relationships" xmlns:m="http://schemas.openxmlformats.org/officeDocument/2006/math" xmlns:v="urn:schemas-microsoft-com:vml" xmlns:wp14="http://schemas.microsoft.com/office/word/2010/wordprocessingDrawing" xmlns:wp="http://schemas.openxmlformats.org/drawingml/2006/wordprocessingDrawing" xmlns:w10="urn:schemas-microsoft-com:office:word" xmlns:w="http://schemas.openxmlformats.org/wordprocessingml/2006/main" xmlns:w14="http://schemas.microsoft.com/office/word/2010/wordml" xmlns:wpg="http://schemas.microsoft.com/office/word/2010/wordprocessingGroup" xmlns:wpi="http://schemas.microsoft.com/office/word/2010/wordprocessingInk" xmlns:wne="http://schemas.microsoft.com/office/word/2006/wordml" xmlns:wps="http://schemas.microsoft.com/office/word/2010/wordprocessingShape" mc:Ignorable="w14 wp14">
   <w:body>
     <w:p>
       <w:r>
@@ -135,12 +135,26 @@
       </w:r>
       <w:proofErr w:type="spellEnd"/>
       <w:r>
-        <w:t>, click Project Assistant, and then Application Information.  S</w:t>
-      </w:r>
-      <w:bookmarkStart w:id="0" w:name="_GoBack"/>
-      <w:bookmarkEnd w:id="0"/>
-      <w:r>
-        <w:t>et the application version.</w:t>
+        <w:t>, click Project Assistant, and then Application Information.  Set the application version.</w:t>
+      </w:r>
+      <w:r>
+        <w:t xml:space="preserve">  For </w:t>
+      </w:r>
+      <w:proofErr w:type="spellStart"/>
+      <w:r>
+        <w:t>BadgeCom</w:t>
+      </w:r>
+      <w:proofErr w:type="spellEnd"/>
+      <w:r>
+        <w:t>, edit the Resources\</w:t>
+      </w:r>
+      <w:proofErr w:type="spellStart"/>
+      <w:r>
+        <w:t>BadgeCom.rc</w:t>
+      </w:r>
+      <w:proofErr w:type="spellEnd"/>
+      <w:r>
+        <w:t xml:space="preserve"> Version field.</w:t>
       </w:r>
     </w:p>
     <w:p>
@@ -1112,7 +1126,12 @@
     </w:p>
     <w:p>
       <w:r>
-        <w:t>When the release has been tested, merge the release branch back into master, but don’t merge the signing changes or the switch to the cloudstaging.us URL.</w:t>
+        <w:t>When the release h</w:t>
+      </w:r>
+      <w:bookmarkStart w:id="0" w:name="_GoBack"/>
+      <w:bookmarkEnd w:id="0"/>
+      <w:r>
+        <w:t>as been tested, merge the release branch back into master, but don’t merge the signing changes or the switch to the cloudstaging.us URL.</w:t>
       </w:r>
     </w:p>
     <w:sectPr>
@@ -1126,7 +1145,7 @@
 </file>
 
 <file path=word/numbering.xml><?xml version="1.0" encoding="utf-8"?>
-<w:numbering xmlns:wpc="http://schemas.microsoft.com/office/word/2010/wordprocessingCanvas" xmlns:mc="http://schemas.openxmlformats.org/markup-compatibility/2006" xmlns:o="urn:schemas-microsoft-com:office:office" xmlns:r="http://schemas.openxmlformats.org/officeDocument/2006/relationships" xmlns:m="http://schemas.openxmlformats.org/officeDocument/2006/math" xmlns:v="urn:schemas-microsoft-com:vml" xmlns:wp14="http://schemas.microsoft.com/office/word/2010/wordprocessingDrawing" xmlns:wp="http://schemas.openxmlformats.org/drawingml/2006/wordprocessingDrawing" xmlns:w10="urn:schemas-microsoft-com:office:word" xmlns:w="http://schemas.openxmlformats.org/wordprocessingml/2006/main" xmlns:w14="http://schemas.microsoft.com/office/word/2010/wordml" xmlns:w15="http://schemas.microsoft.com/office/word/2012/wordml" xmlns:wpg="http://schemas.microsoft.com/office/word/2010/wordprocessingGroup" xmlns:wpi="http://schemas.microsoft.com/office/word/2010/wordprocessingInk" xmlns:wne="http://schemas.microsoft.com/office/word/2006/wordml" xmlns:wps="http://schemas.microsoft.com/office/word/2010/wordprocessingShape" mc:Ignorable="w14 w15 wp14">
+<w:numbering xmlns:wpc="http://schemas.microsoft.com/office/word/2010/wordprocessingCanvas" xmlns:mc="http://schemas.openxmlformats.org/markup-compatibility/2006" xmlns:o="urn:schemas-microsoft-com:office:office" xmlns:r="http://schemas.openxmlformats.org/officeDocument/2006/relationships" xmlns:m="http://schemas.openxmlformats.org/officeDocument/2006/math" xmlns:v="urn:schemas-microsoft-com:vml" xmlns:wp14="http://schemas.microsoft.com/office/word/2010/wordprocessingDrawing" xmlns:wp="http://schemas.openxmlformats.org/drawingml/2006/wordprocessingDrawing" xmlns:w10="urn:schemas-microsoft-com:office:word" xmlns:w="http://schemas.openxmlformats.org/wordprocessingml/2006/main" xmlns:w14="http://schemas.microsoft.com/office/word/2010/wordml" xmlns:wpg="http://schemas.microsoft.com/office/word/2010/wordprocessingGroup" xmlns:wpi="http://schemas.microsoft.com/office/word/2010/wordprocessingInk" xmlns:wne="http://schemas.microsoft.com/office/word/2006/wordml" xmlns:wps="http://schemas.microsoft.com/office/word/2010/wordprocessingShape" mc:Ignorable="w14 wp14">
   <w:abstractNum w:abstractNumId="0">
     <w:nsid w:val="046B3BBD"/>
     <w:multiLevelType w:val="hybridMultilevel"/>
@@ -1725,7 +1744,7 @@
 </file>
 
 <file path=word/styles.xml><?xml version="1.0" encoding="utf-8"?>
-<w:styles xmlns:mc="http://schemas.openxmlformats.org/markup-compatibility/2006" xmlns:r="http://schemas.openxmlformats.org/officeDocument/2006/relationships" xmlns:w="http://schemas.openxmlformats.org/wordprocessingml/2006/main" xmlns:w14="http://schemas.microsoft.com/office/word/2010/wordml" xmlns:w15="http://schemas.microsoft.com/office/word/2012/wordml" mc:Ignorable="w14 w15">
+<w:styles xmlns:mc="http://schemas.openxmlformats.org/markup-compatibility/2006" xmlns:r="http://schemas.openxmlformats.org/officeDocument/2006/relationships" xmlns:w="http://schemas.openxmlformats.org/wordprocessingml/2006/main" xmlns:w14="http://schemas.microsoft.com/office/word/2010/wordml" mc:Ignorable="w14">
   <w:docDefaults>
     <w:rPrDefault>
       <w:rPr>
@@ -1741,378 +1760,433 @@
       </w:pPr>
     </w:pPrDefault>
   </w:docDefaults>
-  <w:latentStyles w:defLockedState="0" w:defUIPriority="99" w:defSemiHidden="0" w:defUnhideWhenUsed="0" w:defQFormat="0" w:count="371">
-    <w:lsdException w:name="Normal" w:uiPriority="0" w:qFormat="1"/>
-    <w:lsdException w:name="heading 1" w:uiPriority="9" w:qFormat="1"/>
-    <w:lsdException w:name="heading 2" w:semiHidden="1" w:uiPriority="9" w:unhideWhenUsed="1" w:qFormat="1"/>
-    <w:lsdException w:name="heading 3" w:semiHidden="1" w:uiPriority="9" w:unhideWhenUsed="1" w:qFormat="1"/>
-    <w:lsdException w:name="heading 4" w:semiHidden="1" w:uiPriority="9" w:unhideWhenUsed="1" w:qFormat="1"/>
-    <w:lsdException w:name="heading 5" w:semiHidden="1" w:uiPriority="9" w:unhideWhenUsed="1" w:qFormat="1"/>
-    <w:lsdException w:name="heading 6" w:semiHidden="1" w:uiPriority="9" w:unhideWhenUsed="1" w:qFormat="1"/>
-    <w:lsdException w:name="heading 7" w:semiHidden="1" w:uiPriority="9" w:unhideWhenUsed="1" w:qFormat="1"/>
-    <w:lsdException w:name="heading 8" w:semiHidden="1" w:uiPriority="9" w:unhideWhenUsed="1" w:qFormat="1"/>
-    <w:lsdException w:name="heading 9" w:semiHidden="1" w:uiPriority="9" w:unhideWhenUsed="1" w:qFormat="1"/>
-    <w:lsdException w:name="index 1" w:semiHidden="1" w:unhideWhenUsed="1"/>
-    <w:lsdException w:name="index 2" w:semiHidden="1" w:unhideWhenUsed="1"/>
-    <w:lsdException w:name="index 3" w:semiHidden="1" w:unhideWhenUsed="1"/>
-    <w:lsdException w:name="index 4" w:semiHidden="1" w:unhideWhenUsed="1"/>
-    <w:lsdException w:name="index 5" w:semiHidden="1" w:unhideWhenUsed="1"/>
-    <w:lsdException w:name="index 6" w:semiHidden="1" w:unhideWhenUsed="1"/>
-    <w:lsdException w:name="index 7" w:semiHidden="1" w:unhideWhenUsed="1"/>
-    <w:lsdException w:name="index 8" w:semiHidden="1" w:unhideWhenUsed="1"/>
-    <w:lsdException w:name="index 9" w:semiHidden="1" w:unhideWhenUsed="1"/>
-    <w:lsdException w:name="toc 1" w:semiHidden="1" w:uiPriority="39" w:unhideWhenUsed="1"/>
-    <w:lsdException w:name="toc 2" w:semiHidden="1" w:uiPriority="39" w:unhideWhenUsed="1"/>
-    <w:lsdException w:name="toc 3" w:semiHidden="1" w:uiPriority="39" w:unhideWhenUsed="1"/>
-    <w:lsdException w:name="toc 4" w:semiHidden="1" w:uiPriority="39" w:unhideWhenUsed="1"/>
-    <w:lsdException w:name="toc 5" w:semiHidden="1" w:uiPriority="39" w:unhideWhenUsed="1"/>
-    <w:lsdException w:name="toc 6" w:semiHidden="1" w:uiPriority="39" w:unhideWhenUsed="1"/>
-    <w:lsdException w:name="toc 7" w:semiHidden="1" w:uiPriority="39" w:unhideWhenUsed="1"/>
-    <w:lsdException w:name="toc 8" w:semiHidden="1" w:uiPriority="39" w:unhideWhenUsed="1"/>
-    <w:lsdException w:name="toc 9" w:semiHidden="1" w:uiPriority="39" w:unhideWhenUsed="1"/>
-    <w:lsdException w:name="Normal Indent" w:semiHidden="1" w:unhideWhenUsed="1"/>
-    <w:lsdException w:name="footnote text" w:semiHidden="1" w:unhideWhenUsed="1"/>
-    <w:lsdException w:name="annotation text" w:semiHidden="1" w:unhideWhenUsed="1"/>
-    <w:lsdException w:name="header" w:semiHidden="1" w:unhideWhenUsed="1"/>
-    <w:lsdException w:name="footer" w:semiHidden="1" w:unhideWhenUsed="1"/>
-    <w:lsdException w:name="index heading" w:semiHidden="1" w:unhideWhenUsed="1"/>
-    <w:lsdException w:name="caption" w:semiHidden="1" w:uiPriority="35" w:unhideWhenUsed="1" w:qFormat="1"/>
-    <w:lsdException w:name="table of figures" w:semiHidden="1" w:unhideWhenUsed="1"/>
-    <w:lsdException w:name="envelope address" w:semiHidden="1" w:unhideWhenUsed="1"/>
-    <w:lsdException w:name="envelope return" w:semiHidden="1" w:unhideWhenUsed="1"/>
-    <w:lsdException w:name="footnote reference" w:semiHidden="1" w:unhideWhenUsed="1"/>
-    <w:lsdException w:name="annotation reference" w:semiHidden="1" w:unhideWhenUsed="1"/>
-    <w:lsdException w:name="line number" w:semiHidden="1" w:unhideWhenUsed="1"/>
-    <w:lsdException w:name="page number" w:semiHidden="1" w:unhideWhenUsed="1"/>
-    <w:lsdException w:name="endnote reference" w:semiHidden="1" w:unhideWhenUsed="1"/>
-    <w:lsdException w:name="endnote text" w:semiHidden="1" w:unhideWhenUsed="1"/>
-    <w:lsdException w:name="table of authorities" w:semiHidden="1" w:unhideWhenUsed="1"/>
-    <w:lsdException w:name="macro" w:semiHidden="1" w:unhideWhenUsed="1"/>
-    <w:lsdException w:name="toa heading" w:semiHidden="1" w:unhideWhenUsed="1"/>
-    <w:lsdException w:name="List" w:semiHidden="1" w:unhideWhenUsed="1"/>
-    <w:lsdException w:name="List Bullet" w:semiHidden="1" w:unhideWhenUsed="1"/>
-    <w:lsdException w:name="List Number" w:semiHidden="1" w:unhideWhenUsed="1"/>
-    <w:lsdException w:name="List 2" w:semiHidden="1" w:unhideWhenUsed="1"/>
-    <w:lsdException w:name="List 3" w:semiHidden="1" w:unhideWhenUsed="1"/>
-    <w:lsdException w:name="List 4" w:semiHidden="1" w:unhideWhenUsed="1"/>
-    <w:lsdException w:name="List 5" w:semiHidden="1" w:unhideWhenUsed="1"/>
-    <w:lsdException w:name="List Bullet 2" w:semiHidden="1" w:unhideWhenUsed="1"/>
-    <w:lsdException w:name="List Bullet 3" w:semiHidden="1" w:unhideWhenUsed="1"/>
-    <w:lsdException w:name="List Bullet 4" w:semiHidden="1" w:unhideWhenUsed="1"/>
-    <w:lsdException w:name="List Bullet 5" w:semiHidden="1" w:unhideWhenUsed="1"/>
-    <w:lsdException w:name="List Number 2" w:semiHidden="1" w:unhideWhenUsed="1"/>
-    <w:lsdException w:name="List Number 3" w:semiHidden="1" w:unhideWhenUsed="1"/>
-    <w:lsdException w:name="List Number 4" w:semiHidden="1" w:unhideWhenUsed="1"/>
-    <w:lsdException w:name="List Number 5" w:semiHidden="1" w:unhideWhenUsed="1"/>
-    <w:lsdException w:name="Title" w:uiPriority="10" w:qFormat="1"/>
-    <w:lsdException w:name="Closing" w:semiHidden="1" w:unhideWhenUsed="1"/>
-    <w:lsdException w:name="Signature" w:semiHidden="1" w:unhideWhenUsed="1"/>
-    <w:lsdException w:name="Default Paragraph Font" w:semiHidden="1" w:uiPriority="1" w:unhideWhenUsed="1"/>
-    <w:lsdException w:name="Body Text" w:semiHidden="1" w:unhideWhenUsed="1"/>
-    <w:lsdException w:name="Body Text Indent" w:semiHidden="1" w:unhideWhenUsed="1"/>
-    <w:lsdException w:name="List Continue" w:semiHidden="1" w:unhideWhenUsed="1"/>
-    <w:lsdException w:name="List Continue 2" w:semiHidden="1" w:unhideWhenUsed="1"/>
-    <w:lsdException w:name="List Continue 3" w:semiHidden="1" w:unhideWhenUsed="1"/>
-    <w:lsdException w:name="List Continue 4" w:semiHidden="1" w:unhideWhenUsed="1"/>
-    <w:lsdException w:name="List Continue 5" w:semiHidden="1" w:unhideWhenUsed="1"/>
-    <w:lsdException w:name="Message Header" w:semiHidden="1" w:unhideWhenUsed="1"/>
-    <w:lsdException w:name="Subtitle" w:uiPriority="11" w:qFormat="1"/>
-    <w:lsdException w:name="Salutation" w:semiHidden="1" w:unhideWhenUsed="1"/>
-    <w:lsdException w:name="Date" w:semiHidden="1" w:unhideWhenUsed="1"/>
-    <w:lsdException w:name="Body Text First Indent" w:semiHidden="1" w:unhideWhenUsed="1"/>
-    <w:lsdException w:name="Body Text First Indent 2" w:semiHidden="1" w:unhideWhenUsed="1"/>
-    <w:lsdException w:name="Note Heading" w:semiHidden="1" w:unhideWhenUsed="1"/>
-    <w:lsdException w:name="Body Text 2" w:semiHidden="1" w:unhideWhenUsed="1"/>
-    <w:lsdException w:name="Body Text 3" w:semiHidden="1" w:unhideWhenUsed="1"/>
-    <w:lsdException w:name="Body Text Indent 2" w:semiHidden="1" w:unhideWhenUsed="1"/>
-    <w:lsdException w:name="Body Text Indent 3" w:semiHidden="1" w:unhideWhenUsed="1"/>
-    <w:lsdException w:name="Block Text" w:semiHidden="1" w:unhideWhenUsed="1"/>
-    <w:lsdException w:name="Hyperlink" w:semiHidden="1" w:unhideWhenUsed="1"/>
-    <w:lsdException w:name="FollowedHyperlink" w:semiHidden="1" w:unhideWhenUsed="1"/>
-    <w:lsdException w:name="Strong" w:uiPriority="22" w:qFormat="1"/>
-    <w:lsdException w:name="Emphasis" w:uiPriority="20" w:qFormat="1"/>
-    <w:lsdException w:name="Document Map" w:semiHidden="1" w:unhideWhenUsed="1"/>
-    <w:lsdException w:name="Plain Text" w:semiHidden="1" w:unhideWhenUsed="1"/>
-    <w:lsdException w:name="E-mail Signature" w:semiHidden="1" w:unhideWhenUsed="1"/>
-    <w:lsdException w:name="HTML Top of Form" w:semiHidden="1" w:unhideWhenUsed="1"/>
-    <w:lsdException w:name="HTML Bottom of Form" w:semiHidden="1" w:unhideWhenUsed="1"/>
-    <w:lsdException w:name="Normal (Web)" w:semiHidden="1" w:unhideWhenUsed="1"/>
-    <w:lsdException w:name="HTML Acronym" w:semiHidden="1" w:unhideWhenUsed="1"/>
-    <w:lsdException w:name="HTML Address" w:semiHidden="1" w:unhideWhenUsed="1"/>
-    <w:lsdException w:name="HTML Cite" w:semiHidden="1" w:unhideWhenUsed="1"/>
-    <w:lsdException w:name="HTML Code" w:semiHidden="1" w:unhideWhenUsed="1"/>
-    <w:lsdException w:name="HTML Definition" w:semiHidden="1" w:unhideWhenUsed="1"/>
-    <w:lsdException w:name="HTML Keyboard" w:semiHidden="1" w:unhideWhenUsed="1"/>
-    <w:lsdException w:name="HTML Preformatted" w:semiHidden="1" w:unhideWhenUsed="1"/>
-    <w:lsdException w:name="HTML Sample" w:semiHidden="1" w:unhideWhenUsed="1"/>
-    <w:lsdException w:name="HTML Typewriter" w:semiHidden="1" w:unhideWhenUsed="1"/>
-    <w:lsdException w:name="HTML Variable" w:semiHidden="1" w:unhideWhenUsed="1"/>
-    <w:lsdException w:name="Normal Table" w:semiHidden="1" w:unhideWhenUsed="1"/>
-    <w:lsdException w:name="annotation subject" w:semiHidden="1" w:unhideWhenUsed="1"/>
-    <w:lsdException w:name="No List" w:semiHidden="1" w:unhideWhenUsed="1"/>
-    <w:lsdException w:name="Outline List 1" w:semiHidden="1" w:unhideWhenUsed="1"/>
-    <w:lsdException w:name="Outline List 2" w:semiHidden="1" w:unhideWhenUsed="1"/>
-    <w:lsdException w:name="Outline List 3" w:semiHidden="1" w:unhideWhenUsed="1"/>
-    <w:lsdException w:name="Table Simple 1" w:semiHidden="1" w:unhideWhenUsed="1"/>
-    <w:lsdException w:name="Table Simple 2" w:semiHidden="1" w:unhideWhenUsed="1"/>
-    <w:lsdException w:name="Table Simple 3" w:semiHidden="1" w:unhideWhenUsed="1"/>
-    <w:lsdException w:name="Table Classic 1" w:semiHidden="1" w:unhideWhenUsed="1"/>
-    <w:lsdException w:name="Table Classic 2" w:semiHidden="1" w:unhideWhenUsed="1"/>
-    <w:lsdException w:name="Table Classic 3" w:semiHidden="1" w:unhideWhenUsed="1"/>
-    <w:lsdException w:name="Table Classic 4" w:semiHidden="1" w:unhideWhenUsed="1"/>
-    <w:lsdException w:name="Table Colorful 1" w:semiHidden="1" w:unhideWhenUsed="1"/>
-    <w:lsdException w:name="Table Colorful 2" w:semiHidden="1" w:unhideWhenUsed="1"/>
-    <w:lsdException w:name="Table Colorful 3" w:semiHidden="1" w:unhideWhenUsed="1"/>
-    <w:lsdException w:name="Table Columns 1" w:semiHidden="1" w:unhideWhenUsed="1"/>
-    <w:lsdException w:name="Table Columns 2" w:semiHidden="1" w:unhideWhenUsed="1"/>
-    <w:lsdException w:name="Table Columns 3" w:semiHidden="1" w:unhideWhenUsed="1"/>
-    <w:lsdException w:name="Table Columns 4" w:semiHidden="1" w:unhideWhenUsed="1"/>
-    <w:lsdException w:name="Table Columns 5" w:semiHidden="1" w:unhideWhenUsed="1"/>
-    <w:lsdException w:name="Table Grid 1" w:semiHidden="1" w:unhideWhenUsed="1"/>
-    <w:lsdException w:name="Table Grid 2" w:semiHidden="1" w:unhideWhenUsed="1"/>
-    <w:lsdException w:name="Table Grid 3" w:semiHidden="1" w:unhideWhenUsed="1"/>
-    <w:lsdException w:name="Table Grid 4" w:semiHidden="1" w:unhideWhenUsed="1"/>
-    <w:lsdException w:name="Table Grid 5" w:semiHidden="1" w:unhideWhenUsed="1"/>
-    <w:lsdException w:name="Table Grid 6" w:semiHidden="1" w:unhideWhenUsed="1"/>
-    <w:lsdException w:name="Table Grid 7" w:semiHidden="1" w:unhideWhenUsed="1"/>
-    <w:lsdException w:name="Table Grid 8" w:semiHidden="1" w:unhideWhenUsed="1"/>
-    <w:lsdException w:name="Table List 1" w:semiHidden="1" w:unhideWhenUsed="1"/>
-    <w:lsdException w:name="Table List 2" w:semiHidden="1" w:unhideWhenUsed="1"/>
-    <w:lsdException w:name="Table List 3" w:semiHidden="1" w:unhideWhenUsed="1"/>
-    <w:lsdException w:name="Table List 4" w:semiHidden="1" w:unhideWhenUsed="1"/>
-    <w:lsdException w:name="Table List 5" w:semiHidden="1" w:unhideWhenUsed="1"/>
-    <w:lsdException w:name="Table List 6" w:semiHidden="1" w:unhideWhenUsed="1"/>
-    <w:lsdException w:name="Table List 7" w:semiHidden="1" w:unhideWhenUsed="1"/>
-    <w:lsdException w:name="Table List 8" w:semiHidden="1" w:unhideWhenUsed="1"/>
-    <w:lsdException w:name="Table 3D effects 1" w:semiHidden="1" w:unhideWhenUsed="1"/>
-    <w:lsdException w:name="Table 3D effects 2" w:semiHidden="1" w:unhideWhenUsed="1"/>
-    <w:lsdException w:name="Table 3D effects 3" w:semiHidden="1" w:unhideWhenUsed="1"/>
-    <w:lsdException w:name="Table Contemporary" w:semiHidden="1" w:unhideWhenUsed="1"/>
-    <w:lsdException w:name="Table Elegant" w:semiHidden="1" w:unhideWhenUsed="1"/>
-    <w:lsdException w:name="Table Professional" w:semiHidden="1" w:unhideWhenUsed="1"/>
-    <w:lsdException w:name="Table Subtle 1" w:semiHidden="1" w:unhideWhenUsed="1"/>
-    <w:lsdException w:name="Table Subtle 2" w:semiHidden="1" w:unhideWhenUsed="1"/>
-    <w:lsdException w:name="Table Web 1" w:semiHidden="1" w:unhideWhenUsed="1"/>
-    <w:lsdException w:name="Table Web 2" w:semiHidden="1" w:unhideWhenUsed="1"/>
-    <w:lsdException w:name="Table Web 3" w:semiHidden="1" w:unhideWhenUsed="1"/>
-    <w:lsdException w:name="Balloon Text" w:semiHidden="1" w:unhideWhenUsed="1"/>
-    <w:lsdException w:name="Table Grid" w:uiPriority="59"/>
-    <w:lsdException w:name="Table Theme" w:semiHidden="1" w:unhideWhenUsed="1"/>
-    <w:lsdException w:name="Placeholder Text" w:semiHidden="1"/>
-    <w:lsdException w:name="No Spacing" w:uiPriority="1" w:qFormat="1"/>
-    <w:lsdException w:name="Light Shading" w:uiPriority="60"/>
-    <w:lsdException w:name="Light List" w:uiPriority="61"/>
-    <w:lsdException w:name="Light Grid" w:uiPriority="62"/>
-    <w:lsdException w:name="Medium Shading 1" w:uiPriority="63"/>
-    <w:lsdException w:name="Medium Shading 2" w:uiPriority="64"/>
-    <w:lsdException w:name="Medium List 1" w:uiPriority="65"/>
-    <w:lsdException w:name="Medium List 2" w:uiPriority="66"/>
-    <w:lsdException w:name="Medium Grid 1" w:uiPriority="67"/>
-    <w:lsdException w:name="Medium Grid 2" w:uiPriority="68"/>
-    <w:lsdException w:name="Medium Grid 3" w:uiPriority="69"/>
-    <w:lsdException w:name="Dark List" w:uiPriority="70"/>
-    <w:lsdException w:name="Colorful Shading" w:uiPriority="71"/>
-    <w:lsdException w:name="Colorful List" w:uiPriority="72"/>
-    <w:lsdException w:name="Colorful Grid" w:uiPriority="73"/>
-    <w:lsdException w:name="Light Shading Accent 1" w:uiPriority="60"/>
-    <w:lsdException w:name="Light List Accent 1" w:uiPriority="61"/>
-    <w:lsdException w:name="Light Grid Accent 1" w:uiPriority="62"/>
-    <w:lsdException w:name="Medium Shading 1 Accent 1" w:uiPriority="63"/>
-    <w:lsdException w:name="Medium Shading 2 Accent 1" w:uiPriority="64"/>
-    <w:lsdException w:name="Medium List 1 Accent 1" w:uiPriority="65"/>
-    <w:lsdException w:name="Revision" w:semiHidden="1"/>
-    <w:lsdException w:name="List Paragraph" w:uiPriority="34" w:qFormat="1"/>
-    <w:lsdException w:name="Quote" w:uiPriority="29" w:qFormat="1"/>
-    <w:lsdException w:name="Intense Quote" w:uiPriority="30" w:qFormat="1"/>
-    <w:lsdException w:name="Medium List 2 Accent 1" w:uiPriority="66"/>
-    <w:lsdException w:name="Medium Grid 1 Accent 1" w:uiPriority="67"/>
-    <w:lsdException w:name="Medium Grid 2 Accent 1" w:uiPriority="68"/>
-    <w:lsdException w:name="Medium Grid 3 Accent 1" w:uiPriority="69"/>
-    <w:lsdException w:name="Dark List Accent 1" w:uiPriority="70"/>
-    <w:lsdException w:name="Colorful Shading Accent 1" w:uiPriority="71"/>
-    <w:lsdException w:name="Colorful List Accent 1" w:uiPriority="72"/>
-    <w:lsdException w:name="Colorful Grid Accent 1" w:uiPriority="73"/>
-    <w:lsdException w:name="Light Shading Accent 2" w:uiPriority="60"/>
-    <w:lsdException w:name="Light List Accent 2" w:uiPriority="61"/>
-    <w:lsdException w:name="Light Grid Accent 2" w:uiPriority="62"/>
-    <w:lsdException w:name="Medium Shading 1 Accent 2" w:uiPriority="63"/>
-    <w:lsdException w:name="Medium Shading 2 Accent 2" w:uiPriority="64"/>
-    <w:lsdException w:name="Medium List 1 Accent 2" w:uiPriority="65"/>
-    <w:lsdException w:name="Medium List 2 Accent 2" w:uiPriority="66"/>
-    <w:lsdException w:name="Medium Grid 1 Accent 2" w:uiPriority="67"/>
-    <w:lsdException w:name="Medium Grid 2 Accent 2" w:uiPriority="68"/>
-    <w:lsdException w:name="Medium Grid 3 Accent 2" w:uiPriority="69"/>
-    <w:lsdException w:name="Dark List Accent 2" w:uiPriority="70"/>
-    <w:lsdException w:name="Colorful Shading Accent 2" w:uiPriority="71"/>
-    <w:lsdException w:name="Colorful List Accent 2" w:uiPriority="72"/>
-    <w:lsdException w:name="Colorful Grid Accent 2" w:uiPriority="73"/>
-    <w:lsdException w:name="Light Shading Accent 3" w:uiPriority="60"/>
-    <w:lsdException w:name="Light List Accent 3" w:uiPriority="61"/>
-    <w:lsdException w:name="Light Grid Accent 3" w:uiPriority="62"/>
-    <w:lsdException w:name="Medium Shading 1 Accent 3" w:uiPriority="63"/>
-    <w:lsdException w:name="Medium Shading 2 Accent 3" w:uiPriority="64"/>
-    <w:lsdException w:name="Medium List 1 Accent 3" w:uiPriority="65"/>
-    <w:lsdException w:name="Medium List 2 Accent 3" w:uiPriority="66"/>
-    <w:lsdException w:name="Medium Grid 1 Accent 3" w:uiPriority="67"/>
-    <w:lsdException w:name="Medium Grid 2 Accent 3" w:uiPriority="68"/>
-    <w:lsdException w:name="Medium Grid 3 Accent 3" w:uiPriority="69"/>
-    <w:lsdException w:name="Dark List Accent 3" w:uiPriority="70"/>
-    <w:lsdException w:name="Colorful Shading Accent 3" w:uiPriority="71"/>
-    <w:lsdException w:name="Colorful List Accent 3" w:uiPriority="72"/>
-    <w:lsdException w:name="Colorful Grid Accent 3" w:uiPriority="73"/>
-    <w:lsdException w:name="Light Shading Accent 4" w:uiPriority="60"/>
-    <w:lsdException w:name="Light List Accent 4" w:uiPriority="61"/>
-    <w:lsdException w:name="Light Grid Accent 4" w:uiPriority="62"/>
-    <w:lsdException w:name="Medium Shading 1 Accent 4" w:uiPriority="63"/>
-    <w:lsdException w:name="Medium Shading 2 Accent 4" w:uiPriority="64"/>
-    <w:lsdException w:name="Medium List 1 Accent 4" w:uiPriority="65"/>
-    <w:lsdException w:name="Medium List 2 Accent 4" w:uiPriority="66"/>
-    <w:lsdException w:name="Medium Grid 1 Accent 4" w:uiPriority="67"/>
-    <w:lsdException w:name="Medium Grid 2 Accent 4" w:uiPriority="68"/>
-    <w:lsdException w:name="Medium Grid 3 Accent 4" w:uiPriority="69"/>
-    <w:lsdException w:name="Dark List Accent 4" w:uiPriority="70"/>
-    <w:lsdException w:name="Colorful Shading Accent 4" w:uiPriority="71"/>
-    <w:lsdException w:name="Colorful List Accent 4" w:uiPriority="72"/>
-    <w:lsdException w:name="Colorful Grid Accent 4" w:uiPriority="73"/>
-    <w:lsdException w:name="Light Shading Accent 5" w:uiPriority="60"/>
-    <w:lsdException w:name="Light List Accent 5" w:uiPriority="61"/>
-    <w:lsdException w:name="Light Grid Accent 5" w:uiPriority="62"/>
-    <w:lsdException w:name="Medium Shading 1 Accent 5" w:uiPriority="63"/>
-    <w:lsdException w:name="Medium Shading 2 Accent 5" w:uiPriority="64"/>
-    <w:lsdException w:name="Medium List 1 Accent 5" w:uiPriority="65"/>
-    <w:lsdException w:name="Medium List 2 Accent 5" w:uiPriority="66"/>
-    <w:lsdException w:name="Medium Grid 1 Accent 5" w:uiPriority="67"/>
-    <w:lsdException w:name="Medium Grid 2 Accent 5" w:uiPriority="68"/>
-    <w:lsdException w:name="Medium Grid 3 Accent 5" w:uiPriority="69"/>
-    <w:lsdException w:name="Dark List Accent 5" w:uiPriority="70"/>
-    <w:lsdException w:name="Colorful Shading Accent 5" w:uiPriority="71"/>
-    <w:lsdException w:name="Colorful List Accent 5" w:uiPriority="72"/>
-    <w:lsdException w:name="Colorful Grid Accent 5" w:uiPriority="73"/>
-    <w:lsdException w:name="Light Shading Accent 6" w:uiPriority="60"/>
-    <w:lsdException w:name="Light List Accent 6" w:uiPriority="61"/>
-    <w:lsdException w:name="Light Grid Accent 6" w:uiPriority="62"/>
-    <w:lsdException w:name="Medium Shading 1 Accent 6" w:uiPriority="63"/>
-    <w:lsdException w:name="Medium Shading 2 Accent 6" w:uiPriority="64"/>
-    <w:lsdException w:name="Medium List 1 Accent 6" w:uiPriority="65"/>
-    <w:lsdException w:name="Medium List 2 Accent 6" w:uiPriority="66"/>
-    <w:lsdException w:name="Medium Grid 1 Accent 6" w:uiPriority="67"/>
-    <w:lsdException w:name="Medium Grid 2 Accent 6" w:uiPriority="68"/>
-    <w:lsdException w:name="Medium Grid 3 Accent 6" w:uiPriority="69"/>
-    <w:lsdException w:name="Dark List Accent 6" w:uiPriority="70"/>
-    <w:lsdException w:name="Colorful Shading Accent 6" w:uiPriority="71"/>
-    <w:lsdException w:name="Colorful List Accent 6" w:uiPriority="72"/>
-    <w:lsdException w:name="Colorful Grid Accent 6" w:uiPriority="73"/>
-    <w:lsdException w:name="Subtle Emphasis" w:uiPriority="19" w:qFormat="1"/>
-    <w:lsdException w:name="Intense Emphasis" w:uiPriority="21" w:qFormat="1"/>
-    <w:lsdException w:name="Subtle Reference" w:uiPriority="31" w:qFormat="1"/>
-    <w:lsdException w:name="Intense Reference" w:uiPriority="32" w:qFormat="1"/>
-    <w:lsdException w:name="Book Title" w:uiPriority="33" w:qFormat="1"/>
-    <w:lsdException w:name="Bibliography" w:semiHidden="1" w:uiPriority="37" w:unhideWhenUsed="1"/>
-    <w:lsdException w:name="TOC Heading" w:semiHidden="1" w:uiPriority="39" w:unhideWhenUsed="1" w:qFormat="1"/>
-    <w:lsdException w:name="Plain Table 1" w:uiPriority="41"/>
-    <w:lsdException w:name="Plain Table 2" w:uiPriority="42"/>
-    <w:lsdException w:name="Plain Table 3" w:uiPriority="43"/>
-    <w:lsdException w:name="Plain Table 4" w:uiPriority="44"/>
-    <w:lsdException w:name="Plain Table 5" w:uiPriority="45"/>
-    <w:lsdException w:name="Grid Table Light" w:uiPriority="40"/>
-    <w:lsdException w:name="Grid Table 1 Light" w:uiPriority="46"/>
-    <w:lsdException w:name="Grid Table 2" w:uiPriority="47"/>
-    <w:lsdException w:name="Grid Table 3" w:uiPriority="48"/>
-    <w:lsdException w:name="Grid Table 4" w:uiPriority="49"/>
-    <w:lsdException w:name="Grid Table 5 Dark" w:uiPriority="50"/>
-    <w:lsdException w:name="Grid Table 6 Colorful" w:uiPriority="51"/>
-    <w:lsdException w:name="Grid Table 7 Colorful" w:uiPriority="52"/>
-    <w:lsdException w:name="Grid Table 1 Light Accent 1" w:uiPriority="46"/>
-    <w:lsdException w:name="Grid Table 2 Accent 1" w:uiPriority="47"/>
-    <w:lsdException w:name="Grid Table 3 Accent 1" w:uiPriority="48"/>
-    <w:lsdException w:name="Grid Table 4 Accent 1" w:uiPriority="49"/>
-    <w:lsdException w:name="Grid Table 5 Dark Accent 1" w:uiPriority="50"/>
-    <w:lsdException w:name="Grid Table 6 Colorful Accent 1" w:uiPriority="51"/>
-    <w:lsdException w:name="Grid Table 7 Colorful Accent 1" w:uiPriority="52"/>
-    <w:lsdException w:name="Grid Table 1 Light Accent 2" w:uiPriority="46"/>
-    <w:lsdException w:name="Grid Table 2 Accent 2" w:uiPriority="47"/>
-    <w:lsdException w:name="Grid Table 3 Accent 2" w:uiPriority="48"/>
-    <w:lsdException w:name="Grid Table 4 Accent 2" w:uiPriority="49"/>
-    <w:lsdException w:name="Grid Table 5 Dark Accent 2" w:uiPriority="50"/>
-    <w:lsdException w:name="Grid Table 6 Colorful Accent 2" w:uiPriority="51"/>
-    <w:lsdException w:name="Grid Table 7 Colorful Accent 2" w:uiPriority="52"/>
-    <w:lsdException w:name="Grid Table 1 Light Accent 3" w:uiPriority="46"/>
-    <w:lsdException w:name="Grid Table 2 Accent 3" w:uiPriority="47"/>
-    <w:lsdException w:name="Grid Table 3 Accent 3" w:uiPriority="48"/>
-    <w:lsdException w:name="Grid Table 4 Accent 3" w:uiPriority="49"/>
-    <w:lsdException w:name="Grid Table 5 Dark Accent 3" w:uiPriority="50"/>
-    <w:lsdException w:name="Grid Table 6 Colorful Accent 3" w:uiPriority="51"/>
-    <w:lsdException w:name="Grid Table 7 Colorful Accent 3" w:uiPriority="52"/>
-    <w:lsdException w:name="Grid Table 1 Light Accent 4" w:uiPriority="46"/>
-    <w:lsdException w:name="Grid Table 2 Accent 4" w:uiPriority="47"/>
-    <w:lsdException w:name="Grid Table 3 Accent 4" w:uiPriority="48"/>
-    <w:lsdException w:name="Grid Table 4 Accent 4" w:uiPriority="49"/>
-    <w:lsdException w:name="Grid Table 5 Dark Accent 4" w:uiPriority="50"/>
-    <w:lsdException w:name="Grid Table 6 Colorful Accent 4" w:uiPriority="51"/>
-    <w:lsdException w:name="Grid Table 7 Colorful Accent 4" w:uiPriority="52"/>
-    <w:lsdException w:name="Grid Table 1 Light Accent 5" w:uiPriority="46"/>
-    <w:lsdException w:name="Grid Table 2 Accent 5" w:uiPriority="47"/>
-    <w:lsdException w:name="Grid Table 3 Accent 5" w:uiPriority="48"/>
-    <w:lsdException w:name="Grid Table 4 Accent 5" w:uiPriority="49"/>
-    <w:lsdException w:name="Grid Table 5 Dark Accent 5" w:uiPriority="50"/>
-    <w:lsdException w:name="Grid Table 6 Colorful Accent 5" w:uiPriority="51"/>
-    <w:lsdException w:name="Grid Table 7 Colorful Accent 5" w:uiPriority="52"/>
-    <w:lsdException w:name="Grid Table 1 Light Accent 6" w:uiPriority="46"/>
-    <w:lsdException w:name="Grid Table 2 Accent 6" w:uiPriority="47"/>
-    <w:lsdException w:name="Grid Table 3 Accent 6" w:uiPriority="48"/>
-    <w:lsdException w:name="Grid Table 4 Accent 6" w:uiPriority="49"/>
-    <w:lsdException w:name="Grid Table 5 Dark Accent 6" w:uiPriority="50"/>
-    <w:lsdException w:name="Grid Table 6 Colorful Accent 6" w:uiPriority="51"/>
-    <w:lsdException w:name="Grid Table 7 Colorful Accent 6" w:uiPriority="52"/>
-    <w:lsdException w:name="List Table 1 Light" w:uiPriority="46"/>
-    <w:lsdException w:name="List Table 2" w:uiPriority="47"/>
-    <w:lsdException w:name="List Table 3" w:uiPriority="48"/>
-    <w:lsdException w:name="List Table 4" w:uiPriority="49"/>
-    <w:lsdException w:name="List Table 5 Dark" w:uiPriority="50"/>
-    <w:lsdException w:name="List Table 6 Colorful" w:uiPriority="51"/>
-    <w:lsdException w:name="List Table 7 Colorful" w:uiPriority="52"/>
-    <w:lsdException w:name="List Table 1 Light Accent 1" w:uiPriority="46"/>
-    <w:lsdException w:name="List Table 2 Accent 1" w:uiPriority="47"/>
-    <w:lsdException w:name="List Table 3 Accent 1" w:uiPriority="48"/>
-    <w:lsdException w:name="List Table 4 Accent 1" w:uiPriority="49"/>
-    <w:lsdException w:name="List Table 5 Dark Accent 1" w:uiPriority="50"/>
-    <w:lsdException w:name="List Table 6 Colorful Accent 1" w:uiPriority="51"/>
-    <w:lsdException w:name="List Table 7 Colorful Accent 1" w:uiPriority="52"/>
-    <w:lsdException w:name="List Table 1 Light Accent 2" w:uiPriority="46"/>
-    <w:lsdException w:name="List Table 2 Accent 2" w:uiPriority="47"/>
-    <w:lsdException w:name="List Table 3 Accent 2" w:uiPriority="48"/>
-    <w:lsdException w:name="List Table 4 Accent 2" w:uiPriority="49"/>
-    <w:lsdException w:name="List Table 5 Dark Accent 2" w:uiPriority="50"/>
-    <w:lsdException w:name="List Table 6 Colorful Accent 2" w:uiPriority="51"/>
-    <w:lsdException w:name="List Table 7 Colorful Accent 2" w:uiPriority="52"/>
-    <w:lsdException w:name="List Table 1 Light Accent 3" w:uiPriority="46"/>
-    <w:lsdException w:name="List Table 2 Accent 3" w:uiPriority="47"/>
-    <w:lsdException w:name="List Table 3 Accent 3" w:uiPriority="48"/>
-    <w:lsdException w:name="List Table 4 Accent 3" w:uiPriority="49"/>
-    <w:lsdException w:name="List Table 5 Dark Accent 3" w:uiPriority="50"/>
-    <w:lsdException w:name="List Table 6 Colorful Accent 3" w:uiPriority="51"/>
-    <w:lsdException w:name="List Table 7 Colorful Accent 3" w:uiPriority="52"/>
-    <w:lsdException w:name="List Table 1 Light Accent 4" w:uiPriority="46"/>
-    <w:lsdException w:name="List Table 2 Accent 4" w:uiPriority="47"/>
-    <w:lsdException w:name="List Table 3 Accent 4" w:uiPriority="48"/>
-    <w:lsdException w:name="List Table 4 Accent 4" w:uiPriority="49"/>
-    <w:lsdException w:name="List Table 5 Dark Accent 4" w:uiPriority="50"/>
-    <w:lsdException w:name="List Table 6 Colorful Accent 4" w:uiPriority="51"/>
-    <w:lsdException w:name="List Table 7 Colorful Accent 4" w:uiPriority="52"/>
-    <w:lsdException w:name="List Table 1 Light Accent 5" w:uiPriority="46"/>
-    <w:lsdException w:name="List Table 2 Accent 5" w:uiPriority="47"/>
-    <w:lsdException w:name="List Table 3 Accent 5" w:uiPriority="48"/>
-    <w:lsdException w:name="List Table 4 Accent 5" w:uiPriority="49"/>
-    <w:lsdException w:name="List Table 5 Dark Accent 5" w:uiPriority="50"/>
-    <w:lsdException w:name="List Table 6 Colorful Accent 5" w:uiPriority="51"/>
-    <w:lsdException w:name="List Table 7 Colorful Accent 5" w:uiPriority="52"/>
-    <w:lsdException w:name="List Table 1 Light Accent 6" w:uiPriority="46"/>
-    <w:lsdException w:name="List Table 2 Accent 6" w:uiPriority="47"/>
-    <w:lsdException w:name="List Table 3 Accent 6" w:uiPriority="48"/>
-    <w:lsdException w:name="List Table 4 Accent 6" w:uiPriority="49"/>
-    <w:lsdException w:name="List Table 5 Dark Accent 6" w:uiPriority="50"/>
-    <w:lsdException w:name="List Table 6 Colorful Accent 6" w:uiPriority="51"/>
-    <w:lsdException w:name="List Table 7 Colorful Accent 6" w:uiPriority="52"/>
+  <w:latentStyles w:defLockedState="0" w:defUIPriority="99" w:defSemiHidden="1" w:defUnhideWhenUsed="1" w:defQFormat="0" w:count="267">
+    <w:lsdException w:name="Normal" w:semiHidden="0" w:uiPriority="0" w:unhideWhenUsed="0" w:qFormat="1"/>
+    <w:lsdException w:name="heading 1" w:semiHidden="0" w:uiPriority="9" w:unhideWhenUsed="0" w:qFormat="1"/>
+    <w:lsdException w:name="heading 2" w:uiPriority="9" w:qFormat="1"/>
+    <w:lsdException w:name="heading 3" w:uiPriority="9" w:qFormat="1"/>
+    <w:lsdException w:name="heading 4" w:uiPriority="9" w:qFormat="1"/>
+    <w:lsdException w:name="heading 5" w:uiPriority="9" w:qFormat="1"/>
+    <w:lsdException w:name="heading 6" w:uiPriority="9" w:qFormat="1"/>
+    <w:lsdException w:name="heading 7" w:uiPriority="9" w:qFormat="1"/>
+    <w:lsdException w:name="heading 8" w:uiPriority="9" w:qFormat="1"/>
+    <w:lsdException w:name="heading 9" w:uiPriority="9" w:qFormat="1"/>
+    <w:lsdException w:name="toc 1" w:uiPriority="39"/>
+    <w:lsdException w:name="toc 2" w:uiPriority="39"/>
+    <w:lsdException w:name="toc 3" w:uiPriority="39"/>
+    <w:lsdException w:name="toc 4" w:uiPriority="39"/>
+    <w:lsdException w:name="toc 5" w:uiPriority="39"/>
+    <w:lsdException w:name="toc 6" w:uiPriority="39"/>
+    <w:lsdException w:name="toc 7" w:uiPriority="39"/>
+    <w:lsdException w:name="toc 8" w:uiPriority="39"/>
+    <w:lsdException w:name="toc 9" w:uiPriority="39"/>
+    <w:lsdException w:name="caption" w:uiPriority="35" w:qFormat="1"/>
+    <w:lsdException w:name="Title" w:semiHidden="0" w:uiPriority="10" w:unhideWhenUsed="0" w:qFormat="1"/>
+    <w:lsdException w:name="Default Paragraph Font" w:uiPriority="1"/>
+    <w:lsdException w:name="Subtitle" w:semiHidden="0" w:uiPriority="11" w:unhideWhenUsed="0" w:qFormat="1"/>
+    <w:lsdException w:name="Strong" w:semiHidden="0" w:uiPriority="22" w:unhideWhenUsed="0" w:qFormat="1"/>
+    <w:lsdException w:name="Emphasis" w:semiHidden="0" w:uiPriority="20" w:unhideWhenUsed="0" w:qFormat="1"/>
+    <w:lsdException w:name="Table Grid" w:semiHidden="0" w:uiPriority="59" w:unhideWhenUsed="0"/>
+    <w:lsdException w:name="Placeholder Text" w:unhideWhenUsed="0"/>
+    <w:lsdException w:name="No Spacing" w:semiHidden="0" w:uiPriority="1" w:unhideWhenUsed="0" w:qFormat="1"/>
+    <w:lsdException w:name="Light Shading" w:semiHidden="0" w:uiPriority="60" w:unhideWhenUsed="0"/>
+    <w:lsdException w:name="Light List" w:semiHidden="0" w:uiPriority="61" w:unhideWhenUsed="0"/>
+    <w:lsdException w:name="Light Grid" w:semiHidden="0" w:uiPriority="62" w:unhideWhenUsed="0"/>
+    <w:lsdException w:name="Medium Shading 1" w:semiHidden="0" w:uiPriority="63" w:unhideWhenUsed="0"/>
+    <w:lsdException w:name="Medium Shading 2" w:semiHidden="0" w:uiPriority="64" w:unhideWhenUsed="0"/>
+    <w:lsdException w:name="Medium List 1" w:semiHidden="0" w:uiPriority="65" w:unhideWhenUsed="0"/>
+    <w:lsdException w:name="Medium List 2" w:semiHidden="0" w:uiPriority="66" w:unhideWhenUsed="0"/>
+    <w:lsdException w:name="Medium Grid 1" w:semiHidden="0" w:uiPriority="67" w:unhideWhenUsed="0"/>
+    <w:lsdException w:name="Medium Grid 2" w:semiHidden="0" w:uiPriority="68" w:unhideWhenUsed="0"/>
+    <w:lsdException w:name="Medium Grid 3" w:semiHidden="0" w:uiPriority="69" w:unhideWhenUsed="0"/>
+    <w:lsdException w:name="Dark List" w:semiHidden="0" w:uiPriority="70" w:unhideWhenUsed="0"/>
+    <w:lsdException w:name="Colorful Shading" w:semiHidden="0" w:uiPriority="71" w:unhideWhenUsed="0"/>
+    <w:lsdException w:name="Colorful List" w:semiHidden="0" w:uiPriority="72" w:unhideWhenUsed="0"/>
+    <w:lsdException w:name="Colorful Grid" w:semiHidden="0" w:uiPriority="73" w:unhideWhenUsed="0"/>
+    <w:lsdException w:name="Light Shading Accent 1" w:semiHidden="0" w:uiPriority="60" w:unhideWhenUsed="0"/>
+    <w:lsdException w:name="Light List Accent 1" w:semiHidden="0" w:uiPriority="61" w:unhideWhenUsed="0"/>
+    <w:lsdException w:name="Light Grid Accent 1" w:semiHidden="0" w:uiPriority="62" w:unhideWhenUsed="0"/>
+    <w:lsdException w:name="Medium Shading 1 Accent 1" w:semiHidden="0" w:uiPriority="63" w:unhideWhenUsed="0"/>
+    <w:lsdException w:name="Medium Shading 2 Accent 1" w:semiHidden="0" w:uiPriority="64" w:unhideWhenUsed="0"/>
+    <w:lsdException w:name="Medium List 1 Accent 1" w:semiHidden="0" w:uiPriority="65" w:unhideWhenUsed="0"/>
+    <w:lsdException w:name="Revision" w:unhideWhenUsed="0"/>
+    <w:lsdException w:name="List Paragraph" w:semiHidden="0" w:uiPriority="34" w:unhideWhenUsed="0" w:qFormat="1"/>
+    <w:lsdException w:name="Quote" w:semiHidden="0" w:uiPriority="29" w:unhideWhenUsed="0" w:qFormat="1"/>
+    <w:lsdException w:name="Intense Quote" w:semiHidden="0" w:uiPriority="30" w:unhideWhenUsed="0" w:qFormat="1"/>
+    <w:lsdException w:name="Medium List 2 Accent 1" w:semiHidden="0" w:uiPriority="66" w:unhideWhenUsed="0"/>
+    <w:lsdException w:name="Medium Grid 1 Accent 1" w:semiHidden="0" w:uiPriority="67" w:unhideWhenUsed="0"/>
+    <w:lsdException w:name="Medium Grid 2 Accent 1" w:semiHidden="0" w:uiPriority="68" w:unhideWhenUsed="0"/>
+    <w:lsdException w:name="Medium Grid 3 Accent 1" w:semiHidden="0" w:uiPriority="69" w:unhideWhenUsed="0"/>
+    <w:lsdException w:name="Dark List Accent 1" w:semiHidden="0" w:uiPriority="70" w:unhideWhenUsed="0"/>
+    <w:lsdException w:name="Colorful Shading Accent 1" w:semiHidden="0" w:uiPriority="71" w:unhideWhenUsed="0"/>
+    <w:lsdException w:name="Colorful List Accent 1" w:semiHidden="0" w:uiPriority="72" w:unhideWhenUsed="0"/>
+    <w:lsdException w:name="Colorful Grid Accent 1" w:semiHidden="0" w:uiPriority="73" w:unhideWhenUsed="0"/>
+    <w:lsdException w:name="Light Shading Accent 2" w:semiHidden="0" w:uiPriority="60" w:unhideWhenUsed="0"/>
+    <w:lsdException w:name="Light List Accent 2" w:semiHidden="0" w:uiPriority="61" w:unhideWhenUsed="0"/>
+    <w:lsdException w:name="Light Grid Accent 2" w:semiHidden="0" w:uiPriority="62" w:unhideWhenUsed="0"/>
+    <w:lsdException w:name="Medium Shading 1 Accent 2" w:semiHidden="0" w:uiPriority="63" w:unhideWhenUsed="0"/>
+    <w:lsdException w:name="Medium Shading 2 Accent 2" w:semiHidden="0" w:uiPriority="64" w:unhideWhenUsed="0"/>
+    <w:lsdException w:name="Medium List 1 Accent 2" w:semiHidden="0" w:uiPriority="65" w:unhideWhenUsed="0"/>
+    <w:lsdException w:name="Medium List 2 Accent 2" w:semiHidden="0" w:uiPriority="66" w:unhideWhenUsed="0"/>
+    <w:lsdException w:name="Medium Grid 1 Accent 2" w:semiHidden="0" w:uiPriority="67" w:unhideWhenUsed="0"/>
+    <w:lsdException w:name="Medium Grid 2 Accent 2" w:semiHidden="0" w:uiPriority="68" w:unhideWhenUsed="0"/>
+    <w:lsdException w:name="Medium Grid 3 Accent 2" w:semiHidden="0" w:uiPriority="69" w:unhideWhenUsed="0"/>
+    <w:lsdException w:name="Dark List Accent 2" w:semiHidden="0" w:uiPriority="70" w:unhideWhenUsed="0"/>
+    <w:lsdException w:name="Colorful Shading Accent 2" w:semiHidden="0" w:uiPriority="71" w:unhideWhenUsed="0"/>
+    <w:lsdException w:name="Colorful List Accent 2" w:semiHidden="0" w:uiPriority="72" w:unhideWhenUsed="0"/>
+    <w:lsdException w:name="Colorful Grid Accent 2" w:semiHidden="0" w:uiPriority="73" w:unhideWhenUsed="0"/>
+    <w:lsdException w:name="Light Shading Accent 3" w:semiHidden="0" w:uiPriority="60" w:unhideWhenUsed="0"/>
+    <w:lsdException w:name="Light List Accent 3" w:semiHidden="0" w:uiPriority="61" w:unhideWhenUsed="0"/>
+    <w:lsdException w:name="Light Grid Accent 3" w:semiHidden="0" w:uiPriority="62" w:unhideWhenUsed="0"/>
+    <w:lsdException w:name="Medium Shading 1 Accent 3" w:semiHidden="0" w:uiPriority="63" w:unhideWhenUsed="0"/>
+    <w:lsdException w:name="Medium Shading 2 Accent 3" w:semiHidden="0" w:uiPriority="64" w:unhideWhenUsed="0"/>
+    <w:lsdException w:name="Medium List 1 Accent 3" w:semiHidden="0" w:uiPriority="65" w:unhideWhenUsed="0"/>
+    <w:lsdException w:name="Medium List 2 Accent 3" w:semiHidden="0" w:uiPriority="66" w:unhideWhenUsed="0"/>
+    <w:lsdException w:name="Medium Grid 1 Accent 3" w:semiHidden="0" w:uiPriority="67" w:unhideWhenUsed="0"/>
+    <w:lsdException w:name="Medium Grid 2 Accent 3" w:semiHidden="0" w:uiPriority="68" w:unhideWhenUsed="0"/>
+    <w:lsdException w:name="Medium Grid 3 Accent 3" w:semiHidden="0" w:uiPriority="69" w:unhideWhenUsed="0"/>
+    <w:lsdException w:name="Dark List Accent 3" w:semiHidden="0" w:uiPriority="70" w:unhideWhenUsed="0"/>
+    <w:lsdException w:name="Colorful Shading Accent 3" w:semiHidden="0" w:uiPriority="71" w:unhideWhenUsed="0"/>
+    <w:lsdException w:name="Colorful List Accent 3" w:semiHidden="0" w:uiPriority="72" w:unhideWhenUsed="0"/>
+    <w:lsdException w:name="Colorful Grid Accent 3" w:semiHidden="0" w:uiPriority="73" w:unhideWhenUsed="0"/>
+    <w:lsdException w:name="Light Shading Accent 4" w:semiHidden="0" w:uiPriority="60" w:unhideWhenUsed="0"/>
+    <w:lsdException w:name="Light List Accent 4" w:semiHidden="0" w:uiPriority="61" w:unhideWhenUsed="0"/>
+    <w:lsdException w:name="Light Grid Accent 4" w:semiHidden="0" w:uiPriority="62" w:unhideWhenUsed="0"/>
+    <w:lsdException w:name="Medium Shading 1 Accent 4" w:semiHidden="0" w:uiPriority="63" w:unhideWhenUsed="0"/>
+    <w:lsdException w:name="Medium Shading 2 Accent 4" w:semiHidden="0" w:uiPriority="64" w:unhideWhenUsed="0"/>
+    <w:lsdException w:name="Medium List 1 Accent 4" w:semiHidden="0" w:uiPriority="65" w:unhideWhenUsed="0"/>
+    <w:lsdException w:name="Medium List 2 Accent 4" w:semiHidden="0" w:uiPriority="66" w:unhideWhenUsed="0"/>
+    <w:lsdException w:name="Medium Grid 1 Accent 4" w:semiHidden="0" w:uiPriority="67" w:unhideWhenUsed="0"/>
+    <w:lsdException w:name="Medium Grid 2 Accent 4" w:semiHidden="0" w:uiPriority="68" w:unhideWhenUsed="0"/>
+    <w:lsdException w:name="Medium Grid 3 Accent 4" w:semiHidden="0" w:uiPriority="69" w:unhideWhenUsed="0"/>
+    <w:lsdException w:name="Dark List Accent 4" w:semiHidden="0" w:uiPriority="70" w:unhideWhenUsed="0"/>
+    <w:lsdException w:name="Colorful Shading Accent 4" w:semiHidden="0" w:uiPriority="71" w:unhideWhenUsed="0"/>
+    <w:lsdException w:name="Colorful List Accent 4" w:semiHidden="0" w:uiPriority="72" w:unhideWhenUsed="0"/>
+    <w:lsdException w:name="Colorful Grid Accent 4" w:semiHidden="0" w:uiPriority="73" w:unhideWhenUsed="0"/>
+    <w:lsdException w:name="Light Shading Accent 5" w:semiHidden="0" w:uiPriority="60" w:unhideWhenUsed="0"/>
+    <w:lsdException w:name="Light List Accent 5" w:semiHidden="0" w:uiPriority="61" w:unhideWhenUsed="0"/>
+    <w:lsdException w:name="Light Grid Accent 5" w:semiHidden="0" w:uiPriority="62" w:unhideWhenUsed="0"/>
+    <w:lsdException w:name="Medium Shading 1 Accent 5" w:semiHidden="0" w:uiPriority="63" w:unhideWhenUsed="0"/>
+    <w:lsdException w:name="Medium Shading 2 Accent 5" w:semiHidden="0" w:uiPriority="64" w:unhideWhenUsed="0"/>
+    <w:lsdException w:name="Medium List 1 Accent 5" w:semiHidden="0" w:uiPriority="65" w:unhideWhenUsed="0"/>
+    <w:lsdException w:name="Medium List 2 Accent 5" w:semiHidden="0" w:uiPriority="66" w:unhideWhenUsed="0"/>
+    <w:lsdException w:name="Medium Grid 1 Accent 5" w:semiHidden="0" w:uiPriority="67" w:unhideWhenUsed="0"/>
+    <w:lsdException w:name="Medium Grid 2 Accent 5" w:semiHidden="0" w:uiPriority="68" w:unhideWhenUsed="0"/>
+    <w:lsdException w:name="Medium Grid 3 Accent 5" w:semiHidden="0" w:uiPriority="69" w:unhideWhenUsed="0"/>
+    <w:lsdException w:name="Dark List Accent 5" w:semiHidden="0" w:uiPriority="70" w:unhideWhenUsed="0"/>
+    <w:lsdException w:name="Colorful Shading Accent 5" w:semiHidden="0" w:uiPriority="71" w:unhideWhenUsed="0"/>
+    <w:lsdException w:name="Colorful List Accent 5" w:semiHidden="0" w:uiPriority="72" w:unhideWhenUsed="0"/>
+    <w:lsdException w:name="Colorful Grid Accent 5" w:semiHidden="0" w:uiPriority="73" w:unhideWhenUsed="0"/>
+    <w:lsdException w:name="Light Shading Accent 6" w:semiHidden="0" w:uiPriority="60" w:unhideWhenUsed="0"/>
+    <w:lsdException w:name="Light List Accent 6" w:semiHidden="0" w:uiPriority="61" w:unhideWhenUsed="0"/>
+    <w:lsdException w:name="Light Grid Accent 6" w:semiHidden="0" w:uiPriority="62" w:unhideWhenUsed="0"/>
+    <w:lsdException w:name="Medium Shading 1 Accent 6" w:semiHidden="0" w:uiPriority="63" w:unhideWhenUsed="0"/>
+    <w:lsdException w:name="Medium Shading 2 Accent 6" w:semiHidden="0" w:uiPriority="64" w:unhideWhenUsed="0"/>
+    <w:lsdException w:name="Medium List 1 Accent 6" w:semiHidden="0" w:uiPriority="65" w:unhideWhenUsed="0"/>
+    <w:lsdException w:name="Medium List 2 Accent 6" w:semiHidden="0" w:uiPriority="66" w:unhideWhenUsed="0"/>
+    <w:lsdException w:name="Medium Grid 1 Accent 6" w:semiHidden="0" w:uiPriority="67" w:unhideWhenUsed="0"/>
+    <w:lsdException w:name="Medium Grid 2 Accent 6" w:semiHidden="0" w:uiPriority="68" w:unhideWhenUsed="0"/>
+    <w:lsdException w:name="Medium Grid 3 Accent 6" w:semiHidden="0" w:uiPriority="69" w:unhideWhenUsed="0"/>
+    <w:lsdException w:name="Dark List Accent 6" w:semiHidden="0" w:uiPriority="70" w:unhideWhenUsed="0"/>
+    <w:lsdException w:name="Colorful Shading Accent 6" w:semiHidden="0" w:uiPriority="71" w:unhideWhenUsed="0"/>
+    <w:lsdException w:name="Colorful List Accent 6" w:semiHidden="0" w:uiPriority="72" w:unhideWhenUsed="0"/>
+    <w:lsdException w:name="Colorful Grid Accent 6" w:semiHidden="0" w:uiPriority="73" w:unhideWhenUsed="0"/>
+    <w:lsdException w:name="Subtle Emphasis" w:semiHidden="0" w:uiPriority="19" w:unhideWhenUsed="0" w:qFormat="1"/>
+    <w:lsdException w:name="Intense Emphasis" w:semiHidden="0" w:uiPriority="21" w:unhideWhenUsed="0" w:qFormat="1"/>
+    <w:lsdException w:name="Subtle Reference" w:semiHidden="0" w:uiPriority="31" w:unhideWhenUsed="0" w:qFormat="1"/>
+    <w:lsdException w:name="Intense Reference" w:semiHidden="0" w:uiPriority="32" w:unhideWhenUsed="0" w:qFormat="1"/>
+    <w:lsdException w:name="Book Title" w:semiHidden="0" w:uiPriority="33" w:unhideWhenUsed="0" w:qFormat="1"/>
+    <w:lsdException w:name="Bibliography" w:uiPriority="37"/>
+    <w:lsdException w:name="TOC Heading" w:uiPriority="39" w:qFormat="1"/>
+  </w:latentStyles>
+  <w:style w:type="paragraph" w:default="1" w:styleId="Normal">
+    <w:name w:val="Normal"/>
+    <w:qFormat/>
+  </w:style>
+  <w:style w:type="character" w:default="1" w:styleId="DefaultParagraphFont">
+    <w:name w:val="Default Paragraph Font"/>
+    <w:uiPriority w:val="1"/>
+    <w:semiHidden/>
+    <w:unhideWhenUsed/>
+  </w:style>
+  <w:style w:type="table" w:default="1" w:styleId="TableNormal">
+    <w:name w:val="Normal Table"/>
+    <w:uiPriority w:val="99"/>
+    <w:semiHidden/>
+    <w:unhideWhenUsed/>
+    <w:tblPr>
+      <w:tblInd w:w="0" w:type="dxa"/>
+      <w:tblCellMar>
+        <w:top w:w="0" w:type="dxa"/>
+        <w:left w:w="108" w:type="dxa"/>
+        <w:bottom w:w="0" w:type="dxa"/>
+        <w:right w:w="108" w:type="dxa"/>
+      </w:tblCellMar>
+    </w:tblPr>
+  </w:style>
+  <w:style w:type="numbering" w:default="1" w:styleId="NoList">
+    <w:name w:val="No List"/>
+    <w:uiPriority w:val="99"/>
+    <w:semiHidden/>
+    <w:unhideWhenUsed/>
+  </w:style>
+  <w:style w:type="paragraph" w:styleId="ListParagraph">
+    <w:name w:val="List Paragraph"/>
+    <w:basedOn w:val="Normal"/>
+    <w:uiPriority w:val="34"/>
+    <w:qFormat/>
+    <w:rsid w:val="004B0C65"/>
+    <w:pPr>
+      <w:ind w:left="720"/>
+      <w:contextualSpacing/>
+    </w:pPr>
+  </w:style>
+  <w:style w:type="paragraph" w:styleId="BalloonText">
+    <w:name w:val="Balloon Text"/>
+    <w:basedOn w:val="Normal"/>
+    <w:link w:val="BalloonTextChar"/>
+    <w:uiPriority w:val="99"/>
+    <w:semiHidden/>
+    <w:unhideWhenUsed/>
+    <w:rsid w:val="00DC1E50"/>
+    <w:pPr>
+      <w:spacing w:after="0" w:line="240" w:lineRule="auto"/>
+    </w:pPr>
+    <w:rPr>
+      <w:rFonts w:ascii="Segoe UI" w:hAnsi="Segoe UI" w:cs="Segoe UI"/>
+      <w:sz w:val="18"/>
+      <w:szCs w:val="18"/>
+    </w:rPr>
+  </w:style>
+  <w:style w:type="character" w:customStyle="1" w:styleId="BalloonTextChar">
+    <w:name w:val="Balloon Text Char"/>
+    <w:basedOn w:val="DefaultParagraphFont"/>
+    <w:link w:val="BalloonText"/>
+    <w:uiPriority w:val="99"/>
+    <w:semiHidden/>
+    <w:rsid w:val="00DC1E50"/>
+    <w:rPr>
+      <w:rFonts w:ascii="Segoe UI" w:hAnsi="Segoe UI" w:cs="Segoe UI"/>
+      <w:sz w:val="18"/>
+      <w:szCs w:val="18"/>
+    </w:rPr>
+  </w:style>
+  <w:style w:type="paragraph" w:styleId="Revision">
+    <w:name w:val="Revision"/>
+    <w:hidden/>
+    <w:uiPriority w:val="99"/>
+    <w:semiHidden/>
+    <w:rsid w:val="00DC1E50"/>
+    <w:pPr>
+      <w:spacing w:after="0" w:line="240" w:lineRule="auto"/>
+    </w:pPr>
+  </w:style>
+  <w:style w:type="paragraph" w:styleId="HTMLPreformatted">
+    <w:name w:val="HTML Preformatted"/>
+    <w:basedOn w:val="Normal"/>
+    <w:link w:val="HTMLPreformattedChar"/>
+    <w:uiPriority w:val="99"/>
+    <w:semiHidden/>
+    <w:unhideWhenUsed/>
+    <w:rsid w:val="00D71138"/>
+    <w:pPr>
+      <w:tabs>
+        <w:tab w:val="left" w:pos="916"/>
+        <w:tab w:val="left" w:pos="1832"/>
+        <w:tab w:val="left" w:pos="2748"/>
+        <w:tab w:val="left" w:pos="3664"/>
+        <w:tab w:val="left" w:pos="4580"/>
+        <w:tab w:val="left" w:pos="5496"/>
+        <w:tab w:val="left" w:pos="6412"/>
+        <w:tab w:val="left" w:pos="7328"/>
+        <w:tab w:val="left" w:pos="8244"/>
+        <w:tab w:val="left" w:pos="9160"/>
+        <w:tab w:val="left" w:pos="10076"/>
+        <w:tab w:val="left" w:pos="10992"/>
+        <w:tab w:val="left" w:pos="11908"/>
+        <w:tab w:val="left" w:pos="12824"/>
+        <w:tab w:val="left" w:pos="13740"/>
+        <w:tab w:val="left" w:pos="14656"/>
+      </w:tabs>
+      <w:spacing w:after="0" w:line="240" w:lineRule="auto"/>
+    </w:pPr>
+    <w:rPr>
+      <w:rFonts w:ascii="Courier New" w:eastAsia="Times New Roman" w:hAnsi="Courier New" w:cs="Courier New"/>
+      <w:sz w:val="20"/>
+      <w:szCs w:val="20"/>
+    </w:rPr>
+  </w:style>
+  <w:style w:type="character" w:customStyle="1" w:styleId="HTMLPreformattedChar">
+    <w:name w:val="HTML Preformatted Char"/>
+    <w:basedOn w:val="DefaultParagraphFont"/>
+    <w:link w:val="HTMLPreformatted"/>
+    <w:uiPriority w:val="99"/>
+    <w:semiHidden/>
+    <w:rsid w:val="00D71138"/>
+    <w:rPr>
+      <w:rFonts w:ascii="Courier New" w:eastAsia="Times New Roman" w:hAnsi="Courier New" w:cs="Courier New"/>
+      <w:sz w:val="20"/>
+      <w:szCs w:val="20"/>
+    </w:rPr>
+  </w:style>
+</w:styles>
+</file>
+
+<file path=word/stylesWithEffects.xml><?xml version="1.0" encoding="utf-8"?>
+<w:styles xmlns:wpc="http://schemas.microsoft.com/office/word/2010/wordprocessingCanvas" xmlns:mc="http://schemas.openxmlformats.org/markup-compatibility/2006" xmlns:o="urn:schemas-microsoft-com:office:office" xmlns:r="http://schemas.openxmlformats.org/officeDocument/2006/relationships" xmlns:m="http://schemas.openxmlformats.org/officeDocument/2006/math" xmlns:v="urn:schemas-microsoft-com:vml" xmlns:wp14="http://schemas.microsoft.com/office/word/2010/wordprocessingDrawing" xmlns:wp="http://schemas.openxmlformats.org/drawingml/2006/wordprocessingDrawing" xmlns:w10="urn:schemas-microsoft-com:office:word" xmlns:w="http://schemas.openxmlformats.org/wordprocessingml/2006/main" xmlns:w14="http://schemas.microsoft.com/office/word/2010/wordml" xmlns:wpg="http://schemas.microsoft.com/office/word/2010/wordprocessingGroup" xmlns:wpi="http://schemas.microsoft.com/office/word/2010/wordprocessingInk" xmlns:wne="http://schemas.microsoft.com/office/word/2006/wordml" xmlns:wps="http://schemas.microsoft.com/office/word/2010/wordprocessingShape" mc:Ignorable="w14 wp14">
+  <w:docDefaults>
+    <w:rPrDefault>
+      <w:rPr>
+        <w:rFonts w:asciiTheme="minorHAnsi" w:eastAsiaTheme="minorHAnsi" w:hAnsiTheme="minorHAnsi" w:cstheme="minorBidi"/>
+        <w:sz w:val="22"/>
+        <w:szCs w:val="22"/>
+        <w:lang w:val="en-US" w:eastAsia="en-US" w:bidi="ar-SA"/>
+      </w:rPr>
+    </w:rPrDefault>
+    <w:pPrDefault>
+      <w:pPr>
+        <w:spacing w:after="200" w:line="276" w:lineRule="auto"/>
+      </w:pPr>
+    </w:pPrDefault>
+  </w:docDefaults>
+  <w:latentStyles w:defLockedState="0" w:defUIPriority="99" w:defSemiHidden="1" w:defUnhideWhenUsed="1" w:defQFormat="0" w:count="267">
+    <w:lsdException w:name="Normal" w:semiHidden="0" w:uiPriority="0" w:unhideWhenUsed="0" w:qFormat="1"/>
+    <w:lsdException w:name="heading 1" w:semiHidden="0" w:uiPriority="9" w:unhideWhenUsed="0" w:qFormat="1"/>
+    <w:lsdException w:name="heading 2" w:uiPriority="9" w:qFormat="1"/>
+    <w:lsdException w:name="heading 3" w:uiPriority="9" w:qFormat="1"/>
+    <w:lsdException w:name="heading 4" w:uiPriority="9" w:qFormat="1"/>
+    <w:lsdException w:name="heading 5" w:uiPriority="9" w:qFormat="1"/>
+    <w:lsdException w:name="heading 6" w:uiPriority="9" w:qFormat="1"/>
+    <w:lsdException w:name="heading 7" w:uiPriority="9" w:qFormat="1"/>
+    <w:lsdException w:name="heading 8" w:uiPriority="9" w:qFormat="1"/>
+    <w:lsdException w:name="heading 9" w:uiPriority="9" w:qFormat="1"/>
+    <w:lsdException w:name="toc 1" w:uiPriority="39"/>
+    <w:lsdException w:name="toc 2" w:uiPriority="39"/>
+    <w:lsdException w:name="toc 3" w:uiPriority="39"/>
+    <w:lsdException w:name="toc 4" w:uiPriority="39"/>
+    <w:lsdException w:name="toc 5" w:uiPriority="39"/>
+    <w:lsdException w:name="toc 6" w:uiPriority="39"/>
+    <w:lsdException w:name="toc 7" w:uiPriority="39"/>
+    <w:lsdException w:name="toc 8" w:uiPriority="39"/>
+    <w:lsdException w:name="toc 9" w:uiPriority="39"/>
+    <w:lsdException w:name="caption" w:uiPriority="35" w:qFormat="1"/>
+    <w:lsdException w:name="Title" w:semiHidden="0" w:uiPriority="10" w:unhideWhenUsed="0" w:qFormat="1"/>
+    <w:lsdException w:name="Default Paragraph Font" w:uiPriority="1"/>
+    <w:lsdException w:name="Subtitle" w:semiHidden="0" w:uiPriority="11" w:unhideWhenUsed="0" w:qFormat="1"/>
+    <w:lsdException w:name="Strong" w:semiHidden="0" w:uiPriority="22" w:unhideWhenUsed="0" w:qFormat="1"/>
+    <w:lsdException w:name="Emphasis" w:semiHidden="0" w:uiPriority="20" w:unhideWhenUsed="0" w:qFormat="1"/>
+    <w:lsdException w:name="Table Grid" w:semiHidden="0" w:uiPriority="59" w:unhideWhenUsed="0"/>
+    <w:lsdException w:name="Placeholder Text" w:unhideWhenUsed="0"/>
+    <w:lsdException w:name="No Spacing" w:semiHidden="0" w:uiPriority="1" w:unhideWhenUsed="0" w:qFormat="1"/>
+    <w:lsdException w:name="Light Shading" w:semiHidden="0" w:uiPriority="60" w:unhideWhenUsed="0"/>
+    <w:lsdException w:name="Light List" w:semiHidden="0" w:uiPriority="61" w:unhideWhenUsed="0"/>
+    <w:lsdException w:name="Light Grid" w:semiHidden="0" w:uiPriority="62" w:unhideWhenUsed="0"/>
+    <w:lsdException w:name="Medium Shading 1" w:semiHidden="0" w:uiPriority="63" w:unhideWhenUsed="0"/>
+    <w:lsdException w:name="Medium Shading 2" w:semiHidden="0" w:uiPriority="64" w:unhideWhenUsed="0"/>
+    <w:lsdException w:name="Medium List 1" w:semiHidden="0" w:uiPriority="65" w:unhideWhenUsed="0"/>
+    <w:lsdException w:name="Medium List 2" w:semiHidden="0" w:uiPriority="66" w:unhideWhenUsed="0"/>
+    <w:lsdException w:name="Medium Grid 1" w:semiHidden="0" w:uiPriority="67" w:unhideWhenUsed="0"/>
+    <w:lsdException w:name="Medium Grid 2" w:semiHidden="0" w:uiPriority="68" w:unhideWhenUsed="0"/>
+    <w:lsdException w:name="Medium Grid 3" w:semiHidden="0" w:uiPriority="69" w:unhideWhenUsed="0"/>
+    <w:lsdException w:name="Dark List" w:semiHidden="0" w:uiPriority="70" w:unhideWhenUsed="0"/>
+    <w:lsdException w:name="Colorful Shading" w:semiHidden="0" w:uiPriority="71" w:unhideWhenUsed="0"/>
+    <w:lsdException w:name="Colorful List" w:semiHidden="0" w:uiPriority="72" w:unhideWhenUsed="0"/>
+    <w:lsdException w:name="Colorful Grid" w:semiHidden="0" w:uiPriority="73" w:unhideWhenUsed="0"/>
+    <w:lsdException w:name="Light Shading Accent 1" w:semiHidden="0" w:uiPriority="60" w:unhideWhenUsed="0"/>
+    <w:lsdException w:name="Light List Accent 1" w:semiHidden="0" w:uiPriority="61" w:unhideWhenUsed="0"/>
+    <w:lsdException w:name="Light Grid Accent 1" w:semiHidden="0" w:uiPriority="62" w:unhideWhenUsed="0"/>
+    <w:lsdException w:name="Medium Shading 1 Accent 1" w:semiHidden="0" w:uiPriority="63" w:unhideWhenUsed="0"/>
+    <w:lsdException w:name="Medium Shading 2 Accent 1" w:semiHidden="0" w:uiPriority="64" w:unhideWhenUsed="0"/>
+    <w:lsdException w:name="Medium List 1 Accent 1" w:semiHidden="0" w:uiPriority="65" w:unhideWhenUsed="0"/>
+    <w:lsdException w:name="Revision" w:unhideWhenUsed="0"/>
+    <w:lsdException w:name="List Paragraph" w:semiHidden="0" w:uiPriority="34" w:unhideWhenUsed="0" w:qFormat="1"/>
+    <w:lsdException w:name="Quote" w:semiHidden="0" w:uiPriority="29" w:unhideWhenUsed="0" w:qFormat="1"/>
+    <w:lsdException w:name="Intense Quote" w:semiHidden="0" w:uiPriority="30" w:unhideWhenUsed="0" w:qFormat="1"/>
+    <w:lsdException w:name="Medium List 2 Accent 1" w:semiHidden="0" w:uiPriority="66" w:unhideWhenUsed="0"/>
+    <w:lsdException w:name="Medium Grid 1 Accent 1" w:semiHidden="0" w:uiPriority="67" w:unhideWhenUsed="0"/>
+    <w:lsdException w:name="Medium Grid 2 Accent 1" w:semiHidden="0" w:uiPriority="68" w:unhideWhenUsed="0"/>
+    <w:lsdException w:name="Medium Grid 3 Accent 1" w:semiHidden="0" w:uiPriority="69" w:unhideWhenUsed="0"/>
+    <w:lsdException w:name="Dark List Accent 1" w:semiHidden="0" w:uiPriority="70" w:unhideWhenUsed="0"/>
+    <w:lsdException w:name="Colorful Shading Accent 1" w:semiHidden="0" w:uiPriority="71" w:unhideWhenUsed="0"/>
+    <w:lsdException w:name="Colorful List Accent 1" w:semiHidden="0" w:uiPriority="72" w:unhideWhenUsed="0"/>
+    <w:lsdException w:name="Colorful Grid Accent 1" w:semiHidden="0" w:uiPriority="73" w:unhideWhenUsed="0"/>
+    <w:lsdException w:name="Light Shading Accent 2" w:semiHidden="0" w:uiPriority="60" w:unhideWhenUsed="0"/>
+    <w:lsdException w:name="Light List Accent 2" w:semiHidden="0" w:uiPriority="61" w:unhideWhenUsed="0"/>
+    <w:lsdException w:name="Light Grid Accent 2" w:semiHidden="0" w:uiPriority="62" w:unhideWhenUsed="0"/>
+    <w:lsdException w:name="Medium Shading 1 Accent 2" w:semiHidden="0" w:uiPriority="63" w:unhideWhenUsed="0"/>
+    <w:lsdException w:name="Medium Shading 2 Accent 2" w:semiHidden="0" w:uiPriority="64" w:unhideWhenUsed="0"/>
+    <w:lsdException w:name="Medium List 1 Accent 2" w:semiHidden="0" w:uiPriority="65" w:unhideWhenUsed="0"/>
+    <w:lsdException w:name="Medium List 2 Accent 2" w:semiHidden="0" w:uiPriority="66" w:unhideWhenUsed="0"/>
+    <w:lsdException w:name="Medium Grid 1 Accent 2" w:semiHidden="0" w:uiPriority="67" w:unhideWhenUsed="0"/>
+    <w:lsdException w:name="Medium Grid 2 Accent 2" w:semiHidden="0" w:uiPriority="68" w:unhideWhenUsed="0"/>
+    <w:lsdException w:name="Medium Grid 3 Accent 2" w:semiHidden="0" w:uiPriority="69" w:unhideWhenUsed="0"/>
+    <w:lsdException w:name="Dark List Accent 2" w:semiHidden="0" w:uiPriority="70" w:unhideWhenUsed="0"/>
+    <w:lsdException w:name="Colorful Shading Accent 2" w:semiHidden="0" w:uiPriority="71" w:unhideWhenUsed="0"/>
+    <w:lsdException w:name="Colorful List Accent 2" w:semiHidden="0" w:uiPriority="72" w:unhideWhenUsed="0"/>
+    <w:lsdException w:name="Colorful Grid Accent 2" w:semiHidden="0" w:uiPriority="73" w:unhideWhenUsed="0"/>
+    <w:lsdException w:name="Light Shading Accent 3" w:semiHidden="0" w:uiPriority="60" w:unhideWhenUsed="0"/>
+    <w:lsdException w:name="Light List Accent 3" w:semiHidden="0" w:uiPriority="61" w:unhideWhenUsed="0"/>
+    <w:lsdException w:name="Light Grid Accent 3" w:semiHidden="0" w:uiPriority="62" w:unhideWhenUsed="0"/>
+    <w:lsdException w:name="Medium Shading 1 Accent 3" w:semiHidden="0" w:uiPriority="63" w:unhideWhenUsed="0"/>
+    <w:lsdException w:name="Medium Shading 2 Accent 3" w:semiHidden="0" w:uiPriority="64" w:unhideWhenUsed="0"/>
+    <w:lsdException w:name="Medium List 1 Accent 3" w:semiHidden="0" w:uiPriority="65" w:unhideWhenUsed="0"/>
+    <w:lsdException w:name="Medium List 2 Accent 3" w:semiHidden="0" w:uiPriority="66" w:unhideWhenUsed="0"/>
+    <w:lsdException w:name="Medium Grid 1 Accent 3" w:semiHidden="0" w:uiPriority="67" w:unhideWhenUsed="0"/>
+    <w:lsdException w:name="Medium Grid 2 Accent 3" w:semiHidden="0" w:uiPriority="68" w:unhideWhenUsed="0"/>
+    <w:lsdException w:name="Medium Grid 3 Accent 3" w:semiHidden="0" w:uiPriority="69" w:unhideWhenUsed="0"/>
+    <w:lsdException w:name="Dark List Accent 3" w:semiHidden="0" w:uiPriority="70" w:unhideWhenUsed="0"/>
+    <w:lsdException w:name="Colorful Shading Accent 3" w:semiHidden="0" w:uiPriority="71" w:unhideWhenUsed="0"/>
+    <w:lsdException w:name="Colorful List Accent 3" w:semiHidden="0" w:uiPriority="72" w:unhideWhenUsed="0"/>
+    <w:lsdException w:name="Colorful Grid Accent 3" w:semiHidden="0" w:uiPriority="73" w:unhideWhenUsed="0"/>
+    <w:lsdException w:name="Light Shading Accent 4" w:semiHidden="0" w:uiPriority="60" w:unhideWhenUsed="0"/>
+    <w:lsdException w:name="Light List Accent 4" w:semiHidden="0" w:uiPriority="61" w:unhideWhenUsed="0"/>
+    <w:lsdException w:name="Light Grid Accent 4" w:semiHidden="0" w:uiPriority="62" w:unhideWhenUsed="0"/>
+    <w:lsdException w:name="Medium Shading 1 Accent 4" w:semiHidden="0" w:uiPriority="63" w:unhideWhenUsed="0"/>
+    <w:lsdException w:name="Medium Shading 2 Accent 4" w:semiHidden="0" w:uiPriority="64" w:unhideWhenUsed="0"/>
+    <w:lsdException w:name="Medium List 1 Accent 4" w:semiHidden="0" w:uiPriority="65" w:unhideWhenUsed="0"/>
+    <w:lsdException w:name="Medium List 2 Accent 4" w:semiHidden="0" w:uiPriority="66" w:unhideWhenUsed="0"/>
+    <w:lsdException w:name="Medium Grid 1 Accent 4" w:semiHidden="0" w:uiPriority="67" w:unhideWhenUsed="0"/>
+    <w:lsdException w:name="Medium Grid 2 Accent 4" w:semiHidden="0" w:uiPriority="68" w:unhideWhenUsed="0"/>
+    <w:lsdException w:name="Medium Grid 3 Accent 4" w:semiHidden="0" w:uiPriority="69" w:unhideWhenUsed="0"/>
+    <w:lsdException w:name="Dark List Accent 4" w:semiHidden="0" w:uiPriority="70" w:unhideWhenUsed="0"/>
+    <w:lsdException w:name="Colorful Shading Accent 4" w:semiHidden="0" w:uiPriority="71" w:unhideWhenUsed="0"/>
+    <w:lsdException w:name="Colorful List Accent 4" w:semiHidden="0" w:uiPriority="72" w:unhideWhenUsed="0"/>
+    <w:lsdException w:name="Colorful Grid Accent 4" w:semiHidden="0" w:uiPriority="73" w:unhideWhenUsed="0"/>
+    <w:lsdException w:name="Light Shading Accent 5" w:semiHidden="0" w:uiPriority="60" w:unhideWhenUsed="0"/>
+    <w:lsdException w:name="Light List Accent 5" w:semiHidden="0" w:uiPriority="61" w:unhideWhenUsed="0"/>
+    <w:lsdException w:name="Light Grid Accent 5" w:semiHidden="0" w:uiPriority="62" w:unhideWhenUsed="0"/>
+    <w:lsdException w:name="Medium Shading 1 Accent 5" w:semiHidden="0" w:uiPriority="63" w:unhideWhenUsed="0"/>
+    <w:lsdException w:name="Medium Shading 2 Accent 5" w:semiHidden="0" w:uiPriority="64" w:unhideWhenUsed="0"/>
+    <w:lsdException w:name="Medium List 1 Accent 5" w:semiHidden="0" w:uiPriority="65" w:unhideWhenUsed="0"/>
+    <w:lsdException w:name="Medium List 2 Accent 5" w:semiHidden="0" w:uiPriority="66" w:unhideWhenUsed="0"/>
+    <w:lsdException w:name="Medium Grid 1 Accent 5" w:semiHidden="0" w:uiPriority="67" w:unhideWhenUsed="0"/>
+    <w:lsdException w:name="Medium Grid 2 Accent 5" w:semiHidden="0" w:uiPriority="68" w:unhideWhenUsed="0"/>
+    <w:lsdException w:name="Medium Grid 3 Accent 5" w:semiHidden="0" w:uiPriority="69" w:unhideWhenUsed="0"/>
+    <w:lsdException w:name="Dark List Accent 5" w:semiHidden="0" w:uiPriority="70" w:unhideWhenUsed="0"/>
+    <w:lsdException w:name="Colorful Shading Accent 5" w:semiHidden="0" w:uiPriority="71" w:unhideWhenUsed="0"/>
+    <w:lsdException w:name="Colorful List Accent 5" w:semiHidden="0" w:uiPriority="72" w:unhideWhenUsed="0"/>
+    <w:lsdException w:name="Colorful Grid Accent 5" w:semiHidden="0" w:uiPriority="73" w:unhideWhenUsed="0"/>
+    <w:lsdException w:name="Light Shading Accent 6" w:semiHidden="0" w:uiPriority="60" w:unhideWhenUsed="0"/>
+    <w:lsdException w:name="Light List Accent 6" w:semiHidden="0" w:uiPriority="61" w:unhideWhenUsed="0"/>
+    <w:lsdException w:name="Light Grid Accent 6" w:semiHidden="0" w:uiPriority="62" w:unhideWhenUsed="0"/>
+    <w:lsdException w:name="Medium Shading 1 Accent 6" w:semiHidden="0" w:uiPriority="63" w:unhideWhenUsed="0"/>
+    <w:lsdException w:name="Medium Shading 2 Accent 6" w:semiHidden="0" w:uiPriority="64" w:unhideWhenUsed="0"/>
+    <w:lsdException w:name="Medium List 1 Accent 6" w:semiHidden="0" w:uiPriority="65" w:unhideWhenUsed="0"/>
+    <w:lsdException w:name="Medium List 2 Accent 6" w:semiHidden="0" w:uiPriority="66" w:unhideWhenUsed="0"/>
+    <w:lsdException w:name="Medium Grid 1 Accent 6" w:semiHidden="0" w:uiPriority="67" w:unhideWhenUsed="0"/>
+    <w:lsdException w:name="Medium Grid 2 Accent 6" w:semiHidden="0" w:uiPriority="68" w:unhideWhenUsed="0"/>
+    <w:lsdException w:name="Medium Grid 3 Accent 6" w:semiHidden="0" w:uiPriority="69" w:unhideWhenUsed="0"/>
+    <w:lsdException w:name="Dark List Accent 6" w:semiHidden="0" w:uiPriority="70" w:unhideWhenUsed="0"/>
+    <w:lsdException w:name="Colorful Shading Accent 6" w:semiHidden="0" w:uiPriority="71" w:unhideWhenUsed="0"/>
+    <w:lsdException w:name="Colorful List Accent 6" w:semiHidden="0" w:uiPriority="72" w:unhideWhenUsed="0"/>
+    <w:lsdException w:name="Colorful Grid Accent 6" w:semiHidden="0" w:uiPriority="73" w:unhideWhenUsed="0"/>
+    <w:lsdException w:name="Subtle Emphasis" w:semiHidden="0" w:uiPriority="19" w:unhideWhenUsed="0" w:qFormat="1"/>
+    <w:lsdException w:name="Intense Emphasis" w:semiHidden="0" w:uiPriority="21" w:unhideWhenUsed="0" w:qFormat="1"/>
+    <w:lsdException w:name="Subtle Reference" w:semiHidden="0" w:uiPriority="31" w:unhideWhenUsed="0" w:qFormat="1"/>
+    <w:lsdException w:name="Intense Reference" w:semiHidden="0" w:uiPriority="32" w:unhideWhenUsed="0" w:qFormat="1"/>
+    <w:lsdException w:name="Book Title" w:semiHidden="0" w:uiPriority="33" w:unhideWhenUsed="0" w:qFormat="1"/>
+    <w:lsdException w:name="Bibliography" w:uiPriority="37"/>
+    <w:lsdException w:name="TOC Heading" w:uiPriority="39" w:qFormat="1"/>
   </w:latentStyles>
   <w:style w:type="paragraph" w:default="1" w:styleId="Normal">
     <w:name w:val="Normal"/>
@@ -2545,7 +2619,7 @@
 </file>
 
 <file path=customXml/itemProps1.xml><?xml version="1.0" encoding="utf-8"?>
-<ds:datastoreItem xmlns:ds="http://schemas.openxmlformats.org/officeDocument/2006/customXml" ds:itemID="{8967871D-671E-40EF-AC4B-D7AB34646EED}">
+<ds:datastoreItem xmlns:ds="http://schemas.openxmlformats.org/officeDocument/2006/customXml" ds:itemID="{0D4D42AD-5203-4870-B482-94E9CA8C0EA8}">
   <ds:schemaRefs>
     <ds:schemaRef ds:uri="http://schemas.openxmlformats.org/officeDocument/2006/bibliography"/>
   </ds:schemaRefs>
@@ -2553,7 +2627,7 @@
 </file>
 
 <file path=customXml/itemProps2.xml><?xml version="1.0" encoding="utf-8"?>
-<ds:datastoreItem xmlns:ds="http://schemas.openxmlformats.org/officeDocument/2006/customXml" ds:itemID="{26E777DF-E9CB-4B69-8DB7-1B5A0CC13AA2}">
+<ds:datastoreItem xmlns:ds="http://schemas.openxmlformats.org/officeDocument/2006/customXml" ds:itemID="{DCC66F93-9E0C-4A00-A944-A219DC4B06B5}">
   <ds:schemaRefs>
     <ds:schemaRef ds:uri="http://schemas.openxmlformats.org/officeDocument/2006/bibliography"/>
   </ds:schemaRefs>
@@ -2561,7 +2635,7 @@
 </file>
 
 <file path=customXml/itemProps3.xml><?xml version="1.0" encoding="utf-8"?>
-<ds:datastoreItem xmlns:ds="http://schemas.openxmlformats.org/officeDocument/2006/customXml" ds:itemID="{C7C6B288-8D43-4905-BF7F-3E483C854100}">
+<ds:datastoreItem xmlns:ds="http://schemas.openxmlformats.org/officeDocument/2006/customXml" ds:itemID="{EA9630A1-20BC-4483-92BE-35ECB5A8FB5D}">
   <ds:schemaRefs>
     <ds:schemaRef ds:uri="http://schemas.openxmlformats.org/officeDocument/2006/bibliography"/>
   </ds:schemaRefs>

</xml_diff>

<commit_message>
1) Added the rest of the files missed in the last commit.
</commit_message>
<xml_diff>
--- a/Preparing for a staging release.docx
+++ b/Preparing for a staging release.docx
@@ -14,25 +14,155 @@
     </w:p>
     <w:p>
       <w:r>
-        <w:t>Make a new branch for the release: git checkout –b 20130218A0Release0_1_4.</w:t>
-      </w:r>
-    </w:p>
-    <w:p>
-      <w:r>
-        <w:t>Add the release notes to CloudApiPublic\WindowsSdkReleaseNotes.txt.</w:t>
-      </w:r>
-    </w:p>
-    <w:p>
-      <w:r>
-        <w:t>Change the define in CLDefinitions from development cliff servers to the cloudstaging servers. (CloudApiPublic\Static\CLDefinitions: define STAGING_BACKEND.</w:t>
-      </w:r>
-    </w:p>
-    <w:p>
-      <w:r>
-        <w:t>Change the BadgeCom, CloudSdkSyncSample,  CloudApiPublic and CloudSetupSdkSyncSample, and CloudSetupSdkSyncSampleSupport Assembly and File Versions to the current release.  E.g., 0.1.2.0.  For CloudSetupSdkSyncSample, click Project Assistant, and then Application Information.  Set the application version.</w:t>
-      </w:r>
-      <w:r>
-        <w:t xml:space="preserve">  For BadgeCom, edit the Resources\BadgeCom.rc Version field.</w:t>
+        <w:t xml:space="preserve">Make a new branch for the release: </w:t>
+      </w:r>
+      <w:proofErr w:type="spellStart"/>
+      <w:r>
+        <w:t>git</w:t>
+      </w:r>
+      <w:proofErr w:type="spellEnd"/>
+      <w:r>
+        <w:t xml:space="preserve"> checkout –b 20130218A0Release0_1_4.</w:t>
+      </w:r>
+    </w:p>
+    <w:p>
+      <w:r>
+        <w:t xml:space="preserve">Add the release notes to </w:t>
+      </w:r>
+      <w:proofErr w:type="spellStart"/>
+      <w:r>
+        <w:t>CloudApiPublic</w:t>
+      </w:r>
+      <w:proofErr w:type="spellEnd"/>
+      <w:r>
+        <w:t>\WindowsSdkReleaseNotes.txt.</w:t>
+      </w:r>
+    </w:p>
+    <w:p>
+      <w:r>
+        <w:t xml:space="preserve">Change </w:t>
+      </w:r>
+      <w:proofErr w:type="gramStart"/>
+      <w:r>
+        <w:t>the define</w:t>
+      </w:r>
+      <w:proofErr w:type="gramEnd"/>
+      <w:r>
+        <w:t xml:space="preserve"> in </w:t>
+      </w:r>
+      <w:proofErr w:type="spellStart"/>
+      <w:r>
+        <w:t>CLDefinitions</w:t>
+      </w:r>
+      <w:proofErr w:type="spellEnd"/>
+      <w:r>
+        <w:t xml:space="preserve"> from development cliff servers to the </w:t>
+      </w:r>
+      <w:proofErr w:type="spellStart"/>
+      <w:r>
+        <w:t>cloudstaging</w:t>
+      </w:r>
+      <w:proofErr w:type="spellEnd"/>
+      <w:r>
+        <w:t xml:space="preserve"> servers. (</w:t>
+      </w:r>
+      <w:proofErr w:type="spellStart"/>
+      <w:r>
+        <w:t>CloudApiPublic</w:t>
+      </w:r>
+      <w:proofErr w:type="spellEnd"/>
+      <w:r>
+        <w:t>\Static\</w:t>
+      </w:r>
+      <w:proofErr w:type="spellStart"/>
+      <w:r>
+        <w:t>CLDefinitions</w:t>
+      </w:r>
+      <w:proofErr w:type="spellEnd"/>
+      <w:r>
+        <w:t>: define STAGING_BACKEND.</w:t>
+      </w:r>
+    </w:p>
+    <w:p>
+      <w:r>
+        <w:t xml:space="preserve">Change the </w:t>
+      </w:r>
+      <w:proofErr w:type="spellStart"/>
+      <w:r>
+        <w:t>BadgeCom</w:t>
+      </w:r>
+      <w:proofErr w:type="spellEnd"/>
+      <w:r>
+        <w:t xml:space="preserve">, </w:t>
+      </w:r>
+      <w:proofErr w:type="spellStart"/>
+      <w:r>
+        <w:t>CloudSdkSyncSample</w:t>
+      </w:r>
+      <w:proofErr w:type="spellEnd"/>
+      <w:proofErr w:type="gramStart"/>
+      <w:r>
+        <w:t xml:space="preserve">,  </w:t>
+      </w:r>
+      <w:proofErr w:type="spellStart"/>
+      <w:r>
+        <w:t>CloudApiPublic</w:t>
+      </w:r>
+      <w:proofErr w:type="spellEnd"/>
+      <w:proofErr w:type="gramEnd"/>
+      <w:r>
+        <w:t xml:space="preserve"> and </w:t>
+      </w:r>
+      <w:proofErr w:type="spellStart"/>
+      <w:r>
+        <w:t>CloudSetupSdkSyncSample</w:t>
+      </w:r>
+      <w:proofErr w:type="spellEnd"/>
+      <w:r>
+        <w:t xml:space="preserve">, and </w:t>
+      </w:r>
+      <w:proofErr w:type="spellStart"/>
+      <w:r>
+        <w:t>CloudSetupSdkSyncSampleSupport</w:t>
+      </w:r>
+      <w:proofErr w:type="spellEnd"/>
+      <w:r>
+        <w:t xml:space="preserve"> Assembly and File Versions to the current release.  </w:t>
+      </w:r>
+      <w:proofErr w:type="gramStart"/>
+      <w:r>
+        <w:t>E.g., 0.1.2.0.</w:t>
+      </w:r>
+      <w:proofErr w:type="gramEnd"/>
+      <w:r>
+        <w:t xml:space="preserve">  For </w:t>
+      </w:r>
+      <w:proofErr w:type="spellStart"/>
+      <w:r>
+        <w:t>CloudSetupSdkSyncSample</w:t>
+      </w:r>
+      <w:proofErr w:type="spellEnd"/>
+      <w:r>
+        <w:t>, click Project Assistant, and then Application Information.  Set the application version.</w:t>
+      </w:r>
+      <w:r>
+        <w:t xml:space="preserve">  For </w:t>
+      </w:r>
+      <w:proofErr w:type="spellStart"/>
+      <w:r>
+        <w:t>BadgeCom</w:t>
+      </w:r>
+      <w:proofErr w:type="spellEnd"/>
+      <w:r>
+        <w:t>, edit the Resources\</w:t>
+      </w:r>
+      <w:proofErr w:type="spellStart"/>
+      <w:r>
+        <w:t>BadgeCom.rc</w:t>
+      </w:r>
+      <w:proofErr w:type="spellEnd"/>
+      <w:r>
+        <w:t xml:space="preserve"> Version field.</w:t>
       </w:r>
     </w:p>
     <w:p>
@@ -42,18 +172,113 @@
     </w:p>
     <w:p>
       <w:r>
-        <w:t>Push the release branch to remote. DO NOT CHECK-IN SIGNING FILES* TO GITHUB!!!!!! Including .pfx files copied to the projects where you changed the settings.  These should be ignored by gitignore, but remove them anyway.</w:t>
+        <w:t>Push the release branch to remote. DO NOT CHECK-IN SIGNING FILES* TO GITHUB!!!!!! Including .</w:t>
+      </w:r>
+      <w:proofErr w:type="spellStart"/>
+      <w:r>
+        <w:t>pfx</w:t>
+      </w:r>
+      <w:proofErr w:type="spellEnd"/>
+      <w:r>
+        <w:t xml:space="preserve"> files copied to the projects where you changed the settings.  These should be ignored by </w:t>
+      </w:r>
+      <w:proofErr w:type="spellStart"/>
+      <w:r>
+        <w:t>gitignore</w:t>
+      </w:r>
+      <w:proofErr w:type="spellEnd"/>
+      <w:r>
+        <w:t>, but remove them anyway.</w:t>
       </w:r>
     </w:p>
     <w:p>
       <w:r>
         <w:tab/>
-        <w:t>*  By SIGNING FILES I do not mean the changes to the projects to turn on signing, but instead the certificates or keys</w:t>
-      </w:r>
-    </w:p>
-    <w:p>
-      <w:r>
-        <w:t xml:space="preserve">Change properties in CloudApiPublic, CloudSetupSdkSyncSample, and CloudSetupSdkSyncSampleSupport to add code-signing with the CloudPlatformCodeSigning.pfx.  For CloudApiPublic and CloudSetupSdkSyncSampleSupport, in project properties, use the signing tab. For CloudSetupSdkSyncSample, click Number 6, select Releases, then click the Signing tab.  Set the Digital Certificate File, Certificate Password, and set Sign Output Files to “Setup.exe and Windows Installer Package”.  Press Ctrl+Shift+S to save all.  I have CloudPlatformCodeSigning.pfx in the directory C:\CertBackup\CloudSigning which is used in commands below; so if you change it, then change the commands accordingly.  </w:t>
+      </w:r>
+      <w:proofErr w:type="gramStart"/>
+      <w:r>
+        <w:t>*  By</w:t>
+      </w:r>
+      <w:proofErr w:type="gramEnd"/>
+      <w:r>
+        <w:t xml:space="preserve"> SIGNING FILES I do not mean the changes to the projects to turn on signing, but instead the certificates or keys</w:t>
+      </w:r>
+    </w:p>
+    <w:p>
+      <w:r>
+        <w:t xml:space="preserve">Change properties in </w:t>
+      </w:r>
+      <w:proofErr w:type="spellStart"/>
+      <w:r>
+        <w:t>CloudApiPublic</w:t>
+      </w:r>
+      <w:proofErr w:type="spellEnd"/>
+      <w:r>
+        <w:t xml:space="preserve">, </w:t>
+      </w:r>
+      <w:proofErr w:type="spellStart"/>
+      <w:r>
+        <w:t>CloudSetupSdkSyncSample</w:t>
+      </w:r>
+      <w:proofErr w:type="spellEnd"/>
+      <w:r>
+        <w:t xml:space="preserve">, and </w:t>
+      </w:r>
+      <w:proofErr w:type="spellStart"/>
+      <w:r>
+        <w:t>CloudSetupSdkSyncSampleSupport</w:t>
+      </w:r>
+      <w:proofErr w:type="spellEnd"/>
+      <w:r>
+        <w:t xml:space="preserve"> to add code-signing with the </w:t>
+      </w:r>
+      <w:proofErr w:type="spellStart"/>
+      <w:r>
+        <w:t>CloudPlatformCodeSigning.pfx</w:t>
+      </w:r>
+      <w:proofErr w:type="spellEnd"/>
+      <w:r>
+        <w:t xml:space="preserve">.  For </w:t>
+      </w:r>
+      <w:proofErr w:type="spellStart"/>
+      <w:r>
+        <w:t>CloudApiPublic</w:t>
+      </w:r>
+      <w:proofErr w:type="spellEnd"/>
+      <w:r>
+        <w:t xml:space="preserve"> and </w:t>
+      </w:r>
+      <w:proofErr w:type="spellStart"/>
+      <w:r>
+        <w:t>CloudSetupSdkSyncSampleSupport</w:t>
+      </w:r>
+      <w:proofErr w:type="spellEnd"/>
+      <w:r>
+        <w:t xml:space="preserve">, in project properties, use the signing tab. For </w:t>
+      </w:r>
+      <w:proofErr w:type="spellStart"/>
+      <w:r>
+        <w:t>CloudSetupSdkSyncSample</w:t>
+      </w:r>
+      <w:proofErr w:type="spellEnd"/>
+      <w:r>
+        <w:t xml:space="preserve">, click Number 6, select Releases, then click the Signing tab.  Set the Digital Certificate File, Certificate Password, and set Sign Output Files to “Setup.exe and Windows Installer Package”.  Press </w:t>
+      </w:r>
+      <w:proofErr w:type="spellStart"/>
+      <w:r>
+        <w:t>Ctrl+Shift+S</w:t>
+      </w:r>
+      <w:proofErr w:type="spellEnd"/>
+      <w:r>
+        <w:t xml:space="preserve"> to save all.  I have </w:t>
+      </w:r>
+      <w:proofErr w:type="spellStart"/>
+      <w:r>
+        <w:t>CloudPlatformCodeSigning.pfx</w:t>
+      </w:r>
+      <w:proofErr w:type="spellEnd"/>
+      <w:r>
+        <w:t xml:space="preserve"> in the directory C:\CertBackup\CloudSigning which is used in commands below; so if you change it, then change the commands accordingly.  </w:t>
       </w:r>
     </w:p>
     <w:p/>
@@ -69,7 +294,15 @@
     </w:p>
     <w:p>
       <w:r>
-        <w:t>In ReleaseSampleAppOnly solution configuration, clean solution.  Check that it succeeded.</w:t>
+        <w:t xml:space="preserve">In </w:t>
+      </w:r>
+      <w:proofErr w:type="spellStart"/>
+      <w:r>
+        <w:t>ReleaseSampleAppOnly</w:t>
+      </w:r>
+      <w:proofErr w:type="spellEnd"/>
+      <w:r>
+        <w:t xml:space="preserve"> solution configuration, clean solution.  Check that it succeeded.</w:t>
       </w:r>
     </w:p>
     <w:p>
@@ -84,7 +317,15 @@
     </w:p>
     <w:p>
       <w:r>
-        <w:t>Build BadgeCOM project, check for build success</w:t>
+        <w:t xml:space="preserve">Build </w:t>
+      </w:r>
+      <w:proofErr w:type="spellStart"/>
+      <w:r>
+        <w:t>BadgeCOM</w:t>
+      </w:r>
+      <w:proofErr w:type="spellEnd"/>
+      <w:r>
+        <w:t xml:space="preserve"> project, check for build success</w:t>
       </w:r>
     </w:p>
     <w:p>
@@ -94,12 +335,28 @@
     </w:p>
     <w:p>
       <w:r>
-        <w:t>Switch to ReleaseSampleAppOnly solution configuration</w:t>
-      </w:r>
-    </w:p>
-    <w:p>
-      <w:r>
-        <w:t>Build BadgeCOM project, check for build success</w:t>
+        <w:t xml:space="preserve">Switch to </w:t>
+      </w:r>
+      <w:proofErr w:type="spellStart"/>
+      <w:r>
+        <w:t>ReleaseSampleAppOnly</w:t>
+      </w:r>
+      <w:proofErr w:type="spellEnd"/>
+      <w:r>
+        <w:t xml:space="preserve"> solution configuration</w:t>
+      </w:r>
+    </w:p>
+    <w:p>
+      <w:r>
+        <w:t xml:space="preserve">Build </w:t>
+      </w:r>
+      <w:proofErr w:type="spellStart"/>
+      <w:r>
+        <w:t>BadgeCOM</w:t>
+      </w:r>
+      <w:proofErr w:type="spellEnd"/>
+      <w:r>
+        <w:t xml:space="preserve"> project, check for build success</w:t>
       </w:r>
     </w:p>
     <w:p>
@@ -114,8 +371,21 @@
     </w:p>
     <w:p>
       <w:r>
-        <w:t>Run these commands in command prompt (use copy/paste to copy copy the lines directly from below) :</w:t>
-      </w:r>
+        <w:t xml:space="preserve">Run these commands in command prompt (use copy/paste to copy </w:t>
+      </w:r>
+      <w:proofErr w:type="spellStart"/>
+      <w:r>
+        <w:t>copy</w:t>
+      </w:r>
+      <w:proofErr w:type="spellEnd"/>
+      <w:r>
+        <w:t xml:space="preserve"> the lines directly from below</w:t>
+      </w:r>
+      <w:proofErr w:type="gramStart"/>
+      <w:r>
+        <w:t>) :</w:t>
+      </w:r>
+      <w:proofErr w:type="gramEnd"/>
     </w:p>
     <w:p>
       <w:pPr>
@@ -126,7 +396,43 @@
         </w:numPr>
       </w:pPr>
       <w:r>
-        <w:t>tlbimp.exe BadgeCOM.dll /delaysign /publickey:C:\CertBackup\CloudSigning\CloudPlatformCodeSigning.pub /out:BadgeCOMLib.dll</w:t>
+        <w:t>tlbimp.exe BadgeCOM.dll /</w:t>
+      </w:r>
+      <w:proofErr w:type="spellStart"/>
+      <w:r>
+        <w:t>delaysign</w:t>
+      </w:r>
+      <w:proofErr w:type="spellEnd"/>
+      <w:r>
+        <w:t xml:space="preserve"> /publickey:C:\CertBackup\CloudSigning\CloudPlatformCodeSigning.pub /out</w:t>
+      </w:r>
+      <w:proofErr w:type="gramStart"/>
+      <w:r>
+        <w:t>:BadgeCOMLib.dll</w:t>
+      </w:r>
+      <w:proofErr w:type="gramEnd"/>
+      <w:r>
+        <w:t xml:space="preserve">  /company:Cloud.com  /</w:t>
+      </w:r>
+      <w:proofErr w:type="spellStart"/>
+      <w:r>
+        <w:t>copyright:Copyright</w:t>
+      </w:r>
+      <w:proofErr w:type="spellEnd"/>
+      <w:r>
+        <w:t xml:space="preserve"> (C ) Cloud.com.  All rights reserved.  /asmversion:0.1.6.0  /productversion:0.1.6.0</w:t>
+      </w:r>
+    </w:p>
+    <w:p>
+      <w:pPr>
+        <w:pStyle w:val="ListParagraph"/>
+        <w:numPr>
+          <w:ilvl w:val="1"/>
+          <w:numId w:val="6"/>
+        </w:numPr>
+      </w:pPr>
+      <w:r>
+        <w:t>NOTE: Plug in the proper version above!</w:t>
       </w:r>
     </w:p>
     <w:p>
@@ -137,6 +443,8 @@
           <w:numId w:val="6"/>
         </w:numPr>
       </w:pPr>
+      <w:bookmarkStart w:id="0" w:name="_GoBack"/>
+      <w:bookmarkEnd w:id="0"/>
       <w:r>
         <w:t>sn.exe -R BadgeCOMLib.dll C:\CertBackup\CloudSigning\CloudPlatformCodeSigning.pfx</w:t>
       </w:r>
@@ -161,8 +469,21 @@
           <w:numId w:val="6"/>
         </w:numPr>
       </w:pPr>
-      <w:r>
-        <w:t>copy /Y BadgeCOMLib.dll ..\..\..\CloudSdkSyncSample\bin\release\BadgeCOMLib.dll</w:t>
+      <w:proofErr w:type="gramStart"/>
+      <w:r>
+        <w:t>copy</w:t>
+      </w:r>
+      <w:proofErr w:type="gramEnd"/>
+      <w:r>
+        <w:t xml:space="preserve"> /Y BadgeCOMLib.dll ..\..\..\</w:t>
+      </w:r>
+      <w:proofErr w:type="spellStart"/>
+      <w:r>
+        <w:t>CloudSdkSyncSample</w:t>
+      </w:r>
+      <w:proofErr w:type="spellEnd"/>
+      <w:r>
+        <w:t>\bin\release\BadgeCOMLib.dll</w:t>
       </w:r>
     </w:p>
     <w:p>
@@ -173,53 +494,194 @@
           <w:numId w:val="6"/>
         </w:numPr>
       </w:pPr>
-      <w:r>
-        <w:t>copy /Y BadgeCOMLib.dll ..\..\..\CloudSdkSyncSample\bin\debug\BadgeCOMLib.dll</w:t>
-      </w:r>
-    </w:p>
-    <w:p>
-      <w:r>
-        <w:t>In the CloudApiPublic References, change the BadgeCOMLib reference Specific Version to True.  Press Ctrl+Shift+S to save all.</w:t>
-      </w:r>
-    </w:p>
-    <w:p>
-      <w:r>
-        <w:t>Build CloudApiPublic project, check for build success</w:t>
-      </w:r>
-    </w:p>
-    <w:p>
-      <w:r>
-        <w:t xml:space="preserve">Obfuscate CloudApiPublic binary in CloudApiPublic\bin\Release and copy from CloudApiPublic\bin\Release\Obfuscated to CloudApiPublic\bin\Release, CloudSdkSyncSample\bin\Release, and CloudSdkSyncSample\bin\Debug </w:t>
-      </w:r>
-    </w:p>
-    <w:p>
-      <w:r>
-        <w:t>Build CloudSetupSdkSyncSampleSupport project, check for build success</w:t>
-      </w:r>
-    </w:p>
-    <w:p>
-      <w:r>
-        <w:t>Switch to Debug solution configuration</w:t>
-      </w:r>
-    </w:p>
-    <w:p>
-      <w:r>
-        <w:t>Build CloudSdkSyncSample project, check for build success</w:t>
-      </w:r>
-    </w:p>
-    <w:p>
-      <w:r>
-        <w:t>Switch to ReleaseSampleAppOnly solution configuration</w:t>
-      </w:r>
-    </w:p>
-    <w:p>
-      <w:r>
-        <w:t>Build CloudSdkSyncSample project, check for build success</w:t>
-      </w:r>
-    </w:p>
-    <w:p>
-      <w:r>
-        <w:t>Build CloudSetupSdkSyncSample setup project, check for build success</w:t>
+      <w:proofErr w:type="gramStart"/>
+      <w:r>
+        <w:t>copy</w:t>
+      </w:r>
+      <w:proofErr w:type="gramEnd"/>
+      <w:r>
+        <w:t xml:space="preserve"> /Y BadgeCOMLib.dll ..\..\..\</w:t>
+      </w:r>
+      <w:proofErr w:type="spellStart"/>
+      <w:r>
+        <w:t>CloudSdkSyncSample</w:t>
+      </w:r>
+      <w:proofErr w:type="spellEnd"/>
+      <w:r>
+        <w:t>\bin\debug\BadgeCOMLib.dll</w:t>
+      </w:r>
+    </w:p>
+    <w:p>
+      <w:r>
+        <w:t xml:space="preserve">In the </w:t>
+      </w:r>
+      <w:proofErr w:type="spellStart"/>
+      <w:r>
+        <w:t>CloudApiPublic</w:t>
+      </w:r>
+      <w:proofErr w:type="spellEnd"/>
+      <w:r>
+        <w:t xml:space="preserve"> References, change the </w:t>
+      </w:r>
+      <w:proofErr w:type="spellStart"/>
+      <w:r>
+        <w:t>BadgeCOMLib</w:t>
+      </w:r>
+      <w:proofErr w:type="spellEnd"/>
+      <w:r>
+        <w:t xml:space="preserve"> reference Specific Version to True.  Press </w:t>
+      </w:r>
+      <w:proofErr w:type="spellStart"/>
+      <w:r>
+        <w:t>Ctrl+Shift+S</w:t>
+      </w:r>
+      <w:proofErr w:type="spellEnd"/>
+      <w:r>
+        <w:t xml:space="preserve"> to save all.</w:t>
+      </w:r>
+    </w:p>
+    <w:p>
+      <w:r>
+        <w:t xml:space="preserve">Build </w:t>
+      </w:r>
+      <w:proofErr w:type="spellStart"/>
+      <w:r>
+        <w:t>CloudApiPublic</w:t>
+      </w:r>
+      <w:proofErr w:type="spellEnd"/>
+      <w:r>
+        <w:t xml:space="preserve"> project, check for build success</w:t>
+      </w:r>
+    </w:p>
+    <w:p>
+      <w:r>
+        <w:t xml:space="preserve">Obfuscate </w:t>
+      </w:r>
+      <w:proofErr w:type="spellStart"/>
+      <w:r>
+        <w:t>CloudApiPublic</w:t>
+      </w:r>
+      <w:proofErr w:type="spellEnd"/>
+      <w:r>
+        <w:t xml:space="preserve"> binary in </w:t>
+      </w:r>
+      <w:proofErr w:type="spellStart"/>
+      <w:r>
+        <w:t>CloudApiPublic</w:t>
+      </w:r>
+      <w:proofErr w:type="spellEnd"/>
+      <w:r>
+        <w:t xml:space="preserve">\bin\Release and copy from </w:t>
+      </w:r>
+      <w:proofErr w:type="spellStart"/>
+      <w:r>
+        <w:t>CloudApiPublic</w:t>
+      </w:r>
+      <w:proofErr w:type="spellEnd"/>
+      <w:r>
+        <w:t xml:space="preserve">\bin\Release\Obfuscated to </w:t>
+      </w:r>
+      <w:proofErr w:type="spellStart"/>
+      <w:r>
+        <w:t>CloudApiPublic</w:t>
+      </w:r>
+      <w:proofErr w:type="spellEnd"/>
+      <w:r>
+        <w:t xml:space="preserve">\bin\Release, </w:t>
+      </w:r>
+      <w:proofErr w:type="spellStart"/>
+      <w:r>
+        <w:t>CloudSdkSyncSample</w:t>
+      </w:r>
+      <w:proofErr w:type="spellEnd"/>
+      <w:r>
+        <w:t xml:space="preserve">\bin\Release, and </w:t>
+      </w:r>
+      <w:proofErr w:type="spellStart"/>
+      <w:r>
+        <w:t>CloudSdkSyncSample</w:t>
+      </w:r>
+      <w:proofErr w:type="spellEnd"/>
+      <w:r>
+        <w:t xml:space="preserve">\bin\Debug </w:t>
+      </w:r>
+    </w:p>
+    <w:p>
+      <w:r>
+        <w:t xml:space="preserve">Build </w:t>
+      </w:r>
+      <w:proofErr w:type="spellStart"/>
+      <w:r>
+        <w:t>CloudSetupSdkSyncSampleSupport</w:t>
+      </w:r>
+      <w:proofErr w:type="spellEnd"/>
+      <w:r>
+        <w:t xml:space="preserve"> project, check for build success</w:t>
+      </w:r>
+    </w:p>
+    <w:p>
+      <w:r>
+        <w:t xml:space="preserve">Switch to </w:t>
+      </w:r>
+      <w:proofErr w:type="gramStart"/>
+      <w:r>
+        <w:t>Debug</w:t>
+      </w:r>
+      <w:proofErr w:type="gramEnd"/>
+      <w:r>
+        <w:t xml:space="preserve"> solution configuration</w:t>
+      </w:r>
+    </w:p>
+    <w:p>
+      <w:r>
+        <w:t xml:space="preserve">Build </w:t>
+      </w:r>
+      <w:proofErr w:type="spellStart"/>
+      <w:r>
+        <w:t>CloudSdkSyncSample</w:t>
+      </w:r>
+      <w:proofErr w:type="spellEnd"/>
+      <w:r>
+        <w:t xml:space="preserve"> project, check for build success</w:t>
+      </w:r>
+    </w:p>
+    <w:p>
+      <w:r>
+        <w:t xml:space="preserve">Switch to </w:t>
+      </w:r>
+      <w:proofErr w:type="spellStart"/>
+      <w:r>
+        <w:t>ReleaseSampleAppOnly</w:t>
+      </w:r>
+      <w:proofErr w:type="spellEnd"/>
+      <w:r>
+        <w:t xml:space="preserve"> solution configuration</w:t>
+      </w:r>
+    </w:p>
+    <w:p>
+      <w:r>
+        <w:t xml:space="preserve">Build </w:t>
+      </w:r>
+      <w:proofErr w:type="spellStart"/>
+      <w:r>
+        <w:t>CloudSdkSyncSample</w:t>
+      </w:r>
+      <w:proofErr w:type="spellEnd"/>
+      <w:r>
+        <w:t xml:space="preserve"> project, check for build success</w:t>
+      </w:r>
+    </w:p>
+    <w:p>
+      <w:r>
+        <w:t xml:space="preserve">Build </w:t>
+      </w:r>
+      <w:proofErr w:type="spellStart"/>
+      <w:r>
+        <w:t>CloudSetupSdkSyncSample</w:t>
+      </w:r>
+      <w:proofErr w:type="spellEnd"/>
+      <w:r>
+        <w:t xml:space="preserve"> setup project, check for build success</w:t>
       </w:r>
     </w:p>
     <w:p>
@@ -229,7 +691,15 @@
     </w:p>
     <w:p>
       <w:r>
-        <w:t>Resource hack the copied CloudSdkSetup.exe to change the OriginalFilename field to an empty string in Version Info -&gt; 1 -&gt; 1033 and compile the script; then change the Icon Group -&gt; 100 -&gt; 0 by replacing resource with ~\Artwork\cloudForInstallShield.ico</w:t>
+        <w:t xml:space="preserve">Resource hack the copied CloudSdkSetup.exe to change the </w:t>
+      </w:r>
+      <w:proofErr w:type="spellStart"/>
+      <w:r>
+        <w:t>OriginalFilename</w:t>
+      </w:r>
+      <w:proofErr w:type="spellEnd"/>
+      <w:r>
+        <w:t xml:space="preserve"> field to an empty string in Version Info -&gt; 1 -&gt; 1033 and compile the script; then change the Icon Group -&gt; 100 -&gt; 0 by replacing resource with ~\Artwork\cloudForInstallShield.ico</w:t>
       </w:r>
     </w:p>
     <w:p>
@@ -255,8 +725,13 @@
           <w:numId w:val="7"/>
         </w:numPr>
       </w:pPr>
-      <w:r>
-        <w:t>signtool remove /c CloudSdkSetup.exe</w:t>
+      <w:proofErr w:type="spellStart"/>
+      <w:r>
+        <w:t>signtool</w:t>
+      </w:r>
+      <w:proofErr w:type="spellEnd"/>
+      <w:r>
+        <w:t xml:space="preserve"> remove /c CloudSdkSetup.exe</w:t>
       </w:r>
     </w:p>
     <w:p>
@@ -267,18 +742,47 @@
           <w:numId w:val="7"/>
         </w:numPr>
       </w:pPr>
-      <w:r>
-        <w:t>signtool sign /f C:\CertBackup\CloudSigning\CloudPlatformCodeSigning.pfx /p &lt;password&gt; CloudSdkSetup.exe</w:t>
-      </w:r>
-    </w:p>
-    <w:p>
-      <w:r>
-        <w:t>Zip CloudSdkSetup.exe into a zip file with the naming convention CloudSDK-v0.1.2&gt;.zip where the “0.1.2” is the “version.release.build”.  The build should be incremented at each release.  The others are incremented by management decision.</w:t>
-      </w:r>
-    </w:p>
-    <w:p>
-      <w:r>
-        <w:t>The zip file is the completed release.  Copy the file to c:\Source\Projects\ArchivedCloudSdkReleases on the build machine.  Then use search in win-client (or an automated tool) to gather the current .pdb files and move them into the ArchivedCloudSdkReleases as well.</w:t>
+      <w:proofErr w:type="spellStart"/>
+      <w:r>
+        <w:t>signtool</w:t>
+      </w:r>
+      <w:proofErr w:type="spellEnd"/>
+      <w:r>
+        <w:t xml:space="preserve"> sign /f C:\CertBackup\CloudSigning\CloudPlatformCodeSigning.pfx /p &lt;password&gt; CloudSdkSetup.exe</w:t>
+      </w:r>
+    </w:p>
+    <w:p>
+      <w:r>
+        <w:t>Zip CloudSdkSetup.exe into a zip file with the naming convention CloudSDK-v0.1.2&gt;.zip where the “0.1.2” is the “</w:t>
+      </w:r>
+      <w:proofErr w:type="spellStart"/>
+      <w:r>
+        <w:t>version.release.build</w:t>
+      </w:r>
+      <w:proofErr w:type="spellEnd"/>
+      <w:r>
+        <w:t>”.  The build should be incremented at each release.  The others are incremented by management decision.</w:t>
+      </w:r>
+    </w:p>
+    <w:p>
+      <w:r>
+        <w:t>The zip file is the completed release.  Copy the file to c:\Source\Projects\ArchivedCloudSdkReleases on the build machine.  Then use search in win-client (or an automated tool) to gather the current .</w:t>
+      </w:r>
+      <w:proofErr w:type="spellStart"/>
+      <w:r>
+        <w:t>pdb</w:t>
+      </w:r>
+      <w:proofErr w:type="spellEnd"/>
+      <w:r>
+        <w:t xml:space="preserve"> files and move them into the </w:t>
+      </w:r>
+      <w:proofErr w:type="spellStart"/>
+      <w:r>
+        <w:t>ArchivedCloudSdkReleases</w:t>
+      </w:r>
+      <w:proofErr w:type="spellEnd"/>
+      <w:r>
+        <w:t xml:space="preserve"> as well.</w:t>
       </w:r>
     </w:p>
     <w:p>
@@ -288,13 +792,36 @@
     </w:p>
     <w:p>
       <w:r>
-        <w:t>Push the release branch to remote. DO NOT CHECK-IN SIGNING FILES* TO GITHUB!!!!!! Including .pfx files copied to the projects where you changed the settings.  These should be ignored by gitignore, but remove them anyway.</w:t>
+        <w:t>Push the release branch to remote. DO NOT CHECK-IN SIGNING FILES* TO GITHUB!!!!!! Including .</w:t>
+      </w:r>
+      <w:proofErr w:type="spellStart"/>
+      <w:r>
+        <w:t>pfx</w:t>
+      </w:r>
+      <w:proofErr w:type="spellEnd"/>
+      <w:r>
+        <w:t xml:space="preserve"> files copied to the projects where you changed the settings.  These should be ignored by </w:t>
+      </w:r>
+      <w:proofErr w:type="spellStart"/>
+      <w:r>
+        <w:t>gitignore</w:t>
+      </w:r>
+      <w:proofErr w:type="spellEnd"/>
+      <w:r>
+        <w:t>, but remove them anyway.</w:t>
       </w:r>
     </w:p>
     <w:p>
       <w:r>
         <w:tab/>
-        <w:t>*  By SIGNING FILES I do not mean the changes to the projects to turn on signing, but instead the certificates or keys</w:t>
+      </w:r>
+      <w:proofErr w:type="gramStart"/>
+      <w:r>
+        <w:t>*  By</w:t>
+      </w:r>
+      <w:proofErr w:type="gramEnd"/>
+      <w:r>
+        <w:t xml:space="preserve"> SIGNING FILES I do not mean the changes to the projects to turn on signing, but instead the certificates or keys</w:t>
       </w:r>
     </w:p>
     <w:p>
@@ -369,11 +896,19 @@
           <w:rFonts w:eastAsia="Times New Roman" w:cs="Courier New"/>
         </w:rPr>
       </w:pPr>
+      <w:proofErr w:type="spellStart"/>
       <w:r>
         <w:rPr>
           <w:rFonts w:eastAsia="Times New Roman" w:cs="Courier New"/>
         </w:rPr>
-        <w:t>git tag -d 12345</w:t>
+        <w:t>git</w:t>
+      </w:r>
+      <w:proofErr w:type="spellEnd"/>
+      <w:r>
+        <w:rPr>
+          <w:rFonts w:eastAsia="Times New Roman" w:cs="Courier New"/>
+        </w:rPr>
+        <w:t xml:space="preserve"> tag -d 12345</w:t>
       </w:r>
     </w:p>
     <w:p>
@@ -406,11 +941,19 @@
           <w:rFonts w:eastAsia="Times New Roman" w:cs="Courier New"/>
         </w:rPr>
       </w:pPr>
+      <w:proofErr w:type="spellStart"/>
       <w:r>
         <w:rPr>
           <w:rFonts w:eastAsia="Times New Roman" w:cs="Courier New"/>
         </w:rPr>
-        <w:t>git push origin :refs/tags/12345</w:t>
+        <w:t>git</w:t>
+      </w:r>
+      <w:proofErr w:type="spellEnd"/>
+      <w:r>
+        <w:rPr>
+          <w:rFonts w:eastAsia="Times New Roman" w:cs="Courier New"/>
+        </w:rPr>
+        <w:t xml:space="preserve"> push origin :refs/tags/12345</w:t>
       </w:r>
     </w:p>
     <w:p>
@@ -480,11 +1023,19 @@
           <w:rFonts w:eastAsia="Times New Roman" w:cs="Courier New"/>
         </w:rPr>
       </w:pPr>
+      <w:proofErr w:type="spellStart"/>
       <w:r>
         <w:rPr>
           <w:rFonts w:eastAsia="Times New Roman" w:cs="Courier New"/>
         </w:rPr>
-        <w:t>git tag 12345</w:t>
+        <w:t>git</w:t>
+      </w:r>
+      <w:proofErr w:type="spellEnd"/>
+      <w:r>
+        <w:rPr>
+          <w:rFonts w:eastAsia="Times New Roman" w:cs="Courier New"/>
+        </w:rPr>
+        <w:t xml:space="preserve"> tag 12345</w:t>
       </w:r>
     </w:p>
     <w:p>
@@ -517,11 +1068,19 @@
           <w:rFonts w:eastAsia="Times New Roman" w:cs="Courier New"/>
         </w:rPr>
       </w:pPr>
+      <w:proofErr w:type="spellStart"/>
       <w:r>
         <w:rPr>
           <w:rFonts w:eastAsia="Times New Roman" w:cs="Courier New"/>
         </w:rPr>
-        <w:t>git push –tags</w:t>
+        <w:t>git</w:t>
+      </w:r>
+      <w:proofErr w:type="spellEnd"/>
+      <w:r>
+        <w:rPr>
+          <w:rFonts w:eastAsia="Times New Roman" w:cs="Courier New"/>
+        </w:rPr>
+        <w:t xml:space="preserve"> push –tags</w:t>
       </w:r>
     </w:p>
     <w:p>
@@ -552,7 +1111,31 @@
     </w:p>
     <w:p>
       <w:r>
-        <w:t>Delete the .pfx files copied to the CloudApiPublic and CloudSetupSdkSyuncSampleSupport projects where you changed the settings.</w:t>
+        <w:t>Delete the .</w:t>
+      </w:r>
+      <w:proofErr w:type="spellStart"/>
+      <w:r>
+        <w:t>pfx</w:t>
+      </w:r>
+      <w:proofErr w:type="spellEnd"/>
+      <w:r>
+        <w:t xml:space="preserve"> files copied to the </w:t>
+      </w:r>
+      <w:proofErr w:type="spellStart"/>
+      <w:r>
+        <w:t>CloudApiPublic</w:t>
+      </w:r>
+      <w:proofErr w:type="spellEnd"/>
+      <w:r>
+        <w:t xml:space="preserve"> and </w:t>
+      </w:r>
+      <w:proofErr w:type="spellStart"/>
+      <w:r>
+        <w:t>CloudSetupSdkSyuncSampleSupport</w:t>
+      </w:r>
+      <w:proofErr w:type="spellEnd"/>
+      <w:r>
+        <w:t xml:space="preserve"> projects where you changed the settings.</w:t>
       </w:r>
     </w:p>
     <w:p>
@@ -593,8 +1176,13 @@
         </w:numPr>
         <w:spacing w:after="0" w:line="240" w:lineRule="auto"/>
       </w:pPr>
-      <w:r>
-        <w:t>git checkout master</w:t>
+      <w:proofErr w:type="spellStart"/>
+      <w:r>
+        <w:t>git</w:t>
+      </w:r>
+      <w:proofErr w:type="spellEnd"/>
+      <w:r>
+        <w:t xml:space="preserve"> checkout master</w:t>
       </w:r>
     </w:p>
     <w:p>
@@ -606,8 +1194,13 @@
         </w:numPr>
         <w:spacing w:after="0" w:line="240" w:lineRule="auto"/>
       </w:pPr>
-      <w:r>
-        <w:t>git merge</w:t>
+      <w:proofErr w:type="spellStart"/>
+      <w:r>
+        <w:t>git</w:t>
+      </w:r>
+      <w:proofErr w:type="spellEnd"/>
+      <w:r>
+        <w:t xml:space="preserve"> merge</w:t>
       </w:r>
       <w:r>
         <w:t xml:space="preserve"> </w:t>
@@ -622,7 +1215,15 @@
         <w:t xml:space="preserve"> --no</w:t>
       </w:r>
       <w:r>
-        <w:t>-ff   Release0.1.5</w:t>
+        <w:t>-</w:t>
+      </w:r>
+      <w:proofErr w:type="spellStart"/>
+      <w:r>
+        <w:t>ff</w:t>
+      </w:r>
+      <w:proofErr w:type="spellEnd"/>
+      <w:r>
+        <w:t xml:space="preserve">   Release0.1.5</w:t>
       </w:r>
     </w:p>
     <w:p>
@@ -640,7 +1241,15 @@
         </w:rPr>
       </w:pPr>
       <w:r>
-        <w:t>Use GIT Extensions to selectively merge modules.  The CloudSetupSdkSyncSample.isl file must be manually merged to remove the signing changes, but leave the version number change.</w:t>
+        <w:t xml:space="preserve">Use GIT Extensions to selectively merge modules.  The </w:t>
+      </w:r>
+      <w:proofErr w:type="spellStart"/>
+      <w:r>
+        <w:t>CloudSetupSdkSyncSample.isl</w:t>
+      </w:r>
+      <w:proofErr w:type="spellEnd"/>
+      <w:r>
+        <w:t xml:space="preserve"> file must be manually merged to remove the signing changes, but leave the version number change.</w:t>
       </w:r>
     </w:p>
     <w:p>
@@ -657,15 +1266,17 @@
           <w:szCs w:val="20"/>
         </w:rPr>
       </w:pPr>
-      <w:r>
-        <w:t>git push</w:t>
+      <w:proofErr w:type="spellStart"/>
+      <w:r>
+        <w:t>git</w:t>
+      </w:r>
+      <w:proofErr w:type="spellEnd"/>
+      <w:r>
+        <w:t xml:space="preserve"> push</w:t>
       </w:r>
     </w:p>
     <w:p/>
-    <w:p>
-      <w:bookmarkStart w:id="0" w:name="_GoBack"/>
-      <w:bookmarkEnd w:id="0"/>
-    </w:p>
+    <w:p/>
     <w:sectPr>
       <w:pgSz w:w="12240" w:h="15840"/>
       <w:pgMar w:top="1440" w:right="1440" w:bottom="1440" w:left="1440" w:header="720" w:footer="720" w:gutter="0"/>
@@ -2267,7 +2878,7 @@
 </file>
 
 <file path=customXml/itemProps1.xml><?xml version="1.0" encoding="utf-8"?>
-<ds:datastoreItem xmlns:ds="http://schemas.openxmlformats.org/officeDocument/2006/customXml" ds:itemID="{9CDBF619-0E85-46BF-B812-E48C2E368267}">
+<ds:datastoreItem xmlns:ds="http://schemas.openxmlformats.org/officeDocument/2006/customXml" ds:itemID="{07C6AFCF-6898-41A9-AF84-0CE34BC5C373}">
   <ds:schemaRefs>
     <ds:schemaRef ds:uri="http://schemas.openxmlformats.org/officeDocument/2006/bibliography"/>
   </ds:schemaRefs>
@@ -2275,7 +2886,7 @@
 </file>
 
 <file path=customXml/itemProps2.xml><?xml version="1.0" encoding="utf-8"?>
-<ds:datastoreItem xmlns:ds="http://schemas.openxmlformats.org/officeDocument/2006/customXml" ds:itemID="{6514A417-CEB9-4CE2-98C2-394A241B1F1E}">
+<ds:datastoreItem xmlns:ds="http://schemas.openxmlformats.org/officeDocument/2006/customXml" ds:itemID="{C2317666-4123-4B5C-B74A-C85518476CC1}">
   <ds:schemaRefs>
     <ds:schemaRef ds:uri="http://schemas.openxmlformats.org/officeDocument/2006/bibliography"/>
   </ds:schemaRefs>
@@ -2283,7 +2894,7 @@
 </file>
 
 <file path=customXml/itemProps3.xml><?xml version="1.0" encoding="utf-8"?>
-<ds:datastoreItem xmlns:ds="http://schemas.openxmlformats.org/officeDocument/2006/customXml" ds:itemID="{3551B214-63BD-40E3-B223-0F6850C09725}">
+<ds:datastoreItem xmlns:ds="http://schemas.openxmlformats.org/officeDocument/2006/customXml" ds:itemID="{60A85117-3ABB-460B-9B63-FA6E562DCF62}">
   <ds:schemaRefs>
     <ds:schemaRef ds:uri="http://schemas.openxmlformats.org/officeDocument/2006/bibliography"/>
   </ds:schemaRefs>

</xml_diff>

<commit_message>
1) CloudApiPublic now uses specific version of Iterop.Shell32 reference
2) Marked setup project signed
3) Marked sample support project as signed
4) Changed command that builds the BadgeCOMLib.dll to include double quotes around the copyright which has spaces in it
</commit_message>
<xml_diff>
--- a/Preparing for a staging release.docx
+++ b/Preparing for a staging release.docx
@@ -1,6 +1,6 @@
 
 <file path=word/document.xml><?xml version="1.0" encoding="utf-8"?>
-<w:document xmlns:wpc="http://schemas.microsoft.com/office/word/2010/wordprocessingCanvas" xmlns:mc="http://schemas.openxmlformats.org/markup-compatibility/2006" xmlns:o="urn:schemas-microsoft-com:office:office" xmlns:r="http://schemas.openxmlformats.org/officeDocument/2006/relationships" xmlns:m="http://schemas.openxmlformats.org/officeDocument/2006/math" xmlns:v="urn:schemas-microsoft-com:vml" xmlns:wp14="http://schemas.microsoft.com/office/word/2010/wordprocessingDrawing" xmlns:wp="http://schemas.openxmlformats.org/drawingml/2006/wordprocessingDrawing" xmlns:w10="urn:schemas-microsoft-com:office:word" xmlns:w="http://schemas.openxmlformats.org/wordprocessingml/2006/main" xmlns:w14="http://schemas.microsoft.com/office/word/2010/wordml" xmlns:wpg="http://schemas.microsoft.com/office/word/2010/wordprocessingGroup" xmlns:wpi="http://schemas.microsoft.com/office/word/2010/wordprocessingInk" xmlns:wne="http://schemas.microsoft.com/office/word/2006/wordml" xmlns:wps="http://schemas.microsoft.com/office/word/2010/wordprocessingShape" mc:Ignorable="w14 wp14">
+<w:document xmlns:wpc="http://schemas.microsoft.com/office/word/2010/wordprocessingCanvas" xmlns:mc="http://schemas.openxmlformats.org/markup-compatibility/2006" xmlns:o="urn:schemas-microsoft-com:office:office" xmlns:r="http://schemas.openxmlformats.org/officeDocument/2006/relationships" xmlns:m="http://schemas.openxmlformats.org/officeDocument/2006/math" xmlns:v="urn:schemas-microsoft-com:vml" xmlns:wp14="http://schemas.microsoft.com/office/word/2010/wordprocessingDrawing" xmlns:wp="http://schemas.openxmlformats.org/drawingml/2006/wordprocessingDrawing" xmlns:w10="urn:schemas-microsoft-com:office:word" xmlns:w="http://schemas.openxmlformats.org/wordprocessingml/2006/main" xmlns:w14="http://schemas.microsoft.com/office/word/2010/wordml" xmlns:w15="http://schemas.microsoft.com/office/word/2012/wordml" xmlns:wpg="http://schemas.microsoft.com/office/word/2010/wordprocessingGroup" xmlns:wpi="http://schemas.microsoft.com/office/word/2010/wordprocessingInk" xmlns:wne="http://schemas.microsoft.com/office/word/2006/wordml" xmlns:wps="http://schemas.microsoft.com/office/word/2010/wordprocessingShape" mc:Ignorable="w14 w15 wp14">
   <w:body>
     <w:p>
       <w:r>
@@ -127,15 +127,7 @@
       </w:r>
       <w:proofErr w:type="spellEnd"/>
       <w:r>
-        <w:t xml:space="preserve"> Assembly and File Versions to the current release.  </w:t>
-      </w:r>
-      <w:proofErr w:type="gramStart"/>
-      <w:r>
-        <w:t>E.g., 0.1.2.0.</w:t>
-      </w:r>
-      <w:proofErr w:type="gramEnd"/>
-      <w:r>
-        <w:t xml:space="preserve">  For </w:t>
+        <w:t xml:space="preserve"> Assembly and File Versions to the current release.  E.g., 0.1.2.0.  For </w:t>
       </w:r>
       <w:proofErr w:type="spellStart"/>
       <w:r>
@@ -416,11 +408,28 @@
       </w:r>
       <w:proofErr w:type="spellStart"/>
       <w:r>
-        <w:t>copyright:Copyright</w:t>
-      </w:r>
-      <w:proofErr w:type="spellEnd"/>
-      <w:r>
-        <w:t xml:space="preserve"> (C ) Cloud.com.  All rights reserved.  /asmversion:0.1.6.0  /productversion:0.1.6.0</w:t>
+        <w:t>copyright:</w:t>
+      </w:r>
+      <w:r>
+        <w:t>"</w:t>
+      </w:r>
+      <w:r>
+        <w:t>Copyright</w:t>
+      </w:r>
+      <w:proofErr w:type="spellEnd"/>
+      <w:r>
+        <w:t xml:space="preserve"> (C ) Cloud.com.</w:t>
+      </w:r>
+      <w:bookmarkStart w:id="0" w:name="_GoBack"/>
+      <w:bookmarkEnd w:id="0"/>
+      <w:r>
+        <w:t xml:space="preserve"> All rights reserved.</w:t>
+      </w:r>
+      <w:r>
+        <w:t>"</w:t>
+      </w:r>
+      <w:r>
+        <w:t xml:space="preserve"> /asmversion:0.1.6.0  /productversion:0.1.6.0</w:t>
       </w:r>
     </w:p>
     <w:p>
@@ -443,8 +452,6 @@
           <w:numId w:val="6"/>
         </w:numPr>
       </w:pPr>
-      <w:bookmarkStart w:id="0" w:name="_GoBack"/>
-      <w:bookmarkEnd w:id="0"/>
       <w:r>
         <w:t>sn.exe -R BadgeCOMLib.dll C:\CertBackup\CloudSigning\CloudPlatformCodeSigning.pfx</w:t>
       </w:r>
@@ -1288,7 +1295,7 @@
 </file>
 
 <file path=word/numbering.xml><?xml version="1.0" encoding="utf-8"?>
-<w:numbering xmlns:wpc="http://schemas.microsoft.com/office/word/2010/wordprocessingCanvas" xmlns:mc="http://schemas.openxmlformats.org/markup-compatibility/2006" xmlns:o="urn:schemas-microsoft-com:office:office" xmlns:r="http://schemas.openxmlformats.org/officeDocument/2006/relationships" xmlns:m="http://schemas.openxmlformats.org/officeDocument/2006/math" xmlns:v="urn:schemas-microsoft-com:vml" xmlns:wp14="http://schemas.microsoft.com/office/word/2010/wordprocessingDrawing" xmlns:wp="http://schemas.openxmlformats.org/drawingml/2006/wordprocessingDrawing" xmlns:w10="urn:schemas-microsoft-com:office:word" xmlns:w="http://schemas.openxmlformats.org/wordprocessingml/2006/main" xmlns:w14="http://schemas.microsoft.com/office/word/2010/wordml" xmlns:wpg="http://schemas.microsoft.com/office/word/2010/wordprocessingGroup" xmlns:wpi="http://schemas.microsoft.com/office/word/2010/wordprocessingInk" xmlns:wne="http://schemas.microsoft.com/office/word/2006/wordml" xmlns:wps="http://schemas.microsoft.com/office/word/2010/wordprocessingShape" mc:Ignorable="w14 wp14">
+<w:numbering xmlns:wpc="http://schemas.microsoft.com/office/word/2010/wordprocessingCanvas" xmlns:mc="http://schemas.openxmlformats.org/markup-compatibility/2006" xmlns:o="urn:schemas-microsoft-com:office:office" xmlns:r="http://schemas.openxmlformats.org/officeDocument/2006/relationships" xmlns:m="http://schemas.openxmlformats.org/officeDocument/2006/math" xmlns:v="urn:schemas-microsoft-com:vml" xmlns:wp14="http://schemas.microsoft.com/office/word/2010/wordprocessingDrawing" xmlns:wp="http://schemas.openxmlformats.org/drawingml/2006/wordprocessingDrawing" xmlns:w10="urn:schemas-microsoft-com:office:word" xmlns:w="http://schemas.openxmlformats.org/wordprocessingml/2006/main" xmlns:w14="http://schemas.microsoft.com/office/word/2010/wordml" xmlns:w15="http://schemas.microsoft.com/office/word/2012/wordml" xmlns:wpg="http://schemas.microsoft.com/office/word/2010/wordprocessingGroup" xmlns:wpi="http://schemas.microsoft.com/office/word/2010/wordprocessingInk" xmlns:wne="http://schemas.microsoft.com/office/word/2006/wordml" xmlns:wps="http://schemas.microsoft.com/office/word/2010/wordprocessingShape" mc:Ignorable="w14 w15 wp14">
   <w:abstractNum w:abstractNumId="0">
     <w:nsid w:val="046B3BBD"/>
     <w:multiLevelType w:val="hybridMultilevel"/>
@@ -2003,7 +2010,7 @@
 </file>
 
 <file path=word/styles.xml><?xml version="1.0" encoding="utf-8"?>
-<w:styles xmlns:mc="http://schemas.openxmlformats.org/markup-compatibility/2006" xmlns:r="http://schemas.openxmlformats.org/officeDocument/2006/relationships" xmlns:w="http://schemas.openxmlformats.org/wordprocessingml/2006/main" xmlns:w14="http://schemas.microsoft.com/office/word/2010/wordml" mc:Ignorable="w14">
+<w:styles xmlns:mc="http://schemas.openxmlformats.org/markup-compatibility/2006" xmlns:r="http://schemas.openxmlformats.org/officeDocument/2006/relationships" xmlns:w="http://schemas.openxmlformats.org/wordprocessingml/2006/main" xmlns:w14="http://schemas.microsoft.com/office/word/2010/wordml" xmlns:w15="http://schemas.microsoft.com/office/word/2012/wordml" mc:Ignorable="w14 w15">
   <w:docDefaults>
     <w:rPrDefault>
       <w:rPr>
@@ -2019,433 +2026,378 @@
       </w:pPr>
     </w:pPrDefault>
   </w:docDefaults>
-  <w:latentStyles w:defLockedState="0" w:defUIPriority="99" w:defSemiHidden="1" w:defUnhideWhenUsed="1" w:defQFormat="0" w:count="267">
-    <w:lsdException w:name="Normal" w:semiHidden="0" w:uiPriority="0" w:unhideWhenUsed="0" w:qFormat="1"/>
-    <w:lsdException w:name="heading 1" w:semiHidden="0" w:uiPriority="9" w:unhideWhenUsed="0" w:qFormat="1"/>
-    <w:lsdException w:name="heading 2" w:uiPriority="9" w:qFormat="1"/>
-    <w:lsdException w:name="heading 3" w:uiPriority="9" w:qFormat="1"/>
-    <w:lsdException w:name="heading 4" w:uiPriority="9" w:qFormat="1"/>
-    <w:lsdException w:name="heading 5" w:uiPriority="9" w:qFormat="1"/>
-    <w:lsdException w:name="heading 6" w:uiPriority="9" w:qFormat="1"/>
-    <w:lsdException w:name="heading 7" w:uiPriority="9" w:qFormat="1"/>
-    <w:lsdException w:name="heading 8" w:uiPriority="9" w:qFormat="1"/>
-    <w:lsdException w:name="heading 9" w:uiPriority="9" w:qFormat="1"/>
-    <w:lsdException w:name="toc 1" w:uiPriority="39"/>
-    <w:lsdException w:name="toc 2" w:uiPriority="39"/>
-    <w:lsdException w:name="toc 3" w:uiPriority="39"/>
-    <w:lsdException w:name="toc 4" w:uiPriority="39"/>
-    <w:lsdException w:name="toc 5" w:uiPriority="39"/>
-    <w:lsdException w:name="toc 6" w:uiPriority="39"/>
-    <w:lsdException w:name="toc 7" w:uiPriority="39"/>
-    <w:lsdException w:name="toc 8" w:uiPriority="39"/>
-    <w:lsdException w:name="toc 9" w:uiPriority="39"/>
-    <w:lsdException w:name="caption" w:uiPriority="35" w:qFormat="1"/>
-    <w:lsdException w:name="Title" w:semiHidden="0" w:uiPriority="10" w:unhideWhenUsed="0" w:qFormat="1"/>
-    <w:lsdException w:name="Default Paragraph Font" w:uiPriority="1"/>
-    <w:lsdException w:name="Subtitle" w:semiHidden="0" w:uiPriority="11" w:unhideWhenUsed="0" w:qFormat="1"/>
-    <w:lsdException w:name="Strong" w:semiHidden="0" w:uiPriority="22" w:unhideWhenUsed="0" w:qFormat="1"/>
-    <w:lsdException w:name="Emphasis" w:semiHidden="0" w:uiPriority="20" w:unhideWhenUsed="0" w:qFormat="1"/>
-    <w:lsdException w:name="Table Grid" w:semiHidden="0" w:uiPriority="59" w:unhideWhenUsed="0"/>
-    <w:lsdException w:name="Placeholder Text" w:unhideWhenUsed="0"/>
-    <w:lsdException w:name="No Spacing" w:semiHidden="0" w:uiPriority="1" w:unhideWhenUsed="0" w:qFormat="1"/>
-    <w:lsdException w:name="Light Shading" w:semiHidden="0" w:uiPriority="60" w:unhideWhenUsed="0"/>
-    <w:lsdException w:name="Light List" w:semiHidden="0" w:uiPriority="61" w:unhideWhenUsed="0"/>
-    <w:lsdException w:name="Light Grid" w:semiHidden="0" w:uiPriority="62" w:unhideWhenUsed="0"/>
-    <w:lsdException w:name="Medium Shading 1" w:semiHidden="0" w:uiPriority="63" w:unhideWhenUsed="0"/>
-    <w:lsdException w:name="Medium Shading 2" w:semiHidden="0" w:uiPriority="64" w:unhideWhenUsed="0"/>
-    <w:lsdException w:name="Medium List 1" w:semiHidden="0" w:uiPriority="65" w:unhideWhenUsed="0"/>
-    <w:lsdException w:name="Medium List 2" w:semiHidden="0" w:uiPriority="66" w:unhideWhenUsed="0"/>
-    <w:lsdException w:name="Medium Grid 1" w:semiHidden="0" w:uiPriority="67" w:unhideWhenUsed="0"/>
-    <w:lsdException w:name="Medium Grid 2" w:semiHidden="0" w:uiPriority="68" w:unhideWhenUsed="0"/>
-    <w:lsdException w:name="Medium Grid 3" w:semiHidden="0" w:uiPriority="69" w:unhideWhenUsed="0"/>
-    <w:lsdException w:name="Dark List" w:semiHidden="0" w:uiPriority="70" w:unhideWhenUsed="0"/>
-    <w:lsdException w:name="Colorful Shading" w:semiHidden="0" w:uiPriority="71" w:unhideWhenUsed="0"/>
-    <w:lsdException w:name="Colorful List" w:semiHidden="0" w:uiPriority="72" w:unhideWhenUsed="0"/>
-    <w:lsdException w:name="Colorful Grid" w:semiHidden="0" w:uiPriority="73" w:unhideWhenUsed="0"/>
-    <w:lsdException w:name="Light Shading Accent 1" w:semiHidden="0" w:uiPriority="60" w:unhideWhenUsed="0"/>
-    <w:lsdException w:name="Light List Accent 1" w:semiHidden="0" w:uiPriority="61" w:unhideWhenUsed="0"/>
-    <w:lsdException w:name="Light Grid Accent 1" w:semiHidden="0" w:uiPriority="62" w:unhideWhenUsed="0"/>
-    <w:lsdException w:name="Medium Shading 1 Accent 1" w:semiHidden="0" w:uiPriority="63" w:unhideWhenUsed="0"/>
-    <w:lsdException w:name="Medium Shading 2 Accent 1" w:semiHidden="0" w:uiPriority="64" w:unhideWhenUsed="0"/>
-    <w:lsdException w:name="Medium List 1 Accent 1" w:semiHidden="0" w:uiPriority="65" w:unhideWhenUsed="0"/>
-    <w:lsdException w:name="Revision" w:unhideWhenUsed="0"/>
-    <w:lsdException w:name="List Paragraph" w:semiHidden="0" w:uiPriority="34" w:unhideWhenUsed="0" w:qFormat="1"/>
-    <w:lsdException w:name="Quote" w:semiHidden="0" w:uiPriority="29" w:unhideWhenUsed="0" w:qFormat="1"/>
-    <w:lsdException w:name="Intense Quote" w:semiHidden="0" w:uiPriority="30" w:unhideWhenUsed="0" w:qFormat="1"/>
-    <w:lsdException w:name="Medium List 2 Accent 1" w:semiHidden="0" w:uiPriority="66" w:unhideWhenUsed="0"/>
-    <w:lsdException w:name="Medium Grid 1 Accent 1" w:semiHidden="0" w:uiPriority="67" w:unhideWhenUsed="0"/>
-    <w:lsdException w:name="Medium Grid 2 Accent 1" w:semiHidden="0" w:uiPriority="68" w:unhideWhenUsed="0"/>
-    <w:lsdException w:name="Medium Grid 3 Accent 1" w:semiHidden="0" w:uiPriority="69" w:unhideWhenUsed="0"/>
-    <w:lsdException w:name="Dark List Accent 1" w:semiHidden="0" w:uiPriority="70" w:unhideWhenUsed="0"/>
-    <w:lsdException w:name="Colorful Shading Accent 1" w:semiHidden="0" w:uiPriority="71" w:unhideWhenUsed="0"/>
-    <w:lsdException w:name="Colorful List Accent 1" w:semiHidden="0" w:uiPriority="72" w:unhideWhenUsed="0"/>
-    <w:lsdException w:name="Colorful Grid Accent 1" w:semiHidden="0" w:uiPriority="73" w:unhideWhenUsed="0"/>
-    <w:lsdException w:name="Light Shading Accent 2" w:semiHidden="0" w:uiPriority="60" w:unhideWhenUsed="0"/>
-    <w:lsdException w:name="Light List Accent 2" w:semiHidden="0" w:uiPriority="61" w:unhideWhenUsed="0"/>
-    <w:lsdException w:name="Light Grid Accent 2" w:semiHidden="0" w:uiPriority="62" w:unhideWhenUsed="0"/>
-    <w:lsdException w:name="Medium Shading 1 Accent 2" w:semiHidden="0" w:uiPriority="63" w:unhideWhenUsed="0"/>
-    <w:lsdException w:name="Medium Shading 2 Accent 2" w:semiHidden="0" w:uiPriority="64" w:unhideWhenUsed="0"/>
-    <w:lsdException w:name="Medium List 1 Accent 2" w:semiHidden="0" w:uiPriority="65" w:unhideWhenUsed="0"/>
-    <w:lsdException w:name="Medium List 2 Accent 2" w:semiHidden="0" w:uiPriority="66" w:unhideWhenUsed="0"/>
-    <w:lsdException w:name="Medium Grid 1 Accent 2" w:semiHidden="0" w:uiPriority="67" w:unhideWhenUsed="0"/>
-    <w:lsdException w:name="Medium Grid 2 Accent 2" w:semiHidden="0" w:uiPriority="68" w:unhideWhenUsed="0"/>
-    <w:lsdException w:name="Medium Grid 3 Accent 2" w:semiHidden="0" w:uiPriority="69" w:unhideWhenUsed="0"/>
-    <w:lsdException w:name="Dark List Accent 2" w:semiHidden="0" w:uiPriority="70" w:unhideWhenUsed="0"/>
-    <w:lsdException w:name="Colorful Shading Accent 2" w:semiHidden="0" w:uiPriority="71" w:unhideWhenUsed="0"/>
-    <w:lsdException w:name="Colorful List Accent 2" w:semiHidden="0" w:uiPriority="72" w:unhideWhenUsed="0"/>
-    <w:lsdException w:name="Colorful Grid Accent 2" w:semiHidden="0" w:uiPriority="73" w:unhideWhenUsed="0"/>
-    <w:lsdException w:name="Light Shading Accent 3" w:semiHidden="0" w:uiPriority="60" w:unhideWhenUsed="0"/>
-    <w:lsdException w:name="Light List Accent 3" w:semiHidden="0" w:uiPriority="61" w:unhideWhenUsed="0"/>
-    <w:lsdException w:name="Light Grid Accent 3" w:semiHidden="0" w:uiPriority="62" w:unhideWhenUsed="0"/>
-    <w:lsdException w:name="Medium Shading 1 Accent 3" w:semiHidden="0" w:uiPriority="63" w:unhideWhenUsed="0"/>
-    <w:lsdException w:name="Medium Shading 2 Accent 3" w:semiHidden="0" w:uiPriority="64" w:unhideWhenUsed="0"/>
-    <w:lsdException w:name="Medium List 1 Accent 3" w:semiHidden="0" w:uiPriority="65" w:unhideWhenUsed="0"/>
-    <w:lsdException w:name="Medium List 2 Accent 3" w:semiHidden="0" w:uiPriority="66" w:unhideWhenUsed="0"/>
-    <w:lsdException w:name="Medium Grid 1 Accent 3" w:semiHidden="0" w:uiPriority="67" w:unhideWhenUsed="0"/>
-    <w:lsdException w:name="Medium Grid 2 Accent 3" w:semiHidden="0" w:uiPriority="68" w:unhideWhenUsed="0"/>
-    <w:lsdException w:name="Medium Grid 3 Accent 3" w:semiHidden="0" w:uiPriority="69" w:unhideWhenUsed="0"/>
-    <w:lsdException w:name="Dark List Accent 3" w:semiHidden="0" w:uiPriority="70" w:unhideWhenUsed="0"/>
-    <w:lsdException w:name="Colorful Shading Accent 3" w:semiHidden="0" w:uiPriority="71" w:unhideWhenUsed="0"/>
-    <w:lsdException w:name="Colorful List Accent 3" w:semiHidden="0" w:uiPriority="72" w:unhideWhenUsed="0"/>
-    <w:lsdException w:name="Colorful Grid Accent 3" w:semiHidden="0" w:uiPriority="73" w:unhideWhenUsed="0"/>
-    <w:lsdException w:name="Light Shading Accent 4" w:semiHidden="0" w:uiPriority="60" w:unhideWhenUsed="0"/>
-    <w:lsdException w:name="Light List Accent 4" w:semiHidden="0" w:uiPriority="61" w:unhideWhenUsed="0"/>
-    <w:lsdException w:name="Light Grid Accent 4" w:semiHidden="0" w:uiPriority="62" w:unhideWhenUsed="0"/>
-    <w:lsdException w:name="Medium Shading 1 Accent 4" w:semiHidden="0" w:uiPriority="63" w:unhideWhenUsed="0"/>
-    <w:lsdException w:name="Medium Shading 2 Accent 4" w:semiHidden="0" w:uiPriority="64" w:unhideWhenUsed="0"/>
-    <w:lsdException w:name="Medium List 1 Accent 4" w:semiHidden="0" w:uiPriority="65" w:unhideWhenUsed="0"/>
-    <w:lsdException w:name="Medium List 2 Accent 4" w:semiHidden="0" w:uiPriority="66" w:unhideWhenUsed="0"/>
-    <w:lsdException w:name="Medium Grid 1 Accent 4" w:semiHidden="0" w:uiPriority="67" w:unhideWhenUsed="0"/>
-    <w:lsdException w:name="Medium Grid 2 Accent 4" w:semiHidden="0" w:uiPriority="68" w:unhideWhenUsed="0"/>
-    <w:lsdException w:name="Medium Grid 3 Accent 4" w:semiHidden="0" w:uiPriority="69" w:unhideWhenUsed="0"/>
-    <w:lsdException w:name="Dark List Accent 4" w:semiHidden="0" w:uiPriority="70" w:unhideWhenUsed="0"/>
-    <w:lsdException w:name="Colorful Shading Accent 4" w:semiHidden="0" w:uiPriority="71" w:unhideWhenUsed="0"/>
-    <w:lsdException w:name="Colorful List Accent 4" w:semiHidden="0" w:uiPriority="72" w:unhideWhenUsed="0"/>
-    <w:lsdException w:name="Colorful Grid Accent 4" w:semiHidden="0" w:uiPriority="73" w:unhideWhenUsed="0"/>
-    <w:lsdException w:name="Light Shading Accent 5" w:semiHidden="0" w:uiPriority="60" w:unhideWhenUsed="0"/>
-    <w:lsdException w:name="Light List Accent 5" w:semiHidden="0" w:uiPriority="61" w:unhideWhenUsed="0"/>
-    <w:lsdException w:name="Light Grid Accent 5" w:semiHidden="0" w:uiPriority="62" w:unhideWhenUsed="0"/>
-    <w:lsdException w:name="Medium Shading 1 Accent 5" w:semiHidden="0" w:uiPriority="63" w:unhideWhenUsed="0"/>
-    <w:lsdException w:name="Medium Shading 2 Accent 5" w:semiHidden="0" w:uiPriority="64" w:unhideWhenUsed="0"/>
-    <w:lsdException w:name="Medium List 1 Accent 5" w:semiHidden="0" w:uiPriority="65" w:unhideWhenUsed="0"/>
-    <w:lsdException w:name="Medium List 2 Accent 5" w:semiHidden="0" w:uiPriority="66" w:unhideWhenUsed="0"/>
-    <w:lsdException w:name="Medium Grid 1 Accent 5" w:semiHidden="0" w:uiPriority="67" w:unhideWhenUsed="0"/>
-    <w:lsdException w:name="Medium Grid 2 Accent 5" w:semiHidden="0" w:uiPriority="68" w:unhideWhenUsed="0"/>
-    <w:lsdException w:name="Medium Grid 3 Accent 5" w:semiHidden="0" w:uiPriority="69" w:unhideWhenUsed="0"/>
-    <w:lsdException w:name="Dark List Accent 5" w:semiHidden="0" w:uiPriority="70" w:unhideWhenUsed="0"/>
-    <w:lsdException w:name="Colorful Shading Accent 5" w:semiHidden="0" w:uiPriority="71" w:unhideWhenUsed="0"/>
-    <w:lsdException w:name="Colorful List Accent 5" w:semiHidden="0" w:uiPriority="72" w:unhideWhenUsed="0"/>
-    <w:lsdException w:name="Colorful Grid Accent 5" w:semiHidden="0" w:uiPriority="73" w:unhideWhenUsed="0"/>
-    <w:lsdException w:name="Light Shading Accent 6" w:semiHidden="0" w:uiPriority="60" w:unhideWhenUsed="0"/>
-    <w:lsdException w:name="Light List Accent 6" w:semiHidden="0" w:uiPriority="61" w:unhideWhenUsed="0"/>
-    <w:lsdException w:name="Light Grid Accent 6" w:semiHidden="0" w:uiPriority="62" w:unhideWhenUsed="0"/>
-    <w:lsdException w:name="Medium Shading 1 Accent 6" w:semiHidden="0" w:uiPriority="63" w:unhideWhenUsed="0"/>
-    <w:lsdException w:name="Medium Shading 2 Accent 6" w:semiHidden="0" w:uiPriority="64" w:unhideWhenUsed="0"/>
-    <w:lsdException w:name="Medium List 1 Accent 6" w:semiHidden="0" w:uiPriority="65" w:unhideWhenUsed="0"/>
-    <w:lsdException w:name="Medium List 2 Accent 6" w:semiHidden="0" w:uiPriority="66" w:unhideWhenUsed="0"/>
-    <w:lsdException w:name="Medium Grid 1 Accent 6" w:semiHidden="0" w:uiPriority="67" w:unhideWhenUsed="0"/>
-    <w:lsdException w:name="Medium Grid 2 Accent 6" w:semiHidden="0" w:uiPriority="68" w:unhideWhenUsed="0"/>
-    <w:lsdException w:name="Medium Grid 3 Accent 6" w:semiHidden="0" w:uiPriority="69" w:unhideWhenUsed="0"/>
-    <w:lsdException w:name="Dark List Accent 6" w:semiHidden="0" w:uiPriority="70" w:unhideWhenUsed="0"/>
-    <w:lsdException w:name="Colorful Shading Accent 6" w:semiHidden="0" w:uiPriority="71" w:unhideWhenUsed="0"/>
-    <w:lsdException w:name="Colorful List Accent 6" w:semiHidden="0" w:uiPriority="72" w:unhideWhenUsed="0"/>
-    <w:lsdException w:name="Colorful Grid Accent 6" w:semiHidden="0" w:uiPriority="73" w:unhideWhenUsed="0"/>
-    <w:lsdException w:name="Subtle Emphasis" w:semiHidden="0" w:uiPriority="19" w:unhideWhenUsed="0" w:qFormat="1"/>
-    <w:lsdException w:name="Intense Emphasis" w:semiHidden="0" w:uiPriority="21" w:unhideWhenUsed="0" w:qFormat="1"/>
-    <w:lsdException w:name="Subtle Reference" w:semiHidden="0" w:uiPriority="31" w:unhideWhenUsed="0" w:qFormat="1"/>
-    <w:lsdException w:name="Intense Reference" w:semiHidden="0" w:uiPriority="32" w:unhideWhenUsed="0" w:qFormat="1"/>
-    <w:lsdException w:name="Book Title" w:semiHidden="0" w:uiPriority="33" w:unhideWhenUsed="0" w:qFormat="1"/>
-    <w:lsdException w:name="Bibliography" w:uiPriority="37"/>
-    <w:lsdException w:name="TOC Heading" w:uiPriority="39" w:qFormat="1"/>
-  </w:latentStyles>
-  <w:style w:type="paragraph" w:default="1" w:styleId="Normal">
-    <w:name w:val="Normal"/>
-    <w:qFormat/>
-  </w:style>
-  <w:style w:type="character" w:default="1" w:styleId="DefaultParagraphFont">
-    <w:name w:val="Default Paragraph Font"/>
-    <w:uiPriority w:val="1"/>
-    <w:semiHidden/>
-    <w:unhideWhenUsed/>
-  </w:style>
-  <w:style w:type="table" w:default="1" w:styleId="TableNormal">
-    <w:name w:val="Normal Table"/>
-    <w:uiPriority w:val="99"/>
-    <w:semiHidden/>
-    <w:unhideWhenUsed/>
-    <w:tblPr>
-      <w:tblInd w:w="0" w:type="dxa"/>
-      <w:tblCellMar>
-        <w:top w:w="0" w:type="dxa"/>
-        <w:left w:w="108" w:type="dxa"/>
-        <w:bottom w:w="0" w:type="dxa"/>
-        <w:right w:w="108" w:type="dxa"/>
-      </w:tblCellMar>
-    </w:tblPr>
-  </w:style>
-  <w:style w:type="numbering" w:default="1" w:styleId="NoList">
-    <w:name w:val="No List"/>
-    <w:uiPriority w:val="99"/>
-    <w:semiHidden/>
-    <w:unhideWhenUsed/>
-  </w:style>
-  <w:style w:type="paragraph" w:styleId="ListParagraph">
-    <w:name w:val="List Paragraph"/>
-    <w:basedOn w:val="Normal"/>
-    <w:uiPriority w:val="34"/>
-    <w:qFormat/>
-    <w:rsid w:val="004B0C65"/>
-    <w:pPr>
-      <w:ind w:left="720"/>
-      <w:contextualSpacing/>
-    </w:pPr>
-  </w:style>
-  <w:style w:type="paragraph" w:styleId="BalloonText">
-    <w:name w:val="Balloon Text"/>
-    <w:basedOn w:val="Normal"/>
-    <w:link w:val="BalloonTextChar"/>
-    <w:uiPriority w:val="99"/>
-    <w:semiHidden/>
-    <w:unhideWhenUsed/>
-    <w:rsid w:val="00DC1E50"/>
-    <w:pPr>
-      <w:spacing w:after="0" w:line="240" w:lineRule="auto"/>
-    </w:pPr>
-    <w:rPr>
-      <w:rFonts w:ascii="Segoe UI" w:hAnsi="Segoe UI" w:cs="Segoe UI"/>
-      <w:sz w:val="18"/>
-      <w:szCs w:val="18"/>
-    </w:rPr>
-  </w:style>
-  <w:style w:type="character" w:customStyle="1" w:styleId="BalloonTextChar">
-    <w:name w:val="Balloon Text Char"/>
-    <w:basedOn w:val="DefaultParagraphFont"/>
-    <w:link w:val="BalloonText"/>
-    <w:uiPriority w:val="99"/>
-    <w:semiHidden/>
-    <w:rsid w:val="00DC1E50"/>
-    <w:rPr>
-      <w:rFonts w:ascii="Segoe UI" w:hAnsi="Segoe UI" w:cs="Segoe UI"/>
-      <w:sz w:val="18"/>
-      <w:szCs w:val="18"/>
-    </w:rPr>
-  </w:style>
-  <w:style w:type="paragraph" w:styleId="Revision">
-    <w:name w:val="Revision"/>
-    <w:hidden/>
-    <w:uiPriority w:val="99"/>
-    <w:semiHidden/>
-    <w:rsid w:val="00DC1E50"/>
-    <w:pPr>
-      <w:spacing w:after="0" w:line="240" w:lineRule="auto"/>
-    </w:pPr>
-  </w:style>
-  <w:style w:type="paragraph" w:styleId="HTMLPreformatted">
-    <w:name w:val="HTML Preformatted"/>
-    <w:basedOn w:val="Normal"/>
-    <w:link w:val="HTMLPreformattedChar"/>
-    <w:uiPriority w:val="99"/>
-    <w:semiHidden/>
-    <w:unhideWhenUsed/>
-    <w:rsid w:val="00D71138"/>
-    <w:pPr>
-      <w:tabs>
-        <w:tab w:val="left" w:pos="916"/>
-        <w:tab w:val="left" w:pos="1832"/>
-        <w:tab w:val="left" w:pos="2748"/>
-        <w:tab w:val="left" w:pos="3664"/>
-        <w:tab w:val="left" w:pos="4580"/>
-        <w:tab w:val="left" w:pos="5496"/>
-        <w:tab w:val="left" w:pos="6412"/>
-        <w:tab w:val="left" w:pos="7328"/>
-        <w:tab w:val="left" w:pos="8244"/>
-        <w:tab w:val="left" w:pos="9160"/>
-        <w:tab w:val="left" w:pos="10076"/>
-        <w:tab w:val="left" w:pos="10992"/>
-        <w:tab w:val="left" w:pos="11908"/>
-        <w:tab w:val="left" w:pos="12824"/>
-        <w:tab w:val="left" w:pos="13740"/>
-        <w:tab w:val="left" w:pos="14656"/>
-      </w:tabs>
-      <w:spacing w:after="0" w:line="240" w:lineRule="auto"/>
-    </w:pPr>
-    <w:rPr>
-      <w:rFonts w:ascii="Courier New" w:eastAsia="Times New Roman" w:hAnsi="Courier New" w:cs="Courier New"/>
-      <w:sz w:val="20"/>
-      <w:szCs w:val="20"/>
-    </w:rPr>
-  </w:style>
-  <w:style w:type="character" w:customStyle="1" w:styleId="HTMLPreformattedChar">
-    <w:name w:val="HTML Preformatted Char"/>
-    <w:basedOn w:val="DefaultParagraphFont"/>
-    <w:link w:val="HTMLPreformatted"/>
-    <w:uiPriority w:val="99"/>
-    <w:semiHidden/>
-    <w:rsid w:val="00D71138"/>
-    <w:rPr>
-      <w:rFonts w:ascii="Courier New" w:eastAsia="Times New Roman" w:hAnsi="Courier New" w:cs="Courier New"/>
-      <w:sz w:val="20"/>
-      <w:szCs w:val="20"/>
-    </w:rPr>
-  </w:style>
-</w:styles>
-</file>
-
-<file path=word/stylesWithEffects.xml><?xml version="1.0" encoding="utf-8"?>
-<w:styles xmlns:wpc="http://schemas.microsoft.com/office/word/2010/wordprocessingCanvas" xmlns:mc="http://schemas.openxmlformats.org/markup-compatibility/2006" xmlns:o="urn:schemas-microsoft-com:office:office" xmlns:r="http://schemas.openxmlformats.org/officeDocument/2006/relationships" xmlns:m="http://schemas.openxmlformats.org/officeDocument/2006/math" xmlns:v="urn:schemas-microsoft-com:vml" xmlns:wp14="http://schemas.microsoft.com/office/word/2010/wordprocessingDrawing" xmlns:wp="http://schemas.openxmlformats.org/drawingml/2006/wordprocessingDrawing" xmlns:w10="urn:schemas-microsoft-com:office:word" xmlns:w="http://schemas.openxmlformats.org/wordprocessingml/2006/main" xmlns:w14="http://schemas.microsoft.com/office/word/2010/wordml" xmlns:wpg="http://schemas.microsoft.com/office/word/2010/wordprocessingGroup" xmlns:wpi="http://schemas.microsoft.com/office/word/2010/wordprocessingInk" xmlns:wne="http://schemas.microsoft.com/office/word/2006/wordml" xmlns:wps="http://schemas.microsoft.com/office/word/2010/wordprocessingShape" mc:Ignorable="w14 wp14">
-  <w:docDefaults>
-    <w:rPrDefault>
-      <w:rPr>
-        <w:rFonts w:asciiTheme="minorHAnsi" w:eastAsiaTheme="minorHAnsi" w:hAnsiTheme="minorHAnsi" w:cstheme="minorBidi"/>
-        <w:sz w:val="22"/>
-        <w:szCs w:val="22"/>
-        <w:lang w:val="en-US" w:eastAsia="en-US" w:bidi="ar-SA"/>
-      </w:rPr>
-    </w:rPrDefault>
-    <w:pPrDefault>
-      <w:pPr>
-        <w:spacing w:after="200" w:line="276" w:lineRule="auto"/>
-      </w:pPr>
-    </w:pPrDefault>
-  </w:docDefaults>
-  <w:latentStyles w:defLockedState="0" w:defUIPriority="99" w:defSemiHidden="1" w:defUnhideWhenUsed="1" w:defQFormat="0" w:count="267">
-    <w:lsdException w:name="Normal" w:semiHidden="0" w:uiPriority="0" w:unhideWhenUsed="0" w:qFormat="1"/>
-    <w:lsdException w:name="heading 1" w:semiHidden="0" w:uiPriority="9" w:unhideWhenUsed="0" w:qFormat="1"/>
-    <w:lsdException w:name="heading 2" w:uiPriority="9" w:qFormat="1"/>
-    <w:lsdException w:name="heading 3" w:uiPriority="9" w:qFormat="1"/>
-    <w:lsdException w:name="heading 4" w:uiPriority="9" w:qFormat="1"/>
-    <w:lsdException w:name="heading 5" w:uiPriority="9" w:qFormat="1"/>
-    <w:lsdException w:name="heading 6" w:uiPriority="9" w:qFormat="1"/>
-    <w:lsdException w:name="heading 7" w:uiPriority="9" w:qFormat="1"/>
-    <w:lsdException w:name="heading 8" w:uiPriority="9" w:qFormat="1"/>
-    <w:lsdException w:name="heading 9" w:uiPriority="9" w:qFormat="1"/>
-    <w:lsdException w:name="toc 1" w:uiPriority="39"/>
-    <w:lsdException w:name="toc 2" w:uiPriority="39"/>
-    <w:lsdException w:name="toc 3" w:uiPriority="39"/>
-    <w:lsdException w:name="toc 4" w:uiPriority="39"/>
-    <w:lsdException w:name="toc 5" w:uiPriority="39"/>
-    <w:lsdException w:name="toc 6" w:uiPriority="39"/>
-    <w:lsdException w:name="toc 7" w:uiPriority="39"/>
-    <w:lsdException w:name="toc 8" w:uiPriority="39"/>
-    <w:lsdException w:name="toc 9" w:uiPriority="39"/>
-    <w:lsdException w:name="caption" w:uiPriority="35" w:qFormat="1"/>
-    <w:lsdException w:name="Title" w:semiHidden="0" w:uiPriority="10" w:unhideWhenUsed="0" w:qFormat="1"/>
-    <w:lsdException w:name="Default Paragraph Font" w:uiPriority="1"/>
-    <w:lsdException w:name="Subtitle" w:semiHidden="0" w:uiPriority="11" w:unhideWhenUsed="0" w:qFormat="1"/>
-    <w:lsdException w:name="Strong" w:semiHidden="0" w:uiPriority="22" w:unhideWhenUsed="0" w:qFormat="1"/>
-    <w:lsdException w:name="Emphasis" w:semiHidden="0" w:uiPriority="20" w:unhideWhenUsed="0" w:qFormat="1"/>
-    <w:lsdException w:name="Table Grid" w:semiHidden="0" w:uiPriority="59" w:unhideWhenUsed="0"/>
-    <w:lsdException w:name="Placeholder Text" w:unhideWhenUsed="0"/>
-    <w:lsdException w:name="No Spacing" w:semiHidden="0" w:uiPriority="1" w:unhideWhenUsed="0" w:qFormat="1"/>
-    <w:lsdException w:name="Light Shading" w:semiHidden="0" w:uiPriority="60" w:unhideWhenUsed="0"/>
-    <w:lsdException w:name="Light List" w:semiHidden="0" w:uiPriority="61" w:unhideWhenUsed="0"/>
-    <w:lsdException w:name="Light Grid" w:semiHidden="0" w:uiPriority="62" w:unhideWhenUsed="0"/>
-    <w:lsdException w:name="Medium Shading 1" w:semiHidden="0" w:uiPriority="63" w:unhideWhenUsed="0"/>
-    <w:lsdException w:name="Medium Shading 2" w:semiHidden="0" w:uiPriority="64" w:unhideWhenUsed="0"/>
-    <w:lsdException w:name="Medium List 1" w:semiHidden="0" w:uiPriority="65" w:unhideWhenUsed="0"/>
-    <w:lsdException w:name="Medium List 2" w:semiHidden="0" w:uiPriority="66" w:unhideWhenUsed="0"/>
-    <w:lsdException w:name="Medium Grid 1" w:semiHidden="0" w:uiPriority="67" w:unhideWhenUsed="0"/>
-    <w:lsdException w:name="Medium Grid 2" w:semiHidden="0" w:uiPriority="68" w:unhideWhenUsed="0"/>
-    <w:lsdException w:name="Medium Grid 3" w:semiHidden="0" w:uiPriority="69" w:unhideWhenUsed="0"/>
-    <w:lsdException w:name="Dark List" w:semiHidden="0" w:uiPriority="70" w:unhideWhenUsed="0"/>
-    <w:lsdException w:name="Colorful Shading" w:semiHidden="0" w:uiPriority="71" w:unhideWhenUsed="0"/>
-    <w:lsdException w:name="Colorful List" w:semiHidden="0" w:uiPriority="72" w:unhideWhenUsed="0"/>
-    <w:lsdException w:name="Colorful Grid" w:semiHidden="0" w:uiPriority="73" w:unhideWhenUsed="0"/>
-    <w:lsdException w:name="Light Shading Accent 1" w:semiHidden="0" w:uiPriority="60" w:unhideWhenUsed="0"/>
-    <w:lsdException w:name="Light List Accent 1" w:semiHidden="0" w:uiPriority="61" w:unhideWhenUsed="0"/>
-    <w:lsdException w:name="Light Grid Accent 1" w:semiHidden="0" w:uiPriority="62" w:unhideWhenUsed="0"/>
-    <w:lsdException w:name="Medium Shading 1 Accent 1" w:semiHidden="0" w:uiPriority="63" w:unhideWhenUsed="0"/>
-    <w:lsdException w:name="Medium Shading 2 Accent 1" w:semiHidden="0" w:uiPriority="64" w:unhideWhenUsed="0"/>
-    <w:lsdException w:name="Medium List 1 Accent 1" w:semiHidden="0" w:uiPriority="65" w:unhideWhenUsed="0"/>
-    <w:lsdException w:name="Revision" w:unhideWhenUsed="0"/>
-    <w:lsdException w:name="List Paragraph" w:semiHidden="0" w:uiPriority="34" w:unhideWhenUsed="0" w:qFormat="1"/>
-    <w:lsdException w:name="Quote" w:semiHidden="0" w:uiPriority="29" w:unhideWhenUsed="0" w:qFormat="1"/>
-    <w:lsdException w:name="Intense Quote" w:semiHidden="0" w:uiPriority="30" w:unhideWhenUsed="0" w:qFormat="1"/>
-    <w:lsdException w:name="Medium List 2 Accent 1" w:semiHidden="0" w:uiPriority="66" w:unhideWhenUsed="0"/>
-    <w:lsdException w:name="Medium Grid 1 Accent 1" w:semiHidden="0" w:uiPriority="67" w:unhideWhenUsed="0"/>
-    <w:lsdException w:name="Medium Grid 2 Accent 1" w:semiHidden="0" w:uiPriority="68" w:unhideWhenUsed="0"/>
-    <w:lsdException w:name="Medium Grid 3 Accent 1" w:semiHidden="0" w:uiPriority="69" w:unhideWhenUsed="0"/>
-    <w:lsdException w:name="Dark List Accent 1" w:semiHidden="0" w:uiPriority="70" w:unhideWhenUsed="0"/>
-    <w:lsdException w:name="Colorful Shading Accent 1" w:semiHidden="0" w:uiPriority="71" w:unhideWhenUsed="0"/>
-    <w:lsdException w:name="Colorful List Accent 1" w:semiHidden="0" w:uiPriority="72" w:unhideWhenUsed="0"/>
-    <w:lsdException w:name="Colorful Grid Accent 1" w:semiHidden="0" w:uiPriority="73" w:unhideWhenUsed="0"/>
-    <w:lsdException w:name="Light Shading Accent 2" w:semiHidden="0" w:uiPriority="60" w:unhideWhenUsed="0"/>
-    <w:lsdException w:name="Light List Accent 2" w:semiHidden="0" w:uiPriority="61" w:unhideWhenUsed="0"/>
-    <w:lsdException w:name="Light Grid Accent 2" w:semiHidden="0" w:uiPriority="62" w:unhideWhenUsed="0"/>
-    <w:lsdException w:name="Medium Shading 1 Accent 2" w:semiHidden="0" w:uiPriority="63" w:unhideWhenUsed="0"/>
-    <w:lsdException w:name="Medium Shading 2 Accent 2" w:semiHidden="0" w:uiPriority="64" w:unhideWhenUsed="0"/>
-    <w:lsdException w:name="Medium List 1 Accent 2" w:semiHidden="0" w:uiPriority="65" w:unhideWhenUsed="0"/>
-    <w:lsdException w:name="Medium List 2 Accent 2" w:semiHidden="0" w:uiPriority="66" w:unhideWhenUsed="0"/>
-    <w:lsdException w:name="Medium Grid 1 Accent 2" w:semiHidden="0" w:uiPriority="67" w:unhideWhenUsed="0"/>
-    <w:lsdException w:name="Medium Grid 2 Accent 2" w:semiHidden="0" w:uiPriority="68" w:unhideWhenUsed="0"/>
-    <w:lsdException w:name="Medium Grid 3 Accent 2" w:semiHidden="0" w:uiPriority="69" w:unhideWhenUsed="0"/>
-    <w:lsdException w:name="Dark List Accent 2" w:semiHidden="0" w:uiPriority="70" w:unhideWhenUsed="0"/>
-    <w:lsdException w:name="Colorful Shading Accent 2" w:semiHidden="0" w:uiPriority="71" w:unhideWhenUsed="0"/>
-    <w:lsdException w:name="Colorful List Accent 2" w:semiHidden="0" w:uiPriority="72" w:unhideWhenUsed="0"/>
-    <w:lsdException w:name="Colorful Grid Accent 2" w:semiHidden="0" w:uiPriority="73" w:unhideWhenUsed="0"/>
-    <w:lsdException w:name="Light Shading Accent 3" w:semiHidden="0" w:uiPriority="60" w:unhideWhenUsed="0"/>
-    <w:lsdException w:name="Light List Accent 3" w:semiHidden="0" w:uiPriority="61" w:unhideWhenUsed="0"/>
-    <w:lsdException w:name="Light Grid Accent 3" w:semiHidden="0" w:uiPriority="62" w:unhideWhenUsed="0"/>
-    <w:lsdException w:name="Medium Shading 1 Accent 3" w:semiHidden="0" w:uiPriority="63" w:unhideWhenUsed="0"/>
-    <w:lsdException w:name="Medium Shading 2 Accent 3" w:semiHidden="0" w:uiPriority="64" w:unhideWhenUsed="0"/>
-    <w:lsdException w:name="Medium List 1 Accent 3" w:semiHidden="0" w:uiPriority="65" w:unhideWhenUsed="0"/>
-    <w:lsdException w:name="Medium List 2 Accent 3" w:semiHidden="0" w:uiPriority="66" w:unhideWhenUsed="0"/>
-    <w:lsdException w:name="Medium Grid 1 Accent 3" w:semiHidden="0" w:uiPriority="67" w:unhideWhenUsed="0"/>
-    <w:lsdException w:name="Medium Grid 2 Accent 3" w:semiHidden="0" w:uiPriority="68" w:unhideWhenUsed="0"/>
-    <w:lsdException w:name="Medium Grid 3 Accent 3" w:semiHidden="0" w:uiPriority="69" w:unhideWhenUsed="0"/>
-    <w:lsdException w:name="Dark List Accent 3" w:semiHidden="0" w:uiPriority="70" w:unhideWhenUsed="0"/>
-    <w:lsdException w:name="Colorful Shading Accent 3" w:semiHidden="0" w:uiPriority="71" w:unhideWhenUsed="0"/>
-    <w:lsdException w:name="Colorful List Accent 3" w:semiHidden="0" w:uiPriority="72" w:unhideWhenUsed="0"/>
-    <w:lsdException w:name="Colorful Grid Accent 3" w:semiHidden="0" w:uiPriority="73" w:unhideWhenUsed="0"/>
-    <w:lsdException w:name="Light Shading Accent 4" w:semiHidden="0" w:uiPriority="60" w:unhideWhenUsed="0"/>
-    <w:lsdException w:name="Light List Accent 4" w:semiHidden="0" w:uiPriority="61" w:unhideWhenUsed="0"/>
-    <w:lsdException w:name="Light Grid Accent 4" w:semiHidden="0" w:uiPriority="62" w:unhideWhenUsed="0"/>
-    <w:lsdException w:name="Medium Shading 1 Accent 4" w:semiHidden="0" w:uiPriority="63" w:unhideWhenUsed="0"/>
-    <w:lsdException w:name="Medium Shading 2 Accent 4" w:semiHidden="0" w:uiPriority="64" w:unhideWhenUsed="0"/>
-    <w:lsdException w:name="Medium List 1 Accent 4" w:semiHidden="0" w:uiPriority="65" w:unhideWhenUsed="0"/>
-    <w:lsdException w:name="Medium List 2 Accent 4" w:semiHidden="0" w:uiPriority="66" w:unhideWhenUsed="0"/>
-    <w:lsdException w:name="Medium Grid 1 Accent 4" w:semiHidden="0" w:uiPriority="67" w:unhideWhenUsed="0"/>
-    <w:lsdException w:name="Medium Grid 2 Accent 4" w:semiHidden="0" w:uiPriority="68" w:unhideWhenUsed="0"/>
-    <w:lsdException w:name="Medium Grid 3 Accent 4" w:semiHidden="0" w:uiPriority="69" w:unhideWhenUsed="0"/>
-    <w:lsdException w:name="Dark List Accent 4" w:semiHidden="0" w:uiPriority="70" w:unhideWhenUsed="0"/>
-    <w:lsdException w:name="Colorful Shading Accent 4" w:semiHidden="0" w:uiPriority="71" w:unhideWhenUsed="0"/>
-    <w:lsdException w:name="Colorful List Accent 4" w:semiHidden="0" w:uiPriority="72" w:unhideWhenUsed="0"/>
-    <w:lsdException w:name="Colorful Grid Accent 4" w:semiHidden="0" w:uiPriority="73" w:unhideWhenUsed="0"/>
-    <w:lsdException w:name="Light Shading Accent 5" w:semiHidden="0" w:uiPriority="60" w:unhideWhenUsed="0"/>
-    <w:lsdException w:name="Light List Accent 5" w:semiHidden="0" w:uiPriority="61" w:unhideWhenUsed="0"/>
-    <w:lsdException w:name="Light Grid Accent 5" w:semiHidden="0" w:uiPriority="62" w:unhideWhenUsed="0"/>
-    <w:lsdException w:name="Medium Shading 1 Accent 5" w:semiHidden="0" w:uiPriority="63" w:unhideWhenUsed="0"/>
-    <w:lsdException w:name="Medium Shading 2 Accent 5" w:semiHidden="0" w:uiPriority="64" w:unhideWhenUsed="0"/>
-    <w:lsdException w:name="Medium List 1 Accent 5" w:semiHidden="0" w:uiPriority="65" w:unhideWhenUsed="0"/>
-    <w:lsdException w:name="Medium List 2 Accent 5" w:semiHidden="0" w:uiPriority="66" w:unhideWhenUsed="0"/>
-    <w:lsdException w:name="Medium Grid 1 Accent 5" w:semiHidden="0" w:uiPriority="67" w:unhideWhenUsed="0"/>
-    <w:lsdException w:name="Medium Grid 2 Accent 5" w:semiHidden="0" w:uiPriority="68" w:unhideWhenUsed="0"/>
-    <w:lsdException w:name="Medium Grid 3 Accent 5" w:semiHidden="0" w:uiPriority="69" w:unhideWhenUsed="0"/>
-    <w:lsdException w:name="Dark List Accent 5" w:semiHidden="0" w:uiPriority="70" w:unhideWhenUsed="0"/>
-    <w:lsdException w:name="Colorful Shading Accent 5" w:semiHidden="0" w:uiPriority="71" w:unhideWhenUsed="0"/>
-    <w:lsdException w:name="Colorful List Accent 5" w:semiHidden="0" w:uiPriority="72" w:unhideWhenUsed="0"/>
-    <w:lsdException w:name="Colorful Grid Accent 5" w:semiHidden="0" w:uiPriority="73" w:unhideWhenUsed="0"/>
-    <w:lsdException w:name="Light Shading Accent 6" w:semiHidden="0" w:uiPriority="60" w:unhideWhenUsed="0"/>
-    <w:lsdException w:name="Light List Accent 6" w:semiHidden="0" w:uiPriority="61" w:unhideWhenUsed="0"/>
-    <w:lsdException w:name="Light Grid Accent 6" w:semiHidden="0" w:uiPriority="62" w:unhideWhenUsed="0"/>
-    <w:lsdException w:name="Medium Shading 1 Accent 6" w:semiHidden="0" w:uiPriority="63" w:unhideWhenUsed="0"/>
-    <w:lsdException w:name="Medium Shading 2 Accent 6" w:semiHidden="0" w:uiPriority="64" w:unhideWhenUsed="0"/>
-    <w:lsdException w:name="Medium List 1 Accent 6" w:semiHidden="0" w:uiPriority="65" w:unhideWhenUsed="0"/>
-    <w:lsdException w:name="Medium List 2 Accent 6" w:semiHidden="0" w:uiPriority="66" w:unhideWhenUsed="0"/>
-    <w:lsdException w:name="Medium Grid 1 Accent 6" w:semiHidden="0" w:uiPriority="67" w:unhideWhenUsed="0"/>
-    <w:lsdException w:name="Medium Grid 2 Accent 6" w:semiHidden="0" w:uiPriority="68" w:unhideWhenUsed="0"/>
-    <w:lsdException w:name="Medium Grid 3 Accent 6" w:semiHidden="0" w:uiPriority="69" w:unhideWhenUsed="0"/>
-    <w:lsdException w:name="Dark List Accent 6" w:semiHidden="0" w:uiPriority="70" w:unhideWhenUsed="0"/>
-    <w:lsdException w:name="Colorful Shading Accent 6" w:semiHidden="0" w:uiPriority="71" w:unhideWhenUsed="0"/>
-    <w:lsdException w:name="Colorful List Accent 6" w:semiHidden="0" w:uiPriority="72" w:unhideWhenUsed="0"/>
-    <w:lsdException w:name="Colorful Grid Accent 6" w:semiHidden="0" w:uiPriority="73" w:unhideWhenUsed="0"/>
-    <w:lsdException w:name="Subtle Emphasis" w:semiHidden="0" w:uiPriority="19" w:unhideWhenUsed="0" w:qFormat="1"/>
-    <w:lsdException w:name="Intense Emphasis" w:semiHidden="0" w:uiPriority="21" w:unhideWhenUsed="0" w:qFormat="1"/>
-    <w:lsdException w:name="Subtle Reference" w:semiHidden="0" w:uiPriority="31" w:unhideWhenUsed="0" w:qFormat="1"/>
-    <w:lsdException w:name="Intense Reference" w:semiHidden="0" w:uiPriority="32" w:unhideWhenUsed="0" w:qFormat="1"/>
-    <w:lsdException w:name="Book Title" w:semiHidden="0" w:uiPriority="33" w:unhideWhenUsed="0" w:qFormat="1"/>
-    <w:lsdException w:name="Bibliography" w:uiPriority="37"/>
-    <w:lsdException w:name="TOC Heading" w:uiPriority="39" w:qFormat="1"/>
+  <w:latentStyles w:defLockedState="0" w:defUIPriority="99" w:defSemiHidden="0" w:defUnhideWhenUsed="0" w:defQFormat="0" w:count="371">
+    <w:lsdException w:name="Normal" w:uiPriority="0" w:qFormat="1"/>
+    <w:lsdException w:name="heading 1" w:uiPriority="9" w:qFormat="1"/>
+    <w:lsdException w:name="heading 2" w:semiHidden="1" w:uiPriority="9" w:unhideWhenUsed="1" w:qFormat="1"/>
+    <w:lsdException w:name="heading 3" w:semiHidden="1" w:uiPriority="9" w:unhideWhenUsed="1" w:qFormat="1"/>
+    <w:lsdException w:name="heading 4" w:semiHidden="1" w:uiPriority="9" w:unhideWhenUsed="1" w:qFormat="1"/>
+    <w:lsdException w:name="heading 5" w:semiHidden="1" w:uiPriority="9" w:unhideWhenUsed="1" w:qFormat="1"/>
+    <w:lsdException w:name="heading 6" w:semiHidden="1" w:uiPriority="9" w:unhideWhenUsed="1" w:qFormat="1"/>
+    <w:lsdException w:name="heading 7" w:semiHidden="1" w:uiPriority="9" w:unhideWhenUsed="1" w:qFormat="1"/>
+    <w:lsdException w:name="heading 8" w:semiHidden="1" w:uiPriority="9" w:unhideWhenUsed="1" w:qFormat="1"/>
+    <w:lsdException w:name="heading 9" w:semiHidden="1" w:uiPriority="9" w:unhideWhenUsed="1" w:qFormat="1"/>
+    <w:lsdException w:name="index 1" w:semiHidden="1" w:unhideWhenUsed="1"/>
+    <w:lsdException w:name="index 2" w:semiHidden="1" w:unhideWhenUsed="1"/>
+    <w:lsdException w:name="index 3" w:semiHidden="1" w:unhideWhenUsed="1"/>
+    <w:lsdException w:name="index 4" w:semiHidden="1" w:unhideWhenUsed="1"/>
+    <w:lsdException w:name="index 5" w:semiHidden="1" w:unhideWhenUsed="1"/>
+    <w:lsdException w:name="index 6" w:semiHidden="1" w:unhideWhenUsed="1"/>
+    <w:lsdException w:name="index 7" w:semiHidden="1" w:unhideWhenUsed="1"/>
+    <w:lsdException w:name="index 8" w:semiHidden="1" w:unhideWhenUsed="1"/>
+    <w:lsdException w:name="index 9" w:semiHidden="1" w:unhideWhenUsed="1"/>
+    <w:lsdException w:name="toc 1" w:semiHidden="1" w:uiPriority="39" w:unhideWhenUsed="1"/>
+    <w:lsdException w:name="toc 2" w:semiHidden="1" w:uiPriority="39" w:unhideWhenUsed="1"/>
+    <w:lsdException w:name="toc 3" w:semiHidden="1" w:uiPriority="39" w:unhideWhenUsed="1"/>
+    <w:lsdException w:name="toc 4" w:semiHidden="1" w:uiPriority="39" w:unhideWhenUsed="1"/>
+    <w:lsdException w:name="toc 5" w:semiHidden="1" w:uiPriority="39" w:unhideWhenUsed="1"/>
+    <w:lsdException w:name="toc 6" w:semiHidden="1" w:uiPriority="39" w:unhideWhenUsed="1"/>
+    <w:lsdException w:name="toc 7" w:semiHidden="1" w:uiPriority="39" w:unhideWhenUsed="1"/>
+    <w:lsdException w:name="toc 8" w:semiHidden="1" w:uiPriority="39" w:unhideWhenUsed="1"/>
+    <w:lsdException w:name="toc 9" w:semiHidden="1" w:uiPriority="39" w:unhideWhenUsed="1"/>
+    <w:lsdException w:name="Normal Indent" w:semiHidden="1" w:unhideWhenUsed="1"/>
+    <w:lsdException w:name="footnote text" w:semiHidden="1" w:unhideWhenUsed="1"/>
+    <w:lsdException w:name="annotation text" w:semiHidden="1" w:unhideWhenUsed="1"/>
+    <w:lsdException w:name="header" w:semiHidden="1" w:unhideWhenUsed="1"/>
+    <w:lsdException w:name="footer" w:semiHidden="1" w:unhideWhenUsed="1"/>
+    <w:lsdException w:name="index heading" w:semiHidden="1" w:unhideWhenUsed="1"/>
+    <w:lsdException w:name="caption" w:semiHidden="1" w:uiPriority="35" w:unhideWhenUsed="1" w:qFormat="1"/>
+    <w:lsdException w:name="table of figures" w:semiHidden="1" w:unhideWhenUsed="1"/>
+    <w:lsdException w:name="envelope address" w:semiHidden="1" w:unhideWhenUsed="1"/>
+    <w:lsdException w:name="envelope return" w:semiHidden="1" w:unhideWhenUsed="1"/>
+    <w:lsdException w:name="footnote reference" w:semiHidden="1" w:unhideWhenUsed="1"/>
+    <w:lsdException w:name="annotation reference" w:semiHidden="1" w:unhideWhenUsed="1"/>
+    <w:lsdException w:name="line number" w:semiHidden="1" w:unhideWhenUsed="1"/>
+    <w:lsdException w:name="page number" w:semiHidden="1" w:unhideWhenUsed="1"/>
+    <w:lsdException w:name="endnote reference" w:semiHidden="1" w:unhideWhenUsed="1"/>
+    <w:lsdException w:name="endnote text" w:semiHidden="1" w:unhideWhenUsed="1"/>
+    <w:lsdException w:name="table of authorities" w:semiHidden="1" w:unhideWhenUsed="1"/>
+    <w:lsdException w:name="macro" w:semiHidden="1" w:unhideWhenUsed="1"/>
+    <w:lsdException w:name="toa heading" w:semiHidden="1" w:unhideWhenUsed="1"/>
+    <w:lsdException w:name="List" w:semiHidden="1" w:unhideWhenUsed="1"/>
+    <w:lsdException w:name="List Bullet" w:semiHidden="1" w:unhideWhenUsed="1"/>
+    <w:lsdException w:name="List Number" w:semiHidden="1" w:unhideWhenUsed="1"/>
+    <w:lsdException w:name="List 2" w:semiHidden="1" w:unhideWhenUsed="1"/>
+    <w:lsdException w:name="List 3" w:semiHidden="1" w:unhideWhenUsed="1"/>
+    <w:lsdException w:name="List 4" w:semiHidden="1" w:unhideWhenUsed="1"/>
+    <w:lsdException w:name="List 5" w:semiHidden="1" w:unhideWhenUsed="1"/>
+    <w:lsdException w:name="List Bullet 2" w:semiHidden="1" w:unhideWhenUsed="1"/>
+    <w:lsdException w:name="List Bullet 3" w:semiHidden="1" w:unhideWhenUsed="1"/>
+    <w:lsdException w:name="List Bullet 4" w:semiHidden="1" w:unhideWhenUsed="1"/>
+    <w:lsdException w:name="List Bullet 5" w:semiHidden="1" w:unhideWhenUsed="1"/>
+    <w:lsdException w:name="List Number 2" w:semiHidden="1" w:unhideWhenUsed="1"/>
+    <w:lsdException w:name="List Number 3" w:semiHidden="1" w:unhideWhenUsed="1"/>
+    <w:lsdException w:name="List Number 4" w:semiHidden="1" w:unhideWhenUsed="1"/>
+    <w:lsdException w:name="List Number 5" w:semiHidden="1" w:unhideWhenUsed="1"/>
+    <w:lsdException w:name="Title" w:uiPriority="10" w:qFormat="1"/>
+    <w:lsdException w:name="Closing" w:semiHidden="1" w:unhideWhenUsed="1"/>
+    <w:lsdException w:name="Signature" w:semiHidden="1" w:unhideWhenUsed="1"/>
+    <w:lsdException w:name="Default Paragraph Font" w:semiHidden="1" w:uiPriority="1" w:unhideWhenUsed="1"/>
+    <w:lsdException w:name="Body Text" w:semiHidden="1" w:unhideWhenUsed="1"/>
+    <w:lsdException w:name="Body Text Indent" w:semiHidden="1" w:unhideWhenUsed="1"/>
+    <w:lsdException w:name="List Continue" w:semiHidden="1" w:unhideWhenUsed="1"/>
+    <w:lsdException w:name="List Continue 2" w:semiHidden="1" w:unhideWhenUsed="1"/>
+    <w:lsdException w:name="List Continue 3" w:semiHidden="1" w:unhideWhenUsed="1"/>
+    <w:lsdException w:name="List Continue 4" w:semiHidden="1" w:unhideWhenUsed="1"/>
+    <w:lsdException w:name="List Continue 5" w:semiHidden="1" w:unhideWhenUsed="1"/>
+    <w:lsdException w:name="Message Header" w:semiHidden="1" w:unhideWhenUsed="1"/>
+    <w:lsdException w:name="Subtitle" w:uiPriority="11" w:qFormat="1"/>
+    <w:lsdException w:name="Salutation" w:semiHidden="1" w:unhideWhenUsed="1"/>
+    <w:lsdException w:name="Date" w:semiHidden="1" w:unhideWhenUsed="1"/>
+    <w:lsdException w:name="Body Text First Indent" w:semiHidden="1" w:unhideWhenUsed="1"/>
+    <w:lsdException w:name="Body Text First Indent 2" w:semiHidden="1" w:unhideWhenUsed="1"/>
+    <w:lsdException w:name="Note Heading" w:semiHidden="1" w:unhideWhenUsed="1"/>
+    <w:lsdException w:name="Body Text 2" w:semiHidden="1" w:unhideWhenUsed="1"/>
+    <w:lsdException w:name="Body Text 3" w:semiHidden="1" w:unhideWhenUsed="1"/>
+    <w:lsdException w:name="Body Text Indent 2" w:semiHidden="1" w:unhideWhenUsed="1"/>
+    <w:lsdException w:name="Body Text Indent 3" w:semiHidden="1" w:unhideWhenUsed="1"/>
+    <w:lsdException w:name="Block Text" w:semiHidden="1" w:unhideWhenUsed="1"/>
+    <w:lsdException w:name="Hyperlink" w:semiHidden="1" w:unhideWhenUsed="1"/>
+    <w:lsdException w:name="FollowedHyperlink" w:semiHidden="1" w:unhideWhenUsed="1"/>
+    <w:lsdException w:name="Strong" w:uiPriority="22" w:qFormat="1"/>
+    <w:lsdException w:name="Emphasis" w:uiPriority="20" w:qFormat="1"/>
+    <w:lsdException w:name="Document Map" w:semiHidden="1" w:unhideWhenUsed="1"/>
+    <w:lsdException w:name="Plain Text" w:semiHidden="1" w:unhideWhenUsed="1"/>
+    <w:lsdException w:name="E-mail Signature" w:semiHidden="1" w:unhideWhenUsed="1"/>
+    <w:lsdException w:name="HTML Top of Form" w:semiHidden="1" w:unhideWhenUsed="1"/>
+    <w:lsdException w:name="HTML Bottom of Form" w:semiHidden="1" w:unhideWhenUsed="1"/>
+    <w:lsdException w:name="Normal (Web)" w:semiHidden="1" w:unhideWhenUsed="1"/>
+    <w:lsdException w:name="HTML Acronym" w:semiHidden="1" w:unhideWhenUsed="1"/>
+    <w:lsdException w:name="HTML Address" w:semiHidden="1" w:unhideWhenUsed="1"/>
+    <w:lsdException w:name="HTML Cite" w:semiHidden="1" w:unhideWhenUsed="1"/>
+    <w:lsdException w:name="HTML Code" w:semiHidden="1" w:unhideWhenUsed="1"/>
+    <w:lsdException w:name="HTML Definition" w:semiHidden="1" w:unhideWhenUsed="1"/>
+    <w:lsdException w:name="HTML Keyboard" w:semiHidden="1" w:unhideWhenUsed="1"/>
+    <w:lsdException w:name="HTML Preformatted" w:semiHidden="1" w:unhideWhenUsed="1"/>
+    <w:lsdException w:name="HTML Sample" w:semiHidden="1" w:unhideWhenUsed="1"/>
+    <w:lsdException w:name="HTML Typewriter" w:semiHidden="1" w:unhideWhenUsed="1"/>
+    <w:lsdException w:name="HTML Variable" w:semiHidden="1" w:unhideWhenUsed="1"/>
+    <w:lsdException w:name="Normal Table" w:semiHidden="1" w:unhideWhenUsed="1"/>
+    <w:lsdException w:name="annotation subject" w:semiHidden="1" w:unhideWhenUsed="1"/>
+    <w:lsdException w:name="No List" w:semiHidden="1" w:unhideWhenUsed="1"/>
+    <w:lsdException w:name="Outline List 1" w:semiHidden="1" w:unhideWhenUsed="1"/>
+    <w:lsdException w:name="Outline List 2" w:semiHidden="1" w:unhideWhenUsed="1"/>
+    <w:lsdException w:name="Outline List 3" w:semiHidden="1" w:unhideWhenUsed="1"/>
+    <w:lsdException w:name="Table Simple 1" w:semiHidden="1" w:unhideWhenUsed="1"/>
+    <w:lsdException w:name="Table Simple 2" w:semiHidden="1" w:unhideWhenUsed="1"/>
+    <w:lsdException w:name="Table Simple 3" w:semiHidden="1" w:unhideWhenUsed="1"/>
+    <w:lsdException w:name="Table Classic 1" w:semiHidden="1" w:unhideWhenUsed="1"/>
+    <w:lsdException w:name="Table Classic 2" w:semiHidden="1" w:unhideWhenUsed="1"/>
+    <w:lsdException w:name="Table Classic 3" w:semiHidden="1" w:unhideWhenUsed="1"/>
+    <w:lsdException w:name="Table Classic 4" w:semiHidden="1" w:unhideWhenUsed="1"/>
+    <w:lsdException w:name="Table Colorful 1" w:semiHidden="1" w:unhideWhenUsed="1"/>
+    <w:lsdException w:name="Table Colorful 2" w:semiHidden="1" w:unhideWhenUsed="1"/>
+    <w:lsdException w:name="Table Colorful 3" w:semiHidden="1" w:unhideWhenUsed="1"/>
+    <w:lsdException w:name="Table Columns 1" w:semiHidden="1" w:unhideWhenUsed="1"/>
+    <w:lsdException w:name="Table Columns 2" w:semiHidden="1" w:unhideWhenUsed="1"/>
+    <w:lsdException w:name="Table Columns 3" w:semiHidden="1" w:unhideWhenUsed="1"/>
+    <w:lsdException w:name="Table Columns 4" w:semiHidden="1" w:unhideWhenUsed="1"/>
+    <w:lsdException w:name="Table Columns 5" w:semiHidden="1" w:unhideWhenUsed="1"/>
+    <w:lsdException w:name="Table Grid 1" w:semiHidden="1" w:unhideWhenUsed="1"/>
+    <w:lsdException w:name="Table Grid 2" w:semiHidden="1" w:unhideWhenUsed="1"/>
+    <w:lsdException w:name="Table Grid 3" w:semiHidden="1" w:unhideWhenUsed="1"/>
+    <w:lsdException w:name="Table Grid 4" w:semiHidden="1" w:unhideWhenUsed="1"/>
+    <w:lsdException w:name="Table Grid 5" w:semiHidden="1" w:unhideWhenUsed="1"/>
+    <w:lsdException w:name="Table Grid 6" w:semiHidden="1" w:unhideWhenUsed="1"/>
+    <w:lsdException w:name="Table Grid 7" w:semiHidden="1" w:unhideWhenUsed="1"/>
+    <w:lsdException w:name="Table Grid 8" w:semiHidden="1" w:unhideWhenUsed="1"/>
+    <w:lsdException w:name="Table List 1" w:semiHidden="1" w:unhideWhenUsed="1"/>
+    <w:lsdException w:name="Table List 2" w:semiHidden="1" w:unhideWhenUsed="1"/>
+    <w:lsdException w:name="Table List 3" w:semiHidden="1" w:unhideWhenUsed="1"/>
+    <w:lsdException w:name="Table List 4" w:semiHidden="1" w:unhideWhenUsed="1"/>
+    <w:lsdException w:name="Table List 5" w:semiHidden="1" w:unhideWhenUsed="1"/>
+    <w:lsdException w:name="Table List 6" w:semiHidden="1" w:unhideWhenUsed="1"/>
+    <w:lsdException w:name="Table List 7" w:semiHidden="1" w:unhideWhenUsed="1"/>
+    <w:lsdException w:name="Table List 8" w:semiHidden="1" w:unhideWhenUsed="1"/>
+    <w:lsdException w:name="Table 3D effects 1" w:semiHidden="1" w:unhideWhenUsed="1"/>
+    <w:lsdException w:name="Table 3D effects 2" w:semiHidden="1" w:unhideWhenUsed="1"/>
+    <w:lsdException w:name="Table 3D effects 3" w:semiHidden="1" w:unhideWhenUsed="1"/>
+    <w:lsdException w:name="Table Contemporary" w:semiHidden="1" w:unhideWhenUsed="1"/>
+    <w:lsdException w:name="Table Elegant" w:semiHidden="1" w:unhideWhenUsed="1"/>
+    <w:lsdException w:name="Table Professional" w:semiHidden="1" w:unhideWhenUsed="1"/>
+    <w:lsdException w:name="Table Subtle 1" w:semiHidden="1" w:unhideWhenUsed="1"/>
+    <w:lsdException w:name="Table Subtle 2" w:semiHidden="1" w:unhideWhenUsed="1"/>
+    <w:lsdException w:name="Table Web 1" w:semiHidden="1" w:unhideWhenUsed="1"/>
+    <w:lsdException w:name="Table Web 2" w:semiHidden="1" w:unhideWhenUsed="1"/>
+    <w:lsdException w:name="Table Web 3" w:semiHidden="1" w:unhideWhenUsed="1"/>
+    <w:lsdException w:name="Balloon Text" w:semiHidden="1" w:unhideWhenUsed="1"/>
+    <w:lsdException w:name="Table Grid" w:uiPriority="59"/>
+    <w:lsdException w:name="Table Theme" w:semiHidden="1" w:unhideWhenUsed="1"/>
+    <w:lsdException w:name="Placeholder Text" w:semiHidden="1"/>
+    <w:lsdException w:name="No Spacing" w:uiPriority="1" w:qFormat="1"/>
+    <w:lsdException w:name="Light Shading" w:uiPriority="60"/>
+    <w:lsdException w:name="Light List" w:uiPriority="61"/>
+    <w:lsdException w:name="Light Grid" w:uiPriority="62"/>
+    <w:lsdException w:name="Medium Shading 1" w:uiPriority="63"/>
+    <w:lsdException w:name="Medium Shading 2" w:uiPriority="64"/>
+    <w:lsdException w:name="Medium List 1" w:uiPriority="65"/>
+    <w:lsdException w:name="Medium List 2" w:uiPriority="66"/>
+    <w:lsdException w:name="Medium Grid 1" w:uiPriority="67"/>
+    <w:lsdException w:name="Medium Grid 2" w:uiPriority="68"/>
+    <w:lsdException w:name="Medium Grid 3" w:uiPriority="69"/>
+    <w:lsdException w:name="Dark List" w:uiPriority="70"/>
+    <w:lsdException w:name="Colorful Shading" w:uiPriority="71"/>
+    <w:lsdException w:name="Colorful List" w:uiPriority="72"/>
+    <w:lsdException w:name="Colorful Grid" w:uiPriority="73"/>
+    <w:lsdException w:name="Light Shading Accent 1" w:uiPriority="60"/>
+    <w:lsdException w:name="Light List Accent 1" w:uiPriority="61"/>
+    <w:lsdException w:name="Light Grid Accent 1" w:uiPriority="62"/>
+    <w:lsdException w:name="Medium Shading 1 Accent 1" w:uiPriority="63"/>
+    <w:lsdException w:name="Medium Shading 2 Accent 1" w:uiPriority="64"/>
+    <w:lsdException w:name="Medium List 1 Accent 1" w:uiPriority="65"/>
+    <w:lsdException w:name="Revision" w:semiHidden="1"/>
+    <w:lsdException w:name="List Paragraph" w:uiPriority="34" w:qFormat="1"/>
+    <w:lsdException w:name="Quote" w:uiPriority="29" w:qFormat="1"/>
+    <w:lsdException w:name="Intense Quote" w:uiPriority="30" w:qFormat="1"/>
+    <w:lsdException w:name="Medium List 2 Accent 1" w:uiPriority="66"/>
+    <w:lsdException w:name="Medium Grid 1 Accent 1" w:uiPriority="67"/>
+    <w:lsdException w:name="Medium Grid 2 Accent 1" w:uiPriority="68"/>
+    <w:lsdException w:name="Medium Grid 3 Accent 1" w:uiPriority="69"/>
+    <w:lsdException w:name="Dark List Accent 1" w:uiPriority="70"/>
+    <w:lsdException w:name="Colorful Shading Accent 1" w:uiPriority="71"/>
+    <w:lsdException w:name="Colorful List Accent 1" w:uiPriority="72"/>
+    <w:lsdException w:name="Colorful Grid Accent 1" w:uiPriority="73"/>
+    <w:lsdException w:name="Light Shading Accent 2" w:uiPriority="60"/>
+    <w:lsdException w:name="Light List Accent 2" w:uiPriority="61"/>
+    <w:lsdException w:name="Light Grid Accent 2" w:uiPriority="62"/>
+    <w:lsdException w:name="Medium Shading 1 Accent 2" w:uiPriority="63"/>
+    <w:lsdException w:name="Medium Shading 2 Accent 2" w:uiPriority="64"/>
+    <w:lsdException w:name="Medium List 1 Accent 2" w:uiPriority="65"/>
+    <w:lsdException w:name="Medium List 2 Accent 2" w:uiPriority="66"/>
+    <w:lsdException w:name="Medium Grid 1 Accent 2" w:uiPriority="67"/>
+    <w:lsdException w:name="Medium Grid 2 Accent 2" w:uiPriority="68"/>
+    <w:lsdException w:name="Medium Grid 3 Accent 2" w:uiPriority="69"/>
+    <w:lsdException w:name="Dark List Accent 2" w:uiPriority="70"/>
+    <w:lsdException w:name="Colorful Shading Accent 2" w:uiPriority="71"/>
+    <w:lsdException w:name="Colorful List Accent 2" w:uiPriority="72"/>
+    <w:lsdException w:name="Colorful Grid Accent 2" w:uiPriority="73"/>
+    <w:lsdException w:name="Light Shading Accent 3" w:uiPriority="60"/>
+    <w:lsdException w:name="Light List Accent 3" w:uiPriority="61"/>
+    <w:lsdException w:name="Light Grid Accent 3" w:uiPriority="62"/>
+    <w:lsdException w:name="Medium Shading 1 Accent 3" w:uiPriority="63"/>
+    <w:lsdException w:name="Medium Shading 2 Accent 3" w:uiPriority="64"/>
+    <w:lsdException w:name="Medium List 1 Accent 3" w:uiPriority="65"/>
+    <w:lsdException w:name="Medium List 2 Accent 3" w:uiPriority="66"/>
+    <w:lsdException w:name="Medium Grid 1 Accent 3" w:uiPriority="67"/>
+    <w:lsdException w:name="Medium Grid 2 Accent 3" w:uiPriority="68"/>
+    <w:lsdException w:name="Medium Grid 3 Accent 3" w:uiPriority="69"/>
+    <w:lsdException w:name="Dark List Accent 3" w:uiPriority="70"/>
+    <w:lsdException w:name="Colorful Shading Accent 3" w:uiPriority="71"/>
+    <w:lsdException w:name="Colorful List Accent 3" w:uiPriority="72"/>
+    <w:lsdException w:name="Colorful Grid Accent 3" w:uiPriority="73"/>
+    <w:lsdException w:name="Light Shading Accent 4" w:uiPriority="60"/>
+    <w:lsdException w:name="Light List Accent 4" w:uiPriority="61"/>
+    <w:lsdException w:name="Light Grid Accent 4" w:uiPriority="62"/>
+    <w:lsdException w:name="Medium Shading 1 Accent 4" w:uiPriority="63"/>
+    <w:lsdException w:name="Medium Shading 2 Accent 4" w:uiPriority="64"/>
+    <w:lsdException w:name="Medium List 1 Accent 4" w:uiPriority="65"/>
+    <w:lsdException w:name="Medium List 2 Accent 4" w:uiPriority="66"/>
+    <w:lsdException w:name="Medium Grid 1 Accent 4" w:uiPriority="67"/>
+    <w:lsdException w:name="Medium Grid 2 Accent 4" w:uiPriority="68"/>
+    <w:lsdException w:name="Medium Grid 3 Accent 4" w:uiPriority="69"/>
+    <w:lsdException w:name="Dark List Accent 4" w:uiPriority="70"/>
+    <w:lsdException w:name="Colorful Shading Accent 4" w:uiPriority="71"/>
+    <w:lsdException w:name="Colorful List Accent 4" w:uiPriority="72"/>
+    <w:lsdException w:name="Colorful Grid Accent 4" w:uiPriority="73"/>
+    <w:lsdException w:name="Light Shading Accent 5" w:uiPriority="60"/>
+    <w:lsdException w:name="Light List Accent 5" w:uiPriority="61"/>
+    <w:lsdException w:name="Light Grid Accent 5" w:uiPriority="62"/>
+    <w:lsdException w:name="Medium Shading 1 Accent 5" w:uiPriority="63"/>
+    <w:lsdException w:name="Medium Shading 2 Accent 5" w:uiPriority="64"/>
+    <w:lsdException w:name="Medium List 1 Accent 5" w:uiPriority="65"/>
+    <w:lsdException w:name="Medium List 2 Accent 5" w:uiPriority="66"/>
+    <w:lsdException w:name="Medium Grid 1 Accent 5" w:uiPriority="67"/>
+    <w:lsdException w:name="Medium Grid 2 Accent 5" w:uiPriority="68"/>
+    <w:lsdException w:name="Medium Grid 3 Accent 5" w:uiPriority="69"/>
+    <w:lsdException w:name="Dark List Accent 5" w:uiPriority="70"/>
+    <w:lsdException w:name="Colorful Shading Accent 5" w:uiPriority="71"/>
+    <w:lsdException w:name="Colorful List Accent 5" w:uiPriority="72"/>
+    <w:lsdException w:name="Colorful Grid Accent 5" w:uiPriority="73"/>
+    <w:lsdException w:name="Light Shading Accent 6" w:uiPriority="60"/>
+    <w:lsdException w:name="Light List Accent 6" w:uiPriority="61"/>
+    <w:lsdException w:name="Light Grid Accent 6" w:uiPriority="62"/>
+    <w:lsdException w:name="Medium Shading 1 Accent 6" w:uiPriority="63"/>
+    <w:lsdException w:name="Medium Shading 2 Accent 6" w:uiPriority="64"/>
+    <w:lsdException w:name="Medium List 1 Accent 6" w:uiPriority="65"/>
+    <w:lsdException w:name="Medium List 2 Accent 6" w:uiPriority="66"/>
+    <w:lsdException w:name="Medium Grid 1 Accent 6" w:uiPriority="67"/>
+    <w:lsdException w:name="Medium Grid 2 Accent 6" w:uiPriority="68"/>
+    <w:lsdException w:name="Medium Grid 3 Accent 6" w:uiPriority="69"/>
+    <w:lsdException w:name="Dark List Accent 6" w:uiPriority="70"/>
+    <w:lsdException w:name="Colorful Shading Accent 6" w:uiPriority="71"/>
+    <w:lsdException w:name="Colorful List Accent 6" w:uiPriority="72"/>
+    <w:lsdException w:name="Colorful Grid Accent 6" w:uiPriority="73"/>
+    <w:lsdException w:name="Subtle Emphasis" w:uiPriority="19" w:qFormat="1"/>
+    <w:lsdException w:name="Intense Emphasis" w:uiPriority="21" w:qFormat="1"/>
+    <w:lsdException w:name="Subtle Reference" w:uiPriority="31" w:qFormat="1"/>
+    <w:lsdException w:name="Intense Reference" w:uiPriority="32" w:qFormat="1"/>
+    <w:lsdException w:name="Book Title" w:uiPriority="33" w:qFormat="1"/>
+    <w:lsdException w:name="Bibliography" w:semiHidden="1" w:uiPriority="37" w:unhideWhenUsed="1"/>
+    <w:lsdException w:name="TOC Heading" w:semiHidden="1" w:uiPriority="39" w:unhideWhenUsed="1" w:qFormat="1"/>
+    <w:lsdException w:name="Plain Table 1" w:uiPriority="41"/>
+    <w:lsdException w:name="Plain Table 2" w:uiPriority="42"/>
+    <w:lsdException w:name="Plain Table 3" w:uiPriority="43"/>
+    <w:lsdException w:name="Plain Table 4" w:uiPriority="44"/>
+    <w:lsdException w:name="Plain Table 5" w:uiPriority="45"/>
+    <w:lsdException w:name="Grid Table Light" w:uiPriority="40"/>
+    <w:lsdException w:name="Grid Table 1 Light" w:uiPriority="46"/>
+    <w:lsdException w:name="Grid Table 2" w:uiPriority="47"/>
+    <w:lsdException w:name="Grid Table 3" w:uiPriority="48"/>
+    <w:lsdException w:name="Grid Table 4" w:uiPriority="49"/>
+    <w:lsdException w:name="Grid Table 5 Dark" w:uiPriority="50"/>
+    <w:lsdException w:name="Grid Table 6 Colorful" w:uiPriority="51"/>
+    <w:lsdException w:name="Grid Table 7 Colorful" w:uiPriority="52"/>
+    <w:lsdException w:name="Grid Table 1 Light Accent 1" w:uiPriority="46"/>
+    <w:lsdException w:name="Grid Table 2 Accent 1" w:uiPriority="47"/>
+    <w:lsdException w:name="Grid Table 3 Accent 1" w:uiPriority="48"/>
+    <w:lsdException w:name="Grid Table 4 Accent 1" w:uiPriority="49"/>
+    <w:lsdException w:name="Grid Table 5 Dark Accent 1" w:uiPriority="50"/>
+    <w:lsdException w:name="Grid Table 6 Colorful Accent 1" w:uiPriority="51"/>
+    <w:lsdException w:name="Grid Table 7 Colorful Accent 1" w:uiPriority="52"/>
+    <w:lsdException w:name="Grid Table 1 Light Accent 2" w:uiPriority="46"/>
+    <w:lsdException w:name="Grid Table 2 Accent 2" w:uiPriority="47"/>
+    <w:lsdException w:name="Grid Table 3 Accent 2" w:uiPriority="48"/>
+    <w:lsdException w:name="Grid Table 4 Accent 2" w:uiPriority="49"/>
+    <w:lsdException w:name="Grid Table 5 Dark Accent 2" w:uiPriority="50"/>
+    <w:lsdException w:name="Grid Table 6 Colorful Accent 2" w:uiPriority="51"/>
+    <w:lsdException w:name="Grid Table 7 Colorful Accent 2" w:uiPriority="52"/>
+    <w:lsdException w:name="Grid Table 1 Light Accent 3" w:uiPriority="46"/>
+    <w:lsdException w:name="Grid Table 2 Accent 3" w:uiPriority="47"/>
+    <w:lsdException w:name="Grid Table 3 Accent 3" w:uiPriority="48"/>
+    <w:lsdException w:name="Grid Table 4 Accent 3" w:uiPriority="49"/>
+    <w:lsdException w:name="Grid Table 5 Dark Accent 3" w:uiPriority="50"/>
+    <w:lsdException w:name="Grid Table 6 Colorful Accent 3" w:uiPriority="51"/>
+    <w:lsdException w:name="Grid Table 7 Colorful Accent 3" w:uiPriority="52"/>
+    <w:lsdException w:name="Grid Table 1 Light Accent 4" w:uiPriority="46"/>
+    <w:lsdException w:name="Grid Table 2 Accent 4" w:uiPriority="47"/>
+    <w:lsdException w:name="Grid Table 3 Accent 4" w:uiPriority="48"/>
+    <w:lsdException w:name="Grid Table 4 Accent 4" w:uiPriority="49"/>
+    <w:lsdException w:name="Grid Table 5 Dark Accent 4" w:uiPriority="50"/>
+    <w:lsdException w:name="Grid Table 6 Colorful Accent 4" w:uiPriority="51"/>
+    <w:lsdException w:name="Grid Table 7 Colorful Accent 4" w:uiPriority="52"/>
+    <w:lsdException w:name="Grid Table 1 Light Accent 5" w:uiPriority="46"/>
+    <w:lsdException w:name="Grid Table 2 Accent 5" w:uiPriority="47"/>
+    <w:lsdException w:name="Grid Table 3 Accent 5" w:uiPriority="48"/>
+    <w:lsdException w:name="Grid Table 4 Accent 5" w:uiPriority="49"/>
+    <w:lsdException w:name="Grid Table 5 Dark Accent 5" w:uiPriority="50"/>
+    <w:lsdException w:name="Grid Table 6 Colorful Accent 5" w:uiPriority="51"/>
+    <w:lsdException w:name="Grid Table 7 Colorful Accent 5" w:uiPriority="52"/>
+    <w:lsdException w:name="Grid Table 1 Light Accent 6" w:uiPriority="46"/>
+    <w:lsdException w:name="Grid Table 2 Accent 6" w:uiPriority="47"/>
+    <w:lsdException w:name="Grid Table 3 Accent 6" w:uiPriority="48"/>
+    <w:lsdException w:name="Grid Table 4 Accent 6" w:uiPriority="49"/>
+    <w:lsdException w:name="Grid Table 5 Dark Accent 6" w:uiPriority="50"/>
+    <w:lsdException w:name="Grid Table 6 Colorful Accent 6" w:uiPriority="51"/>
+    <w:lsdException w:name="Grid Table 7 Colorful Accent 6" w:uiPriority="52"/>
+    <w:lsdException w:name="List Table 1 Light" w:uiPriority="46"/>
+    <w:lsdException w:name="List Table 2" w:uiPriority="47"/>
+    <w:lsdException w:name="List Table 3" w:uiPriority="48"/>
+    <w:lsdException w:name="List Table 4" w:uiPriority="49"/>
+    <w:lsdException w:name="List Table 5 Dark" w:uiPriority="50"/>
+    <w:lsdException w:name="List Table 6 Colorful" w:uiPriority="51"/>
+    <w:lsdException w:name="List Table 7 Colorful" w:uiPriority="52"/>
+    <w:lsdException w:name="List Table 1 Light Accent 1" w:uiPriority="46"/>
+    <w:lsdException w:name="List Table 2 Accent 1" w:uiPriority="47"/>
+    <w:lsdException w:name="List Table 3 Accent 1" w:uiPriority="48"/>
+    <w:lsdException w:name="List Table 4 Accent 1" w:uiPriority="49"/>
+    <w:lsdException w:name="List Table 5 Dark Accent 1" w:uiPriority="50"/>
+    <w:lsdException w:name="List Table 6 Colorful Accent 1" w:uiPriority="51"/>
+    <w:lsdException w:name="List Table 7 Colorful Accent 1" w:uiPriority="52"/>
+    <w:lsdException w:name="List Table 1 Light Accent 2" w:uiPriority="46"/>
+    <w:lsdException w:name="List Table 2 Accent 2" w:uiPriority="47"/>
+    <w:lsdException w:name="List Table 3 Accent 2" w:uiPriority="48"/>
+    <w:lsdException w:name="List Table 4 Accent 2" w:uiPriority="49"/>
+    <w:lsdException w:name="List Table 5 Dark Accent 2" w:uiPriority="50"/>
+    <w:lsdException w:name="List Table 6 Colorful Accent 2" w:uiPriority="51"/>
+    <w:lsdException w:name="List Table 7 Colorful Accent 2" w:uiPriority="52"/>
+    <w:lsdException w:name="List Table 1 Light Accent 3" w:uiPriority="46"/>
+    <w:lsdException w:name="List Table 2 Accent 3" w:uiPriority="47"/>
+    <w:lsdException w:name="List Table 3 Accent 3" w:uiPriority="48"/>
+    <w:lsdException w:name="List Table 4 Accent 3" w:uiPriority="49"/>
+    <w:lsdException w:name="List Table 5 Dark Accent 3" w:uiPriority="50"/>
+    <w:lsdException w:name="List Table 6 Colorful Accent 3" w:uiPriority="51"/>
+    <w:lsdException w:name="List Table 7 Colorful Accent 3" w:uiPriority="52"/>
+    <w:lsdException w:name="List Table 1 Light Accent 4" w:uiPriority="46"/>
+    <w:lsdException w:name="List Table 2 Accent 4" w:uiPriority="47"/>
+    <w:lsdException w:name="List Table 3 Accent 4" w:uiPriority="48"/>
+    <w:lsdException w:name="List Table 4 Accent 4" w:uiPriority="49"/>
+    <w:lsdException w:name="List Table 5 Dark Accent 4" w:uiPriority="50"/>
+    <w:lsdException w:name="List Table 6 Colorful Accent 4" w:uiPriority="51"/>
+    <w:lsdException w:name="List Table 7 Colorful Accent 4" w:uiPriority="52"/>
+    <w:lsdException w:name="List Table 1 Light Accent 5" w:uiPriority="46"/>
+    <w:lsdException w:name="List Table 2 Accent 5" w:uiPriority="47"/>
+    <w:lsdException w:name="List Table 3 Accent 5" w:uiPriority="48"/>
+    <w:lsdException w:name="List Table 4 Accent 5" w:uiPriority="49"/>
+    <w:lsdException w:name="List Table 5 Dark Accent 5" w:uiPriority="50"/>
+    <w:lsdException w:name="List Table 6 Colorful Accent 5" w:uiPriority="51"/>
+    <w:lsdException w:name="List Table 7 Colorful Accent 5" w:uiPriority="52"/>
+    <w:lsdException w:name="List Table 1 Light Accent 6" w:uiPriority="46"/>
+    <w:lsdException w:name="List Table 2 Accent 6" w:uiPriority="47"/>
+    <w:lsdException w:name="List Table 3 Accent 6" w:uiPriority="48"/>
+    <w:lsdException w:name="List Table 4 Accent 6" w:uiPriority="49"/>
+    <w:lsdException w:name="List Table 5 Dark Accent 6" w:uiPriority="50"/>
+    <w:lsdException w:name="List Table 6 Colorful Accent 6" w:uiPriority="51"/>
+    <w:lsdException w:name="List Table 7 Colorful Accent 6" w:uiPriority="52"/>
   </w:latentStyles>
   <w:style w:type="paragraph" w:default="1" w:styleId="Normal">
     <w:name w:val="Normal"/>
@@ -2878,7 +2830,7 @@
 </file>
 
 <file path=customXml/itemProps1.xml><?xml version="1.0" encoding="utf-8"?>
-<ds:datastoreItem xmlns:ds="http://schemas.openxmlformats.org/officeDocument/2006/customXml" ds:itemID="{07C6AFCF-6898-41A9-AF84-0CE34BC5C373}">
+<ds:datastoreItem xmlns:ds="http://schemas.openxmlformats.org/officeDocument/2006/customXml" ds:itemID="{580142E1-2ECF-48F5-BBF7-81E6D6998748}">
   <ds:schemaRefs>
     <ds:schemaRef ds:uri="http://schemas.openxmlformats.org/officeDocument/2006/bibliography"/>
   </ds:schemaRefs>
@@ -2886,7 +2838,7 @@
 </file>
 
 <file path=customXml/itemProps2.xml><?xml version="1.0" encoding="utf-8"?>
-<ds:datastoreItem xmlns:ds="http://schemas.openxmlformats.org/officeDocument/2006/customXml" ds:itemID="{C2317666-4123-4B5C-B74A-C85518476CC1}">
+<ds:datastoreItem xmlns:ds="http://schemas.openxmlformats.org/officeDocument/2006/customXml" ds:itemID="{11B35B2E-AB50-47E8-B964-1A87C3C08AE8}">
   <ds:schemaRefs>
     <ds:schemaRef ds:uri="http://schemas.openxmlformats.org/officeDocument/2006/bibliography"/>
   </ds:schemaRefs>
@@ -2894,7 +2846,7 @@
 </file>
 
 <file path=customXml/itemProps3.xml><?xml version="1.0" encoding="utf-8"?>
-<ds:datastoreItem xmlns:ds="http://schemas.openxmlformats.org/officeDocument/2006/customXml" ds:itemID="{60A85117-3ABB-460B-9B63-FA6E562DCF62}">
+<ds:datastoreItem xmlns:ds="http://schemas.openxmlformats.org/officeDocument/2006/customXml" ds:itemID="{AC36374A-A11B-4C8D-A949-33A13BCDA83C}">
   <ds:schemaRefs>
     <ds:schemaRef ds:uri="http://schemas.openxmlformats.org/officeDocument/2006/bibliography"/>
   </ds:schemaRefs>

</xml_diff>

<commit_message>
1) Rebuilt ErikEJ.SqlCe40.CSDK to require Sql CE V4.0.0.0.
2) Changed CloudApiPublic project to require Sql CE V4.0.0.0.
3) Fixed all project to require specific versions latest (Sample app from the GAC, CloudApiPublic from the hint path to 3rdParty).
4) Added another project to copy the license files into the proper directories.
5) Removed SQL CE Embedded Resources from CloudApiPublic project.
6) Removed specific version requirement for RateBar in sample app project (it is accessed via hint path).
7) Removed all of the COM object reading from the setup project.
8) Chained the installation exes to run the SQL CE setup project after Cloud SDK setup is complete.  Known bug: The SQL CE installation runs when it doesn't need to.
9) Updated the release procedure doc.
</commit_message>
<xml_diff>
--- a/Preparing for a staging release.docx
+++ b/Preparing for a staging release.docx
@@ -196,83 +196,6 @@
         <w:t xml:space="preserve"> SIGNING FILES I do not mean the changes to the projects to turn on signing, but instead the certificates or keys</w:t>
       </w:r>
     </w:p>
-    <w:p>
-      <w:r>
-        <w:t xml:space="preserve">Change properties in </w:t>
-      </w:r>
-      <w:proofErr w:type="spellStart"/>
-      <w:r>
-        <w:t>CloudApiPublic</w:t>
-      </w:r>
-      <w:proofErr w:type="spellEnd"/>
-      <w:r>
-        <w:t xml:space="preserve">, </w:t>
-      </w:r>
-      <w:proofErr w:type="spellStart"/>
-      <w:r>
-        <w:t>CloudSetupSdkSyncSample</w:t>
-      </w:r>
-      <w:proofErr w:type="spellEnd"/>
-      <w:r>
-        <w:t xml:space="preserve">, and </w:t>
-      </w:r>
-      <w:proofErr w:type="spellStart"/>
-      <w:r>
-        <w:t>CloudSetupSdkSyncSampleSupport</w:t>
-      </w:r>
-      <w:proofErr w:type="spellEnd"/>
-      <w:r>
-        <w:t xml:space="preserve"> to add code-signing with the </w:t>
-      </w:r>
-      <w:proofErr w:type="spellStart"/>
-      <w:r>
-        <w:t>CloudPlatformCodeSigning.pfx</w:t>
-      </w:r>
-      <w:proofErr w:type="spellEnd"/>
-      <w:r>
-        <w:t xml:space="preserve">.  For </w:t>
-      </w:r>
-      <w:proofErr w:type="spellStart"/>
-      <w:r>
-        <w:t>CloudApiPublic</w:t>
-      </w:r>
-      <w:proofErr w:type="spellEnd"/>
-      <w:r>
-        <w:t xml:space="preserve"> and </w:t>
-      </w:r>
-      <w:proofErr w:type="spellStart"/>
-      <w:r>
-        <w:t>CloudSetupSdkSyncSampleSupport</w:t>
-      </w:r>
-      <w:proofErr w:type="spellEnd"/>
-      <w:r>
-        <w:t xml:space="preserve">, in project properties, use the signing tab. For </w:t>
-      </w:r>
-      <w:proofErr w:type="spellStart"/>
-      <w:r>
-        <w:t>CloudSetupSdkSyncSample</w:t>
-      </w:r>
-      <w:proofErr w:type="spellEnd"/>
-      <w:r>
-        <w:t xml:space="preserve">, click Number 6, select Releases, then click the Signing tab.  Set the Digital Certificate File, Certificate Password, and set Sign Output Files to “Setup.exe and Windows Installer Package”.  Press </w:t>
-      </w:r>
-      <w:proofErr w:type="spellStart"/>
-      <w:r>
-        <w:t>Ctrl+Shift+S</w:t>
-      </w:r>
-      <w:proofErr w:type="spellEnd"/>
-      <w:r>
-        <w:t xml:space="preserve"> to save all.  I have </w:t>
-      </w:r>
-      <w:proofErr w:type="spellStart"/>
-      <w:r>
-        <w:t>CloudPlatformCodeSigning.pfx</w:t>
-      </w:r>
-      <w:proofErr w:type="spellEnd"/>
-      <w:r>
-        <w:t xml:space="preserve"> in the directory C:\CertBackup\CloudSigning which is used in commands below; so if you change it, then change the commands accordingly.  </w:t>
-      </w:r>
-    </w:p>
     <w:p/>
     <w:p>
       <w:r>
@@ -280,6 +203,22 @@
       </w:r>
     </w:p>
     <w:p>
+      <w:r>
+        <w:t>Increment the version build number of any 3</w:t>
+      </w:r>
+      <w:r>
+        <w:rPr>
+          <w:vertAlign w:val="superscript"/>
+        </w:rPr>
+        <w:t>rd</w:t>
+      </w:r>
+      <w:r>
+        <w:t xml:space="preserve"> party DLL built from source if it was changed.</w:t>
+      </w:r>
+    </w:p>
+    <w:p>
+      <w:bookmarkStart w:id="0" w:name="_GoBack"/>
+      <w:bookmarkEnd w:id="0"/>
       <w:r>
         <w:t>In Debug solution configuration, clean solution.  Check that it succeeded.</w:t>
       </w:r>
@@ -388,7 +327,18 @@
         </w:numPr>
       </w:pPr>
       <w:r>
-        <w:t>tlbimp.exe BadgeCOM.dll /</w:t>
+        <w:t>(Note: Change the versions in this line</w:t>
+      </w:r>
+      <w:proofErr w:type="gramStart"/>
+      <w:r>
+        <w:t xml:space="preserve">)  </w:t>
+      </w:r>
+      <w:r>
+        <w:t>tlbimp.exe</w:t>
+      </w:r>
+      <w:proofErr w:type="gramEnd"/>
+      <w:r>
+        <w:t xml:space="preserve"> BadgeCOM.dll /</w:t>
       </w:r>
       <w:proofErr w:type="spellStart"/>
       <w:r>
@@ -396,13 +346,8 @@
       </w:r>
       <w:proofErr w:type="spellEnd"/>
       <w:r>
-        <w:t xml:space="preserve"> /publickey:C:\CertBackup\CloudSigning\CloudPlatformCodeSigning.pub /out</w:t>
-      </w:r>
-      <w:proofErr w:type="gramStart"/>
-      <w:r>
-        <w:t>:BadgeCOMLib.dll</w:t>
-      </w:r>
-      <w:proofErr w:type="gramEnd"/>
+        <w:t xml:space="preserve"> /publickey:C:\CertBackup\CloudSigning\CloudPlatformCodeSigning.pub /out:BadgeCOMLib.dll</w:t>
+      </w:r>
       <w:r>
         <w:t xml:space="preserve">  /company:Cloud.com  /</w:t>
       </w:r>
@@ -428,6 +373,18 @@
       </w:r>
       <w:r>
         <w:t xml:space="preserve"> /asmversion:0.1.6.0  /productversion:0.1.6.0</w:t>
+      </w:r>
+    </w:p>
+    <w:p>
+      <w:pPr>
+        <w:pStyle w:val="ListParagraph"/>
+        <w:numPr>
+          <w:ilvl w:val="0"/>
+          <w:numId w:val="6"/>
+        </w:numPr>
+      </w:pPr>
+      <w:r>
+        <w:t>sn.exe -R BadgeCOMLib.dll C:\CertBackup\CloudSigning\CloudPlatformCodeSigning.pfx</w:t>
       </w:r>
     </w:p>
     <w:p>
@@ -439,7 +396,7 @@
         </w:numPr>
       </w:pPr>
       <w:r>
-        <w:t>NOTE: Plug in the proper version above!</w:t>
+        <w:t>requires password to certificate</w:t>
       </w:r>
     </w:p>
     <w:p>
@@ -450,20 +407,21 @@
           <w:numId w:val="6"/>
         </w:numPr>
       </w:pPr>
-      <w:r>
-        <w:t>sn.exe -R BadgeCOMLib.dll C:\CertBackup\CloudSigning\CloudPlatformCodeSigning.pfx</w:t>
-      </w:r>
-    </w:p>
-    <w:p>
-      <w:pPr>
-        <w:pStyle w:val="ListParagraph"/>
-        <w:numPr>
-          <w:ilvl w:val="1"/>
-          <w:numId w:val="6"/>
-        </w:numPr>
-      </w:pPr>
-      <w:r>
-        <w:t>requires password to certificate</w:t>
+      <w:proofErr w:type="gramStart"/>
+      <w:r>
+        <w:t>copy</w:t>
+      </w:r>
+      <w:proofErr w:type="gramEnd"/>
+      <w:r>
+        <w:t xml:space="preserve"> /Y BadgeCOMLib.dll ..\..\..\</w:t>
+      </w:r>
+      <w:proofErr w:type="spellStart"/>
+      <w:r>
+        <w:t>CloudSdkSyncSample</w:t>
+      </w:r>
+      <w:proofErr w:type="spellEnd"/>
+      <w:r>
+        <w:t>\bin\release\BadgeCOMLib.dll</w:t>
       </w:r>
     </w:p>
     <w:p>
@@ -488,32 +446,20 @@
       </w:r>
       <w:proofErr w:type="spellEnd"/>
       <w:r>
-        <w:t>\bin\release\BadgeCOMLib.dll</w:t>
-      </w:r>
-    </w:p>
-    <w:p>
-      <w:pPr>
-        <w:pStyle w:val="ListParagraph"/>
-        <w:numPr>
-          <w:ilvl w:val="0"/>
-          <w:numId w:val="6"/>
-        </w:numPr>
-      </w:pPr>
-      <w:proofErr w:type="gramStart"/>
-      <w:r>
-        <w:t>copy</w:t>
-      </w:r>
-      <w:proofErr w:type="gramEnd"/>
-      <w:r>
-        <w:t xml:space="preserve"> /Y BadgeCOMLib.dll ..\..\..\</w:t>
-      </w:r>
-      <w:proofErr w:type="spellStart"/>
-      <w:r>
-        <w:t>CloudSdkSyncSample</w:t>
-      </w:r>
-      <w:proofErr w:type="spellEnd"/>
-      <w:r>
         <w:t>\bin\debug\BadgeCOMLib.dll</w:t>
+      </w:r>
+    </w:p>
+    <w:p>
+      <w:r>
+        <w:t xml:space="preserve">Check the </w:t>
+      </w:r>
+      <w:proofErr w:type="spellStart"/>
+      <w:r>
+        <w:t>CloudApiPublic</w:t>
+      </w:r>
+      <w:proofErr w:type="spellEnd"/>
+      <w:r>
+        <w:t xml:space="preserve"> and Sample-Live-Sync references.  Make sure that specific versions are selected, and that the references specify the proper versions.</w:t>
       </w:r>
     </w:p>
     <w:p>
@@ -1165,12 +1111,7 @@
     </w:p>
     <w:p>
       <w:r>
-        <w:t>When t</w:t>
-      </w:r>
-      <w:bookmarkStart w:id="0" w:name="_GoBack"/>
-      <w:bookmarkEnd w:id="0"/>
-      <w:r>
-        <w:t>he release has been tested, merge the release branch back into master, but don’t merge the signing changes or the switch to the cloudstaging.us URL.</w:t>
+        <w:t>When the release has been tested, merge the release branch back into master, but don’t merge the signing changes or the switch to the cloudstaging.us URL.</w:t>
       </w:r>
     </w:p>
     <w:p>
@@ -1747,6 +1688,119 @@
     </w:lvl>
   </w:abstractNum>
   <w:abstractNum w:abstractNumId="4">
+    <w:nsid w:val="4FD265A2"/>
+    <w:multiLevelType w:val="hybridMultilevel"/>
+    <w:tmpl w:val="93EEAC36"/>
+    <w:lvl w:ilvl="0" w:tplc="04090001">
+      <w:start w:val="1"/>
+      <w:numFmt w:val="bullet"/>
+      <w:lvlText w:val=""/>
+      <w:lvlJc w:val="left"/>
+      <w:pPr>
+        <w:ind w:left="720" w:hanging="360"/>
+      </w:pPr>
+      <w:rPr>
+        <w:rFonts w:ascii="Symbol" w:hAnsi="Symbol" w:hint="default"/>
+      </w:rPr>
+    </w:lvl>
+    <w:lvl w:ilvl="1" w:tplc="04090003" w:tentative="1">
+      <w:start w:val="1"/>
+      <w:numFmt w:val="bullet"/>
+      <w:lvlText w:val="o"/>
+      <w:lvlJc w:val="left"/>
+      <w:pPr>
+        <w:ind w:left="1440" w:hanging="360"/>
+      </w:pPr>
+      <w:rPr>
+        <w:rFonts w:ascii="Courier New" w:hAnsi="Courier New" w:cs="Courier New" w:hint="default"/>
+      </w:rPr>
+    </w:lvl>
+    <w:lvl w:ilvl="2" w:tplc="04090005" w:tentative="1">
+      <w:start w:val="1"/>
+      <w:numFmt w:val="bullet"/>
+      <w:lvlText w:val=""/>
+      <w:lvlJc w:val="left"/>
+      <w:pPr>
+        <w:ind w:left="2160" w:hanging="360"/>
+      </w:pPr>
+      <w:rPr>
+        <w:rFonts w:ascii="Wingdings" w:hAnsi="Wingdings" w:hint="default"/>
+      </w:rPr>
+    </w:lvl>
+    <w:lvl w:ilvl="3" w:tplc="04090001" w:tentative="1">
+      <w:start w:val="1"/>
+      <w:numFmt w:val="bullet"/>
+      <w:lvlText w:val=""/>
+      <w:lvlJc w:val="left"/>
+      <w:pPr>
+        <w:ind w:left="2880" w:hanging="360"/>
+      </w:pPr>
+      <w:rPr>
+        <w:rFonts w:ascii="Symbol" w:hAnsi="Symbol" w:hint="default"/>
+      </w:rPr>
+    </w:lvl>
+    <w:lvl w:ilvl="4" w:tplc="04090003" w:tentative="1">
+      <w:start w:val="1"/>
+      <w:numFmt w:val="bullet"/>
+      <w:lvlText w:val="o"/>
+      <w:lvlJc w:val="left"/>
+      <w:pPr>
+        <w:ind w:left="3600" w:hanging="360"/>
+      </w:pPr>
+      <w:rPr>
+        <w:rFonts w:ascii="Courier New" w:hAnsi="Courier New" w:cs="Courier New" w:hint="default"/>
+      </w:rPr>
+    </w:lvl>
+    <w:lvl w:ilvl="5" w:tplc="04090005" w:tentative="1">
+      <w:start w:val="1"/>
+      <w:numFmt w:val="bullet"/>
+      <w:lvlText w:val=""/>
+      <w:lvlJc w:val="left"/>
+      <w:pPr>
+        <w:ind w:left="4320" w:hanging="360"/>
+      </w:pPr>
+      <w:rPr>
+        <w:rFonts w:ascii="Wingdings" w:hAnsi="Wingdings" w:hint="default"/>
+      </w:rPr>
+    </w:lvl>
+    <w:lvl w:ilvl="6" w:tplc="04090001" w:tentative="1">
+      <w:start w:val="1"/>
+      <w:numFmt w:val="bullet"/>
+      <w:lvlText w:val=""/>
+      <w:lvlJc w:val="left"/>
+      <w:pPr>
+        <w:ind w:left="5040" w:hanging="360"/>
+      </w:pPr>
+      <w:rPr>
+        <w:rFonts w:ascii="Symbol" w:hAnsi="Symbol" w:hint="default"/>
+      </w:rPr>
+    </w:lvl>
+    <w:lvl w:ilvl="7" w:tplc="04090003" w:tentative="1">
+      <w:start w:val="1"/>
+      <w:numFmt w:val="bullet"/>
+      <w:lvlText w:val="o"/>
+      <w:lvlJc w:val="left"/>
+      <w:pPr>
+        <w:ind w:left="5760" w:hanging="360"/>
+      </w:pPr>
+      <w:rPr>
+        <w:rFonts w:ascii="Courier New" w:hAnsi="Courier New" w:cs="Courier New" w:hint="default"/>
+      </w:rPr>
+    </w:lvl>
+    <w:lvl w:ilvl="8" w:tplc="04090005" w:tentative="1">
+      <w:start w:val="1"/>
+      <w:numFmt w:val="bullet"/>
+      <w:lvlText w:val=""/>
+      <w:lvlJc w:val="left"/>
+      <w:pPr>
+        <w:ind w:left="6480" w:hanging="360"/>
+      </w:pPr>
+      <w:rPr>
+        <w:rFonts w:ascii="Wingdings" w:hAnsi="Wingdings" w:hint="default"/>
+      </w:rPr>
+    </w:lvl>
+  </w:abstractNum>
+  <w:abstractNum w:abstractNumId="5">
     <w:nsid w:val="50A80F9E"/>
     <w:multiLevelType w:val="hybridMultilevel"/>
     <w:tmpl w:val="828E2130"/>
@@ -1859,7 +1913,7 @@
       </w:rPr>
     </w:lvl>
   </w:abstractNum>
-  <w:abstractNum w:abstractNumId="5">
+  <w:abstractNum w:abstractNumId="6">
     <w:nsid w:val="70733634"/>
     <w:multiLevelType w:val="hybridMultilevel"/>
     <w:tmpl w:val="51545D3E"/>
@@ -1973,10 +2027,10 @@
     </w:lvl>
   </w:abstractNum>
   <w:num w:numId="1">
-    <w:abstractNumId w:val="4"/>
+    <w:abstractNumId w:val="5"/>
   </w:num>
   <w:num w:numId="2">
-    <w:abstractNumId w:val="5"/>
+    <w:abstractNumId w:val="6"/>
   </w:num>
   <w:num w:numId="3">
     <w:abstractNumId w:val="2"/>
@@ -1988,10 +2042,10 @@
     <w:abstractNumId w:val="3"/>
   </w:num>
   <w:num w:numId="6">
-    <w:abstractNumId w:val="4"/>
+    <w:abstractNumId w:val="5"/>
   </w:num>
   <w:num w:numId="7">
-    <w:abstractNumId w:val="5"/>
+    <w:abstractNumId w:val="6"/>
   </w:num>
   <w:num w:numId="8">
     <w:abstractNumId w:val="3"/>
@@ -2004,6 +2058,9 @@
   </w:num>
   <w:num w:numId="11">
     <w:abstractNumId w:val="1"/>
+  </w:num>
+  <w:num w:numId="12">
+    <w:abstractNumId w:val="4"/>
   </w:num>
 </w:numbering>
 </file>
@@ -2294,6 +2351,15 @@
       <w:szCs w:val="20"/>
     </w:rPr>
   </w:style>
+  <w:style w:type="paragraph" w:styleId="NoSpacing">
+    <w:name w:val="No Spacing"/>
+    <w:uiPriority w:val="1"/>
+    <w:qFormat/>
+    <w:rsid w:val="003C11D3"/>
+    <w:pPr>
+      <w:spacing w:after="0" w:line="240" w:lineRule="auto"/>
+    </w:pPr>
+  </w:style>
 </w:styles>
 </file>
 
@@ -2582,6 +2648,15 @@
       <w:sz w:val="20"/>
       <w:szCs w:val="20"/>
     </w:rPr>
+  </w:style>
+  <w:style w:type="paragraph" w:styleId="NoSpacing">
+    <w:name w:val="No Spacing"/>
+    <w:uiPriority w:val="1"/>
+    <w:qFormat/>
+    <w:rsid w:val="003C11D3"/>
+    <w:pPr>
+      <w:spacing w:after="0" w:line="240" w:lineRule="auto"/>
+    </w:pPr>
   </w:style>
 </w:styles>
 </file>
@@ -2884,7 +2959,7 @@
 </file>
 
 <file path=customXml/itemProps1.xml><?xml version="1.0" encoding="utf-8"?>
-<ds:datastoreItem xmlns:ds="http://schemas.openxmlformats.org/officeDocument/2006/customXml" ds:itemID="{5C89AD32-73AE-4002-908F-A804828CAD79}">
+<ds:datastoreItem xmlns:ds="http://schemas.openxmlformats.org/officeDocument/2006/customXml" ds:itemID="{A86FF8EF-75C8-429B-8F35-EACC2433DBCA}">
   <ds:schemaRefs>
     <ds:schemaRef ds:uri="http://schemas.openxmlformats.org/officeDocument/2006/bibliography"/>
   </ds:schemaRefs>
@@ -2892,7 +2967,7 @@
 </file>
 
 <file path=customXml/itemProps2.xml><?xml version="1.0" encoding="utf-8"?>
-<ds:datastoreItem xmlns:ds="http://schemas.openxmlformats.org/officeDocument/2006/customXml" ds:itemID="{E5245597-82DA-415E-8A14-B1B8B2AEC9FF}">
+<ds:datastoreItem xmlns:ds="http://schemas.openxmlformats.org/officeDocument/2006/customXml" ds:itemID="{04A05D13-CC20-4053-B32D-F142ACD76443}">
   <ds:schemaRefs>
     <ds:schemaRef ds:uri="http://schemas.openxmlformats.org/officeDocument/2006/bibliography"/>
   </ds:schemaRefs>
@@ -2900,7 +2975,7 @@
 </file>
 
 <file path=customXml/itemProps3.xml><?xml version="1.0" encoding="utf-8"?>
-<ds:datastoreItem xmlns:ds="http://schemas.openxmlformats.org/officeDocument/2006/customXml" ds:itemID="{5A6C9413-AB43-48BE-A729-A23900CBB857}">
+<ds:datastoreItem xmlns:ds="http://schemas.openxmlformats.org/officeDocument/2006/customXml" ds:itemID="{7531029C-5AE6-49F5-AB4D-EC87ECC5D78D}">
   <ds:schemaRefs>
     <ds:schemaRef ds:uri="http://schemas.openxmlformats.org/officeDocument/2006/bibliography"/>
   </ds:schemaRefs>

</xml_diff>

<commit_message>
1) Modified the release procedure document to remove the release notes.
</commit_message>
<xml_diff>
--- a/Preparing for a staging release.docx
+++ b/Preparing for a staging release.docx
@@ -26,19 +26,8 @@
       </w:r>
     </w:p>
     <w:p>
-      <w:r>
-        <w:t xml:space="preserve">Add the release notes to </w:t>
-      </w:r>
-      <w:proofErr w:type="spellStart"/>
-      <w:r>
-        <w:t>CloudApiPublic</w:t>
-      </w:r>
-      <w:proofErr w:type="spellEnd"/>
-      <w:r>
-        <w:t>\WindowsSdkReleaseNotes.txt.</w:t>
-      </w:r>
-    </w:p>
-    <w:p>
+      <w:bookmarkStart w:id="0" w:name="_GoBack"/>
+      <w:bookmarkEnd w:id="0"/>
       <w:r>
         <w:t xml:space="preserve">Change </w:t>
       </w:r>
@@ -217,8 +206,6 @@
       </w:r>
     </w:p>
     <w:p>
-      <w:bookmarkStart w:id="0" w:name="_GoBack"/>
-      <w:bookmarkEnd w:id="0"/>
       <w:r>
         <w:t>In Debug solution configuration, clean solution.  Check that it succeeded.</w:t>
       </w:r>
@@ -2959,7 +2946,7 @@
 </file>
 
 <file path=customXml/itemProps1.xml><?xml version="1.0" encoding="utf-8"?>
-<ds:datastoreItem xmlns:ds="http://schemas.openxmlformats.org/officeDocument/2006/customXml" ds:itemID="{A86FF8EF-75C8-429B-8F35-EACC2433DBCA}">
+<ds:datastoreItem xmlns:ds="http://schemas.openxmlformats.org/officeDocument/2006/customXml" ds:itemID="{93DCBABB-2073-4B4D-A44E-A2A2184271ED}">
   <ds:schemaRefs>
     <ds:schemaRef ds:uri="http://schemas.openxmlformats.org/officeDocument/2006/bibliography"/>
   </ds:schemaRefs>
@@ -2967,7 +2954,7 @@
 </file>
 
 <file path=customXml/itemProps2.xml><?xml version="1.0" encoding="utf-8"?>
-<ds:datastoreItem xmlns:ds="http://schemas.openxmlformats.org/officeDocument/2006/customXml" ds:itemID="{04A05D13-CC20-4053-B32D-F142ACD76443}">
+<ds:datastoreItem xmlns:ds="http://schemas.openxmlformats.org/officeDocument/2006/customXml" ds:itemID="{9AAF8497-79D0-4E68-BDFC-71697D3A2034}">
   <ds:schemaRefs>
     <ds:schemaRef ds:uri="http://schemas.openxmlformats.org/officeDocument/2006/bibliography"/>
   </ds:schemaRefs>
@@ -2975,7 +2962,7 @@
 </file>
 
 <file path=customXml/itemProps3.xml><?xml version="1.0" encoding="utf-8"?>
-<ds:datastoreItem xmlns:ds="http://schemas.openxmlformats.org/officeDocument/2006/customXml" ds:itemID="{7531029C-5AE6-49F5-AB4D-EC87ECC5D78D}">
+<ds:datastoreItem xmlns:ds="http://schemas.openxmlformats.org/officeDocument/2006/customXml" ds:itemID="{AE8FAF0B-EDB2-407E-A698-CD409B3B327F}">
   <ds:schemaRefs>
     <ds:schemaRef ds:uri="http://schemas.openxmlformats.org/officeDocument/2006/bibliography"/>
   </ds:schemaRefs>

</xml_diff>

<commit_message>
1) Switch versions to 0.1.6.0.
2) Pointed to cloudstaging.us.
3) ???? CloudSetup.isproj changed project reference from Cloud to CloudApiPublic????
4) Changed setup cloud.com.com to cloud.com.
5) Added copyright in the CloudSdkSyncSampleSupport project.
6) Updated the release procedure document.
</commit_message>
<xml_diff>
--- a/Preparing for a staging release.docx
+++ b/Preparing for a staging release.docx
@@ -14,175 +14,54 @@
     </w:p>
     <w:p>
       <w:r>
-        <w:t xml:space="preserve">Make a new branch for the release: </w:t>
-      </w:r>
-      <w:proofErr w:type="spellStart"/>
-      <w:r>
-        <w:t>git</w:t>
-      </w:r>
-      <w:proofErr w:type="spellEnd"/>
-      <w:r>
-        <w:t xml:space="preserve"> checkout –b 20130218A0Release0_1_4.</w:t>
-      </w:r>
-    </w:p>
-    <w:p>
+        <w:t>Make a new branch for the release: git checkout –b 20130218A0Release0_1_4.</w:t>
+      </w:r>
+    </w:p>
+    <w:p>
+      <w:r>
+        <w:t>Change the define in CLDefinitions from development cliff servers to the cloudstaging servers. (CloudApiPublic\Static\CLDefinitions: define STAGING_BACKEND.</w:t>
+      </w:r>
+    </w:p>
+    <w:p>
+      <w:r>
+        <w:t xml:space="preserve">Change the BadgeCom, </w:t>
+      </w:r>
+      <w:r>
+        <w:t>Sample-Live-Sync</w:t>
+      </w:r>
+      <w:r>
+        <w:t>,  CloudApiPublic and CloudSetupSdkSyncSample, and CloudSetupSdkSyncSampleSupport Assembly and File Versions to the current release.  E.g., 0.1.2.0.  For CloudSetupSdkSyncSample, click Project Assistant, and then Application Information.  Set the application version.</w:t>
+      </w:r>
+      <w:r>
+        <w:t xml:space="preserve">  For BadgeCom, edit the Resources\BadgeCom.rc Version field.</w:t>
+      </w:r>
+    </w:p>
+    <w:p>
+      <w:r>
+        <w:t>Set the project for signing (CloudApiPublic, CloudSetupSdkSyncSampleSupport, CloudSetupSdkSyncSample).</w:t>
+      </w:r>
+    </w:p>
+    <w:p>
+      <w:r>
+        <w:t>Test the application under Visual Studio to make sure it is working.</w:t>
+      </w:r>
+    </w:p>
+    <w:p>
+      <w:r>
+        <w:t>Close Visual Studio.</w:t>
+      </w:r>
       <w:bookmarkStart w:id="0" w:name="_GoBack"/>
       <w:bookmarkEnd w:id="0"/>
-      <w:r>
-        <w:t xml:space="preserve">Change </w:t>
-      </w:r>
-      <w:proofErr w:type="gramStart"/>
-      <w:r>
-        <w:t>the define</w:t>
-      </w:r>
-      <w:proofErr w:type="gramEnd"/>
-      <w:r>
-        <w:t xml:space="preserve"> in </w:t>
-      </w:r>
-      <w:proofErr w:type="spellStart"/>
-      <w:r>
-        <w:t>CLDefinitions</w:t>
-      </w:r>
-      <w:proofErr w:type="spellEnd"/>
-      <w:r>
-        <w:t xml:space="preserve"> from development cliff servers to the </w:t>
-      </w:r>
-      <w:proofErr w:type="spellStart"/>
-      <w:r>
-        <w:t>cloudstaging</w:t>
-      </w:r>
-      <w:proofErr w:type="spellEnd"/>
-      <w:r>
-        <w:t xml:space="preserve"> servers. (</w:t>
-      </w:r>
-      <w:proofErr w:type="spellStart"/>
-      <w:r>
-        <w:t>CloudApiPublic</w:t>
-      </w:r>
-      <w:proofErr w:type="spellEnd"/>
-      <w:r>
-        <w:t>\Static\</w:t>
-      </w:r>
-      <w:proofErr w:type="spellStart"/>
-      <w:r>
-        <w:t>CLDefinitions</w:t>
-      </w:r>
-      <w:proofErr w:type="spellEnd"/>
-      <w:r>
-        <w:t>: define STAGING_BACKEND.</w:t>
-      </w:r>
-    </w:p>
-    <w:p>
-      <w:r>
-        <w:t xml:space="preserve">Change the </w:t>
-      </w:r>
-      <w:proofErr w:type="spellStart"/>
-      <w:r>
-        <w:t>BadgeCom</w:t>
-      </w:r>
-      <w:proofErr w:type="spellEnd"/>
-      <w:r>
-        <w:t xml:space="preserve">, </w:t>
-      </w:r>
-      <w:proofErr w:type="spellStart"/>
-      <w:r>
-        <w:t>CloudSdkSyncSample</w:t>
-      </w:r>
-      <w:proofErr w:type="spellEnd"/>
-      <w:proofErr w:type="gramStart"/>
-      <w:r>
-        <w:t xml:space="preserve">,  </w:t>
-      </w:r>
-      <w:proofErr w:type="spellStart"/>
-      <w:r>
-        <w:t>CloudApiPublic</w:t>
-      </w:r>
-      <w:proofErr w:type="spellEnd"/>
-      <w:proofErr w:type="gramEnd"/>
-      <w:r>
-        <w:t xml:space="preserve"> and </w:t>
-      </w:r>
-      <w:proofErr w:type="spellStart"/>
-      <w:r>
-        <w:t>CloudSetupSdkSyncSample</w:t>
-      </w:r>
-      <w:proofErr w:type="spellEnd"/>
-      <w:r>
-        <w:t xml:space="preserve">, and </w:t>
-      </w:r>
-      <w:proofErr w:type="spellStart"/>
-      <w:r>
-        <w:t>CloudSetupSdkSyncSampleSupport</w:t>
-      </w:r>
-      <w:proofErr w:type="spellEnd"/>
-      <w:r>
-        <w:t xml:space="preserve"> Assembly and File Versions to the current release.  E.g., 0.1.2.0.  For </w:t>
-      </w:r>
-      <w:proofErr w:type="spellStart"/>
-      <w:r>
-        <w:t>CloudSetupSdkSyncSample</w:t>
-      </w:r>
-      <w:proofErr w:type="spellEnd"/>
-      <w:r>
-        <w:t>, click Project Assistant, and then Application Information.  Set the application version.</w:t>
-      </w:r>
-      <w:r>
-        <w:t xml:space="preserve">  For </w:t>
-      </w:r>
-      <w:proofErr w:type="spellStart"/>
-      <w:r>
-        <w:t>BadgeCom</w:t>
-      </w:r>
-      <w:proofErr w:type="spellEnd"/>
-      <w:r>
-        <w:t>, edit the Resources\</w:t>
-      </w:r>
-      <w:proofErr w:type="spellStart"/>
-      <w:r>
-        <w:t>BadgeCom.rc</w:t>
-      </w:r>
-      <w:proofErr w:type="spellEnd"/>
-      <w:r>
-        <w:t xml:space="preserve"> Version field.</w:t>
-      </w:r>
-    </w:p>
-    <w:p>
-      <w:r>
-        <w:t>Test the application under Visual Studio to make sure it is working.</w:t>
-      </w:r>
-    </w:p>
-    <w:p>
-      <w:r>
-        <w:t>Push the release branch to remote. DO NOT CHECK-IN SIGNING FILES* TO GITHUB!!!!!! Including .</w:t>
-      </w:r>
-      <w:proofErr w:type="spellStart"/>
-      <w:r>
-        <w:t>pfx</w:t>
-      </w:r>
-      <w:proofErr w:type="spellEnd"/>
-      <w:r>
-        <w:t xml:space="preserve"> files copied to the projects where you changed the settings.  These should be ignored by </w:t>
-      </w:r>
-      <w:proofErr w:type="spellStart"/>
-      <w:r>
-        <w:t>gitignore</w:t>
-      </w:r>
-      <w:proofErr w:type="spellEnd"/>
-      <w:r>
-        <w:t>, but remove them anyway.</w:t>
+    </w:p>
+    <w:p>
+      <w:r>
+        <w:t>Push the release branch to remote. DO NOT CHECK-IN SIGNING FILES* TO GITHUB!!!!!! Including .pfx files copied to the projects where you changed the settings.  These should be ignored by gitignore, but remove them anyway.</w:t>
       </w:r>
     </w:p>
     <w:p>
       <w:r>
         <w:tab/>
-      </w:r>
-      <w:proofErr w:type="gramStart"/>
-      <w:r>
-        <w:t>*  By</w:t>
-      </w:r>
-      <w:proofErr w:type="gramEnd"/>
-      <w:r>
-        <w:t xml:space="preserve"> SIGNING FILES I do not mean the changes to the projects to turn on signing, but instead the certificates or keys</w:t>
+        <w:t>*  By SIGNING FILES I do not mean the changes to the projects to turn on signing, but instead the certificates or keys</w:t>
       </w:r>
     </w:p>
     <w:p/>
@@ -212,15 +91,7 @@
     </w:p>
     <w:p>
       <w:r>
-        <w:t xml:space="preserve">In </w:t>
-      </w:r>
-      <w:proofErr w:type="spellStart"/>
-      <w:r>
-        <w:t>ReleaseSampleAppOnly</w:t>
-      </w:r>
-      <w:proofErr w:type="spellEnd"/>
-      <w:r>
-        <w:t xml:space="preserve"> solution configuration, clean solution.  Check that it succeeded.</w:t>
+        <w:t>In ReleaseSampleAppOnly solution configuration, clean solution.  Check that it succeeded.</w:t>
       </w:r>
     </w:p>
     <w:p>
@@ -235,15 +106,7 @@
     </w:p>
     <w:p>
       <w:r>
-        <w:t xml:space="preserve">Build </w:t>
-      </w:r>
-      <w:proofErr w:type="spellStart"/>
-      <w:r>
-        <w:t>BadgeCOM</w:t>
-      </w:r>
-      <w:proofErr w:type="spellEnd"/>
-      <w:r>
-        <w:t xml:space="preserve"> project, check for build success</w:t>
+        <w:t>Build BadgeCOM project, check for build success</w:t>
       </w:r>
     </w:p>
     <w:p>
@@ -253,28 +116,12 @@
     </w:p>
     <w:p>
       <w:r>
-        <w:t xml:space="preserve">Switch to </w:t>
-      </w:r>
-      <w:proofErr w:type="spellStart"/>
-      <w:r>
-        <w:t>ReleaseSampleAppOnly</w:t>
-      </w:r>
-      <w:proofErr w:type="spellEnd"/>
-      <w:r>
-        <w:t xml:space="preserve"> solution configuration</w:t>
-      </w:r>
-    </w:p>
-    <w:p>
-      <w:r>
-        <w:t xml:space="preserve">Build </w:t>
-      </w:r>
-      <w:proofErr w:type="spellStart"/>
-      <w:r>
-        <w:t>BadgeCOM</w:t>
-      </w:r>
-      <w:proofErr w:type="spellEnd"/>
-      <w:r>
-        <w:t xml:space="preserve"> project, check for build success</w:t>
+        <w:t>Switch to ReleaseSampleAppOnly solution configuration</w:t>
+      </w:r>
+    </w:p>
+    <w:p>
+      <w:r>
+        <w:t>Build BadgeCOM project, check for build success</w:t>
       </w:r>
     </w:p>
     <w:p>
@@ -289,21 +136,8 @@
     </w:p>
     <w:p>
       <w:r>
-        <w:t xml:space="preserve">Run these commands in command prompt (use copy/paste to copy </w:t>
-      </w:r>
-      <w:proofErr w:type="spellStart"/>
-      <w:r>
-        <w:t>copy</w:t>
-      </w:r>
-      <w:proofErr w:type="spellEnd"/>
-      <w:r>
-        <w:t xml:space="preserve"> the lines directly from below</w:t>
-      </w:r>
-      <w:proofErr w:type="gramStart"/>
-      <w:r>
-        <w:t>) :</w:t>
-      </w:r>
-      <w:proofErr w:type="gramEnd"/>
+        <w:t>Run these commands in command prompt (use copy/paste to copy copy the lines directly from below) :</w:t>
+      </w:r>
     </w:p>
     <w:p>
       <w:pPr>
@@ -314,43 +148,19 @@
         </w:numPr>
       </w:pPr>
       <w:r>
-        <w:t>(Note: Change the versions in this line</w:t>
-      </w:r>
-      <w:proofErr w:type="gramStart"/>
-      <w:r>
-        <w:t xml:space="preserve">)  </w:t>
-      </w:r>
-      <w:r>
-        <w:t>tlbimp.exe</w:t>
-      </w:r>
-      <w:proofErr w:type="gramEnd"/>
-      <w:r>
-        <w:t xml:space="preserve"> BadgeCOM.dll /</w:t>
-      </w:r>
-      <w:proofErr w:type="spellStart"/>
-      <w:r>
-        <w:t>delaysign</w:t>
-      </w:r>
-      <w:proofErr w:type="spellEnd"/>
-      <w:r>
-        <w:t xml:space="preserve"> /publickey:C:\CertBackup\CloudSigning\CloudPlatformCodeSigning.pub /out:BadgeCOMLib.dll</w:t>
-      </w:r>
-      <w:r>
-        <w:t xml:space="preserve">  /company:Cloud.com  /</w:t>
-      </w:r>
-      <w:proofErr w:type="spellStart"/>
-      <w:r>
-        <w:t>copyright:</w:t>
+        <w:t xml:space="preserve">(Note: Change the versions in this line)  </w:t>
+      </w:r>
+      <w:r>
+        <w:t>tlbimp.exe BadgeCOM.dll /delaysign /publickey:C:\CertBackup\CloudSigning\CloudPlatformCodeSigning.pub /out:BadgeCOMLib.dll</w:t>
+      </w:r>
+      <w:r>
+        <w:t xml:space="preserve">  /company:Cloud.com  /copyright:</w:t>
       </w:r>
       <w:r>
         <w:t>"</w:t>
       </w:r>
       <w:r>
-        <w:t>Copyright</w:t>
-      </w:r>
-      <w:proofErr w:type="spellEnd"/>
-      <w:r>
-        <w:t xml:space="preserve"> (C ) Cloud.com.</w:t>
+        <w:t>Copyright (C ) Cloud.com.</w:t>
       </w:r>
       <w:r>
         <w:t xml:space="preserve"> All rights reserved.</w:t>
@@ -394,21 +204,8 @@
           <w:numId w:val="6"/>
         </w:numPr>
       </w:pPr>
-      <w:proofErr w:type="gramStart"/>
-      <w:r>
-        <w:t>copy</w:t>
-      </w:r>
-      <w:proofErr w:type="gramEnd"/>
-      <w:r>
-        <w:t xml:space="preserve"> /Y BadgeCOMLib.dll ..\..\..\</w:t>
-      </w:r>
-      <w:proofErr w:type="spellStart"/>
-      <w:r>
-        <w:t>CloudSdkSyncSample</w:t>
-      </w:r>
-      <w:proofErr w:type="spellEnd"/>
-      <w:r>
-        <w:t>\bin\release\BadgeCOMLib.dll</w:t>
+      <w:r>
+        <w:t>copy /Y BadgeCOMLib.dll ..\..\..\CloudSdkSyncSample\bin\release\BadgeCOMLib.dll</w:t>
       </w:r>
     </w:p>
     <w:p>
@@ -419,207 +216,58 @@
           <w:numId w:val="6"/>
         </w:numPr>
       </w:pPr>
-      <w:proofErr w:type="gramStart"/>
-      <w:r>
-        <w:t>copy</w:t>
-      </w:r>
-      <w:proofErr w:type="gramEnd"/>
-      <w:r>
-        <w:t xml:space="preserve"> /Y BadgeCOMLib.dll ..\..\..\</w:t>
-      </w:r>
-      <w:proofErr w:type="spellStart"/>
-      <w:r>
-        <w:t>CloudSdkSyncSample</w:t>
-      </w:r>
-      <w:proofErr w:type="spellEnd"/>
-      <w:r>
-        <w:t>\bin\debug\BadgeCOMLib.dll</w:t>
-      </w:r>
-    </w:p>
-    <w:p>
-      <w:r>
-        <w:t xml:space="preserve">Check the </w:t>
-      </w:r>
-      <w:proofErr w:type="spellStart"/>
-      <w:r>
-        <w:t>CloudApiPublic</w:t>
-      </w:r>
-      <w:proofErr w:type="spellEnd"/>
-      <w:r>
-        <w:t xml:space="preserve"> and Sample-Live-Sync references.  Make sure that specific versions are selected, and that the references specify the proper versions.</w:t>
-      </w:r>
-    </w:p>
-    <w:p>
-      <w:r>
-        <w:t xml:space="preserve">In the </w:t>
-      </w:r>
-      <w:proofErr w:type="spellStart"/>
-      <w:r>
-        <w:t>CloudApiPublic</w:t>
-      </w:r>
-      <w:proofErr w:type="spellEnd"/>
-      <w:r>
-        <w:t xml:space="preserve"> References, change the </w:t>
-      </w:r>
-      <w:proofErr w:type="spellStart"/>
-      <w:r>
-        <w:t>BadgeCOMLib</w:t>
-      </w:r>
-      <w:proofErr w:type="spellEnd"/>
-      <w:r>
-        <w:t xml:space="preserve"> reference Specific Version to True.  Press </w:t>
-      </w:r>
-      <w:proofErr w:type="spellStart"/>
-      <w:r>
-        <w:t>Ctrl+Shift+S</w:t>
-      </w:r>
-      <w:proofErr w:type="spellEnd"/>
-      <w:r>
-        <w:t xml:space="preserve"> to save all.</w:t>
-      </w:r>
-    </w:p>
-    <w:p>
-      <w:r>
-        <w:t xml:space="preserve">Build </w:t>
-      </w:r>
-      <w:proofErr w:type="spellStart"/>
-      <w:r>
-        <w:t>CloudApiPublic</w:t>
-      </w:r>
-      <w:proofErr w:type="spellEnd"/>
-      <w:r>
-        <w:t xml:space="preserve"> project, check for build success</w:t>
-      </w:r>
-    </w:p>
-    <w:p>
-      <w:r>
-        <w:t xml:space="preserve">Obfuscate </w:t>
-      </w:r>
-      <w:proofErr w:type="spellStart"/>
-      <w:r>
-        <w:t>CloudApiPublic</w:t>
-      </w:r>
-      <w:proofErr w:type="spellEnd"/>
-      <w:r>
-        <w:t xml:space="preserve"> binary in </w:t>
-      </w:r>
-      <w:proofErr w:type="spellStart"/>
-      <w:r>
-        <w:t>CloudApiPublic</w:t>
-      </w:r>
-      <w:proofErr w:type="spellEnd"/>
-      <w:r>
-        <w:t xml:space="preserve">\bin\Release and copy from </w:t>
-      </w:r>
-      <w:proofErr w:type="spellStart"/>
-      <w:r>
-        <w:t>CloudApiPublic</w:t>
-      </w:r>
-      <w:proofErr w:type="spellEnd"/>
-      <w:r>
-        <w:t xml:space="preserve">\bin\Release\Obfuscated to </w:t>
-      </w:r>
-      <w:proofErr w:type="spellStart"/>
-      <w:r>
-        <w:t>CloudApiPublic</w:t>
-      </w:r>
-      <w:proofErr w:type="spellEnd"/>
-      <w:r>
-        <w:t xml:space="preserve">\bin\Release, </w:t>
-      </w:r>
-      <w:proofErr w:type="spellStart"/>
-      <w:r>
-        <w:t>CloudSdkSyncSample</w:t>
-      </w:r>
-      <w:proofErr w:type="spellEnd"/>
-      <w:r>
-        <w:t xml:space="preserve">\bin\Release, and </w:t>
-      </w:r>
-      <w:proofErr w:type="spellStart"/>
-      <w:r>
-        <w:t>CloudSdkSyncSample</w:t>
-      </w:r>
-      <w:proofErr w:type="spellEnd"/>
-      <w:r>
-        <w:t xml:space="preserve">\bin\Debug </w:t>
-      </w:r>
-    </w:p>
-    <w:p>
-      <w:r>
-        <w:t xml:space="preserve">Build </w:t>
-      </w:r>
-      <w:proofErr w:type="spellStart"/>
-      <w:r>
-        <w:t>CloudSetupSdkSyncSampleSupport</w:t>
-      </w:r>
-      <w:proofErr w:type="spellEnd"/>
-      <w:r>
-        <w:t xml:space="preserve"> project, check for build success</w:t>
-      </w:r>
-    </w:p>
-    <w:p>
-      <w:r>
-        <w:t xml:space="preserve">Switch to </w:t>
-      </w:r>
-      <w:proofErr w:type="gramStart"/>
-      <w:r>
-        <w:t>Debug</w:t>
-      </w:r>
-      <w:proofErr w:type="gramEnd"/>
-      <w:r>
-        <w:t xml:space="preserve"> solution configuration</w:t>
-      </w:r>
-    </w:p>
-    <w:p>
-      <w:r>
-        <w:t xml:space="preserve">Build </w:t>
-      </w:r>
-      <w:proofErr w:type="spellStart"/>
-      <w:r>
-        <w:t>CloudSdkSyncSample</w:t>
-      </w:r>
-      <w:proofErr w:type="spellEnd"/>
-      <w:r>
-        <w:t xml:space="preserve"> project, check for build success</w:t>
-      </w:r>
-    </w:p>
-    <w:p>
-      <w:r>
-        <w:t xml:space="preserve">Switch to </w:t>
-      </w:r>
-      <w:proofErr w:type="spellStart"/>
-      <w:r>
-        <w:t>ReleaseSampleAppOnly</w:t>
-      </w:r>
-      <w:proofErr w:type="spellEnd"/>
-      <w:r>
-        <w:t xml:space="preserve"> solution configuration</w:t>
-      </w:r>
-    </w:p>
-    <w:p>
-      <w:r>
-        <w:t xml:space="preserve">Build </w:t>
-      </w:r>
-      <w:proofErr w:type="spellStart"/>
-      <w:r>
-        <w:t>CloudSdkSyncSample</w:t>
-      </w:r>
-      <w:proofErr w:type="spellEnd"/>
-      <w:r>
-        <w:t xml:space="preserve"> project, check for build success</w:t>
-      </w:r>
-    </w:p>
-    <w:p>
-      <w:r>
-        <w:t xml:space="preserve">Build </w:t>
-      </w:r>
-      <w:proofErr w:type="spellStart"/>
-      <w:r>
-        <w:t>CloudSetupSdkSyncSample</w:t>
-      </w:r>
-      <w:proofErr w:type="spellEnd"/>
-      <w:r>
-        <w:t xml:space="preserve"> setup project, check for build success</w:t>
+      <w:r>
+        <w:t>copy /Y BadgeCOMLib.dll ..\..\..\CloudSdkSyncSample\bin\debug\BadgeCOMLib.dll</w:t>
+      </w:r>
+    </w:p>
+    <w:p>
+      <w:r>
+        <w:t>Check the CloudApiPublic and Sample-Live-Sync references.  Make sure that specific versions are selected, and that the references specify the proper versions.</w:t>
+      </w:r>
+    </w:p>
+    <w:p>
+      <w:r>
+        <w:t>In the CloudApiPublic References, change the BadgeCOMLib reference Specific Version to True.  Press Ctrl+Shift+S to save all.</w:t>
+      </w:r>
+    </w:p>
+    <w:p>
+      <w:r>
+        <w:t>Build CloudApiPublic project, check for build success</w:t>
+      </w:r>
+    </w:p>
+    <w:p>
+      <w:r>
+        <w:t xml:space="preserve">Obfuscate CloudApiPublic binary in CloudApiPublic\bin\Release and copy from CloudApiPublic\bin\Release\Obfuscated to CloudApiPublic\bin\Release, CloudSdkSyncSample\bin\Release, and CloudSdkSyncSample\bin\Debug </w:t>
+      </w:r>
+    </w:p>
+    <w:p>
+      <w:r>
+        <w:t>Build CloudSetupSdkSyncSampleSupport project, check for build success</w:t>
+      </w:r>
+    </w:p>
+    <w:p>
+      <w:r>
+        <w:t>Switch to Debug solution configuration</w:t>
+      </w:r>
+    </w:p>
+    <w:p>
+      <w:r>
+        <w:t>Build CloudSdkSyncSample project, check for build success</w:t>
+      </w:r>
+    </w:p>
+    <w:p>
+      <w:r>
+        <w:t>Switch to ReleaseSampleAppOnly solution configuration</w:t>
+      </w:r>
+    </w:p>
+    <w:p>
+      <w:r>
+        <w:t>Build CloudSdkSyncSample project, check for build success</w:t>
+      </w:r>
+    </w:p>
+    <w:p>
+      <w:r>
+        <w:t>Build CloudSetupSdkSyncSample setup project, check for build success</w:t>
       </w:r>
     </w:p>
     <w:p>
@@ -629,15 +277,7 @@
     </w:p>
     <w:p>
       <w:r>
-        <w:t xml:space="preserve">Resource hack the copied CloudSdkSetup.exe to change the </w:t>
-      </w:r>
-      <w:proofErr w:type="spellStart"/>
-      <w:r>
-        <w:t>OriginalFilename</w:t>
-      </w:r>
-      <w:proofErr w:type="spellEnd"/>
-      <w:r>
-        <w:t xml:space="preserve"> field to an empty string in Version Info -&gt; 1 -&gt; 1033 and compile the script; then change the Icon Group -&gt; 100 -&gt; 0 by replacing resource with ~\Artwork\cloudForInstallShield.ico</w:t>
+        <w:t>Resource hack the copied CloudSdkSetup.exe to change the OriginalFilename field to an empty string in Version Info -&gt; 1 -&gt; 1033 and compile the script; then change the Icon Group -&gt; 100 -&gt; 0 by replacing resource with ~\Artwork\cloudForInstallShield.ico</w:t>
       </w:r>
     </w:p>
     <w:p>
@@ -663,13 +303,8 @@
           <w:numId w:val="7"/>
         </w:numPr>
       </w:pPr>
-      <w:proofErr w:type="spellStart"/>
-      <w:r>
-        <w:t>signtool</w:t>
-      </w:r>
-      <w:proofErr w:type="spellEnd"/>
-      <w:r>
-        <w:t xml:space="preserve"> remove /c CloudSdkSetup.exe</w:t>
+      <w:r>
+        <w:t>signtool remove /c CloudSdkSetup.exe</w:t>
       </w:r>
     </w:p>
     <w:p>
@@ -680,47 +315,18 @@
           <w:numId w:val="7"/>
         </w:numPr>
       </w:pPr>
-      <w:proofErr w:type="spellStart"/>
-      <w:r>
-        <w:t>signtool</w:t>
-      </w:r>
-      <w:proofErr w:type="spellEnd"/>
-      <w:r>
-        <w:t xml:space="preserve"> sign /f C:\CertBackup\CloudSigning\CloudPlatformCodeSigning.pfx /p &lt;password&gt; CloudSdkSetup.exe</w:t>
-      </w:r>
-    </w:p>
-    <w:p>
-      <w:r>
-        <w:t>Zip CloudSdkSetup.exe into a zip file with the naming convention CloudSDK-v0.1.2&gt;.zip where the “0.1.2” is the “</w:t>
-      </w:r>
-      <w:proofErr w:type="spellStart"/>
-      <w:r>
-        <w:t>version.release.build</w:t>
-      </w:r>
-      <w:proofErr w:type="spellEnd"/>
-      <w:r>
-        <w:t>”.  The build should be incremented at each release.  The others are incremented by management decision.</w:t>
-      </w:r>
-    </w:p>
-    <w:p>
-      <w:r>
-        <w:t>The zip file is the completed release.  Copy the file to c:\Source\Projects\ArchivedCloudSdkReleases on the build machine.  Then use search in win-client (or an automated tool) to gather the current .</w:t>
-      </w:r>
-      <w:proofErr w:type="spellStart"/>
-      <w:r>
-        <w:t>pdb</w:t>
-      </w:r>
-      <w:proofErr w:type="spellEnd"/>
-      <w:r>
-        <w:t xml:space="preserve"> files and move them into the </w:t>
-      </w:r>
-      <w:proofErr w:type="spellStart"/>
-      <w:r>
-        <w:t>ArchivedCloudSdkReleases</w:t>
-      </w:r>
-      <w:proofErr w:type="spellEnd"/>
-      <w:r>
-        <w:t xml:space="preserve"> as well.</w:t>
+      <w:r>
+        <w:t>signtool sign /f C:\CertBackup\CloudSigning\CloudPlatformCodeSigning.pfx /p &lt;password&gt; CloudSdkSetup.exe</w:t>
+      </w:r>
+    </w:p>
+    <w:p>
+      <w:r>
+        <w:t>Zip CloudSdkSetup.exe into a zip file with the naming convention CloudSDK-v0.1.2&gt;.zip where the “0.1.2” is the “version.release.build”.  The build should be incremented at each release.  The others are incremented by management decision.</w:t>
+      </w:r>
+    </w:p>
+    <w:p>
+      <w:r>
+        <w:t>The zip file is the completed release.  Copy the file to c:\Source\Projects\ArchivedCloudSdkReleases on the build machine.  Then use search in win-client (or an automated tool) to gather the current .pdb files and move them into the ArchivedCloudSdkReleases as well.</w:t>
       </w:r>
     </w:p>
     <w:p>
@@ -730,36 +336,13 @@
     </w:p>
     <w:p>
       <w:r>
-        <w:t>Push the release branch to remote. DO NOT CHECK-IN SIGNING FILES* TO GITHUB!!!!!! Including .</w:t>
-      </w:r>
-      <w:proofErr w:type="spellStart"/>
-      <w:r>
-        <w:t>pfx</w:t>
-      </w:r>
-      <w:proofErr w:type="spellEnd"/>
-      <w:r>
-        <w:t xml:space="preserve"> files copied to the projects where you changed the settings.  These should be ignored by </w:t>
-      </w:r>
-      <w:proofErr w:type="spellStart"/>
-      <w:r>
-        <w:t>gitignore</w:t>
-      </w:r>
-      <w:proofErr w:type="spellEnd"/>
-      <w:r>
-        <w:t>, but remove them anyway.</w:t>
+        <w:t>Push the release branch to remote. DO NOT CHECK-IN SIGNING FILES* TO GITHUB!!!!!! Including .pfx files copied to the projects where you changed the settings.  These should be ignored by gitignore, but remove them anyway.</w:t>
       </w:r>
     </w:p>
     <w:p>
       <w:r>
         <w:tab/>
-      </w:r>
-      <w:proofErr w:type="gramStart"/>
-      <w:r>
-        <w:t>*  By</w:t>
-      </w:r>
-      <w:proofErr w:type="gramEnd"/>
-      <w:r>
-        <w:t xml:space="preserve"> SIGNING FILES I do not mean the changes to the projects to turn on signing, but instead the certificates or keys</w:t>
+        <w:t>*  By SIGNING FILES I do not mean the changes to the projects to turn on signing, but instead the certificates or keys</w:t>
       </w:r>
     </w:p>
     <w:p>
@@ -834,19 +417,11 @@
           <w:rFonts w:eastAsia="Times New Roman" w:cs="Courier New"/>
         </w:rPr>
       </w:pPr>
-      <w:proofErr w:type="spellStart"/>
       <w:r>
         <w:rPr>
           <w:rFonts w:eastAsia="Times New Roman" w:cs="Courier New"/>
         </w:rPr>
-        <w:t>git</w:t>
-      </w:r>
-      <w:proofErr w:type="spellEnd"/>
-      <w:r>
-        <w:rPr>
-          <w:rFonts w:eastAsia="Times New Roman" w:cs="Courier New"/>
-        </w:rPr>
-        <w:t xml:space="preserve"> tag -d 12345</w:t>
+        <w:t>git tag -d 12345</w:t>
       </w:r>
     </w:p>
     <w:p>
@@ -879,19 +454,11 @@
           <w:rFonts w:eastAsia="Times New Roman" w:cs="Courier New"/>
         </w:rPr>
       </w:pPr>
-      <w:proofErr w:type="spellStart"/>
       <w:r>
         <w:rPr>
           <w:rFonts w:eastAsia="Times New Roman" w:cs="Courier New"/>
         </w:rPr>
-        <w:t>git</w:t>
-      </w:r>
-      <w:proofErr w:type="spellEnd"/>
-      <w:r>
-        <w:rPr>
-          <w:rFonts w:eastAsia="Times New Roman" w:cs="Courier New"/>
-        </w:rPr>
-        <w:t xml:space="preserve"> push origin :refs/tags/12345</w:t>
+        <w:t>git push origin :refs/tags/12345</w:t>
       </w:r>
     </w:p>
     <w:p>
@@ -961,19 +528,11 @@
           <w:rFonts w:eastAsia="Times New Roman" w:cs="Courier New"/>
         </w:rPr>
       </w:pPr>
-      <w:proofErr w:type="spellStart"/>
       <w:r>
         <w:rPr>
           <w:rFonts w:eastAsia="Times New Roman" w:cs="Courier New"/>
         </w:rPr>
-        <w:t>git</w:t>
-      </w:r>
-      <w:proofErr w:type="spellEnd"/>
-      <w:r>
-        <w:rPr>
-          <w:rFonts w:eastAsia="Times New Roman" w:cs="Courier New"/>
-        </w:rPr>
-        <w:t xml:space="preserve"> tag 12345</w:t>
+        <w:t>git tag 12345</w:t>
       </w:r>
     </w:p>
     <w:p>
@@ -1006,19 +565,11 @@
           <w:rFonts w:eastAsia="Times New Roman" w:cs="Courier New"/>
         </w:rPr>
       </w:pPr>
-      <w:proofErr w:type="spellStart"/>
       <w:r>
         <w:rPr>
           <w:rFonts w:eastAsia="Times New Roman" w:cs="Courier New"/>
         </w:rPr>
-        <w:t>git</w:t>
-      </w:r>
-      <w:proofErr w:type="spellEnd"/>
-      <w:r>
-        <w:rPr>
-          <w:rFonts w:eastAsia="Times New Roman" w:cs="Courier New"/>
-        </w:rPr>
-        <w:t xml:space="preserve"> push –tags</w:t>
+        <w:t>git push –tags</w:t>
       </w:r>
     </w:p>
     <w:p>
@@ -1049,31 +600,7 @@
     </w:p>
     <w:p>
       <w:r>
-        <w:t>Delete the .</w:t>
-      </w:r>
-      <w:proofErr w:type="spellStart"/>
-      <w:r>
-        <w:t>pfx</w:t>
-      </w:r>
-      <w:proofErr w:type="spellEnd"/>
-      <w:r>
-        <w:t xml:space="preserve"> files copied to the </w:t>
-      </w:r>
-      <w:proofErr w:type="spellStart"/>
-      <w:r>
-        <w:t>CloudApiPublic</w:t>
-      </w:r>
-      <w:proofErr w:type="spellEnd"/>
-      <w:r>
-        <w:t xml:space="preserve"> and </w:t>
-      </w:r>
-      <w:proofErr w:type="spellStart"/>
-      <w:r>
-        <w:t>CloudSetupSdkSyuncSampleSupport</w:t>
-      </w:r>
-      <w:proofErr w:type="spellEnd"/>
-      <w:r>
-        <w:t xml:space="preserve"> projects where you changed the settings.</w:t>
+        <w:t>Delete the .pfx files copied to the CloudApiPublic and CloudSetupSdkSyuncSampleSupport projects where you changed the settings.</w:t>
       </w:r>
     </w:p>
     <w:p>
@@ -1085,15 +612,7 @@
         </w:numPr>
       </w:pPr>
       <w:r>
-        <w:t>To do this: “Rebuild” the project “</w:t>
-      </w:r>
-      <w:proofErr w:type="spellStart"/>
-      <w:r>
-        <w:t>DeleteLicenseFilesOnly</w:t>
-      </w:r>
-      <w:proofErr w:type="spellEnd"/>
-      <w:r>
-        <w:t>”.</w:t>
+        <w:t>To do this: “Rebuild” the project “DeleteLicenseFilesOnly”.</w:t>
       </w:r>
     </w:p>
     <w:p>
@@ -1110,13 +629,8 @@
         </w:numPr>
         <w:spacing w:after="0" w:line="240" w:lineRule="auto"/>
       </w:pPr>
-      <w:proofErr w:type="spellStart"/>
-      <w:r>
-        <w:t>git</w:t>
-      </w:r>
-      <w:proofErr w:type="spellEnd"/>
-      <w:r>
-        <w:t xml:space="preserve"> checkout master</w:t>
+      <w:r>
+        <w:t>git checkout master</w:t>
       </w:r>
     </w:p>
     <w:p>
@@ -1128,13 +642,8 @@
         </w:numPr>
         <w:spacing w:after="0" w:line="240" w:lineRule="auto"/>
       </w:pPr>
-      <w:proofErr w:type="spellStart"/>
-      <w:r>
-        <w:t>git</w:t>
-      </w:r>
-      <w:proofErr w:type="spellEnd"/>
-      <w:r>
-        <w:t xml:space="preserve"> merge</w:t>
+      <w:r>
+        <w:t>git merge</w:t>
       </w:r>
       <w:r>
         <w:t xml:space="preserve"> </w:t>
@@ -1149,15 +658,7 @@
         <w:t xml:space="preserve"> --no</w:t>
       </w:r>
       <w:r>
-        <w:t>-</w:t>
-      </w:r>
-      <w:proofErr w:type="spellStart"/>
-      <w:r>
-        <w:t>ff</w:t>
-      </w:r>
-      <w:proofErr w:type="spellEnd"/>
-      <w:r>
-        <w:t xml:space="preserve">   Release0.1.5</w:t>
+        <w:t>-ff   Release0.1.5</w:t>
       </w:r>
     </w:p>
     <w:p>
@@ -1175,15 +676,7 @@
         </w:rPr>
       </w:pPr>
       <w:r>
-        <w:t xml:space="preserve">Use GIT Extensions to selectively merge modules.  The </w:t>
-      </w:r>
-      <w:proofErr w:type="spellStart"/>
-      <w:r>
-        <w:t>CloudSetupSdkSyncSample.isl</w:t>
-      </w:r>
-      <w:proofErr w:type="spellEnd"/>
-      <w:r>
-        <w:t xml:space="preserve"> file must be manually merged to remove the signing changes, but leave the version number change.</w:t>
+        <w:t>Use GIT Extensions to selectively merge modules.  The CloudSetupSdkSyncSample.isl file must be manually merged to remove the signing changes, but leave the version number change.</w:t>
       </w:r>
     </w:p>
     <w:p>
@@ -1200,13 +693,8 @@
           <w:szCs w:val="20"/>
         </w:rPr>
       </w:pPr>
-      <w:proofErr w:type="spellStart"/>
-      <w:r>
-        <w:t>git</w:t>
-      </w:r>
-      <w:proofErr w:type="spellEnd"/>
-      <w:r>
-        <w:t xml:space="preserve"> push</w:t>
+      <w:r>
+        <w:t>git push</w:t>
       </w:r>
     </w:p>
     <w:p/>
@@ -2946,7 +2434,7 @@
 </file>
 
 <file path=customXml/itemProps1.xml><?xml version="1.0" encoding="utf-8"?>
-<ds:datastoreItem xmlns:ds="http://schemas.openxmlformats.org/officeDocument/2006/customXml" ds:itemID="{93DCBABB-2073-4B4D-A44E-A2A2184271ED}">
+<ds:datastoreItem xmlns:ds="http://schemas.openxmlformats.org/officeDocument/2006/customXml" ds:itemID="{EBB04992-4FCA-4F76-96BC-CE4700AEFADC}">
   <ds:schemaRefs>
     <ds:schemaRef ds:uri="http://schemas.openxmlformats.org/officeDocument/2006/bibliography"/>
   </ds:schemaRefs>
@@ -2954,7 +2442,7 @@
 </file>
 
 <file path=customXml/itemProps2.xml><?xml version="1.0" encoding="utf-8"?>
-<ds:datastoreItem xmlns:ds="http://schemas.openxmlformats.org/officeDocument/2006/customXml" ds:itemID="{9AAF8497-79D0-4E68-BDFC-71697D3A2034}">
+<ds:datastoreItem xmlns:ds="http://schemas.openxmlformats.org/officeDocument/2006/customXml" ds:itemID="{8458E9A3-D089-4EA2-9A1E-372FC731260B}">
   <ds:schemaRefs>
     <ds:schemaRef ds:uri="http://schemas.openxmlformats.org/officeDocument/2006/bibliography"/>
   </ds:schemaRefs>
@@ -2962,7 +2450,7 @@
 </file>
 
 <file path=customXml/itemProps3.xml><?xml version="1.0" encoding="utf-8"?>
-<ds:datastoreItem xmlns:ds="http://schemas.openxmlformats.org/officeDocument/2006/customXml" ds:itemID="{AE8FAF0B-EDB2-407E-A698-CD409B3B327F}">
+<ds:datastoreItem xmlns:ds="http://schemas.openxmlformats.org/officeDocument/2006/customXml" ds:itemID="{6C32C09F-4BA2-4315-893E-2A5C1AC40438}">
   <ds:schemaRefs>
     <ds:schemaRef ds:uri="http://schemas.openxmlformats.org/officeDocument/2006/bibliography"/>
   </ds:schemaRefs>

</xml_diff>

<commit_message>
1) Version changes for release in project references.
2) Modified the release procedure document.
</commit_message>
<xml_diff>
--- a/Preparing for a staging release.docx
+++ b/Preparing for a staging release.docx
@@ -4,6 +4,12 @@
   <w:body>
     <w:p>
       <w:r>
+        <w:t>NOTE:  “Build” does not mean “Rebuild”.  Don’t ever “Rebuild”.</w:t>
+      </w:r>
+    </w:p>
+    <w:p/>
+    <w:p>
+      <w:r>
         <w:t>Preparing for a staging release:</w:t>
       </w:r>
     </w:p>
@@ -13,61 +19,51 @@
       </w:r>
     </w:p>
     <w:p>
-      <w:r>
-        <w:t>Make a new branch for the release: git checkout –b 20130218A0Release0_1_4.</w:t>
-      </w:r>
+      <w:pPr>
+        <w:pStyle w:val="NoSpacing"/>
+      </w:pPr>
+      <w:r>
+        <w:t xml:space="preserve">Make a new branch for the release: </w:t>
+      </w:r>
+    </w:p>
+    <w:p>
+      <w:pPr>
+        <w:pStyle w:val="NoSpacing"/>
+        <w:numPr>
+          <w:ilvl w:val="0"/>
+          <w:numId w:val="13"/>
+        </w:numPr>
+      </w:pPr>
+      <w:r>
+        <w:t xml:space="preserve">git </w:t>
+      </w:r>
+      <w:r>
+        <w:t>checkout –b 20130218A0Release0_1_</w:t>
+      </w:r>
+      <w:r>
+        <w:t>6  (if that doesn’t work, do git branch, git checkout).</w:t>
+      </w:r>
+    </w:p>
+    <w:p>
+      <w:pPr>
+        <w:pStyle w:val="NoSpacing"/>
+        <w:numPr>
+          <w:ilvl w:val="0"/>
+          <w:numId w:val="13"/>
+        </w:numPr>
+      </w:pPr>
+      <w:r>
+        <w:t>git push --set-upstream origin 20130304A0Release0_1_6</w:t>
+      </w:r>
+    </w:p>
+    <w:p>
+      <w:pPr>
+        <w:pStyle w:val="NoSpacing"/>
+      </w:pPr>
     </w:p>
     <w:p>
       <w:r>
         <w:t>Change the define in CLDefinitions from development cliff servers to the cloudstaging servers. (CloudApiPublic\Static\CLDefinitions: define STAGING_BACKEND.</w:t>
-      </w:r>
-    </w:p>
-    <w:p>
-      <w:r>
-        <w:t xml:space="preserve">Change the BadgeCom, </w:t>
-      </w:r>
-      <w:r>
-        <w:t>Sample-Live-Sync</w:t>
-      </w:r>
-      <w:r>
-        <w:t>,  CloudApiPublic and CloudSetupSdkSyncSample, and CloudSetupSdkSyncSampleSupport Assembly and File Versions to the current release.  E.g., 0.1.2.0.  For CloudSetupSdkSyncSample, click Project Assistant, and then Application Information.  Set the application version.</w:t>
-      </w:r>
-      <w:r>
-        <w:t xml:space="preserve">  For BadgeCom, edit the Resources\BadgeCom.rc Version field.</w:t>
-      </w:r>
-    </w:p>
-    <w:p>
-      <w:r>
-        <w:t>Set the project for signing (CloudApiPublic, CloudSetupSdkSyncSampleSupport, CloudSetupSdkSyncSample).</w:t>
-      </w:r>
-    </w:p>
-    <w:p>
-      <w:r>
-        <w:t>Test the application under Visual Studio to make sure it is working.</w:t>
-      </w:r>
-    </w:p>
-    <w:p>
-      <w:r>
-        <w:t>Close Visual Studio.</w:t>
-      </w:r>
-      <w:bookmarkStart w:id="0" w:name="_GoBack"/>
-      <w:bookmarkEnd w:id="0"/>
-    </w:p>
-    <w:p>
-      <w:r>
-        <w:t>Push the release branch to remote. DO NOT CHECK-IN SIGNING FILES* TO GITHUB!!!!!! Including .pfx files copied to the projects where you changed the settings.  These should be ignored by gitignore, but remove them anyway.</w:t>
-      </w:r>
-    </w:p>
-    <w:p>
-      <w:r>
-        <w:tab/>
-        <w:t>*  By SIGNING FILES I do not mean the changes to the projects to turn on signing, but instead the certificates or keys</w:t>
-      </w:r>
-    </w:p>
-    <w:p/>
-    <w:p>
-      <w:r>
-        <w:t>Staging release procedure:</w:t>
       </w:r>
     </w:p>
     <w:p>
@@ -81,7 +77,78 @@
         <w:t>rd</w:t>
       </w:r>
       <w:r>
-        <w:t xml:space="preserve"> party DLL built from source if it was changed.</w:t>
+        <w:t xml:space="preserve"> party DLL built from source if it was changed</w:t>
+      </w:r>
+      <w:r>
+        <w:t>, but this should have been done during normal development by the time it got to master</w:t>
+      </w:r>
+      <w:r>
+        <w:t>.</w:t>
+      </w:r>
+    </w:p>
+    <w:p>
+      <w:r>
+        <w:t xml:space="preserve">Change the BadgeCom, </w:t>
+      </w:r>
+      <w:r>
+        <w:t>Sample-Live-Sync</w:t>
+      </w:r>
+      <w:r>
+        <w:t>,  CloudApiPublic and CloudSetupSdkSyncSample, and CloudSetupSdkSyncSampleSupport Assembly and File Versions to the current release.  E.g., 0.1.2.0.  For CloudSetupSdkSyncSample, click Project Assistant, and then Application Information.  Set the application version.</w:t>
+      </w:r>
+      <w:r>
+        <w:t xml:space="preserve">  For BadgeCom, edit the Resources\BadgeCom.rc Version field.</w:t>
+      </w:r>
+    </w:p>
+    <w:p>
+      <w:r>
+        <w:t>Set the project for signing (CloudApiPublic, CloudSetupSdkSyncSampleSupport, CloudSetupSdkSyncSample).</w:t>
+      </w:r>
+    </w:p>
+    <w:p>
+      <w:r>
+        <w:t>Test the application under Visual Studio to make sure it is working.</w:t>
+      </w:r>
+    </w:p>
+    <w:p>
+      <w:r>
+        <w:t>Close Visual Studio.</w:t>
+      </w:r>
+    </w:p>
+    <w:p>
+      <w:r>
+        <w:t>Push the release branch to remote. DO NOT CHECK-IN SIGNING FILES* TO GITHUB!!!!!! Including .pfx files copied to the projects where you changed the settings.  These should be ignored by gitignore, but remove them anyway.</w:t>
+      </w:r>
+    </w:p>
+    <w:p>
+      <w:r>
+        <w:tab/>
+        <w:t>*  By SIGNING FILES I do not mean the changes to the projects to turn on signing, but instead the certificates or keys</w:t>
+      </w:r>
+    </w:p>
+    <w:p/>
+    <w:p>
+      <w:r>
+        <w:t>Staging release procedure:</w:t>
+      </w:r>
+    </w:p>
+    <w:p>
+      <w:r>
+        <w:t>Start Visual Studio.</w:t>
+      </w:r>
+    </w:p>
+    <w:p>
+      <w:r>
+        <w:t>Delete BadgeCOM.dll from 3rdParty\bin\release</w:t>
+      </w:r>
+      <w:r>
+        <w:t xml:space="preserve">, and delete BadgeCOM.dll from </w:t>
+      </w:r>
+      <w:r>
+        <w:t>C:\Cloud\CloudSDK-Windows\CloudSdkSyncSample\bin\Release\amd64</w:t>
+      </w:r>
+      <w:r>
+        <w:t>.</w:t>
       </w:r>
     </w:p>
     <w:p>
@@ -111,11 +178,6 @@
     </w:p>
     <w:p>
       <w:r>
-        <w:t>Delete BadgeCOM.dll from 3rdParty\bin\release</w:t>
-      </w:r>
-    </w:p>
-    <w:p>
-      <w:r>
         <w:t>Switch to ReleaseSampleAppOnly solution configuration</w:t>
       </w:r>
     </w:p>
@@ -136,7 +198,13 @@
     </w:p>
     <w:p>
       <w:r>
-        <w:t>Run these commands in command prompt (use copy/paste to copy copy the lines directly from below) :</w:t>
+        <w:t>Run these commands in command prompt (use copy/paste to copy copy the lines directly from below</w:t>
+      </w:r>
+      <w:r>
+        <w:t>.  If copying commands from this document, check for a “blip” character at the start of the command in the command window.  Delete it if it appears.</w:t>
+      </w:r>
+      <w:r>
+        <w:t>) :</w:t>
       </w:r>
     </w:p>
     <w:p>
@@ -148,28 +216,13 @@
         </w:numPr>
       </w:pPr>
       <w:r>
-        <w:t xml:space="preserve">(Note: Change the versions in this line)  </w:t>
-      </w:r>
-      <w:r>
-        <w:t>tlbimp.exe BadgeCOM.dll /delaysign /publickey:C:\CertBackup\CloudSigning\CloudPlatformCodeSigning.pub /out:BadgeCOMLib.dll</w:t>
-      </w:r>
-      <w:r>
-        <w:t xml:space="preserve">  /company:Cloud.com  /copyright:</w:t>
-      </w:r>
-      <w:r>
-        <w:t>"</w:t>
-      </w:r>
-      <w:r>
-        <w:t>Copyright (C ) Cloud.com.</w:t>
-      </w:r>
-      <w:r>
-        <w:t xml:space="preserve"> All rights reserved.</w:t>
-      </w:r>
-      <w:r>
-        <w:t>"</w:t>
-      </w:r>
-      <w:r>
-        <w:t xml:space="preserve"> /asmversion:0.1.6.0  /productversion:0.1.6.0</w:t>
+        <w:t xml:space="preserve">(Note: Change the versions in </w:t>
+      </w:r>
+      <w:r>
+        <w:t xml:space="preserve">the next </w:t>
+      </w:r>
+      <w:r>
+        <w:t xml:space="preserve">line) </w:t>
       </w:r>
     </w:p>
     <w:p>
@@ -181,6 +234,39 @@
         </w:numPr>
       </w:pPr>
       <w:r>
+        <w:t xml:space="preserve"> </w:t>
+      </w:r>
+      <w:r>
+        <w:t>tlbimp.exe BadgeCOM.dll /delaysign /publickey:C:\CertBackup\CloudSigning\CloudPlatformCodeSigning.pub /out:BadgeCOMLib.dll</w:t>
+      </w:r>
+      <w:r>
+        <w:t xml:space="preserve">  /company:Cloud.com  /copyright:</w:t>
+      </w:r>
+      <w:r>
+        <w:t>"</w:t>
+      </w:r>
+      <w:r>
+        <w:t>Copyright (C ) Cloud.com.</w:t>
+      </w:r>
+      <w:r>
+        <w:t xml:space="preserve"> All rights reserved.</w:t>
+      </w:r>
+      <w:r>
+        <w:t>"</w:t>
+      </w:r>
+      <w:r>
+        <w:t xml:space="preserve"> /asmversion:0.1.6.0  /productversion:0.1.6.0</w:t>
+      </w:r>
+    </w:p>
+    <w:p>
+      <w:pPr>
+        <w:pStyle w:val="ListParagraph"/>
+        <w:numPr>
+          <w:ilvl w:val="0"/>
+          <w:numId w:val="6"/>
+        </w:numPr>
+      </w:pPr>
+      <w:r>
         <w:t>sn.exe -R BadgeCOMLib.dll C:\CertBackup\CloudSigning\CloudPlatformCodeSigning.pfx</w:t>
       </w:r>
     </w:p>
@@ -221,14 +307,98 @@
       </w:r>
     </w:p>
     <w:p>
-      <w:r>
-        <w:t>Check the CloudApiPublic and Sample-Live-Sync references.  Make sure that specific versions are selected, and that the references specify the proper versions.</w:t>
-      </w:r>
-    </w:p>
-    <w:p>
-      <w:r>
-        <w:t>In the CloudApiPublic References, change the BadgeCOMLib reference Specific Version to True.  Press Ctrl+Shift+S to save all.</w:t>
-      </w:r>
+      <w:pPr>
+        <w:pStyle w:val="ListParagraph"/>
+        <w:numPr>
+          <w:ilvl w:val="0"/>
+          <w:numId w:val="6"/>
+        </w:numPr>
+      </w:pPr>
+      <w:r>
+        <w:t>Make sure for the last two commands that one was “release” and the other was “debug”.</w:t>
+      </w:r>
+    </w:p>
+    <w:p>
+      <w:r>
+        <w:t>Open CloudApiPublic and change BadgeComLib Embed Interop Types property to false.</w:t>
+      </w:r>
+    </w:p>
+    <w:p>
+      <w:pPr>
+        <w:pStyle w:val="NoSpacing"/>
+      </w:pPr>
+      <w:r>
+        <w:t>Check the CloudApiPublic and Sample-Live-Sync references</w:t>
+      </w:r>
+      <w:r>
+        <w:t xml:space="preserve"> </w:t>
+      </w:r>
+    </w:p>
+    <w:p>
+      <w:pPr>
+        <w:pStyle w:val="NoSpacing"/>
+        <w:numPr>
+          <w:ilvl w:val="0"/>
+          <w:numId w:val="14"/>
+        </w:numPr>
+      </w:pPr>
+      <w:r>
+        <w:t>Make sure that specific versions are selected, and that the references specify the proper versions.</w:t>
+      </w:r>
+    </w:p>
+    <w:p>
+      <w:pPr>
+        <w:pStyle w:val="NoSpacing"/>
+        <w:numPr>
+          <w:ilvl w:val="0"/>
+          <w:numId w:val="14"/>
+        </w:numPr>
+      </w:pPr>
+      <w:r>
+        <w:t xml:space="preserve">If they do not specify the proper versions (they probably won’t), unload the project and edit the version number manually.  </w:t>
+      </w:r>
+    </w:p>
+    <w:p>
+      <w:pPr>
+        <w:pStyle w:val="NoSpacing"/>
+        <w:numPr>
+          <w:ilvl w:val="1"/>
+          <w:numId w:val="14"/>
+        </w:numPr>
+      </w:pPr>
+      <w:r>
+        <w:t>If it asks you to remove the project from the InstallShield .isl file, always answer “NO”.</w:t>
+      </w:r>
+    </w:p>
+    <w:p>
+      <w:pPr>
+        <w:pStyle w:val="NoSpacing"/>
+        <w:numPr>
+          <w:ilvl w:val="1"/>
+          <w:numId w:val="14"/>
+        </w:numPr>
+      </w:pPr>
+      <w:r>
+        <w:t>If you unloaded the project, reload the project after saving the changes.  Answer “YES” to close the XML project window.</w:t>
+      </w:r>
+    </w:p>
+    <w:p>
+      <w:pPr>
+        <w:pStyle w:val="NoSpacing"/>
+        <w:numPr>
+          <w:ilvl w:val="1"/>
+          <w:numId w:val="14"/>
+        </w:numPr>
+      </w:pPr>
+      <w:r>
+        <w:t>Unloading Sample-Live-Sync and reloading the project will switch the startup project solution.  Make the Sample-Live-Sync the startup project again.</w:t>
+      </w:r>
+    </w:p>
+    <w:p>
+      <w:pPr>
+        <w:pStyle w:val="NoSpacing"/>
+        <w:ind w:left="720"/>
+      </w:pPr>
     </w:p>
     <w:p>
       <w:r>
@@ -244,6 +414,9 @@
       <w:r>
         <w:t>Build CloudSetupSdkSyncSampleSupport project, check for build success</w:t>
       </w:r>
+      <w:r>
+        <w:t>.  Check html\index.htm.  Go through the classes and namespaces to make sure that no new internal classes or namespaces appear.</w:t>
+      </w:r>
     </w:p>
     <w:p>
       <w:r>
@@ -252,7 +425,13 @@
     </w:p>
     <w:p>
       <w:r>
-        <w:t>Build CloudSdkSyncSample project, check for build success</w:t>
+        <w:t xml:space="preserve">Build </w:t>
+      </w:r>
+      <w:r>
+        <w:t>Sample-Live-Sync</w:t>
+      </w:r>
+      <w:r>
+        <w:t xml:space="preserve"> project, check for build success</w:t>
       </w:r>
     </w:p>
     <w:p>
@@ -262,7 +441,24 @@
     </w:p>
     <w:p>
       <w:r>
-        <w:t>Build CloudSdkSyncSample project, check for build success</w:t>
+        <w:t xml:space="preserve">Build </w:t>
+      </w:r>
+      <w:r>
+        <w:t>Sample-Live-Sync</w:t>
+      </w:r>
+      <w:r>
+        <w:t xml:space="preserve"> project, check for build success</w:t>
+      </w:r>
+    </w:p>
+    <w:p>
+      <w:r>
+        <w:t>Make sure that no Explorer or command window is open to any folder below c:\</w:t>
+      </w:r>
+      <w:r>
+        <w:t xml:space="preserve"> CloudSetupSdkSyncSample</w:t>
+      </w:r>
+      <w:r>
+        <w:t>.</w:t>
       </w:r>
     </w:p>
     <w:p>
@@ -328,6 +524,11 @@
       <w:r>
         <w:t>The zip file is the completed release.  Copy the file to c:\Source\Projects\ArchivedCloudSdkReleases on the build machine.  Then use search in win-client (or an automated tool) to gather the current .pdb files and move them into the ArchivedCloudSdkReleases as well.</w:t>
       </w:r>
+      <w:r>
+        <w:t xml:space="preserve">  This should be on a network drive which is routinely backed up.</w:t>
+      </w:r>
+      <w:bookmarkStart w:id="0" w:name="_GoBack"/>
+      <w:bookmarkEnd w:id="0"/>
     </w:p>
     <w:p>
       <w:r>
@@ -1389,6 +1590,119 @@
     </w:lvl>
   </w:abstractNum>
   <w:abstractNum w:abstractNumId="6">
+    <w:nsid w:val="547850E0"/>
+    <w:multiLevelType w:val="hybridMultilevel"/>
+    <w:tmpl w:val="ED2C340A"/>
+    <w:lvl w:ilvl="0" w:tplc="04090001">
+      <w:start w:val="1"/>
+      <w:numFmt w:val="bullet"/>
+      <w:lvlText w:val=""/>
+      <w:lvlJc w:val="left"/>
+      <w:pPr>
+        <w:ind w:left="720" w:hanging="360"/>
+      </w:pPr>
+      <w:rPr>
+        <w:rFonts w:ascii="Symbol" w:hAnsi="Symbol" w:hint="default"/>
+      </w:rPr>
+    </w:lvl>
+    <w:lvl w:ilvl="1" w:tplc="04090003" w:tentative="1">
+      <w:start w:val="1"/>
+      <w:numFmt w:val="bullet"/>
+      <w:lvlText w:val="o"/>
+      <w:lvlJc w:val="left"/>
+      <w:pPr>
+        <w:ind w:left="1440" w:hanging="360"/>
+      </w:pPr>
+      <w:rPr>
+        <w:rFonts w:ascii="Courier New" w:hAnsi="Courier New" w:cs="Courier New" w:hint="default"/>
+      </w:rPr>
+    </w:lvl>
+    <w:lvl w:ilvl="2" w:tplc="04090005" w:tentative="1">
+      <w:start w:val="1"/>
+      <w:numFmt w:val="bullet"/>
+      <w:lvlText w:val=""/>
+      <w:lvlJc w:val="left"/>
+      <w:pPr>
+        <w:ind w:left="2160" w:hanging="360"/>
+      </w:pPr>
+      <w:rPr>
+        <w:rFonts w:ascii="Wingdings" w:hAnsi="Wingdings" w:hint="default"/>
+      </w:rPr>
+    </w:lvl>
+    <w:lvl w:ilvl="3" w:tplc="04090001" w:tentative="1">
+      <w:start w:val="1"/>
+      <w:numFmt w:val="bullet"/>
+      <w:lvlText w:val=""/>
+      <w:lvlJc w:val="left"/>
+      <w:pPr>
+        <w:ind w:left="2880" w:hanging="360"/>
+      </w:pPr>
+      <w:rPr>
+        <w:rFonts w:ascii="Symbol" w:hAnsi="Symbol" w:hint="default"/>
+      </w:rPr>
+    </w:lvl>
+    <w:lvl w:ilvl="4" w:tplc="04090003" w:tentative="1">
+      <w:start w:val="1"/>
+      <w:numFmt w:val="bullet"/>
+      <w:lvlText w:val="o"/>
+      <w:lvlJc w:val="left"/>
+      <w:pPr>
+        <w:ind w:left="3600" w:hanging="360"/>
+      </w:pPr>
+      <w:rPr>
+        <w:rFonts w:ascii="Courier New" w:hAnsi="Courier New" w:cs="Courier New" w:hint="default"/>
+      </w:rPr>
+    </w:lvl>
+    <w:lvl w:ilvl="5" w:tplc="04090005" w:tentative="1">
+      <w:start w:val="1"/>
+      <w:numFmt w:val="bullet"/>
+      <w:lvlText w:val=""/>
+      <w:lvlJc w:val="left"/>
+      <w:pPr>
+        <w:ind w:left="4320" w:hanging="360"/>
+      </w:pPr>
+      <w:rPr>
+        <w:rFonts w:ascii="Wingdings" w:hAnsi="Wingdings" w:hint="default"/>
+      </w:rPr>
+    </w:lvl>
+    <w:lvl w:ilvl="6" w:tplc="04090001" w:tentative="1">
+      <w:start w:val="1"/>
+      <w:numFmt w:val="bullet"/>
+      <w:lvlText w:val=""/>
+      <w:lvlJc w:val="left"/>
+      <w:pPr>
+        <w:ind w:left="5040" w:hanging="360"/>
+      </w:pPr>
+      <w:rPr>
+        <w:rFonts w:ascii="Symbol" w:hAnsi="Symbol" w:hint="default"/>
+      </w:rPr>
+    </w:lvl>
+    <w:lvl w:ilvl="7" w:tplc="04090003" w:tentative="1">
+      <w:start w:val="1"/>
+      <w:numFmt w:val="bullet"/>
+      <w:lvlText w:val="o"/>
+      <w:lvlJc w:val="left"/>
+      <w:pPr>
+        <w:ind w:left="5760" w:hanging="360"/>
+      </w:pPr>
+      <w:rPr>
+        <w:rFonts w:ascii="Courier New" w:hAnsi="Courier New" w:cs="Courier New" w:hint="default"/>
+      </w:rPr>
+    </w:lvl>
+    <w:lvl w:ilvl="8" w:tplc="04090005" w:tentative="1">
+      <w:start w:val="1"/>
+      <w:numFmt w:val="bullet"/>
+      <w:lvlText w:val=""/>
+      <w:lvlJc w:val="left"/>
+      <w:pPr>
+        <w:ind w:left="6480" w:hanging="360"/>
+      </w:pPr>
+      <w:rPr>
+        <w:rFonts w:ascii="Wingdings" w:hAnsi="Wingdings" w:hint="default"/>
+      </w:rPr>
+    </w:lvl>
+  </w:abstractNum>
+  <w:abstractNum w:abstractNumId="7">
     <w:nsid w:val="70733634"/>
     <w:multiLevelType w:val="hybridMultilevel"/>
     <w:tmpl w:val="51545D3E"/>
@@ -1405,6 +1719,119 @@
       </w:rPr>
     </w:lvl>
     <w:lvl w:ilvl="1" w:tplc="04090003" w:tentative="1">
+      <w:start w:val="1"/>
+      <w:numFmt w:val="bullet"/>
+      <w:lvlText w:val="o"/>
+      <w:lvlJc w:val="left"/>
+      <w:pPr>
+        <w:ind w:left="1440" w:hanging="360"/>
+      </w:pPr>
+      <w:rPr>
+        <w:rFonts w:ascii="Courier New" w:hAnsi="Courier New" w:cs="Courier New" w:hint="default"/>
+      </w:rPr>
+    </w:lvl>
+    <w:lvl w:ilvl="2" w:tplc="04090005" w:tentative="1">
+      <w:start w:val="1"/>
+      <w:numFmt w:val="bullet"/>
+      <w:lvlText w:val=""/>
+      <w:lvlJc w:val="left"/>
+      <w:pPr>
+        <w:ind w:left="2160" w:hanging="360"/>
+      </w:pPr>
+      <w:rPr>
+        <w:rFonts w:ascii="Wingdings" w:hAnsi="Wingdings" w:hint="default"/>
+      </w:rPr>
+    </w:lvl>
+    <w:lvl w:ilvl="3" w:tplc="04090001" w:tentative="1">
+      <w:start w:val="1"/>
+      <w:numFmt w:val="bullet"/>
+      <w:lvlText w:val=""/>
+      <w:lvlJc w:val="left"/>
+      <w:pPr>
+        <w:ind w:left="2880" w:hanging="360"/>
+      </w:pPr>
+      <w:rPr>
+        <w:rFonts w:ascii="Symbol" w:hAnsi="Symbol" w:hint="default"/>
+      </w:rPr>
+    </w:lvl>
+    <w:lvl w:ilvl="4" w:tplc="04090003" w:tentative="1">
+      <w:start w:val="1"/>
+      <w:numFmt w:val="bullet"/>
+      <w:lvlText w:val="o"/>
+      <w:lvlJc w:val="left"/>
+      <w:pPr>
+        <w:ind w:left="3600" w:hanging="360"/>
+      </w:pPr>
+      <w:rPr>
+        <w:rFonts w:ascii="Courier New" w:hAnsi="Courier New" w:cs="Courier New" w:hint="default"/>
+      </w:rPr>
+    </w:lvl>
+    <w:lvl w:ilvl="5" w:tplc="04090005" w:tentative="1">
+      <w:start w:val="1"/>
+      <w:numFmt w:val="bullet"/>
+      <w:lvlText w:val=""/>
+      <w:lvlJc w:val="left"/>
+      <w:pPr>
+        <w:ind w:left="4320" w:hanging="360"/>
+      </w:pPr>
+      <w:rPr>
+        <w:rFonts w:ascii="Wingdings" w:hAnsi="Wingdings" w:hint="default"/>
+      </w:rPr>
+    </w:lvl>
+    <w:lvl w:ilvl="6" w:tplc="04090001" w:tentative="1">
+      <w:start w:val="1"/>
+      <w:numFmt w:val="bullet"/>
+      <w:lvlText w:val=""/>
+      <w:lvlJc w:val="left"/>
+      <w:pPr>
+        <w:ind w:left="5040" w:hanging="360"/>
+      </w:pPr>
+      <w:rPr>
+        <w:rFonts w:ascii="Symbol" w:hAnsi="Symbol" w:hint="default"/>
+      </w:rPr>
+    </w:lvl>
+    <w:lvl w:ilvl="7" w:tplc="04090003" w:tentative="1">
+      <w:start w:val="1"/>
+      <w:numFmt w:val="bullet"/>
+      <w:lvlText w:val="o"/>
+      <w:lvlJc w:val="left"/>
+      <w:pPr>
+        <w:ind w:left="5760" w:hanging="360"/>
+      </w:pPr>
+      <w:rPr>
+        <w:rFonts w:ascii="Courier New" w:hAnsi="Courier New" w:cs="Courier New" w:hint="default"/>
+      </w:rPr>
+    </w:lvl>
+    <w:lvl w:ilvl="8" w:tplc="04090005" w:tentative="1">
+      <w:start w:val="1"/>
+      <w:numFmt w:val="bullet"/>
+      <w:lvlText w:val=""/>
+      <w:lvlJc w:val="left"/>
+      <w:pPr>
+        <w:ind w:left="6480" w:hanging="360"/>
+      </w:pPr>
+      <w:rPr>
+        <w:rFonts w:ascii="Wingdings" w:hAnsi="Wingdings" w:hint="default"/>
+      </w:rPr>
+    </w:lvl>
+  </w:abstractNum>
+  <w:abstractNum w:abstractNumId="8">
+    <w:nsid w:val="7E1E1B0F"/>
+    <w:multiLevelType w:val="hybridMultilevel"/>
+    <w:tmpl w:val="ACC20E14"/>
+    <w:lvl w:ilvl="0" w:tplc="04090001">
+      <w:start w:val="1"/>
+      <w:numFmt w:val="bullet"/>
+      <w:lvlText w:val=""/>
+      <w:lvlJc w:val="left"/>
+      <w:pPr>
+        <w:ind w:left="720" w:hanging="360"/>
+      </w:pPr>
+      <w:rPr>
+        <w:rFonts w:ascii="Symbol" w:hAnsi="Symbol" w:hint="default"/>
+      </w:rPr>
+    </w:lvl>
+    <w:lvl w:ilvl="1" w:tplc="04090003">
       <w:start w:val="1"/>
       <w:numFmt w:val="bullet"/>
       <w:lvlText w:val="o"/>
@@ -1505,7 +1932,7 @@
     <w:abstractNumId w:val="5"/>
   </w:num>
   <w:num w:numId="2">
-    <w:abstractNumId w:val="6"/>
+    <w:abstractNumId w:val="7"/>
   </w:num>
   <w:num w:numId="3">
     <w:abstractNumId w:val="2"/>
@@ -1520,7 +1947,7 @@
     <w:abstractNumId w:val="5"/>
   </w:num>
   <w:num w:numId="7">
-    <w:abstractNumId w:val="6"/>
+    <w:abstractNumId w:val="7"/>
   </w:num>
   <w:num w:numId="8">
     <w:abstractNumId w:val="3"/>
@@ -1536,6 +1963,12 @@
   </w:num>
   <w:num w:numId="12">
     <w:abstractNumId w:val="4"/>
+  </w:num>
+  <w:num w:numId="13">
+    <w:abstractNumId w:val="6"/>
+  </w:num>
+  <w:num w:numId="14">
+    <w:abstractNumId w:val="8"/>
   </w:num>
 </w:numbering>
 </file>
@@ -2434,7 +2867,7 @@
 </file>
 
 <file path=customXml/itemProps1.xml><?xml version="1.0" encoding="utf-8"?>
-<ds:datastoreItem xmlns:ds="http://schemas.openxmlformats.org/officeDocument/2006/customXml" ds:itemID="{EBB04992-4FCA-4F76-96BC-CE4700AEFADC}">
+<ds:datastoreItem xmlns:ds="http://schemas.openxmlformats.org/officeDocument/2006/customXml" ds:itemID="{EF252B6B-A0DB-49F4-A100-D686282A9ECF}">
   <ds:schemaRefs>
     <ds:schemaRef ds:uri="http://schemas.openxmlformats.org/officeDocument/2006/bibliography"/>
   </ds:schemaRefs>
@@ -2442,7 +2875,7 @@
 </file>
 
 <file path=customXml/itemProps2.xml><?xml version="1.0" encoding="utf-8"?>
-<ds:datastoreItem xmlns:ds="http://schemas.openxmlformats.org/officeDocument/2006/customXml" ds:itemID="{8458E9A3-D089-4EA2-9A1E-372FC731260B}">
+<ds:datastoreItem xmlns:ds="http://schemas.openxmlformats.org/officeDocument/2006/customXml" ds:itemID="{EF457E00-CFEB-417E-B764-406816D12C4B}">
   <ds:schemaRefs>
     <ds:schemaRef ds:uri="http://schemas.openxmlformats.org/officeDocument/2006/bibliography"/>
   </ds:schemaRefs>
@@ -2450,7 +2883,7 @@
 </file>
 
 <file path=customXml/itemProps3.xml><?xml version="1.0" encoding="utf-8"?>
-<ds:datastoreItem xmlns:ds="http://schemas.openxmlformats.org/officeDocument/2006/customXml" ds:itemID="{6C32C09F-4BA2-4315-893E-2A5C1AC40438}">
+<ds:datastoreItem xmlns:ds="http://schemas.openxmlformats.org/officeDocument/2006/customXml" ds:itemID="{072BE8D8-6DEB-4AE6-AEBA-88E3BA93444D}">
   <ds:schemaRefs>
     <ds:schemaRef ds:uri="http://schemas.openxmlformats.org/officeDocument/2006/bibliography"/>
   </ds:schemaRefs>

</xml_diff>

<commit_message>
1) Updated the release procedure document.
</commit_message>
<xml_diff>
--- a/Preparing for a staging release.docx
+++ b/Preparing for a staging release.docx
@@ -34,14 +34,37 @@
           <w:numId w:val="13"/>
         </w:numPr>
       </w:pPr>
-      <w:r>
-        <w:t xml:space="preserve">git </w:t>
+      <w:proofErr w:type="spellStart"/>
+      <w:proofErr w:type="gramStart"/>
+      <w:r>
+        <w:t>git</w:t>
+      </w:r>
+      <w:proofErr w:type="spellEnd"/>
+      <w:proofErr w:type="gramEnd"/>
+      <w:r>
+        <w:t xml:space="preserve"> </w:t>
       </w:r>
       <w:r>
         <w:t>checkout –b 20130218A0Release0_1_</w:t>
       </w:r>
       <w:r>
-        <w:t>6  (if that doesn’t work, do git branch, git checkout).</w:t>
+        <w:t xml:space="preserve">6  (if that doesn’t work, do </w:t>
+      </w:r>
+      <w:proofErr w:type="spellStart"/>
+      <w:r>
+        <w:t>git</w:t>
+      </w:r>
+      <w:proofErr w:type="spellEnd"/>
+      <w:r>
+        <w:t xml:space="preserve"> branch, </w:t>
+      </w:r>
+      <w:proofErr w:type="spellStart"/>
+      <w:r>
+        <w:t>git</w:t>
+      </w:r>
+      <w:proofErr w:type="spellEnd"/>
+      <w:r>
+        <w:t xml:space="preserve"> checkout).</w:t>
       </w:r>
     </w:p>
     <w:p>
@@ -52,8 +75,13 @@
           <w:numId w:val="13"/>
         </w:numPr>
       </w:pPr>
-      <w:r>
-        <w:t>git push --set-upstream origin 20130304A0Release0_1_6</w:t>
+      <w:proofErr w:type="spellStart"/>
+      <w:r>
+        <w:t>git</w:t>
+      </w:r>
+      <w:proofErr w:type="spellEnd"/>
+      <w:r>
+        <w:t xml:space="preserve"> push --set-upstream origin 20130304A0Release0_1_6</w:t>
       </w:r>
     </w:p>
     <w:p>
@@ -63,7 +91,47 @@
     </w:p>
     <w:p>
       <w:r>
-        <w:t>Change the define in CLDefinitions from development cliff servers to the cloudstaging servers. (CloudApiPublic\Static\CLDefinitions: define STAGING_BACKEND.</w:t>
+        <w:t xml:space="preserve">Change </w:t>
+      </w:r>
+      <w:proofErr w:type="gramStart"/>
+      <w:r>
+        <w:t>the define</w:t>
+      </w:r>
+      <w:proofErr w:type="gramEnd"/>
+      <w:r>
+        <w:t xml:space="preserve"> in </w:t>
+      </w:r>
+      <w:proofErr w:type="spellStart"/>
+      <w:r>
+        <w:t>CLDefinitions</w:t>
+      </w:r>
+      <w:proofErr w:type="spellEnd"/>
+      <w:r>
+        <w:t xml:space="preserve"> from development cliff servers to the </w:t>
+      </w:r>
+      <w:proofErr w:type="spellStart"/>
+      <w:r>
+        <w:t>cloudstaging</w:t>
+      </w:r>
+      <w:proofErr w:type="spellEnd"/>
+      <w:r>
+        <w:t xml:space="preserve"> servers. (</w:t>
+      </w:r>
+      <w:proofErr w:type="spellStart"/>
+      <w:r>
+        <w:t>CloudApiPublic</w:t>
+      </w:r>
+      <w:proofErr w:type="spellEnd"/>
+      <w:r>
+        <w:t>\Static\</w:t>
+      </w:r>
+      <w:proofErr w:type="spellStart"/>
+      <w:r>
+        <w:t>CLDefinitions</w:t>
+      </w:r>
+      <w:proofErr w:type="spellEnd"/>
+      <w:r>
+        <w:t>: define STAGING_BACKEND.</w:t>
       </w:r>
     </w:p>
     <w:p>
@@ -88,21 +156,113 @@
     </w:p>
     <w:p>
       <w:r>
-        <w:t xml:space="preserve">Change the BadgeCom, </w:t>
+        <w:t xml:space="preserve">Change the </w:t>
+      </w:r>
+      <w:proofErr w:type="spellStart"/>
+      <w:r>
+        <w:t>BadgeCom</w:t>
+      </w:r>
+      <w:proofErr w:type="spellEnd"/>
+      <w:r>
+        <w:t xml:space="preserve">, </w:t>
       </w:r>
       <w:r>
         <w:t>Sample-Live-Sync</w:t>
       </w:r>
-      <w:r>
-        <w:t>,  CloudApiPublic and CloudSetupSdkSyncSample, and CloudSetupSdkSyncSampleSupport Assembly and File Versions to the current release.  E.g., 0.1.2.0.  For CloudSetupSdkSyncSample, click Project Assistant, and then Application Information.  Set the application version.</w:t>
-      </w:r>
-      <w:r>
-        <w:t xml:space="preserve">  For BadgeCom, edit the Resources\BadgeCom.rc Version field.</w:t>
-      </w:r>
-    </w:p>
-    <w:p>
-      <w:r>
-        <w:t>Set the project for signing (CloudApiPublic, CloudSetupSdkSyncSampleSupport, CloudSetupSdkSyncSample).</w:t>
+      <w:proofErr w:type="gramStart"/>
+      <w:r>
+        <w:t xml:space="preserve">,  </w:t>
+      </w:r>
+      <w:proofErr w:type="spellStart"/>
+      <w:r>
+        <w:t>CloudApiPublic</w:t>
+      </w:r>
+      <w:proofErr w:type="spellEnd"/>
+      <w:proofErr w:type="gramEnd"/>
+      <w:r>
+        <w:t xml:space="preserve"> and </w:t>
+      </w:r>
+      <w:proofErr w:type="spellStart"/>
+      <w:r>
+        <w:t>CloudSetupSdkSyncSample</w:t>
+      </w:r>
+      <w:proofErr w:type="spellEnd"/>
+      <w:r>
+        <w:t xml:space="preserve">, and </w:t>
+      </w:r>
+      <w:proofErr w:type="spellStart"/>
+      <w:r>
+        <w:t>CloudSetupSdkSyncSampleSupport</w:t>
+      </w:r>
+      <w:proofErr w:type="spellEnd"/>
+      <w:r>
+        <w:t xml:space="preserve"> Assembly and File Versions to the current release.  </w:t>
+      </w:r>
+      <w:proofErr w:type="gramStart"/>
+      <w:r>
+        <w:t>E.g., 0.1.2.0.</w:t>
+      </w:r>
+      <w:proofErr w:type="gramEnd"/>
+      <w:r>
+        <w:t xml:space="preserve">  For </w:t>
+      </w:r>
+      <w:proofErr w:type="spellStart"/>
+      <w:r>
+        <w:t>CloudSetupSdkSyncSample</w:t>
+      </w:r>
+      <w:proofErr w:type="spellEnd"/>
+      <w:r>
+        <w:t>, click Project Assistant, and then Application Information.  Set the application version.</w:t>
+      </w:r>
+      <w:r>
+        <w:t xml:space="preserve">  For </w:t>
+      </w:r>
+      <w:proofErr w:type="spellStart"/>
+      <w:r>
+        <w:t>BadgeCom</w:t>
+      </w:r>
+      <w:proofErr w:type="spellEnd"/>
+      <w:r>
+        <w:t>, edit the Resources\</w:t>
+      </w:r>
+      <w:proofErr w:type="spellStart"/>
+      <w:r>
+        <w:t>BadgeCom.rc</w:t>
+      </w:r>
+      <w:proofErr w:type="spellEnd"/>
+      <w:r>
+        <w:t xml:space="preserve"> Version field.</w:t>
+      </w:r>
+    </w:p>
+    <w:p>
+      <w:r>
+        <w:t>Set the project for signing (</w:t>
+      </w:r>
+      <w:proofErr w:type="spellStart"/>
+      <w:r>
+        <w:t>CloudApiPublic</w:t>
+      </w:r>
+      <w:proofErr w:type="spellEnd"/>
+      <w:r>
+        <w:t xml:space="preserve">, </w:t>
+      </w:r>
+      <w:proofErr w:type="spellStart"/>
+      <w:r>
+        <w:t>CloudSetupSdkSyncSampleSupport</w:t>
+      </w:r>
+      <w:proofErr w:type="spellEnd"/>
+      <w:r>
+        <w:t xml:space="preserve">, </w:t>
+      </w:r>
+      <w:proofErr w:type="spellStart"/>
+      <w:proofErr w:type="gramStart"/>
+      <w:r>
+        <w:t>CloudSetupSdkSyncSample</w:t>
+      </w:r>
+      <w:proofErr w:type="spellEnd"/>
+      <w:proofErr w:type="gramEnd"/>
+      <w:r>
+        <w:t>).</w:t>
       </w:r>
     </w:p>
     <w:p>
@@ -117,13 +277,36 @@
     </w:p>
     <w:p>
       <w:r>
-        <w:t>Push the release branch to remote. DO NOT CHECK-IN SIGNING FILES* TO GITHUB!!!!!! Including .pfx files copied to the projects where you changed the settings.  These should be ignored by gitignore, but remove them anyway.</w:t>
+        <w:t>Push the release branch to remote. DO NOT CHECK-IN SIGNING FILES* TO GITHUB!!!!!! Including .</w:t>
+      </w:r>
+      <w:proofErr w:type="spellStart"/>
+      <w:r>
+        <w:t>pfx</w:t>
+      </w:r>
+      <w:proofErr w:type="spellEnd"/>
+      <w:r>
+        <w:t xml:space="preserve"> files copied to the projects where you changed the settings.  These should be ignored by </w:t>
+      </w:r>
+      <w:proofErr w:type="spellStart"/>
+      <w:r>
+        <w:t>gitignore</w:t>
+      </w:r>
+      <w:proofErr w:type="spellEnd"/>
+      <w:r>
+        <w:t>, but remove them anyway.</w:t>
       </w:r>
     </w:p>
     <w:p>
       <w:r>
         <w:tab/>
-        <w:t>*  By SIGNING FILES I do not mean the changes to the projects to turn on signing, but instead the certificates or keys</w:t>
+      </w:r>
+      <w:proofErr w:type="gramStart"/>
+      <w:r>
+        <w:t>*  By</w:t>
+      </w:r>
+      <w:proofErr w:type="gramEnd"/>
+      <w:r>
+        <w:t xml:space="preserve"> SIGNING FILES I do not mean the changes to the projects to turn on signing, but instead the certificates or keys</w:t>
       </w:r>
     </w:p>
     <w:p/>
@@ -139,10 +322,7 @@
     </w:p>
     <w:p>
       <w:r>
-        <w:t>Delete BadgeCOM.dll from 3rdParty\bin\release</w:t>
-      </w:r>
-      <w:r>
-        <w:t xml:space="preserve">, and delete BadgeCOM.dll from </w:t>
+        <w:t xml:space="preserve">Delete BadgeCOM.dll from 3rdParty\bin\release, and delete BadgeCOM.dll from </w:t>
       </w:r>
       <w:r>
         <w:t>C:\Cloud\CloudSDK-Windows\CloudSdkSyncSample\bin\Release\amd64</w:t>
@@ -158,7 +338,15 @@
     </w:p>
     <w:p>
       <w:r>
-        <w:t>In ReleaseSampleAppOnly solution configuration, clean solution.  Check that it succeeded.</w:t>
+        <w:t xml:space="preserve">In </w:t>
+      </w:r>
+      <w:proofErr w:type="spellStart"/>
+      <w:r>
+        <w:t>ReleaseSampleAppOnly</w:t>
+      </w:r>
+      <w:proofErr w:type="spellEnd"/>
+      <w:r>
+        <w:t xml:space="preserve"> solution configuration, clean solution.  Check that it succeeded.</w:t>
       </w:r>
     </w:p>
     <w:p>
@@ -173,17 +361,41 @@
     </w:p>
     <w:p>
       <w:r>
-        <w:t>Build BadgeCOM project, check for build success</w:t>
-      </w:r>
-    </w:p>
-    <w:p>
-      <w:r>
-        <w:t>Switch to ReleaseSampleAppOnly solution configuration</w:t>
-      </w:r>
-    </w:p>
-    <w:p>
-      <w:r>
-        <w:t>Build BadgeCOM project, check for build success</w:t>
+        <w:t xml:space="preserve">Build </w:t>
+      </w:r>
+      <w:proofErr w:type="spellStart"/>
+      <w:r>
+        <w:t>BadgeCOM</w:t>
+      </w:r>
+      <w:proofErr w:type="spellEnd"/>
+      <w:r>
+        <w:t xml:space="preserve"> project, check for build success</w:t>
+      </w:r>
+    </w:p>
+    <w:p>
+      <w:r>
+        <w:t xml:space="preserve">Switch to </w:t>
+      </w:r>
+      <w:proofErr w:type="spellStart"/>
+      <w:r>
+        <w:t>ReleaseSampleAppOnly</w:t>
+      </w:r>
+      <w:proofErr w:type="spellEnd"/>
+      <w:r>
+        <w:t xml:space="preserve"> solution configuration</w:t>
+      </w:r>
+    </w:p>
+    <w:p>
+      <w:r>
+        <w:t xml:space="preserve">Build </w:t>
+      </w:r>
+      <w:proofErr w:type="spellStart"/>
+      <w:r>
+        <w:t>BadgeCOM</w:t>
+      </w:r>
+      <w:proofErr w:type="spellEnd"/>
+      <w:r>
+        <w:t xml:space="preserve"> project, check for build success</w:t>
       </w:r>
     </w:p>
     <w:p>
@@ -198,7 +410,15 @@
     </w:p>
     <w:p>
       <w:r>
-        <w:t>Run these commands in command prompt (use copy/paste to copy copy the lines directly from below</w:t>
+        <w:t xml:space="preserve">Run these commands in command prompt (use copy/paste to copy </w:t>
+      </w:r>
+      <w:proofErr w:type="spellStart"/>
+      <w:r>
+        <w:t>copy</w:t>
+      </w:r>
+      <w:proofErr w:type="spellEnd"/>
+      <w:r>
+        <w:t xml:space="preserve"> the lines directly from below</w:t>
       </w:r>
       <w:r>
         <w:t>.  If copying commands from this document, check for a “blip” character at the start of the command in the command window.  Delete it if it appears.</w:t>
@@ -237,16 +457,37 @@
         <w:t xml:space="preserve"> </w:t>
       </w:r>
       <w:r>
-        <w:t>tlbimp.exe BadgeCOM.dll /delaysign /publickey:C:\CertBackup\CloudSigning\CloudPlatformCodeSigning.pub /out:BadgeCOMLib.dll</w:t>
-      </w:r>
-      <w:r>
-        <w:t xml:space="preserve">  /company:Cloud.com  /copyright:</w:t>
+        <w:t>tlbimp.exe BadgeCOM.dll /</w:t>
+      </w:r>
+      <w:proofErr w:type="spellStart"/>
+      <w:r>
+        <w:t>delaysign</w:t>
+      </w:r>
+      <w:proofErr w:type="spellEnd"/>
+      <w:r>
+        <w:t xml:space="preserve"> /publickey:C:\CertBackup\CloudSigning\CloudPlatformCodeSigning.pub /out</w:t>
+      </w:r>
+      <w:proofErr w:type="gramStart"/>
+      <w:r>
+        <w:t>:BadgeCOMLib.dll</w:t>
+      </w:r>
+      <w:proofErr w:type="gramEnd"/>
+      <w:r>
+        <w:t xml:space="preserve">  /company:Cloud.com  /</w:t>
+      </w:r>
+      <w:proofErr w:type="spellStart"/>
+      <w:r>
+        <w:t>copyright:</w:t>
       </w:r>
       <w:r>
         <w:t>"</w:t>
       </w:r>
       <w:r>
-        <w:t>Copyright (C ) Cloud.com.</w:t>
+        <w:t>Copyright</w:t>
+      </w:r>
+      <w:proofErr w:type="spellEnd"/>
+      <w:r>
+        <w:t xml:space="preserve"> (C ) Cloud.com.</w:t>
       </w:r>
       <w:r>
         <w:t xml:space="preserve"> All rights reserved.</w:t>
@@ -290,8 +531,21 @@
           <w:numId w:val="6"/>
         </w:numPr>
       </w:pPr>
-      <w:r>
-        <w:t>copy /Y BadgeCOMLib.dll ..\..\..\CloudSdkSyncSample\bin\release\BadgeCOMLib.dll</w:t>
+      <w:proofErr w:type="gramStart"/>
+      <w:r>
+        <w:t>copy</w:t>
+      </w:r>
+      <w:proofErr w:type="gramEnd"/>
+      <w:r>
+        <w:t xml:space="preserve"> /Y BadgeCOMLib.dll ..\..\..\</w:t>
+      </w:r>
+      <w:proofErr w:type="spellStart"/>
+      <w:r>
+        <w:t>CloudSdkSyncSample</w:t>
+      </w:r>
+      <w:proofErr w:type="spellEnd"/>
+      <w:r>
+        <w:t>\bin\release\BadgeCOMLib.dll</w:t>
       </w:r>
     </w:p>
     <w:p>
@@ -302,8 +556,21 @@
           <w:numId w:val="6"/>
         </w:numPr>
       </w:pPr>
-      <w:r>
-        <w:t>copy /Y BadgeCOMLib.dll ..\..\..\CloudSdkSyncSample\bin\debug\BadgeCOMLib.dll</w:t>
+      <w:proofErr w:type="gramStart"/>
+      <w:r>
+        <w:t>copy</w:t>
+      </w:r>
+      <w:proofErr w:type="gramEnd"/>
+      <w:r>
+        <w:t xml:space="preserve"> /Y BadgeCOMLib.dll ..\..\..\</w:t>
+      </w:r>
+      <w:proofErr w:type="spellStart"/>
+      <w:r>
+        <w:t>CloudSdkSyncSample</w:t>
+      </w:r>
+      <w:proofErr w:type="spellEnd"/>
+      <w:r>
+        <w:t>\bin\debug\BadgeCOMLib.dll</w:t>
       </w:r>
     </w:p>
     <w:p>
@@ -315,12 +582,44 @@
         </w:numPr>
       </w:pPr>
       <w:r>
-        <w:t>Make sure for the last two commands that one was “release” and the other was “debug”.</w:t>
-      </w:r>
-    </w:p>
-    <w:p>
-      <w:r>
-        <w:t>Open CloudApiPublic and change BadgeComLib Embed Interop Types property to false.</w:t>
+        <w:t>Make sure for the last two commands that one was “release” and the other was “</w:t>
+      </w:r>
+      <w:proofErr w:type="gramStart"/>
+      <w:r>
+        <w:t>debug</w:t>
+      </w:r>
+      <w:proofErr w:type="gramEnd"/>
+      <w:r>
+        <w:t>”.</w:t>
+      </w:r>
+    </w:p>
+    <w:p>
+      <w:r>
+        <w:t xml:space="preserve">Open </w:t>
+      </w:r>
+      <w:proofErr w:type="spellStart"/>
+      <w:r>
+        <w:t>CloudApiPublic</w:t>
+      </w:r>
+      <w:proofErr w:type="spellEnd"/>
+      <w:r>
+        <w:t xml:space="preserve"> and change </w:t>
+      </w:r>
+      <w:proofErr w:type="spellStart"/>
+      <w:r>
+        <w:t>BadgeComLib</w:t>
+      </w:r>
+      <w:proofErr w:type="spellEnd"/>
+      <w:r>
+        <w:t xml:space="preserve"> Embed </w:t>
+      </w:r>
+      <w:proofErr w:type="spellStart"/>
+      <w:r>
+        <w:t>Interop</w:t>
+      </w:r>
+      <w:proofErr w:type="spellEnd"/>
+      <w:r>
+        <w:t xml:space="preserve"> Types property to false.</w:t>
       </w:r>
     </w:p>
     <w:p>
@@ -328,7 +627,15 @@
         <w:pStyle w:val="NoSpacing"/>
       </w:pPr>
       <w:r>
-        <w:t>Check the CloudApiPublic and Sample-Live-Sync references</w:t>
+        <w:t xml:space="preserve">Check the </w:t>
+      </w:r>
+      <w:proofErr w:type="spellStart"/>
+      <w:r>
+        <w:t>CloudApiPublic</w:t>
+      </w:r>
+      <w:proofErr w:type="spellEnd"/>
+      <w:r>
+        <w:t xml:space="preserve"> and Sample-Live-Sync references</w:t>
       </w:r>
       <w:r>
         <w:t xml:space="preserve"> </w:t>
@@ -367,7 +674,15 @@
         </w:numPr>
       </w:pPr>
       <w:r>
-        <w:t>If it asks you to remove the project from the InstallShield .isl file, always answer “NO”.</w:t>
+        <w:t>If it asks you to remove the project from the InstallShield .</w:t>
+      </w:r>
+      <w:proofErr w:type="spellStart"/>
+      <w:r>
+        <w:t>isl</w:t>
+      </w:r>
+      <w:proofErr w:type="spellEnd"/>
+      <w:r>
+        <w:t xml:space="preserve"> file, always answer “NO”.</w:t>
       </w:r>
     </w:p>
     <w:p>
@@ -402,17 +717,81 @@
     </w:p>
     <w:p>
       <w:r>
-        <w:t>Build CloudApiPublic project, check for build success</w:t>
-      </w:r>
-    </w:p>
-    <w:p>
-      <w:r>
-        <w:t xml:space="preserve">Obfuscate CloudApiPublic binary in CloudApiPublic\bin\Release and copy from CloudApiPublic\bin\Release\Obfuscated to CloudApiPublic\bin\Release, CloudSdkSyncSample\bin\Release, and CloudSdkSyncSample\bin\Debug </w:t>
-      </w:r>
-    </w:p>
-    <w:p>
-      <w:r>
-        <w:t>Build CloudSetupSdkSyncSampleSupport project, check for build success</w:t>
+        <w:t xml:space="preserve">Build </w:t>
+      </w:r>
+      <w:proofErr w:type="spellStart"/>
+      <w:r>
+        <w:t>CloudApiPublic</w:t>
+      </w:r>
+      <w:proofErr w:type="spellEnd"/>
+      <w:r>
+        <w:t xml:space="preserve"> project, check for build success</w:t>
+      </w:r>
+    </w:p>
+    <w:p>
+      <w:r>
+        <w:t xml:space="preserve">Obfuscate </w:t>
+      </w:r>
+      <w:proofErr w:type="spellStart"/>
+      <w:r>
+        <w:t>CloudApiPublic</w:t>
+      </w:r>
+      <w:proofErr w:type="spellEnd"/>
+      <w:r>
+        <w:t xml:space="preserve"> binary in </w:t>
+      </w:r>
+      <w:proofErr w:type="spellStart"/>
+      <w:r>
+        <w:t>CloudApiPublic</w:t>
+      </w:r>
+      <w:proofErr w:type="spellEnd"/>
+      <w:r>
+        <w:t xml:space="preserve">\bin\Release and copy from </w:t>
+      </w:r>
+      <w:proofErr w:type="spellStart"/>
+      <w:r>
+        <w:t>CloudApiPublic</w:t>
+      </w:r>
+      <w:proofErr w:type="spellEnd"/>
+      <w:r>
+        <w:t xml:space="preserve">\bin\Release\Obfuscated to </w:t>
+      </w:r>
+      <w:proofErr w:type="spellStart"/>
+      <w:r>
+        <w:t>CloudApiPublic</w:t>
+      </w:r>
+      <w:proofErr w:type="spellEnd"/>
+      <w:r>
+        <w:t xml:space="preserve">\bin\Release, </w:t>
+      </w:r>
+      <w:proofErr w:type="spellStart"/>
+      <w:r>
+        <w:t>CloudSdkSyncSample</w:t>
+      </w:r>
+      <w:proofErr w:type="spellEnd"/>
+      <w:r>
+        <w:t xml:space="preserve">\bin\Release, and </w:t>
+      </w:r>
+      <w:proofErr w:type="spellStart"/>
+      <w:r>
+        <w:t>CloudSdkSyncSample</w:t>
+      </w:r>
+      <w:proofErr w:type="spellEnd"/>
+      <w:r>
+        <w:t xml:space="preserve">\bin\Debug </w:t>
+      </w:r>
+    </w:p>
+    <w:p>
+      <w:r>
+        <w:t xml:space="preserve">Build </w:t>
+      </w:r>
+      <w:proofErr w:type="spellStart"/>
+      <w:r>
+        <w:t>CloudSetupSdkSyncSampleSupport</w:t>
+      </w:r>
+      <w:proofErr w:type="spellEnd"/>
+      <w:r>
+        <w:t xml:space="preserve"> project, check for build success</w:t>
       </w:r>
       <w:r>
         <w:t>.  Check html\index.htm.  Go through the classes and namespaces to make sure that no new internal classes or namespaces appear.</w:t>
@@ -420,7 +799,15 @@
     </w:p>
     <w:p>
       <w:r>
-        <w:t>Switch to Debug solution configuration</w:t>
+        <w:t xml:space="preserve">Switch to </w:t>
+      </w:r>
+      <w:proofErr w:type="gramStart"/>
+      <w:r>
+        <w:t>Debug</w:t>
+      </w:r>
+      <w:proofErr w:type="gramEnd"/>
+      <w:r>
+        <w:t xml:space="preserve"> solution configuration</w:t>
       </w:r>
     </w:p>
     <w:p>
@@ -436,7 +823,15 @@
     </w:p>
     <w:p>
       <w:r>
-        <w:t>Switch to ReleaseSampleAppOnly solution configuration</w:t>
+        <w:t xml:space="preserve">Switch to </w:t>
+      </w:r>
+      <w:proofErr w:type="spellStart"/>
+      <w:r>
+        <w:t>ReleaseSampleAppOnly</w:t>
+      </w:r>
+      <w:proofErr w:type="spellEnd"/>
+      <w:r>
+        <w:t xml:space="preserve"> solution configuration</w:t>
       </w:r>
     </w:p>
     <w:p>
@@ -455,15 +850,30 @@
         <w:t>Make sure that no Explorer or command window is open to any folder below c:\</w:t>
       </w:r>
       <w:r>
-        <w:t xml:space="preserve"> CloudSetupSdkSyncSample</w:t>
-      </w:r>
+        <w:t xml:space="preserve"> </w:t>
+      </w:r>
+      <w:proofErr w:type="spellStart"/>
+      <w:proofErr w:type="gramStart"/>
+      <w:r>
+        <w:t>CloudSetupSdkSyncSample</w:t>
+      </w:r>
+      <w:proofErr w:type="spellEnd"/>
       <w:r>
         <w:t>.</w:t>
       </w:r>
-    </w:p>
-    <w:p>
-      <w:r>
-        <w:t>Build CloudSetupSdkSyncSample setup project, check for build success</w:t>
+      <w:proofErr w:type="gramEnd"/>
+    </w:p>
+    <w:p>
+      <w:r>
+        <w:t xml:space="preserve">Build </w:t>
+      </w:r>
+      <w:proofErr w:type="spellStart"/>
+      <w:r>
+        <w:t>CloudSetupSdkSyncSample</w:t>
+      </w:r>
+      <w:proofErr w:type="spellEnd"/>
+      <w:r>
+        <w:t xml:space="preserve"> setup project, check for build success</w:t>
       </w:r>
     </w:p>
     <w:p>
@@ -473,7 +883,15 @@
     </w:p>
     <w:p>
       <w:r>
-        <w:t>Resource hack the copied CloudSdkSetup.exe to change the OriginalFilename field to an empty string in Version Info -&gt; 1 -&gt; 1033 and compile the script; then change the Icon Group -&gt; 100 -&gt; 0 by replacing resource with ~\Artwork\cloudForInstallShield.ico</w:t>
+        <w:t xml:space="preserve">Resource hack the copied CloudSdkSetup.exe to change the </w:t>
+      </w:r>
+      <w:proofErr w:type="spellStart"/>
+      <w:r>
+        <w:t>OriginalFilename</w:t>
+      </w:r>
+      <w:proofErr w:type="spellEnd"/>
+      <w:r>
+        <w:t xml:space="preserve"> field to an empty string in Version Info -&gt; 1 -&gt; 1033 and compile the script; then change the Icon Group -&gt; 100 -&gt; 0 by replacing resource with ~\Artwork\cloudForInstallShield.ico</w:t>
       </w:r>
     </w:p>
     <w:p>
@@ -499,8 +917,13 @@
           <w:numId w:val="7"/>
         </w:numPr>
       </w:pPr>
-      <w:r>
-        <w:t>signtool remove /c CloudSdkSetup.exe</w:t>
+      <w:proofErr w:type="spellStart"/>
+      <w:r>
+        <w:t>signtool</w:t>
+      </w:r>
+      <w:proofErr w:type="spellEnd"/>
+      <w:r>
+        <w:t xml:space="preserve"> remove /c CloudSdkSetup.exe</w:t>
       </w:r>
     </w:p>
     <w:p>
@@ -511,24 +934,51 @@
           <w:numId w:val="7"/>
         </w:numPr>
       </w:pPr>
-      <w:r>
-        <w:t>signtool sign /f C:\CertBackup\CloudSigning\CloudPlatformCodeSigning.pfx /p &lt;password&gt; CloudSdkSetup.exe</w:t>
-      </w:r>
-    </w:p>
-    <w:p>
-      <w:r>
-        <w:t>Zip CloudSdkSetup.exe into a zip file with the naming convention CloudSDK-v0.1.2&gt;.zip where the “0.1.2” is the “version.release.build”.  The build should be incremented at each release.  The others are incremented by management decision.</w:t>
-      </w:r>
-    </w:p>
-    <w:p>
-      <w:r>
-        <w:t>The zip file is the completed release.  Copy the file to c:\Source\Projects\ArchivedCloudSdkReleases on the build machine.  Then use search in win-client (or an automated tool) to gather the current .pdb files and move them into the ArchivedCloudSdkReleases as well.</w:t>
+      <w:proofErr w:type="spellStart"/>
+      <w:r>
+        <w:t>signtool</w:t>
+      </w:r>
+      <w:proofErr w:type="spellEnd"/>
+      <w:r>
+        <w:t xml:space="preserve"> sign /f C:\CertBackup\CloudSigning\CloudPlatformCodeSigning.pfx /p &lt;password&gt; CloudSdkSetup.exe</w:t>
+      </w:r>
+    </w:p>
+    <w:p>
+      <w:r>
+        <w:t>Zip CloudSdkSetup.exe into a zip file with the naming convention CloudSDK-v0.1.2&gt;.zip where the “0.1.2” is the “</w:t>
+      </w:r>
+      <w:proofErr w:type="spellStart"/>
+      <w:r>
+        <w:t>version.release.build</w:t>
+      </w:r>
+      <w:proofErr w:type="spellEnd"/>
+      <w:r>
+        <w:t>”.  The build should be incremented at each release.  The others are incremented by management decision.</w:t>
+      </w:r>
+    </w:p>
+    <w:p>
+      <w:r>
+        <w:t>The zip file is the completed release.  Copy the file to c:\Source\Projects\ArchivedCloudSdkReleases on the build machine.  Then use search in win-client (or an automated tool) to gather the current .</w:t>
+      </w:r>
+      <w:proofErr w:type="spellStart"/>
+      <w:r>
+        <w:t>pdb</w:t>
+      </w:r>
+      <w:proofErr w:type="spellEnd"/>
+      <w:r>
+        <w:t xml:space="preserve"> files and move them into the </w:t>
+      </w:r>
+      <w:proofErr w:type="spellStart"/>
+      <w:r>
+        <w:t>ArchivedCloudSdkReleases</w:t>
+      </w:r>
+      <w:proofErr w:type="spellEnd"/>
+      <w:r>
+        <w:t xml:space="preserve"> as well.</w:t>
       </w:r>
       <w:r>
         <w:t xml:space="preserve">  This should be on a network drive which is routinely backed up.</w:t>
       </w:r>
-      <w:bookmarkStart w:id="0" w:name="_GoBack"/>
-      <w:bookmarkEnd w:id="0"/>
     </w:p>
     <w:p>
       <w:r>
@@ -537,13 +987,36 @@
     </w:p>
     <w:p>
       <w:r>
-        <w:t>Push the release branch to remote. DO NOT CHECK-IN SIGNING FILES* TO GITHUB!!!!!! Including .pfx files copied to the projects where you changed the settings.  These should be ignored by gitignore, but remove them anyway.</w:t>
+        <w:t>Push the release branch to remote. DO NOT CHECK-IN SIGNING FILES* TO GITHUB!!!!!! Including .</w:t>
+      </w:r>
+      <w:proofErr w:type="spellStart"/>
+      <w:r>
+        <w:t>pfx</w:t>
+      </w:r>
+      <w:proofErr w:type="spellEnd"/>
+      <w:r>
+        <w:t xml:space="preserve"> files copied to the projects where you changed the settings.  These should be ignored by </w:t>
+      </w:r>
+      <w:proofErr w:type="spellStart"/>
+      <w:r>
+        <w:t>gitignore</w:t>
+      </w:r>
+      <w:proofErr w:type="spellEnd"/>
+      <w:r>
+        <w:t>, but remove them anyway.</w:t>
       </w:r>
     </w:p>
     <w:p>
       <w:r>
         <w:tab/>
-        <w:t>*  By SIGNING FILES I do not mean the changes to the projects to turn on signing, but instead the certificates or keys</w:t>
+      </w:r>
+      <w:proofErr w:type="gramStart"/>
+      <w:r>
+        <w:t>*  By</w:t>
+      </w:r>
+      <w:proofErr w:type="gramEnd"/>
+      <w:r>
+        <w:t xml:space="preserve"> SIGNING FILES I do not mean the changes to the projects to turn on signing, but instead the certificates or keys</w:t>
       </w:r>
     </w:p>
     <w:p>
@@ -618,11 +1091,19 @@
           <w:rFonts w:eastAsia="Times New Roman" w:cs="Courier New"/>
         </w:rPr>
       </w:pPr>
+      <w:proofErr w:type="spellStart"/>
       <w:r>
         <w:rPr>
           <w:rFonts w:eastAsia="Times New Roman" w:cs="Courier New"/>
         </w:rPr>
-        <w:t>git tag -d 12345</w:t>
+        <w:t>git</w:t>
+      </w:r>
+      <w:proofErr w:type="spellEnd"/>
+      <w:r>
+        <w:rPr>
+          <w:rFonts w:eastAsia="Times New Roman" w:cs="Courier New"/>
+        </w:rPr>
+        <w:t xml:space="preserve"> tag -d 12345</w:t>
       </w:r>
     </w:p>
     <w:p>
@@ -655,11 +1136,19 @@
           <w:rFonts w:eastAsia="Times New Roman" w:cs="Courier New"/>
         </w:rPr>
       </w:pPr>
+      <w:proofErr w:type="spellStart"/>
       <w:r>
         <w:rPr>
           <w:rFonts w:eastAsia="Times New Roman" w:cs="Courier New"/>
         </w:rPr>
-        <w:t>git push origin :refs/tags/12345</w:t>
+        <w:t>git</w:t>
+      </w:r>
+      <w:proofErr w:type="spellEnd"/>
+      <w:r>
+        <w:rPr>
+          <w:rFonts w:eastAsia="Times New Roman" w:cs="Courier New"/>
+        </w:rPr>
+        <w:t xml:space="preserve"> push origin :refs/tags/12345</w:t>
       </w:r>
     </w:p>
     <w:p>
@@ -729,11 +1218,19 @@
           <w:rFonts w:eastAsia="Times New Roman" w:cs="Courier New"/>
         </w:rPr>
       </w:pPr>
+      <w:proofErr w:type="spellStart"/>
       <w:r>
         <w:rPr>
           <w:rFonts w:eastAsia="Times New Roman" w:cs="Courier New"/>
         </w:rPr>
-        <w:t>git tag 12345</w:t>
+        <w:t>git</w:t>
+      </w:r>
+      <w:proofErr w:type="spellEnd"/>
+      <w:r>
+        <w:rPr>
+          <w:rFonts w:eastAsia="Times New Roman" w:cs="Courier New"/>
+        </w:rPr>
+        <w:t xml:space="preserve"> tag 12345</w:t>
       </w:r>
     </w:p>
     <w:p>
@@ -766,11 +1263,19 @@
           <w:rFonts w:eastAsia="Times New Roman" w:cs="Courier New"/>
         </w:rPr>
       </w:pPr>
+      <w:proofErr w:type="spellStart"/>
       <w:r>
         <w:rPr>
           <w:rFonts w:eastAsia="Times New Roman" w:cs="Courier New"/>
         </w:rPr>
-        <w:t>git push –tags</w:t>
+        <w:t>git</w:t>
+      </w:r>
+      <w:proofErr w:type="spellEnd"/>
+      <w:r>
+        <w:rPr>
+          <w:rFonts w:eastAsia="Times New Roman" w:cs="Courier New"/>
+        </w:rPr>
+        <w:t xml:space="preserve"> push –tags</w:t>
       </w:r>
     </w:p>
     <w:p>
@@ -801,7 +1306,31 @@
     </w:p>
     <w:p>
       <w:r>
-        <w:t>Delete the .pfx files copied to the CloudApiPublic and CloudSetupSdkSyuncSampleSupport projects where you changed the settings.</w:t>
+        <w:t>Delete the .</w:t>
+      </w:r>
+      <w:proofErr w:type="spellStart"/>
+      <w:r>
+        <w:t>pfx</w:t>
+      </w:r>
+      <w:proofErr w:type="spellEnd"/>
+      <w:r>
+        <w:t xml:space="preserve"> files copied to the </w:t>
+      </w:r>
+      <w:proofErr w:type="spellStart"/>
+      <w:r>
+        <w:t>CloudApiPublic</w:t>
+      </w:r>
+      <w:proofErr w:type="spellEnd"/>
+      <w:r>
+        <w:t xml:space="preserve"> and </w:t>
+      </w:r>
+      <w:proofErr w:type="spellStart"/>
+      <w:r>
+        <w:t>CloudSetupSdkSyuncSampleSupport</w:t>
+      </w:r>
+      <w:proofErr w:type="spellEnd"/>
+      <w:r>
+        <w:t xml:space="preserve"> projects where you changed the settings.</w:t>
       </w:r>
     </w:p>
     <w:p>
@@ -813,7 +1342,18 @@
         </w:numPr>
       </w:pPr>
       <w:r>
-        <w:t>To do this: “Rebuild” the project “DeleteLicenseFilesOnly”.</w:t>
+        <w:t>To do this: “Rebuild” the project “</w:t>
+      </w:r>
+      <w:proofErr w:type="spellStart"/>
+      <w:r>
+        <w:t>Z</w:t>
+      </w:r>
+      <w:r>
+        <w:t>DeleteLicenseFilesOnly</w:t>
+      </w:r>
+      <w:proofErr w:type="spellEnd"/>
+      <w:r>
+        <w:t>”.</w:t>
       </w:r>
     </w:p>
     <w:p>
@@ -830,8 +1370,13 @@
         </w:numPr>
         <w:spacing w:after="0" w:line="240" w:lineRule="auto"/>
       </w:pPr>
-      <w:r>
-        <w:t>git checkout master</w:t>
+      <w:proofErr w:type="spellStart"/>
+      <w:r>
+        <w:t>git</w:t>
+      </w:r>
+      <w:proofErr w:type="spellEnd"/>
+      <w:r>
+        <w:t xml:space="preserve"> checkout master</w:t>
       </w:r>
     </w:p>
     <w:p>
@@ -843,8 +1388,13 @@
         </w:numPr>
         <w:spacing w:after="0" w:line="240" w:lineRule="auto"/>
       </w:pPr>
-      <w:r>
-        <w:t>git merge</w:t>
+      <w:proofErr w:type="spellStart"/>
+      <w:r>
+        <w:t>git</w:t>
+      </w:r>
+      <w:proofErr w:type="spellEnd"/>
+      <w:r>
+        <w:t xml:space="preserve"> merge</w:t>
       </w:r>
       <w:r>
         <w:t xml:space="preserve"> </w:t>
@@ -859,7 +1409,15 @@
         <w:t xml:space="preserve"> --no</w:t>
       </w:r>
       <w:r>
-        <w:t>-ff   Release0.1.5</w:t>
+        <w:t>-</w:t>
+      </w:r>
+      <w:proofErr w:type="spellStart"/>
+      <w:r>
+        <w:t>ff</w:t>
+      </w:r>
+      <w:proofErr w:type="spellEnd"/>
+      <w:r>
+        <w:t xml:space="preserve">   Release0.1.5</w:t>
       </w:r>
     </w:p>
     <w:p>
@@ -876,8 +1434,18 @@
           <w:szCs w:val="20"/>
         </w:rPr>
       </w:pPr>
-      <w:r>
-        <w:t>Use GIT Extensions to selectively merge modules.  The CloudSetupSdkSyncSample.isl file must be manually merged to remove the signing changes, but leave the version number change.</w:t>
+      <w:bookmarkStart w:id="0" w:name="_GoBack"/>
+      <w:bookmarkEnd w:id="0"/>
+      <w:r>
+        <w:t xml:space="preserve">Use GIT Extensions to selectively merge modules.  The </w:t>
+      </w:r>
+      <w:proofErr w:type="spellStart"/>
+      <w:r>
+        <w:t>CloudSetupSdkSyncSample.isl</w:t>
+      </w:r>
+      <w:proofErr w:type="spellEnd"/>
+      <w:r>
+        <w:t xml:space="preserve"> file must be manually merged to remove the signing changes, but leave the version number change.</w:t>
       </w:r>
     </w:p>
     <w:p>
@@ -894,8 +1462,13 @@
           <w:szCs w:val="20"/>
         </w:rPr>
       </w:pPr>
-      <w:r>
-        <w:t>git push</w:t>
+      <w:proofErr w:type="spellStart"/>
+      <w:r>
+        <w:t>git</w:t>
+      </w:r>
+      <w:proofErr w:type="spellEnd"/>
+      <w:r>
+        <w:t xml:space="preserve"> push</w:t>
       </w:r>
     </w:p>
     <w:p/>
@@ -2867,7 +3440,7 @@
 </file>
 
 <file path=customXml/itemProps1.xml><?xml version="1.0" encoding="utf-8"?>
-<ds:datastoreItem xmlns:ds="http://schemas.openxmlformats.org/officeDocument/2006/customXml" ds:itemID="{EF252B6B-A0DB-49F4-A100-D686282A9ECF}">
+<ds:datastoreItem xmlns:ds="http://schemas.openxmlformats.org/officeDocument/2006/customXml" ds:itemID="{963666D7-F159-4921-A8A0-CE23F97112CD}">
   <ds:schemaRefs>
     <ds:schemaRef ds:uri="http://schemas.openxmlformats.org/officeDocument/2006/bibliography"/>
   </ds:schemaRefs>
@@ -2875,7 +3448,7 @@
 </file>
 
 <file path=customXml/itemProps2.xml><?xml version="1.0" encoding="utf-8"?>
-<ds:datastoreItem xmlns:ds="http://schemas.openxmlformats.org/officeDocument/2006/customXml" ds:itemID="{EF457E00-CFEB-417E-B764-406816D12C4B}">
+<ds:datastoreItem xmlns:ds="http://schemas.openxmlformats.org/officeDocument/2006/customXml" ds:itemID="{236D8334-B489-432A-9282-7BCBED4EC76B}">
   <ds:schemaRefs>
     <ds:schemaRef ds:uri="http://schemas.openxmlformats.org/officeDocument/2006/bibliography"/>
   </ds:schemaRefs>
@@ -2883,7 +3456,7 @@
 </file>
 
 <file path=customXml/itemProps3.xml><?xml version="1.0" encoding="utf-8"?>
-<ds:datastoreItem xmlns:ds="http://schemas.openxmlformats.org/officeDocument/2006/customXml" ds:itemID="{072BE8D8-6DEB-4AE6-AEBA-88E3BA93444D}">
+<ds:datastoreItem xmlns:ds="http://schemas.openxmlformats.org/officeDocument/2006/customXml" ds:itemID="{04DDF93A-B9E3-436B-8C6D-24359329B93A}">
   <ds:schemaRefs>
     <ds:schemaRef ds:uri="http://schemas.openxmlformats.org/officeDocument/2006/bibliography"/>
   </ds:schemaRefs>

</xml_diff>

<commit_message>
Merged Release0.1.6 into master.
Merge tag 'Release0.1.6'
</commit_message>
<xml_diff>
--- a/Preparing for a staging release.docx
+++ b/Preparing for a staging release.docx
@@ -4,6 +4,12 @@
   <w:body>
     <w:p>
       <w:r>
+        <w:t>NOTE:  “Build” does not mean “Rebuild”.  Don’t ever “Rebuild”.</w:t>
+      </w:r>
+    </w:p>
+    <w:p/>
+    <w:p>
+      <w:r>
         <w:t>Preparing for a staging release:</w:t>
       </w:r>
     </w:p>
@@ -13,182 +19,51 @@
       </w:r>
     </w:p>
     <w:p>
+      <w:pPr>
+        <w:pStyle w:val="NoSpacing"/>
+      </w:pPr>
       <w:r>
         <w:t xml:space="preserve">Make a new branch for the release: </w:t>
       </w:r>
-      <w:proofErr w:type="spellStart"/>
-      <w:r>
-        <w:t>git</w:t>
-      </w:r>
-      <w:proofErr w:type="spellEnd"/>
-      <w:r>
-        <w:t xml:space="preserve"> checkout –b 20130218A0Release0_1_4.</w:t>
-      </w:r>
-    </w:p>
-    <w:p>
-      <w:bookmarkStart w:id="0" w:name="_GoBack"/>
-      <w:bookmarkEnd w:id="0"/>
-      <w:r>
-        <w:t xml:space="preserve">Change </w:t>
-      </w:r>
-      <w:proofErr w:type="gramStart"/>
-      <w:r>
-        <w:t>the define</w:t>
-      </w:r>
-      <w:proofErr w:type="gramEnd"/>
-      <w:r>
-        <w:t xml:space="preserve"> in </w:t>
-      </w:r>
-      <w:proofErr w:type="spellStart"/>
-      <w:r>
-        <w:t>CLDefinitions</w:t>
-      </w:r>
-      <w:proofErr w:type="spellEnd"/>
-      <w:r>
-        <w:t xml:space="preserve"> from development cliff servers to the </w:t>
-      </w:r>
-      <w:proofErr w:type="spellStart"/>
-      <w:r>
-        <w:t>cloudstaging</w:t>
-      </w:r>
-      <w:proofErr w:type="spellEnd"/>
-      <w:r>
-        <w:t xml:space="preserve"> servers. (</w:t>
-      </w:r>
-      <w:proofErr w:type="spellStart"/>
-      <w:r>
-        <w:t>CloudApiPublic</w:t>
-      </w:r>
-      <w:proofErr w:type="spellEnd"/>
-      <w:r>
-        <w:t>\Static\</w:t>
-      </w:r>
-      <w:proofErr w:type="spellStart"/>
-      <w:r>
-        <w:t>CLDefinitions</w:t>
-      </w:r>
-      <w:proofErr w:type="spellEnd"/>
-      <w:r>
-        <w:t>: define STAGING_BACKEND.</w:t>
-      </w:r>
-    </w:p>
-    <w:p>
-      <w:r>
-        <w:t xml:space="preserve">Change the </w:t>
-      </w:r>
-      <w:proofErr w:type="spellStart"/>
-      <w:r>
-        <w:t>BadgeCom</w:t>
-      </w:r>
-      <w:proofErr w:type="spellEnd"/>
-      <w:r>
-        <w:t xml:space="preserve">, </w:t>
-      </w:r>
-      <w:proofErr w:type="spellStart"/>
-      <w:r>
-        <w:t>CloudSdkSyncSample</w:t>
-      </w:r>
-      <w:proofErr w:type="spellEnd"/>
-      <w:proofErr w:type="gramStart"/>
-      <w:r>
-        <w:t xml:space="preserve">,  </w:t>
-      </w:r>
-      <w:proofErr w:type="spellStart"/>
-      <w:r>
-        <w:t>CloudApiPublic</w:t>
-      </w:r>
-      <w:proofErr w:type="spellEnd"/>
-      <w:proofErr w:type="gramEnd"/>
-      <w:r>
-        <w:t xml:space="preserve"> and </w:t>
-      </w:r>
-      <w:proofErr w:type="spellStart"/>
-      <w:r>
-        <w:t>CloudSetupSdkSyncSample</w:t>
-      </w:r>
-      <w:proofErr w:type="spellEnd"/>
-      <w:r>
-        <w:t xml:space="preserve">, and </w:t>
-      </w:r>
-      <w:proofErr w:type="spellStart"/>
-      <w:r>
-        <w:t>CloudSetupSdkSyncSampleSupport</w:t>
-      </w:r>
-      <w:proofErr w:type="spellEnd"/>
-      <w:r>
-        <w:t xml:space="preserve"> Assembly and File Versions to the current release.  E.g., 0.1.2.0.  For </w:t>
-      </w:r>
-      <w:proofErr w:type="spellStart"/>
-      <w:r>
-        <w:t>CloudSetupSdkSyncSample</w:t>
-      </w:r>
-      <w:proofErr w:type="spellEnd"/>
-      <w:r>
-        <w:t>, click Project Assistant, and then Application Information.  Set the application version.</w:t>
-      </w:r>
-      <w:r>
-        <w:t xml:space="preserve">  For </w:t>
-      </w:r>
-      <w:proofErr w:type="spellStart"/>
-      <w:r>
-        <w:t>BadgeCom</w:t>
-      </w:r>
-      <w:proofErr w:type="spellEnd"/>
-      <w:r>
-        <w:t>, edit the Resources\</w:t>
-      </w:r>
-      <w:proofErr w:type="spellStart"/>
-      <w:r>
-        <w:t>BadgeCom.rc</w:t>
-      </w:r>
-      <w:proofErr w:type="spellEnd"/>
-      <w:r>
-        <w:t xml:space="preserve"> Version field.</w:t>
-      </w:r>
-    </w:p>
-    <w:p>
-      <w:r>
-        <w:t>Test the application under Visual Studio to make sure it is working.</w:t>
-      </w:r>
-    </w:p>
-    <w:p>
-      <w:r>
-        <w:t>Push the release branch to remote. DO NOT CHECK-IN SIGNING FILES* TO GITHUB!!!!!! Including .</w:t>
-      </w:r>
-      <w:proofErr w:type="spellStart"/>
-      <w:r>
-        <w:t>pfx</w:t>
-      </w:r>
-      <w:proofErr w:type="spellEnd"/>
-      <w:r>
-        <w:t xml:space="preserve"> files copied to the projects where you changed the settings.  These should be ignored by </w:t>
-      </w:r>
-      <w:proofErr w:type="spellStart"/>
-      <w:r>
-        <w:t>gitignore</w:t>
-      </w:r>
-      <w:proofErr w:type="spellEnd"/>
-      <w:r>
-        <w:t>, but remove them anyway.</w:t>
-      </w:r>
-    </w:p>
-    <w:p>
-      <w:r>
-        <w:tab/>
-      </w:r>
-      <w:proofErr w:type="gramStart"/>
-      <w:r>
-        <w:t>*  By</w:t>
-      </w:r>
-      <w:proofErr w:type="gramEnd"/>
-      <w:r>
-        <w:t xml:space="preserve"> SIGNING FILES I do not mean the changes to the projects to turn on signing, but instead the certificates or keys</w:t>
-      </w:r>
-    </w:p>
-    <w:p/>
-    <w:p>
-      <w:r>
-        <w:t>Staging release procedure:</w:t>
+    </w:p>
+    <w:p>
+      <w:pPr>
+        <w:pStyle w:val="NoSpacing"/>
+        <w:numPr>
+          <w:ilvl w:val="0"/>
+          <w:numId w:val="13"/>
+        </w:numPr>
+      </w:pPr>
+      <w:r>
+        <w:t xml:space="preserve">git </w:t>
+      </w:r>
+      <w:r>
+        <w:t>checkout –b 20130218A0Release0_1_</w:t>
+      </w:r>
+      <w:r>
+        <w:t>6  (if that doesn’t work, do git branch, git checkout).</w:t>
+      </w:r>
+    </w:p>
+    <w:p>
+      <w:pPr>
+        <w:pStyle w:val="NoSpacing"/>
+        <w:numPr>
+          <w:ilvl w:val="0"/>
+          <w:numId w:val="13"/>
+        </w:numPr>
+      </w:pPr>
+      <w:r>
+        <w:t>git push --set-upstream origin 20130304A0Release0_1_6</w:t>
+      </w:r>
+    </w:p>
+    <w:p>
+      <w:pPr>
+        <w:pStyle w:val="NoSpacing"/>
+      </w:pPr>
+    </w:p>
+    <w:p>
+      <w:r>
+        <w:t>Change the define in CLDefinitions from development cliff servers to the cloudstaging servers. (CloudApiPublic\Static\CLDefinitions: define STAGING_BACKEND.</w:t>
       </w:r>
     </w:p>
     <w:p>
@@ -202,7 +77,78 @@
         <w:t>rd</w:t>
       </w:r>
       <w:r>
-        <w:t xml:space="preserve"> party DLL built from source if it was changed.</w:t>
+        <w:t xml:space="preserve"> party DLL built from source if it was changed</w:t>
+      </w:r>
+      <w:r>
+        <w:t>, but this should have been done during normal development by the time it got to master</w:t>
+      </w:r>
+      <w:r>
+        <w:t>.</w:t>
+      </w:r>
+    </w:p>
+    <w:p>
+      <w:r>
+        <w:t xml:space="preserve">Change the BadgeCom, </w:t>
+      </w:r>
+      <w:r>
+        <w:t>Sample-Live-Sync</w:t>
+      </w:r>
+      <w:r>
+        <w:t>,  CloudApiPublic and CloudSetupSdkSyncSample, and CloudSetupSdkSyncSampleSupport Assembly and File Versions to the current release.  E.g., 0.1.2.0.  For CloudSetupSdkSyncSample, click Project Assistant, and then Application Information.  Set the application version.</w:t>
+      </w:r>
+      <w:r>
+        <w:t xml:space="preserve">  For BadgeCom, edit the Resources\BadgeCom.rc Version field.</w:t>
+      </w:r>
+    </w:p>
+    <w:p>
+      <w:r>
+        <w:t>Set the project for signing (CloudApiPublic, CloudSetupSdkSyncSampleSupport, CloudSetupSdkSyncSample).</w:t>
+      </w:r>
+    </w:p>
+    <w:p>
+      <w:r>
+        <w:t>Test the application under Visual Studio to make sure it is working.</w:t>
+      </w:r>
+    </w:p>
+    <w:p>
+      <w:r>
+        <w:t>Close Visual Studio.</w:t>
+      </w:r>
+    </w:p>
+    <w:p>
+      <w:r>
+        <w:t>Push the release branch to remote. DO NOT CHECK-IN SIGNING FILES* TO GITHUB!!!!!! Including .pfx files copied to the projects where you changed the settings.  These should be ignored by gitignore, but remove them anyway.</w:t>
+      </w:r>
+    </w:p>
+    <w:p>
+      <w:r>
+        <w:tab/>
+        <w:t>*  By SIGNING FILES I do not mean the changes to the projects to turn on signing, but instead the certificates or keys</w:t>
+      </w:r>
+    </w:p>
+    <w:p/>
+    <w:p>
+      <w:r>
+        <w:t>Staging release procedure:</w:t>
+      </w:r>
+    </w:p>
+    <w:p>
+      <w:r>
+        <w:t>Start Visual Studio.</w:t>
+      </w:r>
+    </w:p>
+    <w:p>
+      <w:r>
+        <w:t>Delete BadgeCOM.dll from 3rdParty\bin\release</w:t>
+      </w:r>
+      <w:r>
+        <w:t xml:space="preserve">, and delete BadgeCOM.dll from </w:t>
+      </w:r>
+      <w:r>
+        <w:t>C:\Cloud\CloudSDK-Windows\CloudSdkSyncSample\bin\Release\amd64</w:t>
+      </w:r>
+      <w:r>
+        <w:t>.</w:t>
       </w:r>
     </w:p>
     <w:p>
@@ -212,15 +158,7 @@
     </w:p>
     <w:p>
       <w:r>
-        <w:t xml:space="preserve">In </w:t>
-      </w:r>
-      <w:proofErr w:type="spellStart"/>
-      <w:r>
-        <w:t>ReleaseSampleAppOnly</w:t>
-      </w:r>
-      <w:proofErr w:type="spellEnd"/>
-      <w:r>
-        <w:t xml:space="preserve"> solution configuration, clean solution.  Check that it succeeded.</w:t>
+        <w:t>In ReleaseSampleAppOnly solution configuration, clean solution.  Check that it succeeded.</w:t>
       </w:r>
     </w:p>
     <w:p>
@@ -235,46 +173,17 @@
     </w:p>
     <w:p>
       <w:r>
-        <w:t xml:space="preserve">Build </w:t>
-      </w:r>
-      <w:proofErr w:type="spellStart"/>
-      <w:r>
-        <w:t>BadgeCOM</w:t>
-      </w:r>
-      <w:proofErr w:type="spellEnd"/>
-      <w:r>
-        <w:t xml:space="preserve"> project, check for build success</w:t>
-      </w:r>
-    </w:p>
-    <w:p>
-      <w:r>
-        <w:t>Delete BadgeCOM.dll from 3rdParty\bin\release</w:t>
-      </w:r>
-    </w:p>
-    <w:p>
-      <w:r>
-        <w:t xml:space="preserve">Switch to </w:t>
-      </w:r>
-      <w:proofErr w:type="spellStart"/>
-      <w:r>
-        <w:t>ReleaseSampleAppOnly</w:t>
-      </w:r>
-      <w:proofErr w:type="spellEnd"/>
-      <w:r>
-        <w:t xml:space="preserve"> solution configuration</w:t>
-      </w:r>
-    </w:p>
-    <w:p>
-      <w:r>
-        <w:t xml:space="preserve">Build </w:t>
-      </w:r>
-      <w:proofErr w:type="spellStart"/>
-      <w:r>
-        <w:t>BadgeCOM</w:t>
-      </w:r>
-      <w:proofErr w:type="spellEnd"/>
-      <w:r>
-        <w:t xml:space="preserve"> project, check for build success</w:t>
+        <w:t>Build BadgeCOM project, check for build success</w:t>
+      </w:r>
+    </w:p>
+    <w:p>
+      <w:r>
+        <w:t>Switch to ReleaseSampleAppOnly solution configuration</w:t>
+      </w:r>
+    </w:p>
+    <w:p>
+      <w:r>
+        <w:t>Build BadgeCOM project, check for build success</w:t>
       </w:r>
     </w:p>
     <w:p>
@@ -289,21 +198,14 @@
     </w:p>
     <w:p>
       <w:r>
-        <w:t xml:space="preserve">Run these commands in command prompt (use copy/paste to copy </w:t>
-      </w:r>
-      <w:proofErr w:type="spellStart"/>
-      <w:r>
-        <w:t>copy</w:t>
-      </w:r>
-      <w:proofErr w:type="spellEnd"/>
-      <w:r>
-        <w:t xml:space="preserve"> the lines directly from below</w:t>
-      </w:r>
-      <w:proofErr w:type="gramStart"/>
+        <w:t>Run these commands in command prompt (use copy/paste to copy copy the lines directly from below</w:t>
+      </w:r>
+      <w:r>
+        <w:t>.  If copying commands from this document, check for a “blip” character at the start of the command in the command window.  Delete it if it appears.</w:t>
+      </w:r>
       <w:r>
         <w:t>) :</w:t>
       </w:r>
-      <w:proofErr w:type="gramEnd"/>
     </w:p>
     <w:p>
       <w:pPr>
@@ -314,52 +216,13 @@
         </w:numPr>
       </w:pPr>
       <w:r>
-        <w:t>(Note: Change the versions in this line</w:t>
-      </w:r>
-      <w:proofErr w:type="gramStart"/>
-      <w:r>
-        <w:t xml:space="preserve">)  </w:t>
-      </w:r>
-      <w:r>
-        <w:t>tlbimp.exe</w:t>
-      </w:r>
-      <w:proofErr w:type="gramEnd"/>
-      <w:r>
-        <w:t xml:space="preserve"> BadgeCOM.dll /</w:t>
-      </w:r>
-      <w:proofErr w:type="spellStart"/>
-      <w:r>
-        <w:t>delaysign</w:t>
-      </w:r>
-      <w:proofErr w:type="spellEnd"/>
-      <w:r>
-        <w:t xml:space="preserve"> /publickey:C:\CertBackup\CloudSigning\CloudPlatformCodeSigning.pub /out:BadgeCOMLib.dll</w:t>
-      </w:r>
-      <w:r>
-        <w:t xml:space="preserve">  /company:Cloud.com  /</w:t>
-      </w:r>
-      <w:proofErr w:type="spellStart"/>
-      <w:r>
-        <w:t>copyright:</w:t>
-      </w:r>
-      <w:r>
-        <w:t>"</w:t>
-      </w:r>
-      <w:r>
-        <w:t>Copyright</w:t>
-      </w:r>
-      <w:proofErr w:type="spellEnd"/>
-      <w:r>
-        <w:t xml:space="preserve"> (C ) Cloud.com.</w:t>
-      </w:r>
-      <w:r>
-        <w:t xml:space="preserve"> All rights reserved.</w:t>
-      </w:r>
-      <w:r>
-        <w:t>"</w:t>
-      </w:r>
-      <w:r>
-        <w:t xml:space="preserve"> /asmversion:0.1.6.0  /productversion:0.1.6.0</w:t>
+        <w:t xml:space="preserve">(Note: Change the versions in </w:t>
+      </w:r>
+      <w:r>
+        <w:t xml:space="preserve">the next </w:t>
+      </w:r>
+      <w:r>
+        <w:t xml:space="preserve">line) </w:t>
       </w:r>
     </w:p>
     <w:p>
@@ -371,6 +234,39 @@
         </w:numPr>
       </w:pPr>
       <w:r>
+        <w:t xml:space="preserve"> </w:t>
+      </w:r>
+      <w:r>
+        <w:t>tlbimp.exe BadgeCOM.dll /delaysign /publickey:C:\CertBackup\CloudSigning\CloudPlatformCodeSigning.pub /out:BadgeCOMLib.dll</w:t>
+      </w:r>
+      <w:r>
+        <w:t xml:space="preserve">  /company:Cloud.com  /copyright:</w:t>
+      </w:r>
+      <w:r>
+        <w:t>"</w:t>
+      </w:r>
+      <w:r>
+        <w:t>Copyright (C ) Cloud.com.</w:t>
+      </w:r>
+      <w:r>
+        <w:t xml:space="preserve"> All rights reserved.</w:t>
+      </w:r>
+      <w:r>
+        <w:t>"</w:t>
+      </w:r>
+      <w:r>
+        <w:t xml:space="preserve"> /asmversion:0.1.6.0  /productversion:0.1.6.0</w:t>
+      </w:r>
+    </w:p>
+    <w:p>
+      <w:pPr>
+        <w:pStyle w:val="ListParagraph"/>
+        <w:numPr>
+          <w:ilvl w:val="0"/>
+          <w:numId w:val="6"/>
+        </w:numPr>
+      </w:pPr>
+      <w:r>
         <w:t>sn.exe -R BadgeCOMLib.dll C:\CertBackup\CloudSigning\CloudPlatformCodeSigning.pfx</w:t>
       </w:r>
     </w:p>
@@ -394,21 +290,8 @@
           <w:numId w:val="6"/>
         </w:numPr>
       </w:pPr>
-      <w:proofErr w:type="gramStart"/>
-      <w:r>
-        <w:t>copy</w:t>
-      </w:r>
-      <w:proofErr w:type="gramEnd"/>
-      <w:r>
-        <w:t xml:space="preserve"> /Y BadgeCOMLib.dll ..\..\..\</w:t>
-      </w:r>
-      <w:proofErr w:type="spellStart"/>
-      <w:r>
-        <w:t>CloudSdkSyncSample</w:t>
-      </w:r>
-      <w:proofErr w:type="spellEnd"/>
-      <w:r>
-        <w:t>\bin\release\BadgeCOMLib.dll</w:t>
+      <w:r>
+        <w:t>copy /Y BadgeCOMLib.dll ..\..\..\CloudSdkSyncSample\bin\release\BadgeCOMLib.dll</w:t>
       </w:r>
     </w:p>
     <w:p>
@@ -419,207 +302,168 @@
           <w:numId w:val="6"/>
         </w:numPr>
       </w:pPr>
-      <w:proofErr w:type="gramStart"/>
-      <w:r>
-        <w:t>copy</w:t>
-      </w:r>
-      <w:proofErr w:type="gramEnd"/>
-      <w:r>
-        <w:t xml:space="preserve"> /Y BadgeCOMLib.dll ..\..\..\</w:t>
-      </w:r>
-      <w:proofErr w:type="spellStart"/>
-      <w:r>
-        <w:t>CloudSdkSyncSample</w:t>
-      </w:r>
-      <w:proofErr w:type="spellEnd"/>
-      <w:r>
-        <w:t>\bin\debug\BadgeCOMLib.dll</w:t>
-      </w:r>
-    </w:p>
-    <w:p>
-      <w:r>
-        <w:t xml:space="preserve">Check the </w:t>
-      </w:r>
-      <w:proofErr w:type="spellStart"/>
-      <w:r>
-        <w:t>CloudApiPublic</w:t>
-      </w:r>
-      <w:proofErr w:type="spellEnd"/>
-      <w:r>
-        <w:t xml:space="preserve"> and Sample-Live-Sync references.  Make sure that specific versions are selected, and that the references specify the proper versions.</w:t>
-      </w:r>
-    </w:p>
-    <w:p>
-      <w:r>
-        <w:t xml:space="preserve">In the </w:t>
-      </w:r>
-      <w:proofErr w:type="spellStart"/>
-      <w:r>
-        <w:t>CloudApiPublic</w:t>
-      </w:r>
-      <w:proofErr w:type="spellEnd"/>
-      <w:r>
-        <w:t xml:space="preserve"> References, change the </w:t>
-      </w:r>
-      <w:proofErr w:type="spellStart"/>
-      <w:r>
-        <w:t>BadgeCOMLib</w:t>
-      </w:r>
-      <w:proofErr w:type="spellEnd"/>
-      <w:r>
-        <w:t xml:space="preserve"> reference Specific Version to True.  Press </w:t>
-      </w:r>
-      <w:proofErr w:type="spellStart"/>
-      <w:r>
-        <w:t>Ctrl+Shift+S</w:t>
-      </w:r>
-      <w:proofErr w:type="spellEnd"/>
-      <w:r>
-        <w:t xml:space="preserve"> to save all.</w:t>
+      <w:r>
+        <w:t>copy /Y BadgeCOMLib.dll ..\..\..\CloudSdkSyncSample\bin\debug\BadgeCOMLib.dll</w:t>
+      </w:r>
+    </w:p>
+    <w:p>
+      <w:pPr>
+        <w:pStyle w:val="ListParagraph"/>
+        <w:numPr>
+          <w:ilvl w:val="0"/>
+          <w:numId w:val="6"/>
+        </w:numPr>
+      </w:pPr>
+      <w:r>
+        <w:t>Make sure for the last two commands that one was “release” and the other was “debug”.</w:t>
+      </w:r>
+    </w:p>
+    <w:p>
+      <w:r>
+        <w:t>Open CloudApiPublic and change BadgeComLib Embed Interop Types property to false.</w:t>
+      </w:r>
+    </w:p>
+    <w:p>
+      <w:pPr>
+        <w:pStyle w:val="NoSpacing"/>
+      </w:pPr>
+      <w:r>
+        <w:t>Check the CloudApiPublic and Sample-Live-Sync references</w:t>
+      </w:r>
+      <w:r>
+        <w:t xml:space="preserve"> </w:t>
+      </w:r>
+    </w:p>
+    <w:p>
+      <w:pPr>
+        <w:pStyle w:val="NoSpacing"/>
+        <w:numPr>
+          <w:ilvl w:val="0"/>
+          <w:numId w:val="14"/>
+        </w:numPr>
+      </w:pPr>
+      <w:r>
+        <w:t>Make sure that specific versions are selected, and that the references specify the proper versions.</w:t>
+      </w:r>
+    </w:p>
+    <w:p>
+      <w:pPr>
+        <w:pStyle w:val="NoSpacing"/>
+        <w:numPr>
+          <w:ilvl w:val="0"/>
+          <w:numId w:val="14"/>
+        </w:numPr>
+      </w:pPr>
+      <w:r>
+        <w:t xml:space="preserve">If they do not specify the proper versions (they probably won’t), unload the project and edit the version number manually.  </w:t>
+      </w:r>
+    </w:p>
+    <w:p>
+      <w:pPr>
+        <w:pStyle w:val="NoSpacing"/>
+        <w:numPr>
+          <w:ilvl w:val="1"/>
+          <w:numId w:val="14"/>
+        </w:numPr>
+      </w:pPr>
+      <w:r>
+        <w:t>If it asks you to remove the project from the InstallShield .isl file, always answer “NO”.</w:t>
+      </w:r>
+    </w:p>
+    <w:p>
+      <w:pPr>
+        <w:pStyle w:val="NoSpacing"/>
+        <w:numPr>
+          <w:ilvl w:val="1"/>
+          <w:numId w:val="14"/>
+        </w:numPr>
+      </w:pPr>
+      <w:r>
+        <w:t>If you unloaded the project, reload the project after saving the changes.  Answer “YES” to close the XML project window.</w:t>
+      </w:r>
+    </w:p>
+    <w:p>
+      <w:pPr>
+        <w:pStyle w:val="NoSpacing"/>
+        <w:numPr>
+          <w:ilvl w:val="1"/>
+          <w:numId w:val="14"/>
+        </w:numPr>
+      </w:pPr>
+      <w:r>
+        <w:t>Unloading Sample-Live-Sync and reloading the project will switch the startup project solution.  Make the Sample-Live-Sync the startup project again.</w:t>
+      </w:r>
+    </w:p>
+    <w:p>
+      <w:pPr>
+        <w:pStyle w:val="NoSpacing"/>
+        <w:ind w:left="720"/>
+      </w:pPr>
+    </w:p>
+    <w:p>
+      <w:r>
+        <w:t>Build CloudApiPublic project, check for build success</w:t>
+      </w:r>
+    </w:p>
+    <w:p>
+      <w:r>
+        <w:t xml:space="preserve">Obfuscate CloudApiPublic binary in CloudApiPublic\bin\Release and copy from CloudApiPublic\bin\Release\Obfuscated to CloudApiPublic\bin\Release, CloudSdkSyncSample\bin\Release, and CloudSdkSyncSample\bin\Debug </w:t>
+      </w:r>
+    </w:p>
+    <w:p>
+      <w:r>
+        <w:t>Build CloudSetupSdkSyncSampleSupport project, check for build success</w:t>
+      </w:r>
+      <w:r>
+        <w:t>.  Check html\index.htm.  Go through the classes and namespaces to make sure that no new internal classes or namespaces appear.</w:t>
+      </w:r>
+    </w:p>
+    <w:p>
+      <w:r>
+        <w:t>Switch to Debug solution configuration</w:t>
       </w:r>
     </w:p>
     <w:p>
       <w:r>
         <w:t xml:space="preserve">Build </w:t>
       </w:r>
-      <w:proofErr w:type="spellStart"/>
-      <w:r>
-        <w:t>CloudApiPublic</w:t>
-      </w:r>
-      <w:proofErr w:type="spellEnd"/>
+      <w:r>
+        <w:t>Sample-Live-Sync</w:t>
+      </w:r>
       <w:r>
         <w:t xml:space="preserve"> project, check for build success</w:t>
       </w:r>
     </w:p>
     <w:p>
       <w:r>
-        <w:t xml:space="preserve">Obfuscate </w:t>
-      </w:r>
-      <w:proofErr w:type="spellStart"/>
-      <w:r>
-        <w:t>CloudApiPublic</w:t>
-      </w:r>
-      <w:proofErr w:type="spellEnd"/>
-      <w:r>
-        <w:t xml:space="preserve"> binary in </w:t>
-      </w:r>
-      <w:proofErr w:type="spellStart"/>
-      <w:r>
-        <w:t>CloudApiPublic</w:t>
-      </w:r>
-      <w:proofErr w:type="spellEnd"/>
-      <w:r>
-        <w:t xml:space="preserve">\bin\Release and copy from </w:t>
-      </w:r>
-      <w:proofErr w:type="spellStart"/>
-      <w:r>
-        <w:t>CloudApiPublic</w:t>
-      </w:r>
-      <w:proofErr w:type="spellEnd"/>
-      <w:r>
-        <w:t xml:space="preserve">\bin\Release\Obfuscated to </w:t>
-      </w:r>
-      <w:proofErr w:type="spellStart"/>
-      <w:r>
-        <w:t>CloudApiPublic</w:t>
-      </w:r>
-      <w:proofErr w:type="spellEnd"/>
-      <w:r>
-        <w:t xml:space="preserve">\bin\Release, </w:t>
-      </w:r>
-      <w:proofErr w:type="spellStart"/>
-      <w:r>
-        <w:t>CloudSdkSyncSample</w:t>
-      </w:r>
-      <w:proofErr w:type="spellEnd"/>
-      <w:r>
-        <w:t xml:space="preserve">\bin\Release, and </w:t>
-      </w:r>
-      <w:proofErr w:type="spellStart"/>
-      <w:r>
-        <w:t>CloudSdkSyncSample</w:t>
-      </w:r>
-      <w:proofErr w:type="spellEnd"/>
-      <w:r>
-        <w:t xml:space="preserve">\bin\Debug </w:t>
+        <w:t>Switch to ReleaseSampleAppOnly solution configuration</w:t>
       </w:r>
     </w:p>
     <w:p>
       <w:r>
         <w:t xml:space="preserve">Build </w:t>
       </w:r>
-      <w:proofErr w:type="spellStart"/>
-      <w:r>
-        <w:t>CloudSetupSdkSyncSampleSupport</w:t>
-      </w:r>
-      <w:proofErr w:type="spellEnd"/>
+      <w:r>
+        <w:t>Sample-Live-Sync</w:t>
+      </w:r>
       <w:r>
         <w:t xml:space="preserve"> project, check for build success</w:t>
       </w:r>
     </w:p>
     <w:p>
       <w:r>
-        <w:t xml:space="preserve">Switch to </w:t>
-      </w:r>
-      <w:proofErr w:type="gramStart"/>
-      <w:r>
-        <w:t>Debug</w:t>
-      </w:r>
-      <w:proofErr w:type="gramEnd"/>
-      <w:r>
-        <w:t xml:space="preserve"> solution configuration</w:t>
-      </w:r>
-    </w:p>
-    <w:p>
-      <w:r>
-        <w:t xml:space="preserve">Build </w:t>
-      </w:r>
-      <w:proofErr w:type="spellStart"/>
-      <w:r>
-        <w:t>CloudSdkSyncSample</w:t>
-      </w:r>
-      <w:proofErr w:type="spellEnd"/>
-      <w:r>
-        <w:t xml:space="preserve"> project, check for build success</w:t>
-      </w:r>
-    </w:p>
-    <w:p>
-      <w:r>
-        <w:t xml:space="preserve">Switch to </w:t>
-      </w:r>
-      <w:proofErr w:type="spellStart"/>
-      <w:r>
-        <w:t>ReleaseSampleAppOnly</w:t>
-      </w:r>
-      <w:proofErr w:type="spellEnd"/>
-      <w:r>
-        <w:t xml:space="preserve"> solution configuration</w:t>
-      </w:r>
-    </w:p>
-    <w:p>
-      <w:r>
-        <w:t xml:space="preserve">Build </w:t>
-      </w:r>
-      <w:proofErr w:type="spellStart"/>
-      <w:r>
-        <w:t>CloudSdkSyncSample</w:t>
-      </w:r>
-      <w:proofErr w:type="spellEnd"/>
-      <w:r>
-        <w:t xml:space="preserve"> project, check for build success</w:t>
-      </w:r>
-    </w:p>
-    <w:p>
-      <w:r>
-        <w:t xml:space="preserve">Build </w:t>
-      </w:r>
-      <w:proofErr w:type="spellStart"/>
-      <w:r>
-        <w:t>CloudSetupSdkSyncSample</w:t>
-      </w:r>
-      <w:proofErr w:type="spellEnd"/>
-      <w:r>
-        <w:t xml:space="preserve"> setup project, check for build success</w:t>
+        <w:t>Make sure that no Explorer or command window is open to any folder below c:\</w:t>
+      </w:r>
+      <w:r>
+        <w:t xml:space="preserve"> CloudSetupSdkSyncSample</w:t>
+      </w:r>
+      <w:r>
+        <w:t>.</w:t>
+      </w:r>
+    </w:p>
+    <w:p>
+      <w:r>
+        <w:t>Build CloudSetupSdkSyncSample setup project, check for build success</w:t>
       </w:r>
     </w:p>
     <w:p>
@@ -629,15 +473,7 @@
     </w:p>
     <w:p>
       <w:r>
-        <w:t xml:space="preserve">Resource hack the copied CloudSdkSetup.exe to change the </w:t>
-      </w:r>
-      <w:proofErr w:type="spellStart"/>
-      <w:r>
-        <w:t>OriginalFilename</w:t>
-      </w:r>
-      <w:proofErr w:type="spellEnd"/>
-      <w:r>
-        <w:t xml:space="preserve"> field to an empty string in Version Info -&gt; 1 -&gt; 1033 and compile the script; then change the Icon Group -&gt; 100 -&gt; 0 by replacing resource with ~\Artwork\cloudForInstallShield.ico</w:t>
+        <w:t>Resource hack the copied CloudSdkSetup.exe to change the OriginalFilename field to an empty string in Version Info -&gt; 1 -&gt; 1033 and compile the script; then change the Icon Group -&gt; 100 -&gt; 0 by replacing resource with ~\Artwork\cloudForInstallShield.ico</w:t>
       </w:r>
     </w:p>
     <w:p>
@@ -663,13 +499,8 @@
           <w:numId w:val="7"/>
         </w:numPr>
       </w:pPr>
-      <w:proofErr w:type="spellStart"/>
-      <w:r>
-        <w:t>signtool</w:t>
-      </w:r>
-      <w:proofErr w:type="spellEnd"/>
-      <w:r>
-        <w:t xml:space="preserve"> remove /c CloudSdkSetup.exe</w:t>
+      <w:r>
+        <w:t>signtool remove /c CloudSdkSetup.exe</w:t>
       </w:r>
     </w:p>
     <w:p>
@@ -680,48 +511,24 @@
           <w:numId w:val="7"/>
         </w:numPr>
       </w:pPr>
-      <w:proofErr w:type="spellStart"/>
-      <w:r>
-        <w:t>signtool</w:t>
-      </w:r>
-      <w:proofErr w:type="spellEnd"/>
-      <w:r>
-        <w:t xml:space="preserve"> sign /f C:\CertBackup\CloudSigning\CloudPlatformCodeSigning.pfx /p &lt;password&gt; CloudSdkSetup.exe</w:t>
-      </w:r>
-    </w:p>
-    <w:p>
-      <w:r>
-        <w:t>Zip CloudSdkSetup.exe into a zip file with the naming convention CloudSDK-v0.1.2&gt;.zip where the “0.1.2” is the “</w:t>
-      </w:r>
-      <w:proofErr w:type="spellStart"/>
-      <w:r>
-        <w:t>version.release.build</w:t>
-      </w:r>
-      <w:proofErr w:type="spellEnd"/>
-      <w:r>
-        <w:t>”.  The build should be incremented at each release.  The others are incremented by management decision.</w:t>
-      </w:r>
-    </w:p>
-    <w:p>
-      <w:r>
-        <w:t>The zip file is the completed release.  Copy the file to c:\Source\Projects\ArchivedCloudSdkReleases on the build machine.  Then use search in win-client (or an automated tool) to gather the current .</w:t>
-      </w:r>
-      <w:proofErr w:type="spellStart"/>
-      <w:r>
-        <w:t>pdb</w:t>
-      </w:r>
-      <w:proofErr w:type="spellEnd"/>
-      <w:r>
-        <w:t xml:space="preserve"> files and move them into the </w:t>
-      </w:r>
-      <w:proofErr w:type="spellStart"/>
-      <w:r>
-        <w:t>ArchivedCloudSdkReleases</w:t>
-      </w:r>
-      <w:proofErr w:type="spellEnd"/>
-      <w:r>
-        <w:t xml:space="preserve"> as well.</w:t>
-      </w:r>
+      <w:r>
+        <w:t>signtool sign /f C:\CertBackup\CloudSigning\CloudPlatformCodeSigning.pfx /p &lt;password&gt; CloudSdkSetup.exe</w:t>
+      </w:r>
+    </w:p>
+    <w:p>
+      <w:r>
+        <w:t>Zip CloudSdkSetup.exe into a zip file with the naming convention CloudSDK-v0.1.2&gt;.zip where the “0.1.2” is the “version.release.build”.  The build should be incremented at each release.  The others are incremented by management decision.</w:t>
+      </w:r>
+    </w:p>
+    <w:p>
+      <w:r>
+        <w:t>The zip file is the completed release.  Copy the file to c:\Source\Projects\ArchivedCloudSdkReleases on the build machine.  Then use search in win-client (or an automated tool) to gather the current .pdb files and move them into the ArchivedCloudSdkReleases as well.</w:t>
+      </w:r>
+      <w:r>
+        <w:t xml:space="preserve">  This should be on a network drive which is routinely backed up.</w:t>
+      </w:r>
+      <w:bookmarkStart w:id="0" w:name="_GoBack"/>
+      <w:bookmarkEnd w:id="0"/>
     </w:p>
     <w:p>
       <w:r>
@@ -730,36 +537,13 @@
     </w:p>
     <w:p>
       <w:r>
-        <w:t>Push the release branch to remote. DO NOT CHECK-IN SIGNING FILES* TO GITHUB!!!!!! Including .</w:t>
-      </w:r>
-      <w:proofErr w:type="spellStart"/>
-      <w:r>
-        <w:t>pfx</w:t>
-      </w:r>
-      <w:proofErr w:type="spellEnd"/>
-      <w:r>
-        <w:t xml:space="preserve"> files copied to the projects where you changed the settings.  These should be ignored by </w:t>
-      </w:r>
-      <w:proofErr w:type="spellStart"/>
-      <w:r>
-        <w:t>gitignore</w:t>
-      </w:r>
-      <w:proofErr w:type="spellEnd"/>
-      <w:r>
-        <w:t>, but remove them anyway.</w:t>
+        <w:t>Push the release branch to remote. DO NOT CHECK-IN SIGNING FILES* TO GITHUB!!!!!! Including .pfx files copied to the projects where you changed the settings.  These should be ignored by gitignore, but remove them anyway.</w:t>
       </w:r>
     </w:p>
     <w:p>
       <w:r>
         <w:tab/>
-      </w:r>
-      <w:proofErr w:type="gramStart"/>
-      <w:r>
-        <w:t>*  By</w:t>
-      </w:r>
-      <w:proofErr w:type="gramEnd"/>
-      <w:r>
-        <w:t xml:space="preserve"> SIGNING FILES I do not mean the changes to the projects to turn on signing, but instead the certificates or keys</w:t>
+        <w:t>*  By SIGNING FILES I do not mean the changes to the projects to turn on signing, but instead the certificates or keys</w:t>
       </w:r>
     </w:p>
     <w:p>
@@ -834,19 +618,11 @@
           <w:rFonts w:eastAsia="Times New Roman" w:cs="Courier New"/>
         </w:rPr>
       </w:pPr>
-      <w:proofErr w:type="spellStart"/>
       <w:r>
         <w:rPr>
           <w:rFonts w:eastAsia="Times New Roman" w:cs="Courier New"/>
         </w:rPr>
-        <w:t>git</w:t>
-      </w:r>
-      <w:proofErr w:type="spellEnd"/>
-      <w:r>
-        <w:rPr>
-          <w:rFonts w:eastAsia="Times New Roman" w:cs="Courier New"/>
-        </w:rPr>
-        <w:t xml:space="preserve"> tag -d 12345</w:t>
+        <w:t>git tag -d 12345</w:t>
       </w:r>
     </w:p>
     <w:p>
@@ -879,19 +655,11 @@
           <w:rFonts w:eastAsia="Times New Roman" w:cs="Courier New"/>
         </w:rPr>
       </w:pPr>
-      <w:proofErr w:type="spellStart"/>
       <w:r>
         <w:rPr>
           <w:rFonts w:eastAsia="Times New Roman" w:cs="Courier New"/>
         </w:rPr>
-        <w:t>git</w:t>
-      </w:r>
-      <w:proofErr w:type="spellEnd"/>
-      <w:r>
-        <w:rPr>
-          <w:rFonts w:eastAsia="Times New Roman" w:cs="Courier New"/>
-        </w:rPr>
-        <w:t xml:space="preserve"> push origin :refs/tags/12345</w:t>
+        <w:t>git push origin :refs/tags/12345</w:t>
       </w:r>
     </w:p>
     <w:p>
@@ -961,19 +729,11 @@
           <w:rFonts w:eastAsia="Times New Roman" w:cs="Courier New"/>
         </w:rPr>
       </w:pPr>
-      <w:proofErr w:type="spellStart"/>
       <w:r>
         <w:rPr>
           <w:rFonts w:eastAsia="Times New Roman" w:cs="Courier New"/>
         </w:rPr>
-        <w:t>git</w:t>
-      </w:r>
-      <w:proofErr w:type="spellEnd"/>
-      <w:r>
-        <w:rPr>
-          <w:rFonts w:eastAsia="Times New Roman" w:cs="Courier New"/>
-        </w:rPr>
-        <w:t xml:space="preserve"> tag 12345</w:t>
+        <w:t>git tag 12345</w:t>
       </w:r>
     </w:p>
     <w:p>
@@ -1006,19 +766,11 @@
           <w:rFonts w:eastAsia="Times New Roman" w:cs="Courier New"/>
         </w:rPr>
       </w:pPr>
-      <w:proofErr w:type="spellStart"/>
       <w:r>
         <w:rPr>
           <w:rFonts w:eastAsia="Times New Roman" w:cs="Courier New"/>
         </w:rPr>
-        <w:t>git</w:t>
-      </w:r>
-      <w:proofErr w:type="spellEnd"/>
-      <w:r>
-        <w:rPr>
-          <w:rFonts w:eastAsia="Times New Roman" w:cs="Courier New"/>
-        </w:rPr>
-        <w:t xml:space="preserve"> push –tags</w:t>
+        <w:t>git push –tags</w:t>
       </w:r>
     </w:p>
     <w:p>
@@ -1049,31 +801,7 @@
     </w:p>
     <w:p>
       <w:r>
-        <w:t>Delete the .</w:t>
-      </w:r>
-      <w:proofErr w:type="spellStart"/>
-      <w:r>
-        <w:t>pfx</w:t>
-      </w:r>
-      <w:proofErr w:type="spellEnd"/>
-      <w:r>
-        <w:t xml:space="preserve"> files copied to the </w:t>
-      </w:r>
-      <w:proofErr w:type="spellStart"/>
-      <w:r>
-        <w:t>CloudApiPublic</w:t>
-      </w:r>
-      <w:proofErr w:type="spellEnd"/>
-      <w:r>
-        <w:t xml:space="preserve"> and </w:t>
-      </w:r>
-      <w:proofErr w:type="spellStart"/>
-      <w:r>
-        <w:t>CloudSetupSdkSyuncSampleSupport</w:t>
-      </w:r>
-      <w:proofErr w:type="spellEnd"/>
-      <w:r>
-        <w:t xml:space="preserve"> projects where you changed the settings.</w:t>
+        <w:t>Delete the .pfx files copied to the CloudApiPublic and CloudSetupSdkSyuncSampleSupport projects where you changed the settings.</w:t>
       </w:r>
     </w:p>
     <w:p>
@@ -1085,15 +813,7 @@
         </w:numPr>
       </w:pPr>
       <w:r>
-        <w:t>To do this: “Rebuild” the project “</w:t>
-      </w:r>
-      <w:proofErr w:type="spellStart"/>
-      <w:r>
-        <w:t>DeleteLicenseFilesOnly</w:t>
-      </w:r>
-      <w:proofErr w:type="spellEnd"/>
-      <w:r>
-        <w:t>”.</w:t>
+        <w:t>To do this: “Rebuild” the project “DeleteLicenseFilesOnly”.</w:t>
       </w:r>
     </w:p>
     <w:p>
@@ -1110,13 +830,8 @@
         </w:numPr>
         <w:spacing w:after="0" w:line="240" w:lineRule="auto"/>
       </w:pPr>
-      <w:proofErr w:type="spellStart"/>
-      <w:r>
-        <w:t>git</w:t>
-      </w:r>
-      <w:proofErr w:type="spellEnd"/>
-      <w:r>
-        <w:t xml:space="preserve"> checkout master</w:t>
+      <w:r>
+        <w:t>git checkout master</w:t>
       </w:r>
     </w:p>
     <w:p>
@@ -1128,13 +843,8 @@
         </w:numPr>
         <w:spacing w:after="0" w:line="240" w:lineRule="auto"/>
       </w:pPr>
-      <w:proofErr w:type="spellStart"/>
-      <w:r>
-        <w:t>git</w:t>
-      </w:r>
-      <w:proofErr w:type="spellEnd"/>
-      <w:r>
-        <w:t xml:space="preserve"> merge</w:t>
+      <w:r>
+        <w:t>git merge</w:t>
       </w:r>
       <w:r>
         <w:t xml:space="preserve"> </w:t>
@@ -1149,15 +859,7 @@
         <w:t xml:space="preserve"> --no</w:t>
       </w:r>
       <w:r>
-        <w:t>-</w:t>
-      </w:r>
-      <w:proofErr w:type="spellStart"/>
-      <w:r>
-        <w:t>ff</w:t>
-      </w:r>
-      <w:proofErr w:type="spellEnd"/>
-      <w:r>
-        <w:t xml:space="preserve">   Release0.1.5</w:t>
+        <w:t>-ff   Release0.1.5</w:t>
       </w:r>
     </w:p>
     <w:p>
@@ -1175,15 +877,7 @@
         </w:rPr>
       </w:pPr>
       <w:r>
-        <w:t xml:space="preserve">Use GIT Extensions to selectively merge modules.  The </w:t>
-      </w:r>
-      <w:proofErr w:type="spellStart"/>
-      <w:r>
-        <w:t>CloudSetupSdkSyncSample.isl</w:t>
-      </w:r>
-      <w:proofErr w:type="spellEnd"/>
-      <w:r>
-        <w:t xml:space="preserve"> file must be manually merged to remove the signing changes, but leave the version number change.</w:t>
+        <w:t>Use GIT Extensions to selectively merge modules.  The CloudSetupSdkSyncSample.isl file must be manually merged to remove the signing changes, but leave the version number change.</w:t>
       </w:r>
     </w:p>
     <w:p>
@@ -1200,13 +894,8 @@
           <w:szCs w:val="20"/>
         </w:rPr>
       </w:pPr>
-      <w:proofErr w:type="spellStart"/>
-      <w:r>
-        <w:t>git</w:t>
-      </w:r>
-      <w:proofErr w:type="spellEnd"/>
-      <w:r>
-        <w:t xml:space="preserve"> push</w:t>
+      <w:r>
+        <w:t>git push</w:t>
       </w:r>
     </w:p>
     <w:p/>
@@ -1901,6 +1590,119 @@
     </w:lvl>
   </w:abstractNum>
   <w:abstractNum w:abstractNumId="6">
+    <w:nsid w:val="547850E0"/>
+    <w:multiLevelType w:val="hybridMultilevel"/>
+    <w:tmpl w:val="ED2C340A"/>
+    <w:lvl w:ilvl="0" w:tplc="04090001">
+      <w:start w:val="1"/>
+      <w:numFmt w:val="bullet"/>
+      <w:lvlText w:val=""/>
+      <w:lvlJc w:val="left"/>
+      <w:pPr>
+        <w:ind w:left="720" w:hanging="360"/>
+      </w:pPr>
+      <w:rPr>
+        <w:rFonts w:ascii="Symbol" w:hAnsi="Symbol" w:hint="default"/>
+      </w:rPr>
+    </w:lvl>
+    <w:lvl w:ilvl="1" w:tplc="04090003" w:tentative="1">
+      <w:start w:val="1"/>
+      <w:numFmt w:val="bullet"/>
+      <w:lvlText w:val="o"/>
+      <w:lvlJc w:val="left"/>
+      <w:pPr>
+        <w:ind w:left="1440" w:hanging="360"/>
+      </w:pPr>
+      <w:rPr>
+        <w:rFonts w:ascii="Courier New" w:hAnsi="Courier New" w:cs="Courier New" w:hint="default"/>
+      </w:rPr>
+    </w:lvl>
+    <w:lvl w:ilvl="2" w:tplc="04090005" w:tentative="1">
+      <w:start w:val="1"/>
+      <w:numFmt w:val="bullet"/>
+      <w:lvlText w:val=""/>
+      <w:lvlJc w:val="left"/>
+      <w:pPr>
+        <w:ind w:left="2160" w:hanging="360"/>
+      </w:pPr>
+      <w:rPr>
+        <w:rFonts w:ascii="Wingdings" w:hAnsi="Wingdings" w:hint="default"/>
+      </w:rPr>
+    </w:lvl>
+    <w:lvl w:ilvl="3" w:tplc="04090001" w:tentative="1">
+      <w:start w:val="1"/>
+      <w:numFmt w:val="bullet"/>
+      <w:lvlText w:val=""/>
+      <w:lvlJc w:val="left"/>
+      <w:pPr>
+        <w:ind w:left="2880" w:hanging="360"/>
+      </w:pPr>
+      <w:rPr>
+        <w:rFonts w:ascii="Symbol" w:hAnsi="Symbol" w:hint="default"/>
+      </w:rPr>
+    </w:lvl>
+    <w:lvl w:ilvl="4" w:tplc="04090003" w:tentative="1">
+      <w:start w:val="1"/>
+      <w:numFmt w:val="bullet"/>
+      <w:lvlText w:val="o"/>
+      <w:lvlJc w:val="left"/>
+      <w:pPr>
+        <w:ind w:left="3600" w:hanging="360"/>
+      </w:pPr>
+      <w:rPr>
+        <w:rFonts w:ascii="Courier New" w:hAnsi="Courier New" w:cs="Courier New" w:hint="default"/>
+      </w:rPr>
+    </w:lvl>
+    <w:lvl w:ilvl="5" w:tplc="04090005" w:tentative="1">
+      <w:start w:val="1"/>
+      <w:numFmt w:val="bullet"/>
+      <w:lvlText w:val=""/>
+      <w:lvlJc w:val="left"/>
+      <w:pPr>
+        <w:ind w:left="4320" w:hanging="360"/>
+      </w:pPr>
+      <w:rPr>
+        <w:rFonts w:ascii="Wingdings" w:hAnsi="Wingdings" w:hint="default"/>
+      </w:rPr>
+    </w:lvl>
+    <w:lvl w:ilvl="6" w:tplc="04090001" w:tentative="1">
+      <w:start w:val="1"/>
+      <w:numFmt w:val="bullet"/>
+      <w:lvlText w:val=""/>
+      <w:lvlJc w:val="left"/>
+      <w:pPr>
+        <w:ind w:left="5040" w:hanging="360"/>
+      </w:pPr>
+      <w:rPr>
+        <w:rFonts w:ascii="Symbol" w:hAnsi="Symbol" w:hint="default"/>
+      </w:rPr>
+    </w:lvl>
+    <w:lvl w:ilvl="7" w:tplc="04090003" w:tentative="1">
+      <w:start w:val="1"/>
+      <w:numFmt w:val="bullet"/>
+      <w:lvlText w:val="o"/>
+      <w:lvlJc w:val="left"/>
+      <w:pPr>
+        <w:ind w:left="5760" w:hanging="360"/>
+      </w:pPr>
+      <w:rPr>
+        <w:rFonts w:ascii="Courier New" w:hAnsi="Courier New" w:cs="Courier New" w:hint="default"/>
+      </w:rPr>
+    </w:lvl>
+    <w:lvl w:ilvl="8" w:tplc="04090005" w:tentative="1">
+      <w:start w:val="1"/>
+      <w:numFmt w:val="bullet"/>
+      <w:lvlText w:val=""/>
+      <w:lvlJc w:val="left"/>
+      <w:pPr>
+        <w:ind w:left="6480" w:hanging="360"/>
+      </w:pPr>
+      <w:rPr>
+        <w:rFonts w:ascii="Wingdings" w:hAnsi="Wingdings" w:hint="default"/>
+      </w:rPr>
+    </w:lvl>
+  </w:abstractNum>
+  <w:abstractNum w:abstractNumId="7">
     <w:nsid w:val="70733634"/>
     <w:multiLevelType w:val="hybridMultilevel"/>
     <w:tmpl w:val="51545D3E"/>
@@ -1917,6 +1719,119 @@
       </w:rPr>
     </w:lvl>
     <w:lvl w:ilvl="1" w:tplc="04090003" w:tentative="1">
+      <w:start w:val="1"/>
+      <w:numFmt w:val="bullet"/>
+      <w:lvlText w:val="o"/>
+      <w:lvlJc w:val="left"/>
+      <w:pPr>
+        <w:ind w:left="1440" w:hanging="360"/>
+      </w:pPr>
+      <w:rPr>
+        <w:rFonts w:ascii="Courier New" w:hAnsi="Courier New" w:cs="Courier New" w:hint="default"/>
+      </w:rPr>
+    </w:lvl>
+    <w:lvl w:ilvl="2" w:tplc="04090005" w:tentative="1">
+      <w:start w:val="1"/>
+      <w:numFmt w:val="bullet"/>
+      <w:lvlText w:val=""/>
+      <w:lvlJc w:val="left"/>
+      <w:pPr>
+        <w:ind w:left="2160" w:hanging="360"/>
+      </w:pPr>
+      <w:rPr>
+        <w:rFonts w:ascii="Wingdings" w:hAnsi="Wingdings" w:hint="default"/>
+      </w:rPr>
+    </w:lvl>
+    <w:lvl w:ilvl="3" w:tplc="04090001" w:tentative="1">
+      <w:start w:val="1"/>
+      <w:numFmt w:val="bullet"/>
+      <w:lvlText w:val=""/>
+      <w:lvlJc w:val="left"/>
+      <w:pPr>
+        <w:ind w:left="2880" w:hanging="360"/>
+      </w:pPr>
+      <w:rPr>
+        <w:rFonts w:ascii="Symbol" w:hAnsi="Symbol" w:hint="default"/>
+      </w:rPr>
+    </w:lvl>
+    <w:lvl w:ilvl="4" w:tplc="04090003" w:tentative="1">
+      <w:start w:val="1"/>
+      <w:numFmt w:val="bullet"/>
+      <w:lvlText w:val="o"/>
+      <w:lvlJc w:val="left"/>
+      <w:pPr>
+        <w:ind w:left="3600" w:hanging="360"/>
+      </w:pPr>
+      <w:rPr>
+        <w:rFonts w:ascii="Courier New" w:hAnsi="Courier New" w:cs="Courier New" w:hint="default"/>
+      </w:rPr>
+    </w:lvl>
+    <w:lvl w:ilvl="5" w:tplc="04090005" w:tentative="1">
+      <w:start w:val="1"/>
+      <w:numFmt w:val="bullet"/>
+      <w:lvlText w:val=""/>
+      <w:lvlJc w:val="left"/>
+      <w:pPr>
+        <w:ind w:left="4320" w:hanging="360"/>
+      </w:pPr>
+      <w:rPr>
+        <w:rFonts w:ascii="Wingdings" w:hAnsi="Wingdings" w:hint="default"/>
+      </w:rPr>
+    </w:lvl>
+    <w:lvl w:ilvl="6" w:tplc="04090001" w:tentative="1">
+      <w:start w:val="1"/>
+      <w:numFmt w:val="bullet"/>
+      <w:lvlText w:val=""/>
+      <w:lvlJc w:val="left"/>
+      <w:pPr>
+        <w:ind w:left="5040" w:hanging="360"/>
+      </w:pPr>
+      <w:rPr>
+        <w:rFonts w:ascii="Symbol" w:hAnsi="Symbol" w:hint="default"/>
+      </w:rPr>
+    </w:lvl>
+    <w:lvl w:ilvl="7" w:tplc="04090003" w:tentative="1">
+      <w:start w:val="1"/>
+      <w:numFmt w:val="bullet"/>
+      <w:lvlText w:val="o"/>
+      <w:lvlJc w:val="left"/>
+      <w:pPr>
+        <w:ind w:left="5760" w:hanging="360"/>
+      </w:pPr>
+      <w:rPr>
+        <w:rFonts w:ascii="Courier New" w:hAnsi="Courier New" w:cs="Courier New" w:hint="default"/>
+      </w:rPr>
+    </w:lvl>
+    <w:lvl w:ilvl="8" w:tplc="04090005" w:tentative="1">
+      <w:start w:val="1"/>
+      <w:numFmt w:val="bullet"/>
+      <w:lvlText w:val=""/>
+      <w:lvlJc w:val="left"/>
+      <w:pPr>
+        <w:ind w:left="6480" w:hanging="360"/>
+      </w:pPr>
+      <w:rPr>
+        <w:rFonts w:ascii="Wingdings" w:hAnsi="Wingdings" w:hint="default"/>
+      </w:rPr>
+    </w:lvl>
+  </w:abstractNum>
+  <w:abstractNum w:abstractNumId="8">
+    <w:nsid w:val="7E1E1B0F"/>
+    <w:multiLevelType w:val="hybridMultilevel"/>
+    <w:tmpl w:val="ACC20E14"/>
+    <w:lvl w:ilvl="0" w:tplc="04090001">
+      <w:start w:val="1"/>
+      <w:numFmt w:val="bullet"/>
+      <w:lvlText w:val=""/>
+      <w:lvlJc w:val="left"/>
+      <w:pPr>
+        <w:ind w:left="720" w:hanging="360"/>
+      </w:pPr>
+      <w:rPr>
+        <w:rFonts w:ascii="Symbol" w:hAnsi="Symbol" w:hint="default"/>
+      </w:rPr>
+    </w:lvl>
+    <w:lvl w:ilvl="1" w:tplc="04090003">
       <w:start w:val="1"/>
       <w:numFmt w:val="bullet"/>
       <w:lvlText w:val="o"/>
@@ -2017,7 +1932,7 @@
     <w:abstractNumId w:val="5"/>
   </w:num>
   <w:num w:numId="2">
-    <w:abstractNumId w:val="6"/>
+    <w:abstractNumId w:val="7"/>
   </w:num>
   <w:num w:numId="3">
     <w:abstractNumId w:val="2"/>
@@ -2032,7 +1947,7 @@
     <w:abstractNumId w:val="5"/>
   </w:num>
   <w:num w:numId="7">
-    <w:abstractNumId w:val="6"/>
+    <w:abstractNumId w:val="7"/>
   </w:num>
   <w:num w:numId="8">
     <w:abstractNumId w:val="3"/>
@@ -2048,6 +1963,12 @@
   </w:num>
   <w:num w:numId="12">
     <w:abstractNumId w:val="4"/>
+  </w:num>
+  <w:num w:numId="13">
+    <w:abstractNumId w:val="6"/>
+  </w:num>
+  <w:num w:numId="14">
+    <w:abstractNumId w:val="8"/>
   </w:num>
 </w:numbering>
 </file>
@@ -2946,7 +2867,7 @@
 </file>
 
 <file path=customXml/itemProps1.xml><?xml version="1.0" encoding="utf-8"?>
-<ds:datastoreItem xmlns:ds="http://schemas.openxmlformats.org/officeDocument/2006/customXml" ds:itemID="{93DCBABB-2073-4B4D-A44E-A2A2184271ED}">
+<ds:datastoreItem xmlns:ds="http://schemas.openxmlformats.org/officeDocument/2006/customXml" ds:itemID="{EF252B6B-A0DB-49F4-A100-D686282A9ECF}">
   <ds:schemaRefs>
     <ds:schemaRef ds:uri="http://schemas.openxmlformats.org/officeDocument/2006/bibliography"/>
   </ds:schemaRefs>
@@ -2954,7 +2875,7 @@
 </file>
 
 <file path=customXml/itemProps2.xml><?xml version="1.0" encoding="utf-8"?>
-<ds:datastoreItem xmlns:ds="http://schemas.openxmlformats.org/officeDocument/2006/customXml" ds:itemID="{9AAF8497-79D0-4E68-BDFC-71697D3A2034}">
+<ds:datastoreItem xmlns:ds="http://schemas.openxmlformats.org/officeDocument/2006/customXml" ds:itemID="{EF457E00-CFEB-417E-B764-406816D12C4B}">
   <ds:schemaRefs>
     <ds:schemaRef ds:uri="http://schemas.openxmlformats.org/officeDocument/2006/bibliography"/>
   </ds:schemaRefs>
@@ -2962,7 +2883,7 @@
 </file>
 
 <file path=customXml/itemProps3.xml><?xml version="1.0" encoding="utf-8"?>
-<ds:datastoreItem xmlns:ds="http://schemas.openxmlformats.org/officeDocument/2006/customXml" ds:itemID="{AE8FAF0B-EDB2-407E-A698-CD409B3B327F}">
+<ds:datastoreItem xmlns:ds="http://schemas.openxmlformats.org/officeDocument/2006/customXml" ds:itemID="{072BE8D8-6DEB-4AE6-AEBA-88E3BA93444D}">
   <ds:schemaRefs>
     <ds:schemaRef ds:uri="http://schemas.openxmlformats.org/officeDocument/2006/bibliography"/>
   </ds:schemaRefs>

</xml_diff>

<commit_message>
1) Changed the release numbers for an incremental build.
</commit_message>
<xml_diff>
--- a/Preparing for a staging release.docx
+++ b/Preparing for a staging release.docx
@@ -590,7 +590,15 @@
       </w:r>
       <w:proofErr w:type="gramEnd"/>
       <w:r>
-        <w:t>”.</w:t>
+        <w:t>”</w:t>
+      </w:r>
+      <w:r>
+        <w:t>, and check that both say “1 file copied”</w:t>
+      </w:r>
+      <w:bookmarkStart w:id="0" w:name="_GoBack"/>
+      <w:bookmarkEnd w:id="0"/>
+      <w:r>
+        <w:t>.</w:t>
       </w:r>
     </w:p>
     <w:p>
@@ -1434,8 +1442,6 @@
           <w:szCs w:val="20"/>
         </w:rPr>
       </w:pPr>
-      <w:bookmarkStart w:id="0" w:name="_GoBack"/>
-      <w:bookmarkEnd w:id="0"/>
       <w:r>
         <w:t xml:space="preserve">Use GIT Extensions to selectively merge modules.  The </w:t>
       </w:r>
@@ -3440,7 +3446,7 @@
 </file>
 
 <file path=customXml/itemProps1.xml><?xml version="1.0" encoding="utf-8"?>
-<ds:datastoreItem xmlns:ds="http://schemas.openxmlformats.org/officeDocument/2006/customXml" ds:itemID="{963666D7-F159-4921-A8A0-CE23F97112CD}">
+<ds:datastoreItem xmlns:ds="http://schemas.openxmlformats.org/officeDocument/2006/customXml" ds:itemID="{0D2CFD4C-709D-4DFC-83AF-3797840B1125}">
   <ds:schemaRefs>
     <ds:schemaRef ds:uri="http://schemas.openxmlformats.org/officeDocument/2006/bibliography"/>
   </ds:schemaRefs>
@@ -3448,7 +3454,7 @@
 </file>
 
 <file path=customXml/itemProps2.xml><?xml version="1.0" encoding="utf-8"?>
-<ds:datastoreItem xmlns:ds="http://schemas.openxmlformats.org/officeDocument/2006/customXml" ds:itemID="{236D8334-B489-432A-9282-7BCBED4EC76B}">
+<ds:datastoreItem xmlns:ds="http://schemas.openxmlformats.org/officeDocument/2006/customXml" ds:itemID="{3A15A688-DCB2-4C09-B39B-E287695E9049}">
   <ds:schemaRefs>
     <ds:schemaRef ds:uri="http://schemas.openxmlformats.org/officeDocument/2006/bibliography"/>
   </ds:schemaRefs>
@@ -3456,7 +3462,7 @@
 </file>
 
 <file path=customXml/itemProps3.xml><?xml version="1.0" encoding="utf-8"?>
-<ds:datastoreItem xmlns:ds="http://schemas.openxmlformats.org/officeDocument/2006/customXml" ds:itemID="{04DDF93A-B9E3-436B-8C6D-24359329B93A}">
+<ds:datastoreItem xmlns:ds="http://schemas.openxmlformats.org/officeDocument/2006/customXml" ds:itemID="{EBEF3126-19E5-44EE-B947-74A703A3BA98}">
   <ds:schemaRefs>
     <ds:schemaRef ds:uri="http://schemas.openxmlformats.org/officeDocument/2006/bibliography"/>
   </ds:schemaRefs>

</xml_diff>

<commit_message>
1) Incremented the BadgeCOM\BadgeCOMLib and Cloud versions to 0.1.6.1 to match the corresponding change made on the release branch
2) Amended the tlbimp post-build command on BadgeCOMLib so it outputs a matching version instead of always 1.0.0.0 for debugging\development (also modified the preparing for release document accordingly)
3) Changed CloudApiPublic project to require the 0.1.6.1 BadgeCOMLib
</commit_message>
<xml_diff>
--- a/Preparing for a staging release.docx
+++ b/Preparing for a staging release.docx
@@ -1,6 +1,6 @@
 
 <file path=word/document.xml><?xml version="1.0" encoding="utf-8"?>
-<w:document xmlns:wpc="http://schemas.microsoft.com/office/word/2010/wordprocessingCanvas" xmlns:mc="http://schemas.openxmlformats.org/markup-compatibility/2006" xmlns:o="urn:schemas-microsoft-com:office:office" xmlns:r="http://schemas.openxmlformats.org/officeDocument/2006/relationships" xmlns:m="http://schemas.openxmlformats.org/officeDocument/2006/math" xmlns:v="urn:schemas-microsoft-com:vml" xmlns:wp14="http://schemas.microsoft.com/office/word/2010/wordprocessingDrawing" xmlns:wp="http://schemas.openxmlformats.org/drawingml/2006/wordprocessingDrawing" xmlns:w10="urn:schemas-microsoft-com:office:word" xmlns:w="http://schemas.openxmlformats.org/wordprocessingml/2006/main" xmlns:w14="http://schemas.microsoft.com/office/word/2010/wordml" xmlns:wpg="http://schemas.microsoft.com/office/word/2010/wordprocessingGroup" xmlns:wpi="http://schemas.microsoft.com/office/word/2010/wordprocessingInk" xmlns:wne="http://schemas.microsoft.com/office/word/2006/wordml" xmlns:wps="http://schemas.microsoft.com/office/word/2010/wordprocessingShape" mc:Ignorable="w14 wp14">
+<w:document xmlns:wpc="http://schemas.microsoft.com/office/word/2010/wordprocessingCanvas" xmlns:mc="http://schemas.openxmlformats.org/markup-compatibility/2006" xmlns:o="urn:schemas-microsoft-com:office:office" xmlns:r="http://schemas.openxmlformats.org/officeDocument/2006/relationships" xmlns:m="http://schemas.openxmlformats.org/officeDocument/2006/math" xmlns:v="urn:schemas-microsoft-com:vml" xmlns:wp14="http://schemas.microsoft.com/office/word/2010/wordprocessingDrawing" xmlns:wp="http://schemas.openxmlformats.org/drawingml/2006/wordprocessingDrawing" xmlns:w10="urn:schemas-microsoft-com:office:word" xmlns:w="http://schemas.openxmlformats.org/wordprocessingml/2006/main" xmlns:w14="http://schemas.microsoft.com/office/word/2010/wordml" xmlns:w15="http://schemas.microsoft.com/office/word/2012/wordml" xmlns:wpg="http://schemas.microsoft.com/office/word/2010/wordprocessingGroup" xmlns:wpi="http://schemas.microsoft.com/office/word/2010/wordprocessingInk" xmlns:wne="http://schemas.microsoft.com/office/word/2006/wordml" xmlns:wps="http://schemas.microsoft.com/office/word/2010/wordprocessingShape" mc:Ignorable="w14 w15 wp14">
   <w:body>
     <w:p>
       <w:r>
@@ -34,14 +34,37 @@
           <w:numId w:val="13"/>
         </w:numPr>
       </w:pPr>
-      <w:r>
-        <w:t xml:space="preserve">git </w:t>
+      <w:proofErr w:type="spellStart"/>
+      <w:proofErr w:type="gramStart"/>
+      <w:r>
+        <w:t>git</w:t>
+      </w:r>
+      <w:proofErr w:type="spellEnd"/>
+      <w:proofErr w:type="gramEnd"/>
+      <w:r>
+        <w:t xml:space="preserve"> </w:t>
       </w:r>
       <w:r>
         <w:t>checkout –b 20130218A0Release0_1_</w:t>
       </w:r>
       <w:r>
-        <w:t>6  (if that doesn’t work, do git branch, git checkout).</w:t>
+        <w:t xml:space="preserve">6  (if that doesn’t work, do </w:t>
+      </w:r>
+      <w:proofErr w:type="spellStart"/>
+      <w:r>
+        <w:t>git</w:t>
+      </w:r>
+      <w:proofErr w:type="spellEnd"/>
+      <w:r>
+        <w:t xml:space="preserve"> branch, </w:t>
+      </w:r>
+      <w:proofErr w:type="spellStart"/>
+      <w:r>
+        <w:t>git</w:t>
+      </w:r>
+      <w:proofErr w:type="spellEnd"/>
+      <w:r>
+        <w:t xml:space="preserve"> checkout).</w:t>
       </w:r>
     </w:p>
     <w:p>
@@ -52,8 +75,13 @@
           <w:numId w:val="13"/>
         </w:numPr>
       </w:pPr>
-      <w:r>
-        <w:t>git push --set-upstream origin 20130304A0Release0_1_6</w:t>
+      <w:proofErr w:type="spellStart"/>
+      <w:r>
+        <w:t>git</w:t>
+      </w:r>
+      <w:proofErr w:type="spellEnd"/>
+      <w:r>
+        <w:t xml:space="preserve"> push --set-upstream origin 20130304A0Release0_1_6</w:t>
       </w:r>
     </w:p>
     <w:p>
@@ -63,7 +91,47 @@
     </w:p>
     <w:p>
       <w:r>
-        <w:t>Change the define in CLDefinitions from development cliff servers to the cloudstaging servers. (CloudApiPublic\Static\CLDefinitions: define STAGING_BACKEND.</w:t>
+        <w:t xml:space="preserve">Change </w:t>
+      </w:r>
+      <w:proofErr w:type="gramStart"/>
+      <w:r>
+        <w:t>the define</w:t>
+      </w:r>
+      <w:proofErr w:type="gramEnd"/>
+      <w:r>
+        <w:t xml:space="preserve"> in </w:t>
+      </w:r>
+      <w:proofErr w:type="spellStart"/>
+      <w:r>
+        <w:t>CLDefinitions</w:t>
+      </w:r>
+      <w:proofErr w:type="spellEnd"/>
+      <w:r>
+        <w:t xml:space="preserve"> from development cliff servers to the </w:t>
+      </w:r>
+      <w:proofErr w:type="spellStart"/>
+      <w:r>
+        <w:t>cloudstaging</w:t>
+      </w:r>
+      <w:proofErr w:type="spellEnd"/>
+      <w:r>
+        <w:t xml:space="preserve"> servers. (</w:t>
+      </w:r>
+      <w:proofErr w:type="spellStart"/>
+      <w:r>
+        <w:t>CloudApiPublic</w:t>
+      </w:r>
+      <w:proofErr w:type="spellEnd"/>
+      <w:r>
+        <w:t>\Static\</w:t>
+      </w:r>
+      <w:proofErr w:type="spellStart"/>
+      <w:r>
+        <w:t>CLDefinitions</w:t>
+      </w:r>
+      <w:proofErr w:type="spellEnd"/>
+      <w:r>
+        <w:t>: define STAGING_BACKEND.</w:t>
       </w:r>
     </w:p>
     <w:p>
@@ -88,21 +156,132 @@
     </w:p>
     <w:p>
       <w:r>
-        <w:t xml:space="preserve">Change the BadgeCom, </w:t>
+        <w:t xml:space="preserve">Change the </w:t>
+      </w:r>
+      <w:proofErr w:type="spellStart"/>
+      <w:r>
+        <w:t>BadgeCom</w:t>
+      </w:r>
+      <w:proofErr w:type="spellEnd"/>
+      <w:r>
+        <w:t xml:space="preserve">, </w:t>
       </w:r>
       <w:r>
         <w:t>Sample-Live-Sync</w:t>
       </w:r>
       <w:r>
-        <w:t>,  CloudApiPublic and CloudSetupSdkSyncSample, and CloudSetupSdkSyncSampleSupport Assembly and File Versions to the current release.  E.g., 0.1.2.0.  For CloudSetupSdkSyncSample, click Project Assistant, and then Application Information.  Set the application version.</w:t>
-      </w:r>
-      <w:r>
-        <w:t xml:space="preserve">  For BadgeCom, edit the Resources\BadgeCom.rc Version field.</w:t>
-      </w:r>
-    </w:p>
-    <w:p>
-      <w:r>
-        <w:t>Set the project for signing (CloudApiPublic, CloudSetupSdkSyncSampleSupport, CloudSetupSdkSyncSample).</w:t>
+        <w:t xml:space="preserve">, </w:t>
+      </w:r>
+      <w:proofErr w:type="spellStart"/>
+      <w:r>
+        <w:t>CloudApiPublic</w:t>
+      </w:r>
+      <w:proofErr w:type="spellEnd"/>
+      <w:r>
+        <w:t xml:space="preserve"> and </w:t>
+      </w:r>
+      <w:proofErr w:type="spellStart"/>
+      <w:r>
+        <w:t>CloudSetupSdkSyncSample</w:t>
+      </w:r>
+      <w:proofErr w:type="spellEnd"/>
+      <w:r>
+        <w:t xml:space="preserve">, and </w:t>
+      </w:r>
+      <w:proofErr w:type="spellStart"/>
+      <w:r>
+        <w:t>CloudSetupSdkSyncSampleSupport</w:t>
+      </w:r>
+      <w:proofErr w:type="spellEnd"/>
+      <w:r>
+        <w:t xml:space="preserve"> Assembly and File Versions to the current release.  E.g., 0.1.2.0.  For </w:t>
+      </w:r>
+      <w:proofErr w:type="spellStart"/>
+      <w:r>
+        <w:t>CloudSetupSdkSyncSample</w:t>
+      </w:r>
+      <w:proofErr w:type="spellEnd"/>
+      <w:r>
+        <w:t>, click Project Assistant, and then Application Information.  Set the application version.</w:t>
+      </w:r>
+      <w:r>
+        <w:t xml:space="preserve">  For </w:t>
+      </w:r>
+      <w:proofErr w:type="spellStart"/>
+      <w:r>
+        <w:t>BadgeCom</w:t>
+      </w:r>
+      <w:proofErr w:type="spellEnd"/>
+      <w:r>
+        <w:t>, edit the Resources\</w:t>
+      </w:r>
+      <w:proofErr w:type="spellStart"/>
+      <w:r>
+        <w:t>BadgeCom.rc</w:t>
+      </w:r>
+      <w:proofErr w:type="spellEnd"/>
+      <w:r>
+        <w:t xml:space="preserve"> Version field.</w:t>
+      </w:r>
+      <w:r>
+        <w:t xml:space="preserve"> Also, for </w:t>
+      </w:r>
+      <w:proofErr w:type="spellStart"/>
+      <w:r>
+        <w:t>BadgeCom</w:t>
+      </w:r>
+      <w:proofErr w:type="spellEnd"/>
+      <w:r>
+        <w:t xml:space="preserve"> in project properties edit the post build event: change the </w:t>
+      </w:r>
+      <w:proofErr w:type="spellStart"/>
+      <w:r>
+        <w:t>tlbimp</w:t>
+      </w:r>
+      <w:proofErr w:type="spellEnd"/>
+      <w:r>
+        <w:t xml:space="preserve"> command’s parameters </w:t>
+      </w:r>
+      <w:proofErr w:type="spellStart"/>
+      <w:r>
+        <w:t>asmversion</w:t>
+      </w:r>
+      <w:proofErr w:type="spellEnd"/>
+      <w:r>
+        <w:t xml:space="preserve"> and product version to match (the non-rem command which does not do delay-signing).</w:t>
+      </w:r>
+      <w:bookmarkStart w:id="0" w:name="_GoBack"/>
+      <w:bookmarkEnd w:id="0"/>
+    </w:p>
+    <w:p>
+      <w:r>
+        <w:t>Set the project for signing (</w:t>
+      </w:r>
+      <w:proofErr w:type="spellStart"/>
+      <w:r>
+        <w:t>CloudApiPublic</w:t>
+      </w:r>
+      <w:proofErr w:type="spellEnd"/>
+      <w:r>
+        <w:t xml:space="preserve">, </w:t>
+      </w:r>
+      <w:proofErr w:type="spellStart"/>
+      <w:r>
+        <w:t>CloudSetupSdkSyncSampleSupport</w:t>
+      </w:r>
+      <w:proofErr w:type="spellEnd"/>
+      <w:r>
+        <w:t xml:space="preserve">, </w:t>
+      </w:r>
+      <w:proofErr w:type="spellStart"/>
+      <w:proofErr w:type="gramStart"/>
+      <w:r>
+        <w:t>CloudSetupSdkSyncSample</w:t>
+      </w:r>
+      <w:proofErr w:type="spellEnd"/>
+      <w:proofErr w:type="gramEnd"/>
+      <w:r>
+        <w:t>).</w:t>
       </w:r>
     </w:p>
     <w:p>
@@ -117,13 +296,36 @@
     </w:p>
     <w:p>
       <w:r>
-        <w:t>Push the release branch to remote. DO NOT CHECK-IN SIGNING FILES* TO GITHUB!!!!!! Including .pfx files copied to the projects where you changed the settings.  These should be ignored by gitignore, but remove them anyway.</w:t>
+        <w:t>Push the release branch to remote. DO NOT CHECK-IN SIGNING FILES* TO GITHUB!!!!!! Including .</w:t>
+      </w:r>
+      <w:proofErr w:type="spellStart"/>
+      <w:r>
+        <w:t>pfx</w:t>
+      </w:r>
+      <w:proofErr w:type="spellEnd"/>
+      <w:r>
+        <w:t xml:space="preserve"> files copied to the projects where you changed the settings.  These should be ignored by </w:t>
+      </w:r>
+      <w:proofErr w:type="spellStart"/>
+      <w:r>
+        <w:t>gitignore</w:t>
+      </w:r>
+      <w:proofErr w:type="spellEnd"/>
+      <w:r>
+        <w:t>, but remove them anyway.</w:t>
       </w:r>
     </w:p>
     <w:p>
       <w:r>
         <w:tab/>
-        <w:t>*  By SIGNING FILES I do not mean the changes to the projects to turn on signing, but instead the certificates or keys</w:t>
+      </w:r>
+      <w:proofErr w:type="gramStart"/>
+      <w:r>
+        <w:t>*  By</w:t>
+      </w:r>
+      <w:proofErr w:type="gramEnd"/>
+      <w:r>
+        <w:t xml:space="preserve"> SIGNING FILES I do not mean the changes to the projects to turn on signing, but instead the certificates or keys</w:t>
       </w:r>
     </w:p>
     <w:p/>
@@ -139,10 +341,7 @@
     </w:p>
     <w:p>
       <w:r>
-        <w:t>Delete BadgeCOM.dll from 3rdParty\bin\release</w:t>
-      </w:r>
-      <w:r>
-        <w:t xml:space="preserve">, and delete BadgeCOM.dll from </w:t>
+        <w:t xml:space="preserve">Delete BadgeCOM.dll from 3rdParty\bin\release, and delete BadgeCOM.dll from </w:t>
       </w:r>
       <w:r>
         <w:t>C:\Cloud\CloudSDK-Windows\CloudSdkSyncSample\bin\Release\amd64</w:t>
@@ -158,7 +357,15 @@
     </w:p>
     <w:p>
       <w:r>
-        <w:t>In ReleaseSampleAppOnly solution configuration, clean solution.  Check that it succeeded.</w:t>
+        <w:t xml:space="preserve">In </w:t>
+      </w:r>
+      <w:proofErr w:type="spellStart"/>
+      <w:r>
+        <w:t>ReleaseSampleAppOnly</w:t>
+      </w:r>
+      <w:proofErr w:type="spellEnd"/>
+      <w:r>
+        <w:t xml:space="preserve"> solution configuration, clean solution.  Check that it succeeded.</w:t>
       </w:r>
     </w:p>
     <w:p>
@@ -173,17 +380,41 @@
     </w:p>
     <w:p>
       <w:r>
-        <w:t>Build BadgeCOM project, check for build success</w:t>
-      </w:r>
-    </w:p>
-    <w:p>
-      <w:r>
-        <w:t>Switch to ReleaseSampleAppOnly solution configuration</w:t>
-      </w:r>
-    </w:p>
-    <w:p>
-      <w:r>
-        <w:t>Build BadgeCOM project, check for build success</w:t>
+        <w:t xml:space="preserve">Build </w:t>
+      </w:r>
+      <w:proofErr w:type="spellStart"/>
+      <w:r>
+        <w:t>BadgeCOM</w:t>
+      </w:r>
+      <w:proofErr w:type="spellEnd"/>
+      <w:r>
+        <w:t xml:space="preserve"> project, check for build success</w:t>
+      </w:r>
+    </w:p>
+    <w:p>
+      <w:r>
+        <w:t xml:space="preserve">Switch to </w:t>
+      </w:r>
+      <w:proofErr w:type="spellStart"/>
+      <w:r>
+        <w:t>ReleaseSampleAppOnly</w:t>
+      </w:r>
+      <w:proofErr w:type="spellEnd"/>
+      <w:r>
+        <w:t xml:space="preserve"> solution configuration</w:t>
+      </w:r>
+    </w:p>
+    <w:p>
+      <w:r>
+        <w:t xml:space="preserve">Build </w:t>
+      </w:r>
+      <w:proofErr w:type="spellStart"/>
+      <w:r>
+        <w:t>BadgeCOM</w:t>
+      </w:r>
+      <w:proofErr w:type="spellEnd"/>
+      <w:r>
+        <w:t xml:space="preserve"> project, check for build success</w:t>
       </w:r>
     </w:p>
     <w:p>
@@ -198,7 +429,15 @@
     </w:p>
     <w:p>
       <w:r>
-        <w:t>Run these commands in command prompt (use copy/paste to copy copy the lines directly from below</w:t>
+        <w:t xml:space="preserve">Run these commands in command prompt (use copy/paste to copy </w:t>
+      </w:r>
+      <w:proofErr w:type="spellStart"/>
+      <w:r>
+        <w:t>copy</w:t>
+      </w:r>
+      <w:proofErr w:type="spellEnd"/>
+      <w:r>
+        <w:t xml:space="preserve"> the lines directly from below</w:t>
       </w:r>
       <w:r>
         <w:t>.  If copying commands from this document, check for a “blip” character at the start of the command in the command window.  Delete it if it appears.</w:t>
@@ -237,16 +476,37 @@
         <w:t xml:space="preserve"> </w:t>
       </w:r>
       <w:r>
-        <w:t>tlbimp.exe BadgeCOM.dll /delaysign /publickey:C:\CertBackup\CloudSigning\CloudPlatformCodeSigning.pub /out:BadgeCOMLib.dll</w:t>
-      </w:r>
-      <w:r>
-        <w:t xml:space="preserve">  /company:Cloud.com  /copyright:</w:t>
+        <w:t>tlbimp.exe BadgeCOM.dll /</w:t>
+      </w:r>
+      <w:proofErr w:type="spellStart"/>
+      <w:r>
+        <w:t>delaysign</w:t>
+      </w:r>
+      <w:proofErr w:type="spellEnd"/>
+      <w:r>
+        <w:t xml:space="preserve"> /publickey:C:\CertBackup\CloudSigning\CloudPlatformCodeSigning.pub /out</w:t>
+      </w:r>
+      <w:proofErr w:type="gramStart"/>
+      <w:r>
+        <w:t>:BadgeCOMLib.dll</w:t>
+      </w:r>
+      <w:proofErr w:type="gramEnd"/>
+      <w:r>
+        <w:t xml:space="preserve">  /company:Cloud.com  /</w:t>
+      </w:r>
+      <w:proofErr w:type="spellStart"/>
+      <w:r>
+        <w:t>copyright:</w:t>
       </w:r>
       <w:r>
         <w:t>"</w:t>
       </w:r>
       <w:r>
-        <w:t>Copyright (C ) Cloud.com.</w:t>
+        <w:t>Copyright</w:t>
+      </w:r>
+      <w:proofErr w:type="spellEnd"/>
+      <w:r>
+        <w:t xml:space="preserve"> (C ) Cloud.com.</w:t>
       </w:r>
       <w:r>
         <w:t xml:space="preserve"> All rights reserved.</w:t>
@@ -290,8 +550,21 @@
           <w:numId w:val="6"/>
         </w:numPr>
       </w:pPr>
-      <w:r>
-        <w:t>copy /Y BadgeCOMLib.dll ..\..\..\CloudSdkSyncSample\bin\release\BadgeCOMLib.dll</w:t>
+      <w:proofErr w:type="gramStart"/>
+      <w:r>
+        <w:t>copy</w:t>
+      </w:r>
+      <w:proofErr w:type="gramEnd"/>
+      <w:r>
+        <w:t xml:space="preserve"> /Y BadgeCOMLib.dll ..\..\..\</w:t>
+      </w:r>
+      <w:proofErr w:type="spellStart"/>
+      <w:r>
+        <w:t>CloudSdkSyncSample</w:t>
+      </w:r>
+      <w:proofErr w:type="spellEnd"/>
+      <w:r>
+        <w:t>\bin\release\BadgeCOMLib.dll</w:t>
       </w:r>
     </w:p>
     <w:p>
@@ -302,8 +575,21 @@
           <w:numId w:val="6"/>
         </w:numPr>
       </w:pPr>
-      <w:r>
-        <w:t>copy /Y BadgeCOMLib.dll ..\..\..\CloudSdkSyncSample\bin\debug\BadgeCOMLib.dll</w:t>
+      <w:proofErr w:type="gramStart"/>
+      <w:r>
+        <w:t>copy</w:t>
+      </w:r>
+      <w:proofErr w:type="gramEnd"/>
+      <w:r>
+        <w:t xml:space="preserve"> /Y BadgeCOMLib.dll ..\..\..\</w:t>
+      </w:r>
+      <w:proofErr w:type="spellStart"/>
+      <w:r>
+        <w:t>CloudSdkSyncSample</w:t>
+      </w:r>
+      <w:proofErr w:type="spellEnd"/>
+      <w:r>
+        <w:t>\bin\debug\BadgeCOMLib.dll</w:t>
       </w:r>
     </w:p>
     <w:p>
@@ -320,7 +606,23 @@
     </w:p>
     <w:p>
       <w:r>
-        <w:t>Open CloudApiPublic and change BadgeComLib Embed Interop Types property to false.</w:t>
+        <w:t xml:space="preserve">Open </w:t>
+      </w:r>
+      <w:proofErr w:type="spellStart"/>
+      <w:r>
+        <w:t>CloudApiPublic</w:t>
+      </w:r>
+      <w:proofErr w:type="spellEnd"/>
+      <w:r>
+        <w:t xml:space="preserve"> and change </w:t>
+      </w:r>
+      <w:proofErr w:type="spellStart"/>
+      <w:r>
+        <w:t>BadgeComLib</w:t>
+      </w:r>
+      <w:proofErr w:type="spellEnd"/>
+      <w:r>
+        <w:t xml:space="preserve"> Embed Interop Types property to false.</w:t>
       </w:r>
     </w:p>
     <w:p>
@@ -328,7 +630,15 @@
         <w:pStyle w:val="NoSpacing"/>
       </w:pPr>
       <w:r>
-        <w:t>Check the CloudApiPublic and Sample-Live-Sync references</w:t>
+        <w:t xml:space="preserve">Check the </w:t>
+      </w:r>
+      <w:proofErr w:type="spellStart"/>
+      <w:r>
+        <w:t>CloudApiPublic</w:t>
+      </w:r>
+      <w:proofErr w:type="spellEnd"/>
+      <w:r>
+        <w:t xml:space="preserve"> and Sample-Live-Sync references</w:t>
       </w:r>
       <w:r>
         <w:t xml:space="preserve"> </w:t>
@@ -367,7 +677,23 @@
         </w:numPr>
       </w:pPr>
       <w:r>
-        <w:t>If it asks you to remove the project from the InstallShield .isl file, always answer “NO”.</w:t>
+        <w:t xml:space="preserve">If it asks you to remove the project from the </w:t>
+      </w:r>
+      <w:proofErr w:type="spellStart"/>
+      <w:r>
+        <w:t>InstallShield</w:t>
+      </w:r>
+      <w:proofErr w:type="spellEnd"/>
+      <w:r>
+        <w:t xml:space="preserve"> .</w:t>
+      </w:r>
+      <w:proofErr w:type="spellStart"/>
+      <w:r>
+        <w:t>isl</w:t>
+      </w:r>
+      <w:proofErr w:type="spellEnd"/>
+      <w:r>
+        <w:t xml:space="preserve"> file, always answer “NO”.</w:t>
       </w:r>
     </w:p>
     <w:p>
@@ -402,17 +728,81 @@
     </w:p>
     <w:p>
       <w:r>
-        <w:t>Build CloudApiPublic project, check for build success</w:t>
-      </w:r>
-    </w:p>
-    <w:p>
-      <w:r>
-        <w:t xml:space="preserve">Obfuscate CloudApiPublic binary in CloudApiPublic\bin\Release and copy from CloudApiPublic\bin\Release\Obfuscated to CloudApiPublic\bin\Release, CloudSdkSyncSample\bin\Release, and CloudSdkSyncSample\bin\Debug </w:t>
-      </w:r>
-    </w:p>
-    <w:p>
-      <w:r>
-        <w:t>Build CloudSetupSdkSyncSampleSupport project, check for build success</w:t>
+        <w:t xml:space="preserve">Build </w:t>
+      </w:r>
+      <w:proofErr w:type="spellStart"/>
+      <w:r>
+        <w:t>CloudApiPublic</w:t>
+      </w:r>
+      <w:proofErr w:type="spellEnd"/>
+      <w:r>
+        <w:t xml:space="preserve"> project, check for build success</w:t>
+      </w:r>
+    </w:p>
+    <w:p>
+      <w:r>
+        <w:t xml:space="preserve">Obfuscate </w:t>
+      </w:r>
+      <w:proofErr w:type="spellStart"/>
+      <w:r>
+        <w:t>CloudApiPublic</w:t>
+      </w:r>
+      <w:proofErr w:type="spellEnd"/>
+      <w:r>
+        <w:t xml:space="preserve"> binary in </w:t>
+      </w:r>
+      <w:proofErr w:type="spellStart"/>
+      <w:r>
+        <w:t>CloudApiPublic</w:t>
+      </w:r>
+      <w:proofErr w:type="spellEnd"/>
+      <w:r>
+        <w:t xml:space="preserve">\bin\Release and copy from </w:t>
+      </w:r>
+      <w:proofErr w:type="spellStart"/>
+      <w:r>
+        <w:t>CloudApiPublic</w:t>
+      </w:r>
+      <w:proofErr w:type="spellEnd"/>
+      <w:r>
+        <w:t xml:space="preserve">\bin\Release\Obfuscated to </w:t>
+      </w:r>
+      <w:proofErr w:type="spellStart"/>
+      <w:r>
+        <w:t>CloudApiPublic</w:t>
+      </w:r>
+      <w:proofErr w:type="spellEnd"/>
+      <w:r>
+        <w:t xml:space="preserve">\bin\Release, </w:t>
+      </w:r>
+      <w:proofErr w:type="spellStart"/>
+      <w:r>
+        <w:t>CloudSdkSyncSample</w:t>
+      </w:r>
+      <w:proofErr w:type="spellEnd"/>
+      <w:r>
+        <w:t xml:space="preserve">\bin\Release, and </w:t>
+      </w:r>
+      <w:proofErr w:type="spellStart"/>
+      <w:r>
+        <w:t>CloudSdkSyncSample</w:t>
+      </w:r>
+      <w:proofErr w:type="spellEnd"/>
+      <w:r>
+        <w:t xml:space="preserve">\bin\Debug </w:t>
+      </w:r>
+    </w:p>
+    <w:p>
+      <w:r>
+        <w:t xml:space="preserve">Build </w:t>
+      </w:r>
+      <w:proofErr w:type="spellStart"/>
+      <w:r>
+        <w:t>CloudSetupSdkSyncSampleSupport</w:t>
+      </w:r>
+      <w:proofErr w:type="spellEnd"/>
+      <w:r>
+        <w:t xml:space="preserve"> project, check for build success</w:t>
       </w:r>
       <w:r>
         <w:t>.  Check html\index.htm.  Go through the classes and namespaces to make sure that no new internal classes or namespaces appear.</w:t>
@@ -420,7 +810,15 @@
     </w:p>
     <w:p>
       <w:r>
-        <w:t>Switch to Debug solution configuration</w:t>
+        <w:t xml:space="preserve">Switch to </w:t>
+      </w:r>
+      <w:proofErr w:type="gramStart"/>
+      <w:r>
+        <w:t>Debug</w:t>
+      </w:r>
+      <w:proofErr w:type="gramEnd"/>
+      <w:r>
+        <w:t xml:space="preserve"> solution configuration</w:t>
       </w:r>
     </w:p>
     <w:p>
@@ -436,7 +834,15 @@
     </w:p>
     <w:p>
       <w:r>
-        <w:t>Switch to ReleaseSampleAppOnly solution configuration</w:t>
+        <w:t xml:space="preserve">Switch to </w:t>
+      </w:r>
+      <w:proofErr w:type="spellStart"/>
+      <w:r>
+        <w:t>ReleaseSampleAppOnly</w:t>
+      </w:r>
+      <w:proofErr w:type="spellEnd"/>
+      <w:r>
+        <w:t xml:space="preserve"> solution configuration</w:t>
       </w:r>
     </w:p>
     <w:p>
@@ -455,15 +861,28 @@
         <w:t>Make sure that no Explorer or command window is open to any folder below c:\</w:t>
       </w:r>
       <w:r>
-        <w:t xml:space="preserve"> CloudSetupSdkSyncSample</w:t>
-      </w:r>
+        <w:t xml:space="preserve"> </w:t>
+      </w:r>
+      <w:proofErr w:type="spellStart"/>
+      <w:r>
+        <w:t>CloudSetupSdkSyncSample</w:t>
+      </w:r>
+      <w:proofErr w:type="spellEnd"/>
       <w:r>
         <w:t>.</w:t>
       </w:r>
     </w:p>
     <w:p>
       <w:r>
-        <w:t>Build CloudSetupSdkSyncSample setup project, check for build success</w:t>
+        <w:t xml:space="preserve">Build </w:t>
+      </w:r>
+      <w:proofErr w:type="spellStart"/>
+      <w:r>
+        <w:t>CloudSetupSdkSyncSample</w:t>
+      </w:r>
+      <w:proofErr w:type="spellEnd"/>
+      <w:r>
+        <w:t xml:space="preserve"> setup project, check for build success</w:t>
       </w:r>
     </w:p>
     <w:p>
@@ -473,7 +892,15 @@
     </w:p>
     <w:p>
       <w:r>
-        <w:t>Resource hack the copied CloudSdkSetup.exe to change the OriginalFilename field to an empty string in Version Info -&gt; 1 -&gt; 1033 and compile the script; then change the Icon Group -&gt; 100 -&gt; 0 by replacing resource with ~\Artwork\cloudForInstallShield.ico</w:t>
+        <w:t xml:space="preserve">Resource hack the copied CloudSdkSetup.exe to change the </w:t>
+      </w:r>
+      <w:proofErr w:type="spellStart"/>
+      <w:r>
+        <w:t>OriginalFilename</w:t>
+      </w:r>
+      <w:proofErr w:type="spellEnd"/>
+      <w:r>
+        <w:t xml:space="preserve"> field to an empty string in Version Info -&gt; 1 -&gt; 1033 and compile the script; then change the Icon Group -&gt; 100 -&gt; 0 by replacing resource with ~\Artwork\cloudForInstallShield.ico</w:t>
       </w:r>
     </w:p>
     <w:p>
@@ -499,8 +926,13 @@
           <w:numId w:val="7"/>
         </w:numPr>
       </w:pPr>
-      <w:r>
-        <w:t>signtool remove /c CloudSdkSetup.exe</w:t>
+      <w:proofErr w:type="spellStart"/>
+      <w:r>
+        <w:t>signtool</w:t>
+      </w:r>
+      <w:proofErr w:type="spellEnd"/>
+      <w:r>
+        <w:t xml:space="preserve"> remove /c CloudSdkSetup.exe</w:t>
       </w:r>
     </w:p>
     <w:p>
@@ -511,24 +943,51 @@
           <w:numId w:val="7"/>
         </w:numPr>
       </w:pPr>
-      <w:r>
-        <w:t>signtool sign /f C:\CertBackup\CloudSigning\CloudPlatformCodeSigning.pfx /p &lt;password&gt; CloudSdkSetup.exe</w:t>
-      </w:r>
-    </w:p>
-    <w:p>
-      <w:r>
-        <w:t>Zip CloudSdkSetup.exe into a zip file with the naming convention CloudSDK-v0.1.2&gt;.zip where the “0.1.2” is the “version.release.build”.  The build should be incremented at each release.  The others are incremented by management decision.</w:t>
-      </w:r>
-    </w:p>
-    <w:p>
-      <w:r>
-        <w:t>The zip file is the completed release.  Copy the file to c:\Source\Projects\ArchivedCloudSdkReleases on the build machine.  Then use search in win-client (or an automated tool) to gather the current .pdb files and move them into the ArchivedCloudSdkReleases as well.</w:t>
+      <w:proofErr w:type="spellStart"/>
+      <w:r>
+        <w:t>signtool</w:t>
+      </w:r>
+      <w:proofErr w:type="spellEnd"/>
+      <w:r>
+        <w:t xml:space="preserve"> sign /f C:\CertBackup\CloudSigning\CloudPlatformCodeSigning.pfx /p &lt;password&gt; CloudSdkSetup.exe</w:t>
+      </w:r>
+    </w:p>
+    <w:p>
+      <w:r>
+        <w:t>Zip CloudSdkSetup.exe into a zip file with the naming convention CloudSDK-v0.1.2&gt;.zip where the “0.1.2” is the “</w:t>
+      </w:r>
+      <w:proofErr w:type="spellStart"/>
+      <w:r>
+        <w:t>version.release.build</w:t>
+      </w:r>
+      <w:proofErr w:type="spellEnd"/>
+      <w:r>
+        <w:t>”.  The build should be incremented at each release.  The others are incremented by management decision.</w:t>
+      </w:r>
+    </w:p>
+    <w:p>
+      <w:r>
+        <w:t>The zip file is the completed release.  Copy the file to c:\Source\Projects\ArchivedCloudSdkReleases on the build machine.  Then use search in win-client (or an automated tool) to gather the current .</w:t>
+      </w:r>
+      <w:proofErr w:type="spellStart"/>
+      <w:r>
+        <w:t>pdb</w:t>
+      </w:r>
+      <w:proofErr w:type="spellEnd"/>
+      <w:r>
+        <w:t xml:space="preserve"> files and move them into the </w:t>
+      </w:r>
+      <w:proofErr w:type="spellStart"/>
+      <w:r>
+        <w:t>ArchivedCloudSdkReleases</w:t>
+      </w:r>
+      <w:proofErr w:type="spellEnd"/>
+      <w:r>
+        <w:t xml:space="preserve"> as well.</w:t>
       </w:r>
       <w:r>
         <w:t xml:space="preserve">  This should be on a network drive which is routinely backed up.</w:t>
       </w:r>
-      <w:bookmarkStart w:id="0" w:name="_GoBack"/>
-      <w:bookmarkEnd w:id="0"/>
     </w:p>
     <w:p>
       <w:r>
@@ -537,13 +996,36 @@
     </w:p>
     <w:p>
       <w:r>
-        <w:t>Push the release branch to remote. DO NOT CHECK-IN SIGNING FILES* TO GITHUB!!!!!! Including .pfx files copied to the projects where you changed the settings.  These should be ignored by gitignore, but remove them anyway.</w:t>
+        <w:t>Push the release branch to remote. DO NOT CHECK-IN SIGNING FILES* TO GITHUB!!!!!! Including .</w:t>
+      </w:r>
+      <w:proofErr w:type="spellStart"/>
+      <w:r>
+        <w:t>pfx</w:t>
+      </w:r>
+      <w:proofErr w:type="spellEnd"/>
+      <w:r>
+        <w:t xml:space="preserve"> files copied to the projects where you changed the settings.  These should be ignored by </w:t>
+      </w:r>
+      <w:proofErr w:type="spellStart"/>
+      <w:r>
+        <w:t>gitignore</w:t>
+      </w:r>
+      <w:proofErr w:type="spellEnd"/>
+      <w:r>
+        <w:t>, but remove them anyway.</w:t>
       </w:r>
     </w:p>
     <w:p>
       <w:r>
         <w:tab/>
-        <w:t>*  By SIGNING FILES I do not mean the changes to the projects to turn on signing, but instead the certificates or keys</w:t>
+      </w:r>
+      <w:proofErr w:type="gramStart"/>
+      <w:r>
+        <w:t>*  By</w:t>
+      </w:r>
+      <w:proofErr w:type="gramEnd"/>
+      <w:r>
+        <w:t xml:space="preserve"> SIGNING FILES I do not mean the changes to the projects to turn on signing, but instead the certificates or keys</w:t>
       </w:r>
     </w:p>
     <w:p>
@@ -618,11 +1100,19 @@
           <w:rFonts w:eastAsia="Times New Roman" w:cs="Courier New"/>
         </w:rPr>
       </w:pPr>
+      <w:proofErr w:type="spellStart"/>
       <w:r>
         <w:rPr>
           <w:rFonts w:eastAsia="Times New Roman" w:cs="Courier New"/>
         </w:rPr>
-        <w:t>git tag -d 12345</w:t>
+        <w:t>git</w:t>
+      </w:r>
+      <w:proofErr w:type="spellEnd"/>
+      <w:r>
+        <w:rPr>
+          <w:rFonts w:eastAsia="Times New Roman" w:cs="Courier New"/>
+        </w:rPr>
+        <w:t xml:space="preserve"> tag -d 12345</w:t>
       </w:r>
     </w:p>
     <w:p>
@@ -655,11 +1145,19 @@
           <w:rFonts w:eastAsia="Times New Roman" w:cs="Courier New"/>
         </w:rPr>
       </w:pPr>
+      <w:proofErr w:type="spellStart"/>
       <w:r>
         <w:rPr>
           <w:rFonts w:eastAsia="Times New Roman" w:cs="Courier New"/>
         </w:rPr>
-        <w:t>git push origin :refs/tags/12345</w:t>
+        <w:t>git</w:t>
+      </w:r>
+      <w:proofErr w:type="spellEnd"/>
+      <w:r>
+        <w:rPr>
+          <w:rFonts w:eastAsia="Times New Roman" w:cs="Courier New"/>
+        </w:rPr>
+        <w:t xml:space="preserve"> push origin :refs/tags/12345</w:t>
       </w:r>
     </w:p>
     <w:p>
@@ -729,11 +1227,19 @@
           <w:rFonts w:eastAsia="Times New Roman" w:cs="Courier New"/>
         </w:rPr>
       </w:pPr>
+      <w:proofErr w:type="spellStart"/>
       <w:r>
         <w:rPr>
           <w:rFonts w:eastAsia="Times New Roman" w:cs="Courier New"/>
         </w:rPr>
-        <w:t>git tag 12345</w:t>
+        <w:t>git</w:t>
+      </w:r>
+      <w:proofErr w:type="spellEnd"/>
+      <w:r>
+        <w:rPr>
+          <w:rFonts w:eastAsia="Times New Roman" w:cs="Courier New"/>
+        </w:rPr>
+        <w:t xml:space="preserve"> tag 12345</w:t>
       </w:r>
     </w:p>
     <w:p>
@@ -766,11 +1272,19 @@
           <w:rFonts w:eastAsia="Times New Roman" w:cs="Courier New"/>
         </w:rPr>
       </w:pPr>
+      <w:proofErr w:type="spellStart"/>
       <w:r>
         <w:rPr>
           <w:rFonts w:eastAsia="Times New Roman" w:cs="Courier New"/>
         </w:rPr>
-        <w:t>git push –tags</w:t>
+        <w:t>git</w:t>
+      </w:r>
+      <w:proofErr w:type="spellEnd"/>
+      <w:r>
+        <w:rPr>
+          <w:rFonts w:eastAsia="Times New Roman" w:cs="Courier New"/>
+        </w:rPr>
+        <w:t xml:space="preserve"> push –tags</w:t>
       </w:r>
     </w:p>
     <w:p>
@@ -801,7 +1315,31 @@
     </w:p>
     <w:p>
       <w:r>
-        <w:t>Delete the .pfx files copied to the CloudApiPublic and CloudSetupSdkSyuncSampleSupport projects where you changed the settings.</w:t>
+        <w:t>Delete the .</w:t>
+      </w:r>
+      <w:proofErr w:type="spellStart"/>
+      <w:r>
+        <w:t>pfx</w:t>
+      </w:r>
+      <w:proofErr w:type="spellEnd"/>
+      <w:r>
+        <w:t xml:space="preserve"> files copied to the </w:t>
+      </w:r>
+      <w:proofErr w:type="spellStart"/>
+      <w:r>
+        <w:t>CloudApiPublic</w:t>
+      </w:r>
+      <w:proofErr w:type="spellEnd"/>
+      <w:r>
+        <w:t xml:space="preserve"> and </w:t>
+      </w:r>
+      <w:proofErr w:type="spellStart"/>
+      <w:r>
+        <w:t>CloudSetupSdkSyuncSampleSupport</w:t>
+      </w:r>
+      <w:proofErr w:type="spellEnd"/>
+      <w:r>
+        <w:t xml:space="preserve"> projects where you changed the settings.</w:t>
       </w:r>
     </w:p>
     <w:p>
@@ -813,7 +1351,15 @@
         </w:numPr>
       </w:pPr>
       <w:r>
-        <w:t>To do this: “Rebuild” the project “DeleteLicenseFilesOnly”.</w:t>
+        <w:t>To do this: “Rebuild” the project “</w:t>
+      </w:r>
+      <w:proofErr w:type="spellStart"/>
+      <w:r>
+        <w:t>DeleteLicenseFilesOnly</w:t>
+      </w:r>
+      <w:proofErr w:type="spellEnd"/>
+      <w:r>
+        <w:t>”.</w:t>
       </w:r>
     </w:p>
     <w:p>
@@ -830,8 +1376,13 @@
         </w:numPr>
         <w:spacing w:after="0" w:line="240" w:lineRule="auto"/>
       </w:pPr>
-      <w:r>
-        <w:t>git checkout master</w:t>
+      <w:proofErr w:type="spellStart"/>
+      <w:r>
+        <w:t>git</w:t>
+      </w:r>
+      <w:proofErr w:type="spellEnd"/>
+      <w:r>
+        <w:t xml:space="preserve"> checkout master</w:t>
       </w:r>
     </w:p>
     <w:p>
@@ -843,8 +1394,13 @@
         </w:numPr>
         <w:spacing w:after="0" w:line="240" w:lineRule="auto"/>
       </w:pPr>
-      <w:r>
-        <w:t>git merge</w:t>
+      <w:proofErr w:type="spellStart"/>
+      <w:r>
+        <w:t>git</w:t>
+      </w:r>
+      <w:proofErr w:type="spellEnd"/>
+      <w:r>
+        <w:t xml:space="preserve"> merge</w:t>
       </w:r>
       <w:r>
         <w:t xml:space="preserve"> </w:t>
@@ -859,7 +1415,15 @@
         <w:t xml:space="preserve"> --no</w:t>
       </w:r>
       <w:r>
-        <w:t>-ff   Release0.1.5</w:t>
+        <w:t>-</w:t>
+      </w:r>
+      <w:proofErr w:type="spellStart"/>
+      <w:r>
+        <w:t>ff</w:t>
+      </w:r>
+      <w:proofErr w:type="spellEnd"/>
+      <w:r>
+        <w:t xml:space="preserve">   Release0.1.5</w:t>
       </w:r>
     </w:p>
     <w:p>
@@ -877,7 +1441,15 @@
         </w:rPr>
       </w:pPr>
       <w:r>
-        <w:t>Use GIT Extensions to selectively merge modules.  The CloudSetupSdkSyncSample.isl file must be manually merged to remove the signing changes, but leave the version number change.</w:t>
+        <w:t xml:space="preserve">Use GIT Extensions to selectively merge modules.  The </w:t>
+      </w:r>
+      <w:proofErr w:type="spellStart"/>
+      <w:r>
+        <w:t>CloudSetupSdkSyncSample.isl</w:t>
+      </w:r>
+      <w:proofErr w:type="spellEnd"/>
+      <w:r>
+        <w:t xml:space="preserve"> file must be manually merged to remove the signing changes, but leave the version number change.</w:t>
       </w:r>
     </w:p>
     <w:p>
@@ -894,8 +1466,13 @@
           <w:szCs w:val="20"/>
         </w:rPr>
       </w:pPr>
-      <w:r>
-        <w:t>git push</w:t>
+      <w:proofErr w:type="spellStart"/>
+      <w:r>
+        <w:t>git</w:t>
+      </w:r>
+      <w:proofErr w:type="spellEnd"/>
+      <w:r>
+        <w:t xml:space="preserve"> push</w:t>
       </w:r>
     </w:p>
     <w:p/>
@@ -911,7 +1488,7 @@
 </file>
 
 <file path=word/numbering.xml><?xml version="1.0" encoding="utf-8"?>
-<w:numbering xmlns:wpc="http://schemas.microsoft.com/office/word/2010/wordprocessingCanvas" xmlns:mc="http://schemas.openxmlformats.org/markup-compatibility/2006" xmlns:o="urn:schemas-microsoft-com:office:office" xmlns:r="http://schemas.openxmlformats.org/officeDocument/2006/relationships" xmlns:m="http://schemas.openxmlformats.org/officeDocument/2006/math" xmlns:v="urn:schemas-microsoft-com:vml" xmlns:wp14="http://schemas.microsoft.com/office/word/2010/wordprocessingDrawing" xmlns:wp="http://schemas.openxmlformats.org/drawingml/2006/wordprocessingDrawing" xmlns:w10="urn:schemas-microsoft-com:office:word" xmlns:w="http://schemas.openxmlformats.org/wordprocessingml/2006/main" xmlns:w14="http://schemas.microsoft.com/office/word/2010/wordml" xmlns:wpg="http://schemas.microsoft.com/office/word/2010/wordprocessingGroup" xmlns:wpi="http://schemas.microsoft.com/office/word/2010/wordprocessingInk" xmlns:wne="http://schemas.microsoft.com/office/word/2006/wordml" xmlns:wps="http://schemas.microsoft.com/office/word/2010/wordprocessingShape" mc:Ignorable="w14 wp14">
+<w:numbering xmlns:wpc="http://schemas.microsoft.com/office/word/2010/wordprocessingCanvas" xmlns:mc="http://schemas.openxmlformats.org/markup-compatibility/2006" xmlns:o="urn:schemas-microsoft-com:office:office" xmlns:r="http://schemas.openxmlformats.org/officeDocument/2006/relationships" xmlns:m="http://schemas.openxmlformats.org/officeDocument/2006/math" xmlns:v="urn:schemas-microsoft-com:vml" xmlns:wp14="http://schemas.microsoft.com/office/word/2010/wordprocessingDrawing" xmlns:wp="http://schemas.openxmlformats.org/drawingml/2006/wordprocessingDrawing" xmlns:w10="urn:schemas-microsoft-com:office:word" xmlns:w="http://schemas.openxmlformats.org/wordprocessingml/2006/main" xmlns:w14="http://schemas.microsoft.com/office/word/2010/wordml" xmlns:w15="http://schemas.microsoft.com/office/word/2012/wordml" xmlns:wpg="http://schemas.microsoft.com/office/word/2010/wordprocessingGroup" xmlns:wpi="http://schemas.microsoft.com/office/word/2010/wordprocessingInk" xmlns:wne="http://schemas.microsoft.com/office/word/2006/wordml" xmlns:wps="http://schemas.microsoft.com/office/word/2010/wordprocessingShape" mc:Ignorable="w14 w15 wp14">
   <w:abstractNum w:abstractNumId="0">
     <w:nsid w:val="046B3BBD"/>
     <w:multiLevelType w:val="hybridMultilevel"/>
@@ -1974,7 +2551,7 @@
 </file>
 
 <file path=word/styles.xml><?xml version="1.0" encoding="utf-8"?>
-<w:styles xmlns:mc="http://schemas.openxmlformats.org/markup-compatibility/2006" xmlns:r="http://schemas.openxmlformats.org/officeDocument/2006/relationships" xmlns:w="http://schemas.openxmlformats.org/wordprocessingml/2006/main" xmlns:w14="http://schemas.microsoft.com/office/word/2010/wordml" mc:Ignorable="w14">
+<w:styles xmlns:mc="http://schemas.openxmlformats.org/markup-compatibility/2006" xmlns:r="http://schemas.openxmlformats.org/officeDocument/2006/relationships" xmlns:w="http://schemas.openxmlformats.org/wordprocessingml/2006/main" xmlns:w14="http://schemas.microsoft.com/office/word/2010/wordml" xmlns:w15="http://schemas.microsoft.com/office/word/2012/wordml" mc:Ignorable="w14 w15">
   <w:docDefaults>
     <w:rPrDefault>
       <w:rPr>
@@ -1990,442 +2567,378 @@
       </w:pPr>
     </w:pPrDefault>
   </w:docDefaults>
-  <w:latentStyles w:defLockedState="0" w:defUIPriority="99" w:defSemiHidden="1" w:defUnhideWhenUsed="1" w:defQFormat="0" w:count="267">
-    <w:lsdException w:name="Normal" w:semiHidden="0" w:uiPriority="0" w:unhideWhenUsed="0" w:qFormat="1"/>
-    <w:lsdException w:name="heading 1" w:semiHidden="0" w:uiPriority="9" w:unhideWhenUsed="0" w:qFormat="1"/>
-    <w:lsdException w:name="heading 2" w:uiPriority="9" w:qFormat="1"/>
-    <w:lsdException w:name="heading 3" w:uiPriority="9" w:qFormat="1"/>
-    <w:lsdException w:name="heading 4" w:uiPriority="9" w:qFormat="1"/>
-    <w:lsdException w:name="heading 5" w:uiPriority="9" w:qFormat="1"/>
-    <w:lsdException w:name="heading 6" w:uiPriority="9" w:qFormat="1"/>
-    <w:lsdException w:name="heading 7" w:uiPriority="9" w:qFormat="1"/>
-    <w:lsdException w:name="heading 8" w:uiPriority="9" w:qFormat="1"/>
-    <w:lsdException w:name="heading 9" w:uiPriority="9" w:qFormat="1"/>
-    <w:lsdException w:name="toc 1" w:uiPriority="39"/>
-    <w:lsdException w:name="toc 2" w:uiPriority="39"/>
-    <w:lsdException w:name="toc 3" w:uiPriority="39"/>
-    <w:lsdException w:name="toc 4" w:uiPriority="39"/>
-    <w:lsdException w:name="toc 5" w:uiPriority="39"/>
-    <w:lsdException w:name="toc 6" w:uiPriority="39"/>
-    <w:lsdException w:name="toc 7" w:uiPriority="39"/>
-    <w:lsdException w:name="toc 8" w:uiPriority="39"/>
-    <w:lsdException w:name="toc 9" w:uiPriority="39"/>
-    <w:lsdException w:name="caption" w:uiPriority="35" w:qFormat="1"/>
-    <w:lsdException w:name="Title" w:semiHidden="0" w:uiPriority="10" w:unhideWhenUsed="0" w:qFormat="1"/>
-    <w:lsdException w:name="Default Paragraph Font" w:uiPriority="1"/>
-    <w:lsdException w:name="Subtitle" w:semiHidden="0" w:uiPriority="11" w:unhideWhenUsed="0" w:qFormat="1"/>
-    <w:lsdException w:name="Strong" w:semiHidden="0" w:uiPriority="22" w:unhideWhenUsed="0" w:qFormat="1"/>
-    <w:lsdException w:name="Emphasis" w:semiHidden="0" w:uiPriority="20" w:unhideWhenUsed="0" w:qFormat="1"/>
-    <w:lsdException w:name="Table Grid" w:semiHidden="0" w:uiPriority="59" w:unhideWhenUsed="0"/>
-    <w:lsdException w:name="Placeholder Text" w:unhideWhenUsed="0"/>
-    <w:lsdException w:name="No Spacing" w:semiHidden="0" w:uiPriority="1" w:unhideWhenUsed="0" w:qFormat="1"/>
-    <w:lsdException w:name="Light Shading" w:semiHidden="0" w:uiPriority="60" w:unhideWhenUsed="0"/>
-    <w:lsdException w:name="Light List" w:semiHidden="0" w:uiPriority="61" w:unhideWhenUsed="0"/>
-    <w:lsdException w:name="Light Grid" w:semiHidden="0" w:uiPriority="62" w:unhideWhenUsed="0"/>
-    <w:lsdException w:name="Medium Shading 1" w:semiHidden="0" w:uiPriority="63" w:unhideWhenUsed="0"/>
-    <w:lsdException w:name="Medium Shading 2" w:semiHidden="0" w:uiPriority="64" w:unhideWhenUsed="0"/>
-    <w:lsdException w:name="Medium List 1" w:semiHidden="0" w:uiPriority="65" w:unhideWhenUsed="0"/>
-    <w:lsdException w:name="Medium List 2" w:semiHidden="0" w:uiPriority="66" w:unhideWhenUsed="0"/>
-    <w:lsdException w:name="Medium Grid 1" w:semiHidden="0" w:uiPriority="67" w:unhideWhenUsed="0"/>
-    <w:lsdException w:name="Medium Grid 2" w:semiHidden="0" w:uiPriority="68" w:unhideWhenUsed="0"/>
-    <w:lsdException w:name="Medium Grid 3" w:semiHidden="0" w:uiPriority="69" w:unhideWhenUsed="0"/>
-    <w:lsdException w:name="Dark List" w:semiHidden="0" w:uiPriority="70" w:unhideWhenUsed="0"/>
-    <w:lsdException w:name="Colorful Shading" w:semiHidden="0" w:uiPriority="71" w:unhideWhenUsed="0"/>
-    <w:lsdException w:name="Colorful List" w:semiHidden="0" w:uiPriority="72" w:unhideWhenUsed="0"/>
-    <w:lsdException w:name="Colorful Grid" w:semiHidden="0" w:uiPriority="73" w:unhideWhenUsed="0"/>
-    <w:lsdException w:name="Light Shading Accent 1" w:semiHidden="0" w:uiPriority="60" w:unhideWhenUsed="0"/>
-    <w:lsdException w:name="Light List Accent 1" w:semiHidden="0" w:uiPriority="61" w:unhideWhenUsed="0"/>
-    <w:lsdException w:name="Light Grid Accent 1" w:semiHidden="0" w:uiPriority="62" w:unhideWhenUsed="0"/>
-    <w:lsdException w:name="Medium Shading 1 Accent 1" w:semiHidden="0" w:uiPriority="63" w:unhideWhenUsed="0"/>
-    <w:lsdException w:name="Medium Shading 2 Accent 1" w:semiHidden="0" w:uiPriority="64" w:unhideWhenUsed="0"/>
-    <w:lsdException w:name="Medium List 1 Accent 1" w:semiHidden="0" w:uiPriority="65" w:unhideWhenUsed="0"/>
-    <w:lsdException w:name="Revision" w:unhideWhenUsed="0"/>
-    <w:lsdException w:name="List Paragraph" w:semiHidden="0" w:uiPriority="34" w:unhideWhenUsed="0" w:qFormat="1"/>
-    <w:lsdException w:name="Quote" w:semiHidden="0" w:uiPriority="29" w:unhideWhenUsed="0" w:qFormat="1"/>
-    <w:lsdException w:name="Intense Quote" w:semiHidden="0" w:uiPriority="30" w:unhideWhenUsed="0" w:qFormat="1"/>
-    <w:lsdException w:name="Medium List 2 Accent 1" w:semiHidden="0" w:uiPriority="66" w:unhideWhenUsed="0"/>
-    <w:lsdException w:name="Medium Grid 1 Accent 1" w:semiHidden="0" w:uiPriority="67" w:unhideWhenUsed="0"/>
-    <w:lsdException w:name="Medium Grid 2 Accent 1" w:semiHidden="0" w:uiPriority="68" w:unhideWhenUsed="0"/>
-    <w:lsdException w:name="Medium Grid 3 Accent 1" w:semiHidden="0" w:uiPriority="69" w:unhideWhenUsed="0"/>
-    <w:lsdException w:name="Dark List Accent 1" w:semiHidden="0" w:uiPriority="70" w:unhideWhenUsed="0"/>
-    <w:lsdException w:name="Colorful Shading Accent 1" w:semiHidden="0" w:uiPriority="71" w:unhideWhenUsed="0"/>
-    <w:lsdException w:name="Colorful List Accent 1" w:semiHidden="0" w:uiPriority="72" w:unhideWhenUsed="0"/>
-    <w:lsdException w:name="Colorful Grid Accent 1" w:semiHidden="0" w:uiPriority="73" w:unhideWhenUsed="0"/>
-    <w:lsdException w:name="Light Shading Accent 2" w:semiHidden="0" w:uiPriority="60" w:unhideWhenUsed="0"/>
-    <w:lsdException w:name="Light List Accent 2" w:semiHidden="0" w:uiPriority="61" w:unhideWhenUsed="0"/>
-    <w:lsdException w:name="Light Grid Accent 2" w:semiHidden="0" w:uiPriority="62" w:unhideWhenUsed="0"/>
-    <w:lsdException w:name="Medium Shading 1 Accent 2" w:semiHidden="0" w:uiPriority="63" w:unhideWhenUsed="0"/>
-    <w:lsdException w:name="Medium Shading 2 Accent 2" w:semiHidden="0" w:uiPriority="64" w:unhideWhenUsed="0"/>
-    <w:lsdException w:name="Medium List 1 Accent 2" w:semiHidden="0" w:uiPriority="65" w:unhideWhenUsed="0"/>
-    <w:lsdException w:name="Medium List 2 Accent 2" w:semiHidden="0" w:uiPriority="66" w:unhideWhenUsed="0"/>
-    <w:lsdException w:name="Medium Grid 1 Accent 2" w:semiHidden="0" w:uiPriority="67" w:unhideWhenUsed="0"/>
-    <w:lsdException w:name="Medium Grid 2 Accent 2" w:semiHidden="0" w:uiPriority="68" w:unhideWhenUsed="0"/>
-    <w:lsdException w:name="Medium Grid 3 Accent 2" w:semiHidden="0" w:uiPriority="69" w:unhideWhenUsed="0"/>
-    <w:lsdException w:name="Dark List Accent 2" w:semiHidden="0" w:uiPriority="70" w:unhideWhenUsed="0"/>
-    <w:lsdException w:name="Colorful Shading Accent 2" w:semiHidden="0" w:uiPriority="71" w:unhideWhenUsed="0"/>
-    <w:lsdException w:name="Colorful List Accent 2" w:semiHidden="0" w:uiPriority="72" w:unhideWhenUsed="0"/>
-    <w:lsdException w:name="Colorful Grid Accent 2" w:semiHidden="0" w:uiPriority="73" w:unhideWhenUsed="0"/>
-    <w:lsdException w:name="Light Shading Accent 3" w:semiHidden="0" w:uiPriority="60" w:unhideWhenUsed="0"/>
-    <w:lsdException w:name="Light List Accent 3" w:semiHidden="0" w:uiPriority="61" w:unhideWhenUsed="0"/>
-    <w:lsdException w:name="Light Grid Accent 3" w:semiHidden="0" w:uiPriority="62" w:unhideWhenUsed="0"/>
-    <w:lsdException w:name="Medium Shading 1 Accent 3" w:semiHidden="0" w:uiPriority="63" w:unhideWhenUsed="0"/>
-    <w:lsdException w:name="Medium Shading 2 Accent 3" w:semiHidden="0" w:uiPriority="64" w:unhideWhenUsed="0"/>
-    <w:lsdException w:name="Medium List 1 Accent 3" w:semiHidden="0" w:uiPriority="65" w:unhideWhenUsed="0"/>
-    <w:lsdException w:name="Medium List 2 Accent 3" w:semiHidden="0" w:uiPriority="66" w:unhideWhenUsed="0"/>
-    <w:lsdException w:name="Medium Grid 1 Accent 3" w:semiHidden="0" w:uiPriority="67" w:unhideWhenUsed="0"/>
-    <w:lsdException w:name="Medium Grid 2 Accent 3" w:semiHidden="0" w:uiPriority="68" w:unhideWhenUsed="0"/>
-    <w:lsdException w:name="Medium Grid 3 Accent 3" w:semiHidden="0" w:uiPriority="69" w:unhideWhenUsed="0"/>
-    <w:lsdException w:name="Dark List Accent 3" w:semiHidden="0" w:uiPriority="70" w:unhideWhenUsed="0"/>
-    <w:lsdException w:name="Colorful Shading Accent 3" w:semiHidden="0" w:uiPriority="71" w:unhideWhenUsed="0"/>
-    <w:lsdException w:name="Colorful List Accent 3" w:semiHidden="0" w:uiPriority="72" w:unhideWhenUsed="0"/>
-    <w:lsdException w:name="Colorful Grid Accent 3" w:semiHidden="0" w:uiPriority="73" w:unhideWhenUsed="0"/>
-    <w:lsdException w:name="Light Shading Accent 4" w:semiHidden="0" w:uiPriority="60" w:unhideWhenUsed="0"/>
-    <w:lsdException w:name="Light List Accent 4" w:semiHidden="0" w:uiPriority="61" w:unhideWhenUsed="0"/>
-    <w:lsdException w:name="Light Grid Accent 4" w:semiHidden="0" w:uiPriority="62" w:unhideWhenUsed="0"/>
-    <w:lsdException w:name="Medium Shading 1 Accent 4" w:semiHidden="0" w:uiPriority="63" w:unhideWhenUsed="0"/>
-    <w:lsdException w:name="Medium Shading 2 Accent 4" w:semiHidden="0" w:uiPriority="64" w:unhideWhenUsed="0"/>
-    <w:lsdException w:name="Medium List 1 Accent 4" w:semiHidden="0" w:uiPriority="65" w:unhideWhenUsed="0"/>
-    <w:lsdException w:name="Medium List 2 Accent 4" w:semiHidden="0" w:uiPriority="66" w:unhideWhenUsed="0"/>
-    <w:lsdException w:name="Medium Grid 1 Accent 4" w:semiHidden="0" w:uiPriority="67" w:unhideWhenUsed="0"/>
-    <w:lsdException w:name="Medium Grid 2 Accent 4" w:semiHidden="0" w:uiPriority="68" w:unhideWhenUsed="0"/>
-    <w:lsdException w:name="Medium Grid 3 Accent 4" w:semiHidden="0" w:uiPriority="69" w:unhideWhenUsed="0"/>
-    <w:lsdException w:name="Dark List Accent 4" w:semiHidden="0" w:uiPriority="70" w:unhideWhenUsed="0"/>
-    <w:lsdException w:name="Colorful Shading Accent 4" w:semiHidden="0" w:uiPriority="71" w:unhideWhenUsed="0"/>
-    <w:lsdException w:name="Colorful List Accent 4" w:semiHidden="0" w:uiPriority="72" w:unhideWhenUsed="0"/>
-    <w:lsdException w:name="Colorful Grid Accent 4" w:semiHidden="0" w:uiPriority="73" w:unhideWhenUsed="0"/>
-    <w:lsdException w:name="Light Shading Accent 5" w:semiHidden="0" w:uiPriority="60" w:unhideWhenUsed="0"/>
-    <w:lsdException w:name="Light List Accent 5" w:semiHidden="0" w:uiPriority="61" w:unhideWhenUsed="0"/>
-    <w:lsdException w:name="Light Grid Accent 5" w:semiHidden="0" w:uiPriority="62" w:unhideWhenUsed="0"/>
-    <w:lsdException w:name="Medium Shading 1 Accent 5" w:semiHidden="0" w:uiPriority="63" w:unhideWhenUsed="0"/>
-    <w:lsdException w:name="Medium Shading 2 Accent 5" w:semiHidden="0" w:uiPriority="64" w:unhideWhenUsed="0"/>
-    <w:lsdException w:name="Medium List 1 Accent 5" w:semiHidden="0" w:uiPriority="65" w:unhideWhenUsed="0"/>
-    <w:lsdException w:name="Medium List 2 Accent 5" w:semiHidden="0" w:uiPriority="66" w:unhideWhenUsed="0"/>
-    <w:lsdException w:name="Medium Grid 1 Accent 5" w:semiHidden="0" w:uiPriority="67" w:unhideWhenUsed="0"/>
-    <w:lsdException w:name="Medium Grid 2 Accent 5" w:semiHidden="0" w:uiPriority="68" w:unhideWhenUsed="0"/>
-    <w:lsdException w:name="Medium Grid 3 Accent 5" w:semiHidden="0" w:uiPriority="69" w:unhideWhenUsed="0"/>
-    <w:lsdException w:name="Dark List Accent 5" w:semiHidden="0" w:uiPriority="70" w:unhideWhenUsed="0"/>
-    <w:lsdException w:name="Colorful Shading Accent 5" w:semiHidden="0" w:uiPriority="71" w:unhideWhenUsed="0"/>
-    <w:lsdException w:name="Colorful List Accent 5" w:semiHidden="0" w:uiPriority="72" w:unhideWhenUsed="0"/>
-    <w:lsdException w:name="Colorful Grid Accent 5" w:semiHidden="0" w:uiPriority="73" w:unhideWhenUsed="0"/>
-    <w:lsdException w:name="Light Shading Accent 6" w:semiHidden="0" w:uiPriority="60" w:unhideWhenUsed="0"/>
-    <w:lsdException w:name="Light List Accent 6" w:semiHidden="0" w:uiPriority="61" w:unhideWhenUsed="0"/>
-    <w:lsdException w:name="Light Grid Accent 6" w:semiHidden="0" w:uiPriority="62" w:unhideWhenUsed="0"/>
-    <w:lsdException w:name="Medium Shading 1 Accent 6" w:semiHidden="0" w:uiPriority="63" w:unhideWhenUsed="0"/>
-    <w:lsdException w:name="Medium Shading 2 Accent 6" w:semiHidden="0" w:uiPriority="64" w:unhideWhenUsed="0"/>
-    <w:lsdException w:name="Medium List 1 Accent 6" w:semiHidden="0" w:uiPriority="65" w:unhideWhenUsed="0"/>
-    <w:lsdException w:name="Medium List 2 Accent 6" w:semiHidden="0" w:uiPriority="66" w:unhideWhenUsed="0"/>
-    <w:lsdException w:name="Medium Grid 1 Accent 6" w:semiHidden="0" w:uiPriority="67" w:unhideWhenUsed="0"/>
-    <w:lsdException w:name="Medium Grid 2 Accent 6" w:semiHidden="0" w:uiPriority="68" w:unhideWhenUsed="0"/>
-    <w:lsdException w:name="Medium Grid 3 Accent 6" w:semiHidden="0" w:uiPriority="69" w:unhideWhenUsed="0"/>
-    <w:lsdException w:name="Dark List Accent 6" w:semiHidden="0" w:uiPriority="70" w:unhideWhenUsed="0"/>
-    <w:lsdException w:name="Colorful Shading Accent 6" w:semiHidden="0" w:uiPriority="71" w:unhideWhenUsed="0"/>
-    <w:lsdException w:name="Colorful List Accent 6" w:semiHidden="0" w:uiPriority="72" w:unhideWhenUsed="0"/>
-    <w:lsdException w:name="Colorful Grid Accent 6" w:semiHidden="0" w:uiPriority="73" w:unhideWhenUsed="0"/>
-    <w:lsdException w:name="Subtle Emphasis" w:semiHidden="0" w:uiPriority="19" w:unhideWhenUsed="0" w:qFormat="1"/>
-    <w:lsdException w:name="Intense Emphasis" w:semiHidden="0" w:uiPriority="21" w:unhideWhenUsed="0" w:qFormat="1"/>
-    <w:lsdException w:name="Subtle Reference" w:semiHidden="0" w:uiPriority="31" w:unhideWhenUsed="0" w:qFormat="1"/>
-    <w:lsdException w:name="Intense Reference" w:semiHidden="0" w:uiPriority="32" w:unhideWhenUsed="0" w:qFormat="1"/>
-    <w:lsdException w:name="Book Title" w:semiHidden="0" w:uiPriority="33" w:unhideWhenUsed="0" w:qFormat="1"/>
-    <w:lsdException w:name="Bibliography" w:uiPriority="37"/>
-    <w:lsdException w:name="TOC Heading" w:uiPriority="39" w:qFormat="1"/>
-  </w:latentStyles>
-  <w:style w:type="paragraph" w:default="1" w:styleId="Normal">
-    <w:name w:val="Normal"/>
-    <w:qFormat/>
-  </w:style>
-  <w:style w:type="character" w:default="1" w:styleId="DefaultParagraphFont">
-    <w:name w:val="Default Paragraph Font"/>
-    <w:uiPriority w:val="1"/>
-    <w:semiHidden/>
-    <w:unhideWhenUsed/>
-  </w:style>
-  <w:style w:type="table" w:default="1" w:styleId="TableNormal">
-    <w:name w:val="Normal Table"/>
-    <w:uiPriority w:val="99"/>
-    <w:semiHidden/>
-    <w:unhideWhenUsed/>
-    <w:tblPr>
-      <w:tblInd w:w="0" w:type="dxa"/>
-      <w:tblCellMar>
-        <w:top w:w="0" w:type="dxa"/>
-        <w:left w:w="108" w:type="dxa"/>
-        <w:bottom w:w="0" w:type="dxa"/>
-        <w:right w:w="108" w:type="dxa"/>
-      </w:tblCellMar>
-    </w:tblPr>
-  </w:style>
-  <w:style w:type="numbering" w:default="1" w:styleId="NoList">
-    <w:name w:val="No List"/>
-    <w:uiPriority w:val="99"/>
-    <w:semiHidden/>
-    <w:unhideWhenUsed/>
-  </w:style>
-  <w:style w:type="paragraph" w:styleId="ListParagraph">
-    <w:name w:val="List Paragraph"/>
-    <w:basedOn w:val="Normal"/>
-    <w:uiPriority w:val="34"/>
-    <w:qFormat/>
-    <w:rsid w:val="004B0C65"/>
-    <w:pPr>
-      <w:ind w:left="720"/>
-      <w:contextualSpacing/>
-    </w:pPr>
-  </w:style>
-  <w:style w:type="paragraph" w:styleId="BalloonText">
-    <w:name w:val="Balloon Text"/>
-    <w:basedOn w:val="Normal"/>
-    <w:link w:val="BalloonTextChar"/>
-    <w:uiPriority w:val="99"/>
-    <w:semiHidden/>
-    <w:unhideWhenUsed/>
-    <w:rsid w:val="00DC1E50"/>
-    <w:pPr>
-      <w:spacing w:after="0" w:line="240" w:lineRule="auto"/>
-    </w:pPr>
-    <w:rPr>
-      <w:rFonts w:ascii="Segoe UI" w:hAnsi="Segoe UI" w:cs="Segoe UI"/>
-      <w:sz w:val="18"/>
-      <w:szCs w:val="18"/>
-    </w:rPr>
-  </w:style>
-  <w:style w:type="character" w:customStyle="1" w:styleId="BalloonTextChar">
-    <w:name w:val="Balloon Text Char"/>
-    <w:basedOn w:val="DefaultParagraphFont"/>
-    <w:link w:val="BalloonText"/>
-    <w:uiPriority w:val="99"/>
-    <w:semiHidden/>
-    <w:rsid w:val="00DC1E50"/>
-    <w:rPr>
-      <w:rFonts w:ascii="Segoe UI" w:hAnsi="Segoe UI" w:cs="Segoe UI"/>
-      <w:sz w:val="18"/>
-      <w:szCs w:val="18"/>
-    </w:rPr>
-  </w:style>
-  <w:style w:type="paragraph" w:styleId="Revision">
-    <w:name w:val="Revision"/>
-    <w:hidden/>
-    <w:uiPriority w:val="99"/>
-    <w:semiHidden/>
-    <w:rsid w:val="00DC1E50"/>
-    <w:pPr>
-      <w:spacing w:after="0" w:line="240" w:lineRule="auto"/>
-    </w:pPr>
-  </w:style>
-  <w:style w:type="paragraph" w:styleId="HTMLPreformatted">
-    <w:name w:val="HTML Preformatted"/>
-    <w:basedOn w:val="Normal"/>
-    <w:link w:val="HTMLPreformattedChar"/>
-    <w:uiPriority w:val="99"/>
-    <w:semiHidden/>
-    <w:unhideWhenUsed/>
-    <w:rsid w:val="00D71138"/>
-    <w:pPr>
-      <w:tabs>
-        <w:tab w:val="left" w:pos="916"/>
-        <w:tab w:val="left" w:pos="1832"/>
-        <w:tab w:val="left" w:pos="2748"/>
-        <w:tab w:val="left" w:pos="3664"/>
-        <w:tab w:val="left" w:pos="4580"/>
-        <w:tab w:val="left" w:pos="5496"/>
-        <w:tab w:val="left" w:pos="6412"/>
-        <w:tab w:val="left" w:pos="7328"/>
-        <w:tab w:val="left" w:pos="8244"/>
-        <w:tab w:val="left" w:pos="9160"/>
-        <w:tab w:val="left" w:pos="10076"/>
-        <w:tab w:val="left" w:pos="10992"/>
-        <w:tab w:val="left" w:pos="11908"/>
-        <w:tab w:val="left" w:pos="12824"/>
-        <w:tab w:val="left" w:pos="13740"/>
-        <w:tab w:val="left" w:pos="14656"/>
-      </w:tabs>
-      <w:spacing w:after="0" w:line="240" w:lineRule="auto"/>
-    </w:pPr>
-    <w:rPr>
-      <w:rFonts w:ascii="Courier New" w:eastAsia="Times New Roman" w:hAnsi="Courier New" w:cs="Courier New"/>
-      <w:sz w:val="20"/>
-      <w:szCs w:val="20"/>
-    </w:rPr>
-  </w:style>
-  <w:style w:type="character" w:customStyle="1" w:styleId="HTMLPreformattedChar">
-    <w:name w:val="HTML Preformatted Char"/>
-    <w:basedOn w:val="DefaultParagraphFont"/>
-    <w:link w:val="HTMLPreformatted"/>
-    <w:uiPriority w:val="99"/>
-    <w:semiHidden/>
-    <w:rsid w:val="00D71138"/>
-    <w:rPr>
-      <w:rFonts w:ascii="Courier New" w:eastAsia="Times New Roman" w:hAnsi="Courier New" w:cs="Courier New"/>
-      <w:sz w:val="20"/>
-      <w:szCs w:val="20"/>
-    </w:rPr>
-  </w:style>
-  <w:style w:type="paragraph" w:styleId="NoSpacing">
-    <w:name w:val="No Spacing"/>
-    <w:uiPriority w:val="1"/>
-    <w:qFormat/>
-    <w:rsid w:val="003C11D3"/>
-    <w:pPr>
-      <w:spacing w:after="0" w:line="240" w:lineRule="auto"/>
-    </w:pPr>
-  </w:style>
-</w:styles>
-</file>
-
-<file path=word/stylesWithEffects.xml><?xml version="1.0" encoding="utf-8"?>
-<w:styles xmlns:wpc="http://schemas.microsoft.com/office/word/2010/wordprocessingCanvas" xmlns:mc="http://schemas.openxmlformats.org/markup-compatibility/2006" xmlns:o="urn:schemas-microsoft-com:office:office" xmlns:r="http://schemas.openxmlformats.org/officeDocument/2006/relationships" xmlns:m="http://schemas.openxmlformats.org/officeDocument/2006/math" xmlns:v="urn:schemas-microsoft-com:vml" xmlns:wp14="http://schemas.microsoft.com/office/word/2010/wordprocessingDrawing" xmlns:wp="http://schemas.openxmlformats.org/drawingml/2006/wordprocessingDrawing" xmlns:w10="urn:schemas-microsoft-com:office:word" xmlns:w="http://schemas.openxmlformats.org/wordprocessingml/2006/main" xmlns:w14="http://schemas.microsoft.com/office/word/2010/wordml" xmlns:wpg="http://schemas.microsoft.com/office/word/2010/wordprocessingGroup" xmlns:wpi="http://schemas.microsoft.com/office/word/2010/wordprocessingInk" xmlns:wne="http://schemas.microsoft.com/office/word/2006/wordml" xmlns:wps="http://schemas.microsoft.com/office/word/2010/wordprocessingShape" mc:Ignorable="w14 wp14">
-  <w:docDefaults>
-    <w:rPrDefault>
-      <w:rPr>
-        <w:rFonts w:asciiTheme="minorHAnsi" w:eastAsiaTheme="minorHAnsi" w:hAnsiTheme="minorHAnsi" w:cstheme="minorBidi"/>
-        <w:sz w:val="22"/>
-        <w:szCs w:val="22"/>
-        <w:lang w:val="en-US" w:eastAsia="en-US" w:bidi="ar-SA"/>
-      </w:rPr>
-    </w:rPrDefault>
-    <w:pPrDefault>
-      <w:pPr>
-        <w:spacing w:after="200" w:line="276" w:lineRule="auto"/>
-      </w:pPr>
-    </w:pPrDefault>
-  </w:docDefaults>
-  <w:latentStyles w:defLockedState="0" w:defUIPriority="99" w:defSemiHidden="1" w:defUnhideWhenUsed="1" w:defQFormat="0" w:count="267">
-    <w:lsdException w:name="Normal" w:semiHidden="0" w:uiPriority="0" w:unhideWhenUsed="0" w:qFormat="1"/>
-    <w:lsdException w:name="heading 1" w:semiHidden="0" w:uiPriority="9" w:unhideWhenUsed="0" w:qFormat="1"/>
-    <w:lsdException w:name="heading 2" w:uiPriority="9" w:qFormat="1"/>
-    <w:lsdException w:name="heading 3" w:uiPriority="9" w:qFormat="1"/>
-    <w:lsdException w:name="heading 4" w:uiPriority="9" w:qFormat="1"/>
-    <w:lsdException w:name="heading 5" w:uiPriority="9" w:qFormat="1"/>
-    <w:lsdException w:name="heading 6" w:uiPriority="9" w:qFormat="1"/>
-    <w:lsdException w:name="heading 7" w:uiPriority="9" w:qFormat="1"/>
-    <w:lsdException w:name="heading 8" w:uiPriority="9" w:qFormat="1"/>
-    <w:lsdException w:name="heading 9" w:uiPriority="9" w:qFormat="1"/>
-    <w:lsdException w:name="toc 1" w:uiPriority="39"/>
-    <w:lsdException w:name="toc 2" w:uiPriority="39"/>
-    <w:lsdException w:name="toc 3" w:uiPriority="39"/>
-    <w:lsdException w:name="toc 4" w:uiPriority="39"/>
-    <w:lsdException w:name="toc 5" w:uiPriority="39"/>
-    <w:lsdException w:name="toc 6" w:uiPriority="39"/>
-    <w:lsdException w:name="toc 7" w:uiPriority="39"/>
-    <w:lsdException w:name="toc 8" w:uiPriority="39"/>
-    <w:lsdException w:name="toc 9" w:uiPriority="39"/>
-    <w:lsdException w:name="caption" w:uiPriority="35" w:qFormat="1"/>
-    <w:lsdException w:name="Title" w:semiHidden="0" w:uiPriority="10" w:unhideWhenUsed="0" w:qFormat="1"/>
-    <w:lsdException w:name="Default Paragraph Font" w:uiPriority="1"/>
-    <w:lsdException w:name="Subtitle" w:semiHidden="0" w:uiPriority="11" w:unhideWhenUsed="0" w:qFormat="1"/>
-    <w:lsdException w:name="Strong" w:semiHidden="0" w:uiPriority="22" w:unhideWhenUsed="0" w:qFormat="1"/>
-    <w:lsdException w:name="Emphasis" w:semiHidden="0" w:uiPriority="20" w:unhideWhenUsed="0" w:qFormat="1"/>
-    <w:lsdException w:name="Table Grid" w:semiHidden="0" w:uiPriority="59" w:unhideWhenUsed="0"/>
-    <w:lsdException w:name="Placeholder Text" w:unhideWhenUsed="0"/>
-    <w:lsdException w:name="No Spacing" w:semiHidden="0" w:uiPriority="1" w:unhideWhenUsed="0" w:qFormat="1"/>
-    <w:lsdException w:name="Light Shading" w:semiHidden="0" w:uiPriority="60" w:unhideWhenUsed="0"/>
-    <w:lsdException w:name="Light List" w:semiHidden="0" w:uiPriority="61" w:unhideWhenUsed="0"/>
-    <w:lsdException w:name="Light Grid" w:semiHidden="0" w:uiPriority="62" w:unhideWhenUsed="0"/>
-    <w:lsdException w:name="Medium Shading 1" w:semiHidden="0" w:uiPriority="63" w:unhideWhenUsed="0"/>
-    <w:lsdException w:name="Medium Shading 2" w:semiHidden="0" w:uiPriority="64" w:unhideWhenUsed="0"/>
-    <w:lsdException w:name="Medium List 1" w:semiHidden="0" w:uiPriority="65" w:unhideWhenUsed="0"/>
-    <w:lsdException w:name="Medium List 2" w:semiHidden="0" w:uiPriority="66" w:unhideWhenUsed="0"/>
-    <w:lsdException w:name="Medium Grid 1" w:semiHidden="0" w:uiPriority="67" w:unhideWhenUsed="0"/>
-    <w:lsdException w:name="Medium Grid 2" w:semiHidden="0" w:uiPriority="68" w:unhideWhenUsed="0"/>
-    <w:lsdException w:name="Medium Grid 3" w:semiHidden="0" w:uiPriority="69" w:unhideWhenUsed="0"/>
-    <w:lsdException w:name="Dark List" w:semiHidden="0" w:uiPriority="70" w:unhideWhenUsed="0"/>
-    <w:lsdException w:name="Colorful Shading" w:semiHidden="0" w:uiPriority="71" w:unhideWhenUsed="0"/>
-    <w:lsdException w:name="Colorful List" w:semiHidden="0" w:uiPriority="72" w:unhideWhenUsed="0"/>
-    <w:lsdException w:name="Colorful Grid" w:semiHidden="0" w:uiPriority="73" w:unhideWhenUsed="0"/>
-    <w:lsdException w:name="Light Shading Accent 1" w:semiHidden="0" w:uiPriority="60" w:unhideWhenUsed="0"/>
-    <w:lsdException w:name="Light List Accent 1" w:semiHidden="0" w:uiPriority="61" w:unhideWhenUsed="0"/>
-    <w:lsdException w:name="Light Grid Accent 1" w:semiHidden="0" w:uiPriority="62" w:unhideWhenUsed="0"/>
-    <w:lsdException w:name="Medium Shading 1 Accent 1" w:semiHidden="0" w:uiPriority="63" w:unhideWhenUsed="0"/>
-    <w:lsdException w:name="Medium Shading 2 Accent 1" w:semiHidden="0" w:uiPriority="64" w:unhideWhenUsed="0"/>
-    <w:lsdException w:name="Medium List 1 Accent 1" w:semiHidden="0" w:uiPriority="65" w:unhideWhenUsed="0"/>
-    <w:lsdException w:name="Revision" w:unhideWhenUsed="0"/>
-    <w:lsdException w:name="List Paragraph" w:semiHidden="0" w:uiPriority="34" w:unhideWhenUsed="0" w:qFormat="1"/>
-    <w:lsdException w:name="Quote" w:semiHidden="0" w:uiPriority="29" w:unhideWhenUsed="0" w:qFormat="1"/>
-    <w:lsdException w:name="Intense Quote" w:semiHidden="0" w:uiPriority="30" w:unhideWhenUsed="0" w:qFormat="1"/>
-    <w:lsdException w:name="Medium List 2 Accent 1" w:semiHidden="0" w:uiPriority="66" w:unhideWhenUsed="0"/>
-    <w:lsdException w:name="Medium Grid 1 Accent 1" w:semiHidden="0" w:uiPriority="67" w:unhideWhenUsed="0"/>
-    <w:lsdException w:name="Medium Grid 2 Accent 1" w:semiHidden="0" w:uiPriority="68" w:unhideWhenUsed="0"/>
-    <w:lsdException w:name="Medium Grid 3 Accent 1" w:semiHidden="0" w:uiPriority="69" w:unhideWhenUsed="0"/>
-    <w:lsdException w:name="Dark List Accent 1" w:semiHidden="0" w:uiPriority="70" w:unhideWhenUsed="0"/>
-    <w:lsdException w:name="Colorful Shading Accent 1" w:semiHidden="0" w:uiPriority="71" w:unhideWhenUsed="0"/>
-    <w:lsdException w:name="Colorful List Accent 1" w:semiHidden="0" w:uiPriority="72" w:unhideWhenUsed="0"/>
-    <w:lsdException w:name="Colorful Grid Accent 1" w:semiHidden="0" w:uiPriority="73" w:unhideWhenUsed="0"/>
-    <w:lsdException w:name="Light Shading Accent 2" w:semiHidden="0" w:uiPriority="60" w:unhideWhenUsed="0"/>
-    <w:lsdException w:name="Light List Accent 2" w:semiHidden="0" w:uiPriority="61" w:unhideWhenUsed="0"/>
-    <w:lsdException w:name="Light Grid Accent 2" w:semiHidden="0" w:uiPriority="62" w:unhideWhenUsed="0"/>
-    <w:lsdException w:name="Medium Shading 1 Accent 2" w:semiHidden="0" w:uiPriority="63" w:unhideWhenUsed="0"/>
-    <w:lsdException w:name="Medium Shading 2 Accent 2" w:semiHidden="0" w:uiPriority="64" w:unhideWhenUsed="0"/>
-    <w:lsdException w:name="Medium List 1 Accent 2" w:semiHidden="0" w:uiPriority="65" w:unhideWhenUsed="0"/>
-    <w:lsdException w:name="Medium List 2 Accent 2" w:semiHidden="0" w:uiPriority="66" w:unhideWhenUsed="0"/>
-    <w:lsdException w:name="Medium Grid 1 Accent 2" w:semiHidden="0" w:uiPriority="67" w:unhideWhenUsed="0"/>
-    <w:lsdException w:name="Medium Grid 2 Accent 2" w:semiHidden="0" w:uiPriority="68" w:unhideWhenUsed="0"/>
-    <w:lsdException w:name="Medium Grid 3 Accent 2" w:semiHidden="0" w:uiPriority="69" w:unhideWhenUsed="0"/>
-    <w:lsdException w:name="Dark List Accent 2" w:semiHidden="0" w:uiPriority="70" w:unhideWhenUsed="0"/>
-    <w:lsdException w:name="Colorful Shading Accent 2" w:semiHidden="0" w:uiPriority="71" w:unhideWhenUsed="0"/>
-    <w:lsdException w:name="Colorful List Accent 2" w:semiHidden="0" w:uiPriority="72" w:unhideWhenUsed="0"/>
-    <w:lsdException w:name="Colorful Grid Accent 2" w:semiHidden="0" w:uiPriority="73" w:unhideWhenUsed="0"/>
-    <w:lsdException w:name="Light Shading Accent 3" w:semiHidden="0" w:uiPriority="60" w:unhideWhenUsed="0"/>
-    <w:lsdException w:name="Light List Accent 3" w:semiHidden="0" w:uiPriority="61" w:unhideWhenUsed="0"/>
-    <w:lsdException w:name="Light Grid Accent 3" w:semiHidden="0" w:uiPriority="62" w:unhideWhenUsed="0"/>
-    <w:lsdException w:name="Medium Shading 1 Accent 3" w:semiHidden="0" w:uiPriority="63" w:unhideWhenUsed="0"/>
-    <w:lsdException w:name="Medium Shading 2 Accent 3" w:semiHidden="0" w:uiPriority="64" w:unhideWhenUsed="0"/>
-    <w:lsdException w:name="Medium List 1 Accent 3" w:semiHidden="0" w:uiPriority="65" w:unhideWhenUsed="0"/>
-    <w:lsdException w:name="Medium List 2 Accent 3" w:semiHidden="0" w:uiPriority="66" w:unhideWhenUsed="0"/>
-    <w:lsdException w:name="Medium Grid 1 Accent 3" w:semiHidden="0" w:uiPriority="67" w:unhideWhenUsed="0"/>
-    <w:lsdException w:name="Medium Grid 2 Accent 3" w:semiHidden="0" w:uiPriority="68" w:unhideWhenUsed="0"/>
-    <w:lsdException w:name="Medium Grid 3 Accent 3" w:semiHidden="0" w:uiPriority="69" w:unhideWhenUsed="0"/>
-    <w:lsdException w:name="Dark List Accent 3" w:semiHidden="0" w:uiPriority="70" w:unhideWhenUsed="0"/>
-    <w:lsdException w:name="Colorful Shading Accent 3" w:semiHidden="0" w:uiPriority="71" w:unhideWhenUsed="0"/>
-    <w:lsdException w:name="Colorful List Accent 3" w:semiHidden="0" w:uiPriority="72" w:unhideWhenUsed="0"/>
-    <w:lsdException w:name="Colorful Grid Accent 3" w:semiHidden="0" w:uiPriority="73" w:unhideWhenUsed="0"/>
-    <w:lsdException w:name="Light Shading Accent 4" w:semiHidden="0" w:uiPriority="60" w:unhideWhenUsed="0"/>
-    <w:lsdException w:name="Light List Accent 4" w:semiHidden="0" w:uiPriority="61" w:unhideWhenUsed="0"/>
-    <w:lsdException w:name="Light Grid Accent 4" w:semiHidden="0" w:uiPriority="62" w:unhideWhenUsed="0"/>
-    <w:lsdException w:name="Medium Shading 1 Accent 4" w:semiHidden="0" w:uiPriority="63" w:unhideWhenUsed="0"/>
-    <w:lsdException w:name="Medium Shading 2 Accent 4" w:semiHidden="0" w:uiPriority="64" w:unhideWhenUsed="0"/>
-    <w:lsdException w:name="Medium List 1 Accent 4" w:semiHidden="0" w:uiPriority="65" w:unhideWhenUsed="0"/>
-    <w:lsdException w:name="Medium List 2 Accent 4" w:semiHidden="0" w:uiPriority="66" w:unhideWhenUsed="0"/>
-    <w:lsdException w:name="Medium Grid 1 Accent 4" w:semiHidden="0" w:uiPriority="67" w:unhideWhenUsed="0"/>
-    <w:lsdException w:name="Medium Grid 2 Accent 4" w:semiHidden="0" w:uiPriority="68" w:unhideWhenUsed="0"/>
-    <w:lsdException w:name="Medium Grid 3 Accent 4" w:semiHidden="0" w:uiPriority="69" w:unhideWhenUsed="0"/>
-    <w:lsdException w:name="Dark List Accent 4" w:semiHidden="0" w:uiPriority="70" w:unhideWhenUsed="0"/>
-    <w:lsdException w:name="Colorful Shading Accent 4" w:semiHidden="0" w:uiPriority="71" w:unhideWhenUsed="0"/>
-    <w:lsdException w:name="Colorful List Accent 4" w:semiHidden="0" w:uiPriority="72" w:unhideWhenUsed="0"/>
-    <w:lsdException w:name="Colorful Grid Accent 4" w:semiHidden="0" w:uiPriority="73" w:unhideWhenUsed="0"/>
-    <w:lsdException w:name="Light Shading Accent 5" w:semiHidden="0" w:uiPriority="60" w:unhideWhenUsed="0"/>
-    <w:lsdException w:name="Light List Accent 5" w:semiHidden="0" w:uiPriority="61" w:unhideWhenUsed="0"/>
-    <w:lsdException w:name="Light Grid Accent 5" w:semiHidden="0" w:uiPriority="62" w:unhideWhenUsed="0"/>
-    <w:lsdException w:name="Medium Shading 1 Accent 5" w:semiHidden="0" w:uiPriority="63" w:unhideWhenUsed="0"/>
-    <w:lsdException w:name="Medium Shading 2 Accent 5" w:semiHidden="0" w:uiPriority="64" w:unhideWhenUsed="0"/>
-    <w:lsdException w:name="Medium List 1 Accent 5" w:semiHidden="0" w:uiPriority="65" w:unhideWhenUsed="0"/>
-    <w:lsdException w:name="Medium List 2 Accent 5" w:semiHidden="0" w:uiPriority="66" w:unhideWhenUsed="0"/>
-    <w:lsdException w:name="Medium Grid 1 Accent 5" w:semiHidden="0" w:uiPriority="67" w:unhideWhenUsed="0"/>
-    <w:lsdException w:name="Medium Grid 2 Accent 5" w:semiHidden="0" w:uiPriority="68" w:unhideWhenUsed="0"/>
-    <w:lsdException w:name="Medium Grid 3 Accent 5" w:semiHidden="0" w:uiPriority="69" w:unhideWhenUsed="0"/>
-    <w:lsdException w:name="Dark List Accent 5" w:semiHidden="0" w:uiPriority="70" w:unhideWhenUsed="0"/>
-    <w:lsdException w:name="Colorful Shading Accent 5" w:semiHidden="0" w:uiPriority="71" w:unhideWhenUsed="0"/>
-    <w:lsdException w:name="Colorful List Accent 5" w:semiHidden="0" w:uiPriority="72" w:unhideWhenUsed="0"/>
-    <w:lsdException w:name="Colorful Grid Accent 5" w:semiHidden="0" w:uiPriority="73" w:unhideWhenUsed="0"/>
-    <w:lsdException w:name="Light Shading Accent 6" w:semiHidden="0" w:uiPriority="60" w:unhideWhenUsed="0"/>
-    <w:lsdException w:name="Light List Accent 6" w:semiHidden="0" w:uiPriority="61" w:unhideWhenUsed="0"/>
-    <w:lsdException w:name="Light Grid Accent 6" w:semiHidden="0" w:uiPriority="62" w:unhideWhenUsed="0"/>
-    <w:lsdException w:name="Medium Shading 1 Accent 6" w:semiHidden="0" w:uiPriority="63" w:unhideWhenUsed="0"/>
-    <w:lsdException w:name="Medium Shading 2 Accent 6" w:semiHidden="0" w:uiPriority="64" w:unhideWhenUsed="0"/>
-    <w:lsdException w:name="Medium List 1 Accent 6" w:semiHidden="0" w:uiPriority="65" w:unhideWhenUsed="0"/>
-    <w:lsdException w:name="Medium List 2 Accent 6" w:semiHidden="0" w:uiPriority="66" w:unhideWhenUsed="0"/>
-    <w:lsdException w:name="Medium Grid 1 Accent 6" w:semiHidden="0" w:uiPriority="67" w:unhideWhenUsed="0"/>
-    <w:lsdException w:name="Medium Grid 2 Accent 6" w:semiHidden="0" w:uiPriority="68" w:unhideWhenUsed="0"/>
-    <w:lsdException w:name="Medium Grid 3 Accent 6" w:semiHidden="0" w:uiPriority="69" w:unhideWhenUsed="0"/>
-    <w:lsdException w:name="Dark List Accent 6" w:semiHidden="0" w:uiPriority="70" w:unhideWhenUsed="0"/>
-    <w:lsdException w:name="Colorful Shading Accent 6" w:semiHidden="0" w:uiPriority="71" w:unhideWhenUsed="0"/>
-    <w:lsdException w:name="Colorful List Accent 6" w:semiHidden="0" w:uiPriority="72" w:unhideWhenUsed="0"/>
-    <w:lsdException w:name="Colorful Grid Accent 6" w:semiHidden="0" w:uiPriority="73" w:unhideWhenUsed="0"/>
-    <w:lsdException w:name="Subtle Emphasis" w:semiHidden="0" w:uiPriority="19" w:unhideWhenUsed="0" w:qFormat="1"/>
-    <w:lsdException w:name="Intense Emphasis" w:semiHidden="0" w:uiPriority="21" w:unhideWhenUsed="0" w:qFormat="1"/>
-    <w:lsdException w:name="Subtle Reference" w:semiHidden="0" w:uiPriority="31" w:unhideWhenUsed="0" w:qFormat="1"/>
-    <w:lsdException w:name="Intense Reference" w:semiHidden="0" w:uiPriority="32" w:unhideWhenUsed="0" w:qFormat="1"/>
-    <w:lsdException w:name="Book Title" w:semiHidden="0" w:uiPriority="33" w:unhideWhenUsed="0" w:qFormat="1"/>
-    <w:lsdException w:name="Bibliography" w:uiPriority="37"/>
-    <w:lsdException w:name="TOC Heading" w:uiPriority="39" w:qFormat="1"/>
+  <w:latentStyles w:defLockedState="0" w:defUIPriority="99" w:defSemiHidden="0" w:defUnhideWhenUsed="0" w:defQFormat="0" w:count="371">
+    <w:lsdException w:name="Normal" w:uiPriority="0" w:qFormat="1"/>
+    <w:lsdException w:name="heading 1" w:uiPriority="9" w:qFormat="1"/>
+    <w:lsdException w:name="heading 2" w:semiHidden="1" w:uiPriority="9" w:unhideWhenUsed="1" w:qFormat="1"/>
+    <w:lsdException w:name="heading 3" w:semiHidden="1" w:uiPriority="9" w:unhideWhenUsed="1" w:qFormat="1"/>
+    <w:lsdException w:name="heading 4" w:semiHidden="1" w:uiPriority="9" w:unhideWhenUsed="1" w:qFormat="1"/>
+    <w:lsdException w:name="heading 5" w:semiHidden="1" w:uiPriority="9" w:unhideWhenUsed="1" w:qFormat="1"/>
+    <w:lsdException w:name="heading 6" w:semiHidden="1" w:uiPriority="9" w:unhideWhenUsed="1" w:qFormat="1"/>
+    <w:lsdException w:name="heading 7" w:semiHidden="1" w:uiPriority="9" w:unhideWhenUsed="1" w:qFormat="1"/>
+    <w:lsdException w:name="heading 8" w:semiHidden="1" w:uiPriority="9" w:unhideWhenUsed="1" w:qFormat="1"/>
+    <w:lsdException w:name="heading 9" w:semiHidden="1" w:uiPriority="9" w:unhideWhenUsed="1" w:qFormat="1"/>
+    <w:lsdException w:name="index 1" w:semiHidden="1" w:unhideWhenUsed="1"/>
+    <w:lsdException w:name="index 2" w:semiHidden="1" w:unhideWhenUsed="1"/>
+    <w:lsdException w:name="index 3" w:semiHidden="1" w:unhideWhenUsed="1"/>
+    <w:lsdException w:name="index 4" w:semiHidden="1" w:unhideWhenUsed="1"/>
+    <w:lsdException w:name="index 5" w:semiHidden="1" w:unhideWhenUsed="1"/>
+    <w:lsdException w:name="index 6" w:semiHidden="1" w:unhideWhenUsed="1"/>
+    <w:lsdException w:name="index 7" w:semiHidden="1" w:unhideWhenUsed="1"/>
+    <w:lsdException w:name="index 8" w:semiHidden="1" w:unhideWhenUsed="1"/>
+    <w:lsdException w:name="index 9" w:semiHidden="1" w:unhideWhenUsed="1"/>
+    <w:lsdException w:name="toc 1" w:semiHidden="1" w:uiPriority="39" w:unhideWhenUsed="1"/>
+    <w:lsdException w:name="toc 2" w:semiHidden="1" w:uiPriority="39" w:unhideWhenUsed="1"/>
+    <w:lsdException w:name="toc 3" w:semiHidden="1" w:uiPriority="39" w:unhideWhenUsed="1"/>
+    <w:lsdException w:name="toc 4" w:semiHidden="1" w:uiPriority="39" w:unhideWhenUsed="1"/>
+    <w:lsdException w:name="toc 5" w:semiHidden="1" w:uiPriority="39" w:unhideWhenUsed="1"/>
+    <w:lsdException w:name="toc 6" w:semiHidden="1" w:uiPriority="39" w:unhideWhenUsed="1"/>
+    <w:lsdException w:name="toc 7" w:semiHidden="1" w:uiPriority="39" w:unhideWhenUsed="1"/>
+    <w:lsdException w:name="toc 8" w:semiHidden="1" w:uiPriority="39" w:unhideWhenUsed="1"/>
+    <w:lsdException w:name="toc 9" w:semiHidden="1" w:uiPriority="39" w:unhideWhenUsed="1"/>
+    <w:lsdException w:name="Normal Indent" w:semiHidden="1" w:unhideWhenUsed="1"/>
+    <w:lsdException w:name="footnote text" w:semiHidden="1" w:unhideWhenUsed="1"/>
+    <w:lsdException w:name="annotation text" w:semiHidden="1" w:unhideWhenUsed="1"/>
+    <w:lsdException w:name="header" w:semiHidden="1" w:unhideWhenUsed="1"/>
+    <w:lsdException w:name="footer" w:semiHidden="1" w:unhideWhenUsed="1"/>
+    <w:lsdException w:name="index heading" w:semiHidden="1" w:unhideWhenUsed="1"/>
+    <w:lsdException w:name="caption" w:semiHidden="1" w:uiPriority="35" w:unhideWhenUsed="1" w:qFormat="1"/>
+    <w:lsdException w:name="table of figures" w:semiHidden="1" w:unhideWhenUsed="1"/>
+    <w:lsdException w:name="envelope address" w:semiHidden="1" w:unhideWhenUsed="1"/>
+    <w:lsdException w:name="envelope return" w:semiHidden="1" w:unhideWhenUsed="1"/>
+    <w:lsdException w:name="footnote reference" w:semiHidden="1" w:unhideWhenUsed="1"/>
+    <w:lsdException w:name="annotation reference" w:semiHidden="1" w:unhideWhenUsed="1"/>
+    <w:lsdException w:name="line number" w:semiHidden="1" w:unhideWhenUsed="1"/>
+    <w:lsdException w:name="page number" w:semiHidden="1" w:unhideWhenUsed="1"/>
+    <w:lsdException w:name="endnote reference" w:semiHidden="1" w:unhideWhenUsed="1"/>
+    <w:lsdException w:name="endnote text" w:semiHidden="1" w:unhideWhenUsed="1"/>
+    <w:lsdException w:name="table of authorities" w:semiHidden="1" w:unhideWhenUsed="1"/>
+    <w:lsdException w:name="macro" w:semiHidden="1" w:unhideWhenUsed="1"/>
+    <w:lsdException w:name="toa heading" w:semiHidden="1" w:unhideWhenUsed="1"/>
+    <w:lsdException w:name="List" w:semiHidden="1" w:unhideWhenUsed="1"/>
+    <w:lsdException w:name="List Bullet" w:semiHidden="1" w:unhideWhenUsed="1"/>
+    <w:lsdException w:name="List Number" w:semiHidden="1" w:unhideWhenUsed="1"/>
+    <w:lsdException w:name="List 2" w:semiHidden="1" w:unhideWhenUsed="1"/>
+    <w:lsdException w:name="List 3" w:semiHidden="1" w:unhideWhenUsed="1"/>
+    <w:lsdException w:name="List 4" w:semiHidden="1" w:unhideWhenUsed="1"/>
+    <w:lsdException w:name="List 5" w:semiHidden="1" w:unhideWhenUsed="1"/>
+    <w:lsdException w:name="List Bullet 2" w:semiHidden="1" w:unhideWhenUsed="1"/>
+    <w:lsdException w:name="List Bullet 3" w:semiHidden="1" w:unhideWhenUsed="1"/>
+    <w:lsdException w:name="List Bullet 4" w:semiHidden="1" w:unhideWhenUsed="1"/>
+    <w:lsdException w:name="List Bullet 5" w:semiHidden="1" w:unhideWhenUsed="1"/>
+    <w:lsdException w:name="List Number 2" w:semiHidden="1" w:unhideWhenUsed="1"/>
+    <w:lsdException w:name="List Number 3" w:semiHidden="1" w:unhideWhenUsed="1"/>
+    <w:lsdException w:name="List Number 4" w:semiHidden="1" w:unhideWhenUsed="1"/>
+    <w:lsdException w:name="List Number 5" w:semiHidden="1" w:unhideWhenUsed="1"/>
+    <w:lsdException w:name="Title" w:uiPriority="10" w:qFormat="1"/>
+    <w:lsdException w:name="Closing" w:semiHidden="1" w:unhideWhenUsed="1"/>
+    <w:lsdException w:name="Signature" w:semiHidden="1" w:unhideWhenUsed="1"/>
+    <w:lsdException w:name="Default Paragraph Font" w:semiHidden="1" w:uiPriority="1" w:unhideWhenUsed="1"/>
+    <w:lsdException w:name="Body Text" w:semiHidden="1" w:unhideWhenUsed="1"/>
+    <w:lsdException w:name="Body Text Indent" w:semiHidden="1" w:unhideWhenUsed="1"/>
+    <w:lsdException w:name="List Continue" w:semiHidden="1" w:unhideWhenUsed="1"/>
+    <w:lsdException w:name="List Continue 2" w:semiHidden="1" w:unhideWhenUsed="1"/>
+    <w:lsdException w:name="List Continue 3" w:semiHidden="1" w:unhideWhenUsed="1"/>
+    <w:lsdException w:name="List Continue 4" w:semiHidden="1" w:unhideWhenUsed="1"/>
+    <w:lsdException w:name="List Continue 5" w:semiHidden="1" w:unhideWhenUsed="1"/>
+    <w:lsdException w:name="Message Header" w:semiHidden="1" w:unhideWhenUsed="1"/>
+    <w:lsdException w:name="Subtitle" w:uiPriority="11" w:qFormat="1"/>
+    <w:lsdException w:name="Salutation" w:semiHidden="1" w:unhideWhenUsed="1"/>
+    <w:lsdException w:name="Date" w:semiHidden="1" w:unhideWhenUsed="1"/>
+    <w:lsdException w:name="Body Text First Indent" w:semiHidden="1" w:unhideWhenUsed="1"/>
+    <w:lsdException w:name="Body Text First Indent 2" w:semiHidden="1" w:unhideWhenUsed="1"/>
+    <w:lsdException w:name="Note Heading" w:semiHidden="1" w:unhideWhenUsed="1"/>
+    <w:lsdException w:name="Body Text 2" w:semiHidden="1" w:unhideWhenUsed="1"/>
+    <w:lsdException w:name="Body Text 3" w:semiHidden="1" w:unhideWhenUsed="1"/>
+    <w:lsdException w:name="Body Text Indent 2" w:semiHidden="1" w:unhideWhenUsed="1"/>
+    <w:lsdException w:name="Body Text Indent 3" w:semiHidden="1" w:unhideWhenUsed="1"/>
+    <w:lsdException w:name="Block Text" w:semiHidden="1" w:unhideWhenUsed="1"/>
+    <w:lsdException w:name="Hyperlink" w:semiHidden="1" w:unhideWhenUsed="1"/>
+    <w:lsdException w:name="FollowedHyperlink" w:semiHidden="1" w:unhideWhenUsed="1"/>
+    <w:lsdException w:name="Strong" w:uiPriority="22" w:qFormat="1"/>
+    <w:lsdException w:name="Emphasis" w:uiPriority="20" w:qFormat="1"/>
+    <w:lsdException w:name="Document Map" w:semiHidden="1" w:unhideWhenUsed="1"/>
+    <w:lsdException w:name="Plain Text" w:semiHidden="1" w:unhideWhenUsed="1"/>
+    <w:lsdException w:name="E-mail Signature" w:semiHidden="1" w:unhideWhenUsed="1"/>
+    <w:lsdException w:name="HTML Top of Form" w:semiHidden="1" w:unhideWhenUsed="1"/>
+    <w:lsdException w:name="HTML Bottom of Form" w:semiHidden="1" w:unhideWhenUsed="1"/>
+    <w:lsdException w:name="Normal (Web)" w:semiHidden="1" w:unhideWhenUsed="1"/>
+    <w:lsdException w:name="HTML Acronym" w:semiHidden="1" w:unhideWhenUsed="1"/>
+    <w:lsdException w:name="HTML Address" w:semiHidden="1" w:unhideWhenUsed="1"/>
+    <w:lsdException w:name="HTML Cite" w:semiHidden="1" w:unhideWhenUsed="1"/>
+    <w:lsdException w:name="HTML Code" w:semiHidden="1" w:unhideWhenUsed="1"/>
+    <w:lsdException w:name="HTML Definition" w:semiHidden="1" w:unhideWhenUsed="1"/>
+    <w:lsdException w:name="HTML Keyboard" w:semiHidden="1" w:unhideWhenUsed="1"/>
+    <w:lsdException w:name="HTML Preformatted" w:semiHidden="1" w:unhideWhenUsed="1"/>
+    <w:lsdException w:name="HTML Sample" w:semiHidden="1" w:unhideWhenUsed="1"/>
+    <w:lsdException w:name="HTML Typewriter" w:semiHidden="1" w:unhideWhenUsed="1"/>
+    <w:lsdException w:name="HTML Variable" w:semiHidden="1" w:unhideWhenUsed="1"/>
+    <w:lsdException w:name="Normal Table" w:semiHidden="1" w:unhideWhenUsed="1"/>
+    <w:lsdException w:name="annotation subject" w:semiHidden="1" w:unhideWhenUsed="1"/>
+    <w:lsdException w:name="No List" w:semiHidden="1" w:unhideWhenUsed="1"/>
+    <w:lsdException w:name="Outline List 1" w:semiHidden="1" w:unhideWhenUsed="1"/>
+    <w:lsdException w:name="Outline List 2" w:semiHidden="1" w:unhideWhenUsed="1"/>
+    <w:lsdException w:name="Outline List 3" w:semiHidden="1" w:unhideWhenUsed="1"/>
+    <w:lsdException w:name="Table Simple 1" w:semiHidden="1" w:unhideWhenUsed="1"/>
+    <w:lsdException w:name="Table Simple 2" w:semiHidden="1" w:unhideWhenUsed="1"/>
+    <w:lsdException w:name="Table Simple 3" w:semiHidden="1" w:unhideWhenUsed="1"/>
+    <w:lsdException w:name="Table Classic 1" w:semiHidden="1" w:unhideWhenUsed="1"/>
+    <w:lsdException w:name="Table Classic 2" w:semiHidden="1" w:unhideWhenUsed="1"/>
+    <w:lsdException w:name="Table Classic 3" w:semiHidden="1" w:unhideWhenUsed="1"/>
+    <w:lsdException w:name="Table Classic 4" w:semiHidden="1" w:unhideWhenUsed="1"/>
+    <w:lsdException w:name="Table Colorful 1" w:semiHidden="1" w:unhideWhenUsed="1"/>
+    <w:lsdException w:name="Table Colorful 2" w:semiHidden="1" w:unhideWhenUsed="1"/>
+    <w:lsdException w:name="Table Colorful 3" w:semiHidden="1" w:unhideWhenUsed="1"/>
+    <w:lsdException w:name="Table Columns 1" w:semiHidden="1" w:unhideWhenUsed="1"/>
+    <w:lsdException w:name="Table Columns 2" w:semiHidden="1" w:unhideWhenUsed="1"/>
+    <w:lsdException w:name="Table Columns 3" w:semiHidden="1" w:unhideWhenUsed="1"/>
+    <w:lsdException w:name="Table Columns 4" w:semiHidden="1" w:unhideWhenUsed="1"/>
+    <w:lsdException w:name="Table Columns 5" w:semiHidden="1" w:unhideWhenUsed="1"/>
+    <w:lsdException w:name="Table Grid 1" w:semiHidden="1" w:unhideWhenUsed="1"/>
+    <w:lsdException w:name="Table Grid 2" w:semiHidden="1" w:unhideWhenUsed="1"/>
+    <w:lsdException w:name="Table Grid 3" w:semiHidden="1" w:unhideWhenUsed="1"/>
+    <w:lsdException w:name="Table Grid 4" w:semiHidden="1" w:unhideWhenUsed="1"/>
+    <w:lsdException w:name="Table Grid 5" w:semiHidden="1" w:unhideWhenUsed="1"/>
+    <w:lsdException w:name="Table Grid 6" w:semiHidden="1" w:unhideWhenUsed="1"/>
+    <w:lsdException w:name="Table Grid 7" w:semiHidden="1" w:unhideWhenUsed="1"/>
+    <w:lsdException w:name="Table Grid 8" w:semiHidden="1" w:unhideWhenUsed="1"/>
+    <w:lsdException w:name="Table List 1" w:semiHidden="1" w:unhideWhenUsed="1"/>
+    <w:lsdException w:name="Table List 2" w:semiHidden="1" w:unhideWhenUsed="1"/>
+    <w:lsdException w:name="Table List 3" w:semiHidden="1" w:unhideWhenUsed="1"/>
+    <w:lsdException w:name="Table List 4" w:semiHidden="1" w:unhideWhenUsed="1"/>
+    <w:lsdException w:name="Table List 5" w:semiHidden="1" w:unhideWhenUsed="1"/>
+    <w:lsdException w:name="Table List 6" w:semiHidden="1" w:unhideWhenUsed="1"/>
+    <w:lsdException w:name="Table List 7" w:semiHidden="1" w:unhideWhenUsed="1"/>
+    <w:lsdException w:name="Table List 8" w:semiHidden="1" w:unhideWhenUsed="1"/>
+    <w:lsdException w:name="Table 3D effects 1" w:semiHidden="1" w:unhideWhenUsed="1"/>
+    <w:lsdException w:name="Table 3D effects 2" w:semiHidden="1" w:unhideWhenUsed="1"/>
+    <w:lsdException w:name="Table 3D effects 3" w:semiHidden="1" w:unhideWhenUsed="1"/>
+    <w:lsdException w:name="Table Contemporary" w:semiHidden="1" w:unhideWhenUsed="1"/>
+    <w:lsdException w:name="Table Elegant" w:semiHidden="1" w:unhideWhenUsed="1"/>
+    <w:lsdException w:name="Table Professional" w:semiHidden="1" w:unhideWhenUsed="1"/>
+    <w:lsdException w:name="Table Subtle 1" w:semiHidden="1" w:unhideWhenUsed="1"/>
+    <w:lsdException w:name="Table Subtle 2" w:semiHidden="1" w:unhideWhenUsed="1"/>
+    <w:lsdException w:name="Table Web 1" w:semiHidden="1" w:unhideWhenUsed="1"/>
+    <w:lsdException w:name="Table Web 2" w:semiHidden="1" w:unhideWhenUsed="1"/>
+    <w:lsdException w:name="Table Web 3" w:semiHidden="1" w:unhideWhenUsed="1"/>
+    <w:lsdException w:name="Balloon Text" w:semiHidden="1" w:unhideWhenUsed="1"/>
+    <w:lsdException w:name="Table Grid" w:uiPriority="59"/>
+    <w:lsdException w:name="Table Theme" w:semiHidden="1" w:unhideWhenUsed="1"/>
+    <w:lsdException w:name="Placeholder Text" w:semiHidden="1"/>
+    <w:lsdException w:name="No Spacing" w:uiPriority="1" w:qFormat="1"/>
+    <w:lsdException w:name="Light Shading" w:uiPriority="60"/>
+    <w:lsdException w:name="Light List" w:uiPriority="61"/>
+    <w:lsdException w:name="Light Grid" w:uiPriority="62"/>
+    <w:lsdException w:name="Medium Shading 1" w:uiPriority="63"/>
+    <w:lsdException w:name="Medium Shading 2" w:uiPriority="64"/>
+    <w:lsdException w:name="Medium List 1" w:uiPriority="65"/>
+    <w:lsdException w:name="Medium List 2" w:uiPriority="66"/>
+    <w:lsdException w:name="Medium Grid 1" w:uiPriority="67"/>
+    <w:lsdException w:name="Medium Grid 2" w:uiPriority="68"/>
+    <w:lsdException w:name="Medium Grid 3" w:uiPriority="69"/>
+    <w:lsdException w:name="Dark List" w:uiPriority="70"/>
+    <w:lsdException w:name="Colorful Shading" w:uiPriority="71"/>
+    <w:lsdException w:name="Colorful List" w:uiPriority="72"/>
+    <w:lsdException w:name="Colorful Grid" w:uiPriority="73"/>
+    <w:lsdException w:name="Light Shading Accent 1" w:uiPriority="60"/>
+    <w:lsdException w:name="Light List Accent 1" w:uiPriority="61"/>
+    <w:lsdException w:name="Light Grid Accent 1" w:uiPriority="62"/>
+    <w:lsdException w:name="Medium Shading 1 Accent 1" w:uiPriority="63"/>
+    <w:lsdException w:name="Medium Shading 2 Accent 1" w:uiPriority="64"/>
+    <w:lsdException w:name="Medium List 1 Accent 1" w:uiPriority="65"/>
+    <w:lsdException w:name="Revision" w:semiHidden="1"/>
+    <w:lsdException w:name="List Paragraph" w:uiPriority="34" w:qFormat="1"/>
+    <w:lsdException w:name="Quote" w:uiPriority="29" w:qFormat="1"/>
+    <w:lsdException w:name="Intense Quote" w:uiPriority="30" w:qFormat="1"/>
+    <w:lsdException w:name="Medium List 2 Accent 1" w:uiPriority="66"/>
+    <w:lsdException w:name="Medium Grid 1 Accent 1" w:uiPriority="67"/>
+    <w:lsdException w:name="Medium Grid 2 Accent 1" w:uiPriority="68"/>
+    <w:lsdException w:name="Medium Grid 3 Accent 1" w:uiPriority="69"/>
+    <w:lsdException w:name="Dark List Accent 1" w:uiPriority="70"/>
+    <w:lsdException w:name="Colorful Shading Accent 1" w:uiPriority="71"/>
+    <w:lsdException w:name="Colorful List Accent 1" w:uiPriority="72"/>
+    <w:lsdException w:name="Colorful Grid Accent 1" w:uiPriority="73"/>
+    <w:lsdException w:name="Light Shading Accent 2" w:uiPriority="60"/>
+    <w:lsdException w:name="Light List Accent 2" w:uiPriority="61"/>
+    <w:lsdException w:name="Light Grid Accent 2" w:uiPriority="62"/>
+    <w:lsdException w:name="Medium Shading 1 Accent 2" w:uiPriority="63"/>
+    <w:lsdException w:name="Medium Shading 2 Accent 2" w:uiPriority="64"/>
+    <w:lsdException w:name="Medium List 1 Accent 2" w:uiPriority="65"/>
+    <w:lsdException w:name="Medium List 2 Accent 2" w:uiPriority="66"/>
+    <w:lsdException w:name="Medium Grid 1 Accent 2" w:uiPriority="67"/>
+    <w:lsdException w:name="Medium Grid 2 Accent 2" w:uiPriority="68"/>
+    <w:lsdException w:name="Medium Grid 3 Accent 2" w:uiPriority="69"/>
+    <w:lsdException w:name="Dark List Accent 2" w:uiPriority="70"/>
+    <w:lsdException w:name="Colorful Shading Accent 2" w:uiPriority="71"/>
+    <w:lsdException w:name="Colorful List Accent 2" w:uiPriority="72"/>
+    <w:lsdException w:name="Colorful Grid Accent 2" w:uiPriority="73"/>
+    <w:lsdException w:name="Light Shading Accent 3" w:uiPriority="60"/>
+    <w:lsdException w:name="Light List Accent 3" w:uiPriority="61"/>
+    <w:lsdException w:name="Light Grid Accent 3" w:uiPriority="62"/>
+    <w:lsdException w:name="Medium Shading 1 Accent 3" w:uiPriority="63"/>
+    <w:lsdException w:name="Medium Shading 2 Accent 3" w:uiPriority="64"/>
+    <w:lsdException w:name="Medium List 1 Accent 3" w:uiPriority="65"/>
+    <w:lsdException w:name="Medium List 2 Accent 3" w:uiPriority="66"/>
+    <w:lsdException w:name="Medium Grid 1 Accent 3" w:uiPriority="67"/>
+    <w:lsdException w:name="Medium Grid 2 Accent 3" w:uiPriority="68"/>
+    <w:lsdException w:name="Medium Grid 3 Accent 3" w:uiPriority="69"/>
+    <w:lsdException w:name="Dark List Accent 3" w:uiPriority="70"/>
+    <w:lsdException w:name="Colorful Shading Accent 3" w:uiPriority="71"/>
+    <w:lsdException w:name="Colorful List Accent 3" w:uiPriority="72"/>
+    <w:lsdException w:name="Colorful Grid Accent 3" w:uiPriority="73"/>
+    <w:lsdException w:name="Light Shading Accent 4" w:uiPriority="60"/>
+    <w:lsdException w:name="Light List Accent 4" w:uiPriority="61"/>
+    <w:lsdException w:name="Light Grid Accent 4" w:uiPriority="62"/>
+    <w:lsdException w:name="Medium Shading 1 Accent 4" w:uiPriority="63"/>
+    <w:lsdException w:name="Medium Shading 2 Accent 4" w:uiPriority="64"/>
+    <w:lsdException w:name="Medium List 1 Accent 4" w:uiPriority="65"/>
+    <w:lsdException w:name="Medium List 2 Accent 4" w:uiPriority="66"/>
+    <w:lsdException w:name="Medium Grid 1 Accent 4" w:uiPriority="67"/>
+    <w:lsdException w:name="Medium Grid 2 Accent 4" w:uiPriority="68"/>
+    <w:lsdException w:name="Medium Grid 3 Accent 4" w:uiPriority="69"/>
+    <w:lsdException w:name="Dark List Accent 4" w:uiPriority="70"/>
+    <w:lsdException w:name="Colorful Shading Accent 4" w:uiPriority="71"/>
+    <w:lsdException w:name="Colorful List Accent 4" w:uiPriority="72"/>
+    <w:lsdException w:name="Colorful Grid Accent 4" w:uiPriority="73"/>
+    <w:lsdException w:name="Light Shading Accent 5" w:uiPriority="60"/>
+    <w:lsdException w:name="Light List Accent 5" w:uiPriority="61"/>
+    <w:lsdException w:name="Light Grid Accent 5" w:uiPriority="62"/>
+    <w:lsdException w:name="Medium Shading 1 Accent 5" w:uiPriority="63"/>
+    <w:lsdException w:name="Medium Shading 2 Accent 5" w:uiPriority="64"/>
+    <w:lsdException w:name="Medium List 1 Accent 5" w:uiPriority="65"/>
+    <w:lsdException w:name="Medium List 2 Accent 5" w:uiPriority="66"/>
+    <w:lsdException w:name="Medium Grid 1 Accent 5" w:uiPriority="67"/>
+    <w:lsdException w:name="Medium Grid 2 Accent 5" w:uiPriority="68"/>
+    <w:lsdException w:name="Medium Grid 3 Accent 5" w:uiPriority="69"/>
+    <w:lsdException w:name="Dark List Accent 5" w:uiPriority="70"/>
+    <w:lsdException w:name="Colorful Shading Accent 5" w:uiPriority="71"/>
+    <w:lsdException w:name="Colorful List Accent 5" w:uiPriority="72"/>
+    <w:lsdException w:name="Colorful Grid Accent 5" w:uiPriority="73"/>
+    <w:lsdException w:name="Light Shading Accent 6" w:uiPriority="60"/>
+    <w:lsdException w:name="Light List Accent 6" w:uiPriority="61"/>
+    <w:lsdException w:name="Light Grid Accent 6" w:uiPriority="62"/>
+    <w:lsdException w:name="Medium Shading 1 Accent 6" w:uiPriority="63"/>
+    <w:lsdException w:name="Medium Shading 2 Accent 6" w:uiPriority="64"/>
+    <w:lsdException w:name="Medium List 1 Accent 6" w:uiPriority="65"/>
+    <w:lsdException w:name="Medium List 2 Accent 6" w:uiPriority="66"/>
+    <w:lsdException w:name="Medium Grid 1 Accent 6" w:uiPriority="67"/>
+    <w:lsdException w:name="Medium Grid 2 Accent 6" w:uiPriority="68"/>
+    <w:lsdException w:name="Medium Grid 3 Accent 6" w:uiPriority="69"/>
+    <w:lsdException w:name="Dark List Accent 6" w:uiPriority="70"/>
+    <w:lsdException w:name="Colorful Shading Accent 6" w:uiPriority="71"/>
+    <w:lsdException w:name="Colorful List Accent 6" w:uiPriority="72"/>
+    <w:lsdException w:name="Colorful Grid Accent 6" w:uiPriority="73"/>
+    <w:lsdException w:name="Subtle Emphasis" w:uiPriority="19" w:qFormat="1"/>
+    <w:lsdException w:name="Intense Emphasis" w:uiPriority="21" w:qFormat="1"/>
+    <w:lsdException w:name="Subtle Reference" w:uiPriority="31" w:qFormat="1"/>
+    <w:lsdException w:name="Intense Reference" w:uiPriority="32" w:qFormat="1"/>
+    <w:lsdException w:name="Book Title" w:uiPriority="33" w:qFormat="1"/>
+    <w:lsdException w:name="Bibliography" w:semiHidden="1" w:uiPriority="37" w:unhideWhenUsed="1"/>
+    <w:lsdException w:name="TOC Heading" w:semiHidden="1" w:uiPriority="39" w:unhideWhenUsed="1" w:qFormat="1"/>
+    <w:lsdException w:name="Plain Table 1" w:uiPriority="41"/>
+    <w:lsdException w:name="Plain Table 2" w:uiPriority="42"/>
+    <w:lsdException w:name="Plain Table 3" w:uiPriority="43"/>
+    <w:lsdException w:name="Plain Table 4" w:uiPriority="44"/>
+    <w:lsdException w:name="Plain Table 5" w:uiPriority="45"/>
+    <w:lsdException w:name="Grid Table Light" w:uiPriority="40"/>
+    <w:lsdException w:name="Grid Table 1 Light" w:uiPriority="46"/>
+    <w:lsdException w:name="Grid Table 2" w:uiPriority="47"/>
+    <w:lsdException w:name="Grid Table 3" w:uiPriority="48"/>
+    <w:lsdException w:name="Grid Table 4" w:uiPriority="49"/>
+    <w:lsdException w:name="Grid Table 5 Dark" w:uiPriority="50"/>
+    <w:lsdException w:name="Grid Table 6 Colorful" w:uiPriority="51"/>
+    <w:lsdException w:name="Grid Table 7 Colorful" w:uiPriority="52"/>
+    <w:lsdException w:name="Grid Table 1 Light Accent 1" w:uiPriority="46"/>
+    <w:lsdException w:name="Grid Table 2 Accent 1" w:uiPriority="47"/>
+    <w:lsdException w:name="Grid Table 3 Accent 1" w:uiPriority="48"/>
+    <w:lsdException w:name="Grid Table 4 Accent 1" w:uiPriority="49"/>
+    <w:lsdException w:name="Grid Table 5 Dark Accent 1" w:uiPriority="50"/>
+    <w:lsdException w:name="Grid Table 6 Colorful Accent 1" w:uiPriority="51"/>
+    <w:lsdException w:name="Grid Table 7 Colorful Accent 1" w:uiPriority="52"/>
+    <w:lsdException w:name="Grid Table 1 Light Accent 2" w:uiPriority="46"/>
+    <w:lsdException w:name="Grid Table 2 Accent 2" w:uiPriority="47"/>
+    <w:lsdException w:name="Grid Table 3 Accent 2" w:uiPriority="48"/>
+    <w:lsdException w:name="Grid Table 4 Accent 2" w:uiPriority="49"/>
+    <w:lsdException w:name="Grid Table 5 Dark Accent 2" w:uiPriority="50"/>
+    <w:lsdException w:name="Grid Table 6 Colorful Accent 2" w:uiPriority="51"/>
+    <w:lsdException w:name="Grid Table 7 Colorful Accent 2" w:uiPriority="52"/>
+    <w:lsdException w:name="Grid Table 1 Light Accent 3" w:uiPriority="46"/>
+    <w:lsdException w:name="Grid Table 2 Accent 3" w:uiPriority="47"/>
+    <w:lsdException w:name="Grid Table 3 Accent 3" w:uiPriority="48"/>
+    <w:lsdException w:name="Grid Table 4 Accent 3" w:uiPriority="49"/>
+    <w:lsdException w:name="Grid Table 5 Dark Accent 3" w:uiPriority="50"/>
+    <w:lsdException w:name="Grid Table 6 Colorful Accent 3" w:uiPriority="51"/>
+    <w:lsdException w:name="Grid Table 7 Colorful Accent 3" w:uiPriority="52"/>
+    <w:lsdException w:name="Grid Table 1 Light Accent 4" w:uiPriority="46"/>
+    <w:lsdException w:name="Grid Table 2 Accent 4" w:uiPriority="47"/>
+    <w:lsdException w:name="Grid Table 3 Accent 4" w:uiPriority="48"/>
+    <w:lsdException w:name="Grid Table 4 Accent 4" w:uiPriority="49"/>
+    <w:lsdException w:name="Grid Table 5 Dark Accent 4" w:uiPriority="50"/>
+    <w:lsdException w:name="Grid Table 6 Colorful Accent 4" w:uiPriority="51"/>
+    <w:lsdException w:name="Grid Table 7 Colorful Accent 4" w:uiPriority="52"/>
+    <w:lsdException w:name="Grid Table 1 Light Accent 5" w:uiPriority="46"/>
+    <w:lsdException w:name="Grid Table 2 Accent 5" w:uiPriority="47"/>
+    <w:lsdException w:name="Grid Table 3 Accent 5" w:uiPriority="48"/>
+    <w:lsdException w:name="Grid Table 4 Accent 5" w:uiPriority="49"/>
+    <w:lsdException w:name="Grid Table 5 Dark Accent 5" w:uiPriority="50"/>
+    <w:lsdException w:name="Grid Table 6 Colorful Accent 5" w:uiPriority="51"/>
+    <w:lsdException w:name="Grid Table 7 Colorful Accent 5" w:uiPriority="52"/>
+    <w:lsdException w:name="Grid Table 1 Light Accent 6" w:uiPriority="46"/>
+    <w:lsdException w:name="Grid Table 2 Accent 6" w:uiPriority="47"/>
+    <w:lsdException w:name="Grid Table 3 Accent 6" w:uiPriority="48"/>
+    <w:lsdException w:name="Grid Table 4 Accent 6" w:uiPriority="49"/>
+    <w:lsdException w:name="Grid Table 5 Dark Accent 6" w:uiPriority="50"/>
+    <w:lsdException w:name="Grid Table 6 Colorful Accent 6" w:uiPriority="51"/>
+    <w:lsdException w:name="Grid Table 7 Colorful Accent 6" w:uiPriority="52"/>
+    <w:lsdException w:name="List Table 1 Light" w:uiPriority="46"/>
+    <w:lsdException w:name="List Table 2" w:uiPriority="47"/>
+    <w:lsdException w:name="List Table 3" w:uiPriority="48"/>
+    <w:lsdException w:name="List Table 4" w:uiPriority="49"/>
+    <w:lsdException w:name="List Table 5 Dark" w:uiPriority="50"/>
+    <w:lsdException w:name="List Table 6 Colorful" w:uiPriority="51"/>
+    <w:lsdException w:name="List Table 7 Colorful" w:uiPriority="52"/>
+    <w:lsdException w:name="List Table 1 Light Accent 1" w:uiPriority="46"/>
+    <w:lsdException w:name="List Table 2 Accent 1" w:uiPriority="47"/>
+    <w:lsdException w:name="List Table 3 Accent 1" w:uiPriority="48"/>
+    <w:lsdException w:name="List Table 4 Accent 1" w:uiPriority="49"/>
+    <w:lsdException w:name="List Table 5 Dark Accent 1" w:uiPriority="50"/>
+    <w:lsdException w:name="List Table 6 Colorful Accent 1" w:uiPriority="51"/>
+    <w:lsdException w:name="List Table 7 Colorful Accent 1" w:uiPriority="52"/>
+    <w:lsdException w:name="List Table 1 Light Accent 2" w:uiPriority="46"/>
+    <w:lsdException w:name="List Table 2 Accent 2" w:uiPriority="47"/>
+    <w:lsdException w:name="List Table 3 Accent 2" w:uiPriority="48"/>
+    <w:lsdException w:name="List Table 4 Accent 2" w:uiPriority="49"/>
+    <w:lsdException w:name="List Table 5 Dark Accent 2" w:uiPriority="50"/>
+    <w:lsdException w:name="List Table 6 Colorful Accent 2" w:uiPriority="51"/>
+    <w:lsdException w:name="List Table 7 Colorful Accent 2" w:uiPriority="52"/>
+    <w:lsdException w:name="List Table 1 Light Accent 3" w:uiPriority="46"/>
+    <w:lsdException w:name="List Table 2 Accent 3" w:uiPriority="47"/>
+    <w:lsdException w:name="List Table 3 Accent 3" w:uiPriority="48"/>
+    <w:lsdException w:name="List Table 4 Accent 3" w:uiPriority="49"/>
+    <w:lsdException w:name="List Table 5 Dark Accent 3" w:uiPriority="50"/>
+    <w:lsdException w:name="List Table 6 Colorful Accent 3" w:uiPriority="51"/>
+    <w:lsdException w:name="List Table 7 Colorful Accent 3" w:uiPriority="52"/>
+    <w:lsdException w:name="List Table 1 Light Accent 4" w:uiPriority="46"/>
+    <w:lsdException w:name="List Table 2 Accent 4" w:uiPriority="47"/>
+    <w:lsdException w:name="List Table 3 Accent 4" w:uiPriority="48"/>
+    <w:lsdException w:name="List Table 4 Accent 4" w:uiPriority="49"/>
+    <w:lsdException w:name="List Table 5 Dark Accent 4" w:uiPriority="50"/>
+    <w:lsdException w:name="List Table 6 Colorful Accent 4" w:uiPriority="51"/>
+    <w:lsdException w:name="List Table 7 Colorful Accent 4" w:uiPriority="52"/>
+    <w:lsdException w:name="List Table 1 Light Accent 5" w:uiPriority="46"/>
+    <w:lsdException w:name="List Table 2 Accent 5" w:uiPriority="47"/>
+    <w:lsdException w:name="List Table 3 Accent 5" w:uiPriority="48"/>
+    <w:lsdException w:name="List Table 4 Accent 5" w:uiPriority="49"/>
+    <w:lsdException w:name="List Table 5 Dark Accent 5" w:uiPriority="50"/>
+    <w:lsdException w:name="List Table 6 Colorful Accent 5" w:uiPriority="51"/>
+    <w:lsdException w:name="List Table 7 Colorful Accent 5" w:uiPriority="52"/>
+    <w:lsdException w:name="List Table 1 Light Accent 6" w:uiPriority="46"/>
+    <w:lsdException w:name="List Table 2 Accent 6" w:uiPriority="47"/>
+    <w:lsdException w:name="List Table 3 Accent 6" w:uiPriority="48"/>
+    <w:lsdException w:name="List Table 4 Accent 6" w:uiPriority="49"/>
+    <w:lsdException w:name="List Table 5 Dark Accent 6" w:uiPriority="50"/>
+    <w:lsdException w:name="List Table 6 Colorful Accent 6" w:uiPriority="51"/>
+    <w:lsdException w:name="List Table 7 Colorful Accent 6" w:uiPriority="52"/>
   </w:latentStyles>
   <w:style w:type="paragraph" w:default="1" w:styleId="Normal">
     <w:name w:val="Normal"/>
@@ -2867,7 +3380,7 @@
 </file>
 
 <file path=customXml/itemProps1.xml><?xml version="1.0" encoding="utf-8"?>
-<ds:datastoreItem xmlns:ds="http://schemas.openxmlformats.org/officeDocument/2006/customXml" ds:itemID="{EF252B6B-A0DB-49F4-A100-D686282A9ECF}">
+<ds:datastoreItem xmlns:ds="http://schemas.openxmlformats.org/officeDocument/2006/customXml" ds:itemID="{52214560-CCFA-4DF2-96B2-81CE6090A125}">
   <ds:schemaRefs>
     <ds:schemaRef ds:uri="http://schemas.openxmlformats.org/officeDocument/2006/bibliography"/>
   </ds:schemaRefs>
@@ -2875,7 +3388,7 @@
 </file>
 
 <file path=customXml/itemProps2.xml><?xml version="1.0" encoding="utf-8"?>
-<ds:datastoreItem xmlns:ds="http://schemas.openxmlformats.org/officeDocument/2006/customXml" ds:itemID="{EF457E00-CFEB-417E-B764-406816D12C4B}">
+<ds:datastoreItem xmlns:ds="http://schemas.openxmlformats.org/officeDocument/2006/customXml" ds:itemID="{F2246136-E0E5-4C3C-B6C8-F9D333D4EFE0}">
   <ds:schemaRefs>
     <ds:schemaRef ds:uri="http://schemas.openxmlformats.org/officeDocument/2006/bibliography"/>
   </ds:schemaRefs>
@@ -2883,7 +3396,7 @@
 </file>
 
 <file path=customXml/itemProps3.xml><?xml version="1.0" encoding="utf-8"?>
-<ds:datastoreItem xmlns:ds="http://schemas.openxmlformats.org/officeDocument/2006/customXml" ds:itemID="{072BE8D8-6DEB-4AE6-AEBA-88E3BA93444D}">
+<ds:datastoreItem xmlns:ds="http://schemas.openxmlformats.org/officeDocument/2006/customXml" ds:itemID="{940265D6-084D-4BA0-9275-E0EB7962B68D}">
   <ds:schemaRefs>
     <ds:schemaRef ds:uri="http://schemas.openxmlformats.org/officeDocument/2006/bibliography"/>
   </ds:schemaRefs>

</xml_diff>

<commit_message>
In the preparing for release document, expanded explanation of how to check for reference versions in the CloudApiPublic and Sample-Live-Sync projects
</commit_message>
<xml_diff>
--- a/Preparing for a staging release.docx
+++ b/Preparing for a staging release.docx
@@ -250,8 +250,6 @@
       <w:r>
         <w:t xml:space="preserve"> and product version to match (the non-rem command which does not do delay-signing).</w:t>
       </w:r>
-      <w:bookmarkStart w:id="0" w:name="_GoBack"/>
-      <w:bookmarkEnd w:id="0"/>
     </w:p>
     <w:p>
       <w:r>
@@ -643,6 +641,33 @@
       <w:r>
         <w:t xml:space="preserve"> </w:t>
       </w:r>
+      <w:r>
+        <w:t>(</w:t>
+      </w:r>
+      <w:proofErr w:type="spellStart"/>
+      <w:r>
+        <w:t>CloudApiPublic</w:t>
+      </w:r>
+      <w:proofErr w:type="spellEnd"/>
+      <w:r>
+        <w:t xml:space="preserve"> should appear with no warning symbol for the </w:t>
+      </w:r>
+      <w:proofErr w:type="spellStart"/>
+      <w:r>
+        <w:t>BadgeCOMLib</w:t>
+      </w:r>
+      <w:proofErr w:type="spellEnd"/>
+      <w:r>
+        <w:t xml:space="preserve"> reference, but Sample-Live-Sync should actually have a warning symbol on the Cloud reference since its correct version requirement should be for the new version of </w:t>
+      </w:r>
+      <w:proofErr w:type="spellStart"/>
+      <w:r>
+        <w:t>CloudApiPublic</w:t>
+      </w:r>
+      <w:proofErr w:type="spellEnd"/>
+      <w:r>
+        <w:t xml:space="preserve"> which hasn’t been built yet)</w:t>
+      </w:r>
     </w:p>
     <w:p>
       <w:pPr>
@@ -695,6 +720,8 @@
       <w:r>
         <w:t xml:space="preserve"> file, always answer “NO”.</w:t>
       </w:r>
+      <w:bookmarkStart w:id="0" w:name="_GoBack"/>
+      <w:bookmarkEnd w:id="0"/>
     </w:p>
     <w:p>
       <w:pPr>
@@ -3380,7 +3407,7 @@
 </file>
 
 <file path=customXml/itemProps1.xml><?xml version="1.0" encoding="utf-8"?>
-<ds:datastoreItem xmlns:ds="http://schemas.openxmlformats.org/officeDocument/2006/customXml" ds:itemID="{52214560-CCFA-4DF2-96B2-81CE6090A125}">
+<ds:datastoreItem xmlns:ds="http://schemas.openxmlformats.org/officeDocument/2006/customXml" ds:itemID="{33761965-DBF4-47B7-B079-A250081E15B5}">
   <ds:schemaRefs>
     <ds:schemaRef ds:uri="http://schemas.openxmlformats.org/officeDocument/2006/bibliography"/>
   </ds:schemaRefs>
@@ -3388,7 +3415,7 @@
 </file>
 
 <file path=customXml/itemProps2.xml><?xml version="1.0" encoding="utf-8"?>
-<ds:datastoreItem xmlns:ds="http://schemas.openxmlformats.org/officeDocument/2006/customXml" ds:itemID="{F2246136-E0E5-4C3C-B6C8-F9D333D4EFE0}">
+<ds:datastoreItem xmlns:ds="http://schemas.openxmlformats.org/officeDocument/2006/customXml" ds:itemID="{6CC34442-E790-4465-8D48-42F8532F4842}">
   <ds:schemaRefs>
     <ds:schemaRef ds:uri="http://schemas.openxmlformats.org/officeDocument/2006/bibliography"/>
   </ds:schemaRefs>
@@ -3396,7 +3423,7 @@
 </file>
 
 <file path=customXml/itemProps3.xml><?xml version="1.0" encoding="utf-8"?>
-<ds:datastoreItem xmlns:ds="http://schemas.openxmlformats.org/officeDocument/2006/customXml" ds:itemID="{940265D6-084D-4BA0-9275-E0EB7962B68D}">
+<ds:datastoreItem xmlns:ds="http://schemas.openxmlformats.org/officeDocument/2006/customXml" ds:itemID="{513E04DC-6137-49C0-8850-14817BFF3CEA}">
   <ds:schemaRefs>
     <ds:schemaRef ds:uri="http://schemas.openxmlformats.org/officeDocument/2006/bibliography"/>
   </ds:schemaRefs>

</xml_diff>

<commit_message>
1) Changed ErikEJ.SqlCe40.CSDK requirement for SQL CE back to version 4.0.0.0 from 4.0.0.1.
2) Changed ErikEJ.SqlCe40.CSDK assembly version to 2.1.6.5.
3) Changed the SDK version to 0.1.6.3.
4) Changed the CloudApiPublic requirement for SQL CE to 4.0.0.0 from 4.0.0.1.
5) Updated MainPage.dox to list the proper .exe.config file contents for a Private SQL CE installation.
6) Changed the sample app requirement for RateBar.CSDK to the specific version 1.0.4810.27162.
7) Fixed a build problem.  CloudSetupSdkSyncSampleSupport was not copying Cloud.dll local.
8) Fixed the ZDeleteLicenseFileOnly post build step to properly handle paths with spaces.
9) Updated the release procedure doc to list the required tests.
</commit_message>
<xml_diff>
--- a/Preparing for a staging release.docx
+++ b/Preparing for a staging release.docx
@@ -595,8 +595,6 @@
       <w:r>
         <w:t>, and check that both say “1 file copied”</w:t>
       </w:r>
-      <w:bookmarkStart w:id="0" w:name="_GoBack"/>
-      <w:bookmarkEnd w:id="0"/>
       <w:r>
         <w:t>.</w:t>
       </w:r>
@@ -1478,6 +1476,51 @@
       </w:r>
     </w:p>
     <w:p/>
+    <w:p>
+      <w:r>
+        <w:t>Test the following before release:</w:t>
+      </w:r>
+    </w:p>
+    <w:p>
+      <w:pPr>
+        <w:pStyle w:val="ListParagraph"/>
+        <w:numPr>
+          <w:ilvl w:val="0"/>
+          <w:numId w:val="15"/>
+        </w:numPr>
+      </w:pPr>
+      <w:r>
+        <w:t>COL private SQL CE ClientApiTest.exe program.</w:t>
+      </w:r>
+    </w:p>
+    <w:p>
+      <w:pPr>
+        <w:pStyle w:val="ListParagraph"/>
+        <w:numPr>
+          <w:ilvl w:val="0"/>
+          <w:numId w:val="15"/>
+        </w:numPr>
+      </w:pPr>
+      <w:r>
+        <w:t>Zach’s Windows client SDK functional test.</w:t>
+      </w:r>
+    </w:p>
+    <w:p>
+      <w:pPr>
+        <w:pStyle w:val="ListParagraph"/>
+        <w:numPr>
+          <w:ilvl w:val="0"/>
+          <w:numId w:val="15"/>
+        </w:numPr>
+      </w:pPr>
+      <w:r>
+        <w:t>Installation and operation on all supported Windows platforms.</w:t>
+      </w:r>
+    </w:p>
+    <w:p>
+      <w:bookmarkStart w:id="0" w:name="_GoBack"/>
+      <w:bookmarkEnd w:id="0"/>
+    </w:p>
     <w:p/>
     <w:sectPr>
       <w:pgSz w:w="12240" w:h="15840"/>
@@ -1605,6 +1648,119 @@
     </w:lvl>
   </w:abstractNum>
   <w:abstractNum w:abstractNumId="1">
+    <w:nsid w:val="260E0E91"/>
+    <w:multiLevelType w:val="hybridMultilevel"/>
+    <w:tmpl w:val="E2A20994"/>
+    <w:lvl w:ilvl="0" w:tplc="04090001">
+      <w:start w:val="1"/>
+      <w:numFmt w:val="bullet"/>
+      <w:lvlText w:val=""/>
+      <w:lvlJc w:val="left"/>
+      <w:pPr>
+        <w:ind w:left="720" w:hanging="360"/>
+      </w:pPr>
+      <w:rPr>
+        <w:rFonts w:ascii="Symbol" w:hAnsi="Symbol" w:hint="default"/>
+      </w:rPr>
+    </w:lvl>
+    <w:lvl w:ilvl="1" w:tplc="04090003" w:tentative="1">
+      <w:start w:val="1"/>
+      <w:numFmt w:val="bullet"/>
+      <w:lvlText w:val="o"/>
+      <w:lvlJc w:val="left"/>
+      <w:pPr>
+        <w:ind w:left="1440" w:hanging="360"/>
+      </w:pPr>
+      <w:rPr>
+        <w:rFonts w:ascii="Courier New" w:hAnsi="Courier New" w:cs="Courier New" w:hint="default"/>
+      </w:rPr>
+    </w:lvl>
+    <w:lvl w:ilvl="2" w:tplc="04090005" w:tentative="1">
+      <w:start w:val="1"/>
+      <w:numFmt w:val="bullet"/>
+      <w:lvlText w:val=""/>
+      <w:lvlJc w:val="left"/>
+      <w:pPr>
+        <w:ind w:left="2160" w:hanging="360"/>
+      </w:pPr>
+      <w:rPr>
+        <w:rFonts w:ascii="Wingdings" w:hAnsi="Wingdings" w:hint="default"/>
+      </w:rPr>
+    </w:lvl>
+    <w:lvl w:ilvl="3" w:tplc="04090001" w:tentative="1">
+      <w:start w:val="1"/>
+      <w:numFmt w:val="bullet"/>
+      <w:lvlText w:val=""/>
+      <w:lvlJc w:val="left"/>
+      <w:pPr>
+        <w:ind w:left="2880" w:hanging="360"/>
+      </w:pPr>
+      <w:rPr>
+        <w:rFonts w:ascii="Symbol" w:hAnsi="Symbol" w:hint="default"/>
+      </w:rPr>
+    </w:lvl>
+    <w:lvl w:ilvl="4" w:tplc="04090003" w:tentative="1">
+      <w:start w:val="1"/>
+      <w:numFmt w:val="bullet"/>
+      <w:lvlText w:val="o"/>
+      <w:lvlJc w:val="left"/>
+      <w:pPr>
+        <w:ind w:left="3600" w:hanging="360"/>
+      </w:pPr>
+      <w:rPr>
+        <w:rFonts w:ascii="Courier New" w:hAnsi="Courier New" w:cs="Courier New" w:hint="default"/>
+      </w:rPr>
+    </w:lvl>
+    <w:lvl w:ilvl="5" w:tplc="04090005" w:tentative="1">
+      <w:start w:val="1"/>
+      <w:numFmt w:val="bullet"/>
+      <w:lvlText w:val=""/>
+      <w:lvlJc w:val="left"/>
+      <w:pPr>
+        <w:ind w:left="4320" w:hanging="360"/>
+      </w:pPr>
+      <w:rPr>
+        <w:rFonts w:ascii="Wingdings" w:hAnsi="Wingdings" w:hint="default"/>
+      </w:rPr>
+    </w:lvl>
+    <w:lvl w:ilvl="6" w:tplc="04090001" w:tentative="1">
+      <w:start w:val="1"/>
+      <w:numFmt w:val="bullet"/>
+      <w:lvlText w:val=""/>
+      <w:lvlJc w:val="left"/>
+      <w:pPr>
+        <w:ind w:left="5040" w:hanging="360"/>
+      </w:pPr>
+      <w:rPr>
+        <w:rFonts w:ascii="Symbol" w:hAnsi="Symbol" w:hint="default"/>
+      </w:rPr>
+    </w:lvl>
+    <w:lvl w:ilvl="7" w:tplc="04090003" w:tentative="1">
+      <w:start w:val="1"/>
+      <w:numFmt w:val="bullet"/>
+      <w:lvlText w:val="o"/>
+      <w:lvlJc w:val="left"/>
+      <w:pPr>
+        <w:ind w:left="5760" w:hanging="360"/>
+      </w:pPr>
+      <w:rPr>
+        <w:rFonts w:ascii="Courier New" w:hAnsi="Courier New" w:cs="Courier New" w:hint="default"/>
+      </w:rPr>
+    </w:lvl>
+    <w:lvl w:ilvl="8" w:tplc="04090005" w:tentative="1">
+      <w:start w:val="1"/>
+      <w:numFmt w:val="bullet"/>
+      <w:lvlText w:val=""/>
+      <w:lvlJc w:val="left"/>
+      <w:pPr>
+        <w:ind w:left="6480" w:hanging="360"/>
+      </w:pPr>
+      <w:rPr>
+        <w:rFonts w:ascii="Wingdings" w:hAnsi="Wingdings" w:hint="default"/>
+      </w:rPr>
+    </w:lvl>
+  </w:abstractNum>
+  <w:abstractNum w:abstractNumId="2">
     <w:nsid w:val="441A5A9A"/>
     <w:multiLevelType w:val="hybridMultilevel"/>
     <w:tmpl w:val="1E7283E2"/>
@@ -1717,7 +1873,7 @@
       </w:rPr>
     </w:lvl>
   </w:abstractNum>
-  <w:abstractNum w:abstractNumId="2">
+  <w:abstractNum w:abstractNumId="3">
     <w:nsid w:val="46B71D73"/>
     <w:multiLevelType w:val="hybridMultilevel"/>
     <w:tmpl w:val="180A7B6C"/>
@@ -1830,7 +1986,7 @@
       </w:rPr>
     </w:lvl>
   </w:abstractNum>
-  <w:abstractNum w:abstractNumId="3">
+  <w:abstractNum w:abstractNumId="4">
     <w:nsid w:val="4D1147D9"/>
     <w:multiLevelType w:val="hybridMultilevel"/>
     <w:tmpl w:val="DE14481C"/>
@@ -1942,7 +2098,7 @@
       </w:rPr>
     </w:lvl>
   </w:abstractNum>
-  <w:abstractNum w:abstractNumId="4">
+  <w:abstractNum w:abstractNumId="5">
     <w:nsid w:val="4FD265A2"/>
     <w:multiLevelType w:val="hybridMultilevel"/>
     <w:tmpl w:val="93EEAC36"/>
@@ -2055,7 +2211,7 @@
       </w:rPr>
     </w:lvl>
   </w:abstractNum>
-  <w:abstractNum w:abstractNumId="5">
+  <w:abstractNum w:abstractNumId="6">
     <w:nsid w:val="50A80F9E"/>
     <w:multiLevelType w:val="hybridMultilevel"/>
     <w:tmpl w:val="828E2130"/>
@@ -2168,7 +2324,7 @@
       </w:rPr>
     </w:lvl>
   </w:abstractNum>
-  <w:abstractNum w:abstractNumId="6">
+  <w:abstractNum w:abstractNumId="7">
     <w:nsid w:val="547850E0"/>
     <w:multiLevelType w:val="hybridMultilevel"/>
     <w:tmpl w:val="ED2C340A"/>
@@ -2281,7 +2437,7 @@
       </w:rPr>
     </w:lvl>
   </w:abstractNum>
-  <w:abstractNum w:abstractNumId="7">
+  <w:abstractNum w:abstractNumId="8">
     <w:nsid w:val="70733634"/>
     <w:multiLevelType w:val="hybridMultilevel"/>
     <w:tmpl w:val="51545D3E"/>
@@ -2394,7 +2550,7 @@
       </w:rPr>
     </w:lvl>
   </w:abstractNum>
-  <w:abstractNum w:abstractNumId="8">
+  <w:abstractNum w:abstractNumId="9">
     <w:nsid w:val="7E1E1B0F"/>
     <w:multiLevelType w:val="hybridMultilevel"/>
     <w:tmpl w:val="ACC20E14"/>
@@ -2508,46 +2664,49 @@
     </w:lvl>
   </w:abstractNum>
   <w:num w:numId="1">
-    <w:abstractNumId w:val="5"/>
+    <w:abstractNumId w:val="6"/>
   </w:num>
   <w:num w:numId="2">
-    <w:abstractNumId w:val="7"/>
+    <w:abstractNumId w:val="8"/>
   </w:num>
   <w:num w:numId="3">
-    <w:abstractNumId w:val="2"/>
+    <w:abstractNumId w:val="3"/>
   </w:num>
   <w:num w:numId="4">
     <w:abstractNumId w:val="0"/>
   </w:num>
   <w:num w:numId="5">
-    <w:abstractNumId w:val="3"/>
+    <w:abstractNumId w:val="4"/>
   </w:num>
   <w:num w:numId="6">
-    <w:abstractNumId w:val="5"/>
+    <w:abstractNumId w:val="6"/>
   </w:num>
   <w:num w:numId="7">
-    <w:abstractNumId w:val="7"/>
+    <w:abstractNumId w:val="8"/>
   </w:num>
   <w:num w:numId="8">
-    <w:abstractNumId w:val="3"/>
+    <w:abstractNumId w:val="4"/>
   </w:num>
   <w:num w:numId="9">
     <w:abstractNumId w:val="0"/>
   </w:num>
   <w:num w:numId="10">
+    <w:abstractNumId w:val="3"/>
+  </w:num>
+  <w:num w:numId="11">
     <w:abstractNumId w:val="2"/>
   </w:num>
-  <w:num w:numId="11">
-    <w:abstractNumId w:val="1"/>
-  </w:num>
   <w:num w:numId="12">
-    <w:abstractNumId w:val="4"/>
+    <w:abstractNumId w:val="5"/>
   </w:num>
   <w:num w:numId="13">
-    <w:abstractNumId w:val="6"/>
+    <w:abstractNumId w:val="7"/>
   </w:num>
   <w:num w:numId="14">
-    <w:abstractNumId w:val="8"/>
+    <w:abstractNumId w:val="9"/>
+  </w:num>
+  <w:num w:numId="15">
+    <w:abstractNumId w:val="1"/>
   </w:num>
 </w:numbering>
 </file>
@@ -3446,7 +3605,7 @@
 </file>
 
 <file path=customXml/itemProps1.xml><?xml version="1.0" encoding="utf-8"?>
-<ds:datastoreItem xmlns:ds="http://schemas.openxmlformats.org/officeDocument/2006/customXml" ds:itemID="{0D2CFD4C-709D-4DFC-83AF-3797840B1125}">
+<ds:datastoreItem xmlns:ds="http://schemas.openxmlformats.org/officeDocument/2006/customXml" ds:itemID="{5CE9411D-FD04-440E-B5D6-382CE5226D29}">
   <ds:schemaRefs>
     <ds:schemaRef ds:uri="http://schemas.openxmlformats.org/officeDocument/2006/bibliography"/>
   </ds:schemaRefs>
@@ -3454,7 +3613,7 @@
 </file>
 
 <file path=customXml/itemProps2.xml><?xml version="1.0" encoding="utf-8"?>
-<ds:datastoreItem xmlns:ds="http://schemas.openxmlformats.org/officeDocument/2006/customXml" ds:itemID="{3A15A688-DCB2-4C09-B39B-E287695E9049}">
+<ds:datastoreItem xmlns:ds="http://schemas.openxmlformats.org/officeDocument/2006/customXml" ds:itemID="{A1CFABCC-EAD7-45C2-829D-0F5261DB27C0}">
   <ds:schemaRefs>
     <ds:schemaRef ds:uri="http://schemas.openxmlformats.org/officeDocument/2006/bibliography"/>
   </ds:schemaRefs>
@@ -3462,7 +3621,7 @@
 </file>
 
 <file path=customXml/itemProps3.xml><?xml version="1.0" encoding="utf-8"?>
-<ds:datastoreItem xmlns:ds="http://schemas.openxmlformats.org/officeDocument/2006/customXml" ds:itemID="{EBEF3126-19E5-44EE-B947-74A703A3BA98}">
+<ds:datastoreItem xmlns:ds="http://schemas.openxmlformats.org/officeDocument/2006/customXml" ds:itemID="{5DF3C92E-D8D1-4EF1-8D4D-97095862762D}">
   <ds:schemaRefs>
     <ds:schemaRef ds:uri="http://schemas.openxmlformats.org/officeDocument/2006/bibliography"/>
   </ds:schemaRefs>

</xml_diff>

<commit_message>
1) Changed the BadgeCom post-build step version for tlbimp.
2) Removed the PublicKeyToken from the CloudApiPublic BadgeComLib.dll reference (for debug builds only).  It is required for release builds.
3) Reordered and provided specific values for CLCredentialCreationStatus, CLSyncBoxCreationStatus, and CLSyncStartStatus enums.
4) Added code in the sample app and the sync engine to test that the temp download folder, database folder and trace folder settings do not reside inside the SyncBox folder.
5) Reworked the FilePath class to allow construction using a full path via the standard constructor (instead of always using implicit conversion).
6) Converted the FilePath class to handle relative paths.
7) Removed the PublicKeyToken from the Sample-Live-Sync reference to Cloud.dll (for debug builds).
8) Updated the build release doc to tell the builder to update the BadgeCom post-build step to insert the new version number.
</commit_message>
<xml_diff>
--- a/Preparing for a staging release.docx
+++ b/Preparing for a staging release.docx
@@ -228,17 +228,45 @@
       <w:r>
         <w:t xml:space="preserve"> Version field.</w:t>
       </w:r>
+    </w:p>
+    <w:p>
+      <w:r>
+        <w:rPr>
+          <w:color w:val="FF0000"/>
+          <w:u w:val="single"/>
+        </w:rPr>
+        <w:t>In</w:t>
+      </w:r>
       <w:ins w:id="1" w:author="mine" w:date="2013-03-07T07:06:00Z">
         <w:r>
-          <w:t xml:space="preserve"> Also, for </w:t>
+          <w:rPr>
+            <w:color w:val="FF0000"/>
+            <w:u w:val="single"/>
+          </w:rPr>
+          <w:t xml:space="preserve"> </w:t>
         </w:r>
         <w:proofErr w:type="spellStart"/>
         <w:r>
+          <w:rPr>
+            <w:color w:val="FF0000"/>
+            <w:u w:val="single"/>
+          </w:rPr>
           <w:t>BadgeCom</w:t>
         </w:r>
         <w:proofErr w:type="spellEnd"/>
         <w:r>
-          <w:t xml:space="preserve"> in project properties edit the post build event: change the </w:t>
+          <w:rPr>
+            <w:color w:val="FF0000"/>
+          </w:rPr>
+          <w:t xml:space="preserve"> </w:t>
+        </w:r>
+        <w:r>
+          <w:t>in project properties edit the pos</w:t>
+        </w:r>
+        <w:bookmarkStart w:id="2" w:name="_GoBack"/>
+        <w:bookmarkEnd w:id="2"/>
+        <w:r>
+          <w:t xml:space="preserve">t build event: change the </w:t>
         </w:r>
         <w:proofErr w:type="spellStart"/>
         <w:r>
@@ -499,23 +527,23 @@
       <w:r>
         <w:t xml:space="preserve"> </w:t>
       </w:r>
-      <w:del w:id="2" w:author="mine" w:date="2013-03-07T07:06:00Z">
-        <w:r>
-          <w:delText xml:space="preserve"> </w:delText>
-        </w:r>
-      </w:del>
-      <w:r>
-        <w:t>/company:Cloud.com</w:t>
-      </w:r>
-      <w:r>
-        <w:t xml:space="preserve"> </w:t>
-      </w:r>
       <w:del w:id="3" w:author="mine" w:date="2013-03-07T07:06:00Z">
         <w:r>
           <w:delText xml:space="preserve"> </w:delText>
         </w:r>
       </w:del>
       <w:r>
+        <w:t>/company:Cloud.com</w:t>
+      </w:r>
+      <w:r>
+        <w:t xml:space="preserve"> </w:t>
+      </w:r>
+      <w:del w:id="4" w:author="mine" w:date="2013-03-07T07:06:00Z">
+        <w:r>
+          <w:delText xml:space="preserve"> </w:delText>
+        </w:r>
+      </w:del>
+      <w:r>
         <w:t>/</w:t>
       </w:r>
       <w:proofErr w:type="spellStart"/>
@@ -544,12 +572,12 @@
       <w:r>
         <w:t>/asmversion:0.1.6.</w:t>
       </w:r>
-      <w:del w:id="4" w:author="mine" w:date="2013-03-07T07:06:00Z">
+      <w:del w:id="5" w:author="mine" w:date="2013-03-07T07:06:00Z">
         <w:r>
           <w:delText xml:space="preserve">0 </w:delText>
         </w:r>
       </w:del>
-      <w:ins w:id="5" w:author="mine" w:date="2013-03-07T07:06:00Z">
+      <w:ins w:id="6" w:author="mine" w:date="2013-03-07T07:06:00Z">
         <w:r>
           <w:t>1</w:t>
         </w:r>
@@ -557,17 +585,17 @@
       <w:r>
         <w:t xml:space="preserve"> /productversion:0.1.6.</w:t>
       </w:r>
-      <w:del w:id="6" w:author="David Bruck (3P)" w:date="2013-03-07T07:06:00Z">
+      <w:del w:id="7" w:author="David Bruck (3P)" w:date="2013-03-07T07:06:00Z">
         <w:r>
           <w:delText>0</w:delText>
         </w:r>
       </w:del>
-      <w:del w:id="7" w:author="mine" w:date="2013-03-07T07:06:00Z">
+      <w:del w:id="8" w:author="mine" w:date="2013-03-07T07:06:00Z">
         <w:r>
           <w:delText>0</w:delText>
         </w:r>
       </w:del>
-      <w:ins w:id="8" w:author="mine" w:date="2013-03-07T07:06:00Z">
+      <w:ins w:id="9" w:author="mine" w:date="2013-03-07T07:06:00Z">
         <w:r>
           <w:t>1</w:t>
         </w:r>
@@ -663,7 +691,7 @@
         <w:t>debug</w:t>
       </w:r>
       <w:proofErr w:type="gramEnd"/>
-      <w:del w:id="9" w:author="mine" w:date="2013-03-07T07:06:00Z">
+      <w:del w:id="10" w:author="mine" w:date="2013-03-07T07:06:00Z">
         <w:r>
           <w:delText>”</w:delText>
         </w:r>
@@ -714,7 +742,7 @@
       <w:r>
         <w:t xml:space="preserve"> </w:t>
       </w:r>
-      <w:ins w:id="10" w:author="mine" w:date="2013-03-07T07:06:00Z">
+      <w:ins w:id="11" w:author="mine" w:date="2013-03-07T07:06:00Z">
         <w:r>
           <w:t>(</w:t>
         </w:r>
@@ -1007,12 +1035,7 @@
     </w:p>
     <w:p>
       <w:r>
-        <w:t>Run these commands in command prompt (</w:t>
-      </w:r>
-      <w:bookmarkStart w:id="11" w:name="_GoBack"/>
-      <w:bookmarkEnd w:id="11"/>
-      <w:r>
-        <w:t>replace &lt;password&gt; with the certificate password):</w:t>
+        <w:t>Run these commands in command prompt (replace &lt;password&gt; with the certificate password):</w:t>
       </w:r>
     </w:p>
     <w:p>
@@ -3769,7 +3792,7 @@
 </file>
 
 <file path=customXml/itemProps1.xml><?xml version="1.0" encoding="utf-8"?>
-<ds:datastoreItem xmlns:ds="http://schemas.openxmlformats.org/officeDocument/2006/customXml" ds:itemID="{EBEF3126-19E5-44EE-B947-74A703A3BA98}">
+<ds:datastoreItem xmlns:ds="http://schemas.openxmlformats.org/officeDocument/2006/customXml" ds:itemID="{A1CFABCC-EAD7-45C2-829D-0F5261DB27C0}">
   <ds:schemaRefs>
     <ds:schemaRef ds:uri="http://schemas.openxmlformats.org/officeDocument/2006/bibliography"/>
   </ds:schemaRefs>
@@ -3777,7 +3800,7 @@
 </file>
 
 <file path=customXml/itemProps2.xml><?xml version="1.0" encoding="utf-8"?>
-<ds:datastoreItem xmlns:ds="http://schemas.openxmlformats.org/officeDocument/2006/customXml" ds:itemID="{3A15A688-DCB2-4C09-B39B-E287695E9049}">
+<ds:datastoreItem xmlns:ds="http://schemas.openxmlformats.org/officeDocument/2006/customXml" ds:itemID="{5DF3C92E-D8D1-4EF1-8D4D-97095862762D}">
   <ds:schemaRefs>
     <ds:schemaRef ds:uri="http://schemas.openxmlformats.org/officeDocument/2006/bibliography"/>
   </ds:schemaRefs>
@@ -3785,7 +3808,7 @@
 </file>
 
 <file path=customXml/itemProps3.xml><?xml version="1.0" encoding="utf-8"?>
-<ds:datastoreItem xmlns:ds="http://schemas.openxmlformats.org/officeDocument/2006/customXml" ds:itemID="{0D2CFD4C-709D-4DFC-83AF-3797840B1125}">
+<ds:datastoreItem xmlns:ds="http://schemas.openxmlformats.org/officeDocument/2006/customXml" ds:itemID="{09A52837-5A1D-4EA8-9324-E7CB16DA3E24}">
   <ds:schemaRefs>
     <ds:schemaRef ds:uri="http://schemas.openxmlformats.org/officeDocument/2006/bibliography"/>
   </ds:schemaRefs>
@@ -3793,7 +3816,7 @@
 </file>
 
 <file path=customXml/itemProps4.xml><?xml version="1.0" encoding="utf-8"?>
-<ds:datastoreItem xmlns:ds="http://schemas.openxmlformats.org/officeDocument/2006/customXml" ds:itemID="{5DF3C92E-D8D1-4EF1-8D4D-97095862762D}">
+<ds:datastoreItem xmlns:ds="http://schemas.openxmlformats.org/officeDocument/2006/customXml" ds:itemID="{D65619BE-EEB6-4118-8880-30FF102D5F55}">
   <ds:schemaRefs>
     <ds:schemaRef ds:uri="http://schemas.openxmlformats.org/officeDocument/2006/bibliography"/>
   </ds:schemaRefs>
@@ -3801,7 +3824,7 @@
 </file>
 
 <file path=customXml/itemProps5.xml><?xml version="1.0" encoding="utf-8"?>
-<ds:datastoreItem xmlns:ds="http://schemas.openxmlformats.org/officeDocument/2006/customXml" ds:itemID="{A1CFABCC-EAD7-45C2-829D-0F5261DB27C0}">
+<ds:datastoreItem xmlns:ds="http://schemas.openxmlformats.org/officeDocument/2006/customXml" ds:itemID="{E3627C31-F4B3-4817-9784-283F7205A7B3}">
   <ds:schemaRefs>
     <ds:schemaRef ds:uri="http://schemas.openxmlformats.org/officeDocument/2006/bibliography"/>
   </ds:schemaRefs>
@@ -3809,7 +3832,7 @@
 </file>
 
 <file path=customXml/itemProps6.xml><?xml version="1.0" encoding="utf-8"?>
-<ds:datastoreItem xmlns:ds="http://schemas.openxmlformats.org/officeDocument/2006/customXml" ds:itemID="{5CE9411D-FD04-440E-B5D6-382CE5226D29}">
+<ds:datastoreItem xmlns:ds="http://schemas.openxmlformats.org/officeDocument/2006/customXml" ds:itemID="{4F1C7398-1CDC-4EFF-9272-43A9D0BC78FA}">
   <ds:schemaRefs>
     <ds:schemaRef ds:uri="http://schemas.openxmlformats.org/officeDocument/2006/bibliography"/>
   </ds:schemaRefs>
@@ -3817,7 +3840,7 @@
 </file>
 
 <file path=customXml/itemProps7.xml><?xml version="1.0" encoding="utf-8"?>
-<ds:datastoreItem xmlns:ds="http://schemas.openxmlformats.org/officeDocument/2006/customXml" ds:itemID="{16F2988D-13BA-4301-AB52-E186A346607E}">
+<ds:datastoreItem xmlns:ds="http://schemas.openxmlformats.org/officeDocument/2006/customXml" ds:itemID="{1B198FA6-FF75-4A39-A6E3-1CF6B8C16EB4}">
   <ds:schemaRefs>
     <ds:schemaRef ds:uri="http://schemas.openxmlformats.org/officeDocument/2006/bibliography"/>
   </ds:schemaRefs>
@@ -3825,7 +3848,7 @@
 </file>
 
 <file path=customXml/itemProps8.xml><?xml version="1.0" encoding="utf-8"?>
-<ds:datastoreItem xmlns:ds="http://schemas.openxmlformats.org/officeDocument/2006/customXml" ds:itemID="{39F978BD-4199-4481-B05C-0121285849BE}">
+<ds:datastoreItem xmlns:ds="http://schemas.openxmlformats.org/officeDocument/2006/customXml" ds:itemID="{37E1C65B-8875-4366-AB21-39EBD08B81C9}">
   <ds:schemaRefs>
     <ds:schemaRef ds:uri="http://schemas.openxmlformats.org/officeDocument/2006/bibliography"/>
   </ds:schemaRefs>
@@ -3833,7 +3856,7 @@
 </file>
 
 <file path=customXml/itemProps9.xml><?xml version="1.0" encoding="utf-8"?>
-<ds:datastoreItem xmlns:ds="http://schemas.openxmlformats.org/officeDocument/2006/customXml" ds:itemID="{09A52837-5A1D-4EA8-9324-E7CB16DA3E24}">
+<ds:datastoreItem xmlns:ds="http://schemas.openxmlformats.org/officeDocument/2006/customXml" ds:itemID="{99E0E89E-0EF9-490C-815D-6064D3151E29}">
   <ds:schemaRefs>
     <ds:schemaRef ds:uri="http://schemas.openxmlformats.org/officeDocument/2006/bibliography"/>
   </ds:schemaRefs>

</xml_diff>

<commit_message>
1) Changed version to 0.1.7.0 for release.
2) Set up with signing for release.
3) Switched to cloudstaging.us for release.
4) Changed the release procedure doc.
</commit_message>
<xml_diff>
--- a/Preparing for a staging release.docx
+++ b/Preparing for a staging release.docx
@@ -1,6 +1,6 @@
 
 <file path=word/document.xml><?xml version="1.0" encoding="utf-8"?>
-<w:document xmlns:wpc="http://schemas.microsoft.com/office/word/2010/wordprocessingCanvas" xmlns:mc="http://schemas.openxmlformats.org/markup-compatibility/2006" xmlns:o="urn:schemas-microsoft-com:office:office" xmlns:r="http://schemas.openxmlformats.org/officeDocument/2006/relationships" xmlns:m="http://schemas.openxmlformats.org/officeDocument/2006/math" xmlns:v="urn:schemas-microsoft-com:vml" xmlns:wp14="http://schemas.microsoft.com/office/word/2010/wordprocessingDrawing" xmlns:wp="http://schemas.openxmlformats.org/drawingml/2006/wordprocessingDrawing" xmlns:w10="urn:schemas-microsoft-com:office:word" xmlns:w="http://schemas.openxmlformats.org/wordprocessingml/2006/main" xmlns:w14="http://schemas.microsoft.com/office/word/2010/wordml" xmlns:wpg="http://schemas.microsoft.com/office/word/2010/wordprocessingGroup" xmlns:wpi="http://schemas.microsoft.com/office/word/2010/wordprocessingInk" xmlns:wne="http://schemas.microsoft.com/office/word/2006/wordml" xmlns:wps="http://schemas.microsoft.com/office/word/2010/wordprocessingShape" mc:Ignorable="w14 wp14">
+<w:document xmlns:ve="http://schemas.openxmlformats.org/markup-compatibility/2006" xmlns:o="urn:schemas-microsoft-com:office:office" xmlns:r="http://schemas.openxmlformats.org/officeDocument/2006/relationships" xmlns:m="http://schemas.openxmlformats.org/officeDocument/2006/math" xmlns:v="urn:schemas-microsoft-com:vml" xmlns:wp="http://schemas.openxmlformats.org/drawingml/2006/wordprocessingDrawing" xmlns:w10="urn:schemas-microsoft-com:office:word" xmlns:w="http://schemas.openxmlformats.org/wordprocessingml/2006/main" xmlns:wne="http://schemas.microsoft.com/office/word/2006/wordml">
   <w:body>
     <w:p>
       <w:r>
@@ -35,17 +35,15 @@
         </w:numPr>
       </w:pPr>
       <w:proofErr w:type="spellStart"/>
-      <w:proofErr w:type="gramStart"/>
       <w:r>
         <w:t>git</w:t>
       </w:r>
-      <w:proofErr w:type="spellEnd"/>
-      <w:proofErr w:type="gramEnd"/>
-      <w:r>
-        <w:t xml:space="preserve"> </w:t>
-      </w:r>
-      <w:r>
-        <w:t>checkout –b 20130218A0Release0_1_</w:t>
+      <w:r>
+        <w:t>checkout</w:t>
+      </w:r>
+      <w:proofErr w:type="spellEnd"/>
+      <w:r>
+        <w:t xml:space="preserve"> –b 20130218A0Release0_1_</w:t>
       </w:r>
       <w:r>
         <w:t xml:space="preserve">6  (if that doesn’t work, do </w:t>
@@ -91,15 +89,7 @@
     </w:p>
     <w:p>
       <w:r>
-        <w:t xml:space="preserve">Change </w:t>
-      </w:r>
-      <w:proofErr w:type="gramStart"/>
-      <w:r>
-        <w:t>the define</w:t>
-      </w:r>
-      <w:proofErr w:type="gramEnd"/>
-      <w:r>
-        <w:t xml:space="preserve"> in </w:t>
+        <w:t xml:space="preserve">Change the define in </w:t>
       </w:r>
       <w:proofErr w:type="spellStart"/>
       <w:r>
@@ -172,11 +162,6 @@
       <w:r>
         <w:t xml:space="preserve">, </w:t>
       </w:r>
-      <w:del w:id="0" w:author="mine" w:date="2013-03-07T07:06:00Z">
-        <w:r>
-          <w:delText xml:space="preserve"> </w:delText>
-        </w:r>
-      </w:del>
       <w:proofErr w:type="spellStart"/>
       <w:r>
         <w:t>CloudApiPublic</w:t>
@@ -230,6 +215,7 @@
       </w:r>
     </w:p>
     <w:p>
+      <w:proofErr w:type="spellStart"/>
       <w:r>
         <w:rPr>
           <w:color w:val="FF0000"/>
@@ -237,15 +223,7 @@
         </w:rPr>
         <w:t>In</w:t>
       </w:r>
-      <w:ins w:id="1" w:author="mine" w:date="2013-03-07T07:06:00Z">
-        <w:r>
-          <w:rPr>
-            <w:color w:val="FF0000"/>
-            <w:u w:val="single"/>
-          </w:rPr>
-          <w:t xml:space="preserve"> </w:t>
-        </w:r>
-        <w:proofErr w:type="spellStart"/>
+      <w:ins w:id="0" w:author="mine" w:date="2013-03-07T07:06:00Z">
         <w:r>
           <w:rPr>
             <w:color w:val="FF0000"/>
@@ -253,18 +231,15 @@
           </w:rPr>
           <w:t>BadgeCom</w:t>
         </w:r>
+        <w:r>
+          <w:t>in</w:t>
+        </w:r>
         <w:proofErr w:type="spellEnd"/>
         <w:r>
-          <w:rPr>
-            <w:color w:val="FF0000"/>
-          </w:rPr>
-          <w:t xml:space="preserve"> </w:t>
+          <w:t xml:space="preserve"> project properties edit the pos</w:t>
         </w:r>
-        <w:r>
-          <w:t>in project properties edit the pos</w:t>
-        </w:r>
-        <w:bookmarkStart w:id="2" w:name="_GoBack"/>
-        <w:bookmarkEnd w:id="2"/>
+        <w:bookmarkStart w:id="1" w:name="_GoBack"/>
+        <w:bookmarkEnd w:id="1"/>
         <w:r>
           <w:t xml:space="preserve">t build event: change the </w:t>
         </w:r>
@@ -307,23 +282,16 @@
         <w:t xml:space="preserve">, </w:t>
       </w:r>
       <w:proofErr w:type="spellStart"/>
-      <w:proofErr w:type="gramStart"/>
       <w:r>
         <w:t>CloudSetupSdkSyncSample</w:t>
       </w:r>
       <w:proofErr w:type="spellEnd"/>
-      <w:proofErr w:type="gramEnd"/>
       <w:r>
         <w:t>).</w:t>
       </w:r>
     </w:p>
     <w:p>
       <w:r>
-        <w:t>Test the application under Visual Studio to make sure it is working.</w:t>
-      </w:r>
-    </w:p>
-    <w:p>
-      <w:r>
         <w:t>Close Visual Studio.</w:t>
       </w:r>
     </w:p>
@@ -351,14 +319,7 @@
     <w:p>
       <w:r>
         <w:tab/>
-      </w:r>
-      <w:proofErr w:type="gramStart"/>
-      <w:r>
-        <w:t>*  By</w:t>
-      </w:r>
-      <w:proofErr w:type="gramEnd"/>
-      <w:r>
-        <w:t xml:space="preserve"> SIGNING FILES I do not mean the changes to the projects to turn on signing, but instead the certificates or keys</w:t>
+        <w:t>*  By SIGNING FILES I do not mean the changes to the projects to turn on signing, but instead the certificates or keys</w:t>
       </w:r>
     </w:p>
     <w:p/>
@@ -506,9 +467,6 @@
         </w:numPr>
       </w:pPr>
       <w:r>
-        <w:t xml:space="preserve"> </w:t>
-      </w:r>
-      <w:r>
         <w:t>tlbimp.exe BadgeCOM.dll /</w:t>
       </w:r>
       <w:proofErr w:type="spellStart"/>
@@ -517,64 +475,50 @@
       </w:r>
       <w:proofErr w:type="spellEnd"/>
       <w:r>
-        <w:t xml:space="preserve"> /publickey:C:\CertBackup\CloudSigning\CloudPlatformCodeSigning.pub /out</w:t>
-      </w:r>
-      <w:proofErr w:type="gramStart"/>
-      <w:r>
-        <w:t>:BadgeCOMLib.dll</w:t>
-      </w:r>
-      <w:proofErr w:type="gramEnd"/>
-      <w:r>
-        <w:t xml:space="preserve"> </w:t>
-      </w:r>
-      <w:del w:id="3" w:author="mine" w:date="2013-03-07T07:06:00Z">
+        <w:t xml:space="preserve"> /publickey:C:\CertBackup\CloudSigning\CloudPlatformCodeSigning.pub /out:BadgeCOMLib.dll</w:t>
+      </w:r>
+      <w:r>
+        <w:t>/company:Cloud.com</w:t>
+      </w:r>
+      <w:r>
+        <w:t>/copyright:</w:t>
+      </w:r>
+      <w:r>
+        <w:t>"</w:t>
+      </w:r>
+      <w:r>
+        <w:t>Copyright (C ) Cloud.com.</w:t>
+      </w:r>
+      <w:r>
+        <w:t xml:space="preserve"> All rights reserved.</w:t>
+      </w:r>
+      <w:r>
+        <w:t>"</w:t>
+      </w:r>
+      <w:r>
+        <w:t>/asmversion:0.1.6.</w:t>
+      </w:r>
+      <w:del w:id="2" w:author="mine" w:date="2013-03-07T07:06:00Z">
         <w:r>
-          <w:delText xml:space="preserve"> </w:delText>
+          <w:delText xml:space="preserve">0 </w:delText>
         </w:r>
       </w:del>
-      <w:r>
-        <w:t>/company:Cloud.com</w:t>
-      </w:r>
-      <w:r>
-        <w:t xml:space="preserve"> </w:t>
-      </w:r>
-      <w:del w:id="4" w:author="mine" w:date="2013-03-07T07:06:00Z">
+      <w:ins w:id="3" w:author="mine" w:date="2013-03-07T07:06:00Z">
         <w:r>
-          <w:delText xml:space="preserve"> </w:delText>
+          <w:t>1</w:t>
+        </w:r>
+      </w:ins>
+      <w:r>
+        <w:t xml:space="preserve"> /productversion:0.1.6.</w:t>
+      </w:r>
+      <w:del w:id="4" w:author="David Bruck (3P)" w:date="2013-03-07T07:06:00Z">
+        <w:r>
+          <w:delText>0</w:delText>
         </w:r>
       </w:del>
-      <w:r>
-        <w:t>/</w:t>
-      </w:r>
-      <w:proofErr w:type="spellStart"/>
-      <w:r>
-        <w:t>copyright:</w:t>
-      </w:r>
-      <w:r>
-        <w:t>"</w:t>
-      </w:r>
-      <w:r>
-        <w:t>Copyright</w:t>
-      </w:r>
-      <w:proofErr w:type="spellEnd"/>
-      <w:r>
-        <w:t xml:space="preserve"> (C ) Cloud.com.</w:t>
-      </w:r>
-      <w:r>
-        <w:t xml:space="preserve"> All rights reserved.</w:t>
-      </w:r>
-      <w:r>
-        <w:t>"</w:t>
-      </w:r>
-      <w:r>
-        <w:t xml:space="preserve"> </w:t>
-      </w:r>
-      <w:r>
-        <w:t>/asmversion:0.1.6.</w:t>
-      </w:r>
       <w:del w:id="5" w:author="mine" w:date="2013-03-07T07:06:00Z">
         <w:r>
-          <w:delText xml:space="preserve">0 </w:delText>
+          <w:delText>0</w:delText>
         </w:r>
       </w:del>
       <w:ins w:id="6" w:author="mine" w:date="2013-03-07T07:06:00Z">
@@ -582,24 +526,6 @@
           <w:t>1</w:t>
         </w:r>
       </w:ins>
-      <w:r>
-        <w:t xml:space="preserve"> /productversion:0.1.6.</w:t>
-      </w:r>
-      <w:del w:id="7" w:author="David Bruck (3P)" w:date="2013-03-07T07:06:00Z">
-        <w:r>
-          <w:delText>0</w:delText>
-        </w:r>
-      </w:del>
-      <w:del w:id="8" w:author="mine" w:date="2013-03-07T07:06:00Z">
-        <w:r>
-          <w:delText>0</w:delText>
-        </w:r>
-      </w:del>
-      <w:ins w:id="9" w:author="mine" w:date="2013-03-07T07:06:00Z">
-        <w:r>
-          <w:t>1</w:t>
-        </w:r>
-      </w:ins>
     </w:p>
     <w:p>
       <w:pPr>
@@ -633,13 +559,8 @@
           <w:numId w:val="6"/>
         </w:numPr>
       </w:pPr>
-      <w:proofErr w:type="gramStart"/>
-      <w:r>
-        <w:t>copy</w:t>
-      </w:r>
-      <w:proofErr w:type="gramEnd"/>
-      <w:r>
-        <w:t xml:space="preserve"> /Y BadgeCOMLib.dll ..\..\..\</w:t>
+      <w:r>
+        <w:t>copy /Y BadgeCOMLib.dll ..\..\..\</w:t>
       </w:r>
       <w:proofErr w:type="spellStart"/>
       <w:r>
@@ -658,13 +579,8 @@
           <w:numId w:val="6"/>
         </w:numPr>
       </w:pPr>
-      <w:proofErr w:type="gramStart"/>
-      <w:r>
-        <w:t>copy</w:t>
-      </w:r>
-      <w:proofErr w:type="gramEnd"/>
-      <w:r>
-        <w:t xml:space="preserve"> /Y BadgeCOMLib.dll ..\..\..\</w:t>
+      <w:r>
+        <w:t>copy /Y BadgeCOMLib.dll ..\..\..\</w:t>
       </w:r>
       <w:proofErr w:type="spellStart"/>
       <w:r>
@@ -684,14 +600,9 @@
         </w:numPr>
       </w:pPr>
       <w:r>
-        <w:t>Make sure for the last two commands that one was “release” and the other was “</w:t>
-      </w:r>
-      <w:proofErr w:type="gramStart"/>
-      <w:r>
-        <w:t>debug</w:t>
-      </w:r>
-      <w:proofErr w:type="gramEnd"/>
-      <w:del w:id="10" w:author="mine" w:date="2013-03-07T07:06:00Z">
+        <w:t>Make sure for the last two commands that one was “release” and the other was “debug</w:t>
+      </w:r>
+      <w:del w:id="7" w:author="mine" w:date="2013-03-07T07:06:00Z">
         <w:r>
           <w:delText>”</w:delText>
         </w:r>
@@ -739,10 +650,7 @@
       <w:r>
         <w:t xml:space="preserve"> and Sample-Live-Sync references</w:t>
       </w:r>
-      <w:r>
-        <w:t xml:space="preserve"> </w:t>
-      </w:r>
-      <w:ins w:id="11" w:author="mine" w:date="2013-03-07T07:06:00Z">
+      <w:ins w:id="8" w:author="mine" w:date="2013-03-07T07:06:00Z">
         <w:r>
           <w:t>(</w:t>
         </w:r>
@@ -930,13 +838,29 @@
     </w:p>
     <w:p>
       <w:r>
+        <w:t>Switch to Debug solution configuration</w:t>
+      </w:r>
+    </w:p>
+    <w:p>
+      <w:r>
+        <w:t xml:space="preserve">Build </w:t>
+      </w:r>
+      <w:r>
+        <w:t>Sample-Live-Sync</w:t>
+      </w:r>
+      <w:r>
+        <w:t xml:space="preserve"> project, check for build success</w:t>
+      </w:r>
+    </w:p>
+    <w:p>
+      <w:r>
         <w:t xml:space="preserve">Switch to </w:t>
       </w:r>
-      <w:proofErr w:type="gramStart"/>
-      <w:r>
-        <w:t>Debug</w:t>
-      </w:r>
-      <w:proofErr w:type="gramEnd"/>
+      <w:proofErr w:type="spellStart"/>
+      <w:r>
+        <w:t>ReleaseSampleAppOnly</w:t>
+      </w:r>
+      <w:proofErr w:type="spellEnd"/>
       <w:r>
         <w:t xml:space="preserve"> solution configuration</w:t>
       </w:r>
@@ -954,40 +878,11 @@
     </w:p>
     <w:p>
       <w:r>
-        <w:t xml:space="preserve">Switch to </w:t>
-      </w:r>
-      <w:proofErr w:type="spellStart"/>
-      <w:r>
-        <w:t>ReleaseSampleAppOnly</w:t>
-      </w:r>
-      <w:proofErr w:type="spellEnd"/>
-      <w:r>
-        <w:t xml:space="preserve"> solution configuration</w:t>
-      </w:r>
-    </w:p>
-    <w:p>
-      <w:r>
-        <w:t xml:space="preserve">Build </w:t>
-      </w:r>
-      <w:r>
-        <w:t>Sample-Live-Sync</w:t>
-      </w:r>
-      <w:r>
-        <w:t xml:space="preserve"> project, check for build success</w:t>
-      </w:r>
-    </w:p>
-    <w:p>
-      <w:r>
         <w:t>Make sure that no Explorer or command window is open to any folder below c:\</w:t>
       </w:r>
       <w:r>
-        <w:t xml:space="preserve"> </w:t>
-      </w:r>
-      <w:proofErr w:type="spellStart"/>
-      <w:r>
         <w:t>CloudSetupSdkSyncSample</w:t>
       </w:r>
-      <w:proofErr w:type="spellEnd"/>
       <w:r>
         <w:t>.</w:t>
       </w:r>
@@ -1138,14 +1033,7 @@
     <w:p>
       <w:r>
         <w:tab/>
-      </w:r>
-      <w:proofErr w:type="gramStart"/>
-      <w:r>
-        <w:t>*  By</w:t>
-      </w:r>
-      <w:proofErr w:type="gramEnd"/>
-      <w:r>
-        <w:t xml:space="preserve"> SIGNING FILES I do not mean the changes to the projects to turn on signing, but instead the certificates or keys</w:t>
+        <w:t>*  By SIGNING FILES I do not mean the changes to the projects to turn on signing, but instead the certificates or keys</w:t>
       </w:r>
     </w:p>
     <w:p>
@@ -1474,7 +1362,7 @@
         <w:t>To do this: “Rebuild” the project “</w:t>
       </w:r>
       <w:proofErr w:type="spellStart"/>
-      <w:ins w:id="12" w:author="Robert Stevens" w:date="2013-03-07T07:06:00Z">
+      <w:ins w:id="9" w:author="Robert Stevens" w:date="2013-03-07T07:06:00Z">
         <w:r>
           <w:t>Z</w:t>
         </w:r>
@@ -1482,7 +1370,7 @@
           <w:t>DeleteLicenseFilesOnly</w:t>
         </w:r>
       </w:ins>
-      <w:del w:id="13" w:author="mine" w:date="2013-03-07T07:06:00Z">
+      <w:del w:id="10" w:author="mine" w:date="2013-03-07T07:06:00Z">
         <w:r>
           <w:delText>Z</w:delText>
         </w:r>
@@ -1490,7 +1378,7 @@
           <w:delText>DeleteLicenseFilesOnly</w:delText>
         </w:r>
       </w:del>
-      <w:ins w:id="14" w:author="mine" w:date="2013-03-07T07:06:00Z">
+      <w:ins w:id="11" w:author="mine" w:date="2013-03-07T07:06:00Z">
         <w:r>
           <w:t>DeleteLicenseFilesOnly</w:t>
         </w:r>
@@ -1538,30 +1426,10 @@
       </w:r>
       <w:proofErr w:type="spellEnd"/>
       <w:r>
-        <w:t xml:space="preserve"> merge</w:t>
-      </w:r>
-      <w:r>
-        <w:t xml:space="preserve"> </w:t>
-      </w:r>
-      <w:r>
-        <w:t xml:space="preserve"> --no-commit</w:t>
-      </w:r>
-      <w:r>
-        <w:t xml:space="preserve"> </w:t>
-      </w:r>
-      <w:r>
-        <w:t xml:space="preserve"> --no</w:t>
-      </w:r>
-      <w:r>
-        <w:t>-</w:t>
-      </w:r>
-      <w:proofErr w:type="spellStart"/>
-      <w:r>
-        <w:t>ff</w:t>
-      </w:r>
-      <w:proofErr w:type="spellEnd"/>
-      <w:r>
-        <w:t xml:space="preserve">   Release0.1.5</w:t>
+        <w:t xml:space="preserve"> merge --no-commit --no</w:t>
+      </w:r>
+      <w:r>
+        <w:t>-ff   Release0.1.5</w:t>
       </w:r>
     </w:p>
     <w:p>
@@ -1579,15 +1447,7 @@
         </w:rPr>
       </w:pPr>
       <w:r>
-        <w:t xml:space="preserve">Use GIT Extensions to selectively merge modules.  The </w:t>
-      </w:r>
-      <w:proofErr w:type="spellStart"/>
-      <w:r>
-        <w:t>CloudSetupSdkSyncSample.isl</w:t>
-      </w:r>
-      <w:proofErr w:type="spellEnd"/>
-      <w:r>
-        <w:t xml:space="preserve"> file must be manually merged to remove the signing changes, but leave the version number change.</w:t>
+        <w:t>Use GIT Extensions to selectively merge modules.  The CloudSetupSdkSyncSample.isl file must be manually merged to remove the signing changes, but leave the version number change.</w:t>
       </w:r>
     </w:p>
     <w:p>
@@ -1617,10 +1477,10 @@
     <w:p>
       <w:pPr>
         <w:rPr>
-          <w:ins w:id="15" w:author="theirs" w:date="2013-03-07T07:06:00Z"/>
+          <w:ins w:id="12" w:author="theirs" w:date="2013-03-07T07:06:00Z"/>
         </w:rPr>
       </w:pPr>
-      <w:ins w:id="16" w:author="theirs" w:date="2013-03-07T07:06:00Z">
+      <w:ins w:id="13" w:author="theirs" w:date="2013-03-07T07:06:00Z">
         <w:r>
           <w:t>Test the following before release:</w:t>
         </w:r>
@@ -1634,10 +1494,10 @@
           <w:numId w:val="15"/>
         </w:numPr>
         <w:rPr>
-          <w:ins w:id="17" w:author="theirs" w:date="2013-03-07T07:06:00Z"/>
+          <w:ins w:id="14" w:author="theirs" w:date="2013-03-07T07:06:00Z"/>
         </w:rPr>
       </w:pPr>
-      <w:ins w:id="18" w:author="theirs" w:date="2013-03-07T07:06:00Z">
+      <w:ins w:id="15" w:author="theirs" w:date="2013-03-07T07:06:00Z">
         <w:r>
           <w:t>COL private SQL CE ClientApiTest.exe program.</w:t>
         </w:r>
@@ -1651,10 +1511,10 @@
           <w:numId w:val="15"/>
         </w:numPr>
         <w:rPr>
-          <w:ins w:id="19" w:author="theirs" w:date="2013-03-07T07:06:00Z"/>
+          <w:ins w:id="16" w:author="theirs" w:date="2013-03-07T07:06:00Z"/>
         </w:rPr>
       </w:pPr>
-      <w:ins w:id="20" w:author="theirs" w:date="2013-03-07T07:06:00Z">
+      <w:ins w:id="17" w:author="theirs" w:date="2013-03-07T07:06:00Z">
         <w:r>
           <w:t>Zach’s Windows client SDK functional test.</w:t>
         </w:r>
@@ -1668,10 +1528,10 @@
           <w:numId w:val="15"/>
         </w:numPr>
         <w:rPr>
-          <w:ins w:id="21" w:author="theirs" w:date="2013-03-07T07:06:00Z"/>
+          <w:ins w:id="18" w:author="theirs" w:date="2013-03-07T07:06:00Z"/>
         </w:rPr>
       </w:pPr>
-      <w:ins w:id="22" w:author="theirs" w:date="2013-03-07T07:06:00Z">
+      <w:ins w:id="19" w:author="theirs" w:date="2013-03-07T07:06:00Z">
         <w:r>
           <w:t>Installation and operation on all supported Windows platforms.</w:t>
         </w:r>
@@ -1680,7 +1540,7 @@
     <w:p>
       <w:pPr>
         <w:rPr>
-          <w:ins w:id="23" w:author="theirs" w:date="2013-03-07T07:06:00Z"/>
+          <w:ins w:id="20" w:author="theirs" w:date="2013-03-07T07:06:00Z"/>
         </w:rPr>
       </w:pPr>
     </w:p>
@@ -1696,7 +1556,7 @@
 </file>
 
 <file path=word/numbering.xml><?xml version="1.0" encoding="utf-8"?>
-<w:numbering xmlns:wpc="http://schemas.microsoft.com/office/word/2010/wordprocessingCanvas" xmlns:mc="http://schemas.openxmlformats.org/markup-compatibility/2006" xmlns:o="urn:schemas-microsoft-com:office:office" xmlns:r="http://schemas.openxmlformats.org/officeDocument/2006/relationships" xmlns:m="http://schemas.openxmlformats.org/officeDocument/2006/math" xmlns:v="urn:schemas-microsoft-com:vml" xmlns:wp14="http://schemas.microsoft.com/office/word/2010/wordprocessingDrawing" xmlns:wp="http://schemas.openxmlformats.org/drawingml/2006/wordprocessingDrawing" xmlns:w10="urn:schemas-microsoft-com:office:word" xmlns:w="http://schemas.openxmlformats.org/wordprocessingml/2006/main" xmlns:w14="http://schemas.microsoft.com/office/word/2010/wordml" xmlns:wpg="http://schemas.microsoft.com/office/word/2010/wordprocessingGroup" xmlns:wpi="http://schemas.microsoft.com/office/word/2010/wordprocessingInk" xmlns:wne="http://schemas.microsoft.com/office/word/2006/wordml" xmlns:wps="http://schemas.microsoft.com/office/word/2010/wordprocessingShape" mc:Ignorable="w14 wp14">
+<w:numbering xmlns:ve="http://schemas.openxmlformats.org/markup-compatibility/2006" xmlns:o="urn:schemas-microsoft-com:office:office" xmlns:r="http://schemas.openxmlformats.org/officeDocument/2006/relationships" xmlns:m="http://schemas.openxmlformats.org/officeDocument/2006/math" xmlns:v="urn:schemas-microsoft-com:vml" xmlns:wp="http://schemas.openxmlformats.org/drawingml/2006/wordprocessingDrawing" xmlns:w10="urn:schemas-microsoft-com:office:word" xmlns:w="http://schemas.openxmlformats.org/wordprocessingml/2006/main" xmlns:wne="http://schemas.microsoft.com/office/word/2006/wordml">
   <w:abstractNum w:abstractNumId="0">
     <w:nsid w:val="046B3BBD"/>
     <w:multiLevelType w:val="hybridMultilevel"/>
@@ -2875,7 +2735,7 @@
 </file>
 
 <file path=word/styles.xml><?xml version="1.0" encoding="utf-8"?>
-<w:styles xmlns:mc="http://schemas.openxmlformats.org/markup-compatibility/2006" xmlns:r="http://schemas.openxmlformats.org/officeDocument/2006/relationships" xmlns:w="http://schemas.openxmlformats.org/wordprocessingml/2006/main" xmlns:w14="http://schemas.microsoft.com/office/word/2010/wordml" mc:Ignorable="w14">
+<w:styles xmlns:r="http://schemas.openxmlformats.org/officeDocument/2006/relationships" xmlns:w="http://schemas.openxmlformats.org/wordprocessingml/2006/main">
   <w:docDefaults>
     <w:rPrDefault>
       <w:rPr>
@@ -3033,6 +2893,7 @@
   <w:style w:type="paragraph" w:default="1" w:styleId="Normal">
     <w:name w:val="Normal"/>
     <w:qFormat/>
+    <w:rsid w:val="00D63E2F"/>
   </w:style>
   <w:style w:type="character" w:default="1" w:styleId="DefaultParagraphFont">
     <w:name w:val="Default Paragraph Font"/>
@@ -3045,6 +2906,7 @@
     <w:uiPriority w:val="99"/>
     <w:semiHidden/>
     <w:unhideWhenUsed/>
+    <w:qFormat/>
     <w:tblPr>
       <w:tblInd w:w="0" w:type="dxa"/>
       <w:tblCellMar>
@@ -3792,7 +3654,7 @@
 </file>
 
 <file path=customXml/itemProps1.xml><?xml version="1.0" encoding="utf-8"?>
-<ds:datastoreItem xmlns:ds="http://schemas.openxmlformats.org/officeDocument/2006/customXml" ds:itemID="{A1CFABCC-EAD7-45C2-829D-0F5261DB27C0}">
+<ds:datastoreItem xmlns:ds="http://schemas.openxmlformats.org/officeDocument/2006/customXml" ds:itemID="{37E1C65B-8875-4366-AB21-39EBD08B81C9}">
   <ds:schemaRefs>
     <ds:schemaRef ds:uri="http://schemas.openxmlformats.org/officeDocument/2006/bibliography"/>
   </ds:schemaRefs>
@@ -3800,6 +3662,22 @@
 </file>
 
 <file path=customXml/itemProps2.xml><?xml version="1.0" encoding="utf-8"?>
+<ds:datastoreItem xmlns:ds="http://schemas.openxmlformats.org/officeDocument/2006/customXml" ds:itemID="{09A52837-5A1D-4EA8-9324-E7CB16DA3E24}">
+  <ds:schemaRefs>
+    <ds:schemaRef ds:uri="http://schemas.openxmlformats.org/officeDocument/2006/bibliography"/>
+  </ds:schemaRefs>
+</ds:datastoreItem>
+</file>
+
+<file path=customXml/itemProps3.xml><?xml version="1.0" encoding="utf-8"?>
+<ds:datastoreItem xmlns:ds="http://schemas.openxmlformats.org/officeDocument/2006/customXml" ds:itemID="{1B198FA6-FF75-4A39-A6E3-1CF6B8C16EB4}">
+  <ds:schemaRefs>
+    <ds:schemaRef ds:uri="http://schemas.openxmlformats.org/officeDocument/2006/bibliography"/>
+  </ds:schemaRefs>
+</ds:datastoreItem>
+</file>
+
+<file path=customXml/itemProps4.xml><?xml version="1.0" encoding="utf-8"?>
 <ds:datastoreItem xmlns:ds="http://schemas.openxmlformats.org/officeDocument/2006/customXml" ds:itemID="{5DF3C92E-D8D1-4EF1-8D4D-97095862762D}">
   <ds:schemaRefs>
     <ds:schemaRef ds:uri="http://schemas.openxmlformats.org/officeDocument/2006/bibliography"/>
@@ -3807,24 +3685,8 @@
 </ds:datastoreItem>
 </file>
 
-<file path=customXml/itemProps3.xml><?xml version="1.0" encoding="utf-8"?>
-<ds:datastoreItem xmlns:ds="http://schemas.openxmlformats.org/officeDocument/2006/customXml" ds:itemID="{09A52837-5A1D-4EA8-9324-E7CB16DA3E24}">
-  <ds:schemaRefs>
-    <ds:schemaRef ds:uri="http://schemas.openxmlformats.org/officeDocument/2006/bibliography"/>
-  </ds:schemaRefs>
-</ds:datastoreItem>
-</file>
-
-<file path=customXml/itemProps4.xml><?xml version="1.0" encoding="utf-8"?>
-<ds:datastoreItem xmlns:ds="http://schemas.openxmlformats.org/officeDocument/2006/customXml" ds:itemID="{D65619BE-EEB6-4118-8880-30FF102D5F55}">
-  <ds:schemaRefs>
-    <ds:schemaRef ds:uri="http://schemas.openxmlformats.org/officeDocument/2006/bibliography"/>
-  </ds:schemaRefs>
-</ds:datastoreItem>
-</file>
-
 <file path=customXml/itemProps5.xml><?xml version="1.0" encoding="utf-8"?>
-<ds:datastoreItem xmlns:ds="http://schemas.openxmlformats.org/officeDocument/2006/customXml" ds:itemID="{E3627C31-F4B3-4817-9784-283F7205A7B3}">
+<ds:datastoreItem xmlns:ds="http://schemas.openxmlformats.org/officeDocument/2006/customXml" ds:itemID="{A1CFABCC-EAD7-45C2-829D-0F5261DB27C0}">
   <ds:schemaRefs>
     <ds:schemaRef ds:uri="http://schemas.openxmlformats.org/officeDocument/2006/bibliography"/>
   </ds:schemaRefs>
@@ -3840,7 +3702,7 @@
 </file>
 
 <file path=customXml/itemProps7.xml><?xml version="1.0" encoding="utf-8"?>
-<ds:datastoreItem xmlns:ds="http://schemas.openxmlformats.org/officeDocument/2006/customXml" ds:itemID="{1B198FA6-FF75-4A39-A6E3-1CF6B8C16EB4}">
+<ds:datastoreItem xmlns:ds="http://schemas.openxmlformats.org/officeDocument/2006/customXml" ds:itemID="{E3627C31-F4B3-4817-9784-283F7205A7B3}">
   <ds:schemaRefs>
     <ds:schemaRef ds:uri="http://schemas.openxmlformats.org/officeDocument/2006/bibliography"/>
   </ds:schemaRefs>
@@ -3848,7 +3710,7 @@
 </file>
 
 <file path=customXml/itemProps8.xml><?xml version="1.0" encoding="utf-8"?>
-<ds:datastoreItem xmlns:ds="http://schemas.openxmlformats.org/officeDocument/2006/customXml" ds:itemID="{37E1C65B-8875-4366-AB21-39EBD08B81C9}">
+<ds:datastoreItem xmlns:ds="http://schemas.openxmlformats.org/officeDocument/2006/customXml" ds:itemID="{D65619BE-EEB6-4118-8880-30FF102D5F55}">
   <ds:schemaRefs>
     <ds:schemaRef ds:uri="http://schemas.openxmlformats.org/officeDocument/2006/bibliography"/>
   </ds:schemaRefs>

</xml_diff>

<commit_message>
1) Set the proper release number in CloudApiPublic.
2) Set the proper release number in Sample-Live-Sync project to refer to Cloud.
3) Updated the release procedure doc.
</commit_message>
<xml_diff>
--- a/Preparing for a staging release.docx
+++ b/Preparing for a staging release.docx
@@ -34,35 +34,14 @@
           <w:numId w:val="13"/>
         </w:numPr>
       </w:pPr>
-      <w:proofErr w:type="spellStart"/>
       <w:r>
         <w:t>git</w:t>
       </w:r>
       <w:r>
-        <w:t>checkout</w:t>
-      </w:r>
-      <w:proofErr w:type="spellEnd"/>
-      <w:r>
-        <w:t xml:space="preserve"> –b 20130218A0Release0_1_</w:t>
-      </w:r>
-      <w:r>
-        <w:t xml:space="preserve">6  (if that doesn’t work, do </w:t>
-      </w:r>
-      <w:proofErr w:type="spellStart"/>
-      <w:r>
-        <w:t>git</w:t>
-      </w:r>
-      <w:proofErr w:type="spellEnd"/>
-      <w:r>
-        <w:t xml:space="preserve"> branch, </w:t>
-      </w:r>
-      <w:proofErr w:type="spellStart"/>
-      <w:r>
-        <w:t>git</w:t>
-      </w:r>
-      <w:proofErr w:type="spellEnd"/>
-      <w:r>
-        <w:t xml:space="preserve"> checkout).</w:t>
+        <w:t>checkout –b 20130218A0Release0_1_</w:t>
+      </w:r>
+      <w:r>
+        <w:t>6  (if that doesn’t work, do git branch, git checkout).</w:t>
       </w:r>
     </w:p>
     <w:p>
@@ -73,13 +52,8 @@
           <w:numId w:val="13"/>
         </w:numPr>
       </w:pPr>
-      <w:proofErr w:type="spellStart"/>
-      <w:r>
-        <w:t>git</w:t>
-      </w:r>
-      <w:proofErr w:type="spellEnd"/>
-      <w:r>
-        <w:t xml:space="preserve"> push --set-upstream origin 20130304A0Release0_1_6</w:t>
+      <w:r>
+        <w:t>git push --set-upstream origin 20130304A0Release0_1_6</w:t>
       </w:r>
     </w:p>
     <w:p>
@@ -89,39 +63,7 @@
     </w:p>
     <w:p>
       <w:r>
-        <w:t xml:space="preserve">Change the define in </w:t>
-      </w:r>
-      <w:proofErr w:type="spellStart"/>
-      <w:r>
-        <w:t>CLDefinitions</w:t>
-      </w:r>
-      <w:proofErr w:type="spellEnd"/>
-      <w:r>
-        <w:t xml:space="preserve"> from development cliff servers to the </w:t>
-      </w:r>
-      <w:proofErr w:type="spellStart"/>
-      <w:r>
-        <w:t>cloudstaging</w:t>
-      </w:r>
-      <w:proofErr w:type="spellEnd"/>
-      <w:r>
-        <w:t xml:space="preserve"> servers. (</w:t>
-      </w:r>
-      <w:proofErr w:type="spellStart"/>
-      <w:r>
-        <w:t>CloudApiPublic</w:t>
-      </w:r>
-      <w:proofErr w:type="spellEnd"/>
-      <w:r>
-        <w:t>\Static\</w:t>
-      </w:r>
-      <w:proofErr w:type="spellStart"/>
-      <w:r>
-        <w:t>CLDefinitions</w:t>
-      </w:r>
-      <w:proofErr w:type="spellEnd"/>
-      <w:r>
-        <w:t>: define STAGING_BACKEND.</w:t>
+        <w:t>Change the define in CLDefinitions from development cliff servers to the cloudstaging servers. (CloudApiPublic\Static\CLDefinitions: define STAGING_BACKEND.</w:t>
       </w:r>
     </w:p>
     <w:p>
@@ -146,76 +88,22 @@
     </w:p>
     <w:p>
       <w:r>
-        <w:t xml:space="preserve">Change the </w:t>
-      </w:r>
-      <w:proofErr w:type="spellStart"/>
-      <w:r>
-        <w:t>BadgeCom</w:t>
-      </w:r>
-      <w:proofErr w:type="spellEnd"/>
+        <w:t xml:space="preserve">Change the BadgeCom, </w:t>
+      </w:r>
+      <w:r>
+        <w:t>Sample-Live-Sync</w:t>
+      </w:r>
       <w:r>
         <w:t xml:space="preserve">, </w:t>
       </w:r>
       <w:r>
-        <w:t>Sample-Live-Sync</w:t>
-      </w:r>
-      <w:r>
-        <w:t xml:space="preserve">, </w:t>
-      </w:r>
-      <w:proofErr w:type="spellStart"/>
-      <w:r>
-        <w:t>CloudApiPublic</w:t>
-      </w:r>
-      <w:proofErr w:type="spellEnd"/>
-      <w:r>
-        <w:t xml:space="preserve"> and </w:t>
-      </w:r>
-      <w:proofErr w:type="spellStart"/>
-      <w:r>
-        <w:t>CloudSetupSdkSyncSample</w:t>
-      </w:r>
-      <w:proofErr w:type="spellEnd"/>
-      <w:r>
-        <w:t xml:space="preserve">, and </w:t>
-      </w:r>
-      <w:proofErr w:type="spellStart"/>
-      <w:r>
-        <w:t>CloudSetupSdkSyncSampleSupport</w:t>
-      </w:r>
-      <w:proofErr w:type="spellEnd"/>
-      <w:r>
-        <w:t xml:space="preserve"> Assembly and File Versions to the current release.  E.g., 0.1.2.0.  For </w:t>
-      </w:r>
-      <w:proofErr w:type="spellStart"/>
-      <w:r>
-        <w:t>CloudSetupSdkSyncSample</w:t>
-      </w:r>
-      <w:proofErr w:type="spellEnd"/>
-      <w:r>
-        <w:t>, click Project Assistant, and then Application Information.  Set the application version.</w:t>
-      </w:r>
-      <w:r>
-        <w:t xml:space="preserve">  For </w:t>
-      </w:r>
-      <w:proofErr w:type="spellStart"/>
-      <w:r>
-        <w:t>BadgeCom</w:t>
-      </w:r>
-      <w:proofErr w:type="spellEnd"/>
-      <w:r>
-        <w:t>, edit the Resources\</w:t>
-      </w:r>
-      <w:proofErr w:type="spellStart"/>
-      <w:r>
-        <w:t>BadgeCom.rc</w:t>
-      </w:r>
-      <w:proofErr w:type="spellEnd"/>
-      <w:r>
-        <w:t xml:space="preserve"> Version field.</w:t>
-      </w:r>
-    </w:p>
-    <w:p>
-      <w:proofErr w:type="spellStart"/>
+        <w:t>CloudApiPublic and CloudSetupSdkSyncSample, and CloudSetupSdkSyncSampleSupport Assembly and File Versions to the current release.  E.g., 0.1.2.0.  For CloudSetupSdkSyncSample, click Project Assistant, and then Application Information.  Set the application version.</w:t>
+      </w:r>
+      <w:r>
+        <w:t xml:space="preserve">  For BadgeCom, edit the Resources\BadgeCom.rc Version field.</w:t>
+      </w:r>
+    </w:p>
+    <w:p>
       <w:r>
         <w:rPr>
           <w:color w:val="FF0000"/>
@@ -232,62 +120,18 @@
           <w:t>BadgeCom</w:t>
         </w:r>
         <w:r>
-          <w:t>in</w:t>
-        </w:r>
-        <w:proofErr w:type="spellEnd"/>
-        <w:r>
-          <w:t xml:space="preserve"> project properties edit the pos</w:t>
+          <w:t>in project properties edit the pos</w:t>
         </w:r>
         <w:bookmarkStart w:id="1" w:name="_GoBack"/>
         <w:bookmarkEnd w:id="1"/>
         <w:r>
-          <w:t xml:space="preserve">t build event: change the </w:t>
-        </w:r>
-        <w:proofErr w:type="spellStart"/>
-        <w:r>
-          <w:t>tlbimp</w:t>
-        </w:r>
-        <w:proofErr w:type="spellEnd"/>
-        <w:r>
-          <w:t xml:space="preserve"> command’s parameters </w:t>
-        </w:r>
-        <w:proofErr w:type="spellStart"/>
-        <w:r>
-          <w:t>asmversion</w:t>
-        </w:r>
-        <w:proofErr w:type="spellEnd"/>
-        <w:r>
-          <w:t xml:space="preserve"> and product version to match (the non-rem command which does not do delay-signing).</w:t>
+          <w:t>t build event: change the tlbimp command’s parameters asmversion and product version to match (the non-rem command which does not do delay-signing).</w:t>
         </w:r>
       </w:ins>
     </w:p>
     <w:p>
       <w:r>
-        <w:t>Set the project for signing (</w:t>
-      </w:r>
-      <w:proofErr w:type="spellStart"/>
-      <w:r>
-        <w:t>CloudApiPublic</w:t>
-      </w:r>
-      <w:proofErr w:type="spellEnd"/>
-      <w:r>
-        <w:t xml:space="preserve">, </w:t>
-      </w:r>
-      <w:proofErr w:type="spellStart"/>
-      <w:r>
-        <w:t>CloudSetupSdkSyncSampleSupport</w:t>
-      </w:r>
-      <w:proofErr w:type="spellEnd"/>
-      <w:r>
-        <w:t xml:space="preserve">, </w:t>
-      </w:r>
-      <w:proofErr w:type="spellStart"/>
-      <w:r>
-        <w:t>CloudSetupSdkSyncSample</w:t>
-      </w:r>
-      <w:proofErr w:type="spellEnd"/>
-      <w:r>
-        <w:t>).</w:t>
+        <w:t>Set the project for signing (CloudApiPublic, CloudSetupSdkSyncSampleSupport, CloudSetupSdkSyncSample).</w:t>
       </w:r>
     </w:p>
     <w:p>
@@ -297,23 +141,7 @@
     </w:p>
     <w:p>
       <w:r>
-        <w:t>Push the release branch to remote. DO NOT CHECK-IN SIGNING FILES* TO GITHUB!!!!!! Including .</w:t>
-      </w:r>
-      <w:proofErr w:type="spellStart"/>
-      <w:r>
-        <w:t>pfx</w:t>
-      </w:r>
-      <w:proofErr w:type="spellEnd"/>
-      <w:r>
-        <w:t xml:space="preserve"> files copied to the projects where you changed the settings.  These should be ignored by </w:t>
-      </w:r>
-      <w:proofErr w:type="spellStart"/>
-      <w:r>
-        <w:t>gitignore</w:t>
-      </w:r>
-      <w:proofErr w:type="spellEnd"/>
-      <w:r>
-        <w:t>, but remove them anyway.</w:t>
+        <w:t>Push the release branch to remote. DO NOT CHECK-IN SIGNING FILES* TO GITHUB!!!!!! Including .pfx files copied to the projects where you changed the settings.  These should be ignored by gitignore, but remove them anyway.</w:t>
       </w:r>
     </w:p>
     <w:p>
@@ -334,15 +162,75 @@
       </w:r>
     </w:p>
     <w:p>
-      <w:r>
-        <w:t xml:space="preserve">Delete BadgeCOM.dll from 3rdParty\bin\release, and delete BadgeCOM.dll from </w:t>
-      </w:r>
-      <w:r>
-        <w:t>C:\Cloud\CloudSDK-Windows\CloudSdkSyncSample\bin\Release\amd64</w:t>
-      </w:r>
-      <w:r>
-        <w:t>.</w:t>
-      </w:r>
+      <w:pPr>
+        <w:pStyle w:val="NoSpacing"/>
+      </w:pPr>
+      <w:r>
+        <w:t xml:space="preserve">Delete BadgeCOM.dll from </w:t>
+      </w:r>
+      <w:r>
+        <w:t>the following locations:</w:t>
+      </w:r>
+    </w:p>
+    <w:p>
+      <w:pPr>
+        <w:pStyle w:val="NoSpacing"/>
+        <w:numPr>
+          <w:ilvl w:val="0"/>
+          <w:numId w:val="16"/>
+        </w:numPr>
+      </w:pPr>
+      <w:r>
+        <w:t>3rdParty\bin\release</w:t>
+      </w:r>
+    </w:p>
+    <w:p>
+      <w:pPr>
+        <w:pStyle w:val="NoSpacing"/>
+        <w:numPr>
+          <w:ilvl w:val="0"/>
+          <w:numId w:val="16"/>
+        </w:numPr>
+      </w:pPr>
+      <w:r>
+        <w:t>3rdParty\bin\release</w:t>
+      </w:r>
+      <w:r>
+        <w:t>64</w:t>
+      </w:r>
+    </w:p>
+    <w:p>
+      <w:pPr>
+        <w:pStyle w:val="NoSpacing"/>
+        <w:numPr>
+          <w:ilvl w:val="0"/>
+          <w:numId w:val="16"/>
+        </w:numPr>
+      </w:pPr>
+      <w:r>
+        <w:t>CloudSdkSyncSample\bin\Release\amd64</w:t>
+      </w:r>
+    </w:p>
+    <w:p>
+      <w:pPr>
+        <w:pStyle w:val="NoSpacing"/>
+        <w:numPr>
+          <w:ilvl w:val="0"/>
+          <w:numId w:val="16"/>
+        </w:numPr>
+      </w:pPr>
+      <w:r>
+        <w:t>Clou</w:t>
+      </w:r>
+      <w:r>
+        <w:t>dSdkSyncSample\bin\Release\x86</w:t>
+      </w:r>
+    </w:p>
+    <w:p>
+      <w:pPr>
+        <w:pStyle w:val="NoSpacing"/>
+        <w:ind w:left="720"/>
+      </w:pPr>
     </w:p>
     <w:p>
       <w:r>
@@ -351,15 +239,7 @@
     </w:p>
     <w:p>
       <w:r>
-        <w:t xml:space="preserve">In </w:t>
-      </w:r>
-      <w:proofErr w:type="spellStart"/>
-      <w:r>
-        <w:t>ReleaseSampleAppOnly</w:t>
-      </w:r>
-      <w:proofErr w:type="spellEnd"/>
-      <w:r>
-        <w:t xml:space="preserve"> solution configuration, clean solution.  Check that it succeeded.</w:t>
+        <w:t>In ReleaseSampleAppOnly solution configuration, clean solution.  Check that it succeeded.</w:t>
       </w:r>
     </w:p>
     <w:p>
@@ -374,41 +254,17 @@
     </w:p>
     <w:p>
       <w:r>
-        <w:t xml:space="preserve">Build </w:t>
-      </w:r>
-      <w:proofErr w:type="spellStart"/>
-      <w:r>
-        <w:t>BadgeCOM</w:t>
-      </w:r>
-      <w:proofErr w:type="spellEnd"/>
-      <w:r>
-        <w:t xml:space="preserve"> project, check for build success</w:t>
-      </w:r>
-    </w:p>
-    <w:p>
-      <w:r>
-        <w:t xml:space="preserve">Switch to </w:t>
-      </w:r>
-      <w:proofErr w:type="spellStart"/>
-      <w:r>
-        <w:t>ReleaseSampleAppOnly</w:t>
-      </w:r>
-      <w:proofErr w:type="spellEnd"/>
-      <w:r>
-        <w:t xml:space="preserve"> solution configuration</w:t>
-      </w:r>
-    </w:p>
-    <w:p>
-      <w:r>
-        <w:t xml:space="preserve">Build </w:t>
-      </w:r>
-      <w:proofErr w:type="spellStart"/>
-      <w:r>
-        <w:t>BadgeCOM</w:t>
-      </w:r>
-      <w:proofErr w:type="spellEnd"/>
-      <w:r>
-        <w:t xml:space="preserve"> project, check for build success</w:t>
+        <w:t>Build BadgeCOM project, check for build success</w:t>
+      </w:r>
+    </w:p>
+    <w:p>
+      <w:r>
+        <w:t>Switch to ReleaseSampleAppOnly solution configuration</w:t>
+      </w:r>
+    </w:p>
+    <w:p>
+      <w:r>
+        <w:t>Build BadgeCOM project, check for build success</w:t>
       </w:r>
     </w:p>
     <w:p>
@@ -423,15 +279,7 @@
     </w:p>
     <w:p>
       <w:r>
-        <w:t xml:space="preserve">Run these commands in command prompt (use copy/paste to copy </w:t>
-      </w:r>
-      <w:proofErr w:type="spellStart"/>
-      <w:r>
-        <w:t>copy</w:t>
-      </w:r>
-      <w:proofErr w:type="spellEnd"/>
-      <w:r>
-        <w:t xml:space="preserve"> the lines directly from below</w:t>
+        <w:t>Run these commands in command prompt (use copy/paste to copy copy the lines directly from below</w:t>
       </w:r>
       <w:r>
         <w:t>.  If copying commands from this document, check for a “blip” character at the start of the command in the command window.  Delete it if it appears.</w:t>
@@ -467,20 +315,18 @@
         </w:numPr>
       </w:pPr>
       <w:r>
-        <w:t>tlbimp.exe BadgeCOM.dll /</w:t>
-      </w:r>
-      <w:proofErr w:type="spellStart"/>
-      <w:r>
-        <w:t>delaysign</w:t>
-      </w:r>
-      <w:proofErr w:type="spellEnd"/>
-      <w:r>
-        <w:t xml:space="preserve"> /publickey:C:\CertBackup\CloudSigning\CloudPlatformCodeSigning.pub /out:BadgeCOMLib.dll</w:t>
+        <w:t>tlbimp.exe BadgeCOM.dll /delaysign /publickey:C:\CertBackup\CloudSigning\CloudPlatformCodeSigning.pub /out:BadgeCOMLib.dll</w:t>
+      </w:r>
+      <w:r>
+        <w:t xml:space="preserve"> </w:t>
       </w:r>
       <w:r>
         <w:t>/company:Cloud.com</w:t>
       </w:r>
       <w:r>
+        <w:t xml:space="preserve"> </w:t>
+      </w:r>
+      <w:r>
         <w:t>/copyright:</w:t>
       </w:r>
       <w:r>
@@ -494,6 +340,9 @@
       </w:r>
       <w:r>
         <w:t>"</w:t>
+      </w:r>
+      <w:r>
+        <w:t xml:space="preserve"> </w:t>
       </w:r>
       <w:r>
         <w:t>/asmversion:0.1.6.</w:t>
@@ -560,15 +409,7 @@
         </w:numPr>
       </w:pPr>
       <w:r>
-        <w:t>copy /Y BadgeCOMLib.dll ..\..\..\</w:t>
-      </w:r>
-      <w:proofErr w:type="spellStart"/>
-      <w:r>
-        <w:t>CloudSdkSyncSample</w:t>
-      </w:r>
-      <w:proofErr w:type="spellEnd"/>
-      <w:r>
-        <w:t>\bin\release\BadgeCOMLib.dll</w:t>
+        <w:t>copy /Y BadgeCOMLib.dll ..\..\..\CloudSdkSyncSample\bin\release\BadgeCOMLib.dll</w:t>
       </w:r>
     </w:p>
     <w:p>
@@ -580,15 +421,7 @@
         </w:numPr>
       </w:pPr>
       <w:r>
-        <w:t>copy /Y BadgeCOMLib.dll ..\..\..\</w:t>
-      </w:r>
-      <w:proofErr w:type="spellStart"/>
-      <w:r>
-        <w:t>CloudSdkSyncSample</w:t>
-      </w:r>
-      <w:proofErr w:type="spellEnd"/>
-      <w:r>
-        <w:t>\bin\debug\BadgeCOMLib.dll</w:t>
+        <w:t>copy /Y BadgeCOMLib.dll ..\..\..\CloudSdkSyncSample\bin\debug\BadgeCOMLib.dll</w:t>
       </w:r>
     </w:p>
     <w:p>
@@ -616,23 +449,7 @@
     </w:p>
     <w:p>
       <w:r>
-        <w:t xml:space="preserve">Open </w:t>
-      </w:r>
-      <w:proofErr w:type="spellStart"/>
-      <w:r>
-        <w:t>CloudApiPublic</w:t>
-      </w:r>
-      <w:proofErr w:type="spellEnd"/>
-      <w:r>
-        <w:t xml:space="preserve"> and change </w:t>
-      </w:r>
-      <w:proofErr w:type="spellStart"/>
-      <w:r>
-        <w:t>BadgeComLib</w:t>
-      </w:r>
-      <w:proofErr w:type="spellEnd"/>
-      <w:r>
-        <w:t xml:space="preserve"> Embed Interop Types property to false.</w:t>
+        <w:t>Open CloudApiPublic and change BadgeComLib Embed Interop Types property to false.</w:t>
       </w:r>
     </w:p>
     <w:p>
@@ -640,43 +457,11 @@
         <w:pStyle w:val="NoSpacing"/>
       </w:pPr>
       <w:r>
-        <w:t xml:space="preserve">Check the </w:t>
-      </w:r>
-      <w:proofErr w:type="spellStart"/>
-      <w:r>
-        <w:t>CloudApiPublic</w:t>
-      </w:r>
-      <w:proofErr w:type="spellEnd"/>
-      <w:r>
-        <w:t xml:space="preserve"> and Sample-Live-Sync references</w:t>
+        <w:t>Check the CloudApiPublic and Sample-Live-Sync references</w:t>
       </w:r>
       <w:ins w:id="8" w:author="mine" w:date="2013-03-07T07:06:00Z">
         <w:r>
-          <w:t>(</w:t>
-        </w:r>
-        <w:proofErr w:type="spellStart"/>
-        <w:r>
-          <w:t>CloudApiPublic</w:t>
-        </w:r>
-        <w:proofErr w:type="spellEnd"/>
-        <w:r>
-          <w:t xml:space="preserve"> should appear with no warning symbol for the </w:t>
-        </w:r>
-        <w:proofErr w:type="spellStart"/>
-        <w:r>
-          <w:t>BadgeCOMLib</w:t>
-        </w:r>
-        <w:proofErr w:type="spellEnd"/>
-        <w:r>
-          <w:t xml:space="preserve"> reference, but Sample-Live-Sync should actually have a warning symbol on the Cloud reference since its correct version requirement should be for the new version of </w:t>
-        </w:r>
-        <w:proofErr w:type="spellStart"/>
-        <w:r>
-          <w:t>CloudApiPublic</w:t>
-        </w:r>
-        <w:proofErr w:type="spellEnd"/>
-        <w:r>
-          <w:t xml:space="preserve"> which hasn’t been built yet)</w:t>
+          <w:t>(CloudApiPublic should appear with no warning symbol for the BadgeCOMLib reference, but Sample-Live-Sync should actually have a warning symbol on the Cloud reference since its correct version requirement should be for the new version of CloudApiPublic which hasn’t been built yet)</w:t>
         </w:r>
       </w:ins>
     </w:p>
@@ -713,15 +498,7 @@
         </w:numPr>
       </w:pPr>
       <w:r>
-        <w:t>If it asks you to remove the project from the InstallShield .</w:t>
-      </w:r>
-      <w:proofErr w:type="spellStart"/>
-      <w:r>
-        <w:t>isl</w:t>
-      </w:r>
-      <w:proofErr w:type="spellEnd"/>
-      <w:r>
-        <w:t xml:space="preserve"> file, always answer “NO”.</w:t>
+        <w:t>If it asks you to remove the project from the InstallShield .isl file, always answer “NO”.</w:t>
       </w:r>
     </w:p>
     <w:p>
@@ -756,125 +533,53 @@
     </w:p>
     <w:p>
       <w:r>
+        <w:t>Build CloudApiPublic project, check for build success</w:t>
+      </w:r>
+    </w:p>
+    <w:p>
+      <w:r>
+        <w:t xml:space="preserve">Obfuscate CloudApiPublic binary in CloudApiPublic\bin\Release and copy from CloudApiPublic\bin\Release\Obfuscated to CloudApiPublic\bin\Release, CloudSdkSyncSample\bin\Release, and CloudSdkSyncSample\bin\Debug </w:t>
+      </w:r>
+    </w:p>
+    <w:p>
+      <w:r>
+        <w:t>Build CloudSetupSdkSyncSampleSupport project, check for build success</w:t>
+      </w:r>
+      <w:r>
+        <w:t>.  Check html\index.htm.  Go through the classes and namespaces to make sure that no new internal classes or namespaces appear.</w:t>
+      </w:r>
+    </w:p>
+    <w:p>
+      <w:r>
+        <w:t>Switch to Debug solution configuration</w:t>
+      </w:r>
+    </w:p>
+    <w:p>
+      <w:r>
         <w:t xml:space="preserve">Build </w:t>
       </w:r>
-      <w:proofErr w:type="spellStart"/>
-      <w:r>
-        <w:t>CloudApiPublic</w:t>
-      </w:r>
-      <w:proofErr w:type="spellEnd"/>
+      <w:r>
+        <w:t>Sample-Live-Sync</w:t>
+      </w:r>
       <w:r>
         <w:t xml:space="preserve"> project, check for build success</w:t>
       </w:r>
     </w:p>
     <w:p>
       <w:r>
-        <w:t xml:space="preserve">Obfuscate </w:t>
-      </w:r>
-      <w:proofErr w:type="spellStart"/>
-      <w:r>
-        <w:t>CloudApiPublic</w:t>
-      </w:r>
-      <w:proofErr w:type="spellEnd"/>
-      <w:r>
-        <w:t xml:space="preserve"> binary in </w:t>
-      </w:r>
-      <w:proofErr w:type="spellStart"/>
-      <w:r>
-        <w:t>CloudApiPublic</w:t>
-      </w:r>
-      <w:proofErr w:type="spellEnd"/>
-      <w:r>
-        <w:t xml:space="preserve">\bin\Release and copy from </w:t>
-      </w:r>
-      <w:proofErr w:type="spellStart"/>
-      <w:r>
-        <w:t>CloudApiPublic</w:t>
-      </w:r>
-      <w:proofErr w:type="spellEnd"/>
-      <w:r>
-        <w:t xml:space="preserve">\bin\Release\Obfuscated to </w:t>
-      </w:r>
-      <w:proofErr w:type="spellStart"/>
-      <w:r>
-        <w:t>CloudApiPublic</w:t>
-      </w:r>
-      <w:proofErr w:type="spellEnd"/>
-      <w:r>
-        <w:t xml:space="preserve">\bin\Release, </w:t>
-      </w:r>
-      <w:proofErr w:type="spellStart"/>
-      <w:r>
-        <w:t>CloudSdkSyncSample</w:t>
-      </w:r>
-      <w:proofErr w:type="spellEnd"/>
-      <w:r>
-        <w:t xml:space="preserve">\bin\Release, and </w:t>
-      </w:r>
-      <w:proofErr w:type="spellStart"/>
-      <w:r>
-        <w:t>CloudSdkSyncSample</w:t>
-      </w:r>
-      <w:proofErr w:type="spellEnd"/>
-      <w:r>
-        <w:t xml:space="preserve">\bin\Debug </w:t>
+        <w:t>Switch to ReleaseSampleAppOnly solution configuration</w:t>
       </w:r>
     </w:p>
     <w:p>
       <w:r>
         <w:t xml:space="preserve">Build </w:t>
       </w:r>
-      <w:proofErr w:type="spellStart"/>
-      <w:r>
-        <w:t>CloudSetupSdkSyncSampleSupport</w:t>
-      </w:r>
-      <w:proofErr w:type="spellEnd"/>
+      <w:r>
+        <w:t>Sample-Live-Sync</w:t>
+      </w:r>
       <w:r>
         <w:t xml:space="preserve"> project, check for build success</w:t>
       </w:r>
-      <w:r>
-        <w:t>.  Check html\index.htm.  Go through the classes and namespaces to make sure that no new internal classes or namespaces appear.</w:t>
-      </w:r>
-    </w:p>
-    <w:p>
-      <w:r>
-        <w:t>Switch to Debug solution configuration</w:t>
-      </w:r>
-    </w:p>
-    <w:p>
-      <w:r>
-        <w:t xml:space="preserve">Build </w:t>
-      </w:r>
-      <w:r>
-        <w:t>Sample-Live-Sync</w:t>
-      </w:r>
-      <w:r>
-        <w:t xml:space="preserve"> project, check for build success</w:t>
-      </w:r>
-    </w:p>
-    <w:p>
-      <w:r>
-        <w:t xml:space="preserve">Switch to </w:t>
-      </w:r>
-      <w:proofErr w:type="spellStart"/>
-      <w:r>
-        <w:t>ReleaseSampleAppOnly</w:t>
-      </w:r>
-      <w:proofErr w:type="spellEnd"/>
-      <w:r>
-        <w:t xml:space="preserve"> solution configuration</w:t>
-      </w:r>
-    </w:p>
-    <w:p>
-      <w:r>
-        <w:t xml:space="preserve">Build </w:t>
-      </w:r>
-      <w:r>
-        <w:t>Sample-Live-Sync</w:t>
-      </w:r>
-      <w:r>
-        <w:t xml:space="preserve"> project, check for build success</w:t>
-      </w:r>
     </w:p>
     <w:p>
       <w:r>
@@ -889,15 +594,7 @@
     </w:p>
     <w:p>
       <w:r>
-        <w:t xml:space="preserve">Build </w:t>
-      </w:r>
-      <w:proofErr w:type="spellStart"/>
-      <w:r>
-        <w:t>CloudSetupSdkSyncSample</w:t>
-      </w:r>
-      <w:proofErr w:type="spellEnd"/>
-      <w:r>
-        <w:t xml:space="preserve"> setup project, check for build success</w:t>
+        <w:t>Build CloudSetupSdkSyncSample setup project, check for build success</w:t>
       </w:r>
     </w:p>
     <w:p>
@@ -907,15 +604,7 @@
     </w:p>
     <w:p>
       <w:r>
-        <w:t xml:space="preserve">Resource hack the copied CloudSdkSetup.exe to change the </w:t>
-      </w:r>
-      <w:proofErr w:type="spellStart"/>
-      <w:r>
-        <w:t>OriginalFilename</w:t>
-      </w:r>
-      <w:proofErr w:type="spellEnd"/>
-      <w:r>
-        <w:t xml:space="preserve"> field to an empty string in Version Info -&gt; 1 -&gt; 1033 and compile the script; then change the Icon Group -&gt; 100 -&gt; 0 by replacing resource with ~\Artwork\cloudForInstallShield.ico</w:t>
+        <w:t>Resource hack the copied CloudSdkSetup.exe to change the OriginalFilename field to an empty string in Version Info -&gt; 1 -&gt; 1033 and compile the script; then change the Icon Group -&gt; 100 -&gt; 0 by replacing resource with ~\Artwork\cloudForInstallShield.ico</w:t>
       </w:r>
     </w:p>
     <w:p>
@@ -941,13 +630,8 @@
           <w:numId w:val="7"/>
         </w:numPr>
       </w:pPr>
-      <w:proofErr w:type="spellStart"/>
-      <w:r>
-        <w:t>signtool</w:t>
-      </w:r>
-      <w:proofErr w:type="spellEnd"/>
-      <w:r>
-        <w:t xml:space="preserve"> remove /c CloudSdkSetup.exe</w:t>
+      <w:r>
+        <w:t>signtool remove /c CloudSdkSetup.exe</w:t>
       </w:r>
     </w:p>
     <w:p>
@@ -958,47 +642,18 @@
           <w:numId w:val="7"/>
         </w:numPr>
       </w:pPr>
-      <w:proofErr w:type="spellStart"/>
-      <w:r>
-        <w:t>signtool</w:t>
-      </w:r>
-      <w:proofErr w:type="spellEnd"/>
-      <w:r>
-        <w:t xml:space="preserve"> sign /f C:\CertBackup\CloudSigning\CloudPlatformCodeSigning.pfx /p &lt;password&gt; CloudSdkSetup.exe</w:t>
-      </w:r>
-    </w:p>
-    <w:p>
-      <w:r>
-        <w:t>Zip CloudSdkSetup.exe into a zip file with the naming convention CloudSDK-v0.1.2&gt;.zip where the “0.1.2” is the “</w:t>
-      </w:r>
-      <w:proofErr w:type="spellStart"/>
-      <w:r>
-        <w:t>version.release.build</w:t>
-      </w:r>
-      <w:proofErr w:type="spellEnd"/>
-      <w:r>
-        <w:t>”.  The build should be incremented at each release.  The others are incremented by management decision.</w:t>
-      </w:r>
-    </w:p>
-    <w:p>
-      <w:r>
-        <w:t>The zip file is the completed release.  Copy the file to c:\Source\Projects\ArchivedCloudSdkReleases on the build machine.  Then use search in win-client (or an automated tool) to gather the current .</w:t>
-      </w:r>
-      <w:proofErr w:type="spellStart"/>
-      <w:r>
-        <w:t>pdb</w:t>
-      </w:r>
-      <w:proofErr w:type="spellEnd"/>
-      <w:r>
-        <w:t xml:space="preserve"> files and move them into the </w:t>
-      </w:r>
-      <w:proofErr w:type="spellStart"/>
-      <w:r>
-        <w:t>ArchivedCloudSdkReleases</w:t>
-      </w:r>
-      <w:proofErr w:type="spellEnd"/>
-      <w:r>
-        <w:t xml:space="preserve"> as well.</w:t>
+      <w:r>
+        <w:t>signtool sign /f C:\CertBackup\CloudSigning\CloudPlatformCodeSigning.pfx /p &lt;password&gt; CloudSdkSetup.exe</w:t>
+      </w:r>
+    </w:p>
+    <w:p>
+      <w:r>
+        <w:t>Zip CloudSdkSetup.exe into a zip file with the naming convention CloudSDK-v0.1.2&gt;.zip where the “0.1.2” is the “version.release.build”.  The build should be incremented at each release.  The others are incremented by management decision.</w:t>
+      </w:r>
+    </w:p>
+    <w:p>
+      <w:r>
+        <w:t>The zip file is the completed release.  Copy the file to c:\Source\Projects\ArchivedCloudSdkReleases on the build machine.  Then use search in win-client (or an automated tool) to gather the current .pdb files and move them into the ArchivedCloudSdkReleases as well.</w:t>
       </w:r>
       <w:r>
         <w:t xml:space="preserve">  This should be on a network drive which is routinely backed up.</w:t>
@@ -1006,28 +661,17 @@
     </w:p>
     <w:p>
       <w:r>
+        <w:t>Delete the *.pfx files.  "Rebuild" (OK in this case) the ZDeleteLicenseFilesOnly project.</w:t>
+      </w:r>
+    </w:p>
+    <w:p>
+      <w:r>
         <w:t>Close the Visual Studio win-client solution.</w:t>
       </w:r>
     </w:p>
     <w:p>
       <w:r>
-        <w:t>Push the release branch to remote. DO NOT CHECK-IN SIGNING FILES* TO GITHUB!!!!!! Including .</w:t>
-      </w:r>
-      <w:proofErr w:type="spellStart"/>
-      <w:r>
-        <w:t>pfx</w:t>
-      </w:r>
-      <w:proofErr w:type="spellEnd"/>
-      <w:r>
-        <w:t xml:space="preserve"> files copied to the projects where you changed the settings.  These should be ignored by </w:t>
-      </w:r>
-      <w:proofErr w:type="spellStart"/>
-      <w:r>
-        <w:t>gitignore</w:t>
-      </w:r>
-      <w:proofErr w:type="spellEnd"/>
-      <w:r>
-        <w:t>, but remove them anyway.</w:t>
+        <w:t>Push the release branch to remote. DO NOT CHECK-IN SIGNING FILES* TO GITHUB!!!!!! Including .pfx files copied to the projects where you changed the settings.  These should be ignored by gitignore, but remove them anyway.</w:t>
       </w:r>
     </w:p>
     <w:p>
@@ -1108,19 +752,11 @@
           <w:rFonts w:eastAsia="Times New Roman" w:cs="Courier New"/>
         </w:rPr>
       </w:pPr>
-      <w:proofErr w:type="spellStart"/>
       <w:r>
         <w:rPr>
           <w:rFonts w:eastAsia="Times New Roman" w:cs="Courier New"/>
         </w:rPr>
-        <w:t>git</w:t>
-      </w:r>
-      <w:proofErr w:type="spellEnd"/>
-      <w:r>
-        <w:rPr>
-          <w:rFonts w:eastAsia="Times New Roman" w:cs="Courier New"/>
-        </w:rPr>
-        <w:t xml:space="preserve"> tag -d 12345</w:t>
+        <w:t>git tag -d 12345</w:t>
       </w:r>
     </w:p>
     <w:p>
@@ -1153,19 +789,11 @@
           <w:rFonts w:eastAsia="Times New Roman" w:cs="Courier New"/>
         </w:rPr>
       </w:pPr>
-      <w:proofErr w:type="spellStart"/>
       <w:r>
         <w:rPr>
           <w:rFonts w:eastAsia="Times New Roman" w:cs="Courier New"/>
         </w:rPr>
-        <w:t>git</w:t>
-      </w:r>
-      <w:proofErr w:type="spellEnd"/>
-      <w:r>
-        <w:rPr>
-          <w:rFonts w:eastAsia="Times New Roman" w:cs="Courier New"/>
-        </w:rPr>
-        <w:t xml:space="preserve"> push origin :refs/tags/12345</w:t>
+        <w:t>git push origin :refs/tags/12345</w:t>
       </w:r>
     </w:p>
     <w:p>
@@ -1235,19 +863,11 @@
           <w:rFonts w:eastAsia="Times New Roman" w:cs="Courier New"/>
         </w:rPr>
       </w:pPr>
-      <w:proofErr w:type="spellStart"/>
       <w:r>
         <w:rPr>
           <w:rFonts w:eastAsia="Times New Roman" w:cs="Courier New"/>
         </w:rPr>
-        <w:t>git</w:t>
-      </w:r>
-      <w:proofErr w:type="spellEnd"/>
-      <w:r>
-        <w:rPr>
-          <w:rFonts w:eastAsia="Times New Roman" w:cs="Courier New"/>
-        </w:rPr>
-        <w:t xml:space="preserve"> tag 12345</w:t>
+        <w:t>git tag 12345</w:t>
       </w:r>
     </w:p>
     <w:p>
@@ -1280,19 +900,11 @@
           <w:rFonts w:eastAsia="Times New Roman" w:cs="Courier New"/>
         </w:rPr>
       </w:pPr>
-      <w:proofErr w:type="spellStart"/>
       <w:r>
         <w:rPr>
           <w:rFonts w:eastAsia="Times New Roman" w:cs="Courier New"/>
         </w:rPr>
-        <w:t>git</w:t>
-      </w:r>
-      <w:proofErr w:type="spellEnd"/>
-      <w:r>
-        <w:rPr>
-          <w:rFonts w:eastAsia="Times New Roman" w:cs="Courier New"/>
-        </w:rPr>
-        <w:t xml:space="preserve"> push –tags</w:t>
+        <w:t>git push –tags</w:t>
       </w:r>
     </w:p>
     <w:p>
@@ -1323,31 +935,7 @@
     </w:p>
     <w:p>
       <w:r>
-        <w:t>Delete the .</w:t>
-      </w:r>
-      <w:proofErr w:type="spellStart"/>
-      <w:r>
-        <w:t>pfx</w:t>
-      </w:r>
-      <w:proofErr w:type="spellEnd"/>
-      <w:r>
-        <w:t xml:space="preserve"> files copied to the </w:t>
-      </w:r>
-      <w:proofErr w:type="spellStart"/>
-      <w:r>
-        <w:t>CloudApiPublic</w:t>
-      </w:r>
-      <w:proofErr w:type="spellEnd"/>
-      <w:r>
-        <w:t xml:space="preserve"> and </w:t>
-      </w:r>
-      <w:proofErr w:type="spellStart"/>
-      <w:r>
-        <w:t>CloudSetupSdkSyuncSampleSupport</w:t>
-      </w:r>
-      <w:proofErr w:type="spellEnd"/>
-      <w:r>
-        <w:t xml:space="preserve"> projects where you changed the settings.</w:t>
+        <w:t>Delete the .pfx files copied to the CloudApiPublic and CloudSetupSdkSyuncSampleSupport projects where you changed the settings.</w:t>
       </w:r>
     </w:p>
     <w:p>
@@ -1361,7 +949,6 @@
       <w:r>
         <w:t>To do this: “Rebuild” the project “</w:t>
       </w:r>
-      <w:proofErr w:type="spellStart"/>
       <w:ins w:id="9" w:author="Robert Stevens" w:date="2013-03-07T07:06:00Z">
         <w:r>
           <w:t>Z</w:t>
@@ -1383,7 +970,6 @@
           <w:t>DeleteLicenseFilesOnly</w:t>
         </w:r>
       </w:ins>
-      <w:proofErr w:type="spellEnd"/>
       <w:r>
         <w:t>”.</w:t>
       </w:r>
@@ -1402,13 +988,8 @@
         </w:numPr>
         <w:spacing w:after="0" w:line="240" w:lineRule="auto"/>
       </w:pPr>
-      <w:proofErr w:type="spellStart"/>
-      <w:r>
-        <w:t>git</w:t>
-      </w:r>
-      <w:proofErr w:type="spellEnd"/>
-      <w:r>
-        <w:t xml:space="preserve"> checkout master</w:t>
+      <w:r>
+        <w:t>git checkout master</w:t>
       </w:r>
     </w:p>
     <w:p>
@@ -1420,13 +1001,8 @@
         </w:numPr>
         <w:spacing w:after="0" w:line="240" w:lineRule="auto"/>
       </w:pPr>
-      <w:proofErr w:type="spellStart"/>
-      <w:r>
-        <w:t>git</w:t>
-      </w:r>
-      <w:proofErr w:type="spellEnd"/>
-      <w:r>
-        <w:t xml:space="preserve"> merge --no-commit --no</w:t>
+      <w:r>
+        <w:t>git merge --no-commit --no</w:t>
       </w:r>
       <w:r>
         <w:t>-ff   Release0.1.5</w:t>
@@ -1464,13 +1040,8 @@
           <w:szCs w:val="20"/>
         </w:rPr>
       </w:pPr>
-      <w:proofErr w:type="spellStart"/>
-      <w:r>
-        <w:t>git</w:t>
-      </w:r>
-      <w:proofErr w:type="spellEnd"/>
-      <w:r>
-        <w:t xml:space="preserve"> push</w:t>
+      <w:r>
+        <w:t>git push</w:t>
       </w:r>
     </w:p>
     <w:p/>
@@ -1671,6 +1242,119 @@
     </w:lvl>
   </w:abstractNum>
   <w:abstractNum w:abstractNumId="1">
+    <w:nsid w:val="12946361"/>
+    <w:multiLevelType w:val="hybridMultilevel"/>
+    <w:tmpl w:val="98C2BEA4"/>
+    <w:lvl w:ilvl="0" w:tplc="04090001">
+      <w:start w:val="1"/>
+      <w:numFmt w:val="bullet"/>
+      <w:lvlText w:val=""/>
+      <w:lvlJc w:val="left"/>
+      <w:pPr>
+        <w:ind w:left="720" w:hanging="360"/>
+      </w:pPr>
+      <w:rPr>
+        <w:rFonts w:ascii="Symbol" w:hAnsi="Symbol" w:hint="default"/>
+      </w:rPr>
+    </w:lvl>
+    <w:lvl w:ilvl="1" w:tplc="04090003" w:tentative="1">
+      <w:start w:val="1"/>
+      <w:numFmt w:val="bullet"/>
+      <w:lvlText w:val="o"/>
+      <w:lvlJc w:val="left"/>
+      <w:pPr>
+        <w:ind w:left="1440" w:hanging="360"/>
+      </w:pPr>
+      <w:rPr>
+        <w:rFonts w:ascii="Courier New" w:hAnsi="Courier New" w:cs="Courier New" w:hint="default"/>
+      </w:rPr>
+    </w:lvl>
+    <w:lvl w:ilvl="2" w:tplc="04090005" w:tentative="1">
+      <w:start w:val="1"/>
+      <w:numFmt w:val="bullet"/>
+      <w:lvlText w:val=""/>
+      <w:lvlJc w:val="left"/>
+      <w:pPr>
+        <w:ind w:left="2160" w:hanging="360"/>
+      </w:pPr>
+      <w:rPr>
+        <w:rFonts w:ascii="Wingdings" w:hAnsi="Wingdings" w:hint="default"/>
+      </w:rPr>
+    </w:lvl>
+    <w:lvl w:ilvl="3" w:tplc="04090001" w:tentative="1">
+      <w:start w:val="1"/>
+      <w:numFmt w:val="bullet"/>
+      <w:lvlText w:val=""/>
+      <w:lvlJc w:val="left"/>
+      <w:pPr>
+        <w:ind w:left="2880" w:hanging="360"/>
+      </w:pPr>
+      <w:rPr>
+        <w:rFonts w:ascii="Symbol" w:hAnsi="Symbol" w:hint="default"/>
+      </w:rPr>
+    </w:lvl>
+    <w:lvl w:ilvl="4" w:tplc="04090003" w:tentative="1">
+      <w:start w:val="1"/>
+      <w:numFmt w:val="bullet"/>
+      <w:lvlText w:val="o"/>
+      <w:lvlJc w:val="left"/>
+      <w:pPr>
+        <w:ind w:left="3600" w:hanging="360"/>
+      </w:pPr>
+      <w:rPr>
+        <w:rFonts w:ascii="Courier New" w:hAnsi="Courier New" w:cs="Courier New" w:hint="default"/>
+      </w:rPr>
+    </w:lvl>
+    <w:lvl w:ilvl="5" w:tplc="04090005" w:tentative="1">
+      <w:start w:val="1"/>
+      <w:numFmt w:val="bullet"/>
+      <w:lvlText w:val=""/>
+      <w:lvlJc w:val="left"/>
+      <w:pPr>
+        <w:ind w:left="4320" w:hanging="360"/>
+      </w:pPr>
+      <w:rPr>
+        <w:rFonts w:ascii="Wingdings" w:hAnsi="Wingdings" w:hint="default"/>
+      </w:rPr>
+    </w:lvl>
+    <w:lvl w:ilvl="6" w:tplc="04090001" w:tentative="1">
+      <w:start w:val="1"/>
+      <w:numFmt w:val="bullet"/>
+      <w:lvlText w:val=""/>
+      <w:lvlJc w:val="left"/>
+      <w:pPr>
+        <w:ind w:left="5040" w:hanging="360"/>
+      </w:pPr>
+      <w:rPr>
+        <w:rFonts w:ascii="Symbol" w:hAnsi="Symbol" w:hint="default"/>
+      </w:rPr>
+    </w:lvl>
+    <w:lvl w:ilvl="7" w:tplc="04090003" w:tentative="1">
+      <w:start w:val="1"/>
+      <w:numFmt w:val="bullet"/>
+      <w:lvlText w:val="o"/>
+      <w:lvlJc w:val="left"/>
+      <w:pPr>
+        <w:ind w:left="5760" w:hanging="360"/>
+      </w:pPr>
+      <w:rPr>
+        <w:rFonts w:ascii="Courier New" w:hAnsi="Courier New" w:cs="Courier New" w:hint="default"/>
+      </w:rPr>
+    </w:lvl>
+    <w:lvl w:ilvl="8" w:tplc="04090005" w:tentative="1">
+      <w:start w:val="1"/>
+      <w:numFmt w:val="bullet"/>
+      <w:lvlText w:val=""/>
+      <w:lvlJc w:val="left"/>
+      <w:pPr>
+        <w:ind w:left="6480" w:hanging="360"/>
+      </w:pPr>
+      <w:rPr>
+        <w:rFonts w:ascii="Wingdings" w:hAnsi="Wingdings" w:hint="default"/>
+      </w:rPr>
+    </w:lvl>
+  </w:abstractNum>
+  <w:abstractNum w:abstractNumId="2">
     <w:nsid w:val="260E0E91"/>
     <w:multiLevelType w:val="hybridMultilevel"/>
     <w:tmpl w:val="E2A20994"/>
@@ -1783,7 +1467,7 @@
       </w:rPr>
     </w:lvl>
   </w:abstractNum>
-  <w:abstractNum w:abstractNumId="2">
+  <w:abstractNum w:abstractNumId="3">
     <w:nsid w:val="441A5A9A"/>
     <w:multiLevelType w:val="hybridMultilevel"/>
     <w:tmpl w:val="1E7283E2"/>
@@ -1896,7 +1580,7 @@
       </w:rPr>
     </w:lvl>
   </w:abstractNum>
-  <w:abstractNum w:abstractNumId="3">
+  <w:abstractNum w:abstractNumId="4">
     <w:nsid w:val="46B71D73"/>
     <w:multiLevelType w:val="hybridMultilevel"/>
     <w:tmpl w:val="180A7B6C"/>
@@ -2009,7 +1693,7 @@
       </w:rPr>
     </w:lvl>
   </w:abstractNum>
-  <w:abstractNum w:abstractNumId="4">
+  <w:abstractNum w:abstractNumId="5">
     <w:nsid w:val="4D1147D9"/>
     <w:multiLevelType w:val="hybridMultilevel"/>
     <w:tmpl w:val="DE14481C"/>
@@ -2121,7 +1805,7 @@
       </w:rPr>
     </w:lvl>
   </w:abstractNum>
-  <w:abstractNum w:abstractNumId="5">
+  <w:abstractNum w:abstractNumId="6">
     <w:nsid w:val="4FD265A2"/>
     <w:multiLevelType w:val="hybridMultilevel"/>
     <w:tmpl w:val="93EEAC36"/>
@@ -2234,7 +1918,7 @@
       </w:rPr>
     </w:lvl>
   </w:abstractNum>
-  <w:abstractNum w:abstractNumId="6">
+  <w:abstractNum w:abstractNumId="7">
     <w:nsid w:val="50A80F9E"/>
     <w:multiLevelType w:val="hybridMultilevel"/>
     <w:tmpl w:val="828E2130"/>
@@ -2347,7 +2031,7 @@
       </w:rPr>
     </w:lvl>
   </w:abstractNum>
-  <w:abstractNum w:abstractNumId="7">
+  <w:abstractNum w:abstractNumId="8">
     <w:nsid w:val="547850E0"/>
     <w:multiLevelType w:val="hybridMultilevel"/>
     <w:tmpl w:val="ED2C340A"/>
@@ -2460,7 +2144,7 @@
       </w:rPr>
     </w:lvl>
   </w:abstractNum>
-  <w:abstractNum w:abstractNumId="8">
+  <w:abstractNum w:abstractNumId="9">
     <w:nsid w:val="70733634"/>
     <w:multiLevelType w:val="hybridMultilevel"/>
     <w:tmpl w:val="51545D3E"/>
@@ -2573,7 +2257,7 @@
       </w:rPr>
     </w:lvl>
   </w:abstractNum>
-  <w:abstractNum w:abstractNumId="9">
+  <w:abstractNum w:abstractNumId="10">
     <w:nsid w:val="7E1E1B0F"/>
     <w:multiLevelType w:val="hybridMultilevel"/>
     <w:tmpl w:val="ACC20E14"/>
@@ -2687,48 +2371,51 @@
     </w:lvl>
   </w:abstractNum>
   <w:num w:numId="1">
-    <w:abstractNumId w:val="6"/>
+    <w:abstractNumId w:val="7"/>
   </w:num>
   <w:num w:numId="2">
-    <w:abstractNumId w:val="8"/>
+    <w:abstractNumId w:val="9"/>
   </w:num>
   <w:num w:numId="3">
-    <w:abstractNumId w:val="3"/>
+    <w:abstractNumId w:val="4"/>
   </w:num>
   <w:num w:numId="4">
     <w:abstractNumId w:val="0"/>
   </w:num>
   <w:num w:numId="5">
-    <w:abstractNumId w:val="4"/>
+    <w:abstractNumId w:val="5"/>
   </w:num>
   <w:num w:numId="6">
-    <w:abstractNumId w:val="6"/>
+    <w:abstractNumId w:val="7"/>
   </w:num>
   <w:num w:numId="7">
-    <w:abstractNumId w:val="8"/>
+    <w:abstractNumId w:val="9"/>
   </w:num>
   <w:num w:numId="8">
-    <w:abstractNumId w:val="4"/>
+    <w:abstractNumId w:val="5"/>
   </w:num>
   <w:num w:numId="9">
     <w:abstractNumId w:val="0"/>
   </w:num>
   <w:num w:numId="10">
+    <w:abstractNumId w:val="4"/>
+  </w:num>
+  <w:num w:numId="11">
     <w:abstractNumId w:val="3"/>
   </w:num>
-  <w:num w:numId="11">
+  <w:num w:numId="12">
+    <w:abstractNumId w:val="6"/>
+  </w:num>
+  <w:num w:numId="13">
+    <w:abstractNumId w:val="8"/>
+  </w:num>
+  <w:num w:numId="14">
+    <w:abstractNumId w:val="10"/>
+  </w:num>
+  <w:num w:numId="15">
     <w:abstractNumId w:val="2"/>
   </w:num>
-  <w:num w:numId="12">
-    <w:abstractNumId w:val="5"/>
-  </w:num>
-  <w:num w:numId="13">
-    <w:abstractNumId w:val="7"/>
-  </w:num>
-  <w:num w:numId="14">
-    <w:abstractNumId w:val="9"/>
-  </w:num>
-  <w:num w:numId="15">
+  <w:num w:numId="16">
     <w:abstractNumId w:val="1"/>
   </w:num>
 </w:numbering>
@@ -3654,7 +3341,7 @@
 </file>
 
 <file path=customXml/itemProps1.xml><?xml version="1.0" encoding="utf-8"?>
-<ds:datastoreItem xmlns:ds="http://schemas.openxmlformats.org/officeDocument/2006/customXml" ds:itemID="{37E1C65B-8875-4366-AB21-39EBD08B81C9}">
+<ds:datastoreItem xmlns:ds="http://schemas.openxmlformats.org/officeDocument/2006/customXml" ds:itemID="{D65619BE-EEB6-4118-8880-30FF102D5F55}">
   <ds:schemaRefs>
     <ds:schemaRef ds:uri="http://schemas.openxmlformats.org/officeDocument/2006/bibliography"/>
   </ds:schemaRefs>
@@ -3662,6 +3349,22 @@
 </file>
 
 <file path=customXml/itemProps2.xml><?xml version="1.0" encoding="utf-8"?>
+<ds:datastoreItem xmlns:ds="http://schemas.openxmlformats.org/officeDocument/2006/customXml" ds:itemID="{1B198FA6-FF75-4A39-A6E3-1CF6B8C16EB4}">
+  <ds:schemaRefs>
+    <ds:schemaRef ds:uri="http://schemas.openxmlformats.org/officeDocument/2006/bibliography"/>
+  </ds:schemaRefs>
+</ds:datastoreItem>
+</file>
+
+<file path=customXml/itemProps3.xml><?xml version="1.0" encoding="utf-8"?>
+<ds:datastoreItem xmlns:ds="http://schemas.openxmlformats.org/officeDocument/2006/customXml" ds:itemID="{E3627C31-F4B3-4817-9784-283F7205A7B3}">
+  <ds:schemaRefs>
+    <ds:schemaRef ds:uri="http://schemas.openxmlformats.org/officeDocument/2006/bibliography"/>
+  </ds:schemaRefs>
+</ds:datastoreItem>
+</file>
+
+<file path=customXml/itemProps4.xml><?xml version="1.0" encoding="utf-8"?>
 <ds:datastoreItem xmlns:ds="http://schemas.openxmlformats.org/officeDocument/2006/customXml" ds:itemID="{09A52837-5A1D-4EA8-9324-E7CB16DA3E24}">
   <ds:schemaRefs>
     <ds:schemaRef ds:uri="http://schemas.openxmlformats.org/officeDocument/2006/bibliography"/>
@@ -3669,24 +3372,8 @@
 </ds:datastoreItem>
 </file>
 
-<file path=customXml/itemProps3.xml><?xml version="1.0" encoding="utf-8"?>
-<ds:datastoreItem xmlns:ds="http://schemas.openxmlformats.org/officeDocument/2006/customXml" ds:itemID="{1B198FA6-FF75-4A39-A6E3-1CF6B8C16EB4}">
-  <ds:schemaRefs>
-    <ds:schemaRef ds:uri="http://schemas.openxmlformats.org/officeDocument/2006/bibliography"/>
-  </ds:schemaRefs>
-</ds:datastoreItem>
-</file>
-
-<file path=customXml/itemProps4.xml><?xml version="1.0" encoding="utf-8"?>
-<ds:datastoreItem xmlns:ds="http://schemas.openxmlformats.org/officeDocument/2006/customXml" ds:itemID="{5DF3C92E-D8D1-4EF1-8D4D-97095862762D}">
-  <ds:schemaRefs>
-    <ds:schemaRef ds:uri="http://schemas.openxmlformats.org/officeDocument/2006/bibliography"/>
-  </ds:schemaRefs>
-</ds:datastoreItem>
-</file>
-
 <file path=customXml/itemProps5.xml><?xml version="1.0" encoding="utf-8"?>
-<ds:datastoreItem xmlns:ds="http://schemas.openxmlformats.org/officeDocument/2006/customXml" ds:itemID="{A1CFABCC-EAD7-45C2-829D-0F5261DB27C0}">
+<ds:datastoreItem xmlns:ds="http://schemas.openxmlformats.org/officeDocument/2006/customXml" ds:itemID="{37E1C65B-8875-4366-AB21-39EBD08B81C9}">
   <ds:schemaRefs>
     <ds:schemaRef ds:uri="http://schemas.openxmlformats.org/officeDocument/2006/bibliography"/>
   </ds:schemaRefs>
@@ -3702,7 +3389,7 @@
 </file>
 
 <file path=customXml/itemProps7.xml><?xml version="1.0" encoding="utf-8"?>
-<ds:datastoreItem xmlns:ds="http://schemas.openxmlformats.org/officeDocument/2006/customXml" ds:itemID="{E3627C31-F4B3-4817-9784-283F7205A7B3}">
+<ds:datastoreItem xmlns:ds="http://schemas.openxmlformats.org/officeDocument/2006/customXml" ds:itemID="{A1CFABCC-EAD7-45C2-829D-0F5261DB27C0}">
   <ds:schemaRefs>
     <ds:schemaRef ds:uri="http://schemas.openxmlformats.org/officeDocument/2006/bibliography"/>
   </ds:schemaRefs>
@@ -3710,7 +3397,7 @@
 </file>
 
 <file path=customXml/itemProps8.xml><?xml version="1.0" encoding="utf-8"?>
-<ds:datastoreItem xmlns:ds="http://schemas.openxmlformats.org/officeDocument/2006/customXml" ds:itemID="{D65619BE-EEB6-4118-8880-30FF102D5F55}">
+<ds:datastoreItem xmlns:ds="http://schemas.openxmlformats.org/officeDocument/2006/customXml" ds:itemID="{5DF3C92E-D8D1-4EF1-8D4D-97095862762D}">
   <ds:schemaRefs>
     <ds:schemaRef ds:uri="http://schemas.openxmlformats.org/officeDocument/2006/bibliography"/>
   </ds:schemaRefs>

</xml_diff>

<commit_message>
1) Changed CloudApiPublic's BadgeComLib referece version for release.
2) Changed SampleLiveSync's Cloud reference version for release.
3) Updated the release procedure document.
</commit_message>
<xml_diff>
--- a/Preparing for a staging release.docx
+++ b/Preparing for a staging release.docx
@@ -34,14 +34,35 @@
           <w:numId w:val="13"/>
         </w:numPr>
       </w:pPr>
+      <w:proofErr w:type="spellStart"/>
       <w:r>
         <w:t>git</w:t>
       </w:r>
       <w:r>
-        <w:t>checkout –b 20130218A0Release0_1_</w:t>
-      </w:r>
-      <w:r>
-        <w:t>6  (if that doesn’t work, do git branch, git checkout).</w:t>
+        <w:t>checkout</w:t>
+      </w:r>
+      <w:proofErr w:type="spellEnd"/>
+      <w:r>
+        <w:t xml:space="preserve"> –b 20130218A0Release0_1_</w:t>
+      </w:r>
+      <w:r>
+        <w:t xml:space="preserve">6  (if that doesn’t work, do </w:t>
+      </w:r>
+      <w:proofErr w:type="spellStart"/>
+      <w:r>
+        <w:t>git</w:t>
+      </w:r>
+      <w:proofErr w:type="spellEnd"/>
+      <w:r>
+        <w:t xml:space="preserve"> branch, </w:t>
+      </w:r>
+      <w:proofErr w:type="spellStart"/>
+      <w:r>
+        <w:t>git</w:t>
+      </w:r>
+      <w:proofErr w:type="spellEnd"/>
+      <w:r>
+        <w:t xml:space="preserve"> checkout).</w:t>
       </w:r>
     </w:p>
     <w:p>
@@ -52,8 +73,13 @@
           <w:numId w:val="13"/>
         </w:numPr>
       </w:pPr>
-      <w:r>
-        <w:t>git push --set-upstream origin 20130304A0Release0_1_6</w:t>
+      <w:proofErr w:type="spellStart"/>
+      <w:r>
+        <w:t>git</w:t>
+      </w:r>
+      <w:proofErr w:type="spellEnd"/>
+      <w:r>
+        <w:t xml:space="preserve"> push --set-upstream origin 20130304A0Release0_1_6</w:t>
       </w:r>
     </w:p>
     <w:p>
@@ -63,7 +89,39 @@
     </w:p>
     <w:p>
       <w:r>
-        <w:t>Change the define in CLDefinitions from development cliff servers to the cloudstaging servers. (CloudApiPublic\Static\CLDefinitions: define STAGING_BACKEND.</w:t>
+        <w:t xml:space="preserve">Change the define in </w:t>
+      </w:r>
+      <w:proofErr w:type="spellStart"/>
+      <w:r>
+        <w:t>CLDefinitions</w:t>
+      </w:r>
+      <w:proofErr w:type="spellEnd"/>
+      <w:r>
+        <w:t xml:space="preserve"> from development cliff servers to the </w:t>
+      </w:r>
+      <w:proofErr w:type="spellStart"/>
+      <w:r>
+        <w:t>cloudstaging</w:t>
+      </w:r>
+      <w:proofErr w:type="spellEnd"/>
+      <w:r>
+        <w:t xml:space="preserve"> servers. (</w:t>
+      </w:r>
+      <w:proofErr w:type="spellStart"/>
+      <w:r>
+        <w:t>CloudApiPublic</w:t>
+      </w:r>
+      <w:proofErr w:type="spellEnd"/>
+      <w:r>
+        <w:t>\Static\</w:t>
+      </w:r>
+      <w:proofErr w:type="spellStart"/>
+      <w:r>
+        <w:t>CLDefinitions</w:t>
+      </w:r>
+      <w:proofErr w:type="spellEnd"/>
+      <w:r>
+        <w:t>: define STAGING_BACKEND.</w:t>
       </w:r>
     </w:p>
     <w:p>
@@ -88,7 +146,15 @@
     </w:p>
     <w:p>
       <w:r>
-        <w:t xml:space="preserve">Change the BadgeCom, </w:t>
+        <w:t xml:space="preserve">Change the </w:t>
+      </w:r>
+      <w:proofErr w:type="spellStart"/>
+      <w:r>
+        <w:t>BadgeCom</w:t>
+      </w:r>
+      <w:proofErr w:type="spellEnd"/>
+      <w:r>
+        <w:t xml:space="preserve">, </w:t>
       </w:r>
       <w:r>
         <w:t>Sample-Live-Sync</w:t>
@@ -96,14 +162,60 @@
       <w:r>
         <w:t xml:space="preserve">, </w:t>
       </w:r>
-      <w:r>
-        <w:t>CloudApiPublic and CloudSetupSdkSyncSample, and CloudSetupSdkSyncSampleSupport Assembly and File Versions to the current release.  E.g., 0.1.2.0.  For CloudSetupSdkSyncSample, click Project Assistant, and then Application Information.  Set the application version.</w:t>
-      </w:r>
-      <w:r>
-        <w:t xml:space="preserve">  For BadgeCom, edit the Resources\BadgeCom.rc Version field.</w:t>
-      </w:r>
-    </w:p>
-    <w:p>
+      <w:proofErr w:type="spellStart"/>
+      <w:r>
+        <w:t>CloudApiPublic</w:t>
+      </w:r>
+      <w:proofErr w:type="spellEnd"/>
+      <w:r>
+        <w:t xml:space="preserve"> and </w:t>
+      </w:r>
+      <w:proofErr w:type="spellStart"/>
+      <w:r>
+        <w:t>CloudSetupSdkSyncSample</w:t>
+      </w:r>
+      <w:proofErr w:type="spellEnd"/>
+      <w:r>
+        <w:t xml:space="preserve">, and </w:t>
+      </w:r>
+      <w:proofErr w:type="spellStart"/>
+      <w:r>
+        <w:t>CloudSetupSdkSyncSampleSupport</w:t>
+      </w:r>
+      <w:proofErr w:type="spellEnd"/>
+      <w:r>
+        <w:t xml:space="preserve"> Assembly and File Versions to the current release.  E.g., 0.1.2.0.  For </w:t>
+      </w:r>
+      <w:proofErr w:type="spellStart"/>
+      <w:r>
+        <w:t>CloudSetupSdkSyncSample</w:t>
+      </w:r>
+      <w:proofErr w:type="spellEnd"/>
+      <w:r>
+        <w:t>, click Project Assistant, and then Application Information.  Set the application version.</w:t>
+      </w:r>
+      <w:r>
+        <w:t xml:space="preserve">  For </w:t>
+      </w:r>
+      <w:proofErr w:type="spellStart"/>
+      <w:r>
+        <w:t>BadgeCom</w:t>
+      </w:r>
+      <w:proofErr w:type="spellEnd"/>
+      <w:r>
+        <w:t>, edit the Resources\</w:t>
+      </w:r>
+      <w:proofErr w:type="spellStart"/>
+      <w:r>
+        <w:t>BadgeCom.rc</w:t>
+      </w:r>
+      <w:proofErr w:type="spellEnd"/>
+      <w:r>
+        <w:t xml:space="preserve"> Version field.</w:t>
+      </w:r>
+    </w:p>
+    <w:p>
+      <w:proofErr w:type="spellStart"/>
       <w:r>
         <w:rPr>
           <w:color w:val="FF0000"/>
@@ -120,18 +232,70 @@
           <w:t>BadgeCom</w:t>
         </w:r>
         <w:r>
-          <w:t>in project properties edit the pos</w:t>
+          <w:t>in</w:t>
+        </w:r>
+        <w:proofErr w:type="spellEnd"/>
+        <w:r>
+          <w:t xml:space="preserve"> project properties edit the pos</w:t>
         </w:r>
         <w:bookmarkStart w:id="1" w:name="_GoBack"/>
         <w:bookmarkEnd w:id="1"/>
         <w:r>
-          <w:t>t build event: change the tlbimp command’s parameters asmversion and product version to match (the non-rem command which does not do delay-signing).</w:t>
+          <w:t xml:space="preserve">t build event: change the </w:t>
+        </w:r>
+        <w:proofErr w:type="spellStart"/>
+        <w:r>
+          <w:t>tlbimp</w:t>
+        </w:r>
+        <w:proofErr w:type="spellEnd"/>
+        <w:r>
+          <w:t xml:space="preserve"> command’s parameters </w:t>
+        </w:r>
+        <w:proofErr w:type="spellStart"/>
+        <w:r>
+          <w:t>asmversion</w:t>
+        </w:r>
+        <w:proofErr w:type="spellEnd"/>
+        <w:r>
+          <w:t xml:space="preserve"> and product version to match (the non-</w:t>
+        </w:r>
+        <w:proofErr w:type="spellStart"/>
+        <w:r>
+          <w:t>rem</w:t>
+        </w:r>
+        <w:proofErr w:type="spellEnd"/>
+        <w:r>
+          <w:t xml:space="preserve"> command which does not do delay-signing).</w:t>
         </w:r>
       </w:ins>
     </w:p>
     <w:p>
       <w:r>
-        <w:t>Set the project for signing (CloudApiPublic, CloudSetupSdkSyncSampleSupport, CloudSetupSdkSyncSample).</w:t>
+        <w:t>Set the project for signing (</w:t>
+      </w:r>
+      <w:proofErr w:type="spellStart"/>
+      <w:r>
+        <w:t>CloudApiPublic</w:t>
+      </w:r>
+      <w:proofErr w:type="spellEnd"/>
+      <w:r>
+        <w:t xml:space="preserve">, </w:t>
+      </w:r>
+      <w:proofErr w:type="spellStart"/>
+      <w:r>
+        <w:t>CloudSetupSdkSyncSampleSupport</w:t>
+      </w:r>
+      <w:proofErr w:type="spellEnd"/>
+      <w:r>
+        <w:t xml:space="preserve">, </w:t>
+      </w:r>
+      <w:proofErr w:type="spellStart"/>
+      <w:r>
+        <w:t>CloudSetupSdkSyncSample</w:t>
+      </w:r>
+      <w:proofErr w:type="spellEnd"/>
+      <w:r>
+        <w:t>).</w:t>
       </w:r>
     </w:p>
     <w:p>
@@ -141,7 +305,23 @@
     </w:p>
     <w:p>
       <w:r>
-        <w:t>Push the release branch to remote. DO NOT CHECK-IN SIGNING FILES* TO GITHUB!!!!!! Including .pfx files copied to the projects where you changed the settings.  These should be ignored by gitignore, but remove them anyway.</w:t>
+        <w:t>Push the release branch to remote. DO NOT CHECK-IN SIGNING FILES* TO GITHUB!!!!!! Including .</w:t>
+      </w:r>
+      <w:proofErr w:type="spellStart"/>
+      <w:r>
+        <w:t>pfx</w:t>
+      </w:r>
+      <w:proofErr w:type="spellEnd"/>
+      <w:r>
+        <w:t xml:space="preserve"> files copied to the projects where you changed the settings.  These should be ignored by </w:t>
+      </w:r>
+      <w:proofErr w:type="spellStart"/>
+      <w:r>
+        <w:t>gitignore</w:t>
+      </w:r>
+      <w:proofErr w:type="spellEnd"/>
+      <w:r>
+        <w:t>, but remove them anyway.</w:t>
       </w:r>
     </w:p>
     <w:p>
@@ -207,8 +387,13 @@
           <w:numId w:val="16"/>
         </w:numPr>
       </w:pPr>
-      <w:r>
-        <w:t>CloudSdkSyncSample\bin\Release\amd64</w:t>
+      <w:proofErr w:type="spellStart"/>
+      <w:r>
+        <w:t>CloudSdkSyncSample</w:t>
+      </w:r>
+      <w:proofErr w:type="spellEnd"/>
+      <w:r>
+        <w:t>\bin\Release\amd64</w:t>
       </w:r>
     </w:p>
     <w:p>
@@ -219,11 +404,16 @@
           <w:numId w:val="16"/>
         </w:numPr>
       </w:pPr>
+      <w:proofErr w:type="spellStart"/>
       <w:r>
         <w:t>Clou</w:t>
       </w:r>
       <w:r>
-        <w:t>dSdkSyncSample\bin\Release\x86</w:t>
+        <w:t>dSdkSyncSample</w:t>
+      </w:r>
+      <w:proofErr w:type="spellEnd"/>
+      <w:r>
+        <w:t>\bin\Release\x86</w:t>
       </w:r>
     </w:p>
     <w:p>
@@ -239,7 +429,15 @@
     </w:p>
     <w:p>
       <w:r>
-        <w:t>In ReleaseSampleAppOnly solution configuration, clean solution.  Check that it succeeded.</w:t>
+        <w:t xml:space="preserve">In </w:t>
+      </w:r>
+      <w:proofErr w:type="spellStart"/>
+      <w:r>
+        <w:t>ReleaseSampleAppOnly</w:t>
+      </w:r>
+      <w:proofErr w:type="spellEnd"/>
+      <w:r>
+        <w:t xml:space="preserve"> solution configuration, clean solution.  Check that it succeeded.</w:t>
       </w:r>
     </w:p>
     <w:p>
@@ -254,17 +452,41 @@
     </w:p>
     <w:p>
       <w:r>
-        <w:t>Build BadgeCOM project, check for build success</w:t>
-      </w:r>
-    </w:p>
-    <w:p>
-      <w:r>
-        <w:t>Switch to ReleaseSampleAppOnly solution configuration</w:t>
-      </w:r>
-    </w:p>
-    <w:p>
-      <w:r>
-        <w:t>Build BadgeCOM project, check for build success</w:t>
+        <w:t xml:space="preserve">Build </w:t>
+      </w:r>
+      <w:proofErr w:type="spellStart"/>
+      <w:r>
+        <w:t>BadgeCOM</w:t>
+      </w:r>
+      <w:proofErr w:type="spellEnd"/>
+      <w:r>
+        <w:t xml:space="preserve"> project, check for build success</w:t>
+      </w:r>
+    </w:p>
+    <w:p>
+      <w:r>
+        <w:t xml:space="preserve">Switch to </w:t>
+      </w:r>
+      <w:proofErr w:type="spellStart"/>
+      <w:r>
+        <w:t>ReleaseSampleAppOnly</w:t>
+      </w:r>
+      <w:proofErr w:type="spellEnd"/>
+      <w:r>
+        <w:t xml:space="preserve"> solution configuration</w:t>
+      </w:r>
+    </w:p>
+    <w:p>
+      <w:r>
+        <w:t xml:space="preserve">Build </w:t>
+      </w:r>
+      <w:proofErr w:type="spellStart"/>
+      <w:r>
+        <w:t>BadgeCOM</w:t>
+      </w:r>
+      <w:proofErr w:type="spellEnd"/>
+      <w:r>
+        <w:t xml:space="preserve"> project, check for build success</w:t>
       </w:r>
     </w:p>
     <w:p>
@@ -279,7 +501,15 @@
     </w:p>
     <w:p>
       <w:r>
-        <w:t>Run these commands in command prompt (use copy/paste to copy copy the lines directly from below</w:t>
+        <w:t xml:space="preserve">Run these commands in command prompt (use copy/paste to copy </w:t>
+      </w:r>
+      <w:proofErr w:type="spellStart"/>
+      <w:r>
+        <w:t>copy</w:t>
+      </w:r>
+      <w:proofErr w:type="spellEnd"/>
+      <w:r>
+        <w:t xml:space="preserve"> the lines directly from below</w:t>
       </w:r>
       <w:r>
         <w:t>.  If copying commands from this document, check for a “blip” character at the start of the command in the command window.  Delete it if it appears.</w:t>
@@ -315,7 +545,15 @@
         </w:numPr>
       </w:pPr>
       <w:r>
-        <w:t>tlbimp.exe BadgeCOM.dll /delaysign /publickey:C:\CertBackup\CloudSigning\CloudPlatformCodeSigning.pub /out:BadgeCOMLib.dll</w:t>
+        <w:t>tlbimp.exe BadgeCOM.dll /</w:t>
+      </w:r>
+      <w:proofErr w:type="spellStart"/>
+      <w:r>
+        <w:t>delaysign</w:t>
+      </w:r>
+      <w:proofErr w:type="spellEnd"/>
+      <w:r>
+        <w:t xml:space="preserve"> /publickey:C:\CertBackup\CloudSigning\CloudPlatformCodeSigning.pub /out:BadgeCOMLib.dll</w:t>
       </w:r>
       <w:r>
         <w:t xml:space="preserve"> </w:t>
@@ -409,7 +647,15 @@
         </w:numPr>
       </w:pPr>
       <w:r>
-        <w:t>copy /Y BadgeCOMLib.dll ..\..\..\CloudSdkSyncSample\bin\release\BadgeCOMLib.dll</w:t>
+        <w:t>copy /Y BadgeCOMLib.dll ..\..\..\</w:t>
+      </w:r>
+      <w:proofErr w:type="spellStart"/>
+      <w:r>
+        <w:t>CloudSdkSyncSample</w:t>
+      </w:r>
+      <w:proofErr w:type="spellEnd"/>
+      <w:r>
+        <w:t>\bin\release\BadgeCOMLib.dll</w:t>
       </w:r>
     </w:p>
     <w:p>
@@ -421,7 +667,15 @@
         </w:numPr>
       </w:pPr>
       <w:r>
-        <w:t>copy /Y BadgeCOMLib.dll ..\..\..\CloudSdkSyncSample\bin\debug\BadgeCOMLib.dll</w:t>
+        <w:t>copy /Y BadgeCOMLib.dll ..\..\..\</w:t>
+      </w:r>
+      <w:proofErr w:type="spellStart"/>
+      <w:r>
+        <w:t>CloudSdkSyncSample</w:t>
+      </w:r>
+      <w:proofErr w:type="spellEnd"/>
+      <w:r>
+        <w:t>\bin\debug\BadgeCOMLib.dll</w:t>
       </w:r>
     </w:p>
     <w:p>
@@ -449,7 +703,31 @@
     </w:p>
     <w:p>
       <w:r>
-        <w:t>Open CloudApiPublic and change BadgeComLib Embed Interop Types property to false.</w:t>
+        <w:t xml:space="preserve">Open </w:t>
+      </w:r>
+      <w:proofErr w:type="spellStart"/>
+      <w:r>
+        <w:t>CloudApiPublic</w:t>
+      </w:r>
+      <w:proofErr w:type="spellEnd"/>
+      <w:r>
+        <w:t xml:space="preserve"> and change </w:t>
+      </w:r>
+      <w:proofErr w:type="spellStart"/>
+      <w:r>
+        <w:t>BadgeComLib</w:t>
+      </w:r>
+      <w:proofErr w:type="spellEnd"/>
+      <w:r>
+        <w:t xml:space="preserve"> Embed </w:t>
+      </w:r>
+      <w:proofErr w:type="spellStart"/>
+      <w:r>
+        <w:t>Interop</w:t>
+      </w:r>
+      <w:proofErr w:type="spellEnd"/>
+      <w:r>
+        <w:t xml:space="preserve"> Types property to false.</w:t>
       </w:r>
     </w:p>
     <w:p>
@@ -457,11 +735,43 @@
         <w:pStyle w:val="NoSpacing"/>
       </w:pPr>
       <w:r>
-        <w:t>Check the CloudApiPublic and Sample-Live-Sync references</w:t>
+        <w:t xml:space="preserve">Check the </w:t>
+      </w:r>
+      <w:proofErr w:type="spellStart"/>
+      <w:r>
+        <w:t>CloudApiPublic</w:t>
+      </w:r>
+      <w:proofErr w:type="spellEnd"/>
+      <w:r>
+        <w:t xml:space="preserve"> and Sample-Live-Sync references</w:t>
       </w:r>
       <w:ins w:id="8" w:author="mine" w:date="2013-03-07T07:06:00Z">
         <w:r>
-          <w:t>(CloudApiPublic should appear with no warning symbol for the BadgeCOMLib reference, but Sample-Live-Sync should actually have a warning symbol on the Cloud reference since its correct version requirement should be for the new version of CloudApiPublic which hasn’t been built yet)</w:t>
+          <w:t>(</w:t>
+        </w:r>
+        <w:proofErr w:type="spellStart"/>
+        <w:r>
+          <w:t>CloudApiPublic</w:t>
+        </w:r>
+        <w:proofErr w:type="spellEnd"/>
+        <w:r>
+          <w:t xml:space="preserve"> should appear with no warning symbol for the </w:t>
+        </w:r>
+        <w:proofErr w:type="spellStart"/>
+        <w:r>
+          <w:t>BadgeCOMLib</w:t>
+        </w:r>
+        <w:proofErr w:type="spellEnd"/>
+        <w:r>
+          <w:t xml:space="preserve"> reference, but Sample-Live-Sync should actually have a warning symbol on the Cloud reference since its correct version requirement should be for the new version of </w:t>
+        </w:r>
+        <w:proofErr w:type="spellStart"/>
+        <w:r>
+          <w:t>CloudApiPublic</w:t>
+        </w:r>
+        <w:proofErr w:type="spellEnd"/>
+        <w:r>
+          <w:t xml:space="preserve"> which hasn’t been built yet)</w:t>
         </w:r>
       </w:ins>
     </w:p>
@@ -474,7 +784,23 @@
         </w:numPr>
       </w:pPr>
       <w:r>
-        <w:t>Make sure that specific versions are selected, and that the references specify the proper versions.</w:t>
+        <w:t xml:space="preserve">Unload the </w:t>
+      </w:r>
+      <w:proofErr w:type="spellStart"/>
+      <w:r>
+        <w:t>CloudApiPublic</w:t>
+      </w:r>
+      <w:proofErr w:type="spellEnd"/>
+      <w:r>
+        <w:t xml:space="preserve"> project, edit the XML project file and change the </w:t>
+      </w:r>
+      <w:proofErr w:type="spellStart"/>
+      <w:r>
+        <w:t>BadgeComLib</w:t>
+      </w:r>
+      <w:proofErr w:type="spellEnd"/>
+      <w:r>
+        <w:t xml:space="preserve"> version to the proper version.  e.g.: 0.1.8.0.</w:t>
       </w:r>
     </w:p>
     <w:p>
@@ -486,6 +812,87 @@
         </w:numPr>
       </w:pPr>
       <w:r>
+        <w:t xml:space="preserve">Reload the </w:t>
+      </w:r>
+      <w:proofErr w:type="spellStart"/>
+      <w:r>
+        <w:t>CloudApiPublic</w:t>
+      </w:r>
+      <w:proofErr w:type="spellEnd"/>
+      <w:r>
+        <w:t xml:space="preserve"> project.</w:t>
+      </w:r>
+    </w:p>
+    <w:p>
+      <w:pPr>
+        <w:pStyle w:val="NoSpacing"/>
+        <w:numPr>
+          <w:ilvl w:val="0"/>
+          <w:numId w:val="14"/>
+        </w:numPr>
+      </w:pPr>
+      <w:r>
+        <w:t xml:space="preserve">In the </w:t>
+      </w:r>
+      <w:proofErr w:type="spellStart"/>
+      <w:r>
+        <w:t>CloudApiPublic</w:t>
+      </w:r>
+      <w:proofErr w:type="spellEnd"/>
+      <w:r>
+        <w:t xml:space="preserve"> project, m</w:t>
+      </w:r>
+      <w:r>
+        <w:t>ake sure that specific versions are selected</w:t>
+      </w:r>
+      <w:r>
+        <w:t xml:space="preserve"> for </w:t>
+      </w:r>
+      <w:proofErr w:type="spellStart"/>
+      <w:r>
+        <w:t>BadgeComLib</w:t>
+      </w:r>
+      <w:proofErr w:type="spellEnd"/>
+      <w:r>
+        <w:t xml:space="preserve"> and all of the .CSDK DLLs</w:t>
+      </w:r>
+      <w:r>
+        <w:t>, and that the references specify the proper versions.</w:t>
+      </w:r>
+    </w:p>
+    <w:p>
+      <w:pPr>
+        <w:pStyle w:val="NoSpacing"/>
+        <w:numPr>
+          <w:ilvl w:val="0"/>
+          <w:numId w:val="14"/>
+        </w:numPr>
+      </w:pPr>
+      <w:r>
+        <w:t>Unload the Sample-Live-Sync project, edit the XML project file and change the Cloud.dll reference version to the proper version.  e.g.: 0.1.8.0.</w:t>
+      </w:r>
+    </w:p>
+    <w:p>
+      <w:pPr>
+        <w:pStyle w:val="NoSpacing"/>
+        <w:numPr>
+          <w:ilvl w:val="0"/>
+          <w:numId w:val="14"/>
+        </w:numPr>
+      </w:pPr>
+      <w:r>
+        <w:t>In the Sample-Live-Sync project, make sure that specific versions are selected for Cloud.dll and all of the .CSDK DLLs, and that the references specify the proper versions.  NOTE: The Cloud.dll reference will have a yellow exclamation mark because it has not been built yet.</w:t>
+      </w:r>
+    </w:p>
+    <w:p>
+      <w:pPr>
+        <w:pStyle w:val="NoSpacing"/>
+        <w:numPr>
+          <w:ilvl w:val="0"/>
+          <w:numId w:val="14"/>
+        </w:numPr>
+      </w:pPr>
+      <w:r>
         <w:t xml:space="preserve">If they do not specify the proper versions (they probably won’t), unload the project and edit the version number manually.  </w:t>
       </w:r>
     </w:p>
@@ -498,7 +905,15 @@
         </w:numPr>
       </w:pPr>
       <w:r>
-        <w:t>If it asks you to remove the project from the InstallShield .isl file, always answer “NO”.</w:t>
+        <w:t>If it asks you to remove the project from the InstallShield .</w:t>
+      </w:r>
+      <w:proofErr w:type="spellStart"/>
+      <w:r>
+        <w:t>isl</w:t>
+      </w:r>
+      <w:proofErr w:type="spellEnd"/>
+      <w:r>
+        <w:t xml:space="preserve"> file, always answer “NO”.</w:t>
       </w:r>
     </w:p>
     <w:p>
@@ -533,17 +948,81 @@
     </w:p>
     <w:p>
       <w:r>
-        <w:t>Build CloudApiPublic project, check for build success</w:t>
-      </w:r>
-    </w:p>
-    <w:p>
-      <w:r>
-        <w:t xml:space="preserve">Obfuscate CloudApiPublic binary in CloudApiPublic\bin\Release and copy from CloudApiPublic\bin\Release\Obfuscated to CloudApiPublic\bin\Release, CloudSdkSyncSample\bin\Release, and CloudSdkSyncSample\bin\Debug </w:t>
-      </w:r>
-    </w:p>
-    <w:p>
-      <w:r>
-        <w:t>Build CloudSetupSdkSyncSampleSupport project, check for build success</w:t>
+        <w:t xml:space="preserve">Build </w:t>
+      </w:r>
+      <w:proofErr w:type="spellStart"/>
+      <w:r>
+        <w:t>CloudApiPublic</w:t>
+      </w:r>
+      <w:proofErr w:type="spellEnd"/>
+      <w:r>
+        <w:t xml:space="preserve"> project, check for build success</w:t>
+      </w:r>
+    </w:p>
+    <w:p>
+      <w:r>
+        <w:t xml:space="preserve">Obfuscate </w:t>
+      </w:r>
+      <w:proofErr w:type="spellStart"/>
+      <w:r>
+        <w:t>CloudApiPublic</w:t>
+      </w:r>
+      <w:proofErr w:type="spellEnd"/>
+      <w:r>
+        <w:t xml:space="preserve"> binary in </w:t>
+      </w:r>
+      <w:proofErr w:type="spellStart"/>
+      <w:r>
+        <w:t>CloudApiPublic</w:t>
+      </w:r>
+      <w:proofErr w:type="spellEnd"/>
+      <w:r>
+        <w:t xml:space="preserve">\bin\Release and copy from </w:t>
+      </w:r>
+      <w:proofErr w:type="spellStart"/>
+      <w:r>
+        <w:t>CloudApiPublic</w:t>
+      </w:r>
+      <w:proofErr w:type="spellEnd"/>
+      <w:r>
+        <w:t xml:space="preserve">\bin\Release\Obfuscated to </w:t>
+      </w:r>
+      <w:proofErr w:type="spellStart"/>
+      <w:r>
+        <w:t>CloudApiPublic</w:t>
+      </w:r>
+      <w:proofErr w:type="spellEnd"/>
+      <w:r>
+        <w:t xml:space="preserve">\bin\Release, </w:t>
+      </w:r>
+      <w:proofErr w:type="spellStart"/>
+      <w:r>
+        <w:t>CloudSdkSyncSample</w:t>
+      </w:r>
+      <w:proofErr w:type="spellEnd"/>
+      <w:r>
+        <w:t xml:space="preserve">\bin\Release, and </w:t>
+      </w:r>
+      <w:proofErr w:type="spellStart"/>
+      <w:r>
+        <w:t>CloudSdkSyncSample</w:t>
+      </w:r>
+      <w:proofErr w:type="spellEnd"/>
+      <w:r>
+        <w:t xml:space="preserve">\bin\Debug </w:t>
+      </w:r>
+    </w:p>
+    <w:p>
+      <w:r>
+        <w:t xml:space="preserve">Build </w:t>
+      </w:r>
+      <w:proofErr w:type="spellStart"/>
+      <w:r>
+        <w:t>CloudSetupSdkSyncSampleSupport</w:t>
+      </w:r>
+      <w:proofErr w:type="spellEnd"/>
+      <w:r>
+        <w:t xml:space="preserve"> project, check for build success</w:t>
       </w:r>
       <w:r>
         <w:t>.  Check html\index.htm.  Go through the classes and namespaces to make sure that no new internal classes or namespaces appear.</w:t>
@@ -567,7 +1046,15 @@
     </w:p>
     <w:p>
       <w:r>
-        <w:t>Switch to ReleaseSampleAppOnly solution configuration</w:t>
+        <w:t xml:space="preserve">Switch to </w:t>
+      </w:r>
+      <w:proofErr w:type="spellStart"/>
+      <w:r>
+        <w:t>ReleaseSampleAppOnly</w:t>
+      </w:r>
+      <w:proofErr w:type="spellEnd"/>
+      <w:r>
+        <w:t xml:space="preserve"> solution configuration</w:t>
       </w:r>
     </w:p>
     <w:p>
@@ -594,7 +1081,15 @@
     </w:p>
     <w:p>
       <w:r>
-        <w:t>Build CloudSetupSdkSyncSample setup project, check for build success</w:t>
+        <w:t xml:space="preserve">Build </w:t>
+      </w:r>
+      <w:proofErr w:type="spellStart"/>
+      <w:r>
+        <w:t>CloudSetupSdkSyncSample</w:t>
+      </w:r>
+      <w:proofErr w:type="spellEnd"/>
+      <w:r>
+        <w:t xml:space="preserve"> setup project, check for build success</w:t>
       </w:r>
     </w:p>
     <w:p>
@@ -604,7 +1099,15 @@
     </w:p>
     <w:p>
       <w:r>
-        <w:t>Resource hack the copied CloudSdkSetup.exe to change the OriginalFilename field to an empty string in Version Info -&gt; 1 -&gt; 1033 and compile the script; then change the Icon Group -&gt; 100 -&gt; 0 by replacing resource with ~\Artwork\cloudForInstallShield.ico</w:t>
+        <w:t xml:space="preserve">Resource hack the copied CloudSdkSetup.exe to change the </w:t>
+      </w:r>
+      <w:proofErr w:type="spellStart"/>
+      <w:r>
+        <w:t>OriginalFilename</w:t>
+      </w:r>
+      <w:proofErr w:type="spellEnd"/>
+      <w:r>
+        <w:t xml:space="preserve"> field to an empty string in Version Info -&gt; 1 -&gt; 1033 and compile the script; then change the Icon Group -&gt; 100 -&gt; 0 by replacing resource with ~\Artwork\cloudForInstallShield.ico</w:t>
       </w:r>
     </w:p>
     <w:p>
@@ -630,8 +1133,13 @@
           <w:numId w:val="7"/>
         </w:numPr>
       </w:pPr>
-      <w:r>
-        <w:t>signtool remove /c CloudSdkSetup.exe</w:t>
+      <w:proofErr w:type="spellStart"/>
+      <w:r>
+        <w:t>signtool</w:t>
+      </w:r>
+      <w:proofErr w:type="spellEnd"/>
+      <w:r>
+        <w:t xml:space="preserve"> remove /c CloudSdkSetup.exe</w:t>
       </w:r>
     </w:p>
     <w:p>
@@ -642,18 +1150,47 @@
           <w:numId w:val="7"/>
         </w:numPr>
       </w:pPr>
-      <w:r>
-        <w:t>signtool sign /f C:\CertBackup\CloudSigning\CloudPlatformCodeSigning.pfx /p &lt;password&gt; CloudSdkSetup.exe</w:t>
-      </w:r>
-    </w:p>
-    <w:p>
-      <w:r>
-        <w:t>Zip CloudSdkSetup.exe into a zip file with the naming convention CloudSDK-v0.1.2&gt;.zip where the “0.1.2” is the “version.release.build”.  The build should be incremented at each release.  The others are incremented by management decision.</w:t>
-      </w:r>
-    </w:p>
-    <w:p>
-      <w:r>
-        <w:t>The zip file is the completed release.  Copy the file to c:\Source\Projects\ArchivedCloudSdkReleases on the build machine.  Then use search in win-client (or an automated tool) to gather the current .pdb files and move them into the ArchivedCloudSdkReleases as well.</w:t>
+      <w:proofErr w:type="spellStart"/>
+      <w:r>
+        <w:t>signtool</w:t>
+      </w:r>
+      <w:proofErr w:type="spellEnd"/>
+      <w:r>
+        <w:t xml:space="preserve"> sign /f C:\CertBackup\CloudSigning\CloudPlatformCodeSigning.pfx /p &lt;password&gt; CloudSdkSetup.exe</w:t>
+      </w:r>
+    </w:p>
+    <w:p>
+      <w:r>
+        <w:t>Zip CloudSdkSetup.exe into a zip file with the naming convention CloudSDK-v0.1.2&gt;.zip where the “0.1.2” is the “</w:t>
+      </w:r>
+      <w:proofErr w:type="spellStart"/>
+      <w:r>
+        <w:t>version.release.build</w:t>
+      </w:r>
+      <w:proofErr w:type="spellEnd"/>
+      <w:r>
+        <w:t>”.  The build should be incremented at each release.  The others are incremented by management decision.</w:t>
+      </w:r>
+    </w:p>
+    <w:p>
+      <w:r>
+        <w:t>The zip file is the completed release.  Copy the file to c:\Source\Projects\ArchivedCloudSdkReleases on the build machine.  Then use search in win-client (or an automated tool) to gather the current .</w:t>
+      </w:r>
+      <w:proofErr w:type="spellStart"/>
+      <w:r>
+        <w:t>pdb</w:t>
+      </w:r>
+      <w:proofErr w:type="spellEnd"/>
+      <w:r>
+        <w:t xml:space="preserve"> files and move them into the </w:t>
+      </w:r>
+      <w:proofErr w:type="spellStart"/>
+      <w:r>
+        <w:t>ArchivedCloudSdkReleases</w:t>
+      </w:r>
+      <w:proofErr w:type="spellEnd"/>
+      <w:r>
+        <w:t xml:space="preserve"> as well.</w:t>
       </w:r>
       <w:r>
         <w:t xml:space="preserve">  This should be on a network drive which is routinely backed up.</w:t>
@@ -661,7 +1198,31 @@
     </w:p>
     <w:p>
       <w:r>
-        <w:t>Delete the .pfx files copied to the CloudApiPublic and CloudSetupSdkSyuncSampleSupport projects where you changed the settings.</w:t>
+        <w:t>Delete the .</w:t>
+      </w:r>
+      <w:proofErr w:type="spellStart"/>
+      <w:r>
+        <w:t>pfx</w:t>
+      </w:r>
+      <w:proofErr w:type="spellEnd"/>
+      <w:r>
+        <w:t xml:space="preserve"> files copied to the </w:t>
+      </w:r>
+      <w:proofErr w:type="spellStart"/>
+      <w:r>
+        <w:t>CloudApiPublic</w:t>
+      </w:r>
+      <w:proofErr w:type="spellEnd"/>
+      <w:r>
+        <w:t xml:space="preserve"> and </w:t>
+      </w:r>
+      <w:proofErr w:type="spellStart"/>
+      <w:r>
+        <w:t>CloudSetupSdkSyuncSampleSupport</w:t>
+      </w:r>
+      <w:proofErr w:type="spellEnd"/>
+      <w:r>
+        <w:t xml:space="preserve"> projects where you changed the settings.</w:t>
       </w:r>
     </w:p>
     <w:p>
@@ -675,21 +1236,18 @@
       <w:r>
         <w:t>To do this: “Rebuild” (OK in this case) the project “</w:t>
       </w:r>
+      <w:proofErr w:type="spellStart"/>
       <w:ins w:id="9" w:author="Robert Stevens" w:date="2013-03-07T07:06:00Z">
         <w:r>
           <w:t>ZDeleteLicenseFilesOnly</w:t>
         </w:r>
       </w:ins>
+      <w:proofErr w:type="spellEnd"/>
       <w:del w:id="10" w:author="mine" w:date="2013-03-07T07:06:00Z">
         <w:r>
           <w:delText>ZDeleteLicenseFilesOnly</w:delText>
         </w:r>
       </w:del>
-      <w:ins w:id="11" w:author="mine" w:date="2013-03-07T07:06:00Z">
-        <w:r>
-          <w:t>DeleteLicenseFilesOnly</w:t>
-        </w:r>
-      </w:ins>
       <w:r>
         <w:t>”.</w:t>
       </w:r>
@@ -701,7 +1259,23 @@
     </w:p>
     <w:p>
       <w:r>
-        <w:t>Push the release branch to remote. DO NOT CHECK-IN SIGNING FILES* TO GITHUB!!!!!! Including .pfx files copied to the projects where you changed the settings.  These should be ignored by gitignore, but remove them anyway.</w:t>
+        <w:t>Push the release branch to remote. DO NOT CHECK-IN SIGNING FILES* TO GITHUB!!!!!! Including .</w:t>
+      </w:r>
+      <w:proofErr w:type="spellStart"/>
+      <w:r>
+        <w:t>pfx</w:t>
+      </w:r>
+      <w:proofErr w:type="spellEnd"/>
+      <w:r>
+        <w:t xml:space="preserve"> files copied to the projects where you changed the settings.  These should be ignored by </w:t>
+      </w:r>
+      <w:proofErr w:type="spellStart"/>
+      <w:r>
+        <w:t>gitignore</w:t>
+      </w:r>
+      <w:proofErr w:type="spellEnd"/>
+      <w:r>
+        <w:t>, but remove them anyway.</w:t>
       </w:r>
     </w:p>
     <w:p>
@@ -782,11 +1356,19 @@
           <w:rFonts w:eastAsia="Times New Roman" w:cs="Courier New"/>
         </w:rPr>
       </w:pPr>
+      <w:proofErr w:type="spellStart"/>
       <w:r>
         <w:rPr>
           <w:rFonts w:eastAsia="Times New Roman" w:cs="Courier New"/>
         </w:rPr>
-        <w:t>git tag -d 12345</w:t>
+        <w:t>git</w:t>
+      </w:r>
+      <w:proofErr w:type="spellEnd"/>
+      <w:r>
+        <w:rPr>
+          <w:rFonts w:eastAsia="Times New Roman" w:cs="Courier New"/>
+        </w:rPr>
+        <w:t xml:space="preserve"> tag -d 12345</w:t>
       </w:r>
     </w:p>
     <w:p>
@@ -819,11 +1401,19 @@
           <w:rFonts w:eastAsia="Times New Roman" w:cs="Courier New"/>
         </w:rPr>
       </w:pPr>
+      <w:proofErr w:type="spellStart"/>
       <w:r>
         <w:rPr>
           <w:rFonts w:eastAsia="Times New Roman" w:cs="Courier New"/>
         </w:rPr>
-        <w:t>git push origin :refs/tags/12345</w:t>
+        <w:t>git</w:t>
+      </w:r>
+      <w:proofErr w:type="spellEnd"/>
+      <w:r>
+        <w:rPr>
+          <w:rFonts w:eastAsia="Times New Roman" w:cs="Courier New"/>
+        </w:rPr>
+        <w:t xml:space="preserve"> push origin :refs/tags/12345</w:t>
       </w:r>
     </w:p>
     <w:p>
@@ -893,11 +1483,19 @@
           <w:rFonts w:eastAsia="Times New Roman" w:cs="Courier New"/>
         </w:rPr>
       </w:pPr>
+      <w:proofErr w:type="spellStart"/>
       <w:r>
         <w:rPr>
           <w:rFonts w:eastAsia="Times New Roman" w:cs="Courier New"/>
         </w:rPr>
-        <w:t>git tag 12345</w:t>
+        <w:t>git</w:t>
+      </w:r>
+      <w:proofErr w:type="spellEnd"/>
+      <w:r>
+        <w:rPr>
+          <w:rFonts w:eastAsia="Times New Roman" w:cs="Courier New"/>
+        </w:rPr>
+        <w:t xml:space="preserve"> tag 12345</w:t>
       </w:r>
     </w:p>
     <w:p>
@@ -930,11 +1528,19 @@
           <w:rFonts w:eastAsia="Times New Roman" w:cs="Courier New"/>
         </w:rPr>
       </w:pPr>
+      <w:proofErr w:type="spellStart"/>
       <w:r>
         <w:rPr>
           <w:rFonts w:eastAsia="Times New Roman" w:cs="Courier New"/>
         </w:rPr>
-        <w:t>git push –tags</w:t>
+        <w:t>git</w:t>
+      </w:r>
+      <w:proofErr w:type="spellEnd"/>
+      <w:r>
+        <w:rPr>
+          <w:rFonts w:eastAsia="Times New Roman" w:cs="Courier New"/>
+        </w:rPr>
+        <w:t xml:space="preserve"> push –tags</w:t>
       </w:r>
     </w:p>
     <w:p>
@@ -965,7 +1571,15 @@
     </w:p>
     <w:p>
       <w:r>
-        <w:t>When the release has been tested, merge the release branch back into master, but don’t merge the signing changes or the switch to the cloudstaging.us URL.</w:t>
+        <w:t xml:space="preserve">When the release has been tested, merge the release branch back into master, but don’t merge the signing changes or the switch to the </w:t>
+      </w:r>
+      <w:proofErr w:type="spellStart"/>
+      <w:r>
+        <w:t>cloudstaging.us</w:t>
+      </w:r>
+      <w:proofErr w:type="spellEnd"/>
+      <w:r>
+        <w:t xml:space="preserve"> URL.</w:t>
       </w:r>
     </w:p>
     <w:p>
@@ -977,8 +1591,13 @@
         </w:numPr>
         <w:spacing w:after="0" w:line="240" w:lineRule="auto"/>
       </w:pPr>
-      <w:r>
-        <w:t>git checkout master</w:t>
+      <w:proofErr w:type="spellStart"/>
+      <w:r>
+        <w:t>git</w:t>
+      </w:r>
+      <w:proofErr w:type="spellEnd"/>
+      <w:r>
+        <w:t xml:space="preserve"> checkout master</w:t>
       </w:r>
     </w:p>
     <w:p>
@@ -990,8 +1609,13 @@
         </w:numPr>
         <w:spacing w:after="0" w:line="240" w:lineRule="auto"/>
       </w:pPr>
-      <w:r>
-        <w:t>git merge --no-commit --no</w:t>
+      <w:proofErr w:type="spellStart"/>
+      <w:r>
+        <w:t>git</w:t>
+      </w:r>
+      <w:proofErr w:type="spellEnd"/>
+      <w:r>
+        <w:t xml:space="preserve"> merge --no-commit --no</w:t>
       </w:r>
       <w:r>
         <w:t>-ff   Release0.1.5</w:t>
@@ -1029,18 +1653,23 @@
           <w:szCs w:val="20"/>
         </w:rPr>
       </w:pPr>
-      <w:r>
-        <w:t>git push</w:t>
+      <w:proofErr w:type="spellStart"/>
+      <w:r>
+        <w:t>git</w:t>
+      </w:r>
+      <w:proofErr w:type="spellEnd"/>
+      <w:r>
+        <w:t xml:space="preserve"> push</w:t>
       </w:r>
     </w:p>
     <w:p/>
     <w:p>
       <w:pPr>
         <w:rPr>
-          <w:ins w:id="12" w:author="theirs" w:date="2013-03-07T07:06:00Z"/>
+          <w:ins w:id="11" w:author="theirs" w:date="2013-03-07T07:06:00Z"/>
         </w:rPr>
       </w:pPr>
-      <w:ins w:id="13" w:author="theirs" w:date="2013-03-07T07:06:00Z">
+      <w:ins w:id="12" w:author="theirs" w:date="2013-03-07T07:06:00Z">
         <w:r>
           <w:t>Test the following before release:</w:t>
         </w:r>
@@ -1054,10 +1683,10 @@
           <w:numId w:val="15"/>
         </w:numPr>
         <w:rPr>
-          <w:ins w:id="14" w:author="theirs" w:date="2013-03-07T07:06:00Z"/>
+          <w:ins w:id="13" w:author="theirs" w:date="2013-03-07T07:06:00Z"/>
         </w:rPr>
       </w:pPr>
-      <w:ins w:id="15" w:author="theirs" w:date="2013-03-07T07:06:00Z">
+      <w:ins w:id="14" w:author="theirs" w:date="2013-03-07T07:06:00Z">
         <w:r>
           <w:t>COL private SQL CE ClientApiTest.exe program.</w:t>
         </w:r>
@@ -1071,10 +1700,10 @@
           <w:numId w:val="15"/>
         </w:numPr>
         <w:rPr>
-          <w:ins w:id="16" w:author="theirs" w:date="2013-03-07T07:06:00Z"/>
+          <w:ins w:id="15" w:author="theirs" w:date="2013-03-07T07:06:00Z"/>
         </w:rPr>
       </w:pPr>
-      <w:ins w:id="17" w:author="theirs" w:date="2013-03-07T07:06:00Z">
+      <w:ins w:id="16" w:author="theirs" w:date="2013-03-07T07:06:00Z">
         <w:r>
           <w:t>Zach’s Windows client SDK functional test.</w:t>
         </w:r>
@@ -1088,10 +1717,10 @@
           <w:numId w:val="15"/>
         </w:numPr>
         <w:rPr>
-          <w:ins w:id="18" w:author="theirs" w:date="2013-03-07T07:06:00Z"/>
+          <w:ins w:id="17" w:author="theirs" w:date="2013-03-07T07:06:00Z"/>
         </w:rPr>
       </w:pPr>
-      <w:ins w:id="19" w:author="theirs" w:date="2013-03-07T07:06:00Z">
+      <w:ins w:id="18" w:author="theirs" w:date="2013-03-07T07:06:00Z">
         <w:r>
           <w:t>Installation and operation on all supported Windows platforms.</w:t>
         </w:r>
@@ -1100,7 +1729,7 @@
     <w:p>
       <w:pPr>
         <w:rPr>
-          <w:ins w:id="20" w:author="theirs" w:date="2013-03-07T07:06:00Z"/>
+          <w:ins w:id="19" w:author="theirs" w:date="2013-03-07T07:06:00Z"/>
         </w:rPr>
       </w:pPr>
     </w:p>
@@ -3330,6 +3959,14 @@
 </file>
 
 <file path=customXml/itemProps1.xml><?xml version="1.0" encoding="utf-8"?>
+<ds:datastoreItem xmlns:ds="http://schemas.openxmlformats.org/officeDocument/2006/customXml" ds:itemID="{E3627C31-F4B3-4817-9784-283F7205A7B3}">
+  <ds:schemaRefs>
+    <ds:schemaRef ds:uri="http://schemas.openxmlformats.org/officeDocument/2006/bibliography"/>
+  </ds:schemaRefs>
+</ds:datastoreItem>
+</file>
+
+<file path=customXml/itemProps2.xml><?xml version="1.0" encoding="utf-8"?>
 <ds:datastoreItem xmlns:ds="http://schemas.openxmlformats.org/officeDocument/2006/customXml" ds:itemID="{5DF3C92E-D8D1-4EF1-8D4D-97095862762D}">
   <ds:schemaRefs>
     <ds:schemaRef ds:uri="http://schemas.openxmlformats.org/officeDocument/2006/bibliography"/>
@@ -3337,16 +3974,8 @@
 </ds:datastoreItem>
 </file>
 
-<file path=customXml/itemProps2.xml><?xml version="1.0" encoding="utf-8"?>
-<ds:datastoreItem xmlns:ds="http://schemas.openxmlformats.org/officeDocument/2006/customXml" ds:itemID="{E3627C31-F4B3-4817-9784-283F7205A7B3}">
-  <ds:schemaRefs>
-    <ds:schemaRef ds:uri="http://schemas.openxmlformats.org/officeDocument/2006/bibliography"/>
-  </ds:schemaRefs>
-</ds:datastoreItem>
-</file>
-
 <file path=customXml/itemProps3.xml><?xml version="1.0" encoding="utf-8"?>
-<ds:datastoreItem xmlns:ds="http://schemas.openxmlformats.org/officeDocument/2006/customXml" ds:itemID="{A1CFABCC-EAD7-45C2-829D-0F5261DB27C0}">
+<ds:datastoreItem xmlns:ds="http://schemas.openxmlformats.org/officeDocument/2006/customXml" ds:itemID="{4F1C7398-1CDC-4EFF-9272-43A9D0BC78FA}">
   <ds:schemaRefs>
     <ds:schemaRef ds:uri="http://schemas.openxmlformats.org/officeDocument/2006/bibliography"/>
   </ds:schemaRefs>
@@ -3354,6 +3983,14 @@
 </file>
 
 <file path=customXml/itemProps4.xml><?xml version="1.0" encoding="utf-8"?>
+<ds:datastoreItem xmlns:ds="http://schemas.openxmlformats.org/officeDocument/2006/customXml" ds:itemID="{D65619BE-EEB6-4118-8880-30FF102D5F55}">
+  <ds:schemaRefs>
+    <ds:schemaRef ds:uri="http://schemas.openxmlformats.org/officeDocument/2006/bibliography"/>
+  </ds:schemaRefs>
+</ds:datastoreItem>
+</file>
+
+<file path=customXml/itemProps5.xml><?xml version="1.0" encoding="utf-8"?>
 <ds:datastoreItem xmlns:ds="http://schemas.openxmlformats.org/officeDocument/2006/customXml" ds:itemID="{1B198FA6-FF75-4A39-A6E3-1CF6B8C16EB4}">
   <ds:schemaRefs>
     <ds:schemaRef ds:uri="http://schemas.openxmlformats.org/officeDocument/2006/bibliography"/>
@@ -3361,16 +3998,8 @@
 </ds:datastoreItem>
 </file>
 
-<file path=customXml/itemProps5.xml><?xml version="1.0" encoding="utf-8"?>
-<ds:datastoreItem xmlns:ds="http://schemas.openxmlformats.org/officeDocument/2006/customXml" ds:itemID="{D65619BE-EEB6-4118-8880-30FF102D5F55}">
-  <ds:schemaRefs>
-    <ds:schemaRef ds:uri="http://schemas.openxmlformats.org/officeDocument/2006/bibliography"/>
-  </ds:schemaRefs>
-</ds:datastoreItem>
-</file>
-
 <file path=customXml/itemProps6.xml><?xml version="1.0" encoding="utf-8"?>
-<ds:datastoreItem xmlns:ds="http://schemas.openxmlformats.org/officeDocument/2006/customXml" ds:itemID="{4F1C7398-1CDC-4EFF-9272-43A9D0BC78FA}">
+<ds:datastoreItem xmlns:ds="http://schemas.openxmlformats.org/officeDocument/2006/customXml" ds:itemID="{99E0E89E-0EF9-490C-815D-6064D3151E29}">
   <ds:schemaRefs>
     <ds:schemaRef ds:uri="http://schemas.openxmlformats.org/officeDocument/2006/bibliography"/>
   </ds:schemaRefs>
@@ -3378,7 +4007,7 @@
 </file>
 
 <file path=customXml/itemProps7.xml><?xml version="1.0" encoding="utf-8"?>
-<ds:datastoreItem xmlns:ds="http://schemas.openxmlformats.org/officeDocument/2006/customXml" ds:itemID="{37E1C65B-8875-4366-AB21-39EBD08B81C9}">
+<ds:datastoreItem xmlns:ds="http://schemas.openxmlformats.org/officeDocument/2006/customXml" ds:itemID="{A2361EB7-88A5-43FE-B6F3-E9B88780EE65}">
   <ds:schemaRefs>
     <ds:schemaRef ds:uri="http://schemas.openxmlformats.org/officeDocument/2006/bibliography"/>
   </ds:schemaRefs>
@@ -3386,7 +4015,7 @@
 </file>
 
 <file path=customXml/itemProps8.xml><?xml version="1.0" encoding="utf-8"?>
-<ds:datastoreItem xmlns:ds="http://schemas.openxmlformats.org/officeDocument/2006/customXml" ds:itemID="{09A52837-5A1D-4EA8-9324-E7CB16DA3E24}">
+<ds:datastoreItem xmlns:ds="http://schemas.openxmlformats.org/officeDocument/2006/customXml" ds:itemID="{DD875DB6-BE74-405D-A922-28D5DE716E2D}">
   <ds:schemaRefs>
     <ds:schemaRef ds:uri="http://schemas.openxmlformats.org/officeDocument/2006/bibliography"/>
   </ds:schemaRefs>
@@ -3394,7 +4023,7 @@
 </file>
 
 <file path=customXml/itemProps9.xml><?xml version="1.0" encoding="utf-8"?>
-<ds:datastoreItem xmlns:ds="http://schemas.openxmlformats.org/officeDocument/2006/customXml" ds:itemID="{99E0E89E-0EF9-490C-815D-6064D3151E29}">
+<ds:datastoreItem xmlns:ds="http://schemas.openxmlformats.org/officeDocument/2006/customXml" ds:itemID="{3D7DBE7F-3CC6-483F-A9D5-8CAF5AD0E7CD}">
   <ds:schemaRefs>
     <ds:schemaRef ds:uri="http://schemas.openxmlformats.org/officeDocument/2006/bibliography"/>
   </ds:schemaRefs>

</xml_diff>

<commit_message>
Merged v0.1.8 version changes.
Merge branch '20130318A0Release0_1_8'

Conflicts:
	BadgeCOM/BadgeCOM.rc
</commit_message>
<xml_diff>
--- a/Preparing for a staging release.docx
+++ b/Preparing for a staging release.docx
@@ -1,6 +1,6 @@
 
 <file path=word/document.xml><?xml version="1.0" encoding="utf-8"?>
-<w:document xmlns:wpc="http://schemas.microsoft.com/office/word/2010/wordprocessingCanvas" xmlns:mc="http://schemas.openxmlformats.org/markup-compatibility/2006" xmlns:o="urn:schemas-microsoft-com:office:office" xmlns:r="http://schemas.openxmlformats.org/officeDocument/2006/relationships" xmlns:m="http://schemas.openxmlformats.org/officeDocument/2006/math" xmlns:v="urn:schemas-microsoft-com:vml" xmlns:wp14="http://schemas.microsoft.com/office/word/2010/wordprocessingDrawing" xmlns:wp="http://schemas.openxmlformats.org/drawingml/2006/wordprocessingDrawing" xmlns:w10="urn:schemas-microsoft-com:office:word" xmlns:w="http://schemas.openxmlformats.org/wordprocessingml/2006/main" xmlns:w14="http://schemas.microsoft.com/office/word/2010/wordml" xmlns:wpg="http://schemas.microsoft.com/office/word/2010/wordprocessingGroup" xmlns:wpi="http://schemas.microsoft.com/office/word/2010/wordprocessingInk" xmlns:wne="http://schemas.microsoft.com/office/word/2006/wordml" xmlns:wps="http://schemas.microsoft.com/office/word/2010/wordprocessingShape" mc:Ignorable="w14 wp14">
+<w:document xmlns:ve="http://schemas.openxmlformats.org/markup-compatibility/2006" xmlns:o="urn:schemas-microsoft-com:office:office" xmlns:r="http://schemas.openxmlformats.org/officeDocument/2006/relationships" xmlns:m="http://schemas.openxmlformats.org/officeDocument/2006/math" xmlns:v="urn:schemas-microsoft-com:vml" xmlns:wp="http://schemas.openxmlformats.org/drawingml/2006/wordprocessingDrawing" xmlns:w10="urn:schemas-microsoft-com:office:word" xmlns:w="http://schemas.openxmlformats.org/wordprocessingml/2006/main" xmlns:wne="http://schemas.microsoft.com/office/word/2006/wordml">
   <w:body>
     <w:p>
       <w:r>
@@ -35,17 +35,15 @@
         </w:numPr>
       </w:pPr>
       <w:proofErr w:type="spellStart"/>
-      <w:proofErr w:type="gramStart"/>
       <w:r>
         <w:t>git</w:t>
       </w:r>
-      <w:proofErr w:type="spellEnd"/>
-      <w:proofErr w:type="gramEnd"/>
-      <w:r>
-        <w:t xml:space="preserve"> </w:t>
-      </w:r>
-      <w:r>
-        <w:t>checkout –b 20130218A0Release0_1_</w:t>
+      <w:r>
+        <w:t>checkout</w:t>
+      </w:r>
+      <w:proofErr w:type="spellEnd"/>
+      <w:r>
+        <w:t xml:space="preserve"> –b 20130218A0Release0_1_</w:t>
       </w:r>
       <w:r>
         <w:t xml:space="preserve">6  (if that doesn’t work, do </w:t>
@@ -91,15 +89,7 @@
     </w:p>
     <w:p>
       <w:r>
-        <w:t xml:space="preserve">Change </w:t>
-      </w:r>
-      <w:proofErr w:type="gramStart"/>
-      <w:r>
-        <w:t>the define</w:t>
-      </w:r>
-      <w:proofErr w:type="gramEnd"/>
-      <w:r>
-        <w:t xml:space="preserve"> in </w:t>
+        <w:t xml:space="preserve">Change the define in </w:t>
       </w:r>
       <w:proofErr w:type="spellStart"/>
       <w:r>
@@ -172,11 +162,6 @@
       <w:r>
         <w:t xml:space="preserve">, </w:t>
       </w:r>
-      <w:del w:id="0" w:author="mine" w:date="2013-03-07T07:06:00Z">
-        <w:r>
-          <w:delText xml:space="preserve"> </w:delText>
-        </w:r>
-      </w:del>
       <w:proofErr w:type="spellStart"/>
       <w:r>
         <w:t>CloudApiPublic</w:t>
@@ -230,6 +215,7 @@
       </w:r>
     </w:p>
     <w:p>
+      <w:proofErr w:type="spellStart"/>
       <w:r>
         <w:rPr>
           <w:color w:val="FF0000"/>
@@ -237,15 +223,7 @@
         </w:rPr>
         <w:t>In</w:t>
       </w:r>
-      <w:ins w:id="1" w:author="mine" w:date="2013-03-07T07:06:00Z">
-        <w:r>
-          <w:rPr>
-            <w:color w:val="FF0000"/>
-            <w:u w:val="single"/>
-          </w:rPr>
-          <w:t xml:space="preserve"> </w:t>
-        </w:r>
-        <w:proofErr w:type="spellStart"/>
+      <w:ins w:id="0" w:author="mine" w:date="2013-03-07T07:06:00Z">
         <w:r>
           <w:rPr>
             <w:color w:val="FF0000"/>
@@ -253,18 +231,15 @@
           </w:rPr>
           <w:t>BadgeCom</w:t>
         </w:r>
+        <w:r>
+          <w:t>in</w:t>
+        </w:r>
         <w:proofErr w:type="spellEnd"/>
         <w:r>
-          <w:rPr>
-            <w:color w:val="FF0000"/>
-          </w:rPr>
-          <w:t xml:space="preserve"> </w:t>
+          <w:t xml:space="preserve"> project properties edit the pos</w:t>
         </w:r>
-        <w:r>
-          <w:t>in project properties edit the pos</w:t>
-        </w:r>
-        <w:bookmarkStart w:id="2" w:name="_GoBack"/>
-        <w:bookmarkEnd w:id="2"/>
+        <w:bookmarkStart w:id="1" w:name="_GoBack"/>
+        <w:bookmarkEnd w:id="1"/>
         <w:r>
           <w:t xml:space="preserve">t build event: change the </w:t>
         </w:r>
@@ -282,7 +257,15 @@
         </w:r>
         <w:proofErr w:type="spellEnd"/>
         <w:r>
-          <w:t xml:space="preserve"> and product version to match (the non-rem command which does not do delay-signing).</w:t>
+          <w:t xml:space="preserve"> and product version to match (the non-</w:t>
+        </w:r>
+        <w:proofErr w:type="spellStart"/>
+        <w:r>
+          <w:t>rem</w:t>
+        </w:r>
+        <w:proofErr w:type="spellEnd"/>
+        <w:r>
+          <w:t xml:space="preserve"> command which does not do delay-signing).</w:t>
         </w:r>
       </w:ins>
     </w:p>
@@ -307,23 +290,16 @@
         <w:t xml:space="preserve">, </w:t>
       </w:r>
       <w:proofErr w:type="spellStart"/>
-      <w:proofErr w:type="gramStart"/>
       <w:r>
         <w:t>CloudSetupSdkSyncSample</w:t>
       </w:r>
       <w:proofErr w:type="spellEnd"/>
-      <w:proofErr w:type="gramEnd"/>
       <w:r>
         <w:t>).</w:t>
       </w:r>
     </w:p>
     <w:p>
       <w:r>
-        <w:t>Test the application under Visual Studio to make sure it is working.</w:t>
-      </w:r>
-    </w:p>
-    <w:p>
-      <w:r>
         <w:t>Close Visual Studio.</w:t>
       </w:r>
     </w:p>
@@ -351,14 +327,7 @@
     <w:p>
       <w:r>
         <w:tab/>
-      </w:r>
-      <w:proofErr w:type="gramStart"/>
-      <w:r>
-        <w:t>*  By</w:t>
-      </w:r>
-      <w:proofErr w:type="gramEnd"/>
-      <w:r>
-        <w:t xml:space="preserve"> SIGNING FILES I do not mean the changes to the projects to turn on signing, but instead the certificates or keys</w:t>
+        <w:t>*  By SIGNING FILES I do not mean the changes to the projects to turn on signing, but instead the certificates or keys</w:t>
       </w:r>
     </w:p>
     <w:p/>
@@ -373,15 +342,85 @@
       </w:r>
     </w:p>
     <w:p>
-      <w:r>
-        <w:t xml:space="preserve">Delete BadgeCOM.dll from 3rdParty\bin\release, and delete BadgeCOM.dll from </w:t>
-      </w:r>
-      <w:r>
-        <w:t>C:\Cloud\CloudSDK-Windows\CloudSdkSyncSample\bin\Release\amd64</w:t>
-      </w:r>
-      <w:r>
-        <w:t>.</w:t>
-      </w:r>
+      <w:pPr>
+        <w:pStyle w:val="NoSpacing"/>
+      </w:pPr>
+      <w:r>
+        <w:t xml:space="preserve">Delete BadgeCOM.dll from </w:t>
+      </w:r>
+      <w:r>
+        <w:t>the following locations:</w:t>
+      </w:r>
+    </w:p>
+    <w:p>
+      <w:pPr>
+        <w:pStyle w:val="NoSpacing"/>
+        <w:numPr>
+          <w:ilvl w:val="0"/>
+          <w:numId w:val="16"/>
+        </w:numPr>
+      </w:pPr>
+      <w:r>
+        <w:t>3rdParty\bin\release</w:t>
+      </w:r>
+    </w:p>
+    <w:p>
+      <w:pPr>
+        <w:pStyle w:val="NoSpacing"/>
+        <w:numPr>
+          <w:ilvl w:val="0"/>
+          <w:numId w:val="16"/>
+        </w:numPr>
+      </w:pPr>
+      <w:r>
+        <w:t>3rdParty\bin\release</w:t>
+      </w:r>
+      <w:r>
+        <w:t>64</w:t>
+      </w:r>
+    </w:p>
+    <w:p>
+      <w:pPr>
+        <w:pStyle w:val="NoSpacing"/>
+        <w:numPr>
+          <w:ilvl w:val="0"/>
+          <w:numId w:val="16"/>
+        </w:numPr>
+      </w:pPr>
+      <w:proofErr w:type="spellStart"/>
+      <w:r>
+        <w:t>CloudSdkSyncSample</w:t>
+      </w:r>
+      <w:proofErr w:type="spellEnd"/>
+      <w:r>
+        <w:t>\bin\Release\amd64</w:t>
+      </w:r>
+    </w:p>
+    <w:p>
+      <w:pPr>
+        <w:pStyle w:val="NoSpacing"/>
+        <w:numPr>
+          <w:ilvl w:val="0"/>
+          <w:numId w:val="16"/>
+        </w:numPr>
+      </w:pPr>
+      <w:proofErr w:type="spellStart"/>
+      <w:r>
+        <w:t>Clou</w:t>
+      </w:r>
+      <w:r>
+        <w:t>dSdkSyncSample</w:t>
+      </w:r>
+      <w:proofErr w:type="spellEnd"/>
+      <w:r>
+        <w:t>\bin\Release\x86</w:t>
+      </w:r>
+    </w:p>
+    <w:p>
+      <w:pPr>
+        <w:pStyle w:val="NoSpacing"/>
+        <w:ind w:left="720"/>
+      </w:pPr>
     </w:p>
     <w:p>
       <w:r>
@@ -506,75 +545,67 @@
         </w:numPr>
       </w:pPr>
       <w:r>
+        <w:t>tlbimp.exe BadgeCOM.dll /</w:t>
+      </w:r>
+      <w:proofErr w:type="spellStart"/>
+      <w:r>
+        <w:t>delaysign</w:t>
+      </w:r>
+      <w:proofErr w:type="spellEnd"/>
+      <w:r>
+        <w:t xml:space="preserve"> /publickey:C:\CertBackup\CloudSigning\CloudPlatformCodeSigning.pub /out:BadgeCOMLib.dll</w:t>
+      </w:r>
+      <w:r>
         <w:t xml:space="preserve"> </w:t>
       </w:r>
       <w:r>
-        <w:t>tlbimp.exe BadgeCOM.dll /</w:t>
-      </w:r>
-      <w:proofErr w:type="spellStart"/>
-      <w:r>
-        <w:t>delaysign</w:t>
-      </w:r>
-      <w:proofErr w:type="spellEnd"/>
-      <w:r>
-        <w:t xml:space="preserve"> /publickey:C:\CertBackup\CloudSigning\CloudPlatformCodeSigning.pub /out</w:t>
-      </w:r>
-      <w:proofErr w:type="gramStart"/>
-      <w:r>
-        <w:t>:BadgeCOMLib.dll</w:t>
-      </w:r>
-      <w:proofErr w:type="gramEnd"/>
+        <w:t>/company:Cloud.com</w:t>
+      </w:r>
       <w:r>
         <w:t xml:space="preserve"> </w:t>
       </w:r>
-      <w:del w:id="3" w:author="mine" w:date="2013-03-07T07:06:00Z">
+      <w:r>
+        <w:t>/copyright:</w:t>
+      </w:r>
+      <w:r>
+        <w:t>"</w:t>
+      </w:r>
+      <w:r>
+        <w:t>Copyright (C ) Cloud.com.</w:t>
+      </w:r>
+      <w:r>
+        <w:t xml:space="preserve"> All rights reserved.</w:t>
+      </w:r>
+      <w:r>
+        <w:t>"</w:t>
+      </w:r>
+      <w:r>
+        <w:t xml:space="preserve"> </w:t>
+      </w:r>
+      <w:r>
+        <w:t>/asmversion:0.1.6.</w:t>
+      </w:r>
+      <w:del w:id="2" w:author="mine" w:date="2013-03-07T07:06:00Z">
         <w:r>
-          <w:delText xml:space="preserve"> </w:delText>
+          <w:delText xml:space="preserve">0 </w:delText>
         </w:r>
       </w:del>
-      <w:r>
-        <w:t>/company:Cloud.com</w:t>
-      </w:r>
-      <w:r>
-        <w:t xml:space="preserve"> </w:t>
-      </w:r>
-      <w:del w:id="4" w:author="mine" w:date="2013-03-07T07:06:00Z">
+      <w:ins w:id="3" w:author="mine" w:date="2013-03-07T07:06:00Z">
         <w:r>
-          <w:delText xml:space="preserve"> </w:delText>
+          <w:t>1</w:t>
+        </w:r>
+      </w:ins>
+      <w:r>
+        <w:t xml:space="preserve"> /productversion:0.1.6.</w:t>
+      </w:r>
+      <w:del w:id="4" w:author="David Bruck (3P)" w:date="2013-03-07T07:06:00Z">
+        <w:r>
+          <w:delText>0</w:delText>
         </w:r>
       </w:del>
-      <w:r>
-        <w:t>/</w:t>
-      </w:r>
-      <w:proofErr w:type="spellStart"/>
-      <w:r>
-        <w:t>copyright:</w:t>
-      </w:r>
-      <w:r>
-        <w:t>"</w:t>
-      </w:r>
-      <w:r>
-        <w:t>Copyright</w:t>
-      </w:r>
-      <w:proofErr w:type="spellEnd"/>
-      <w:r>
-        <w:t xml:space="preserve"> (C ) Cloud.com.</w:t>
-      </w:r>
-      <w:r>
-        <w:t xml:space="preserve"> All rights reserved.</w:t>
-      </w:r>
-      <w:r>
-        <w:t>"</w:t>
-      </w:r>
-      <w:r>
-        <w:t xml:space="preserve"> </w:t>
-      </w:r>
-      <w:r>
-        <w:t>/asmversion:0.1.6.</w:t>
-      </w:r>
       <w:del w:id="5" w:author="mine" w:date="2013-03-07T07:06:00Z">
         <w:r>
-          <w:delText xml:space="preserve">0 </w:delText>
+          <w:delText>0</w:delText>
         </w:r>
       </w:del>
       <w:ins w:id="6" w:author="mine" w:date="2013-03-07T07:06:00Z">
@@ -582,24 +613,6 @@
           <w:t>1</w:t>
         </w:r>
       </w:ins>
-      <w:r>
-        <w:t xml:space="preserve"> /productversion:0.1.6.</w:t>
-      </w:r>
-      <w:del w:id="7" w:author="David Bruck (3P)" w:date="2013-03-07T07:06:00Z">
-        <w:r>
-          <w:delText>0</w:delText>
-        </w:r>
-      </w:del>
-      <w:del w:id="8" w:author="mine" w:date="2013-03-07T07:06:00Z">
-        <w:r>
-          <w:delText>0</w:delText>
-        </w:r>
-      </w:del>
-      <w:ins w:id="9" w:author="mine" w:date="2013-03-07T07:06:00Z">
-        <w:r>
-          <w:t>1</w:t>
-        </w:r>
-      </w:ins>
     </w:p>
     <w:p>
       <w:pPr>
@@ -633,13 +646,8 @@
           <w:numId w:val="6"/>
         </w:numPr>
       </w:pPr>
-      <w:proofErr w:type="gramStart"/>
-      <w:r>
-        <w:t>copy</w:t>
-      </w:r>
-      <w:proofErr w:type="gramEnd"/>
-      <w:r>
-        <w:t xml:space="preserve"> /Y BadgeCOMLib.dll ..\..\..\</w:t>
+      <w:r>
+        <w:t>copy /Y BadgeCOMLib.dll ..\..\..\</w:t>
       </w:r>
       <w:proofErr w:type="spellStart"/>
       <w:r>
@@ -658,13 +666,8 @@
           <w:numId w:val="6"/>
         </w:numPr>
       </w:pPr>
-      <w:proofErr w:type="gramStart"/>
-      <w:r>
-        <w:t>copy</w:t>
-      </w:r>
-      <w:proofErr w:type="gramEnd"/>
-      <w:r>
-        <w:t xml:space="preserve"> /Y BadgeCOMLib.dll ..\..\..\</w:t>
+      <w:r>
+        <w:t>copy /Y BadgeCOMLib.dll ..\..\..\</w:t>
       </w:r>
       <w:proofErr w:type="spellStart"/>
       <w:r>
@@ -684,14 +687,9 @@
         </w:numPr>
       </w:pPr>
       <w:r>
-        <w:t>Make sure for the last two commands that one was “release” and the other was “</w:t>
-      </w:r>
-      <w:proofErr w:type="gramStart"/>
-      <w:r>
-        <w:t>debug</w:t>
-      </w:r>
-      <w:proofErr w:type="gramEnd"/>
-      <w:del w:id="10" w:author="mine" w:date="2013-03-07T07:06:00Z">
+        <w:t>Make sure for the last two commands that one was “release” and the other was “debug</w:t>
+      </w:r>
+      <w:del w:id="7" w:author="mine" w:date="2013-03-07T07:06:00Z">
         <w:r>
           <w:delText>”</w:delText>
         </w:r>
@@ -721,7 +719,15 @@
       </w:r>
       <w:proofErr w:type="spellEnd"/>
       <w:r>
-        <w:t xml:space="preserve"> Embed Interop Types property to false.</w:t>
+        <w:t xml:space="preserve"> Embed </w:t>
+      </w:r>
+      <w:proofErr w:type="spellStart"/>
+      <w:r>
+        <w:t>Interop</w:t>
+      </w:r>
+      <w:proofErr w:type="spellEnd"/>
+      <w:r>
+        <w:t xml:space="preserve"> Types property to false.</w:t>
       </w:r>
     </w:p>
     <w:p>
@@ -739,10 +745,7 @@
       <w:r>
         <w:t xml:space="preserve"> and Sample-Live-Sync references</w:t>
       </w:r>
-      <w:r>
-        <w:t xml:space="preserve"> </w:t>
-      </w:r>
-      <w:ins w:id="11" w:author="mine" w:date="2013-03-07T07:06:00Z">
+      <w:ins w:id="8" w:author="mine" w:date="2013-03-07T07:06:00Z">
         <w:r>
           <w:t>(</w:t>
         </w:r>
@@ -781,7 +784,23 @@
         </w:numPr>
       </w:pPr>
       <w:r>
-        <w:t>Make sure that specific versions are selected, and that the references specify the proper versions.</w:t>
+        <w:t xml:space="preserve">Unload the </w:t>
+      </w:r>
+      <w:proofErr w:type="spellStart"/>
+      <w:r>
+        <w:t>CloudApiPublic</w:t>
+      </w:r>
+      <w:proofErr w:type="spellEnd"/>
+      <w:r>
+        <w:t xml:space="preserve"> project, edit the XML project file and change the </w:t>
+      </w:r>
+      <w:proofErr w:type="spellStart"/>
+      <w:r>
+        <w:t>BadgeComLib</w:t>
+      </w:r>
+      <w:proofErr w:type="spellEnd"/>
+      <w:r>
+        <w:t xml:space="preserve"> version to the proper version.  e.g.: 0.1.8.0.</w:t>
       </w:r>
     </w:p>
     <w:p>
@@ -793,6 +812,87 @@
         </w:numPr>
       </w:pPr>
       <w:r>
+        <w:t xml:space="preserve">Reload the </w:t>
+      </w:r>
+      <w:proofErr w:type="spellStart"/>
+      <w:r>
+        <w:t>CloudApiPublic</w:t>
+      </w:r>
+      <w:proofErr w:type="spellEnd"/>
+      <w:r>
+        <w:t xml:space="preserve"> project.</w:t>
+      </w:r>
+    </w:p>
+    <w:p>
+      <w:pPr>
+        <w:pStyle w:val="NoSpacing"/>
+        <w:numPr>
+          <w:ilvl w:val="0"/>
+          <w:numId w:val="14"/>
+        </w:numPr>
+      </w:pPr>
+      <w:r>
+        <w:t xml:space="preserve">In the </w:t>
+      </w:r>
+      <w:proofErr w:type="spellStart"/>
+      <w:r>
+        <w:t>CloudApiPublic</w:t>
+      </w:r>
+      <w:proofErr w:type="spellEnd"/>
+      <w:r>
+        <w:t xml:space="preserve"> project, m</w:t>
+      </w:r>
+      <w:r>
+        <w:t>ake sure that specific versions are selected</w:t>
+      </w:r>
+      <w:r>
+        <w:t xml:space="preserve"> for </w:t>
+      </w:r>
+      <w:proofErr w:type="spellStart"/>
+      <w:r>
+        <w:t>BadgeComLib</w:t>
+      </w:r>
+      <w:proofErr w:type="spellEnd"/>
+      <w:r>
+        <w:t xml:space="preserve"> and all of the .CSDK DLLs</w:t>
+      </w:r>
+      <w:r>
+        <w:t>, and that the references specify the proper versions.</w:t>
+      </w:r>
+    </w:p>
+    <w:p>
+      <w:pPr>
+        <w:pStyle w:val="NoSpacing"/>
+        <w:numPr>
+          <w:ilvl w:val="0"/>
+          <w:numId w:val="14"/>
+        </w:numPr>
+      </w:pPr>
+      <w:r>
+        <w:t>Unload the Sample-Live-Sync project, edit the XML project file and change the Cloud.dll reference version to the proper version.  e.g.: 0.1.8.0.</w:t>
+      </w:r>
+    </w:p>
+    <w:p>
+      <w:pPr>
+        <w:pStyle w:val="NoSpacing"/>
+        <w:numPr>
+          <w:ilvl w:val="0"/>
+          <w:numId w:val="14"/>
+        </w:numPr>
+      </w:pPr>
+      <w:r>
+        <w:t>In the Sample-Live-Sync project, make sure that specific versions are selected for Cloud.dll and all of the .CSDK DLLs, and that the references specify the proper versions.  NOTE: The Cloud.dll reference will have a yellow exclamation mark because it has not been built yet.</w:t>
+      </w:r>
+    </w:p>
+    <w:p>
+      <w:pPr>
+        <w:pStyle w:val="NoSpacing"/>
+        <w:numPr>
+          <w:ilvl w:val="0"/>
+          <w:numId w:val="14"/>
+        </w:numPr>
+      </w:pPr>
+      <w:r>
         <w:t xml:space="preserve">If they do not specify the proper versions (they probably won’t), unload the project and edit the version number manually.  </w:t>
       </w:r>
     </w:p>
@@ -930,13 +1030,29 @@
     </w:p>
     <w:p>
       <w:r>
+        <w:t>Switch to Debug solution configuration</w:t>
+      </w:r>
+    </w:p>
+    <w:p>
+      <w:r>
+        <w:t xml:space="preserve">Build </w:t>
+      </w:r>
+      <w:r>
+        <w:t>Sample-Live-Sync</w:t>
+      </w:r>
+      <w:r>
+        <w:t xml:space="preserve"> project, check for build success</w:t>
+      </w:r>
+    </w:p>
+    <w:p>
+      <w:r>
         <w:t xml:space="preserve">Switch to </w:t>
       </w:r>
-      <w:proofErr w:type="gramStart"/>
-      <w:r>
-        <w:t>Debug</w:t>
-      </w:r>
-      <w:proofErr w:type="gramEnd"/>
+      <w:proofErr w:type="spellStart"/>
+      <w:r>
+        <w:t>ReleaseSampleAppOnly</w:t>
+      </w:r>
+      <w:proofErr w:type="spellEnd"/>
       <w:r>
         <w:t xml:space="preserve"> solution configuration</w:t>
       </w:r>
@@ -954,40 +1070,11 @@
     </w:p>
     <w:p>
       <w:r>
-        <w:t xml:space="preserve">Switch to </w:t>
-      </w:r>
-      <w:proofErr w:type="spellStart"/>
-      <w:r>
-        <w:t>ReleaseSampleAppOnly</w:t>
-      </w:r>
-      <w:proofErr w:type="spellEnd"/>
-      <w:r>
-        <w:t xml:space="preserve"> solution configuration</w:t>
-      </w:r>
-    </w:p>
-    <w:p>
-      <w:r>
-        <w:t xml:space="preserve">Build </w:t>
-      </w:r>
-      <w:r>
-        <w:t>Sample-Live-Sync</w:t>
-      </w:r>
-      <w:r>
-        <w:t xml:space="preserve"> project, check for build success</w:t>
-      </w:r>
-    </w:p>
-    <w:p>
-      <w:r>
         <w:t>Make sure that no Explorer or command window is open to any folder below c:\</w:t>
       </w:r>
       <w:r>
-        <w:t xml:space="preserve"> </w:t>
-      </w:r>
-      <w:proofErr w:type="spellStart"/>
-      <w:r>
         <w:t>CloudSetupSdkSyncSample</w:t>
       </w:r>
-      <w:proofErr w:type="spellEnd"/>
       <w:r>
         <w:t>.</w:t>
       </w:r>
@@ -1111,6 +1198,62 @@
     </w:p>
     <w:p>
       <w:r>
+        <w:t>Delete the .</w:t>
+      </w:r>
+      <w:proofErr w:type="spellStart"/>
+      <w:r>
+        <w:t>pfx</w:t>
+      </w:r>
+      <w:proofErr w:type="spellEnd"/>
+      <w:r>
+        <w:t xml:space="preserve"> files copied to the </w:t>
+      </w:r>
+      <w:proofErr w:type="spellStart"/>
+      <w:r>
+        <w:t>CloudApiPublic</w:t>
+      </w:r>
+      <w:proofErr w:type="spellEnd"/>
+      <w:r>
+        <w:t xml:space="preserve"> and </w:t>
+      </w:r>
+      <w:proofErr w:type="spellStart"/>
+      <w:r>
+        <w:t>CloudSetupSdkSyuncSampleSupport</w:t>
+      </w:r>
+      <w:proofErr w:type="spellEnd"/>
+      <w:r>
+        <w:t xml:space="preserve"> projects where you changed the settings.</w:t>
+      </w:r>
+    </w:p>
+    <w:p>
+      <w:pPr>
+        <w:pStyle w:val="ListParagraph"/>
+        <w:numPr>
+          <w:ilvl w:val="0"/>
+          <w:numId w:val="10"/>
+        </w:numPr>
+      </w:pPr>
+      <w:r>
+        <w:t>To do this: “Rebuild” (OK in this case) the project “</w:t>
+      </w:r>
+      <w:proofErr w:type="spellStart"/>
+      <w:ins w:id="9" w:author="Robert Stevens" w:date="2013-03-07T07:06:00Z">
+        <w:r>
+          <w:t>ZDeleteLicenseFilesOnly</w:t>
+        </w:r>
+      </w:ins>
+      <w:proofErr w:type="spellEnd"/>
+      <w:del w:id="10" w:author="mine" w:date="2013-03-07T07:06:00Z">
+        <w:r>
+          <w:delText>ZDeleteLicenseFilesOnly</w:delText>
+        </w:r>
+      </w:del>
+      <w:r>
+        <w:t>”.</w:t>
+      </w:r>
+    </w:p>
+    <w:p>
+      <w:r>
         <w:t>Close the Visual Studio win-client solution.</w:t>
       </w:r>
     </w:p>
@@ -1138,14 +1281,7 @@
     <w:p>
       <w:r>
         <w:tab/>
-      </w:r>
-      <w:proofErr w:type="gramStart"/>
-      <w:r>
-        <w:t>*  By</w:t>
-      </w:r>
-      <w:proofErr w:type="gramEnd"/>
-      <w:r>
-        <w:t xml:space="preserve"> SIGNING FILES I do not mean the changes to the projects to turn on signing, but instead the certificates or keys</w:t>
+        <w:t>*  By SIGNING FILES I do not mean the changes to the projects to turn on signing, but instead the certificates or keys</w:t>
       </w:r>
     </w:p>
     <w:p>
@@ -1435,74 +1571,15 @@
     </w:p>
     <w:p>
       <w:r>
-        <w:t>Delete the .</w:t>
-      </w:r>
-      <w:proofErr w:type="spellStart"/>
-      <w:r>
-        <w:t>pfx</w:t>
-      </w:r>
-      <w:proofErr w:type="spellEnd"/>
-      <w:r>
-        <w:t xml:space="preserve"> files copied to the </w:t>
-      </w:r>
-      <w:proofErr w:type="spellStart"/>
-      <w:r>
-        <w:t>CloudApiPublic</w:t>
-      </w:r>
-      <w:proofErr w:type="spellEnd"/>
-      <w:r>
-        <w:t xml:space="preserve"> and </w:t>
-      </w:r>
-      <w:proofErr w:type="spellStart"/>
-      <w:r>
-        <w:t>CloudSetupSdkSyuncSampleSupport</w:t>
-      </w:r>
-      <w:proofErr w:type="spellEnd"/>
-      <w:r>
-        <w:t xml:space="preserve"> projects where you changed the settings.</w:t>
-      </w:r>
-    </w:p>
-    <w:p>
-      <w:pPr>
-        <w:pStyle w:val="ListParagraph"/>
-        <w:numPr>
-          <w:ilvl w:val="0"/>
-          <w:numId w:val="10"/>
-        </w:numPr>
-      </w:pPr>
-      <w:r>
-        <w:t>To do this: “Rebuild” the project “</w:t>
-      </w:r>
-      <w:proofErr w:type="spellStart"/>
-      <w:ins w:id="12" w:author="Robert Stevens" w:date="2013-03-07T07:06:00Z">
-        <w:r>
-          <w:t>Z</w:t>
-        </w:r>
-        <w:r>
-          <w:t>DeleteLicenseFilesOnly</w:t>
-        </w:r>
-      </w:ins>
-      <w:del w:id="13" w:author="mine" w:date="2013-03-07T07:06:00Z">
-        <w:r>
-          <w:delText>Z</w:delText>
-        </w:r>
-        <w:r>
-          <w:delText>DeleteLicenseFilesOnly</w:delText>
-        </w:r>
-      </w:del>
-      <w:ins w:id="14" w:author="mine" w:date="2013-03-07T07:06:00Z">
-        <w:r>
-          <w:t>DeleteLicenseFilesOnly</w:t>
-        </w:r>
-      </w:ins>
-      <w:proofErr w:type="spellEnd"/>
-      <w:r>
-        <w:t>”.</w:t>
-      </w:r>
-    </w:p>
-    <w:p>
-      <w:r>
-        <w:t>When the release has been tested, merge the release branch back into master, but don’t merge the signing changes or the switch to the cloudstaging.us URL.</w:t>
+        <w:t xml:space="preserve">When the release has been tested, merge the release branch back into master, but don’t merge the signing changes or the switch to the </w:t>
+      </w:r>
+      <w:proofErr w:type="spellStart"/>
+      <w:r>
+        <w:t>cloudstaging.us</w:t>
+      </w:r>
+      <w:proofErr w:type="spellEnd"/>
+      <w:r>
+        <w:t xml:space="preserve"> URL.</w:t>
       </w:r>
     </w:p>
     <w:p>
@@ -1538,30 +1615,10 @@
       </w:r>
       <w:proofErr w:type="spellEnd"/>
       <w:r>
-        <w:t xml:space="preserve"> merge</w:t>
-      </w:r>
-      <w:r>
-        <w:t xml:space="preserve"> </w:t>
-      </w:r>
-      <w:r>
-        <w:t xml:space="preserve"> --no-commit</w:t>
-      </w:r>
-      <w:r>
-        <w:t xml:space="preserve"> </w:t>
-      </w:r>
-      <w:r>
-        <w:t xml:space="preserve"> --no</w:t>
-      </w:r>
-      <w:r>
-        <w:t>-</w:t>
-      </w:r>
-      <w:proofErr w:type="spellStart"/>
-      <w:r>
-        <w:t>ff</w:t>
-      </w:r>
-      <w:proofErr w:type="spellEnd"/>
-      <w:r>
-        <w:t xml:space="preserve">   Release0.1.5</w:t>
+        <w:t xml:space="preserve"> merge --no-commit --no</w:t>
+      </w:r>
+      <w:r>
+        <w:t>-ff   Release0.1.5</w:t>
       </w:r>
     </w:p>
     <w:p>
@@ -1579,15 +1636,7 @@
         </w:rPr>
       </w:pPr>
       <w:r>
-        <w:t xml:space="preserve">Use GIT Extensions to selectively merge modules.  The </w:t>
-      </w:r>
-      <w:proofErr w:type="spellStart"/>
-      <w:r>
-        <w:t>CloudSetupSdkSyncSample.isl</w:t>
-      </w:r>
-      <w:proofErr w:type="spellEnd"/>
-      <w:r>
-        <w:t xml:space="preserve"> file must be manually merged to remove the signing changes, but leave the version number change.</w:t>
+        <w:t>Use GIT Extensions to selectively merge modules.  The CloudSetupSdkSyncSample.isl file must be manually merged to remove the signing changes, but leave the version number change.</w:t>
       </w:r>
     </w:p>
     <w:p>
@@ -1617,12 +1666,46 @@
     <w:p>
       <w:pPr>
         <w:rPr>
+          <w:ins w:id="11" w:author="theirs" w:date="2013-03-07T07:06:00Z"/>
+        </w:rPr>
+      </w:pPr>
+      <w:ins w:id="12" w:author="theirs" w:date="2013-03-07T07:06:00Z">
+        <w:r>
+          <w:t>Test the following before release:</w:t>
+        </w:r>
+      </w:ins>
+    </w:p>
+    <w:p>
+      <w:pPr>
+        <w:pStyle w:val="ListParagraph"/>
+        <w:numPr>
+          <w:ilvl w:val="0"/>
+          <w:numId w:val="15"/>
+        </w:numPr>
+        <w:rPr>
+          <w:ins w:id="13" w:author="theirs" w:date="2013-03-07T07:06:00Z"/>
+        </w:rPr>
+      </w:pPr>
+      <w:ins w:id="14" w:author="theirs" w:date="2013-03-07T07:06:00Z">
+        <w:r>
+          <w:t>COL private SQL CE ClientApiTest.exe program.</w:t>
+        </w:r>
+      </w:ins>
+    </w:p>
+    <w:p>
+      <w:pPr>
+        <w:pStyle w:val="ListParagraph"/>
+        <w:numPr>
+          <w:ilvl w:val="0"/>
+          <w:numId w:val="15"/>
+        </w:numPr>
+        <w:rPr>
           <w:ins w:id="15" w:author="theirs" w:date="2013-03-07T07:06:00Z"/>
         </w:rPr>
       </w:pPr>
       <w:ins w:id="16" w:author="theirs" w:date="2013-03-07T07:06:00Z">
         <w:r>
-          <w:t>Test the following before release:</w:t>
+          <w:t>Zach’s Windows client SDK functional test.</w:t>
         </w:r>
       </w:ins>
     </w:p>
@@ -1639,40 +1722,6 @@
       </w:pPr>
       <w:ins w:id="18" w:author="theirs" w:date="2013-03-07T07:06:00Z">
         <w:r>
-          <w:t>COL private SQL CE ClientApiTest.exe program.</w:t>
-        </w:r>
-      </w:ins>
-    </w:p>
-    <w:p>
-      <w:pPr>
-        <w:pStyle w:val="ListParagraph"/>
-        <w:numPr>
-          <w:ilvl w:val="0"/>
-          <w:numId w:val="15"/>
-        </w:numPr>
-        <w:rPr>
-          <w:ins w:id="19" w:author="theirs" w:date="2013-03-07T07:06:00Z"/>
-        </w:rPr>
-      </w:pPr>
-      <w:ins w:id="20" w:author="theirs" w:date="2013-03-07T07:06:00Z">
-        <w:r>
-          <w:t>Zach’s Windows client SDK functional test.</w:t>
-        </w:r>
-      </w:ins>
-    </w:p>
-    <w:p>
-      <w:pPr>
-        <w:pStyle w:val="ListParagraph"/>
-        <w:numPr>
-          <w:ilvl w:val="0"/>
-          <w:numId w:val="15"/>
-        </w:numPr>
-        <w:rPr>
-          <w:ins w:id="21" w:author="theirs" w:date="2013-03-07T07:06:00Z"/>
-        </w:rPr>
-      </w:pPr>
-      <w:ins w:id="22" w:author="theirs" w:date="2013-03-07T07:06:00Z">
-        <w:r>
           <w:t>Installation and operation on all supported Windows platforms.</w:t>
         </w:r>
       </w:ins>
@@ -1680,7 +1729,7 @@
     <w:p>
       <w:pPr>
         <w:rPr>
-          <w:ins w:id="23" w:author="theirs" w:date="2013-03-07T07:06:00Z"/>
+          <w:ins w:id="19" w:author="theirs" w:date="2013-03-07T07:06:00Z"/>
         </w:rPr>
       </w:pPr>
     </w:p>
@@ -1696,7 +1745,7 @@
 </file>
 
 <file path=word/numbering.xml><?xml version="1.0" encoding="utf-8"?>
-<w:numbering xmlns:wpc="http://schemas.microsoft.com/office/word/2010/wordprocessingCanvas" xmlns:mc="http://schemas.openxmlformats.org/markup-compatibility/2006" xmlns:o="urn:schemas-microsoft-com:office:office" xmlns:r="http://schemas.openxmlformats.org/officeDocument/2006/relationships" xmlns:m="http://schemas.openxmlformats.org/officeDocument/2006/math" xmlns:v="urn:schemas-microsoft-com:vml" xmlns:wp14="http://schemas.microsoft.com/office/word/2010/wordprocessingDrawing" xmlns:wp="http://schemas.openxmlformats.org/drawingml/2006/wordprocessingDrawing" xmlns:w10="urn:schemas-microsoft-com:office:word" xmlns:w="http://schemas.openxmlformats.org/wordprocessingml/2006/main" xmlns:w14="http://schemas.microsoft.com/office/word/2010/wordml" xmlns:wpg="http://schemas.microsoft.com/office/word/2010/wordprocessingGroup" xmlns:wpi="http://schemas.microsoft.com/office/word/2010/wordprocessingInk" xmlns:wne="http://schemas.microsoft.com/office/word/2006/wordml" xmlns:wps="http://schemas.microsoft.com/office/word/2010/wordprocessingShape" mc:Ignorable="w14 wp14">
+<w:numbering xmlns:ve="http://schemas.openxmlformats.org/markup-compatibility/2006" xmlns:o="urn:schemas-microsoft-com:office:office" xmlns:r="http://schemas.openxmlformats.org/officeDocument/2006/relationships" xmlns:m="http://schemas.openxmlformats.org/officeDocument/2006/math" xmlns:v="urn:schemas-microsoft-com:vml" xmlns:wp="http://schemas.openxmlformats.org/drawingml/2006/wordprocessingDrawing" xmlns:w10="urn:schemas-microsoft-com:office:word" xmlns:w="http://schemas.openxmlformats.org/wordprocessingml/2006/main" xmlns:wne="http://schemas.microsoft.com/office/word/2006/wordml">
   <w:abstractNum w:abstractNumId="0">
     <w:nsid w:val="046B3BBD"/>
     <w:multiLevelType w:val="hybridMultilevel"/>
@@ -1811,6 +1860,119 @@
     </w:lvl>
   </w:abstractNum>
   <w:abstractNum w:abstractNumId="1">
+    <w:nsid w:val="12946361"/>
+    <w:multiLevelType w:val="hybridMultilevel"/>
+    <w:tmpl w:val="98C2BEA4"/>
+    <w:lvl w:ilvl="0" w:tplc="04090001">
+      <w:start w:val="1"/>
+      <w:numFmt w:val="bullet"/>
+      <w:lvlText w:val=""/>
+      <w:lvlJc w:val="left"/>
+      <w:pPr>
+        <w:ind w:left="720" w:hanging="360"/>
+      </w:pPr>
+      <w:rPr>
+        <w:rFonts w:ascii="Symbol" w:hAnsi="Symbol" w:hint="default"/>
+      </w:rPr>
+    </w:lvl>
+    <w:lvl w:ilvl="1" w:tplc="04090003" w:tentative="1">
+      <w:start w:val="1"/>
+      <w:numFmt w:val="bullet"/>
+      <w:lvlText w:val="o"/>
+      <w:lvlJc w:val="left"/>
+      <w:pPr>
+        <w:ind w:left="1440" w:hanging="360"/>
+      </w:pPr>
+      <w:rPr>
+        <w:rFonts w:ascii="Courier New" w:hAnsi="Courier New" w:cs="Courier New" w:hint="default"/>
+      </w:rPr>
+    </w:lvl>
+    <w:lvl w:ilvl="2" w:tplc="04090005" w:tentative="1">
+      <w:start w:val="1"/>
+      <w:numFmt w:val="bullet"/>
+      <w:lvlText w:val=""/>
+      <w:lvlJc w:val="left"/>
+      <w:pPr>
+        <w:ind w:left="2160" w:hanging="360"/>
+      </w:pPr>
+      <w:rPr>
+        <w:rFonts w:ascii="Wingdings" w:hAnsi="Wingdings" w:hint="default"/>
+      </w:rPr>
+    </w:lvl>
+    <w:lvl w:ilvl="3" w:tplc="04090001" w:tentative="1">
+      <w:start w:val="1"/>
+      <w:numFmt w:val="bullet"/>
+      <w:lvlText w:val=""/>
+      <w:lvlJc w:val="left"/>
+      <w:pPr>
+        <w:ind w:left="2880" w:hanging="360"/>
+      </w:pPr>
+      <w:rPr>
+        <w:rFonts w:ascii="Symbol" w:hAnsi="Symbol" w:hint="default"/>
+      </w:rPr>
+    </w:lvl>
+    <w:lvl w:ilvl="4" w:tplc="04090003" w:tentative="1">
+      <w:start w:val="1"/>
+      <w:numFmt w:val="bullet"/>
+      <w:lvlText w:val="o"/>
+      <w:lvlJc w:val="left"/>
+      <w:pPr>
+        <w:ind w:left="3600" w:hanging="360"/>
+      </w:pPr>
+      <w:rPr>
+        <w:rFonts w:ascii="Courier New" w:hAnsi="Courier New" w:cs="Courier New" w:hint="default"/>
+      </w:rPr>
+    </w:lvl>
+    <w:lvl w:ilvl="5" w:tplc="04090005" w:tentative="1">
+      <w:start w:val="1"/>
+      <w:numFmt w:val="bullet"/>
+      <w:lvlText w:val=""/>
+      <w:lvlJc w:val="left"/>
+      <w:pPr>
+        <w:ind w:left="4320" w:hanging="360"/>
+      </w:pPr>
+      <w:rPr>
+        <w:rFonts w:ascii="Wingdings" w:hAnsi="Wingdings" w:hint="default"/>
+      </w:rPr>
+    </w:lvl>
+    <w:lvl w:ilvl="6" w:tplc="04090001" w:tentative="1">
+      <w:start w:val="1"/>
+      <w:numFmt w:val="bullet"/>
+      <w:lvlText w:val=""/>
+      <w:lvlJc w:val="left"/>
+      <w:pPr>
+        <w:ind w:left="5040" w:hanging="360"/>
+      </w:pPr>
+      <w:rPr>
+        <w:rFonts w:ascii="Symbol" w:hAnsi="Symbol" w:hint="default"/>
+      </w:rPr>
+    </w:lvl>
+    <w:lvl w:ilvl="7" w:tplc="04090003" w:tentative="1">
+      <w:start w:val="1"/>
+      <w:numFmt w:val="bullet"/>
+      <w:lvlText w:val="o"/>
+      <w:lvlJc w:val="left"/>
+      <w:pPr>
+        <w:ind w:left="5760" w:hanging="360"/>
+      </w:pPr>
+      <w:rPr>
+        <w:rFonts w:ascii="Courier New" w:hAnsi="Courier New" w:cs="Courier New" w:hint="default"/>
+      </w:rPr>
+    </w:lvl>
+    <w:lvl w:ilvl="8" w:tplc="04090005" w:tentative="1">
+      <w:start w:val="1"/>
+      <w:numFmt w:val="bullet"/>
+      <w:lvlText w:val=""/>
+      <w:lvlJc w:val="left"/>
+      <w:pPr>
+        <w:ind w:left="6480" w:hanging="360"/>
+      </w:pPr>
+      <w:rPr>
+        <w:rFonts w:ascii="Wingdings" w:hAnsi="Wingdings" w:hint="default"/>
+      </w:rPr>
+    </w:lvl>
+  </w:abstractNum>
+  <w:abstractNum w:abstractNumId="2">
     <w:nsid w:val="260E0E91"/>
     <w:multiLevelType w:val="hybridMultilevel"/>
     <w:tmpl w:val="E2A20994"/>
@@ -1923,7 +2085,7 @@
       </w:rPr>
     </w:lvl>
   </w:abstractNum>
-  <w:abstractNum w:abstractNumId="2">
+  <w:abstractNum w:abstractNumId="3">
     <w:nsid w:val="441A5A9A"/>
     <w:multiLevelType w:val="hybridMultilevel"/>
     <w:tmpl w:val="1E7283E2"/>
@@ -2036,7 +2198,7 @@
       </w:rPr>
     </w:lvl>
   </w:abstractNum>
-  <w:abstractNum w:abstractNumId="3">
+  <w:abstractNum w:abstractNumId="4">
     <w:nsid w:val="46B71D73"/>
     <w:multiLevelType w:val="hybridMultilevel"/>
     <w:tmpl w:val="180A7B6C"/>
@@ -2149,7 +2311,7 @@
       </w:rPr>
     </w:lvl>
   </w:abstractNum>
-  <w:abstractNum w:abstractNumId="4">
+  <w:abstractNum w:abstractNumId="5">
     <w:nsid w:val="4D1147D9"/>
     <w:multiLevelType w:val="hybridMultilevel"/>
     <w:tmpl w:val="DE14481C"/>
@@ -2261,7 +2423,7 @@
       </w:rPr>
     </w:lvl>
   </w:abstractNum>
-  <w:abstractNum w:abstractNumId="5">
+  <w:abstractNum w:abstractNumId="6">
     <w:nsid w:val="4FD265A2"/>
     <w:multiLevelType w:val="hybridMultilevel"/>
     <w:tmpl w:val="93EEAC36"/>
@@ -2374,7 +2536,7 @@
       </w:rPr>
     </w:lvl>
   </w:abstractNum>
-  <w:abstractNum w:abstractNumId="6">
+  <w:abstractNum w:abstractNumId="7">
     <w:nsid w:val="50A80F9E"/>
     <w:multiLevelType w:val="hybridMultilevel"/>
     <w:tmpl w:val="828E2130"/>
@@ -2487,7 +2649,7 @@
       </w:rPr>
     </w:lvl>
   </w:abstractNum>
-  <w:abstractNum w:abstractNumId="7">
+  <w:abstractNum w:abstractNumId="8">
     <w:nsid w:val="547850E0"/>
     <w:multiLevelType w:val="hybridMultilevel"/>
     <w:tmpl w:val="ED2C340A"/>
@@ -2600,7 +2762,7 @@
       </w:rPr>
     </w:lvl>
   </w:abstractNum>
-  <w:abstractNum w:abstractNumId="8">
+  <w:abstractNum w:abstractNumId="9">
     <w:nsid w:val="70733634"/>
     <w:multiLevelType w:val="hybridMultilevel"/>
     <w:tmpl w:val="51545D3E"/>
@@ -2713,7 +2875,7 @@
       </w:rPr>
     </w:lvl>
   </w:abstractNum>
-  <w:abstractNum w:abstractNumId="9">
+  <w:abstractNum w:abstractNumId="10">
     <w:nsid w:val="7E1E1B0F"/>
     <w:multiLevelType w:val="hybridMultilevel"/>
     <w:tmpl w:val="ACC20E14"/>
@@ -2827,55 +2989,58 @@
     </w:lvl>
   </w:abstractNum>
   <w:num w:numId="1">
-    <w:abstractNumId w:val="6"/>
+    <w:abstractNumId w:val="7"/>
   </w:num>
   <w:num w:numId="2">
-    <w:abstractNumId w:val="8"/>
+    <w:abstractNumId w:val="9"/>
   </w:num>
   <w:num w:numId="3">
-    <w:abstractNumId w:val="3"/>
+    <w:abstractNumId w:val="4"/>
   </w:num>
   <w:num w:numId="4">
     <w:abstractNumId w:val="0"/>
   </w:num>
   <w:num w:numId="5">
-    <w:abstractNumId w:val="4"/>
+    <w:abstractNumId w:val="5"/>
   </w:num>
   <w:num w:numId="6">
-    <w:abstractNumId w:val="6"/>
+    <w:abstractNumId w:val="7"/>
   </w:num>
   <w:num w:numId="7">
-    <w:abstractNumId w:val="8"/>
+    <w:abstractNumId w:val="9"/>
   </w:num>
   <w:num w:numId="8">
-    <w:abstractNumId w:val="4"/>
+    <w:abstractNumId w:val="5"/>
   </w:num>
   <w:num w:numId="9">
     <w:abstractNumId w:val="0"/>
   </w:num>
   <w:num w:numId="10">
+    <w:abstractNumId w:val="4"/>
+  </w:num>
+  <w:num w:numId="11">
     <w:abstractNumId w:val="3"/>
   </w:num>
-  <w:num w:numId="11">
+  <w:num w:numId="12">
+    <w:abstractNumId w:val="6"/>
+  </w:num>
+  <w:num w:numId="13">
+    <w:abstractNumId w:val="8"/>
+  </w:num>
+  <w:num w:numId="14">
+    <w:abstractNumId w:val="10"/>
+  </w:num>
+  <w:num w:numId="15">
     <w:abstractNumId w:val="2"/>
   </w:num>
-  <w:num w:numId="12">
-    <w:abstractNumId w:val="5"/>
-  </w:num>
-  <w:num w:numId="13">
-    <w:abstractNumId w:val="7"/>
-  </w:num>
-  <w:num w:numId="14">
-    <w:abstractNumId w:val="9"/>
-  </w:num>
-  <w:num w:numId="15">
+  <w:num w:numId="16">
     <w:abstractNumId w:val="1"/>
   </w:num>
 </w:numbering>
 </file>
 
 <file path=word/styles.xml><?xml version="1.0" encoding="utf-8"?>
-<w:styles xmlns:mc="http://schemas.openxmlformats.org/markup-compatibility/2006" xmlns:r="http://schemas.openxmlformats.org/officeDocument/2006/relationships" xmlns:w="http://schemas.openxmlformats.org/wordprocessingml/2006/main" xmlns:w14="http://schemas.microsoft.com/office/word/2010/wordml" mc:Ignorable="w14">
+<w:styles xmlns:r="http://schemas.openxmlformats.org/officeDocument/2006/relationships" xmlns:w="http://schemas.openxmlformats.org/wordprocessingml/2006/main">
   <w:docDefaults>
     <w:rPrDefault>
       <w:rPr>
@@ -3033,6 +3198,7 @@
   <w:style w:type="paragraph" w:default="1" w:styleId="Normal">
     <w:name w:val="Normal"/>
     <w:qFormat/>
+    <w:rsid w:val="00D63E2F"/>
   </w:style>
   <w:style w:type="character" w:default="1" w:styleId="DefaultParagraphFont">
     <w:name w:val="Default Paragraph Font"/>
@@ -3045,6 +3211,7 @@
     <w:uiPriority w:val="99"/>
     <w:semiHidden/>
     <w:unhideWhenUsed/>
+    <w:qFormat/>
     <w:tblPr>
       <w:tblInd w:w="0" w:type="dxa"/>
       <w:tblCellMar>
@@ -3792,7 +3959,7 @@
 </file>
 
 <file path=customXml/itemProps1.xml><?xml version="1.0" encoding="utf-8"?>
-<ds:datastoreItem xmlns:ds="http://schemas.openxmlformats.org/officeDocument/2006/customXml" ds:itemID="{A1CFABCC-EAD7-45C2-829D-0F5261DB27C0}">
+<ds:datastoreItem xmlns:ds="http://schemas.openxmlformats.org/officeDocument/2006/customXml" ds:itemID="{E3627C31-F4B3-4817-9784-283F7205A7B3}">
   <ds:schemaRefs>
     <ds:schemaRef ds:uri="http://schemas.openxmlformats.org/officeDocument/2006/bibliography"/>
   </ds:schemaRefs>
@@ -3808,7 +3975,7 @@
 </file>
 
 <file path=customXml/itemProps3.xml><?xml version="1.0" encoding="utf-8"?>
-<ds:datastoreItem xmlns:ds="http://schemas.openxmlformats.org/officeDocument/2006/customXml" ds:itemID="{09A52837-5A1D-4EA8-9324-E7CB16DA3E24}">
+<ds:datastoreItem xmlns:ds="http://schemas.openxmlformats.org/officeDocument/2006/customXml" ds:itemID="{4F1C7398-1CDC-4EFF-9272-43A9D0BC78FA}">
   <ds:schemaRefs>
     <ds:schemaRef ds:uri="http://schemas.openxmlformats.org/officeDocument/2006/bibliography"/>
   </ds:schemaRefs>
@@ -3824,7 +3991,7 @@
 </file>
 
 <file path=customXml/itemProps5.xml><?xml version="1.0" encoding="utf-8"?>
-<ds:datastoreItem xmlns:ds="http://schemas.openxmlformats.org/officeDocument/2006/customXml" ds:itemID="{E3627C31-F4B3-4817-9784-283F7205A7B3}">
+<ds:datastoreItem xmlns:ds="http://schemas.openxmlformats.org/officeDocument/2006/customXml" ds:itemID="{1B198FA6-FF75-4A39-A6E3-1CF6B8C16EB4}">
   <ds:schemaRefs>
     <ds:schemaRef ds:uri="http://schemas.openxmlformats.org/officeDocument/2006/bibliography"/>
   </ds:schemaRefs>
@@ -3832,7 +3999,7 @@
 </file>
 
 <file path=customXml/itemProps6.xml><?xml version="1.0" encoding="utf-8"?>
-<ds:datastoreItem xmlns:ds="http://schemas.openxmlformats.org/officeDocument/2006/customXml" ds:itemID="{4F1C7398-1CDC-4EFF-9272-43A9D0BC78FA}">
+<ds:datastoreItem xmlns:ds="http://schemas.openxmlformats.org/officeDocument/2006/customXml" ds:itemID="{99E0E89E-0EF9-490C-815D-6064D3151E29}">
   <ds:schemaRefs>
     <ds:schemaRef ds:uri="http://schemas.openxmlformats.org/officeDocument/2006/bibliography"/>
   </ds:schemaRefs>
@@ -3840,7 +4007,7 @@
 </file>
 
 <file path=customXml/itemProps7.xml><?xml version="1.0" encoding="utf-8"?>
-<ds:datastoreItem xmlns:ds="http://schemas.openxmlformats.org/officeDocument/2006/customXml" ds:itemID="{1B198FA6-FF75-4A39-A6E3-1CF6B8C16EB4}">
+<ds:datastoreItem xmlns:ds="http://schemas.openxmlformats.org/officeDocument/2006/customXml" ds:itemID="{A2361EB7-88A5-43FE-B6F3-E9B88780EE65}">
   <ds:schemaRefs>
     <ds:schemaRef ds:uri="http://schemas.openxmlformats.org/officeDocument/2006/bibliography"/>
   </ds:schemaRefs>
@@ -3848,7 +4015,7 @@
 </file>
 
 <file path=customXml/itemProps8.xml><?xml version="1.0" encoding="utf-8"?>
-<ds:datastoreItem xmlns:ds="http://schemas.openxmlformats.org/officeDocument/2006/customXml" ds:itemID="{37E1C65B-8875-4366-AB21-39EBD08B81C9}">
+<ds:datastoreItem xmlns:ds="http://schemas.openxmlformats.org/officeDocument/2006/customXml" ds:itemID="{DD875DB6-BE74-405D-A922-28D5DE716E2D}">
   <ds:schemaRefs>
     <ds:schemaRef ds:uri="http://schemas.openxmlformats.org/officeDocument/2006/bibliography"/>
   </ds:schemaRefs>
@@ -3856,7 +4023,7 @@
 </file>
 
 <file path=customXml/itemProps9.xml><?xml version="1.0" encoding="utf-8"?>
-<ds:datastoreItem xmlns:ds="http://schemas.openxmlformats.org/officeDocument/2006/customXml" ds:itemID="{99E0E89E-0EF9-490C-815D-6064D3151E29}">
+<ds:datastoreItem xmlns:ds="http://schemas.openxmlformats.org/officeDocument/2006/customXml" ds:itemID="{3D7DBE7F-3CC6-483F-A9D5-8CAF5AD0E7CD}">
   <ds:schemaRefs>
     <ds:schemaRef ds:uri="http://schemas.openxmlformats.org/officeDocument/2006/bibliography"/>
   </ds:schemaRefs>

</xml_diff>

<commit_message>
1) Changed version requirements for release.
2) Minor edit to build procedure document.
</commit_message>
<xml_diff>
--- a/Preparing for a staging release.docx
+++ b/Preparing for a staging release.docx
@@ -1,6 +1,6 @@
 
 <file path=word/document.xml><?xml version="1.0" encoding="utf-8"?>
-<w:document xmlns:ve="http://schemas.openxmlformats.org/markup-compatibility/2006" xmlns:o="urn:schemas-microsoft-com:office:office" xmlns:r="http://schemas.openxmlformats.org/officeDocument/2006/relationships" xmlns:m="http://schemas.openxmlformats.org/officeDocument/2006/math" xmlns:v="urn:schemas-microsoft-com:vml" xmlns:wp="http://schemas.openxmlformats.org/drawingml/2006/wordprocessingDrawing" xmlns:w10="urn:schemas-microsoft-com:office:word" xmlns:w="http://schemas.openxmlformats.org/wordprocessingml/2006/main" xmlns:wne="http://schemas.microsoft.com/office/word/2006/wordml">
+<w:document xmlns:wpc="http://schemas.microsoft.com/office/word/2010/wordprocessingCanvas" xmlns:mc="http://schemas.openxmlformats.org/markup-compatibility/2006" xmlns:o="urn:schemas-microsoft-com:office:office" xmlns:r="http://schemas.openxmlformats.org/officeDocument/2006/relationships" xmlns:m="http://schemas.openxmlformats.org/officeDocument/2006/math" xmlns:v="urn:schemas-microsoft-com:vml" xmlns:wp14="http://schemas.microsoft.com/office/word/2010/wordprocessingDrawing" xmlns:wp="http://schemas.openxmlformats.org/drawingml/2006/wordprocessingDrawing" xmlns:w10="urn:schemas-microsoft-com:office:word" xmlns:w="http://schemas.openxmlformats.org/wordprocessingml/2006/main" xmlns:w14="http://schemas.microsoft.com/office/word/2010/wordml" xmlns:wpg="http://schemas.microsoft.com/office/word/2010/wordprocessingGroup" xmlns:wpi="http://schemas.microsoft.com/office/word/2010/wordprocessingInk" xmlns:wne="http://schemas.microsoft.com/office/word/2006/wordml" xmlns:wps="http://schemas.microsoft.com/office/word/2010/wordprocessingShape" mc:Ignorable="w14 wp14">
   <w:body>
     <w:p>
       <w:r>
@@ -35,6 +35,7 @@
         </w:numPr>
       </w:pPr>
       <w:proofErr w:type="spellStart"/>
+      <w:proofErr w:type="gramStart"/>
       <w:r>
         <w:t>git</w:t>
       </w:r>
@@ -42,6 +43,7 @@
         <w:t>checkout</w:t>
       </w:r>
       <w:proofErr w:type="spellEnd"/>
+      <w:proofErr w:type="gramEnd"/>
       <w:r>
         <w:t xml:space="preserve"> –b 20130218A0Release0_1_</w:t>
       </w:r>
@@ -89,7 +91,15 @@
     </w:p>
     <w:p>
       <w:r>
-        <w:t xml:space="preserve">Change the define in </w:t>
+        <w:t xml:space="preserve">Change </w:t>
+      </w:r>
+      <w:proofErr w:type="gramStart"/>
+      <w:r>
+        <w:t>the define</w:t>
+      </w:r>
+      <w:proofErr w:type="gramEnd"/>
+      <w:r>
+        <w:t xml:space="preserve"> in </w:t>
       </w:r>
       <w:proofErr w:type="spellStart"/>
       <w:r>
@@ -184,7 +194,15 @@
       </w:r>
       <w:proofErr w:type="spellEnd"/>
       <w:r>
-        <w:t xml:space="preserve"> Assembly and File Versions to the current release.  E.g., 0.1.2.0.  For </w:t>
+        <w:t xml:space="preserve"> Assembly and File Versions to the current release.  </w:t>
+      </w:r>
+      <w:proofErr w:type="gramStart"/>
+      <w:r>
+        <w:t>E.g., 0.1.2.0.</w:t>
+      </w:r>
+      <w:proofErr w:type="gramEnd"/>
+      <w:r>
+        <w:t xml:space="preserve">  For </w:t>
       </w:r>
       <w:proofErr w:type="spellStart"/>
       <w:r>
@@ -236,12 +254,7 @@
         </w:r>
         <w:proofErr w:type="spellEnd"/>
         <w:r>
-          <w:t xml:space="preserve"> project properties edit the pos</w:t>
-        </w:r>
-        <w:bookmarkStart w:id="1" w:name="_GoBack"/>
-        <w:bookmarkEnd w:id="1"/>
-        <w:r>
-          <w:t xml:space="preserve">t build event: change the </w:t>
+          <w:t xml:space="preserve"> project properties edit the post build event: change the </w:t>
         </w:r>
         <w:proofErr w:type="spellStart"/>
         <w:r>
@@ -257,15 +270,7 @@
         </w:r>
         <w:proofErr w:type="spellEnd"/>
         <w:r>
-          <w:t xml:space="preserve"> and product version to match (the non-</w:t>
-        </w:r>
-        <w:proofErr w:type="spellStart"/>
-        <w:r>
-          <w:t>rem</w:t>
-        </w:r>
-        <w:proofErr w:type="spellEnd"/>
-        <w:r>
-          <w:t xml:space="preserve"> command which does not do delay-signing).</w:t>
+          <w:t xml:space="preserve"> and product version to match (the non-rem command which does not do delay-signing).</w:t>
         </w:r>
       </w:ins>
     </w:p>
@@ -290,10 +295,12 @@
         <w:t xml:space="preserve">, </w:t>
       </w:r>
       <w:proofErr w:type="spellStart"/>
+      <w:proofErr w:type="gramStart"/>
       <w:r>
         <w:t>CloudSetupSdkSyncSample</w:t>
       </w:r>
       <w:proofErr w:type="spellEnd"/>
+      <w:proofErr w:type="gramEnd"/>
       <w:r>
         <w:t>).</w:t>
       </w:r>
@@ -327,7 +334,14 @@
     <w:p>
       <w:r>
         <w:tab/>
-        <w:t>*  By SIGNING FILES I do not mean the changes to the projects to turn on signing, but instead the certificates or keys</w:t>
+      </w:r>
+      <w:proofErr w:type="gramStart"/>
+      <w:r>
+        <w:t>*  By</w:t>
+      </w:r>
+      <w:proofErr w:type="gramEnd"/>
+      <w:r>
+        <w:t xml:space="preserve"> SIGNING FILES I do not mean the changes to the projects to turn on signing, but instead the certificates or keys</w:t>
       </w:r>
     </w:p>
     <w:p/>
@@ -553,8 +567,13 @@
       </w:r>
       <w:proofErr w:type="spellEnd"/>
       <w:r>
-        <w:t xml:space="preserve"> /publickey:C:\CertBackup\CloudSigning\CloudPlatformCodeSigning.pub /out:BadgeCOMLib.dll</w:t>
-      </w:r>
+        <w:t xml:space="preserve"> /publickey:C:\CertBackup\CloudSigning\CloudPlatformCodeSigning.pub /out</w:t>
+      </w:r>
+      <w:proofErr w:type="gramStart"/>
+      <w:r>
+        <w:t>:BadgeCOMLib.dll</w:t>
+      </w:r>
+      <w:proofErr w:type="gramEnd"/>
       <w:r>
         <w:t xml:space="preserve"> </w:t>
       </w:r>
@@ -565,13 +584,21 @@
         <w:t xml:space="preserve"> </w:t>
       </w:r>
       <w:r>
-        <w:t>/copyright:</w:t>
+        <w:t>/</w:t>
+      </w:r>
+      <w:proofErr w:type="spellStart"/>
+      <w:r>
+        <w:t>copyright:</w:t>
       </w:r>
       <w:r>
         <w:t>"</w:t>
       </w:r>
       <w:r>
-        <w:t>Copyright (C ) Cloud.com.</w:t>
+        <w:t>Copyright</w:t>
+      </w:r>
+      <w:proofErr w:type="spellEnd"/>
+      <w:r>
+        <w:t xml:space="preserve"> (C ) Cloud.com.</w:t>
       </w:r>
       <w:r>
         <w:t xml:space="preserve"> All rights reserved.</w:t>
@@ -585,12 +612,12 @@
       <w:r>
         <w:t>/asmversion:0.1.6.</w:t>
       </w:r>
-      <w:del w:id="2" w:author="mine" w:date="2013-03-07T07:06:00Z">
+      <w:del w:id="1" w:author="mine" w:date="2013-03-07T07:06:00Z">
         <w:r>
           <w:delText xml:space="preserve">0 </w:delText>
         </w:r>
       </w:del>
-      <w:ins w:id="3" w:author="mine" w:date="2013-03-07T07:06:00Z">
+      <w:ins w:id="2" w:author="mine" w:date="2013-03-07T07:06:00Z">
         <w:r>
           <w:t>1</w:t>
         </w:r>
@@ -598,17 +625,12 @@
       <w:r>
         <w:t xml:space="preserve"> /productversion:0.1.6.</w:t>
       </w:r>
-      <w:del w:id="4" w:author="David Bruck (3P)" w:date="2013-03-07T07:06:00Z">
+      <w:del w:id="3" w:author="David Bruck (3P)" w:date="2013-03-07T07:06:00Z">
         <w:r>
           <w:delText>0</w:delText>
         </w:r>
       </w:del>
-      <w:del w:id="5" w:author="mine" w:date="2013-03-07T07:06:00Z">
-        <w:r>
-          <w:delText>0</w:delText>
-        </w:r>
-      </w:del>
-      <w:ins w:id="6" w:author="mine" w:date="2013-03-07T07:06:00Z">
+      <w:ins w:id="4" w:author="mine" w:date="2013-03-07T07:06:00Z">
         <w:r>
           <w:t>1</w:t>
         </w:r>
@@ -646,8 +668,13 @@
           <w:numId w:val="6"/>
         </w:numPr>
       </w:pPr>
-      <w:r>
-        <w:t>copy /Y BadgeCOMLib.dll ..\..\..\</w:t>
+      <w:proofErr w:type="gramStart"/>
+      <w:r>
+        <w:t>copy</w:t>
+      </w:r>
+      <w:proofErr w:type="gramEnd"/>
+      <w:r>
+        <w:t xml:space="preserve"> /Y BadgeCOMLib.dll ..\..\..\</w:t>
       </w:r>
       <w:proofErr w:type="spellStart"/>
       <w:r>
@@ -666,8 +693,13 @@
           <w:numId w:val="6"/>
         </w:numPr>
       </w:pPr>
-      <w:r>
-        <w:t>copy /Y BadgeCOMLib.dll ..\..\..\</w:t>
+      <w:proofErr w:type="gramStart"/>
+      <w:r>
+        <w:t>copy</w:t>
+      </w:r>
+      <w:proofErr w:type="gramEnd"/>
+      <w:r>
+        <w:t xml:space="preserve"> /Y BadgeCOMLib.dll ..\..\..\</w:t>
       </w:r>
       <w:proofErr w:type="spellStart"/>
       <w:r>
@@ -687,9 +719,14 @@
         </w:numPr>
       </w:pPr>
       <w:r>
-        <w:t>Make sure for the last two commands that one was “release” and the other was “debug</w:t>
-      </w:r>
-      <w:del w:id="7" w:author="mine" w:date="2013-03-07T07:06:00Z">
+        <w:t>Make sure for the last two commands that one was “release” and the other was “</w:t>
+      </w:r>
+      <w:proofErr w:type="gramStart"/>
+      <w:r>
+        <w:t>debug</w:t>
+      </w:r>
+      <w:proofErr w:type="gramEnd"/>
+      <w:del w:id="5" w:author="mine" w:date="2013-03-07T07:06:00Z">
         <w:r>
           <w:delText>”</w:delText>
         </w:r>
@@ -743,13 +780,18 @@
       </w:r>
       <w:proofErr w:type="spellEnd"/>
       <w:r>
-        <w:t xml:space="preserve"> and Sample-Live-Sync references</w:t>
-      </w:r>
-      <w:ins w:id="8" w:author="mine" w:date="2013-03-07T07:06:00Z">
+        <w:t xml:space="preserve"> and Sample-Live-Sync </w:t>
+      </w:r>
+      <w:proofErr w:type="gramStart"/>
+      <w:r>
+        <w:t>references</w:t>
+      </w:r>
+      <w:ins w:id="6" w:author="mine" w:date="2013-03-07T07:06:00Z">
         <w:r>
           <w:t>(</w:t>
         </w:r>
         <w:proofErr w:type="spellStart"/>
+        <w:proofErr w:type="gramEnd"/>
         <w:r>
           <w:t>CloudApiPublic</w:t>
         </w:r>
@@ -1030,7 +1072,15 @@
     </w:p>
     <w:p>
       <w:r>
-        <w:t>Switch to Debug solution configuration</w:t>
+        <w:t xml:space="preserve">Switch to </w:t>
+      </w:r>
+      <w:proofErr w:type="gramStart"/>
+      <w:r>
+        <w:t>Debug</w:t>
+      </w:r>
+      <w:proofErr w:type="gramEnd"/>
+      <w:r>
+        <w:t xml:space="preserve"> solution configuration</w:t>
       </w:r>
     </w:p>
     <w:p>
@@ -1237,13 +1287,13 @@
         <w:t>To do this: “Rebuild” (OK in this case) the project “</w:t>
       </w:r>
       <w:proofErr w:type="spellStart"/>
-      <w:ins w:id="9" w:author="Robert Stevens" w:date="2013-03-07T07:06:00Z">
+      <w:ins w:id="7" w:author="Robert Stevens" w:date="2013-03-07T07:06:00Z">
         <w:r>
           <w:t>ZDeleteLicenseFilesOnly</w:t>
         </w:r>
       </w:ins>
       <w:proofErr w:type="spellEnd"/>
-      <w:del w:id="10" w:author="mine" w:date="2013-03-07T07:06:00Z">
+      <w:del w:id="8" w:author="mine" w:date="2013-03-07T07:06:00Z">
         <w:r>
           <w:delText>ZDeleteLicenseFilesOnly</w:delText>
         </w:r>
@@ -1254,7 +1304,12 @@
     </w:p>
     <w:p>
       <w:r>
-        <w:t>Close the Visual Studio win-client solution.</w:t>
+        <w:t>Close the Visual Studio win-clie</w:t>
+      </w:r>
+      <w:bookmarkStart w:id="9" w:name="_GoBack"/>
+      <w:bookmarkEnd w:id="9"/>
+      <w:r>
+        <w:t>nt solution.</w:t>
       </w:r>
     </w:p>
     <w:p>
@@ -1281,7 +1336,14 @@
     <w:p>
       <w:r>
         <w:tab/>
-        <w:t>*  By SIGNING FILES I do not mean the changes to the projects to turn on signing, but instead the certificates or keys</w:t>
+      </w:r>
+      <w:proofErr w:type="gramStart"/>
+      <w:r>
+        <w:t>*  By</w:t>
+      </w:r>
+      <w:proofErr w:type="gramEnd"/>
+      <w:r>
+        <w:t xml:space="preserve"> SIGNING FILES I do not mean the changes to the projects to turn on signing, but instead the certificates or keys</w:t>
       </w:r>
     </w:p>
     <w:p>
@@ -1571,15 +1633,7 @@
     </w:p>
     <w:p>
       <w:r>
-        <w:t xml:space="preserve">When the release has been tested, merge the release branch back into master, but don’t merge the signing changes or the switch to the </w:t>
-      </w:r>
-      <w:proofErr w:type="spellStart"/>
-      <w:r>
-        <w:t>cloudstaging.us</w:t>
-      </w:r>
-      <w:proofErr w:type="spellEnd"/>
-      <w:r>
-        <w:t xml:space="preserve"> URL.</w:t>
+        <w:t>When the release has been tested, merge the release branch back into master, but don’t merge the signing changes or the switch to the cloudstaging.us URL.</w:t>
       </w:r>
     </w:p>
     <w:p>
@@ -1618,7 +1672,15 @@
         <w:t xml:space="preserve"> merge --no-commit --no</w:t>
       </w:r>
       <w:r>
-        <w:t>-ff   Release0.1.5</w:t>
+        <w:t>-</w:t>
+      </w:r>
+      <w:proofErr w:type="spellStart"/>
+      <w:r>
+        <w:t>ff</w:t>
+      </w:r>
+      <w:proofErr w:type="spellEnd"/>
+      <w:r>
+        <w:t xml:space="preserve">   Release0.1.5</w:t>
       </w:r>
     </w:p>
     <w:p>
@@ -1666,10 +1728,10 @@
     <w:p>
       <w:pPr>
         <w:rPr>
-          <w:ins w:id="11" w:author="theirs" w:date="2013-03-07T07:06:00Z"/>
+          <w:ins w:id="10" w:author="theirs" w:date="2013-03-07T07:06:00Z"/>
         </w:rPr>
       </w:pPr>
-      <w:ins w:id="12" w:author="theirs" w:date="2013-03-07T07:06:00Z">
+      <w:ins w:id="11" w:author="theirs" w:date="2013-03-07T07:06:00Z">
         <w:r>
           <w:t>Test the following before release:</w:t>
         </w:r>
@@ -1683,10 +1745,10 @@
           <w:numId w:val="15"/>
         </w:numPr>
         <w:rPr>
-          <w:ins w:id="13" w:author="theirs" w:date="2013-03-07T07:06:00Z"/>
+          <w:ins w:id="12" w:author="theirs" w:date="2013-03-07T07:06:00Z"/>
         </w:rPr>
       </w:pPr>
-      <w:ins w:id="14" w:author="theirs" w:date="2013-03-07T07:06:00Z">
+      <w:ins w:id="13" w:author="theirs" w:date="2013-03-07T07:06:00Z">
         <w:r>
           <w:t>COL private SQL CE ClientApiTest.exe program.</w:t>
         </w:r>
@@ -1700,10 +1762,10 @@
           <w:numId w:val="15"/>
         </w:numPr>
         <w:rPr>
-          <w:ins w:id="15" w:author="theirs" w:date="2013-03-07T07:06:00Z"/>
+          <w:ins w:id="14" w:author="theirs" w:date="2013-03-07T07:06:00Z"/>
         </w:rPr>
       </w:pPr>
-      <w:ins w:id="16" w:author="theirs" w:date="2013-03-07T07:06:00Z">
+      <w:ins w:id="15" w:author="theirs" w:date="2013-03-07T07:06:00Z">
         <w:r>
           <w:t>Zach’s Windows client SDK functional test.</w:t>
         </w:r>
@@ -1717,10 +1779,10 @@
           <w:numId w:val="15"/>
         </w:numPr>
         <w:rPr>
-          <w:ins w:id="17" w:author="theirs" w:date="2013-03-07T07:06:00Z"/>
+          <w:ins w:id="16" w:author="theirs" w:date="2013-03-07T07:06:00Z"/>
         </w:rPr>
       </w:pPr>
-      <w:ins w:id="18" w:author="theirs" w:date="2013-03-07T07:06:00Z">
+      <w:ins w:id="17" w:author="theirs" w:date="2013-03-07T07:06:00Z">
         <w:r>
           <w:t>Installation and operation on all supported Windows platforms.</w:t>
         </w:r>
@@ -1729,7 +1791,7 @@
     <w:p>
       <w:pPr>
         <w:rPr>
-          <w:ins w:id="19" w:author="theirs" w:date="2013-03-07T07:06:00Z"/>
+          <w:ins w:id="18" w:author="theirs" w:date="2013-03-07T07:06:00Z"/>
         </w:rPr>
       </w:pPr>
     </w:p>
@@ -1745,7 +1807,7 @@
 </file>
 
 <file path=word/numbering.xml><?xml version="1.0" encoding="utf-8"?>
-<w:numbering xmlns:ve="http://schemas.openxmlformats.org/markup-compatibility/2006" xmlns:o="urn:schemas-microsoft-com:office:office" xmlns:r="http://schemas.openxmlformats.org/officeDocument/2006/relationships" xmlns:m="http://schemas.openxmlformats.org/officeDocument/2006/math" xmlns:v="urn:schemas-microsoft-com:vml" xmlns:wp="http://schemas.openxmlformats.org/drawingml/2006/wordprocessingDrawing" xmlns:w10="urn:schemas-microsoft-com:office:word" xmlns:w="http://schemas.openxmlformats.org/wordprocessingml/2006/main" xmlns:wne="http://schemas.microsoft.com/office/word/2006/wordml">
+<w:numbering xmlns:wpc="http://schemas.microsoft.com/office/word/2010/wordprocessingCanvas" xmlns:mc="http://schemas.openxmlformats.org/markup-compatibility/2006" xmlns:o="urn:schemas-microsoft-com:office:office" xmlns:r="http://schemas.openxmlformats.org/officeDocument/2006/relationships" xmlns:m="http://schemas.openxmlformats.org/officeDocument/2006/math" xmlns:v="urn:schemas-microsoft-com:vml" xmlns:wp14="http://schemas.microsoft.com/office/word/2010/wordprocessingDrawing" xmlns:wp="http://schemas.openxmlformats.org/drawingml/2006/wordprocessingDrawing" xmlns:w10="urn:schemas-microsoft-com:office:word" xmlns:w="http://schemas.openxmlformats.org/wordprocessingml/2006/main" xmlns:w14="http://schemas.microsoft.com/office/word/2010/wordml" xmlns:wpg="http://schemas.microsoft.com/office/word/2010/wordprocessingGroup" xmlns:wpi="http://schemas.microsoft.com/office/word/2010/wordprocessingInk" xmlns:wne="http://schemas.microsoft.com/office/word/2006/wordml" xmlns:wps="http://schemas.microsoft.com/office/word/2010/wordprocessingShape" mc:Ignorable="w14 wp14">
   <w:abstractNum w:abstractNumId="0">
     <w:nsid w:val="046B3BBD"/>
     <w:multiLevelType w:val="hybridMultilevel"/>
@@ -3040,7 +3102,7 @@
 </file>
 
 <file path=word/styles.xml><?xml version="1.0" encoding="utf-8"?>
-<w:styles xmlns:r="http://schemas.openxmlformats.org/officeDocument/2006/relationships" xmlns:w="http://schemas.openxmlformats.org/wordprocessingml/2006/main">
+<w:styles xmlns:mc="http://schemas.openxmlformats.org/markup-compatibility/2006" xmlns:r="http://schemas.openxmlformats.org/officeDocument/2006/relationships" xmlns:w="http://schemas.openxmlformats.org/wordprocessingml/2006/main" xmlns:w14="http://schemas.microsoft.com/office/word/2010/wordml" mc:Ignorable="w14">
   <w:docDefaults>
     <w:rPrDefault>
       <w:rPr>
@@ -3211,7 +3273,6 @@
     <w:uiPriority w:val="99"/>
     <w:semiHidden/>
     <w:unhideWhenUsed/>
-    <w:qFormat/>
     <w:tblPr>
       <w:tblInd w:w="0" w:type="dxa"/>
       <w:tblCellMar>
@@ -3959,7 +4020,7 @@
 </file>
 
 <file path=customXml/itemProps1.xml><?xml version="1.0" encoding="utf-8"?>
-<ds:datastoreItem xmlns:ds="http://schemas.openxmlformats.org/officeDocument/2006/customXml" ds:itemID="{E3627C31-F4B3-4817-9784-283F7205A7B3}">
+<ds:datastoreItem xmlns:ds="http://schemas.openxmlformats.org/officeDocument/2006/customXml" ds:itemID="{1B198FA6-FF75-4A39-A6E3-1CF6B8C16EB4}">
   <ds:schemaRefs>
     <ds:schemaRef ds:uri="http://schemas.openxmlformats.org/officeDocument/2006/bibliography"/>
   </ds:schemaRefs>
@@ -3967,7 +4028,7 @@
 </file>
 
 <file path=customXml/itemProps2.xml><?xml version="1.0" encoding="utf-8"?>
-<ds:datastoreItem xmlns:ds="http://schemas.openxmlformats.org/officeDocument/2006/customXml" ds:itemID="{5DF3C92E-D8D1-4EF1-8D4D-97095862762D}">
+<ds:datastoreItem xmlns:ds="http://schemas.openxmlformats.org/officeDocument/2006/customXml" ds:itemID="{D65619BE-EEB6-4118-8880-30FF102D5F55}">
   <ds:schemaRefs>
     <ds:schemaRef ds:uri="http://schemas.openxmlformats.org/officeDocument/2006/bibliography"/>
   </ds:schemaRefs>
@@ -3975,7 +4036,7 @@
 </file>
 
 <file path=customXml/itemProps3.xml><?xml version="1.0" encoding="utf-8"?>
-<ds:datastoreItem xmlns:ds="http://schemas.openxmlformats.org/officeDocument/2006/customXml" ds:itemID="{4F1C7398-1CDC-4EFF-9272-43A9D0BC78FA}">
+<ds:datastoreItem xmlns:ds="http://schemas.openxmlformats.org/officeDocument/2006/customXml" ds:itemID="{3D7DBE7F-3CC6-483F-A9D5-8CAF5AD0E7CD}">
   <ds:schemaRefs>
     <ds:schemaRef ds:uri="http://schemas.openxmlformats.org/officeDocument/2006/bibliography"/>
   </ds:schemaRefs>
@@ -3983,7 +4044,7 @@
 </file>
 
 <file path=customXml/itemProps4.xml><?xml version="1.0" encoding="utf-8"?>
-<ds:datastoreItem xmlns:ds="http://schemas.openxmlformats.org/officeDocument/2006/customXml" ds:itemID="{D65619BE-EEB6-4118-8880-30FF102D5F55}">
+<ds:datastoreItem xmlns:ds="http://schemas.openxmlformats.org/officeDocument/2006/customXml" ds:itemID="{B4CDC093-4DCF-4419-A7C5-F893B5A1E14F}">
   <ds:schemaRefs>
     <ds:schemaRef ds:uri="http://schemas.openxmlformats.org/officeDocument/2006/bibliography"/>
   </ds:schemaRefs>
@@ -3991,7 +4052,7 @@
 </file>
 
 <file path=customXml/itemProps5.xml><?xml version="1.0" encoding="utf-8"?>
-<ds:datastoreItem xmlns:ds="http://schemas.openxmlformats.org/officeDocument/2006/customXml" ds:itemID="{1B198FA6-FF75-4A39-A6E3-1CF6B8C16EB4}">
+<ds:datastoreItem xmlns:ds="http://schemas.openxmlformats.org/officeDocument/2006/customXml" ds:itemID="{E6896C6C-60AC-4986-AECB-FCBC42B94EAA}">
   <ds:schemaRefs>
     <ds:schemaRef ds:uri="http://schemas.openxmlformats.org/officeDocument/2006/bibliography"/>
   </ds:schemaRefs>
@@ -3999,7 +4060,7 @@
 </file>
 
 <file path=customXml/itemProps6.xml><?xml version="1.0" encoding="utf-8"?>
-<ds:datastoreItem xmlns:ds="http://schemas.openxmlformats.org/officeDocument/2006/customXml" ds:itemID="{99E0E89E-0EF9-490C-815D-6064D3151E29}">
+<ds:datastoreItem xmlns:ds="http://schemas.openxmlformats.org/officeDocument/2006/customXml" ds:itemID="{1D8290BC-2D5B-4289-87BD-3C10E79F95E0}">
   <ds:schemaRefs>
     <ds:schemaRef ds:uri="http://schemas.openxmlformats.org/officeDocument/2006/bibliography"/>
   </ds:schemaRefs>
@@ -4007,7 +4068,7 @@
 </file>
 
 <file path=customXml/itemProps7.xml><?xml version="1.0" encoding="utf-8"?>
-<ds:datastoreItem xmlns:ds="http://schemas.openxmlformats.org/officeDocument/2006/customXml" ds:itemID="{A2361EB7-88A5-43FE-B6F3-E9B88780EE65}">
+<ds:datastoreItem xmlns:ds="http://schemas.openxmlformats.org/officeDocument/2006/customXml" ds:itemID="{ACDD3A1D-4BFD-402C-91E7-70EA63CD422A}">
   <ds:schemaRefs>
     <ds:schemaRef ds:uri="http://schemas.openxmlformats.org/officeDocument/2006/bibliography"/>
   </ds:schemaRefs>
@@ -4015,7 +4076,7 @@
 </file>
 
 <file path=customXml/itemProps8.xml><?xml version="1.0" encoding="utf-8"?>
-<ds:datastoreItem xmlns:ds="http://schemas.openxmlformats.org/officeDocument/2006/customXml" ds:itemID="{DD875DB6-BE74-405D-A922-28D5DE716E2D}">
+<ds:datastoreItem xmlns:ds="http://schemas.openxmlformats.org/officeDocument/2006/customXml" ds:itemID="{A05565E5-82D2-4153-86B1-7A79C657EF00}">
   <ds:schemaRefs>
     <ds:schemaRef ds:uri="http://schemas.openxmlformats.org/officeDocument/2006/bibliography"/>
   </ds:schemaRefs>
@@ -4023,7 +4084,7 @@
 </file>
 
 <file path=customXml/itemProps9.xml><?xml version="1.0" encoding="utf-8"?>
-<ds:datastoreItem xmlns:ds="http://schemas.openxmlformats.org/officeDocument/2006/customXml" ds:itemID="{3D7DBE7F-3CC6-483F-A9D5-8CAF5AD0E7CD}">
+<ds:datastoreItem xmlns:ds="http://schemas.openxmlformats.org/officeDocument/2006/customXml" ds:itemID="{9E5BC4C5-8663-41D1-88F3-708D3D7E8DAF}">
   <ds:schemaRefs>
     <ds:schemaRef ds:uri="http://schemas.openxmlformats.org/officeDocument/2006/bibliography"/>
   </ds:schemaRefs>

</xml_diff>

<commit_message>
Merged the release branch back into master (selectively).
Merge branch '20130401A0Release0_2_0'
</commit_message>
<xml_diff>
--- a/Preparing for a staging release.docx
+++ b/Preparing for a staging release.docx
@@ -1,6 +1,6 @@
 
 <file path=word/document.xml><?xml version="1.0" encoding="utf-8"?>
-<w:document xmlns:ve="http://schemas.openxmlformats.org/markup-compatibility/2006" xmlns:o="urn:schemas-microsoft-com:office:office" xmlns:r="http://schemas.openxmlformats.org/officeDocument/2006/relationships" xmlns:m="http://schemas.openxmlformats.org/officeDocument/2006/math" xmlns:v="urn:schemas-microsoft-com:vml" xmlns:wp="http://schemas.openxmlformats.org/drawingml/2006/wordprocessingDrawing" xmlns:w10="urn:schemas-microsoft-com:office:word" xmlns:w="http://schemas.openxmlformats.org/wordprocessingml/2006/main" xmlns:wne="http://schemas.microsoft.com/office/word/2006/wordml">
+<w:document xmlns:wpc="http://schemas.microsoft.com/office/word/2010/wordprocessingCanvas" xmlns:mc="http://schemas.openxmlformats.org/markup-compatibility/2006" xmlns:o="urn:schemas-microsoft-com:office:office" xmlns:r="http://schemas.openxmlformats.org/officeDocument/2006/relationships" xmlns:m="http://schemas.openxmlformats.org/officeDocument/2006/math" xmlns:v="urn:schemas-microsoft-com:vml" xmlns:wp14="http://schemas.microsoft.com/office/word/2010/wordprocessingDrawing" xmlns:wp="http://schemas.openxmlformats.org/drawingml/2006/wordprocessingDrawing" xmlns:w10="urn:schemas-microsoft-com:office:word" xmlns:w="http://schemas.openxmlformats.org/wordprocessingml/2006/main" xmlns:w14="http://schemas.microsoft.com/office/word/2010/wordml" xmlns:wpg="http://schemas.microsoft.com/office/word/2010/wordprocessingGroup" xmlns:wpi="http://schemas.microsoft.com/office/word/2010/wordprocessingInk" xmlns:wne="http://schemas.microsoft.com/office/word/2006/wordml" xmlns:wps="http://schemas.microsoft.com/office/word/2010/wordprocessingShape" mc:Ignorable="w14 wp14">
   <w:body>
     <w:p>
       <w:r>
@@ -35,6 +35,7 @@
         </w:numPr>
       </w:pPr>
       <w:proofErr w:type="spellStart"/>
+      <w:proofErr w:type="gramStart"/>
       <w:r>
         <w:t>git</w:t>
       </w:r>
@@ -42,6 +43,7 @@
         <w:t>checkout</w:t>
       </w:r>
       <w:proofErr w:type="spellEnd"/>
+      <w:proofErr w:type="gramEnd"/>
       <w:r>
         <w:t xml:space="preserve"> –b 20130218A0Release0_1_</w:t>
       </w:r>
@@ -89,7 +91,15 @@
     </w:p>
     <w:p>
       <w:r>
-        <w:t xml:space="preserve">Change the define in </w:t>
+        <w:t xml:space="preserve">Change </w:t>
+      </w:r>
+      <w:proofErr w:type="gramStart"/>
+      <w:r>
+        <w:t>the define</w:t>
+      </w:r>
+      <w:proofErr w:type="gramEnd"/>
+      <w:r>
+        <w:t xml:space="preserve"> in </w:t>
       </w:r>
       <w:proofErr w:type="spellStart"/>
       <w:r>
@@ -184,7 +194,15 @@
       </w:r>
       <w:proofErr w:type="spellEnd"/>
       <w:r>
-        <w:t xml:space="preserve"> Assembly and File Versions to the current release.  E.g., 0.1.2.0.  For </w:t>
+        <w:t xml:space="preserve"> Assembly and File Versions to the current release.  </w:t>
+      </w:r>
+      <w:proofErr w:type="gramStart"/>
+      <w:r>
+        <w:t>E.g., 0.1.2.0.</w:t>
+      </w:r>
+      <w:proofErr w:type="gramEnd"/>
+      <w:r>
+        <w:t xml:space="preserve">  For </w:t>
       </w:r>
       <w:proofErr w:type="spellStart"/>
       <w:r>
@@ -236,12 +254,7 @@
         </w:r>
         <w:proofErr w:type="spellEnd"/>
         <w:r>
-          <w:t xml:space="preserve"> project properties edit the pos</w:t>
-        </w:r>
-        <w:bookmarkStart w:id="1" w:name="_GoBack"/>
-        <w:bookmarkEnd w:id="1"/>
-        <w:r>
-          <w:t xml:space="preserve">t build event: change the </w:t>
+          <w:t xml:space="preserve"> project properties edit the post build event: change the </w:t>
         </w:r>
         <w:proofErr w:type="spellStart"/>
         <w:r>
@@ -257,15 +270,7 @@
         </w:r>
         <w:proofErr w:type="spellEnd"/>
         <w:r>
-          <w:t xml:space="preserve"> and product version to match (the non-</w:t>
-        </w:r>
-        <w:proofErr w:type="spellStart"/>
-        <w:r>
-          <w:t>rem</w:t>
-        </w:r>
-        <w:proofErr w:type="spellEnd"/>
-        <w:r>
-          <w:t xml:space="preserve"> command which does not do delay-signing).</w:t>
+          <w:t xml:space="preserve"> and product version to match (the non-rem command which does not do delay-signing).</w:t>
         </w:r>
       </w:ins>
     </w:p>
@@ -290,10 +295,12 @@
         <w:t xml:space="preserve">, </w:t>
       </w:r>
       <w:proofErr w:type="spellStart"/>
+      <w:proofErr w:type="gramStart"/>
       <w:r>
         <w:t>CloudSetupSdkSyncSample</w:t>
       </w:r>
       <w:proofErr w:type="spellEnd"/>
+      <w:proofErr w:type="gramEnd"/>
       <w:r>
         <w:t>).</w:t>
       </w:r>
@@ -327,7 +334,14 @@
     <w:p>
       <w:r>
         <w:tab/>
-        <w:t>*  By SIGNING FILES I do not mean the changes to the projects to turn on signing, but instead the certificates or keys</w:t>
+      </w:r>
+      <w:proofErr w:type="gramStart"/>
+      <w:r>
+        <w:t>*  By</w:t>
+      </w:r>
+      <w:proofErr w:type="gramEnd"/>
+      <w:r>
+        <w:t xml:space="preserve"> SIGNING FILES I do not mean the changes to the projects to turn on signing, but instead the certificates or keys</w:t>
       </w:r>
     </w:p>
     <w:p/>
@@ -553,8 +567,13 @@
       </w:r>
       <w:proofErr w:type="spellEnd"/>
       <w:r>
-        <w:t xml:space="preserve"> /publickey:C:\CertBackup\CloudSigning\CloudPlatformCodeSigning.pub /out:BadgeCOMLib.dll</w:t>
-      </w:r>
+        <w:t xml:space="preserve"> /publickey:C:\CertBackup\CloudSigning\CloudPlatformCodeSigning.pub /out</w:t>
+      </w:r>
+      <w:proofErr w:type="gramStart"/>
+      <w:r>
+        <w:t>:BadgeCOMLib.dll</w:t>
+      </w:r>
+      <w:proofErr w:type="gramEnd"/>
       <w:r>
         <w:t xml:space="preserve"> </w:t>
       </w:r>
@@ -565,13 +584,21 @@
         <w:t xml:space="preserve"> </w:t>
       </w:r>
       <w:r>
-        <w:t>/copyright:</w:t>
+        <w:t>/</w:t>
+      </w:r>
+      <w:proofErr w:type="spellStart"/>
+      <w:r>
+        <w:t>copyright:</w:t>
       </w:r>
       <w:r>
         <w:t>"</w:t>
       </w:r>
       <w:r>
-        <w:t>Copyright (C ) Cloud.com.</w:t>
+        <w:t>Copyright</w:t>
+      </w:r>
+      <w:proofErr w:type="spellEnd"/>
+      <w:r>
+        <w:t xml:space="preserve"> (C ) Cloud.com.</w:t>
       </w:r>
       <w:r>
         <w:t xml:space="preserve"> All rights reserved.</w:t>
@@ -585,12 +612,12 @@
       <w:r>
         <w:t>/asmversion:0.1.6.</w:t>
       </w:r>
-      <w:del w:id="2" w:author="mine" w:date="2013-03-07T07:06:00Z">
+      <w:del w:id="1" w:author="mine" w:date="2013-03-07T07:06:00Z">
         <w:r>
           <w:delText xml:space="preserve">0 </w:delText>
         </w:r>
       </w:del>
-      <w:ins w:id="3" w:author="mine" w:date="2013-03-07T07:06:00Z">
+      <w:ins w:id="2" w:author="mine" w:date="2013-03-07T07:06:00Z">
         <w:r>
           <w:t>1</w:t>
         </w:r>
@@ -598,17 +625,12 @@
       <w:r>
         <w:t xml:space="preserve"> /productversion:0.1.6.</w:t>
       </w:r>
-      <w:del w:id="4" w:author="David Bruck (3P)" w:date="2013-03-07T07:06:00Z">
+      <w:del w:id="3" w:author="David Bruck (3P)" w:date="2013-03-07T07:06:00Z">
         <w:r>
           <w:delText>0</w:delText>
         </w:r>
       </w:del>
-      <w:del w:id="5" w:author="mine" w:date="2013-03-07T07:06:00Z">
-        <w:r>
-          <w:delText>0</w:delText>
-        </w:r>
-      </w:del>
-      <w:ins w:id="6" w:author="mine" w:date="2013-03-07T07:06:00Z">
+      <w:ins w:id="4" w:author="mine" w:date="2013-03-07T07:06:00Z">
         <w:r>
           <w:t>1</w:t>
         </w:r>
@@ -646,8 +668,13 @@
           <w:numId w:val="6"/>
         </w:numPr>
       </w:pPr>
-      <w:r>
-        <w:t>copy /Y BadgeCOMLib.dll ..\..\..\</w:t>
+      <w:proofErr w:type="gramStart"/>
+      <w:r>
+        <w:t>copy</w:t>
+      </w:r>
+      <w:proofErr w:type="gramEnd"/>
+      <w:r>
+        <w:t xml:space="preserve"> /Y BadgeCOMLib.dll ..\..\..\</w:t>
       </w:r>
       <w:proofErr w:type="spellStart"/>
       <w:r>
@@ -666,8 +693,13 @@
           <w:numId w:val="6"/>
         </w:numPr>
       </w:pPr>
-      <w:r>
-        <w:t>copy /Y BadgeCOMLib.dll ..\..\..\</w:t>
+      <w:proofErr w:type="gramStart"/>
+      <w:r>
+        <w:t>copy</w:t>
+      </w:r>
+      <w:proofErr w:type="gramEnd"/>
+      <w:r>
+        <w:t xml:space="preserve"> /Y BadgeCOMLib.dll ..\..\..\</w:t>
       </w:r>
       <w:proofErr w:type="spellStart"/>
       <w:r>
@@ -687,9 +719,14 @@
         </w:numPr>
       </w:pPr>
       <w:r>
-        <w:t>Make sure for the last two commands that one was “release” and the other was “debug</w:t>
-      </w:r>
-      <w:del w:id="7" w:author="mine" w:date="2013-03-07T07:06:00Z">
+        <w:t>Make sure for the last two commands that one was “release” and the other was “</w:t>
+      </w:r>
+      <w:proofErr w:type="gramStart"/>
+      <w:r>
+        <w:t>debug</w:t>
+      </w:r>
+      <w:proofErr w:type="gramEnd"/>
+      <w:del w:id="5" w:author="mine" w:date="2013-03-07T07:06:00Z">
         <w:r>
           <w:delText>”</w:delText>
         </w:r>
@@ -743,13 +780,18 @@
       </w:r>
       <w:proofErr w:type="spellEnd"/>
       <w:r>
-        <w:t xml:space="preserve"> and Sample-Live-Sync references</w:t>
-      </w:r>
-      <w:ins w:id="8" w:author="mine" w:date="2013-03-07T07:06:00Z">
+        <w:t xml:space="preserve"> and Sample-Live-Sync </w:t>
+      </w:r>
+      <w:proofErr w:type="gramStart"/>
+      <w:r>
+        <w:t>references</w:t>
+      </w:r>
+      <w:ins w:id="6" w:author="mine" w:date="2013-03-07T07:06:00Z">
         <w:r>
           <w:t>(</w:t>
         </w:r>
         <w:proofErr w:type="spellStart"/>
+        <w:proofErr w:type="gramEnd"/>
         <w:r>
           <w:t>CloudApiPublic</w:t>
         </w:r>
@@ -1030,7 +1072,15 @@
     </w:p>
     <w:p>
       <w:r>
-        <w:t>Switch to Debug solution configuration</w:t>
+        <w:t xml:space="preserve">Switch to </w:t>
+      </w:r>
+      <w:proofErr w:type="gramStart"/>
+      <w:r>
+        <w:t>Debug</w:t>
+      </w:r>
+      <w:proofErr w:type="gramEnd"/>
+      <w:r>
+        <w:t xml:space="preserve"> solution configuration</w:t>
       </w:r>
     </w:p>
     <w:p>
@@ -1237,13 +1287,13 @@
         <w:t>To do this: “Rebuild” (OK in this case) the project “</w:t>
       </w:r>
       <w:proofErr w:type="spellStart"/>
-      <w:ins w:id="9" w:author="Robert Stevens" w:date="2013-03-07T07:06:00Z">
+      <w:ins w:id="7" w:author="Robert Stevens" w:date="2013-03-07T07:06:00Z">
         <w:r>
           <w:t>ZDeleteLicenseFilesOnly</w:t>
         </w:r>
       </w:ins>
       <w:proofErr w:type="spellEnd"/>
-      <w:del w:id="10" w:author="mine" w:date="2013-03-07T07:06:00Z">
+      <w:del w:id="8" w:author="mine" w:date="2013-03-07T07:06:00Z">
         <w:r>
           <w:delText>ZDeleteLicenseFilesOnly</w:delText>
         </w:r>
@@ -1254,7 +1304,12 @@
     </w:p>
     <w:p>
       <w:r>
-        <w:t>Close the Visual Studio win-client solution.</w:t>
+        <w:t>Close the Visual Studio win-clie</w:t>
+      </w:r>
+      <w:bookmarkStart w:id="9" w:name="_GoBack"/>
+      <w:bookmarkEnd w:id="9"/>
+      <w:r>
+        <w:t>nt solution.</w:t>
       </w:r>
     </w:p>
     <w:p>
@@ -1281,7 +1336,14 @@
     <w:p>
       <w:r>
         <w:tab/>
-        <w:t>*  By SIGNING FILES I do not mean the changes to the projects to turn on signing, but instead the certificates or keys</w:t>
+      </w:r>
+      <w:proofErr w:type="gramStart"/>
+      <w:r>
+        <w:t>*  By</w:t>
+      </w:r>
+      <w:proofErr w:type="gramEnd"/>
+      <w:r>
+        <w:t xml:space="preserve"> SIGNING FILES I do not mean the changes to the projects to turn on signing, but instead the certificates or keys</w:t>
       </w:r>
     </w:p>
     <w:p>
@@ -1571,15 +1633,7 @@
     </w:p>
     <w:p>
       <w:r>
-        <w:t xml:space="preserve">When the release has been tested, merge the release branch back into master, but don’t merge the signing changes or the switch to the </w:t>
-      </w:r>
-      <w:proofErr w:type="spellStart"/>
-      <w:r>
-        <w:t>cloudstaging.us</w:t>
-      </w:r>
-      <w:proofErr w:type="spellEnd"/>
-      <w:r>
-        <w:t xml:space="preserve"> URL.</w:t>
+        <w:t>When the release has been tested, merge the release branch back into master, but don’t merge the signing changes or the switch to the cloudstaging.us URL.</w:t>
       </w:r>
     </w:p>
     <w:p>
@@ -1618,7 +1672,15 @@
         <w:t xml:space="preserve"> merge --no-commit --no</w:t>
       </w:r>
       <w:r>
-        <w:t>-ff   Release0.1.5</w:t>
+        <w:t>-</w:t>
+      </w:r>
+      <w:proofErr w:type="spellStart"/>
+      <w:r>
+        <w:t>ff</w:t>
+      </w:r>
+      <w:proofErr w:type="spellEnd"/>
+      <w:r>
+        <w:t xml:space="preserve">   Release0.1.5</w:t>
       </w:r>
     </w:p>
     <w:p>
@@ -1666,10 +1728,10 @@
     <w:p>
       <w:pPr>
         <w:rPr>
-          <w:ins w:id="11" w:author="theirs" w:date="2013-03-07T07:06:00Z"/>
+          <w:ins w:id="10" w:author="theirs" w:date="2013-03-07T07:06:00Z"/>
         </w:rPr>
       </w:pPr>
-      <w:ins w:id="12" w:author="theirs" w:date="2013-03-07T07:06:00Z">
+      <w:ins w:id="11" w:author="theirs" w:date="2013-03-07T07:06:00Z">
         <w:r>
           <w:t>Test the following before release:</w:t>
         </w:r>
@@ -1683,10 +1745,10 @@
           <w:numId w:val="15"/>
         </w:numPr>
         <w:rPr>
-          <w:ins w:id="13" w:author="theirs" w:date="2013-03-07T07:06:00Z"/>
+          <w:ins w:id="12" w:author="theirs" w:date="2013-03-07T07:06:00Z"/>
         </w:rPr>
       </w:pPr>
-      <w:ins w:id="14" w:author="theirs" w:date="2013-03-07T07:06:00Z">
+      <w:ins w:id="13" w:author="theirs" w:date="2013-03-07T07:06:00Z">
         <w:r>
           <w:t>COL private SQL CE ClientApiTest.exe program.</w:t>
         </w:r>
@@ -1700,10 +1762,10 @@
           <w:numId w:val="15"/>
         </w:numPr>
         <w:rPr>
-          <w:ins w:id="15" w:author="theirs" w:date="2013-03-07T07:06:00Z"/>
+          <w:ins w:id="14" w:author="theirs" w:date="2013-03-07T07:06:00Z"/>
         </w:rPr>
       </w:pPr>
-      <w:ins w:id="16" w:author="theirs" w:date="2013-03-07T07:06:00Z">
+      <w:ins w:id="15" w:author="theirs" w:date="2013-03-07T07:06:00Z">
         <w:r>
           <w:t>Zach’s Windows client SDK functional test.</w:t>
         </w:r>
@@ -1717,10 +1779,10 @@
           <w:numId w:val="15"/>
         </w:numPr>
         <w:rPr>
-          <w:ins w:id="17" w:author="theirs" w:date="2013-03-07T07:06:00Z"/>
+          <w:ins w:id="16" w:author="theirs" w:date="2013-03-07T07:06:00Z"/>
         </w:rPr>
       </w:pPr>
-      <w:ins w:id="18" w:author="theirs" w:date="2013-03-07T07:06:00Z">
+      <w:ins w:id="17" w:author="theirs" w:date="2013-03-07T07:06:00Z">
         <w:r>
           <w:t>Installation and operation on all supported Windows platforms.</w:t>
         </w:r>
@@ -1729,7 +1791,7 @@
     <w:p>
       <w:pPr>
         <w:rPr>
-          <w:ins w:id="19" w:author="theirs" w:date="2013-03-07T07:06:00Z"/>
+          <w:ins w:id="18" w:author="theirs" w:date="2013-03-07T07:06:00Z"/>
         </w:rPr>
       </w:pPr>
     </w:p>
@@ -1745,7 +1807,7 @@
 </file>
 
 <file path=word/numbering.xml><?xml version="1.0" encoding="utf-8"?>
-<w:numbering xmlns:ve="http://schemas.openxmlformats.org/markup-compatibility/2006" xmlns:o="urn:schemas-microsoft-com:office:office" xmlns:r="http://schemas.openxmlformats.org/officeDocument/2006/relationships" xmlns:m="http://schemas.openxmlformats.org/officeDocument/2006/math" xmlns:v="urn:schemas-microsoft-com:vml" xmlns:wp="http://schemas.openxmlformats.org/drawingml/2006/wordprocessingDrawing" xmlns:w10="urn:schemas-microsoft-com:office:word" xmlns:w="http://schemas.openxmlformats.org/wordprocessingml/2006/main" xmlns:wne="http://schemas.microsoft.com/office/word/2006/wordml">
+<w:numbering xmlns:wpc="http://schemas.microsoft.com/office/word/2010/wordprocessingCanvas" xmlns:mc="http://schemas.openxmlformats.org/markup-compatibility/2006" xmlns:o="urn:schemas-microsoft-com:office:office" xmlns:r="http://schemas.openxmlformats.org/officeDocument/2006/relationships" xmlns:m="http://schemas.openxmlformats.org/officeDocument/2006/math" xmlns:v="urn:schemas-microsoft-com:vml" xmlns:wp14="http://schemas.microsoft.com/office/word/2010/wordprocessingDrawing" xmlns:wp="http://schemas.openxmlformats.org/drawingml/2006/wordprocessingDrawing" xmlns:w10="urn:schemas-microsoft-com:office:word" xmlns:w="http://schemas.openxmlformats.org/wordprocessingml/2006/main" xmlns:w14="http://schemas.microsoft.com/office/word/2010/wordml" xmlns:wpg="http://schemas.microsoft.com/office/word/2010/wordprocessingGroup" xmlns:wpi="http://schemas.microsoft.com/office/word/2010/wordprocessingInk" xmlns:wne="http://schemas.microsoft.com/office/word/2006/wordml" xmlns:wps="http://schemas.microsoft.com/office/word/2010/wordprocessingShape" mc:Ignorable="w14 wp14">
   <w:abstractNum w:abstractNumId="0">
     <w:nsid w:val="046B3BBD"/>
     <w:multiLevelType w:val="hybridMultilevel"/>
@@ -3040,7 +3102,7 @@
 </file>
 
 <file path=word/styles.xml><?xml version="1.0" encoding="utf-8"?>
-<w:styles xmlns:r="http://schemas.openxmlformats.org/officeDocument/2006/relationships" xmlns:w="http://schemas.openxmlformats.org/wordprocessingml/2006/main">
+<w:styles xmlns:mc="http://schemas.openxmlformats.org/markup-compatibility/2006" xmlns:r="http://schemas.openxmlformats.org/officeDocument/2006/relationships" xmlns:w="http://schemas.openxmlformats.org/wordprocessingml/2006/main" xmlns:w14="http://schemas.microsoft.com/office/word/2010/wordml" mc:Ignorable="w14">
   <w:docDefaults>
     <w:rPrDefault>
       <w:rPr>
@@ -3211,7 +3273,6 @@
     <w:uiPriority w:val="99"/>
     <w:semiHidden/>
     <w:unhideWhenUsed/>
-    <w:qFormat/>
     <w:tblPr>
       <w:tblInd w:w="0" w:type="dxa"/>
       <w:tblCellMar>
@@ -3959,7 +4020,7 @@
 </file>
 
 <file path=customXml/itemProps1.xml><?xml version="1.0" encoding="utf-8"?>
-<ds:datastoreItem xmlns:ds="http://schemas.openxmlformats.org/officeDocument/2006/customXml" ds:itemID="{E3627C31-F4B3-4817-9784-283F7205A7B3}">
+<ds:datastoreItem xmlns:ds="http://schemas.openxmlformats.org/officeDocument/2006/customXml" ds:itemID="{1B198FA6-FF75-4A39-A6E3-1CF6B8C16EB4}">
   <ds:schemaRefs>
     <ds:schemaRef ds:uri="http://schemas.openxmlformats.org/officeDocument/2006/bibliography"/>
   </ds:schemaRefs>
@@ -3967,7 +4028,7 @@
 </file>
 
 <file path=customXml/itemProps2.xml><?xml version="1.0" encoding="utf-8"?>
-<ds:datastoreItem xmlns:ds="http://schemas.openxmlformats.org/officeDocument/2006/customXml" ds:itemID="{5DF3C92E-D8D1-4EF1-8D4D-97095862762D}">
+<ds:datastoreItem xmlns:ds="http://schemas.openxmlformats.org/officeDocument/2006/customXml" ds:itemID="{D65619BE-EEB6-4118-8880-30FF102D5F55}">
   <ds:schemaRefs>
     <ds:schemaRef ds:uri="http://schemas.openxmlformats.org/officeDocument/2006/bibliography"/>
   </ds:schemaRefs>
@@ -3975,7 +4036,7 @@
 </file>
 
 <file path=customXml/itemProps3.xml><?xml version="1.0" encoding="utf-8"?>
-<ds:datastoreItem xmlns:ds="http://schemas.openxmlformats.org/officeDocument/2006/customXml" ds:itemID="{4F1C7398-1CDC-4EFF-9272-43A9D0BC78FA}">
+<ds:datastoreItem xmlns:ds="http://schemas.openxmlformats.org/officeDocument/2006/customXml" ds:itemID="{3D7DBE7F-3CC6-483F-A9D5-8CAF5AD0E7CD}">
   <ds:schemaRefs>
     <ds:schemaRef ds:uri="http://schemas.openxmlformats.org/officeDocument/2006/bibliography"/>
   </ds:schemaRefs>
@@ -3983,7 +4044,7 @@
 </file>
 
 <file path=customXml/itemProps4.xml><?xml version="1.0" encoding="utf-8"?>
-<ds:datastoreItem xmlns:ds="http://schemas.openxmlformats.org/officeDocument/2006/customXml" ds:itemID="{D65619BE-EEB6-4118-8880-30FF102D5F55}">
+<ds:datastoreItem xmlns:ds="http://schemas.openxmlformats.org/officeDocument/2006/customXml" ds:itemID="{B4CDC093-4DCF-4419-A7C5-F893B5A1E14F}">
   <ds:schemaRefs>
     <ds:schemaRef ds:uri="http://schemas.openxmlformats.org/officeDocument/2006/bibliography"/>
   </ds:schemaRefs>
@@ -3991,7 +4052,7 @@
 </file>
 
 <file path=customXml/itemProps5.xml><?xml version="1.0" encoding="utf-8"?>
-<ds:datastoreItem xmlns:ds="http://schemas.openxmlformats.org/officeDocument/2006/customXml" ds:itemID="{1B198FA6-FF75-4A39-A6E3-1CF6B8C16EB4}">
+<ds:datastoreItem xmlns:ds="http://schemas.openxmlformats.org/officeDocument/2006/customXml" ds:itemID="{E6896C6C-60AC-4986-AECB-FCBC42B94EAA}">
   <ds:schemaRefs>
     <ds:schemaRef ds:uri="http://schemas.openxmlformats.org/officeDocument/2006/bibliography"/>
   </ds:schemaRefs>
@@ -3999,7 +4060,7 @@
 </file>
 
 <file path=customXml/itemProps6.xml><?xml version="1.0" encoding="utf-8"?>
-<ds:datastoreItem xmlns:ds="http://schemas.openxmlformats.org/officeDocument/2006/customXml" ds:itemID="{99E0E89E-0EF9-490C-815D-6064D3151E29}">
+<ds:datastoreItem xmlns:ds="http://schemas.openxmlformats.org/officeDocument/2006/customXml" ds:itemID="{1D8290BC-2D5B-4289-87BD-3C10E79F95E0}">
   <ds:schemaRefs>
     <ds:schemaRef ds:uri="http://schemas.openxmlformats.org/officeDocument/2006/bibliography"/>
   </ds:schemaRefs>
@@ -4007,7 +4068,7 @@
 </file>
 
 <file path=customXml/itemProps7.xml><?xml version="1.0" encoding="utf-8"?>
-<ds:datastoreItem xmlns:ds="http://schemas.openxmlformats.org/officeDocument/2006/customXml" ds:itemID="{A2361EB7-88A5-43FE-B6F3-E9B88780EE65}">
+<ds:datastoreItem xmlns:ds="http://schemas.openxmlformats.org/officeDocument/2006/customXml" ds:itemID="{ACDD3A1D-4BFD-402C-91E7-70EA63CD422A}">
   <ds:schemaRefs>
     <ds:schemaRef ds:uri="http://schemas.openxmlformats.org/officeDocument/2006/bibliography"/>
   </ds:schemaRefs>
@@ -4015,7 +4076,7 @@
 </file>
 
 <file path=customXml/itemProps8.xml><?xml version="1.0" encoding="utf-8"?>
-<ds:datastoreItem xmlns:ds="http://schemas.openxmlformats.org/officeDocument/2006/customXml" ds:itemID="{DD875DB6-BE74-405D-A922-28D5DE716E2D}">
+<ds:datastoreItem xmlns:ds="http://schemas.openxmlformats.org/officeDocument/2006/customXml" ds:itemID="{A05565E5-82D2-4153-86B1-7A79C657EF00}">
   <ds:schemaRefs>
     <ds:schemaRef ds:uri="http://schemas.openxmlformats.org/officeDocument/2006/bibliography"/>
   </ds:schemaRefs>
@@ -4023,7 +4084,7 @@
 </file>
 
 <file path=customXml/itemProps9.xml><?xml version="1.0" encoding="utf-8"?>
-<ds:datastoreItem xmlns:ds="http://schemas.openxmlformats.org/officeDocument/2006/customXml" ds:itemID="{3D7DBE7F-3CC6-483F-A9D5-8CAF5AD0E7CD}">
+<ds:datastoreItem xmlns:ds="http://schemas.openxmlformats.org/officeDocument/2006/customXml" ds:itemID="{9E5BC4C5-8663-41D1-88F3-708D3D7E8DAF}">
   <ds:schemaRefs>
     <ds:schemaRef ds:uri="http://schemas.openxmlformats.org/officeDocument/2006/bibliography"/>
   </ds:schemaRefs>

</xml_diff>

<commit_message>
1) Changed the versions to 0.2.0.1 for release.
2) Modified the build procedure document.
</commit_message>
<xml_diff>
--- a/Preparing for a staging release.docx
+++ b/Preparing for a staging release.docx
@@ -11,6 +11,19 @@
     <w:p>
       <w:r>
         <w:t>Preparing for a staging release:</w:t>
+      </w:r>
+    </w:p>
+    <w:p>
+      <w:r>
+        <w:t xml:space="preserve">Exit Visual Studio in the </w:t>
+      </w:r>
+      <w:proofErr w:type="spellStart"/>
+      <w:r>
+        <w:t>Cloud_SDK</w:t>
+      </w:r>
+      <w:proofErr w:type="spellEnd"/>
+      <w:r>
+        <w:t xml:space="preserve"> solution.</w:t>
       </w:r>
     </w:p>
     <w:p>
@@ -35,36 +48,21 @@
         </w:numPr>
       </w:pPr>
       <w:proofErr w:type="spellStart"/>
-      <w:proofErr w:type="gramStart"/>
-      <w:r>
-        <w:t>git</w:t>
-      </w:r>
-      <w:r>
-        <w:t>checkout</w:t>
-      </w:r>
-      <w:proofErr w:type="spellEnd"/>
-      <w:proofErr w:type="gramEnd"/>
-      <w:r>
-        <w:t xml:space="preserve"> –b 20130218A0Release0_1_</w:t>
-      </w:r>
-      <w:r>
-        <w:t xml:space="preserve">6  (if that doesn’t work, do </w:t>
-      </w:r>
-      <w:proofErr w:type="spellStart"/>
-      <w:r>
-        <w:t>git</w:t>
-      </w:r>
-      <w:proofErr w:type="spellEnd"/>
-      <w:r>
-        <w:t xml:space="preserve"> branch, </w:t>
-      </w:r>
-      <w:proofErr w:type="spellStart"/>
-      <w:r>
-        <w:t>git</w:t>
-      </w:r>
-      <w:proofErr w:type="spellEnd"/>
-      <w:r>
-        <w:t xml:space="preserve"> checkout).</w:t>
+      <w:r>
+        <w:t>g</w:t>
+      </w:r>
+      <w:r>
+        <w:t>it</w:t>
+      </w:r>
+      <w:proofErr w:type="spellEnd"/>
+      <w:r>
+        <w:t xml:space="preserve"> branch </w:t>
+      </w:r>
+      <w:r>
+        <w:t>20130218A0Release0_1_</w:t>
+      </w:r>
+      <w:r>
+        <w:t>6</w:t>
       </w:r>
     </w:p>
     <w:p>
@@ -81,15 +79,64 @@
       </w:r>
       <w:proofErr w:type="spellEnd"/>
       <w:r>
-        <w:t xml:space="preserve"> push --set-upstream origin 20130304A0Release0_1_6</w:t>
+        <w:t xml:space="preserve"> checkout </w:t>
+      </w:r>
+      <w:r>
+        <w:t>20130218A0Release0_1_6</w:t>
       </w:r>
     </w:p>
     <w:p>
       <w:pPr>
         <w:pStyle w:val="NoSpacing"/>
-      </w:pPr>
-    </w:p>
-    <w:p>
+        <w:numPr>
+          <w:ilvl w:val="0"/>
+          <w:numId w:val="13"/>
+        </w:numPr>
+      </w:pPr>
+      <w:proofErr w:type="spellStart"/>
+      <w:r>
+        <w:t>git</w:t>
+      </w:r>
+      <w:proofErr w:type="spellEnd"/>
+      <w:r>
+        <w:t xml:space="preserve"> push </w:t>
+      </w:r>
+      <w:r>
+        <w:t xml:space="preserve"> -u origin </w:t>
+      </w:r>
+      <w:r>
+        <w:t>20130218A0Release0_1_6</w:t>
+      </w:r>
+    </w:p>
+    <w:p>
+      <w:pPr>
+        <w:pStyle w:val="NoSpacing"/>
+      </w:pPr>
+    </w:p>
+    <w:p>
+      <w:pPr>
+        <w:pStyle w:val="NoSpacing"/>
+      </w:pPr>
+      <w:r>
+        <w:t xml:space="preserve">Start Visual Studio in the </w:t>
+      </w:r>
+      <w:proofErr w:type="spellStart"/>
+      <w:r>
+        <w:t>Cloud_SDK</w:t>
+      </w:r>
+      <w:proofErr w:type="spellEnd"/>
+      <w:r>
+        <w:t xml:space="preserve"> solution.</w:t>
+      </w:r>
+    </w:p>
+    <w:p>
+      <w:pPr>
+        <w:pStyle w:val="NoSpacing"/>
+      </w:pPr>
+    </w:p>
+    <w:p>
+      <w:bookmarkStart w:id="0" w:name="_GoBack"/>
+      <w:bookmarkEnd w:id="0"/>
       <w:r>
         <w:t xml:space="preserve">Change </w:t>
       </w:r>
@@ -241,7 +288,7 @@
         </w:rPr>
         <w:t>In</w:t>
       </w:r>
-      <w:ins w:id="0" w:author="mine" w:date="2013-03-07T07:06:00Z">
+      <w:ins w:id="1" w:author="mine" w:date="2013-03-07T07:06:00Z">
         <w:r>
           <w:rPr>
             <w:color w:val="FF0000"/>
@@ -612,12 +659,12 @@
       <w:r>
         <w:t>/asmversion:0.1.6.</w:t>
       </w:r>
-      <w:del w:id="1" w:author="mine" w:date="2013-03-07T07:06:00Z">
+      <w:del w:id="2" w:author="mine" w:date="2013-03-07T07:06:00Z">
         <w:r>
           <w:delText xml:space="preserve">0 </w:delText>
         </w:r>
       </w:del>
-      <w:ins w:id="2" w:author="mine" w:date="2013-03-07T07:06:00Z">
+      <w:ins w:id="3" w:author="mine" w:date="2013-03-07T07:06:00Z">
         <w:r>
           <w:t>1</w:t>
         </w:r>
@@ -625,12 +672,12 @@
       <w:r>
         <w:t xml:space="preserve"> /productversion:0.1.6.</w:t>
       </w:r>
-      <w:del w:id="3" w:author="David Bruck (3P)" w:date="2013-03-07T07:06:00Z">
+      <w:del w:id="4" w:author="David Bruck (3P)" w:date="2013-03-07T07:06:00Z">
         <w:r>
           <w:delText>0</w:delText>
         </w:r>
       </w:del>
-      <w:ins w:id="4" w:author="mine" w:date="2013-03-07T07:06:00Z">
+      <w:ins w:id="5" w:author="mine" w:date="2013-03-07T07:06:00Z">
         <w:r>
           <w:t>1</w:t>
         </w:r>
@@ -726,7 +773,7 @@
         <w:t>debug</w:t>
       </w:r>
       <w:proofErr w:type="gramEnd"/>
-      <w:del w:id="5" w:author="mine" w:date="2013-03-07T07:06:00Z">
+      <w:del w:id="6" w:author="mine" w:date="2013-03-07T07:06:00Z">
         <w:r>
           <w:delText>”</w:delText>
         </w:r>
@@ -786,7 +833,7 @@
       <w:r>
         <w:t>references</w:t>
       </w:r>
-      <w:ins w:id="6" w:author="mine" w:date="2013-03-07T07:06:00Z">
+      <w:ins w:id="7" w:author="mine" w:date="2013-03-07T07:06:00Z">
         <w:r>
           <w:t>(</w:t>
         </w:r>
@@ -1287,13 +1334,13 @@
         <w:t>To do this: “Rebuild” (OK in this case) the project “</w:t>
       </w:r>
       <w:proofErr w:type="spellStart"/>
-      <w:ins w:id="7" w:author="Robert Stevens" w:date="2013-03-07T07:06:00Z">
+      <w:ins w:id="8" w:author="Robert Stevens" w:date="2013-03-07T07:06:00Z">
         <w:r>
           <w:t>ZDeleteLicenseFilesOnly</w:t>
         </w:r>
       </w:ins>
       <w:proofErr w:type="spellEnd"/>
-      <w:del w:id="8" w:author="mine" w:date="2013-03-07T07:06:00Z">
+      <w:del w:id="9" w:author="mine" w:date="2013-03-07T07:06:00Z">
         <w:r>
           <w:delText>ZDeleteLicenseFilesOnly</w:delText>
         </w:r>
@@ -1304,12 +1351,7 @@
     </w:p>
     <w:p>
       <w:r>
-        <w:t>Close the Visual Studio win-clie</w:t>
-      </w:r>
-      <w:bookmarkStart w:id="9" w:name="_GoBack"/>
-      <w:bookmarkEnd w:id="9"/>
-      <w:r>
-        <w:t>nt solution.</w:t>
+        <w:t>Close the Visual Studio win-client solution.</w:t>
       </w:r>
     </w:p>
     <w:p>
@@ -4028,7 +4070,7 @@
 </file>
 
 <file path=customXml/itemProps2.xml><?xml version="1.0" encoding="utf-8"?>
-<ds:datastoreItem xmlns:ds="http://schemas.openxmlformats.org/officeDocument/2006/customXml" ds:itemID="{D65619BE-EEB6-4118-8880-30FF102D5F55}">
+<ds:datastoreItem xmlns:ds="http://schemas.openxmlformats.org/officeDocument/2006/customXml" ds:itemID="{1D8290BC-2D5B-4289-87BD-3C10E79F95E0}">
   <ds:schemaRefs>
     <ds:schemaRef ds:uri="http://schemas.openxmlformats.org/officeDocument/2006/bibliography"/>
   </ds:schemaRefs>
@@ -4036,7 +4078,7 @@
 </file>
 
 <file path=customXml/itemProps3.xml><?xml version="1.0" encoding="utf-8"?>
-<ds:datastoreItem xmlns:ds="http://schemas.openxmlformats.org/officeDocument/2006/customXml" ds:itemID="{3D7DBE7F-3CC6-483F-A9D5-8CAF5AD0E7CD}">
+<ds:datastoreItem xmlns:ds="http://schemas.openxmlformats.org/officeDocument/2006/customXml" ds:itemID="{E6896C6C-60AC-4986-AECB-FCBC42B94EAA}">
   <ds:schemaRefs>
     <ds:schemaRef ds:uri="http://schemas.openxmlformats.org/officeDocument/2006/bibliography"/>
   </ds:schemaRefs>
@@ -4052,7 +4094,7 @@
 </file>
 
 <file path=customXml/itemProps5.xml><?xml version="1.0" encoding="utf-8"?>
-<ds:datastoreItem xmlns:ds="http://schemas.openxmlformats.org/officeDocument/2006/customXml" ds:itemID="{E6896C6C-60AC-4986-AECB-FCBC42B94EAA}">
+<ds:datastoreItem xmlns:ds="http://schemas.openxmlformats.org/officeDocument/2006/customXml" ds:itemID="{9E5BC4C5-8663-41D1-88F3-708D3D7E8DAF}">
   <ds:schemaRefs>
     <ds:schemaRef ds:uri="http://schemas.openxmlformats.org/officeDocument/2006/bibliography"/>
   </ds:schemaRefs>
@@ -4060,7 +4102,7 @@
 </file>
 
 <file path=customXml/itemProps6.xml><?xml version="1.0" encoding="utf-8"?>
-<ds:datastoreItem xmlns:ds="http://schemas.openxmlformats.org/officeDocument/2006/customXml" ds:itemID="{1D8290BC-2D5B-4289-87BD-3C10E79F95E0}">
+<ds:datastoreItem xmlns:ds="http://schemas.openxmlformats.org/officeDocument/2006/customXml" ds:itemID="{3317880E-F52B-43B9-8A78-87319B7F0A82}">
   <ds:schemaRefs>
     <ds:schemaRef ds:uri="http://schemas.openxmlformats.org/officeDocument/2006/bibliography"/>
   </ds:schemaRefs>
@@ -4068,7 +4110,7 @@
 </file>
 
 <file path=customXml/itemProps7.xml><?xml version="1.0" encoding="utf-8"?>
-<ds:datastoreItem xmlns:ds="http://schemas.openxmlformats.org/officeDocument/2006/customXml" ds:itemID="{ACDD3A1D-4BFD-402C-91E7-70EA63CD422A}">
+<ds:datastoreItem xmlns:ds="http://schemas.openxmlformats.org/officeDocument/2006/customXml" ds:itemID="{71E1B23F-D6E8-424C-AB65-37EC2B99F86D}">
   <ds:schemaRefs>
     <ds:schemaRef ds:uri="http://schemas.openxmlformats.org/officeDocument/2006/bibliography"/>
   </ds:schemaRefs>
@@ -4076,7 +4118,7 @@
 </file>
 
 <file path=customXml/itemProps8.xml><?xml version="1.0" encoding="utf-8"?>
-<ds:datastoreItem xmlns:ds="http://schemas.openxmlformats.org/officeDocument/2006/customXml" ds:itemID="{A05565E5-82D2-4153-86B1-7A79C657EF00}">
+<ds:datastoreItem xmlns:ds="http://schemas.openxmlformats.org/officeDocument/2006/customXml" ds:itemID="{4DC9F6FA-DFC2-4E6C-BE16-54DDB1E950F6}">
   <ds:schemaRefs>
     <ds:schemaRef ds:uri="http://schemas.openxmlformats.org/officeDocument/2006/bibliography"/>
   </ds:schemaRefs>
@@ -4084,7 +4126,7 @@
 </file>
 
 <file path=customXml/itemProps9.xml><?xml version="1.0" encoding="utf-8"?>
-<ds:datastoreItem xmlns:ds="http://schemas.openxmlformats.org/officeDocument/2006/customXml" ds:itemID="{9E5BC4C5-8663-41D1-88F3-708D3D7E8DAF}">
+<ds:datastoreItem xmlns:ds="http://schemas.openxmlformats.org/officeDocument/2006/customXml" ds:itemID="{5B82542B-C36E-40AA-AF2E-BE7E4AD1176D}">
   <ds:schemaRefs>
     <ds:schemaRef ds:uri="http://schemas.openxmlformats.org/officeDocument/2006/bibliography"/>
   </ds:schemaRefs>

</xml_diff>

<commit_message>
1) Changed inter-project reference version numbers for release.
2) Modified the build procedure document.
</commit_message>
<xml_diff>
--- a/Preparing for a staging release.docx
+++ b/Preparing for a staging release.docx
@@ -79,10 +79,7 @@
       </w:r>
       <w:proofErr w:type="spellEnd"/>
       <w:r>
-        <w:t xml:space="preserve"> checkout </w:t>
-      </w:r>
-      <w:r>
-        <w:t>20130218A0Release0_1_6</w:t>
+        <w:t xml:space="preserve"> checkout 20130218A0Release0_1_6</w:t>
       </w:r>
     </w:p>
     <w:p>
@@ -102,10 +99,7 @@
         <w:t xml:space="preserve"> push </w:t>
       </w:r>
       <w:r>
-        <w:t xml:space="preserve"> -u origin </w:t>
-      </w:r>
-      <w:r>
-        <w:t>20130218A0Release0_1_6</w:t>
+        <w:t xml:space="preserve"> -u origin 20130218A0Release0_1_6</w:t>
       </w:r>
     </w:p>
     <w:p>
@@ -135,8 +129,6 @@
       </w:pPr>
     </w:p>
     <w:p>
-      <w:bookmarkStart w:id="0" w:name="_GoBack"/>
-      <w:bookmarkEnd w:id="0"/>
       <w:r>
         <w:t xml:space="preserve">Change </w:t>
       </w:r>
@@ -288,7 +280,7 @@
         </w:rPr>
         <w:t>In</w:t>
       </w:r>
-      <w:ins w:id="1" w:author="mine" w:date="2013-03-07T07:06:00Z">
+      <w:ins w:id="0" w:author="mine" w:date="2013-03-07T07:06:00Z">
         <w:r>
           <w:rPr>
             <w:color w:val="FF0000"/>
@@ -403,6 +395,19 @@
       </w:r>
     </w:p>
     <w:p>
+      <w:r>
+        <w:t xml:space="preserve">Run REBUILD (not a typo) on the project </w:t>
+      </w:r>
+      <w:proofErr w:type="spellStart"/>
+      <w:r>
+        <w:t>ZGacUninstall</w:t>
+      </w:r>
+      <w:proofErr w:type="spellEnd"/>
+      <w:r>
+        <w:t>.  That will remove all of our old DLLs from the GAC.</w:t>
+      </w:r>
+    </w:p>
+    <w:p>
       <w:pPr>
         <w:pStyle w:val="NoSpacing"/>
       </w:pPr>
@@ -659,12 +664,12 @@
       <w:r>
         <w:t>/asmversion:0.1.6.</w:t>
       </w:r>
-      <w:del w:id="2" w:author="mine" w:date="2013-03-07T07:06:00Z">
+      <w:del w:id="1" w:author="mine" w:date="2013-03-07T07:06:00Z">
         <w:r>
           <w:delText xml:space="preserve">0 </w:delText>
         </w:r>
       </w:del>
-      <w:ins w:id="3" w:author="mine" w:date="2013-03-07T07:06:00Z">
+      <w:ins w:id="2" w:author="mine" w:date="2013-03-07T07:06:00Z">
         <w:r>
           <w:t>1</w:t>
         </w:r>
@@ -672,12 +677,12 @@
       <w:r>
         <w:t xml:space="preserve"> /productversion:0.1.6.</w:t>
       </w:r>
-      <w:del w:id="4" w:author="David Bruck (3P)" w:date="2013-03-07T07:06:00Z">
+      <w:del w:id="3" w:author="David Bruck (3P)" w:date="2013-03-07T07:06:00Z">
         <w:r>
           <w:delText>0</w:delText>
         </w:r>
       </w:del>
-      <w:ins w:id="5" w:author="mine" w:date="2013-03-07T07:06:00Z">
+      <w:ins w:id="4" w:author="mine" w:date="2013-03-07T07:06:00Z">
         <w:r>
           <w:t>1</w:t>
         </w:r>
@@ -773,7 +778,7 @@
         <w:t>debug</w:t>
       </w:r>
       <w:proofErr w:type="gramEnd"/>
-      <w:del w:id="6" w:author="mine" w:date="2013-03-07T07:06:00Z">
+      <w:del w:id="5" w:author="mine" w:date="2013-03-07T07:06:00Z">
         <w:r>
           <w:delText>”</w:delText>
         </w:r>
@@ -833,7 +838,7 @@
       <w:r>
         <w:t>references</w:t>
       </w:r>
-      <w:ins w:id="7" w:author="mine" w:date="2013-03-07T07:06:00Z">
+      <w:ins w:id="6" w:author="mine" w:date="2013-03-07T07:06:00Z">
         <w:r>
           <w:t>(</w:t>
         </w:r>
@@ -958,7 +963,27 @@
         </w:numPr>
       </w:pPr>
       <w:r>
-        <w:t>Unload the Sample-Live-Sync project, edit the XML project file and change the Cloud.dll reference version to the proper version.  e.g.: 0.1.8.0.</w:t>
+        <w:t>Unload the Sample-Live-Sync project, edit the XML project file and change the Cloud.dll reference version to the proper version.  e.g.: 0.1.8.0</w:t>
+      </w:r>
+      <w:r>
+        <w:t xml:space="preserve">, and </w:t>
+      </w:r>
+      <w:r>
+        <w:t xml:space="preserve">remove any </w:t>
+      </w:r>
+      <w:proofErr w:type="spellStart"/>
+      <w:r>
+        <w:t>SpecificVersion</w:t>
+      </w:r>
+      <w:proofErr w:type="spellEnd"/>
+      <w:r>
+        <w:t xml:space="preserve"> </w:t>
+      </w:r>
+      <w:r>
+        <w:t>line</w:t>
+      </w:r>
+      <w:r>
+        <w:t>.</w:t>
       </w:r>
     </w:p>
     <w:p>
@@ -970,7 +995,7 @@
         </w:numPr>
       </w:pPr>
       <w:r>
-        <w:t>In the Sample-Live-Sync project, make sure that specific versions are selected for Cloud.dll and all of the .CSDK DLLs, and that the references specify the proper versions.  NOTE: The Cloud.dll reference will have a yellow exclamation mark because it has not been built yet.</w:t>
+        <w:t>Reload the Sample-Live-Sync project.</w:t>
       </w:r>
     </w:p>
     <w:p>
@@ -982,6 +1007,18 @@
         </w:numPr>
       </w:pPr>
       <w:r>
+        <w:t>In the Sample-Live-Sync project, make sure that specific versions are selected for Cloud.dll and all of the .CSDK DLLs, and that the references specify the proper versions.  NOTE: The Cloud.dll reference will have a yellow exclamation mark because it has not been built yet.</w:t>
+      </w:r>
+    </w:p>
+    <w:p>
+      <w:pPr>
+        <w:pStyle w:val="NoSpacing"/>
+        <w:numPr>
+          <w:ilvl w:val="0"/>
+          <w:numId w:val="14"/>
+        </w:numPr>
+      </w:pPr>
+      <w:r>
         <w:t xml:space="preserve">If they do not specify the proper versions (they probably won’t), unload the project and edit the version number manually.  </w:t>
       </w:r>
     </w:p>
@@ -1334,13 +1371,13 @@
         <w:t>To do this: “Rebuild” (OK in this case) the project “</w:t>
       </w:r>
       <w:proofErr w:type="spellStart"/>
-      <w:ins w:id="8" w:author="Robert Stevens" w:date="2013-03-07T07:06:00Z">
+      <w:ins w:id="7" w:author="Robert Stevens" w:date="2013-03-07T07:06:00Z">
         <w:r>
           <w:t>ZDeleteLicenseFilesOnly</w:t>
         </w:r>
       </w:ins>
       <w:proofErr w:type="spellEnd"/>
-      <w:del w:id="9" w:author="mine" w:date="2013-03-07T07:06:00Z">
+      <w:del w:id="8" w:author="mine" w:date="2013-03-07T07:06:00Z">
         <w:r>
           <w:delText>ZDeleteLicenseFilesOnly</w:delText>
         </w:r>
@@ -1351,9 +1388,14 @@
     </w:p>
     <w:p>
       <w:r>
-        <w:t>Close the Visual Studio win-client solution.</w:t>
-      </w:r>
-    </w:p>
+        <w:t>Close the Visual Studio win-</w:t>
+      </w:r>
+      <w:bookmarkStart w:id="9" w:name="_GoBack"/>
+      <w:r>
+        <w:t>client solution.</w:t>
+      </w:r>
+    </w:p>
+    <w:bookmarkEnd w:id="9"/>
     <w:p>
       <w:r>
         <w:t>Push the release branch to remote. DO NOT CHECK-IN SIGNING FILES* TO GITHUB!!!!!! Including .</w:t>
@@ -4062,7 +4104,7 @@
 </file>
 
 <file path=customXml/itemProps1.xml><?xml version="1.0" encoding="utf-8"?>
-<ds:datastoreItem xmlns:ds="http://schemas.openxmlformats.org/officeDocument/2006/customXml" ds:itemID="{1B198FA6-FF75-4A39-A6E3-1CF6B8C16EB4}">
+<ds:datastoreItem xmlns:ds="http://schemas.openxmlformats.org/officeDocument/2006/customXml" ds:itemID="{5B82542B-C36E-40AA-AF2E-BE7E4AD1176D}">
   <ds:schemaRefs>
     <ds:schemaRef ds:uri="http://schemas.openxmlformats.org/officeDocument/2006/bibliography"/>
   </ds:schemaRefs>
@@ -4070,7 +4112,7 @@
 </file>
 
 <file path=customXml/itemProps2.xml><?xml version="1.0" encoding="utf-8"?>
-<ds:datastoreItem xmlns:ds="http://schemas.openxmlformats.org/officeDocument/2006/customXml" ds:itemID="{1D8290BC-2D5B-4289-87BD-3C10E79F95E0}">
+<ds:datastoreItem xmlns:ds="http://schemas.openxmlformats.org/officeDocument/2006/customXml" ds:itemID="{380715F6-2632-49EC-ACAA-30687E9CF803}">
   <ds:schemaRefs>
     <ds:schemaRef ds:uri="http://schemas.openxmlformats.org/officeDocument/2006/bibliography"/>
   </ds:schemaRefs>
@@ -4078,7 +4120,7 @@
 </file>
 
 <file path=customXml/itemProps3.xml><?xml version="1.0" encoding="utf-8"?>
-<ds:datastoreItem xmlns:ds="http://schemas.openxmlformats.org/officeDocument/2006/customXml" ds:itemID="{E6896C6C-60AC-4986-AECB-FCBC42B94EAA}">
+<ds:datastoreItem xmlns:ds="http://schemas.openxmlformats.org/officeDocument/2006/customXml" ds:itemID="{1E0E83D7-E68B-4A11-93A8-5071EBF9A516}">
   <ds:schemaRefs>
     <ds:schemaRef ds:uri="http://schemas.openxmlformats.org/officeDocument/2006/bibliography"/>
   </ds:schemaRefs>
@@ -4086,7 +4128,7 @@
 </file>
 
 <file path=customXml/itemProps4.xml><?xml version="1.0" encoding="utf-8"?>
-<ds:datastoreItem xmlns:ds="http://schemas.openxmlformats.org/officeDocument/2006/customXml" ds:itemID="{B4CDC093-4DCF-4419-A7C5-F893B5A1E14F}">
+<ds:datastoreItem xmlns:ds="http://schemas.openxmlformats.org/officeDocument/2006/customXml" ds:itemID="{685FD3F2-2B89-4AC8-ACAC-48E21BD1AC4D}">
   <ds:schemaRefs>
     <ds:schemaRef ds:uri="http://schemas.openxmlformats.org/officeDocument/2006/bibliography"/>
   </ds:schemaRefs>
@@ -4094,7 +4136,7 @@
 </file>
 
 <file path=customXml/itemProps5.xml><?xml version="1.0" encoding="utf-8"?>
-<ds:datastoreItem xmlns:ds="http://schemas.openxmlformats.org/officeDocument/2006/customXml" ds:itemID="{9E5BC4C5-8663-41D1-88F3-708D3D7E8DAF}">
+<ds:datastoreItem xmlns:ds="http://schemas.openxmlformats.org/officeDocument/2006/customXml" ds:itemID="{9EF175F6-EF2A-4166-8AE5-7B2FC904E9E3}">
   <ds:schemaRefs>
     <ds:schemaRef ds:uri="http://schemas.openxmlformats.org/officeDocument/2006/bibliography"/>
   </ds:schemaRefs>
@@ -4102,7 +4144,7 @@
 </file>
 
 <file path=customXml/itemProps6.xml><?xml version="1.0" encoding="utf-8"?>
-<ds:datastoreItem xmlns:ds="http://schemas.openxmlformats.org/officeDocument/2006/customXml" ds:itemID="{3317880E-F52B-43B9-8A78-87319B7F0A82}">
+<ds:datastoreItem xmlns:ds="http://schemas.openxmlformats.org/officeDocument/2006/customXml" ds:itemID="{9D326140-6936-45C7-B03C-154EADC947C4}">
   <ds:schemaRefs>
     <ds:schemaRef ds:uri="http://schemas.openxmlformats.org/officeDocument/2006/bibliography"/>
   </ds:schemaRefs>
@@ -4110,7 +4152,7 @@
 </file>
 
 <file path=customXml/itemProps7.xml><?xml version="1.0" encoding="utf-8"?>
-<ds:datastoreItem xmlns:ds="http://schemas.openxmlformats.org/officeDocument/2006/customXml" ds:itemID="{71E1B23F-D6E8-424C-AB65-37EC2B99F86D}">
+<ds:datastoreItem xmlns:ds="http://schemas.openxmlformats.org/officeDocument/2006/customXml" ds:itemID="{21C9B945-4993-47A5-8D97-AF5BC52C50C4}">
   <ds:schemaRefs>
     <ds:schemaRef ds:uri="http://schemas.openxmlformats.org/officeDocument/2006/bibliography"/>
   </ds:schemaRefs>
@@ -4118,7 +4160,7 @@
 </file>
 
 <file path=customXml/itemProps8.xml><?xml version="1.0" encoding="utf-8"?>
-<ds:datastoreItem xmlns:ds="http://schemas.openxmlformats.org/officeDocument/2006/customXml" ds:itemID="{4DC9F6FA-DFC2-4E6C-BE16-54DDB1E950F6}">
+<ds:datastoreItem xmlns:ds="http://schemas.openxmlformats.org/officeDocument/2006/customXml" ds:itemID="{1D34E13F-FFDE-4513-B52E-039DED5E0DAC}">
   <ds:schemaRefs>
     <ds:schemaRef ds:uri="http://schemas.openxmlformats.org/officeDocument/2006/bibliography"/>
   </ds:schemaRefs>
@@ -4126,7 +4168,7 @@
 </file>
 
 <file path=customXml/itemProps9.xml><?xml version="1.0" encoding="utf-8"?>
-<ds:datastoreItem xmlns:ds="http://schemas.openxmlformats.org/officeDocument/2006/customXml" ds:itemID="{5B82542B-C36E-40AA-AF2E-BE7E4AD1176D}">
+<ds:datastoreItem xmlns:ds="http://schemas.openxmlformats.org/officeDocument/2006/customXml" ds:itemID="{E28EE185-1F89-4F89-BC2C-440B87B4F5C1}">
   <ds:schemaRefs>
     <ds:schemaRef ds:uri="http://schemas.openxmlformats.org/officeDocument/2006/bibliography"/>
   </ds:schemaRefs>

</xml_diff>

<commit_message>
1) Removed the FriendlyName setting.  We use Environment.MachineName instead.
2) Changed the name of setting ClientVersion to ClientDescription.
3) The default AdvancedSettings will now set ClientDescription to String.Empty.
4) Added support for the new X-Cld-CLient-Version HTTP header.
5) Modified the release procedure document.
</commit_message>
<xml_diff>
--- a/Preparing for a staging release.docx
+++ b/Preparing for a staging release.docx
@@ -194,6 +194,8 @@
       </w:r>
     </w:p>
     <w:p>
+      <w:bookmarkStart w:id="0" w:name="_GoBack"/>
+      <w:bookmarkEnd w:id="0"/>
       <w:r>
         <w:t xml:space="preserve">Change the </w:t>
       </w:r>
@@ -233,7 +235,18 @@
       </w:r>
       <w:proofErr w:type="spellEnd"/>
       <w:r>
-        <w:t xml:space="preserve"> Assembly and File Versions to the current release.  </w:t>
+        <w:t xml:space="preserve"> and Sample-</w:t>
+      </w:r>
+      <w:proofErr w:type="spellStart"/>
+      <w:r>
+        <w:t>Live_sync</w:t>
+      </w:r>
+      <w:proofErr w:type="spellEnd"/>
+      <w:r>
+        <w:t xml:space="preserve"> </w:t>
+      </w:r>
+      <w:r>
+        <w:t xml:space="preserve">Assembly and File Versions to the current release.  </w:t>
       </w:r>
       <w:proofErr w:type="gramStart"/>
       <w:r>
@@ -280,7 +293,7 @@
         </w:rPr>
         <w:t>In</w:t>
       </w:r>
-      <w:ins w:id="0" w:author="mine" w:date="2013-03-07T07:06:00Z">
+      <w:ins w:id="1" w:author="mine" w:date="2013-03-07T07:06:00Z">
         <w:r>
           <w:rPr>
             <w:color w:val="FF0000"/>
@@ -664,12 +677,12 @@
       <w:r>
         <w:t>/asmversion:0.1.6.</w:t>
       </w:r>
-      <w:del w:id="1" w:author="mine" w:date="2013-03-07T07:06:00Z">
+      <w:del w:id="2" w:author="mine" w:date="2013-03-07T07:06:00Z">
         <w:r>
           <w:delText xml:space="preserve">0 </w:delText>
         </w:r>
       </w:del>
-      <w:ins w:id="2" w:author="mine" w:date="2013-03-07T07:06:00Z">
+      <w:ins w:id="3" w:author="mine" w:date="2013-03-07T07:06:00Z">
         <w:r>
           <w:t>1</w:t>
         </w:r>
@@ -677,12 +690,12 @@
       <w:r>
         <w:t xml:space="preserve"> /productversion:0.1.6.</w:t>
       </w:r>
-      <w:del w:id="3" w:author="David Bruck (3P)" w:date="2013-03-07T07:06:00Z">
+      <w:del w:id="4" w:author="David Bruck (3P)" w:date="2013-03-07T07:06:00Z">
         <w:r>
           <w:delText>0</w:delText>
         </w:r>
       </w:del>
-      <w:ins w:id="4" w:author="mine" w:date="2013-03-07T07:06:00Z">
+      <w:ins w:id="5" w:author="mine" w:date="2013-03-07T07:06:00Z">
         <w:r>
           <w:t>1</w:t>
         </w:r>
@@ -778,7 +791,7 @@
         <w:t>debug</w:t>
       </w:r>
       <w:proofErr w:type="gramEnd"/>
-      <w:del w:id="5" w:author="mine" w:date="2013-03-07T07:06:00Z">
+      <w:del w:id="6" w:author="mine" w:date="2013-03-07T07:06:00Z">
         <w:r>
           <w:delText>”</w:delText>
         </w:r>
@@ -838,7 +851,7 @@
       <w:r>
         <w:t>references</w:t>
       </w:r>
-      <w:ins w:id="6" w:author="mine" w:date="2013-03-07T07:06:00Z">
+      <w:ins w:id="7" w:author="mine" w:date="2013-03-07T07:06:00Z">
         <w:r>
           <w:t>(</w:t>
         </w:r>
@@ -1371,13 +1384,13 @@
         <w:t>To do this: “Rebuild” (OK in this case) the project “</w:t>
       </w:r>
       <w:proofErr w:type="spellStart"/>
-      <w:ins w:id="7" w:author="Robert Stevens" w:date="2013-03-07T07:06:00Z">
+      <w:ins w:id="8" w:author="Robert Stevens" w:date="2013-03-07T07:06:00Z">
         <w:r>
           <w:t>ZDeleteLicenseFilesOnly</w:t>
         </w:r>
       </w:ins>
       <w:proofErr w:type="spellEnd"/>
-      <w:del w:id="8" w:author="mine" w:date="2013-03-07T07:06:00Z">
+      <w:del w:id="9" w:author="mine" w:date="2013-03-07T07:06:00Z">
         <w:r>
           <w:delText>ZDeleteLicenseFilesOnly</w:delText>
         </w:r>
@@ -1388,14 +1401,9 @@
     </w:p>
     <w:p>
       <w:r>
-        <w:t>Close the Visual Studio win-</w:t>
-      </w:r>
-      <w:bookmarkStart w:id="9" w:name="_GoBack"/>
-      <w:r>
-        <w:t>client solution.</w:t>
-      </w:r>
-    </w:p>
-    <w:bookmarkEnd w:id="9"/>
+        <w:t>Close the Visual Studio win-client solution.</w:t>
+      </w:r>
+    </w:p>
     <w:p>
       <w:r>
         <w:t>Push the release branch to remote. DO NOT CHECK-IN SIGNING FILES* TO GITHUB!!!!!! Including .</w:t>
@@ -4104,6 +4112,14 @@
 </file>
 
 <file path=customXml/itemProps1.xml><?xml version="1.0" encoding="utf-8"?>
+<ds:datastoreItem xmlns:ds="http://schemas.openxmlformats.org/officeDocument/2006/customXml" ds:itemID="{380715F6-2632-49EC-ACAA-30687E9CF803}">
+  <ds:schemaRefs>
+    <ds:schemaRef ds:uri="http://schemas.openxmlformats.org/officeDocument/2006/bibliography"/>
+  </ds:schemaRefs>
+</ds:datastoreItem>
+</file>
+
+<file path=customXml/itemProps2.xml><?xml version="1.0" encoding="utf-8"?>
 <ds:datastoreItem xmlns:ds="http://schemas.openxmlformats.org/officeDocument/2006/customXml" ds:itemID="{5B82542B-C36E-40AA-AF2E-BE7E4AD1176D}">
   <ds:schemaRefs>
     <ds:schemaRef ds:uri="http://schemas.openxmlformats.org/officeDocument/2006/bibliography"/>
@@ -4111,16 +4127,8 @@
 </ds:datastoreItem>
 </file>
 
-<file path=customXml/itemProps2.xml><?xml version="1.0" encoding="utf-8"?>
-<ds:datastoreItem xmlns:ds="http://schemas.openxmlformats.org/officeDocument/2006/customXml" ds:itemID="{380715F6-2632-49EC-ACAA-30687E9CF803}">
-  <ds:schemaRefs>
-    <ds:schemaRef ds:uri="http://schemas.openxmlformats.org/officeDocument/2006/bibliography"/>
-  </ds:schemaRefs>
-</ds:datastoreItem>
-</file>
-
 <file path=customXml/itemProps3.xml><?xml version="1.0" encoding="utf-8"?>
-<ds:datastoreItem xmlns:ds="http://schemas.openxmlformats.org/officeDocument/2006/customXml" ds:itemID="{1E0E83D7-E68B-4A11-93A8-5071EBF9A516}">
+<ds:datastoreItem xmlns:ds="http://schemas.openxmlformats.org/officeDocument/2006/customXml" ds:itemID="{9D326140-6936-45C7-B03C-154EADC947C4}">
   <ds:schemaRefs>
     <ds:schemaRef ds:uri="http://schemas.openxmlformats.org/officeDocument/2006/bibliography"/>
   </ds:schemaRefs>
@@ -4128,6 +4136,14 @@
 </file>
 
 <file path=customXml/itemProps4.xml><?xml version="1.0" encoding="utf-8"?>
+<ds:datastoreItem xmlns:ds="http://schemas.openxmlformats.org/officeDocument/2006/customXml" ds:itemID="{9EF175F6-EF2A-4166-8AE5-7B2FC904E9E3}">
+  <ds:schemaRefs>
+    <ds:schemaRef ds:uri="http://schemas.openxmlformats.org/officeDocument/2006/bibliography"/>
+  </ds:schemaRefs>
+</ds:datastoreItem>
+</file>
+
+<file path=customXml/itemProps5.xml><?xml version="1.0" encoding="utf-8"?>
 <ds:datastoreItem xmlns:ds="http://schemas.openxmlformats.org/officeDocument/2006/customXml" ds:itemID="{685FD3F2-2B89-4AC8-ACAC-48E21BD1AC4D}">
   <ds:schemaRefs>
     <ds:schemaRef ds:uri="http://schemas.openxmlformats.org/officeDocument/2006/bibliography"/>
@@ -4135,16 +4151,8 @@
 </ds:datastoreItem>
 </file>
 
-<file path=customXml/itemProps5.xml><?xml version="1.0" encoding="utf-8"?>
-<ds:datastoreItem xmlns:ds="http://schemas.openxmlformats.org/officeDocument/2006/customXml" ds:itemID="{9EF175F6-EF2A-4166-8AE5-7B2FC904E9E3}">
-  <ds:schemaRefs>
-    <ds:schemaRef ds:uri="http://schemas.openxmlformats.org/officeDocument/2006/bibliography"/>
-  </ds:schemaRefs>
-</ds:datastoreItem>
-</file>
-
 <file path=customXml/itemProps6.xml><?xml version="1.0" encoding="utf-8"?>
-<ds:datastoreItem xmlns:ds="http://schemas.openxmlformats.org/officeDocument/2006/customXml" ds:itemID="{9D326140-6936-45C7-B03C-154EADC947C4}">
+<ds:datastoreItem xmlns:ds="http://schemas.openxmlformats.org/officeDocument/2006/customXml" ds:itemID="{E28EE185-1F89-4F89-BC2C-440B87B4F5C1}">
   <ds:schemaRefs>
     <ds:schemaRef ds:uri="http://schemas.openxmlformats.org/officeDocument/2006/bibliography"/>
   </ds:schemaRefs>
@@ -4152,7 +4160,7 @@
 </file>
 
 <file path=customXml/itemProps7.xml><?xml version="1.0" encoding="utf-8"?>
-<ds:datastoreItem xmlns:ds="http://schemas.openxmlformats.org/officeDocument/2006/customXml" ds:itemID="{21C9B945-4993-47A5-8D97-AF5BC52C50C4}">
+<ds:datastoreItem xmlns:ds="http://schemas.openxmlformats.org/officeDocument/2006/customXml" ds:itemID="{EA80899C-6D36-4A67-9323-C3178FA9CDAD}">
   <ds:schemaRefs>
     <ds:schemaRef ds:uri="http://schemas.openxmlformats.org/officeDocument/2006/bibliography"/>
   </ds:schemaRefs>
@@ -4160,7 +4168,7 @@
 </file>
 
 <file path=customXml/itemProps8.xml><?xml version="1.0" encoding="utf-8"?>
-<ds:datastoreItem xmlns:ds="http://schemas.openxmlformats.org/officeDocument/2006/customXml" ds:itemID="{1D34E13F-FFDE-4513-B52E-039DED5E0DAC}">
+<ds:datastoreItem xmlns:ds="http://schemas.openxmlformats.org/officeDocument/2006/customXml" ds:itemID="{56C6A982-E890-4FF1-9EDC-821B4BD6B0EB}">
   <ds:schemaRefs>
     <ds:schemaRef ds:uri="http://schemas.openxmlformats.org/officeDocument/2006/bibliography"/>
   </ds:schemaRefs>
@@ -4168,7 +4176,7 @@
 </file>
 
 <file path=customXml/itemProps9.xml><?xml version="1.0" encoding="utf-8"?>
-<ds:datastoreItem xmlns:ds="http://schemas.openxmlformats.org/officeDocument/2006/customXml" ds:itemID="{E28EE185-1F89-4F89-BC2C-440B87B4F5C1}">
+<ds:datastoreItem xmlns:ds="http://schemas.openxmlformats.org/officeDocument/2006/customXml" ds:itemID="{79074B9B-D35F-4281-9DF7-CBF20BF7B084}">
   <ds:schemaRefs>
     <ds:schemaRef ds:uri="http://schemas.openxmlformats.org/officeDocument/2006/bibliography"/>
   </ds:schemaRefs>

</xml_diff>

<commit_message>
1) Internal release 0.2.0.3 for testing on cliff prior to 0.2.1.0.
2) Update the release procedure document.
</commit_message>
<xml_diff>
--- a/Preparing for a staging release.docx
+++ b/Preparing for a staging release.docx
@@ -129,6 +129,29 @@
       </w:pPr>
     </w:p>
     <w:p>
+      <w:pPr>
+        <w:pStyle w:val="NoSpacing"/>
+      </w:pPr>
+      <w:r>
+        <w:t xml:space="preserve">Change to the </w:t>
+      </w:r>
+      <w:proofErr w:type="spellStart"/>
+      <w:r>
+        <w:t>ReleaseSampleAppOnly</w:t>
+      </w:r>
+      <w:proofErr w:type="spellEnd"/>
+      <w:r>
+        <w:t xml:space="preserve"> configuration.</w:t>
+      </w:r>
+    </w:p>
+    <w:p>
+      <w:pPr>
+        <w:pStyle w:val="NoSpacing"/>
+      </w:pPr>
+      <w:bookmarkStart w:id="0" w:name="_GoBack"/>
+      <w:bookmarkEnd w:id="0"/>
+    </w:p>
+    <w:p>
       <w:r>
         <w:t xml:space="preserve">Change </w:t>
       </w:r>
@@ -194,8 +217,6 @@
       </w:r>
     </w:p>
     <w:p>
-      <w:bookmarkStart w:id="0" w:name="_GoBack"/>
-      <w:bookmarkEnd w:id="0"/>
       <w:r>
         <w:t xml:space="preserve">Change the </w:t>
       </w:r>
@@ -4112,6 +4133,14 @@
 </file>
 
 <file path=customXml/itemProps1.xml><?xml version="1.0" encoding="utf-8"?>
+<ds:datastoreItem xmlns:ds="http://schemas.openxmlformats.org/officeDocument/2006/customXml" ds:itemID="{5B82542B-C36E-40AA-AF2E-BE7E4AD1176D}">
+  <ds:schemaRefs>
+    <ds:schemaRef ds:uri="http://schemas.openxmlformats.org/officeDocument/2006/bibliography"/>
+  </ds:schemaRefs>
+</ds:datastoreItem>
+</file>
+
+<file path=customXml/itemProps2.xml><?xml version="1.0" encoding="utf-8"?>
 <ds:datastoreItem xmlns:ds="http://schemas.openxmlformats.org/officeDocument/2006/customXml" ds:itemID="{380715F6-2632-49EC-ACAA-30687E9CF803}">
   <ds:schemaRefs>
     <ds:schemaRef ds:uri="http://schemas.openxmlformats.org/officeDocument/2006/bibliography"/>
@@ -4119,16 +4148,8 @@
 </ds:datastoreItem>
 </file>
 
-<file path=customXml/itemProps2.xml><?xml version="1.0" encoding="utf-8"?>
-<ds:datastoreItem xmlns:ds="http://schemas.openxmlformats.org/officeDocument/2006/customXml" ds:itemID="{5B82542B-C36E-40AA-AF2E-BE7E4AD1176D}">
-  <ds:schemaRefs>
-    <ds:schemaRef ds:uri="http://schemas.openxmlformats.org/officeDocument/2006/bibliography"/>
-  </ds:schemaRefs>
-</ds:datastoreItem>
-</file>
-
 <file path=customXml/itemProps3.xml><?xml version="1.0" encoding="utf-8"?>
-<ds:datastoreItem xmlns:ds="http://schemas.openxmlformats.org/officeDocument/2006/customXml" ds:itemID="{9D326140-6936-45C7-B03C-154EADC947C4}">
+<ds:datastoreItem xmlns:ds="http://schemas.openxmlformats.org/officeDocument/2006/customXml" ds:itemID="{E28EE185-1F89-4F89-BC2C-440B87B4F5C1}">
   <ds:schemaRefs>
     <ds:schemaRef ds:uri="http://schemas.openxmlformats.org/officeDocument/2006/bibliography"/>
   </ds:schemaRefs>
@@ -4136,6 +4157,14 @@
 </file>
 
 <file path=customXml/itemProps4.xml><?xml version="1.0" encoding="utf-8"?>
+<ds:datastoreItem xmlns:ds="http://schemas.openxmlformats.org/officeDocument/2006/customXml" ds:itemID="{685FD3F2-2B89-4AC8-ACAC-48E21BD1AC4D}">
+  <ds:schemaRefs>
+    <ds:schemaRef ds:uri="http://schemas.openxmlformats.org/officeDocument/2006/bibliography"/>
+  </ds:schemaRefs>
+</ds:datastoreItem>
+</file>
+
+<file path=customXml/itemProps5.xml><?xml version="1.0" encoding="utf-8"?>
 <ds:datastoreItem xmlns:ds="http://schemas.openxmlformats.org/officeDocument/2006/customXml" ds:itemID="{9EF175F6-EF2A-4166-8AE5-7B2FC904E9E3}">
   <ds:schemaRefs>
     <ds:schemaRef ds:uri="http://schemas.openxmlformats.org/officeDocument/2006/bibliography"/>
@@ -4143,16 +4172,8 @@
 </ds:datastoreItem>
 </file>
 
-<file path=customXml/itemProps5.xml><?xml version="1.0" encoding="utf-8"?>
-<ds:datastoreItem xmlns:ds="http://schemas.openxmlformats.org/officeDocument/2006/customXml" ds:itemID="{685FD3F2-2B89-4AC8-ACAC-48E21BD1AC4D}">
-  <ds:schemaRefs>
-    <ds:schemaRef ds:uri="http://schemas.openxmlformats.org/officeDocument/2006/bibliography"/>
-  </ds:schemaRefs>
-</ds:datastoreItem>
-</file>
-
 <file path=customXml/itemProps6.xml><?xml version="1.0" encoding="utf-8"?>
-<ds:datastoreItem xmlns:ds="http://schemas.openxmlformats.org/officeDocument/2006/customXml" ds:itemID="{E28EE185-1F89-4F89-BC2C-440B87B4F5C1}">
+<ds:datastoreItem xmlns:ds="http://schemas.openxmlformats.org/officeDocument/2006/customXml" ds:itemID="{79074B9B-D35F-4281-9DF7-CBF20BF7B084}">
   <ds:schemaRefs>
     <ds:schemaRef ds:uri="http://schemas.openxmlformats.org/officeDocument/2006/bibliography"/>
   </ds:schemaRefs>
@@ -4160,7 +4181,7 @@
 </file>
 
 <file path=customXml/itemProps7.xml><?xml version="1.0" encoding="utf-8"?>
-<ds:datastoreItem xmlns:ds="http://schemas.openxmlformats.org/officeDocument/2006/customXml" ds:itemID="{EA80899C-6D36-4A67-9323-C3178FA9CDAD}">
+<ds:datastoreItem xmlns:ds="http://schemas.openxmlformats.org/officeDocument/2006/customXml" ds:itemID="{9E3E940D-7AE9-4291-A929-23399FD03506}">
   <ds:schemaRefs>
     <ds:schemaRef ds:uri="http://schemas.openxmlformats.org/officeDocument/2006/bibliography"/>
   </ds:schemaRefs>
@@ -4168,7 +4189,7 @@
 </file>
 
 <file path=customXml/itemProps8.xml><?xml version="1.0" encoding="utf-8"?>
-<ds:datastoreItem xmlns:ds="http://schemas.openxmlformats.org/officeDocument/2006/customXml" ds:itemID="{56C6A982-E890-4FF1-9EDC-821B4BD6B0EB}">
+<ds:datastoreItem xmlns:ds="http://schemas.openxmlformats.org/officeDocument/2006/customXml" ds:itemID="{21AD3F50-CA28-4D81-8CDF-424D6F22F4A8}">
   <ds:schemaRefs>
     <ds:schemaRef ds:uri="http://schemas.openxmlformats.org/officeDocument/2006/bibliography"/>
   </ds:schemaRefs>
@@ -4176,7 +4197,7 @@
 </file>
 
 <file path=customXml/itemProps9.xml><?xml version="1.0" encoding="utf-8"?>
-<ds:datastoreItem xmlns:ds="http://schemas.openxmlformats.org/officeDocument/2006/customXml" ds:itemID="{79074B9B-D35F-4281-9DF7-CBF20BF7B084}">
+<ds:datastoreItem xmlns:ds="http://schemas.openxmlformats.org/officeDocument/2006/customXml" ds:itemID="{CECCFD00-211A-41C6-A95A-D5E8929498D0}">
   <ds:schemaRefs>
     <ds:schemaRef ds:uri="http://schemas.openxmlformats.org/officeDocument/2006/bibliography"/>
   </ds:schemaRefs>

</xml_diff>

<commit_message>
1) Added flag in FileChange to denote when changing from a Modified Type to a Deleted Type that it was previously modified in case the Delete will be matched with a Create to make a Rename (then the Modify still needs to process); Set this flag accordingly in Monitor agent and check it when a rename is found based on a delete\create metadata match to process both the modify and the rename as seperate events
2) Found a couple cases in MonitorAgent where delays were not starting properly after matching changes or they had the wrong metadata set (or missing fields)
3) Also handled rename followed by modify to process as two events instead of merging them
4) Fixed case when AllPaths was not being updated when merging events changed the metadat at its paths.
5) Modified the release numbers for BadgeCom and Cloud as required by other projects.
6)
</commit_message>
<xml_diff>
--- a/Preparing for a staging release.docx
+++ b/Preparing for a staging release.docx
@@ -148,8 +148,6 @@
       <w:pPr>
         <w:pStyle w:val="NoSpacing"/>
       </w:pPr>
-      <w:bookmarkStart w:id="0" w:name="_GoBack"/>
-      <w:bookmarkEnd w:id="0"/>
     </w:p>
     <w:p>
       <w:r>
@@ -314,7 +312,7 @@
         </w:rPr>
         <w:t>In</w:t>
       </w:r>
-      <w:ins w:id="1" w:author="mine" w:date="2013-03-07T07:06:00Z">
+      <w:ins w:id="0" w:author="mine" w:date="2013-03-07T07:06:00Z">
         <w:r>
           <w:rPr>
             <w:color w:val="FF0000"/>
@@ -698,12 +696,12 @@
       <w:r>
         <w:t>/asmversion:0.1.6.</w:t>
       </w:r>
-      <w:del w:id="2" w:author="mine" w:date="2013-03-07T07:06:00Z">
+      <w:del w:id="1" w:author="mine" w:date="2013-03-07T07:06:00Z">
         <w:r>
           <w:delText xml:space="preserve">0 </w:delText>
         </w:r>
       </w:del>
-      <w:ins w:id="3" w:author="mine" w:date="2013-03-07T07:06:00Z">
+      <w:ins w:id="2" w:author="mine" w:date="2013-03-07T07:06:00Z">
         <w:r>
           <w:t>1</w:t>
         </w:r>
@@ -711,12 +709,12 @@
       <w:r>
         <w:t xml:space="preserve"> /productversion:0.1.6.</w:t>
       </w:r>
-      <w:del w:id="4" w:author="David Bruck (3P)" w:date="2013-03-07T07:06:00Z">
+      <w:del w:id="3" w:author="David Bruck (3P)" w:date="2013-03-07T07:06:00Z">
         <w:r>
           <w:delText>0</w:delText>
         </w:r>
       </w:del>
-      <w:ins w:id="5" w:author="mine" w:date="2013-03-07T07:06:00Z">
+      <w:ins w:id="4" w:author="mine" w:date="2013-03-07T07:06:00Z">
         <w:r>
           <w:t>1</w:t>
         </w:r>
@@ -812,7 +810,7 @@
         <w:t>debug</w:t>
       </w:r>
       <w:proofErr w:type="gramEnd"/>
-      <w:del w:id="6" w:author="mine" w:date="2013-03-07T07:06:00Z">
+      <w:del w:id="5" w:author="mine" w:date="2013-03-07T07:06:00Z">
         <w:r>
           <w:delText>”</w:delText>
         </w:r>
@@ -872,7 +870,7 @@
       <w:r>
         <w:t>references</w:t>
       </w:r>
-      <w:ins w:id="7" w:author="mine" w:date="2013-03-07T07:06:00Z">
+      <w:ins w:id="6" w:author="mine" w:date="2013-03-07T07:06:00Z">
         <w:r>
           <w:t>(</w:t>
         </w:r>
@@ -1110,13 +1108,18 @@
       <w:r>
         <w:t xml:space="preserve">Build </w:t>
       </w:r>
+      <w:bookmarkStart w:id="7" w:name="_GoBack"/>
       <w:proofErr w:type="spellStart"/>
       <w:r>
         <w:t>CloudApiPublic</w:t>
       </w:r>
       <w:proofErr w:type="spellEnd"/>
       <w:r>
-        <w:t xml:space="preserve"> project, check for build success</w:t>
+        <w:t xml:space="preserve"> project, check for </w:t>
+      </w:r>
+      <w:bookmarkEnd w:id="7"/>
+      <w:r>
+        <w:t>build success</w:t>
       </w:r>
     </w:p>
     <w:p>
@@ -4133,7 +4136,7 @@
 </file>
 
 <file path=customXml/itemProps1.xml><?xml version="1.0" encoding="utf-8"?>
-<ds:datastoreItem xmlns:ds="http://schemas.openxmlformats.org/officeDocument/2006/customXml" ds:itemID="{5B82542B-C36E-40AA-AF2E-BE7E4AD1176D}">
+<ds:datastoreItem xmlns:ds="http://schemas.openxmlformats.org/officeDocument/2006/customXml" ds:itemID="{9EF175F6-EF2A-4166-8AE5-7B2FC904E9E3}">
   <ds:schemaRefs>
     <ds:schemaRef ds:uri="http://schemas.openxmlformats.org/officeDocument/2006/bibliography"/>
   </ds:schemaRefs>
@@ -4141,7 +4144,7 @@
 </file>
 
 <file path=customXml/itemProps2.xml><?xml version="1.0" encoding="utf-8"?>
-<ds:datastoreItem xmlns:ds="http://schemas.openxmlformats.org/officeDocument/2006/customXml" ds:itemID="{380715F6-2632-49EC-ACAA-30687E9CF803}">
+<ds:datastoreItem xmlns:ds="http://schemas.openxmlformats.org/officeDocument/2006/customXml" ds:itemID="{685FD3F2-2B89-4AC8-ACAC-48E21BD1AC4D}">
   <ds:schemaRefs>
     <ds:schemaRef ds:uri="http://schemas.openxmlformats.org/officeDocument/2006/bibliography"/>
   </ds:schemaRefs>
@@ -4149,7 +4152,7 @@
 </file>
 
 <file path=customXml/itemProps3.xml><?xml version="1.0" encoding="utf-8"?>
-<ds:datastoreItem xmlns:ds="http://schemas.openxmlformats.org/officeDocument/2006/customXml" ds:itemID="{E28EE185-1F89-4F89-BC2C-440B87B4F5C1}">
+<ds:datastoreItem xmlns:ds="http://schemas.openxmlformats.org/officeDocument/2006/customXml" ds:itemID="{CECCFD00-211A-41C6-A95A-D5E8929498D0}">
   <ds:schemaRefs>
     <ds:schemaRef ds:uri="http://schemas.openxmlformats.org/officeDocument/2006/bibliography"/>
   </ds:schemaRefs>
@@ -4157,7 +4160,7 @@
 </file>
 
 <file path=customXml/itemProps4.xml><?xml version="1.0" encoding="utf-8"?>
-<ds:datastoreItem xmlns:ds="http://schemas.openxmlformats.org/officeDocument/2006/customXml" ds:itemID="{685FD3F2-2B89-4AC8-ACAC-48E21BD1AC4D}">
+<ds:datastoreItem xmlns:ds="http://schemas.openxmlformats.org/officeDocument/2006/customXml" ds:itemID="{F5806D25-FC10-4D7F-8BC0-CFBC8E8FB690}">
   <ds:schemaRefs>
     <ds:schemaRef ds:uri="http://schemas.openxmlformats.org/officeDocument/2006/bibliography"/>
   </ds:schemaRefs>
@@ -4165,7 +4168,7 @@
 </file>
 
 <file path=customXml/itemProps5.xml><?xml version="1.0" encoding="utf-8"?>
-<ds:datastoreItem xmlns:ds="http://schemas.openxmlformats.org/officeDocument/2006/customXml" ds:itemID="{9EF175F6-EF2A-4166-8AE5-7B2FC904E9E3}">
+<ds:datastoreItem xmlns:ds="http://schemas.openxmlformats.org/officeDocument/2006/customXml" ds:itemID="{38145DB7-1A7F-45F8-A655-D233E7699516}">
   <ds:schemaRefs>
     <ds:schemaRef ds:uri="http://schemas.openxmlformats.org/officeDocument/2006/bibliography"/>
   </ds:schemaRefs>
@@ -4173,7 +4176,7 @@
 </file>
 
 <file path=customXml/itemProps6.xml><?xml version="1.0" encoding="utf-8"?>
-<ds:datastoreItem xmlns:ds="http://schemas.openxmlformats.org/officeDocument/2006/customXml" ds:itemID="{79074B9B-D35F-4281-9DF7-CBF20BF7B084}">
+<ds:datastoreItem xmlns:ds="http://schemas.openxmlformats.org/officeDocument/2006/customXml" ds:itemID="{02B400BE-5BF3-4520-ABB2-B2A921AD99A1}">
   <ds:schemaRefs>
     <ds:schemaRef ds:uri="http://schemas.openxmlformats.org/officeDocument/2006/bibliography"/>
   </ds:schemaRefs>
@@ -4181,7 +4184,7 @@
 </file>
 
 <file path=customXml/itemProps7.xml><?xml version="1.0" encoding="utf-8"?>
-<ds:datastoreItem xmlns:ds="http://schemas.openxmlformats.org/officeDocument/2006/customXml" ds:itemID="{9E3E940D-7AE9-4291-A929-23399FD03506}">
+<ds:datastoreItem xmlns:ds="http://schemas.openxmlformats.org/officeDocument/2006/customXml" ds:itemID="{C74FC93C-B2D9-4B8C-B7B8-F72E8E5374D9}">
   <ds:schemaRefs>
     <ds:schemaRef ds:uri="http://schemas.openxmlformats.org/officeDocument/2006/bibliography"/>
   </ds:schemaRefs>
@@ -4189,7 +4192,7 @@
 </file>
 
 <file path=customXml/itemProps8.xml><?xml version="1.0" encoding="utf-8"?>
-<ds:datastoreItem xmlns:ds="http://schemas.openxmlformats.org/officeDocument/2006/customXml" ds:itemID="{21AD3F50-CA28-4D81-8CDF-424D6F22F4A8}">
+<ds:datastoreItem xmlns:ds="http://schemas.openxmlformats.org/officeDocument/2006/customXml" ds:itemID="{89FF5939-F6C2-42CC-936C-54F4A89F1A0D}">
   <ds:schemaRefs>
     <ds:schemaRef ds:uri="http://schemas.openxmlformats.org/officeDocument/2006/bibliography"/>
   </ds:schemaRefs>
@@ -4197,7 +4200,7 @@
 </file>
 
 <file path=customXml/itemProps9.xml><?xml version="1.0" encoding="utf-8"?>
-<ds:datastoreItem xmlns:ds="http://schemas.openxmlformats.org/officeDocument/2006/customXml" ds:itemID="{CECCFD00-211A-41C6-A95A-D5E8929498D0}">
+<ds:datastoreItem xmlns:ds="http://schemas.openxmlformats.org/officeDocument/2006/customXml" ds:itemID="{26BB7030-414A-4FB2-8A0F-329C9984CEA6}">
   <ds:schemaRefs>
     <ds:schemaRef ds:uri="http://schemas.openxmlformats.org/officeDocument/2006/bibliography"/>
   </ds:schemaRefs>

</xml_diff>

<commit_message>
1) Updated release for build.
2) Updated the release procedure doc.
</commit_message>
<xml_diff>
--- a/Preparing for a staging release.docx
+++ b/Preparing for a staging release.docx
@@ -329,7 +329,12 @@
         </w:r>
         <w:proofErr w:type="spellStart"/>
         <w:r>
-          <w:t>tlbimp</w:t>
+          <w:t>t</w:t>
+        </w:r>
+        <w:bookmarkStart w:id="1" w:name="_GoBack"/>
+        <w:bookmarkEnd w:id="1"/>
+        <w:r>
+          <w:t>lbimp</w:t>
         </w:r>
         <w:proofErr w:type="spellEnd"/>
         <w:r>
@@ -696,12 +701,12 @@
       <w:r>
         <w:t>/asmversion:0.1.6.</w:t>
       </w:r>
-      <w:del w:id="1" w:author="mine" w:date="2013-03-07T07:06:00Z">
+      <w:del w:id="2" w:author="mine" w:date="2013-03-07T07:06:00Z">
         <w:r>
           <w:delText xml:space="preserve">0 </w:delText>
         </w:r>
       </w:del>
-      <w:ins w:id="2" w:author="mine" w:date="2013-03-07T07:06:00Z">
+      <w:ins w:id="3" w:author="mine" w:date="2013-03-07T07:06:00Z">
         <w:r>
           <w:t>1</w:t>
         </w:r>
@@ -709,12 +714,12 @@
       <w:r>
         <w:t xml:space="preserve"> /productversion:0.1.6.</w:t>
       </w:r>
-      <w:del w:id="3" w:author="David Bruck (3P)" w:date="2013-03-07T07:06:00Z">
+      <w:del w:id="4" w:author="David Bruck (3P)" w:date="2013-03-07T07:06:00Z">
         <w:r>
           <w:delText>0</w:delText>
         </w:r>
       </w:del>
-      <w:ins w:id="4" w:author="mine" w:date="2013-03-07T07:06:00Z">
+      <w:ins w:id="5" w:author="mine" w:date="2013-03-07T07:06:00Z">
         <w:r>
           <w:t>1</w:t>
         </w:r>
@@ -810,7 +815,7 @@
         <w:t>debug</w:t>
       </w:r>
       <w:proofErr w:type="gramEnd"/>
-      <w:del w:id="5" w:author="mine" w:date="2013-03-07T07:06:00Z">
+      <w:del w:id="6" w:author="mine" w:date="2013-03-07T07:06:00Z">
         <w:r>
           <w:delText>”</w:delText>
         </w:r>
@@ -870,7 +875,7 @@
       <w:r>
         <w:t>references</w:t>
       </w:r>
-      <w:ins w:id="6" w:author="mine" w:date="2013-03-07T07:06:00Z">
+      <w:ins w:id="7" w:author="mine" w:date="2013-03-07T07:06:00Z">
         <w:r>
           <w:t>(</w:t>
         </w:r>
@@ -1108,18 +1113,13 @@
       <w:r>
         <w:t xml:space="preserve">Build </w:t>
       </w:r>
-      <w:bookmarkStart w:id="7" w:name="_GoBack"/>
       <w:proofErr w:type="spellStart"/>
       <w:r>
         <w:t>CloudApiPublic</w:t>
       </w:r>
       <w:proofErr w:type="spellEnd"/>
       <w:r>
-        <w:t xml:space="preserve"> project, check for </w:t>
-      </w:r>
-      <w:bookmarkEnd w:id="7"/>
-      <w:r>
-        <w:t>build success</w:t>
+        <w:t xml:space="preserve"> project, check for build success</w:t>
       </w:r>
     </w:p>
     <w:p>
@@ -4144,7 +4144,7 @@
 </file>
 
 <file path=customXml/itemProps2.xml><?xml version="1.0" encoding="utf-8"?>
-<ds:datastoreItem xmlns:ds="http://schemas.openxmlformats.org/officeDocument/2006/customXml" ds:itemID="{685FD3F2-2B89-4AC8-ACAC-48E21BD1AC4D}">
+<ds:datastoreItem xmlns:ds="http://schemas.openxmlformats.org/officeDocument/2006/customXml" ds:itemID="{02B400BE-5BF3-4520-ABB2-B2A921AD99A1}">
   <ds:schemaRefs>
     <ds:schemaRef ds:uri="http://schemas.openxmlformats.org/officeDocument/2006/bibliography"/>
   </ds:schemaRefs>
@@ -4152,7 +4152,7 @@
 </file>
 
 <file path=customXml/itemProps3.xml><?xml version="1.0" encoding="utf-8"?>
-<ds:datastoreItem xmlns:ds="http://schemas.openxmlformats.org/officeDocument/2006/customXml" ds:itemID="{CECCFD00-211A-41C6-A95A-D5E8929498D0}">
+<ds:datastoreItem xmlns:ds="http://schemas.openxmlformats.org/officeDocument/2006/customXml" ds:itemID="{38145DB7-1A7F-45F8-A655-D233E7699516}">
   <ds:schemaRefs>
     <ds:schemaRef ds:uri="http://schemas.openxmlformats.org/officeDocument/2006/bibliography"/>
   </ds:schemaRefs>
@@ -4168,7 +4168,7 @@
 </file>
 
 <file path=customXml/itemProps5.xml><?xml version="1.0" encoding="utf-8"?>
-<ds:datastoreItem xmlns:ds="http://schemas.openxmlformats.org/officeDocument/2006/customXml" ds:itemID="{38145DB7-1A7F-45F8-A655-D233E7699516}">
+<ds:datastoreItem xmlns:ds="http://schemas.openxmlformats.org/officeDocument/2006/customXml" ds:itemID="{26BB7030-414A-4FB2-8A0F-329C9984CEA6}">
   <ds:schemaRefs>
     <ds:schemaRef ds:uri="http://schemas.openxmlformats.org/officeDocument/2006/bibliography"/>
   </ds:schemaRefs>
@@ -4176,7 +4176,7 @@
 </file>
 
 <file path=customXml/itemProps6.xml><?xml version="1.0" encoding="utf-8"?>
-<ds:datastoreItem xmlns:ds="http://schemas.openxmlformats.org/officeDocument/2006/customXml" ds:itemID="{02B400BE-5BF3-4520-ABB2-B2A921AD99A1}">
+<ds:datastoreItem xmlns:ds="http://schemas.openxmlformats.org/officeDocument/2006/customXml" ds:itemID="{5A5C8B21-A123-45A1-9CD2-1495F1E0BF93}">
   <ds:schemaRefs>
     <ds:schemaRef ds:uri="http://schemas.openxmlformats.org/officeDocument/2006/bibliography"/>
   </ds:schemaRefs>
@@ -4184,7 +4184,7 @@
 </file>
 
 <file path=customXml/itemProps7.xml><?xml version="1.0" encoding="utf-8"?>
-<ds:datastoreItem xmlns:ds="http://schemas.openxmlformats.org/officeDocument/2006/customXml" ds:itemID="{C74FC93C-B2D9-4B8C-B7B8-F72E8E5374D9}">
+<ds:datastoreItem xmlns:ds="http://schemas.openxmlformats.org/officeDocument/2006/customXml" ds:itemID="{0A4CAF35-EF53-4545-A88D-DB90067DAB09}">
   <ds:schemaRefs>
     <ds:schemaRef ds:uri="http://schemas.openxmlformats.org/officeDocument/2006/bibliography"/>
   </ds:schemaRefs>
@@ -4192,7 +4192,7 @@
 </file>
 
 <file path=customXml/itemProps8.xml><?xml version="1.0" encoding="utf-8"?>
-<ds:datastoreItem xmlns:ds="http://schemas.openxmlformats.org/officeDocument/2006/customXml" ds:itemID="{89FF5939-F6C2-42CC-936C-54F4A89F1A0D}">
+<ds:datastoreItem xmlns:ds="http://schemas.openxmlformats.org/officeDocument/2006/customXml" ds:itemID="{56D70E11-E3A2-45D8-9FD0-3638115A725C}">
   <ds:schemaRefs>
     <ds:schemaRef ds:uri="http://schemas.openxmlformats.org/officeDocument/2006/bibliography"/>
   </ds:schemaRefs>
@@ -4200,7 +4200,7 @@
 </file>
 
 <file path=customXml/itemProps9.xml><?xml version="1.0" encoding="utf-8"?>
-<ds:datastoreItem xmlns:ds="http://schemas.openxmlformats.org/officeDocument/2006/customXml" ds:itemID="{26BB7030-414A-4FB2-8A0F-329C9984CEA6}">
+<ds:datastoreItem xmlns:ds="http://schemas.openxmlformats.org/officeDocument/2006/customXml" ds:itemID="{84BD1FF5-488E-43E2-B12A-26E23C5BD123}">
   <ds:schemaRefs>
     <ds:schemaRef ds:uri="http://schemas.openxmlformats.org/officeDocument/2006/bibliography"/>
   </ds:schemaRefs>

</xml_diff>

<commit_message>
1) Fix bug: Badging did not work on Vista X64.
2) Fix bug: The extra large badging icon had a frame around it.
3) Fix bug: In MonitorAgent: A ReaderWriterLockerSlim was being obtained in read mode, while the lock was already held in write mode.
4) Fix bug: Exception when an unmanaged application was the executing assembly.
5) Updated the build procedure doc.
</commit_message>
<xml_diff>
--- a/Preparing for a staging release.docx
+++ b/Preparing for a staging release.docx
@@ -329,12 +329,7 @@
         </w:r>
         <w:proofErr w:type="spellStart"/>
         <w:r>
-          <w:t>t</w:t>
-        </w:r>
-        <w:bookmarkStart w:id="1" w:name="_GoBack"/>
-        <w:bookmarkEnd w:id="1"/>
-        <w:r>
-          <w:t>lbimp</w:t>
+          <w:t>tlbimp</w:t>
         </w:r>
         <w:proofErr w:type="spellEnd"/>
         <w:r>
@@ -701,12 +696,12 @@
       <w:r>
         <w:t>/asmversion:0.1.6.</w:t>
       </w:r>
-      <w:del w:id="2" w:author="mine" w:date="2013-03-07T07:06:00Z">
+      <w:del w:id="1" w:author="mine" w:date="2013-03-07T07:06:00Z">
         <w:r>
           <w:delText xml:space="preserve">0 </w:delText>
         </w:r>
       </w:del>
-      <w:ins w:id="3" w:author="mine" w:date="2013-03-07T07:06:00Z">
+      <w:ins w:id="2" w:author="mine" w:date="2013-03-07T07:06:00Z">
         <w:r>
           <w:t>1</w:t>
         </w:r>
@@ -714,12 +709,12 @@
       <w:r>
         <w:t xml:space="preserve"> /productversion:0.1.6.</w:t>
       </w:r>
-      <w:del w:id="4" w:author="David Bruck (3P)" w:date="2013-03-07T07:06:00Z">
+      <w:del w:id="3" w:author="David Bruck (3P)" w:date="2013-03-07T07:06:00Z">
         <w:r>
           <w:delText>0</w:delText>
         </w:r>
       </w:del>
-      <w:ins w:id="5" w:author="mine" w:date="2013-03-07T07:06:00Z">
+      <w:ins w:id="4" w:author="mine" w:date="2013-03-07T07:06:00Z">
         <w:r>
           <w:t>1</w:t>
         </w:r>
@@ -815,7 +810,7 @@
         <w:t>debug</w:t>
       </w:r>
       <w:proofErr w:type="gramEnd"/>
-      <w:del w:id="6" w:author="mine" w:date="2013-03-07T07:06:00Z">
+      <w:del w:id="5" w:author="mine" w:date="2013-03-07T07:06:00Z">
         <w:r>
           <w:delText>”</w:delText>
         </w:r>
@@ -875,7 +870,7 @@
       <w:r>
         <w:t>references</w:t>
       </w:r>
-      <w:ins w:id="7" w:author="mine" w:date="2013-03-07T07:06:00Z">
+      <w:ins w:id="6" w:author="mine" w:date="2013-03-07T07:06:00Z">
         <w:r>
           <w:t>(</w:t>
         </w:r>
@@ -1345,7 +1340,31 @@
     </w:p>
     <w:p>
       <w:r>
-        <w:t>The zip file is the completed release.  Copy the file to c:\Source\Projects\ArchivedCloudSdkReleases on the build machine.  Then use search in win-client (or an automated tool) to gather the current .</w:t>
+        <w:t>The zip file is the completed release.</w:t>
+      </w:r>
+    </w:p>
+    <w:p>
+      <w:pPr>
+        <w:pStyle w:val="ListParagraph"/>
+        <w:numPr>
+          <w:ilvl w:val="0"/>
+          <w:numId w:val="17"/>
+        </w:numPr>
+      </w:pPr>
+      <w:r>
+        <w:t>Copy the file to c:\Source\Projects\ArchivedCloudSdkReleases on the build machine.</w:t>
+      </w:r>
+    </w:p>
+    <w:p>
+      <w:pPr>
+        <w:pStyle w:val="ListParagraph"/>
+        <w:numPr>
+          <w:ilvl w:val="0"/>
+          <w:numId w:val="17"/>
+        </w:numPr>
+      </w:pPr>
+      <w:r>
+        <w:t>Then use search in win-client (or an automated tool) to gather the current .</w:t>
       </w:r>
       <w:proofErr w:type="spellStart"/>
       <w:r>
@@ -1361,15 +1380,62 @@
       </w:r>
       <w:proofErr w:type="spellEnd"/>
       <w:r>
-        <w:t xml:space="preserve"> as well.</w:t>
-      </w:r>
-      <w:r>
-        <w:t xml:space="preserve">  This should be on a network drive which is routinely backed up.</w:t>
-      </w:r>
-    </w:p>
-    <w:p>
-      <w:r>
-        <w:t>Delete the .</w:t>
+        <w:t xml:space="preserve"> as well</w:t>
+      </w:r>
+      <w:r>
+        <w:t xml:space="preserve"> in a “PDBs” directory</w:t>
+      </w:r>
+      <w:r>
+        <w:t>.</w:t>
+      </w:r>
+    </w:p>
+    <w:p>
+      <w:pPr>
+        <w:pStyle w:val="ListParagraph"/>
+        <w:numPr>
+          <w:ilvl w:val="0"/>
+          <w:numId w:val="17"/>
+        </w:numPr>
+      </w:pPr>
+      <w:r>
+        <w:t>Also copy the release folder to a local backup drive on the build machine.</w:t>
+      </w:r>
+    </w:p>
+    <w:p>
+      <w:pPr>
+        <w:pStyle w:val="ListParagraph"/>
+        <w:numPr>
+          <w:ilvl w:val="0"/>
+          <w:numId w:val="17"/>
+        </w:numPr>
+      </w:pPr>
+      <w:r>
+        <w:t>Also copy the release folder to the build machine.</w:t>
+      </w:r>
+    </w:p>
+    <w:p>
+      <w:pPr>
+        <w:pStyle w:val="ListParagraph"/>
+        <w:numPr>
+          <w:ilvl w:val="0"/>
+          <w:numId w:val="17"/>
+        </w:numPr>
+      </w:pPr>
+      <w:r>
+        <w:t>Also copy the release folder to a network drive</w:t>
+      </w:r>
+      <w:r>
+        <w:t xml:space="preserve"> which is routinely backed up.</w:t>
+      </w:r>
+    </w:p>
+    <w:p>
+      <w:r>
+        <w:t>Delete t</w:t>
+      </w:r>
+      <w:bookmarkStart w:id="7" w:name="_GoBack"/>
+      <w:bookmarkEnd w:id="7"/>
+      <w:r>
+        <w:t>he .</w:t>
       </w:r>
       <w:proofErr w:type="spellStart"/>
       <w:r>
@@ -2941,6 +3007,119 @@
     </w:lvl>
   </w:abstractNum>
   <w:abstractNum w:abstractNumId="9">
+    <w:nsid w:val="594D24F8"/>
+    <w:multiLevelType w:val="hybridMultilevel"/>
+    <w:tmpl w:val="D734953A"/>
+    <w:lvl w:ilvl="0" w:tplc="04090001">
+      <w:start w:val="1"/>
+      <w:numFmt w:val="bullet"/>
+      <w:lvlText w:val=""/>
+      <w:lvlJc w:val="left"/>
+      <w:pPr>
+        <w:ind w:left="720" w:hanging="360"/>
+      </w:pPr>
+      <w:rPr>
+        <w:rFonts w:ascii="Symbol" w:hAnsi="Symbol" w:hint="default"/>
+      </w:rPr>
+    </w:lvl>
+    <w:lvl w:ilvl="1" w:tplc="04090003" w:tentative="1">
+      <w:start w:val="1"/>
+      <w:numFmt w:val="bullet"/>
+      <w:lvlText w:val="o"/>
+      <w:lvlJc w:val="left"/>
+      <w:pPr>
+        <w:ind w:left="1440" w:hanging="360"/>
+      </w:pPr>
+      <w:rPr>
+        <w:rFonts w:ascii="Courier New" w:hAnsi="Courier New" w:cs="Courier New" w:hint="default"/>
+      </w:rPr>
+    </w:lvl>
+    <w:lvl w:ilvl="2" w:tplc="04090005" w:tentative="1">
+      <w:start w:val="1"/>
+      <w:numFmt w:val="bullet"/>
+      <w:lvlText w:val=""/>
+      <w:lvlJc w:val="left"/>
+      <w:pPr>
+        <w:ind w:left="2160" w:hanging="360"/>
+      </w:pPr>
+      <w:rPr>
+        <w:rFonts w:ascii="Wingdings" w:hAnsi="Wingdings" w:hint="default"/>
+      </w:rPr>
+    </w:lvl>
+    <w:lvl w:ilvl="3" w:tplc="04090001" w:tentative="1">
+      <w:start w:val="1"/>
+      <w:numFmt w:val="bullet"/>
+      <w:lvlText w:val=""/>
+      <w:lvlJc w:val="left"/>
+      <w:pPr>
+        <w:ind w:left="2880" w:hanging="360"/>
+      </w:pPr>
+      <w:rPr>
+        <w:rFonts w:ascii="Symbol" w:hAnsi="Symbol" w:hint="default"/>
+      </w:rPr>
+    </w:lvl>
+    <w:lvl w:ilvl="4" w:tplc="04090003" w:tentative="1">
+      <w:start w:val="1"/>
+      <w:numFmt w:val="bullet"/>
+      <w:lvlText w:val="o"/>
+      <w:lvlJc w:val="left"/>
+      <w:pPr>
+        <w:ind w:left="3600" w:hanging="360"/>
+      </w:pPr>
+      <w:rPr>
+        <w:rFonts w:ascii="Courier New" w:hAnsi="Courier New" w:cs="Courier New" w:hint="default"/>
+      </w:rPr>
+    </w:lvl>
+    <w:lvl w:ilvl="5" w:tplc="04090005" w:tentative="1">
+      <w:start w:val="1"/>
+      <w:numFmt w:val="bullet"/>
+      <w:lvlText w:val=""/>
+      <w:lvlJc w:val="left"/>
+      <w:pPr>
+        <w:ind w:left="4320" w:hanging="360"/>
+      </w:pPr>
+      <w:rPr>
+        <w:rFonts w:ascii="Wingdings" w:hAnsi="Wingdings" w:hint="default"/>
+      </w:rPr>
+    </w:lvl>
+    <w:lvl w:ilvl="6" w:tplc="04090001" w:tentative="1">
+      <w:start w:val="1"/>
+      <w:numFmt w:val="bullet"/>
+      <w:lvlText w:val=""/>
+      <w:lvlJc w:val="left"/>
+      <w:pPr>
+        <w:ind w:left="5040" w:hanging="360"/>
+      </w:pPr>
+      <w:rPr>
+        <w:rFonts w:ascii="Symbol" w:hAnsi="Symbol" w:hint="default"/>
+      </w:rPr>
+    </w:lvl>
+    <w:lvl w:ilvl="7" w:tplc="04090003" w:tentative="1">
+      <w:start w:val="1"/>
+      <w:numFmt w:val="bullet"/>
+      <w:lvlText w:val="o"/>
+      <w:lvlJc w:val="left"/>
+      <w:pPr>
+        <w:ind w:left="5760" w:hanging="360"/>
+      </w:pPr>
+      <w:rPr>
+        <w:rFonts w:ascii="Courier New" w:hAnsi="Courier New" w:cs="Courier New" w:hint="default"/>
+      </w:rPr>
+    </w:lvl>
+    <w:lvl w:ilvl="8" w:tplc="04090005" w:tentative="1">
+      <w:start w:val="1"/>
+      <w:numFmt w:val="bullet"/>
+      <w:lvlText w:val=""/>
+      <w:lvlJc w:val="left"/>
+      <w:pPr>
+        <w:ind w:left="6480" w:hanging="360"/>
+      </w:pPr>
+      <w:rPr>
+        <w:rFonts w:ascii="Wingdings" w:hAnsi="Wingdings" w:hint="default"/>
+      </w:rPr>
+    </w:lvl>
+  </w:abstractNum>
+  <w:abstractNum w:abstractNumId="10">
     <w:nsid w:val="70733634"/>
     <w:multiLevelType w:val="hybridMultilevel"/>
     <w:tmpl w:val="51545D3E"/>
@@ -3053,7 +3232,7 @@
       </w:rPr>
     </w:lvl>
   </w:abstractNum>
-  <w:abstractNum w:abstractNumId="10">
+  <w:abstractNum w:abstractNumId="11">
     <w:nsid w:val="7E1E1B0F"/>
     <w:multiLevelType w:val="hybridMultilevel"/>
     <w:tmpl w:val="ACC20E14"/>
@@ -3170,7 +3349,7 @@
     <w:abstractNumId w:val="7"/>
   </w:num>
   <w:num w:numId="2">
-    <w:abstractNumId w:val="9"/>
+    <w:abstractNumId w:val="10"/>
   </w:num>
   <w:num w:numId="3">
     <w:abstractNumId w:val="4"/>
@@ -3185,7 +3364,7 @@
     <w:abstractNumId w:val="7"/>
   </w:num>
   <w:num w:numId="7">
-    <w:abstractNumId w:val="9"/>
+    <w:abstractNumId w:val="10"/>
   </w:num>
   <w:num w:numId="8">
     <w:abstractNumId w:val="5"/>
@@ -3206,13 +3385,16 @@
     <w:abstractNumId w:val="8"/>
   </w:num>
   <w:num w:numId="14">
-    <w:abstractNumId w:val="10"/>
+    <w:abstractNumId w:val="11"/>
   </w:num>
   <w:num w:numId="15">
     <w:abstractNumId w:val="2"/>
   </w:num>
   <w:num w:numId="16">
     <w:abstractNumId w:val="1"/>
+  </w:num>
+  <w:num w:numId="17">
+    <w:abstractNumId w:val="9"/>
   </w:num>
 </w:numbering>
 </file>
@@ -4136,6 +4318,14 @@
 </file>
 
 <file path=customXml/itemProps1.xml><?xml version="1.0" encoding="utf-8"?>
+<ds:datastoreItem xmlns:ds="http://schemas.openxmlformats.org/officeDocument/2006/customXml" ds:itemID="{02B400BE-5BF3-4520-ABB2-B2A921AD99A1}">
+  <ds:schemaRefs>
+    <ds:schemaRef ds:uri="http://schemas.openxmlformats.org/officeDocument/2006/bibliography"/>
+  </ds:schemaRefs>
+</ds:datastoreItem>
+</file>
+
+<file path=customXml/itemProps2.xml><?xml version="1.0" encoding="utf-8"?>
 <ds:datastoreItem xmlns:ds="http://schemas.openxmlformats.org/officeDocument/2006/customXml" ds:itemID="{9EF175F6-EF2A-4166-8AE5-7B2FC904E9E3}">
   <ds:schemaRefs>
     <ds:schemaRef ds:uri="http://schemas.openxmlformats.org/officeDocument/2006/bibliography"/>
@@ -4143,16 +4333,8 @@
 </ds:datastoreItem>
 </file>
 
-<file path=customXml/itemProps2.xml><?xml version="1.0" encoding="utf-8"?>
-<ds:datastoreItem xmlns:ds="http://schemas.openxmlformats.org/officeDocument/2006/customXml" ds:itemID="{02B400BE-5BF3-4520-ABB2-B2A921AD99A1}">
-  <ds:schemaRefs>
-    <ds:schemaRef ds:uri="http://schemas.openxmlformats.org/officeDocument/2006/bibliography"/>
-  </ds:schemaRefs>
-</ds:datastoreItem>
-</file>
-
 <file path=customXml/itemProps3.xml><?xml version="1.0" encoding="utf-8"?>
-<ds:datastoreItem xmlns:ds="http://schemas.openxmlformats.org/officeDocument/2006/customXml" ds:itemID="{38145DB7-1A7F-45F8-A655-D233E7699516}">
+<ds:datastoreItem xmlns:ds="http://schemas.openxmlformats.org/officeDocument/2006/customXml" ds:itemID="{5A5C8B21-A123-45A1-9CD2-1495F1E0BF93}">
   <ds:schemaRefs>
     <ds:schemaRef ds:uri="http://schemas.openxmlformats.org/officeDocument/2006/bibliography"/>
   </ds:schemaRefs>
@@ -4160,6 +4342,14 @@
 </file>
 
 <file path=customXml/itemProps4.xml><?xml version="1.0" encoding="utf-8"?>
+<ds:datastoreItem xmlns:ds="http://schemas.openxmlformats.org/officeDocument/2006/customXml" ds:itemID="{26BB7030-414A-4FB2-8A0F-329C9984CEA6}">
+  <ds:schemaRefs>
+    <ds:schemaRef ds:uri="http://schemas.openxmlformats.org/officeDocument/2006/bibliography"/>
+  </ds:schemaRefs>
+</ds:datastoreItem>
+</file>
+
+<file path=customXml/itemProps5.xml><?xml version="1.0" encoding="utf-8"?>
 <ds:datastoreItem xmlns:ds="http://schemas.openxmlformats.org/officeDocument/2006/customXml" ds:itemID="{F5806D25-FC10-4D7F-8BC0-CFBC8E8FB690}">
   <ds:schemaRefs>
     <ds:schemaRef ds:uri="http://schemas.openxmlformats.org/officeDocument/2006/bibliography"/>
@@ -4167,16 +4357,8 @@
 </ds:datastoreItem>
 </file>
 
-<file path=customXml/itemProps5.xml><?xml version="1.0" encoding="utf-8"?>
-<ds:datastoreItem xmlns:ds="http://schemas.openxmlformats.org/officeDocument/2006/customXml" ds:itemID="{26BB7030-414A-4FB2-8A0F-329C9984CEA6}">
-  <ds:schemaRefs>
-    <ds:schemaRef ds:uri="http://schemas.openxmlformats.org/officeDocument/2006/bibliography"/>
-  </ds:schemaRefs>
-</ds:datastoreItem>
-</file>
-
 <file path=customXml/itemProps6.xml><?xml version="1.0" encoding="utf-8"?>
-<ds:datastoreItem xmlns:ds="http://schemas.openxmlformats.org/officeDocument/2006/customXml" ds:itemID="{5A5C8B21-A123-45A1-9CD2-1495F1E0BF93}">
+<ds:datastoreItem xmlns:ds="http://schemas.openxmlformats.org/officeDocument/2006/customXml" ds:itemID="{84BD1FF5-488E-43E2-B12A-26E23C5BD123}">
   <ds:schemaRefs>
     <ds:schemaRef ds:uri="http://schemas.openxmlformats.org/officeDocument/2006/bibliography"/>
   </ds:schemaRefs>
@@ -4184,7 +4366,7 @@
 </file>
 
 <file path=customXml/itemProps7.xml><?xml version="1.0" encoding="utf-8"?>
-<ds:datastoreItem xmlns:ds="http://schemas.openxmlformats.org/officeDocument/2006/customXml" ds:itemID="{0A4CAF35-EF53-4545-A88D-DB90067DAB09}">
+<ds:datastoreItem xmlns:ds="http://schemas.openxmlformats.org/officeDocument/2006/customXml" ds:itemID="{1DB493B0-1257-4E4F-92E7-3276C057B905}">
   <ds:schemaRefs>
     <ds:schemaRef ds:uri="http://schemas.openxmlformats.org/officeDocument/2006/bibliography"/>
   </ds:schemaRefs>
@@ -4192,7 +4374,7 @@
 </file>
 
 <file path=customXml/itemProps8.xml><?xml version="1.0" encoding="utf-8"?>
-<ds:datastoreItem xmlns:ds="http://schemas.openxmlformats.org/officeDocument/2006/customXml" ds:itemID="{56D70E11-E3A2-45D8-9FD0-3638115A725C}">
+<ds:datastoreItem xmlns:ds="http://schemas.openxmlformats.org/officeDocument/2006/customXml" ds:itemID="{6960AA1A-CC82-42B2-991B-92249D71D658}">
   <ds:schemaRefs>
     <ds:schemaRef ds:uri="http://schemas.openxmlformats.org/officeDocument/2006/bibliography"/>
   </ds:schemaRefs>
@@ -4200,7 +4382,7 @@
 </file>
 
 <file path=customXml/itemProps9.xml><?xml version="1.0" encoding="utf-8"?>
-<ds:datastoreItem xmlns:ds="http://schemas.openxmlformats.org/officeDocument/2006/customXml" ds:itemID="{84BD1FF5-488E-43E2-B12A-26E23C5BD123}">
+<ds:datastoreItem xmlns:ds="http://schemas.openxmlformats.org/officeDocument/2006/customXml" ds:itemID="{7D4A3427-5077-4EBE-AEF5-3E601F067F03}">
   <ds:schemaRefs>
     <ds:schemaRef ds:uri="http://schemas.openxmlformats.org/officeDocument/2006/bibliography"/>
   </ds:schemaRefs>

</xml_diff>

<commit_message>
1) Merged the release changes from Release 0.2.2 back into master.
2) Updated the release procedure doc.
Merge branch '20130415A0Release0_2_2_0'
</commit_message>
<xml_diff>
--- a/Preparing for a staging release.docx
+++ b/Preparing for a staging release.docx
@@ -423,7 +423,21 @@
     </w:p>
     <w:p>
       <w:r>
-        <w:t>Start Visual Studio.</w:t>
+        <w:t>Start Visual Studio</w:t>
+      </w:r>
+      <w:r>
+        <w:t xml:space="preserve"> in the </w:t>
+      </w:r>
+      <w:proofErr w:type="spellStart"/>
+      <w:r>
+        <w:t>CloudSDK</w:t>
+      </w:r>
+      <w:proofErr w:type="spellEnd"/>
+      <w:r>
+        <w:t xml:space="preserve"> solution</w:t>
+      </w:r>
+      <w:r>
+        <w:t>.</w:t>
       </w:r>
     </w:p>
     <w:p>
@@ -997,26 +1011,6 @@
       <w:r>
         <w:t>Unload the Sample-Live-Sync project, edit the XML project file and change the Cloud.dll reference version to the proper version.  e.g.: 0.1.8.0</w:t>
       </w:r>
-      <w:r>
-        <w:t xml:space="preserve">, and </w:t>
-      </w:r>
-      <w:r>
-        <w:t xml:space="preserve">remove any </w:t>
-      </w:r>
-      <w:proofErr w:type="spellStart"/>
-      <w:r>
-        <w:t>SpecificVersion</w:t>
-      </w:r>
-      <w:proofErr w:type="spellEnd"/>
-      <w:r>
-        <w:t xml:space="preserve"> </w:t>
-      </w:r>
-      <w:r>
-        <w:t>line</w:t>
-      </w:r>
-      <w:r>
-        <w:t>.</w:t>
-      </w:r>
     </w:p>
     <w:p>
       <w:pPr>
@@ -1027,7 +1021,24 @@
         </w:numPr>
       </w:pPr>
       <w:r>
-        <w:t>Reload the Sample-Live-Sync project.</w:t>
+        <w:t xml:space="preserve">Remove the </w:t>
+      </w:r>
+      <w:proofErr w:type="spellStart"/>
+      <w:r>
+        <w:t>SpecificVersion</w:t>
+      </w:r>
+      <w:proofErr w:type="spellEnd"/>
+      <w:r>
+        <w:t xml:space="preserve"> </w:t>
+      </w:r>
+      <w:r>
+        <w:t>line</w:t>
+      </w:r>
+      <w:r>
+        <w:t xml:space="preserve"> for the Cloud.dll reference</w:t>
+      </w:r>
+      <w:r>
+        <w:t>.</w:t>
       </w:r>
     </w:p>
     <w:p>
@@ -1039,7 +1050,7 @@
         </w:numPr>
       </w:pPr>
       <w:r>
-        <w:t>In the Sample-Live-Sync project, make sure that specific versions are selected for Cloud.dll and all of the .CSDK DLLs, and that the references specify the proper versions.  NOTE: The Cloud.dll reference will have a yellow exclamation mark because it has not been built yet.</w:t>
+        <w:t>Reload the Sample-Live-Sync project.</w:t>
       </w:r>
     </w:p>
     <w:p>
@@ -1051,6 +1062,30 @@
         </w:numPr>
       </w:pPr>
       <w:r>
+        <w:t>Set the Sample-Live-Sync project as the Startup Project.</w:t>
+      </w:r>
+    </w:p>
+    <w:p>
+      <w:pPr>
+        <w:pStyle w:val="NoSpacing"/>
+        <w:numPr>
+          <w:ilvl w:val="0"/>
+          <w:numId w:val="14"/>
+        </w:numPr>
+      </w:pPr>
+      <w:r>
+        <w:t>In the Sample-Live-Sync project, make sure that specific versions are selected for Cloud.dll and all of the .CSDK DLLs, and that the references specify the proper versions.  NOTE: The Cloud.dll reference will have a yellow exclamation mark because it has not been built yet.</w:t>
+      </w:r>
+    </w:p>
+    <w:p>
+      <w:pPr>
+        <w:pStyle w:val="NoSpacing"/>
+        <w:numPr>
+          <w:ilvl w:val="0"/>
+          <w:numId w:val="14"/>
+        </w:numPr>
+      </w:pPr>
+      <w:r>
         <w:t xml:space="preserve">If they do not specify the proper versions (they probably won’t), unload the project and edit the version number manually.  </w:t>
       </w:r>
     </w:p>
@@ -1212,6 +1247,14 @@
     </w:p>
     <w:p>
       <w:r>
+        <w:t>Check the</w:t>
+      </w:r>
+      <w:r>
+        <w:t xml:space="preserve"> Sample-Live-Sync project references and make sure that the Cloud.dll reference is “specific version”, and that it is the correct version.</w:t>
+      </w:r>
+    </w:p>
+    <w:p>
+      <w:r>
         <w:t xml:space="preserve">Switch to </w:t>
       </w:r>
       <w:proofErr w:type="spellStart"/>
@@ -1398,7 +1441,13 @@
         </w:numPr>
       </w:pPr>
       <w:r>
-        <w:t>Also copy the release folder to a local backup drive on the build machine.</w:t>
+        <w:t>Also copy the release folder to a local backup drive on the build machine</w:t>
+      </w:r>
+      <w:r>
+        <w:t xml:space="preserve"> (\\10.3.0.28\Builds)</w:t>
+      </w:r>
+      <w:r>
+        <w:t>.</w:t>
       </w:r>
     </w:p>
     <w:p>
@@ -1410,18 +1459,6 @@
         </w:numPr>
       </w:pPr>
       <w:r>
-        <w:t>Also copy the release folder to the build machine.</w:t>
-      </w:r>
-    </w:p>
-    <w:p>
-      <w:pPr>
-        <w:pStyle w:val="ListParagraph"/>
-        <w:numPr>
-          <w:ilvl w:val="0"/>
-          <w:numId w:val="17"/>
-        </w:numPr>
-      </w:pPr>
-      <w:r>
         <w:t>Also copy the release folder to a network drive</w:t>
       </w:r>
       <w:r>
@@ -1430,12 +1467,7 @@
     </w:p>
     <w:p>
       <w:r>
-        <w:t>Delete t</w:t>
-      </w:r>
-      <w:bookmarkStart w:id="7" w:name="_GoBack"/>
-      <w:bookmarkEnd w:id="7"/>
-      <w:r>
-        <w:t>he .</w:t>
+        <w:t>Delete the .</w:t>
       </w:r>
       <w:proofErr w:type="spellStart"/>
       <w:r>
@@ -1474,13 +1506,13 @@
         <w:t>To do this: “Rebuild” (OK in this case) the project “</w:t>
       </w:r>
       <w:proofErr w:type="spellStart"/>
-      <w:ins w:id="8" w:author="Robert Stevens" w:date="2013-03-07T07:06:00Z">
+      <w:ins w:id="7" w:author="Robert Stevens" w:date="2013-03-07T07:06:00Z">
         <w:r>
           <w:t>ZDeleteLicenseFilesOnly</w:t>
         </w:r>
       </w:ins>
       <w:proofErr w:type="spellEnd"/>
-      <w:del w:id="9" w:author="mine" w:date="2013-03-07T07:06:00Z">
+      <w:del w:id="8" w:author="mine" w:date="2013-03-07T07:06:00Z">
         <w:r>
           <w:delText>ZDeleteLicenseFilesOnly</w:delText>
         </w:r>
@@ -1491,7 +1523,15 @@
     </w:p>
     <w:p>
       <w:r>
-        <w:t>Close the Visual Studio win-client solution.</w:t>
+        <w:t xml:space="preserve">Close the Visual </w:t>
+      </w:r>
+      <w:bookmarkStart w:id="9" w:name="_GoBack"/>
+      <w:r>
+        <w:t>Studio win-client solution</w:t>
+      </w:r>
+      <w:bookmarkEnd w:id="9"/>
+      <w:r>
+        <w:t>.</w:t>
       </w:r>
     </w:p>
     <w:p>
@@ -4318,7 +4358,7 @@
 </file>
 
 <file path=customXml/itemProps1.xml><?xml version="1.0" encoding="utf-8"?>
-<ds:datastoreItem xmlns:ds="http://schemas.openxmlformats.org/officeDocument/2006/customXml" ds:itemID="{02B400BE-5BF3-4520-ABB2-B2A921AD99A1}">
+<ds:datastoreItem xmlns:ds="http://schemas.openxmlformats.org/officeDocument/2006/customXml" ds:itemID="{7D4A3427-5077-4EBE-AEF5-3E601F067F03}">
   <ds:schemaRefs>
     <ds:schemaRef ds:uri="http://schemas.openxmlformats.org/officeDocument/2006/bibliography"/>
   </ds:schemaRefs>
@@ -4326,7 +4366,7 @@
 </file>
 
 <file path=customXml/itemProps2.xml><?xml version="1.0" encoding="utf-8"?>
-<ds:datastoreItem xmlns:ds="http://schemas.openxmlformats.org/officeDocument/2006/customXml" ds:itemID="{9EF175F6-EF2A-4166-8AE5-7B2FC904E9E3}">
+<ds:datastoreItem xmlns:ds="http://schemas.openxmlformats.org/officeDocument/2006/customXml" ds:itemID="{84A195C9-1F9D-401C-921B-0E8EEFCF37C8}">
   <ds:schemaRefs>
     <ds:schemaRef ds:uri="http://schemas.openxmlformats.org/officeDocument/2006/bibliography"/>
   </ds:schemaRefs>
@@ -4334,7 +4374,7 @@
 </file>
 
 <file path=customXml/itemProps3.xml><?xml version="1.0" encoding="utf-8"?>
-<ds:datastoreItem xmlns:ds="http://schemas.openxmlformats.org/officeDocument/2006/customXml" ds:itemID="{5A5C8B21-A123-45A1-9CD2-1495F1E0BF93}">
+<ds:datastoreItem xmlns:ds="http://schemas.openxmlformats.org/officeDocument/2006/customXml" ds:itemID="{99C9E553-7F40-4BA5-B7A8-1523DF98DFBF}">
   <ds:schemaRefs>
     <ds:schemaRef ds:uri="http://schemas.openxmlformats.org/officeDocument/2006/bibliography"/>
   </ds:schemaRefs>
@@ -4342,7 +4382,7 @@
 </file>
 
 <file path=customXml/itemProps4.xml><?xml version="1.0" encoding="utf-8"?>
-<ds:datastoreItem xmlns:ds="http://schemas.openxmlformats.org/officeDocument/2006/customXml" ds:itemID="{26BB7030-414A-4FB2-8A0F-329C9984CEA6}">
+<ds:datastoreItem xmlns:ds="http://schemas.openxmlformats.org/officeDocument/2006/customXml" ds:itemID="{9A228917-4F61-414A-9810-FC8A7654CA62}">
   <ds:schemaRefs>
     <ds:schemaRef ds:uri="http://schemas.openxmlformats.org/officeDocument/2006/bibliography"/>
   </ds:schemaRefs>
@@ -4350,7 +4390,7 @@
 </file>
 
 <file path=customXml/itemProps5.xml><?xml version="1.0" encoding="utf-8"?>
-<ds:datastoreItem xmlns:ds="http://schemas.openxmlformats.org/officeDocument/2006/customXml" ds:itemID="{F5806D25-FC10-4D7F-8BC0-CFBC8E8FB690}">
+<ds:datastoreItem xmlns:ds="http://schemas.openxmlformats.org/officeDocument/2006/customXml" ds:itemID="{2A0C4472-391C-414C-A43A-E0C3B28B150C}">
   <ds:schemaRefs>
     <ds:schemaRef ds:uri="http://schemas.openxmlformats.org/officeDocument/2006/bibliography"/>
   </ds:schemaRefs>
@@ -4358,7 +4398,7 @@
 </file>
 
 <file path=customXml/itemProps6.xml><?xml version="1.0" encoding="utf-8"?>
-<ds:datastoreItem xmlns:ds="http://schemas.openxmlformats.org/officeDocument/2006/customXml" ds:itemID="{84BD1FF5-488E-43E2-B12A-26E23C5BD123}">
+<ds:datastoreItem xmlns:ds="http://schemas.openxmlformats.org/officeDocument/2006/customXml" ds:itemID="{000FD4D8-7CB3-4813-835A-BD6FBEB46BAE}">
   <ds:schemaRefs>
     <ds:schemaRef ds:uri="http://schemas.openxmlformats.org/officeDocument/2006/bibliography"/>
   </ds:schemaRefs>
@@ -4366,7 +4406,7 @@
 </file>
 
 <file path=customXml/itemProps7.xml><?xml version="1.0" encoding="utf-8"?>
-<ds:datastoreItem xmlns:ds="http://schemas.openxmlformats.org/officeDocument/2006/customXml" ds:itemID="{1DB493B0-1257-4E4F-92E7-3276C057B905}">
+<ds:datastoreItem xmlns:ds="http://schemas.openxmlformats.org/officeDocument/2006/customXml" ds:itemID="{D30025A0-576B-4C2A-B699-1394912EB621}">
   <ds:schemaRefs>
     <ds:schemaRef ds:uri="http://schemas.openxmlformats.org/officeDocument/2006/bibliography"/>
   </ds:schemaRefs>
@@ -4374,7 +4414,7 @@
 </file>
 
 <file path=customXml/itemProps8.xml><?xml version="1.0" encoding="utf-8"?>
-<ds:datastoreItem xmlns:ds="http://schemas.openxmlformats.org/officeDocument/2006/customXml" ds:itemID="{6960AA1A-CC82-42B2-991B-92249D71D658}">
+<ds:datastoreItem xmlns:ds="http://schemas.openxmlformats.org/officeDocument/2006/customXml" ds:itemID="{FD0D39FB-E0E0-47C9-8235-15F0669F01E0}">
   <ds:schemaRefs>
     <ds:schemaRef ds:uri="http://schemas.openxmlformats.org/officeDocument/2006/bibliography"/>
   </ds:schemaRefs>
@@ -4382,7 +4422,7 @@
 </file>
 
 <file path=customXml/itemProps9.xml><?xml version="1.0" encoding="utf-8"?>
-<ds:datastoreItem xmlns:ds="http://schemas.openxmlformats.org/officeDocument/2006/customXml" ds:itemID="{7D4A3427-5077-4EBE-AEF5-3E601F067F03}">
+<ds:datastoreItem xmlns:ds="http://schemas.openxmlformats.org/officeDocument/2006/customXml" ds:itemID="{9F5F23F3-2685-4A30-97B7-C66D0341373F}">
   <ds:schemaRefs>
     <ds:schemaRef ds:uri="http://schemas.openxmlformats.org/officeDocument/2006/bibliography"/>
   </ds:schemaRefs>

</xml_diff>

<commit_message>
1) Added Auto-Build tags.
2) Updated the build procedure doc.
</commit_message>
<xml_diff>
--- a/Preparing for a staging release.docx
+++ b/Preparing for a staging release.docx
@@ -254,16 +254,10 @@
       </w:r>
       <w:proofErr w:type="spellEnd"/>
       <w:r>
-        <w:t xml:space="preserve"> and Sample-</w:t>
-      </w:r>
-      <w:proofErr w:type="spellStart"/>
-      <w:r>
-        <w:t>Live_sync</w:t>
-      </w:r>
-      <w:proofErr w:type="spellEnd"/>
-      <w:r>
         <w:t xml:space="preserve"> </w:t>
       </w:r>
+      <w:bookmarkStart w:id="0" w:name="_GoBack"/>
+      <w:bookmarkEnd w:id="0"/>
       <w:r>
         <w:t xml:space="preserve">Assembly and File Versions to the current release.  </w:t>
       </w:r>
@@ -312,7 +306,7 @@
         </w:rPr>
         <w:t>In</w:t>
       </w:r>
-      <w:ins w:id="0" w:author="mine" w:date="2013-03-07T07:06:00Z">
+      <w:ins w:id="1" w:author="mine" w:date="2013-03-07T07:06:00Z">
         <w:r>
           <w:rPr>
             <w:color w:val="FF0000"/>
@@ -710,12 +704,12 @@
       <w:r>
         <w:t>/asmversion:0.1.6.</w:t>
       </w:r>
-      <w:del w:id="1" w:author="mine" w:date="2013-03-07T07:06:00Z">
+      <w:del w:id="2" w:author="mine" w:date="2013-03-07T07:06:00Z">
         <w:r>
           <w:delText xml:space="preserve">0 </w:delText>
         </w:r>
       </w:del>
-      <w:ins w:id="2" w:author="mine" w:date="2013-03-07T07:06:00Z">
+      <w:ins w:id="3" w:author="mine" w:date="2013-03-07T07:06:00Z">
         <w:r>
           <w:t>1</w:t>
         </w:r>
@@ -723,12 +717,12 @@
       <w:r>
         <w:t xml:space="preserve"> /productversion:0.1.6.</w:t>
       </w:r>
-      <w:del w:id="3" w:author="David Bruck (3P)" w:date="2013-03-07T07:06:00Z">
+      <w:del w:id="4" w:author="David Bruck (3P)" w:date="2013-03-07T07:06:00Z">
         <w:r>
           <w:delText>0</w:delText>
         </w:r>
       </w:del>
-      <w:ins w:id="4" w:author="mine" w:date="2013-03-07T07:06:00Z">
+      <w:ins w:id="5" w:author="mine" w:date="2013-03-07T07:06:00Z">
         <w:r>
           <w:t>1</w:t>
         </w:r>
@@ -824,7 +818,7 @@
         <w:t>debug</w:t>
       </w:r>
       <w:proofErr w:type="gramEnd"/>
-      <w:del w:id="5" w:author="mine" w:date="2013-03-07T07:06:00Z">
+      <w:del w:id="6" w:author="mine" w:date="2013-03-07T07:06:00Z">
         <w:r>
           <w:delText>”</w:delText>
         </w:r>
@@ -884,7 +878,7 @@
       <w:r>
         <w:t>references</w:t>
       </w:r>
-      <w:ins w:id="6" w:author="mine" w:date="2013-03-07T07:06:00Z">
+      <w:ins w:id="7" w:author="mine" w:date="2013-03-07T07:06:00Z">
         <w:r>
           <w:t>(</w:t>
         </w:r>
@@ -1247,10 +1241,7 @@
     </w:p>
     <w:p>
       <w:r>
-        <w:t>Check the</w:t>
-      </w:r>
-      <w:r>
-        <w:t xml:space="preserve"> Sample-Live-Sync project references and make sure that the Cloud.dll reference is “specific version”, and that it is the correct version.</w:t>
+        <w:t>Check the Sample-Live-Sync project references and make sure that the Cloud.dll reference is “specific version”, and that it is the correct version.</w:t>
       </w:r>
     </w:p>
     <w:p>
@@ -1506,13 +1497,13 @@
         <w:t>To do this: “Rebuild” (OK in this case) the project “</w:t>
       </w:r>
       <w:proofErr w:type="spellStart"/>
-      <w:ins w:id="7" w:author="Robert Stevens" w:date="2013-03-07T07:06:00Z">
+      <w:ins w:id="8" w:author="Robert Stevens" w:date="2013-03-07T07:06:00Z">
         <w:r>
           <w:t>ZDeleteLicenseFilesOnly</w:t>
         </w:r>
       </w:ins>
       <w:proofErr w:type="spellEnd"/>
-      <w:del w:id="8" w:author="mine" w:date="2013-03-07T07:06:00Z">
+      <w:del w:id="9" w:author="mine" w:date="2013-03-07T07:06:00Z">
         <w:r>
           <w:delText>ZDeleteLicenseFilesOnly</w:delText>
         </w:r>
@@ -1523,15 +1514,7 @@
     </w:p>
     <w:p>
       <w:r>
-        <w:t xml:space="preserve">Close the Visual </w:t>
-      </w:r>
-      <w:bookmarkStart w:id="9" w:name="_GoBack"/>
-      <w:r>
-        <w:t>Studio win-client solution</w:t>
-      </w:r>
-      <w:bookmarkEnd w:id="9"/>
-      <w:r>
-        <w:t>.</w:t>
+        <w:t>Close the Visual Studio win-client solution.</w:t>
       </w:r>
     </w:p>
     <w:p>
@@ -4358,6 +4341,14 @@
 </file>
 
 <file path=customXml/itemProps1.xml><?xml version="1.0" encoding="utf-8"?>
+<ds:datastoreItem xmlns:ds="http://schemas.openxmlformats.org/officeDocument/2006/customXml" ds:itemID="{84A195C9-1F9D-401C-921B-0E8EEFCF37C8}">
+  <ds:schemaRefs>
+    <ds:schemaRef ds:uri="http://schemas.openxmlformats.org/officeDocument/2006/bibliography"/>
+  </ds:schemaRefs>
+</ds:datastoreItem>
+</file>
+
+<file path=customXml/itemProps2.xml><?xml version="1.0" encoding="utf-8"?>
 <ds:datastoreItem xmlns:ds="http://schemas.openxmlformats.org/officeDocument/2006/customXml" ds:itemID="{7D4A3427-5077-4EBE-AEF5-3E601F067F03}">
   <ds:schemaRefs>
     <ds:schemaRef ds:uri="http://schemas.openxmlformats.org/officeDocument/2006/bibliography"/>
@@ -4365,16 +4356,8 @@
 </ds:datastoreItem>
 </file>
 
-<file path=customXml/itemProps2.xml><?xml version="1.0" encoding="utf-8"?>
-<ds:datastoreItem xmlns:ds="http://schemas.openxmlformats.org/officeDocument/2006/customXml" ds:itemID="{84A195C9-1F9D-401C-921B-0E8EEFCF37C8}">
-  <ds:schemaRefs>
-    <ds:schemaRef ds:uri="http://schemas.openxmlformats.org/officeDocument/2006/bibliography"/>
-  </ds:schemaRefs>
-</ds:datastoreItem>
-</file>
-
 <file path=customXml/itemProps3.xml><?xml version="1.0" encoding="utf-8"?>
-<ds:datastoreItem xmlns:ds="http://schemas.openxmlformats.org/officeDocument/2006/customXml" ds:itemID="{99C9E553-7F40-4BA5-B7A8-1523DF98DFBF}">
+<ds:datastoreItem xmlns:ds="http://schemas.openxmlformats.org/officeDocument/2006/customXml" ds:itemID="{000FD4D8-7CB3-4813-835A-BD6FBEB46BAE}">
   <ds:schemaRefs>
     <ds:schemaRef ds:uri="http://schemas.openxmlformats.org/officeDocument/2006/bibliography"/>
   </ds:schemaRefs>
@@ -4382,6 +4365,14 @@
 </file>
 
 <file path=customXml/itemProps4.xml><?xml version="1.0" encoding="utf-8"?>
+<ds:datastoreItem xmlns:ds="http://schemas.openxmlformats.org/officeDocument/2006/customXml" ds:itemID="{2A0C4472-391C-414C-A43A-E0C3B28B150C}">
+  <ds:schemaRefs>
+    <ds:schemaRef ds:uri="http://schemas.openxmlformats.org/officeDocument/2006/bibliography"/>
+  </ds:schemaRefs>
+</ds:datastoreItem>
+</file>
+
+<file path=customXml/itemProps5.xml><?xml version="1.0" encoding="utf-8"?>
 <ds:datastoreItem xmlns:ds="http://schemas.openxmlformats.org/officeDocument/2006/customXml" ds:itemID="{9A228917-4F61-414A-9810-FC8A7654CA62}">
   <ds:schemaRefs>
     <ds:schemaRef ds:uri="http://schemas.openxmlformats.org/officeDocument/2006/bibliography"/>
@@ -4389,16 +4380,8 @@
 </ds:datastoreItem>
 </file>
 
-<file path=customXml/itemProps5.xml><?xml version="1.0" encoding="utf-8"?>
-<ds:datastoreItem xmlns:ds="http://schemas.openxmlformats.org/officeDocument/2006/customXml" ds:itemID="{2A0C4472-391C-414C-A43A-E0C3B28B150C}">
-  <ds:schemaRefs>
-    <ds:schemaRef ds:uri="http://schemas.openxmlformats.org/officeDocument/2006/bibliography"/>
-  </ds:schemaRefs>
-</ds:datastoreItem>
-</file>
-
 <file path=customXml/itemProps6.xml><?xml version="1.0" encoding="utf-8"?>
-<ds:datastoreItem xmlns:ds="http://schemas.openxmlformats.org/officeDocument/2006/customXml" ds:itemID="{000FD4D8-7CB3-4813-835A-BD6FBEB46BAE}">
+<ds:datastoreItem xmlns:ds="http://schemas.openxmlformats.org/officeDocument/2006/customXml" ds:itemID="{9F5F23F3-2685-4A30-97B7-C66D0341373F}">
   <ds:schemaRefs>
     <ds:schemaRef ds:uri="http://schemas.openxmlformats.org/officeDocument/2006/bibliography"/>
   </ds:schemaRefs>
@@ -4406,7 +4389,7 @@
 </file>
 
 <file path=customXml/itemProps7.xml><?xml version="1.0" encoding="utf-8"?>
-<ds:datastoreItem xmlns:ds="http://schemas.openxmlformats.org/officeDocument/2006/customXml" ds:itemID="{D30025A0-576B-4C2A-B699-1394912EB621}">
+<ds:datastoreItem xmlns:ds="http://schemas.openxmlformats.org/officeDocument/2006/customXml" ds:itemID="{E797DDA5-8C02-4E66-944C-8839FBD4D868}">
   <ds:schemaRefs>
     <ds:schemaRef ds:uri="http://schemas.openxmlformats.org/officeDocument/2006/bibliography"/>
   </ds:schemaRefs>
@@ -4414,7 +4397,7 @@
 </file>
 
 <file path=customXml/itemProps8.xml><?xml version="1.0" encoding="utf-8"?>
-<ds:datastoreItem xmlns:ds="http://schemas.openxmlformats.org/officeDocument/2006/customXml" ds:itemID="{FD0D39FB-E0E0-47C9-8235-15F0669F01E0}">
+<ds:datastoreItem xmlns:ds="http://schemas.openxmlformats.org/officeDocument/2006/customXml" ds:itemID="{EDA03084-F28D-4A18-B16A-2B5ADAB427F0}">
   <ds:schemaRefs>
     <ds:schemaRef ds:uri="http://schemas.openxmlformats.org/officeDocument/2006/bibliography"/>
   </ds:schemaRefs>
@@ -4422,7 +4405,7 @@
 </file>
 
 <file path=customXml/itemProps9.xml><?xml version="1.0" encoding="utf-8"?>
-<ds:datastoreItem xmlns:ds="http://schemas.openxmlformats.org/officeDocument/2006/customXml" ds:itemID="{9F5F23F3-2685-4A30-97B7-C66D0341373F}">
+<ds:datastoreItem xmlns:ds="http://schemas.openxmlformats.org/officeDocument/2006/customXml" ds:itemID="{15E8B5AA-0FA2-4A1A-B1C6-03722ABEF7A3}">
   <ds:schemaRefs>
     <ds:schemaRef ds:uri="http://schemas.openxmlformats.org/officeDocument/2006/bibliography"/>
   </ds:schemaRefs>

</xml_diff>

<commit_message>
1) Changed to cloudstaging.us servers for release.
2) Changed to version 0.2.2.1 for release.
3) Added signing.
4) Modified the release procedure doc.
</commit_message>
<xml_diff>
--- a/Preparing for a staging release.docx
+++ b/Preparing for a staging release.docx
@@ -252,14 +252,8 @@
       <w:r>
         <w:t>CloudSetupSdkSyncSampleSupport</w:t>
       </w:r>
-      <w:proofErr w:type="spellEnd"/>
-      <w:r>
-        <w:t xml:space="preserve"> and Sample-</w:t>
-      </w:r>
-      <w:proofErr w:type="spellStart"/>
-      <w:r>
-        <w:t>Live_sync</w:t>
-      </w:r>
+      <w:bookmarkStart w:id="0" w:name="_GoBack"/>
+      <w:bookmarkEnd w:id="0"/>
       <w:proofErr w:type="spellEnd"/>
       <w:r>
         <w:t xml:space="preserve"> </w:t>
@@ -312,7 +306,7 @@
         </w:rPr>
         <w:t>In</w:t>
       </w:r>
-      <w:ins w:id="0" w:author="mine" w:date="2013-03-07T07:06:00Z">
+      <w:ins w:id="1" w:author="mine" w:date="2013-03-07T07:06:00Z">
         <w:r>
           <w:rPr>
             <w:color w:val="FF0000"/>
@@ -710,12 +704,12 @@
       <w:r>
         <w:t>/asmversion:0.1.6.</w:t>
       </w:r>
-      <w:del w:id="1" w:author="mine" w:date="2013-03-07T07:06:00Z">
+      <w:del w:id="2" w:author="mine" w:date="2013-03-07T07:06:00Z">
         <w:r>
           <w:delText xml:space="preserve">0 </w:delText>
         </w:r>
       </w:del>
-      <w:ins w:id="2" w:author="mine" w:date="2013-03-07T07:06:00Z">
+      <w:ins w:id="3" w:author="mine" w:date="2013-03-07T07:06:00Z">
         <w:r>
           <w:t>1</w:t>
         </w:r>
@@ -723,12 +717,12 @@
       <w:r>
         <w:t xml:space="preserve"> /productversion:0.1.6.</w:t>
       </w:r>
-      <w:del w:id="3" w:author="David Bruck (3P)" w:date="2013-03-07T07:06:00Z">
+      <w:del w:id="4" w:author="David Bruck (3P)" w:date="2013-03-07T07:06:00Z">
         <w:r>
           <w:delText>0</w:delText>
         </w:r>
       </w:del>
-      <w:ins w:id="4" w:author="mine" w:date="2013-03-07T07:06:00Z">
+      <w:ins w:id="5" w:author="mine" w:date="2013-03-07T07:06:00Z">
         <w:r>
           <w:t>1</w:t>
         </w:r>
@@ -824,7 +818,7 @@
         <w:t>debug</w:t>
       </w:r>
       <w:proofErr w:type="gramEnd"/>
-      <w:del w:id="5" w:author="mine" w:date="2013-03-07T07:06:00Z">
+      <w:del w:id="6" w:author="mine" w:date="2013-03-07T07:06:00Z">
         <w:r>
           <w:delText>”</w:delText>
         </w:r>
@@ -884,7 +878,7 @@
       <w:r>
         <w:t>references</w:t>
       </w:r>
-      <w:ins w:id="6" w:author="mine" w:date="2013-03-07T07:06:00Z">
+      <w:ins w:id="7" w:author="mine" w:date="2013-03-07T07:06:00Z">
         <w:r>
           <w:t>(</w:t>
         </w:r>
@@ -1247,10 +1241,7 @@
     </w:p>
     <w:p>
       <w:r>
-        <w:t>Check the</w:t>
-      </w:r>
-      <w:r>
-        <w:t xml:space="preserve"> Sample-Live-Sync project references and make sure that the Cloud.dll reference is “specific version”, and that it is the correct version.</w:t>
+        <w:t>Check the Sample-Live-Sync project references and make sure that the Cloud.dll reference is “specific version”, and that it is the correct version.</w:t>
       </w:r>
     </w:p>
     <w:p>
@@ -1506,13 +1497,13 @@
         <w:t>To do this: “Rebuild” (OK in this case) the project “</w:t>
       </w:r>
       <w:proofErr w:type="spellStart"/>
-      <w:ins w:id="7" w:author="Robert Stevens" w:date="2013-03-07T07:06:00Z">
+      <w:ins w:id="8" w:author="Robert Stevens" w:date="2013-03-07T07:06:00Z">
         <w:r>
           <w:t>ZDeleteLicenseFilesOnly</w:t>
         </w:r>
       </w:ins>
       <w:proofErr w:type="spellEnd"/>
-      <w:del w:id="8" w:author="mine" w:date="2013-03-07T07:06:00Z">
+      <w:del w:id="9" w:author="mine" w:date="2013-03-07T07:06:00Z">
         <w:r>
           <w:delText>ZDeleteLicenseFilesOnly</w:delText>
         </w:r>
@@ -1523,15 +1514,7 @@
     </w:p>
     <w:p>
       <w:r>
-        <w:t xml:space="preserve">Close the Visual </w:t>
-      </w:r>
-      <w:bookmarkStart w:id="9" w:name="_GoBack"/>
-      <w:r>
-        <w:t>Studio win-client solution</w:t>
-      </w:r>
-      <w:bookmarkEnd w:id="9"/>
-      <w:r>
-        <w:t>.</w:t>
+        <w:t>Close the Visual Studio win-client solution.</w:t>
       </w:r>
     </w:p>
     <w:p>
@@ -4358,6 +4341,14 @@
 </file>
 
 <file path=customXml/itemProps1.xml><?xml version="1.0" encoding="utf-8"?>
+<ds:datastoreItem xmlns:ds="http://schemas.openxmlformats.org/officeDocument/2006/customXml" ds:itemID="{84A195C9-1F9D-401C-921B-0E8EEFCF37C8}">
+  <ds:schemaRefs>
+    <ds:schemaRef ds:uri="http://schemas.openxmlformats.org/officeDocument/2006/bibliography"/>
+  </ds:schemaRefs>
+</ds:datastoreItem>
+</file>
+
+<file path=customXml/itemProps2.xml><?xml version="1.0" encoding="utf-8"?>
 <ds:datastoreItem xmlns:ds="http://schemas.openxmlformats.org/officeDocument/2006/customXml" ds:itemID="{7D4A3427-5077-4EBE-AEF5-3E601F067F03}">
   <ds:schemaRefs>
     <ds:schemaRef ds:uri="http://schemas.openxmlformats.org/officeDocument/2006/bibliography"/>
@@ -4365,16 +4356,8 @@
 </ds:datastoreItem>
 </file>
 
-<file path=customXml/itemProps2.xml><?xml version="1.0" encoding="utf-8"?>
-<ds:datastoreItem xmlns:ds="http://schemas.openxmlformats.org/officeDocument/2006/customXml" ds:itemID="{84A195C9-1F9D-401C-921B-0E8EEFCF37C8}">
-  <ds:schemaRefs>
-    <ds:schemaRef ds:uri="http://schemas.openxmlformats.org/officeDocument/2006/bibliography"/>
-  </ds:schemaRefs>
-</ds:datastoreItem>
-</file>
-
 <file path=customXml/itemProps3.xml><?xml version="1.0" encoding="utf-8"?>
-<ds:datastoreItem xmlns:ds="http://schemas.openxmlformats.org/officeDocument/2006/customXml" ds:itemID="{99C9E553-7F40-4BA5-B7A8-1523DF98DFBF}">
+<ds:datastoreItem xmlns:ds="http://schemas.openxmlformats.org/officeDocument/2006/customXml" ds:itemID="{000FD4D8-7CB3-4813-835A-BD6FBEB46BAE}">
   <ds:schemaRefs>
     <ds:schemaRef ds:uri="http://schemas.openxmlformats.org/officeDocument/2006/bibliography"/>
   </ds:schemaRefs>
@@ -4382,6 +4365,14 @@
 </file>
 
 <file path=customXml/itemProps4.xml><?xml version="1.0" encoding="utf-8"?>
+<ds:datastoreItem xmlns:ds="http://schemas.openxmlformats.org/officeDocument/2006/customXml" ds:itemID="{2A0C4472-391C-414C-A43A-E0C3B28B150C}">
+  <ds:schemaRefs>
+    <ds:schemaRef ds:uri="http://schemas.openxmlformats.org/officeDocument/2006/bibliography"/>
+  </ds:schemaRefs>
+</ds:datastoreItem>
+</file>
+
+<file path=customXml/itemProps5.xml><?xml version="1.0" encoding="utf-8"?>
 <ds:datastoreItem xmlns:ds="http://schemas.openxmlformats.org/officeDocument/2006/customXml" ds:itemID="{9A228917-4F61-414A-9810-FC8A7654CA62}">
   <ds:schemaRefs>
     <ds:schemaRef ds:uri="http://schemas.openxmlformats.org/officeDocument/2006/bibliography"/>
@@ -4389,16 +4380,8 @@
 </ds:datastoreItem>
 </file>
 
-<file path=customXml/itemProps5.xml><?xml version="1.0" encoding="utf-8"?>
-<ds:datastoreItem xmlns:ds="http://schemas.openxmlformats.org/officeDocument/2006/customXml" ds:itemID="{2A0C4472-391C-414C-A43A-E0C3B28B150C}">
-  <ds:schemaRefs>
-    <ds:schemaRef ds:uri="http://schemas.openxmlformats.org/officeDocument/2006/bibliography"/>
-  </ds:schemaRefs>
-</ds:datastoreItem>
-</file>
-
 <file path=customXml/itemProps6.xml><?xml version="1.0" encoding="utf-8"?>
-<ds:datastoreItem xmlns:ds="http://schemas.openxmlformats.org/officeDocument/2006/customXml" ds:itemID="{000FD4D8-7CB3-4813-835A-BD6FBEB46BAE}">
+<ds:datastoreItem xmlns:ds="http://schemas.openxmlformats.org/officeDocument/2006/customXml" ds:itemID="{9F5F23F3-2685-4A30-97B7-C66D0341373F}">
   <ds:schemaRefs>
     <ds:schemaRef ds:uri="http://schemas.openxmlformats.org/officeDocument/2006/bibliography"/>
   </ds:schemaRefs>
@@ -4406,7 +4389,7 @@
 </file>
 
 <file path=customXml/itemProps7.xml><?xml version="1.0" encoding="utf-8"?>
-<ds:datastoreItem xmlns:ds="http://schemas.openxmlformats.org/officeDocument/2006/customXml" ds:itemID="{D30025A0-576B-4C2A-B699-1394912EB621}">
+<ds:datastoreItem xmlns:ds="http://schemas.openxmlformats.org/officeDocument/2006/customXml" ds:itemID="{3574F418-0FB4-448B-A6F3-960768E5C793}">
   <ds:schemaRefs>
     <ds:schemaRef ds:uri="http://schemas.openxmlformats.org/officeDocument/2006/bibliography"/>
   </ds:schemaRefs>
@@ -4414,7 +4397,7 @@
 </file>
 
 <file path=customXml/itemProps8.xml><?xml version="1.0" encoding="utf-8"?>
-<ds:datastoreItem xmlns:ds="http://schemas.openxmlformats.org/officeDocument/2006/customXml" ds:itemID="{FD0D39FB-E0E0-47C9-8235-15F0669F01E0}">
+<ds:datastoreItem xmlns:ds="http://schemas.openxmlformats.org/officeDocument/2006/customXml" ds:itemID="{09E707CC-D7DA-4941-8867-D22A8C68E8B5}">
   <ds:schemaRefs>
     <ds:schemaRef ds:uri="http://schemas.openxmlformats.org/officeDocument/2006/bibliography"/>
   </ds:schemaRefs>
@@ -4422,7 +4405,7 @@
 </file>
 
 <file path=customXml/itemProps9.xml><?xml version="1.0" encoding="utf-8"?>
-<ds:datastoreItem xmlns:ds="http://schemas.openxmlformats.org/officeDocument/2006/customXml" ds:itemID="{9F5F23F3-2685-4A30-97B7-C66D0341373F}">
+<ds:datastoreItem xmlns:ds="http://schemas.openxmlformats.org/officeDocument/2006/customXml" ds:itemID="{DB450026-BFF2-4ADE-8BA7-6E4EDDC9F550}">
   <ds:schemaRefs>
     <ds:schemaRef ds:uri="http://schemas.openxmlformats.org/officeDocument/2006/bibliography"/>
   </ds:schemaRefs>

</xml_diff>

<commit_message>
1) Changed reference versions for release.
2) Modified the build procedure doc.
</commit_message>
<xml_diff>
--- a/Preparing for a staging release.docx
+++ b/Preparing for a staging release.docx
@@ -252,8 +252,6 @@
       <w:r>
         <w:t>CloudSetupSdkSyncSampleSupport</w:t>
       </w:r>
-      <w:bookmarkStart w:id="0" w:name="_GoBack"/>
-      <w:bookmarkEnd w:id="0"/>
       <w:proofErr w:type="spellEnd"/>
       <w:r>
         <w:t xml:space="preserve"> </w:t>
@@ -306,16 +304,13 @@
         </w:rPr>
         <w:t>In</w:t>
       </w:r>
-      <w:ins w:id="1" w:author="mine" w:date="2013-03-07T07:06:00Z">
+      <w:ins w:id="0" w:author="mine" w:date="2013-03-07T07:06:00Z">
         <w:r>
           <w:rPr>
             <w:color w:val="FF0000"/>
             <w:u w:val="single"/>
           </w:rPr>
           <w:t>BadgeCom</w:t>
-        </w:r>
-        <w:r>
-          <w:t>in</w:t>
         </w:r>
         <w:proofErr w:type="spellEnd"/>
         <w:r>
@@ -704,12 +699,12 @@
       <w:r>
         <w:t>/asmversion:0.1.6.</w:t>
       </w:r>
-      <w:del w:id="2" w:author="mine" w:date="2013-03-07T07:06:00Z">
+      <w:del w:id="1" w:author="mine" w:date="2013-03-07T07:06:00Z">
         <w:r>
           <w:delText xml:space="preserve">0 </w:delText>
         </w:r>
       </w:del>
-      <w:ins w:id="3" w:author="mine" w:date="2013-03-07T07:06:00Z">
+      <w:ins w:id="2" w:author="mine" w:date="2013-03-07T07:06:00Z">
         <w:r>
           <w:t>1</w:t>
         </w:r>
@@ -717,12 +712,12 @@
       <w:r>
         <w:t xml:space="preserve"> /productversion:0.1.6.</w:t>
       </w:r>
-      <w:del w:id="4" w:author="David Bruck (3P)" w:date="2013-03-07T07:06:00Z">
+      <w:del w:id="3" w:author="David Bruck (3P)" w:date="2013-03-07T07:06:00Z">
         <w:r>
           <w:delText>0</w:delText>
         </w:r>
       </w:del>
-      <w:ins w:id="5" w:author="mine" w:date="2013-03-07T07:06:00Z">
+      <w:ins w:id="4" w:author="mine" w:date="2013-03-07T07:06:00Z">
         <w:r>
           <w:t>1</w:t>
         </w:r>
@@ -818,7 +813,7 @@
         <w:t>debug</w:t>
       </w:r>
       <w:proofErr w:type="gramEnd"/>
-      <w:del w:id="6" w:author="mine" w:date="2013-03-07T07:06:00Z">
+      <w:del w:id="5" w:author="mine" w:date="2013-03-07T07:06:00Z">
         <w:r>
           <w:delText>”</w:delText>
         </w:r>
@@ -878,7 +873,7 @@
       <w:r>
         <w:t>references</w:t>
       </w:r>
-      <w:ins w:id="7" w:author="mine" w:date="2013-03-07T07:06:00Z">
+      <w:ins w:id="6" w:author="mine" w:date="2013-03-07T07:06:00Z">
         <w:r>
           <w:t>(</w:t>
         </w:r>
@@ -1201,35 +1196,48 @@
     </w:p>
     <w:p>
       <w:r>
+        <w:t xml:space="preserve">Switch to </w:t>
+      </w:r>
+      <w:proofErr w:type="gramStart"/>
+      <w:r>
+        <w:t>Debug</w:t>
+      </w:r>
+      <w:proofErr w:type="gramEnd"/>
+      <w:r>
+        <w:t xml:space="preserve"> solution configuration</w:t>
+      </w:r>
+    </w:p>
+    <w:p>
+      <w:r>
         <w:t xml:space="preserve">Build </w:t>
       </w:r>
-      <w:proofErr w:type="spellStart"/>
-      <w:r>
-        <w:t>CloudSetupSdkSyncSampleSupport</w:t>
-      </w:r>
-      <w:proofErr w:type="spellEnd"/>
+      <w:r>
+        <w:t>Sample-Live-Sync</w:t>
+      </w:r>
       <w:r>
         <w:t xml:space="preserve"> project, check for build success</w:t>
       </w:r>
-      <w:r>
-        <w:t>.  Check html\index.htm.  Go through the classes and namespaces to make sure that no new internal classes or namespaces appear.</w:t>
-      </w:r>
     </w:p>
     <w:p>
       <w:r>
         <w:t xml:space="preserve">Switch to </w:t>
       </w:r>
-      <w:proofErr w:type="gramStart"/>
-      <w:r>
-        <w:t>Debug</w:t>
-      </w:r>
-      <w:proofErr w:type="gramEnd"/>
+      <w:proofErr w:type="spellStart"/>
+      <w:r>
+        <w:t>ReleaseSampleAppOnly</w:t>
+      </w:r>
+      <w:proofErr w:type="spellEnd"/>
       <w:r>
         <w:t xml:space="preserve"> solution configuration</w:t>
       </w:r>
     </w:p>
     <w:p>
       <w:r>
+        <w:t>Check the Sample-Live-Sync project references and make sure that the Cloud.dll reference is “specific version”, and that it is the correct version.</w:t>
+      </w:r>
+    </w:p>
+    <w:p>
+      <w:r>
         <w:t xml:space="preserve">Build </w:t>
       </w:r>
       <w:r>
@@ -1241,55 +1249,31 @@
     </w:p>
     <w:p>
       <w:r>
-        <w:t>Check the Sample-Live-Sync project references and make sure that the Cloud.dll reference is “specific version”, and that it is the correct version.</w:t>
-      </w:r>
-    </w:p>
-    <w:p>
-      <w:r>
-        <w:t xml:space="preserve">Switch to </w:t>
-      </w:r>
-      <w:proofErr w:type="spellStart"/>
-      <w:r>
-        <w:t>ReleaseSampleAppOnly</w:t>
-      </w:r>
-      <w:proofErr w:type="spellEnd"/>
-      <w:r>
-        <w:t xml:space="preserve"> solution configuration</w:t>
+        <w:t>Make sure that no Explorer or command window is open to any folder below c:\</w:t>
+      </w:r>
+      <w:r>
+        <w:t>CloudSetupSdkSyncSample</w:t>
+      </w:r>
+      <w:r>
+        <w:t>.</w:t>
       </w:r>
     </w:p>
     <w:p>
       <w:r>
         <w:t xml:space="preserve">Build </w:t>
       </w:r>
-      <w:r>
-        <w:t>Sample-Live-Sync</w:t>
-      </w:r>
-      <w:r>
-        <w:t xml:space="preserve"> project, check for build success</w:t>
-      </w:r>
-    </w:p>
-    <w:p>
-      <w:r>
-        <w:t>Make sure that no Explorer or command window is open to any folder below c:\</w:t>
-      </w:r>
+      <w:proofErr w:type="spellStart"/>
       <w:r>
         <w:t>CloudSetupSdkSyncSample</w:t>
       </w:r>
-      <w:r>
-        <w:t>.</w:t>
-      </w:r>
-    </w:p>
-    <w:p>
-      <w:r>
-        <w:t xml:space="preserve">Build </w:t>
-      </w:r>
-      <w:proofErr w:type="spellStart"/>
-      <w:r>
-        <w:t>CloudSetupSdkSyncSample</w:t>
-      </w:r>
-      <w:proofErr w:type="spellEnd"/>
-      <w:r>
-        <w:t xml:space="preserve"> setup project, check for build success</w:t>
+      <w:proofErr w:type="spellEnd"/>
+      <w:r>
+        <w:t xml:space="preserve"> project and check for build success.</w:t>
+      </w:r>
+    </w:p>
+    <w:p>
+      <w:r>
+        <w:t>Check html\index.htm.  Go through the classes and namespaces to make sure that no new internal classes or namespaces appear.</w:t>
       </w:r>
     </w:p>
     <w:p>
@@ -1299,7 +1283,61 @@
     </w:p>
     <w:p>
       <w:r>
-        <w:t xml:space="preserve">Resource hack the copied CloudSdkSetup.exe to change the </w:t>
+        <w:t>Resource hack the copied CloudSdkSetup.exe</w:t>
+      </w:r>
+      <w:r>
+        <w:t>:</w:t>
+      </w:r>
+    </w:p>
+    <w:p>
+      <w:pPr>
+        <w:pStyle w:val="ListParagraph"/>
+        <w:numPr>
+          <w:ilvl w:val="0"/>
+          <w:numId w:val="18"/>
+        </w:numPr>
+      </w:pPr>
+      <w:r>
+        <w:t xml:space="preserve">Select </w:t>
+      </w:r>
+      <w:r>
+        <w:t>the Icon Group -&gt; 100 -&gt; 0</w:t>
+      </w:r>
+      <w:r>
+        <w:t xml:space="preserve">.  Right-click and select Replace Resource.  Click “Open file with new icon” and </w:t>
+      </w:r>
+      <w:r>
+        <w:t>replac</w:t>
+      </w:r>
+      <w:r>
+        <w:t>e</w:t>
+      </w:r>
+      <w:r>
+        <w:t xml:space="preserve"> the resource with ~\Artwork\cloudForInstallShield.ico.</w:t>
+      </w:r>
+    </w:p>
+    <w:p>
+      <w:pPr>
+        <w:pStyle w:val="ListParagraph"/>
+        <w:numPr>
+          <w:ilvl w:val="0"/>
+          <w:numId w:val="18"/>
+        </w:numPr>
+      </w:pPr>
+      <w:r>
+        <w:t xml:space="preserve">Select </w:t>
+      </w:r>
+      <w:r>
+        <w:t>Version Info -&gt; 1 -&gt; 0</w:t>
+      </w:r>
+      <w:r>
+        <w:t xml:space="preserve">.  </w:t>
+      </w:r>
+      <w:r>
+        <w:t>C</w:t>
+      </w:r>
+      <w:r>
+        <w:t xml:space="preserve">hange the </w:t>
       </w:r>
       <w:proofErr w:type="spellStart"/>
       <w:r>
@@ -1307,10 +1345,20 @@
       </w:r>
       <w:proofErr w:type="spellEnd"/>
       <w:r>
-        <w:t xml:space="preserve"> field to an empty string in Version Info -&gt; 1 -&gt; 1033 and compile the script; then change the Icon Group -&gt; 100 -&gt; 0 by replacing resource with ~\Artwork\cloudForInstallShield.ico</w:t>
-      </w:r>
-    </w:p>
-    <w:p>
+        <w:t xml:space="preserve"> field to an empty string in </w:t>
+      </w:r>
+      <w:r>
+        <w:t>and compile the script.</w:t>
+      </w:r>
+    </w:p>
+    <w:p>
+      <w:pPr>
+        <w:pStyle w:val="ListParagraph"/>
+        <w:numPr>
+          <w:ilvl w:val="0"/>
+          <w:numId w:val="18"/>
+        </w:numPr>
+      </w:pPr>
       <w:r>
         <w:t xml:space="preserve">Save changes as CloudSdkSetup.exe in the same “copied to” location </w:t>
       </w:r>
@@ -1497,13 +1545,13 @@
         <w:t>To do this: “Rebuild” (OK in this case) the project “</w:t>
       </w:r>
       <w:proofErr w:type="spellStart"/>
-      <w:ins w:id="8" w:author="Robert Stevens" w:date="2013-03-07T07:06:00Z">
+      <w:ins w:id="7" w:author="Robert Stevens" w:date="2013-03-07T07:06:00Z">
         <w:r>
           <w:t>ZDeleteLicenseFilesOnly</w:t>
         </w:r>
       </w:ins>
       <w:proofErr w:type="spellEnd"/>
-      <w:del w:id="9" w:author="mine" w:date="2013-03-07T07:06:00Z">
+      <w:del w:id="8" w:author="mine" w:date="2013-03-07T07:06:00Z">
         <w:r>
           <w:delText>ZDeleteLicenseFilesOnly</w:delText>
         </w:r>
@@ -1519,7 +1567,15 @@
     </w:p>
     <w:p>
       <w:r>
-        <w:t>Push the release branch to remote. DO NOT CHECK-IN SIGNING FILES* TO GITHUB!!!!!! Including .</w:t>
+        <w:t>Push the release branch to re</w:t>
+      </w:r>
+      <w:bookmarkStart w:id="9" w:name="_GoBack"/>
+      <w:r>
+        <w:t>m</w:t>
+      </w:r>
+      <w:bookmarkEnd w:id="9"/>
+      <w:r>
+        <w:t>ote. DO NOT CHECK-IN SIGNING FILES* TO GITHUB!!!!!! Including .</w:t>
       </w:r>
       <w:proofErr w:type="spellStart"/>
       <w:r>
@@ -3256,6 +3312,119 @@
     </w:lvl>
   </w:abstractNum>
   <w:abstractNum w:abstractNumId="11">
+    <w:nsid w:val="7A3B70D4"/>
+    <w:multiLevelType w:val="hybridMultilevel"/>
+    <w:tmpl w:val="337A2FFC"/>
+    <w:lvl w:ilvl="0" w:tplc="04090001">
+      <w:start w:val="1"/>
+      <w:numFmt w:val="bullet"/>
+      <w:lvlText w:val=""/>
+      <w:lvlJc w:val="left"/>
+      <w:pPr>
+        <w:ind w:left="765" w:hanging="360"/>
+      </w:pPr>
+      <w:rPr>
+        <w:rFonts w:ascii="Symbol" w:hAnsi="Symbol" w:hint="default"/>
+      </w:rPr>
+    </w:lvl>
+    <w:lvl w:ilvl="1" w:tplc="04090003" w:tentative="1">
+      <w:start w:val="1"/>
+      <w:numFmt w:val="bullet"/>
+      <w:lvlText w:val="o"/>
+      <w:lvlJc w:val="left"/>
+      <w:pPr>
+        <w:ind w:left="1485" w:hanging="360"/>
+      </w:pPr>
+      <w:rPr>
+        <w:rFonts w:ascii="Courier New" w:hAnsi="Courier New" w:cs="Courier New" w:hint="default"/>
+      </w:rPr>
+    </w:lvl>
+    <w:lvl w:ilvl="2" w:tplc="04090005" w:tentative="1">
+      <w:start w:val="1"/>
+      <w:numFmt w:val="bullet"/>
+      <w:lvlText w:val=""/>
+      <w:lvlJc w:val="left"/>
+      <w:pPr>
+        <w:ind w:left="2205" w:hanging="360"/>
+      </w:pPr>
+      <w:rPr>
+        <w:rFonts w:ascii="Wingdings" w:hAnsi="Wingdings" w:hint="default"/>
+      </w:rPr>
+    </w:lvl>
+    <w:lvl w:ilvl="3" w:tplc="04090001" w:tentative="1">
+      <w:start w:val="1"/>
+      <w:numFmt w:val="bullet"/>
+      <w:lvlText w:val=""/>
+      <w:lvlJc w:val="left"/>
+      <w:pPr>
+        <w:ind w:left="2925" w:hanging="360"/>
+      </w:pPr>
+      <w:rPr>
+        <w:rFonts w:ascii="Symbol" w:hAnsi="Symbol" w:hint="default"/>
+      </w:rPr>
+    </w:lvl>
+    <w:lvl w:ilvl="4" w:tplc="04090003" w:tentative="1">
+      <w:start w:val="1"/>
+      <w:numFmt w:val="bullet"/>
+      <w:lvlText w:val="o"/>
+      <w:lvlJc w:val="left"/>
+      <w:pPr>
+        <w:ind w:left="3645" w:hanging="360"/>
+      </w:pPr>
+      <w:rPr>
+        <w:rFonts w:ascii="Courier New" w:hAnsi="Courier New" w:cs="Courier New" w:hint="default"/>
+      </w:rPr>
+    </w:lvl>
+    <w:lvl w:ilvl="5" w:tplc="04090005" w:tentative="1">
+      <w:start w:val="1"/>
+      <w:numFmt w:val="bullet"/>
+      <w:lvlText w:val=""/>
+      <w:lvlJc w:val="left"/>
+      <w:pPr>
+        <w:ind w:left="4365" w:hanging="360"/>
+      </w:pPr>
+      <w:rPr>
+        <w:rFonts w:ascii="Wingdings" w:hAnsi="Wingdings" w:hint="default"/>
+      </w:rPr>
+    </w:lvl>
+    <w:lvl w:ilvl="6" w:tplc="04090001" w:tentative="1">
+      <w:start w:val="1"/>
+      <w:numFmt w:val="bullet"/>
+      <w:lvlText w:val=""/>
+      <w:lvlJc w:val="left"/>
+      <w:pPr>
+        <w:ind w:left="5085" w:hanging="360"/>
+      </w:pPr>
+      <w:rPr>
+        <w:rFonts w:ascii="Symbol" w:hAnsi="Symbol" w:hint="default"/>
+      </w:rPr>
+    </w:lvl>
+    <w:lvl w:ilvl="7" w:tplc="04090003" w:tentative="1">
+      <w:start w:val="1"/>
+      <w:numFmt w:val="bullet"/>
+      <w:lvlText w:val="o"/>
+      <w:lvlJc w:val="left"/>
+      <w:pPr>
+        <w:ind w:left="5805" w:hanging="360"/>
+      </w:pPr>
+      <w:rPr>
+        <w:rFonts w:ascii="Courier New" w:hAnsi="Courier New" w:cs="Courier New" w:hint="default"/>
+      </w:rPr>
+    </w:lvl>
+    <w:lvl w:ilvl="8" w:tplc="04090005" w:tentative="1">
+      <w:start w:val="1"/>
+      <w:numFmt w:val="bullet"/>
+      <w:lvlText w:val=""/>
+      <w:lvlJc w:val="left"/>
+      <w:pPr>
+        <w:ind w:left="6525" w:hanging="360"/>
+      </w:pPr>
+      <w:rPr>
+        <w:rFonts w:ascii="Wingdings" w:hAnsi="Wingdings" w:hint="default"/>
+      </w:rPr>
+    </w:lvl>
+  </w:abstractNum>
+  <w:abstractNum w:abstractNumId="12">
     <w:nsid w:val="7E1E1B0F"/>
     <w:multiLevelType w:val="hybridMultilevel"/>
     <w:tmpl w:val="ACC20E14"/>
@@ -3408,7 +3577,7 @@
     <w:abstractNumId w:val="8"/>
   </w:num>
   <w:num w:numId="14">
-    <w:abstractNumId w:val="11"/>
+    <w:abstractNumId w:val="12"/>
   </w:num>
   <w:num w:numId="15">
     <w:abstractNumId w:val="2"/>
@@ -3418,6 +3587,9 @@
   </w:num>
   <w:num w:numId="17">
     <w:abstractNumId w:val="9"/>
+  </w:num>
+  <w:num w:numId="18">
+    <w:abstractNumId w:val="11"/>
   </w:num>
 </w:numbering>
 </file>
@@ -4341,7 +4513,7 @@
 </file>
 
 <file path=customXml/itemProps1.xml><?xml version="1.0" encoding="utf-8"?>
-<ds:datastoreItem xmlns:ds="http://schemas.openxmlformats.org/officeDocument/2006/customXml" ds:itemID="{84A195C9-1F9D-401C-921B-0E8EEFCF37C8}">
+<ds:datastoreItem xmlns:ds="http://schemas.openxmlformats.org/officeDocument/2006/customXml" ds:itemID="{C4B9402A-F5E3-4E97-B554-11B71BD4C8F3}">
   <ds:schemaRefs>
     <ds:schemaRef ds:uri="http://schemas.openxmlformats.org/officeDocument/2006/bibliography"/>
   </ds:schemaRefs>
@@ -4349,7 +4521,7 @@
 </file>
 
 <file path=customXml/itemProps2.xml><?xml version="1.0" encoding="utf-8"?>
-<ds:datastoreItem xmlns:ds="http://schemas.openxmlformats.org/officeDocument/2006/customXml" ds:itemID="{7D4A3427-5077-4EBE-AEF5-3E601F067F03}">
+<ds:datastoreItem xmlns:ds="http://schemas.openxmlformats.org/officeDocument/2006/customXml" ds:itemID="{6AE8CC75-4F1A-495B-8764-79451278876F}">
   <ds:schemaRefs>
     <ds:schemaRef ds:uri="http://schemas.openxmlformats.org/officeDocument/2006/bibliography"/>
   </ds:schemaRefs>
@@ -4357,7 +4529,7 @@
 </file>
 
 <file path=customXml/itemProps3.xml><?xml version="1.0" encoding="utf-8"?>
-<ds:datastoreItem xmlns:ds="http://schemas.openxmlformats.org/officeDocument/2006/customXml" ds:itemID="{000FD4D8-7CB3-4813-835A-BD6FBEB46BAE}">
+<ds:datastoreItem xmlns:ds="http://schemas.openxmlformats.org/officeDocument/2006/customXml" ds:itemID="{D9097CD9-DFCA-4E77-B0F6-76AD296C0E51}">
   <ds:schemaRefs>
     <ds:schemaRef ds:uri="http://schemas.openxmlformats.org/officeDocument/2006/bibliography"/>
   </ds:schemaRefs>
@@ -4365,7 +4537,7 @@
 </file>
 
 <file path=customXml/itemProps4.xml><?xml version="1.0" encoding="utf-8"?>
-<ds:datastoreItem xmlns:ds="http://schemas.openxmlformats.org/officeDocument/2006/customXml" ds:itemID="{2A0C4472-391C-414C-A43A-E0C3B28B150C}">
+<ds:datastoreItem xmlns:ds="http://schemas.openxmlformats.org/officeDocument/2006/customXml" ds:itemID="{46606741-72A1-4CFD-9FD2-BE4BE1B7B089}">
   <ds:schemaRefs>
     <ds:schemaRef ds:uri="http://schemas.openxmlformats.org/officeDocument/2006/bibliography"/>
   </ds:schemaRefs>
@@ -4373,7 +4545,7 @@
 </file>
 
 <file path=customXml/itemProps5.xml><?xml version="1.0" encoding="utf-8"?>
-<ds:datastoreItem xmlns:ds="http://schemas.openxmlformats.org/officeDocument/2006/customXml" ds:itemID="{9A228917-4F61-414A-9810-FC8A7654CA62}">
+<ds:datastoreItem xmlns:ds="http://schemas.openxmlformats.org/officeDocument/2006/customXml" ds:itemID="{7C3F61B4-9A5C-44BD-9FAF-DAF470699C9F}">
   <ds:schemaRefs>
     <ds:schemaRef ds:uri="http://schemas.openxmlformats.org/officeDocument/2006/bibliography"/>
   </ds:schemaRefs>
@@ -4381,7 +4553,7 @@
 </file>
 
 <file path=customXml/itemProps6.xml><?xml version="1.0" encoding="utf-8"?>
-<ds:datastoreItem xmlns:ds="http://schemas.openxmlformats.org/officeDocument/2006/customXml" ds:itemID="{9F5F23F3-2685-4A30-97B7-C66D0341373F}">
+<ds:datastoreItem xmlns:ds="http://schemas.openxmlformats.org/officeDocument/2006/customXml" ds:itemID="{BEFAB5CF-F091-4D01-8DD6-86983F9802C0}">
   <ds:schemaRefs>
     <ds:schemaRef ds:uri="http://schemas.openxmlformats.org/officeDocument/2006/bibliography"/>
   </ds:schemaRefs>
@@ -4389,7 +4561,7 @@
 </file>
 
 <file path=customXml/itemProps7.xml><?xml version="1.0" encoding="utf-8"?>
-<ds:datastoreItem xmlns:ds="http://schemas.openxmlformats.org/officeDocument/2006/customXml" ds:itemID="{3574F418-0FB4-448B-A6F3-960768E5C793}">
+<ds:datastoreItem xmlns:ds="http://schemas.openxmlformats.org/officeDocument/2006/customXml" ds:itemID="{A1D1A55E-0A26-41BD-B988-BB735DCBEC51}">
   <ds:schemaRefs>
     <ds:schemaRef ds:uri="http://schemas.openxmlformats.org/officeDocument/2006/bibliography"/>
   </ds:schemaRefs>
@@ -4397,7 +4569,7 @@
 </file>
 
 <file path=customXml/itemProps8.xml><?xml version="1.0" encoding="utf-8"?>
-<ds:datastoreItem xmlns:ds="http://schemas.openxmlformats.org/officeDocument/2006/customXml" ds:itemID="{09E707CC-D7DA-4941-8867-D22A8C68E8B5}">
+<ds:datastoreItem xmlns:ds="http://schemas.openxmlformats.org/officeDocument/2006/customXml" ds:itemID="{AE6EB75C-19C0-4E33-AA50-6A3DDC16D9B8}">
   <ds:schemaRefs>
     <ds:schemaRef ds:uri="http://schemas.openxmlformats.org/officeDocument/2006/bibliography"/>
   </ds:schemaRefs>
@@ -4405,7 +4577,7 @@
 </file>
 
 <file path=customXml/itemProps9.xml><?xml version="1.0" encoding="utf-8"?>
-<ds:datastoreItem xmlns:ds="http://schemas.openxmlformats.org/officeDocument/2006/customXml" ds:itemID="{DB450026-BFF2-4ADE-8BA7-6E4EDDC9F550}">
+<ds:datastoreItem xmlns:ds="http://schemas.openxmlformats.org/officeDocument/2006/customXml" ds:itemID="{87C46DD9-6576-41BF-A967-E8E97E832529}">
   <ds:schemaRefs>
     <ds:schemaRef ds:uri="http://schemas.openxmlformats.org/officeDocument/2006/bibliography"/>
   </ds:schemaRefs>

</xml_diff>

<commit_message>
1) Merge Release 0.2.2.1 back into master.
Merge branch '20130417A0Release0_2_2_1'
</commit_message>
<xml_diff>
--- a/Preparing for a staging release.docx
+++ b/Preparing for a staging release.docx
@@ -251,14 +251,6 @@
       <w:proofErr w:type="spellStart"/>
       <w:r>
         <w:t>CloudSetupSdkSyncSampleSupport</w:t>
-      </w:r>
-      <w:proofErr w:type="spellEnd"/>
-      <w:r>
-        <w:t xml:space="preserve"> and Sample-</w:t>
-      </w:r>
-      <w:proofErr w:type="spellStart"/>
-      <w:r>
-        <w:t>Live_sync</w:t>
       </w:r>
       <w:proofErr w:type="spellEnd"/>
       <w:r>
@@ -319,9 +311,6 @@
             <w:u w:val="single"/>
           </w:rPr>
           <w:t>BadgeCom</w:t>
-        </w:r>
-        <w:r>
-          <w:t>in</w:t>
         </w:r>
         <w:proofErr w:type="spellEnd"/>
         <w:r>
@@ -1207,35 +1196,48 @@
     </w:p>
     <w:p>
       <w:r>
+        <w:t xml:space="preserve">Switch to </w:t>
+      </w:r>
+      <w:proofErr w:type="gramStart"/>
+      <w:r>
+        <w:t>Debug</w:t>
+      </w:r>
+      <w:proofErr w:type="gramEnd"/>
+      <w:r>
+        <w:t xml:space="preserve"> solution configuration</w:t>
+      </w:r>
+    </w:p>
+    <w:p>
+      <w:r>
         <w:t xml:space="preserve">Build </w:t>
       </w:r>
-      <w:proofErr w:type="spellStart"/>
-      <w:r>
-        <w:t>CloudSetupSdkSyncSampleSupport</w:t>
-      </w:r>
-      <w:proofErr w:type="spellEnd"/>
+      <w:r>
+        <w:t>Sample-Live-Sync</w:t>
+      </w:r>
       <w:r>
         <w:t xml:space="preserve"> project, check for build success</w:t>
       </w:r>
-      <w:r>
-        <w:t>.  Check html\index.htm.  Go through the classes and namespaces to make sure that no new internal classes or namespaces appear.</w:t>
-      </w:r>
     </w:p>
     <w:p>
       <w:r>
         <w:t xml:space="preserve">Switch to </w:t>
       </w:r>
-      <w:proofErr w:type="gramStart"/>
-      <w:r>
-        <w:t>Debug</w:t>
-      </w:r>
-      <w:proofErr w:type="gramEnd"/>
+      <w:proofErr w:type="spellStart"/>
+      <w:r>
+        <w:t>ReleaseSampleAppOnly</w:t>
+      </w:r>
+      <w:proofErr w:type="spellEnd"/>
       <w:r>
         <w:t xml:space="preserve"> solution configuration</w:t>
       </w:r>
     </w:p>
     <w:p>
       <w:r>
+        <w:t>Check the Sample-Live-Sync project references and make sure that the Cloud.dll reference is “specific version”, and that it is the correct version.</w:t>
+      </w:r>
+    </w:p>
+    <w:p>
+      <w:r>
         <w:t xml:space="preserve">Build </w:t>
       </w:r>
       <w:r>
@@ -1247,58 +1249,31 @@
     </w:p>
     <w:p>
       <w:r>
-        <w:t>Check the</w:t>
-      </w:r>
-      <w:r>
-        <w:t xml:space="preserve"> Sample-Live-Sync project references and make sure that the Cloud.dll reference is “specific version”, and that it is the correct version.</w:t>
-      </w:r>
-    </w:p>
-    <w:p>
-      <w:r>
-        <w:t xml:space="preserve">Switch to </w:t>
-      </w:r>
-      <w:proofErr w:type="spellStart"/>
-      <w:r>
-        <w:t>ReleaseSampleAppOnly</w:t>
-      </w:r>
-      <w:proofErr w:type="spellEnd"/>
-      <w:r>
-        <w:t xml:space="preserve"> solution configuration</w:t>
+        <w:t>Make sure that no Explorer or command window is open to any folder below c:\</w:t>
+      </w:r>
+      <w:r>
+        <w:t>CloudSetupSdkSyncSample</w:t>
+      </w:r>
+      <w:r>
+        <w:t>.</w:t>
       </w:r>
     </w:p>
     <w:p>
       <w:r>
         <w:t xml:space="preserve">Build </w:t>
       </w:r>
-      <w:r>
-        <w:t>Sample-Live-Sync</w:t>
-      </w:r>
-      <w:r>
-        <w:t xml:space="preserve"> project, check for build success</w:t>
-      </w:r>
-    </w:p>
-    <w:p>
-      <w:r>
-        <w:t>Make sure that no Explorer or command window is open to any folder below c:\</w:t>
-      </w:r>
+      <w:proofErr w:type="spellStart"/>
       <w:r>
         <w:t>CloudSetupSdkSyncSample</w:t>
       </w:r>
-      <w:r>
-        <w:t>.</w:t>
-      </w:r>
-    </w:p>
-    <w:p>
-      <w:r>
-        <w:t xml:space="preserve">Build </w:t>
-      </w:r>
-      <w:proofErr w:type="spellStart"/>
-      <w:r>
-        <w:t>CloudSetupSdkSyncSample</w:t>
-      </w:r>
-      <w:proofErr w:type="spellEnd"/>
-      <w:r>
-        <w:t xml:space="preserve"> setup project, check for build success</w:t>
+      <w:proofErr w:type="spellEnd"/>
+      <w:r>
+        <w:t xml:space="preserve"> project and check for build success.</w:t>
+      </w:r>
+    </w:p>
+    <w:p>
+      <w:r>
+        <w:t>Check html\index.htm.  Go through the classes and namespaces to make sure that no new internal classes or namespaces appear.</w:t>
       </w:r>
     </w:p>
     <w:p>
@@ -1308,7 +1283,61 @@
     </w:p>
     <w:p>
       <w:r>
-        <w:t xml:space="preserve">Resource hack the copied CloudSdkSetup.exe to change the </w:t>
+        <w:t>Resource hack the copied CloudSdkSetup.exe</w:t>
+      </w:r>
+      <w:r>
+        <w:t>:</w:t>
+      </w:r>
+    </w:p>
+    <w:p>
+      <w:pPr>
+        <w:pStyle w:val="ListParagraph"/>
+        <w:numPr>
+          <w:ilvl w:val="0"/>
+          <w:numId w:val="18"/>
+        </w:numPr>
+      </w:pPr>
+      <w:r>
+        <w:t xml:space="preserve">Select </w:t>
+      </w:r>
+      <w:r>
+        <w:t>the Icon Group -&gt; 100 -&gt; 0</w:t>
+      </w:r>
+      <w:r>
+        <w:t xml:space="preserve">.  Right-click and select Replace Resource.  Click “Open file with new icon” and </w:t>
+      </w:r>
+      <w:r>
+        <w:t>replac</w:t>
+      </w:r>
+      <w:r>
+        <w:t>e</w:t>
+      </w:r>
+      <w:r>
+        <w:t xml:space="preserve"> the resource with ~\Artwork\cloudForInstallShield.ico.</w:t>
+      </w:r>
+    </w:p>
+    <w:p>
+      <w:pPr>
+        <w:pStyle w:val="ListParagraph"/>
+        <w:numPr>
+          <w:ilvl w:val="0"/>
+          <w:numId w:val="18"/>
+        </w:numPr>
+      </w:pPr>
+      <w:r>
+        <w:t xml:space="preserve">Select </w:t>
+      </w:r>
+      <w:r>
+        <w:t>Version Info -&gt; 1 -&gt; 0</w:t>
+      </w:r>
+      <w:r>
+        <w:t xml:space="preserve">.  </w:t>
+      </w:r>
+      <w:r>
+        <w:t>C</w:t>
+      </w:r>
+      <w:r>
+        <w:t xml:space="preserve">hange the </w:t>
       </w:r>
       <w:proofErr w:type="spellStart"/>
       <w:r>
@@ -1316,10 +1345,20 @@
       </w:r>
       <w:proofErr w:type="spellEnd"/>
       <w:r>
-        <w:t xml:space="preserve"> field to an empty string in Version Info -&gt; 1 -&gt; 1033 and compile the script; then change the Icon Group -&gt; 100 -&gt; 0 by replacing resource with ~\Artwork\cloudForInstallShield.ico</w:t>
-      </w:r>
-    </w:p>
-    <w:p>
+        <w:t xml:space="preserve"> field to an empty string in </w:t>
+      </w:r>
+      <w:r>
+        <w:t>and compile the script.</w:t>
+      </w:r>
+    </w:p>
+    <w:p>
+      <w:pPr>
+        <w:pStyle w:val="ListParagraph"/>
+        <w:numPr>
+          <w:ilvl w:val="0"/>
+          <w:numId w:val="18"/>
+        </w:numPr>
+      </w:pPr>
       <w:r>
         <w:t xml:space="preserve">Save changes as CloudSdkSetup.exe in the same “copied to” location </w:t>
       </w:r>
@@ -1523,20 +1562,20 @@
     </w:p>
     <w:p>
       <w:r>
-        <w:t xml:space="preserve">Close the Visual </w:t>
+        <w:t>Close the Visual Studio win-client solution.</w:t>
+      </w:r>
+    </w:p>
+    <w:p>
+      <w:r>
+        <w:t>Push the release branch to re</w:t>
       </w:r>
       <w:bookmarkStart w:id="9" w:name="_GoBack"/>
       <w:r>
-        <w:t>Studio win-client solution</w:t>
+        <w:t>m</w:t>
       </w:r>
       <w:bookmarkEnd w:id="9"/>
       <w:r>
-        <w:t>.</w:t>
-      </w:r>
-    </w:p>
-    <w:p>
-      <w:r>
-        <w:t>Push the release branch to remote. DO NOT CHECK-IN SIGNING FILES* TO GITHUB!!!!!! Including .</w:t>
+        <w:t>ote. DO NOT CHECK-IN SIGNING FILES* TO GITHUB!!!!!! Including .</w:t>
       </w:r>
       <w:proofErr w:type="spellStart"/>
       <w:r>
@@ -3273,6 +3312,119 @@
     </w:lvl>
   </w:abstractNum>
   <w:abstractNum w:abstractNumId="11">
+    <w:nsid w:val="7A3B70D4"/>
+    <w:multiLevelType w:val="hybridMultilevel"/>
+    <w:tmpl w:val="337A2FFC"/>
+    <w:lvl w:ilvl="0" w:tplc="04090001">
+      <w:start w:val="1"/>
+      <w:numFmt w:val="bullet"/>
+      <w:lvlText w:val=""/>
+      <w:lvlJc w:val="left"/>
+      <w:pPr>
+        <w:ind w:left="765" w:hanging="360"/>
+      </w:pPr>
+      <w:rPr>
+        <w:rFonts w:ascii="Symbol" w:hAnsi="Symbol" w:hint="default"/>
+      </w:rPr>
+    </w:lvl>
+    <w:lvl w:ilvl="1" w:tplc="04090003" w:tentative="1">
+      <w:start w:val="1"/>
+      <w:numFmt w:val="bullet"/>
+      <w:lvlText w:val="o"/>
+      <w:lvlJc w:val="left"/>
+      <w:pPr>
+        <w:ind w:left="1485" w:hanging="360"/>
+      </w:pPr>
+      <w:rPr>
+        <w:rFonts w:ascii="Courier New" w:hAnsi="Courier New" w:cs="Courier New" w:hint="default"/>
+      </w:rPr>
+    </w:lvl>
+    <w:lvl w:ilvl="2" w:tplc="04090005" w:tentative="1">
+      <w:start w:val="1"/>
+      <w:numFmt w:val="bullet"/>
+      <w:lvlText w:val=""/>
+      <w:lvlJc w:val="left"/>
+      <w:pPr>
+        <w:ind w:left="2205" w:hanging="360"/>
+      </w:pPr>
+      <w:rPr>
+        <w:rFonts w:ascii="Wingdings" w:hAnsi="Wingdings" w:hint="default"/>
+      </w:rPr>
+    </w:lvl>
+    <w:lvl w:ilvl="3" w:tplc="04090001" w:tentative="1">
+      <w:start w:val="1"/>
+      <w:numFmt w:val="bullet"/>
+      <w:lvlText w:val=""/>
+      <w:lvlJc w:val="left"/>
+      <w:pPr>
+        <w:ind w:left="2925" w:hanging="360"/>
+      </w:pPr>
+      <w:rPr>
+        <w:rFonts w:ascii="Symbol" w:hAnsi="Symbol" w:hint="default"/>
+      </w:rPr>
+    </w:lvl>
+    <w:lvl w:ilvl="4" w:tplc="04090003" w:tentative="1">
+      <w:start w:val="1"/>
+      <w:numFmt w:val="bullet"/>
+      <w:lvlText w:val="o"/>
+      <w:lvlJc w:val="left"/>
+      <w:pPr>
+        <w:ind w:left="3645" w:hanging="360"/>
+      </w:pPr>
+      <w:rPr>
+        <w:rFonts w:ascii="Courier New" w:hAnsi="Courier New" w:cs="Courier New" w:hint="default"/>
+      </w:rPr>
+    </w:lvl>
+    <w:lvl w:ilvl="5" w:tplc="04090005" w:tentative="1">
+      <w:start w:val="1"/>
+      <w:numFmt w:val="bullet"/>
+      <w:lvlText w:val=""/>
+      <w:lvlJc w:val="left"/>
+      <w:pPr>
+        <w:ind w:left="4365" w:hanging="360"/>
+      </w:pPr>
+      <w:rPr>
+        <w:rFonts w:ascii="Wingdings" w:hAnsi="Wingdings" w:hint="default"/>
+      </w:rPr>
+    </w:lvl>
+    <w:lvl w:ilvl="6" w:tplc="04090001" w:tentative="1">
+      <w:start w:val="1"/>
+      <w:numFmt w:val="bullet"/>
+      <w:lvlText w:val=""/>
+      <w:lvlJc w:val="left"/>
+      <w:pPr>
+        <w:ind w:left="5085" w:hanging="360"/>
+      </w:pPr>
+      <w:rPr>
+        <w:rFonts w:ascii="Symbol" w:hAnsi="Symbol" w:hint="default"/>
+      </w:rPr>
+    </w:lvl>
+    <w:lvl w:ilvl="7" w:tplc="04090003" w:tentative="1">
+      <w:start w:val="1"/>
+      <w:numFmt w:val="bullet"/>
+      <w:lvlText w:val="o"/>
+      <w:lvlJc w:val="left"/>
+      <w:pPr>
+        <w:ind w:left="5805" w:hanging="360"/>
+      </w:pPr>
+      <w:rPr>
+        <w:rFonts w:ascii="Courier New" w:hAnsi="Courier New" w:cs="Courier New" w:hint="default"/>
+      </w:rPr>
+    </w:lvl>
+    <w:lvl w:ilvl="8" w:tplc="04090005" w:tentative="1">
+      <w:start w:val="1"/>
+      <w:numFmt w:val="bullet"/>
+      <w:lvlText w:val=""/>
+      <w:lvlJc w:val="left"/>
+      <w:pPr>
+        <w:ind w:left="6525" w:hanging="360"/>
+      </w:pPr>
+      <w:rPr>
+        <w:rFonts w:ascii="Wingdings" w:hAnsi="Wingdings" w:hint="default"/>
+      </w:rPr>
+    </w:lvl>
+  </w:abstractNum>
+  <w:abstractNum w:abstractNumId="12">
     <w:nsid w:val="7E1E1B0F"/>
     <w:multiLevelType w:val="hybridMultilevel"/>
     <w:tmpl w:val="ACC20E14"/>
@@ -3425,7 +3577,7 @@
     <w:abstractNumId w:val="8"/>
   </w:num>
   <w:num w:numId="14">
-    <w:abstractNumId w:val="11"/>
+    <w:abstractNumId w:val="12"/>
   </w:num>
   <w:num w:numId="15">
     <w:abstractNumId w:val="2"/>
@@ -3435,6 +3587,9 @@
   </w:num>
   <w:num w:numId="17">
     <w:abstractNumId w:val="9"/>
+  </w:num>
+  <w:num w:numId="18">
+    <w:abstractNumId w:val="11"/>
   </w:num>
 </w:numbering>
 </file>
@@ -4358,7 +4513,7 @@
 </file>
 
 <file path=customXml/itemProps1.xml><?xml version="1.0" encoding="utf-8"?>
-<ds:datastoreItem xmlns:ds="http://schemas.openxmlformats.org/officeDocument/2006/customXml" ds:itemID="{7D4A3427-5077-4EBE-AEF5-3E601F067F03}">
+<ds:datastoreItem xmlns:ds="http://schemas.openxmlformats.org/officeDocument/2006/customXml" ds:itemID="{C4B9402A-F5E3-4E97-B554-11B71BD4C8F3}">
   <ds:schemaRefs>
     <ds:schemaRef ds:uri="http://schemas.openxmlformats.org/officeDocument/2006/bibliography"/>
   </ds:schemaRefs>
@@ -4366,7 +4521,7 @@
 </file>
 
 <file path=customXml/itemProps2.xml><?xml version="1.0" encoding="utf-8"?>
-<ds:datastoreItem xmlns:ds="http://schemas.openxmlformats.org/officeDocument/2006/customXml" ds:itemID="{84A195C9-1F9D-401C-921B-0E8EEFCF37C8}">
+<ds:datastoreItem xmlns:ds="http://schemas.openxmlformats.org/officeDocument/2006/customXml" ds:itemID="{6AE8CC75-4F1A-495B-8764-79451278876F}">
   <ds:schemaRefs>
     <ds:schemaRef ds:uri="http://schemas.openxmlformats.org/officeDocument/2006/bibliography"/>
   </ds:schemaRefs>
@@ -4374,7 +4529,7 @@
 </file>
 
 <file path=customXml/itemProps3.xml><?xml version="1.0" encoding="utf-8"?>
-<ds:datastoreItem xmlns:ds="http://schemas.openxmlformats.org/officeDocument/2006/customXml" ds:itemID="{99C9E553-7F40-4BA5-B7A8-1523DF98DFBF}">
+<ds:datastoreItem xmlns:ds="http://schemas.openxmlformats.org/officeDocument/2006/customXml" ds:itemID="{D9097CD9-DFCA-4E77-B0F6-76AD296C0E51}">
   <ds:schemaRefs>
     <ds:schemaRef ds:uri="http://schemas.openxmlformats.org/officeDocument/2006/bibliography"/>
   </ds:schemaRefs>
@@ -4382,7 +4537,7 @@
 </file>
 
 <file path=customXml/itemProps4.xml><?xml version="1.0" encoding="utf-8"?>
-<ds:datastoreItem xmlns:ds="http://schemas.openxmlformats.org/officeDocument/2006/customXml" ds:itemID="{9A228917-4F61-414A-9810-FC8A7654CA62}">
+<ds:datastoreItem xmlns:ds="http://schemas.openxmlformats.org/officeDocument/2006/customXml" ds:itemID="{46606741-72A1-4CFD-9FD2-BE4BE1B7B089}">
   <ds:schemaRefs>
     <ds:schemaRef ds:uri="http://schemas.openxmlformats.org/officeDocument/2006/bibliography"/>
   </ds:schemaRefs>
@@ -4390,7 +4545,7 @@
 </file>
 
 <file path=customXml/itemProps5.xml><?xml version="1.0" encoding="utf-8"?>
-<ds:datastoreItem xmlns:ds="http://schemas.openxmlformats.org/officeDocument/2006/customXml" ds:itemID="{2A0C4472-391C-414C-A43A-E0C3B28B150C}">
+<ds:datastoreItem xmlns:ds="http://schemas.openxmlformats.org/officeDocument/2006/customXml" ds:itemID="{7C3F61B4-9A5C-44BD-9FAF-DAF470699C9F}">
   <ds:schemaRefs>
     <ds:schemaRef ds:uri="http://schemas.openxmlformats.org/officeDocument/2006/bibliography"/>
   </ds:schemaRefs>
@@ -4398,7 +4553,7 @@
 </file>
 
 <file path=customXml/itemProps6.xml><?xml version="1.0" encoding="utf-8"?>
-<ds:datastoreItem xmlns:ds="http://schemas.openxmlformats.org/officeDocument/2006/customXml" ds:itemID="{000FD4D8-7CB3-4813-835A-BD6FBEB46BAE}">
+<ds:datastoreItem xmlns:ds="http://schemas.openxmlformats.org/officeDocument/2006/customXml" ds:itemID="{BEFAB5CF-F091-4D01-8DD6-86983F9802C0}">
   <ds:schemaRefs>
     <ds:schemaRef ds:uri="http://schemas.openxmlformats.org/officeDocument/2006/bibliography"/>
   </ds:schemaRefs>
@@ -4406,7 +4561,7 @@
 </file>
 
 <file path=customXml/itemProps7.xml><?xml version="1.0" encoding="utf-8"?>
-<ds:datastoreItem xmlns:ds="http://schemas.openxmlformats.org/officeDocument/2006/customXml" ds:itemID="{D30025A0-576B-4C2A-B699-1394912EB621}">
+<ds:datastoreItem xmlns:ds="http://schemas.openxmlformats.org/officeDocument/2006/customXml" ds:itemID="{A1D1A55E-0A26-41BD-B988-BB735DCBEC51}">
   <ds:schemaRefs>
     <ds:schemaRef ds:uri="http://schemas.openxmlformats.org/officeDocument/2006/bibliography"/>
   </ds:schemaRefs>
@@ -4414,7 +4569,7 @@
 </file>
 
 <file path=customXml/itemProps8.xml><?xml version="1.0" encoding="utf-8"?>
-<ds:datastoreItem xmlns:ds="http://schemas.openxmlformats.org/officeDocument/2006/customXml" ds:itemID="{FD0D39FB-E0E0-47C9-8235-15F0669F01E0}">
+<ds:datastoreItem xmlns:ds="http://schemas.openxmlformats.org/officeDocument/2006/customXml" ds:itemID="{AE6EB75C-19C0-4E33-AA50-6A3DDC16D9B8}">
   <ds:schemaRefs>
     <ds:schemaRef ds:uri="http://schemas.openxmlformats.org/officeDocument/2006/bibliography"/>
   </ds:schemaRefs>
@@ -4422,7 +4577,7 @@
 </file>
 
 <file path=customXml/itemProps9.xml><?xml version="1.0" encoding="utf-8"?>
-<ds:datastoreItem xmlns:ds="http://schemas.openxmlformats.org/officeDocument/2006/customXml" ds:itemID="{9F5F23F3-2685-4A30-97B7-C66D0341373F}">
+<ds:datastoreItem xmlns:ds="http://schemas.openxmlformats.org/officeDocument/2006/customXml" ds:itemID="{87C46DD9-6576-41BF-A967-E8E97E832529}">
   <ds:schemaRefs>
     <ds:schemaRef ds:uri="http://schemas.openxmlformats.org/officeDocument/2006/bibliography"/>
   </ds:schemaRefs>

</xml_diff>

<commit_message>
1) Merged back version changes only.
Merge branch '20130425Release0.2.4'
</commit_message>
<xml_diff>
--- a/Preparing for a staging release.docx
+++ b/Preparing for a staging release.docx
@@ -27,8 +27,41 @@
       </w:r>
     </w:p>
     <w:p>
-      <w:r>
-        <w:t>Make sure that all current work has been committed and staged to master.  Make sure you are current on the master branch.</w:t>
+      <w:pPr>
+        <w:pStyle w:val="NoSpacing"/>
+      </w:pPr>
+      <w:r>
+        <w:t>Check out the ma</w:t>
+      </w:r>
+      <w:r>
+        <w:t>gi</w:t>
+      </w:r>
+      <w:r>
+        <w:t>ster branch:</w:t>
+      </w:r>
+    </w:p>
+    <w:p>
+      <w:pPr>
+        <w:pStyle w:val="ListParagraph"/>
+        <w:numPr>
+          <w:ilvl w:val="0"/>
+          <w:numId w:val="19"/>
+        </w:numPr>
+      </w:pPr>
+      <w:r>
+        <w:t>Make sure that all current work has been committed and staged to master.</w:t>
+      </w:r>
+    </w:p>
+    <w:p>
+      <w:pPr>
+        <w:pStyle w:val="ListParagraph"/>
+        <w:numPr>
+          <w:ilvl w:val="0"/>
+          <w:numId w:val="19"/>
+        </w:numPr>
+      </w:pPr>
+      <w:r>
+        <w:t>Make sure you are current on the master branch.</w:t>
       </w:r>
     </w:p>
     <w:p>
@@ -415,15 +448,7 @@
         <w:t>Start Visual Studio</w:t>
       </w:r>
       <w:r>
-        <w:t xml:space="preserve"> in the </w:t>
-      </w:r>
-      <w:proofErr w:type="spellStart"/>
-      <w:r>
-        <w:t>CloudSDK</w:t>
-      </w:r>
-      <w:proofErr w:type="spellEnd"/>
-      <w:r>
-        <w:t xml:space="preserve"> solution</w:t>
+        <w:t xml:space="preserve"> in the CloudSDK solution</w:t>
       </w:r>
       <w:r>
         <w:t>.</w:t>
@@ -826,8 +851,13 @@
       </w:r>
     </w:p>
     <w:p>
-      <w:r>
-        <w:t xml:space="preserve">Open </w:t>
+      <w:pPr>
+        <w:pStyle w:val="NoSpacing"/>
+      </w:pPr>
+      <w:bookmarkStart w:id="6" w:name="_GoBack"/>
+      <w:bookmarkEnd w:id="6"/>
+      <w:r>
+        <w:t xml:space="preserve">Check the </w:t>
       </w:r>
       <w:proofErr w:type="spellStart"/>
       <w:r>
@@ -835,50 +865,13 @@
       </w:r>
       <w:proofErr w:type="spellEnd"/>
       <w:r>
-        <w:t xml:space="preserve"> and change </w:t>
-      </w:r>
-      <w:proofErr w:type="spellStart"/>
-      <w:r>
-        <w:t>BadgeComLib</w:t>
-      </w:r>
-      <w:proofErr w:type="spellEnd"/>
-      <w:r>
-        <w:t xml:space="preserve"> Embed </w:t>
-      </w:r>
-      <w:proofErr w:type="spellStart"/>
-      <w:r>
-        <w:t>Interop</w:t>
-      </w:r>
-      <w:proofErr w:type="spellEnd"/>
-      <w:r>
-        <w:t xml:space="preserve"> Types property to false.</w:t>
-      </w:r>
-    </w:p>
-    <w:p>
-      <w:pPr>
-        <w:pStyle w:val="NoSpacing"/>
-      </w:pPr>
-      <w:r>
-        <w:t xml:space="preserve">Check the </w:t>
-      </w:r>
-      <w:proofErr w:type="spellStart"/>
-      <w:r>
-        <w:t>CloudApiPublic</w:t>
-      </w:r>
-      <w:proofErr w:type="spellEnd"/>
-      <w:r>
-        <w:t xml:space="preserve"> and Sample-Live-Sync </w:t>
-      </w:r>
-      <w:proofErr w:type="gramStart"/>
-      <w:r>
-        <w:t>references</w:t>
-      </w:r>
-      <w:ins w:id="6" w:author="mine" w:date="2013-03-07T07:06:00Z">
+        <w:t xml:space="preserve"> and Sample-Live-Sync references</w:t>
+      </w:r>
+      <w:ins w:id="7" w:author="mine" w:date="2013-03-07T07:06:00Z">
         <w:r>
           <w:t>(</w:t>
         </w:r>
         <w:proofErr w:type="spellStart"/>
-        <w:proofErr w:type="gramEnd"/>
         <w:r>
           <w:t>CloudApiPublic</w:t>
         </w:r>
@@ -1298,22 +1291,7 @@
         </w:numPr>
       </w:pPr>
       <w:r>
-        <w:t xml:space="preserve">Select </w:t>
-      </w:r>
-      <w:r>
-        <w:t>the Icon Group -&gt; 100 -&gt; 0</w:t>
-      </w:r>
-      <w:r>
-        <w:t xml:space="preserve">.  Right-click and select Replace Resource.  Click “Open file with new icon” and </w:t>
-      </w:r>
-      <w:r>
-        <w:t>replac</w:t>
-      </w:r>
-      <w:r>
-        <w:t>e</w:t>
-      </w:r>
-      <w:r>
-        <w:t xml:space="preserve"> the resource with ~\Artwork\cloudForInstallShield.ico.</w:t>
+        <w:t>Select the Icon Group -&gt; 100 -&gt; 0.  Right-click and select Replace Resource.  Click “Open file with new icon” and replace the resource with ~\Artwork\cloudForInstallShield.ico.</w:t>
       </w:r>
     </w:p>
     <w:p>
@@ -1325,13 +1303,7 @@
         </w:numPr>
       </w:pPr>
       <w:r>
-        <w:t xml:space="preserve">Select </w:t>
-      </w:r>
-      <w:r>
-        <w:t>Version Info -&gt; 1 -&gt; 0</w:t>
-      </w:r>
-      <w:r>
-        <w:t xml:space="preserve">.  </w:t>
+        <w:t xml:space="preserve">Select Version Info -&gt; 1 -&gt; 0.  </w:t>
       </w:r>
       <w:r>
         <w:t>C</w:t>
@@ -1545,13 +1517,13 @@
         <w:t>To do this: “Rebuild” (OK in this case) the project “</w:t>
       </w:r>
       <w:proofErr w:type="spellStart"/>
-      <w:ins w:id="7" w:author="Robert Stevens" w:date="2013-03-07T07:06:00Z">
+      <w:ins w:id="8" w:author="Robert Stevens" w:date="2013-03-07T07:06:00Z">
         <w:r>
           <w:t>ZDeleteLicenseFilesOnly</w:t>
         </w:r>
       </w:ins>
       <w:proofErr w:type="spellEnd"/>
-      <w:del w:id="8" w:author="mine" w:date="2013-03-07T07:06:00Z">
+      <w:del w:id="9" w:author="mine" w:date="2013-03-07T07:06:00Z">
         <w:r>
           <w:delText>ZDeleteLicenseFilesOnly</w:delText>
         </w:r>
@@ -1567,15 +1539,7 @@
     </w:p>
     <w:p>
       <w:r>
-        <w:t>Push the release branch to re</w:t>
-      </w:r>
-      <w:bookmarkStart w:id="9" w:name="_GoBack"/>
-      <w:r>
-        <w:t>m</w:t>
-      </w:r>
-      <w:bookmarkEnd w:id="9"/>
-      <w:r>
-        <w:t>ote. DO NOT CHECK-IN SIGNING FILES* TO GITHUB!!!!!! Including .</w:t>
+        <w:t>Push the release branch to remote. DO NOT CHECK-IN SIGNING FILES* TO GITHUB!!!!!! Including .</w:t>
       </w:r>
       <w:proofErr w:type="spellStart"/>
       <w:r>
@@ -2183,6 +2147,119 @@
     </w:lvl>
   </w:abstractNum>
   <w:abstractNum w:abstractNumId="1">
+    <w:nsid w:val="0A76726C"/>
+    <w:multiLevelType w:val="hybridMultilevel"/>
+    <w:tmpl w:val="BA1443CC"/>
+    <w:lvl w:ilvl="0" w:tplc="04090001">
+      <w:start w:val="1"/>
+      <w:numFmt w:val="bullet"/>
+      <w:lvlText w:val=""/>
+      <w:lvlJc w:val="left"/>
+      <w:pPr>
+        <w:ind w:left="720" w:hanging="360"/>
+      </w:pPr>
+      <w:rPr>
+        <w:rFonts w:ascii="Symbol" w:hAnsi="Symbol" w:hint="default"/>
+      </w:rPr>
+    </w:lvl>
+    <w:lvl w:ilvl="1" w:tplc="04090003" w:tentative="1">
+      <w:start w:val="1"/>
+      <w:numFmt w:val="bullet"/>
+      <w:lvlText w:val="o"/>
+      <w:lvlJc w:val="left"/>
+      <w:pPr>
+        <w:ind w:left="1440" w:hanging="360"/>
+      </w:pPr>
+      <w:rPr>
+        <w:rFonts w:ascii="Courier New" w:hAnsi="Courier New" w:cs="Courier New" w:hint="default"/>
+      </w:rPr>
+    </w:lvl>
+    <w:lvl w:ilvl="2" w:tplc="04090005" w:tentative="1">
+      <w:start w:val="1"/>
+      <w:numFmt w:val="bullet"/>
+      <w:lvlText w:val=""/>
+      <w:lvlJc w:val="left"/>
+      <w:pPr>
+        <w:ind w:left="2160" w:hanging="360"/>
+      </w:pPr>
+      <w:rPr>
+        <w:rFonts w:ascii="Wingdings" w:hAnsi="Wingdings" w:hint="default"/>
+      </w:rPr>
+    </w:lvl>
+    <w:lvl w:ilvl="3" w:tplc="04090001" w:tentative="1">
+      <w:start w:val="1"/>
+      <w:numFmt w:val="bullet"/>
+      <w:lvlText w:val=""/>
+      <w:lvlJc w:val="left"/>
+      <w:pPr>
+        <w:ind w:left="2880" w:hanging="360"/>
+      </w:pPr>
+      <w:rPr>
+        <w:rFonts w:ascii="Symbol" w:hAnsi="Symbol" w:hint="default"/>
+      </w:rPr>
+    </w:lvl>
+    <w:lvl w:ilvl="4" w:tplc="04090003" w:tentative="1">
+      <w:start w:val="1"/>
+      <w:numFmt w:val="bullet"/>
+      <w:lvlText w:val="o"/>
+      <w:lvlJc w:val="left"/>
+      <w:pPr>
+        <w:ind w:left="3600" w:hanging="360"/>
+      </w:pPr>
+      <w:rPr>
+        <w:rFonts w:ascii="Courier New" w:hAnsi="Courier New" w:cs="Courier New" w:hint="default"/>
+      </w:rPr>
+    </w:lvl>
+    <w:lvl w:ilvl="5" w:tplc="04090005" w:tentative="1">
+      <w:start w:val="1"/>
+      <w:numFmt w:val="bullet"/>
+      <w:lvlText w:val=""/>
+      <w:lvlJc w:val="left"/>
+      <w:pPr>
+        <w:ind w:left="4320" w:hanging="360"/>
+      </w:pPr>
+      <w:rPr>
+        <w:rFonts w:ascii="Wingdings" w:hAnsi="Wingdings" w:hint="default"/>
+      </w:rPr>
+    </w:lvl>
+    <w:lvl w:ilvl="6" w:tplc="04090001" w:tentative="1">
+      <w:start w:val="1"/>
+      <w:numFmt w:val="bullet"/>
+      <w:lvlText w:val=""/>
+      <w:lvlJc w:val="left"/>
+      <w:pPr>
+        <w:ind w:left="5040" w:hanging="360"/>
+      </w:pPr>
+      <w:rPr>
+        <w:rFonts w:ascii="Symbol" w:hAnsi="Symbol" w:hint="default"/>
+      </w:rPr>
+    </w:lvl>
+    <w:lvl w:ilvl="7" w:tplc="04090003" w:tentative="1">
+      <w:start w:val="1"/>
+      <w:numFmt w:val="bullet"/>
+      <w:lvlText w:val="o"/>
+      <w:lvlJc w:val="left"/>
+      <w:pPr>
+        <w:ind w:left="5760" w:hanging="360"/>
+      </w:pPr>
+      <w:rPr>
+        <w:rFonts w:ascii="Courier New" w:hAnsi="Courier New" w:cs="Courier New" w:hint="default"/>
+      </w:rPr>
+    </w:lvl>
+    <w:lvl w:ilvl="8" w:tplc="04090005" w:tentative="1">
+      <w:start w:val="1"/>
+      <w:numFmt w:val="bullet"/>
+      <w:lvlText w:val=""/>
+      <w:lvlJc w:val="left"/>
+      <w:pPr>
+        <w:ind w:left="6480" w:hanging="360"/>
+      </w:pPr>
+      <w:rPr>
+        <w:rFonts w:ascii="Wingdings" w:hAnsi="Wingdings" w:hint="default"/>
+      </w:rPr>
+    </w:lvl>
+  </w:abstractNum>
+  <w:abstractNum w:abstractNumId="2">
     <w:nsid w:val="12946361"/>
     <w:multiLevelType w:val="hybridMultilevel"/>
     <w:tmpl w:val="98C2BEA4"/>
@@ -2295,7 +2372,7 @@
       </w:rPr>
     </w:lvl>
   </w:abstractNum>
-  <w:abstractNum w:abstractNumId="2">
+  <w:abstractNum w:abstractNumId="3">
     <w:nsid w:val="260E0E91"/>
     <w:multiLevelType w:val="hybridMultilevel"/>
     <w:tmpl w:val="E2A20994"/>
@@ -2408,7 +2485,7 @@
       </w:rPr>
     </w:lvl>
   </w:abstractNum>
-  <w:abstractNum w:abstractNumId="3">
+  <w:abstractNum w:abstractNumId="4">
     <w:nsid w:val="441A5A9A"/>
     <w:multiLevelType w:val="hybridMultilevel"/>
     <w:tmpl w:val="1E7283E2"/>
@@ -2521,7 +2598,7 @@
       </w:rPr>
     </w:lvl>
   </w:abstractNum>
-  <w:abstractNum w:abstractNumId="4">
+  <w:abstractNum w:abstractNumId="5">
     <w:nsid w:val="46B71D73"/>
     <w:multiLevelType w:val="hybridMultilevel"/>
     <w:tmpl w:val="180A7B6C"/>
@@ -2634,7 +2711,7 @@
       </w:rPr>
     </w:lvl>
   </w:abstractNum>
-  <w:abstractNum w:abstractNumId="5">
+  <w:abstractNum w:abstractNumId="6">
     <w:nsid w:val="4D1147D9"/>
     <w:multiLevelType w:val="hybridMultilevel"/>
     <w:tmpl w:val="DE14481C"/>
@@ -2746,7 +2823,7 @@
       </w:rPr>
     </w:lvl>
   </w:abstractNum>
-  <w:abstractNum w:abstractNumId="6">
+  <w:abstractNum w:abstractNumId="7">
     <w:nsid w:val="4FD265A2"/>
     <w:multiLevelType w:val="hybridMultilevel"/>
     <w:tmpl w:val="93EEAC36"/>
@@ -2859,7 +2936,7 @@
       </w:rPr>
     </w:lvl>
   </w:abstractNum>
-  <w:abstractNum w:abstractNumId="7">
+  <w:abstractNum w:abstractNumId="8">
     <w:nsid w:val="50A80F9E"/>
     <w:multiLevelType w:val="hybridMultilevel"/>
     <w:tmpl w:val="828E2130"/>
@@ -2972,7 +3049,7 @@
       </w:rPr>
     </w:lvl>
   </w:abstractNum>
-  <w:abstractNum w:abstractNumId="8">
+  <w:abstractNum w:abstractNumId="9">
     <w:nsid w:val="547850E0"/>
     <w:multiLevelType w:val="hybridMultilevel"/>
     <w:tmpl w:val="ED2C340A"/>
@@ -3085,7 +3162,7 @@
       </w:rPr>
     </w:lvl>
   </w:abstractNum>
-  <w:abstractNum w:abstractNumId="9">
+  <w:abstractNum w:abstractNumId="10">
     <w:nsid w:val="594D24F8"/>
     <w:multiLevelType w:val="hybridMultilevel"/>
     <w:tmpl w:val="D734953A"/>
@@ -3198,7 +3275,7 @@
       </w:rPr>
     </w:lvl>
   </w:abstractNum>
-  <w:abstractNum w:abstractNumId="10">
+  <w:abstractNum w:abstractNumId="11">
     <w:nsid w:val="70733634"/>
     <w:multiLevelType w:val="hybridMultilevel"/>
     <w:tmpl w:val="51545D3E"/>
@@ -3311,7 +3388,7 @@
       </w:rPr>
     </w:lvl>
   </w:abstractNum>
-  <w:abstractNum w:abstractNumId="11">
+  <w:abstractNum w:abstractNumId="12">
     <w:nsid w:val="7A3B70D4"/>
     <w:multiLevelType w:val="hybridMultilevel"/>
     <w:tmpl w:val="337A2FFC"/>
@@ -3424,7 +3501,7 @@
       </w:rPr>
     </w:lvl>
   </w:abstractNum>
-  <w:abstractNum w:abstractNumId="12">
+  <w:abstractNum w:abstractNumId="13">
     <w:nsid w:val="7E1E1B0F"/>
     <w:multiLevelType w:val="hybridMultilevel"/>
     <w:tmpl w:val="ACC20E14"/>
@@ -3538,58 +3615,61 @@
     </w:lvl>
   </w:abstractNum>
   <w:num w:numId="1">
-    <w:abstractNumId w:val="7"/>
+    <w:abstractNumId w:val="8"/>
   </w:num>
   <w:num w:numId="2">
-    <w:abstractNumId w:val="10"/>
+    <w:abstractNumId w:val="11"/>
   </w:num>
   <w:num w:numId="3">
-    <w:abstractNumId w:val="4"/>
+    <w:abstractNumId w:val="5"/>
   </w:num>
   <w:num w:numId="4">
     <w:abstractNumId w:val="0"/>
   </w:num>
   <w:num w:numId="5">
-    <w:abstractNumId w:val="5"/>
+    <w:abstractNumId w:val="6"/>
   </w:num>
   <w:num w:numId="6">
-    <w:abstractNumId w:val="7"/>
+    <w:abstractNumId w:val="8"/>
   </w:num>
   <w:num w:numId="7">
-    <w:abstractNumId w:val="10"/>
+    <w:abstractNumId w:val="11"/>
   </w:num>
   <w:num w:numId="8">
-    <w:abstractNumId w:val="5"/>
+    <w:abstractNumId w:val="6"/>
   </w:num>
   <w:num w:numId="9">
     <w:abstractNumId w:val="0"/>
   </w:num>
   <w:num w:numId="10">
+    <w:abstractNumId w:val="5"/>
+  </w:num>
+  <w:num w:numId="11">
     <w:abstractNumId w:val="4"/>
   </w:num>
-  <w:num w:numId="11">
+  <w:num w:numId="12">
+    <w:abstractNumId w:val="7"/>
+  </w:num>
+  <w:num w:numId="13">
+    <w:abstractNumId w:val="9"/>
+  </w:num>
+  <w:num w:numId="14">
+    <w:abstractNumId w:val="13"/>
+  </w:num>
+  <w:num w:numId="15">
     <w:abstractNumId w:val="3"/>
   </w:num>
-  <w:num w:numId="12">
-    <w:abstractNumId w:val="6"/>
+  <w:num w:numId="16">
+    <w:abstractNumId w:val="2"/>
   </w:num>
-  <w:num w:numId="13">
-    <w:abstractNumId w:val="8"/>
+  <w:num w:numId="17">
+    <w:abstractNumId w:val="10"/>
   </w:num>
-  <w:num w:numId="14">
+  <w:num w:numId="18">
     <w:abstractNumId w:val="12"/>
   </w:num>
-  <w:num w:numId="15">
-    <w:abstractNumId w:val="2"/>
-  </w:num>
-  <w:num w:numId="16">
+  <w:num w:numId="19">
     <w:abstractNumId w:val="1"/>
-  </w:num>
-  <w:num w:numId="17">
-    <w:abstractNumId w:val="9"/>
-  </w:num>
-  <w:num w:numId="18">
-    <w:abstractNumId w:val="11"/>
   </w:num>
 </w:numbering>
 </file>
@@ -3758,7 +3838,6 @@
   <w:style w:type="character" w:default="1" w:styleId="DefaultParagraphFont">
     <w:name w:val="Default Paragraph Font"/>
     <w:uiPriority w:val="1"/>
-    <w:semiHidden/>
     <w:unhideWhenUsed/>
   </w:style>
   <w:style w:type="table" w:default="1" w:styleId="TableNormal">
@@ -4513,7 +4592,7 @@
 </file>
 
 <file path=customXml/itemProps1.xml><?xml version="1.0" encoding="utf-8"?>
-<ds:datastoreItem xmlns:ds="http://schemas.openxmlformats.org/officeDocument/2006/customXml" ds:itemID="{C4B9402A-F5E3-4E97-B554-11B71BD4C8F3}">
+<ds:datastoreItem xmlns:ds="http://schemas.openxmlformats.org/officeDocument/2006/customXml" ds:itemID="{BEFAB5CF-F091-4D01-8DD6-86983F9802C0}">
   <ds:schemaRefs>
     <ds:schemaRef ds:uri="http://schemas.openxmlformats.org/officeDocument/2006/bibliography"/>
   </ds:schemaRefs>
@@ -4521,7 +4600,7 @@
 </file>
 
 <file path=customXml/itemProps2.xml><?xml version="1.0" encoding="utf-8"?>
-<ds:datastoreItem xmlns:ds="http://schemas.openxmlformats.org/officeDocument/2006/customXml" ds:itemID="{6AE8CC75-4F1A-495B-8764-79451278876F}">
+<ds:datastoreItem xmlns:ds="http://schemas.openxmlformats.org/officeDocument/2006/customXml" ds:itemID="{7C3F61B4-9A5C-44BD-9FAF-DAF470699C9F}">
   <ds:schemaRefs>
     <ds:schemaRef ds:uri="http://schemas.openxmlformats.org/officeDocument/2006/bibliography"/>
   </ds:schemaRefs>
@@ -4529,7 +4608,7 @@
 </file>
 
 <file path=customXml/itemProps3.xml><?xml version="1.0" encoding="utf-8"?>
-<ds:datastoreItem xmlns:ds="http://schemas.openxmlformats.org/officeDocument/2006/customXml" ds:itemID="{D9097CD9-DFCA-4E77-B0F6-76AD296C0E51}">
+<ds:datastoreItem xmlns:ds="http://schemas.openxmlformats.org/officeDocument/2006/customXml" ds:itemID="{46606741-72A1-4CFD-9FD2-BE4BE1B7B089}">
   <ds:schemaRefs>
     <ds:schemaRef ds:uri="http://schemas.openxmlformats.org/officeDocument/2006/bibliography"/>
   </ds:schemaRefs>
@@ -4537,7 +4616,7 @@
 </file>
 
 <file path=customXml/itemProps4.xml><?xml version="1.0" encoding="utf-8"?>
-<ds:datastoreItem xmlns:ds="http://schemas.openxmlformats.org/officeDocument/2006/customXml" ds:itemID="{46606741-72A1-4CFD-9FD2-BE4BE1B7B089}">
+<ds:datastoreItem xmlns:ds="http://schemas.openxmlformats.org/officeDocument/2006/customXml" ds:itemID="{87C46DD9-6576-41BF-A967-E8E97E832529}">
   <ds:schemaRefs>
     <ds:schemaRef ds:uri="http://schemas.openxmlformats.org/officeDocument/2006/bibliography"/>
   </ds:schemaRefs>
@@ -4545,7 +4624,7 @@
 </file>
 
 <file path=customXml/itemProps5.xml><?xml version="1.0" encoding="utf-8"?>
-<ds:datastoreItem xmlns:ds="http://schemas.openxmlformats.org/officeDocument/2006/customXml" ds:itemID="{7C3F61B4-9A5C-44BD-9FAF-DAF470699C9F}">
+<ds:datastoreItem xmlns:ds="http://schemas.openxmlformats.org/officeDocument/2006/customXml" ds:itemID="{04FF783F-AC65-40F3-B0FA-D7147A9D7C2A}">
   <ds:schemaRefs>
     <ds:schemaRef ds:uri="http://schemas.openxmlformats.org/officeDocument/2006/bibliography"/>
   </ds:schemaRefs>
@@ -4553,7 +4632,7 @@
 </file>
 
 <file path=customXml/itemProps6.xml><?xml version="1.0" encoding="utf-8"?>
-<ds:datastoreItem xmlns:ds="http://schemas.openxmlformats.org/officeDocument/2006/customXml" ds:itemID="{BEFAB5CF-F091-4D01-8DD6-86983F9802C0}">
+<ds:datastoreItem xmlns:ds="http://schemas.openxmlformats.org/officeDocument/2006/customXml" ds:itemID="{B9C5B92C-35C3-4AF2-AE46-5C91365F0C4A}">
   <ds:schemaRefs>
     <ds:schemaRef ds:uri="http://schemas.openxmlformats.org/officeDocument/2006/bibliography"/>
   </ds:schemaRefs>
@@ -4561,7 +4640,7 @@
 </file>
 
 <file path=customXml/itemProps7.xml><?xml version="1.0" encoding="utf-8"?>
-<ds:datastoreItem xmlns:ds="http://schemas.openxmlformats.org/officeDocument/2006/customXml" ds:itemID="{A1D1A55E-0A26-41BD-B988-BB735DCBEC51}">
+<ds:datastoreItem xmlns:ds="http://schemas.openxmlformats.org/officeDocument/2006/customXml" ds:itemID="{498C1688-90C2-43BC-BBC2-F612F7A68877}">
   <ds:schemaRefs>
     <ds:schemaRef ds:uri="http://schemas.openxmlformats.org/officeDocument/2006/bibliography"/>
   </ds:schemaRefs>
@@ -4569,7 +4648,7 @@
 </file>
 
 <file path=customXml/itemProps8.xml><?xml version="1.0" encoding="utf-8"?>
-<ds:datastoreItem xmlns:ds="http://schemas.openxmlformats.org/officeDocument/2006/customXml" ds:itemID="{AE6EB75C-19C0-4E33-AA50-6A3DDC16D9B8}">
+<ds:datastoreItem xmlns:ds="http://schemas.openxmlformats.org/officeDocument/2006/customXml" ds:itemID="{8F58B79F-D1B2-47E5-8383-1252F389E127}">
   <ds:schemaRefs>
     <ds:schemaRef ds:uri="http://schemas.openxmlformats.org/officeDocument/2006/bibliography"/>
   </ds:schemaRefs>
@@ -4577,7 +4656,7 @@
 </file>
 
 <file path=customXml/itemProps9.xml><?xml version="1.0" encoding="utf-8"?>
-<ds:datastoreItem xmlns:ds="http://schemas.openxmlformats.org/officeDocument/2006/customXml" ds:itemID="{87C46DD9-6576-41BF-A967-E8E97E832529}">
+<ds:datastoreItem xmlns:ds="http://schemas.openxmlformats.org/officeDocument/2006/customXml" ds:itemID="{E6B569C1-B124-4B6B-A6B2-4C601786583A}">
   <ds:schemaRefs>
     <ds:schemaRef ds:uri="http://schemas.openxmlformats.org/officeDocument/2006/bibliography"/>
   </ds:schemaRefs>

</xml_diff>

<commit_message>
1) Changed build procedure document.
</commit_message>
<xml_diff>
--- a/Preparing for a staging release.docx
+++ b/Preparing for a staging release.docx
@@ -23,7 +23,12 @@
       </w:r>
       <w:proofErr w:type="spellEnd"/>
       <w:r>
-        <w:t xml:space="preserve"> solution.</w:t>
+        <w:t xml:space="preserve"> solu</w:t>
+      </w:r>
+      <w:bookmarkStart w:id="0" w:name="_GoBack"/>
+      <w:bookmarkEnd w:id="0"/>
+      <w:r>
+        <w:t>tion.</w:t>
       </w:r>
     </w:p>
     <w:p>
@@ -62,6 +67,11 @@
       </w:pPr>
       <w:r>
         <w:t>Make sure you are current on the master branch.</w:t>
+      </w:r>
+    </w:p>
+    <w:p>
+      <w:r>
+        <w:t>Pull master.</w:t>
       </w:r>
     </w:p>
     <w:p>
@@ -337,7 +347,7 @@
         </w:rPr>
         <w:t>In</w:t>
       </w:r>
-      <w:ins w:id="0" w:author="mine" w:date="2013-03-07T07:06:00Z">
+      <w:ins w:id="1" w:author="mine" w:date="2013-03-07T07:06:00Z">
         <w:r>
           <w:rPr>
             <w:color w:val="FF0000"/>
@@ -724,12 +734,12 @@
       <w:r>
         <w:t>/asmversion:0.1.6.</w:t>
       </w:r>
-      <w:del w:id="1" w:author="mine" w:date="2013-03-07T07:06:00Z">
+      <w:del w:id="2" w:author="mine" w:date="2013-03-07T07:06:00Z">
         <w:r>
           <w:delText xml:space="preserve">0 </w:delText>
         </w:r>
       </w:del>
-      <w:ins w:id="2" w:author="mine" w:date="2013-03-07T07:06:00Z">
+      <w:ins w:id="3" w:author="mine" w:date="2013-03-07T07:06:00Z">
         <w:r>
           <w:t>1</w:t>
         </w:r>
@@ -737,12 +747,12 @@
       <w:r>
         <w:t xml:space="preserve"> /productversion:0.1.6.</w:t>
       </w:r>
-      <w:del w:id="3" w:author="David Bruck (3P)" w:date="2013-03-07T07:06:00Z">
+      <w:del w:id="4" w:author="David Bruck (3P)" w:date="2013-03-07T07:06:00Z">
         <w:r>
           <w:delText>0</w:delText>
         </w:r>
       </w:del>
-      <w:ins w:id="4" w:author="mine" w:date="2013-03-07T07:06:00Z">
+      <w:ins w:id="5" w:author="mine" w:date="2013-03-07T07:06:00Z">
         <w:r>
           <w:t>1</w:t>
         </w:r>
@@ -838,7 +848,7 @@
         <w:t>debug</w:t>
       </w:r>
       <w:proofErr w:type="gramEnd"/>
-      <w:del w:id="5" w:author="mine" w:date="2013-03-07T07:06:00Z">
+      <w:del w:id="6" w:author="mine" w:date="2013-03-07T07:06:00Z">
         <w:r>
           <w:delText>”</w:delText>
         </w:r>
@@ -854,8 +864,6 @@
       <w:pPr>
         <w:pStyle w:val="NoSpacing"/>
       </w:pPr>
-      <w:bookmarkStart w:id="6" w:name="_GoBack"/>
-      <w:bookmarkEnd w:id="6"/>
       <w:r>
         <w:t xml:space="preserve">Check the </w:t>
       </w:r>
@@ -3838,6 +3846,7 @@
   <w:style w:type="character" w:default="1" w:styleId="DefaultParagraphFont">
     <w:name w:val="Default Paragraph Font"/>
     <w:uiPriority w:val="1"/>
+    <w:semiHidden/>
     <w:unhideWhenUsed/>
   </w:style>
   <w:style w:type="table" w:default="1" w:styleId="TableNormal">
@@ -4592,6 +4601,14 @@
 </file>
 
 <file path=customXml/itemProps1.xml><?xml version="1.0" encoding="utf-8"?>
+<ds:datastoreItem xmlns:ds="http://schemas.openxmlformats.org/officeDocument/2006/customXml" ds:itemID="{7C3F61B4-9A5C-44BD-9FAF-DAF470699C9F}">
+  <ds:schemaRefs>
+    <ds:schemaRef ds:uri="http://schemas.openxmlformats.org/officeDocument/2006/bibliography"/>
+  </ds:schemaRefs>
+</ds:datastoreItem>
+</file>
+
+<file path=customXml/itemProps2.xml><?xml version="1.0" encoding="utf-8"?>
 <ds:datastoreItem xmlns:ds="http://schemas.openxmlformats.org/officeDocument/2006/customXml" ds:itemID="{BEFAB5CF-F091-4D01-8DD6-86983F9802C0}">
   <ds:schemaRefs>
     <ds:schemaRef ds:uri="http://schemas.openxmlformats.org/officeDocument/2006/bibliography"/>
@@ -4599,16 +4616,8 @@
 </ds:datastoreItem>
 </file>
 
-<file path=customXml/itemProps2.xml><?xml version="1.0" encoding="utf-8"?>
-<ds:datastoreItem xmlns:ds="http://schemas.openxmlformats.org/officeDocument/2006/customXml" ds:itemID="{7C3F61B4-9A5C-44BD-9FAF-DAF470699C9F}">
-  <ds:schemaRefs>
-    <ds:schemaRef ds:uri="http://schemas.openxmlformats.org/officeDocument/2006/bibliography"/>
-  </ds:schemaRefs>
-</ds:datastoreItem>
-</file>
-
 <file path=customXml/itemProps3.xml><?xml version="1.0" encoding="utf-8"?>
-<ds:datastoreItem xmlns:ds="http://schemas.openxmlformats.org/officeDocument/2006/customXml" ds:itemID="{46606741-72A1-4CFD-9FD2-BE4BE1B7B089}">
+<ds:datastoreItem xmlns:ds="http://schemas.openxmlformats.org/officeDocument/2006/customXml" ds:itemID="{B9C5B92C-35C3-4AF2-AE46-5C91365F0C4A}">
   <ds:schemaRefs>
     <ds:schemaRef ds:uri="http://schemas.openxmlformats.org/officeDocument/2006/bibliography"/>
   </ds:schemaRefs>
@@ -4616,6 +4625,14 @@
 </file>
 
 <file path=customXml/itemProps4.xml><?xml version="1.0" encoding="utf-8"?>
+<ds:datastoreItem xmlns:ds="http://schemas.openxmlformats.org/officeDocument/2006/customXml" ds:itemID="{04FF783F-AC65-40F3-B0FA-D7147A9D7C2A}">
+  <ds:schemaRefs>
+    <ds:schemaRef ds:uri="http://schemas.openxmlformats.org/officeDocument/2006/bibliography"/>
+  </ds:schemaRefs>
+</ds:datastoreItem>
+</file>
+
+<file path=customXml/itemProps5.xml><?xml version="1.0" encoding="utf-8"?>
 <ds:datastoreItem xmlns:ds="http://schemas.openxmlformats.org/officeDocument/2006/customXml" ds:itemID="{87C46DD9-6576-41BF-A967-E8E97E832529}">
   <ds:schemaRefs>
     <ds:schemaRef ds:uri="http://schemas.openxmlformats.org/officeDocument/2006/bibliography"/>
@@ -4623,16 +4640,8 @@
 </ds:datastoreItem>
 </file>
 
-<file path=customXml/itemProps5.xml><?xml version="1.0" encoding="utf-8"?>
-<ds:datastoreItem xmlns:ds="http://schemas.openxmlformats.org/officeDocument/2006/customXml" ds:itemID="{04FF783F-AC65-40F3-B0FA-D7147A9D7C2A}">
-  <ds:schemaRefs>
-    <ds:schemaRef ds:uri="http://schemas.openxmlformats.org/officeDocument/2006/bibliography"/>
-  </ds:schemaRefs>
-</ds:datastoreItem>
-</file>
-
 <file path=customXml/itemProps6.xml><?xml version="1.0" encoding="utf-8"?>
-<ds:datastoreItem xmlns:ds="http://schemas.openxmlformats.org/officeDocument/2006/customXml" ds:itemID="{B9C5B92C-35C3-4AF2-AE46-5C91365F0C4A}">
+<ds:datastoreItem xmlns:ds="http://schemas.openxmlformats.org/officeDocument/2006/customXml" ds:itemID="{E6B569C1-B124-4B6B-A6B2-4C601786583A}">
   <ds:schemaRefs>
     <ds:schemaRef ds:uri="http://schemas.openxmlformats.org/officeDocument/2006/bibliography"/>
   </ds:schemaRefs>
@@ -4640,7 +4649,7 @@
 </file>
 
 <file path=customXml/itemProps7.xml><?xml version="1.0" encoding="utf-8"?>
-<ds:datastoreItem xmlns:ds="http://schemas.openxmlformats.org/officeDocument/2006/customXml" ds:itemID="{498C1688-90C2-43BC-BBC2-F612F7A68877}">
+<ds:datastoreItem xmlns:ds="http://schemas.openxmlformats.org/officeDocument/2006/customXml" ds:itemID="{7F9E6D50-170C-4E3B-97EC-09F80F4E00C8}">
   <ds:schemaRefs>
     <ds:schemaRef ds:uri="http://schemas.openxmlformats.org/officeDocument/2006/bibliography"/>
   </ds:schemaRefs>
@@ -4648,7 +4657,7 @@
 </file>
 
 <file path=customXml/itemProps8.xml><?xml version="1.0" encoding="utf-8"?>
-<ds:datastoreItem xmlns:ds="http://schemas.openxmlformats.org/officeDocument/2006/customXml" ds:itemID="{8F58B79F-D1B2-47E5-8383-1252F389E127}">
+<ds:datastoreItem xmlns:ds="http://schemas.openxmlformats.org/officeDocument/2006/customXml" ds:itemID="{5EA2E837-F047-418D-8790-A3A2D29E600C}">
   <ds:schemaRefs>
     <ds:schemaRef ds:uri="http://schemas.openxmlformats.org/officeDocument/2006/bibliography"/>
   </ds:schemaRefs>
@@ -4656,7 +4665,7 @@
 </file>
 
 <file path=customXml/itemProps9.xml><?xml version="1.0" encoding="utf-8"?>
-<ds:datastoreItem xmlns:ds="http://schemas.openxmlformats.org/officeDocument/2006/customXml" ds:itemID="{E6B569C1-B124-4B6B-A6B2-4C601786583A}">
+<ds:datastoreItem xmlns:ds="http://schemas.openxmlformats.org/officeDocument/2006/customXml" ds:itemID="{FBEF5752-EB8E-4CC3-88FC-384E71146F23}">
   <ds:schemaRefs>
     <ds:schemaRef ds:uri="http://schemas.openxmlformats.org/officeDocument/2006/bibliography"/>
   </ds:schemaRefs>

</xml_diff>

<commit_message>
1) Modified the release procedure document.
</commit_message>
<xml_diff>
--- a/Preparing for a staging release.docx
+++ b/Preparing for a staging release.docx
@@ -23,126 +23,169 @@
       </w:r>
       <w:proofErr w:type="spellEnd"/>
       <w:r>
-        <w:t xml:space="preserve"> solu</w:t>
-      </w:r>
+        <w:t xml:space="preserve"> solution.</w:t>
+      </w:r>
+    </w:p>
+    <w:p>
+      <w:pPr>
+        <w:pStyle w:val="NoSpacing"/>
+      </w:pPr>
+      <w:r>
+        <w:t>Check out the ma</w:t>
+      </w:r>
+      <w:r>
+        <w:t>gi</w:t>
+      </w:r>
+      <w:r>
+        <w:t>ster branch:</w:t>
+      </w:r>
+    </w:p>
+    <w:p>
+      <w:pPr>
+        <w:pStyle w:val="ListParagraph"/>
+        <w:numPr>
+          <w:ilvl w:val="0"/>
+          <w:numId w:val="19"/>
+        </w:numPr>
+      </w:pPr>
+      <w:r>
+        <w:t>Make sure that all current work has been committed and staged to master.</w:t>
+      </w:r>
+    </w:p>
+    <w:p>
+      <w:pPr>
+        <w:pStyle w:val="ListParagraph"/>
+        <w:numPr>
+          <w:ilvl w:val="0"/>
+          <w:numId w:val="19"/>
+        </w:numPr>
+      </w:pPr>
+      <w:r>
+        <w:t>Make sure you are current on the master branch.</w:t>
+      </w:r>
+    </w:p>
+    <w:p>
+      <w:r>
+        <w:t>Pull master.</w:t>
+      </w:r>
+    </w:p>
+    <w:p>
+      <w:pPr>
+        <w:pStyle w:val="NoSpacing"/>
+      </w:pPr>
+      <w:r>
+        <w:t xml:space="preserve">Make a new branch for the release: </w:t>
+      </w:r>
+    </w:p>
+    <w:p>
+      <w:pPr>
+        <w:pStyle w:val="NoSpacing"/>
+        <w:numPr>
+          <w:ilvl w:val="0"/>
+          <w:numId w:val="13"/>
+        </w:numPr>
+      </w:pPr>
+      <w:proofErr w:type="spellStart"/>
+      <w:r>
+        <w:t>g</w:t>
+      </w:r>
+      <w:r>
+        <w:t>it</w:t>
+      </w:r>
+      <w:proofErr w:type="spellEnd"/>
+      <w:r>
+        <w:t xml:space="preserve"> branch </w:t>
+      </w:r>
+      <w:r>
+        <w:t>20130218A0Release0_1_</w:t>
+      </w:r>
+      <w:r>
+        <w:t>6</w:t>
+      </w:r>
+    </w:p>
+    <w:p>
+      <w:pPr>
+        <w:pStyle w:val="NoSpacing"/>
+        <w:numPr>
+          <w:ilvl w:val="0"/>
+          <w:numId w:val="13"/>
+        </w:numPr>
+      </w:pPr>
+      <w:proofErr w:type="spellStart"/>
+      <w:r>
+        <w:t>git</w:t>
+      </w:r>
+      <w:proofErr w:type="spellEnd"/>
+      <w:r>
+        <w:t xml:space="preserve"> checkout 20130218A0Release0_1_6</w:t>
+      </w:r>
+    </w:p>
+    <w:p>
+      <w:pPr>
+        <w:pStyle w:val="NoSpacing"/>
+        <w:numPr>
+          <w:ilvl w:val="0"/>
+          <w:numId w:val="13"/>
+        </w:numPr>
+      </w:pPr>
+      <w:proofErr w:type="spellStart"/>
+      <w:r>
+        <w:t>git</w:t>
+      </w:r>
+      <w:proofErr w:type="spellEnd"/>
+      <w:r>
+        <w:t xml:space="preserve"> push </w:t>
+      </w:r>
+      <w:r>
+        <w:t xml:space="preserve"> -u origin 20130218A0Release0_1_6</w:t>
+      </w:r>
+    </w:p>
+    <w:p>
+      <w:pPr>
+        <w:pStyle w:val="NoSpacing"/>
+        <w:numPr>
+          <w:ilvl w:val="0"/>
+          <w:numId w:val="13"/>
+        </w:numPr>
+      </w:pPr>
+      <w:r>
+        <w:t>To delete a branch:</w:t>
+      </w:r>
+    </w:p>
+    <w:p>
+      <w:pPr>
+        <w:pStyle w:val="NoSpacing"/>
+        <w:numPr>
+          <w:ilvl w:val="1"/>
+          <w:numId w:val="13"/>
+        </w:numPr>
+      </w:pPr>
+      <w:proofErr w:type="spellStart"/>
+      <w:r>
+        <w:t>Git</w:t>
+      </w:r>
+      <w:proofErr w:type="spellEnd"/>
+      <w:r>
+        <w:t xml:space="preserve"> branch - -d &lt;branch&gt;</w:t>
+      </w:r>
+    </w:p>
+    <w:p>
+      <w:pPr>
+        <w:pStyle w:val="NoSpacing"/>
+        <w:numPr>
+          <w:ilvl w:val="1"/>
+          <w:numId w:val="13"/>
+        </w:numPr>
+      </w:pPr>
       <w:bookmarkStart w:id="0" w:name="_GoBack"/>
       <w:bookmarkEnd w:id="0"/>
-      <w:r>
-        <w:t>tion.</w:t>
-      </w:r>
-    </w:p>
-    <w:p>
-      <w:pPr>
-        <w:pStyle w:val="NoSpacing"/>
-      </w:pPr>
-      <w:r>
-        <w:t>Check out the ma</w:t>
-      </w:r>
-      <w:r>
-        <w:t>gi</w:t>
-      </w:r>
-      <w:r>
-        <w:t>ster branch:</w:t>
-      </w:r>
-    </w:p>
-    <w:p>
-      <w:pPr>
-        <w:pStyle w:val="ListParagraph"/>
-        <w:numPr>
-          <w:ilvl w:val="0"/>
-          <w:numId w:val="19"/>
-        </w:numPr>
-      </w:pPr>
-      <w:r>
-        <w:t>Make sure that all current work has been committed and staged to master.</w:t>
-      </w:r>
-    </w:p>
-    <w:p>
-      <w:pPr>
-        <w:pStyle w:val="ListParagraph"/>
-        <w:numPr>
-          <w:ilvl w:val="0"/>
-          <w:numId w:val="19"/>
-        </w:numPr>
-      </w:pPr>
-      <w:r>
-        <w:t>Make sure you are current on the master branch.</w:t>
-      </w:r>
-    </w:p>
-    <w:p>
-      <w:r>
-        <w:t>Pull master.</w:t>
-      </w:r>
-    </w:p>
-    <w:p>
-      <w:pPr>
-        <w:pStyle w:val="NoSpacing"/>
-      </w:pPr>
-      <w:r>
-        <w:t xml:space="preserve">Make a new branch for the release: </w:t>
-      </w:r>
-    </w:p>
-    <w:p>
-      <w:pPr>
-        <w:pStyle w:val="NoSpacing"/>
-        <w:numPr>
-          <w:ilvl w:val="0"/>
-          <w:numId w:val="13"/>
-        </w:numPr>
-      </w:pPr>
-      <w:proofErr w:type="spellStart"/>
-      <w:r>
-        <w:t>g</w:t>
-      </w:r>
-      <w:r>
-        <w:t>it</w:t>
-      </w:r>
-      <w:proofErr w:type="spellEnd"/>
-      <w:r>
-        <w:t xml:space="preserve"> branch </w:t>
-      </w:r>
-      <w:r>
-        <w:t>20130218A0Release0_1_</w:t>
-      </w:r>
-      <w:r>
-        <w:t>6</w:t>
-      </w:r>
-    </w:p>
-    <w:p>
-      <w:pPr>
-        <w:pStyle w:val="NoSpacing"/>
-        <w:numPr>
-          <w:ilvl w:val="0"/>
-          <w:numId w:val="13"/>
-        </w:numPr>
-      </w:pPr>
-      <w:proofErr w:type="spellStart"/>
-      <w:r>
-        <w:t>git</w:t>
-      </w:r>
-      <w:proofErr w:type="spellEnd"/>
-      <w:r>
-        <w:t xml:space="preserve"> checkout 20130218A0Release0_1_6</w:t>
-      </w:r>
-    </w:p>
-    <w:p>
-      <w:pPr>
-        <w:pStyle w:val="NoSpacing"/>
-        <w:numPr>
-          <w:ilvl w:val="0"/>
-          <w:numId w:val="13"/>
-        </w:numPr>
-      </w:pPr>
-      <w:proofErr w:type="spellStart"/>
-      <w:r>
-        <w:t>git</w:t>
-      </w:r>
-      <w:proofErr w:type="spellEnd"/>
-      <w:r>
-        <w:t xml:space="preserve"> push </w:t>
-      </w:r>
-      <w:r>
-        <w:t xml:space="preserve"> -u origin 20130218A0Release0_1_6</w:t>
+      <w:proofErr w:type="spellStart"/>
+      <w:r>
+        <w:t>Git</w:t>
+      </w:r>
+      <w:proofErr w:type="spellEnd"/>
+      <w:r>
+        <w:t xml:space="preserve"> push origin - -delete &lt;branch</w:t>
       </w:r>
     </w:p>
     <w:p>
@@ -3073,7 +3116,7 @@
         <w:rFonts w:ascii="Symbol" w:hAnsi="Symbol" w:hint="default"/>
       </w:rPr>
     </w:lvl>
-    <w:lvl w:ilvl="1" w:tplc="04090003" w:tentative="1">
+    <w:lvl w:ilvl="1" w:tplc="04090003">
       <w:start w:val="1"/>
       <w:numFmt w:val="bullet"/>
       <w:lvlText w:val="o"/>
@@ -4601,6 +4644,14 @@
 </file>
 
 <file path=customXml/itemProps1.xml><?xml version="1.0" encoding="utf-8"?>
+<ds:datastoreItem xmlns:ds="http://schemas.openxmlformats.org/officeDocument/2006/customXml" ds:itemID="{BEFAB5CF-F091-4D01-8DD6-86983F9802C0}">
+  <ds:schemaRefs>
+    <ds:schemaRef ds:uri="http://schemas.openxmlformats.org/officeDocument/2006/bibliography"/>
+  </ds:schemaRefs>
+</ds:datastoreItem>
+</file>
+
+<file path=customXml/itemProps2.xml><?xml version="1.0" encoding="utf-8"?>
 <ds:datastoreItem xmlns:ds="http://schemas.openxmlformats.org/officeDocument/2006/customXml" ds:itemID="{7C3F61B4-9A5C-44BD-9FAF-DAF470699C9F}">
   <ds:schemaRefs>
     <ds:schemaRef ds:uri="http://schemas.openxmlformats.org/officeDocument/2006/bibliography"/>
@@ -4608,16 +4659,8 @@
 </ds:datastoreItem>
 </file>
 
-<file path=customXml/itemProps2.xml><?xml version="1.0" encoding="utf-8"?>
-<ds:datastoreItem xmlns:ds="http://schemas.openxmlformats.org/officeDocument/2006/customXml" ds:itemID="{BEFAB5CF-F091-4D01-8DD6-86983F9802C0}">
-  <ds:schemaRefs>
-    <ds:schemaRef ds:uri="http://schemas.openxmlformats.org/officeDocument/2006/bibliography"/>
-  </ds:schemaRefs>
-</ds:datastoreItem>
-</file>
-
 <file path=customXml/itemProps3.xml><?xml version="1.0" encoding="utf-8"?>
-<ds:datastoreItem xmlns:ds="http://schemas.openxmlformats.org/officeDocument/2006/customXml" ds:itemID="{B9C5B92C-35C3-4AF2-AE46-5C91365F0C4A}">
+<ds:datastoreItem xmlns:ds="http://schemas.openxmlformats.org/officeDocument/2006/customXml" ds:itemID="{E6B569C1-B124-4B6B-A6B2-4C601786583A}">
   <ds:schemaRefs>
     <ds:schemaRef ds:uri="http://schemas.openxmlformats.org/officeDocument/2006/bibliography"/>
   </ds:schemaRefs>
@@ -4625,6 +4668,14 @@
 </file>
 
 <file path=customXml/itemProps4.xml><?xml version="1.0" encoding="utf-8"?>
+<ds:datastoreItem xmlns:ds="http://schemas.openxmlformats.org/officeDocument/2006/customXml" ds:itemID="{87C46DD9-6576-41BF-A967-E8E97E832529}">
+  <ds:schemaRefs>
+    <ds:schemaRef ds:uri="http://schemas.openxmlformats.org/officeDocument/2006/bibliography"/>
+  </ds:schemaRefs>
+</ds:datastoreItem>
+</file>
+
+<file path=customXml/itemProps5.xml><?xml version="1.0" encoding="utf-8"?>
 <ds:datastoreItem xmlns:ds="http://schemas.openxmlformats.org/officeDocument/2006/customXml" ds:itemID="{04FF783F-AC65-40F3-B0FA-D7147A9D7C2A}">
   <ds:schemaRefs>
     <ds:schemaRef ds:uri="http://schemas.openxmlformats.org/officeDocument/2006/bibliography"/>
@@ -4632,16 +4683,8 @@
 </ds:datastoreItem>
 </file>
 
-<file path=customXml/itemProps5.xml><?xml version="1.0" encoding="utf-8"?>
-<ds:datastoreItem xmlns:ds="http://schemas.openxmlformats.org/officeDocument/2006/customXml" ds:itemID="{87C46DD9-6576-41BF-A967-E8E97E832529}">
-  <ds:schemaRefs>
-    <ds:schemaRef ds:uri="http://schemas.openxmlformats.org/officeDocument/2006/bibliography"/>
-  </ds:schemaRefs>
-</ds:datastoreItem>
-</file>
-
 <file path=customXml/itemProps6.xml><?xml version="1.0" encoding="utf-8"?>
-<ds:datastoreItem xmlns:ds="http://schemas.openxmlformats.org/officeDocument/2006/customXml" ds:itemID="{E6B569C1-B124-4B6B-A6B2-4C601786583A}">
+<ds:datastoreItem xmlns:ds="http://schemas.openxmlformats.org/officeDocument/2006/customXml" ds:itemID="{FBEF5752-EB8E-4CC3-88FC-384E71146F23}">
   <ds:schemaRefs>
     <ds:schemaRef ds:uri="http://schemas.openxmlformats.org/officeDocument/2006/bibliography"/>
   </ds:schemaRefs>
@@ -4649,7 +4692,7 @@
 </file>
 
 <file path=customXml/itemProps7.xml><?xml version="1.0" encoding="utf-8"?>
-<ds:datastoreItem xmlns:ds="http://schemas.openxmlformats.org/officeDocument/2006/customXml" ds:itemID="{7F9E6D50-170C-4E3B-97EC-09F80F4E00C8}">
+<ds:datastoreItem xmlns:ds="http://schemas.openxmlformats.org/officeDocument/2006/customXml" ds:itemID="{E6D43C76-38AB-4EFF-87B4-6BA62B1DF9C9}">
   <ds:schemaRefs>
     <ds:schemaRef ds:uri="http://schemas.openxmlformats.org/officeDocument/2006/bibliography"/>
   </ds:schemaRefs>
@@ -4657,7 +4700,7 @@
 </file>
 
 <file path=customXml/itemProps8.xml><?xml version="1.0" encoding="utf-8"?>
-<ds:datastoreItem xmlns:ds="http://schemas.openxmlformats.org/officeDocument/2006/customXml" ds:itemID="{5EA2E837-F047-418D-8790-A3A2D29E600C}">
+<ds:datastoreItem xmlns:ds="http://schemas.openxmlformats.org/officeDocument/2006/customXml" ds:itemID="{8FE546C3-1085-43D0-AF97-D120AE93F0C3}">
   <ds:schemaRefs>
     <ds:schemaRef ds:uri="http://schemas.openxmlformats.org/officeDocument/2006/bibliography"/>
   </ds:schemaRefs>
@@ -4665,7 +4708,7 @@
 </file>
 
 <file path=customXml/itemProps9.xml><?xml version="1.0" encoding="utf-8"?>
-<ds:datastoreItem xmlns:ds="http://schemas.openxmlformats.org/officeDocument/2006/customXml" ds:itemID="{FBEF5752-EB8E-4CC3-88FC-384E71146F23}">
+<ds:datastoreItem xmlns:ds="http://schemas.openxmlformats.org/officeDocument/2006/customXml" ds:itemID="{8A9BC390-15BD-4067-B6A5-2B0F757FFF0F}">
   <ds:schemaRefs>
     <ds:schemaRef ds:uri="http://schemas.openxmlformats.org/officeDocument/2006/bibliography"/>
   </ds:schemaRefs>

</xml_diff>

<commit_message>
1) Changed the releases for release 0.2.6.0.
2) Modified the release procedure document.
</commit_message>
<xml_diff>
--- a/Preparing for a staging release.docx
+++ b/Preparing for a staging release.docx
@@ -33,9 +33,8 @@
       <w:r>
         <w:t>Check out the ma</w:t>
       </w:r>
-      <w:r>
-        <w:t>gi</w:t>
-      </w:r>
+      <w:bookmarkStart w:id="0" w:name="_GoBack"/>
+      <w:bookmarkEnd w:id="0"/>
       <w:r>
         <w:t>ster branch:</w:t>
       </w:r>
@@ -177,8 +176,6 @@
           <w:numId w:val="13"/>
         </w:numPr>
       </w:pPr>
-      <w:bookmarkStart w:id="0" w:name="_GoBack"/>
-      <w:bookmarkEnd w:id="0"/>
       <w:proofErr w:type="spellStart"/>
       <w:r>
         <w:t>Git</w:t>
@@ -4644,6 +4641,14 @@
 </file>
 
 <file path=customXml/itemProps1.xml><?xml version="1.0" encoding="utf-8"?>
+<ds:datastoreItem xmlns:ds="http://schemas.openxmlformats.org/officeDocument/2006/customXml" ds:itemID="{7C3F61B4-9A5C-44BD-9FAF-DAF470699C9F}">
+  <ds:schemaRefs>
+    <ds:schemaRef ds:uri="http://schemas.openxmlformats.org/officeDocument/2006/bibliography"/>
+  </ds:schemaRefs>
+</ds:datastoreItem>
+</file>
+
+<file path=customXml/itemProps2.xml><?xml version="1.0" encoding="utf-8"?>
 <ds:datastoreItem xmlns:ds="http://schemas.openxmlformats.org/officeDocument/2006/customXml" ds:itemID="{BEFAB5CF-F091-4D01-8DD6-86983F9802C0}">
   <ds:schemaRefs>
     <ds:schemaRef ds:uri="http://schemas.openxmlformats.org/officeDocument/2006/bibliography"/>
@@ -4651,16 +4656,8 @@
 </ds:datastoreItem>
 </file>
 
-<file path=customXml/itemProps2.xml><?xml version="1.0" encoding="utf-8"?>
-<ds:datastoreItem xmlns:ds="http://schemas.openxmlformats.org/officeDocument/2006/customXml" ds:itemID="{7C3F61B4-9A5C-44BD-9FAF-DAF470699C9F}">
-  <ds:schemaRefs>
-    <ds:schemaRef ds:uri="http://schemas.openxmlformats.org/officeDocument/2006/bibliography"/>
-  </ds:schemaRefs>
-</ds:datastoreItem>
-</file>
-
 <file path=customXml/itemProps3.xml><?xml version="1.0" encoding="utf-8"?>
-<ds:datastoreItem xmlns:ds="http://schemas.openxmlformats.org/officeDocument/2006/customXml" ds:itemID="{E6B569C1-B124-4B6B-A6B2-4C601786583A}">
+<ds:datastoreItem xmlns:ds="http://schemas.openxmlformats.org/officeDocument/2006/customXml" ds:itemID="{FBEF5752-EB8E-4CC3-88FC-384E71146F23}">
   <ds:schemaRefs>
     <ds:schemaRef ds:uri="http://schemas.openxmlformats.org/officeDocument/2006/bibliography"/>
   </ds:schemaRefs>
@@ -4668,6 +4665,14 @@
 </file>
 
 <file path=customXml/itemProps4.xml><?xml version="1.0" encoding="utf-8"?>
+<ds:datastoreItem xmlns:ds="http://schemas.openxmlformats.org/officeDocument/2006/customXml" ds:itemID="{04FF783F-AC65-40F3-B0FA-D7147A9D7C2A}">
+  <ds:schemaRefs>
+    <ds:schemaRef ds:uri="http://schemas.openxmlformats.org/officeDocument/2006/bibliography"/>
+  </ds:schemaRefs>
+</ds:datastoreItem>
+</file>
+
+<file path=customXml/itemProps5.xml><?xml version="1.0" encoding="utf-8"?>
 <ds:datastoreItem xmlns:ds="http://schemas.openxmlformats.org/officeDocument/2006/customXml" ds:itemID="{87C46DD9-6576-41BF-A967-E8E97E832529}">
   <ds:schemaRefs>
     <ds:schemaRef ds:uri="http://schemas.openxmlformats.org/officeDocument/2006/bibliography"/>
@@ -4675,16 +4680,8 @@
 </ds:datastoreItem>
 </file>
 
-<file path=customXml/itemProps5.xml><?xml version="1.0" encoding="utf-8"?>
-<ds:datastoreItem xmlns:ds="http://schemas.openxmlformats.org/officeDocument/2006/customXml" ds:itemID="{04FF783F-AC65-40F3-B0FA-D7147A9D7C2A}">
-  <ds:schemaRefs>
-    <ds:schemaRef ds:uri="http://schemas.openxmlformats.org/officeDocument/2006/bibliography"/>
-  </ds:schemaRefs>
-</ds:datastoreItem>
-</file>
-
 <file path=customXml/itemProps6.xml><?xml version="1.0" encoding="utf-8"?>
-<ds:datastoreItem xmlns:ds="http://schemas.openxmlformats.org/officeDocument/2006/customXml" ds:itemID="{FBEF5752-EB8E-4CC3-88FC-384E71146F23}">
+<ds:datastoreItem xmlns:ds="http://schemas.openxmlformats.org/officeDocument/2006/customXml" ds:itemID="{8A9BC390-15BD-4067-B6A5-2B0F757FFF0F}">
   <ds:schemaRefs>
     <ds:schemaRef ds:uri="http://schemas.openxmlformats.org/officeDocument/2006/bibliography"/>
   </ds:schemaRefs>
@@ -4692,7 +4689,7 @@
 </file>
 
 <file path=customXml/itemProps7.xml><?xml version="1.0" encoding="utf-8"?>
-<ds:datastoreItem xmlns:ds="http://schemas.openxmlformats.org/officeDocument/2006/customXml" ds:itemID="{E6D43C76-38AB-4EFF-87B4-6BA62B1DF9C9}">
+<ds:datastoreItem xmlns:ds="http://schemas.openxmlformats.org/officeDocument/2006/customXml" ds:itemID="{678435FA-18F3-480D-A52A-7255C4601684}">
   <ds:schemaRefs>
     <ds:schemaRef ds:uri="http://schemas.openxmlformats.org/officeDocument/2006/bibliography"/>
   </ds:schemaRefs>
@@ -4700,7 +4697,7 @@
 </file>
 
 <file path=customXml/itemProps8.xml><?xml version="1.0" encoding="utf-8"?>
-<ds:datastoreItem xmlns:ds="http://schemas.openxmlformats.org/officeDocument/2006/customXml" ds:itemID="{8FE546C3-1085-43D0-AF97-D120AE93F0C3}">
+<ds:datastoreItem xmlns:ds="http://schemas.openxmlformats.org/officeDocument/2006/customXml" ds:itemID="{5CBCCD2B-F142-440E-A2DF-5E3DC9BBC754}">
   <ds:schemaRefs>
     <ds:schemaRef ds:uri="http://schemas.openxmlformats.org/officeDocument/2006/bibliography"/>
   </ds:schemaRefs>
@@ -4708,7 +4705,7 @@
 </file>
 
 <file path=customXml/itemProps9.xml><?xml version="1.0" encoding="utf-8"?>
-<ds:datastoreItem xmlns:ds="http://schemas.openxmlformats.org/officeDocument/2006/customXml" ds:itemID="{8A9BC390-15BD-4067-B6A5-2B0F757FFF0F}">
+<ds:datastoreItem xmlns:ds="http://schemas.openxmlformats.org/officeDocument/2006/customXml" ds:itemID="{0E11A677-938E-447B-A636-18C91EF39111}">
   <ds:schemaRefs>
     <ds:schemaRef ds:uri="http://schemas.openxmlformats.org/officeDocument/2006/bibliography"/>
   </ds:schemaRefs>

</xml_diff>

<commit_message>
1) Added signing and changed the versions to 0.2.8 for release.
2) Modified the release procedure document.
</commit_message>
<xml_diff>
--- a/Preparing for a staging release.docx
+++ b/Preparing for a staging release.docx
@@ -31,12 +31,7 @@
         <w:pStyle w:val="NoSpacing"/>
       </w:pPr>
       <w:r>
-        <w:t>Check out the ma</w:t>
-      </w:r>
-      <w:bookmarkStart w:id="0" w:name="_GoBack"/>
-      <w:bookmarkEnd w:id="0"/>
-      <w:r>
-        <w:t>ster branch:</w:t>
+        <w:t>Check out the master branch:</w:t>
       </w:r>
     </w:p>
     <w:p>
@@ -252,11 +247,9 @@
       <w:r>
         <w:t xml:space="preserve"> from development cliff servers to the </w:t>
       </w:r>
-      <w:proofErr w:type="spellStart"/>
-      <w:r>
-        <w:t>cloudstaging</w:t>
-      </w:r>
-      <w:proofErr w:type="spellEnd"/>
+      <w:r>
+        <w:t>cloud.com</w:t>
+      </w:r>
       <w:r>
         <w:t xml:space="preserve"> servers. (</w:t>
       </w:r>
@@ -274,7 +267,13 @@
       </w:r>
       <w:proofErr w:type="spellEnd"/>
       <w:r>
-        <w:t>: define STAGING_BACKEND.</w:t>
+        <w:t xml:space="preserve">: define </w:t>
+      </w:r>
+      <w:r>
+        <w:t>PRODUCTION</w:t>
+      </w:r>
+      <w:r>
+        <w:t>_BACKEND.</w:t>
       </w:r>
     </w:p>
     <w:p>
@@ -301,149 +300,102 @@
       <w:r>
         <w:t xml:space="preserve">Change the </w:t>
       </w:r>
+      <w:r>
+        <w:t>Sample-Live-Sync</w:t>
+      </w:r>
+      <w:r>
+        <w:t xml:space="preserve">, </w:t>
+      </w:r>
+      <w:proofErr w:type="spellStart"/>
+      <w:r>
+        <w:t>CloudApiPublic</w:t>
+      </w:r>
+      <w:proofErr w:type="spellEnd"/>
+      <w:r>
+        <w:t xml:space="preserve"> and </w:t>
+      </w:r>
+      <w:proofErr w:type="spellStart"/>
+      <w:r>
+        <w:t>CloudSetupSdkSyncSample</w:t>
+      </w:r>
+      <w:proofErr w:type="spellEnd"/>
+      <w:r>
+        <w:t xml:space="preserve">, and </w:t>
+      </w:r>
+      <w:proofErr w:type="spellStart"/>
+      <w:r>
+        <w:t>CloudSetupSdkSyncSampleSupport</w:t>
+      </w:r>
+      <w:proofErr w:type="spellEnd"/>
+      <w:r>
+        <w:t xml:space="preserve"> </w:t>
+      </w:r>
+      <w:r>
+        <w:t xml:space="preserve">Assembly and File Versions to the current release.  </w:t>
+      </w:r>
+      <w:proofErr w:type="gramStart"/>
+      <w:r>
+        <w:t>E.g., 0.1.2.0.</w:t>
+      </w:r>
+      <w:proofErr w:type="gramEnd"/>
+      <w:r>
+        <w:t xml:space="preserve">  For </w:t>
+      </w:r>
+      <w:proofErr w:type="spellStart"/>
+      <w:r>
+        <w:t>CloudSetupSdkSyncSample</w:t>
+      </w:r>
+      <w:proofErr w:type="spellEnd"/>
+      <w:r>
+        <w:t>, click Project Assistant, and then Application Information.  Set the application version.</w:t>
+      </w:r>
+      <w:r>
+        <w:t xml:space="preserve">  For </w:t>
+      </w:r>
       <w:proofErr w:type="spellStart"/>
       <w:r>
         <w:t>BadgeCom</w:t>
       </w:r>
       <w:proofErr w:type="spellEnd"/>
       <w:r>
+        <w:t>, edit the Resources\</w:t>
+      </w:r>
+      <w:proofErr w:type="spellStart"/>
+      <w:r>
+        <w:t>BadgeCom.rc</w:t>
+      </w:r>
+      <w:proofErr w:type="spellEnd"/>
+      <w:r>
+        <w:t xml:space="preserve"> Version field.</w:t>
+      </w:r>
+    </w:p>
+    <w:p>
+      <w:bookmarkStart w:id="0" w:name="_GoBack"/>
+      <w:bookmarkEnd w:id="0"/>
+      <w:r>
+        <w:t>Set the project for signing (</w:t>
+      </w:r>
+      <w:proofErr w:type="spellStart"/>
+      <w:r>
+        <w:t>CloudApiPublic</w:t>
+      </w:r>
+      <w:proofErr w:type="spellEnd"/>
+      <w:r>
         <w:t xml:space="preserve">, </w:t>
       </w:r>
-      <w:r>
-        <w:t>Sample-Live-Sync</w:t>
-      </w:r>
+      <w:proofErr w:type="spellStart"/>
+      <w:r>
+        <w:t>CloudSetupSdkSyncSampleSupport</w:t>
+      </w:r>
+      <w:proofErr w:type="spellEnd"/>
       <w:r>
         <w:t xml:space="preserve">, </w:t>
       </w:r>
       <w:proofErr w:type="spellStart"/>
       <w:r>
-        <w:t>CloudApiPublic</w:t>
-      </w:r>
-      <w:proofErr w:type="spellEnd"/>
-      <w:r>
-        <w:t xml:space="preserve"> and </w:t>
-      </w:r>
-      <w:proofErr w:type="spellStart"/>
-      <w:r>
         <w:t>CloudSetupSdkSyncSample</w:t>
       </w:r>
       <w:proofErr w:type="spellEnd"/>
-      <w:r>
-        <w:t xml:space="preserve">, and </w:t>
-      </w:r>
-      <w:proofErr w:type="spellStart"/>
-      <w:r>
-        <w:t>CloudSetupSdkSyncSampleSupport</w:t>
-      </w:r>
-      <w:proofErr w:type="spellEnd"/>
-      <w:r>
-        <w:t xml:space="preserve"> </w:t>
-      </w:r>
-      <w:r>
-        <w:t xml:space="preserve">Assembly and File Versions to the current release.  </w:t>
-      </w:r>
-      <w:proofErr w:type="gramStart"/>
-      <w:r>
-        <w:t>E.g., 0.1.2.0.</w:t>
-      </w:r>
-      <w:proofErr w:type="gramEnd"/>
-      <w:r>
-        <w:t xml:space="preserve">  For </w:t>
-      </w:r>
-      <w:proofErr w:type="spellStart"/>
-      <w:r>
-        <w:t>CloudSetupSdkSyncSample</w:t>
-      </w:r>
-      <w:proofErr w:type="spellEnd"/>
-      <w:r>
-        <w:t>, click Project Assistant, and then Application Information.  Set the application version.</w:t>
-      </w:r>
-      <w:r>
-        <w:t xml:space="preserve">  For </w:t>
-      </w:r>
-      <w:proofErr w:type="spellStart"/>
-      <w:r>
-        <w:t>BadgeCom</w:t>
-      </w:r>
-      <w:proofErr w:type="spellEnd"/>
-      <w:r>
-        <w:t>, edit the Resources\</w:t>
-      </w:r>
-      <w:proofErr w:type="spellStart"/>
-      <w:r>
-        <w:t>BadgeCom.rc</w:t>
-      </w:r>
-      <w:proofErr w:type="spellEnd"/>
-      <w:r>
-        <w:t xml:space="preserve"> Version field.</w:t>
-      </w:r>
-    </w:p>
-    <w:p>
-      <w:proofErr w:type="spellStart"/>
-      <w:r>
-        <w:rPr>
-          <w:color w:val="FF0000"/>
-          <w:u w:val="single"/>
-        </w:rPr>
-        <w:t>In</w:t>
-      </w:r>
-      <w:ins w:id="1" w:author="mine" w:date="2013-03-07T07:06:00Z">
-        <w:r>
-          <w:rPr>
-            <w:color w:val="FF0000"/>
-            <w:u w:val="single"/>
-          </w:rPr>
-          <w:t>BadgeCom</w:t>
-        </w:r>
-        <w:proofErr w:type="spellEnd"/>
-        <w:r>
-          <w:t xml:space="preserve"> project properties edit the post build event: change the </w:t>
-        </w:r>
-        <w:proofErr w:type="spellStart"/>
-        <w:r>
-          <w:t>tlbimp</w:t>
-        </w:r>
-        <w:proofErr w:type="spellEnd"/>
-        <w:r>
-          <w:t xml:space="preserve"> command’s parameters </w:t>
-        </w:r>
-        <w:proofErr w:type="spellStart"/>
-        <w:r>
-          <w:t>asmversion</w:t>
-        </w:r>
-        <w:proofErr w:type="spellEnd"/>
-        <w:r>
-          <w:t xml:space="preserve"> and product version to match (the non-rem command which does not do delay-signing).</w:t>
-        </w:r>
-      </w:ins>
-    </w:p>
-    <w:p>
-      <w:r>
-        <w:t>Set the project for signing (</w:t>
-      </w:r>
-      <w:proofErr w:type="spellStart"/>
-      <w:r>
-        <w:t>CloudApiPublic</w:t>
-      </w:r>
-      <w:proofErr w:type="spellEnd"/>
-      <w:r>
-        <w:t xml:space="preserve">, </w:t>
-      </w:r>
-      <w:proofErr w:type="spellStart"/>
-      <w:r>
-        <w:t>CloudSetupSdkSyncSampleSupport</w:t>
-      </w:r>
-      <w:proofErr w:type="spellEnd"/>
-      <w:r>
-        <w:t xml:space="preserve">, </w:t>
-      </w:r>
-      <w:proofErr w:type="spellStart"/>
-      <w:proofErr w:type="gramStart"/>
-      <w:r>
-        <w:t>CloudSetupSdkSyncSample</w:t>
-      </w:r>
-      <w:proofErr w:type="spellEnd"/>
-      <w:proofErr w:type="gramEnd"/>
       <w:r>
         <w:t>).</w:t>
       </w:r>
@@ -774,12 +726,12 @@
       <w:r>
         <w:t>/asmversion:0.1.6.</w:t>
       </w:r>
-      <w:del w:id="2" w:author="mine" w:date="2013-03-07T07:06:00Z">
+      <w:del w:id="1" w:author="mine" w:date="2013-03-07T07:06:00Z">
         <w:r>
           <w:delText xml:space="preserve">0 </w:delText>
         </w:r>
       </w:del>
-      <w:ins w:id="3" w:author="mine" w:date="2013-03-07T07:06:00Z">
+      <w:ins w:id="2" w:author="mine" w:date="2013-03-07T07:06:00Z">
         <w:r>
           <w:t>1</w:t>
         </w:r>
@@ -787,12 +739,12 @@
       <w:r>
         <w:t xml:space="preserve"> /productversion:0.1.6.</w:t>
       </w:r>
-      <w:del w:id="4" w:author="David Bruck (3P)" w:date="2013-03-07T07:06:00Z">
+      <w:del w:id="3" w:author="David Bruck (3P)" w:date="2013-03-07T07:06:00Z">
         <w:r>
           <w:delText>0</w:delText>
         </w:r>
       </w:del>
-      <w:ins w:id="5" w:author="mine" w:date="2013-03-07T07:06:00Z">
+      <w:ins w:id="4" w:author="mine" w:date="2013-03-07T07:06:00Z">
         <w:r>
           <w:t>1</w:t>
         </w:r>
@@ -888,7 +840,7 @@
         <w:t>debug</w:t>
       </w:r>
       <w:proofErr w:type="gramEnd"/>
-      <w:del w:id="6" w:author="mine" w:date="2013-03-07T07:06:00Z">
+      <w:del w:id="5" w:author="mine" w:date="2013-03-07T07:06:00Z">
         <w:r>
           <w:delText>”</w:delText>
         </w:r>
@@ -915,7 +867,7 @@
       <w:r>
         <w:t xml:space="preserve"> and Sample-Live-Sync references</w:t>
       </w:r>
-      <w:ins w:id="7" w:author="mine" w:date="2013-03-07T07:06:00Z">
+      <w:ins w:id="6" w:author="mine" w:date="2013-03-07T07:06:00Z">
         <w:r>
           <w:t>(</w:t>
         </w:r>
@@ -1565,13 +1517,13 @@
         <w:t>To do this: “Rebuild” (OK in this case) the project “</w:t>
       </w:r>
       <w:proofErr w:type="spellStart"/>
-      <w:ins w:id="8" w:author="Robert Stevens" w:date="2013-03-07T07:06:00Z">
+      <w:ins w:id="7" w:author="Robert Stevens" w:date="2013-03-07T07:06:00Z">
         <w:r>
           <w:t>ZDeleteLicenseFilesOnly</w:t>
         </w:r>
       </w:ins>
       <w:proofErr w:type="spellEnd"/>
-      <w:del w:id="9" w:author="mine" w:date="2013-03-07T07:06:00Z">
+      <w:del w:id="8" w:author="mine" w:date="2013-03-07T07:06:00Z">
         <w:r>
           <w:delText>ZDeleteLicenseFilesOnly</w:delText>
         </w:r>
@@ -2001,10 +1953,10 @@
     <w:p>
       <w:pPr>
         <w:rPr>
-          <w:ins w:id="10" w:author="theirs" w:date="2013-03-07T07:06:00Z"/>
+          <w:ins w:id="9" w:author="theirs" w:date="2013-03-07T07:06:00Z"/>
         </w:rPr>
       </w:pPr>
-      <w:ins w:id="11" w:author="theirs" w:date="2013-03-07T07:06:00Z">
+      <w:ins w:id="10" w:author="theirs" w:date="2013-03-07T07:06:00Z">
         <w:r>
           <w:t>Test the following before release:</w:t>
         </w:r>
@@ -2018,10 +1970,10 @@
           <w:numId w:val="15"/>
         </w:numPr>
         <w:rPr>
-          <w:ins w:id="12" w:author="theirs" w:date="2013-03-07T07:06:00Z"/>
+          <w:ins w:id="11" w:author="theirs" w:date="2013-03-07T07:06:00Z"/>
         </w:rPr>
       </w:pPr>
-      <w:ins w:id="13" w:author="theirs" w:date="2013-03-07T07:06:00Z">
+      <w:ins w:id="12" w:author="theirs" w:date="2013-03-07T07:06:00Z">
         <w:r>
           <w:t>COL private SQL CE ClientApiTest.exe program.</w:t>
         </w:r>
@@ -2035,10 +1987,10 @@
           <w:numId w:val="15"/>
         </w:numPr>
         <w:rPr>
-          <w:ins w:id="14" w:author="theirs" w:date="2013-03-07T07:06:00Z"/>
+          <w:ins w:id="13" w:author="theirs" w:date="2013-03-07T07:06:00Z"/>
         </w:rPr>
       </w:pPr>
-      <w:ins w:id="15" w:author="theirs" w:date="2013-03-07T07:06:00Z">
+      <w:ins w:id="14" w:author="theirs" w:date="2013-03-07T07:06:00Z">
         <w:r>
           <w:t>Zach’s Windows client SDK functional test.</w:t>
         </w:r>
@@ -2052,10 +2004,10 @@
           <w:numId w:val="15"/>
         </w:numPr>
         <w:rPr>
-          <w:ins w:id="16" w:author="theirs" w:date="2013-03-07T07:06:00Z"/>
+          <w:ins w:id="15" w:author="theirs" w:date="2013-03-07T07:06:00Z"/>
         </w:rPr>
       </w:pPr>
-      <w:ins w:id="17" w:author="theirs" w:date="2013-03-07T07:06:00Z">
+      <w:ins w:id="16" w:author="theirs" w:date="2013-03-07T07:06:00Z">
         <w:r>
           <w:t>Installation and operation on all supported Windows platforms.</w:t>
         </w:r>
@@ -2064,7 +2016,7 @@
     <w:p>
       <w:pPr>
         <w:rPr>
-          <w:ins w:id="18" w:author="theirs" w:date="2013-03-07T07:06:00Z"/>
+          <w:ins w:id="17" w:author="theirs" w:date="2013-03-07T07:06:00Z"/>
         </w:rPr>
       </w:pPr>
     </w:p>
@@ -4649,7 +4601,7 @@
 </file>
 
 <file path=customXml/itemProps2.xml><?xml version="1.0" encoding="utf-8"?>
-<ds:datastoreItem xmlns:ds="http://schemas.openxmlformats.org/officeDocument/2006/customXml" ds:itemID="{BEFAB5CF-F091-4D01-8DD6-86983F9802C0}">
+<ds:datastoreItem xmlns:ds="http://schemas.openxmlformats.org/officeDocument/2006/customXml" ds:itemID="{8A9BC390-15BD-4067-B6A5-2B0F757FFF0F}">
   <ds:schemaRefs>
     <ds:schemaRef ds:uri="http://schemas.openxmlformats.org/officeDocument/2006/bibliography"/>
   </ds:schemaRefs>
@@ -4657,7 +4609,7 @@
 </file>
 
 <file path=customXml/itemProps3.xml><?xml version="1.0" encoding="utf-8"?>
-<ds:datastoreItem xmlns:ds="http://schemas.openxmlformats.org/officeDocument/2006/customXml" ds:itemID="{FBEF5752-EB8E-4CC3-88FC-384E71146F23}">
+<ds:datastoreItem xmlns:ds="http://schemas.openxmlformats.org/officeDocument/2006/customXml" ds:itemID="{87C46DD9-6576-41BF-A967-E8E97E832529}">
   <ds:schemaRefs>
     <ds:schemaRef ds:uri="http://schemas.openxmlformats.org/officeDocument/2006/bibliography"/>
   </ds:schemaRefs>
@@ -4673,7 +4625,7 @@
 </file>
 
 <file path=customXml/itemProps5.xml><?xml version="1.0" encoding="utf-8"?>
-<ds:datastoreItem xmlns:ds="http://schemas.openxmlformats.org/officeDocument/2006/customXml" ds:itemID="{87C46DD9-6576-41BF-A967-E8E97E832529}">
+<ds:datastoreItem xmlns:ds="http://schemas.openxmlformats.org/officeDocument/2006/customXml" ds:itemID="{0E11A677-938E-447B-A636-18C91EF39111}">
   <ds:schemaRefs>
     <ds:schemaRef ds:uri="http://schemas.openxmlformats.org/officeDocument/2006/bibliography"/>
   </ds:schemaRefs>
@@ -4681,7 +4633,7 @@
 </file>
 
 <file path=customXml/itemProps6.xml><?xml version="1.0" encoding="utf-8"?>
-<ds:datastoreItem xmlns:ds="http://schemas.openxmlformats.org/officeDocument/2006/customXml" ds:itemID="{8A9BC390-15BD-4067-B6A5-2B0F757FFF0F}">
+<ds:datastoreItem xmlns:ds="http://schemas.openxmlformats.org/officeDocument/2006/customXml" ds:itemID="{00B7B39A-4099-47E8-BA6C-AC7FE5CC74D0}">
   <ds:schemaRefs>
     <ds:schemaRef ds:uri="http://schemas.openxmlformats.org/officeDocument/2006/bibliography"/>
   </ds:schemaRefs>
@@ -4689,7 +4641,7 @@
 </file>
 
 <file path=customXml/itemProps7.xml><?xml version="1.0" encoding="utf-8"?>
-<ds:datastoreItem xmlns:ds="http://schemas.openxmlformats.org/officeDocument/2006/customXml" ds:itemID="{678435FA-18F3-480D-A52A-7255C4601684}">
+<ds:datastoreItem xmlns:ds="http://schemas.openxmlformats.org/officeDocument/2006/customXml" ds:itemID="{62398460-310E-4FFE-BD48-A6BCECC3B07F}">
   <ds:schemaRefs>
     <ds:schemaRef ds:uri="http://schemas.openxmlformats.org/officeDocument/2006/bibliography"/>
   </ds:schemaRefs>
@@ -4697,7 +4649,7 @@
 </file>
 
 <file path=customXml/itemProps8.xml><?xml version="1.0" encoding="utf-8"?>
-<ds:datastoreItem xmlns:ds="http://schemas.openxmlformats.org/officeDocument/2006/customXml" ds:itemID="{5CBCCD2B-F142-440E-A2DF-5E3DC9BBC754}">
+<ds:datastoreItem xmlns:ds="http://schemas.openxmlformats.org/officeDocument/2006/customXml" ds:itemID="{09FA4599-911E-4A2B-A103-65F35A5BA521}">
   <ds:schemaRefs>
     <ds:schemaRef ds:uri="http://schemas.openxmlformats.org/officeDocument/2006/bibliography"/>
   </ds:schemaRefs>
@@ -4705,7 +4657,7 @@
 </file>
 
 <file path=customXml/itemProps9.xml><?xml version="1.0" encoding="utf-8"?>
-<ds:datastoreItem xmlns:ds="http://schemas.openxmlformats.org/officeDocument/2006/customXml" ds:itemID="{0E11A677-938E-447B-A636-18C91EF39111}">
+<ds:datastoreItem xmlns:ds="http://schemas.openxmlformats.org/officeDocument/2006/customXml" ds:itemID="{D9029ABE-D41E-4B26-9CB3-8281C749D8EA}">
   <ds:schemaRefs>
     <ds:schemaRef ds:uri="http://schemas.openxmlformats.org/officeDocument/2006/bibliography"/>
   </ds:schemaRefs>

</xml_diff>

<commit_message>
1) Built BadgeCOM for release.
2) Added project reference versions for release.
</commit_message>
<xml_diff>
--- a/Preparing for a staging release.docx
+++ b/Preparing for a staging release.docx
@@ -15,15 +15,7 @@
     </w:p>
     <w:p>
       <w:r>
-        <w:t xml:space="preserve">Exit Visual Studio in the </w:t>
-      </w:r>
-      <w:proofErr w:type="spellStart"/>
-      <w:r>
-        <w:t>Cloud_SDK</w:t>
-      </w:r>
-      <w:proofErr w:type="spellEnd"/>
-      <w:r>
-        <w:t xml:space="preserve"> solution.</w:t>
+        <w:t>Exit Visual Studio in the Cloud_SDK solution.</w:t>
       </w:r>
     </w:p>
     <w:p>
@@ -79,14 +71,12 @@
           <w:numId w:val="13"/>
         </w:numPr>
       </w:pPr>
-      <w:proofErr w:type="spellStart"/>
       <w:r>
         <w:t>g</w:t>
       </w:r>
       <w:r>
         <w:t>it</w:t>
       </w:r>
-      <w:proofErr w:type="spellEnd"/>
       <w:r>
         <w:t xml:space="preserve"> branch </w:t>
       </w:r>
@@ -105,13 +95,8 @@
           <w:numId w:val="13"/>
         </w:numPr>
       </w:pPr>
-      <w:proofErr w:type="spellStart"/>
-      <w:r>
-        <w:t>git</w:t>
-      </w:r>
-      <w:proofErr w:type="spellEnd"/>
-      <w:r>
-        <w:t xml:space="preserve"> checkout 20130218A0Release0_1_6</w:t>
+      <w:r>
+        <w:t>git checkout 20130218A0Release0_1_6</w:t>
       </w:r>
     </w:p>
     <w:p>
@@ -122,13 +107,8 @@
           <w:numId w:val="13"/>
         </w:numPr>
       </w:pPr>
-      <w:proofErr w:type="spellStart"/>
-      <w:r>
-        <w:t>git</w:t>
-      </w:r>
-      <w:proofErr w:type="spellEnd"/>
-      <w:r>
-        <w:t xml:space="preserve"> push </w:t>
+      <w:r>
+        <w:t xml:space="preserve">git push </w:t>
       </w:r>
       <w:r>
         <w:t xml:space="preserve"> -u origin 20130218A0Release0_1_6</w:t>
@@ -154,13 +134,8 @@
           <w:numId w:val="13"/>
         </w:numPr>
       </w:pPr>
-      <w:proofErr w:type="spellStart"/>
-      <w:r>
-        <w:t>Git</w:t>
-      </w:r>
-      <w:proofErr w:type="spellEnd"/>
-      <w:r>
-        <w:t xml:space="preserve"> branch - -d &lt;branch&gt;</w:t>
+      <w:r>
+        <w:t>Git branch - -d &lt;branch&gt;</w:t>
       </w:r>
     </w:p>
     <w:p>
@@ -171,13 +146,8 @@
           <w:numId w:val="13"/>
         </w:numPr>
       </w:pPr>
-      <w:proofErr w:type="spellStart"/>
-      <w:r>
-        <w:t>Git</w:t>
-      </w:r>
-      <w:proofErr w:type="spellEnd"/>
-      <w:r>
-        <w:t xml:space="preserve"> push origin - -delete &lt;branch</w:t>
+      <w:r>
+        <w:t>Git push origin - -delete &lt;branch</w:t>
       </w:r>
     </w:p>
     <w:p>
@@ -190,15 +160,7 @@
         <w:pStyle w:val="NoSpacing"/>
       </w:pPr>
       <w:r>
-        <w:t xml:space="preserve">Start Visual Studio in the </w:t>
-      </w:r>
-      <w:proofErr w:type="spellStart"/>
-      <w:r>
-        <w:t>Cloud_SDK</w:t>
-      </w:r>
-      <w:proofErr w:type="spellEnd"/>
-      <w:r>
-        <w:t xml:space="preserve"> solution.</w:t>
+        <w:t>Start Visual Studio in the Cloud_SDK solution.</w:t>
       </w:r>
     </w:p>
     <w:p>
@@ -211,15 +173,7 @@
         <w:pStyle w:val="NoSpacing"/>
       </w:pPr>
       <w:r>
-        <w:t xml:space="preserve">Change to the </w:t>
-      </w:r>
-      <w:proofErr w:type="spellStart"/>
-      <w:r>
-        <w:t>ReleaseSampleAppOnly</w:t>
-      </w:r>
-      <w:proofErr w:type="spellEnd"/>
-      <w:r>
-        <w:t xml:space="preserve"> configuration.</w:t>
+        <w:t>Change to the ReleaseSampleAppOnly configuration.</w:t>
       </w:r>
     </w:p>
     <w:p>
@@ -229,45 +183,13 @@
     </w:p>
     <w:p>
       <w:r>
-        <w:t xml:space="preserve">Change </w:t>
-      </w:r>
-      <w:proofErr w:type="gramStart"/>
-      <w:r>
-        <w:t>the define</w:t>
-      </w:r>
-      <w:proofErr w:type="gramEnd"/>
-      <w:r>
-        <w:t xml:space="preserve"> in </w:t>
-      </w:r>
-      <w:proofErr w:type="spellStart"/>
-      <w:r>
-        <w:t>CLDefinitions</w:t>
-      </w:r>
-      <w:proofErr w:type="spellEnd"/>
-      <w:r>
-        <w:t xml:space="preserve"> from development cliff servers to the </w:t>
+        <w:t xml:space="preserve">Change the define in CLDefinitions from development cliff servers to the </w:t>
       </w:r>
       <w:r>
         <w:t>cloud.com</w:t>
       </w:r>
       <w:r>
-        <w:t xml:space="preserve"> servers. (</w:t>
-      </w:r>
-      <w:proofErr w:type="spellStart"/>
-      <w:r>
-        <w:t>CloudApiPublic</w:t>
-      </w:r>
-      <w:proofErr w:type="spellEnd"/>
-      <w:r>
-        <w:t>\Static\</w:t>
-      </w:r>
-      <w:proofErr w:type="spellStart"/>
-      <w:r>
-        <w:t>CLDefinitions</w:t>
-      </w:r>
-      <w:proofErr w:type="spellEnd"/>
-      <w:r>
-        <w:t xml:space="preserve">: define </w:t>
+        <w:t xml:space="preserve"> servers. (CloudApiPublic\Static\CLDefinitions: define </w:t>
       </w:r>
       <w:r>
         <w:t>PRODUCTION</w:t>
@@ -306,98 +228,22 @@
       <w:r>
         <w:t xml:space="preserve">, </w:t>
       </w:r>
-      <w:proofErr w:type="spellStart"/>
-      <w:r>
-        <w:t>CloudApiPublic</w:t>
-      </w:r>
-      <w:proofErr w:type="spellEnd"/>
-      <w:r>
-        <w:t xml:space="preserve"> and </w:t>
-      </w:r>
-      <w:proofErr w:type="spellStart"/>
-      <w:r>
-        <w:t>CloudSetupSdkSyncSample</w:t>
-      </w:r>
-      <w:proofErr w:type="spellEnd"/>
-      <w:r>
-        <w:t xml:space="preserve">, and </w:t>
-      </w:r>
-      <w:proofErr w:type="spellStart"/>
-      <w:r>
-        <w:t>CloudSetupSdkSyncSampleSupport</w:t>
-      </w:r>
-      <w:proofErr w:type="spellEnd"/>
+      <w:r>
+        <w:t>CloudApiPublic and CloudSetupSdkSyncSample, and CloudSetupSdkSyncSampleSupport</w:t>
+      </w:r>
       <w:r>
         <w:t xml:space="preserve"> </w:t>
       </w:r>
       <w:r>
-        <w:t xml:space="preserve">Assembly and File Versions to the current release.  </w:t>
-      </w:r>
-      <w:proofErr w:type="gramStart"/>
-      <w:r>
-        <w:t>E.g., 0.1.2.0.</w:t>
-      </w:r>
-      <w:proofErr w:type="gramEnd"/>
-      <w:r>
-        <w:t xml:space="preserve">  For </w:t>
-      </w:r>
-      <w:proofErr w:type="spellStart"/>
-      <w:r>
-        <w:t>CloudSetupSdkSyncSample</w:t>
-      </w:r>
-      <w:proofErr w:type="spellEnd"/>
-      <w:r>
-        <w:t>, click Project Assistant, and then Application Information.  Set the application version.</w:t>
-      </w:r>
-      <w:r>
-        <w:t xml:space="preserve">  For </w:t>
-      </w:r>
-      <w:proofErr w:type="spellStart"/>
-      <w:r>
-        <w:t>BadgeCom</w:t>
-      </w:r>
-      <w:proofErr w:type="spellEnd"/>
-      <w:r>
-        <w:t>, edit the Resources\</w:t>
-      </w:r>
-      <w:proofErr w:type="spellStart"/>
-      <w:r>
-        <w:t>BadgeCom.rc</w:t>
-      </w:r>
-      <w:proofErr w:type="spellEnd"/>
-      <w:r>
-        <w:t xml:space="preserve"> Version field.</w:t>
-      </w:r>
-    </w:p>
-    <w:p>
-      <w:bookmarkStart w:id="0" w:name="_GoBack"/>
-      <w:bookmarkEnd w:id="0"/>
-      <w:r>
-        <w:t>Set the project for signing (</w:t>
-      </w:r>
-      <w:proofErr w:type="spellStart"/>
-      <w:r>
-        <w:t>CloudApiPublic</w:t>
-      </w:r>
-      <w:proofErr w:type="spellEnd"/>
-      <w:r>
-        <w:t xml:space="preserve">, </w:t>
-      </w:r>
-      <w:proofErr w:type="spellStart"/>
-      <w:r>
-        <w:t>CloudSetupSdkSyncSampleSupport</w:t>
-      </w:r>
-      <w:proofErr w:type="spellEnd"/>
-      <w:r>
-        <w:t xml:space="preserve">, </w:t>
-      </w:r>
-      <w:proofErr w:type="spellStart"/>
-      <w:r>
-        <w:t>CloudSetupSdkSyncSample</w:t>
-      </w:r>
-      <w:proofErr w:type="spellEnd"/>
-      <w:r>
-        <w:t>).</w:t>
+        <w:t>Assembly and File Versions to the current release.  E.g., 0.1.2.0.  For CloudSetupSdkSyncSample, click Project Assistant, and then Application Information.  Set the application version.</w:t>
+      </w:r>
+      <w:r>
+        <w:t xml:space="preserve">  For BadgeCom, edit the Resources\BadgeCom.rc Version field.</w:t>
+      </w:r>
+    </w:p>
+    <w:p>
+      <w:r>
+        <w:t>Set the project for signing (CloudApiPublic, CloudSetupSdkSyncSampleSupport, CloudSetupSdkSyncSample).</w:t>
       </w:r>
     </w:p>
     <w:p>
@@ -407,36 +253,13 @@
     </w:p>
     <w:p>
       <w:r>
-        <w:t>Push the release branch to remote. DO NOT CHECK-IN SIGNING FILES* TO GITHUB!!!!!! Including .</w:t>
-      </w:r>
-      <w:proofErr w:type="spellStart"/>
-      <w:r>
-        <w:t>pfx</w:t>
-      </w:r>
-      <w:proofErr w:type="spellEnd"/>
-      <w:r>
-        <w:t xml:space="preserve"> files copied to the projects where you changed the settings.  These should be ignored by </w:t>
-      </w:r>
-      <w:proofErr w:type="spellStart"/>
-      <w:r>
-        <w:t>gitignore</w:t>
-      </w:r>
-      <w:proofErr w:type="spellEnd"/>
-      <w:r>
-        <w:t>, but remove them anyway.</w:t>
+        <w:t>Push the release branch to remote. DO NOT CHECK-IN SIGNING FILES* TO GITHUB!!!!!! Including .pfx files copied to the projects where you changed the settings.  These should be ignored by gitignore, but remove them anyway.</w:t>
       </w:r>
     </w:p>
     <w:p>
       <w:r>
         <w:tab/>
-      </w:r>
-      <w:proofErr w:type="gramStart"/>
-      <w:r>
-        <w:t>*  By</w:t>
-      </w:r>
-      <w:proofErr w:type="gramEnd"/>
-      <w:r>
-        <w:t xml:space="preserve"> SIGNING FILES I do not mean the changes to the projects to turn on signing, but instead the certificates or keys</w:t>
+        <w:t>*  By SIGNING FILES I do not mean the changes to the projects to turn on signing, but instead the certificates or keys</w:t>
       </w:r>
     </w:p>
     <w:p/>
@@ -458,15 +281,22 @@
     </w:p>
     <w:p>
       <w:r>
-        <w:t xml:space="preserve">Run REBUILD (not a typo) on the project </w:t>
-      </w:r>
-      <w:proofErr w:type="spellStart"/>
-      <w:r>
-        <w:t>ZGacUninstall</w:t>
-      </w:r>
-      <w:proofErr w:type="spellEnd"/>
-      <w:r>
-        <w:t>.  That will remove all of our old DLLs from the GAC.</w:t>
+        <w:t>Run REBUILD (not a typo) on the project ZGacUninstall.  That will remove all of our old DLLs from the GAC.</w:t>
+      </w:r>
+    </w:p>
+    <w:p>
+      <w:r>
+        <w:t>In Debug solution configuration, clean solution.  Check that it succeeded.</w:t>
+      </w:r>
+    </w:p>
+    <w:p>
+      <w:r>
+        <w:t>In ReleaseSampleAppOnly solution configuration, clean solution.  Check that it succeeded.</w:t>
+      </w:r>
+    </w:p>
+    <w:p>
+      <w:r>
+        <w:t>Stay in ReleaseSampleAppOnly solution configuration.</w:t>
       </w:r>
     </w:p>
     <w:p>
@@ -474,22 +304,24 @@
         <w:pStyle w:val="NoSpacing"/>
       </w:pPr>
       <w:r>
-        <w:t xml:space="preserve">Delete BadgeCOM.dll from </w:t>
-      </w:r>
-      <w:r>
-        <w:t>the following locations:</w:t>
-      </w:r>
+        <w:t>Check the CloudApiPublic and Sample-Live-Sync references</w:t>
+      </w:r>
+      <w:ins w:id="0" w:author="mine" w:date="2013-03-07T07:06:00Z">
+        <w:r>
+          <w:t>(CloudApiPublic should appear with no warning symbol for the BadgeCOMLib reference, but Sample-Live-Sync should actually have a warning symbol on the Cloud reference since its correct version requirement should be for the new version of CloudApiPublic which hasn’t been built yet)</w:t>
+        </w:r>
+      </w:ins>
     </w:p>
     <w:p>
       <w:pPr>
         <w:pStyle w:val="NoSpacing"/>
         <w:numPr>
           <w:ilvl w:val="0"/>
-          <w:numId w:val="16"/>
-        </w:numPr>
-      </w:pPr>
-      <w:r>
-        <w:t>3rdParty\bin\release</w:t>
+          <w:numId w:val="14"/>
+        </w:numPr>
+      </w:pPr>
+      <w:r>
+        <w:t>Unload the CloudApiPublic project, edit the XML project file and change the BadgeComLib version to the proper version.  e.g.: 0.1.8.0.</w:t>
       </w:r>
     </w:p>
     <w:p>
@@ -497,14 +329,11 @@
         <w:pStyle w:val="NoSpacing"/>
         <w:numPr>
           <w:ilvl w:val="0"/>
-          <w:numId w:val="16"/>
-        </w:numPr>
-      </w:pPr>
-      <w:r>
-        <w:t>3rdParty\bin\release</w:t>
-      </w:r>
-      <w:r>
-        <w:t>64</w:t>
+          <w:numId w:val="14"/>
+        </w:numPr>
+      </w:pPr>
+      <w:r>
+        <w:t>Reload the CloudApiPublic project.</w:t>
       </w:r>
     </w:p>
     <w:p>
@@ -512,16 +341,20 @@
         <w:pStyle w:val="NoSpacing"/>
         <w:numPr>
           <w:ilvl w:val="0"/>
-          <w:numId w:val="16"/>
-        </w:numPr>
-      </w:pPr>
-      <w:proofErr w:type="spellStart"/>
-      <w:r>
-        <w:t>CloudSdkSyncSample</w:t>
-      </w:r>
-      <w:proofErr w:type="spellEnd"/>
-      <w:r>
-        <w:t>\bin\Release\amd64</w:t>
+          <w:numId w:val="14"/>
+        </w:numPr>
+      </w:pPr>
+      <w:r>
+        <w:t>In the CloudApiPublic project, m</w:t>
+      </w:r>
+      <w:r>
+        <w:t>ake sure that specific versions are selected</w:t>
+      </w:r>
+      <w:r>
+        <w:t xml:space="preserve"> for BadgeComLib and all of the .CSDK DLLs</w:t>
+      </w:r>
+      <w:r>
+        <w:t>, and that the references specify the proper versions.</w:t>
       </w:r>
     </w:p>
     <w:p>
@@ -529,19 +362,221 @@
         <w:pStyle w:val="NoSpacing"/>
         <w:numPr>
           <w:ilvl w:val="0"/>
-          <w:numId w:val="16"/>
-        </w:numPr>
-      </w:pPr>
-      <w:proofErr w:type="spellStart"/>
-      <w:r>
-        <w:t>Clou</w:t>
-      </w:r>
-      <w:r>
-        <w:t>dSdkSyncSample</w:t>
-      </w:r>
-      <w:proofErr w:type="spellEnd"/>
-      <w:r>
-        <w:t>\bin\Release\x86</w:t>
+          <w:numId w:val="14"/>
+        </w:numPr>
+      </w:pPr>
+      <w:r>
+        <w:t>Unload the Sample-Live-Sync project, edit the XML project file and change the Cloud.dll reference version to the proper version.  e.g.: 0.1.8.0</w:t>
+      </w:r>
+      <w:r>
+        <w:t>.  Make it like “</w:t>
+      </w:r>
+      <w:r>
+        <w:rPr>
+          <w:rFonts w:ascii="Consolas" w:hAnsi="Consolas" w:cs="Consolas"/>
+          <w:color w:val="0000FF"/>
+          <w:sz w:val="19"/>
+          <w:szCs w:val="19"/>
+          <w:highlight w:val="white"/>
+        </w:rPr>
+        <w:t>&lt;</w:t>
+      </w:r>
+      <w:r>
+        <w:rPr>
+          <w:rFonts w:ascii="Consolas" w:hAnsi="Consolas" w:cs="Consolas"/>
+          <w:color w:val="A31515"/>
+          <w:sz w:val="19"/>
+          <w:szCs w:val="19"/>
+          <w:highlight w:val="white"/>
+        </w:rPr>
+        <w:t>Reference</w:t>
+      </w:r>
+      <w:r>
+        <w:rPr>
+          <w:rFonts w:ascii="Consolas" w:hAnsi="Consolas" w:cs="Consolas"/>
+          <w:color w:val="0000FF"/>
+          <w:sz w:val="19"/>
+          <w:szCs w:val="19"/>
+          <w:highlight w:val="white"/>
+        </w:rPr>
+        <w:t xml:space="preserve"> </w:t>
+      </w:r>
+      <w:r>
+        <w:rPr>
+          <w:rFonts w:ascii="Consolas" w:hAnsi="Consolas" w:cs="Consolas"/>
+          <w:color w:val="FF0000"/>
+          <w:sz w:val="19"/>
+          <w:szCs w:val="19"/>
+          <w:highlight w:val="white"/>
+        </w:rPr>
+        <w:t>Include</w:t>
+      </w:r>
+      <w:r>
+        <w:rPr>
+          <w:rFonts w:ascii="Consolas" w:hAnsi="Consolas" w:cs="Consolas"/>
+          <w:color w:val="0000FF"/>
+          <w:sz w:val="19"/>
+          <w:szCs w:val="19"/>
+          <w:highlight w:val="white"/>
+        </w:rPr>
+        <w:t>=</w:t>
+      </w:r>
+      <w:r>
+        <w:rPr>
+          <w:rFonts w:ascii="Consolas" w:hAnsi="Consolas" w:cs="Consolas"/>
+          <w:color w:val="000000"/>
+          <w:sz w:val="19"/>
+          <w:szCs w:val="19"/>
+          <w:highlight w:val="white"/>
+        </w:rPr>
+        <w:t>"</w:t>
+      </w:r>
+      <w:r>
+        <w:rPr>
+          <w:rFonts w:ascii="Consolas" w:hAnsi="Consolas" w:cs="Consolas"/>
+          <w:color w:val="0000FF"/>
+          <w:sz w:val="19"/>
+          <w:szCs w:val="19"/>
+          <w:highlight w:val="white"/>
+        </w:rPr>
+        <w:t>Cloud, Version=0.2.8.0, Culture=neutral, PublicKeyToken=840eb90fa4503c3c, processorArchitecture=MSIL</w:t>
+      </w:r>
+      <w:r>
+        <w:rPr>
+          <w:rFonts w:ascii="Consolas" w:hAnsi="Consolas" w:cs="Consolas"/>
+          <w:color w:val="000000"/>
+          <w:sz w:val="19"/>
+          <w:szCs w:val="19"/>
+          <w:highlight w:val="white"/>
+        </w:rPr>
+        <w:t>"</w:t>
+      </w:r>
+      <w:r>
+        <w:rPr>
+          <w:rFonts w:ascii="Consolas" w:hAnsi="Consolas" w:cs="Consolas"/>
+          <w:color w:val="0000FF"/>
+          <w:sz w:val="19"/>
+          <w:szCs w:val="19"/>
+          <w:highlight w:val="white"/>
+        </w:rPr>
+        <w:t xml:space="preserve"> /&gt;</w:t>
+      </w:r>
+      <w:r>
+        <w:rPr>
+          <w:rFonts w:ascii="Consolas" w:hAnsi="Consolas" w:cs="Consolas"/>
+          <w:color w:val="0000FF"/>
+          <w:sz w:val="19"/>
+          <w:szCs w:val="19"/>
+        </w:rPr>
+        <w:t>”</w:t>
+      </w:r>
+    </w:p>
+    <w:p>
+      <w:pPr>
+        <w:pStyle w:val="NoSpacing"/>
+        <w:numPr>
+          <w:ilvl w:val="0"/>
+          <w:numId w:val="14"/>
+        </w:numPr>
+      </w:pPr>
+      <w:r>
+        <w:t xml:space="preserve">Remove the </w:t>
+      </w:r>
+      <w:r>
+        <w:t xml:space="preserve">SpecificVersion </w:t>
+      </w:r>
+      <w:r>
+        <w:t>line</w:t>
+      </w:r>
+      <w:r>
+        <w:t xml:space="preserve"> for the Cloud.dll reference</w:t>
+      </w:r>
+      <w:r>
+        <w:t>.</w:t>
+      </w:r>
+    </w:p>
+    <w:p>
+      <w:pPr>
+        <w:pStyle w:val="NoSpacing"/>
+        <w:numPr>
+          <w:ilvl w:val="0"/>
+          <w:numId w:val="14"/>
+        </w:numPr>
+      </w:pPr>
+      <w:r>
+        <w:t>Reload the Sample-Live-Sync project.</w:t>
+      </w:r>
+    </w:p>
+    <w:p>
+      <w:pPr>
+        <w:pStyle w:val="NoSpacing"/>
+        <w:numPr>
+          <w:ilvl w:val="0"/>
+          <w:numId w:val="14"/>
+        </w:numPr>
+      </w:pPr>
+      <w:r>
+        <w:t>Set the Sample-Live-Sync project as the Startup Project.</w:t>
+      </w:r>
+    </w:p>
+    <w:p>
+      <w:pPr>
+        <w:pStyle w:val="NoSpacing"/>
+        <w:numPr>
+          <w:ilvl w:val="0"/>
+          <w:numId w:val="14"/>
+        </w:numPr>
+      </w:pPr>
+      <w:r>
+        <w:t>In the Sample-Live-Sync project, make sure that specific versions are selected for Cloud.dll and all of the .CSDK DLLs, and that the references specify the proper versions.  NOTE: The Cloud.dll reference will have a yellow exclamation mark because it has not been built yet.</w:t>
+      </w:r>
+    </w:p>
+    <w:p>
+      <w:pPr>
+        <w:pStyle w:val="NoSpacing"/>
+        <w:numPr>
+          <w:ilvl w:val="0"/>
+          <w:numId w:val="14"/>
+        </w:numPr>
+      </w:pPr>
+      <w:r>
+        <w:t xml:space="preserve">If they do not specify the proper versions (they probably won’t), unload the project and edit the version number manually.  </w:t>
+      </w:r>
+    </w:p>
+    <w:p>
+      <w:pPr>
+        <w:pStyle w:val="NoSpacing"/>
+        <w:numPr>
+          <w:ilvl w:val="1"/>
+          <w:numId w:val="14"/>
+        </w:numPr>
+      </w:pPr>
+      <w:r>
+        <w:t>If it asks you to remove the project from the InstallShield .isl file, always answer “NO”.</w:t>
+      </w:r>
+    </w:p>
+    <w:p>
+      <w:pPr>
+        <w:pStyle w:val="NoSpacing"/>
+        <w:numPr>
+          <w:ilvl w:val="1"/>
+          <w:numId w:val="14"/>
+        </w:numPr>
+      </w:pPr>
+      <w:r>
+        <w:t>If you unloaded the project, reload the project after saving the changes.  Answer “YES” to close the XML project window.</w:t>
+      </w:r>
+    </w:p>
+    <w:p>
+      <w:pPr>
+        <w:pStyle w:val="NoSpacing"/>
+        <w:numPr>
+          <w:ilvl w:val="1"/>
+          <w:numId w:val="14"/>
+        </w:numPr>
+      </w:pPr>
+      <w:r>
+        <w:t>Unloading Sample-Live-Sync and reloading the project will switch the startup project solution.  Make the Sample-Live-Sync the startup project again.</w:t>
       </w:r>
     </w:p>
     <w:p>
@@ -552,716 +587,70 @@
     </w:p>
     <w:p>
       <w:r>
-        <w:t>In Debug solution configuration, clean solution.  Check that it succeeded.</w:t>
-      </w:r>
-    </w:p>
-    <w:p>
-      <w:r>
-        <w:t xml:space="preserve">In </w:t>
-      </w:r>
-      <w:proofErr w:type="spellStart"/>
-      <w:r>
-        <w:t>ReleaseSampleAppOnly</w:t>
-      </w:r>
-      <w:proofErr w:type="spellEnd"/>
-      <w:r>
-        <w:t xml:space="preserve"> solution configuration, clean solution.  Check that it succeeded.</w:t>
-      </w:r>
-    </w:p>
-    <w:p>
-      <w:r>
-        <w:t>In Release64 solution configuration, clean solution.  Check that it succeeded.</w:t>
-      </w:r>
-    </w:p>
-    <w:p>
-      <w:r>
-        <w:t>Stay in Release64 solution configuration</w:t>
+        <w:t>Build CloudApiPublic project, check for build success</w:t>
+      </w:r>
+    </w:p>
+    <w:p>
+      <w:r>
+        <w:t xml:space="preserve">Obfuscate CloudApiPublic binary in CloudApiPublic\bin\Release and copy from CloudApiPublic\bin\Release\Obfuscated to CloudApiPublic\bin\Release, CloudSdkSyncSample\bin\Release, and CloudSdkSyncSample\bin\Debug </w:t>
+      </w:r>
+    </w:p>
+    <w:p>
+      <w:r>
+        <w:t>Switch to Debug solution configuration</w:t>
       </w:r>
     </w:p>
     <w:p>
       <w:r>
         <w:t xml:space="preserve">Build </w:t>
       </w:r>
-      <w:proofErr w:type="spellStart"/>
-      <w:r>
-        <w:t>BadgeCOM</w:t>
-      </w:r>
-      <w:proofErr w:type="spellEnd"/>
+      <w:r>
+        <w:t>Sample-Live-Sync</w:t>
+      </w:r>
       <w:r>
         <w:t xml:space="preserve"> project, check for build success</w:t>
       </w:r>
     </w:p>
     <w:p>
       <w:r>
-        <w:t xml:space="preserve">Switch to </w:t>
-      </w:r>
-      <w:proofErr w:type="spellStart"/>
-      <w:r>
-        <w:t>ReleaseSampleAppOnly</w:t>
-      </w:r>
-      <w:proofErr w:type="spellEnd"/>
-      <w:r>
-        <w:t xml:space="preserve"> solution configuration</w:t>
+        <w:t>Switch to ReleaseSampleAppOnly solution configuration</w:t>
+      </w:r>
+    </w:p>
+    <w:p>
+      <w:r>
+        <w:t>Check the Sample-Live-Sync project references and make sure that the Cloud.dll reference is “specific version”, and that it is the correct version.</w:t>
       </w:r>
     </w:p>
     <w:p>
       <w:r>
         <w:t xml:space="preserve">Build </w:t>
       </w:r>
-      <w:proofErr w:type="spellStart"/>
-      <w:r>
-        <w:t>BadgeCOM</w:t>
-      </w:r>
-      <w:proofErr w:type="spellEnd"/>
+      <w:r>
+        <w:t>Sample-Live-Sync</w:t>
+      </w:r>
       <w:r>
         <w:t xml:space="preserve"> project, check for build success</w:t>
       </w:r>
     </w:p>
     <w:p>
       <w:r>
-        <w:t>Open a Visual Studio 2012 Developer Command Prompt “as Administrator”.</w:t>
-      </w:r>
-    </w:p>
-    <w:p>
-      <w:r>
-        <w:t>Change directory to ~\3rdParty\bin\Release in command prompt</w:t>
-      </w:r>
-    </w:p>
-    <w:p>
-      <w:r>
-        <w:t xml:space="preserve">Run these commands in command prompt (use copy/paste to copy </w:t>
-      </w:r>
-      <w:proofErr w:type="spellStart"/>
-      <w:r>
-        <w:t>copy</w:t>
-      </w:r>
-      <w:proofErr w:type="spellEnd"/>
-      <w:r>
-        <w:t xml:space="preserve"> the lines directly from below</w:t>
-      </w:r>
-      <w:r>
-        <w:t>.  If copying commands from this document, check for a “blip” character at the start of the command in the command window.  Delete it if it appears.</w:t>
-      </w:r>
-      <w:r>
-        <w:t>) :</w:t>
-      </w:r>
-    </w:p>
-    <w:p>
-      <w:pPr>
-        <w:pStyle w:val="ListParagraph"/>
-        <w:numPr>
-          <w:ilvl w:val="0"/>
-          <w:numId w:val="6"/>
-        </w:numPr>
-      </w:pPr>
-      <w:r>
-        <w:t xml:space="preserve">(Note: Change the versions in </w:t>
-      </w:r>
-      <w:r>
-        <w:t xml:space="preserve">the next </w:t>
-      </w:r>
-      <w:r>
-        <w:t xml:space="preserve">line) </w:t>
-      </w:r>
-    </w:p>
-    <w:p>
-      <w:pPr>
-        <w:pStyle w:val="ListParagraph"/>
-        <w:numPr>
-          <w:ilvl w:val="0"/>
-          <w:numId w:val="6"/>
-        </w:numPr>
-      </w:pPr>
-      <w:r>
-        <w:t>tlbimp.exe BadgeCOM.dll /</w:t>
-      </w:r>
-      <w:proofErr w:type="spellStart"/>
-      <w:r>
-        <w:t>delaysign</w:t>
-      </w:r>
-      <w:proofErr w:type="spellEnd"/>
-      <w:r>
-        <w:t xml:space="preserve"> /publickey:C:\CertBackup\CloudSigning\CloudPlatformCodeSigning.pub /out</w:t>
-      </w:r>
-      <w:proofErr w:type="gramStart"/>
-      <w:r>
-        <w:t>:BadgeCOMLib.dll</w:t>
-      </w:r>
-      <w:proofErr w:type="gramEnd"/>
-      <w:r>
-        <w:t xml:space="preserve"> </w:t>
-      </w:r>
-      <w:r>
-        <w:t>/company:Cloud.com</w:t>
-      </w:r>
-      <w:r>
-        <w:t xml:space="preserve"> </w:t>
-      </w:r>
-      <w:r>
-        <w:t>/</w:t>
-      </w:r>
-      <w:proofErr w:type="spellStart"/>
-      <w:r>
-        <w:t>copyright:</w:t>
-      </w:r>
-      <w:r>
-        <w:t>"</w:t>
-      </w:r>
-      <w:r>
-        <w:t>Copyright</w:t>
-      </w:r>
-      <w:proofErr w:type="spellEnd"/>
-      <w:r>
-        <w:t xml:space="preserve"> (C ) Cloud.com.</w:t>
-      </w:r>
-      <w:r>
-        <w:t xml:space="preserve"> All rights reserved.</w:t>
-      </w:r>
-      <w:r>
-        <w:t>"</w:t>
-      </w:r>
-      <w:r>
-        <w:t xml:space="preserve"> </w:t>
-      </w:r>
-      <w:r>
-        <w:t>/asmversion:0.1.6.</w:t>
-      </w:r>
-      <w:del w:id="1" w:author="mine" w:date="2013-03-07T07:06:00Z">
-        <w:r>
-          <w:delText xml:space="preserve">0 </w:delText>
-        </w:r>
-      </w:del>
-      <w:ins w:id="2" w:author="mine" w:date="2013-03-07T07:06:00Z">
-        <w:r>
-          <w:t>1</w:t>
-        </w:r>
-      </w:ins>
-      <w:r>
-        <w:t xml:space="preserve"> /productversion:0.1.6.</w:t>
-      </w:r>
-      <w:del w:id="3" w:author="David Bruck (3P)" w:date="2013-03-07T07:06:00Z">
-        <w:r>
-          <w:delText>0</w:delText>
-        </w:r>
-      </w:del>
-      <w:ins w:id="4" w:author="mine" w:date="2013-03-07T07:06:00Z">
-        <w:r>
-          <w:t>1</w:t>
-        </w:r>
-      </w:ins>
-    </w:p>
-    <w:p>
-      <w:pPr>
-        <w:pStyle w:val="ListParagraph"/>
-        <w:numPr>
-          <w:ilvl w:val="0"/>
-          <w:numId w:val="6"/>
-        </w:numPr>
-      </w:pPr>
-      <w:r>
-        <w:t>sn.exe -R BadgeCOMLib.dll C:\CertBackup\CloudSigning\CloudPlatformCodeSigning.pfx</w:t>
-      </w:r>
-    </w:p>
-    <w:p>
-      <w:pPr>
-        <w:pStyle w:val="ListParagraph"/>
-        <w:numPr>
-          <w:ilvl w:val="1"/>
-          <w:numId w:val="6"/>
-        </w:numPr>
-      </w:pPr>
-      <w:r>
-        <w:t>requires password to certificate</w:t>
-      </w:r>
-    </w:p>
-    <w:p>
-      <w:pPr>
-        <w:pStyle w:val="ListParagraph"/>
-        <w:numPr>
-          <w:ilvl w:val="0"/>
-          <w:numId w:val="6"/>
-        </w:numPr>
-      </w:pPr>
-      <w:proofErr w:type="gramStart"/>
-      <w:r>
-        <w:t>copy</w:t>
-      </w:r>
-      <w:proofErr w:type="gramEnd"/>
-      <w:r>
-        <w:t xml:space="preserve"> /Y BadgeCOMLib.dll ..\..\..\</w:t>
-      </w:r>
-      <w:proofErr w:type="spellStart"/>
-      <w:r>
-        <w:t>CloudSdkSyncSample</w:t>
-      </w:r>
-      <w:proofErr w:type="spellEnd"/>
-      <w:r>
-        <w:t>\bin\release\BadgeCOMLib.dll</w:t>
-      </w:r>
-    </w:p>
-    <w:p>
-      <w:pPr>
-        <w:pStyle w:val="ListParagraph"/>
-        <w:numPr>
-          <w:ilvl w:val="0"/>
-          <w:numId w:val="6"/>
-        </w:numPr>
-      </w:pPr>
-      <w:proofErr w:type="gramStart"/>
-      <w:r>
-        <w:t>copy</w:t>
-      </w:r>
-      <w:proofErr w:type="gramEnd"/>
-      <w:r>
-        <w:t xml:space="preserve"> /Y BadgeCOMLib.dll ..\..\..\</w:t>
-      </w:r>
-      <w:proofErr w:type="spellStart"/>
-      <w:r>
-        <w:t>CloudSdkSyncSample</w:t>
-      </w:r>
-      <w:proofErr w:type="spellEnd"/>
-      <w:r>
-        <w:t>\bin\debug\BadgeCOMLib.dll</w:t>
-      </w:r>
-    </w:p>
-    <w:p>
-      <w:pPr>
-        <w:pStyle w:val="ListParagraph"/>
-        <w:numPr>
-          <w:ilvl w:val="0"/>
-          <w:numId w:val="6"/>
-        </w:numPr>
-      </w:pPr>
-      <w:r>
-        <w:t>Make sure for the last two commands that one was “release” and the other was “</w:t>
-      </w:r>
-      <w:proofErr w:type="gramStart"/>
-      <w:r>
-        <w:t>debug</w:t>
-      </w:r>
-      <w:proofErr w:type="gramEnd"/>
-      <w:del w:id="5" w:author="mine" w:date="2013-03-07T07:06:00Z">
-        <w:r>
-          <w:delText>”</w:delText>
-        </w:r>
-        <w:r>
-          <w:delText>, and check that both say “1 file copied</w:delText>
-        </w:r>
-      </w:del>
-      <w:r>
-        <w:t>”.</w:t>
-      </w:r>
-    </w:p>
-    <w:p>
-      <w:pPr>
-        <w:pStyle w:val="NoSpacing"/>
-      </w:pPr>
-      <w:r>
-        <w:t xml:space="preserve">Check the </w:t>
-      </w:r>
-      <w:proofErr w:type="spellStart"/>
-      <w:r>
-        <w:t>CloudApiPublic</w:t>
-      </w:r>
-      <w:proofErr w:type="spellEnd"/>
-      <w:r>
-        <w:t xml:space="preserve"> and Sample-Live-Sync references</w:t>
-      </w:r>
-      <w:ins w:id="6" w:author="mine" w:date="2013-03-07T07:06:00Z">
-        <w:r>
-          <w:t>(</w:t>
-        </w:r>
-        <w:proofErr w:type="spellStart"/>
-        <w:r>
-          <w:t>CloudApiPublic</w:t>
-        </w:r>
-        <w:proofErr w:type="spellEnd"/>
-        <w:r>
-          <w:t xml:space="preserve"> should appear with no warning symbol for the </w:t>
-        </w:r>
-        <w:proofErr w:type="spellStart"/>
-        <w:r>
-          <w:t>BadgeCOMLib</w:t>
-        </w:r>
-        <w:proofErr w:type="spellEnd"/>
-        <w:r>
-          <w:t xml:space="preserve"> reference, but Sample-Live-Sync should actually have a warning symbol on the Cloud reference since its correct version requirement should be for the new version of </w:t>
-        </w:r>
-        <w:proofErr w:type="spellStart"/>
-        <w:r>
-          <w:t>CloudApiPublic</w:t>
-        </w:r>
-        <w:proofErr w:type="spellEnd"/>
-        <w:r>
-          <w:t xml:space="preserve"> which hasn’t been built yet)</w:t>
-        </w:r>
-      </w:ins>
-    </w:p>
-    <w:p>
-      <w:pPr>
-        <w:pStyle w:val="NoSpacing"/>
-        <w:numPr>
-          <w:ilvl w:val="0"/>
-          <w:numId w:val="14"/>
-        </w:numPr>
-      </w:pPr>
-      <w:r>
-        <w:t xml:space="preserve">Unload the </w:t>
-      </w:r>
-      <w:proofErr w:type="spellStart"/>
-      <w:r>
-        <w:t>CloudApiPublic</w:t>
-      </w:r>
-      <w:proofErr w:type="spellEnd"/>
-      <w:r>
-        <w:t xml:space="preserve"> project, edit the XML project file and change the </w:t>
-      </w:r>
-      <w:proofErr w:type="spellStart"/>
-      <w:r>
-        <w:t>BadgeComLib</w:t>
-      </w:r>
-      <w:proofErr w:type="spellEnd"/>
-      <w:r>
-        <w:t xml:space="preserve"> version to the proper version.  e.g.: 0.1.8.0.</w:t>
-      </w:r>
-    </w:p>
-    <w:p>
-      <w:pPr>
-        <w:pStyle w:val="NoSpacing"/>
-        <w:numPr>
-          <w:ilvl w:val="0"/>
-          <w:numId w:val="14"/>
-        </w:numPr>
-      </w:pPr>
-      <w:r>
-        <w:t xml:space="preserve">Reload the </w:t>
-      </w:r>
-      <w:proofErr w:type="spellStart"/>
-      <w:r>
-        <w:t>CloudApiPublic</w:t>
-      </w:r>
-      <w:proofErr w:type="spellEnd"/>
-      <w:r>
-        <w:t xml:space="preserve"> project.</w:t>
-      </w:r>
-    </w:p>
-    <w:p>
-      <w:pPr>
-        <w:pStyle w:val="NoSpacing"/>
-        <w:numPr>
-          <w:ilvl w:val="0"/>
-          <w:numId w:val="14"/>
-        </w:numPr>
-      </w:pPr>
-      <w:r>
-        <w:t xml:space="preserve">In the </w:t>
-      </w:r>
-      <w:proofErr w:type="spellStart"/>
-      <w:r>
-        <w:t>CloudApiPublic</w:t>
-      </w:r>
-      <w:proofErr w:type="spellEnd"/>
-      <w:r>
-        <w:t xml:space="preserve"> project, m</w:t>
-      </w:r>
-      <w:r>
-        <w:t>ake sure that specific versions are selected</w:t>
-      </w:r>
-      <w:r>
-        <w:t xml:space="preserve"> for </w:t>
-      </w:r>
-      <w:proofErr w:type="spellStart"/>
-      <w:r>
-        <w:t>BadgeComLib</w:t>
-      </w:r>
-      <w:proofErr w:type="spellEnd"/>
-      <w:r>
-        <w:t xml:space="preserve"> and all of the .CSDK DLLs</w:t>
-      </w:r>
-      <w:r>
-        <w:t>, and that the references specify the proper versions.</w:t>
-      </w:r>
-    </w:p>
-    <w:p>
-      <w:pPr>
-        <w:pStyle w:val="NoSpacing"/>
-        <w:numPr>
-          <w:ilvl w:val="0"/>
-          <w:numId w:val="14"/>
-        </w:numPr>
-      </w:pPr>
-      <w:r>
-        <w:t>Unload the Sample-Live-Sync project, edit the XML project file and change the Cloud.dll reference version to the proper version.  e.g.: 0.1.8.0</w:t>
-      </w:r>
-    </w:p>
-    <w:p>
-      <w:pPr>
-        <w:pStyle w:val="NoSpacing"/>
-        <w:numPr>
-          <w:ilvl w:val="0"/>
-          <w:numId w:val="14"/>
-        </w:numPr>
-      </w:pPr>
-      <w:r>
-        <w:t xml:space="preserve">Remove the </w:t>
-      </w:r>
-      <w:proofErr w:type="spellStart"/>
-      <w:r>
-        <w:t>SpecificVersion</w:t>
-      </w:r>
-      <w:proofErr w:type="spellEnd"/>
-      <w:r>
-        <w:t xml:space="preserve"> </w:t>
-      </w:r>
-      <w:r>
-        <w:t>line</w:t>
-      </w:r>
-      <w:r>
-        <w:t xml:space="preserve"> for the Cloud.dll reference</w:t>
+        <w:t>Make sure that no Explorer or command window is open to any folder below c:\</w:t>
+      </w:r>
+      <w:r>
+        <w:t>Cloud\CloudSDK-Windows\</w:t>
+      </w:r>
+      <w:bookmarkStart w:id="1" w:name="_GoBack"/>
+      <w:bookmarkEnd w:id="1"/>
+      <w:r>
+        <w:t>CloudSetupSdkSyncSample</w:t>
       </w:r>
       <w:r>
         <w:t>.</w:t>
       </w:r>
     </w:p>
     <w:p>
-      <w:pPr>
-        <w:pStyle w:val="NoSpacing"/>
-        <w:numPr>
-          <w:ilvl w:val="0"/>
-          <w:numId w:val="14"/>
-        </w:numPr>
-      </w:pPr>
-      <w:r>
-        <w:t>Reload the Sample-Live-Sync project.</w:t>
-      </w:r>
-    </w:p>
-    <w:p>
-      <w:pPr>
-        <w:pStyle w:val="NoSpacing"/>
-        <w:numPr>
-          <w:ilvl w:val="0"/>
-          <w:numId w:val="14"/>
-        </w:numPr>
-      </w:pPr>
-      <w:r>
-        <w:t>Set the Sample-Live-Sync project as the Startup Project.</w:t>
-      </w:r>
-    </w:p>
-    <w:p>
-      <w:pPr>
-        <w:pStyle w:val="NoSpacing"/>
-        <w:numPr>
-          <w:ilvl w:val="0"/>
-          <w:numId w:val="14"/>
-        </w:numPr>
-      </w:pPr>
-      <w:r>
-        <w:t>In the Sample-Live-Sync project, make sure that specific versions are selected for Cloud.dll and all of the .CSDK DLLs, and that the references specify the proper versions.  NOTE: The Cloud.dll reference will have a yellow exclamation mark because it has not been built yet.</w:t>
-      </w:r>
-    </w:p>
-    <w:p>
-      <w:pPr>
-        <w:pStyle w:val="NoSpacing"/>
-        <w:numPr>
-          <w:ilvl w:val="0"/>
-          <w:numId w:val="14"/>
-        </w:numPr>
-      </w:pPr>
-      <w:r>
-        <w:t xml:space="preserve">If they do not specify the proper versions (they probably won’t), unload the project and edit the version number manually.  </w:t>
-      </w:r>
-    </w:p>
-    <w:p>
-      <w:pPr>
-        <w:pStyle w:val="NoSpacing"/>
-        <w:numPr>
-          <w:ilvl w:val="1"/>
-          <w:numId w:val="14"/>
-        </w:numPr>
-      </w:pPr>
-      <w:r>
-        <w:t>If it asks you to remove the project from the InstallShield .</w:t>
-      </w:r>
-      <w:proofErr w:type="spellStart"/>
-      <w:r>
-        <w:t>isl</w:t>
-      </w:r>
-      <w:proofErr w:type="spellEnd"/>
-      <w:r>
-        <w:t xml:space="preserve"> file, always answer “NO”.</w:t>
-      </w:r>
-    </w:p>
-    <w:p>
-      <w:pPr>
-        <w:pStyle w:val="NoSpacing"/>
-        <w:numPr>
-          <w:ilvl w:val="1"/>
-          <w:numId w:val="14"/>
-        </w:numPr>
-      </w:pPr>
-      <w:r>
-        <w:t>If you unloaded the project, reload the project after saving the changes.  Answer “YES” to close the XML project window.</w:t>
-      </w:r>
-    </w:p>
-    <w:p>
-      <w:pPr>
-        <w:pStyle w:val="NoSpacing"/>
-        <w:numPr>
-          <w:ilvl w:val="1"/>
-          <w:numId w:val="14"/>
-        </w:numPr>
-      </w:pPr>
-      <w:r>
-        <w:t>Unloading Sample-Live-Sync and reloading the project will switch the startup project solution.  Make the Sample-Live-Sync the startup project again.</w:t>
-      </w:r>
-    </w:p>
-    <w:p>
-      <w:pPr>
-        <w:pStyle w:val="NoSpacing"/>
-        <w:ind w:left="720"/>
-      </w:pPr>
-    </w:p>
-    <w:p>
-      <w:r>
-        <w:t xml:space="preserve">Build </w:t>
-      </w:r>
-      <w:proofErr w:type="spellStart"/>
-      <w:r>
-        <w:t>CloudApiPublic</w:t>
-      </w:r>
-      <w:proofErr w:type="spellEnd"/>
-      <w:r>
-        <w:t xml:space="preserve"> project, check for build success</w:t>
-      </w:r>
-    </w:p>
-    <w:p>
-      <w:r>
-        <w:t xml:space="preserve">Obfuscate </w:t>
-      </w:r>
-      <w:proofErr w:type="spellStart"/>
-      <w:r>
-        <w:t>CloudApiPublic</w:t>
-      </w:r>
-      <w:proofErr w:type="spellEnd"/>
-      <w:r>
-        <w:t xml:space="preserve"> binary in </w:t>
-      </w:r>
-      <w:proofErr w:type="spellStart"/>
-      <w:r>
-        <w:t>CloudApiPublic</w:t>
-      </w:r>
-      <w:proofErr w:type="spellEnd"/>
-      <w:r>
-        <w:t xml:space="preserve">\bin\Release and copy from </w:t>
-      </w:r>
-      <w:proofErr w:type="spellStart"/>
-      <w:r>
-        <w:t>CloudApiPublic</w:t>
-      </w:r>
-      <w:proofErr w:type="spellEnd"/>
-      <w:r>
-        <w:t xml:space="preserve">\bin\Release\Obfuscated to </w:t>
-      </w:r>
-      <w:proofErr w:type="spellStart"/>
-      <w:r>
-        <w:t>CloudApiPublic</w:t>
-      </w:r>
-      <w:proofErr w:type="spellEnd"/>
-      <w:r>
-        <w:t xml:space="preserve">\bin\Release, </w:t>
-      </w:r>
-      <w:proofErr w:type="spellStart"/>
-      <w:r>
-        <w:t>CloudSdkSyncSample</w:t>
-      </w:r>
-      <w:proofErr w:type="spellEnd"/>
-      <w:r>
-        <w:t xml:space="preserve">\bin\Release, and </w:t>
-      </w:r>
-      <w:proofErr w:type="spellStart"/>
-      <w:r>
-        <w:t>CloudSdkSyncSample</w:t>
-      </w:r>
-      <w:proofErr w:type="spellEnd"/>
-      <w:r>
-        <w:t xml:space="preserve">\bin\Debug </w:t>
-      </w:r>
-    </w:p>
-    <w:p>
-      <w:r>
-        <w:t xml:space="preserve">Switch to </w:t>
-      </w:r>
-      <w:proofErr w:type="gramStart"/>
-      <w:r>
-        <w:t>Debug</w:t>
-      </w:r>
-      <w:proofErr w:type="gramEnd"/>
-      <w:r>
-        <w:t xml:space="preserve"> solution configuration</w:t>
-      </w:r>
-    </w:p>
-    <w:p>
-      <w:r>
-        <w:t xml:space="preserve">Build </w:t>
-      </w:r>
-      <w:r>
-        <w:t>Sample-Live-Sync</w:t>
-      </w:r>
-      <w:r>
-        <w:t xml:space="preserve"> project, check for build success</w:t>
-      </w:r>
-    </w:p>
-    <w:p>
-      <w:r>
-        <w:t xml:space="preserve">Switch to </w:t>
-      </w:r>
-      <w:proofErr w:type="spellStart"/>
-      <w:r>
-        <w:t>ReleaseSampleAppOnly</w:t>
-      </w:r>
-      <w:proofErr w:type="spellEnd"/>
-      <w:r>
-        <w:t xml:space="preserve"> solution configuration</w:t>
-      </w:r>
-    </w:p>
-    <w:p>
-      <w:r>
-        <w:t>Check the Sample-Live-Sync project references and make sure that the Cloud.dll reference is “specific version”, and that it is the correct version.</w:t>
-      </w:r>
-    </w:p>
-    <w:p>
-      <w:r>
-        <w:t xml:space="preserve">Build </w:t>
-      </w:r>
-      <w:r>
-        <w:t>Sample-Live-Sync</w:t>
-      </w:r>
-      <w:r>
-        <w:t xml:space="preserve"> project, check for build success</w:t>
-      </w:r>
-    </w:p>
-    <w:p>
-      <w:r>
-        <w:t>Make sure that no Explorer or command window is open to any folder below c:\</w:t>
-      </w:r>
-      <w:r>
-        <w:t>CloudSetupSdkSyncSample</w:t>
-      </w:r>
-      <w:r>
-        <w:t>.</w:t>
-      </w:r>
-    </w:p>
-    <w:p>
-      <w:r>
-        <w:t xml:space="preserve">Build </w:t>
-      </w:r>
-      <w:proofErr w:type="spellStart"/>
-      <w:r>
-        <w:t>CloudSetupSdkSyncSample</w:t>
-      </w:r>
-      <w:proofErr w:type="spellEnd"/>
-      <w:r>
-        <w:t xml:space="preserve"> project and check for build success.</w:t>
+      <w:r>
+        <w:t>Build CloudSetupSdkSyncSample project and check for build success.</w:t>
       </w:r>
     </w:p>
     <w:p>
@@ -1309,15 +698,7 @@
         <w:t>C</w:t>
       </w:r>
       <w:r>
-        <w:t xml:space="preserve">hange the </w:t>
-      </w:r>
-      <w:proofErr w:type="spellStart"/>
-      <w:r>
-        <w:t>OriginalFilename</w:t>
-      </w:r>
-      <w:proofErr w:type="spellEnd"/>
-      <w:r>
-        <w:t xml:space="preserve"> field to an empty string in </w:t>
+        <w:t xml:space="preserve">hange the OriginalFilename field to an empty string in </w:t>
       </w:r>
       <w:r>
         <w:t>and compile the script.</w:t>
@@ -1353,13 +734,8 @@
           <w:numId w:val="7"/>
         </w:numPr>
       </w:pPr>
-      <w:proofErr w:type="spellStart"/>
-      <w:r>
-        <w:t>signtool</w:t>
-      </w:r>
-      <w:proofErr w:type="spellEnd"/>
-      <w:r>
-        <w:t xml:space="preserve"> remove /c CloudSdkSetup.exe</w:t>
+      <w:r>
+        <w:t>signtool remove /c CloudSdkSetup.exe</w:t>
       </w:r>
     </w:p>
     <w:p>
@@ -1370,26 +746,13 @@
           <w:numId w:val="7"/>
         </w:numPr>
       </w:pPr>
-      <w:proofErr w:type="spellStart"/>
-      <w:r>
-        <w:t>signtool</w:t>
-      </w:r>
-      <w:proofErr w:type="spellEnd"/>
-      <w:r>
-        <w:t xml:space="preserve"> sign /f C:\CertBackup\CloudSigning\CloudPlatformCodeSigning.pfx /p &lt;password&gt; CloudSdkSetup.exe</w:t>
-      </w:r>
-    </w:p>
-    <w:p>
-      <w:r>
-        <w:t>Zip CloudSdkSetup.exe into a zip file with the naming convention CloudSDK-v0.1.2&gt;.zip where the “0.1.2” is the “</w:t>
-      </w:r>
-      <w:proofErr w:type="spellStart"/>
-      <w:r>
-        <w:t>version.release.build</w:t>
-      </w:r>
-      <w:proofErr w:type="spellEnd"/>
-      <w:r>
-        <w:t>”.  The build should be incremented at each release.  The others are incremented by management decision.</w:t>
+      <w:r>
+        <w:t>signtool sign /f C:\CertBackup\CloudSigning\CloudPlatformCodeSigning.pfx /p &lt;password&gt; CloudSdkSetup.exe</w:t>
+      </w:r>
+    </w:p>
+    <w:p>
+      <w:r>
+        <w:t>Zip CloudSdkSetup.exe into a zip file with the naming convention CloudSDK-v0.1.2&gt;.zip where the “0.1.2” is the “version.release.build”.  The build should be incremented at each release.  The others are incremented by management decision.</w:t>
       </w:r>
     </w:p>
     <w:p>
@@ -1418,23 +781,7 @@
         </w:numPr>
       </w:pPr>
       <w:r>
-        <w:t>Then use search in win-client (or an automated tool) to gather the current .</w:t>
-      </w:r>
-      <w:proofErr w:type="spellStart"/>
-      <w:r>
-        <w:t>pdb</w:t>
-      </w:r>
-      <w:proofErr w:type="spellEnd"/>
-      <w:r>
-        <w:t xml:space="preserve"> files and move them into the </w:t>
-      </w:r>
-      <w:proofErr w:type="spellStart"/>
-      <w:r>
-        <w:t>ArchivedCloudSdkReleases</w:t>
-      </w:r>
-      <w:proofErr w:type="spellEnd"/>
-      <w:r>
-        <w:t xml:space="preserve"> as well</w:t>
+        <w:t>Then use search in win-client (or an automated tool) to gather the current .pdb files and move them into the ArchivedCloudSdkReleases as well</w:t>
       </w:r>
       <w:r>
         <w:t xml:space="preserve"> in a “PDBs” directory</w:t>
@@ -1478,31 +825,7 @@
     </w:p>
     <w:p>
       <w:r>
-        <w:t>Delete the .</w:t>
-      </w:r>
-      <w:proofErr w:type="spellStart"/>
-      <w:r>
-        <w:t>pfx</w:t>
-      </w:r>
-      <w:proofErr w:type="spellEnd"/>
-      <w:r>
-        <w:t xml:space="preserve"> files copied to the </w:t>
-      </w:r>
-      <w:proofErr w:type="spellStart"/>
-      <w:r>
-        <w:t>CloudApiPublic</w:t>
-      </w:r>
-      <w:proofErr w:type="spellEnd"/>
-      <w:r>
-        <w:t xml:space="preserve"> and </w:t>
-      </w:r>
-      <w:proofErr w:type="spellStart"/>
-      <w:r>
-        <w:t>CloudSetupSdkSyuncSampleSupport</w:t>
-      </w:r>
-      <w:proofErr w:type="spellEnd"/>
-      <w:r>
-        <w:t xml:space="preserve"> projects where you changed the settings.</w:t>
+        <w:t>Delete the .pfx files copied to the CloudApiPublic and CloudSetupSdkSyuncSampleSupport projects where you changed the settings.</w:t>
       </w:r>
     </w:p>
     <w:p>
@@ -1516,14 +839,12 @@
       <w:r>
         <w:t>To do this: “Rebuild” (OK in this case) the project “</w:t>
       </w:r>
-      <w:proofErr w:type="spellStart"/>
-      <w:ins w:id="7" w:author="Robert Stevens" w:date="2013-03-07T07:06:00Z">
+      <w:ins w:id="2" w:author="Robert Stevens" w:date="2013-03-07T07:06:00Z">
         <w:r>
           <w:t>ZDeleteLicenseFilesOnly</w:t>
         </w:r>
       </w:ins>
-      <w:proofErr w:type="spellEnd"/>
-      <w:del w:id="8" w:author="mine" w:date="2013-03-07T07:06:00Z">
+      <w:del w:id="3" w:author="mine" w:date="2013-03-07T07:06:00Z">
         <w:r>
           <w:delText>ZDeleteLicenseFilesOnly</w:delText>
         </w:r>
@@ -1539,36 +860,13 @@
     </w:p>
     <w:p>
       <w:r>
-        <w:t>Push the release branch to remote. DO NOT CHECK-IN SIGNING FILES* TO GITHUB!!!!!! Including .</w:t>
-      </w:r>
-      <w:proofErr w:type="spellStart"/>
-      <w:r>
-        <w:t>pfx</w:t>
-      </w:r>
-      <w:proofErr w:type="spellEnd"/>
-      <w:r>
-        <w:t xml:space="preserve"> files copied to the projects where you changed the settings.  These should be ignored by </w:t>
-      </w:r>
-      <w:proofErr w:type="spellStart"/>
-      <w:r>
-        <w:t>gitignore</w:t>
-      </w:r>
-      <w:proofErr w:type="spellEnd"/>
-      <w:r>
-        <w:t>, but remove them anyway.</w:t>
+        <w:t>Push the release branch to remote. DO NOT CHECK-IN SIGNING FILES* TO GITHUB!!!!!! Including .pfx files copied to the projects where you changed the settings.  These should be ignored by gitignore, but remove them anyway.</w:t>
       </w:r>
     </w:p>
     <w:p>
       <w:r>
         <w:tab/>
-      </w:r>
-      <w:proofErr w:type="gramStart"/>
-      <w:r>
-        <w:t>*  By</w:t>
-      </w:r>
-      <w:proofErr w:type="gramEnd"/>
-      <w:r>
-        <w:t xml:space="preserve"> SIGNING FILES I do not mean the changes to the projects to turn on signing, but instead the certificates or keys</w:t>
+        <w:t>*  By SIGNING FILES I do not mean the changes to the projects to turn on signing, but instead the certificates or keys</w:t>
       </w:r>
     </w:p>
     <w:p>
@@ -1643,19 +941,11 @@
           <w:rFonts w:eastAsia="Times New Roman" w:cs="Courier New"/>
         </w:rPr>
       </w:pPr>
-      <w:proofErr w:type="spellStart"/>
       <w:r>
         <w:rPr>
           <w:rFonts w:eastAsia="Times New Roman" w:cs="Courier New"/>
         </w:rPr>
-        <w:t>git</w:t>
-      </w:r>
-      <w:proofErr w:type="spellEnd"/>
-      <w:r>
-        <w:rPr>
-          <w:rFonts w:eastAsia="Times New Roman" w:cs="Courier New"/>
-        </w:rPr>
-        <w:t xml:space="preserve"> tag -d 12345</w:t>
+        <w:t>git tag -d 12345</w:t>
       </w:r>
     </w:p>
     <w:p>
@@ -1688,19 +978,11 @@
           <w:rFonts w:eastAsia="Times New Roman" w:cs="Courier New"/>
         </w:rPr>
       </w:pPr>
-      <w:proofErr w:type="spellStart"/>
       <w:r>
         <w:rPr>
           <w:rFonts w:eastAsia="Times New Roman" w:cs="Courier New"/>
         </w:rPr>
-        <w:t>git</w:t>
-      </w:r>
-      <w:proofErr w:type="spellEnd"/>
-      <w:r>
-        <w:rPr>
-          <w:rFonts w:eastAsia="Times New Roman" w:cs="Courier New"/>
-        </w:rPr>
-        <w:t xml:space="preserve"> push origin :refs/tags/12345</w:t>
+        <w:t>git push origin :refs/tags/12345</w:t>
       </w:r>
     </w:p>
     <w:p>
@@ -1770,19 +1052,11 @@
           <w:rFonts w:eastAsia="Times New Roman" w:cs="Courier New"/>
         </w:rPr>
       </w:pPr>
-      <w:proofErr w:type="spellStart"/>
       <w:r>
         <w:rPr>
           <w:rFonts w:eastAsia="Times New Roman" w:cs="Courier New"/>
         </w:rPr>
-        <w:t>git</w:t>
-      </w:r>
-      <w:proofErr w:type="spellEnd"/>
-      <w:r>
-        <w:rPr>
-          <w:rFonts w:eastAsia="Times New Roman" w:cs="Courier New"/>
-        </w:rPr>
-        <w:t xml:space="preserve"> tag 12345</w:t>
+        <w:t>git tag 12345</w:t>
       </w:r>
     </w:p>
     <w:p>
@@ -1815,19 +1089,11 @@
           <w:rFonts w:eastAsia="Times New Roman" w:cs="Courier New"/>
         </w:rPr>
       </w:pPr>
-      <w:proofErr w:type="spellStart"/>
       <w:r>
         <w:rPr>
           <w:rFonts w:eastAsia="Times New Roman" w:cs="Courier New"/>
         </w:rPr>
-        <w:t>git</w:t>
-      </w:r>
-      <w:proofErr w:type="spellEnd"/>
-      <w:r>
-        <w:rPr>
-          <w:rFonts w:eastAsia="Times New Roman" w:cs="Courier New"/>
-        </w:rPr>
-        <w:t xml:space="preserve"> push –tags</w:t>
+        <w:t>git push –tags</w:t>
       </w:r>
     </w:p>
     <w:p>
@@ -1870,13 +1136,8 @@
         </w:numPr>
         <w:spacing w:after="0" w:line="240" w:lineRule="auto"/>
       </w:pPr>
-      <w:proofErr w:type="spellStart"/>
-      <w:r>
-        <w:t>git</w:t>
-      </w:r>
-      <w:proofErr w:type="spellEnd"/>
-      <w:r>
-        <w:t xml:space="preserve"> checkout master</w:t>
+      <w:r>
+        <w:t>git checkout master</w:t>
       </w:r>
     </w:p>
     <w:p>
@@ -1888,24 +1149,11 @@
         </w:numPr>
         <w:spacing w:after="0" w:line="240" w:lineRule="auto"/>
       </w:pPr>
-      <w:proofErr w:type="spellStart"/>
-      <w:r>
-        <w:t>git</w:t>
-      </w:r>
-      <w:proofErr w:type="spellEnd"/>
-      <w:r>
-        <w:t xml:space="preserve"> merge --no-commit --no</w:t>
-      </w:r>
-      <w:r>
-        <w:t>-</w:t>
-      </w:r>
-      <w:proofErr w:type="spellStart"/>
-      <w:r>
-        <w:t>ff</w:t>
-      </w:r>
-      <w:proofErr w:type="spellEnd"/>
-      <w:r>
-        <w:t xml:space="preserve">   Release0.1.5</w:t>
+      <w:r>
+        <w:t>git merge --no-commit --no</w:t>
+      </w:r>
+      <w:r>
+        <w:t>-ff   Release0.1.5</w:t>
       </w:r>
     </w:p>
     <w:p>
@@ -1940,23 +1188,18 @@
           <w:szCs w:val="20"/>
         </w:rPr>
       </w:pPr>
-      <w:proofErr w:type="spellStart"/>
-      <w:r>
-        <w:t>git</w:t>
-      </w:r>
-      <w:proofErr w:type="spellEnd"/>
-      <w:r>
-        <w:t xml:space="preserve"> push</w:t>
+      <w:r>
+        <w:t>git push</w:t>
       </w:r>
     </w:p>
     <w:p/>
     <w:p>
       <w:pPr>
         <w:rPr>
-          <w:ins w:id="9" w:author="theirs" w:date="2013-03-07T07:06:00Z"/>
+          <w:ins w:id="4" w:author="theirs" w:date="2013-03-07T07:06:00Z"/>
         </w:rPr>
       </w:pPr>
-      <w:ins w:id="10" w:author="theirs" w:date="2013-03-07T07:06:00Z">
+      <w:ins w:id="5" w:author="theirs" w:date="2013-03-07T07:06:00Z">
         <w:r>
           <w:t>Test the following before release:</w:t>
         </w:r>
@@ -1970,10 +1213,10 @@
           <w:numId w:val="15"/>
         </w:numPr>
         <w:rPr>
-          <w:ins w:id="11" w:author="theirs" w:date="2013-03-07T07:06:00Z"/>
+          <w:ins w:id="6" w:author="theirs" w:date="2013-03-07T07:06:00Z"/>
         </w:rPr>
       </w:pPr>
-      <w:ins w:id="12" w:author="theirs" w:date="2013-03-07T07:06:00Z">
+      <w:ins w:id="7" w:author="theirs" w:date="2013-03-07T07:06:00Z">
         <w:r>
           <w:t>COL private SQL CE ClientApiTest.exe program.</w:t>
         </w:r>
@@ -1987,10 +1230,10 @@
           <w:numId w:val="15"/>
         </w:numPr>
         <w:rPr>
-          <w:ins w:id="13" w:author="theirs" w:date="2013-03-07T07:06:00Z"/>
+          <w:ins w:id="8" w:author="theirs" w:date="2013-03-07T07:06:00Z"/>
         </w:rPr>
       </w:pPr>
-      <w:ins w:id="14" w:author="theirs" w:date="2013-03-07T07:06:00Z">
+      <w:ins w:id="9" w:author="theirs" w:date="2013-03-07T07:06:00Z">
         <w:r>
           <w:t>Zach’s Windows client SDK functional test.</w:t>
         </w:r>
@@ -2004,10 +1247,10 @@
           <w:numId w:val="15"/>
         </w:numPr>
         <w:rPr>
-          <w:ins w:id="15" w:author="theirs" w:date="2013-03-07T07:06:00Z"/>
+          <w:ins w:id="10" w:author="theirs" w:date="2013-03-07T07:06:00Z"/>
         </w:rPr>
       </w:pPr>
-      <w:ins w:id="16" w:author="theirs" w:date="2013-03-07T07:06:00Z">
+      <w:ins w:id="11" w:author="theirs" w:date="2013-03-07T07:06:00Z">
         <w:r>
           <w:t>Installation and operation on all supported Windows platforms.</w:t>
         </w:r>
@@ -2016,7 +1259,7 @@
     <w:p>
       <w:pPr>
         <w:rPr>
-          <w:ins w:id="17" w:author="theirs" w:date="2013-03-07T07:06:00Z"/>
+          <w:ins w:id="12" w:author="theirs" w:date="2013-03-07T07:06:00Z"/>
         </w:rPr>
       </w:pPr>
     </w:p>
@@ -4593,7 +3836,7 @@
 </file>
 
 <file path=customXml/itemProps1.xml><?xml version="1.0" encoding="utf-8"?>
-<ds:datastoreItem xmlns:ds="http://schemas.openxmlformats.org/officeDocument/2006/customXml" ds:itemID="{7C3F61B4-9A5C-44BD-9FAF-DAF470699C9F}">
+<ds:datastoreItem xmlns:ds="http://schemas.openxmlformats.org/officeDocument/2006/customXml" ds:itemID="{00B7B39A-4099-47E8-BA6C-AC7FE5CC74D0}">
   <ds:schemaRefs>
     <ds:schemaRef ds:uri="http://schemas.openxmlformats.org/officeDocument/2006/bibliography"/>
   </ds:schemaRefs>
@@ -4601,7 +3844,7 @@
 </file>
 
 <file path=customXml/itemProps2.xml><?xml version="1.0" encoding="utf-8"?>
-<ds:datastoreItem xmlns:ds="http://schemas.openxmlformats.org/officeDocument/2006/customXml" ds:itemID="{8A9BC390-15BD-4067-B6A5-2B0F757FFF0F}">
+<ds:datastoreItem xmlns:ds="http://schemas.openxmlformats.org/officeDocument/2006/customXml" ds:itemID="{62398460-310E-4FFE-BD48-A6BCECC3B07F}">
   <ds:schemaRefs>
     <ds:schemaRef ds:uri="http://schemas.openxmlformats.org/officeDocument/2006/bibliography"/>
   </ds:schemaRefs>
@@ -4609,7 +3852,7 @@
 </file>
 
 <file path=customXml/itemProps3.xml><?xml version="1.0" encoding="utf-8"?>
-<ds:datastoreItem xmlns:ds="http://schemas.openxmlformats.org/officeDocument/2006/customXml" ds:itemID="{87C46DD9-6576-41BF-A967-E8E97E832529}">
+<ds:datastoreItem xmlns:ds="http://schemas.openxmlformats.org/officeDocument/2006/customXml" ds:itemID="{5703F29B-F08E-4216-8140-66790D7FB2C4}">
   <ds:schemaRefs>
     <ds:schemaRef ds:uri="http://schemas.openxmlformats.org/officeDocument/2006/bibliography"/>
   </ds:schemaRefs>
@@ -4617,7 +3860,7 @@
 </file>
 
 <file path=customXml/itemProps4.xml><?xml version="1.0" encoding="utf-8"?>
-<ds:datastoreItem xmlns:ds="http://schemas.openxmlformats.org/officeDocument/2006/customXml" ds:itemID="{04FF783F-AC65-40F3-B0FA-D7147A9D7C2A}">
+<ds:datastoreItem xmlns:ds="http://schemas.openxmlformats.org/officeDocument/2006/customXml" ds:itemID="{2332BC0D-7C17-42E8-910C-6D9E010A6282}">
   <ds:schemaRefs>
     <ds:schemaRef ds:uri="http://schemas.openxmlformats.org/officeDocument/2006/bibliography"/>
   </ds:schemaRefs>
@@ -4625,7 +3868,7 @@
 </file>
 
 <file path=customXml/itemProps5.xml><?xml version="1.0" encoding="utf-8"?>
-<ds:datastoreItem xmlns:ds="http://schemas.openxmlformats.org/officeDocument/2006/customXml" ds:itemID="{0E11A677-938E-447B-A636-18C91EF39111}">
+<ds:datastoreItem xmlns:ds="http://schemas.openxmlformats.org/officeDocument/2006/customXml" ds:itemID="{DDE3E2BE-ED4F-4115-B2BD-90A6F36B0330}">
   <ds:schemaRefs>
     <ds:schemaRef ds:uri="http://schemas.openxmlformats.org/officeDocument/2006/bibliography"/>
   </ds:schemaRefs>
@@ -4633,7 +3876,7 @@
 </file>
 
 <file path=customXml/itemProps6.xml><?xml version="1.0" encoding="utf-8"?>
-<ds:datastoreItem xmlns:ds="http://schemas.openxmlformats.org/officeDocument/2006/customXml" ds:itemID="{00B7B39A-4099-47E8-BA6C-AC7FE5CC74D0}">
+<ds:datastoreItem xmlns:ds="http://schemas.openxmlformats.org/officeDocument/2006/customXml" ds:itemID="{320B1F90-D233-4C3E-AB07-71782F6A4BE1}">
   <ds:schemaRefs>
     <ds:schemaRef ds:uri="http://schemas.openxmlformats.org/officeDocument/2006/bibliography"/>
   </ds:schemaRefs>
@@ -4641,7 +3884,7 @@
 </file>
 
 <file path=customXml/itemProps7.xml><?xml version="1.0" encoding="utf-8"?>
-<ds:datastoreItem xmlns:ds="http://schemas.openxmlformats.org/officeDocument/2006/customXml" ds:itemID="{62398460-310E-4FFE-BD48-A6BCECC3B07F}">
+<ds:datastoreItem xmlns:ds="http://schemas.openxmlformats.org/officeDocument/2006/customXml" ds:itemID="{12D0E4AE-D6D4-4281-B416-518C81D2D66F}">
   <ds:schemaRefs>
     <ds:schemaRef ds:uri="http://schemas.openxmlformats.org/officeDocument/2006/bibliography"/>
   </ds:schemaRefs>
@@ -4649,7 +3892,7 @@
 </file>
 
 <file path=customXml/itemProps8.xml><?xml version="1.0" encoding="utf-8"?>
-<ds:datastoreItem xmlns:ds="http://schemas.openxmlformats.org/officeDocument/2006/customXml" ds:itemID="{09FA4599-911E-4A2B-A103-65F35A5BA521}">
+<ds:datastoreItem xmlns:ds="http://schemas.openxmlformats.org/officeDocument/2006/customXml" ds:itemID="{5034FE83-0283-4077-9D03-BF186CD9A5B0}">
   <ds:schemaRefs>
     <ds:schemaRef ds:uri="http://schemas.openxmlformats.org/officeDocument/2006/bibliography"/>
   </ds:schemaRefs>
@@ -4657,7 +3900,7 @@
 </file>
 
 <file path=customXml/itemProps9.xml><?xml version="1.0" encoding="utf-8"?>
-<ds:datastoreItem xmlns:ds="http://schemas.openxmlformats.org/officeDocument/2006/customXml" ds:itemID="{D9029ABE-D41E-4B26-9CB3-8281C749D8EA}">
+<ds:datastoreItem xmlns:ds="http://schemas.openxmlformats.org/officeDocument/2006/customXml" ds:itemID="{68CB5FC1-8651-4BA4-A2F9-89A32918DEEC}">
   <ds:schemaRefs>
     <ds:schemaRef ds:uri="http://schemas.openxmlformats.org/officeDocument/2006/bibliography"/>
   </ds:schemaRefs>

</xml_diff>

<commit_message>
1) Changed the release procedure doc.
</commit_message>
<xml_diff>
--- a/Preparing for a staging release.docx
+++ b/Preparing for a staging release.docx
@@ -15,7 +15,15 @@
     </w:p>
     <w:p>
       <w:r>
-        <w:t>Exit Visual Studio in the Cloud_SDK solution.</w:t>
+        <w:t xml:space="preserve">Exit Visual Studio in the </w:t>
+      </w:r>
+      <w:proofErr w:type="spellStart"/>
+      <w:r>
+        <w:t>Cloud_SDK</w:t>
+      </w:r>
+      <w:proofErr w:type="spellEnd"/>
+      <w:r>
+        <w:t xml:space="preserve"> solution.</w:t>
       </w:r>
     </w:p>
     <w:p>
@@ -71,12 +79,14 @@
           <w:numId w:val="13"/>
         </w:numPr>
       </w:pPr>
+      <w:proofErr w:type="spellStart"/>
       <w:r>
         <w:t>g</w:t>
       </w:r>
       <w:r>
         <w:t>it</w:t>
       </w:r>
+      <w:proofErr w:type="spellEnd"/>
       <w:r>
         <w:t xml:space="preserve"> branch </w:t>
       </w:r>
@@ -95,8 +105,13 @@
           <w:numId w:val="13"/>
         </w:numPr>
       </w:pPr>
-      <w:r>
-        <w:t>git checkout 20130218A0Release0_1_6</w:t>
+      <w:proofErr w:type="spellStart"/>
+      <w:r>
+        <w:t>git</w:t>
+      </w:r>
+      <w:proofErr w:type="spellEnd"/>
+      <w:r>
+        <w:t xml:space="preserve"> checkout 20130218A0Release0_1_6</w:t>
       </w:r>
     </w:p>
     <w:p>
@@ -107,8 +122,13 @@
           <w:numId w:val="13"/>
         </w:numPr>
       </w:pPr>
-      <w:r>
-        <w:t xml:space="preserve">git push </w:t>
+      <w:proofErr w:type="spellStart"/>
+      <w:r>
+        <w:t>git</w:t>
+      </w:r>
+      <w:proofErr w:type="spellEnd"/>
+      <w:r>
+        <w:t xml:space="preserve"> push </w:t>
       </w:r>
       <w:r>
         <w:t xml:space="preserve"> -u origin 20130218A0Release0_1_6</w:t>
@@ -134,8 +154,13 @@
           <w:numId w:val="13"/>
         </w:numPr>
       </w:pPr>
-      <w:r>
-        <w:t>Git branch - -d &lt;branch&gt;</w:t>
+      <w:proofErr w:type="spellStart"/>
+      <w:r>
+        <w:t>Git</w:t>
+      </w:r>
+      <w:proofErr w:type="spellEnd"/>
+      <w:r>
+        <w:t xml:space="preserve"> branch - -d &lt;branch&gt;</w:t>
       </w:r>
     </w:p>
     <w:p>
@@ -146,8 +171,13 @@
           <w:numId w:val="13"/>
         </w:numPr>
       </w:pPr>
-      <w:r>
-        <w:t>Git push origin - -delete &lt;branch</w:t>
+      <w:proofErr w:type="spellStart"/>
+      <w:r>
+        <w:t>Git</w:t>
+      </w:r>
+      <w:proofErr w:type="spellEnd"/>
+      <w:r>
+        <w:t xml:space="preserve"> push origin - -delete &lt;branch</w:t>
       </w:r>
     </w:p>
     <w:p>
@@ -160,7 +190,15 @@
         <w:pStyle w:val="NoSpacing"/>
       </w:pPr>
       <w:r>
-        <w:t>Start Visual Studio in the Cloud_SDK solution.</w:t>
+        <w:t xml:space="preserve">Start Visual Studio in the </w:t>
+      </w:r>
+      <w:proofErr w:type="spellStart"/>
+      <w:r>
+        <w:t>Cloud_SDK</w:t>
+      </w:r>
+      <w:proofErr w:type="spellEnd"/>
+      <w:r>
+        <w:t xml:space="preserve"> solution.</w:t>
       </w:r>
     </w:p>
     <w:p>
@@ -173,7 +211,15 @@
         <w:pStyle w:val="NoSpacing"/>
       </w:pPr>
       <w:r>
-        <w:t>Change to the ReleaseSampleAppOnly configuration.</w:t>
+        <w:t xml:space="preserve">Change to the </w:t>
+      </w:r>
+      <w:proofErr w:type="spellStart"/>
+      <w:r>
+        <w:t>ReleaseSampleAppOnly</w:t>
+      </w:r>
+      <w:proofErr w:type="spellEnd"/>
+      <w:r>
+        <w:t xml:space="preserve"> configuration.</w:t>
       </w:r>
     </w:p>
     <w:p>
@@ -183,13 +229,45 @@
     </w:p>
     <w:p>
       <w:r>
-        <w:t xml:space="preserve">Change the define in CLDefinitions from development cliff servers to the </w:t>
+        <w:t xml:space="preserve">Change </w:t>
+      </w:r>
+      <w:proofErr w:type="gramStart"/>
+      <w:r>
+        <w:t>the define</w:t>
+      </w:r>
+      <w:proofErr w:type="gramEnd"/>
+      <w:r>
+        <w:t xml:space="preserve"> in </w:t>
+      </w:r>
+      <w:proofErr w:type="spellStart"/>
+      <w:r>
+        <w:t>CLDefinitions</w:t>
+      </w:r>
+      <w:proofErr w:type="spellEnd"/>
+      <w:r>
+        <w:t xml:space="preserve"> from development cliff servers to the </w:t>
       </w:r>
       <w:r>
         <w:t>cloud.com</w:t>
       </w:r>
       <w:r>
-        <w:t xml:space="preserve"> servers. (CloudApiPublic\Static\CLDefinitions: define </w:t>
+        <w:t xml:space="preserve"> servers. (</w:t>
+      </w:r>
+      <w:proofErr w:type="spellStart"/>
+      <w:r>
+        <w:t>CloudApiPublic</w:t>
+      </w:r>
+      <w:proofErr w:type="spellEnd"/>
+      <w:r>
+        <w:t>\Static\</w:t>
+      </w:r>
+      <w:proofErr w:type="spellStart"/>
+      <w:r>
+        <w:t>CLDefinitions</w:t>
+      </w:r>
+      <w:proofErr w:type="spellEnd"/>
+      <w:r>
+        <w:t xml:space="preserve">: define </w:t>
       </w:r>
       <w:r>
         <w:t>PRODUCTION</w:t>
@@ -228,22 +306,98 @@
       <w:r>
         <w:t xml:space="preserve">, </w:t>
       </w:r>
-      <w:r>
-        <w:t>CloudApiPublic and CloudSetupSdkSyncSample, and CloudSetupSdkSyncSampleSupport</w:t>
-      </w:r>
+      <w:proofErr w:type="spellStart"/>
+      <w:r>
+        <w:t>CloudApiPublic</w:t>
+      </w:r>
+      <w:proofErr w:type="spellEnd"/>
+      <w:r>
+        <w:t xml:space="preserve"> and </w:t>
+      </w:r>
+      <w:proofErr w:type="spellStart"/>
+      <w:r>
+        <w:t>CloudSetupSdkSyncSample</w:t>
+      </w:r>
+      <w:proofErr w:type="spellEnd"/>
+      <w:r>
+        <w:t xml:space="preserve">, and </w:t>
+      </w:r>
+      <w:proofErr w:type="spellStart"/>
+      <w:r>
+        <w:t>CloudSetupSdkSyncSampleSupport</w:t>
+      </w:r>
+      <w:proofErr w:type="spellEnd"/>
       <w:r>
         <w:t xml:space="preserve"> </w:t>
       </w:r>
       <w:r>
-        <w:t>Assembly and File Versions to the current release.  E.g., 0.1.2.0.  For CloudSetupSdkSyncSample, click Project Assistant, and then Application Information.  Set the application version.</w:t>
-      </w:r>
-      <w:r>
-        <w:t xml:space="preserve">  For BadgeCom, edit the Resources\BadgeCom.rc Version field.</w:t>
-      </w:r>
-    </w:p>
-    <w:p>
-      <w:r>
-        <w:t>Set the project for signing (CloudApiPublic, CloudSetupSdkSyncSampleSupport, CloudSetupSdkSyncSample).</w:t>
+        <w:t xml:space="preserve">Assembly and File Versions to the current release.  </w:t>
+      </w:r>
+      <w:proofErr w:type="gramStart"/>
+      <w:r>
+        <w:t>E.g., 0.1.2.0.</w:t>
+      </w:r>
+      <w:proofErr w:type="gramEnd"/>
+      <w:r>
+        <w:t xml:space="preserve">  For </w:t>
+      </w:r>
+      <w:proofErr w:type="spellStart"/>
+      <w:r>
+        <w:t>CloudSetupSdkSyncSample</w:t>
+      </w:r>
+      <w:proofErr w:type="spellEnd"/>
+      <w:r>
+        <w:t>, click Project Assistant, and then Application Information.  Set the application version.</w:t>
+      </w:r>
+      <w:r>
+        <w:t xml:space="preserve">  For </w:t>
+      </w:r>
+      <w:proofErr w:type="spellStart"/>
+      <w:r>
+        <w:t>BadgeCom</w:t>
+      </w:r>
+      <w:proofErr w:type="spellEnd"/>
+      <w:r>
+        <w:t>, edit the Resources\</w:t>
+      </w:r>
+      <w:proofErr w:type="spellStart"/>
+      <w:r>
+        <w:t>BadgeCom.rc</w:t>
+      </w:r>
+      <w:proofErr w:type="spellEnd"/>
+      <w:r>
+        <w:t xml:space="preserve"> Version field.</w:t>
+      </w:r>
+    </w:p>
+    <w:p>
+      <w:r>
+        <w:t>Set the project for signing (</w:t>
+      </w:r>
+      <w:proofErr w:type="spellStart"/>
+      <w:r>
+        <w:t>CloudApiPublic</w:t>
+      </w:r>
+      <w:proofErr w:type="spellEnd"/>
+      <w:r>
+        <w:t xml:space="preserve">, </w:t>
+      </w:r>
+      <w:proofErr w:type="spellStart"/>
+      <w:r>
+        <w:t>CloudSetupSdkSyncSampleSupport</w:t>
+      </w:r>
+      <w:proofErr w:type="spellEnd"/>
+      <w:r>
+        <w:t xml:space="preserve">, </w:t>
+      </w:r>
+      <w:proofErr w:type="spellStart"/>
+      <w:proofErr w:type="gramStart"/>
+      <w:r>
+        <w:t>CloudSetupSdkSyncSample</w:t>
+      </w:r>
+      <w:proofErr w:type="spellEnd"/>
+      <w:proofErr w:type="gramEnd"/>
+      <w:r>
+        <w:t>).</w:t>
       </w:r>
     </w:p>
     <w:p>
@@ -253,13 +407,36 @@
     </w:p>
     <w:p>
       <w:r>
-        <w:t>Push the release branch to remote. DO NOT CHECK-IN SIGNING FILES* TO GITHUB!!!!!! Including .pfx files copied to the projects where you changed the settings.  These should be ignored by gitignore, but remove them anyway.</w:t>
+        <w:t>Push the release branch to remote. DO NOT CHECK-IN SIGNING FILES* TO GITHUB!!!!!! Including .</w:t>
+      </w:r>
+      <w:proofErr w:type="spellStart"/>
+      <w:r>
+        <w:t>pfx</w:t>
+      </w:r>
+      <w:proofErr w:type="spellEnd"/>
+      <w:r>
+        <w:t xml:space="preserve"> files copied to the projects where you changed the settings.  These should be ignored by </w:t>
+      </w:r>
+      <w:proofErr w:type="spellStart"/>
+      <w:r>
+        <w:t>gitignore</w:t>
+      </w:r>
+      <w:proofErr w:type="spellEnd"/>
+      <w:r>
+        <w:t>, but remove them anyway.</w:t>
       </w:r>
     </w:p>
     <w:p>
       <w:r>
         <w:tab/>
-        <w:t>*  By SIGNING FILES I do not mean the changes to the projects to turn on signing, but instead the certificates or keys</w:t>
+      </w:r>
+      <w:proofErr w:type="gramStart"/>
+      <w:r>
+        <w:t>*  By</w:t>
+      </w:r>
+      <w:proofErr w:type="gramEnd"/>
+      <w:r>
+        <w:t xml:space="preserve"> SIGNING FILES I do not mean the changes to the projects to turn on signing, but instead the certificates or keys</w:t>
       </w:r>
     </w:p>
     <w:p/>
@@ -281,7 +458,15 @@
     </w:p>
     <w:p>
       <w:r>
-        <w:t>Run REBUILD (not a typo) on the project ZGacUninstall.  That will remove all of our old DLLs from the GAC.</w:t>
+        <w:t xml:space="preserve">Run REBUILD (not a typo) on the project </w:t>
+      </w:r>
+      <w:proofErr w:type="spellStart"/>
+      <w:r>
+        <w:t>ZGacUninstall</w:t>
+      </w:r>
+      <w:proofErr w:type="spellEnd"/>
+      <w:r>
+        <w:t>.  That will remove all of our old DLLs from the GAC.</w:t>
       </w:r>
     </w:p>
     <w:p>
@@ -291,12 +476,28 @@
     </w:p>
     <w:p>
       <w:r>
-        <w:t>In ReleaseSampleAppOnly solution configuration, clean solution.  Check that it succeeded.</w:t>
-      </w:r>
-    </w:p>
-    <w:p>
-      <w:r>
-        <w:t>Stay in ReleaseSampleAppOnly solution configuration.</w:t>
+        <w:t xml:space="preserve">In </w:t>
+      </w:r>
+      <w:proofErr w:type="spellStart"/>
+      <w:r>
+        <w:t>ReleaseSampleAppOnly</w:t>
+      </w:r>
+      <w:proofErr w:type="spellEnd"/>
+      <w:r>
+        <w:t xml:space="preserve"> solution configuration, clean solution.  Check that it succeeded.</w:t>
+      </w:r>
+    </w:p>
+    <w:p>
+      <w:r>
+        <w:t xml:space="preserve">Stay in </w:t>
+      </w:r>
+      <w:proofErr w:type="spellStart"/>
+      <w:r>
+        <w:t>ReleaseSampleAppOnly</w:t>
+      </w:r>
+      <w:proofErr w:type="spellEnd"/>
+      <w:r>
+        <w:t xml:space="preserve"> solution configuration.</w:t>
       </w:r>
     </w:p>
     <w:p>
@@ -304,11 +505,48 @@
         <w:pStyle w:val="NoSpacing"/>
       </w:pPr>
       <w:r>
-        <w:t>Check the CloudApiPublic and Sample-Live-Sync references</w:t>
+        <w:t xml:space="preserve">Check the </w:t>
+      </w:r>
+      <w:proofErr w:type="spellStart"/>
+      <w:r>
+        <w:t>CloudApiPublic</w:t>
+      </w:r>
+      <w:proofErr w:type="spellEnd"/>
+      <w:r>
+        <w:t xml:space="preserve"> and Sample-Live-Sync </w:t>
+      </w:r>
+      <w:proofErr w:type="gramStart"/>
+      <w:r>
+        <w:t>references</w:t>
       </w:r>
       <w:ins w:id="0" w:author="mine" w:date="2013-03-07T07:06:00Z">
         <w:r>
-          <w:t>(CloudApiPublic should appear with no warning symbol for the BadgeCOMLib reference, but Sample-Live-Sync should actually have a warning symbol on the Cloud reference since its correct version requirement should be for the new version of CloudApiPublic which hasn’t been built yet)</w:t>
+          <w:t>(</w:t>
+        </w:r>
+        <w:proofErr w:type="spellStart"/>
+        <w:proofErr w:type="gramEnd"/>
+        <w:r>
+          <w:t>CloudApiPublic</w:t>
+        </w:r>
+        <w:proofErr w:type="spellEnd"/>
+        <w:r>
+          <w:t xml:space="preserve"> should appear with no warning symbol for the </w:t>
+        </w:r>
+        <w:proofErr w:type="spellStart"/>
+        <w:r>
+          <w:t>BadgeCOMLib</w:t>
+        </w:r>
+        <w:proofErr w:type="spellEnd"/>
+        <w:r>
+          <w:t xml:space="preserve"> reference, but Sample-Live-Sync should actually have a warning symbol on the Cloud reference since its correct version requirement should be for the new version of </w:t>
+        </w:r>
+        <w:proofErr w:type="spellStart"/>
+        <w:r>
+          <w:t>CloudApiPublic</w:t>
+        </w:r>
+        <w:proofErr w:type="spellEnd"/>
+        <w:r>
+          <w:t xml:space="preserve"> which hasn’t been built yet)</w:t>
         </w:r>
       </w:ins>
     </w:p>
@@ -321,7 +559,23 @@
         </w:numPr>
       </w:pPr>
       <w:r>
-        <w:t>Unload the CloudApiPublic project, edit the XML project file and change the BadgeComLib version to the proper version.  e.g.: 0.1.8.0.</w:t>
+        <w:t xml:space="preserve">Unload the </w:t>
+      </w:r>
+      <w:proofErr w:type="spellStart"/>
+      <w:r>
+        <w:t>CloudApiPublic</w:t>
+      </w:r>
+      <w:proofErr w:type="spellEnd"/>
+      <w:r>
+        <w:t xml:space="preserve"> project, edit the XML project file and change the </w:t>
+      </w:r>
+      <w:proofErr w:type="spellStart"/>
+      <w:r>
+        <w:t>BadgeComLib</w:t>
+      </w:r>
+      <w:proofErr w:type="spellEnd"/>
+      <w:r>
+        <w:t xml:space="preserve"> version to the proper version.  e.g.: 0.1.8.0.</w:t>
       </w:r>
     </w:p>
     <w:p>
@@ -333,7 +587,15 @@
         </w:numPr>
       </w:pPr>
       <w:r>
-        <w:t>Reload the CloudApiPublic project.</w:t>
+        <w:t xml:space="preserve">Reload the </w:t>
+      </w:r>
+      <w:proofErr w:type="spellStart"/>
+      <w:r>
+        <w:t>CloudApiPublic</w:t>
+      </w:r>
+      <w:proofErr w:type="spellEnd"/>
+      <w:r>
+        <w:t xml:space="preserve"> project.</w:t>
       </w:r>
     </w:p>
     <w:p>
@@ -345,13 +607,29 @@
         </w:numPr>
       </w:pPr>
       <w:r>
-        <w:t>In the CloudApiPublic project, m</w:t>
+        <w:t xml:space="preserve">In the </w:t>
+      </w:r>
+      <w:proofErr w:type="spellStart"/>
+      <w:r>
+        <w:t>CloudApiPublic</w:t>
+      </w:r>
+      <w:proofErr w:type="spellEnd"/>
+      <w:r>
+        <w:t xml:space="preserve"> project, m</w:t>
       </w:r>
       <w:r>
         <w:t>ake sure that specific versions are selected</w:t>
       </w:r>
       <w:r>
-        <w:t xml:space="preserve"> for BadgeComLib and all of the .CSDK DLLs</w:t>
+        <w:t xml:space="preserve"> for </w:t>
+      </w:r>
+      <w:proofErr w:type="spellStart"/>
+      <w:r>
+        <w:t>BadgeComLib</w:t>
+      </w:r>
+      <w:proofErr w:type="spellEnd"/>
+      <w:r>
+        <w:t xml:space="preserve"> and all of the .CSDK DLLs</w:t>
       </w:r>
       <w:r>
         <w:t>, and that the references specify the proper versions.</w:t>
@@ -439,7 +717,51 @@
           <w:szCs w:val="19"/>
           <w:highlight w:val="white"/>
         </w:rPr>
-        <w:t>Cloud, Version=0.2.8.0, Culture=neutral, PublicKeyToken=840eb90fa4503c3c, processorArchitecture=MSIL</w:t>
+        <w:t xml:space="preserve">Cloud, Version=0.2.8.0, Culture=neutral, </w:t>
+      </w:r>
+      <w:proofErr w:type="spellStart"/>
+      <w:r>
+        <w:rPr>
+          <w:rFonts w:ascii="Consolas" w:hAnsi="Consolas" w:cs="Consolas"/>
+          <w:color w:val="0000FF"/>
+          <w:sz w:val="19"/>
+          <w:szCs w:val="19"/>
+          <w:highlight w:val="white"/>
+        </w:rPr>
+        <w:t>PublicKeyToken</w:t>
+      </w:r>
+      <w:proofErr w:type="spellEnd"/>
+      <w:r>
+        <w:rPr>
+          <w:rFonts w:ascii="Consolas" w:hAnsi="Consolas" w:cs="Consolas"/>
+          <w:color w:val="0000FF"/>
+          <w:sz w:val="19"/>
+          <w:szCs w:val="19"/>
+          <w:highlight w:val="white"/>
+        </w:rPr>
+        <w:t xml:space="preserve">=840eb90fa4503c3c, </w:t>
+      </w:r>
+      <w:proofErr w:type="spellStart"/>
+      <w:r>
+        <w:rPr>
+          <w:rFonts w:ascii="Consolas" w:hAnsi="Consolas" w:cs="Consolas"/>
+          <w:color w:val="0000FF"/>
+          <w:sz w:val="19"/>
+          <w:szCs w:val="19"/>
+          <w:highlight w:val="white"/>
+        </w:rPr>
+        <w:t>processorArchitecture</w:t>
+      </w:r>
+      <w:proofErr w:type="spellEnd"/>
+      <w:r>
+        <w:rPr>
+          <w:rFonts w:ascii="Consolas" w:hAnsi="Consolas" w:cs="Consolas"/>
+          <w:color w:val="0000FF"/>
+          <w:sz w:val="19"/>
+          <w:szCs w:val="19"/>
+          <w:highlight w:val="white"/>
+        </w:rPr>
+        <w:t>=MSIL</w:t>
       </w:r>
       <w:r>
         <w:rPr>
@@ -482,8 +804,13 @@
       <w:r>
         <w:t xml:space="preserve">Remove the </w:t>
       </w:r>
-      <w:r>
-        <w:t xml:space="preserve">SpecificVersion </w:t>
+      <w:proofErr w:type="spellStart"/>
+      <w:r>
+        <w:t>SpecificVersion</w:t>
+      </w:r>
+      <w:proofErr w:type="spellEnd"/>
+      <w:r>
+        <w:t xml:space="preserve"> </w:t>
       </w:r>
       <w:r>
         <w:t>line</w:t>
@@ -552,7 +879,15 @@
         </w:numPr>
       </w:pPr>
       <w:r>
-        <w:t>If it asks you to remove the project from the InstallShield .isl file, always answer “NO”.</w:t>
+        <w:t>If it asks you to remove the project from the InstallShield .</w:t>
+      </w:r>
+      <w:proofErr w:type="spellStart"/>
+      <w:r>
+        <w:t>isl</w:t>
+      </w:r>
+      <w:proofErr w:type="spellEnd"/>
+      <w:r>
+        <w:t xml:space="preserve"> file, always answer “NO”.</w:t>
       </w:r>
     </w:p>
     <w:p>
@@ -587,23 +922,87 @@
     </w:p>
     <w:p>
       <w:r>
-        <w:t>Build CloudApiPublic project, check for build success</w:t>
-      </w:r>
-    </w:p>
-    <w:p>
-      <w:r>
-        <w:t xml:space="preserve">Obfuscate CloudApiPublic binary in CloudApiPublic\bin\Release and copy from CloudApiPublic\bin\Release\Obfuscated to CloudApiPublic\bin\Release, CloudSdkSyncSample\bin\Release, and CloudSdkSyncSample\bin\Debug </w:t>
-      </w:r>
-    </w:p>
-    <w:p>
-      <w:r>
-        <w:t>Switch to Debug solution configuration</w:t>
-      </w:r>
-    </w:p>
-    <w:p>
-      <w:r>
         <w:t xml:space="preserve">Build </w:t>
       </w:r>
+      <w:proofErr w:type="spellStart"/>
+      <w:r>
+        <w:t>CloudApiPublic</w:t>
+      </w:r>
+      <w:proofErr w:type="spellEnd"/>
+      <w:r>
+        <w:t xml:space="preserve"> project, check for build success</w:t>
+      </w:r>
+    </w:p>
+    <w:p>
+      <w:r>
+        <w:t xml:space="preserve">Obfuscate </w:t>
+      </w:r>
+      <w:proofErr w:type="spellStart"/>
+      <w:r>
+        <w:t>CloudApiPublic</w:t>
+      </w:r>
+      <w:proofErr w:type="spellEnd"/>
+      <w:r>
+        <w:t xml:space="preserve"> binary in </w:t>
+      </w:r>
+      <w:proofErr w:type="spellStart"/>
+      <w:r>
+        <w:t>CloudApiPublic</w:t>
+      </w:r>
+      <w:proofErr w:type="spellEnd"/>
+      <w:r>
+        <w:t xml:space="preserve">\bin\Release and copy from </w:t>
+      </w:r>
+      <w:proofErr w:type="spellStart"/>
+      <w:r>
+        <w:t>CloudApiPublic</w:t>
+      </w:r>
+      <w:proofErr w:type="spellEnd"/>
+      <w:r>
+        <w:t xml:space="preserve">\bin\Release\Obfuscated to </w:t>
+      </w:r>
+      <w:proofErr w:type="spellStart"/>
+      <w:r>
+        <w:t>CloudApiPublic</w:t>
+      </w:r>
+      <w:proofErr w:type="spellEnd"/>
+      <w:r>
+        <w:t xml:space="preserve">\bin\Release, </w:t>
+      </w:r>
+      <w:proofErr w:type="spellStart"/>
+      <w:r>
+        <w:t>CloudSdkSyncSample</w:t>
+      </w:r>
+      <w:proofErr w:type="spellEnd"/>
+      <w:r>
+        <w:t xml:space="preserve">\bin\Release, and </w:t>
+      </w:r>
+      <w:proofErr w:type="spellStart"/>
+      <w:r>
+        <w:t>CloudSdkSyncSample</w:t>
+      </w:r>
+      <w:proofErr w:type="spellEnd"/>
+      <w:r>
+        <w:t xml:space="preserve">\bin\Debug </w:t>
+      </w:r>
+    </w:p>
+    <w:p>
+      <w:r>
+        <w:t xml:space="preserve">Switch to </w:t>
+      </w:r>
+      <w:proofErr w:type="gramStart"/>
+      <w:r>
+        <w:t>Debug</w:t>
+      </w:r>
+      <w:proofErr w:type="gramEnd"/>
+      <w:r>
+        <w:t xml:space="preserve"> solution configuration</w:t>
+      </w:r>
+    </w:p>
+    <w:p>
+      <w:r>
+        <w:t xml:space="preserve">Build </w:t>
+      </w:r>
       <w:r>
         <w:t>Sample-Live-Sync</w:t>
       </w:r>
@@ -613,7 +1012,15 @@
     </w:p>
     <w:p>
       <w:r>
-        <w:t>Switch to ReleaseSampleAppOnly solution configuration</w:t>
+        <w:t xml:space="preserve">Switch to </w:t>
+      </w:r>
+      <w:proofErr w:type="spellStart"/>
+      <w:r>
+        <w:t>ReleaseSampleAppOnly</w:t>
+      </w:r>
+      <w:proofErr w:type="spellEnd"/>
+      <w:r>
+        <w:t xml:space="preserve"> solution configuration</w:t>
       </w:r>
     </w:p>
     <w:p>
@@ -639,8 +1046,6 @@
       <w:r>
         <w:t>Cloud\CloudSDK-Windows\</w:t>
       </w:r>
-      <w:bookmarkStart w:id="1" w:name="_GoBack"/>
-      <w:bookmarkEnd w:id="1"/>
       <w:r>
         <w:t>CloudSetupSdkSyncSample</w:t>
       </w:r>
@@ -650,7 +1055,15 @@
     </w:p>
     <w:p>
       <w:r>
-        <w:t>Build CloudSetupSdkSyncSample project and check for build success.</w:t>
+        <w:t xml:space="preserve">Build </w:t>
+      </w:r>
+      <w:proofErr w:type="spellStart"/>
+      <w:r>
+        <w:t>CloudSetupSdkSyncSample</w:t>
+      </w:r>
+      <w:proofErr w:type="spellEnd"/>
+      <w:r>
+        <w:t xml:space="preserve"> project and check for build success.</w:t>
       </w:r>
     </w:p>
     <w:p>
@@ -698,7 +1111,15 @@
         <w:t>C</w:t>
       </w:r>
       <w:r>
-        <w:t xml:space="preserve">hange the OriginalFilename field to an empty string in </w:t>
+        <w:t xml:space="preserve">hange the </w:t>
+      </w:r>
+      <w:proofErr w:type="spellStart"/>
+      <w:r>
+        <w:t>OriginalFilename</w:t>
+      </w:r>
+      <w:proofErr w:type="spellEnd"/>
+      <w:r>
+        <w:t xml:space="preserve"> field to an empty string in </w:t>
       </w:r>
       <w:r>
         <w:t>and compile the script.</w:t>
@@ -734,8 +1155,13 @@
           <w:numId w:val="7"/>
         </w:numPr>
       </w:pPr>
-      <w:r>
-        <w:t>signtool remove /c CloudSdkSetup.exe</w:t>
+      <w:proofErr w:type="spellStart"/>
+      <w:r>
+        <w:t>signtool</w:t>
+      </w:r>
+      <w:proofErr w:type="spellEnd"/>
+      <w:r>
+        <w:t xml:space="preserve"> remove /c CloudSdkSetup.exe</w:t>
       </w:r>
     </w:p>
     <w:p>
@@ -746,13 +1172,26 @@
           <w:numId w:val="7"/>
         </w:numPr>
       </w:pPr>
-      <w:r>
-        <w:t>signtool sign /f C:\CertBackup\CloudSigning\CloudPlatformCodeSigning.pfx /p &lt;password&gt; CloudSdkSetup.exe</w:t>
-      </w:r>
-    </w:p>
-    <w:p>
-      <w:r>
-        <w:t>Zip CloudSdkSetup.exe into a zip file with the naming convention CloudSDK-v0.1.2&gt;.zip where the “0.1.2” is the “version.release.build”.  The build should be incremented at each release.  The others are incremented by management decision.</w:t>
+      <w:proofErr w:type="spellStart"/>
+      <w:r>
+        <w:t>signtool</w:t>
+      </w:r>
+      <w:proofErr w:type="spellEnd"/>
+      <w:r>
+        <w:t xml:space="preserve"> sign /f C:\CertBackup\CloudSigning\CloudPlatformCodeSigning.pfx /p &lt;password&gt; CloudSdkSetup.exe</w:t>
+      </w:r>
+    </w:p>
+    <w:p>
+      <w:r>
+        <w:t>Zip CloudSdkSetup.exe into a zip file with the naming convention CloudSDK-v0.1.2&gt;.zip where the “0.1.2” is the “</w:t>
+      </w:r>
+      <w:proofErr w:type="spellStart"/>
+      <w:r>
+        <w:t>version.release.build</w:t>
+      </w:r>
+      <w:proofErr w:type="spellEnd"/>
+      <w:r>
+        <w:t>”.  The build should be incremented at each release.  The others are incremented by management decision.</w:t>
       </w:r>
     </w:p>
     <w:p>
@@ -781,7 +1220,23 @@
         </w:numPr>
       </w:pPr>
       <w:r>
-        <w:t>Then use search in win-client (or an automated tool) to gather the current .pdb files and move them into the ArchivedCloudSdkReleases as well</w:t>
+        <w:t>Then use search in win-client (or an automated tool) to gather the current .</w:t>
+      </w:r>
+      <w:proofErr w:type="spellStart"/>
+      <w:r>
+        <w:t>pdb</w:t>
+      </w:r>
+      <w:proofErr w:type="spellEnd"/>
+      <w:r>
+        <w:t xml:space="preserve"> files and move them into the </w:t>
+      </w:r>
+      <w:proofErr w:type="spellStart"/>
+      <w:r>
+        <w:t>ArchivedCloudSdkReleases</w:t>
+      </w:r>
+      <w:proofErr w:type="spellEnd"/>
+      <w:r>
+        <w:t xml:space="preserve"> as well</w:t>
       </w:r>
       <w:r>
         <w:t xml:space="preserve"> in a “PDBs” directory</w:t>
@@ -825,7 +1280,31 @@
     </w:p>
     <w:p>
       <w:r>
-        <w:t>Delete the .pfx files copied to the CloudApiPublic and CloudSetupSdkSyuncSampleSupport projects where you changed the settings.</w:t>
+        <w:t>Delete the .</w:t>
+      </w:r>
+      <w:proofErr w:type="spellStart"/>
+      <w:r>
+        <w:t>pfx</w:t>
+      </w:r>
+      <w:proofErr w:type="spellEnd"/>
+      <w:r>
+        <w:t xml:space="preserve"> files copied to the </w:t>
+      </w:r>
+      <w:proofErr w:type="spellStart"/>
+      <w:r>
+        <w:t>CloudApiPublic</w:t>
+      </w:r>
+      <w:proofErr w:type="spellEnd"/>
+      <w:r>
+        <w:t xml:space="preserve"> and </w:t>
+      </w:r>
+      <w:proofErr w:type="spellStart"/>
+      <w:r>
+        <w:t>CloudSetupSdkSyuncSampleSupport</w:t>
+      </w:r>
+      <w:proofErr w:type="spellEnd"/>
+      <w:r>
+        <w:t xml:space="preserve"> projects where you changed the settings.</w:t>
       </w:r>
     </w:p>
     <w:p>
@@ -839,12 +1318,14 @@
       <w:r>
         <w:t>To do this: “Rebuild” (OK in this case) the project “</w:t>
       </w:r>
-      <w:ins w:id="2" w:author="Robert Stevens" w:date="2013-03-07T07:06:00Z">
+      <w:proofErr w:type="spellStart"/>
+      <w:ins w:id="1" w:author="Robert Stevens" w:date="2013-03-07T07:06:00Z">
         <w:r>
           <w:t>ZDeleteLicenseFilesOnly</w:t>
         </w:r>
       </w:ins>
-      <w:del w:id="3" w:author="mine" w:date="2013-03-07T07:06:00Z">
+      <w:proofErr w:type="spellEnd"/>
+      <w:del w:id="2" w:author="mine" w:date="2013-03-07T07:06:00Z">
         <w:r>
           <w:delText>ZDeleteLicenseFilesOnly</w:delText>
         </w:r>
@@ -860,18 +1341,49 @@
     </w:p>
     <w:p>
       <w:r>
-        <w:t>Push the release branch to remote. DO NOT CHECK-IN SIGNING FILES* TO GITHUB!!!!!! Including .pfx files copied to the projects where you changed the settings.  These should be ignored by gitignore, but remove them anyway.</w:t>
+        <w:t>Push the release branch to remote. DO NOT CHECK-IN SIGNING FILES* TO GITHUB!!!!!! Including .</w:t>
+      </w:r>
+      <w:proofErr w:type="spellStart"/>
+      <w:r>
+        <w:t>pfx</w:t>
+      </w:r>
+      <w:proofErr w:type="spellEnd"/>
+      <w:r>
+        <w:t xml:space="preserve"> files copied to the projects where you changed the settings.  These should be ignored by </w:t>
+      </w:r>
+      <w:proofErr w:type="spellStart"/>
+      <w:r>
+        <w:t>gitignore</w:t>
+      </w:r>
+      <w:proofErr w:type="spellEnd"/>
+      <w:r>
+        <w:t>, but remove them anyway.</w:t>
       </w:r>
     </w:p>
     <w:p>
       <w:r>
         <w:tab/>
-        <w:t>*  By SIGNING FILES I do not mean the changes to the projects to turn on signing, but instead the certificates or keys</w:t>
-      </w:r>
-    </w:p>
-    <w:p>
-      <w:r>
-        <w:t xml:space="preserve"> Tag the last commit to master with this release number (e.g., Release0.1.2).</w:t>
+      </w:r>
+      <w:proofErr w:type="gramStart"/>
+      <w:r>
+        <w:t>*  By</w:t>
+      </w:r>
+      <w:proofErr w:type="gramEnd"/>
+      <w:r>
+        <w:t xml:space="preserve"> SIGNING FILES I do not mean the changes to the projects to turn on signing, but instead the certificates or keys</w:t>
+      </w:r>
+    </w:p>
+    <w:p>
+      <w:r>
+        <w:t xml:space="preserve"> Tag the last commit to </w:t>
+      </w:r>
+      <w:r>
+        <w:t>the yyyymmddRelease0.2.8 branch</w:t>
+      </w:r>
+      <w:bookmarkStart w:id="3" w:name="_GoBack"/>
+      <w:bookmarkEnd w:id="3"/>
+      <w:r>
+        <w:t xml:space="preserve"> with this release number (e.g., Release0.1.2).</w:t>
       </w:r>
     </w:p>
     <w:p>
@@ -941,11 +1453,19 @@
           <w:rFonts w:eastAsia="Times New Roman" w:cs="Courier New"/>
         </w:rPr>
       </w:pPr>
+      <w:proofErr w:type="spellStart"/>
       <w:r>
         <w:rPr>
           <w:rFonts w:eastAsia="Times New Roman" w:cs="Courier New"/>
         </w:rPr>
-        <w:t>git tag -d 12345</w:t>
+        <w:t>git</w:t>
+      </w:r>
+      <w:proofErr w:type="spellEnd"/>
+      <w:r>
+        <w:rPr>
+          <w:rFonts w:eastAsia="Times New Roman" w:cs="Courier New"/>
+        </w:rPr>
+        <w:t xml:space="preserve"> tag -d 12345</w:t>
       </w:r>
     </w:p>
     <w:p>
@@ -978,11 +1498,19 @@
           <w:rFonts w:eastAsia="Times New Roman" w:cs="Courier New"/>
         </w:rPr>
       </w:pPr>
+      <w:proofErr w:type="spellStart"/>
       <w:r>
         <w:rPr>
           <w:rFonts w:eastAsia="Times New Roman" w:cs="Courier New"/>
         </w:rPr>
-        <w:t>git push origin :refs/tags/12345</w:t>
+        <w:t>git</w:t>
+      </w:r>
+      <w:proofErr w:type="spellEnd"/>
+      <w:r>
+        <w:rPr>
+          <w:rFonts w:eastAsia="Times New Roman" w:cs="Courier New"/>
+        </w:rPr>
+        <w:t xml:space="preserve"> push origin :refs/tags/12345</w:t>
       </w:r>
     </w:p>
     <w:p>
@@ -1052,11 +1580,19 @@
           <w:rFonts w:eastAsia="Times New Roman" w:cs="Courier New"/>
         </w:rPr>
       </w:pPr>
+      <w:proofErr w:type="spellStart"/>
       <w:r>
         <w:rPr>
           <w:rFonts w:eastAsia="Times New Roman" w:cs="Courier New"/>
         </w:rPr>
-        <w:t>git tag 12345</w:t>
+        <w:t>git</w:t>
+      </w:r>
+      <w:proofErr w:type="spellEnd"/>
+      <w:r>
+        <w:rPr>
+          <w:rFonts w:eastAsia="Times New Roman" w:cs="Courier New"/>
+        </w:rPr>
+        <w:t xml:space="preserve"> tag 12345</w:t>
       </w:r>
     </w:p>
     <w:p>
@@ -1089,11 +1625,19 @@
           <w:rFonts w:eastAsia="Times New Roman" w:cs="Courier New"/>
         </w:rPr>
       </w:pPr>
+      <w:proofErr w:type="spellStart"/>
       <w:r>
         <w:rPr>
           <w:rFonts w:eastAsia="Times New Roman" w:cs="Courier New"/>
         </w:rPr>
-        <w:t>git push –tags</w:t>
+        <w:t>git</w:t>
+      </w:r>
+      <w:proofErr w:type="spellEnd"/>
+      <w:r>
+        <w:rPr>
+          <w:rFonts w:eastAsia="Times New Roman" w:cs="Courier New"/>
+        </w:rPr>
+        <w:t xml:space="preserve"> push –tags</w:t>
       </w:r>
     </w:p>
     <w:p>
@@ -1136,8 +1680,13 @@
         </w:numPr>
         <w:spacing w:after="0" w:line="240" w:lineRule="auto"/>
       </w:pPr>
-      <w:r>
-        <w:t>git checkout master</w:t>
+      <w:proofErr w:type="spellStart"/>
+      <w:r>
+        <w:t>git</w:t>
+      </w:r>
+      <w:proofErr w:type="spellEnd"/>
+      <w:r>
+        <w:t xml:space="preserve"> checkout master</w:t>
       </w:r>
     </w:p>
     <w:p>
@@ -1149,11 +1698,24 @@
         </w:numPr>
         <w:spacing w:after="0" w:line="240" w:lineRule="auto"/>
       </w:pPr>
-      <w:r>
-        <w:t>git merge --no-commit --no</w:t>
-      </w:r>
-      <w:r>
-        <w:t>-ff   Release0.1.5</w:t>
+      <w:proofErr w:type="spellStart"/>
+      <w:r>
+        <w:t>git</w:t>
+      </w:r>
+      <w:proofErr w:type="spellEnd"/>
+      <w:r>
+        <w:t xml:space="preserve"> merge --no-commit --no</w:t>
+      </w:r>
+      <w:r>
+        <w:t>-</w:t>
+      </w:r>
+      <w:proofErr w:type="spellStart"/>
+      <w:r>
+        <w:t>ff</w:t>
+      </w:r>
+      <w:proofErr w:type="spellEnd"/>
+      <w:r>
+        <w:t xml:space="preserve">   Release0.1.5</w:t>
       </w:r>
     </w:p>
     <w:p>
@@ -1188,8 +1750,13 @@
           <w:szCs w:val="20"/>
         </w:rPr>
       </w:pPr>
-      <w:r>
-        <w:t>git push</w:t>
+      <w:proofErr w:type="spellStart"/>
+      <w:r>
+        <w:t>git</w:t>
+      </w:r>
+      <w:proofErr w:type="spellEnd"/>
+      <w:r>
+        <w:t xml:space="preserve"> push</w:t>
       </w:r>
     </w:p>
     <w:p/>
@@ -3836,7 +4403,7 @@
 </file>
 
 <file path=customXml/itemProps1.xml><?xml version="1.0" encoding="utf-8"?>
-<ds:datastoreItem xmlns:ds="http://schemas.openxmlformats.org/officeDocument/2006/customXml" ds:itemID="{00B7B39A-4099-47E8-BA6C-AC7FE5CC74D0}">
+<ds:datastoreItem xmlns:ds="http://schemas.openxmlformats.org/officeDocument/2006/customXml" ds:itemID="{62398460-310E-4FFE-BD48-A6BCECC3B07F}">
   <ds:schemaRefs>
     <ds:schemaRef ds:uri="http://schemas.openxmlformats.org/officeDocument/2006/bibliography"/>
   </ds:schemaRefs>
@@ -3844,7 +4411,7 @@
 </file>
 
 <file path=customXml/itemProps2.xml><?xml version="1.0" encoding="utf-8"?>
-<ds:datastoreItem xmlns:ds="http://schemas.openxmlformats.org/officeDocument/2006/customXml" ds:itemID="{62398460-310E-4FFE-BD48-A6BCECC3B07F}">
+<ds:datastoreItem xmlns:ds="http://schemas.openxmlformats.org/officeDocument/2006/customXml" ds:itemID="{5703F29B-F08E-4216-8140-66790D7FB2C4}">
   <ds:schemaRefs>
     <ds:schemaRef ds:uri="http://schemas.openxmlformats.org/officeDocument/2006/bibliography"/>
   </ds:schemaRefs>
@@ -3852,7 +4419,7 @@
 </file>
 
 <file path=customXml/itemProps3.xml><?xml version="1.0" encoding="utf-8"?>
-<ds:datastoreItem xmlns:ds="http://schemas.openxmlformats.org/officeDocument/2006/customXml" ds:itemID="{5703F29B-F08E-4216-8140-66790D7FB2C4}">
+<ds:datastoreItem xmlns:ds="http://schemas.openxmlformats.org/officeDocument/2006/customXml" ds:itemID="{2332BC0D-7C17-42E8-910C-6D9E010A6282}">
   <ds:schemaRefs>
     <ds:schemaRef ds:uri="http://schemas.openxmlformats.org/officeDocument/2006/bibliography"/>
   </ds:schemaRefs>
@@ -3860,7 +4427,7 @@
 </file>
 
 <file path=customXml/itemProps4.xml><?xml version="1.0" encoding="utf-8"?>
-<ds:datastoreItem xmlns:ds="http://schemas.openxmlformats.org/officeDocument/2006/customXml" ds:itemID="{2332BC0D-7C17-42E8-910C-6D9E010A6282}">
+<ds:datastoreItem xmlns:ds="http://schemas.openxmlformats.org/officeDocument/2006/customXml" ds:itemID="{DDE3E2BE-ED4F-4115-B2BD-90A6F36B0330}">
   <ds:schemaRefs>
     <ds:schemaRef ds:uri="http://schemas.openxmlformats.org/officeDocument/2006/bibliography"/>
   </ds:schemaRefs>
@@ -3868,7 +4435,7 @@
 </file>
 
 <file path=customXml/itemProps5.xml><?xml version="1.0" encoding="utf-8"?>
-<ds:datastoreItem xmlns:ds="http://schemas.openxmlformats.org/officeDocument/2006/customXml" ds:itemID="{DDE3E2BE-ED4F-4115-B2BD-90A6F36B0330}">
+<ds:datastoreItem xmlns:ds="http://schemas.openxmlformats.org/officeDocument/2006/customXml" ds:itemID="{320B1F90-D233-4C3E-AB07-71782F6A4BE1}">
   <ds:schemaRefs>
     <ds:schemaRef ds:uri="http://schemas.openxmlformats.org/officeDocument/2006/bibliography"/>
   </ds:schemaRefs>
@@ -3876,7 +4443,7 @@
 </file>
 
 <file path=customXml/itemProps6.xml><?xml version="1.0" encoding="utf-8"?>
-<ds:datastoreItem xmlns:ds="http://schemas.openxmlformats.org/officeDocument/2006/customXml" ds:itemID="{320B1F90-D233-4C3E-AB07-71782F6A4BE1}">
+<ds:datastoreItem xmlns:ds="http://schemas.openxmlformats.org/officeDocument/2006/customXml" ds:itemID="{12D0E4AE-D6D4-4281-B416-518C81D2D66F}">
   <ds:schemaRefs>
     <ds:schemaRef ds:uri="http://schemas.openxmlformats.org/officeDocument/2006/bibliography"/>
   </ds:schemaRefs>
@@ -3884,7 +4451,7 @@
 </file>
 
 <file path=customXml/itemProps7.xml><?xml version="1.0" encoding="utf-8"?>
-<ds:datastoreItem xmlns:ds="http://schemas.openxmlformats.org/officeDocument/2006/customXml" ds:itemID="{12D0E4AE-D6D4-4281-B416-518C81D2D66F}">
+<ds:datastoreItem xmlns:ds="http://schemas.openxmlformats.org/officeDocument/2006/customXml" ds:itemID="{2E942F83-03A9-4E91-8E82-6F10D01367D8}">
   <ds:schemaRefs>
     <ds:schemaRef ds:uri="http://schemas.openxmlformats.org/officeDocument/2006/bibliography"/>
   </ds:schemaRefs>
@@ -3892,7 +4459,7 @@
 </file>
 
 <file path=customXml/itemProps8.xml><?xml version="1.0" encoding="utf-8"?>
-<ds:datastoreItem xmlns:ds="http://schemas.openxmlformats.org/officeDocument/2006/customXml" ds:itemID="{5034FE83-0283-4077-9D03-BF186CD9A5B0}">
+<ds:datastoreItem xmlns:ds="http://schemas.openxmlformats.org/officeDocument/2006/customXml" ds:itemID="{A96CF904-AC07-4BD2-BF08-8539360AD98D}">
   <ds:schemaRefs>
     <ds:schemaRef ds:uri="http://schemas.openxmlformats.org/officeDocument/2006/bibliography"/>
   </ds:schemaRefs>
@@ -3900,7 +4467,7 @@
 </file>
 
 <file path=customXml/itemProps9.xml><?xml version="1.0" encoding="utf-8"?>
-<ds:datastoreItem xmlns:ds="http://schemas.openxmlformats.org/officeDocument/2006/customXml" ds:itemID="{68CB5FC1-8651-4BA4-A2F9-89A32918DEEC}">
+<ds:datastoreItem xmlns:ds="http://schemas.openxmlformats.org/officeDocument/2006/customXml" ds:itemID="{7F64B913-3D38-485D-97F9-CDB760837A5A}">
   <ds:schemaRefs>
     <ds:schemaRef ds:uri="http://schemas.openxmlformats.org/officeDocument/2006/bibliography"/>
   </ds:schemaRefs>

</xml_diff>

<commit_message>
1) Changed versions for release 0.3.0.
2) Updated the release procedure doc.
</commit_message>
<xml_diff>
--- a/Preparing for a staging release.docx
+++ b/Preparing for a staging release.docx
@@ -15,15 +15,7 @@
     </w:p>
     <w:p>
       <w:r>
-        <w:t xml:space="preserve">Exit Visual Studio in the </w:t>
-      </w:r>
-      <w:proofErr w:type="spellStart"/>
-      <w:r>
-        <w:t>Cloud_SDK</w:t>
-      </w:r>
-      <w:proofErr w:type="spellEnd"/>
-      <w:r>
-        <w:t xml:space="preserve"> solution.</w:t>
+        <w:t>Exit Visual Studio in the Cloud_SDK solution.</w:t>
       </w:r>
     </w:p>
     <w:p>
@@ -79,14 +71,12 @@
           <w:numId w:val="13"/>
         </w:numPr>
       </w:pPr>
-      <w:proofErr w:type="spellStart"/>
       <w:r>
         <w:t>g</w:t>
       </w:r>
       <w:r>
         <w:t>it</w:t>
       </w:r>
-      <w:proofErr w:type="spellEnd"/>
       <w:r>
         <w:t xml:space="preserve"> branch </w:t>
       </w:r>
@@ -105,13 +95,8 @@
           <w:numId w:val="13"/>
         </w:numPr>
       </w:pPr>
-      <w:proofErr w:type="spellStart"/>
-      <w:r>
-        <w:t>git</w:t>
-      </w:r>
-      <w:proofErr w:type="spellEnd"/>
-      <w:r>
-        <w:t xml:space="preserve"> checkout 20130218A0Release0_1_6</w:t>
+      <w:r>
+        <w:t>git checkout 20130218A0Release0_1_6</w:t>
       </w:r>
     </w:p>
     <w:p>
@@ -122,13 +107,8 @@
           <w:numId w:val="13"/>
         </w:numPr>
       </w:pPr>
-      <w:proofErr w:type="spellStart"/>
-      <w:r>
-        <w:t>git</w:t>
-      </w:r>
-      <w:proofErr w:type="spellEnd"/>
-      <w:r>
-        <w:t xml:space="preserve"> push </w:t>
+      <w:r>
+        <w:t xml:space="preserve">git push </w:t>
       </w:r>
       <w:r>
         <w:t xml:space="preserve"> -u origin 20130218A0Release0_1_6</w:t>
@@ -154,13 +134,8 @@
           <w:numId w:val="13"/>
         </w:numPr>
       </w:pPr>
-      <w:proofErr w:type="spellStart"/>
-      <w:r>
-        <w:t>Git</w:t>
-      </w:r>
-      <w:proofErr w:type="spellEnd"/>
-      <w:r>
-        <w:t xml:space="preserve"> branch - -d &lt;branch&gt;</w:t>
+      <w:r>
+        <w:t>Git branch - -d &lt;branch&gt;</w:t>
       </w:r>
     </w:p>
     <w:p>
@@ -171,13 +146,8 @@
           <w:numId w:val="13"/>
         </w:numPr>
       </w:pPr>
-      <w:proofErr w:type="spellStart"/>
-      <w:r>
-        <w:t>Git</w:t>
-      </w:r>
-      <w:proofErr w:type="spellEnd"/>
-      <w:r>
-        <w:t xml:space="preserve"> push origin - -delete &lt;branch</w:t>
+      <w:r>
+        <w:t>Git push origin - -delete &lt;branch</w:t>
       </w:r>
     </w:p>
     <w:p>
@@ -190,15 +160,7 @@
         <w:pStyle w:val="NoSpacing"/>
       </w:pPr>
       <w:r>
-        <w:t xml:space="preserve">Start Visual Studio in the </w:t>
-      </w:r>
-      <w:proofErr w:type="spellStart"/>
-      <w:r>
-        <w:t>Cloud_SDK</w:t>
-      </w:r>
-      <w:proofErr w:type="spellEnd"/>
-      <w:r>
-        <w:t xml:space="preserve"> solution.</w:t>
+        <w:t>Start Visual Studio in the Cloud_SDK solution.</w:t>
       </w:r>
     </w:p>
     <w:p>
@@ -211,15 +173,7 @@
         <w:pStyle w:val="NoSpacing"/>
       </w:pPr>
       <w:r>
-        <w:t xml:space="preserve">Change to the </w:t>
-      </w:r>
-      <w:proofErr w:type="spellStart"/>
-      <w:r>
-        <w:t>ReleaseSampleAppOnly</w:t>
-      </w:r>
-      <w:proofErr w:type="spellEnd"/>
-      <w:r>
-        <w:t xml:space="preserve"> configuration.</w:t>
+        <w:t>Change to the ReleaseSampleAppOnly configuration.</w:t>
       </w:r>
     </w:p>
     <w:p>
@@ -229,45 +183,13 @@
     </w:p>
     <w:p>
       <w:r>
-        <w:t xml:space="preserve">Change </w:t>
-      </w:r>
-      <w:proofErr w:type="gramStart"/>
-      <w:r>
-        <w:t>the define</w:t>
-      </w:r>
-      <w:proofErr w:type="gramEnd"/>
-      <w:r>
-        <w:t xml:space="preserve"> in </w:t>
-      </w:r>
-      <w:proofErr w:type="spellStart"/>
-      <w:r>
-        <w:t>CLDefinitions</w:t>
-      </w:r>
-      <w:proofErr w:type="spellEnd"/>
-      <w:r>
-        <w:t xml:space="preserve"> from development cliff servers to the </w:t>
+        <w:t xml:space="preserve">Change the define in CLDefinitions from development cliff servers to the </w:t>
       </w:r>
       <w:r>
         <w:t>cloud.com</w:t>
       </w:r>
       <w:r>
-        <w:t xml:space="preserve"> servers. (</w:t>
-      </w:r>
-      <w:proofErr w:type="spellStart"/>
-      <w:r>
-        <w:t>CloudApiPublic</w:t>
-      </w:r>
-      <w:proofErr w:type="spellEnd"/>
-      <w:r>
-        <w:t>\Static\</w:t>
-      </w:r>
-      <w:proofErr w:type="spellStart"/>
-      <w:r>
-        <w:t>CLDefinitions</w:t>
-      </w:r>
-      <w:proofErr w:type="spellEnd"/>
-      <w:r>
-        <w:t xml:space="preserve">: define </w:t>
+        <w:t xml:space="preserve"> servers. (CloudApiPublic\Static\CLDefinitions: define </w:t>
       </w:r>
       <w:r>
         <w:t>PRODUCTION</w:t>
@@ -306,98 +228,24 @@
       <w:r>
         <w:t xml:space="preserve">, </w:t>
       </w:r>
-      <w:proofErr w:type="spellStart"/>
-      <w:r>
-        <w:t>CloudApiPublic</w:t>
-      </w:r>
-      <w:proofErr w:type="spellEnd"/>
-      <w:r>
-        <w:t xml:space="preserve"> and </w:t>
-      </w:r>
-      <w:proofErr w:type="spellStart"/>
-      <w:r>
-        <w:t>CloudSetupSdkSyncSample</w:t>
-      </w:r>
-      <w:proofErr w:type="spellEnd"/>
-      <w:r>
-        <w:t xml:space="preserve">, and </w:t>
-      </w:r>
-      <w:proofErr w:type="spellStart"/>
-      <w:r>
-        <w:t>CloudSetupSdkSyncSampleSupport</w:t>
-      </w:r>
-      <w:proofErr w:type="spellEnd"/>
+      <w:r>
+        <w:t>CloudApiPublic and CloudSetupSdkSyncSample, and CloudSetupSdkSyncSampleSupport</w:t>
+      </w:r>
       <w:r>
         <w:t xml:space="preserve"> </w:t>
       </w:r>
       <w:r>
-        <w:t xml:space="preserve">Assembly and File Versions to the current release.  </w:t>
-      </w:r>
-      <w:proofErr w:type="gramStart"/>
-      <w:r>
-        <w:t>E.g., 0.1.2.0.</w:t>
-      </w:r>
-      <w:proofErr w:type="gramEnd"/>
-      <w:r>
-        <w:t xml:space="preserve">  For </w:t>
-      </w:r>
-      <w:proofErr w:type="spellStart"/>
-      <w:r>
-        <w:t>CloudSetupSdkSyncSample</w:t>
-      </w:r>
-      <w:proofErr w:type="spellEnd"/>
-      <w:r>
-        <w:t>, click Project Assistant, and then Application Information.  Set the application version.</w:t>
-      </w:r>
-      <w:r>
-        <w:t xml:space="preserve">  For </w:t>
-      </w:r>
-      <w:proofErr w:type="spellStart"/>
-      <w:r>
-        <w:t>BadgeCom</w:t>
-      </w:r>
-      <w:proofErr w:type="spellEnd"/>
-      <w:r>
-        <w:t>, edit the Resources\</w:t>
-      </w:r>
-      <w:proofErr w:type="spellStart"/>
-      <w:r>
-        <w:t>BadgeCom.rc</w:t>
-      </w:r>
-      <w:proofErr w:type="spellEnd"/>
-      <w:r>
-        <w:t xml:space="preserve"> Version field.</w:t>
-      </w:r>
-    </w:p>
-    <w:p>
-      <w:r>
-        <w:t>Set the project for signing (</w:t>
-      </w:r>
-      <w:proofErr w:type="spellStart"/>
-      <w:r>
-        <w:t>CloudApiPublic</w:t>
-      </w:r>
-      <w:proofErr w:type="spellEnd"/>
-      <w:r>
-        <w:t xml:space="preserve">, </w:t>
-      </w:r>
-      <w:proofErr w:type="spellStart"/>
-      <w:r>
-        <w:t>CloudSetupSdkSyncSampleSupport</w:t>
-      </w:r>
-      <w:proofErr w:type="spellEnd"/>
-      <w:r>
-        <w:t xml:space="preserve">, </w:t>
-      </w:r>
-      <w:proofErr w:type="spellStart"/>
-      <w:proofErr w:type="gramStart"/>
-      <w:r>
-        <w:t>CloudSetupSdkSyncSample</w:t>
-      </w:r>
-      <w:proofErr w:type="spellEnd"/>
-      <w:proofErr w:type="gramEnd"/>
-      <w:r>
-        <w:t>).</w:t>
+        <w:t>Assembly and File Versions to the current release.  E.g., 0.1.2.0.  For CloudSetupSdkSyncSample, click Project Assistant, and then Application Information.  Set the application version</w:t>
+      </w:r>
+      <w:r>
+        <w:t>.</w:t>
+      </w:r>
+      <w:bookmarkStart w:id="0" w:name="_GoBack"/>
+      <w:bookmarkEnd w:id="0"/>
+    </w:p>
+    <w:p>
+      <w:r>
+        <w:t>Set the project for signing (CloudApiPublic, CloudSetupSdkSyncSampleSupport, CloudSetupSdkSyncSample).</w:t>
       </w:r>
     </w:p>
     <w:p>
@@ -407,36 +255,13 @@
     </w:p>
     <w:p>
       <w:r>
-        <w:t>Push the release branch to remote. DO NOT CHECK-IN SIGNING FILES* TO GITHUB!!!!!! Including .</w:t>
-      </w:r>
-      <w:proofErr w:type="spellStart"/>
-      <w:r>
-        <w:t>pfx</w:t>
-      </w:r>
-      <w:proofErr w:type="spellEnd"/>
-      <w:r>
-        <w:t xml:space="preserve"> files copied to the projects where you changed the settings.  These should be ignored by </w:t>
-      </w:r>
-      <w:proofErr w:type="spellStart"/>
-      <w:r>
-        <w:t>gitignore</w:t>
-      </w:r>
-      <w:proofErr w:type="spellEnd"/>
-      <w:r>
-        <w:t>, but remove them anyway.</w:t>
+        <w:t>Push the release branch to remote. DO NOT CHECK-IN SIGNING FILES* TO GITHUB!!!!!! Including .pfx files copied to the projects where you changed the settings.  These should be ignored by gitignore, but remove them anyway.</w:t>
       </w:r>
     </w:p>
     <w:p>
       <w:r>
         <w:tab/>
-      </w:r>
-      <w:proofErr w:type="gramStart"/>
-      <w:r>
-        <w:t>*  By</w:t>
-      </w:r>
-      <w:proofErr w:type="gramEnd"/>
-      <w:r>
-        <w:t xml:space="preserve"> SIGNING FILES I do not mean the changes to the projects to turn on signing, but instead the certificates or keys</w:t>
+        <w:t>*  By SIGNING FILES I do not mean the changes to the projects to turn on signing, but instead the certificates or keys</w:t>
       </w:r>
     </w:p>
     <w:p/>
@@ -458,15 +283,7 @@
     </w:p>
     <w:p>
       <w:r>
-        <w:t xml:space="preserve">Run REBUILD (not a typo) on the project </w:t>
-      </w:r>
-      <w:proofErr w:type="spellStart"/>
-      <w:r>
-        <w:t>ZGacUninstall</w:t>
-      </w:r>
-      <w:proofErr w:type="spellEnd"/>
-      <w:r>
-        <w:t>.  That will remove all of our old DLLs from the GAC.</w:t>
+        <w:t>Run REBUILD (not a typo) on the project ZGacUninstall.  That will remove all of our old DLLs from the GAC.</w:t>
       </w:r>
     </w:p>
     <w:p>
@@ -476,28 +293,12 @@
     </w:p>
     <w:p>
       <w:r>
-        <w:t xml:space="preserve">In </w:t>
-      </w:r>
-      <w:proofErr w:type="spellStart"/>
-      <w:r>
-        <w:t>ReleaseSampleAppOnly</w:t>
-      </w:r>
-      <w:proofErr w:type="spellEnd"/>
-      <w:r>
-        <w:t xml:space="preserve"> solution configuration, clean solution.  Check that it succeeded.</w:t>
-      </w:r>
-    </w:p>
-    <w:p>
-      <w:r>
-        <w:t xml:space="preserve">Stay in </w:t>
-      </w:r>
-      <w:proofErr w:type="spellStart"/>
-      <w:r>
-        <w:t>ReleaseSampleAppOnly</w:t>
-      </w:r>
-      <w:proofErr w:type="spellEnd"/>
-      <w:r>
-        <w:t xml:space="preserve"> solution configuration.</w:t>
+        <w:t>In ReleaseSampleAppOnly solution configuration, clean solution.  Check that it succeeded.</w:t>
+      </w:r>
+    </w:p>
+    <w:p>
+      <w:r>
+        <w:t>Stay in ReleaseSampleAppOnly solution configuration.</w:t>
       </w:r>
     </w:p>
     <w:p>
@@ -505,48 +306,11 @@
         <w:pStyle w:val="NoSpacing"/>
       </w:pPr>
       <w:r>
-        <w:t xml:space="preserve">Check the </w:t>
-      </w:r>
-      <w:proofErr w:type="spellStart"/>
-      <w:r>
-        <w:t>CloudApiPublic</w:t>
-      </w:r>
-      <w:proofErr w:type="spellEnd"/>
-      <w:r>
-        <w:t xml:space="preserve"> and Sample-Live-Sync </w:t>
-      </w:r>
-      <w:proofErr w:type="gramStart"/>
-      <w:r>
-        <w:t>references</w:t>
-      </w:r>
-      <w:ins w:id="0" w:author="mine" w:date="2013-03-07T07:06:00Z">
+        <w:t>Check the CloudApiPublic and Sample-Live-Sync references</w:t>
+      </w:r>
+      <w:ins w:id="1" w:author="mine" w:date="2013-03-07T07:06:00Z">
         <w:r>
-          <w:t>(</w:t>
-        </w:r>
-        <w:proofErr w:type="spellStart"/>
-        <w:proofErr w:type="gramEnd"/>
-        <w:r>
-          <w:t>CloudApiPublic</w:t>
-        </w:r>
-        <w:proofErr w:type="spellEnd"/>
-        <w:r>
-          <w:t xml:space="preserve"> should appear with no warning symbol for the </w:t>
-        </w:r>
-        <w:proofErr w:type="spellStart"/>
-        <w:r>
-          <w:t>BadgeCOMLib</w:t>
-        </w:r>
-        <w:proofErr w:type="spellEnd"/>
-        <w:r>
-          <w:t xml:space="preserve"> reference, but Sample-Live-Sync should actually have a warning symbol on the Cloud reference since its correct version requirement should be for the new version of </w:t>
-        </w:r>
-        <w:proofErr w:type="spellStart"/>
-        <w:r>
-          <w:t>CloudApiPublic</w:t>
-        </w:r>
-        <w:proofErr w:type="spellEnd"/>
-        <w:r>
-          <w:t xml:space="preserve"> which hasn’t been built yet)</w:t>
+          <w:t>(CloudApiPublic should appear with no warning symbol for the BadgeCOMLib reference, but Sample-Live-Sync should actually have a warning symbol on the Cloud reference since its correct version requirement should be for the new version of CloudApiPublic which hasn’t been built yet)</w:t>
         </w:r>
       </w:ins>
     </w:p>
@@ -559,23 +323,7 @@
         </w:numPr>
       </w:pPr>
       <w:r>
-        <w:t xml:space="preserve">Unload the </w:t>
-      </w:r>
-      <w:proofErr w:type="spellStart"/>
-      <w:r>
-        <w:t>CloudApiPublic</w:t>
-      </w:r>
-      <w:proofErr w:type="spellEnd"/>
-      <w:r>
-        <w:t xml:space="preserve"> project, edit the XML project file and change the </w:t>
-      </w:r>
-      <w:proofErr w:type="spellStart"/>
-      <w:r>
-        <w:t>BadgeComLib</w:t>
-      </w:r>
-      <w:proofErr w:type="spellEnd"/>
-      <w:r>
-        <w:t xml:space="preserve"> version to the proper version.  e.g.: 0.1.8.0.</w:t>
+        <w:t>Unload the CloudApiPublic project, edit the XML project file and change the BadgeComLib version to the proper version.  e.g.: 0.1.8.0.</w:t>
       </w:r>
     </w:p>
     <w:p>
@@ -587,15 +335,7 @@
         </w:numPr>
       </w:pPr>
       <w:r>
-        <w:t xml:space="preserve">Reload the </w:t>
-      </w:r>
-      <w:proofErr w:type="spellStart"/>
-      <w:r>
-        <w:t>CloudApiPublic</w:t>
-      </w:r>
-      <w:proofErr w:type="spellEnd"/>
-      <w:r>
-        <w:t xml:space="preserve"> project.</w:t>
+        <w:t>Reload the CloudApiPublic project.</w:t>
       </w:r>
     </w:p>
     <w:p>
@@ -607,29 +347,13 @@
         </w:numPr>
       </w:pPr>
       <w:r>
-        <w:t xml:space="preserve">In the </w:t>
-      </w:r>
-      <w:proofErr w:type="spellStart"/>
-      <w:r>
-        <w:t>CloudApiPublic</w:t>
-      </w:r>
-      <w:proofErr w:type="spellEnd"/>
-      <w:r>
-        <w:t xml:space="preserve"> project, m</w:t>
+        <w:t>In the CloudApiPublic project, m</w:t>
       </w:r>
       <w:r>
         <w:t>ake sure that specific versions are selected</w:t>
       </w:r>
       <w:r>
-        <w:t xml:space="preserve"> for </w:t>
-      </w:r>
-      <w:proofErr w:type="spellStart"/>
-      <w:r>
-        <w:t>BadgeComLib</w:t>
-      </w:r>
-      <w:proofErr w:type="spellEnd"/>
-      <w:r>
-        <w:t xml:space="preserve"> and all of the .CSDK DLLs</w:t>
+        <w:t xml:space="preserve"> for BadgeComLib and all of the .CSDK DLLs</w:t>
       </w:r>
       <w:r>
         <w:t>, and that the references specify the proper versions.</w:t>
@@ -717,51 +441,7 @@
           <w:szCs w:val="19"/>
           <w:highlight w:val="white"/>
         </w:rPr>
-        <w:t xml:space="preserve">Cloud, Version=0.2.8.0, Culture=neutral, </w:t>
-      </w:r>
-      <w:proofErr w:type="spellStart"/>
-      <w:r>
-        <w:rPr>
-          <w:rFonts w:ascii="Consolas" w:hAnsi="Consolas" w:cs="Consolas"/>
-          <w:color w:val="0000FF"/>
-          <w:sz w:val="19"/>
-          <w:szCs w:val="19"/>
-          <w:highlight w:val="white"/>
-        </w:rPr>
-        <w:t>PublicKeyToken</w:t>
-      </w:r>
-      <w:proofErr w:type="spellEnd"/>
-      <w:r>
-        <w:rPr>
-          <w:rFonts w:ascii="Consolas" w:hAnsi="Consolas" w:cs="Consolas"/>
-          <w:color w:val="0000FF"/>
-          <w:sz w:val="19"/>
-          <w:szCs w:val="19"/>
-          <w:highlight w:val="white"/>
-        </w:rPr>
-        <w:t xml:space="preserve">=840eb90fa4503c3c, </w:t>
-      </w:r>
-      <w:proofErr w:type="spellStart"/>
-      <w:r>
-        <w:rPr>
-          <w:rFonts w:ascii="Consolas" w:hAnsi="Consolas" w:cs="Consolas"/>
-          <w:color w:val="0000FF"/>
-          <w:sz w:val="19"/>
-          <w:szCs w:val="19"/>
-          <w:highlight w:val="white"/>
-        </w:rPr>
-        <w:t>processorArchitecture</w:t>
-      </w:r>
-      <w:proofErr w:type="spellEnd"/>
-      <w:r>
-        <w:rPr>
-          <w:rFonts w:ascii="Consolas" w:hAnsi="Consolas" w:cs="Consolas"/>
-          <w:color w:val="0000FF"/>
-          <w:sz w:val="19"/>
-          <w:szCs w:val="19"/>
-          <w:highlight w:val="white"/>
-        </w:rPr>
-        <w:t>=MSIL</w:t>
+        <w:t>Cloud, Version=0.2.8.0, Culture=neutral, PublicKeyToken=840eb90fa4503c3c, processorArchitecture=MSIL</w:t>
       </w:r>
       <w:r>
         <w:rPr>
@@ -804,13 +484,8 @@
       <w:r>
         <w:t xml:space="preserve">Remove the </w:t>
       </w:r>
-      <w:proofErr w:type="spellStart"/>
-      <w:r>
-        <w:t>SpecificVersion</w:t>
-      </w:r>
-      <w:proofErr w:type="spellEnd"/>
-      <w:r>
-        <w:t xml:space="preserve"> </w:t>
+      <w:r>
+        <w:t xml:space="preserve">SpecificVersion </w:t>
       </w:r>
       <w:r>
         <w:t>line</w:t>
@@ -879,15 +554,7 @@
         </w:numPr>
       </w:pPr>
       <w:r>
-        <w:t>If it asks you to remove the project from the InstallShield .</w:t>
-      </w:r>
-      <w:proofErr w:type="spellStart"/>
-      <w:r>
-        <w:t>isl</w:t>
-      </w:r>
-      <w:proofErr w:type="spellEnd"/>
-      <w:r>
-        <w:t xml:space="preserve"> file, always answer “NO”.</w:t>
+        <w:t>If it asks you to remove the project from the InstallShield .isl file, always answer “NO”.</w:t>
       </w:r>
     </w:p>
     <w:p>
@@ -922,81 +589,38 @@
     </w:p>
     <w:p>
       <w:r>
+        <w:t>Build CloudApiPublic project, check for build success</w:t>
+      </w:r>
+    </w:p>
+    <w:p>
+      <w:r>
+        <w:t xml:space="preserve">Obfuscate CloudApiPublic binary in CloudApiPublic\bin\Release and copy from CloudApiPublic\bin\Release\Obfuscated to CloudApiPublic\bin\Release, CloudSdkSyncSample\bin\Release, and CloudSdkSyncSample\bin\Debug </w:t>
+      </w:r>
+    </w:p>
+    <w:p>
+      <w:r>
+        <w:t>Switch to Debug solution configuration</w:t>
+      </w:r>
+    </w:p>
+    <w:p>
+      <w:r>
         <w:t xml:space="preserve">Build </w:t>
       </w:r>
-      <w:proofErr w:type="spellStart"/>
-      <w:r>
-        <w:t>CloudApiPublic</w:t>
-      </w:r>
-      <w:proofErr w:type="spellEnd"/>
+      <w:r>
+        <w:t>Sample-Live-Sync</w:t>
+      </w:r>
       <w:r>
         <w:t xml:space="preserve"> project, check for build success</w:t>
       </w:r>
     </w:p>
     <w:p>
       <w:r>
-        <w:t xml:space="preserve">Obfuscate </w:t>
-      </w:r>
-      <w:proofErr w:type="spellStart"/>
-      <w:r>
-        <w:t>CloudApiPublic</w:t>
-      </w:r>
-      <w:proofErr w:type="spellEnd"/>
-      <w:r>
-        <w:t xml:space="preserve"> binary in </w:t>
-      </w:r>
-      <w:proofErr w:type="spellStart"/>
-      <w:r>
-        <w:t>CloudApiPublic</w:t>
-      </w:r>
-      <w:proofErr w:type="spellEnd"/>
-      <w:r>
-        <w:t xml:space="preserve">\bin\Release and copy from </w:t>
-      </w:r>
-      <w:proofErr w:type="spellStart"/>
-      <w:r>
-        <w:t>CloudApiPublic</w:t>
-      </w:r>
-      <w:proofErr w:type="spellEnd"/>
-      <w:r>
-        <w:t xml:space="preserve">\bin\Release\Obfuscated to </w:t>
-      </w:r>
-      <w:proofErr w:type="spellStart"/>
-      <w:r>
-        <w:t>CloudApiPublic</w:t>
-      </w:r>
-      <w:proofErr w:type="spellEnd"/>
-      <w:r>
-        <w:t xml:space="preserve">\bin\Release, </w:t>
-      </w:r>
-      <w:proofErr w:type="spellStart"/>
-      <w:r>
-        <w:t>CloudSdkSyncSample</w:t>
-      </w:r>
-      <w:proofErr w:type="spellEnd"/>
-      <w:r>
-        <w:t xml:space="preserve">\bin\Release, and </w:t>
-      </w:r>
-      <w:proofErr w:type="spellStart"/>
-      <w:r>
-        <w:t>CloudSdkSyncSample</w:t>
-      </w:r>
-      <w:proofErr w:type="spellEnd"/>
-      <w:r>
-        <w:t xml:space="preserve">\bin\Debug </w:t>
-      </w:r>
-    </w:p>
-    <w:p>
-      <w:r>
-        <w:t xml:space="preserve">Switch to </w:t>
-      </w:r>
-      <w:proofErr w:type="gramStart"/>
-      <w:r>
-        <w:t>Debug</w:t>
-      </w:r>
-      <w:proofErr w:type="gramEnd"/>
-      <w:r>
-        <w:t xml:space="preserve"> solution configuration</w:t>
+        <w:t>Switch to ReleaseSampleAppOnly solution configuration</w:t>
+      </w:r>
+    </w:p>
+    <w:p>
+      <w:r>
+        <w:t>Check the Sample-Live-Sync project references and make sure that the Cloud.dll reference is “specific version”, and that it is the correct version.</w:t>
       </w:r>
     </w:p>
     <w:p>
@@ -1012,35 +636,6 @@
     </w:p>
     <w:p>
       <w:r>
-        <w:t xml:space="preserve">Switch to </w:t>
-      </w:r>
-      <w:proofErr w:type="spellStart"/>
-      <w:r>
-        <w:t>ReleaseSampleAppOnly</w:t>
-      </w:r>
-      <w:proofErr w:type="spellEnd"/>
-      <w:r>
-        <w:t xml:space="preserve"> solution configuration</w:t>
-      </w:r>
-    </w:p>
-    <w:p>
-      <w:r>
-        <w:t>Check the Sample-Live-Sync project references and make sure that the Cloud.dll reference is “specific version”, and that it is the correct version.</w:t>
-      </w:r>
-    </w:p>
-    <w:p>
-      <w:r>
-        <w:t xml:space="preserve">Build </w:t>
-      </w:r>
-      <w:r>
-        <w:t>Sample-Live-Sync</w:t>
-      </w:r>
-      <w:r>
-        <w:t xml:space="preserve"> project, check for build success</w:t>
-      </w:r>
-    </w:p>
-    <w:p>
-      <w:r>
         <w:t>Make sure that no Explorer or command window is open to any folder below c:\</w:t>
       </w:r>
       <w:r>
@@ -1055,15 +650,7 @@
     </w:p>
     <w:p>
       <w:r>
-        <w:t xml:space="preserve">Build </w:t>
-      </w:r>
-      <w:proofErr w:type="spellStart"/>
-      <w:r>
-        <w:t>CloudSetupSdkSyncSample</w:t>
-      </w:r>
-      <w:proofErr w:type="spellEnd"/>
-      <w:r>
-        <w:t xml:space="preserve"> project and check for build success.</w:t>
+        <w:t>Build CloudSetupSdkSyncSample project and check for build success.</w:t>
       </w:r>
     </w:p>
     <w:p>
@@ -1111,15 +698,7 @@
         <w:t>C</w:t>
       </w:r>
       <w:r>
-        <w:t xml:space="preserve">hange the </w:t>
-      </w:r>
-      <w:proofErr w:type="spellStart"/>
-      <w:r>
-        <w:t>OriginalFilename</w:t>
-      </w:r>
-      <w:proofErr w:type="spellEnd"/>
-      <w:r>
-        <w:t xml:space="preserve"> field to an empty string in </w:t>
+        <w:t xml:space="preserve">hange the OriginalFilename field to an empty string in </w:t>
       </w:r>
       <w:r>
         <w:t>and compile the script.</w:t>
@@ -1155,13 +734,8 @@
           <w:numId w:val="7"/>
         </w:numPr>
       </w:pPr>
-      <w:proofErr w:type="spellStart"/>
-      <w:r>
-        <w:t>signtool</w:t>
-      </w:r>
-      <w:proofErr w:type="spellEnd"/>
-      <w:r>
-        <w:t xml:space="preserve"> remove /c CloudSdkSetup.exe</w:t>
+      <w:r>
+        <w:t>signtool remove /c CloudSdkSetup.exe</w:t>
       </w:r>
     </w:p>
     <w:p>
@@ -1172,26 +746,13 @@
           <w:numId w:val="7"/>
         </w:numPr>
       </w:pPr>
-      <w:proofErr w:type="spellStart"/>
-      <w:r>
-        <w:t>signtool</w:t>
-      </w:r>
-      <w:proofErr w:type="spellEnd"/>
-      <w:r>
-        <w:t xml:space="preserve"> sign /f C:\CertBackup\CloudSigning\CloudPlatformCodeSigning.pfx /p &lt;password&gt; CloudSdkSetup.exe</w:t>
-      </w:r>
-    </w:p>
-    <w:p>
-      <w:r>
-        <w:t>Zip CloudSdkSetup.exe into a zip file with the naming convention CloudSDK-v0.1.2&gt;.zip where the “0.1.2” is the “</w:t>
-      </w:r>
-      <w:proofErr w:type="spellStart"/>
-      <w:r>
-        <w:t>version.release.build</w:t>
-      </w:r>
-      <w:proofErr w:type="spellEnd"/>
-      <w:r>
-        <w:t>”.  The build should be incremented at each release.  The others are incremented by management decision.</w:t>
+      <w:r>
+        <w:t>signtool sign /f C:\CertBackup\CloudSigning\CloudPlatformCodeSigning.pfx /p &lt;password&gt; CloudSdkSetup.exe</w:t>
+      </w:r>
+    </w:p>
+    <w:p>
+      <w:r>
+        <w:t>Zip CloudSdkSetup.exe into a zip file with the naming convention CloudSDK-v0.1.2&gt;.zip where the “0.1.2” is the “version.release.build”.  The build should be incremented at each release.  The others are incremented by management decision.</w:t>
       </w:r>
     </w:p>
     <w:p>
@@ -1220,23 +781,7 @@
         </w:numPr>
       </w:pPr>
       <w:r>
-        <w:t>Then use search in win-client (or an automated tool) to gather the current .</w:t>
-      </w:r>
-      <w:proofErr w:type="spellStart"/>
-      <w:r>
-        <w:t>pdb</w:t>
-      </w:r>
-      <w:proofErr w:type="spellEnd"/>
-      <w:r>
-        <w:t xml:space="preserve"> files and move them into the </w:t>
-      </w:r>
-      <w:proofErr w:type="spellStart"/>
-      <w:r>
-        <w:t>ArchivedCloudSdkReleases</w:t>
-      </w:r>
-      <w:proofErr w:type="spellEnd"/>
-      <w:r>
-        <w:t xml:space="preserve"> as well</w:t>
+        <w:t>Then use search in win-client (or an automated tool) to gather the current .pdb files and move them into the ArchivedCloudSdkReleases as well</w:t>
       </w:r>
       <w:r>
         <w:t xml:space="preserve"> in a “PDBs” directory</w:t>
@@ -1280,31 +825,7 @@
     </w:p>
     <w:p>
       <w:r>
-        <w:t>Delete the .</w:t>
-      </w:r>
-      <w:proofErr w:type="spellStart"/>
-      <w:r>
-        <w:t>pfx</w:t>
-      </w:r>
-      <w:proofErr w:type="spellEnd"/>
-      <w:r>
-        <w:t xml:space="preserve"> files copied to the </w:t>
-      </w:r>
-      <w:proofErr w:type="spellStart"/>
-      <w:r>
-        <w:t>CloudApiPublic</w:t>
-      </w:r>
-      <w:proofErr w:type="spellEnd"/>
-      <w:r>
-        <w:t xml:space="preserve"> and </w:t>
-      </w:r>
-      <w:proofErr w:type="spellStart"/>
-      <w:r>
-        <w:t>CloudSetupSdkSyuncSampleSupport</w:t>
-      </w:r>
-      <w:proofErr w:type="spellEnd"/>
-      <w:r>
-        <w:t xml:space="preserve"> projects where you changed the settings.</w:t>
+        <w:t>Delete the .pfx files copied to the CloudApiPublic and CloudSetupSdkSyuncSampleSupport projects where you changed the settings.</w:t>
       </w:r>
     </w:p>
     <w:p>
@@ -1318,14 +839,12 @@
       <w:r>
         <w:t>To do this: “Rebuild” (OK in this case) the project “</w:t>
       </w:r>
-      <w:proofErr w:type="spellStart"/>
-      <w:ins w:id="1" w:author="Robert Stevens" w:date="2013-03-07T07:06:00Z">
+      <w:ins w:id="2" w:author="Robert Stevens" w:date="2013-03-07T07:06:00Z">
         <w:r>
           <w:t>ZDeleteLicenseFilesOnly</w:t>
         </w:r>
       </w:ins>
-      <w:proofErr w:type="spellEnd"/>
-      <w:del w:id="2" w:author="mine" w:date="2013-03-07T07:06:00Z">
+      <w:del w:id="3" w:author="mine" w:date="2013-03-07T07:06:00Z">
         <w:r>
           <w:delText>ZDeleteLicenseFilesOnly</w:delText>
         </w:r>
@@ -1341,36 +860,13 @@
     </w:p>
     <w:p>
       <w:r>
-        <w:t>Push the release branch to remote. DO NOT CHECK-IN SIGNING FILES* TO GITHUB!!!!!! Including .</w:t>
-      </w:r>
-      <w:proofErr w:type="spellStart"/>
-      <w:r>
-        <w:t>pfx</w:t>
-      </w:r>
-      <w:proofErr w:type="spellEnd"/>
-      <w:r>
-        <w:t xml:space="preserve"> files copied to the projects where you changed the settings.  These should be ignored by </w:t>
-      </w:r>
-      <w:proofErr w:type="spellStart"/>
-      <w:r>
-        <w:t>gitignore</w:t>
-      </w:r>
-      <w:proofErr w:type="spellEnd"/>
-      <w:r>
-        <w:t>, but remove them anyway.</w:t>
+        <w:t>Push the release branch to remote. DO NOT CHECK-IN SIGNING FILES* TO GITHUB!!!!!! Including .pfx files copied to the projects where you changed the settings.  These should be ignored by gitignore, but remove them anyway.</w:t>
       </w:r>
     </w:p>
     <w:p>
       <w:r>
         <w:tab/>
-      </w:r>
-      <w:proofErr w:type="gramStart"/>
-      <w:r>
-        <w:t>*  By</w:t>
-      </w:r>
-      <w:proofErr w:type="gramEnd"/>
-      <w:r>
-        <w:t xml:space="preserve"> SIGNING FILES I do not mean the changes to the projects to turn on signing, but instead the certificates or keys</w:t>
+        <w:t>*  By SIGNING FILES I do not mean the changes to the projects to turn on signing, but instead the certificates or keys</w:t>
       </w:r>
     </w:p>
     <w:p>
@@ -1380,8 +876,6 @@
       <w:r>
         <w:t>the yyyymmddRelease0.2.8 branch</w:t>
       </w:r>
-      <w:bookmarkStart w:id="3" w:name="_GoBack"/>
-      <w:bookmarkEnd w:id="3"/>
       <w:r>
         <w:t xml:space="preserve"> with this release number (e.g., Release0.1.2).</w:t>
       </w:r>
@@ -1453,19 +947,11 @@
           <w:rFonts w:eastAsia="Times New Roman" w:cs="Courier New"/>
         </w:rPr>
       </w:pPr>
-      <w:proofErr w:type="spellStart"/>
       <w:r>
         <w:rPr>
           <w:rFonts w:eastAsia="Times New Roman" w:cs="Courier New"/>
         </w:rPr>
-        <w:t>git</w:t>
-      </w:r>
-      <w:proofErr w:type="spellEnd"/>
-      <w:r>
-        <w:rPr>
-          <w:rFonts w:eastAsia="Times New Roman" w:cs="Courier New"/>
-        </w:rPr>
-        <w:t xml:space="preserve"> tag -d 12345</w:t>
+        <w:t>git tag -d 12345</w:t>
       </w:r>
     </w:p>
     <w:p>
@@ -1498,19 +984,11 @@
           <w:rFonts w:eastAsia="Times New Roman" w:cs="Courier New"/>
         </w:rPr>
       </w:pPr>
-      <w:proofErr w:type="spellStart"/>
       <w:r>
         <w:rPr>
           <w:rFonts w:eastAsia="Times New Roman" w:cs="Courier New"/>
         </w:rPr>
-        <w:t>git</w:t>
-      </w:r>
-      <w:proofErr w:type="spellEnd"/>
-      <w:r>
-        <w:rPr>
-          <w:rFonts w:eastAsia="Times New Roman" w:cs="Courier New"/>
-        </w:rPr>
-        <w:t xml:space="preserve"> push origin :refs/tags/12345</w:t>
+        <w:t>git push origin :refs/tags/12345</w:t>
       </w:r>
     </w:p>
     <w:p>
@@ -1580,19 +1058,11 @@
           <w:rFonts w:eastAsia="Times New Roman" w:cs="Courier New"/>
         </w:rPr>
       </w:pPr>
-      <w:proofErr w:type="spellStart"/>
       <w:r>
         <w:rPr>
           <w:rFonts w:eastAsia="Times New Roman" w:cs="Courier New"/>
         </w:rPr>
-        <w:t>git</w:t>
-      </w:r>
-      <w:proofErr w:type="spellEnd"/>
-      <w:r>
-        <w:rPr>
-          <w:rFonts w:eastAsia="Times New Roman" w:cs="Courier New"/>
-        </w:rPr>
-        <w:t xml:space="preserve"> tag 12345</w:t>
+        <w:t>git tag 12345</w:t>
       </w:r>
     </w:p>
     <w:p>
@@ -1625,19 +1095,11 @@
           <w:rFonts w:eastAsia="Times New Roman" w:cs="Courier New"/>
         </w:rPr>
       </w:pPr>
-      <w:proofErr w:type="spellStart"/>
       <w:r>
         <w:rPr>
           <w:rFonts w:eastAsia="Times New Roman" w:cs="Courier New"/>
         </w:rPr>
-        <w:t>git</w:t>
-      </w:r>
-      <w:proofErr w:type="spellEnd"/>
-      <w:r>
-        <w:rPr>
-          <w:rFonts w:eastAsia="Times New Roman" w:cs="Courier New"/>
-        </w:rPr>
-        <w:t xml:space="preserve"> push –tags</w:t>
+        <w:t>git push –tags</w:t>
       </w:r>
     </w:p>
     <w:p>
@@ -1680,13 +1142,8 @@
         </w:numPr>
         <w:spacing w:after="0" w:line="240" w:lineRule="auto"/>
       </w:pPr>
-      <w:proofErr w:type="spellStart"/>
-      <w:r>
-        <w:t>git</w:t>
-      </w:r>
-      <w:proofErr w:type="spellEnd"/>
-      <w:r>
-        <w:t xml:space="preserve"> checkout master</w:t>
+      <w:r>
+        <w:t>git checkout master</w:t>
       </w:r>
     </w:p>
     <w:p>
@@ -1698,24 +1155,11 @@
         </w:numPr>
         <w:spacing w:after="0" w:line="240" w:lineRule="auto"/>
       </w:pPr>
-      <w:proofErr w:type="spellStart"/>
-      <w:r>
-        <w:t>git</w:t>
-      </w:r>
-      <w:proofErr w:type="spellEnd"/>
-      <w:r>
-        <w:t xml:space="preserve"> merge --no-commit --no</w:t>
-      </w:r>
-      <w:r>
-        <w:t>-</w:t>
-      </w:r>
-      <w:proofErr w:type="spellStart"/>
-      <w:r>
-        <w:t>ff</w:t>
-      </w:r>
-      <w:proofErr w:type="spellEnd"/>
-      <w:r>
-        <w:t xml:space="preserve">   Release0.1.5</w:t>
+      <w:r>
+        <w:t>git merge --no-commit --no</w:t>
+      </w:r>
+      <w:r>
+        <w:t>-ff   Release0.1.5</w:t>
       </w:r>
     </w:p>
     <w:p>
@@ -1750,13 +1194,8 @@
           <w:szCs w:val="20"/>
         </w:rPr>
       </w:pPr>
-      <w:proofErr w:type="spellStart"/>
-      <w:r>
-        <w:t>git</w:t>
-      </w:r>
-      <w:proofErr w:type="spellEnd"/>
-      <w:r>
-        <w:t xml:space="preserve"> push</w:t>
+      <w:r>
+        <w:t>git push</w:t>
       </w:r>
     </w:p>
     <w:p/>
@@ -4403,6 +3842,14 @@
 </file>
 
 <file path=customXml/itemProps1.xml><?xml version="1.0" encoding="utf-8"?>
+<ds:datastoreItem xmlns:ds="http://schemas.openxmlformats.org/officeDocument/2006/customXml" ds:itemID="{5703F29B-F08E-4216-8140-66790D7FB2C4}">
+  <ds:schemaRefs>
+    <ds:schemaRef ds:uri="http://schemas.openxmlformats.org/officeDocument/2006/bibliography"/>
+  </ds:schemaRefs>
+</ds:datastoreItem>
+</file>
+
+<file path=customXml/itemProps2.xml><?xml version="1.0" encoding="utf-8"?>
 <ds:datastoreItem xmlns:ds="http://schemas.openxmlformats.org/officeDocument/2006/customXml" ds:itemID="{62398460-310E-4FFE-BD48-A6BCECC3B07F}">
   <ds:schemaRefs>
     <ds:schemaRef ds:uri="http://schemas.openxmlformats.org/officeDocument/2006/bibliography"/>
@@ -4410,16 +3857,8 @@
 </ds:datastoreItem>
 </file>
 
-<file path=customXml/itemProps2.xml><?xml version="1.0" encoding="utf-8"?>
-<ds:datastoreItem xmlns:ds="http://schemas.openxmlformats.org/officeDocument/2006/customXml" ds:itemID="{5703F29B-F08E-4216-8140-66790D7FB2C4}">
-  <ds:schemaRefs>
-    <ds:schemaRef ds:uri="http://schemas.openxmlformats.org/officeDocument/2006/bibliography"/>
-  </ds:schemaRefs>
-</ds:datastoreItem>
-</file>
-
 <file path=customXml/itemProps3.xml><?xml version="1.0" encoding="utf-8"?>
-<ds:datastoreItem xmlns:ds="http://schemas.openxmlformats.org/officeDocument/2006/customXml" ds:itemID="{2332BC0D-7C17-42E8-910C-6D9E010A6282}">
+<ds:datastoreItem xmlns:ds="http://schemas.openxmlformats.org/officeDocument/2006/customXml" ds:itemID="{12D0E4AE-D6D4-4281-B416-518C81D2D66F}">
   <ds:schemaRefs>
     <ds:schemaRef ds:uri="http://schemas.openxmlformats.org/officeDocument/2006/bibliography"/>
   </ds:schemaRefs>
@@ -4427,6 +3866,14 @@
 </file>
 
 <file path=customXml/itemProps4.xml><?xml version="1.0" encoding="utf-8"?>
+<ds:datastoreItem xmlns:ds="http://schemas.openxmlformats.org/officeDocument/2006/customXml" ds:itemID="{320B1F90-D233-4C3E-AB07-71782F6A4BE1}">
+  <ds:schemaRefs>
+    <ds:schemaRef ds:uri="http://schemas.openxmlformats.org/officeDocument/2006/bibliography"/>
+  </ds:schemaRefs>
+</ds:datastoreItem>
+</file>
+
+<file path=customXml/itemProps5.xml><?xml version="1.0" encoding="utf-8"?>
 <ds:datastoreItem xmlns:ds="http://schemas.openxmlformats.org/officeDocument/2006/customXml" ds:itemID="{DDE3E2BE-ED4F-4115-B2BD-90A6F36B0330}">
   <ds:schemaRefs>
     <ds:schemaRef ds:uri="http://schemas.openxmlformats.org/officeDocument/2006/bibliography"/>
@@ -4434,16 +3881,8 @@
 </ds:datastoreItem>
 </file>
 
-<file path=customXml/itemProps5.xml><?xml version="1.0" encoding="utf-8"?>
-<ds:datastoreItem xmlns:ds="http://schemas.openxmlformats.org/officeDocument/2006/customXml" ds:itemID="{320B1F90-D233-4C3E-AB07-71782F6A4BE1}">
-  <ds:schemaRefs>
-    <ds:schemaRef ds:uri="http://schemas.openxmlformats.org/officeDocument/2006/bibliography"/>
-  </ds:schemaRefs>
-</ds:datastoreItem>
-</file>
-
 <file path=customXml/itemProps6.xml><?xml version="1.0" encoding="utf-8"?>
-<ds:datastoreItem xmlns:ds="http://schemas.openxmlformats.org/officeDocument/2006/customXml" ds:itemID="{12D0E4AE-D6D4-4281-B416-518C81D2D66F}">
+<ds:datastoreItem xmlns:ds="http://schemas.openxmlformats.org/officeDocument/2006/customXml" ds:itemID="{7F64B913-3D38-485D-97F9-CDB760837A5A}">
   <ds:schemaRefs>
     <ds:schemaRef ds:uri="http://schemas.openxmlformats.org/officeDocument/2006/bibliography"/>
   </ds:schemaRefs>
@@ -4451,7 +3890,7 @@
 </file>
 
 <file path=customXml/itemProps7.xml><?xml version="1.0" encoding="utf-8"?>
-<ds:datastoreItem xmlns:ds="http://schemas.openxmlformats.org/officeDocument/2006/customXml" ds:itemID="{2E942F83-03A9-4E91-8E82-6F10D01367D8}">
+<ds:datastoreItem xmlns:ds="http://schemas.openxmlformats.org/officeDocument/2006/customXml" ds:itemID="{876CD899-3088-4C5F-AB2F-B48E3D4F2630}">
   <ds:schemaRefs>
     <ds:schemaRef ds:uri="http://schemas.openxmlformats.org/officeDocument/2006/bibliography"/>
   </ds:schemaRefs>
@@ -4459,7 +3898,7 @@
 </file>
 
 <file path=customXml/itemProps8.xml><?xml version="1.0" encoding="utf-8"?>
-<ds:datastoreItem xmlns:ds="http://schemas.openxmlformats.org/officeDocument/2006/customXml" ds:itemID="{A96CF904-AC07-4BD2-BF08-8539360AD98D}">
+<ds:datastoreItem xmlns:ds="http://schemas.openxmlformats.org/officeDocument/2006/customXml" ds:itemID="{68432A06-292B-4000-B471-305E1CB313D3}">
   <ds:schemaRefs>
     <ds:schemaRef ds:uri="http://schemas.openxmlformats.org/officeDocument/2006/bibliography"/>
   </ds:schemaRefs>
@@ -4467,7 +3906,7 @@
 </file>
 
 <file path=customXml/itemProps9.xml><?xml version="1.0" encoding="utf-8"?>
-<ds:datastoreItem xmlns:ds="http://schemas.openxmlformats.org/officeDocument/2006/customXml" ds:itemID="{7F64B913-3D38-485D-97F9-CDB760837A5A}">
+<ds:datastoreItem xmlns:ds="http://schemas.openxmlformats.org/officeDocument/2006/customXml" ds:itemID="{55047AE5-7F93-447B-9A79-25245C12914B}">
   <ds:schemaRefs>
     <ds:schemaRef ds:uri="http://schemas.openxmlformats.org/officeDocument/2006/bibliography"/>
   </ds:schemaRefs>

</xml_diff>

<commit_message>
Signed Release Build 0.3.2
</commit_message>
<xml_diff>
--- a/Preparing for a staging release.docx
+++ b/Preparing for a staging release.docx
@@ -240,12 +240,55 @@
       <w:r>
         <w:t>.</w:t>
       </w:r>
+    </w:p>
+    <w:p>
+      <w:r>
+        <w:t>Set the project for signing (CloudApiPublic, CloudSetupSdkSyncSampleSupport, CloudSetupSdkSyncSample).</w:t>
+      </w:r>
+      <w:r>
+        <w:t xml:space="preserve">  </w:t>
+      </w:r>
+      <w:r>
+        <w:t>C:\CertBackup\CloudSigning</w:t>
+      </w:r>
+      <w:r>
+        <w:t xml:space="preserve"> </w:t>
+      </w:r>
+    </w:p>
+    <w:p>
+      <w:r>
+        <w:t xml:space="preserve">For signing </w:t>
+      </w:r>
+      <w:r>
+        <w:t>CloudSetupSdkSyncSample</w:t>
+      </w:r>
+      <w:r>
+        <w:t xml:space="preserve"> - &gt; open the project</w:t>
+      </w:r>
+      <w:r>
+        <w:t xml:space="preserve"> tree in VS Soluti</w:t>
+      </w:r>
+      <w:r>
+        <w:t>on explorer  -&gt; select the Prepare for release node and double cli</w:t>
+      </w:r>
+      <w:r>
+        <w:t>c</w:t>
+      </w:r>
       <w:bookmarkStart w:id="0" w:name="_GoBack"/>
       <w:bookmarkEnd w:id="0"/>
-    </w:p>
-    <w:p>
-      <w:r>
-        <w:t>Set the project for signing (CloudApiPublic, CloudSetupSdkSyncSampleSupport, CloudSetupSdkSyncSample).</w:t>
+      <w:r>
+        <w:t>k “releases” then</w:t>
+      </w:r>
+    </w:p>
+    <w:p>
+      <w:r>
+        <w:t xml:space="preserve">Then in the Releases window Select the </w:t>
+      </w:r>
+      <w:r>
+        <w:t>Si</w:t>
+      </w:r>
+      <w:r>
+        <w:t>ngle Image Node. This will bring up a new screen with a tab for “Signing” Digital CXertificate File should point to the same ptx file as is used in the other signed projects – Cert Password is stored in desk, and Sign Output Files to “Setup.exe and Windows Installer Package</w:t>
       </w:r>
     </w:p>
     <w:p>
@@ -3842,7 +3885,7 @@
 </file>
 
 <file path=customXml/itemProps1.xml><?xml version="1.0" encoding="utf-8"?>
-<ds:datastoreItem xmlns:ds="http://schemas.openxmlformats.org/officeDocument/2006/customXml" ds:itemID="{5703F29B-F08E-4216-8140-66790D7FB2C4}">
+<ds:datastoreItem xmlns:ds="http://schemas.openxmlformats.org/officeDocument/2006/customXml" ds:itemID="{7F64B913-3D38-485D-97F9-CDB760837A5A}">
   <ds:schemaRefs>
     <ds:schemaRef ds:uri="http://schemas.openxmlformats.org/officeDocument/2006/bibliography"/>
   </ds:schemaRefs>
@@ -3850,7 +3893,7 @@
 </file>
 
 <file path=customXml/itemProps2.xml><?xml version="1.0" encoding="utf-8"?>
-<ds:datastoreItem xmlns:ds="http://schemas.openxmlformats.org/officeDocument/2006/customXml" ds:itemID="{62398460-310E-4FFE-BD48-A6BCECC3B07F}">
+<ds:datastoreItem xmlns:ds="http://schemas.openxmlformats.org/officeDocument/2006/customXml" ds:itemID="{DDE3E2BE-ED4F-4115-B2BD-90A6F36B0330}">
   <ds:schemaRefs>
     <ds:schemaRef ds:uri="http://schemas.openxmlformats.org/officeDocument/2006/bibliography"/>
   </ds:schemaRefs>
@@ -3858,7 +3901,7 @@
 </file>
 
 <file path=customXml/itemProps3.xml><?xml version="1.0" encoding="utf-8"?>
-<ds:datastoreItem xmlns:ds="http://schemas.openxmlformats.org/officeDocument/2006/customXml" ds:itemID="{12D0E4AE-D6D4-4281-B416-518C81D2D66F}">
+<ds:datastoreItem xmlns:ds="http://schemas.openxmlformats.org/officeDocument/2006/customXml" ds:itemID="{320B1F90-D233-4C3E-AB07-71782F6A4BE1}">
   <ds:schemaRefs>
     <ds:schemaRef ds:uri="http://schemas.openxmlformats.org/officeDocument/2006/bibliography"/>
   </ds:schemaRefs>
@@ -3866,7 +3909,7 @@
 </file>
 
 <file path=customXml/itemProps4.xml><?xml version="1.0" encoding="utf-8"?>
-<ds:datastoreItem xmlns:ds="http://schemas.openxmlformats.org/officeDocument/2006/customXml" ds:itemID="{320B1F90-D233-4C3E-AB07-71782F6A4BE1}">
+<ds:datastoreItem xmlns:ds="http://schemas.openxmlformats.org/officeDocument/2006/customXml" ds:itemID="{55047AE5-7F93-447B-9A79-25245C12914B}">
   <ds:schemaRefs>
     <ds:schemaRef ds:uri="http://schemas.openxmlformats.org/officeDocument/2006/bibliography"/>
   </ds:schemaRefs>
@@ -3874,7 +3917,7 @@
 </file>
 
 <file path=customXml/itemProps5.xml><?xml version="1.0" encoding="utf-8"?>
-<ds:datastoreItem xmlns:ds="http://schemas.openxmlformats.org/officeDocument/2006/customXml" ds:itemID="{DDE3E2BE-ED4F-4115-B2BD-90A6F36B0330}">
+<ds:datastoreItem xmlns:ds="http://schemas.openxmlformats.org/officeDocument/2006/customXml" ds:itemID="{8ED0AB4A-9475-4BD1-A10B-45B16147C2C9}">
   <ds:schemaRefs>
     <ds:schemaRef ds:uri="http://schemas.openxmlformats.org/officeDocument/2006/bibliography"/>
   </ds:schemaRefs>
@@ -3882,7 +3925,7 @@
 </file>
 
 <file path=customXml/itemProps6.xml><?xml version="1.0" encoding="utf-8"?>
-<ds:datastoreItem xmlns:ds="http://schemas.openxmlformats.org/officeDocument/2006/customXml" ds:itemID="{7F64B913-3D38-485D-97F9-CDB760837A5A}">
+<ds:datastoreItem xmlns:ds="http://schemas.openxmlformats.org/officeDocument/2006/customXml" ds:itemID="{1D7A624F-9025-42A0-AF4F-DE2386892AFB}">
   <ds:schemaRefs>
     <ds:schemaRef ds:uri="http://schemas.openxmlformats.org/officeDocument/2006/bibliography"/>
   </ds:schemaRefs>
@@ -3890,7 +3933,7 @@
 </file>
 
 <file path=customXml/itemProps7.xml><?xml version="1.0" encoding="utf-8"?>
-<ds:datastoreItem xmlns:ds="http://schemas.openxmlformats.org/officeDocument/2006/customXml" ds:itemID="{876CD899-3088-4C5F-AB2F-B48E3D4F2630}">
+<ds:datastoreItem xmlns:ds="http://schemas.openxmlformats.org/officeDocument/2006/customXml" ds:itemID="{0186ED75-C879-4CED-83F2-639A0861E2BE}">
   <ds:schemaRefs>
     <ds:schemaRef ds:uri="http://schemas.openxmlformats.org/officeDocument/2006/bibliography"/>
   </ds:schemaRefs>
@@ -3898,7 +3941,7 @@
 </file>
 
 <file path=customXml/itemProps8.xml><?xml version="1.0" encoding="utf-8"?>
-<ds:datastoreItem xmlns:ds="http://schemas.openxmlformats.org/officeDocument/2006/customXml" ds:itemID="{68432A06-292B-4000-B471-305E1CB313D3}">
+<ds:datastoreItem xmlns:ds="http://schemas.openxmlformats.org/officeDocument/2006/customXml" ds:itemID="{CC4EF1A0-71F4-4CF4-9B8B-144CC1263CD2}">
   <ds:schemaRefs>
     <ds:schemaRef ds:uri="http://schemas.openxmlformats.org/officeDocument/2006/bibliography"/>
   </ds:schemaRefs>
@@ -3906,7 +3949,7 @@
 </file>
 
 <file path=customXml/itemProps9.xml><?xml version="1.0" encoding="utf-8"?>
-<ds:datastoreItem xmlns:ds="http://schemas.openxmlformats.org/officeDocument/2006/customXml" ds:itemID="{55047AE5-7F93-447B-9A79-25245C12914B}">
+<ds:datastoreItem xmlns:ds="http://schemas.openxmlformats.org/officeDocument/2006/customXml" ds:itemID="{804537B9-3C3C-4ACC-84BB-F21940383564}">
   <ds:schemaRefs>
     <ds:schemaRef ds:uri="http://schemas.openxmlformats.org/officeDocument/2006/bibliography"/>
   </ds:schemaRefs>

</xml_diff>

<commit_message>
1) Changed gitignore to ignore temporary files beginning with tilde "~".
2) Changed the build procedure document.
3) Changed the reference version for 0.3.2.
</commit_message>
<xml_diff>
--- a/Preparing for a staging release.docx
+++ b/Preparing for a staging release.docx
@@ -15,7 +15,15 @@
     </w:p>
     <w:p>
       <w:r>
-        <w:t>Exit Visual Studio in the Cloud_SDK solution.</w:t>
+        <w:t xml:space="preserve">Exit Visual Studio in the </w:t>
+      </w:r>
+      <w:proofErr w:type="spellStart"/>
+      <w:r>
+        <w:t>Cloud_SDK</w:t>
+      </w:r>
+      <w:proofErr w:type="spellEnd"/>
+      <w:r>
+        <w:t xml:space="preserve"> solution.</w:t>
       </w:r>
     </w:p>
     <w:p>
@@ -71,12 +79,14 @@
           <w:numId w:val="13"/>
         </w:numPr>
       </w:pPr>
+      <w:proofErr w:type="spellStart"/>
       <w:r>
         <w:t>g</w:t>
       </w:r>
       <w:r>
         <w:t>it</w:t>
       </w:r>
+      <w:proofErr w:type="spellEnd"/>
       <w:r>
         <w:t xml:space="preserve"> branch </w:t>
       </w:r>
@@ -95,8 +105,13 @@
           <w:numId w:val="13"/>
         </w:numPr>
       </w:pPr>
-      <w:r>
-        <w:t>git checkout 20130218A0Release0_1_6</w:t>
+      <w:proofErr w:type="spellStart"/>
+      <w:r>
+        <w:t>git</w:t>
+      </w:r>
+      <w:proofErr w:type="spellEnd"/>
+      <w:r>
+        <w:t xml:space="preserve"> checkout 20130218A0Release0_1_6</w:t>
       </w:r>
     </w:p>
     <w:p>
@@ -107,8 +122,13 @@
           <w:numId w:val="13"/>
         </w:numPr>
       </w:pPr>
-      <w:r>
-        <w:t xml:space="preserve">git push </w:t>
+      <w:proofErr w:type="spellStart"/>
+      <w:r>
+        <w:t>git</w:t>
+      </w:r>
+      <w:proofErr w:type="spellEnd"/>
+      <w:r>
+        <w:t xml:space="preserve"> push </w:t>
       </w:r>
       <w:r>
         <w:t xml:space="preserve"> -u origin 20130218A0Release0_1_6</w:t>
@@ -134,8 +154,13 @@
           <w:numId w:val="13"/>
         </w:numPr>
       </w:pPr>
-      <w:r>
-        <w:t>Git branch - -d &lt;branch&gt;</w:t>
+      <w:proofErr w:type="spellStart"/>
+      <w:r>
+        <w:t>Git</w:t>
+      </w:r>
+      <w:proofErr w:type="spellEnd"/>
+      <w:r>
+        <w:t xml:space="preserve"> branch - -d &lt;branch&gt;</w:t>
       </w:r>
     </w:p>
     <w:p>
@@ -146,8 +171,13 @@
           <w:numId w:val="13"/>
         </w:numPr>
       </w:pPr>
-      <w:r>
-        <w:t>Git push origin - -delete &lt;branch</w:t>
+      <w:proofErr w:type="spellStart"/>
+      <w:r>
+        <w:t>Git</w:t>
+      </w:r>
+      <w:proofErr w:type="spellEnd"/>
+      <w:r>
+        <w:t xml:space="preserve"> push origin - -delete &lt;branch</w:t>
       </w:r>
     </w:p>
     <w:p>
@@ -160,7 +190,15 @@
         <w:pStyle w:val="NoSpacing"/>
       </w:pPr>
       <w:r>
-        <w:t>Start Visual Studio in the Cloud_SDK solution.</w:t>
+        <w:t xml:space="preserve">Start Visual Studio in the </w:t>
+      </w:r>
+      <w:proofErr w:type="spellStart"/>
+      <w:r>
+        <w:t>Cloud_SDK</w:t>
+      </w:r>
+      <w:proofErr w:type="spellEnd"/>
+      <w:r>
+        <w:t xml:space="preserve"> solution.</w:t>
       </w:r>
     </w:p>
     <w:p>
@@ -173,7 +211,15 @@
         <w:pStyle w:val="NoSpacing"/>
       </w:pPr>
       <w:r>
-        <w:t>Change to the ReleaseSampleAppOnly configuration.</w:t>
+        <w:t xml:space="preserve">Change to the </w:t>
+      </w:r>
+      <w:proofErr w:type="spellStart"/>
+      <w:r>
+        <w:t>ReleaseSampleAppOnly</w:t>
+      </w:r>
+      <w:proofErr w:type="spellEnd"/>
+      <w:r>
+        <w:t xml:space="preserve"> configuration.</w:t>
       </w:r>
     </w:p>
     <w:p>
@@ -183,13 +229,45 @@
     </w:p>
     <w:p>
       <w:r>
-        <w:t xml:space="preserve">Change the define in CLDefinitions from development cliff servers to the </w:t>
+        <w:t xml:space="preserve">Change </w:t>
+      </w:r>
+      <w:proofErr w:type="gramStart"/>
+      <w:r>
+        <w:t>the define</w:t>
+      </w:r>
+      <w:proofErr w:type="gramEnd"/>
+      <w:r>
+        <w:t xml:space="preserve"> in </w:t>
+      </w:r>
+      <w:proofErr w:type="spellStart"/>
+      <w:r>
+        <w:t>CLDefinitions</w:t>
+      </w:r>
+      <w:proofErr w:type="spellEnd"/>
+      <w:r>
+        <w:t xml:space="preserve"> from development cliff servers to the </w:t>
       </w:r>
       <w:r>
         <w:t>cloud.com</w:t>
       </w:r>
       <w:r>
-        <w:t xml:space="preserve"> servers. (CloudApiPublic\Static\CLDefinitions: define </w:t>
+        <w:t xml:space="preserve"> servers. (</w:t>
+      </w:r>
+      <w:proofErr w:type="spellStart"/>
+      <w:r>
+        <w:t>CloudApiPublic</w:t>
+      </w:r>
+      <w:proofErr w:type="spellEnd"/>
+      <w:r>
+        <w:t>\Static\</w:t>
+      </w:r>
+      <w:proofErr w:type="spellStart"/>
+      <w:r>
+        <w:t>CLDefinitions</w:t>
+      </w:r>
+      <w:proofErr w:type="spellEnd"/>
+      <w:r>
+        <w:t xml:space="preserve">: define </w:t>
       </w:r>
       <w:r>
         <w:t>PRODUCTION</w:t>
@@ -228,14 +306,48 @@
       <w:r>
         <w:t xml:space="preserve">, </w:t>
       </w:r>
-      <w:r>
-        <w:t>CloudApiPublic and CloudSetupSdkSyncSample, and CloudSetupSdkSyncSampleSupport</w:t>
-      </w:r>
+      <w:proofErr w:type="spellStart"/>
+      <w:r>
+        <w:t>CloudApiPublic</w:t>
+      </w:r>
+      <w:proofErr w:type="spellEnd"/>
+      <w:r>
+        <w:t xml:space="preserve"> and </w:t>
+      </w:r>
+      <w:proofErr w:type="spellStart"/>
+      <w:r>
+        <w:t>CloudSetupSdkSyncSample</w:t>
+      </w:r>
+      <w:proofErr w:type="spellEnd"/>
+      <w:r>
+        <w:t xml:space="preserve">, and </w:t>
+      </w:r>
+      <w:proofErr w:type="spellStart"/>
+      <w:r>
+        <w:t>CloudSetupSdkSyncSampleSupport</w:t>
+      </w:r>
+      <w:proofErr w:type="spellEnd"/>
       <w:r>
         <w:t xml:space="preserve"> </w:t>
       </w:r>
       <w:r>
-        <w:t>Assembly and File Versions to the current release.  E.g., 0.1.2.0.  For CloudSetupSdkSyncSample, click Project Assistant, and then Application Information.  Set the application version</w:t>
+        <w:t xml:space="preserve">Assembly and File Versions to the current release.  </w:t>
+      </w:r>
+      <w:proofErr w:type="gramStart"/>
+      <w:r>
+        <w:t>E.g., 0.1.2.0.</w:t>
+      </w:r>
+      <w:proofErr w:type="gramEnd"/>
+      <w:r>
+        <w:t xml:space="preserve">  For </w:t>
+      </w:r>
+      <w:proofErr w:type="spellStart"/>
+      <w:r>
+        <w:t>CloudSetupSdkSyncSample</w:t>
+      </w:r>
+      <w:proofErr w:type="spellEnd"/>
+      <w:r>
+        <w:t>, click Project Assistant, and then Application Information.  Set the application version</w:t>
       </w:r>
       <w:r>
         <w:t>.</w:t>
@@ -243,7 +355,33 @@
     </w:p>
     <w:p>
       <w:r>
-        <w:t>Set the project for signing (CloudApiPublic, CloudSetupSdkSyncSampleSupport, CloudSetupSdkSyncSample).</w:t>
+        <w:t>Set the project for signing (</w:t>
+      </w:r>
+      <w:proofErr w:type="spellStart"/>
+      <w:r>
+        <w:t>CloudApiPublic</w:t>
+      </w:r>
+      <w:proofErr w:type="spellEnd"/>
+      <w:r>
+        <w:t xml:space="preserve">, </w:t>
+      </w:r>
+      <w:proofErr w:type="spellStart"/>
+      <w:r>
+        <w:t>CloudSetupSdkSyncSampleSupport</w:t>
+      </w:r>
+      <w:proofErr w:type="spellEnd"/>
+      <w:r>
+        <w:t xml:space="preserve">, </w:t>
+      </w:r>
+      <w:proofErr w:type="spellStart"/>
+      <w:proofErr w:type="gramStart"/>
+      <w:r>
+        <w:t>CloudSetupSdkSyncSample</w:t>
+      </w:r>
+      <w:proofErr w:type="spellEnd"/>
+      <w:proofErr w:type="gramEnd"/>
+      <w:r>
+        <w:t>).</w:t>
       </w:r>
       <w:r>
         <w:t xml:space="preserve">  </w:t>
@@ -259,9 +397,11 @@
       <w:r>
         <w:t xml:space="preserve">For signing </w:t>
       </w:r>
+      <w:proofErr w:type="spellStart"/>
       <w:r>
         <w:t>CloudSetupSdkSyncSample</w:t>
       </w:r>
+      <w:proofErr w:type="spellEnd"/>
       <w:r>
         <w:t xml:space="preserve"> - &gt; open the project</w:t>
       </w:r>
@@ -274,21 +414,41 @@
       <w:r>
         <w:t>c</w:t>
       </w:r>
-      <w:bookmarkStart w:id="0" w:name="_GoBack"/>
-      <w:bookmarkEnd w:id="0"/>
       <w:r>
         <w:t>k “releases” then</w:t>
       </w:r>
     </w:p>
     <w:p>
       <w:r>
-        <w:t xml:space="preserve">Then in the Releases window Select the </w:t>
+        <w:t xml:space="preserve">Then in the Releases window </w:t>
+      </w:r>
+      <w:proofErr w:type="gramStart"/>
+      <w:r>
+        <w:t>Select</w:t>
+      </w:r>
+      <w:proofErr w:type="gramEnd"/>
+      <w:r>
+        <w:t xml:space="preserve"> the </w:t>
       </w:r>
       <w:r>
         <w:t>Si</w:t>
       </w:r>
       <w:r>
-        <w:t>ngle Image Node. This will bring up a new screen with a tab for “Signing” Digital CXertificate File should point to the same ptx file as is used in the other signed projects – Cert Password is stored in desk, and Sign Output Files to “Setup.exe and Windows Installer Package</w:t>
+        <w:t>ngle Image Node. This will bring up a new screen with a tab for “Signing”</w:t>
+      </w:r>
+      <w:r>
+        <w:t xml:space="preserve"> Digital C</w:t>
+      </w:r>
+      <w:r>
+        <w:t xml:space="preserve">ertificate File should point to the same </w:t>
+      </w:r>
+      <w:proofErr w:type="spellStart"/>
+      <w:r>
+        <w:t>ptx</w:t>
+      </w:r>
+      <w:proofErr w:type="spellEnd"/>
+      <w:r>
+        <w:t xml:space="preserve"> file as is used in the other signed projects – Cert Password is stored in desk, and Sign Output Files to “Setup.exe and Windows Installer Package</w:t>
       </w:r>
     </w:p>
     <w:p>
@@ -296,15 +456,60 @@
         <w:t>Close Visual Studio.</w:t>
       </w:r>
     </w:p>
-    <w:p>
-      <w:r>
-        <w:t>Push the release branch to remote. DO NOT CHECK-IN SIGNING FILES* TO GITHUB!!!!!! Including .pfx files copied to the projects where you changed the settings.  These should be ignored by gitignore, but remove them anyway.</w:t>
+    <w:p/>
+    <w:p>
+      <w:r>
+        <w:t xml:space="preserve">Review the changes before </w:t>
+      </w:r>
+      <w:proofErr w:type="spellStart"/>
+      <w:r>
+        <w:t>ther</w:t>
+      </w:r>
+      <w:proofErr w:type="spellEnd"/>
+      <w:r>
+        <w:t xml:space="preserve"> push to validate </w:t>
+      </w:r>
+      <w:proofErr w:type="spellStart"/>
+      <w:r>
+        <w:t>whats</w:t>
+      </w:r>
+      <w:proofErr w:type="spellEnd"/>
+      <w:r>
+        <w:t xml:space="preserve"> being added </w:t>
+      </w:r>
+    </w:p>
+    <w:p>
+      <w:r>
+        <w:t>Push the release branch to remote. DO NOT CHECK-IN SIGNING FILES* TO GITHUB!!!!!! Including .</w:t>
+      </w:r>
+      <w:proofErr w:type="spellStart"/>
+      <w:r>
+        <w:t>pfx</w:t>
+      </w:r>
+      <w:proofErr w:type="spellEnd"/>
+      <w:r>
+        <w:t xml:space="preserve"> files copied to the projects where you changed the settings.  These should be ignored by </w:t>
+      </w:r>
+      <w:proofErr w:type="spellStart"/>
+      <w:r>
+        <w:t>gitignore</w:t>
+      </w:r>
+      <w:proofErr w:type="spellEnd"/>
+      <w:r>
+        <w:t>, but remove them anyway.</w:t>
       </w:r>
     </w:p>
     <w:p>
       <w:r>
         <w:tab/>
-        <w:t>*  By SIGNING FILES I do not mean the changes to the projects to turn on signing, but instead the certificates or keys</w:t>
+      </w:r>
+      <w:proofErr w:type="gramStart"/>
+      <w:r>
+        <w:t>*  By</w:t>
+      </w:r>
+      <w:proofErr w:type="gramEnd"/>
+      <w:r>
+        <w:t xml:space="preserve"> SIGNING FILES I do not mean the changes to the projects to turn on signing, but instead the certificates or keys</w:t>
       </w:r>
     </w:p>
     <w:p/>
@@ -326,22 +531,64 @@
     </w:p>
     <w:p>
       <w:r>
-        <w:t>Run REBUILD (not a typo) on the project ZGacUninstall.  That will remove all of our old DLLs from the GAC.</w:t>
-      </w:r>
-    </w:p>
-    <w:p>
-      <w:r>
-        <w:t>In Debug solution configuration, clean solution.  Check that it succeeded.</w:t>
-      </w:r>
-    </w:p>
-    <w:p>
-      <w:r>
-        <w:t>In ReleaseSampleAppOnly solution configuration, clean solution.  Check that it succeeded.</w:t>
-      </w:r>
-    </w:p>
-    <w:p>
-      <w:r>
-        <w:t>Stay in ReleaseSampleAppOnly solution configuration.</w:t>
+        <w:t xml:space="preserve">Run REBUILD (not a typo) on the project </w:t>
+      </w:r>
+      <w:proofErr w:type="spellStart"/>
+      <w:r>
+        <w:t>ZGacUninstall</w:t>
+      </w:r>
+      <w:proofErr w:type="spellEnd"/>
+      <w:r>
+        <w:t>.  That will remove all of our old DLLs from the GAC.</w:t>
+      </w:r>
+    </w:p>
+    <w:p>
+      <w:r>
+        <w:t>In</w:t>
+      </w:r>
+      <w:r>
+        <w:t xml:space="preserve"> Debug solution configuration, choose the c</w:t>
+      </w:r>
+      <w:r>
+        <w:t>lean solution</w:t>
+      </w:r>
+      <w:r>
+        <w:t xml:space="preserve"> selection from the build menu</w:t>
+      </w:r>
+      <w:r>
+        <w:t>.  Check that it succeeded.</w:t>
+      </w:r>
+    </w:p>
+    <w:p>
+      <w:r>
+        <w:t xml:space="preserve">In </w:t>
+      </w:r>
+      <w:proofErr w:type="spellStart"/>
+      <w:r>
+        <w:t>ReleaseSampleAppOnly</w:t>
+      </w:r>
+      <w:proofErr w:type="spellEnd"/>
+      <w:r>
+        <w:t xml:space="preserve"> solution configuration, </w:t>
+      </w:r>
+      <w:r>
+        <w:t>choose the clean solution selection from the build menu</w:t>
+      </w:r>
+      <w:r>
+        <w:t>.  Check that it succeeded.</w:t>
+      </w:r>
+    </w:p>
+    <w:p>
+      <w:r>
+        <w:t xml:space="preserve">Stay in </w:t>
+      </w:r>
+      <w:proofErr w:type="spellStart"/>
+      <w:r>
+        <w:t>ReleaseSampleAppOnly</w:t>
+      </w:r>
+      <w:proofErr w:type="spellEnd"/>
+      <w:r>
+        <w:t xml:space="preserve"> solution configuration.</w:t>
       </w:r>
     </w:p>
     <w:p>
@@ -349,11 +596,48 @@
         <w:pStyle w:val="NoSpacing"/>
       </w:pPr>
       <w:r>
-        <w:t>Check the CloudApiPublic and Sample-Live-Sync references</w:t>
-      </w:r>
-      <w:ins w:id="1" w:author="mine" w:date="2013-03-07T07:06:00Z">
+        <w:t xml:space="preserve">Check the </w:t>
+      </w:r>
+      <w:proofErr w:type="spellStart"/>
+      <w:r>
+        <w:t>CloudApiPublic</w:t>
+      </w:r>
+      <w:proofErr w:type="spellEnd"/>
+      <w:r>
+        <w:t xml:space="preserve"> and Sample-Live-Sync </w:t>
+      </w:r>
+      <w:proofErr w:type="gramStart"/>
+      <w:r>
+        <w:t>references</w:t>
+      </w:r>
+      <w:ins w:id="0" w:author="mine" w:date="2013-03-07T07:06:00Z">
         <w:r>
-          <w:t>(CloudApiPublic should appear with no warning symbol for the BadgeCOMLib reference, but Sample-Live-Sync should actually have a warning symbol on the Cloud reference since its correct version requirement should be for the new version of CloudApiPublic which hasn’t been built yet)</w:t>
+          <w:t>(</w:t>
+        </w:r>
+        <w:proofErr w:type="spellStart"/>
+        <w:proofErr w:type="gramEnd"/>
+        <w:r>
+          <w:t>CloudApiPublic</w:t>
+        </w:r>
+        <w:proofErr w:type="spellEnd"/>
+        <w:r>
+          <w:t xml:space="preserve"> should appear with no warning symbol for the </w:t>
+        </w:r>
+        <w:proofErr w:type="spellStart"/>
+        <w:r>
+          <w:t>BadgeCOMLib</w:t>
+        </w:r>
+        <w:proofErr w:type="spellEnd"/>
+        <w:r>
+          <w:t xml:space="preserve"> reference, but Sample-Live-Sync should actually have a warning symbol on the Cloud reference since its correct version requirement should be for the new version of </w:t>
+        </w:r>
+        <w:proofErr w:type="spellStart"/>
+        <w:r>
+          <w:t>CloudApiPublic</w:t>
+        </w:r>
+        <w:proofErr w:type="spellEnd"/>
+        <w:r>
+          <w:t xml:space="preserve"> which hasn’t been built yet)</w:t>
         </w:r>
       </w:ins>
     </w:p>
@@ -366,7 +650,26 @@
         </w:numPr>
       </w:pPr>
       <w:r>
-        <w:t>Unload the CloudApiPublic project, edit the XML project file and change the BadgeComLib version to the proper version.  e.g.: 0.1.8.0.</w:t>
+        <w:t xml:space="preserve">Unload the </w:t>
+      </w:r>
+      <w:proofErr w:type="spellStart"/>
+      <w:r>
+        <w:t>CloudApiPublic</w:t>
+      </w:r>
+      <w:proofErr w:type="spellEnd"/>
+      <w:r>
+        <w:t xml:space="preserve"> project, edit the XML project file and change the </w:t>
+      </w:r>
+      <w:proofErr w:type="spellStart"/>
+      <w:r>
+        <w:t>BadgeComLib</w:t>
+      </w:r>
+      <w:proofErr w:type="spellEnd"/>
+      <w:r>
+        <w:t xml:space="preserve"> version to the proper version.  e.g.: 0.1.8.0.</w:t>
+      </w:r>
+      <w:r>
+        <w:t xml:space="preserve"> and remove any indication that the specific version is not set to false (may just delete the line)</w:t>
       </w:r>
     </w:p>
     <w:p>
@@ -378,7 +681,15 @@
         </w:numPr>
       </w:pPr>
       <w:r>
-        <w:t>Reload the CloudApiPublic project.</w:t>
+        <w:t xml:space="preserve">Reload the </w:t>
+      </w:r>
+      <w:proofErr w:type="spellStart"/>
+      <w:r>
+        <w:t>CloudApiPublic</w:t>
+      </w:r>
+      <w:proofErr w:type="spellEnd"/>
+      <w:r>
+        <w:t xml:space="preserve"> project.</w:t>
       </w:r>
     </w:p>
     <w:p>
@@ -390,13 +701,29 @@
         </w:numPr>
       </w:pPr>
       <w:r>
-        <w:t>In the CloudApiPublic project, m</w:t>
+        <w:t xml:space="preserve">In the </w:t>
+      </w:r>
+      <w:proofErr w:type="spellStart"/>
+      <w:r>
+        <w:t>CloudApiPublic</w:t>
+      </w:r>
+      <w:proofErr w:type="spellEnd"/>
+      <w:r>
+        <w:t xml:space="preserve"> project, m</w:t>
       </w:r>
       <w:r>
         <w:t>ake sure that specific versions are selected</w:t>
       </w:r>
       <w:r>
-        <w:t xml:space="preserve"> for BadgeComLib and all of the .CSDK DLLs</w:t>
+        <w:t xml:space="preserve"> for </w:t>
+      </w:r>
+      <w:proofErr w:type="spellStart"/>
+      <w:r>
+        <w:t>BadgeComLib</w:t>
+      </w:r>
+      <w:proofErr w:type="spellEnd"/>
+      <w:r>
+        <w:t xml:space="preserve"> and all of the .CSDK DLLs</w:t>
       </w:r>
       <w:r>
         <w:t>, and that the references specify the proper versions.</w:t>
@@ -484,7 +811,51 @@
           <w:szCs w:val="19"/>
           <w:highlight w:val="white"/>
         </w:rPr>
-        <w:t>Cloud, Version=0.2.8.0, Culture=neutral, PublicKeyToken=840eb90fa4503c3c, processorArchitecture=MSIL</w:t>
+        <w:t xml:space="preserve">Cloud, Version=0.2.8.0, Culture=neutral, </w:t>
+      </w:r>
+      <w:proofErr w:type="spellStart"/>
+      <w:r>
+        <w:rPr>
+          <w:rFonts w:ascii="Consolas" w:hAnsi="Consolas" w:cs="Consolas"/>
+          <w:color w:val="0000FF"/>
+          <w:sz w:val="19"/>
+          <w:szCs w:val="19"/>
+          <w:highlight w:val="white"/>
+        </w:rPr>
+        <w:t>PublicKeyToken</w:t>
+      </w:r>
+      <w:proofErr w:type="spellEnd"/>
+      <w:r>
+        <w:rPr>
+          <w:rFonts w:ascii="Consolas" w:hAnsi="Consolas" w:cs="Consolas"/>
+          <w:color w:val="0000FF"/>
+          <w:sz w:val="19"/>
+          <w:szCs w:val="19"/>
+          <w:highlight w:val="white"/>
+        </w:rPr>
+        <w:t xml:space="preserve">=840eb90fa4503c3c, </w:t>
+      </w:r>
+      <w:proofErr w:type="spellStart"/>
+      <w:r>
+        <w:rPr>
+          <w:rFonts w:ascii="Consolas" w:hAnsi="Consolas" w:cs="Consolas"/>
+          <w:color w:val="0000FF"/>
+          <w:sz w:val="19"/>
+          <w:szCs w:val="19"/>
+          <w:highlight w:val="white"/>
+        </w:rPr>
+        <w:t>processorArchitecture</w:t>
+      </w:r>
+      <w:proofErr w:type="spellEnd"/>
+      <w:r>
+        <w:rPr>
+          <w:rFonts w:ascii="Consolas" w:hAnsi="Consolas" w:cs="Consolas"/>
+          <w:color w:val="0000FF"/>
+          <w:sz w:val="19"/>
+          <w:szCs w:val="19"/>
+          <w:highlight w:val="white"/>
+        </w:rPr>
+        <w:t>=MSIL</w:t>
       </w:r>
       <w:r>
         <w:rPr>
@@ -527,8 +898,13 @@
       <w:r>
         <w:t xml:space="preserve">Remove the </w:t>
       </w:r>
-      <w:r>
-        <w:t xml:space="preserve">SpecificVersion </w:t>
+      <w:proofErr w:type="spellStart"/>
+      <w:r>
+        <w:t>SpecificVersion</w:t>
+      </w:r>
+      <w:proofErr w:type="spellEnd"/>
+      <w:r>
+        <w:t xml:space="preserve"> </w:t>
       </w:r>
       <w:r>
         <w:t>line</w:t>
@@ -597,7 +973,15 @@
         </w:numPr>
       </w:pPr>
       <w:r>
-        <w:t>If it asks you to remove the project from the InstallShield .isl file, always answer “NO”.</w:t>
+        <w:t>If it asks you to remove the project from the InstallShield .</w:t>
+      </w:r>
+      <w:proofErr w:type="spellStart"/>
+      <w:r>
+        <w:t>isl</w:t>
+      </w:r>
+      <w:proofErr w:type="spellEnd"/>
+      <w:r>
+        <w:t xml:space="preserve"> file, always answer “NO”.</w:t>
       </w:r>
     </w:p>
     <w:p>
@@ -631,24 +1015,56 @@
       </w:pPr>
     </w:p>
     <w:p>
-      <w:r>
-        <w:t>Build CloudApiPublic project, check for build success</w:t>
-      </w:r>
-    </w:p>
-    <w:p>
-      <w:r>
-        <w:t xml:space="preserve">Obfuscate CloudApiPublic binary in CloudApiPublic\bin\Release and copy from CloudApiPublic\bin\Release\Obfuscated to CloudApiPublic\bin\Release, CloudSdkSyncSample\bin\Release, and CloudSdkSyncSample\bin\Debug </w:t>
-      </w:r>
-    </w:p>
-    <w:p>
-      <w:r>
-        <w:t>Switch to Debug solution configuration</w:t>
-      </w:r>
+      <w:pPr>
+        <w:pStyle w:val="NoSpacing"/>
+      </w:pPr>
+      <w:r>
+        <w:t xml:space="preserve">Select the Properties pane of the </w:t>
+      </w:r>
+      <w:proofErr w:type="spellStart"/>
+      <w:r>
+        <w:t>CloudApiPublic</w:t>
+      </w:r>
+      <w:proofErr w:type="spellEnd"/>
+      <w:r>
+        <w:t xml:space="preserve"> project.  Enter the signing password in the “Password of strong name key file” field.</w:t>
+      </w:r>
+    </w:p>
+    <w:p>
+      <w:pPr>
+        <w:pStyle w:val="NoSpacing"/>
+      </w:pPr>
     </w:p>
     <w:p>
       <w:r>
         <w:t xml:space="preserve">Build </w:t>
       </w:r>
+      <w:proofErr w:type="spellStart"/>
+      <w:r>
+        <w:t>CloudApiPublic</w:t>
+      </w:r>
+      <w:proofErr w:type="spellEnd"/>
+      <w:r>
+        <w:t xml:space="preserve"> project, check for build success</w:t>
+      </w:r>
+    </w:p>
+    <w:p>
+      <w:r>
+        <w:t xml:space="preserve">Switch to </w:t>
+      </w:r>
+      <w:proofErr w:type="gramStart"/>
+      <w:r>
+        <w:t>Debug</w:t>
+      </w:r>
+      <w:proofErr w:type="gramEnd"/>
+      <w:r>
+        <w:t xml:space="preserve"> solution configuration</w:t>
+      </w:r>
+    </w:p>
+    <w:p>
+      <w:r>
+        <w:t xml:space="preserve">Build </w:t>
+      </w:r>
       <w:r>
         <w:t>Sample-Live-Sync</w:t>
       </w:r>
@@ -658,7 +1074,15 @@
     </w:p>
     <w:p>
       <w:r>
-        <w:t>Switch to ReleaseSampleAppOnly solution configuration</w:t>
+        <w:t xml:space="preserve">Switch to </w:t>
+      </w:r>
+      <w:proofErr w:type="spellStart"/>
+      <w:r>
+        <w:t>ReleaseSampleAppOnly</w:t>
+      </w:r>
+      <w:proofErr w:type="spellEnd"/>
+      <w:r>
+        <w:t xml:space="preserve"> solution configuration</w:t>
       </w:r>
     </w:p>
     <w:p>
@@ -693,7 +1117,31 @@
     </w:p>
     <w:p>
       <w:r>
-        <w:t>Build CloudSetupSdkSyncSample project and check for build success.</w:t>
+        <w:t xml:space="preserve">Build </w:t>
+      </w:r>
+      <w:proofErr w:type="spellStart"/>
+      <w:r>
+        <w:t>CloudSetupSdkSyncSample</w:t>
+      </w:r>
+      <w:proofErr w:type="spellEnd"/>
+      <w:r>
+        <w:t xml:space="preserve"> project and check for build success.</w:t>
+      </w:r>
+    </w:p>
+    <w:p>
+      <w:r>
+        <w:t xml:space="preserve">Clear the </w:t>
+      </w:r>
+      <w:proofErr w:type="spellStart"/>
+      <w:r>
+        <w:t>CloudApiPublic</w:t>
+      </w:r>
+      <w:proofErr w:type="spellEnd"/>
+      <w:r>
+        <w:t xml:space="preserve"> </w:t>
+      </w:r>
+      <w:r>
+        <w:t>signing password entered above and save the solution.</w:t>
       </w:r>
     </w:p>
     <w:p>
@@ -741,7 +1189,15 @@
         <w:t>C</w:t>
       </w:r>
       <w:r>
-        <w:t xml:space="preserve">hange the OriginalFilename field to an empty string in </w:t>
+        <w:t xml:space="preserve">hange the </w:t>
+      </w:r>
+      <w:proofErr w:type="spellStart"/>
+      <w:r>
+        <w:t>OriginalFilename</w:t>
+      </w:r>
+      <w:proofErr w:type="spellEnd"/>
+      <w:r>
+        <w:t xml:space="preserve"> field to an empty string in </w:t>
       </w:r>
       <w:r>
         <w:t>and compile the script.</w:t>
@@ -777,8 +1233,13 @@
           <w:numId w:val="7"/>
         </w:numPr>
       </w:pPr>
-      <w:r>
-        <w:t>signtool remove /c CloudSdkSetup.exe</w:t>
+      <w:proofErr w:type="spellStart"/>
+      <w:r>
+        <w:t>signtool</w:t>
+      </w:r>
+      <w:proofErr w:type="spellEnd"/>
+      <w:r>
+        <w:t xml:space="preserve"> remove /c CloudSdkSetup.exe</w:t>
       </w:r>
     </w:p>
     <w:p>
@@ -789,13 +1250,45 @@
           <w:numId w:val="7"/>
         </w:numPr>
       </w:pPr>
-      <w:r>
-        <w:t>signtool sign /f C:\CertBackup\CloudSigning\CloudPlatformCodeSigning.pfx /p &lt;password&gt; CloudSdkSetup.exe</w:t>
-      </w:r>
-    </w:p>
-    <w:p>
-      <w:r>
-        <w:t>Zip CloudSdkSetup.exe into a zip file with the naming convention CloudSDK-v0.1.2&gt;.zip where the “0.1.2” is the “version.release.build”.  The build should be incremented at each release.  The others are incremented by management decision.</w:t>
+      <w:proofErr w:type="spellStart"/>
+      <w:r>
+        <w:t>signtool</w:t>
+      </w:r>
+      <w:proofErr w:type="spellEnd"/>
+      <w:r>
+        <w:t xml:space="preserve"> sign /f C:\CertBackup\CloudSigning\CloudPlatformCodeSigning.pfx /p &lt;password&gt; CloudSdkSetup.exe</w:t>
+      </w:r>
+    </w:p>
+    <w:p>
+      <w:pPr>
+        <w:pStyle w:val="ListParagraph"/>
+        <w:numPr>
+          <w:ilvl w:val="0"/>
+          <w:numId w:val="7"/>
+        </w:numPr>
+      </w:pPr>
+      <w:proofErr w:type="spellStart"/>
+      <w:r>
+        <w:t>cls</w:t>
+      </w:r>
+      <w:proofErr w:type="spellEnd"/>
+      <w:r>
+        <w:t xml:space="preserve"> to clear the screen.</w:t>
+      </w:r>
+      <w:bookmarkStart w:id="1" w:name="_GoBack"/>
+      <w:bookmarkEnd w:id="1"/>
+    </w:p>
+    <w:p>
+      <w:r>
+        <w:t>Zip CloudSdkSetup.exe into a zip file with the naming convention CloudSDK-v0.1.2&gt;.zip where the “0.1.2” is the “</w:t>
+      </w:r>
+      <w:proofErr w:type="spellStart"/>
+      <w:r>
+        <w:t>version.release.build</w:t>
+      </w:r>
+      <w:proofErr w:type="spellEnd"/>
+      <w:r>
+        <w:t>”.  The build should be incremented at each release.  The others are incremented by management decision.</w:t>
       </w:r>
     </w:p>
     <w:p>
@@ -824,7 +1317,23 @@
         </w:numPr>
       </w:pPr>
       <w:r>
-        <w:t>Then use search in win-client (or an automated tool) to gather the current .pdb files and move them into the ArchivedCloudSdkReleases as well</w:t>
+        <w:t>Then use search in win-client (or an automated tool) to gather the current .</w:t>
+      </w:r>
+      <w:proofErr w:type="spellStart"/>
+      <w:r>
+        <w:t>pdb</w:t>
+      </w:r>
+      <w:proofErr w:type="spellEnd"/>
+      <w:r>
+        <w:t xml:space="preserve"> files and move them into the </w:t>
+      </w:r>
+      <w:proofErr w:type="spellStart"/>
+      <w:r>
+        <w:t>ArchivedCloudSdkReleases</w:t>
+      </w:r>
+      <w:proofErr w:type="spellEnd"/>
+      <w:r>
+        <w:t xml:space="preserve"> as well</w:t>
       </w:r>
       <w:r>
         <w:t xml:space="preserve"> in a “PDBs” directory</w:t>
@@ -868,7 +1377,31 @@
     </w:p>
     <w:p>
       <w:r>
-        <w:t>Delete the .pfx files copied to the CloudApiPublic and CloudSetupSdkSyuncSampleSupport projects where you changed the settings.</w:t>
+        <w:t>Delete the .</w:t>
+      </w:r>
+      <w:proofErr w:type="spellStart"/>
+      <w:r>
+        <w:t>pfx</w:t>
+      </w:r>
+      <w:proofErr w:type="spellEnd"/>
+      <w:r>
+        <w:t xml:space="preserve"> files copied to the </w:t>
+      </w:r>
+      <w:proofErr w:type="spellStart"/>
+      <w:r>
+        <w:t>CloudApiPublic</w:t>
+      </w:r>
+      <w:proofErr w:type="spellEnd"/>
+      <w:r>
+        <w:t xml:space="preserve"> and </w:t>
+      </w:r>
+      <w:proofErr w:type="spellStart"/>
+      <w:r>
+        <w:t>CloudSetupSdkSyuncSampleSupport</w:t>
+      </w:r>
+      <w:proofErr w:type="spellEnd"/>
+      <w:r>
+        <w:t xml:space="preserve"> projects where you changed the settings.</w:t>
       </w:r>
     </w:p>
     <w:p>
@@ -882,11 +1415,13 @@
       <w:r>
         <w:t>To do this: “Rebuild” (OK in this case) the project “</w:t>
       </w:r>
+      <w:proofErr w:type="spellStart"/>
       <w:ins w:id="2" w:author="Robert Stevens" w:date="2013-03-07T07:06:00Z">
         <w:r>
           <w:t>ZDeleteLicenseFilesOnly</w:t>
         </w:r>
       </w:ins>
+      <w:proofErr w:type="spellEnd"/>
       <w:del w:id="3" w:author="mine" w:date="2013-03-07T07:06:00Z">
         <w:r>
           <w:delText>ZDeleteLicenseFilesOnly</w:delText>
@@ -903,13 +1438,36 @@
     </w:p>
     <w:p>
       <w:r>
-        <w:t>Push the release branch to remote. DO NOT CHECK-IN SIGNING FILES* TO GITHUB!!!!!! Including .pfx files copied to the projects where you changed the settings.  These should be ignored by gitignore, but remove them anyway.</w:t>
+        <w:t>Push the release branch to remote. DO NOT CHECK-IN SIGNING FILES* TO GITHUB!!!!!! Including .</w:t>
+      </w:r>
+      <w:proofErr w:type="spellStart"/>
+      <w:r>
+        <w:t>pfx</w:t>
+      </w:r>
+      <w:proofErr w:type="spellEnd"/>
+      <w:r>
+        <w:t xml:space="preserve"> files copied to the projects where you changed the settings.  These should be ignored by </w:t>
+      </w:r>
+      <w:proofErr w:type="spellStart"/>
+      <w:r>
+        <w:t>gitignore</w:t>
+      </w:r>
+      <w:proofErr w:type="spellEnd"/>
+      <w:r>
+        <w:t>, but remove them anyway.</w:t>
       </w:r>
     </w:p>
     <w:p>
       <w:r>
         <w:tab/>
-        <w:t>*  By SIGNING FILES I do not mean the changes to the projects to turn on signing, but instead the certificates or keys</w:t>
+      </w:r>
+      <w:proofErr w:type="gramStart"/>
+      <w:r>
+        <w:t>*  By</w:t>
+      </w:r>
+      <w:proofErr w:type="gramEnd"/>
+      <w:r>
+        <w:t xml:space="preserve"> SIGNING FILES I do not mean the changes to the projects to turn on signing, but instead the certificates or keys</w:t>
       </w:r>
     </w:p>
     <w:p>
@@ -990,11 +1548,19 @@
           <w:rFonts w:eastAsia="Times New Roman" w:cs="Courier New"/>
         </w:rPr>
       </w:pPr>
+      <w:proofErr w:type="spellStart"/>
       <w:r>
         <w:rPr>
           <w:rFonts w:eastAsia="Times New Roman" w:cs="Courier New"/>
         </w:rPr>
-        <w:t>git tag -d 12345</w:t>
+        <w:t>git</w:t>
+      </w:r>
+      <w:proofErr w:type="spellEnd"/>
+      <w:r>
+        <w:rPr>
+          <w:rFonts w:eastAsia="Times New Roman" w:cs="Courier New"/>
+        </w:rPr>
+        <w:t xml:space="preserve"> tag -d 12345</w:t>
       </w:r>
     </w:p>
     <w:p>
@@ -1027,11 +1593,19 @@
           <w:rFonts w:eastAsia="Times New Roman" w:cs="Courier New"/>
         </w:rPr>
       </w:pPr>
+      <w:proofErr w:type="spellStart"/>
       <w:r>
         <w:rPr>
           <w:rFonts w:eastAsia="Times New Roman" w:cs="Courier New"/>
         </w:rPr>
-        <w:t>git push origin :refs/tags/12345</w:t>
+        <w:t>git</w:t>
+      </w:r>
+      <w:proofErr w:type="spellEnd"/>
+      <w:r>
+        <w:rPr>
+          <w:rFonts w:eastAsia="Times New Roman" w:cs="Courier New"/>
+        </w:rPr>
+        <w:t xml:space="preserve"> push origin :refs/tags/12345</w:t>
       </w:r>
     </w:p>
     <w:p>
@@ -1101,11 +1675,19 @@
           <w:rFonts w:eastAsia="Times New Roman" w:cs="Courier New"/>
         </w:rPr>
       </w:pPr>
+      <w:proofErr w:type="spellStart"/>
       <w:r>
         <w:rPr>
           <w:rFonts w:eastAsia="Times New Roman" w:cs="Courier New"/>
         </w:rPr>
-        <w:t>git tag 12345</w:t>
+        <w:t>git</w:t>
+      </w:r>
+      <w:proofErr w:type="spellEnd"/>
+      <w:r>
+        <w:rPr>
+          <w:rFonts w:eastAsia="Times New Roman" w:cs="Courier New"/>
+        </w:rPr>
+        <w:t xml:space="preserve"> tag 12345</w:t>
       </w:r>
     </w:p>
     <w:p>
@@ -1138,11 +1720,19 @@
           <w:rFonts w:eastAsia="Times New Roman" w:cs="Courier New"/>
         </w:rPr>
       </w:pPr>
+      <w:proofErr w:type="spellStart"/>
       <w:r>
         <w:rPr>
           <w:rFonts w:eastAsia="Times New Roman" w:cs="Courier New"/>
         </w:rPr>
-        <w:t>git push –tags</w:t>
+        <w:t>git</w:t>
+      </w:r>
+      <w:proofErr w:type="spellEnd"/>
+      <w:r>
+        <w:rPr>
+          <w:rFonts w:eastAsia="Times New Roman" w:cs="Courier New"/>
+        </w:rPr>
+        <w:t xml:space="preserve"> push –tags</w:t>
       </w:r>
     </w:p>
     <w:p>
@@ -1185,8 +1775,13 @@
         </w:numPr>
         <w:spacing w:after="0" w:line="240" w:lineRule="auto"/>
       </w:pPr>
-      <w:r>
-        <w:t>git checkout master</w:t>
+      <w:proofErr w:type="spellStart"/>
+      <w:r>
+        <w:t>git</w:t>
+      </w:r>
+      <w:proofErr w:type="spellEnd"/>
+      <w:r>
+        <w:t xml:space="preserve"> checkout master</w:t>
       </w:r>
     </w:p>
     <w:p>
@@ -1198,11 +1793,24 @@
         </w:numPr>
         <w:spacing w:after="0" w:line="240" w:lineRule="auto"/>
       </w:pPr>
-      <w:r>
-        <w:t>git merge --no-commit --no</w:t>
-      </w:r>
-      <w:r>
-        <w:t>-ff   Release0.1.5</w:t>
+      <w:proofErr w:type="spellStart"/>
+      <w:r>
+        <w:t>git</w:t>
+      </w:r>
+      <w:proofErr w:type="spellEnd"/>
+      <w:r>
+        <w:t xml:space="preserve"> merge --no-commit --no</w:t>
+      </w:r>
+      <w:r>
+        <w:t>-</w:t>
+      </w:r>
+      <w:proofErr w:type="spellStart"/>
+      <w:r>
+        <w:t>ff</w:t>
+      </w:r>
+      <w:proofErr w:type="spellEnd"/>
+      <w:r>
+        <w:t xml:space="preserve">   Release0.1.5</w:t>
       </w:r>
     </w:p>
     <w:p>
@@ -1220,7 +1828,15 @@
         </w:rPr>
       </w:pPr>
       <w:r>
-        <w:t>Use GIT Extensions to selectively merge modules.  The CloudSetupSdkSyncSample.isl file must be manually merged to remove the signing changes, but leave the version number change.</w:t>
+        <w:t xml:space="preserve">Use GIT Extensions to selectively merge modules.  The </w:t>
+      </w:r>
+      <w:proofErr w:type="spellStart"/>
+      <w:r>
+        <w:t>CloudSetupSdkSyncSample.isl</w:t>
+      </w:r>
+      <w:proofErr w:type="spellEnd"/>
+      <w:r>
+        <w:t xml:space="preserve"> file must be manually merged to remove the signing changes, but leave the version number change.</w:t>
       </w:r>
     </w:p>
     <w:p>
@@ -1237,8 +1853,13 @@
           <w:szCs w:val="20"/>
         </w:rPr>
       </w:pPr>
-      <w:r>
-        <w:t>git push</w:t>
+      <w:proofErr w:type="spellStart"/>
+      <w:r>
+        <w:t>git</w:t>
+      </w:r>
+      <w:proofErr w:type="spellEnd"/>
+      <w:r>
+        <w:t xml:space="preserve"> push</w:t>
       </w:r>
     </w:p>
     <w:p/>
@@ -3885,7 +4506,7 @@
 </file>
 
 <file path=customXml/itemProps1.xml><?xml version="1.0" encoding="utf-8"?>
-<ds:datastoreItem xmlns:ds="http://schemas.openxmlformats.org/officeDocument/2006/customXml" ds:itemID="{7F64B913-3D38-485D-97F9-CDB760837A5A}">
+<ds:datastoreItem xmlns:ds="http://schemas.openxmlformats.org/officeDocument/2006/customXml" ds:itemID="{0186ED75-C879-4CED-83F2-639A0861E2BE}">
   <ds:schemaRefs>
     <ds:schemaRef ds:uri="http://schemas.openxmlformats.org/officeDocument/2006/bibliography"/>
   </ds:schemaRefs>
@@ -3893,7 +4514,7 @@
 </file>
 
 <file path=customXml/itemProps2.xml><?xml version="1.0" encoding="utf-8"?>
-<ds:datastoreItem xmlns:ds="http://schemas.openxmlformats.org/officeDocument/2006/customXml" ds:itemID="{DDE3E2BE-ED4F-4115-B2BD-90A6F36B0330}">
+<ds:datastoreItem xmlns:ds="http://schemas.openxmlformats.org/officeDocument/2006/customXml" ds:itemID="{59491521-7203-409E-AB53-064F370367E3}">
   <ds:schemaRefs>
     <ds:schemaRef ds:uri="http://schemas.openxmlformats.org/officeDocument/2006/bibliography"/>
   </ds:schemaRefs>
@@ -3901,7 +4522,7 @@
 </file>
 
 <file path=customXml/itemProps3.xml><?xml version="1.0" encoding="utf-8"?>
-<ds:datastoreItem xmlns:ds="http://schemas.openxmlformats.org/officeDocument/2006/customXml" ds:itemID="{320B1F90-D233-4C3E-AB07-71782F6A4BE1}">
+<ds:datastoreItem xmlns:ds="http://schemas.openxmlformats.org/officeDocument/2006/customXml" ds:itemID="{0249403E-2EC3-4AAB-AD6B-13004422EACF}">
   <ds:schemaRefs>
     <ds:schemaRef ds:uri="http://schemas.openxmlformats.org/officeDocument/2006/bibliography"/>
   </ds:schemaRefs>
@@ -3909,7 +4530,7 @@
 </file>
 
 <file path=customXml/itemProps4.xml><?xml version="1.0" encoding="utf-8"?>
-<ds:datastoreItem xmlns:ds="http://schemas.openxmlformats.org/officeDocument/2006/customXml" ds:itemID="{55047AE5-7F93-447B-9A79-25245C12914B}">
+<ds:datastoreItem xmlns:ds="http://schemas.openxmlformats.org/officeDocument/2006/customXml" ds:itemID="{6EC5BE39-1A72-4813-92AE-0D1B90646AB8}">
   <ds:schemaRefs>
     <ds:schemaRef ds:uri="http://schemas.openxmlformats.org/officeDocument/2006/bibliography"/>
   </ds:schemaRefs>
@@ -3917,7 +4538,7 @@
 </file>
 
 <file path=customXml/itemProps5.xml><?xml version="1.0" encoding="utf-8"?>
-<ds:datastoreItem xmlns:ds="http://schemas.openxmlformats.org/officeDocument/2006/customXml" ds:itemID="{8ED0AB4A-9475-4BD1-A10B-45B16147C2C9}">
+<ds:datastoreItem xmlns:ds="http://schemas.openxmlformats.org/officeDocument/2006/customXml" ds:itemID="{31BDD73E-3B21-4053-974F-AA8B57A03117}">
   <ds:schemaRefs>
     <ds:schemaRef ds:uri="http://schemas.openxmlformats.org/officeDocument/2006/bibliography"/>
   </ds:schemaRefs>
@@ -3925,7 +4546,7 @@
 </file>
 
 <file path=customXml/itemProps6.xml><?xml version="1.0" encoding="utf-8"?>
-<ds:datastoreItem xmlns:ds="http://schemas.openxmlformats.org/officeDocument/2006/customXml" ds:itemID="{1D7A624F-9025-42A0-AF4F-DE2386892AFB}">
+<ds:datastoreItem xmlns:ds="http://schemas.openxmlformats.org/officeDocument/2006/customXml" ds:itemID="{DBA6286B-C4F0-410E-823F-5980FAE1DDD2}">
   <ds:schemaRefs>
     <ds:schemaRef ds:uri="http://schemas.openxmlformats.org/officeDocument/2006/bibliography"/>
   </ds:schemaRefs>
@@ -3933,7 +4554,7 @@
 </file>
 
 <file path=customXml/itemProps7.xml><?xml version="1.0" encoding="utf-8"?>
-<ds:datastoreItem xmlns:ds="http://schemas.openxmlformats.org/officeDocument/2006/customXml" ds:itemID="{0186ED75-C879-4CED-83F2-639A0861E2BE}">
+<ds:datastoreItem xmlns:ds="http://schemas.openxmlformats.org/officeDocument/2006/customXml" ds:itemID="{C03E1C6B-3CA3-4D2B-BBA3-1605447E69FF}">
   <ds:schemaRefs>
     <ds:schemaRef ds:uri="http://schemas.openxmlformats.org/officeDocument/2006/bibliography"/>
   </ds:schemaRefs>
@@ -3941,7 +4562,7 @@
 </file>
 
 <file path=customXml/itemProps8.xml><?xml version="1.0" encoding="utf-8"?>
-<ds:datastoreItem xmlns:ds="http://schemas.openxmlformats.org/officeDocument/2006/customXml" ds:itemID="{CC4EF1A0-71F4-4CF4-9B8B-144CC1263CD2}">
+<ds:datastoreItem xmlns:ds="http://schemas.openxmlformats.org/officeDocument/2006/customXml" ds:itemID="{0AA23DB3-8BBE-415A-ADFE-FDEF5E316FAD}">
   <ds:schemaRefs>
     <ds:schemaRef ds:uri="http://schemas.openxmlformats.org/officeDocument/2006/bibliography"/>
   </ds:schemaRefs>
@@ -3949,7 +4570,7 @@
 </file>
 
 <file path=customXml/itemProps9.xml><?xml version="1.0" encoding="utf-8"?>
-<ds:datastoreItem xmlns:ds="http://schemas.openxmlformats.org/officeDocument/2006/customXml" ds:itemID="{804537B9-3C3C-4ACC-84BB-F21940383564}">
+<ds:datastoreItem xmlns:ds="http://schemas.openxmlformats.org/officeDocument/2006/customXml" ds:itemID="{F6E9AE17-61BC-46B3-AB76-B4F83D0C4A08}">
   <ds:schemaRefs>
     <ds:schemaRef ds:uri="http://schemas.openxmlformats.org/officeDocument/2006/bibliography"/>
   </ds:schemaRefs>

</xml_diff>

<commit_message>
1) Changed the release proceedure document.
</commit_message>
<xml_diff>
--- a/Preparing for a staging release.docx
+++ b/Preparing for a staging release.docx
@@ -189,6 +189,8 @@
       <w:pPr>
         <w:pStyle w:val="NoSpacing"/>
       </w:pPr>
+      <w:bookmarkStart w:id="0" w:name="_GoBack"/>
+      <w:bookmarkEnd w:id="0"/>
       <w:r>
         <w:t xml:space="preserve">Start Visual Studio in the </w:t>
       </w:r>
@@ -610,7 +612,7 @@
       <w:r>
         <w:t>references</w:t>
       </w:r>
-      <w:ins w:id="0" w:author="mine" w:date="2013-03-07T07:06:00Z">
+      <w:ins w:id="1" w:author="mine" w:date="2013-03-07T07:06:00Z">
         <w:r>
           <w:t>(</w:t>
         </w:r>
@@ -1015,11 +1017,8 @@
       </w:pPr>
     </w:p>
     <w:p>
-      <w:pPr>
-        <w:pStyle w:val="NoSpacing"/>
-      </w:pPr>
-      <w:r>
-        <w:t xml:space="preserve">Select the Properties pane of the </w:t>
+      <w:r>
+        <w:t xml:space="preserve">Build </w:t>
       </w:r>
       <w:proofErr w:type="spellStart"/>
       <w:r>
@@ -1027,23 +1026,55 @@
       </w:r>
       <w:proofErr w:type="spellEnd"/>
       <w:r>
-        <w:t xml:space="preserve"> project.  Enter the signing password in the “Password of strong name key file” field.</w:t>
-      </w:r>
-    </w:p>
-    <w:p>
-      <w:pPr>
-        <w:pStyle w:val="NoSpacing"/>
-      </w:pPr>
+        <w:t xml:space="preserve"> project, check for build success</w:t>
+      </w:r>
+    </w:p>
+    <w:p>
+      <w:r>
+        <w:t xml:space="preserve">Use </w:t>
+      </w:r>
+      <w:proofErr w:type="spellStart"/>
+      <w:r>
+        <w:t>DeepSea</w:t>
+      </w:r>
+      <w:proofErr w:type="spellEnd"/>
+      <w:r>
+        <w:t xml:space="preserve"> Obfuscator to obfuscate the file at C:\Cloud\CloudSDK-Windows\CloudApiPublic\bin\Release.  This will put the result in …\Release\Obfuscated\Cloud.dll.</w:t>
+      </w:r>
+    </w:p>
+    <w:p>
+      <w:r>
+        <w:t xml:space="preserve">Right click the </w:t>
+      </w:r>
+      <w:proofErr w:type="spellStart"/>
+      <w:r>
+        <w:t>ZCopyObfuscatedCloudDll</w:t>
+      </w:r>
+      <w:proofErr w:type="spellEnd"/>
+      <w:r>
+        <w:t xml:space="preserve"> project and select REBUILD (Not a typo).  This will copy the obfuscated Cloud.dll to the proper target locations.</w:t>
+      </w:r>
+    </w:p>
+    <w:p>
+      <w:r>
+        <w:t xml:space="preserve">Switch to </w:t>
+      </w:r>
+      <w:proofErr w:type="gramStart"/>
+      <w:r>
+        <w:t>Debug</w:t>
+      </w:r>
+      <w:proofErr w:type="gramEnd"/>
+      <w:r>
+        <w:t xml:space="preserve"> solution configuration</w:t>
+      </w:r>
     </w:p>
     <w:p>
       <w:r>
         <w:t xml:space="preserve">Build </w:t>
       </w:r>
-      <w:proofErr w:type="spellStart"/>
-      <w:r>
-        <w:t>CloudApiPublic</w:t>
-      </w:r>
-      <w:proofErr w:type="spellEnd"/>
+      <w:r>
+        <w:t>Sample-Live-Sync</w:t>
+      </w:r>
       <w:r>
         <w:t xml:space="preserve"> project, check for build success</w:t>
       </w:r>
@@ -1052,17 +1083,22 @@
       <w:r>
         <w:t xml:space="preserve">Switch to </w:t>
       </w:r>
-      <w:proofErr w:type="gramStart"/>
-      <w:r>
-        <w:t>Debug</w:t>
-      </w:r>
-      <w:proofErr w:type="gramEnd"/>
+      <w:proofErr w:type="spellStart"/>
+      <w:r>
+        <w:t>ReleaseSampleAppOnly</w:t>
+      </w:r>
+      <w:proofErr w:type="spellEnd"/>
       <w:r>
         <w:t xml:space="preserve"> solution configuration</w:t>
       </w:r>
     </w:p>
     <w:p>
       <w:r>
+        <w:t>Check the Sample-Live-Sync project references and make sure that the Cloud.dll reference is “specific version”, and that it is the correct version.</w:t>
+      </w:r>
+    </w:p>
+    <w:p>
+      <w:r>
         <w:t xml:space="preserve">Build </w:t>
       </w:r>
       <w:r>
@@ -1074,74 +1110,29 @@
     </w:p>
     <w:p>
       <w:r>
-        <w:t xml:space="preserve">Switch to </w:t>
-      </w:r>
-      <w:proofErr w:type="spellStart"/>
-      <w:r>
-        <w:t>ReleaseSampleAppOnly</w:t>
-      </w:r>
-      <w:proofErr w:type="spellEnd"/>
-      <w:r>
-        <w:t xml:space="preserve"> solution configuration</w:t>
-      </w:r>
-    </w:p>
-    <w:p>
-      <w:r>
-        <w:t>Check the Sample-Live-Sync project references and make sure that the Cloud.dll reference is “specific version”, and that it is the correct version.</w:t>
+        <w:t>Make sure that no Explorer or command window is open to any folder below c:\</w:t>
+      </w:r>
+      <w:r>
+        <w:t>Cloud\CloudSDK-Windows\</w:t>
+      </w:r>
+      <w:r>
+        <w:t>CloudSetupSdkSyncSample</w:t>
+      </w:r>
+      <w:r>
+        <w:t>.</w:t>
       </w:r>
     </w:p>
     <w:p>
       <w:r>
         <w:t xml:space="preserve">Build </w:t>
       </w:r>
-      <w:r>
-        <w:t>Sample-Live-Sync</w:t>
-      </w:r>
-      <w:r>
-        <w:t xml:space="preserve"> project, check for build success</w:t>
-      </w:r>
-    </w:p>
-    <w:p>
-      <w:r>
-        <w:t>Make sure that no Explorer or command window is open to any folder below c:\</w:t>
-      </w:r>
-      <w:r>
-        <w:t>Cloud\CloudSDK-Windows\</w:t>
-      </w:r>
+      <w:proofErr w:type="spellStart"/>
       <w:r>
         <w:t>CloudSetupSdkSyncSample</w:t>
       </w:r>
-      <w:r>
-        <w:t>.</w:t>
-      </w:r>
-    </w:p>
-    <w:p>
-      <w:r>
-        <w:t xml:space="preserve">Build </w:t>
-      </w:r>
-      <w:proofErr w:type="spellStart"/>
-      <w:r>
-        <w:t>CloudSetupSdkSyncSample</w:t>
-      </w:r>
       <w:proofErr w:type="spellEnd"/>
       <w:r>
         <w:t xml:space="preserve"> project and check for build success.</w:t>
-      </w:r>
-    </w:p>
-    <w:p>
-      <w:r>
-        <w:t xml:space="preserve">Clear the </w:t>
-      </w:r>
-      <w:proofErr w:type="spellStart"/>
-      <w:r>
-        <w:t>CloudApiPublic</w:t>
-      </w:r>
-      <w:proofErr w:type="spellEnd"/>
-      <w:r>
-        <w:t xml:space="preserve"> </w:t>
-      </w:r>
-      <w:r>
-        <w:t>signing password entered above and save the solution.</w:t>
       </w:r>
     </w:p>
     <w:p>
@@ -1275,8 +1266,6 @@
       <w:r>
         <w:t xml:space="preserve"> to clear the screen.</w:t>
       </w:r>
-      <w:bookmarkStart w:id="1" w:name="_GoBack"/>
-      <w:bookmarkEnd w:id="1"/>
     </w:p>
     <w:p>
       <w:r>
@@ -4506,6 +4495,14 @@
 </file>
 
 <file path=customXml/itemProps1.xml><?xml version="1.0" encoding="utf-8"?>
+<ds:datastoreItem xmlns:ds="http://schemas.openxmlformats.org/officeDocument/2006/customXml" ds:itemID="{59491521-7203-409E-AB53-064F370367E3}">
+  <ds:schemaRefs>
+    <ds:schemaRef ds:uri="http://schemas.openxmlformats.org/officeDocument/2006/bibliography"/>
+  </ds:schemaRefs>
+</ds:datastoreItem>
+</file>
+
+<file path=customXml/itemProps2.xml><?xml version="1.0" encoding="utf-8"?>
 <ds:datastoreItem xmlns:ds="http://schemas.openxmlformats.org/officeDocument/2006/customXml" ds:itemID="{0186ED75-C879-4CED-83F2-639A0861E2BE}">
   <ds:schemaRefs>
     <ds:schemaRef ds:uri="http://schemas.openxmlformats.org/officeDocument/2006/bibliography"/>
@@ -4513,16 +4510,8 @@
 </ds:datastoreItem>
 </file>
 
-<file path=customXml/itemProps2.xml><?xml version="1.0" encoding="utf-8"?>
-<ds:datastoreItem xmlns:ds="http://schemas.openxmlformats.org/officeDocument/2006/customXml" ds:itemID="{59491521-7203-409E-AB53-064F370367E3}">
-  <ds:schemaRefs>
-    <ds:schemaRef ds:uri="http://schemas.openxmlformats.org/officeDocument/2006/bibliography"/>
-  </ds:schemaRefs>
-</ds:datastoreItem>
-</file>
-
 <file path=customXml/itemProps3.xml><?xml version="1.0" encoding="utf-8"?>
-<ds:datastoreItem xmlns:ds="http://schemas.openxmlformats.org/officeDocument/2006/customXml" ds:itemID="{0249403E-2EC3-4AAB-AD6B-13004422EACF}">
+<ds:datastoreItem xmlns:ds="http://schemas.openxmlformats.org/officeDocument/2006/customXml" ds:itemID="{DBA6286B-C4F0-410E-823F-5980FAE1DDD2}">
   <ds:schemaRefs>
     <ds:schemaRef ds:uri="http://schemas.openxmlformats.org/officeDocument/2006/bibliography"/>
   </ds:schemaRefs>
@@ -4530,6 +4519,14 @@
 </file>
 
 <file path=customXml/itemProps4.xml><?xml version="1.0" encoding="utf-8"?>
+<ds:datastoreItem xmlns:ds="http://schemas.openxmlformats.org/officeDocument/2006/customXml" ds:itemID="{31BDD73E-3B21-4053-974F-AA8B57A03117}">
+  <ds:schemaRefs>
+    <ds:schemaRef ds:uri="http://schemas.openxmlformats.org/officeDocument/2006/bibliography"/>
+  </ds:schemaRefs>
+</ds:datastoreItem>
+</file>
+
+<file path=customXml/itemProps5.xml><?xml version="1.0" encoding="utf-8"?>
 <ds:datastoreItem xmlns:ds="http://schemas.openxmlformats.org/officeDocument/2006/customXml" ds:itemID="{6EC5BE39-1A72-4813-92AE-0D1B90646AB8}">
   <ds:schemaRefs>
     <ds:schemaRef ds:uri="http://schemas.openxmlformats.org/officeDocument/2006/bibliography"/>
@@ -4537,16 +4534,8 @@
 </ds:datastoreItem>
 </file>
 
-<file path=customXml/itemProps5.xml><?xml version="1.0" encoding="utf-8"?>
-<ds:datastoreItem xmlns:ds="http://schemas.openxmlformats.org/officeDocument/2006/customXml" ds:itemID="{31BDD73E-3B21-4053-974F-AA8B57A03117}">
-  <ds:schemaRefs>
-    <ds:schemaRef ds:uri="http://schemas.openxmlformats.org/officeDocument/2006/bibliography"/>
-  </ds:schemaRefs>
-</ds:datastoreItem>
-</file>
-
 <file path=customXml/itemProps6.xml><?xml version="1.0" encoding="utf-8"?>
-<ds:datastoreItem xmlns:ds="http://schemas.openxmlformats.org/officeDocument/2006/customXml" ds:itemID="{DBA6286B-C4F0-410E-823F-5980FAE1DDD2}">
+<ds:datastoreItem xmlns:ds="http://schemas.openxmlformats.org/officeDocument/2006/customXml" ds:itemID="{F6E9AE17-61BC-46B3-AB76-B4F83D0C4A08}">
   <ds:schemaRefs>
     <ds:schemaRef ds:uri="http://schemas.openxmlformats.org/officeDocument/2006/bibliography"/>
   </ds:schemaRefs>
@@ -4554,7 +4543,7 @@
 </file>
 
 <file path=customXml/itemProps7.xml><?xml version="1.0" encoding="utf-8"?>
-<ds:datastoreItem xmlns:ds="http://schemas.openxmlformats.org/officeDocument/2006/customXml" ds:itemID="{C03E1C6B-3CA3-4D2B-BBA3-1605447E69FF}">
+<ds:datastoreItem xmlns:ds="http://schemas.openxmlformats.org/officeDocument/2006/customXml" ds:itemID="{29214FE4-335C-40A3-A929-D11EF6A0C7FC}">
   <ds:schemaRefs>
     <ds:schemaRef ds:uri="http://schemas.openxmlformats.org/officeDocument/2006/bibliography"/>
   </ds:schemaRefs>
@@ -4562,7 +4551,7 @@
 </file>
 
 <file path=customXml/itemProps8.xml><?xml version="1.0" encoding="utf-8"?>
-<ds:datastoreItem xmlns:ds="http://schemas.openxmlformats.org/officeDocument/2006/customXml" ds:itemID="{0AA23DB3-8BBE-415A-ADFE-FDEF5E316FAD}">
+<ds:datastoreItem xmlns:ds="http://schemas.openxmlformats.org/officeDocument/2006/customXml" ds:itemID="{27307F48-1F85-47F9-9328-BC37D93AF56B}">
   <ds:schemaRefs>
     <ds:schemaRef ds:uri="http://schemas.openxmlformats.org/officeDocument/2006/bibliography"/>
   </ds:schemaRefs>
@@ -4570,7 +4559,7 @@
 </file>
 
 <file path=customXml/itemProps9.xml><?xml version="1.0" encoding="utf-8"?>
-<ds:datastoreItem xmlns:ds="http://schemas.openxmlformats.org/officeDocument/2006/customXml" ds:itemID="{F6E9AE17-61BC-46B3-AB76-B4F83D0C4A08}">
+<ds:datastoreItem xmlns:ds="http://schemas.openxmlformats.org/officeDocument/2006/customXml" ds:itemID="{3F4ED82D-931F-49A5-A306-D75DC10D5309}">
   <ds:schemaRefs>
     <ds:schemaRef ds:uri="http://schemas.openxmlformats.org/officeDocument/2006/bibliography"/>
   </ds:schemaRefs>

</xml_diff>

<commit_message>
1) Exclude obfuscation when writing VBS files.
2) Updated the release procedures document.
</commit_message>
<xml_diff>
--- a/Preparing for a staging release.docx
+++ b/Preparing for a staging release.docx
@@ -15,15 +15,7 @@
     </w:p>
     <w:p>
       <w:r>
-        <w:t xml:space="preserve">Exit Visual Studio in the </w:t>
-      </w:r>
-      <w:proofErr w:type="spellStart"/>
-      <w:r>
-        <w:t>Cloud_SDK</w:t>
-      </w:r>
-      <w:proofErr w:type="spellEnd"/>
-      <w:r>
-        <w:t xml:space="preserve"> solution.</w:t>
+        <w:t>Exit Visual Studio in the Cloud_SDK solution.</w:t>
       </w:r>
     </w:p>
     <w:p>
@@ -79,14 +71,12 @@
           <w:numId w:val="13"/>
         </w:numPr>
       </w:pPr>
-      <w:proofErr w:type="spellStart"/>
       <w:r>
         <w:t>g</w:t>
       </w:r>
       <w:r>
         <w:t>it</w:t>
       </w:r>
-      <w:proofErr w:type="spellEnd"/>
       <w:r>
         <w:t xml:space="preserve"> branch </w:t>
       </w:r>
@@ -105,13 +95,8 @@
           <w:numId w:val="13"/>
         </w:numPr>
       </w:pPr>
-      <w:proofErr w:type="spellStart"/>
-      <w:r>
-        <w:t>git</w:t>
-      </w:r>
-      <w:proofErr w:type="spellEnd"/>
-      <w:r>
-        <w:t xml:space="preserve"> checkout 20130218A0Release0_1_6</w:t>
+      <w:r>
+        <w:t>git checkout 20130218A0Release0_1_6</w:t>
       </w:r>
     </w:p>
     <w:p>
@@ -122,13 +107,8 @@
           <w:numId w:val="13"/>
         </w:numPr>
       </w:pPr>
-      <w:proofErr w:type="spellStart"/>
-      <w:r>
-        <w:t>git</w:t>
-      </w:r>
-      <w:proofErr w:type="spellEnd"/>
-      <w:r>
-        <w:t xml:space="preserve"> push </w:t>
+      <w:r>
+        <w:t xml:space="preserve">git push </w:t>
       </w:r>
       <w:r>
         <w:t xml:space="preserve"> -u origin 20130218A0Release0_1_6</w:t>
@@ -154,13 +134,8 @@
           <w:numId w:val="13"/>
         </w:numPr>
       </w:pPr>
-      <w:proofErr w:type="spellStart"/>
-      <w:r>
-        <w:t>Git</w:t>
-      </w:r>
-      <w:proofErr w:type="spellEnd"/>
-      <w:r>
-        <w:t xml:space="preserve"> branch - -d &lt;branch&gt;</w:t>
+      <w:r>
+        <w:t>Git branch - -d &lt;branch&gt;</w:t>
       </w:r>
     </w:p>
     <w:p>
@@ -171,13 +146,8 @@
           <w:numId w:val="13"/>
         </w:numPr>
       </w:pPr>
-      <w:proofErr w:type="spellStart"/>
-      <w:r>
-        <w:t>Git</w:t>
-      </w:r>
-      <w:proofErr w:type="spellEnd"/>
-      <w:r>
-        <w:t xml:space="preserve"> push origin - -delete &lt;branch</w:t>
+      <w:r>
+        <w:t>Git push origin - -delete &lt;branch</w:t>
       </w:r>
     </w:p>
     <w:p>
@@ -189,18 +159,8 @@
       <w:pPr>
         <w:pStyle w:val="NoSpacing"/>
       </w:pPr>
-      <w:bookmarkStart w:id="0" w:name="_GoBack"/>
-      <w:bookmarkEnd w:id="0"/>
-      <w:r>
-        <w:t xml:space="preserve">Start Visual Studio in the </w:t>
-      </w:r>
-      <w:proofErr w:type="spellStart"/>
-      <w:r>
-        <w:t>Cloud_SDK</w:t>
-      </w:r>
-      <w:proofErr w:type="spellEnd"/>
-      <w:r>
-        <w:t xml:space="preserve"> solution.</w:t>
+      <w:r>
+        <w:t>Start Visual Studio in the Cloud_SDK solution.</w:t>
       </w:r>
     </w:p>
     <w:p>
@@ -213,15 +173,7 @@
         <w:pStyle w:val="NoSpacing"/>
       </w:pPr>
       <w:r>
-        <w:t xml:space="preserve">Change to the </w:t>
-      </w:r>
-      <w:proofErr w:type="spellStart"/>
-      <w:r>
-        <w:t>ReleaseSampleAppOnly</w:t>
-      </w:r>
-      <w:proofErr w:type="spellEnd"/>
-      <w:r>
-        <w:t xml:space="preserve"> configuration.</w:t>
+        <w:t>Change to the ReleaseSampleAppOnly configuration.</w:t>
       </w:r>
     </w:p>
     <w:p>
@@ -231,45 +183,13 @@
     </w:p>
     <w:p>
       <w:r>
-        <w:t xml:space="preserve">Change </w:t>
-      </w:r>
-      <w:proofErr w:type="gramStart"/>
-      <w:r>
-        <w:t>the define</w:t>
-      </w:r>
-      <w:proofErr w:type="gramEnd"/>
-      <w:r>
-        <w:t xml:space="preserve"> in </w:t>
-      </w:r>
-      <w:proofErr w:type="spellStart"/>
-      <w:r>
-        <w:t>CLDefinitions</w:t>
-      </w:r>
-      <w:proofErr w:type="spellEnd"/>
-      <w:r>
-        <w:t xml:space="preserve"> from development cliff servers to the </w:t>
+        <w:t xml:space="preserve">Change the define in CLDefinitions from development cliff servers to the </w:t>
       </w:r>
       <w:r>
         <w:t>cloud.com</w:t>
       </w:r>
       <w:r>
-        <w:t xml:space="preserve"> servers. (</w:t>
-      </w:r>
-      <w:proofErr w:type="spellStart"/>
-      <w:r>
-        <w:t>CloudApiPublic</w:t>
-      </w:r>
-      <w:proofErr w:type="spellEnd"/>
-      <w:r>
-        <w:t>\Static\</w:t>
-      </w:r>
-      <w:proofErr w:type="spellStart"/>
-      <w:r>
-        <w:t>CLDefinitions</w:t>
-      </w:r>
-      <w:proofErr w:type="spellEnd"/>
-      <w:r>
-        <w:t xml:space="preserve">: define </w:t>
+        <w:t xml:space="preserve"> servers. (CloudApiPublic\Static\CLDefinitions: define </w:t>
       </w:r>
       <w:r>
         <w:t>PRODUCTION</w:t>
@@ -308,48 +228,14 @@
       <w:r>
         <w:t xml:space="preserve">, </w:t>
       </w:r>
-      <w:proofErr w:type="spellStart"/>
-      <w:r>
-        <w:t>CloudApiPublic</w:t>
-      </w:r>
-      <w:proofErr w:type="spellEnd"/>
-      <w:r>
-        <w:t xml:space="preserve"> and </w:t>
-      </w:r>
-      <w:proofErr w:type="spellStart"/>
-      <w:r>
-        <w:t>CloudSetupSdkSyncSample</w:t>
-      </w:r>
-      <w:proofErr w:type="spellEnd"/>
-      <w:r>
-        <w:t xml:space="preserve">, and </w:t>
-      </w:r>
-      <w:proofErr w:type="spellStart"/>
-      <w:r>
-        <w:t>CloudSetupSdkSyncSampleSupport</w:t>
-      </w:r>
-      <w:proofErr w:type="spellEnd"/>
+      <w:r>
+        <w:t>CloudApiPublic and CloudSetupSdkSyncSample, and CloudSetupSdkSyncSampleSupport</w:t>
+      </w:r>
       <w:r>
         <w:t xml:space="preserve"> </w:t>
       </w:r>
       <w:r>
-        <w:t xml:space="preserve">Assembly and File Versions to the current release.  </w:t>
-      </w:r>
-      <w:proofErr w:type="gramStart"/>
-      <w:r>
-        <w:t>E.g., 0.1.2.0.</w:t>
-      </w:r>
-      <w:proofErr w:type="gramEnd"/>
-      <w:r>
-        <w:t xml:space="preserve">  For </w:t>
-      </w:r>
-      <w:proofErr w:type="spellStart"/>
-      <w:r>
-        <w:t>CloudSetupSdkSyncSample</w:t>
-      </w:r>
-      <w:proofErr w:type="spellEnd"/>
-      <w:r>
-        <w:t>, click Project Assistant, and then Application Information.  Set the application version</w:t>
+        <w:t>Assembly and File Versions to the current release.  E.g., 0.1.2.0.  For CloudSetupSdkSyncSample, click Project Assistant, and then Application Information.  Set the application version</w:t>
       </w:r>
       <w:r>
         <w:t>.</w:t>
@@ -357,33 +243,7 @@
     </w:p>
     <w:p>
       <w:r>
-        <w:t>Set the project for signing (</w:t>
-      </w:r>
-      <w:proofErr w:type="spellStart"/>
-      <w:r>
-        <w:t>CloudApiPublic</w:t>
-      </w:r>
-      <w:proofErr w:type="spellEnd"/>
-      <w:r>
-        <w:t xml:space="preserve">, </w:t>
-      </w:r>
-      <w:proofErr w:type="spellStart"/>
-      <w:r>
-        <w:t>CloudSetupSdkSyncSampleSupport</w:t>
-      </w:r>
-      <w:proofErr w:type="spellEnd"/>
-      <w:r>
-        <w:t xml:space="preserve">, </w:t>
-      </w:r>
-      <w:proofErr w:type="spellStart"/>
-      <w:proofErr w:type="gramStart"/>
-      <w:r>
-        <w:t>CloudSetupSdkSyncSample</w:t>
-      </w:r>
-      <w:proofErr w:type="spellEnd"/>
-      <w:proofErr w:type="gramEnd"/>
-      <w:r>
-        <w:t>).</w:t>
+        <w:t>Set the project for signing (CloudApiPublic, CloudSetupSdkSyncSampleSupport, CloudSetupSdkSyncSample).</w:t>
       </w:r>
       <w:r>
         <w:t xml:space="preserve">  </w:t>
@@ -397,15 +257,7 @@
     </w:p>
     <w:p>
       <w:r>
-        <w:t xml:space="preserve">For signing </w:t>
-      </w:r>
-      <w:proofErr w:type="spellStart"/>
-      <w:r>
-        <w:t>CloudSetupSdkSyncSample</w:t>
-      </w:r>
-      <w:proofErr w:type="spellEnd"/>
-      <w:r>
-        <w:t xml:space="preserve"> - &gt; open the project</w:t>
+        <w:t>For signing CloudSetupSdkSyncSample - &gt; open the project</w:t>
       </w:r>
       <w:r>
         <w:t xml:space="preserve"> tree in VS Soluti</w:t>
@@ -417,40 +269,30 @@
         <w:t>c</w:t>
       </w:r>
       <w:r>
-        <w:t>k “releases” then</w:t>
-      </w:r>
-    </w:p>
-    <w:p>
-      <w:r>
-        <w:t xml:space="preserve">Then in the Releases window </w:t>
-      </w:r>
-      <w:proofErr w:type="gramStart"/>
-      <w:r>
-        <w:t>Select</w:t>
-      </w:r>
-      <w:proofErr w:type="gramEnd"/>
-      <w:r>
-        <w:t xml:space="preserve"> the </w:t>
+        <w:t xml:space="preserve">k “releases”  </w:t>
+      </w:r>
+      <w:r>
+        <w:t xml:space="preserve">Then in the Releases window Select the </w:t>
       </w:r>
       <w:r>
         <w:t>Si</w:t>
       </w:r>
       <w:r>
-        <w:t>ngle Image Node. This will bring up a new screen with a tab for “Signing”</w:t>
+        <w:t xml:space="preserve">ngle Image Node. </w:t>
+      </w:r>
+    </w:p>
+    <w:p>
+      <w:pPr>
+        <w:ind w:left="2880" w:firstLine="720"/>
+      </w:pPr>
+      <w:r>
+        <w:t>This will bring up a new screen with a tab for “Signing”</w:t>
       </w:r>
       <w:r>
         <w:t xml:space="preserve"> Digital C</w:t>
       </w:r>
       <w:r>
-        <w:t xml:space="preserve">ertificate File should point to the same </w:t>
-      </w:r>
-      <w:proofErr w:type="spellStart"/>
-      <w:r>
-        <w:t>ptx</w:t>
-      </w:r>
-      <w:proofErr w:type="spellEnd"/>
-      <w:r>
-        <w:t xml:space="preserve"> file as is used in the other signed projects – Cert Password is stored in desk, and Sign Output Files to “Setup.exe and Windows Installer Package</w:t>
+        <w:t>ertificate File should point to the same ptx file as is used in the other signed projects – Cert Password is stored in desk, and Sign Output Files to “Setup.exe and Windows Installer Package</w:t>
       </w:r>
     </w:p>
     <w:p>
@@ -461,57 +303,18 @@
     <w:p/>
     <w:p>
       <w:r>
-        <w:t xml:space="preserve">Review the changes before </w:t>
-      </w:r>
-      <w:proofErr w:type="spellStart"/>
-      <w:r>
-        <w:t>ther</w:t>
-      </w:r>
-      <w:proofErr w:type="spellEnd"/>
-      <w:r>
-        <w:t xml:space="preserve"> push to validate </w:t>
-      </w:r>
-      <w:proofErr w:type="spellStart"/>
-      <w:r>
-        <w:t>whats</w:t>
-      </w:r>
-      <w:proofErr w:type="spellEnd"/>
-      <w:r>
-        <w:t xml:space="preserve"> being added </w:t>
-      </w:r>
-    </w:p>
-    <w:p>
-      <w:r>
-        <w:t>Push the release branch to remote. DO NOT CHECK-IN SIGNING FILES* TO GITHUB!!!!!! Including .</w:t>
-      </w:r>
-      <w:proofErr w:type="spellStart"/>
-      <w:r>
-        <w:t>pfx</w:t>
-      </w:r>
-      <w:proofErr w:type="spellEnd"/>
-      <w:r>
-        <w:t xml:space="preserve"> files copied to the projects where you changed the settings.  These should be ignored by </w:t>
-      </w:r>
-      <w:proofErr w:type="spellStart"/>
-      <w:r>
-        <w:t>gitignore</w:t>
-      </w:r>
-      <w:proofErr w:type="spellEnd"/>
-      <w:r>
-        <w:t>, but remove them anyway.</w:t>
+        <w:t xml:space="preserve">Review the changes before ther push to validate whats being added </w:t>
+      </w:r>
+    </w:p>
+    <w:p>
+      <w:r>
+        <w:t>Push the release branch to remote. DO NOT CHECK-IN SIGNING FILES* TO GITHUB!!!!!! Including .pfx files copied to the projects where you changed the settings.  These should be ignored by gitignore, but remove them anyway.</w:t>
       </w:r>
     </w:p>
     <w:p>
       <w:r>
         <w:tab/>
-      </w:r>
-      <w:proofErr w:type="gramStart"/>
-      <w:r>
-        <w:t>*  By</w:t>
-      </w:r>
-      <w:proofErr w:type="gramEnd"/>
-      <w:r>
-        <w:t xml:space="preserve"> SIGNING FILES I do not mean the changes to the projects to turn on signing, but instead the certificates or keys</w:t>
+        <w:t>*  By SIGNING FILES I do not mean the changes to the projects to turn on signing, but instead the certificates or keys</w:t>
       </w:r>
     </w:p>
     <w:p/>
@@ -533,15 +336,7 @@
     </w:p>
     <w:p>
       <w:r>
-        <w:t xml:space="preserve">Run REBUILD (not a typo) on the project </w:t>
-      </w:r>
-      <w:proofErr w:type="spellStart"/>
-      <w:r>
-        <w:t>ZGacUninstall</w:t>
-      </w:r>
-      <w:proofErr w:type="spellEnd"/>
-      <w:r>
-        <w:t>.  That will remove all of our old DLLs from the GAC.</w:t>
+        <w:t>Run REBUILD (not a typo) on the project ZGacUninstall.  That will remove all of our old DLLs from the GAC.</w:t>
       </w:r>
     </w:p>
     <w:p>
@@ -563,15 +358,7 @@
     </w:p>
     <w:p>
       <w:r>
-        <w:t xml:space="preserve">In </w:t>
-      </w:r>
-      <w:proofErr w:type="spellStart"/>
-      <w:r>
-        <w:t>ReleaseSampleAppOnly</w:t>
-      </w:r>
-      <w:proofErr w:type="spellEnd"/>
-      <w:r>
-        <w:t xml:space="preserve"> solution configuration, </w:t>
+        <w:t xml:space="preserve">In ReleaseSampleAppOnly solution configuration, </w:t>
       </w:r>
       <w:r>
         <w:t>choose the clean solution selection from the build menu</w:t>
@@ -582,15 +369,7 @@
     </w:p>
     <w:p>
       <w:r>
-        <w:t xml:space="preserve">Stay in </w:t>
-      </w:r>
-      <w:proofErr w:type="spellStart"/>
-      <w:r>
-        <w:t>ReleaseSampleAppOnly</w:t>
-      </w:r>
-      <w:proofErr w:type="spellEnd"/>
-      <w:r>
-        <w:t xml:space="preserve"> solution configuration.</w:t>
+        <w:t>Stay in ReleaseSampleAppOnly solution configuration.</w:t>
       </w:r>
     </w:p>
     <w:p>
@@ -598,48 +377,11 @@
         <w:pStyle w:val="NoSpacing"/>
       </w:pPr>
       <w:r>
-        <w:t xml:space="preserve">Check the </w:t>
-      </w:r>
-      <w:proofErr w:type="spellStart"/>
-      <w:r>
-        <w:t>CloudApiPublic</w:t>
-      </w:r>
-      <w:proofErr w:type="spellEnd"/>
-      <w:r>
-        <w:t xml:space="preserve"> and Sample-Live-Sync </w:t>
-      </w:r>
-      <w:proofErr w:type="gramStart"/>
-      <w:r>
-        <w:t>references</w:t>
-      </w:r>
-      <w:ins w:id="1" w:author="mine" w:date="2013-03-07T07:06:00Z">
+        <w:t>Check the CloudApiPublic and Sample-Live-Sync references</w:t>
+      </w:r>
+      <w:ins w:id="0" w:author="mine" w:date="2013-03-07T07:06:00Z">
         <w:r>
-          <w:t>(</w:t>
-        </w:r>
-        <w:proofErr w:type="spellStart"/>
-        <w:proofErr w:type="gramEnd"/>
-        <w:r>
-          <w:t>CloudApiPublic</w:t>
-        </w:r>
-        <w:proofErr w:type="spellEnd"/>
-        <w:r>
-          <w:t xml:space="preserve"> should appear with no warning symbol for the </w:t>
-        </w:r>
-        <w:proofErr w:type="spellStart"/>
-        <w:r>
-          <w:t>BadgeCOMLib</w:t>
-        </w:r>
-        <w:proofErr w:type="spellEnd"/>
-        <w:r>
-          <w:t xml:space="preserve"> reference, but Sample-Live-Sync should actually have a warning symbol on the Cloud reference since its correct version requirement should be for the new version of </w:t>
-        </w:r>
-        <w:proofErr w:type="spellStart"/>
-        <w:r>
-          <w:t>CloudApiPublic</w:t>
-        </w:r>
-        <w:proofErr w:type="spellEnd"/>
-        <w:r>
-          <w:t xml:space="preserve"> which hasn’t been built yet)</w:t>
+          <w:t>(CloudApiPublic should appear with no warning symbol for the BadgeCOMLib reference, but Sample-Live-Sync should actually have a warning symbol on the Cloud reference since its correct version requirement should be for the new version of CloudApiPublic which hasn’t been built yet)</w:t>
         </w:r>
       </w:ins>
     </w:p>
@@ -652,23 +394,7 @@
         </w:numPr>
       </w:pPr>
       <w:r>
-        <w:t xml:space="preserve">Unload the </w:t>
-      </w:r>
-      <w:proofErr w:type="spellStart"/>
-      <w:r>
-        <w:t>CloudApiPublic</w:t>
-      </w:r>
-      <w:proofErr w:type="spellEnd"/>
-      <w:r>
-        <w:t xml:space="preserve"> project, edit the XML project file and change the </w:t>
-      </w:r>
-      <w:proofErr w:type="spellStart"/>
-      <w:r>
-        <w:t>BadgeComLib</w:t>
-      </w:r>
-      <w:proofErr w:type="spellEnd"/>
-      <w:r>
-        <w:t xml:space="preserve"> version to the proper version.  e.g.: 0.1.8.0.</w:t>
+        <w:t>Unload the CloudApiPublic project, edit the XML project file and change the BadgeComLib version to the proper version.  e.g.: 0.1.8.0.</w:t>
       </w:r>
       <w:r>
         <w:t xml:space="preserve"> and remove any indication that the specific version is not set to false (may just delete the line)</w:t>
@@ -683,15 +409,7 @@
         </w:numPr>
       </w:pPr>
       <w:r>
-        <w:t xml:space="preserve">Reload the </w:t>
-      </w:r>
-      <w:proofErr w:type="spellStart"/>
-      <w:r>
-        <w:t>CloudApiPublic</w:t>
-      </w:r>
-      <w:proofErr w:type="spellEnd"/>
-      <w:r>
-        <w:t xml:space="preserve"> project.</w:t>
+        <w:t>Reload the CloudApiPublic project.</w:t>
       </w:r>
     </w:p>
     <w:p>
@@ -703,29 +421,13 @@
         </w:numPr>
       </w:pPr>
       <w:r>
-        <w:t xml:space="preserve">In the </w:t>
-      </w:r>
-      <w:proofErr w:type="spellStart"/>
-      <w:r>
-        <w:t>CloudApiPublic</w:t>
-      </w:r>
-      <w:proofErr w:type="spellEnd"/>
-      <w:r>
-        <w:t xml:space="preserve"> project, m</w:t>
+        <w:t>In the CloudApiPublic project, m</w:t>
       </w:r>
       <w:r>
         <w:t>ake sure that specific versions are selected</w:t>
       </w:r>
       <w:r>
-        <w:t xml:space="preserve"> for </w:t>
-      </w:r>
-      <w:proofErr w:type="spellStart"/>
-      <w:r>
-        <w:t>BadgeComLib</w:t>
-      </w:r>
-      <w:proofErr w:type="spellEnd"/>
-      <w:r>
-        <w:t xml:space="preserve"> and all of the .CSDK DLLs</w:t>
+        <w:t xml:space="preserve"> for BadgeComLib and all of the .CSDK DLLs</w:t>
       </w:r>
       <w:r>
         <w:t>, and that the references specify the proper versions.</w:t>
@@ -813,51 +515,7 @@
           <w:szCs w:val="19"/>
           <w:highlight w:val="white"/>
         </w:rPr>
-        <w:t xml:space="preserve">Cloud, Version=0.2.8.0, Culture=neutral, </w:t>
-      </w:r>
-      <w:proofErr w:type="spellStart"/>
-      <w:r>
-        <w:rPr>
-          <w:rFonts w:ascii="Consolas" w:hAnsi="Consolas" w:cs="Consolas"/>
-          <w:color w:val="0000FF"/>
-          <w:sz w:val="19"/>
-          <w:szCs w:val="19"/>
-          <w:highlight w:val="white"/>
-        </w:rPr>
-        <w:t>PublicKeyToken</w:t>
-      </w:r>
-      <w:proofErr w:type="spellEnd"/>
-      <w:r>
-        <w:rPr>
-          <w:rFonts w:ascii="Consolas" w:hAnsi="Consolas" w:cs="Consolas"/>
-          <w:color w:val="0000FF"/>
-          <w:sz w:val="19"/>
-          <w:szCs w:val="19"/>
-          <w:highlight w:val="white"/>
-        </w:rPr>
-        <w:t xml:space="preserve">=840eb90fa4503c3c, </w:t>
-      </w:r>
-      <w:proofErr w:type="spellStart"/>
-      <w:r>
-        <w:rPr>
-          <w:rFonts w:ascii="Consolas" w:hAnsi="Consolas" w:cs="Consolas"/>
-          <w:color w:val="0000FF"/>
-          <w:sz w:val="19"/>
-          <w:szCs w:val="19"/>
-          <w:highlight w:val="white"/>
-        </w:rPr>
-        <w:t>processorArchitecture</w:t>
-      </w:r>
-      <w:proofErr w:type="spellEnd"/>
-      <w:r>
-        <w:rPr>
-          <w:rFonts w:ascii="Consolas" w:hAnsi="Consolas" w:cs="Consolas"/>
-          <w:color w:val="0000FF"/>
-          <w:sz w:val="19"/>
-          <w:szCs w:val="19"/>
-          <w:highlight w:val="white"/>
-        </w:rPr>
-        <w:t>=MSIL</w:t>
+        <w:t>Cloud, Version=0.2.8.0, Culture=neutral, PublicKeyToken=840eb90fa4503c3c, processorArchitecture=MSIL</w:t>
       </w:r>
       <w:r>
         <w:rPr>
@@ -900,13 +558,8 @@
       <w:r>
         <w:t xml:space="preserve">Remove the </w:t>
       </w:r>
-      <w:proofErr w:type="spellStart"/>
-      <w:r>
-        <w:t>SpecificVersion</w:t>
-      </w:r>
-      <w:proofErr w:type="spellEnd"/>
-      <w:r>
-        <w:t xml:space="preserve"> </w:t>
+      <w:r>
+        <w:t xml:space="preserve">SpecificVersion </w:t>
       </w:r>
       <w:r>
         <w:t>line</w:t>
@@ -975,15 +628,7 @@
         </w:numPr>
       </w:pPr>
       <w:r>
-        <w:t>If it asks you to remove the project from the InstallShield .</w:t>
-      </w:r>
-      <w:proofErr w:type="spellStart"/>
-      <w:r>
-        <w:t>isl</w:t>
-      </w:r>
-      <w:proofErr w:type="spellEnd"/>
-      <w:r>
-        <w:t xml:space="preserve"> file, always answer “NO”.</w:t>
+        <w:t>If it asks you to remove the project from the InstallShield .isl file, always answer “NO”.</w:t>
       </w:r>
     </w:p>
     <w:p>
@@ -1018,54 +663,43 @@
     </w:p>
     <w:p>
       <w:r>
+        <w:t>Build CloudApiPublic project, check for build success</w:t>
+      </w:r>
+    </w:p>
+    <w:p>
+      <w:r>
+        <w:t>Use DeepSea Obfuscator to obfuscate the file at C:\Cloud\CloudSDK-Windows\CloudApiPublic\bin\Release.  This will put the result in …\Release\Obfuscated\Cloud.dll.</w:t>
+      </w:r>
+    </w:p>
+    <w:p>
+      <w:r>
+        <w:t>Right click the ZCopyObfuscatedCloudDll project and select REBUILD (Not a typo).  This will copy the obfuscated Cloud.dll to the proper target locations.</w:t>
+      </w:r>
+    </w:p>
+    <w:p>
+      <w:r>
+        <w:t>Switch to Debug solution configuration</w:t>
+      </w:r>
+    </w:p>
+    <w:p>
+      <w:r>
         <w:t xml:space="preserve">Build </w:t>
       </w:r>
-      <w:proofErr w:type="spellStart"/>
-      <w:r>
-        <w:t>CloudApiPublic</w:t>
-      </w:r>
-      <w:proofErr w:type="spellEnd"/>
+      <w:r>
+        <w:t>Sample-Live-Sync</w:t>
+      </w:r>
       <w:r>
         <w:t xml:space="preserve"> project, check for build success</w:t>
       </w:r>
     </w:p>
     <w:p>
       <w:r>
-        <w:t xml:space="preserve">Use </w:t>
-      </w:r>
-      <w:proofErr w:type="spellStart"/>
-      <w:r>
-        <w:t>DeepSea</w:t>
-      </w:r>
-      <w:proofErr w:type="spellEnd"/>
-      <w:r>
-        <w:t xml:space="preserve"> Obfuscator to obfuscate the file at C:\Cloud\CloudSDK-Windows\CloudApiPublic\bin\Release.  This will put the result in …\Release\Obfuscated\Cloud.dll.</w:t>
-      </w:r>
-    </w:p>
-    <w:p>
-      <w:r>
-        <w:t xml:space="preserve">Right click the </w:t>
-      </w:r>
-      <w:proofErr w:type="spellStart"/>
-      <w:r>
-        <w:t>ZCopyObfuscatedCloudDll</w:t>
-      </w:r>
-      <w:proofErr w:type="spellEnd"/>
-      <w:r>
-        <w:t xml:space="preserve"> project and select REBUILD (Not a typo).  This will copy the obfuscated Cloud.dll to the proper target locations.</w:t>
-      </w:r>
-    </w:p>
-    <w:p>
-      <w:r>
-        <w:t xml:space="preserve">Switch to </w:t>
-      </w:r>
-      <w:proofErr w:type="gramStart"/>
-      <w:r>
-        <w:t>Debug</w:t>
-      </w:r>
-      <w:proofErr w:type="gramEnd"/>
-      <w:r>
-        <w:t xml:space="preserve"> solution configuration</w:t>
+        <w:t>Switch to ReleaseSampleAppOnly solution configuration</w:t>
+      </w:r>
+    </w:p>
+    <w:p>
+      <w:r>
+        <w:t>Check the Sample-Live-Sync project references and make sure that the Cloud.dll reference is “specific version”, and that it is the correct version.</w:t>
       </w:r>
     </w:p>
     <w:p>
@@ -1081,35 +715,6 @@
     </w:p>
     <w:p>
       <w:r>
-        <w:t xml:space="preserve">Switch to </w:t>
-      </w:r>
-      <w:proofErr w:type="spellStart"/>
-      <w:r>
-        <w:t>ReleaseSampleAppOnly</w:t>
-      </w:r>
-      <w:proofErr w:type="spellEnd"/>
-      <w:r>
-        <w:t xml:space="preserve"> solution configuration</w:t>
-      </w:r>
-    </w:p>
-    <w:p>
-      <w:r>
-        <w:t>Check the Sample-Live-Sync project references and make sure that the Cloud.dll reference is “specific version”, and that it is the correct version.</w:t>
-      </w:r>
-    </w:p>
-    <w:p>
-      <w:r>
-        <w:t xml:space="preserve">Build </w:t>
-      </w:r>
-      <w:r>
-        <w:t>Sample-Live-Sync</w:t>
-      </w:r>
-      <w:r>
-        <w:t xml:space="preserve"> project, check for build success</w:t>
-      </w:r>
-    </w:p>
-    <w:p>
-      <w:r>
         <w:t>Make sure that no Explorer or command window is open to any folder below c:\</w:t>
       </w:r>
       <w:r>
@@ -1124,15 +729,7 @@
     </w:p>
     <w:p>
       <w:r>
-        <w:t xml:space="preserve">Build </w:t>
-      </w:r>
-      <w:proofErr w:type="spellStart"/>
-      <w:r>
-        <w:t>CloudSetupSdkSyncSample</w:t>
-      </w:r>
-      <w:proofErr w:type="spellEnd"/>
-      <w:r>
-        <w:t xml:space="preserve"> project and check for build success.</w:t>
+        <w:t>Build CloudSetupSdkSyncSample project and check for build success.</w:t>
       </w:r>
     </w:p>
     <w:p>
@@ -1180,15 +777,7 @@
         <w:t>C</w:t>
       </w:r>
       <w:r>
-        <w:t xml:space="preserve">hange the </w:t>
-      </w:r>
-      <w:proofErr w:type="spellStart"/>
-      <w:r>
-        <w:t>OriginalFilename</w:t>
-      </w:r>
-      <w:proofErr w:type="spellEnd"/>
-      <w:r>
-        <w:t xml:space="preserve"> field to an empty string in </w:t>
+        <w:t xml:space="preserve">hange the OriginalFilename field to an empty string in </w:t>
       </w:r>
       <w:r>
         <w:t>and compile the script.</w:t>
@@ -1224,13 +813,8 @@
           <w:numId w:val="7"/>
         </w:numPr>
       </w:pPr>
-      <w:proofErr w:type="spellStart"/>
-      <w:r>
-        <w:t>signtool</w:t>
-      </w:r>
-      <w:proofErr w:type="spellEnd"/>
-      <w:r>
-        <w:t xml:space="preserve"> remove /c CloudSdkSetup.exe</w:t>
+      <w:r>
+        <w:t>signtool remove /c CloudSdkSetup.exe</w:t>
       </w:r>
     </w:p>
     <w:p>
@@ -1241,13 +825,8 @@
           <w:numId w:val="7"/>
         </w:numPr>
       </w:pPr>
-      <w:proofErr w:type="spellStart"/>
-      <w:r>
-        <w:t>signtool</w:t>
-      </w:r>
-      <w:proofErr w:type="spellEnd"/>
-      <w:r>
-        <w:t xml:space="preserve"> sign /f C:\CertBackup\CloudSigning\CloudPlatformCodeSigning.pfx /p &lt;password&gt; CloudSdkSetup.exe</w:t>
+      <w:r>
+        <w:t>signtool sign /f C:\CertBackup\CloudSigning\CloudPlatformCodeSigning.pfx /p &lt;password&gt; CloudSdkSetup.exe</w:t>
       </w:r>
     </w:p>
     <w:p>
@@ -1258,26 +837,13 @@
           <w:numId w:val="7"/>
         </w:numPr>
       </w:pPr>
-      <w:proofErr w:type="spellStart"/>
-      <w:r>
-        <w:t>cls</w:t>
-      </w:r>
-      <w:proofErr w:type="spellEnd"/>
-      <w:r>
-        <w:t xml:space="preserve"> to clear the screen.</w:t>
-      </w:r>
-    </w:p>
-    <w:p>
-      <w:r>
-        <w:t>Zip CloudSdkSetup.exe into a zip file with the naming convention CloudSDK-v0.1.2&gt;.zip where the “0.1.2” is the “</w:t>
-      </w:r>
-      <w:proofErr w:type="spellStart"/>
-      <w:r>
-        <w:t>version.release.build</w:t>
-      </w:r>
-      <w:proofErr w:type="spellEnd"/>
-      <w:r>
-        <w:t>”.  The build should be incremented at each release.  The others are incremented by management decision.</w:t>
+      <w:r>
+        <w:t>cls to clear the screen.</w:t>
+      </w:r>
+    </w:p>
+    <w:p>
+      <w:r>
+        <w:t>Zip CloudSdkSetup.exe into a zip file with the naming convention CloudSDK-v0.1.2&gt;.zip where the “0.1.2” is the “version.release.build”.  The build should be incremented at each release.  The others are incremented by management decision.</w:t>
       </w:r>
     </w:p>
     <w:p>
@@ -1306,23 +872,7 @@
         </w:numPr>
       </w:pPr>
       <w:r>
-        <w:t>Then use search in win-client (or an automated tool) to gather the current .</w:t>
-      </w:r>
-      <w:proofErr w:type="spellStart"/>
-      <w:r>
-        <w:t>pdb</w:t>
-      </w:r>
-      <w:proofErr w:type="spellEnd"/>
-      <w:r>
-        <w:t xml:space="preserve"> files and move them into the </w:t>
-      </w:r>
-      <w:proofErr w:type="spellStart"/>
-      <w:r>
-        <w:t>ArchivedCloudSdkReleases</w:t>
-      </w:r>
-      <w:proofErr w:type="spellEnd"/>
-      <w:r>
-        <w:t xml:space="preserve"> as well</w:t>
+        <w:t>Then use search in win-client (or an automated tool) to gather the current .pdb files and move them into the ArchivedCloudSdkReleases as well</w:t>
       </w:r>
       <w:r>
         <w:t xml:space="preserve"> in a “PDBs” directory</w:t>
@@ -1366,31 +916,7 @@
     </w:p>
     <w:p>
       <w:r>
-        <w:t>Delete the .</w:t>
-      </w:r>
-      <w:proofErr w:type="spellStart"/>
-      <w:r>
-        <w:t>pfx</w:t>
-      </w:r>
-      <w:proofErr w:type="spellEnd"/>
-      <w:r>
-        <w:t xml:space="preserve"> files copied to the </w:t>
-      </w:r>
-      <w:proofErr w:type="spellStart"/>
-      <w:r>
-        <w:t>CloudApiPublic</w:t>
-      </w:r>
-      <w:proofErr w:type="spellEnd"/>
-      <w:r>
-        <w:t xml:space="preserve"> and </w:t>
-      </w:r>
-      <w:proofErr w:type="spellStart"/>
-      <w:r>
-        <w:t>CloudSetupSdkSyuncSampleSupport</w:t>
-      </w:r>
-      <w:proofErr w:type="spellEnd"/>
-      <w:r>
-        <w:t xml:space="preserve"> projects where you changed the settings.</w:t>
+        <w:t>Delete the .pfx files copied to the CloudApiPublic and CloudSetupSdkSyuncSampleSupport projects where you changed the settings.</w:t>
       </w:r>
     </w:p>
     <w:p>
@@ -1404,14 +930,12 @@
       <w:r>
         <w:t>To do this: “Rebuild” (OK in this case) the project “</w:t>
       </w:r>
-      <w:proofErr w:type="spellStart"/>
-      <w:ins w:id="2" w:author="Robert Stevens" w:date="2013-03-07T07:06:00Z">
+      <w:ins w:id="1" w:author="Robert Stevens" w:date="2013-03-07T07:06:00Z">
         <w:r>
           <w:t>ZDeleteLicenseFilesOnly</w:t>
         </w:r>
       </w:ins>
-      <w:proofErr w:type="spellEnd"/>
-      <w:del w:id="3" w:author="mine" w:date="2013-03-07T07:06:00Z">
+      <w:del w:id="2" w:author="mine" w:date="2013-03-07T07:06:00Z">
         <w:r>
           <w:delText>ZDeleteLicenseFilesOnly</w:delText>
         </w:r>
@@ -1427,36 +951,13 @@
     </w:p>
     <w:p>
       <w:r>
-        <w:t>Push the release branch to remote. DO NOT CHECK-IN SIGNING FILES* TO GITHUB!!!!!! Including .</w:t>
-      </w:r>
-      <w:proofErr w:type="spellStart"/>
-      <w:r>
-        <w:t>pfx</w:t>
-      </w:r>
-      <w:proofErr w:type="spellEnd"/>
-      <w:r>
-        <w:t xml:space="preserve"> files copied to the projects where you changed the settings.  These should be ignored by </w:t>
-      </w:r>
-      <w:proofErr w:type="spellStart"/>
-      <w:r>
-        <w:t>gitignore</w:t>
-      </w:r>
-      <w:proofErr w:type="spellEnd"/>
-      <w:r>
-        <w:t>, but remove them anyway.</w:t>
+        <w:t>Push the release branch to remote. DO NOT CHECK-IN SIGNING FILES* TO GITHUB!!!!!! Including .pfx files copied to the projects where you changed the settings.  These should be ignored by gitignore, but remove them anyway.</w:t>
       </w:r>
     </w:p>
     <w:p>
       <w:r>
         <w:tab/>
-      </w:r>
-      <w:proofErr w:type="gramStart"/>
-      <w:r>
-        <w:t>*  By</w:t>
-      </w:r>
-      <w:proofErr w:type="gramEnd"/>
-      <w:r>
-        <w:t xml:space="preserve"> SIGNING FILES I do not mean the changes to the projects to turn on signing, but instead the certificates or keys</w:t>
+        <w:t>*  By SIGNING FILES I do not mean the changes to the projects to turn on signing, but instead the certificates or keys</w:t>
       </w:r>
     </w:p>
     <w:p>
@@ -1537,19 +1038,11 @@
           <w:rFonts w:eastAsia="Times New Roman" w:cs="Courier New"/>
         </w:rPr>
       </w:pPr>
-      <w:proofErr w:type="spellStart"/>
       <w:r>
         <w:rPr>
           <w:rFonts w:eastAsia="Times New Roman" w:cs="Courier New"/>
         </w:rPr>
-        <w:t>git</w:t>
-      </w:r>
-      <w:proofErr w:type="spellEnd"/>
-      <w:r>
-        <w:rPr>
-          <w:rFonts w:eastAsia="Times New Roman" w:cs="Courier New"/>
-        </w:rPr>
-        <w:t xml:space="preserve"> tag -d 12345</w:t>
+        <w:t>git tag -d 12345</w:t>
       </w:r>
     </w:p>
     <w:p>
@@ -1582,19 +1075,11 @@
           <w:rFonts w:eastAsia="Times New Roman" w:cs="Courier New"/>
         </w:rPr>
       </w:pPr>
-      <w:proofErr w:type="spellStart"/>
       <w:r>
         <w:rPr>
           <w:rFonts w:eastAsia="Times New Roman" w:cs="Courier New"/>
         </w:rPr>
-        <w:t>git</w:t>
-      </w:r>
-      <w:proofErr w:type="spellEnd"/>
-      <w:r>
-        <w:rPr>
-          <w:rFonts w:eastAsia="Times New Roman" w:cs="Courier New"/>
-        </w:rPr>
-        <w:t xml:space="preserve"> push origin :refs/tags/12345</w:t>
+        <w:t>git push origin :refs/tags/12345</w:t>
       </w:r>
     </w:p>
     <w:p>
@@ -1664,19 +1149,11 @@
           <w:rFonts w:eastAsia="Times New Roman" w:cs="Courier New"/>
         </w:rPr>
       </w:pPr>
-      <w:proofErr w:type="spellStart"/>
       <w:r>
         <w:rPr>
           <w:rFonts w:eastAsia="Times New Roman" w:cs="Courier New"/>
         </w:rPr>
-        <w:t>git</w:t>
-      </w:r>
-      <w:proofErr w:type="spellEnd"/>
-      <w:r>
-        <w:rPr>
-          <w:rFonts w:eastAsia="Times New Roman" w:cs="Courier New"/>
-        </w:rPr>
-        <w:t xml:space="preserve"> tag 12345</w:t>
+        <w:t>git tag 12345</w:t>
       </w:r>
     </w:p>
     <w:p>
@@ -1709,19 +1186,11 @@
           <w:rFonts w:eastAsia="Times New Roman" w:cs="Courier New"/>
         </w:rPr>
       </w:pPr>
-      <w:proofErr w:type="spellStart"/>
       <w:r>
         <w:rPr>
           <w:rFonts w:eastAsia="Times New Roman" w:cs="Courier New"/>
         </w:rPr>
-        <w:t>git</w:t>
-      </w:r>
-      <w:proofErr w:type="spellEnd"/>
-      <w:r>
-        <w:rPr>
-          <w:rFonts w:eastAsia="Times New Roman" w:cs="Courier New"/>
-        </w:rPr>
-        <w:t xml:space="preserve"> push –tags</w:t>
+        <w:t>git push –tags</w:t>
       </w:r>
     </w:p>
     <w:p>
@@ -1764,13 +1233,8 @@
         </w:numPr>
         <w:spacing w:after="0" w:line="240" w:lineRule="auto"/>
       </w:pPr>
-      <w:proofErr w:type="spellStart"/>
-      <w:r>
-        <w:t>git</w:t>
-      </w:r>
-      <w:proofErr w:type="spellEnd"/>
-      <w:r>
-        <w:t xml:space="preserve"> checkout master</w:t>
+      <w:r>
+        <w:t>git checkout master</w:t>
       </w:r>
     </w:p>
     <w:p>
@@ -1782,24 +1246,19 @@
         </w:numPr>
         <w:spacing w:after="0" w:line="240" w:lineRule="auto"/>
       </w:pPr>
-      <w:proofErr w:type="spellStart"/>
-      <w:r>
-        <w:t>git</w:t>
-      </w:r>
-      <w:proofErr w:type="spellEnd"/>
-      <w:r>
-        <w:t xml:space="preserve"> merge --no-commit --no</w:t>
-      </w:r>
-      <w:r>
-        <w:t>-</w:t>
-      </w:r>
-      <w:proofErr w:type="spellStart"/>
-      <w:r>
-        <w:t>ff</w:t>
-      </w:r>
-      <w:proofErr w:type="spellEnd"/>
-      <w:r>
-        <w:t xml:space="preserve">   Release0.1.5</w:t>
+      <w:r>
+        <w:t>git merge --no-commit --no</w:t>
+      </w:r>
+      <w:r>
+        <w:t xml:space="preserve">-ff   </w:t>
+      </w:r>
+      <w:r>
+        <w:t>20130620</w:t>
+      </w:r>
+      <w:bookmarkStart w:id="3" w:name="_GoBack"/>
+      <w:bookmarkEnd w:id="3"/>
+      <w:r>
+        <w:t>Release0.1.5</w:t>
       </w:r>
     </w:p>
     <w:p>
@@ -1817,15 +1276,7 @@
         </w:rPr>
       </w:pPr>
       <w:r>
-        <w:t xml:space="preserve">Use GIT Extensions to selectively merge modules.  The </w:t>
-      </w:r>
-      <w:proofErr w:type="spellStart"/>
-      <w:r>
-        <w:t>CloudSetupSdkSyncSample.isl</w:t>
-      </w:r>
-      <w:proofErr w:type="spellEnd"/>
-      <w:r>
-        <w:t xml:space="preserve"> file must be manually merged to remove the signing changes, but leave the version number change.</w:t>
+        <w:t>Use GIT Extensions to selectively merge modules.  The CloudSetupSdkSyncSample.isl file must be manually merged to remove the signing changes, but leave the version number change.</w:t>
       </w:r>
     </w:p>
     <w:p>
@@ -1842,13 +1293,8 @@
           <w:szCs w:val="20"/>
         </w:rPr>
       </w:pPr>
-      <w:proofErr w:type="spellStart"/>
-      <w:r>
-        <w:t>git</w:t>
-      </w:r>
-      <w:proofErr w:type="spellEnd"/>
-      <w:r>
-        <w:t xml:space="preserve"> push</w:t>
+      <w:r>
+        <w:t>git push</w:t>
       </w:r>
     </w:p>
     <w:p/>
@@ -4495,7 +3941,7 @@
 </file>
 
 <file path=customXml/itemProps1.xml><?xml version="1.0" encoding="utf-8"?>
-<ds:datastoreItem xmlns:ds="http://schemas.openxmlformats.org/officeDocument/2006/customXml" ds:itemID="{59491521-7203-409E-AB53-064F370367E3}">
+<ds:datastoreItem xmlns:ds="http://schemas.openxmlformats.org/officeDocument/2006/customXml" ds:itemID="{DBA6286B-C4F0-410E-823F-5980FAE1DDD2}">
   <ds:schemaRefs>
     <ds:schemaRef ds:uri="http://schemas.openxmlformats.org/officeDocument/2006/bibliography"/>
   </ds:schemaRefs>
@@ -4503,7 +3949,7 @@
 </file>
 
 <file path=customXml/itemProps2.xml><?xml version="1.0" encoding="utf-8"?>
-<ds:datastoreItem xmlns:ds="http://schemas.openxmlformats.org/officeDocument/2006/customXml" ds:itemID="{0186ED75-C879-4CED-83F2-639A0861E2BE}">
+<ds:datastoreItem xmlns:ds="http://schemas.openxmlformats.org/officeDocument/2006/customXml" ds:itemID="{31BDD73E-3B21-4053-974F-AA8B57A03117}">
   <ds:schemaRefs>
     <ds:schemaRef ds:uri="http://schemas.openxmlformats.org/officeDocument/2006/bibliography"/>
   </ds:schemaRefs>
@@ -4511,7 +3957,7 @@
 </file>
 
 <file path=customXml/itemProps3.xml><?xml version="1.0" encoding="utf-8"?>
-<ds:datastoreItem xmlns:ds="http://schemas.openxmlformats.org/officeDocument/2006/customXml" ds:itemID="{DBA6286B-C4F0-410E-823F-5980FAE1DDD2}">
+<ds:datastoreItem xmlns:ds="http://schemas.openxmlformats.org/officeDocument/2006/customXml" ds:itemID="{6EC5BE39-1A72-4813-92AE-0D1B90646AB8}">
   <ds:schemaRefs>
     <ds:schemaRef ds:uri="http://schemas.openxmlformats.org/officeDocument/2006/bibliography"/>
   </ds:schemaRefs>
@@ -4519,7 +3965,7 @@
 </file>
 
 <file path=customXml/itemProps4.xml><?xml version="1.0" encoding="utf-8"?>
-<ds:datastoreItem xmlns:ds="http://schemas.openxmlformats.org/officeDocument/2006/customXml" ds:itemID="{31BDD73E-3B21-4053-974F-AA8B57A03117}">
+<ds:datastoreItem xmlns:ds="http://schemas.openxmlformats.org/officeDocument/2006/customXml" ds:itemID="{F6E9AE17-61BC-46B3-AB76-B4F83D0C4A08}">
   <ds:schemaRefs>
     <ds:schemaRef ds:uri="http://schemas.openxmlformats.org/officeDocument/2006/bibliography"/>
   </ds:schemaRefs>
@@ -4527,7 +3973,7 @@
 </file>
 
 <file path=customXml/itemProps5.xml><?xml version="1.0" encoding="utf-8"?>
-<ds:datastoreItem xmlns:ds="http://schemas.openxmlformats.org/officeDocument/2006/customXml" ds:itemID="{6EC5BE39-1A72-4813-92AE-0D1B90646AB8}">
+<ds:datastoreItem xmlns:ds="http://schemas.openxmlformats.org/officeDocument/2006/customXml" ds:itemID="{29214FE4-335C-40A3-A929-D11EF6A0C7FC}">
   <ds:schemaRefs>
     <ds:schemaRef ds:uri="http://schemas.openxmlformats.org/officeDocument/2006/bibliography"/>
   </ds:schemaRefs>
@@ -4535,7 +3981,7 @@
 </file>
 
 <file path=customXml/itemProps6.xml><?xml version="1.0" encoding="utf-8"?>
-<ds:datastoreItem xmlns:ds="http://schemas.openxmlformats.org/officeDocument/2006/customXml" ds:itemID="{F6E9AE17-61BC-46B3-AB76-B4F83D0C4A08}">
+<ds:datastoreItem xmlns:ds="http://schemas.openxmlformats.org/officeDocument/2006/customXml" ds:itemID="{27D9BCD0-6FAF-4FBE-B358-0D3B2D220ACF}">
   <ds:schemaRefs>
     <ds:schemaRef ds:uri="http://schemas.openxmlformats.org/officeDocument/2006/bibliography"/>
   </ds:schemaRefs>
@@ -4543,7 +3989,7 @@
 </file>
 
 <file path=customXml/itemProps7.xml><?xml version="1.0" encoding="utf-8"?>
-<ds:datastoreItem xmlns:ds="http://schemas.openxmlformats.org/officeDocument/2006/customXml" ds:itemID="{29214FE4-335C-40A3-A929-D11EF6A0C7FC}">
+<ds:datastoreItem xmlns:ds="http://schemas.openxmlformats.org/officeDocument/2006/customXml" ds:itemID="{17E82E9A-6FD4-48A0-897F-CECC4372F1C7}">
   <ds:schemaRefs>
     <ds:schemaRef ds:uri="http://schemas.openxmlformats.org/officeDocument/2006/bibliography"/>
   </ds:schemaRefs>
@@ -4551,7 +3997,7 @@
 </file>
 
 <file path=customXml/itemProps8.xml><?xml version="1.0" encoding="utf-8"?>
-<ds:datastoreItem xmlns:ds="http://schemas.openxmlformats.org/officeDocument/2006/customXml" ds:itemID="{27307F48-1F85-47F9-9328-BC37D93AF56B}">
+<ds:datastoreItem xmlns:ds="http://schemas.openxmlformats.org/officeDocument/2006/customXml" ds:itemID="{A9F8AB81-80FB-44B3-8DF5-59F79A36E424}">
   <ds:schemaRefs>
     <ds:schemaRef ds:uri="http://schemas.openxmlformats.org/officeDocument/2006/bibliography"/>
   </ds:schemaRefs>
@@ -4559,7 +4005,7 @@
 </file>
 
 <file path=customXml/itemProps9.xml><?xml version="1.0" encoding="utf-8"?>
-<ds:datastoreItem xmlns:ds="http://schemas.openxmlformats.org/officeDocument/2006/customXml" ds:itemID="{3F4ED82D-931F-49A5-A306-D75DC10D5309}">
+<ds:datastoreItem xmlns:ds="http://schemas.openxmlformats.org/officeDocument/2006/customXml" ds:itemID="{48446D49-60AC-42C2-8454-B02A2B6BB25B}">
   <ds:schemaRefs>
     <ds:schemaRef ds:uri="http://schemas.openxmlformats.org/officeDocument/2006/bibliography"/>
   </ds:schemaRefs>

</xml_diff>

<commit_message>
1) Fixed badging when obfuscated.  It wasn't working at all.
2) Moved some strings in IconOverlay to resources.
3) Removed some unused code in IconOverlay.
4) Integrated the obfuscation into Visual Studio.
5) Modified the release procedure document.
</commit_message>
<xml_diff>
--- a/Preparing for a staging release.docx
+++ b/Preparing for a staging release.docx
@@ -15,6 +15,13 @@
     </w:p>
     <w:p>
       <w:r>
+        <w:t>Inspect the Sample-Live-Sync directory hierarchy and remove and *.pdb and *.zip files, and any other non-public files.</w:t>
+      </w:r>
+      <w:bookmarkStart w:id="0" w:name="_GoBack"/>
+      <w:bookmarkEnd w:id="0"/>
+    </w:p>
+    <w:p>
+      <w:r>
         <w:t>Exit Visual Studio in the Cloud_SDK solution.</w:t>
       </w:r>
     </w:p>
@@ -379,7 +386,7 @@
       <w:r>
         <w:t>Check the CloudApiPublic and Sample-Live-Sync references</w:t>
       </w:r>
-      <w:ins w:id="0" w:author="mine" w:date="2013-03-07T07:06:00Z">
+      <w:ins w:id="1" w:author="mine" w:date="2013-03-07T07:06:00Z">
         <w:r>
           <w:t>(CloudApiPublic should appear with no warning symbol for the BadgeCOMLib reference, but Sample-Live-Sync should actually have a warning symbol on the Cloud reference since its correct version requirement should be for the new version of CloudApiPublic which hasn’t been built yet)</w:t>
         </w:r>
@@ -930,12 +937,12 @@
       <w:r>
         <w:t>To do this: “Rebuild” (OK in this case) the project “</w:t>
       </w:r>
-      <w:ins w:id="1" w:author="Robert Stevens" w:date="2013-03-07T07:06:00Z">
+      <w:ins w:id="2" w:author="Robert Stevens" w:date="2013-03-07T07:06:00Z">
         <w:r>
           <w:t>ZDeleteLicenseFilesOnly</w:t>
         </w:r>
       </w:ins>
-      <w:del w:id="2" w:author="mine" w:date="2013-03-07T07:06:00Z">
+      <w:del w:id="3" w:author="mine" w:date="2013-03-07T07:06:00Z">
         <w:r>
           <w:delText>ZDeleteLicenseFilesOnly</w:delText>
         </w:r>
@@ -1253,12 +1260,7 @@
         <w:t xml:space="preserve">-ff   </w:t>
       </w:r>
       <w:r>
-        <w:t>20130620</w:t>
-      </w:r>
-      <w:bookmarkStart w:id="3" w:name="_GoBack"/>
-      <w:bookmarkEnd w:id="3"/>
-      <w:r>
-        <w:t>Release0.1.5</w:t>
+        <w:t>&lt;BranchName&gt;.</w:t>
       </w:r>
     </w:p>
     <w:p>
@@ -3941,7 +3943,7 @@
 </file>
 
 <file path=customXml/itemProps1.xml><?xml version="1.0" encoding="utf-8"?>
-<ds:datastoreItem xmlns:ds="http://schemas.openxmlformats.org/officeDocument/2006/customXml" ds:itemID="{DBA6286B-C4F0-410E-823F-5980FAE1DDD2}">
+<ds:datastoreItem xmlns:ds="http://schemas.openxmlformats.org/officeDocument/2006/customXml" ds:itemID="{6EC5BE39-1A72-4813-92AE-0D1B90646AB8}">
   <ds:schemaRefs>
     <ds:schemaRef ds:uri="http://schemas.openxmlformats.org/officeDocument/2006/bibliography"/>
   </ds:schemaRefs>
@@ -3949,7 +3951,7 @@
 </file>
 
 <file path=customXml/itemProps2.xml><?xml version="1.0" encoding="utf-8"?>
-<ds:datastoreItem xmlns:ds="http://schemas.openxmlformats.org/officeDocument/2006/customXml" ds:itemID="{31BDD73E-3B21-4053-974F-AA8B57A03117}">
+<ds:datastoreItem xmlns:ds="http://schemas.openxmlformats.org/officeDocument/2006/customXml" ds:itemID="{F6E9AE17-61BC-46B3-AB76-B4F83D0C4A08}">
   <ds:schemaRefs>
     <ds:schemaRef ds:uri="http://schemas.openxmlformats.org/officeDocument/2006/bibliography"/>
   </ds:schemaRefs>
@@ -3957,7 +3959,7 @@
 </file>
 
 <file path=customXml/itemProps3.xml><?xml version="1.0" encoding="utf-8"?>
-<ds:datastoreItem xmlns:ds="http://schemas.openxmlformats.org/officeDocument/2006/customXml" ds:itemID="{6EC5BE39-1A72-4813-92AE-0D1B90646AB8}">
+<ds:datastoreItem xmlns:ds="http://schemas.openxmlformats.org/officeDocument/2006/customXml" ds:itemID="{29214FE4-335C-40A3-A929-D11EF6A0C7FC}">
   <ds:schemaRefs>
     <ds:schemaRef ds:uri="http://schemas.openxmlformats.org/officeDocument/2006/bibliography"/>
   </ds:schemaRefs>
@@ -3965,7 +3967,7 @@
 </file>
 
 <file path=customXml/itemProps4.xml><?xml version="1.0" encoding="utf-8"?>
-<ds:datastoreItem xmlns:ds="http://schemas.openxmlformats.org/officeDocument/2006/customXml" ds:itemID="{F6E9AE17-61BC-46B3-AB76-B4F83D0C4A08}">
+<ds:datastoreItem xmlns:ds="http://schemas.openxmlformats.org/officeDocument/2006/customXml" ds:itemID="{27D9BCD0-6FAF-4FBE-B358-0D3B2D220ACF}">
   <ds:schemaRefs>
     <ds:schemaRef ds:uri="http://schemas.openxmlformats.org/officeDocument/2006/bibliography"/>
   </ds:schemaRefs>
@@ -3973,7 +3975,7 @@
 </file>
 
 <file path=customXml/itemProps5.xml><?xml version="1.0" encoding="utf-8"?>
-<ds:datastoreItem xmlns:ds="http://schemas.openxmlformats.org/officeDocument/2006/customXml" ds:itemID="{29214FE4-335C-40A3-A929-D11EF6A0C7FC}">
+<ds:datastoreItem xmlns:ds="http://schemas.openxmlformats.org/officeDocument/2006/customXml" ds:itemID="{17E82E9A-6FD4-48A0-897F-CECC4372F1C7}">
   <ds:schemaRefs>
     <ds:schemaRef ds:uri="http://schemas.openxmlformats.org/officeDocument/2006/bibliography"/>
   </ds:schemaRefs>
@@ -3981,7 +3983,7 @@
 </file>
 
 <file path=customXml/itemProps6.xml><?xml version="1.0" encoding="utf-8"?>
-<ds:datastoreItem xmlns:ds="http://schemas.openxmlformats.org/officeDocument/2006/customXml" ds:itemID="{27D9BCD0-6FAF-4FBE-B358-0D3B2D220ACF}">
+<ds:datastoreItem xmlns:ds="http://schemas.openxmlformats.org/officeDocument/2006/customXml" ds:itemID="{4B23E872-0C9F-4A4B-AA85-A2D6864EEAAC}">
   <ds:schemaRefs>
     <ds:schemaRef ds:uri="http://schemas.openxmlformats.org/officeDocument/2006/bibliography"/>
   </ds:schemaRefs>
@@ -3989,7 +3991,7 @@
 </file>
 
 <file path=customXml/itemProps7.xml><?xml version="1.0" encoding="utf-8"?>
-<ds:datastoreItem xmlns:ds="http://schemas.openxmlformats.org/officeDocument/2006/customXml" ds:itemID="{17E82E9A-6FD4-48A0-897F-CECC4372F1C7}">
+<ds:datastoreItem xmlns:ds="http://schemas.openxmlformats.org/officeDocument/2006/customXml" ds:itemID="{6CA52E59-8678-4379-AD1E-1EDC96D7DE6E}">
   <ds:schemaRefs>
     <ds:schemaRef ds:uri="http://schemas.openxmlformats.org/officeDocument/2006/bibliography"/>
   </ds:schemaRefs>
@@ -3997,7 +3999,7 @@
 </file>
 
 <file path=customXml/itemProps8.xml><?xml version="1.0" encoding="utf-8"?>
-<ds:datastoreItem xmlns:ds="http://schemas.openxmlformats.org/officeDocument/2006/customXml" ds:itemID="{A9F8AB81-80FB-44B3-8DF5-59F79A36E424}">
+<ds:datastoreItem xmlns:ds="http://schemas.openxmlformats.org/officeDocument/2006/customXml" ds:itemID="{A507A749-37ED-4D36-9B1C-4A10F5759BA8}">
   <ds:schemaRefs>
     <ds:schemaRef ds:uri="http://schemas.openxmlformats.org/officeDocument/2006/bibliography"/>
   </ds:schemaRefs>
@@ -4005,7 +4007,7 @@
 </file>
 
 <file path=customXml/itemProps9.xml><?xml version="1.0" encoding="utf-8"?>
-<ds:datastoreItem xmlns:ds="http://schemas.openxmlformats.org/officeDocument/2006/customXml" ds:itemID="{48446D49-60AC-42C2-8454-B02A2B6BB25B}">
+<ds:datastoreItem xmlns:ds="http://schemas.openxmlformats.org/officeDocument/2006/customXml" ds:itemID="{14931BA8-451C-40D1-8502-CB2BF169940A}">
   <ds:schemaRefs>
     <ds:schemaRef ds:uri="http://schemas.openxmlformats.org/officeDocument/2006/bibliography"/>
   </ds:schemaRefs>

</xml_diff>

<commit_message>
1) Modified the build procedure document.
</commit_message>
<xml_diff>
--- a/Preparing for a staging release.docx
+++ b/Preparing for a staging release.docx
@@ -15,14 +15,28 @@
     </w:p>
     <w:p>
       <w:r>
-        <w:t>Inspect the Sample-Live-Sync directory hierarchy and remove and *.pdb and *.zip files, and any other non-public files.</w:t>
-      </w:r>
-      <w:bookmarkStart w:id="0" w:name="_GoBack"/>
-      <w:bookmarkEnd w:id="0"/>
-    </w:p>
-    <w:p>
-      <w:r>
-        <w:t>Exit Visual Studio in the Cloud_SDK solution.</w:t>
+        <w:t>Inspect the Sample-Live-Sync directory hierarchy and remove and *.</w:t>
+      </w:r>
+      <w:proofErr w:type="spellStart"/>
+      <w:r>
+        <w:t>pdb</w:t>
+      </w:r>
+      <w:proofErr w:type="spellEnd"/>
+      <w:r>
+        <w:t xml:space="preserve"> and *.zip files, and any other non-public files.</w:t>
+      </w:r>
+    </w:p>
+    <w:p>
+      <w:r>
+        <w:t xml:space="preserve">Exit Visual Studio in the </w:t>
+      </w:r>
+      <w:proofErr w:type="spellStart"/>
+      <w:r>
+        <w:t>Cloud_SDK</w:t>
+      </w:r>
+      <w:proofErr w:type="spellEnd"/>
+      <w:r>
+        <w:t xml:space="preserve"> solution.</w:t>
       </w:r>
     </w:p>
     <w:p>
@@ -78,12 +92,14 @@
           <w:numId w:val="13"/>
         </w:numPr>
       </w:pPr>
+      <w:proofErr w:type="spellStart"/>
       <w:r>
         <w:t>g</w:t>
       </w:r>
       <w:r>
         <w:t>it</w:t>
       </w:r>
+      <w:proofErr w:type="spellEnd"/>
       <w:r>
         <w:t xml:space="preserve"> branch </w:t>
       </w:r>
@@ -102,8 +118,13 @@
           <w:numId w:val="13"/>
         </w:numPr>
       </w:pPr>
-      <w:r>
-        <w:t>git checkout 20130218A0Release0_1_6</w:t>
+      <w:proofErr w:type="spellStart"/>
+      <w:r>
+        <w:t>git</w:t>
+      </w:r>
+      <w:proofErr w:type="spellEnd"/>
+      <w:r>
+        <w:t xml:space="preserve"> checkout 20130218A0Release0_1_6</w:t>
       </w:r>
     </w:p>
     <w:p>
@@ -114,8 +135,13 @@
           <w:numId w:val="13"/>
         </w:numPr>
       </w:pPr>
-      <w:r>
-        <w:t xml:space="preserve">git push </w:t>
+      <w:proofErr w:type="spellStart"/>
+      <w:r>
+        <w:t>git</w:t>
+      </w:r>
+      <w:proofErr w:type="spellEnd"/>
+      <w:r>
+        <w:t xml:space="preserve"> push </w:t>
       </w:r>
       <w:r>
         <w:t xml:space="preserve"> -u origin 20130218A0Release0_1_6</w:t>
@@ -141,8 +167,13 @@
           <w:numId w:val="13"/>
         </w:numPr>
       </w:pPr>
-      <w:r>
-        <w:t>Git branch - -d &lt;branch&gt;</w:t>
+      <w:proofErr w:type="spellStart"/>
+      <w:r>
+        <w:t>Git</w:t>
+      </w:r>
+      <w:proofErr w:type="spellEnd"/>
+      <w:r>
+        <w:t xml:space="preserve"> branch - -d &lt;branch&gt;</w:t>
       </w:r>
     </w:p>
     <w:p>
@@ -153,8 +184,13 @@
           <w:numId w:val="13"/>
         </w:numPr>
       </w:pPr>
-      <w:r>
-        <w:t>Git push origin - -delete &lt;branch</w:t>
+      <w:proofErr w:type="spellStart"/>
+      <w:r>
+        <w:t>Git</w:t>
+      </w:r>
+      <w:proofErr w:type="spellEnd"/>
+      <w:r>
+        <w:t xml:space="preserve"> push origin - -delete &lt;branch</w:t>
       </w:r>
     </w:p>
     <w:p>
@@ -167,7 +203,15 @@
         <w:pStyle w:val="NoSpacing"/>
       </w:pPr>
       <w:r>
-        <w:t>Start Visual Studio in the Cloud_SDK solution.</w:t>
+        <w:t xml:space="preserve">Start Visual Studio in the </w:t>
+      </w:r>
+      <w:proofErr w:type="spellStart"/>
+      <w:r>
+        <w:t>Cloud_SDK</w:t>
+      </w:r>
+      <w:proofErr w:type="spellEnd"/>
+      <w:r>
+        <w:t xml:space="preserve"> solution.</w:t>
       </w:r>
     </w:p>
     <w:p>
@@ -180,7 +224,15 @@
         <w:pStyle w:val="NoSpacing"/>
       </w:pPr>
       <w:r>
-        <w:t>Change to the ReleaseSampleAppOnly configuration.</w:t>
+        <w:t xml:space="preserve">Change to the </w:t>
+      </w:r>
+      <w:proofErr w:type="spellStart"/>
+      <w:r>
+        <w:t>ReleaseSampleAppOnly</w:t>
+      </w:r>
+      <w:proofErr w:type="spellEnd"/>
+      <w:r>
+        <w:t xml:space="preserve"> configuration.</w:t>
       </w:r>
     </w:p>
     <w:p>
@@ -190,13 +242,45 @@
     </w:p>
     <w:p>
       <w:r>
-        <w:t xml:space="preserve">Change the define in CLDefinitions from development cliff servers to the </w:t>
+        <w:t xml:space="preserve">Change </w:t>
+      </w:r>
+      <w:proofErr w:type="gramStart"/>
+      <w:r>
+        <w:t>the define</w:t>
+      </w:r>
+      <w:proofErr w:type="gramEnd"/>
+      <w:r>
+        <w:t xml:space="preserve"> in </w:t>
+      </w:r>
+      <w:proofErr w:type="spellStart"/>
+      <w:r>
+        <w:t>CLDefinitions</w:t>
+      </w:r>
+      <w:proofErr w:type="spellEnd"/>
+      <w:r>
+        <w:t xml:space="preserve"> from development cliff servers to the </w:t>
       </w:r>
       <w:r>
         <w:t>cloud.com</w:t>
       </w:r>
       <w:r>
-        <w:t xml:space="preserve"> servers. (CloudApiPublic\Static\CLDefinitions: define </w:t>
+        <w:t xml:space="preserve"> servers. (</w:t>
+      </w:r>
+      <w:proofErr w:type="spellStart"/>
+      <w:r>
+        <w:t>CloudApiPublic</w:t>
+      </w:r>
+      <w:proofErr w:type="spellEnd"/>
+      <w:r>
+        <w:t>\Static\</w:t>
+      </w:r>
+      <w:proofErr w:type="spellStart"/>
+      <w:r>
+        <w:t>CLDefinitions</w:t>
+      </w:r>
+      <w:proofErr w:type="spellEnd"/>
+      <w:r>
+        <w:t xml:space="preserve">: define </w:t>
       </w:r>
       <w:r>
         <w:t>PRODUCTION</w:t>
@@ -235,14 +319,48 @@
       <w:r>
         <w:t xml:space="preserve">, </w:t>
       </w:r>
-      <w:r>
-        <w:t>CloudApiPublic and CloudSetupSdkSyncSample, and CloudSetupSdkSyncSampleSupport</w:t>
-      </w:r>
+      <w:proofErr w:type="spellStart"/>
+      <w:r>
+        <w:t>CloudApiPublic</w:t>
+      </w:r>
+      <w:proofErr w:type="spellEnd"/>
+      <w:r>
+        <w:t xml:space="preserve"> and </w:t>
+      </w:r>
+      <w:proofErr w:type="spellStart"/>
+      <w:r>
+        <w:t>CloudSetupSdkSyncSample</w:t>
+      </w:r>
+      <w:proofErr w:type="spellEnd"/>
+      <w:r>
+        <w:t xml:space="preserve">, and </w:t>
+      </w:r>
+      <w:proofErr w:type="spellStart"/>
+      <w:r>
+        <w:t>CloudSetupSdkSyncSampleSupport</w:t>
+      </w:r>
+      <w:proofErr w:type="spellEnd"/>
       <w:r>
         <w:t xml:space="preserve"> </w:t>
       </w:r>
       <w:r>
-        <w:t>Assembly and File Versions to the current release.  E.g., 0.1.2.0.  For CloudSetupSdkSyncSample, click Project Assistant, and then Application Information.  Set the application version</w:t>
+        <w:t xml:space="preserve">Assembly and File Versions to the current release.  </w:t>
+      </w:r>
+      <w:proofErr w:type="gramStart"/>
+      <w:r>
+        <w:t>E.g., 0.1.2.0.</w:t>
+      </w:r>
+      <w:proofErr w:type="gramEnd"/>
+      <w:r>
+        <w:t xml:space="preserve">  For </w:t>
+      </w:r>
+      <w:proofErr w:type="spellStart"/>
+      <w:r>
+        <w:t>CloudSetupSdkSyncSample</w:t>
+      </w:r>
+      <w:proofErr w:type="spellEnd"/>
+      <w:r>
+        <w:t>, click Project Assistant, and then Application Information.  Set the application version</w:t>
       </w:r>
       <w:r>
         <w:t>.</w:t>
@@ -250,7 +368,33 @@
     </w:p>
     <w:p>
       <w:r>
-        <w:t>Set the project for signing (CloudApiPublic, CloudSetupSdkSyncSampleSupport, CloudSetupSdkSyncSample).</w:t>
+        <w:t>Set the project for signing (</w:t>
+      </w:r>
+      <w:proofErr w:type="spellStart"/>
+      <w:r>
+        <w:t>CloudApiPublic</w:t>
+      </w:r>
+      <w:proofErr w:type="spellEnd"/>
+      <w:r>
+        <w:t xml:space="preserve">, </w:t>
+      </w:r>
+      <w:proofErr w:type="spellStart"/>
+      <w:r>
+        <w:t>CloudSetupSdkSyncSampleSupport</w:t>
+      </w:r>
+      <w:proofErr w:type="spellEnd"/>
+      <w:r>
+        <w:t xml:space="preserve">, </w:t>
+      </w:r>
+      <w:proofErr w:type="spellStart"/>
+      <w:proofErr w:type="gramStart"/>
+      <w:r>
+        <w:t>CloudSetupSdkSyncSample</w:t>
+      </w:r>
+      <w:proofErr w:type="spellEnd"/>
+      <w:proofErr w:type="gramEnd"/>
+      <w:r>
+        <w:t>).</w:t>
       </w:r>
       <w:r>
         <w:t xml:space="preserve">  </w:t>
@@ -264,7 +408,15 @@
     </w:p>
     <w:p>
       <w:r>
-        <w:t>For signing CloudSetupSdkSyncSample - &gt; open the project</w:t>
+        <w:t xml:space="preserve">For signing </w:t>
+      </w:r>
+      <w:proofErr w:type="spellStart"/>
+      <w:r>
+        <w:t>CloudSetupSdkSyncSample</w:t>
+      </w:r>
+      <w:proofErr w:type="spellEnd"/>
+      <w:r>
+        <w:t xml:space="preserve"> - &gt; open the project</w:t>
       </w:r>
       <w:r>
         <w:t xml:space="preserve"> tree in VS Soluti</w:t>
@@ -299,7 +451,15 @@
         <w:t xml:space="preserve"> Digital C</w:t>
       </w:r>
       <w:r>
-        <w:t>ertificate File should point to the same ptx file as is used in the other signed projects – Cert Password is stored in desk, and Sign Output Files to “Setup.exe and Windows Installer Package</w:t>
+        <w:t xml:space="preserve">ertificate File should point to the same </w:t>
+      </w:r>
+      <w:proofErr w:type="spellStart"/>
+      <w:r>
+        <w:t>ptx</w:t>
+      </w:r>
+      <w:proofErr w:type="spellEnd"/>
+      <w:r>
+        <w:t xml:space="preserve"> file as is used in the other signed projects – Cert Password is stored in desk, and Sign Output Files to “Setup.exe and Windows Installer Package</w:t>
       </w:r>
     </w:p>
     <w:p>
@@ -310,18 +470,57 @@
     <w:p/>
     <w:p>
       <w:r>
-        <w:t xml:space="preserve">Review the changes before ther push to validate whats being added </w:t>
-      </w:r>
-    </w:p>
-    <w:p>
-      <w:r>
-        <w:t>Push the release branch to remote. DO NOT CHECK-IN SIGNING FILES* TO GITHUB!!!!!! Including .pfx files copied to the projects where you changed the settings.  These should be ignored by gitignore, but remove them anyway.</w:t>
+        <w:t xml:space="preserve">Review the changes before </w:t>
+      </w:r>
+      <w:proofErr w:type="spellStart"/>
+      <w:r>
+        <w:t>ther</w:t>
+      </w:r>
+      <w:proofErr w:type="spellEnd"/>
+      <w:r>
+        <w:t xml:space="preserve"> push to validate </w:t>
+      </w:r>
+      <w:proofErr w:type="spellStart"/>
+      <w:r>
+        <w:t>whats</w:t>
+      </w:r>
+      <w:proofErr w:type="spellEnd"/>
+      <w:r>
+        <w:t xml:space="preserve"> being added </w:t>
+      </w:r>
+    </w:p>
+    <w:p>
+      <w:r>
+        <w:t>Push the release branch to remote. DO NOT CHECK-IN SIGNING FILES* TO GITHUB!!!!!! Including .</w:t>
+      </w:r>
+      <w:proofErr w:type="spellStart"/>
+      <w:r>
+        <w:t>pfx</w:t>
+      </w:r>
+      <w:proofErr w:type="spellEnd"/>
+      <w:r>
+        <w:t xml:space="preserve"> files copied to the projects where you changed the settings.  These should be ignored by </w:t>
+      </w:r>
+      <w:proofErr w:type="spellStart"/>
+      <w:r>
+        <w:t>gitignore</w:t>
+      </w:r>
+      <w:proofErr w:type="spellEnd"/>
+      <w:r>
+        <w:t>, but remove them anyway.</w:t>
       </w:r>
     </w:p>
     <w:p>
       <w:r>
         <w:tab/>
-        <w:t>*  By SIGNING FILES I do not mean the changes to the projects to turn on signing, but instead the certificates or keys</w:t>
+      </w:r>
+      <w:proofErr w:type="gramStart"/>
+      <w:r>
+        <w:t>*  By</w:t>
+      </w:r>
+      <w:proofErr w:type="gramEnd"/>
+      <w:r>
+        <w:t xml:space="preserve"> SIGNING FILES I do not mean the changes to the projects to turn on signing, but instead the certificates or keys</w:t>
       </w:r>
     </w:p>
     <w:p/>
@@ -343,7 +542,15 @@
     </w:p>
     <w:p>
       <w:r>
-        <w:t>Run REBUILD (not a typo) on the project ZGacUninstall.  That will remove all of our old DLLs from the GAC.</w:t>
+        <w:t xml:space="preserve">Run REBUILD (not a typo) on the project </w:t>
+      </w:r>
+      <w:proofErr w:type="spellStart"/>
+      <w:r>
+        <w:t>ZGacUninstall</w:t>
+      </w:r>
+      <w:proofErr w:type="spellEnd"/>
+      <w:r>
+        <w:t>.  That will remove all of our old DLLs from the GAC.</w:t>
       </w:r>
     </w:p>
     <w:p>
@@ -365,7 +572,15 @@
     </w:p>
     <w:p>
       <w:r>
-        <w:t xml:space="preserve">In ReleaseSampleAppOnly solution configuration, </w:t>
+        <w:t xml:space="preserve">In </w:t>
+      </w:r>
+      <w:proofErr w:type="spellStart"/>
+      <w:r>
+        <w:t>ReleaseSampleAppOnly</w:t>
+      </w:r>
+      <w:proofErr w:type="spellEnd"/>
+      <w:r>
+        <w:t xml:space="preserve"> solution configuration, </w:t>
       </w:r>
       <w:r>
         <w:t>choose the clean solution selection from the build menu</w:t>
@@ -376,7 +591,28 @@
     </w:p>
     <w:p>
       <w:r>
-        <w:t>Stay in ReleaseSampleAppOnly solution configuration.</w:t>
+        <w:t xml:space="preserve">Stay in </w:t>
+      </w:r>
+      <w:proofErr w:type="spellStart"/>
+      <w:r>
+        <w:t>ReleaseSampleAppOnly</w:t>
+      </w:r>
+      <w:proofErr w:type="spellEnd"/>
+      <w:r>
+        <w:t xml:space="preserve"> solution configuration.</w:t>
+      </w:r>
+    </w:p>
+    <w:p>
+      <w:r>
+        <w:t xml:space="preserve">Open the </w:t>
+      </w:r>
+      <w:proofErr w:type="spellStart"/>
+      <w:r>
+        <w:t>CloudApiPublic</w:t>
+      </w:r>
+      <w:proofErr w:type="spellEnd"/>
+      <w:r>
+        <w:t xml:space="preserve"> properties pane and select “Obfuscate this assembly”, and set the “Password of strong name key file”.</w:t>
       </w:r>
     </w:p>
     <w:p>
@@ -384,11 +620,48 @@
         <w:pStyle w:val="NoSpacing"/>
       </w:pPr>
       <w:r>
-        <w:t>Check the CloudApiPublic and Sample-Live-Sync references</w:t>
-      </w:r>
-      <w:ins w:id="1" w:author="mine" w:date="2013-03-07T07:06:00Z">
+        <w:t xml:space="preserve">Check the </w:t>
+      </w:r>
+      <w:proofErr w:type="spellStart"/>
+      <w:r>
+        <w:t>CloudApiPublic</w:t>
+      </w:r>
+      <w:proofErr w:type="spellEnd"/>
+      <w:r>
+        <w:t xml:space="preserve"> and Sample-Live-Sync </w:t>
+      </w:r>
+      <w:proofErr w:type="gramStart"/>
+      <w:r>
+        <w:t>references</w:t>
+      </w:r>
+      <w:ins w:id="0" w:author="mine" w:date="2013-03-07T07:06:00Z">
         <w:r>
-          <w:t>(CloudApiPublic should appear with no warning symbol for the BadgeCOMLib reference, but Sample-Live-Sync should actually have a warning symbol on the Cloud reference since its correct version requirement should be for the new version of CloudApiPublic which hasn’t been built yet)</w:t>
+          <w:t>(</w:t>
+        </w:r>
+        <w:proofErr w:type="spellStart"/>
+        <w:proofErr w:type="gramEnd"/>
+        <w:r>
+          <w:t>CloudApiPublic</w:t>
+        </w:r>
+        <w:proofErr w:type="spellEnd"/>
+        <w:r>
+          <w:t xml:space="preserve"> should appear with no warning symbol for the </w:t>
+        </w:r>
+        <w:proofErr w:type="spellStart"/>
+        <w:r>
+          <w:t>BadgeCOMLib</w:t>
+        </w:r>
+        <w:proofErr w:type="spellEnd"/>
+        <w:r>
+          <w:t xml:space="preserve"> reference, but Sample-Live-Sync should actually have a warning symbol on the Cloud reference since its correct version requirement should be for the new version of </w:t>
+        </w:r>
+        <w:proofErr w:type="spellStart"/>
+        <w:r>
+          <w:t>CloudApiPublic</w:t>
+        </w:r>
+        <w:proofErr w:type="spellEnd"/>
+        <w:r>
+          <w:t xml:space="preserve"> which hasn’t been built yet)</w:t>
         </w:r>
       </w:ins>
     </w:p>
@@ -401,7 +674,23 @@
         </w:numPr>
       </w:pPr>
       <w:r>
-        <w:t>Unload the CloudApiPublic project, edit the XML project file and change the BadgeComLib version to the proper version.  e.g.: 0.1.8.0.</w:t>
+        <w:t xml:space="preserve">Unload the </w:t>
+      </w:r>
+      <w:proofErr w:type="spellStart"/>
+      <w:r>
+        <w:t>CloudApiPublic</w:t>
+      </w:r>
+      <w:proofErr w:type="spellEnd"/>
+      <w:r>
+        <w:t xml:space="preserve"> project, edit the XML project file and change the </w:t>
+      </w:r>
+      <w:proofErr w:type="spellStart"/>
+      <w:r>
+        <w:t>BadgeComLib</w:t>
+      </w:r>
+      <w:proofErr w:type="spellEnd"/>
+      <w:r>
+        <w:t xml:space="preserve"> version to the proper version.  e.g.: 0.1.8.0.</w:t>
       </w:r>
       <w:r>
         <w:t xml:space="preserve"> and remove any indication that the specific version is not set to false (may just delete the line)</w:t>
@@ -416,7 +705,15 @@
         </w:numPr>
       </w:pPr>
       <w:r>
-        <w:t>Reload the CloudApiPublic project.</w:t>
+        <w:t xml:space="preserve">Reload the </w:t>
+      </w:r>
+      <w:proofErr w:type="spellStart"/>
+      <w:r>
+        <w:t>CloudApiPublic</w:t>
+      </w:r>
+      <w:proofErr w:type="spellEnd"/>
+      <w:r>
+        <w:t xml:space="preserve"> project.</w:t>
       </w:r>
     </w:p>
     <w:p>
@@ -428,13 +725,29 @@
         </w:numPr>
       </w:pPr>
       <w:r>
-        <w:t>In the CloudApiPublic project, m</w:t>
+        <w:t xml:space="preserve">In the </w:t>
+      </w:r>
+      <w:proofErr w:type="spellStart"/>
+      <w:r>
+        <w:t>CloudApiPublic</w:t>
+      </w:r>
+      <w:proofErr w:type="spellEnd"/>
+      <w:r>
+        <w:t xml:space="preserve"> project, m</w:t>
       </w:r>
       <w:r>
         <w:t>ake sure that specific versions are selected</w:t>
       </w:r>
       <w:r>
-        <w:t xml:space="preserve"> for BadgeComLib and all of the .CSDK DLLs</w:t>
+        <w:t xml:space="preserve"> for </w:t>
+      </w:r>
+      <w:proofErr w:type="spellStart"/>
+      <w:r>
+        <w:t>BadgeComLib</w:t>
+      </w:r>
+      <w:proofErr w:type="spellEnd"/>
+      <w:r>
+        <w:t xml:space="preserve"> and all of the .CSDK DLLs</w:t>
       </w:r>
       <w:r>
         <w:t>, and that the references specify the proper versions.</w:t>
@@ -522,7 +835,51 @@
           <w:szCs w:val="19"/>
           <w:highlight w:val="white"/>
         </w:rPr>
-        <w:t>Cloud, Version=0.2.8.0, Culture=neutral, PublicKeyToken=840eb90fa4503c3c, processorArchitecture=MSIL</w:t>
+        <w:t xml:space="preserve">Cloud, Version=0.2.8.0, Culture=neutral, </w:t>
+      </w:r>
+      <w:proofErr w:type="spellStart"/>
+      <w:r>
+        <w:rPr>
+          <w:rFonts w:ascii="Consolas" w:hAnsi="Consolas" w:cs="Consolas"/>
+          <w:color w:val="0000FF"/>
+          <w:sz w:val="19"/>
+          <w:szCs w:val="19"/>
+          <w:highlight w:val="white"/>
+        </w:rPr>
+        <w:t>PublicKeyToken</w:t>
+      </w:r>
+      <w:proofErr w:type="spellEnd"/>
+      <w:r>
+        <w:rPr>
+          <w:rFonts w:ascii="Consolas" w:hAnsi="Consolas" w:cs="Consolas"/>
+          <w:color w:val="0000FF"/>
+          <w:sz w:val="19"/>
+          <w:szCs w:val="19"/>
+          <w:highlight w:val="white"/>
+        </w:rPr>
+        <w:t xml:space="preserve">=840eb90fa4503c3c, </w:t>
+      </w:r>
+      <w:proofErr w:type="spellStart"/>
+      <w:r>
+        <w:rPr>
+          <w:rFonts w:ascii="Consolas" w:hAnsi="Consolas" w:cs="Consolas"/>
+          <w:color w:val="0000FF"/>
+          <w:sz w:val="19"/>
+          <w:szCs w:val="19"/>
+          <w:highlight w:val="white"/>
+        </w:rPr>
+        <w:t>processorArchitecture</w:t>
+      </w:r>
+      <w:proofErr w:type="spellEnd"/>
+      <w:r>
+        <w:rPr>
+          <w:rFonts w:ascii="Consolas" w:hAnsi="Consolas" w:cs="Consolas"/>
+          <w:color w:val="0000FF"/>
+          <w:sz w:val="19"/>
+          <w:szCs w:val="19"/>
+          <w:highlight w:val="white"/>
+        </w:rPr>
+        <w:t>=MSIL</w:t>
       </w:r>
       <w:r>
         <w:rPr>
@@ -565,8 +922,13 @@
       <w:r>
         <w:t xml:space="preserve">Remove the </w:t>
       </w:r>
-      <w:r>
-        <w:t xml:space="preserve">SpecificVersion </w:t>
+      <w:proofErr w:type="spellStart"/>
+      <w:r>
+        <w:t>SpecificVersion</w:t>
+      </w:r>
+      <w:proofErr w:type="spellEnd"/>
+      <w:r>
+        <w:t xml:space="preserve"> </w:t>
       </w:r>
       <w:r>
         <w:t>line</w:t>
@@ -635,7 +997,15 @@
         </w:numPr>
       </w:pPr>
       <w:r>
-        <w:t>If it asks you to remove the project from the InstallShield .isl file, always answer “NO”.</w:t>
+        <w:t>If it asks you to remove the project from the InstallShield .</w:t>
+      </w:r>
+      <w:proofErr w:type="spellStart"/>
+      <w:r>
+        <w:t>isl</w:t>
+      </w:r>
+      <w:proofErr w:type="spellEnd"/>
+      <w:r>
+        <w:t xml:space="preserve"> file, always answer “NO”.</w:t>
       </w:r>
     </w:p>
     <w:p>
@@ -670,28 +1040,39 @@
     </w:p>
     <w:p>
       <w:r>
-        <w:t>Build CloudApiPublic project, check for build success</w:t>
-      </w:r>
-    </w:p>
-    <w:p>
-      <w:r>
-        <w:t>Use DeepSea Obfuscator to obfuscate the file at C:\Cloud\CloudSDK-Windows\CloudApiPublic\bin\Release.  This will put the result in …\Release\Obfuscated\Cloud.dll.</w:t>
-      </w:r>
-    </w:p>
-    <w:p>
-      <w:r>
-        <w:t>Right click the ZCopyObfuscatedCloudDll project and select REBUILD (Not a typo).  This will copy the obfuscated Cloud.dll to the proper target locations.</w:t>
-      </w:r>
-    </w:p>
-    <w:p>
-      <w:r>
-        <w:t>Switch to Debug solution configuration</w:t>
-      </w:r>
-    </w:p>
-    <w:p>
-      <w:r>
         <w:t xml:space="preserve">Build </w:t>
       </w:r>
+      <w:proofErr w:type="spellStart"/>
+      <w:r>
+        <w:t>CloudApiPublic</w:t>
+      </w:r>
+      <w:proofErr w:type="spellEnd"/>
+      <w:r>
+        <w:t xml:space="preserve"> project, check for build success</w:t>
+      </w:r>
+      <w:r>
+        <w:t>.  Also check that obfuscation ran by inspecting the output window.</w:t>
+      </w:r>
+    </w:p>
+    <w:p>
+      <w:bookmarkStart w:id="1" w:name="_GoBack"/>
+      <w:bookmarkEnd w:id="1"/>
+      <w:r>
+        <w:t xml:space="preserve">Switch to </w:t>
+      </w:r>
+      <w:proofErr w:type="gramStart"/>
+      <w:r>
+        <w:t>Debug</w:t>
+      </w:r>
+      <w:proofErr w:type="gramEnd"/>
+      <w:r>
+        <w:t xml:space="preserve"> solution configuration</w:t>
+      </w:r>
+    </w:p>
+    <w:p>
+      <w:r>
+        <w:t xml:space="preserve">Build </w:t>
+      </w:r>
       <w:r>
         <w:t>Sample-Live-Sync</w:t>
       </w:r>
@@ -701,7 +1082,15 @@
     </w:p>
     <w:p>
       <w:r>
-        <w:t>Switch to ReleaseSampleAppOnly solution configuration</w:t>
+        <w:t xml:space="preserve">Switch to </w:t>
+      </w:r>
+      <w:proofErr w:type="spellStart"/>
+      <w:r>
+        <w:t>ReleaseSampleAppOnly</w:t>
+      </w:r>
+      <w:proofErr w:type="spellEnd"/>
+      <w:r>
+        <w:t xml:space="preserve"> solution configuration</w:t>
       </w:r>
     </w:p>
     <w:p>
@@ -736,7 +1125,15 @@
     </w:p>
     <w:p>
       <w:r>
-        <w:t>Build CloudSetupSdkSyncSample project and check for build success.</w:t>
+        <w:t xml:space="preserve">Build </w:t>
+      </w:r>
+      <w:proofErr w:type="spellStart"/>
+      <w:r>
+        <w:t>CloudSetupSdkSyncSample</w:t>
+      </w:r>
+      <w:proofErr w:type="spellEnd"/>
+      <w:r>
+        <w:t xml:space="preserve"> project and check for build success.</w:t>
       </w:r>
     </w:p>
     <w:p>
@@ -784,7 +1181,15 @@
         <w:t>C</w:t>
       </w:r>
       <w:r>
-        <w:t xml:space="preserve">hange the OriginalFilename field to an empty string in </w:t>
+        <w:t xml:space="preserve">hange the </w:t>
+      </w:r>
+      <w:proofErr w:type="spellStart"/>
+      <w:r>
+        <w:t>OriginalFilename</w:t>
+      </w:r>
+      <w:proofErr w:type="spellEnd"/>
+      <w:r>
+        <w:t xml:space="preserve"> field to an empty string in </w:t>
       </w:r>
       <w:r>
         <w:t>and compile the script.</w:t>
@@ -820,8 +1225,13 @@
           <w:numId w:val="7"/>
         </w:numPr>
       </w:pPr>
-      <w:r>
-        <w:t>signtool remove /c CloudSdkSetup.exe</w:t>
+      <w:proofErr w:type="spellStart"/>
+      <w:r>
+        <w:t>signtool</w:t>
+      </w:r>
+      <w:proofErr w:type="spellEnd"/>
+      <w:r>
+        <w:t xml:space="preserve"> remove /c CloudSdkSetup.exe</w:t>
       </w:r>
     </w:p>
     <w:p>
@@ -832,8 +1242,13 @@
           <w:numId w:val="7"/>
         </w:numPr>
       </w:pPr>
-      <w:r>
-        <w:t>signtool sign /f C:\CertBackup\CloudSigning\CloudPlatformCodeSigning.pfx /p &lt;password&gt; CloudSdkSetup.exe</w:t>
+      <w:proofErr w:type="spellStart"/>
+      <w:r>
+        <w:t>signtool</w:t>
+      </w:r>
+      <w:proofErr w:type="spellEnd"/>
+      <w:r>
+        <w:t xml:space="preserve"> sign /f C:\CertBackup\CloudSigning\CloudPlatformCodeSigning.pfx /p &lt;password&gt; CloudSdkSetup.exe</w:t>
       </w:r>
     </w:p>
     <w:p>
@@ -844,13 +1259,28 @@
           <w:numId w:val="7"/>
         </w:numPr>
       </w:pPr>
-      <w:r>
-        <w:t>cls to clear the screen.</w:t>
-      </w:r>
-    </w:p>
-    <w:p>
-      <w:r>
-        <w:t>Zip CloudSdkSetup.exe into a zip file with the naming convention CloudSDK-v0.1.2&gt;.zip where the “0.1.2” is the “version.release.build”.  The build should be incremented at each release.  The others are incremented by management decision.</w:t>
+      <w:proofErr w:type="spellStart"/>
+      <w:proofErr w:type="gramStart"/>
+      <w:r>
+        <w:t>cls</w:t>
+      </w:r>
+      <w:proofErr w:type="spellEnd"/>
+      <w:proofErr w:type="gramEnd"/>
+      <w:r>
+        <w:t xml:space="preserve"> to clear the screen.</w:t>
+      </w:r>
+    </w:p>
+    <w:p>
+      <w:r>
+        <w:t>Zip CloudSdkSetup.exe into a zip file with the naming convention CloudSDK-v0.1.2&gt;.zip where the “0.1.2” is the “</w:t>
+      </w:r>
+      <w:proofErr w:type="spellStart"/>
+      <w:r>
+        <w:t>version.release.build</w:t>
+      </w:r>
+      <w:proofErr w:type="spellEnd"/>
+      <w:r>
+        <w:t>”.  The build should be incremented at each release.  The others are incremented by management decision.</w:t>
       </w:r>
     </w:p>
     <w:p>
@@ -879,7 +1309,23 @@
         </w:numPr>
       </w:pPr>
       <w:r>
-        <w:t>Then use search in win-client (or an automated tool) to gather the current .pdb files and move them into the ArchivedCloudSdkReleases as well</w:t>
+        <w:t>Then use search in win-client (or an automated tool) to gather the current .</w:t>
+      </w:r>
+      <w:proofErr w:type="spellStart"/>
+      <w:r>
+        <w:t>pdb</w:t>
+      </w:r>
+      <w:proofErr w:type="spellEnd"/>
+      <w:r>
+        <w:t xml:space="preserve"> files and move them into the </w:t>
+      </w:r>
+      <w:proofErr w:type="spellStart"/>
+      <w:r>
+        <w:t>ArchivedCloudSdkReleases</w:t>
+      </w:r>
+      <w:proofErr w:type="spellEnd"/>
+      <w:r>
+        <w:t xml:space="preserve"> as well</w:t>
       </w:r>
       <w:r>
         <w:t xml:space="preserve"> in a “PDBs” directory</w:t>
@@ -923,7 +1369,31 @@
     </w:p>
     <w:p>
       <w:r>
-        <w:t>Delete the .pfx files copied to the CloudApiPublic and CloudSetupSdkSyuncSampleSupport projects where you changed the settings.</w:t>
+        <w:t>Delete the .</w:t>
+      </w:r>
+      <w:proofErr w:type="spellStart"/>
+      <w:r>
+        <w:t>pfx</w:t>
+      </w:r>
+      <w:proofErr w:type="spellEnd"/>
+      <w:r>
+        <w:t xml:space="preserve"> files copied to the </w:t>
+      </w:r>
+      <w:proofErr w:type="spellStart"/>
+      <w:r>
+        <w:t>CloudApiPublic</w:t>
+      </w:r>
+      <w:proofErr w:type="spellEnd"/>
+      <w:r>
+        <w:t xml:space="preserve"> and </w:t>
+      </w:r>
+      <w:proofErr w:type="spellStart"/>
+      <w:r>
+        <w:t>CloudSetupSdkSyuncSampleSupport</w:t>
+      </w:r>
+      <w:proofErr w:type="spellEnd"/>
+      <w:r>
+        <w:t xml:space="preserve"> projects where you changed the settings.</w:t>
       </w:r>
     </w:p>
     <w:p>
@@ -937,11 +1407,13 @@
       <w:r>
         <w:t>To do this: “Rebuild” (OK in this case) the project “</w:t>
       </w:r>
+      <w:proofErr w:type="spellStart"/>
       <w:ins w:id="2" w:author="Robert Stevens" w:date="2013-03-07T07:06:00Z">
         <w:r>
           <w:t>ZDeleteLicenseFilesOnly</w:t>
         </w:r>
       </w:ins>
+      <w:proofErr w:type="spellEnd"/>
       <w:del w:id="3" w:author="mine" w:date="2013-03-07T07:06:00Z">
         <w:r>
           <w:delText>ZDeleteLicenseFilesOnly</w:delText>
@@ -958,13 +1430,36 @@
     </w:p>
     <w:p>
       <w:r>
-        <w:t>Push the release branch to remote. DO NOT CHECK-IN SIGNING FILES* TO GITHUB!!!!!! Including .pfx files copied to the projects where you changed the settings.  These should be ignored by gitignore, but remove them anyway.</w:t>
+        <w:t>Push the release branch to remote. DO NOT CHECK-IN SIGNING FILES* TO GITHUB!!!!!! Including .</w:t>
+      </w:r>
+      <w:proofErr w:type="spellStart"/>
+      <w:r>
+        <w:t>pfx</w:t>
+      </w:r>
+      <w:proofErr w:type="spellEnd"/>
+      <w:r>
+        <w:t xml:space="preserve"> files copied to the projects where you changed the settings.  These should be ignored by </w:t>
+      </w:r>
+      <w:proofErr w:type="spellStart"/>
+      <w:r>
+        <w:t>gitignore</w:t>
+      </w:r>
+      <w:proofErr w:type="spellEnd"/>
+      <w:r>
+        <w:t>, but remove them anyway.</w:t>
       </w:r>
     </w:p>
     <w:p>
       <w:r>
         <w:tab/>
-        <w:t>*  By SIGNING FILES I do not mean the changes to the projects to turn on signing, but instead the certificates or keys</w:t>
+      </w:r>
+      <w:proofErr w:type="gramStart"/>
+      <w:r>
+        <w:t>*  By</w:t>
+      </w:r>
+      <w:proofErr w:type="gramEnd"/>
+      <w:r>
+        <w:t xml:space="preserve"> SIGNING FILES I do not mean the changes to the projects to turn on signing, but instead the certificates or keys</w:t>
       </w:r>
     </w:p>
     <w:p>
@@ -1045,11 +1540,19 @@
           <w:rFonts w:eastAsia="Times New Roman" w:cs="Courier New"/>
         </w:rPr>
       </w:pPr>
+      <w:proofErr w:type="spellStart"/>
       <w:r>
         <w:rPr>
           <w:rFonts w:eastAsia="Times New Roman" w:cs="Courier New"/>
         </w:rPr>
-        <w:t>git tag -d 12345</w:t>
+        <w:t>git</w:t>
+      </w:r>
+      <w:proofErr w:type="spellEnd"/>
+      <w:r>
+        <w:rPr>
+          <w:rFonts w:eastAsia="Times New Roman" w:cs="Courier New"/>
+        </w:rPr>
+        <w:t xml:space="preserve"> tag -d 12345</w:t>
       </w:r>
     </w:p>
     <w:p>
@@ -1082,11 +1585,19 @@
           <w:rFonts w:eastAsia="Times New Roman" w:cs="Courier New"/>
         </w:rPr>
       </w:pPr>
+      <w:proofErr w:type="spellStart"/>
       <w:r>
         <w:rPr>
           <w:rFonts w:eastAsia="Times New Roman" w:cs="Courier New"/>
         </w:rPr>
-        <w:t>git push origin :refs/tags/12345</w:t>
+        <w:t>git</w:t>
+      </w:r>
+      <w:proofErr w:type="spellEnd"/>
+      <w:r>
+        <w:rPr>
+          <w:rFonts w:eastAsia="Times New Roman" w:cs="Courier New"/>
+        </w:rPr>
+        <w:t xml:space="preserve"> push origin :refs/tags/12345</w:t>
       </w:r>
     </w:p>
     <w:p>
@@ -1156,11 +1667,19 @@
           <w:rFonts w:eastAsia="Times New Roman" w:cs="Courier New"/>
         </w:rPr>
       </w:pPr>
+      <w:proofErr w:type="spellStart"/>
       <w:r>
         <w:rPr>
           <w:rFonts w:eastAsia="Times New Roman" w:cs="Courier New"/>
         </w:rPr>
-        <w:t>git tag 12345</w:t>
+        <w:t>git</w:t>
+      </w:r>
+      <w:proofErr w:type="spellEnd"/>
+      <w:r>
+        <w:rPr>
+          <w:rFonts w:eastAsia="Times New Roman" w:cs="Courier New"/>
+        </w:rPr>
+        <w:t xml:space="preserve"> tag 12345</w:t>
       </w:r>
     </w:p>
     <w:p>
@@ -1193,11 +1712,19 @@
           <w:rFonts w:eastAsia="Times New Roman" w:cs="Courier New"/>
         </w:rPr>
       </w:pPr>
+      <w:proofErr w:type="spellStart"/>
       <w:r>
         <w:rPr>
           <w:rFonts w:eastAsia="Times New Roman" w:cs="Courier New"/>
         </w:rPr>
-        <w:t>git push –tags</w:t>
+        <w:t>git</w:t>
+      </w:r>
+      <w:proofErr w:type="spellEnd"/>
+      <w:r>
+        <w:rPr>
+          <w:rFonts w:eastAsia="Times New Roman" w:cs="Courier New"/>
+        </w:rPr>
+        <w:t xml:space="preserve"> push –tags</w:t>
       </w:r>
     </w:p>
     <w:p>
@@ -1240,8 +1767,13 @@
         </w:numPr>
         <w:spacing w:after="0" w:line="240" w:lineRule="auto"/>
       </w:pPr>
-      <w:r>
-        <w:t>git checkout master</w:t>
+      <w:proofErr w:type="spellStart"/>
+      <w:r>
+        <w:t>git</w:t>
+      </w:r>
+      <w:proofErr w:type="spellEnd"/>
+      <w:r>
+        <w:t xml:space="preserve"> checkout master</w:t>
       </w:r>
     </w:p>
     <w:p>
@@ -1253,14 +1785,37 @@
         </w:numPr>
         <w:spacing w:after="0" w:line="240" w:lineRule="auto"/>
       </w:pPr>
-      <w:r>
-        <w:t>git merge --no-commit --no</w:t>
-      </w:r>
-      <w:r>
-        <w:t xml:space="preserve">-ff   </w:t>
-      </w:r>
-      <w:r>
-        <w:t>&lt;BranchName&gt;.</w:t>
+      <w:proofErr w:type="spellStart"/>
+      <w:proofErr w:type="gramStart"/>
+      <w:r>
+        <w:t>git</w:t>
+      </w:r>
+      <w:proofErr w:type="spellEnd"/>
+      <w:proofErr w:type="gramEnd"/>
+      <w:r>
+        <w:t xml:space="preserve"> merge --no-commit --no</w:t>
+      </w:r>
+      <w:r>
+        <w:t>-</w:t>
+      </w:r>
+      <w:proofErr w:type="spellStart"/>
+      <w:r>
+        <w:t>ff</w:t>
+      </w:r>
+      <w:proofErr w:type="spellEnd"/>
+      <w:r>
+        <w:t xml:space="preserve">   </w:t>
+      </w:r>
+      <w:r>
+        <w:t>&lt;</w:t>
+      </w:r>
+      <w:proofErr w:type="spellStart"/>
+      <w:r>
+        <w:t>BranchName</w:t>
+      </w:r>
+      <w:proofErr w:type="spellEnd"/>
+      <w:r>
+        <w:t>&gt;.</w:t>
       </w:r>
     </w:p>
     <w:p>
@@ -1278,7 +1833,15 @@
         </w:rPr>
       </w:pPr>
       <w:r>
-        <w:t>Use GIT Extensions to selectively merge modules.  The CloudSetupSdkSyncSample.isl file must be manually merged to remove the signing changes, but leave the version number change.</w:t>
+        <w:t xml:space="preserve">Use GIT Extensions to selectively merge modules.  The </w:t>
+      </w:r>
+      <w:proofErr w:type="spellStart"/>
+      <w:r>
+        <w:t>CloudSetupSdkSyncSample.isl</w:t>
+      </w:r>
+      <w:proofErr w:type="spellEnd"/>
+      <w:r>
+        <w:t xml:space="preserve"> file must be manually merged to remove the signing changes, but leave the version number change.</w:t>
       </w:r>
     </w:p>
     <w:p>
@@ -1295,8 +1858,13 @@
           <w:szCs w:val="20"/>
         </w:rPr>
       </w:pPr>
-      <w:r>
-        <w:t>git push</w:t>
+      <w:proofErr w:type="spellStart"/>
+      <w:r>
+        <w:t>git</w:t>
+      </w:r>
+      <w:proofErr w:type="spellEnd"/>
+      <w:r>
+        <w:t xml:space="preserve"> push</w:t>
       </w:r>
     </w:p>
     <w:p/>
@@ -3951,7 +4519,7 @@
 </file>
 
 <file path=customXml/itemProps2.xml><?xml version="1.0" encoding="utf-8"?>
-<ds:datastoreItem xmlns:ds="http://schemas.openxmlformats.org/officeDocument/2006/customXml" ds:itemID="{F6E9AE17-61BC-46B3-AB76-B4F83D0C4A08}">
+<ds:datastoreItem xmlns:ds="http://schemas.openxmlformats.org/officeDocument/2006/customXml" ds:itemID="{4B23E872-0C9F-4A4B-AA85-A2D6864EEAAC}">
   <ds:schemaRefs>
     <ds:schemaRef ds:uri="http://schemas.openxmlformats.org/officeDocument/2006/bibliography"/>
   </ds:schemaRefs>
@@ -3959,7 +4527,7 @@
 </file>
 
 <file path=customXml/itemProps3.xml><?xml version="1.0" encoding="utf-8"?>
-<ds:datastoreItem xmlns:ds="http://schemas.openxmlformats.org/officeDocument/2006/customXml" ds:itemID="{29214FE4-335C-40A3-A929-D11EF6A0C7FC}">
+<ds:datastoreItem xmlns:ds="http://schemas.openxmlformats.org/officeDocument/2006/customXml" ds:itemID="{17E82E9A-6FD4-48A0-897F-CECC4372F1C7}">
   <ds:schemaRefs>
     <ds:schemaRef ds:uri="http://schemas.openxmlformats.org/officeDocument/2006/bibliography"/>
   </ds:schemaRefs>
@@ -3975,7 +4543,7 @@
 </file>
 
 <file path=customXml/itemProps5.xml><?xml version="1.0" encoding="utf-8"?>
-<ds:datastoreItem xmlns:ds="http://schemas.openxmlformats.org/officeDocument/2006/customXml" ds:itemID="{17E82E9A-6FD4-48A0-897F-CECC4372F1C7}">
+<ds:datastoreItem xmlns:ds="http://schemas.openxmlformats.org/officeDocument/2006/customXml" ds:itemID="{14931BA8-451C-40D1-8502-CB2BF169940A}">
   <ds:schemaRefs>
     <ds:schemaRef ds:uri="http://schemas.openxmlformats.org/officeDocument/2006/bibliography"/>
   </ds:schemaRefs>
@@ -3983,7 +4551,7 @@
 </file>
 
 <file path=customXml/itemProps6.xml><?xml version="1.0" encoding="utf-8"?>
-<ds:datastoreItem xmlns:ds="http://schemas.openxmlformats.org/officeDocument/2006/customXml" ds:itemID="{4B23E872-0C9F-4A4B-AA85-A2D6864EEAAC}">
+<ds:datastoreItem xmlns:ds="http://schemas.openxmlformats.org/officeDocument/2006/customXml" ds:itemID="{3C45670B-7880-42DB-8473-7075A5C31713}">
   <ds:schemaRefs>
     <ds:schemaRef ds:uri="http://schemas.openxmlformats.org/officeDocument/2006/bibliography"/>
   </ds:schemaRefs>
@@ -3991,7 +4559,7 @@
 </file>
 
 <file path=customXml/itemProps7.xml><?xml version="1.0" encoding="utf-8"?>
-<ds:datastoreItem xmlns:ds="http://schemas.openxmlformats.org/officeDocument/2006/customXml" ds:itemID="{6CA52E59-8678-4379-AD1E-1EDC96D7DE6E}">
+<ds:datastoreItem xmlns:ds="http://schemas.openxmlformats.org/officeDocument/2006/customXml" ds:itemID="{D33BAA84-C4D8-4575-99AA-65799743BB9C}">
   <ds:schemaRefs>
     <ds:schemaRef ds:uri="http://schemas.openxmlformats.org/officeDocument/2006/bibliography"/>
   </ds:schemaRefs>
@@ -3999,7 +4567,7 @@
 </file>
 
 <file path=customXml/itemProps8.xml><?xml version="1.0" encoding="utf-8"?>
-<ds:datastoreItem xmlns:ds="http://schemas.openxmlformats.org/officeDocument/2006/customXml" ds:itemID="{A507A749-37ED-4D36-9B1C-4A10F5759BA8}">
+<ds:datastoreItem xmlns:ds="http://schemas.openxmlformats.org/officeDocument/2006/customXml" ds:itemID="{DD7C920B-8661-4B35-B024-724DB9A9F879}">
   <ds:schemaRefs>
     <ds:schemaRef ds:uri="http://schemas.openxmlformats.org/officeDocument/2006/bibliography"/>
   </ds:schemaRefs>
@@ -4007,7 +4575,7 @@
 </file>
 
 <file path=customXml/itemProps9.xml><?xml version="1.0" encoding="utf-8"?>
-<ds:datastoreItem xmlns:ds="http://schemas.openxmlformats.org/officeDocument/2006/customXml" ds:itemID="{14931BA8-451C-40D1-8502-CB2BF169940A}">
+<ds:datastoreItem xmlns:ds="http://schemas.openxmlformats.org/officeDocument/2006/customXml" ds:itemID="{11400363-BAC7-4B4F-B5A0-ECA04B42D750}">
   <ds:schemaRefs>
     <ds:schemaRef ds:uri="http://schemas.openxmlformats.org/officeDocument/2006/bibliography"/>
   </ds:schemaRefs>

</xml_diff>

<commit_message>
1) Changed to cliff servers for testing the build.
2) Updated the build procedure document.
</commit_message>
<xml_diff>
--- a/Preparing for a staging release.docx
+++ b/Preparing for a staging release.docx
@@ -15,7 +15,15 @@
     </w:p>
     <w:p>
       <w:r>
-        <w:t>Inspect the Sample-Live-Sync directory hierarchy and remove and *.</w:t>
+        <w:t>Inspect the Sample-Live-Sync directory hierarchy and remove an</w:t>
+      </w:r>
+      <w:r>
+        <w:t>y</w:t>
+      </w:r>
+      <w:bookmarkStart w:id="0" w:name="_GoBack"/>
+      <w:bookmarkEnd w:id="0"/>
+      <w:r>
+        <w:t xml:space="preserve"> *.</w:t>
       </w:r>
       <w:proofErr w:type="spellStart"/>
       <w:r>
@@ -634,7 +642,7 @@
       <w:r>
         <w:t>references</w:t>
       </w:r>
-      <w:ins w:id="0" w:author="mine" w:date="2013-03-07T07:06:00Z">
+      <w:ins w:id="1" w:author="mine" w:date="2013-03-07T07:06:00Z">
         <w:r>
           <w:t>(</w:t>
         </w:r>
@@ -1055,8 +1063,6 @@
       </w:r>
     </w:p>
     <w:p>
-      <w:bookmarkStart w:id="1" w:name="_GoBack"/>
-      <w:bookmarkEnd w:id="1"/>
       <w:r>
         <w:t xml:space="preserve">Switch to </w:t>
       </w:r>
@@ -4511,7 +4517,7 @@
 </file>
 
 <file path=customXml/itemProps1.xml><?xml version="1.0" encoding="utf-8"?>
-<ds:datastoreItem xmlns:ds="http://schemas.openxmlformats.org/officeDocument/2006/customXml" ds:itemID="{6EC5BE39-1A72-4813-92AE-0D1B90646AB8}">
+<ds:datastoreItem xmlns:ds="http://schemas.openxmlformats.org/officeDocument/2006/customXml" ds:itemID="{4B23E872-0C9F-4A4B-AA85-A2D6864EEAAC}">
   <ds:schemaRefs>
     <ds:schemaRef ds:uri="http://schemas.openxmlformats.org/officeDocument/2006/bibliography"/>
   </ds:schemaRefs>
@@ -4519,7 +4525,7 @@
 </file>
 
 <file path=customXml/itemProps2.xml><?xml version="1.0" encoding="utf-8"?>
-<ds:datastoreItem xmlns:ds="http://schemas.openxmlformats.org/officeDocument/2006/customXml" ds:itemID="{4B23E872-0C9F-4A4B-AA85-A2D6864EEAAC}">
+<ds:datastoreItem xmlns:ds="http://schemas.openxmlformats.org/officeDocument/2006/customXml" ds:itemID="{17E82E9A-6FD4-48A0-897F-CECC4372F1C7}">
   <ds:schemaRefs>
     <ds:schemaRef ds:uri="http://schemas.openxmlformats.org/officeDocument/2006/bibliography"/>
   </ds:schemaRefs>
@@ -4527,7 +4533,7 @@
 </file>
 
 <file path=customXml/itemProps3.xml><?xml version="1.0" encoding="utf-8"?>
-<ds:datastoreItem xmlns:ds="http://schemas.openxmlformats.org/officeDocument/2006/customXml" ds:itemID="{17E82E9A-6FD4-48A0-897F-CECC4372F1C7}">
+<ds:datastoreItem xmlns:ds="http://schemas.openxmlformats.org/officeDocument/2006/customXml" ds:itemID="{27D9BCD0-6FAF-4FBE-B358-0D3B2D220ACF}">
   <ds:schemaRefs>
     <ds:schemaRef ds:uri="http://schemas.openxmlformats.org/officeDocument/2006/bibliography"/>
   </ds:schemaRefs>
@@ -4535,7 +4541,7 @@
 </file>
 
 <file path=customXml/itemProps4.xml><?xml version="1.0" encoding="utf-8"?>
-<ds:datastoreItem xmlns:ds="http://schemas.openxmlformats.org/officeDocument/2006/customXml" ds:itemID="{27D9BCD0-6FAF-4FBE-B358-0D3B2D220ACF}">
+<ds:datastoreItem xmlns:ds="http://schemas.openxmlformats.org/officeDocument/2006/customXml" ds:itemID="{14931BA8-451C-40D1-8502-CB2BF169940A}">
   <ds:schemaRefs>
     <ds:schemaRef ds:uri="http://schemas.openxmlformats.org/officeDocument/2006/bibliography"/>
   </ds:schemaRefs>
@@ -4543,7 +4549,7 @@
 </file>
 
 <file path=customXml/itemProps5.xml><?xml version="1.0" encoding="utf-8"?>
-<ds:datastoreItem xmlns:ds="http://schemas.openxmlformats.org/officeDocument/2006/customXml" ds:itemID="{14931BA8-451C-40D1-8502-CB2BF169940A}">
+<ds:datastoreItem xmlns:ds="http://schemas.openxmlformats.org/officeDocument/2006/customXml" ds:itemID="{3C45670B-7880-42DB-8473-7075A5C31713}">
   <ds:schemaRefs>
     <ds:schemaRef ds:uri="http://schemas.openxmlformats.org/officeDocument/2006/bibliography"/>
   </ds:schemaRefs>
@@ -4551,7 +4557,7 @@
 </file>
 
 <file path=customXml/itemProps6.xml><?xml version="1.0" encoding="utf-8"?>
-<ds:datastoreItem xmlns:ds="http://schemas.openxmlformats.org/officeDocument/2006/customXml" ds:itemID="{3C45670B-7880-42DB-8473-7075A5C31713}">
+<ds:datastoreItem xmlns:ds="http://schemas.openxmlformats.org/officeDocument/2006/customXml" ds:itemID="{D33BAA84-C4D8-4575-99AA-65799743BB9C}">
   <ds:schemaRefs>
     <ds:schemaRef ds:uri="http://schemas.openxmlformats.org/officeDocument/2006/bibliography"/>
   </ds:schemaRefs>
@@ -4559,7 +4565,7 @@
 </file>
 
 <file path=customXml/itemProps7.xml><?xml version="1.0" encoding="utf-8"?>
-<ds:datastoreItem xmlns:ds="http://schemas.openxmlformats.org/officeDocument/2006/customXml" ds:itemID="{D33BAA84-C4D8-4575-99AA-65799743BB9C}">
+<ds:datastoreItem xmlns:ds="http://schemas.openxmlformats.org/officeDocument/2006/customXml" ds:itemID="{6AEA3A33-33C3-4B70-9708-E3CB4E352765}">
   <ds:schemaRefs>
     <ds:schemaRef ds:uri="http://schemas.openxmlformats.org/officeDocument/2006/bibliography"/>
   </ds:schemaRefs>
@@ -4567,7 +4573,7 @@
 </file>
 
 <file path=customXml/itemProps8.xml><?xml version="1.0" encoding="utf-8"?>
-<ds:datastoreItem xmlns:ds="http://schemas.openxmlformats.org/officeDocument/2006/customXml" ds:itemID="{DD7C920B-8661-4B35-B024-724DB9A9F879}">
+<ds:datastoreItem xmlns:ds="http://schemas.openxmlformats.org/officeDocument/2006/customXml" ds:itemID="{48B85085-2759-4246-AAD9-4BA934148CDD}">
   <ds:schemaRefs>
     <ds:schemaRef ds:uri="http://schemas.openxmlformats.org/officeDocument/2006/bibliography"/>
   </ds:schemaRefs>
@@ -4575,7 +4581,7 @@
 </file>
 
 <file path=customXml/itemProps9.xml><?xml version="1.0" encoding="utf-8"?>
-<ds:datastoreItem xmlns:ds="http://schemas.openxmlformats.org/officeDocument/2006/customXml" ds:itemID="{11400363-BAC7-4B4F-B5A0-ECA04B42D750}">
+<ds:datastoreItem xmlns:ds="http://schemas.openxmlformats.org/officeDocument/2006/customXml" ds:itemID="{3C0D482F-0883-484F-BD79-4F3A60B571E1}">
   <ds:schemaRefs>
     <ds:schemaRef ds:uri="http://schemas.openxmlformats.org/officeDocument/2006/bibliography"/>
   </ds:schemaRefs>

</xml_diff>

<commit_message>
1) Changed build procudure document.
</commit_message>
<xml_diff>
--- a/Preparing for a staging release.docx
+++ b/Preparing for a staging release.docx
@@ -20,8 +20,6 @@
       <w:r>
         <w:t>y</w:t>
       </w:r>
-      <w:bookmarkStart w:id="0" w:name="_GoBack"/>
-      <w:bookmarkEnd w:id="0"/>
       <w:r>
         <w:t xml:space="preserve"> *.</w:t>
       </w:r>
@@ -413,8 +411,9 @@
       <w:r>
         <w:t xml:space="preserve"> </w:t>
       </w:r>
-    </w:p>
-    <w:p>
+      <w:r>
+        <w:t xml:space="preserve">  </w:t>
+      </w:r>
       <w:r>
         <w:t xml:space="preserve">For signing </w:t>
       </w:r>
@@ -447,11 +446,9 @@
       <w:r>
         <w:t xml:space="preserve">ngle Image Node. </w:t>
       </w:r>
-    </w:p>
-    <w:p>
-      <w:pPr>
-        <w:ind w:left="2880" w:firstLine="720"/>
-      </w:pPr>
+      <w:r>
+        <w:t xml:space="preserve"> </w:t>
+      </w:r>
       <w:r>
         <w:t>This will bring up a new screen with a tab for “Signing”</w:t>
       </w:r>
@@ -475,174 +472,166 @@
         <w:t>Close Visual Studio.</w:t>
       </w:r>
     </w:p>
+    <w:p>
+      <w:r>
+        <w:t xml:space="preserve">Review the changes before the push </w:t>
+      </w:r>
+      <w:r>
+        <w:t xml:space="preserve">below </w:t>
+      </w:r>
+      <w:r>
+        <w:t>to validate what</w:t>
+      </w:r>
+      <w:r>
+        <w:t>’s being added.</w:t>
+      </w:r>
+    </w:p>
+    <w:p>
+      <w:r>
+        <w:t>Push the release branch to remote. DO NOT CHECK-IN SIGNING FILES* TO GITHUB!!!!!! Including .</w:t>
+      </w:r>
+      <w:proofErr w:type="spellStart"/>
+      <w:r>
+        <w:t>pfx</w:t>
+      </w:r>
+      <w:proofErr w:type="spellEnd"/>
+      <w:r>
+        <w:t xml:space="preserve"> files copied to the projects where you changed the settings.  These should be ignored by </w:t>
+      </w:r>
+      <w:proofErr w:type="spellStart"/>
+      <w:r>
+        <w:t>gitignore</w:t>
+      </w:r>
+      <w:proofErr w:type="spellEnd"/>
+      <w:r>
+        <w:t>, but remove them anyway.</w:t>
+      </w:r>
+    </w:p>
+    <w:p>
+      <w:r>
+        <w:tab/>
+      </w:r>
+      <w:proofErr w:type="gramStart"/>
+      <w:r>
+        <w:t>*  By</w:t>
+      </w:r>
+      <w:proofErr w:type="gramEnd"/>
+      <w:r>
+        <w:t xml:space="preserve"> SIGNING FILES I do not mean the changes to the projects to turn on signing, but instead the certificates or keys</w:t>
+      </w:r>
+    </w:p>
     <w:p/>
     <w:p>
       <w:r>
-        <w:t xml:space="preserve">Review the changes before </w:t>
-      </w:r>
-      <w:proofErr w:type="spellStart"/>
-      <w:r>
-        <w:t>ther</w:t>
-      </w:r>
-      <w:proofErr w:type="spellEnd"/>
-      <w:r>
-        <w:t xml:space="preserve"> push to validate </w:t>
-      </w:r>
-      <w:proofErr w:type="spellStart"/>
-      <w:r>
-        <w:t>whats</w:t>
-      </w:r>
-      <w:proofErr w:type="spellEnd"/>
-      <w:r>
-        <w:t xml:space="preserve"> being added </w:t>
-      </w:r>
-    </w:p>
-    <w:p>
-      <w:r>
-        <w:t>Push the release branch to remote. DO NOT CHECK-IN SIGNING FILES* TO GITHUB!!!!!! Including .</w:t>
-      </w:r>
-      <w:proofErr w:type="spellStart"/>
-      <w:r>
-        <w:t>pfx</w:t>
-      </w:r>
-      <w:proofErr w:type="spellEnd"/>
-      <w:r>
-        <w:t xml:space="preserve"> files copied to the projects where you changed the settings.  These should be ignored by </w:t>
-      </w:r>
-      <w:proofErr w:type="spellStart"/>
-      <w:r>
-        <w:t>gitignore</w:t>
-      </w:r>
-      <w:proofErr w:type="spellEnd"/>
-      <w:r>
-        <w:t>, but remove them anyway.</w:t>
-      </w:r>
-    </w:p>
-    <w:p>
-      <w:r>
-        <w:tab/>
+        <w:t>Staging release procedure:</w:t>
+      </w:r>
+    </w:p>
+    <w:p>
+      <w:r>
+        <w:t>Start Visual Studio</w:t>
+      </w:r>
+      <w:r>
+        <w:t xml:space="preserve"> in the CloudSDK solution</w:t>
+      </w:r>
+      <w:r>
+        <w:t>.</w:t>
+      </w:r>
+    </w:p>
+    <w:p>
+      <w:r>
+        <w:t xml:space="preserve">Run REBUILD (not a typo) on the project </w:t>
+      </w:r>
+      <w:proofErr w:type="spellStart"/>
+      <w:r>
+        <w:t>ZGacUninstall</w:t>
+      </w:r>
+      <w:proofErr w:type="spellEnd"/>
+      <w:r>
+        <w:t>.  That will remove all of our old DLLs from the GAC.</w:t>
+      </w:r>
+    </w:p>
+    <w:p>
+      <w:r>
+        <w:t>In</w:t>
+      </w:r>
+      <w:r>
+        <w:t xml:space="preserve"> Debug solution configuration, choose the c</w:t>
+      </w:r>
+      <w:r>
+        <w:t>lean solution</w:t>
+      </w:r>
+      <w:r>
+        <w:t xml:space="preserve"> selection from the build menu</w:t>
+      </w:r>
+      <w:r>
+        <w:t>.  Check that it succeeded.</w:t>
+      </w:r>
+    </w:p>
+    <w:p>
+      <w:r>
+        <w:t xml:space="preserve">In </w:t>
+      </w:r>
+      <w:proofErr w:type="spellStart"/>
+      <w:r>
+        <w:t>ReleaseSampleAppOnly</w:t>
+      </w:r>
+      <w:proofErr w:type="spellEnd"/>
+      <w:r>
+        <w:t xml:space="preserve"> solution configuration, </w:t>
+      </w:r>
+      <w:r>
+        <w:t>choose the clean solution selection from the build menu</w:t>
+      </w:r>
+      <w:r>
+        <w:t>.  Check that it succeeded.</w:t>
+      </w:r>
+    </w:p>
+    <w:p>
+      <w:r>
+        <w:t xml:space="preserve">Stay in </w:t>
+      </w:r>
+      <w:proofErr w:type="spellStart"/>
+      <w:r>
+        <w:t>ReleaseSampleAppOnly</w:t>
+      </w:r>
+      <w:proofErr w:type="spellEnd"/>
+      <w:r>
+        <w:t xml:space="preserve"> solution configuration.</w:t>
+      </w:r>
+    </w:p>
+    <w:p>
+      <w:r>
+        <w:t xml:space="preserve">Open the </w:t>
+      </w:r>
+      <w:proofErr w:type="spellStart"/>
+      <w:r>
+        <w:t>CloudApiPublic</w:t>
+      </w:r>
+      <w:proofErr w:type="spellEnd"/>
+      <w:r>
+        <w:t xml:space="preserve"> properties pane and select “Obfuscate this assembly”, and set the “Password of strong name key file”.</w:t>
+      </w:r>
+    </w:p>
+    <w:p>
+      <w:pPr>
+        <w:pStyle w:val="NoSpacing"/>
+      </w:pPr>
+      <w:r>
+        <w:t xml:space="preserve">Check the </w:t>
+      </w:r>
+      <w:proofErr w:type="spellStart"/>
+      <w:r>
+        <w:t>CloudApiPublic</w:t>
+      </w:r>
+      <w:proofErr w:type="spellEnd"/>
+      <w:r>
+        <w:t xml:space="preserve"> and Sample-Live-Sync </w:t>
       </w:r>
       <w:proofErr w:type="gramStart"/>
       <w:r>
-        <w:t>*  By</w:t>
-      </w:r>
-      <w:proofErr w:type="gramEnd"/>
-      <w:r>
-        <w:t xml:space="preserve"> SIGNING FILES I do not mean the changes to the projects to turn on signing, but instead the certificates or keys</w:t>
-      </w:r>
-    </w:p>
-    <w:p/>
-    <w:p>
-      <w:r>
-        <w:t>Staging release procedure:</w:t>
-      </w:r>
-    </w:p>
-    <w:p>
-      <w:r>
-        <w:t>Start Visual Studio</w:t>
-      </w:r>
-      <w:r>
-        <w:t xml:space="preserve"> in the CloudSDK solution</w:t>
-      </w:r>
-      <w:r>
-        <w:t>.</w:t>
-      </w:r>
-    </w:p>
-    <w:p>
-      <w:r>
-        <w:t xml:space="preserve">Run REBUILD (not a typo) on the project </w:t>
-      </w:r>
-      <w:proofErr w:type="spellStart"/>
-      <w:r>
-        <w:t>ZGacUninstall</w:t>
-      </w:r>
-      <w:proofErr w:type="spellEnd"/>
-      <w:r>
-        <w:t>.  That will remove all of our old DLLs from the GAC.</w:t>
-      </w:r>
-    </w:p>
-    <w:p>
-      <w:r>
-        <w:t>In</w:t>
-      </w:r>
-      <w:r>
-        <w:t xml:space="preserve"> Debug solution configuration, choose the c</w:t>
-      </w:r>
-      <w:r>
-        <w:t>lean solution</w:t>
-      </w:r>
-      <w:r>
-        <w:t xml:space="preserve"> selection from the build menu</w:t>
-      </w:r>
-      <w:r>
-        <w:t>.  Check that it succeeded.</w:t>
-      </w:r>
-    </w:p>
-    <w:p>
-      <w:r>
-        <w:t xml:space="preserve">In </w:t>
-      </w:r>
-      <w:proofErr w:type="spellStart"/>
-      <w:r>
-        <w:t>ReleaseSampleAppOnly</w:t>
-      </w:r>
-      <w:proofErr w:type="spellEnd"/>
-      <w:r>
-        <w:t xml:space="preserve"> solution configuration, </w:t>
-      </w:r>
-      <w:r>
-        <w:t>choose the clean solution selection from the build menu</w:t>
-      </w:r>
-      <w:r>
-        <w:t>.  Check that it succeeded.</w:t>
-      </w:r>
-    </w:p>
-    <w:p>
-      <w:r>
-        <w:t xml:space="preserve">Stay in </w:t>
-      </w:r>
-      <w:proofErr w:type="spellStart"/>
-      <w:r>
-        <w:t>ReleaseSampleAppOnly</w:t>
-      </w:r>
-      <w:proofErr w:type="spellEnd"/>
-      <w:r>
-        <w:t xml:space="preserve"> solution configuration.</w:t>
-      </w:r>
-    </w:p>
-    <w:p>
-      <w:r>
-        <w:t xml:space="preserve">Open the </w:t>
-      </w:r>
-      <w:proofErr w:type="spellStart"/>
-      <w:r>
-        <w:t>CloudApiPublic</w:t>
-      </w:r>
-      <w:proofErr w:type="spellEnd"/>
-      <w:r>
-        <w:t xml:space="preserve"> properties pane and select “Obfuscate this assembly”, and set the “Password of strong name key file”.</w:t>
-      </w:r>
-    </w:p>
-    <w:p>
-      <w:pPr>
-        <w:pStyle w:val="NoSpacing"/>
-      </w:pPr>
-      <w:r>
-        <w:t xml:space="preserve">Check the </w:t>
-      </w:r>
-      <w:proofErr w:type="spellStart"/>
-      <w:r>
-        <w:t>CloudApiPublic</w:t>
-      </w:r>
-      <w:proofErr w:type="spellEnd"/>
-      <w:r>
-        <w:t xml:space="preserve"> and Sample-Live-Sync </w:t>
-      </w:r>
-      <w:proofErr w:type="gramStart"/>
-      <w:r>
         <w:t>references</w:t>
       </w:r>
-      <w:ins w:id="1" w:author="mine" w:date="2013-03-07T07:06:00Z">
+      <w:ins w:id="0" w:author="mine" w:date="2013-03-07T07:06:00Z">
         <w:r>
           <w:t>(</w:t>
         </w:r>
@@ -1061,6 +1050,17 @@
       <w:r>
         <w:t>.  Also check that obfuscation ran by inspecting the output window.</w:t>
       </w:r>
+      <w:r>
+        <w:t xml:space="preserve">  Look for “Completed in </w:t>
+      </w:r>
+      <w:proofErr w:type="spellStart"/>
+      <w:r>
+        <w:t>x.xx</w:t>
+      </w:r>
+      <w:proofErr w:type="spellEnd"/>
+      <w:r>
+        <w:t xml:space="preserve"> seconds”.</w:t>
+      </w:r>
     </w:p>
     <w:p>
       <w:r>
@@ -1076,6 +1076,8 @@
       </w:r>
     </w:p>
     <w:p>
+      <w:bookmarkStart w:id="1" w:name="_GoBack"/>
+      <w:bookmarkEnd w:id="1"/>
       <w:r>
         <w:t xml:space="preserve">Build </w:t>
       </w:r>
@@ -4517,7 +4519,7 @@
 </file>
 
 <file path=customXml/itemProps1.xml><?xml version="1.0" encoding="utf-8"?>
-<ds:datastoreItem xmlns:ds="http://schemas.openxmlformats.org/officeDocument/2006/customXml" ds:itemID="{4B23E872-0C9F-4A4B-AA85-A2D6864EEAAC}">
+<ds:datastoreItem xmlns:ds="http://schemas.openxmlformats.org/officeDocument/2006/customXml" ds:itemID="{17E82E9A-6FD4-48A0-897F-CECC4372F1C7}">
   <ds:schemaRefs>
     <ds:schemaRef ds:uri="http://schemas.openxmlformats.org/officeDocument/2006/bibliography"/>
   </ds:schemaRefs>
@@ -4525,7 +4527,7 @@
 </file>
 
 <file path=customXml/itemProps2.xml><?xml version="1.0" encoding="utf-8"?>
-<ds:datastoreItem xmlns:ds="http://schemas.openxmlformats.org/officeDocument/2006/customXml" ds:itemID="{17E82E9A-6FD4-48A0-897F-CECC4372F1C7}">
+<ds:datastoreItem xmlns:ds="http://schemas.openxmlformats.org/officeDocument/2006/customXml" ds:itemID="{27D9BCD0-6FAF-4FBE-B358-0D3B2D220ACF}">
   <ds:schemaRefs>
     <ds:schemaRef ds:uri="http://schemas.openxmlformats.org/officeDocument/2006/bibliography"/>
   </ds:schemaRefs>
@@ -4533,7 +4535,7 @@
 </file>
 
 <file path=customXml/itemProps3.xml><?xml version="1.0" encoding="utf-8"?>
-<ds:datastoreItem xmlns:ds="http://schemas.openxmlformats.org/officeDocument/2006/customXml" ds:itemID="{27D9BCD0-6FAF-4FBE-B358-0D3B2D220ACF}">
+<ds:datastoreItem xmlns:ds="http://schemas.openxmlformats.org/officeDocument/2006/customXml" ds:itemID="{14931BA8-451C-40D1-8502-CB2BF169940A}">
   <ds:schemaRefs>
     <ds:schemaRef ds:uri="http://schemas.openxmlformats.org/officeDocument/2006/bibliography"/>
   </ds:schemaRefs>
@@ -4541,7 +4543,7 @@
 </file>
 
 <file path=customXml/itemProps4.xml><?xml version="1.0" encoding="utf-8"?>
-<ds:datastoreItem xmlns:ds="http://schemas.openxmlformats.org/officeDocument/2006/customXml" ds:itemID="{14931BA8-451C-40D1-8502-CB2BF169940A}">
+<ds:datastoreItem xmlns:ds="http://schemas.openxmlformats.org/officeDocument/2006/customXml" ds:itemID="{3C45670B-7880-42DB-8473-7075A5C31713}">
   <ds:schemaRefs>
     <ds:schemaRef ds:uri="http://schemas.openxmlformats.org/officeDocument/2006/bibliography"/>
   </ds:schemaRefs>
@@ -4549,7 +4551,7 @@
 </file>
 
 <file path=customXml/itemProps5.xml><?xml version="1.0" encoding="utf-8"?>
-<ds:datastoreItem xmlns:ds="http://schemas.openxmlformats.org/officeDocument/2006/customXml" ds:itemID="{3C45670B-7880-42DB-8473-7075A5C31713}">
+<ds:datastoreItem xmlns:ds="http://schemas.openxmlformats.org/officeDocument/2006/customXml" ds:itemID="{D33BAA84-C4D8-4575-99AA-65799743BB9C}">
   <ds:schemaRefs>
     <ds:schemaRef ds:uri="http://schemas.openxmlformats.org/officeDocument/2006/bibliography"/>
   </ds:schemaRefs>
@@ -4557,7 +4559,7 @@
 </file>
 
 <file path=customXml/itemProps6.xml><?xml version="1.0" encoding="utf-8"?>
-<ds:datastoreItem xmlns:ds="http://schemas.openxmlformats.org/officeDocument/2006/customXml" ds:itemID="{D33BAA84-C4D8-4575-99AA-65799743BB9C}">
+<ds:datastoreItem xmlns:ds="http://schemas.openxmlformats.org/officeDocument/2006/customXml" ds:itemID="{6AEA3A33-33C3-4B70-9708-E3CB4E352765}">
   <ds:schemaRefs>
     <ds:schemaRef ds:uri="http://schemas.openxmlformats.org/officeDocument/2006/bibliography"/>
   </ds:schemaRefs>
@@ -4565,7 +4567,7 @@
 </file>
 
 <file path=customXml/itemProps7.xml><?xml version="1.0" encoding="utf-8"?>
-<ds:datastoreItem xmlns:ds="http://schemas.openxmlformats.org/officeDocument/2006/customXml" ds:itemID="{6AEA3A33-33C3-4B70-9708-E3CB4E352765}">
+<ds:datastoreItem xmlns:ds="http://schemas.openxmlformats.org/officeDocument/2006/customXml" ds:itemID="{3BE3A35B-0A75-49AD-BF48-49F6F4F83C18}">
   <ds:schemaRefs>
     <ds:schemaRef ds:uri="http://schemas.openxmlformats.org/officeDocument/2006/bibliography"/>
   </ds:schemaRefs>
@@ -4573,7 +4575,7 @@
 </file>
 
 <file path=customXml/itemProps8.xml><?xml version="1.0" encoding="utf-8"?>
-<ds:datastoreItem xmlns:ds="http://schemas.openxmlformats.org/officeDocument/2006/customXml" ds:itemID="{48B85085-2759-4246-AAD9-4BA934148CDD}">
+<ds:datastoreItem xmlns:ds="http://schemas.openxmlformats.org/officeDocument/2006/customXml" ds:itemID="{37F19A92-5714-4176-A418-012F6D2EDB7D}">
   <ds:schemaRefs>
     <ds:schemaRef ds:uri="http://schemas.openxmlformats.org/officeDocument/2006/bibliography"/>
   </ds:schemaRefs>
@@ -4581,7 +4583,7 @@
 </file>
 
 <file path=customXml/itemProps9.xml><?xml version="1.0" encoding="utf-8"?>
-<ds:datastoreItem xmlns:ds="http://schemas.openxmlformats.org/officeDocument/2006/customXml" ds:itemID="{3C0D482F-0883-484F-BD79-4F3A60B571E1}">
+<ds:datastoreItem xmlns:ds="http://schemas.openxmlformats.org/officeDocument/2006/customXml" ds:itemID="{B45F0A5C-E103-445B-8299-2933D96A7366}">
   <ds:schemaRefs>
     <ds:schemaRef ds:uri="http://schemas.openxmlformats.org/officeDocument/2006/bibliography"/>
   </ds:schemaRefs>

</xml_diff>

<commit_message>
1) Changed to the production servers for release.
2) Modified the release procedure document.
</commit_message>
<xml_diff>
--- a/Preparing for a staging release.docx
+++ b/Preparing for a staging release.docx
@@ -15,7 +15,15 @@
     </w:p>
     <w:p>
       <w:r>
-        <w:t>Inspect the Sample-Live-Sync directory hierarchy and remove an</w:t>
+        <w:t xml:space="preserve">Inspect the </w:t>
+      </w:r>
+      <w:proofErr w:type="spellStart"/>
+      <w:r>
+        <w:t>CloudSdkSyncSample</w:t>
+      </w:r>
+      <w:proofErr w:type="spellEnd"/>
+      <w:r>
+        <w:t xml:space="preserve"> directory hierarchy and remove an</w:t>
       </w:r>
       <w:r>
         <w:t>y</w:t>
@@ -28,6 +36,9 @@
         <w:t>pdb</w:t>
       </w:r>
       <w:proofErr w:type="spellEnd"/>
+      <w:r>
+        <w:t xml:space="preserve"> (except Sample-Live-Sync.*</w:t>
+      </w:r>
       <w:r>
         <w:t xml:space="preserve"> and *.zip files, and any other non-public files.</w:t>
       </w:r>
@@ -110,10 +121,10 @@
         <w:t xml:space="preserve"> branch </w:t>
       </w:r>
       <w:r>
-        <w:t>20130218A0Release0_1_</w:t>
-      </w:r>
-      <w:r>
-        <w:t>6</w:t>
+        <w:t>20130218A0Release0</w:t>
+      </w:r>
+      <w:r>
+        <w:t>.1.6</w:t>
       </w:r>
     </w:p>
     <w:p>
@@ -130,7 +141,10 @@
       </w:r>
       <w:proofErr w:type="spellEnd"/>
       <w:r>
-        <w:t xml:space="preserve"> checkout 20130218A0Release0_1_6</w:t>
+        <w:t xml:space="preserve"> checkout 20130218A0Release0</w:t>
+      </w:r>
+      <w:r>
+        <w:t>.1.6</w:t>
       </w:r>
     </w:p>
     <w:p>
@@ -150,7 +164,10 @@
         <w:t xml:space="preserve"> push </w:t>
       </w:r>
       <w:r>
-        <w:t xml:space="preserve"> -u origin 20130218A0Release0_1_6</w:t>
+        <w:t xml:space="preserve"> -u origin 20130218A0Release</w:t>
+      </w:r>
+      <w:r>
+        <w:t>0.1.6</w:t>
       </w:r>
     </w:p>
     <w:p>
@@ -173,6 +190,8 @@
           <w:numId w:val="13"/>
         </w:numPr>
       </w:pPr>
+      <w:bookmarkStart w:id="0" w:name="_GoBack"/>
+      <w:bookmarkEnd w:id="0"/>
       <w:proofErr w:type="spellStart"/>
       <w:r>
         <w:t>Git</w:t>
@@ -631,7 +650,7 @@
       <w:r>
         <w:t>references</w:t>
       </w:r>
-      <w:ins w:id="0" w:author="mine" w:date="2013-03-07T07:06:00Z">
+      <w:ins w:id="1" w:author="mine" w:date="2013-03-07T07:06:00Z">
         <w:r>
           <w:t>(</w:t>
         </w:r>
@@ -1076,8 +1095,6 @@
       </w:r>
     </w:p>
     <w:p>
-      <w:bookmarkStart w:id="1" w:name="_GoBack"/>
-      <w:bookmarkEnd w:id="1"/>
       <w:r>
         <w:t xml:space="preserve">Build </w:t>
       </w:r>
@@ -4519,7 +4536,7 @@
 </file>
 
 <file path=customXml/itemProps1.xml><?xml version="1.0" encoding="utf-8"?>
-<ds:datastoreItem xmlns:ds="http://schemas.openxmlformats.org/officeDocument/2006/customXml" ds:itemID="{17E82E9A-6FD4-48A0-897F-CECC4372F1C7}">
+<ds:datastoreItem xmlns:ds="http://schemas.openxmlformats.org/officeDocument/2006/customXml" ds:itemID="{14931BA8-451C-40D1-8502-CB2BF169940A}">
   <ds:schemaRefs>
     <ds:schemaRef ds:uri="http://schemas.openxmlformats.org/officeDocument/2006/bibliography"/>
   </ds:schemaRefs>
@@ -4527,7 +4544,7 @@
 </file>
 
 <file path=customXml/itemProps2.xml><?xml version="1.0" encoding="utf-8"?>
-<ds:datastoreItem xmlns:ds="http://schemas.openxmlformats.org/officeDocument/2006/customXml" ds:itemID="{27D9BCD0-6FAF-4FBE-B358-0D3B2D220ACF}">
+<ds:datastoreItem xmlns:ds="http://schemas.openxmlformats.org/officeDocument/2006/customXml" ds:itemID="{3C45670B-7880-42DB-8473-7075A5C31713}">
   <ds:schemaRefs>
     <ds:schemaRef ds:uri="http://schemas.openxmlformats.org/officeDocument/2006/bibliography"/>
   </ds:schemaRefs>
@@ -4535,7 +4552,7 @@
 </file>
 
 <file path=customXml/itemProps3.xml><?xml version="1.0" encoding="utf-8"?>
-<ds:datastoreItem xmlns:ds="http://schemas.openxmlformats.org/officeDocument/2006/customXml" ds:itemID="{14931BA8-451C-40D1-8502-CB2BF169940A}">
+<ds:datastoreItem xmlns:ds="http://schemas.openxmlformats.org/officeDocument/2006/customXml" ds:itemID="{D33BAA84-C4D8-4575-99AA-65799743BB9C}">
   <ds:schemaRefs>
     <ds:schemaRef ds:uri="http://schemas.openxmlformats.org/officeDocument/2006/bibliography"/>
   </ds:schemaRefs>
@@ -4543,7 +4560,7 @@
 </file>
 
 <file path=customXml/itemProps4.xml><?xml version="1.0" encoding="utf-8"?>
-<ds:datastoreItem xmlns:ds="http://schemas.openxmlformats.org/officeDocument/2006/customXml" ds:itemID="{3C45670B-7880-42DB-8473-7075A5C31713}">
+<ds:datastoreItem xmlns:ds="http://schemas.openxmlformats.org/officeDocument/2006/customXml" ds:itemID="{6AEA3A33-33C3-4B70-9708-E3CB4E352765}">
   <ds:schemaRefs>
     <ds:schemaRef ds:uri="http://schemas.openxmlformats.org/officeDocument/2006/bibliography"/>
   </ds:schemaRefs>
@@ -4551,7 +4568,7 @@
 </file>
 
 <file path=customXml/itemProps5.xml><?xml version="1.0" encoding="utf-8"?>
-<ds:datastoreItem xmlns:ds="http://schemas.openxmlformats.org/officeDocument/2006/customXml" ds:itemID="{D33BAA84-C4D8-4575-99AA-65799743BB9C}">
+<ds:datastoreItem xmlns:ds="http://schemas.openxmlformats.org/officeDocument/2006/customXml" ds:itemID="{3BE3A35B-0A75-49AD-BF48-49F6F4F83C18}">
   <ds:schemaRefs>
     <ds:schemaRef ds:uri="http://schemas.openxmlformats.org/officeDocument/2006/bibliography"/>
   </ds:schemaRefs>
@@ -4559,7 +4576,7 @@
 </file>
 
 <file path=customXml/itemProps6.xml><?xml version="1.0" encoding="utf-8"?>
-<ds:datastoreItem xmlns:ds="http://schemas.openxmlformats.org/officeDocument/2006/customXml" ds:itemID="{6AEA3A33-33C3-4B70-9708-E3CB4E352765}">
+<ds:datastoreItem xmlns:ds="http://schemas.openxmlformats.org/officeDocument/2006/customXml" ds:itemID="{E0B4C053-91EB-4049-9D15-AD5BAFCCA1AA}">
   <ds:schemaRefs>
     <ds:schemaRef ds:uri="http://schemas.openxmlformats.org/officeDocument/2006/bibliography"/>
   </ds:schemaRefs>
@@ -4567,7 +4584,7 @@
 </file>
 
 <file path=customXml/itemProps7.xml><?xml version="1.0" encoding="utf-8"?>
-<ds:datastoreItem xmlns:ds="http://schemas.openxmlformats.org/officeDocument/2006/customXml" ds:itemID="{3BE3A35B-0A75-49AD-BF48-49F6F4F83C18}">
+<ds:datastoreItem xmlns:ds="http://schemas.openxmlformats.org/officeDocument/2006/customXml" ds:itemID="{AEDAE18C-8B57-4DDC-ADB2-7399415A7EC2}">
   <ds:schemaRefs>
     <ds:schemaRef ds:uri="http://schemas.openxmlformats.org/officeDocument/2006/bibliography"/>
   </ds:schemaRefs>
@@ -4575,7 +4592,7 @@
 </file>
 
 <file path=customXml/itemProps8.xml><?xml version="1.0" encoding="utf-8"?>
-<ds:datastoreItem xmlns:ds="http://schemas.openxmlformats.org/officeDocument/2006/customXml" ds:itemID="{37F19A92-5714-4176-A418-012F6D2EDB7D}">
+<ds:datastoreItem xmlns:ds="http://schemas.openxmlformats.org/officeDocument/2006/customXml" ds:itemID="{0287C0FF-40B1-4216-92A9-F95C1E9BEC98}">
   <ds:schemaRefs>
     <ds:schemaRef ds:uri="http://schemas.openxmlformats.org/officeDocument/2006/bibliography"/>
   </ds:schemaRefs>
@@ -4583,7 +4600,7 @@
 </file>
 
 <file path=customXml/itemProps9.xml><?xml version="1.0" encoding="utf-8"?>
-<ds:datastoreItem xmlns:ds="http://schemas.openxmlformats.org/officeDocument/2006/customXml" ds:itemID="{B45F0A5C-E103-445B-8299-2933D96A7366}">
+<ds:datastoreItem xmlns:ds="http://schemas.openxmlformats.org/officeDocument/2006/customXml" ds:itemID="{38209F4F-1018-45C2-BF93-0A22280A84AB}">
   <ds:schemaRefs>
     <ds:schemaRef ds:uri="http://schemas.openxmlformats.org/officeDocument/2006/bibliography"/>
   </ds:schemaRefs>

</xml_diff>

<commit_message>
1) Changed version numbers to 0.3.2.1 for Krishna test of CI 45.
2) Modified the release procedure document.
</commit_message>
<xml_diff>
--- a/Preparing for a staging release.docx
+++ b/Preparing for a staging release.docx
@@ -14,36 +14,8 @@
       </w:r>
     </w:p>
     <w:p>
-      <w:r>
-        <w:t xml:space="preserve">Inspect the </w:t>
-      </w:r>
-      <w:proofErr w:type="spellStart"/>
-      <w:r>
-        <w:t>CloudSdkSyncSample</w:t>
-      </w:r>
-      <w:proofErr w:type="spellEnd"/>
-      <w:r>
-        <w:t xml:space="preserve"> directory hierarchy and remove an</w:t>
-      </w:r>
-      <w:r>
-        <w:t>y</w:t>
-      </w:r>
-      <w:r>
-        <w:t xml:space="preserve"> *.</w:t>
-      </w:r>
-      <w:proofErr w:type="spellStart"/>
-      <w:r>
-        <w:t>pdb</w:t>
-      </w:r>
-      <w:proofErr w:type="spellEnd"/>
-      <w:r>
-        <w:t xml:space="preserve"> (except Sample-Live-Sync.*</w:t>
-      </w:r>
-      <w:r>
-        <w:t xml:space="preserve"> and *.zip files, and any other non-public files.</w:t>
-      </w:r>
-    </w:p>
-    <w:p>
+      <w:bookmarkStart w:id="0" w:name="_GoBack"/>
+      <w:bookmarkEnd w:id="0"/>
       <w:r>
         <w:t xml:space="preserve">Exit Visual Studio in the </w:t>
       </w:r>
@@ -190,8 +162,6 @@
           <w:numId w:val="13"/>
         </w:numPr>
       </w:pPr>
-      <w:bookmarkStart w:id="0" w:name="_GoBack"/>
-      <w:bookmarkEnd w:id="0"/>
       <w:proofErr w:type="spellStart"/>
       <w:r>
         <w:t>Git</w:t>
@@ -4536,6 +4506,14 @@
 </file>
 
 <file path=customXml/itemProps1.xml><?xml version="1.0" encoding="utf-8"?>
+<ds:datastoreItem xmlns:ds="http://schemas.openxmlformats.org/officeDocument/2006/customXml" ds:itemID="{3C45670B-7880-42DB-8473-7075A5C31713}">
+  <ds:schemaRefs>
+    <ds:schemaRef ds:uri="http://schemas.openxmlformats.org/officeDocument/2006/bibliography"/>
+  </ds:schemaRefs>
+</ds:datastoreItem>
+</file>
+
+<file path=customXml/itemProps2.xml><?xml version="1.0" encoding="utf-8"?>
 <ds:datastoreItem xmlns:ds="http://schemas.openxmlformats.org/officeDocument/2006/customXml" ds:itemID="{14931BA8-451C-40D1-8502-CB2BF169940A}">
   <ds:schemaRefs>
     <ds:schemaRef ds:uri="http://schemas.openxmlformats.org/officeDocument/2006/bibliography"/>
@@ -4543,16 +4521,8 @@
 </ds:datastoreItem>
 </file>
 
-<file path=customXml/itemProps2.xml><?xml version="1.0" encoding="utf-8"?>
-<ds:datastoreItem xmlns:ds="http://schemas.openxmlformats.org/officeDocument/2006/customXml" ds:itemID="{3C45670B-7880-42DB-8473-7075A5C31713}">
-  <ds:schemaRefs>
-    <ds:schemaRef ds:uri="http://schemas.openxmlformats.org/officeDocument/2006/bibliography"/>
-  </ds:schemaRefs>
-</ds:datastoreItem>
-</file>
-
 <file path=customXml/itemProps3.xml><?xml version="1.0" encoding="utf-8"?>
-<ds:datastoreItem xmlns:ds="http://schemas.openxmlformats.org/officeDocument/2006/customXml" ds:itemID="{D33BAA84-C4D8-4575-99AA-65799743BB9C}">
+<ds:datastoreItem xmlns:ds="http://schemas.openxmlformats.org/officeDocument/2006/customXml" ds:itemID="{E0B4C053-91EB-4049-9D15-AD5BAFCCA1AA}">
   <ds:schemaRefs>
     <ds:schemaRef ds:uri="http://schemas.openxmlformats.org/officeDocument/2006/bibliography"/>
   </ds:schemaRefs>
@@ -4560,6 +4530,14 @@
 </file>
 
 <file path=customXml/itemProps4.xml><?xml version="1.0" encoding="utf-8"?>
+<ds:datastoreItem xmlns:ds="http://schemas.openxmlformats.org/officeDocument/2006/customXml" ds:itemID="{3BE3A35B-0A75-49AD-BF48-49F6F4F83C18}">
+  <ds:schemaRefs>
+    <ds:schemaRef ds:uri="http://schemas.openxmlformats.org/officeDocument/2006/bibliography"/>
+  </ds:schemaRefs>
+</ds:datastoreItem>
+</file>
+
+<file path=customXml/itemProps5.xml><?xml version="1.0" encoding="utf-8"?>
 <ds:datastoreItem xmlns:ds="http://schemas.openxmlformats.org/officeDocument/2006/customXml" ds:itemID="{6AEA3A33-33C3-4B70-9708-E3CB4E352765}">
   <ds:schemaRefs>
     <ds:schemaRef ds:uri="http://schemas.openxmlformats.org/officeDocument/2006/bibliography"/>
@@ -4567,16 +4545,8 @@
 </ds:datastoreItem>
 </file>
 
-<file path=customXml/itemProps5.xml><?xml version="1.0" encoding="utf-8"?>
-<ds:datastoreItem xmlns:ds="http://schemas.openxmlformats.org/officeDocument/2006/customXml" ds:itemID="{3BE3A35B-0A75-49AD-BF48-49F6F4F83C18}">
-  <ds:schemaRefs>
-    <ds:schemaRef ds:uri="http://schemas.openxmlformats.org/officeDocument/2006/bibliography"/>
-  </ds:schemaRefs>
-</ds:datastoreItem>
-</file>
-
 <file path=customXml/itemProps6.xml><?xml version="1.0" encoding="utf-8"?>
-<ds:datastoreItem xmlns:ds="http://schemas.openxmlformats.org/officeDocument/2006/customXml" ds:itemID="{E0B4C053-91EB-4049-9D15-AD5BAFCCA1AA}">
+<ds:datastoreItem xmlns:ds="http://schemas.openxmlformats.org/officeDocument/2006/customXml" ds:itemID="{38209F4F-1018-45C2-BF93-0A22280A84AB}">
   <ds:schemaRefs>
     <ds:schemaRef ds:uri="http://schemas.openxmlformats.org/officeDocument/2006/bibliography"/>
   </ds:schemaRefs>
@@ -4584,7 +4554,7 @@
 </file>
 
 <file path=customXml/itemProps7.xml><?xml version="1.0" encoding="utf-8"?>
-<ds:datastoreItem xmlns:ds="http://schemas.openxmlformats.org/officeDocument/2006/customXml" ds:itemID="{AEDAE18C-8B57-4DDC-ADB2-7399415A7EC2}">
+<ds:datastoreItem xmlns:ds="http://schemas.openxmlformats.org/officeDocument/2006/customXml" ds:itemID="{8ED419CA-FD8A-4631-B841-ED589CF2421D}">
   <ds:schemaRefs>
     <ds:schemaRef ds:uri="http://schemas.openxmlformats.org/officeDocument/2006/bibliography"/>
   </ds:schemaRefs>
@@ -4592,7 +4562,7 @@
 </file>
 
 <file path=customXml/itemProps8.xml><?xml version="1.0" encoding="utf-8"?>
-<ds:datastoreItem xmlns:ds="http://schemas.openxmlformats.org/officeDocument/2006/customXml" ds:itemID="{0287C0FF-40B1-4216-92A9-F95C1E9BEC98}">
+<ds:datastoreItem xmlns:ds="http://schemas.openxmlformats.org/officeDocument/2006/customXml" ds:itemID="{5F3786BD-7807-405D-AC46-73F7283EC103}">
   <ds:schemaRefs>
     <ds:schemaRef ds:uri="http://schemas.openxmlformats.org/officeDocument/2006/bibliography"/>
   </ds:schemaRefs>
@@ -4600,7 +4570,7 @@
 </file>
 
 <file path=customXml/itemProps9.xml><?xml version="1.0" encoding="utf-8"?>
-<ds:datastoreItem xmlns:ds="http://schemas.openxmlformats.org/officeDocument/2006/customXml" ds:itemID="{38209F4F-1018-45C2-BF93-0A22280A84AB}">
+<ds:datastoreItem xmlns:ds="http://schemas.openxmlformats.org/officeDocument/2006/customXml" ds:itemID="{05379553-4330-493E-9EA4-AEA3880CAE76}">
   <ds:schemaRefs>
     <ds:schemaRef ds:uri="http://schemas.openxmlformats.org/officeDocument/2006/bibliography"/>
   </ds:schemaRefs>

</xml_diff>

<commit_message>
1) Updated the reference versions for release.
2) Modified the release procedure document.
</commit_message>
<xml_diff>
--- a/Preparing for a staging release.docx
+++ b/Preparing for a staging release.docx
@@ -14,8 +14,6 @@
       </w:r>
     </w:p>
     <w:p>
-      <w:bookmarkStart w:id="0" w:name="_GoBack"/>
-      <w:bookmarkEnd w:id="0"/>
       <w:r>
         <w:t xml:space="preserve">Exit Visual Studio in the </w:t>
       </w:r>
@@ -620,7 +618,7 @@
       <w:r>
         <w:t>references</w:t>
       </w:r>
-      <w:ins w:id="1" w:author="mine" w:date="2013-03-07T07:06:00Z">
+      <w:ins w:id="0" w:author="mine" w:date="2013-03-07T07:06:00Z">
         <w:r>
           <w:t>(</w:t>
         </w:r>
@@ -1293,6 +1291,37 @@
       </w:pPr>
       <w:r>
         <w:t>Copy the file to c:\Source\Projects\ArchivedCloudSdkReleases on the build machine.</w:t>
+      </w:r>
+    </w:p>
+    <w:p>
+      <w:pPr>
+        <w:pStyle w:val="ListParagraph"/>
+        <w:numPr>
+          <w:ilvl w:val="0"/>
+          <w:numId w:val="17"/>
+        </w:numPr>
+      </w:pPr>
+      <w:bookmarkStart w:id="1" w:name="_GoBack"/>
+      <w:bookmarkEnd w:id="1"/>
+      <w:r>
+        <w:t xml:space="preserve">Save the file </w:t>
+      </w:r>
+      <w:r>
+        <w:t>C:\Cloud\CloudSDK-Windows\CloudApiPublic\bin\Release</w:t>
+      </w:r>
+      <w:r>
+        <w:t xml:space="preserve">\Cloud.dsomap </w:t>
+      </w:r>
+      <w:r>
+        <w:t xml:space="preserve">to the </w:t>
+      </w:r>
+      <w:proofErr w:type="spellStart"/>
+      <w:r>
+        <w:t>ArchivedCloudSdkReleases</w:t>
+      </w:r>
+      <w:proofErr w:type="spellEnd"/>
+      <w:r>
+        <w:t xml:space="preserve"> folder.</w:t>
       </w:r>
     </w:p>
     <w:p>
@@ -4506,7 +4535,7 @@
 </file>
 
 <file path=customXml/itemProps1.xml><?xml version="1.0" encoding="utf-8"?>
-<ds:datastoreItem xmlns:ds="http://schemas.openxmlformats.org/officeDocument/2006/customXml" ds:itemID="{3C45670B-7880-42DB-8473-7075A5C31713}">
+<ds:datastoreItem xmlns:ds="http://schemas.openxmlformats.org/officeDocument/2006/customXml" ds:itemID="{14931BA8-451C-40D1-8502-CB2BF169940A}">
   <ds:schemaRefs>
     <ds:schemaRef ds:uri="http://schemas.openxmlformats.org/officeDocument/2006/bibliography"/>
   </ds:schemaRefs>
@@ -4514,7 +4543,7 @@
 </file>
 
 <file path=customXml/itemProps2.xml><?xml version="1.0" encoding="utf-8"?>
-<ds:datastoreItem xmlns:ds="http://schemas.openxmlformats.org/officeDocument/2006/customXml" ds:itemID="{14931BA8-451C-40D1-8502-CB2BF169940A}">
+<ds:datastoreItem xmlns:ds="http://schemas.openxmlformats.org/officeDocument/2006/customXml" ds:itemID="{E0B4C053-91EB-4049-9D15-AD5BAFCCA1AA}">
   <ds:schemaRefs>
     <ds:schemaRef ds:uri="http://schemas.openxmlformats.org/officeDocument/2006/bibliography"/>
   </ds:schemaRefs>
@@ -4522,7 +4551,7 @@
 </file>
 
 <file path=customXml/itemProps3.xml><?xml version="1.0" encoding="utf-8"?>
-<ds:datastoreItem xmlns:ds="http://schemas.openxmlformats.org/officeDocument/2006/customXml" ds:itemID="{E0B4C053-91EB-4049-9D15-AD5BAFCCA1AA}">
+<ds:datastoreItem xmlns:ds="http://schemas.openxmlformats.org/officeDocument/2006/customXml" ds:itemID="{3BE3A35B-0A75-49AD-BF48-49F6F4F83C18}">
   <ds:schemaRefs>
     <ds:schemaRef ds:uri="http://schemas.openxmlformats.org/officeDocument/2006/bibliography"/>
   </ds:schemaRefs>
@@ -4530,7 +4559,7 @@
 </file>
 
 <file path=customXml/itemProps4.xml><?xml version="1.0" encoding="utf-8"?>
-<ds:datastoreItem xmlns:ds="http://schemas.openxmlformats.org/officeDocument/2006/customXml" ds:itemID="{3BE3A35B-0A75-49AD-BF48-49F6F4F83C18}">
+<ds:datastoreItem xmlns:ds="http://schemas.openxmlformats.org/officeDocument/2006/customXml" ds:itemID="{6AEA3A33-33C3-4B70-9708-E3CB4E352765}">
   <ds:schemaRefs>
     <ds:schemaRef ds:uri="http://schemas.openxmlformats.org/officeDocument/2006/bibliography"/>
   </ds:schemaRefs>
@@ -4538,7 +4567,7 @@
 </file>
 
 <file path=customXml/itemProps5.xml><?xml version="1.0" encoding="utf-8"?>
-<ds:datastoreItem xmlns:ds="http://schemas.openxmlformats.org/officeDocument/2006/customXml" ds:itemID="{6AEA3A33-33C3-4B70-9708-E3CB4E352765}">
+<ds:datastoreItem xmlns:ds="http://schemas.openxmlformats.org/officeDocument/2006/customXml" ds:itemID="{38209F4F-1018-45C2-BF93-0A22280A84AB}">
   <ds:schemaRefs>
     <ds:schemaRef ds:uri="http://schemas.openxmlformats.org/officeDocument/2006/bibliography"/>
   </ds:schemaRefs>
@@ -4546,7 +4575,7 @@
 </file>
 
 <file path=customXml/itemProps6.xml><?xml version="1.0" encoding="utf-8"?>
-<ds:datastoreItem xmlns:ds="http://schemas.openxmlformats.org/officeDocument/2006/customXml" ds:itemID="{38209F4F-1018-45C2-BF93-0A22280A84AB}">
+<ds:datastoreItem xmlns:ds="http://schemas.openxmlformats.org/officeDocument/2006/customXml" ds:itemID="{8ED419CA-FD8A-4631-B841-ED589CF2421D}">
   <ds:schemaRefs>
     <ds:schemaRef ds:uri="http://schemas.openxmlformats.org/officeDocument/2006/bibliography"/>
   </ds:schemaRefs>
@@ -4554,7 +4583,7 @@
 </file>
 
 <file path=customXml/itemProps7.xml><?xml version="1.0" encoding="utf-8"?>
-<ds:datastoreItem xmlns:ds="http://schemas.openxmlformats.org/officeDocument/2006/customXml" ds:itemID="{8ED419CA-FD8A-4631-B841-ED589CF2421D}">
+<ds:datastoreItem xmlns:ds="http://schemas.openxmlformats.org/officeDocument/2006/customXml" ds:itemID="{9844A49C-C1F1-4A0A-8FE1-B17E9DE5E9DC}">
   <ds:schemaRefs>
     <ds:schemaRef ds:uri="http://schemas.openxmlformats.org/officeDocument/2006/bibliography"/>
   </ds:schemaRefs>
@@ -4562,7 +4591,7 @@
 </file>
 
 <file path=customXml/itemProps8.xml><?xml version="1.0" encoding="utf-8"?>
-<ds:datastoreItem xmlns:ds="http://schemas.openxmlformats.org/officeDocument/2006/customXml" ds:itemID="{5F3786BD-7807-405D-AC46-73F7283EC103}">
+<ds:datastoreItem xmlns:ds="http://schemas.openxmlformats.org/officeDocument/2006/customXml" ds:itemID="{7B69272A-8880-4805-9828-95C0AD1CDF06}">
   <ds:schemaRefs>
     <ds:schemaRef ds:uri="http://schemas.openxmlformats.org/officeDocument/2006/bibliography"/>
   </ds:schemaRefs>
@@ -4570,7 +4599,7 @@
 </file>
 
 <file path=customXml/itemProps9.xml><?xml version="1.0" encoding="utf-8"?>
-<ds:datastoreItem xmlns:ds="http://schemas.openxmlformats.org/officeDocument/2006/customXml" ds:itemID="{05379553-4330-493E-9EA4-AEA3880CAE76}">
+<ds:datastoreItem xmlns:ds="http://schemas.openxmlformats.org/officeDocument/2006/customXml" ds:itemID="{F2CB02C4-A9DE-4BCE-9789-9F854747E9DC}">
   <ds:schemaRefs>
     <ds:schemaRef ds:uri="http://schemas.openxmlformats.org/officeDocument/2006/bibliography"/>
   </ds:schemaRefs>

</xml_diff>

<commit_message>
Merged the Release branch back into master, without the signing changes.
Merge branch '20130619A0Release0.3.2'
</commit_message>
<xml_diff>
--- a/Preparing for a staging release.docx
+++ b/Preparing for a staging release.docx
@@ -11,36 +11,6 @@
     <w:p>
       <w:r>
         <w:t>Preparing for a staging release:</w:t>
-      </w:r>
-    </w:p>
-    <w:p>
-      <w:r>
-        <w:t xml:space="preserve">Inspect the </w:t>
-      </w:r>
-      <w:proofErr w:type="spellStart"/>
-      <w:r>
-        <w:t>CloudSdkSyncSample</w:t>
-      </w:r>
-      <w:proofErr w:type="spellEnd"/>
-      <w:r>
-        <w:t xml:space="preserve"> directory hierarchy and remove an</w:t>
-      </w:r>
-      <w:r>
-        <w:t>y</w:t>
-      </w:r>
-      <w:r>
-        <w:t xml:space="preserve"> *.</w:t>
-      </w:r>
-      <w:proofErr w:type="spellStart"/>
-      <w:r>
-        <w:t>pdb</w:t>
-      </w:r>
-      <w:proofErr w:type="spellEnd"/>
-      <w:r>
-        <w:t xml:space="preserve"> (except Sample-Live-Sync.*</w:t>
-      </w:r>
-      <w:r>
-        <w:t xml:space="preserve"> and *.zip files, and any other non-public files.</w:t>
       </w:r>
     </w:p>
     <w:p>
@@ -190,8 +160,6 @@
           <w:numId w:val="13"/>
         </w:numPr>
       </w:pPr>
-      <w:bookmarkStart w:id="0" w:name="_GoBack"/>
-      <w:bookmarkEnd w:id="0"/>
       <w:proofErr w:type="spellStart"/>
       <w:r>
         <w:t>Git</w:t>
@@ -650,7 +618,7 @@
       <w:r>
         <w:t>references</w:t>
       </w:r>
-      <w:ins w:id="1" w:author="mine" w:date="2013-03-07T07:06:00Z">
+      <w:ins w:id="0" w:author="mine" w:date="2013-03-07T07:06:00Z">
         <w:r>
           <w:t>(</w:t>
         </w:r>
@@ -1323,6 +1291,37 @@
       </w:pPr>
       <w:r>
         <w:t>Copy the file to c:\Source\Projects\ArchivedCloudSdkReleases on the build machine.</w:t>
+      </w:r>
+    </w:p>
+    <w:p>
+      <w:pPr>
+        <w:pStyle w:val="ListParagraph"/>
+        <w:numPr>
+          <w:ilvl w:val="0"/>
+          <w:numId w:val="17"/>
+        </w:numPr>
+      </w:pPr>
+      <w:bookmarkStart w:id="1" w:name="_GoBack"/>
+      <w:bookmarkEnd w:id="1"/>
+      <w:r>
+        <w:t xml:space="preserve">Save the file </w:t>
+      </w:r>
+      <w:r>
+        <w:t>C:\Cloud\CloudSDK-Windows\CloudApiPublic\bin\Release</w:t>
+      </w:r>
+      <w:r>
+        <w:t xml:space="preserve">\Cloud.dsomap </w:t>
+      </w:r>
+      <w:r>
+        <w:t xml:space="preserve">to the </w:t>
+      </w:r>
+      <w:proofErr w:type="spellStart"/>
+      <w:r>
+        <w:t>ArchivedCloudSdkReleases</w:t>
+      </w:r>
+      <w:proofErr w:type="spellEnd"/>
+      <w:r>
+        <w:t xml:space="preserve"> folder.</w:t>
       </w:r>
     </w:p>
     <w:p>
@@ -4544,7 +4543,7 @@
 </file>
 
 <file path=customXml/itemProps2.xml><?xml version="1.0" encoding="utf-8"?>
-<ds:datastoreItem xmlns:ds="http://schemas.openxmlformats.org/officeDocument/2006/customXml" ds:itemID="{3C45670B-7880-42DB-8473-7075A5C31713}">
+<ds:datastoreItem xmlns:ds="http://schemas.openxmlformats.org/officeDocument/2006/customXml" ds:itemID="{E0B4C053-91EB-4049-9D15-AD5BAFCCA1AA}">
   <ds:schemaRefs>
     <ds:schemaRef ds:uri="http://schemas.openxmlformats.org/officeDocument/2006/bibliography"/>
   </ds:schemaRefs>
@@ -4552,7 +4551,7 @@
 </file>
 
 <file path=customXml/itemProps3.xml><?xml version="1.0" encoding="utf-8"?>
-<ds:datastoreItem xmlns:ds="http://schemas.openxmlformats.org/officeDocument/2006/customXml" ds:itemID="{D33BAA84-C4D8-4575-99AA-65799743BB9C}">
+<ds:datastoreItem xmlns:ds="http://schemas.openxmlformats.org/officeDocument/2006/customXml" ds:itemID="{3BE3A35B-0A75-49AD-BF48-49F6F4F83C18}">
   <ds:schemaRefs>
     <ds:schemaRef ds:uri="http://schemas.openxmlformats.org/officeDocument/2006/bibliography"/>
   </ds:schemaRefs>
@@ -4568,7 +4567,7 @@
 </file>
 
 <file path=customXml/itemProps5.xml><?xml version="1.0" encoding="utf-8"?>
-<ds:datastoreItem xmlns:ds="http://schemas.openxmlformats.org/officeDocument/2006/customXml" ds:itemID="{3BE3A35B-0A75-49AD-BF48-49F6F4F83C18}">
+<ds:datastoreItem xmlns:ds="http://schemas.openxmlformats.org/officeDocument/2006/customXml" ds:itemID="{38209F4F-1018-45C2-BF93-0A22280A84AB}">
   <ds:schemaRefs>
     <ds:schemaRef ds:uri="http://schemas.openxmlformats.org/officeDocument/2006/bibliography"/>
   </ds:schemaRefs>
@@ -4576,7 +4575,7 @@
 </file>
 
 <file path=customXml/itemProps6.xml><?xml version="1.0" encoding="utf-8"?>
-<ds:datastoreItem xmlns:ds="http://schemas.openxmlformats.org/officeDocument/2006/customXml" ds:itemID="{E0B4C053-91EB-4049-9D15-AD5BAFCCA1AA}">
+<ds:datastoreItem xmlns:ds="http://schemas.openxmlformats.org/officeDocument/2006/customXml" ds:itemID="{8ED419CA-FD8A-4631-B841-ED589CF2421D}">
   <ds:schemaRefs>
     <ds:schemaRef ds:uri="http://schemas.openxmlformats.org/officeDocument/2006/bibliography"/>
   </ds:schemaRefs>
@@ -4584,7 +4583,7 @@
 </file>
 
 <file path=customXml/itemProps7.xml><?xml version="1.0" encoding="utf-8"?>
-<ds:datastoreItem xmlns:ds="http://schemas.openxmlformats.org/officeDocument/2006/customXml" ds:itemID="{AEDAE18C-8B57-4DDC-ADB2-7399415A7EC2}">
+<ds:datastoreItem xmlns:ds="http://schemas.openxmlformats.org/officeDocument/2006/customXml" ds:itemID="{9844A49C-C1F1-4A0A-8FE1-B17E9DE5E9DC}">
   <ds:schemaRefs>
     <ds:schemaRef ds:uri="http://schemas.openxmlformats.org/officeDocument/2006/bibliography"/>
   </ds:schemaRefs>
@@ -4592,7 +4591,7 @@
 </file>
 
 <file path=customXml/itemProps8.xml><?xml version="1.0" encoding="utf-8"?>
-<ds:datastoreItem xmlns:ds="http://schemas.openxmlformats.org/officeDocument/2006/customXml" ds:itemID="{0287C0FF-40B1-4216-92A9-F95C1E9BEC98}">
+<ds:datastoreItem xmlns:ds="http://schemas.openxmlformats.org/officeDocument/2006/customXml" ds:itemID="{7B69272A-8880-4805-9828-95C0AD1CDF06}">
   <ds:schemaRefs>
     <ds:schemaRef ds:uri="http://schemas.openxmlformats.org/officeDocument/2006/bibliography"/>
   </ds:schemaRefs>
@@ -4600,7 +4599,7 @@
 </file>
 
 <file path=customXml/itemProps9.xml><?xml version="1.0" encoding="utf-8"?>
-<ds:datastoreItem xmlns:ds="http://schemas.openxmlformats.org/officeDocument/2006/customXml" ds:itemID="{38209F4F-1018-45C2-BF93-0A22280A84AB}">
+<ds:datastoreItem xmlns:ds="http://schemas.openxmlformats.org/officeDocument/2006/customXml" ds:itemID="{F2CB02C4-A9DE-4BCE-9789-9F854747E9DC}">
   <ds:schemaRefs>
     <ds:schemaRef ds:uri="http://schemas.openxmlformats.org/officeDocument/2006/bibliography"/>
   </ds:schemaRefs>

</xml_diff>

<commit_message>
1) Modified the release procedure document:  Removed --no-ff from the instructions to merge the release branch back into master.
</commit_message>
<xml_diff>
--- a/Preparing for a staging release.docx
+++ b/Preparing for a staging release.docx
@@ -1301,8 +1301,6 @@
           <w:numId w:val="17"/>
         </w:numPr>
       </w:pPr>
-      <w:bookmarkStart w:id="1" w:name="_GoBack"/>
-      <w:bookmarkEnd w:id="1"/>
       <w:r>
         <w:t xml:space="preserve">Save the file </w:t>
       </w:r>
@@ -1310,10 +1308,7 @@
         <w:t>C:\Cloud\CloudSDK-Windows\CloudApiPublic\bin\Release</w:t>
       </w:r>
       <w:r>
-        <w:t xml:space="preserve">\Cloud.dsomap </w:t>
-      </w:r>
-      <w:r>
-        <w:t xml:space="preserve">to the </w:t>
+        <w:t xml:space="preserve">\Cloud.dsomap to the </w:t>
       </w:r>
       <w:proofErr w:type="spellStart"/>
       <w:r>
@@ -1432,13 +1427,13 @@
         <w:t>To do this: “Rebuild” (OK in this case) the project “</w:t>
       </w:r>
       <w:proofErr w:type="spellStart"/>
-      <w:ins w:id="2" w:author="Robert Stevens" w:date="2013-03-07T07:06:00Z">
+      <w:ins w:id="1" w:author="Robert Stevens" w:date="2013-03-07T07:06:00Z">
         <w:r>
           <w:t>ZDeleteLicenseFilesOnly</w:t>
         </w:r>
       </w:ins>
       <w:proofErr w:type="spellEnd"/>
-      <w:del w:id="3" w:author="mine" w:date="2013-03-07T07:06:00Z">
+      <w:del w:id="2" w:author="mine" w:date="2013-03-07T07:06:00Z">
         <w:r>
           <w:delText>ZDeleteLicenseFilesOnly</w:delText>
         </w:r>
@@ -1817,16 +1812,8 @@
       <w:proofErr w:type="spellEnd"/>
       <w:proofErr w:type="gramEnd"/>
       <w:r>
-        <w:t xml:space="preserve"> merge --no-commit --no</w:t>
-      </w:r>
-      <w:r>
-        <w:t>-</w:t>
-      </w:r>
-      <w:proofErr w:type="spellStart"/>
-      <w:r>
-        <w:t>ff</w:t>
-      </w:r>
-      <w:proofErr w:type="spellEnd"/>
+        <w:t xml:space="preserve"> merge --no-commit </w:t>
+      </w:r>
       <w:r>
         <w:t xml:space="preserve">   </w:t>
       </w:r>
@@ -1890,6 +1877,8 @@
       <w:r>
         <w:t xml:space="preserve"> push</w:t>
       </w:r>
+      <w:bookmarkStart w:id="3" w:name="_GoBack"/>
+      <w:bookmarkEnd w:id="3"/>
     </w:p>
     <w:p/>
     <w:p>
@@ -4535,6 +4524,14 @@
 </file>
 
 <file path=customXml/itemProps1.xml><?xml version="1.0" encoding="utf-8"?>
+<ds:datastoreItem xmlns:ds="http://schemas.openxmlformats.org/officeDocument/2006/customXml" ds:itemID="{E0B4C053-91EB-4049-9D15-AD5BAFCCA1AA}">
+  <ds:schemaRefs>
+    <ds:schemaRef ds:uri="http://schemas.openxmlformats.org/officeDocument/2006/bibliography"/>
+  </ds:schemaRefs>
+</ds:datastoreItem>
+</file>
+
+<file path=customXml/itemProps2.xml><?xml version="1.0" encoding="utf-8"?>
 <ds:datastoreItem xmlns:ds="http://schemas.openxmlformats.org/officeDocument/2006/customXml" ds:itemID="{14931BA8-451C-40D1-8502-CB2BF169940A}">
   <ds:schemaRefs>
     <ds:schemaRef ds:uri="http://schemas.openxmlformats.org/officeDocument/2006/bibliography"/>
@@ -4542,16 +4539,8 @@
 </ds:datastoreItem>
 </file>
 
-<file path=customXml/itemProps2.xml><?xml version="1.0" encoding="utf-8"?>
-<ds:datastoreItem xmlns:ds="http://schemas.openxmlformats.org/officeDocument/2006/customXml" ds:itemID="{E0B4C053-91EB-4049-9D15-AD5BAFCCA1AA}">
-  <ds:schemaRefs>
-    <ds:schemaRef ds:uri="http://schemas.openxmlformats.org/officeDocument/2006/bibliography"/>
-  </ds:schemaRefs>
-</ds:datastoreItem>
-</file>
-
 <file path=customXml/itemProps3.xml><?xml version="1.0" encoding="utf-8"?>
-<ds:datastoreItem xmlns:ds="http://schemas.openxmlformats.org/officeDocument/2006/customXml" ds:itemID="{3BE3A35B-0A75-49AD-BF48-49F6F4F83C18}">
+<ds:datastoreItem xmlns:ds="http://schemas.openxmlformats.org/officeDocument/2006/customXml" ds:itemID="{8ED419CA-FD8A-4631-B841-ED589CF2421D}">
   <ds:schemaRefs>
     <ds:schemaRef ds:uri="http://schemas.openxmlformats.org/officeDocument/2006/bibliography"/>
   </ds:schemaRefs>
@@ -4559,6 +4548,14 @@
 </file>
 
 <file path=customXml/itemProps4.xml><?xml version="1.0" encoding="utf-8"?>
+<ds:datastoreItem xmlns:ds="http://schemas.openxmlformats.org/officeDocument/2006/customXml" ds:itemID="{38209F4F-1018-45C2-BF93-0A22280A84AB}">
+  <ds:schemaRefs>
+    <ds:schemaRef ds:uri="http://schemas.openxmlformats.org/officeDocument/2006/bibliography"/>
+  </ds:schemaRefs>
+</ds:datastoreItem>
+</file>
+
+<file path=customXml/itemProps5.xml><?xml version="1.0" encoding="utf-8"?>
 <ds:datastoreItem xmlns:ds="http://schemas.openxmlformats.org/officeDocument/2006/customXml" ds:itemID="{6AEA3A33-33C3-4B70-9708-E3CB4E352765}">
   <ds:schemaRefs>
     <ds:schemaRef ds:uri="http://schemas.openxmlformats.org/officeDocument/2006/bibliography"/>
@@ -4566,16 +4563,8 @@
 </ds:datastoreItem>
 </file>
 
-<file path=customXml/itemProps5.xml><?xml version="1.0" encoding="utf-8"?>
-<ds:datastoreItem xmlns:ds="http://schemas.openxmlformats.org/officeDocument/2006/customXml" ds:itemID="{38209F4F-1018-45C2-BF93-0A22280A84AB}">
-  <ds:schemaRefs>
-    <ds:schemaRef ds:uri="http://schemas.openxmlformats.org/officeDocument/2006/bibliography"/>
-  </ds:schemaRefs>
-</ds:datastoreItem>
-</file>
-
 <file path=customXml/itemProps6.xml><?xml version="1.0" encoding="utf-8"?>
-<ds:datastoreItem xmlns:ds="http://schemas.openxmlformats.org/officeDocument/2006/customXml" ds:itemID="{8ED419CA-FD8A-4631-B841-ED589CF2421D}">
+<ds:datastoreItem xmlns:ds="http://schemas.openxmlformats.org/officeDocument/2006/customXml" ds:itemID="{F2CB02C4-A9DE-4BCE-9789-9F854747E9DC}">
   <ds:schemaRefs>
     <ds:schemaRef ds:uri="http://schemas.openxmlformats.org/officeDocument/2006/bibliography"/>
   </ds:schemaRefs>
@@ -4583,7 +4572,7 @@
 </file>
 
 <file path=customXml/itemProps7.xml><?xml version="1.0" encoding="utf-8"?>
-<ds:datastoreItem xmlns:ds="http://schemas.openxmlformats.org/officeDocument/2006/customXml" ds:itemID="{9844A49C-C1F1-4A0A-8FE1-B17E9DE5E9DC}">
+<ds:datastoreItem xmlns:ds="http://schemas.openxmlformats.org/officeDocument/2006/customXml" ds:itemID="{9A9F31BD-9FAC-47A2-AA3A-74BB73A91422}">
   <ds:schemaRefs>
     <ds:schemaRef ds:uri="http://schemas.openxmlformats.org/officeDocument/2006/bibliography"/>
   </ds:schemaRefs>
@@ -4591,7 +4580,7 @@
 </file>
 
 <file path=customXml/itemProps8.xml><?xml version="1.0" encoding="utf-8"?>
-<ds:datastoreItem xmlns:ds="http://schemas.openxmlformats.org/officeDocument/2006/customXml" ds:itemID="{7B69272A-8880-4805-9828-95C0AD1CDF06}">
+<ds:datastoreItem xmlns:ds="http://schemas.openxmlformats.org/officeDocument/2006/customXml" ds:itemID="{4F70A94F-3D6A-4BB7-93F7-3E6E4CF52ED3}">
   <ds:schemaRefs>
     <ds:schemaRef ds:uri="http://schemas.openxmlformats.org/officeDocument/2006/bibliography"/>
   </ds:schemaRefs>
@@ -4599,7 +4588,7 @@
 </file>
 
 <file path=customXml/itemProps9.xml><?xml version="1.0" encoding="utf-8"?>
-<ds:datastoreItem xmlns:ds="http://schemas.openxmlformats.org/officeDocument/2006/customXml" ds:itemID="{F2CB02C4-A9DE-4BCE-9789-9F854747E9DC}">
+<ds:datastoreItem xmlns:ds="http://schemas.openxmlformats.org/officeDocument/2006/customXml" ds:itemID="{4FA2561D-5E89-4A63-8313-63F9306CF1A3}">
   <ds:schemaRefs>
     <ds:schemaRef ds:uri="http://schemas.openxmlformats.org/officeDocument/2006/bibliography"/>
   </ds:schemaRefs>

</xml_diff>

<commit_message>
1) Changed versions to 0.3.4 for release.
2) Modified the release procedure document for the Monday/Thursday Staging/Release procedure change.
</commit_message>
<xml_diff>
--- a/Preparing for a staging release.docx
+++ b/Preparing for a staging release.docx
@@ -68,7 +68,21 @@
         <w:pStyle w:val="NoSpacing"/>
       </w:pPr>
       <w:r>
-        <w:t xml:space="preserve">Make a new branch for the release: </w:t>
+        <w:t xml:space="preserve">Make a new </w:t>
+      </w:r>
+      <w:proofErr w:type="spellStart"/>
+      <w:r>
+        <w:t>b</w:t>
+      </w:r>
+      <w:r>
+        <w:t>git</w:t>
+      </w:r>
+      <w:r>
+        <w:t>for</w:t>
+      </w:r>
+      <w:proofErr w:type="spellEnd"/>
+      <w:r>
+        <w:t xml:space="preserve"> the release: </w:t>
       </w:r>
     </w:p>
     <w:p>
@@ -234,6 +248,8 @@
       </w:pPr>
     </w:p>
     <w:p>
+      <w:bookmarkStart w:id="0" w:name="_GoBack"/>
+      <w:bookmarkEnd w:id="0"/>
       <w:r>
         <w:t xml:space="preserve">Change </w:t>
       </w:r>
@@ -254,10 +270,10 @@
         <w:t xml:space="preserve"> from development cliff servers to the </w:t>
       </w:r>
       <w:r>
-        <w:t>cloud.com</w:t>
-      </w:r>
-      <w:r>
-        <w:t xml:space="preserve"> servers. (</w:t>
+        <w:t xml:space="preserve">appropriate staging (Monday) or production (Thursday) </w:t>
+      </w:r>
+      <w:r>
+        <w:t>servers. (</w:t>
       </w:r>
       <w:proofErr w:type="spellStart"/>
       <w:r>
@@ -274,6 +290,9 @@
       <w:proofErr w:type="spellEnd"/>
       <w:r>
         <w:t xml:space="preserve">: define </w:t>
+      </w:r>
+      <w:r>
+        <w:t xml:space="preserve">STAGING_BACKEND or </w:t>
       </w:r>
       <w:r>
         <w:t>PRODUCTION</w:t>
@@ -618,7 +637,7 @@
       <w:r>
         <w:t>references</w:t>
       </w:r>
-      <w:ins w:id="0" w:author="mine" w:date="2013-03-07T07:06:00Z">
+      <w:ins w:id="1" w:author="mine" w:date="2013-03-07T07:06:00Z">
         <w:r>
           <w:t>(</w:t>
         </w:r>
@@ -1427,13 +1446,13 @@
         <w:t>To do this: “Rebuild” (OK in this case) the project “</w:t>
       </w:r>
       <w:proofErr w:type="spellStart"/>
-      <w:ins w:id="1" w:author="Robert Stevens" w:date="2013-03-07T07:06:00Z">
+      <w:ins w:id="2" w:author="Robert Stevens" w:date="2013-03-07T07:06:00Z">
         <w:r>
           <w:t>ZDeleteLicenseFilesOnly</w:t>
         </w:r>
       </w:ins>
       <w:proofErr w:type="spellEnd"/>
-      <w:del w:id="2" w:author="mine" w:date="2013-03-07T07:06:00Z">
+      <w:del w:id="3" w:author="mine" w:date="2013-03-07T07:06:00Z">
         <w:r>
           <w:delText>ZDeleteLicenseFilesOnly</w:delText>
         </w:r>
@@ -1877,8 +1896,6 @@
       <w:r>
         <w:t xml:space="preserve"> push</w:t>
       </w:r>
-      <w:bookmarkStart w:id="3" w:name="_GoBack"/>
-      <w:bookmarkEnd w:id="3"/>
     </w:p>
     <w:p/>
     <w:p>
@@ -4524,6 +4541,14 @@
 </file>
 
 <file path=customXml/itemProps1.xml><?xml version="1.0" encoding="utf-8"?>
+<ds:datastoreItem xmlns:ds="http://schemas.openxmlformats.org/officeDocument/2006/customXml" ds:itemID="{14931BA8-451C-40D1-8502-CB2BF169940A}">
+  <ds:schemaRefs>
+    <ds:schemaRef ds:uri="http://schemas.openxmlformats.org/officeDocument/2006/bibliography"/>
+  </ds:schemaRefs>
+</ds:datastoreItem>
+</file>
+
+<file path=customXml/itemProps2.xml><?xml version="1.0" encoding="utf-8"?>
 <ds:datastoreItem xmlns:ds="http://schemas.openxmlformats.org/officeDocument/2006/customXml" ds:itemID="{E0B4C053-91EB-4049-9D15-AD5BAFCCA1AA}">
   <ds:schemaRefs>
     <ds:schemaRef ds:uri="http://schemas.openxmlformats.org/officeDocument/2006/bibliography"/>
@@ -4531,16 +4556,8 @@
 </ds:datastoreItem>
 </file>
 
-<file path=customXml/itemProps2.xml><?xml version="1.0" encoding="utf-8"?>
-<ds:datastoreItem xmlns:ds="http://schemas.openxmlformats.org/officeDocument/2006/customXml" ds:itemID="{14931BA8-451C-40D1-8502-CB2BF169940A}">
-  <ds:schemaRefs>
-    <ds:schemaRef ds:uri="http://schemas.openxmlformats.org/officeDocument/2006/bibliography"/>
-  </ds:schemaRefs>
-</ds:datastoreItem>
-</file>
-
 <file path=customXml/itemProps3.xml><?xml version="1.0" encoding="utf-8"?>
-<ds:datastoreItem xmlns:ds="http://schemas.openxmlformats.org/officeDocument/2006/customXml" ds:itemID="{8ED419CA-FD8A-4631-B841-ED589CF2421D}">
+<ds:datastoreItem xmlns:ds="http://schemas.openxmlformats.org/officeDocument/2006/customXml" ds:itemID="{F2CB02C4-A9DE-4BCE-9789-9F854747E9DC}">
   <ds:schemaRefs>
     <ds:schemaRef ds:uri="http://schemas.openxmlformats.org/officeDocument/2006/bibliography"/>
   </ds:schemaRefs>
@@ -4548,6 +4565,14 @@
 </file>
 
 <file path=customXml/itemProps4.xml><?xml version="1.0" encoding="utf-8"?>
+<ds:datastoreItem xmlns:ds="http://schemas.openxmlformats.org/officeDocument/2006/customXml" ds:itemID="{6AEA3A33-33C3-4B70-9708-E3CB4E352765}">
+  <ds:schemaRefs>
+    <ds:schemaRef ds:uri="http://schemas.openxmlformats.org/officeDocument/2006/bibliography"/>
+  </ds:schemaRefs>
+</ds:datastoreItem>
+</file>
+
+<file path=customXml/itemProps5.xml><?xml version="1.0" encoding="utf-8"?>
 <ds:datastoreItem xmlns:ds="http://schemas.openxmlformats.org/officeDocument/2006/customXml" ds:itemID="{38209F4F-1018-45C2-BF93-0A22280A84AB}">
   <ds:schemaRefs>
     <ds:schemaRef ds:uri="http://schemas.openxmlformats.org/officeDocument/2006/bibliography"/>
@@ -4555,16 +4580,8 @@
 </ds:datastoreItem>
 </file>
 
-<file path=customXml/itemProps5.xml><?xml version="1.0" encoding="utf-8"?>
-<ds:datastoreItem xmlns:ds="http://schemas.openxmlformats.org/officeDocument/2006/customXml" ds:itemID="{6AEA3A33-33C3-4B70-9708-E3CB4E352765}">
-  <ds:schemaRefs>
-    <ds:schemaRef ds:uri="http://schemas.openxmlformats.org/officeDocument/2006/bibliography"/>
-  </ds:schemaRefs>
-</ds:datastoreItem>
-</file>
-
 <file path=customXml/itemProps6.xml><?xml version="1.0" encoding="utf-8"?>
-<ds:datastoreItem xmlns:ds="http://schemas.openxmlformats.org/officeDocument/2006/customXml" ds:itemID="{F2CB02C4-A9DE-4BCE-9789-9F854747E9DC}">
+<ds:datastoreItem xmlns:ds="http://schemas.openxmlformats.org/officeDocument/2006/customXml" ds:itemID="{4FA2561D-5E89-4A63-8313-63F9306CF1A3}">
   <ds:schemaRefs>
     <ds:schemaRef ds:uri="http://schemas.openxmlformats.org/officeDocument/2006/bibliography"/>
   </ds:schemaRefs>
@@ -4572,7 +4589,7 @@
 </file>
 
 <file path=customXml/itemProps7.xml><?xml version="1.0" encoding="utf-8"?>
-<ds:datastoreItem xmlns:ds="http://schemas.openxmlformats.org/officeDocument/2006/customXml" ds:itemID="{9A9F31BD-9FAC-47A2-AA3A-74BB73A91422}">
+<ds:datastoreItem xmlns:ds="http://schemas.openxmlformats.org/officeDocument/2006/customXml" ds:itemID="{2D946792-9E29-4AA1-865C-01E613ABCEDB}">
   <ds:schemaRefs>
     <ds:schemaRef ds:uri="http://schemas.openxmlformats.org/officeDocument/2006/bibliography"/>
   </ds:schemaRefs>
@@ -4580,7 +4597,7 @@
 </file>
 
 <file path=customXml/itemProps8.xml><?xml version="1.0" encoding="utf-8"?>
-<ds:datastoreItem xmlns:ds="http://schemas.openxmlformats.org/officeDocument/2006/customXml" ds:itemID="{4F70A94F-3D6A-4BB7-93F7-3E6E4CF52ED3}">
+<ds:datastoreItem xmlns:ds="http://schemas.openxmlformats.org/officeDocument/2006/customXml" ds:itemID="{0A9437A4-EBDE-4C39-A166-6CB1A0425E24}">
   <ds:schemaRefs>
     <ds:schemaRef ds:uri="http://schemas.openxmlformats.org/officeDocument/2006/bibliography"/>
   </ds:schemaRefs>
@@ -4588,7 +4605,7 @@
 </file>
 
 <file path=customXml/itemProps9.xml><?xml version="1.0" encoding="utf-8"?>
-<ds:datastoreItem xmlns:ds="http://schemas.openxmlformats.org/officeDocument/2006/customXml" ds:itemID="{4FA2561D-5E89-4A63-8313-63F9306CF1A3}">
+<ds:datastoreItem xmlns:ds="http://schemas.openxmlformats.org/officeDocument/2006/customXml" ds:itemID="{AAC2BB39-8561-4BA7-95ED-5BFB5BF6900E}">
   <ds:schemaRefs>
     <ds:schemaRef ds:uri="http://schemas.openxmlformats.org/officeDocument/2006/bibliography"/>
   </ds:schemaRefs>

</xml_diff>

<commit_message>
1) Changed the build procedure document to fix a typo.
</commit_message>
<xml_diff>
--- a/Preparing for a staging release.docx
+++ b/Preparing for a staging release.docx
@@ -68,21 +68,15 @@
         <w:pStyle w:val="NoSpacing"/>
       </w:pPr>
       <w:r>
-        <w:t xml:space="preserve">Make a new </w:t>
-      </w:r>
-      <w:proofErr w:type="spellStart"/>
-      <w:r>
-        <w:t>b</w:t>
-      </w:r>
-      <w:r>
-        <w:t>git</w:t>
-      </w:r>
-      <w:r>
-        <w:t>for</w:t>
-      </w:r>
-      <w:proofErr w:type="spellEnd"/>
-      <w:r>
-        <w:t xml:space="preserve"> the release: </w:t>
+        <w:t>Make a new b</w:t>
+      </w:r>
+      <w:r>
+        <w:t xml:space="preserve">ranch </w:t>
+      </w:r>
+      <w:bookmarkStart w:id="0" w:name="_GoBack"/>
+      <w:bookmarkEnd w:id="0"/>
+      <w:r>
+        <w:t xml:space="preserve">for the release: </w:t>
       </w:r>
     </w:p>
     <w:p>
@@ -248,8 +242,6 @@
       </w:pPr>
     </w:p>
     <w:p>
-      <w:bookmarkStart w:id="0" w:name="_GoBack"/>
-      <w:bookmarkEnd w:id="0"/>
       <w:r>
         <w:t xml:space="preserve">Change </w:t>
       </w:r>
@@ -4541,6 +4533,14 @@
 </file>
 
 <file path=customXml/itemProps1.xml><?xml version="1.0" encoding="utf-8"?>
+<ds:datastoreItem xmlns:ds="http://schemas.openxmlformats.org/officeDocument/2006/customXml" ds:itemID="{E0B4C053-91EB-4049-9D15-AD5BAFCCA1AA}">
+  <ds:schemaRefs>
+    <ds:schemaRef ds:uri="http://schemas.openxmlformats.org/officeDocument/2006/bibliography"/>
+  </ds:schemaRefs>
+</ds:datastoreItem>
+</file>
+
+<file path=customXml/itemProps2.xml><?xml version="1.0" encoding="utf-8"?>
 <ds:datastoreItem xmlns:ds="http://schemas.openxmlformats.org/officeDocument/2006/customXml" ds:itemID="{14931BA8-451C-40D1-8502-CB2BF169940A}">
   <ds:schemaRefs>
     <ds:schemaRef ds:uri="http://schemas.openxmlformats.org/officeDocument/2006/bibliography"/>
@@ -4548,16 +4548,8 @@
 </ds:datastoreItem>
 </file>
 
-<file path=customXml/itemProps2.xml><?xml version="1.0" encoding="utf-8"?>
-<ds:datastoreItem xmlns:ds="http://schemas.openxmlformats.org/officeDocument/2006/customXml" ds:itemID="{E0B4C053-91EB-4049-9D15-AD5BAFCCA1AA}">
-  <ds:schemaRefs>
-    <ds:schemaRef ds:uri="http://schemas.openxmlformats.org/officeDocument/2006/bibliography"/>
-  </ds:schemaRefs>
-</ds:datastoreItem>
-</file>
-
 <file path=customXml/itemProps3.xml><?xml version="1.0" encoding="utf-8"?>
-<ds:datastoreItem xmlns:ds="http://schemas.openxmlformats.org/officeDocument/2006/customXml" ds:itemID="{F2CB02C4-A9DE-4BCE-9789-9F854747E9DC}">
+<ds:datastoreItem xmlns:ds="http://schemas.openxmlformats.org/officeDocument/2006/customXml" ds:itemID="{4FA2561D-5E89-4A63-8313-63F9306CF1A3}">
   <ds:schemaRefs>
     <ds:schemaRef ds:uri="http://schemas.openxmlformats.org/officeDocument/2006/bibliography"/>
   </ds:schemaRefs>
@@ -4565,6 +4557,14 @@
 </file>
 
 <file path=customXml/itemProps4.xml><?xml version="1.0" encoding="utf-8"?>
+<ds:datastoreItem xmlns:ds="http://schemas.openxmlformats.org/officeDocument/2006/customXml" ds:itemID="{38209F4F-1018-45C2-BF93-0A22280A84AB}">
+  <ds:schemaRefs>
+    <ds:schemaRef ds:uri="http://schemas.openxmlformats.org/officeDocument/2006/bibliography"/>
+  </ds:schemaRefs>
+</ds:datastoreItem>
+</file>
+
+<file path=customXml/itemProps5.xml><?xml version="1.0" encoding="utf-8"?>
 <ds:datastoreItem xmlns:ds="http://schemas.openxmlformats.org/officeDocument/2006/customXml" ds:itemID="{6AEA3A33-33C3-4B70-9708-E3CB4E352765}">
   <ds:schemaRefs>
     <ds:schemaRef ds:uri="http://schemas.openxmlformats.org/officeDocument/2006/bibliography"/>
@@ -4572,16 +4572,8 @@
 </ds:datastoreItem>
 </file>
 
-<file path=customXml/itemProps5.xml><?xml version="1.0" encoding="utf-8"?>
-<ds:datastoreItem xmlns:ds="http://schemas.openxmlformats.org/officeDocument/2006/customXml" ds:itemID="{38209F4F-1018-45C2-BF93-0A22280A84AB}">
-  <ds:schemaRefs>
-    <ds:schemaRef ds:uri="http://schemas.openxmlformats.org/officeDocument/2006/bibliography"/>
-  </ds:schemaRefs>
-</ds:datastoreItem>
-</file>
-
 <file path=customXml/itemProps6.xml><?xml version="1.0" encoding="utf-8"?>
-<ds:datastoreItem xmlns:ds="http://schemas.openxmlformats.org/officeDocument/2006/customXml" ds:itemID="{4FA2561D-5E89-4A63-8313-63F9306CF1A3}">
+<ds:datastoreItem xmlns:ds="http://schemas.openxmlformats.org/officeDocument/2006/customXml" ds:itemID="{AAC2BB39-8561-4BA7-95ED-5BFB5BF6900E}">
   <ds:schemaRefs>
     <ds:schemaRef ds:uri="http://schemas.openxmlformats.org/officeDocument/2006/bibliography"/>
   </ds:schemaRefs>
@@ -4589,7 +4581,7 @@
 </file>
 
 <file path=customXml/itemProps7.xml><?xml version="1.0" encoding="utf-8"?>
-<ds:datastoreItem xmlns:ds="http://schemas.openxmlformats.org/officeDocument/2006/customXml" ds:itemID="{2D946792-9E29-4AA1-865C-01E613ABCEDB}">
+<ds:datastoreItem xmlns:ds="http://schemas.openxmlformats.org/officeDocument/2006/customXml" ds:itemID="{1BCF81BD-C9D0-41AE-AC7F-4F3720B1014E}">
   <ds:schemaRefs>
     <ds:schemaRef ds:uri="http://schemas.openxmlformats.org/officeDocument/2006/bibliography"/>
   </ds:schemaRefs>
@@ -4597,7 +4589,7 @@
 </file>
 
 <file path=customXml/itemProps8.xml><?xml version="1.0" encoding="utf-8"?>
-<ds:datastoreItem xmlns:ds="http://schemas.openxmlformats.org/officeDocument/2006/customXml" ds:itemID="{0A9437A4-EBDE-4C39-A166-6CB1A0425E24}">
+<ds:datastoreItem xmlns:ds="http://schemas.openxmlformats.org/officeDocument/2006/customXml" ds:itemID="{67ED4FA4-2F34-461B-A435-2BC5F8AE7F34}">
   <ds:schemaRefs>
     <ds:schemaRef ds:uri="http://schemas.openxmlformats.org/officeDocument/2006/bibliography"/>
   </ds:schemaRefs>
@@ -4605,7 +4597,7 @@
 </file>
 
 <file path=customXml/itemProps9.xml><?xml version="1.0" encoding="utf-8"?>
-<ds:datastoreItem xmlns:ds="http://schemas.openxmlformats.org/officeDocument/2006/customXml" ds:itemID="{AAC2BB39-8561-4BA7-95ED-5BFB5BF6900E}">
+<ds:datastoreItem xmlns:ds="http://schemas.openxmlformats.org/officeDocument/2006/customXml" ds:itemID="{28CDB37D-8246-43BB-BAD9-41F70643CA42}">
   <ds:schemaRefs>
     <ds:schemaRef ds:uri="http://schemas.openxmlformats.org/officeDocument/2006/bibliography"/>
   </ds:schemaRefs>

</xml_diff>

<commit_message>
1) Finished adding the ObfuscateCloud project and tested it.
2) Updated the build procedure document for the new ObfuscateCloud procedure.
</commit_message>
<xml_diff>
--- a/Preparing for a staging release.docx
+++ b/Preparing for a staging release.docx
@@ -73,8 +73,6 @@
       <w:r>
         <w:t xml:space="preserve">ranch </w:t>
       </w:r>
-      <w:bookmarkStart w:id="0" w:name="_GoBack"/>
-      <w:bookmarkEnd w:id="0"/>
       <w:r>
         <w:t xml:space="preserve">for the release: </w:t>
       </w:r>
@@ -598,8 +596,11 @@
       </w:r>
     </w:p>
     <w:p>
-      <w:r>
-        <w:t xml:space="preserve">Open the </w:t>
+      <w:pPr>
+        <w:pStyle w:val="NoSpacing"/>
+      </w:pPr>
+      <w:r>
+        <w:t xml:space="preserve">Check the </w:t>
       </w:r>
       <w:proofErr w:type="spellStart"/>
       <w:r>
@@ -607,29 +608,13 @@
       </w:r>
       <w:proofErr w:type="spellEnd"/>
       <w:r>
-        <w:t xml:space="preserve"> properties pane and select “Obfuscate this assembly”, and set the “Password of strong name key file”.</w:t>
-      </w:r>
-    </w:p>
-    <w:p>
-      <w:pPr>
-        <w:pStyle w:val="NoSpacing"/>
-      </w:pPr>
-      <w:r>
-        <w:t xml:space="preserve">Check the </w:t>
-      </w:r>
-      <w:proofErr w:type="spellStart"/>
-      <w:r>
-        <w:t>CloudApiPublic</w:t>
-      </w:r>
-      <w:proofErr w:type="spellEnd"/>
-      <w:r>
         <w:t xml:space="preserve"> and Sample-Live-Sync </w:t>
       </w:r>
       <w:proofErr w:type="gramStart"/>
       <w:r>
         <w:t>references</w:t>
       </w:r>
-      <w:ins w:id="1" w:author="mine" w:date="2013-03-07T07:06:00Z">
+      <w:ins w:id="0" w:author="mine" w:date="2013-03-07T07:06:00Z">
         <w:r>
           <w:t>(</w:t>
         </w:r>
@@ -1046,19 +1031,47 @@
         <w:t xml:space="preserve"> project, check for build success</w:t>
       </w:r>
       <w:r>
-        <w:t>.  Also check that obfuscation ran by inspecting the output window.</w:t>
-      </w:r>
-      <w:r>
-        <w:t xml:space="preserve">  Look for “Completed in </w:t>
-      </w:r>
-      <w:proofErr w:type="spellStart"/>
-      <w:r>
-        <w:t>x.xx</w:t>
-      </w:r>
-      <w:proofErr w:type="spellEnd"/>
-      <w:r>
-        <w:t xml:space="preserve"> seconds”.</w:t>
-      </w:r>
+        <w:t>.</w:t>
+      </w:r>
+    </w:p>
+    <w:p>
+      <w:r>
+        <w:t xml:space="preserve">Open the </w:t>
+      </w:r>
+      <w:proofErr w:type="spellStart"/>
+      <w:r>
+        <w:t>ObfuscateCloud</w:t>
+      </w:r>
+      <w:proofErr w:type="spellEnd"/>
+      <w:r>
+        <w:t xml:space="preserve"> properties page and enter the signing password.</w:t>
+      </w:r>
+    </w:p>
+    <w:p>
+      <w:r>
+        <w:t xml:space="preserve">Build the </w:t>
+      </w:r>
+      <w:proofErr w:type="spellStart"/>
+      <w:r>
+        <w:t>ObfuscateCloud</w:t>
+      </w:r>
+      <w:proofErr w:type="spellEnd"/>
+      <w:r>
+        <w:t xml:space="preserve"> project.  Check that it built successfully.  Look for the text “Completed in </w:t>
+      </w:r>
+      <w:proofErr w:type="spellStart"/>
+      <w:r>
+        <w:t>xx.xx</w:t>
+      </w:r>
+      <w:proofErr w:type="spellEnd"/>
+      <w:r>
+        <w:t xml:space="preserve"> seconds.</w:t>
+      </w:r>
+      <w:proofErr w:type="gramStart"/>
+      <w:r>
+        <w:t>”.</w:t>
+      </w:r>
+      <w:proofErr w:type="gramEnd"/>
     </w:p>
     <w:p>
       <w:r>
@@ -1213,7 +1226,12 @@
     </w:p>
     <w:p>
       <w:r>
-        <w:t>In the previous VS Developer Command Prompt windows, change directory to where you placed the “copied to and modified” CloudSdkSetup.exe.</w:t>
+        <w:t>In the previous VS Developer C</w:t>
+      </w:r>
+      <w:bookmarkStart w:id="1" w:name="_GoBack"/>
+      <w:bookmarkEnd w:id="1"/>
+      <w:r>
+        <w:t>ommand Prompt windows, change directory to where you placed the “copied to and modified” CloudSdkSetup.exe.</w:t>
       </w:r>
     </w:p>
     <w:p>
@@ -1311,22 +1329,28 @@
           <w:ilvl w:val="0"/>
           <w:numId w:val="17"/>
         </w:numPr>
-      </w:pPr>
-      <w:r>
-        <w:t xml:space="preserve">Save the file </w:t>
-      </w:r>
-      <w:r>
-        <w:t>C:\Cloud\CloudSDK-Windows\CloudApiPublic\bin\Release</w:t>
-      </w:r>
-      <w:r>
-        <w:t xml:space="preserve">\Cloud.dsomap to the </w:t>
-      </w:r>
-      <w:proofErr w:type="spellStart"/>
-      <w:r>
+        <w:rPr>
+          <w:color w:val="FF0000"/>
+        </w:rPr>
+      </w:pPr>
+      <w:r>
+        <w:rPr>
+          <w:color w:val="FF0000"/>
+        </w:rPr>
+        <w:t xml:space="preserve">Save the file C:\Cloud\CloudSDK-Windows\CloudApiPublic\bin\Release\Cloud.dsomap to the </w:t>
+      </w:r>
+      <w:proofErr w:type="spellStart"/>
+      <w:r>
+        <w:rPr>
+          <w:color w:val="FF0000"/>
+        </w:rPr>
         <w:t>ArchivedCloudSdkReleases</w:t>
       </w:r>
       <w:proofErr w:type="spellEnd"/>
       <w:r>
+        <w:rPr>
+          <w:color w:val="FF0000"/>
+        </w:rPr>
         <w:t xml:space="preserve"> folder.</w:t>
       </w:r>
     </w:p>
@@ -1337,31 +1361,161 @@
           <w:ilvl w:val="0"/>
           <w:numId w:val="17"/>
         </w:numPr>
-      </w:pPr>
-      <w:r>
-        <w:t>Then use search in win-client (or an automated tool) to gather the current .</w:t>
-      </w:r>
-      <w:proofErr w:type="spellStart"/>
-      <w:r>
+        <w:rPr>
+          <w:color w:val="FF0000"/>
+        </w:rPr>
+      </w:pPr>
+      <w:r>
+        <w:rPr>
+          <w:color w:val="FF0000"/>
+        </w:rPr>
+        <w:t xml:space="preserve">Save the un-obfuscated Cloud files to the </w:t>
+      </w:r>
+      <w:proofErr w:type="spellStart"/>
+      <w:r>
+        <w:rPr>
+          <w:color w:val="FF0000"/>
+        </w:rPr>
+        <w:t>ArchivedCloudSdkReleases</w:t>
+      </w:r>
+      <w:proofErr w:type="spellEnd"/>
+      <w:r>
+        <w:rPr>
+          <w:color w:val="FF0000"/>
+        </w:rPr>
+        <w:t xml:space="preserve"> folder:</w:t>
+      </w:r>
+    </w:p>
+    <w:p>
+      <w:pPr>
+        <w:pStyle w:val="ListParagraph"/>
+        <w:numPr>
+          <w:ilvl w:val="1"/>
+          <w:numId w:val="17"/>
+        </w:numPr>
+        <w:rPr>
+          <w:color w:val="FF0000"/>
+        </w:rPr>
+      </w:pPr>
+      <w:r>
+        <w:rPr>
+          <w:color w:val="FF0000"/>
+        </w:rPr>
+        <w:t xml:space="preserve">Copy </w:t>
+      </w:r>
+      <w:r>
+        <w:rPr>
+          <w:color w:val="FF0000"/>
+        </w:rPr>
+        <w:t>C:\Cloud\CloudSDK-Windows\ObfuscateCloud\bin\Release</w:t>
+      </w:r>
+      <w:r>
+        <w:rPr>
+          <w:color w:val="FF0000"/>
+        </w:rPr>
+        <w:t>\Cloud.dsomap</w:t>
+      </w:r>
+    </w:p>
+    <w:p>
+      <w:pPr>
+        <w:pStyle w:val="ListParagraph"/>
+        <w:numPr>
+          <w:ilvl w:val="1"/>
+          <w:numId w:val="17"/>
+        </w:numPr>
+        <w:rPr>
+          <w:color w:val="FF0000"/>
+        </w:rPr>
+      </w:pPr>
+      <w:r>
+        <w:rPr>
+          <w:color w:val="FF0000"/>
+        </w:rPr>
+        <w:t xml:space="preserve">Copy </w:t>
+      </w:r>
+      <w:r>
+        <w:rPr>
+          <w:color w:val="FF0000"/>
+        </w:rPr>
+        <w:t>C:\Cloud\CloudSDK-Windows\CloudApiPublic\bin\Release</w:t>
+      </w:r>
+      <w:r>
+        <w:rPr>
+          <w:color w:val="FF0000"/>
+        </w:rPr>
+        <w:t>\Cloud.dll</w:t>
+      </w:r>
+    </w:p>
+    <w:p>
+      <w:pPr>
+        <w:pStyle w:val="ListParagraph"/>
+        <w:numPr>
+          <w:ilvl w:val="1"/>
+          <w:numId w:val="17"/>
+        </w:numPr>
+        <w:rPr>
+          <w:color w:val="FF0000"/>
+        </w:rPr>
+      </w:pPr>
+      <w:r>
+        <w:rPr>
+          <w:color w:val="FF0000"/>
+        </w:rPr>
+        <w:t xml:space="preserve">Copy </w:t>
+      </w:r>
+      <w:r>
+        <w:rPr>
+          <w:color w:val="FF0000"/>
+        </w:rPr>
+        <w:t>C:\Cloud\CloudSDK-Windows\CloudApiPublic\bin\Release</w:t>
+      </w:r>
+      <w:r>
+        <w:rPr>
+          <w:color w:val="FF0000"/>
+        </w:rPr>
+        <w:t>\Cloud.</w:t>
+      </w:r>
+      <w:r>
+        <w:rPr>
+          <w:color w:val="FF0000"/>
+        </w:rPr>
         <w:t>pdb</w:t>
       </w:r>
-      <w:proofErr w:type="spellEnd"/>
-      <w:r>
-        <w:t xml:space="preserve"> files and move them into the </w:t>
-      </w:r>
-      <w:proofErr w:type="spellStart"/>
-      <w:r>
-        <w:t>ArchivedCloudSdkReleases</w:t>
-      </w:r>
-      <w:proofErr w:type="spellEnd"/>
-      <w:r>
-        <w:t xml:space="preserve"> as well</w:t>
-      </w:r>
-      <w:r>
-        <w:t xml:space="preserve"> in a “PDBs” directory</w:t>
-      </w:r>
-      <w:r>
-        <w:t>.</w:t>
+    </w:p>
+    <w:p>
+      <w:pPr>
+        <w:pStyle w:val="ListParagraph"/>
+        <w:numPr>
+          <w:ilvl w:val="1"/>
+          <w:numId w:val="17"/>
+        </w:numPr>
+        <w:rPr>
+          <w:color w:val="FF0000"/>
+        </w:rPr>
+      </w:pPr>
+      <w:r>
+        <w:rPr>
+          <w:color w:val="FF0000"/>
+        </w:rPr>
+        <w:t xml:space="preserve">Copy </w:t>
+      </w:r>
+      <w:r>
+        <w:rPr>
+          <w:color w:val="FF0000"/>
+        </w:rPr>
+        <w:t>C:\Cloud\CloudSDK-Windows\CloudApiPublic\bin\Release</w:t>
+      </w:r>
+      <w:r>
+        <w:rPr>
+          <w:color w:val="FF0000"/>
+        </w:rPr>
+        <w:t>\Cloud.</w:t>
+      </w:r>
+      <w:r>
+        <w:rPr>
+          <w:color w:val="FF0000"/>
+        </w:rPr>
+        <w:t>xml</w:t>
       </w:r>
     </w:p>
     <w:p>
@@ -1373,10 +1527,26 @@
         </w:numPr>
       </w:pPr>
       <w:r>
-        <w:t>Also copy the release folder to a local backup drive on the build machine</w:t>
-      </w:r>
-      <w:r>
-        <w:t xml:space="preserve"> (\\10.3.0.28\Builds)</w:t>
+        <w:t>Then use search in win-client (or an automated tool) to gather the current .</w:t>
+      </w:r>
+      <w:proofErr w:type="spellStart"/>
+      <w:r>
+        <w:t>pdb</w:t>
+      </w:r>
+      <w:proofErr w:type="spellEnd"/>
+      <w:r>
+        <w:t xml:space="preserve"> files and move them into the </w:t>
+      </w:r>
+      <w:proofErr w:type="spellStart"/>
+      <w:r>
+        <w:t>ArchivedCloudSdkReleases</w:t>
+      </w:r>
+      <w:proofErr w:type="spellEnd"/>
+      <w:r>
+        <w:t xml:space="preserve"> as well</w:t>
+      </w:r>
+      <w:r>
+        <w:t xml:space="preserve"> in a “PDBs” directory</w:t>
       </w:r>
       <w:r>
         <w:t>.</w:t>
@@ -1391,10 +1561,40 @@
         </w:numPr>
       </w:pPr>
       <w:r>
+        <w:t>Also copy the release folder to a local backup drive on the build machine</w:t>
+      </w:r>
+      <w:r>
+        <w:t xml:space="preserve"> (\\10.3.0.28\Builds)</w:t>
+      </w:r>
+      <w:r>
+        <w:t>.</w:t>
+      </w:r>
+    </w:p>
+    <w:p>
+      <w:pPr>
+        <w:pStyle w:val="ListParagraph"/>
+        <w:numPr>
+          <w:ilvl w:val="0"/>
+          <w:numId w:val="17"/>
+        </w:numPr>
+      </w:pPr>
+      <w:r>
         <w:t>Also copy the release folder to a network drive</w:t>
       </w:r>
       <w:r>
         <w:t xml:space="preserve"> which is routinely backed up.</w:t>
+      </w:r>
+    </w:p>
+    <w:p>
+      <w:pPr>
+        <w:pStyle w:val="ListParagraph"/>
+        <w:numPr>
+          <w:ilvl w:val="0"/>
+          <w:numId w:val="17"/>
+        </w:numPr>
+      </w:pPr>
+      <w:r>
+        <w:t>See one of the previous build directories for the folder hierarchy.</w:t>
       </w:r>
     </w:p>
     <w:p>
@@ -1451,6 +1651,19 @@
       </w:del>
       <w:r>
         <w:t>”.</w:t>
+      </w:r>
+    </w:p>
+    <w:p>
+      <w:r>
+        <w:t xml:space="preserve">Open the </w:t>
+      </w:r>
+      <w:proofErr w:type="spellStart"/>
+      <w:r>
+        <w:t>ObfuscateCloud</w:t>
+      </w:r>
+      <w:proofErr w:type="spellEnd"/>
+      <w:r>
+        <w:t xml:space="preserve"> property page and clear the password field.  Save.</w:t>
       </w:r>
     </w:p>
     <w:p>
@@ -3118,7 +3331,7 @@
         <w:rFonts w:ascii="Symbol" w:hAnsi="Symbol" w:hint="default"/>
       </w:rPr>
     </w:lvl>
-    <w:lvl w:ilvl="1" w:tplc="04090003" w:tentative="1">
+    <w:lvl w:ilvl="1" w:tplc="04090003">
       <w:start w:val="1"/>
       <w:numFmt w:val="bullet"/>
       <w:lvlText w:val="o"/>
@@ -4533,7 +4746,7 @@
 </file>
 
 <file path=customXml/itemProps1.xml><?xml version="1.0" encoding="utf-8"?>
-<ds:datastoreItem xmlns:ds="http://schemas.openxmlformats.org/officeDocument/2006/customXml" ds:itemID="{E0B4C053-91EB-4049-9D15-AD5BAFCCA1AA}">
+<ds:datastoreItem xmlns:ds="http://schemas.openxmlformats.org/officeDocument/2006/customXml" ds:itemID="{AAC2BB39-8561-4BA7-95ED-5BFB5BF6900E}">
   <ds:schemaRefs>
     <ds:schemaRef ds:uri="http://schemas.openxmlformats.org/officeDocument/2006/bibliography"/>
   </ds:schemaRefs>
@@ -4541,7 +4754,7 @@
 </file>
 
 <file path=customXml/itemProps2.xml><?xml version="1.0" encoding="utf-8"?>
-<ds:datastoreItem xmlns:ds="http://schemas.openxmlformats.org/officeDocument/2006/customXml" ds:itemID="{14931BA8-451C-40D1-8502-CB2BF169940A}">
+<ds:datastoreItem xmlns:ds="http://schemas.openxmlformats.org/officeDocument/2006/customXml" ds:itemID="{6AEA3A33-33C3-4B70-9708-E3CB4E352765}">
   <ds:schemaRefs>
     <ds:schemaRef ds:uri="http://schemas.openxmlformats.org/officeDocument/2006/bibliography"/>
   </ds:schemaRefs>
@@ -4549,7 +4762,7 @@
 </file>
 
 <file path=customXml/itemProps3.xml><?xml version="1.0" encoding="utf-8"?>
-<ds:datastoreItem xmlns:ds="http://schemas.openxmlformats.org/officeDocument/2006/customXml" ds:itemID="{4FA2561D-5E89-4A63-8313-63F9306CF1A3}">
+<ds:datastoreItem xmlns:ds="http://schemas.openxmlformats.org/officeDocument/2006/customXml" ds:itemID="{38209F4F-1018-45C2-BF93-0A22280A84AB}">
   <ds:schemaRefs>
     <ds:schemaRef ds:uri="http://schemas.openxmlformats.org/officeDocument/2006/bibliography"/>
   </ds:schemaRefs>
@@ -4557,7 +4770,7 @@
 </file>
 
 <file path=customXml/itemProps4.xml><?xml version="1.0" encoding="utf-8"?>
-<ds:datastoreItem xmlns:ds="http://schemas.openxmlformats.org/officeDocument/2006/customXml" ds:itemID="{38209F4F-1018-45C2-BF93-0A22280A84AB}">
+<ds:datastoreItem xmlns:ds="http://schemas.openxmlformats.org/officeDocument/2006/customXml" ds:itemID="{28CDB37D-8246-43BB-BAD9-41F70643CA42}">
   <ds:schemaRefs>
     <ds:schemaRef ds:uri="http://schemas.openxmlformats.org/officeDocument/2006/bibliography"/>
   </ds:schemaRefs>
@@ -4565,7 +4778,7 @@
 </file>
 
 <file path=customXml/itemProps5.xml><?xml version="1.0" encoding="utf-8"?>
-<ds:datastoreItem xmlns:ds="http://schemas.openxmlformats.org/officeDocument/2006/customXml" ds:itemID="{6AEA3A33-33C3-4B70-9708-E3CB4E352765}">
+<ds:datastoreItem xmlns:ds="http://schemas.openxmlformats.org/officeDocument/2006/customXml" ds:itemID="{42768C3C-0A91-408D-BB7A-003EBE290998}">
   <ds:schemaRefs>
     <ds:schemaRef ds:uri="http://schemas.openxmlformats.org/officeDocument/2006/bibliography"/>
   </ds:schemaRefs>
@@ -4573,7 +4786,7 @@
 </file>
 
 <file path=customXml/itemProps6.xml><?xml version="1.0" encoding="utf-8"?>
-<ds:datastoreItem xmlns:ds="http://schemas.openxmlformats.org/officeDocument/2006/customXml" ds:itemID="{AAC2BB39-8561-4BA7-95ED-5BFB5BF6900E}">
+<ds:datastoreItem xmlns:ds="http://schemas.openxmlformats.org/officeDocument/2006/customXml" ds:itemID="{CA278C7D-519C-402A-B1C5-B6230FDF4165}">
   <ds:schemaRefs>
     <ds:schemaRef ds:uri="http://schemas.openxmlformats.org/officeDocument/2006/bibliography"/>
   </ds:schemaRefs>
@@ -4581,7 +4794,7 @@
 </file>
 
 <file path=customXml/itemProps7.xml><?xml version="1.0" encoding="utf-8"?>
-<ds:datastoreItem xmlns:ds="http://schemas.openxmlformats.org/officeDocument/2006/customXml" ds:itemID="{1BCF81BD-C9D0-41AE-AC7F-4F3720B1014E}">
+<ds:datastoreItem xmlns:ds="http://schemas.openxmlformats.org/officeDocument/2006/customXml" ds:itemID="{9226C392-6B5F-4030-989D-A990A363AED2}">
   <ds:schemaRefs>
     <ds:schemaRef ds:uri="http://schemas.openxmlformats.org/officeDocument/2006/bibliography"/>
   </ds:schemaRefs>
@@ -4589,7 +4802,7 @@
 </file>
 
 <file path=customXml/itemProps8.xml><?xml version="1.0" encoding="utf-8"?>
-<ds:datastoreItem xmlns:ds="http://schemas.openxmlformats.org/officeDocument/2006/customXml" ds:itemID="{67ED4FA4-2F34-461B-A435-2BC5F8AE7F34}">
+<ds:datastoreItem xmlns:ds="http://schemas.openxmlformats.org/officeDocument/2006/customXml" ds:itemID="{30608A59-7CD9-485C-B823-E1CAD2453ECC}">
   <ds:schemaRefs>
     <ds:schemaRef ds:uri="http://schemas.openxmlformats.org/officeDocument/2006/bibliography"/>
   </ds:schemaRefs>
@@ -4597,7 +4810,7 @@
 </file>
 
 <file path=customXml/itemProps9.xml><?xml version="1.0" encoding="utf-8"?>
-<ds:datastoreItem xmlns:ds="http://schemas.openxmlformats.org/officeDocument/2006/customXml" ds:itemID="{28CDB37D-8246-43BB-BAD9-41F70643CA42}">
+<ds:datastoreItem xmlns:ds="http://schemas.openxmlformats.org/officeDocument/2006/customXml" ds:itemID="{E4B0F65A-4A3F-4C28-9965-5A01AA5E7929}">
   <ds:schemaRefs>
     <ds:schemaRef ds:uri="http://schemas.openxmlformats.org/officeDocument/2006/bibliography"/>
   </ds:schemaRefs>

</xml_diff>

<commit_message>
1) Saved the release procedure document changes missed in the last commit.
</commit_message>
<xml_diff>
--- a/Preparing for a staging release.docx
+++ b/Preparing for a staging release.docx
@@ -1226,12 +1226,7 @@
     </w:p>
     <w:p>
       <w:r>
-        <w:t>In the previous VS Developer C</w:t>
-      </w:r>
-      <w:bookmarkStart w:id="1" w:name="_GoBack"/>
-      <w:bookmarkEnd w:id="1"/>
-      <w:r>
-        <w:t>ommand Prompt windows, change directory to where you placed the “copied to and modified” CloudSdkSetup.exe.</w:t>
+        <w:t>In the previous VS Developer Command Prompt windows, change directory to where you placed the “copied to and modified” CloudSdkSetup.exe.</w:t>
       </w:r>
     </w:p>
     <w:p>
@@ -1638,13 +1633,13 @@
         <w:t>To do this: “Rebuild” (OK in this case) the project “</w:t>
       </w:r>
       <w:proofErr w:type="spellStart"/>
-      <w:ins w:id="2" w:author="Robert Stevens" w:date="2013-03-07T07:06:00Z">
+      <w:ins w:id="1" w:author="Robert Stevens" w:date="2013-03-07T07:06:00Z">
         <w:r>
           <w:t>ZDeleteLicenseFilesOnly</w:t>
         </w:r>
       </w:ins>
       <w:proofErr w:type="spellEnd"/>
-      <w:del w:id="3" w:author="mine" w:date="2013-03-07T07:06:00Z">
+      <w:del w:id="2" w:author="mine" w:date="2013-03-07T07:06:00Z">
         <w:r>
           <w:delText>ZDeleteLicenseFilesOnly</w:delText>
         </w:r>
@@ -1707,10 +1702,26 @@
     </w:p>
     <w:p>
       <w:r>
-        <w:t xml:space="preserve"> Tag the last commit to </w:t>
-      </w:r>
-      <w:r>
-        <w:t>the yyyymmddRelease0.2.8 branch</w:t>
+        <w:t xml:space="preserve"> Tag the last </w:t>
+      </w:r>
+      <w:proofErr w:type="spellStart"/>
+      <w:proofErr w:type="gramStart"/>
+      <w:r>
+        <w:t>git</w:t>
+      </w:r>
+      <w:proofErr w:type="spellEnd"/>
+      <w:r>
+        <w:t xml:space="preserve"> </w:t>
+      </w:r>
+      <w:r>
+        <w:t xml:space="preserve"> </w:t>
+      </w:r>
+      <w:r>
+        <w:t>the</w:t>
+      </w:r>
+      <w:proofErr w:type="gramEnd"/>
+      <w:r>
+        <w:t xml:space="preserve"> yyyymmddRelease0.2.8 branch</w:t>
       </w:r>
       <w:r>
         <w:t xml:space="preserve"> with this release number (e.g., Release0.1.2).</w:t>
@@ -2016,7 +2027,15 @@
       </w:r>
       <w:proofErr w:type="spellEnd"/>
       <w:r>
-        <w:t xml:space="preserve"> checkout master</w:t>
+        <w:t xml:space="preserve"> </w:t>
+      </w:r>
+      <w:bookmarkStart w:id="3" w:name="_GoBack"/>
+      <w:r>
+        <w:t>checkout m</w:t>
+      </w:r>
+      <w:bookmarkEnd w:id="3"/>
+      <w:r>
+        <w:t>aster</w:t>
       </w:r>
     </w:p>
     <w:p>
@@ -4746,7 +4765,7 @@
 </file>
 
 <file path=customXml/itemProps1.xml><?xml version="1.0" encoding="utf-8"?>
-<ds:datastoreItem xmlns:ds="http://schemas.openxmlformats.org/officeDocument/2006/customXml" ds:itemID="{AAC2BB39-8561-4BA7-95ED-5BFB5BF6900E}">
+<ds:datastoreItem xmlns:ds="http://schemas.openxmlformats.org/officeDocument/2006/customXml" ds:itemID="{28CDB37D-8246-43BB-BAD9-41F70643CA42}">
   <ds:schemaRefs>
     <ds:schemaRef ds:uri="http://schemas.openxmlformats.org/officeDocument/2006/bibliography"/>
   </ds:schemaRefs>
@@ -4754,7 +4773,7 @@
 </file>
 
 <file path=customXml/itemProps2.xml><?xml version="1.0" encoding="utf-8"?>
-<ds:datastoreItem xmlns:ds="http://schemas.openxmlformats.org/officeDocument/2006/customXml" ds:itemID="{6AEA3A33-33C3-4B70-9708-E3CB4E352765}">
+<ds:datastoreItem xmlns:ds="http://schemas.openxmlformats.org/officeDocument/2006/customXml" ds:itemID="{42768C3C-0A91-408D-BB7A-003EBE290998}">
   <ds:schemaRefs>
     <ds:schemaRef ds:uri="http://schemas.openxmlformats.org/officeDocument/2006/bibliography"/>
   </ds:schemaRefs>
@@ -4762,7 +4781,7 @@
 </file>
 
 <file path=customXml/itemProps3.xml><?xml version="1.0" encoding="utf-8"?>
-<ds:datastoreItem xmlns:ds="http://schemas.openxmlformats.org/officeDocument/2006/customXml" ds:itemID="{38209F4F-1018-45C2-BF93-0A22280A84AB}">
+<ds:datastoreItem xmlns:ds="http://schemas.openxmlformats.org/officeDocument/2006/customXml" ds:itemID="{CA278C7D-519C-402A-B1C5-B6230FDF4165}">
   <ds:schemaRefs>
     <ds:schemaRef ds:uri="http://schemas.openxmlformats.org/officeDocument/2006/bibliography"/>
   </ds:schemaRefs>
@@ -4770,7 +4789,7 @@
 </file>
 
 <file path=customXml/itemProps4.xml><?xml version="1.0" encoding="utf-8"?>
-<ds:datastoreItem xmlns:ds="http://schemas.openxmlformats.org/officeDocument/2006/customXml" ds:itemID="{28CDB37D-8246-43BB-BAD9-41F70643CA42}">
+<ds:datastoreItem xmlns:ds="http://schemas.openxmlformats.org/officeDocument/2006/customXml" ds:itemID="{9226C392-6B5F-4030-989D-A990A363AED2}">
   <ds:schemaRefs>
     <ds:schemaRef ds:uri="http://schemas.openxmlformats.org/officeDocument/2006/bibliography"/>
   </ds:schemaRefs>
@@ -4778,7 +4797,7 @@
 </file>
 
 <file path=customXml/itemProps5.xml><?xml version="1.0" encoding="utf-8"?>
-<ds:datastoreItem xmlns:ds="http://schemas.openxmlformats.org/officeDocument/2006/customXml" ds:itemID="{42768C3C-0A91-408D-BB7A-003EBE290998}">
+<ds:datastoreItem xmlns:ds="http://schemas.openxmlformats.org/officeDocument/2006/customXml" ds:itemID="{12CF46F4-DEB9-4127-82B9-D4CDAB7BC0E8}">
   <ds:schemaRefs>
     <ds:schemaRef ds:uri="http://schemas.openxmlformats.org/officeDocument/2006/bibliography"/>
   </ds:schemaRefs>
@@ -4786,7 +4805,7 @@
 </file>
 
 <file path=customXml/itemProps6.xml><?xml version="1.0" encoding="utf-8"?>
-<ds:datastoreItem xmlns:ds="http://schemas.openxmlformats.org/officeDocument/2006/customXml" ds:itemID="{CA278C7D-519C-402A-B1C5-B6230FDF4165}">
+<ds:datastoreItem xmlns:ds="http://schemas.openxmlformats.org/officeDocument/2006/customXml" ds:itemID="{2089C015-E813-4556-904D-80923224A720}">
   <ds:schemaRefs>
     <ds:schemaRef ds:uri="http://schemas.openxmlformats.org/officeDocument/2006/bibliography"/>
   </ds:schemaRefs>
@@ -4794,7 +4813,7 @@
 </file>
 
 <file path=customXml/itemProps7.xml><?xml version="1.0" encoding="utf-8"?>
-<ds:datastoreItem xmlns:ds="http://schemas.openxmlformats.org/officeDocument/2006/customXml" ds:itemID="{9226C392-6B5F-4030-989D-A990A363AED2}">
+<ds:datastoreItem xmlns:ds="http://schemas.openxmlformats.org/officeDocument/2006/customXml" ds:itemID="{5C4CE2A5-DF12-4783-B04F-D6E51381B92F}">
   <ds:schemaRefs>
     <ds:schemaRef ds:uri="http://schemas.openxmlformats.org/officeDocument/2006/bibliography"/>
   </ds:schemaRefs>
@@ -4802,7 +4821,7 @@
 </file>
 
 <file path=customXml/itemProps8.xml><?xml version="1.0" encoding="utf-8"?>
-<ds:datastoreItem xmlns:ds="http://schemas.openxmlformats.org/officeDocument/2006/customXml" ds:itemID="{30608A59-7CD9-485C-B823-E1CAD2453ECC}">
+<ds:datastoreItem xmlns:ds="http://schemas.openxmlformats.org/officeDocument/2006/customXml" ds:itemID="{BC6D50A4-5E16-40E6-B0DC-7B6DA909E23B}">
   <ds:schemaRefs>
     <ds:schemaRef ds:uri="http://schemas.openxmlformats.org/officeDocument/2006/bibliography"/>
   </ds:schemaRefs>
@@ -4810,7 +4829,7 @@
 </file>
 
 <file path=customXml/itemProps9.xml><?xml version="1.0" encoding="utf-8"?>
-<ds:datastoreItem xmlns:ds="http://schemas.openxmlformats.org/officeDocument/2006/customXml" ds:itemID="{E4B0F65A-4A3F-4C28-9965-5A01AA5E7929}">
+<ds:datastoreItem xmlns:ds="http://schemas.openxmlformats.org/officeDocument/2006/customXml" ds:itemID="{1BAF61E4-C72F-4665-A98F-541EBE2824CD}">
   <ds:schemaRefs>
     <ds:schemaRef ds:uri="http://schemas.openxmlformats.org/officeDocument/2006/bibliography"/>
   </ds:schemaRefs>

</xml_diff>

<commit_message>
1) Corrected some overlaid text in the release procedure document.
</commit_message>
<xml_diff>
--- a/Preparing for a staging release.docx
+++ b/Preparing for a staging release.docx
@@ -1468,13 +1468,7 @@
         <w:rPr>
           <w:color w:val="FF0000"/>
         </w:rPr>
-        <w:t>\Cloud.</w:t>
-      </w:r>
-      <w:r>
-        <w:rPr>
-          <w:color w:val="FF0000"/>
-        </w:rPr>
-        <w:t>pdb</w:t>
+        <w:t>\Cloud.pdb</w:t>
       </w:r>
     </w:p>
     <w:p>
@@ -1504,13 +1498,7 @@
         <w:rPr>
           <w:color w:val="FF0000"/>
         </w:rPr>
-        <w:t>\Cloud.</w:t>
-      </w:r>
-      <w:r>
-        <w:rPr>
-          <w:color w:val="FF0000"/>
-        </w:rPr>
-        <w:t>xml</w:t>
+        <w:t>\Cloud.xml</w:t>
       </w:r>
     </w:p>
     <w:p>
@@ -1704,22 +1692,9 @@
       <w:r>
         <w:t xml:space="preserve"> Tag the last </w:t>
       </w:r>
-      <w:proofErr w:type="spellStart"/>
-      <w:proofErr w:type="gramStart"/>
-      <w:r>
-        <w:t>git</w:t>
-      </w:r>
-      <w:proofErr w:type="spellEnd"/>
-      <w:r>
-        <w:t xml:space="preserve"> </w:t>
-      </w:r>
-      <w:r>
-        <w:t xml:space="preserve"> </w:t>
-      </w:r>
-      <w:r>
-        <w:t>the</w:t>
-      </w:r>
-      <w:proofErr w:type="gramEnd"/>
+      <w:r>
+        <w:t>commit</w:t>
+      </w:r>
       <w:r>
         <w:t xml:space="preserve"> yyyymmddRelease0.2.8 branch</w:t>
       </w:r>
@@ -1808,6 +1783,8 @@
         </w:rPr>
         <w:t xml:space="preserve"> tag -d 12345</w:t>
       </w:r>
+      <w:bookmarkStart w:id="3" w:name="_GoBack"/>
+      <w:bookmarkEnd w:id="3"/>
     </w:p>
     <w:p>
       <w:pPr>
@@ -2027,15 +2004,7 @@
       </w:r>
       <w:proofErr w:type="spellEnd"/>
       <w:r>
-        <w:t xml:space="preserve"> </w:t>
-      </w:r>
-      <w:bookmarkStart w:id="3" w:name="_GoBack"/>
-      <w:r>
-        <w:t>checkout m</w:t>
-      </w:r>
-      <w:bookmarkEnd w:id="3"/>
-      <w:r>
-        <w:t>aster</w:t>
+        <w:t xml:space="preserve"> checkout master</w:t>
       </w:r>
     </w:p>
     <w:p>
@@ -4765,6 +4734,14 @@
 </file>
 
 <file path=customXml/itemProps1.xml><?xml version="1.0" encoding="utf-8"?>
+<ds:datastoreItem xmlns:ds="http://schemas.openxmlformats.org/officeDocument/2006/customXml" ds:itemID="{42768C3C-0A91-408D-BB7A-003EBE290998}">
+  <ds:schemaRefs>
+    <ds:schemaRef ds:uri="http://schemas.openxmlformats.org/officeDocument/2006/bibliography"/>
+  </ds:schemaRefs>
+</ds:datastoreItem>
+</file>
+
+<file path=customXml/itemProps2.xml><?xml version="1.0" encoding="utf-8"?>
 <ds:datastoreItem xmlns:ds="http://schemas.openxmlformats.org/officeDocument/2006/customXml" ds:itemID="{28CDB37D-8246-43BB-BAD9-41F70643CA42}">
   <ds:schemaRefs>
     <ds:schemaRef ds:uri="http://schemas.openxmlformats.org/officeDocument/2006/bibliography"/>
@@ -4772,16 +4749,8 @@
 </ds:datastoreItem>
 </file>
 
-<file path=customXml/itemProps2.xml><?xml version="1.0" encoding="utf-8"?>
-<ds:datastoreItem xmlns:ds="http://schemas.openxmlformats.org/officeDocument/2006/customXml" ds:itemID="{42768C3C-0A91-408D-BB7A-003EBE290998}">
-  <ds:schemaRefs>
-    <ds:schemaRef ds:uri="http://schemas.openxmlformats.org/officeDocument/2006/bibliography"/>
-  </ds:schemaRefs>
-</ds:datastoreItem>
-</file>
-
 <file path=customXml/itemProps3.xml><?xml version="1.0" encoding="utf-8"?>
-<ds:datastoreItem xmlns:ds="http://schemas.openxmlformats.org/officeDocument/2006/customXml" ds:itemID="{CA278C7D-519C-402A-B1C5-B6230FDF4165}">
+<ds:datastoreItem xmlns:ds="http://schemas.openxmlformats.org/officeDocument/2006/customXml" ds:itemID="{2089C015-E813-4556-904D-80923224A720}">
   <ds:schemaRefs>
     <ds:schemaRef ds:uri="http://schemas.openxmlformats.org/officeDocument/2006/bibliography"/>
   </ds:schemaRefs>
@@ -4789,6 +4758,14 @@
 </file>
 
 <file path=customXml/itemProps4.xml><?xml version="1.0" encoding="utf-8"?>
+<ds:datastoreItem xmlns:ds="http://schemas.openxmlformats.org/officeDocument/2006/customXml" ds:itemID="{12CF46F4-DEB9-4127-82B9-D4CDAB7BC0E8}">
+  <ds:schemaRefs>
+    <ds:schemaRef ds:uri="http://schemas.openxmlformats.org/officeDocument/2006/bibliography"/>
+  </ds:schemaRefs>
+</ds:datastoreItem>
+</file>
+
+<file path=customXml/itemProps5.xml><?xml version="1.0" encoding="utf-8"?>
 <ds:datastoreItem xmlns:ds="http://schemas.openxmlformats.org/officeDocument/2006/customXml" ds:itemID="{9226C392-6B5F-4030-989D-A990A363AED2}">
   <ds:schemaRefs>
     <ds:schemaRef ds:uri="http://schemas.openxmlformats.org/officeDocument/2006/bibliography"/>
@@ -4796,16 +4773,8 @@
 </ds:datastoreItem>
 </file>
 
-<file path=customXml/itemProps5.xml><?xml version="1.0" encoding="utf-8"?>
-<ds:datastoreItem xmlns:ds="http://schemas.openxmlformats.org/officeDocument/2006/customXml" ds:itemID="{12CF46F4-DEB9-4127-82B9-D4CDAB7BC0E8}">
-  <ds:schemaRefs>
-    <ds:schemaRef ds:uri="http://schemas.openxmlformats.org/officeDocument/2006/bibliography"/>
-  </ds:schemaRefs>
-</ds:datastoreItem>
-</file>
-
 <file path=customXml/itemProps6.xml><?xml version="1.0" encoding="utf-8"?>
-<ds:datastoreItem xmlns:ds="http://schemas.openxmlformats.org/officeDocument/2006/customXml" ds:itemID="{2089C015-E813-4556-904D-80923224A720}">
+<ds:datastoreItem xmlns:ds="http://schemas.openxmlformats.org/officeDocument/2006/customXml" ds:itemID="{1BAF61E4-C72F-4665-A98F-541EBE2824CD}">
   <ds:schemaRefs>
     <ds:schemaRef ds:uri="http://schemas.openxmlformats.org/officeDocument/2006/bibliography"/>
   </ds:schemaRefs>
@@ -4813,7 +4782,7 @@
 </file>
 
 <file path=customXml/itemProps7.xml><?xml version="1.0" encoding="utf-8"?>
-<ds:datastoreItem xmlns:ds="http://schemas.openxmlformats.org/officeDocument/2006/customXml" ds:itemID="{5C4CE2A5-DF12-4783-B04F-D6E51381B92F}">
+<ds:datastoreItem xmlns:ds="http://schemas.openxmlformats.org/officeDocument/2006/customXml" ds:itemID="{86C4B3EA-0721-43D7-A7FC-9436A3B18246}">
   <ds:schemaRefs>
     <ds:schemaRef ds:uri="http://schemas.openxmlformats.org/officeDocument/2006/bibliography"/>
   </ds:schemaRefs>
@@ -4821,7 +4790,7 @@
 </file>
 
 <file path=customXml/itemProps8.xml><?xml version="1.0" encoding="utf-8"?>
-<ds:datastoreItem xmlns:ds="http://schemas.openxmlformats.org/officeDocument/2006/customXml" ds:itemID="{BC6D50A4-5E16-40E6-B0DC-7B6DA909E23B}">
+<ds:datastoreItem xmlns:ds="http://schemas.openxmlformats.org/officeDocument/2006/customXml" ds:itemID="{F8CC3108-01C8-4F0B-ABAB-D91F10AB9AE3}">
   <ds:schemaRefs>
     <ds:schemaRef ds:uri="http://schemas.openxmlformats.org/officeDocument/2006/bibliography"/>
   </ds:schemaRefs>
@@ -4829,7 +4798,7 @@
 </file>
 
 <file path=customXml/itemProps9.xml><?xml version="1.0" encoding="utf-8"?>
-<ds:datastoreItem xmlns:ds="http://schemas.openxmlformats.org/officeDocument/2006/customXml" ds:itemID="{1BAF61E4-C72F-4665-A98F-541EBE2824CD}">
+<ds:datastoreItem xmlns:ds="http://schemas.openxmlformats.org/officeDocument/2006/customXml" ds:itemID="{28712C53-4230-4749-A8E9-5C237387D3B9}">
   <ds:schemaRefs>
     <ds:schemaRef ds:uri="http://schemas.openxmlformats.org/officeDocument/2006/bibliography"/>
   </ds:schemaRefs>

</xml_diff>

<commit_message>
Merged the release branch back into master.
Merge branch '20130708A0Release0.3.4'
</commit_message>
<xml_diff>
--- a/Preparing for a staging release.docx
+++ b/Preparing for a staging release.docx
@@ -15,15 +15,7 @@
     </w:p>
     <w:p>
       <w:r>
-        <w:t xml:space="preserve">Exit Visual Studio in the </w:t>
-      </w:r>
-      <w:proofErr w:type="spellStart"/>
-      <w:r>
-        <w:t>Cloud_SDK</w:t>
-      </w:r>
-      <w:proofErr w:type="spellEnd"/>
-      <w:r>
-        <w:t xml:space="preserve"> solution.</w:t>
+        <w:t>Exit Visual Studio in the Cloud_SDK solution.</w:t>
       </w:r>
     </w:p>
     <w:p>
@@ -68,7 +60,13 @@
         <w:pStyle w:val="NoSpacing"/>
       </w:pPr>
       <w:r>
-        <w:t xml:space="preserve">Make a new branch for the release: </w:t>
+        <w:t>Make a new b</w:t>
+      </w:r>
+      <w:r>
+        <w:t xml:space="preserve">ranch </w:t>
+      </w:r>
+      <w:r>
+        <w:t xml:space="preserve">for the release: </w:t>
       </w:r>
     </w:p>
     <w:p>
@@ -79,14 +77,12 @@
           <w:numId w:val="13"/>
         </w:numPr>
       </w:pPr>
-      <w:proofErr w:type="spellStart"/>
       <w:r>
         <w:t>g</w:t>
       </w:r>
       <w:r>
         <w:t>it</w:t>
       </w:r>
-      <w:proofErr w:type="spellEnd"/>
       <w:r>
         <w:t xml:space="preserve"> branch </w:t>
       </w:r>
@@ -105,13 +101,8 @@
           <w:numId w:val="13"/>
         </w:numPr>
       </w:pPr>
-      <w:proofErr w:type="spellStart"/>
-      <w:r>
-        <w:t>git</w:t>
-      </w:r>
-      <w:proofErr w:type="spellEnd"/>
-      <w:r>
-        <w:t xml:space="preserve"> checkout 20130218A0Release0</w:t>
+      <w:r>
+        <w:t>git checkout 20130218A0Release0</w:t>
       </w:r>
       <w:r>
         <w:t>.1.6</w:t>
@@ -125,13 +116,8 @@
           <w:numId w:val="13"/>
         </w:numPr>
       </w:pPr>
-      <w:proofErr w:type="spellStart"/>
-      <w:r>
-        <w:t>git</w:t>
-      </w:r>
-      <w:proofErr w:type="spellEnd"/>
-      <w:r>
-        <w:t xml:space="preserve"> push </w:t>
+      <w:r>
+        <w:t xml:space="preserve">git push </w:t>
       </w:r>
       <w:r>
         <w:t xml:space="preserve"> -u origin 20130218A0Release</w:t>
@@ -160,13 +146,8 @@
           <w:numId w:val="13"/>
         </w:numPr>
       </w:pPr>
-      <w:proofErr w:type="spellStart"/>
-      <w:r>
-        <w:t>Git</w:t>
-      </w:r>
-      <w:proofErr w:type="spellEnd"/>
-      <w:r>
-        <w:t xml:space="preserve"> branch - -d &lt;branch&gt;</w:t>
+      <w:r>
+        <w:t>Git branch - -d &lt;branch&gt;</w:t>
       </w:r>
     </w:p>
     <w:p>
@@ -177,13 +158,8 @@
           <w:numId w:val="13"/>
         </w:numPr>
       </w:pPr>
-      <w:proofErr w:type="spellStart"/>
-      <w:r>
-        <w:t>Git</w:t>
-      </w:r>
-      <w:proofErr w:type="spellEnd"/>
-      <w:r>
-        <w:t xml:space="preserve"> push origin - -delete &lt;branch</w:t>
+      <w:r>
+        <w:t>Git push origin - -delete &lt;branch</w:t>
       </w:r>
     </w:p>
     <w:p>
@@ -196,15 +172,7 @@
         <w:pStyle w:val="NoSpacing"/>
       </w:pPr>
       <w:r>
-        <w:t xml:space="preserve">Start Visual Studio in the </w:t>
-      </w:r>
-      <w:proofErr w:type="spellStart"/>
-      <w:r>
-        <w:t>Cloud_SDK</w:t>
-      </w:r>
-      <w:proofErr w:type="spellEnd"/>
-      <w:r>
-        <w:t xml:space="preserve"> solution.</w:t>
+        <w:t>Start Visual Studio in the Cloud_SDK solution.</w:t>
       </w:r>
     </w:p>
     <w:p>
@@ -217,15 +185,7 @@
         <w:pStyle w:val="NoSpacing"/>
       </w:pPr>
       <w:r>
-        <w:t xml:space="preserve">Change to the </w:t>
-      </w:r>
-      <w:proofErr w:type="spellStart"/>
-      <w:r>
-        <w:t>ReleaseSampleAppOnly</w:t>
-      </w:r>
-      <w:proofErr w:type="spellEnd"/>
-      <w:r>
-        <w:t xml:space="preserve"> configuration.</w:t>
+        <w:t>Change to the ReleaseSampleAppOnly configuration.</w:t>
       </w:r>
     </w:p>
     <w:p>
@@ -235,45 +195,16 @@
     </w:p>
     <w:p>
       <w:r>
-        <w:t xml:space="preserve">Change </w:t>
-      </w:r>
-      <w:proofErr w:type="gramStart"/>
-      <w:r>
-        <w:t>the define</w:t>
-      </w:r>
-      <w:proofErr w:type="gramEnd"/>
-      <w:r>
-        <w:t xml:space="preserve"> in </w:t>
-      </w:r>
-      <w:proofErr w:type="spellStart"/>
-      <w:r>
-        <w:t>CLDefinitions</w:t>
-      </w:r>
-      <w:proofErr w:type="spellEnd"/>
-      <w:r>
-        <w:t xml:space="preserve"> from development cliff servers to the </w:t>
-      </w:r>
-      <w:r>
-        <w:t>cloud.com</w:t>
-      </w:r>
-      <w:r>
-        <w:t xml:space="preserve"> servers. (</w:t>
-      </w:r>
-      <w:proofErr w:type="spellStart"/>
-      <w:r>
-        <w:t>CloudApiPublic</w:t>
-      </w:r>
-      <w:proofErr w:type="spellEnd"/>
-      <w:r>
-        <w:t>\Static\</w:t>
-      </w:r>
-      <w:proofErr w:type="spellStart"/>
-      <w:r>
-        <w:t>CLDefinitions</w:t>
-      </w:r>
-      <w:proofErr w:type="spellEnd"/>
-      <w:r>
-        <w:t xml:space="preserve">: define </w:t>
+        <w:t xml:space="preserve">Change the define in CLDefinitions from development cliff servers to the </w:t>
+      </w:r>
+      <w:r>
+        <w:t xml:space="preserve">appropriate staging (Monday) or production (Thursday) </w:t>
+      </w:r>
+      <w:r>
+        <w:t xml:space="preserve">servers. (CloudApiPublic\Static\CLDefinitions: define </w:t>
+      </w:r>
+      <w:r>
+        <w:t xml:space="preserve">STAGING_BACKEND or </w:t>
       </w:r>
       <w:r>
         <w:t>PRODUCTION</w:t>
@@ -312,48 +243,14 @@
       <w:r>
         <w:t xml:space="preserve">, </w:t>
       </w:r>
-      <w:proofErr w:type="spellStart"/>
-      <w:r>
-        <w:t>CloudApiPublic</w:t>
-      </w:r>
-      <w:proofErr w:type="spellEnd"/>
-      <w:r>
-        <w:t xml:space="preserve"> and </w:t>
-      </w:r>
-      <w:proofErr w:type="spellStart"/>
-      <w:r>
-        <w:t>CloudSetupSdkSyncSample</w:t>
-      </w:r>
-      <w:proofErr w:type="spellEnd"/>
-      <w:r>
-        <w:t xml:space="preserve">, and </w:t>
-      </w:r>
-      <w:proofErr w:type="spellStart"/>
-      <w:r>
-        <w:t>CloudSetupSdkSyncSampleSupport</w:t>
-      </w:r>
-      <w:proofErr w:type="spellEnd"/>
+      <w:r>
+        <w:t>CloudApiPublic and CloudSetupSdkSyncSample, and CloudSetupSdkSyncSampleSupport</w:t>
+      </w:r>
       <w:r>
         <w:t xml:space="preserve"> </w:t>
       </w:r>
       <w:r>
-        <w:t xml:space="preserve">Assembly and File Versions to the current release.  </w:t>
-      </w:r>
-      <w:proofErr w:type="gramStart"/>
-      <w:r>
-        <w:t>E.g., 0.1.2.0.</w:t>
-      </w:r>
-      <w:proofErr w:type="gramEnd"/>
-      <w:r>
-        <w:t xml:space="preserve">  For </w:t>
-      </w:r>
-      <w:proofErr w:type="spellStart"/>
-      <w:r>
-        <w:t>CloudSetupSdkSyncSample</w:t>
-      </w:r>
-      <w:proofErr w:type="spellEnd"/>
-      <w:r>
-        <w:t>, click Project Assistant, and then Application Information.  Set the application version</w:t>
+        <w:t>Assembly and File Versions to the current release.  E.g., 0.1.2.0.  For CloudSetupSdkSyncSample, click Project Assistant, and then Application Information.  Set the application version</w:t>
       </w:r>
       <w:r>
         <w:t>.</w:t>
@@ -361,33 +258,7 @@
     </w:p>
     <w:p>
       <w:r>
-        <w:t>Set the project for signing (</w:t>
-      </w:r>
-      <w:proofErr w:type="spellStart"/>
-      <w:r>
-        <w:t>CloudApiPublic</w:t>
-      </w:r>
-      <w:proofErr w:type="spellEnd"/>
-      <w:r>
-        <w:t xml:space="preserve">, </w:t>
-      </w:r>
-      <w:proofErr w:type="spellStart"/>
-      <w:r>
-        <w:t>CloudSetupSdkSyncSampleSupport</w:t>
-      </w:r>
-      <w:proofErr w:type="spellEnd"/>
-      <w:r>
-        <w:t xml:space="preserve">, </w:t>
-      </w:r>
-      <w:proofErr w:type="spellStart"/>
-      <w:proofErr w:type="gramStart"/>
-      <w:r>
-        <w:t>CloudSetupSdkSyncSample</w:t>
-      </w:r>
-      <w:proofErr w:type="spellEnd"/>
-      <w:proofErr w:type="gramEnd"/>
-      <w:r>
-        <w:t>).</w:t>
+        <w:t>Set the project for signing (CloudApiPublic, CloudSetupSdkSyncSampleSupport, CloudSetupSdkSyncSample).</w:t>
       </w:r>
       <w:r>
         <w:t xml:space="preserve">  </w:t>
@@ -402,15 +273,7 @@
         <w:t xml:space="preserve">  </w:t>
       </w:r>
       <w:r>
-        <w:t xml:space="preserve">For signing </w:t>
-      </w:r>
-      <w:proofErr w:type="spellStart"/>
-      <w:r>
-        <w:t>CloudSetupSdkSyncSample</w:t>
-      </w:r>
-      <w:proofErr w:type="spellEnd"/>
-      <w:r>
-        <w:t xml:space="preserve"> - &gt; open the project</w:t>
+        <w:t>For signing CloudSetupSdkSyncSample - &gt; open the project</w:t>
       </w:r>
       <w:r>
         <w:t xml:space="preserve"> tree in VS Soluti</w:t>
@@ -443,15 +306,7 @@
         <w:t xml:space="preserve"> Digital C</w:t>
       </w:r>
       <w:r>
-        <w:t xml:space="preserve">ertificate File should point to the same </w:t>
-      </w:r>
-      <w:proofErr w:type="spellStart"/>
-      <w:r>
-        <w:t>ptx</w:t>
-      </w:r>
-      <w:proofErr w:type="spellEnd"/>
-      <w:r>
-        <w:t xml:space="preserve"> file as is used in the other signed projects – Cert Password is stored in desk, and Sign Output Files to “Setup.exe and Windows Installer Package</w:t>
+        <w:t>ertificate File should point to the same ptx file as is used in the other signed projects – Cert Password is stored in desk, and Sign Output Files to “Setup.exe and Windows Installer Package</w:t>
       </w:r>
     </w:p>
     <w:p>
@@ -475,36 +330,13 @@
     </w:p>
     <w:p>
       <w:r>
-        <w:t>Push the release branch to remote. DO NOT CHECK-IN SIGNING FILES* TO GITHUB!!!!!! Including .</w:t>
-      </w:r>
-      <w:proofErr w:type="spellStart"/>
-      <w:r>
-        <w:t>pfx</w:t>
-      </w:r>
-      <w:proofErr w:type="spellEnd"/>
-      <w:r>
-        <w:t xml:space="preserve"> files copied to the projects where you changed the settings.  These should be ignored by </w:t>
-      </w:r>
-      <w:proofErr w:type="spellStart"/>
-      <w:r>
-        <w:t>gitignore</w:t>
-      </w:r>
-      <w:proofErr w:type="spellEnd"/>
-      <w:r>
-        <w:t>, but remove them anyway.</w:t>
+        <w:t>Push the release branch to remote. DO NOT CHECK-IN SIGNING FILES* TO GITHUB!!!!!! Including .pfx files copied to the projects where you changed the settings.  These should be ignored by gitignore, but remove them anyway.</w:t>
       </w:r>
     </w:p>
     <w:p>
       <w:r>
         <w:tab/>
-      </w:r>
-      <w:proofErr w:type="gramStart"/>
-      <w:r>
-        <w:t>*  By</w:t>
-      </w:r>
-      <w:proofErr w:type="gramEnd"/>
-      <w:r>
-        <w:t xml:space="preserve"> SIGNING FILES I do not mean the changes to the projects to turn on signing, but instead the certificates or keys</w:t>
+        <w:t>*  By SIGNING FILES I do not mean the changes to the projects to turn on signing, but instead the certificates or keys</w:t>
       </w:r>
     </w:p>
     <w:p/>
@@ -526,15 +358,7 @@
     </w:p>
     <w:p>
       <w:r>
-        <w:t xml:space="preserve">Run REBUILD (not a typo) on the project </w:t>
-      </w:r>
-      <w:proofErr w:type="spellStart"/>
-      <w:r>
-        <w:t>ZGacUninstall</w:t>
-      </w:r>
-      <w:proofErr w:type="spellEnd"/>
-      <w:r>
-        <w:t>.  That will remove all of our old DLLs from the GAC.</w:t>
+        <w:t>Run REBUILD (not a typo) on the project ZGacUninstall.  That will remove all of our old DLLs from the GAC.</w:t>
       </w:r>
     </w:p>
     <w:p>
@@ -556,15 +380,7 @@
     </w:p>
     <w:p>
       <w:r>
-        <w:t xml:space="preserve">In </w:t>
-      </w:r>
-      <w:proofErr w:type="spellStart"/>
-      <w:r>
-        <w:t>ReleaseSampleAppOnly</w:t>
-      </w:r>
-      <w:proofErr w:type="spellEnd"/>
-      <w:r>
-        <w:t xml:space="preserve"> solution configuration, </w:t>
+        <w:t xml:space="preserve">In ReleaseSampleAppOnly solution configuration, </w:t>
       </w:r>
       <w:r>
         <w:t>choose the clean solution selection from the build menu</w:t>
@@ -575,28 +391,7 @@
     </w:p>
     <w:p>
       <w:r>
-        <w:t xml:space="preserve">Stay in </w:t>
-      </w:r>
-      <w:proofErr w:type="spellStart"/>
-      <w:r>
-        <w:t>ReleaseSampleAppOnly</w:t>
-      </w:r>
-      <w:proofErr w:type="spellEnd"/>
-      <w:r>
-        <w:t xml:space="preserve"> solution configuration.</w:t>
-      </w:r>
-    </w:p>
-    <w:p>
-      <w:r>
-        <w:t xml:space="preserve">Open the </w:t>
-      </w:r>
-      <w:proofErr w:type="spellStart"/>
-      <w:r>
-        <w:t>CloudApiPublic</w:t>
-      </w:r>
-      <w:proofErr w:type="spellEnd"/>
-      <w:r>
-        <w:t xml:space="preserve"> properties pane and select “Obfuscate this assembly”, and set the “Password of strong name key file”.</w:t>
+        <w:t>Stay in ReleaseSampleAppOnly solution configuration.</w:t>
       </w:r>
     </w:p>
     <w:p>
@@ -604,48 +399,11 @@
         <w:pStyle w:val="NoSpacing"/>
       </w:pPr>
       <w:r>
-        <w:t xml:space="preserve">Check the </w:t>
-      </w:r>
-      <w:proofErr w:type="spellStart"/>
-      <w:r>
-        <w:t>CloudApiPublic</w:t>
-      </w:r>
-      <w:proofErr w:type="spellEnd"/>
-      <w:r>
-        <w:t xml:space="preserve"> and Sample-Live-Sync </w:t>
-      </w:r>
-      <w:proofErr w:type="gramStart"/>
-      <w:r>
-        <w:t>references</w:t>
+        <w:t>Check the CloudApiPublic and Sample-Live-Sync references</w:t>
       </w:r>
       <w:ins w:id="0" w:author="mine" w:date="2013-03-07T07:06:00Z">
         <w:r>
-          <w:t>(</w:t>
-        </w:r>
-        <w:proofErr w:type="spellStart"/>
-        <w:proofErr w:type="gramEnd"/>
-        <w:r>
-          <w:t>CloudApiPublic</w:t>
-        </w:r>
-        <w:proofErr w:type="spellEnd"/>
-        <w:r>
-          <w:t xml:space="preserve"> should appear with no warning symbol for the </w:t>
-        </w:r>
-        <w:proofErr w:type="spellStart"/>
-        <w:r>
-          <w:t>BadgeCOMLib</w:t>
-        </w:r>
-        <w:proofErr w:type="spellEnd"/>
-        <w:r>
-          <w:t xml:space="preserve"> reference, but Sample-Live-Sync should actually have a warning symbol on the Cloud reference since its correct version requirement should be for the new version of </w:t>
-        </w:r>
-        <w:proofErr w:type="spellStart"/>
-        <w:r>
-          <w:t>CloudApiPublic</w:t>
-        </w:r>
-        <w:proofErr w:type="spellEnd"/>
-        <w:r>
-          <w:t xml:space="preserve"> which hasn’t been built yet)</w:t>
+          <w:t>(CloudApiPublic should appear with no warning symbol for the BadgeCOMLib reference, but Sample-Live-Sync should actually have a warning symbol on the Cloud reference since its correct version requirement should be for the new version of CloudApiPublic which hasn’t been built yet)</w:t>
         </w:r>
       </w:ins>
     </w:p>
@@ -658,23 +416,7 @@
         </w:numPr>
       </w:pPr>
       <w:r>
-        <w:t xml:space="preserve">Unload the </w:t>
-      </w:r>
-      <w:proofErr w:type="spellStart"/>
-      <w:r>
-        <w:t>CloudApiPublic</w:t>
-      </w:r>
-      <w:proofErr w:type="spellEnd"/>
-      <w:r>
-        <w:t xml:space="preserve"> project, edit the XML project file and change the </w:t>
-      </w:r>
-      <w:proofErr w:type="spellStart"/>
-      <w:r>
-        <w:t>BadgeComLib</w:t>
-      </w:r>
-      <w:proofErr w:type="spellEnd"/>
-      <w:r>
-        <w:t xml:space="preserve"> version to the proper version.  e.g.: 0.1.8.0.</w:t>
+        <w:t>Unload the CloudApiPublic project, edit the XML project file and change the BadgeComLib version to the proper version.  e.g.: 0.1.8.0.</w:t>
       </w:r>
       <w:r>
         <w:t xml:space="preserve"> and remove any indication that the specific version is not set to false (may just delete the line)</w:t>
@@ -689,15 +431,7 @@
         </w:numPr>
       </w:pPr>
       <w:r>
-        <w:t xml:space="preserve">Reload the </w:t>
-      </w:r>
-      <w:proofErr w:type="spellStart"/>
-      <w:r>
-        <w:t>CloudApiPublic</w:t>
-      </w:r>
-      <w:proofErr w:type="spellEnd"/>
-      <w:r>
-        <w:t xml:space="preserve"> project.</w:t>
+        <w:t>Reload the CloudApiPublic project.</w:t>
       </w:r>
     </w:p>
     <w:p>
@@ -709,29 +443,13 @@
         </w:numPr>
       </w:pPr>
       <w:r>
-        <w:t xml:space="preserve">In the </w:t>
-      </w:r>
-      <w:proofErr w:type="spellStart"/>
-      <w:r>
-        <w:t>CloudApiPublic</w:t>
-      </w:r>
-      <w:proofErr w:type="spellEnd"/>
-      <w:r>
-        <w:t xml:space="preserve"> project, m</w:t>
+        <w:t>In the CloudApiPublic project, m</w:t>
       </w:r>
       <w:r>
         <w:t>ake sure that specific versions are selected</w:t>
       </w:r>
       <w:r>
-        <w:t xml:space="preserve"> for </w:t>
-      </w:r>
-      <w:proofErr w:type="spellStart"/>
-      <w:r>
-        <w:t>BadgeComLib</w:t>
-      </w:r>
-      <w:proofErr w:type="spellEnd"/>
-      <w:r>
-        <w:t xml:space="preserve"> and all of the .CSDK DLLs</w:t>
+        <w:t xml:space="preserve"> for BadgeComLib and all of the .CSDK DLLs</w:t>
       </w:r>
       <w:r>
         <w:t>, and that the references specify the proper versions.</w:t>
@@ -819,9 +537,18 @@
           <w:szCs w:val="19"/>
           <w:highlight w:val="white"/>
         </w:rPr>
-        <w:t xml:space="preserve">Cloud, Version=0.2.8.0, Culture=neutral, </w:t>
-      </w:r>
-      <w:proofErr w:type="spellStart"/>
+        <w:t>Cloud, Version=0.2.8.0, Culture=neutral, PublicKeyToken=840eb90fa4503c3c, processorArchitecture=MSIL</w:t>
+      </w:r>
+      <w:r>
+        <w:rPr>
+          <w:rFonts w:ascii="Consolas" w:hAnsi="Consolas" w:cs="Consolas"/>
+          <w:color w:val="000000"/>
+          <w:sz w:val="19"/>
+          <w:szCs w:val="19"/>
+          <w:highlight w:val="white"/>
+        </w:rPr>
+        <w:t>"</w:t>
+      </w:r>
       <w:r>
         <w:rPr>
           <w:rFonts w:ascii="Consolas" w:hAnsi="Consolas" w:cs="Consolas"/>
@@ -830,67 +557,14 @@
           <w:szCs w:val="19"/>
           <w:highlight w:val="white"/>
         </w:rPr>
-        <w:t>PublicKeyToken</w:t>
-      </w:r>
-      <w:proofErr w:type="spellEnd"/>
+        <w:t xml:space="preserve"> /&gt;</w:t>
+      </w:r>
       <w:r>
         <w:rPr>
           <w:rFonts w:ascii="Consolas" w:hAnsi="Consolas" w:cs="Consolas"/>
           <w:color w:val="0000FF"/>
           <w:sz w:val="19"/>
           <w:szCs w:val="19"/>
-          <w:highlight w:val="white"/>
-        </w:rPr>
-        <w:t xml:space="preserve">=840eb90fa4503c3c, </w:t>
-      </w:r>
-      <w:proofErr w:type="spellStart"/>
-      <w:r>
-        <w:rPr>
-          <w:rFonts w:ascii="Consolas" w:hAnsi="Consolas" w:cs="Consolas"/>
-          <w:color w:val="0000FF"/>
-          <w:sz w:val="19"/>
-          <w:szCs w:val="19"/>
-          <w:highlight w:val="white"/>
-        </w:rPr>
-        <w:t>processorArchitecture</w:t>
-      </w:r>
-      <w:proofErr w:type="spellEnd"/>
-      <w:r>
-        <w:rPr>
-          <w:rFonts w:ascii="Consolas" w:hAnsi="Consolas" w:cs="Consolas"/>
-          <w:color w:val="0000FF"/>
-          <w:sz w:val="19"/>
-          <w:szCs w:val="19"/>
-          <w:highlight w:val="white"/>
-        </w:rPr>
-        <w:t>=MSIL</w:t>
-      </w:r>
-      <w:r>
-        <w:rPr>
-          <w:rFonts w:ascii="Consolas" w:hAnsi="Consolas" w:cs="Consolas"/>
-          <w:color w:val="000000"/>
-          <w:sz w:val="19"/>
-          <w:szCs w:val="19"/>
-          <w:highlight w:val="white"/>
-        </w:rPr>
-        <w:t>"</w:t>
-      </w:r>
-      <w:r>
-        <w:rPr>
-          <w:rFonts w:ascii="Consolas" w:hAnsi="Consolas" w:cs="Consolas"/>
-          <w:color w:val="0000FF"/>
-          <w:sz w:val="19"/>
-          <w:szCs w:val="19"/>
-          <w:highlight w:val="white"/>
-        </w:rPr>
-        <w:t xml:space="preserve"> /&gt;</w:t>
-      </w:r>
-      <w:r>
-        <w:rPr>
-          <w:rFonts w:ascii="Consolas" w:hAnsi="Consolas" w:cs="Consolas"/>
-          <w:color w:val="0000FF"/>
-          <w:sz w:val="19"/>
-          <w:szCs w:val="19"/>
         </w:rPr>
         <w:t>”</w:t>
       </w:r>
@@ -906,13 +580,8 @@
       <w:r>
         <w:t xml:space="preserve">Remove the </w:t>
       </w:r>
-      <w:proofErr w:type="spellStart"/>
-      <w:r>
-        <w:t>SpecificVersion</w:t>
-      </w:r>
-      <w:proofErr w:type="spellEnd"/>
-      <w:r>
-        <w:t xml:space="preserve"> </w:t>
+      <w:r>
+        <w:t xml:space="preserve">SpecificVersion </w:t>
       </w:r>
       <w:r>
         <w:t>line</w:t>
@@ -981,15 +650,7 @@
         </w:numPr>
       </w:pPr>
       <w:r>
-        <w:t>If it asks you to remove the project from the InstallShield .</w:t>
-      </w:r>
-      <w:proofErr w:type="spellStart"/>
-      <w:r>
-        <w:t>isl</w:t>
-      </w:r>
-      <w:proofErr w:type="spellEnd"/>
-      <w:r>
-        <w:t xml:space="preserve"> file, always answer “NO”.</w:t>
+        <w:t>If it asks you to remove the project from the InstallShield .isl file, always answer “NO”.</w:t>
       </w:r>
     </w:p>
     <w:p>
@@ -1024,42 +685,46 @@
     </w:p>
     <w:p>
       <w:r>
+        <w:t>Build CloudApiPublic project, check for build success</w:t>
+      </w:r>
+      <w:r>
+        <w:t>.</w:t>
+      </w:r>
+    </w:p>
+    <w:p>
+      <w:r>
+        <w:t>Open the ObfuscateCloud properties page and enter the signing password.</w:t>
+      </w:r>
+    </w:p>
+    <w:p>
+      <w:r>
+        <w:t>Build the ObfuscateCloud project.  Check that it built successfully.  Look for the text “Completed in xx.xx seconds.”.</w:t>
+      </w:r>
+    </w:p>
+    <w:p>
+      <w:r>
+        <w:t>Switch to Debug solution configuration</w:t>
+      </w:r>
+    </w:p>
+    <w:p>
+      <w:r>
         <w:t xml:space="preserve">Build </w:t>
       </w:r>
-      <w:proofErr w:type="spellStart"/>
-      <w:r>
-        <w:t>CloudApiPublic</w:t>
-      </w:r>
-      <w:proofErr w:type="spellEnd"/>
+      <w:r>
+        <w:t>Sample-Live-Sync</w:t>
+      </w:r>
       <w:r>
         <w:t xml:space="preserve"> project, check for build success</w:t>
       </w:r>
-      <w:r>
-        <w:t>.  Also check that obfuscation ran by inspecting the output window.</w:t>
-      </w:r>
-      <w:r>
-        <w:t xml:space="preserve">  Look for “Completed in </w:t>
-      </w:r>
-      <w:proofErr w:type="spellStart"/>
-      <w:r>
-        <w:t>x.xx</w:t>
-      </w:r>
-      <w:proofErr w:type="spellEnd"/>
-      <w:r>
-        <w:t xml:space="preserve"> seconds”.</w:t>
-      </w:r>
-    </w:p>
-    <w:p>
-      <w:r>
-        <w:t xml:space="preserve">Switch to </w:t>
-      </w:r>
-      <w:proofErr w:type="gramStart"/>
-      <w:r>
-        <w:t>Debug</w:t>
-      </w:r>
-      <w:proofErr w:type="gramEnd"/>
-      <w:r>
-        <w:t xml:space="preserve"> solution configuration</w:t>
+    </w:p>
+    <w:p>
+      <w:r>
+        <w:t>Switch to ReleaseSampleAppOnly solution configuration</w:t>
+      </w:r>
+    </w:p>
+    <w:p>
+      <w:r>
+        <w:t>Check the Sample-Live-Sync project references and make sure that the Cloud.dll reference is “specific version”, and that it is the correct version.</w:t>
       </w:r>
     </w:p>
     <w:p>
@@ -1075,35 +740,6 @@
     </w:p>
     <w:p>
       <w:r>
-        <w:t xml:space="preserve">Switch to </w:t>
-      </w:r>
-      <w:proofErr w:type="spellStart"/>
-      <w:r>
-        <w:t>ReleaseSampleAppOnly</w:t>
-      </w:r>
-      <w:proofErr w:type="spellEnd"/>
-      <w:r>
-        <w:t xml:space="preserve"> solution configuration</w:t>
-      </w:r>
-    </w:p>
-    <w:p>
-      <w:r>
-        <w:t>Check the Sample-Live-Sync project references and make sure that the Cloud.dll reference is “specific version”, and that it is the correct version.</w:t>
-      </w:r>
-    </w:p>
-    <w:p>
-      <w:r>
-        <w:t xml:space="preserve">Build </w:t>
-      </w:r>
-      <w:r>
-        <w:t>Sample-Live-Sync</w:t>
-      </w:r>
-      <w:r>
-        <w:t xml:space="preserve"> project, check for build success</w:t>
-      </w:r>
-    </w:p>
-    <w:p>
-      <w:r>
         <w:t>Make sure that no Explorer or command window is open to any folder below c:\</w:t>
       </w:r>
       <w:r>
@@ -1118,15 +754,7 @@
     </w:p>
     <w:p>
       <w:r>
-        <w:t xml:space="preserve">Build </w:t>
-      </w:r>
-      <w:proofErr w:type="spellStart"/>
-      <w:r>
-        <w:t>CloudSetupSdkSyncSample</w:t>
-      </w:r>
-      <w:proofErr w:type="spellEnd"/>
-      <w:r>
-        <w:t xml:space="preserve"> project and check for build success.</w:t>
+        <w:t>Build CloudSetupSdkSyncSample project and check for build success.</w:t>
       </w:r>
     </w:p>
     <w:p>
@@ -1174,15 +802,7 @@
         <w:t>C</w:t>
       </w:r>
       <w:r>
-        <w:t xml:space="preserve">hange the </w:t>
-      </w:r>
-      <w:proofErr w:type="spellStart"/>
-      <w:r>
-        <w:t>OriginalFilename</w:t>
-      </w:r>
-      <w:proofErr w:type="spellEnd"/>
-      <w:r>
-        <w:t xml:space="preserve"> field to an empty string in </w:t>
+        <w:t xml:space="preserve">hange the OriginalFilename field to an empty string in </w:t>
       </w:r>
       <w:r>
         <w:t>and compile the script.</w:t>
@@ -1218,13 +838,8 @@
           <w:numId w:val="7"/>
         </w:numPr>
       </w:pPr>
-      <w:proofErr w:type="spellStart"/>
-      <w:r>
-        <w:t>signtool</w:t>
-      </w:r>
-      <w:proofErr w:type="spellEnd"/>
-      <w:r>
-        <w:t xml:space="preserve"> remove /c CloudSdkSetup.exe</w:t>
+      <w:r>
+        <w:t>signtool remove /c CloudSdkSetup.exe</w:t>
       </w:r>
     </w:p>
     <w:p>
@@ -1235,13 +850,8 @@
           <w:numId w:val="7"/>
         </w:numPr>
       </w:pPr>
-      <w:proofErr w:type="spellStart"/>
-      <w:r>
-        <w:t>signtool</w:t>
-      </w:r>
-      <w:proofErr w:type="spellEnd"/>
-      <w:r>
-        <w:t xml:space="preserve"> sign /f C:\CertBackup\CloudSigning\CloudPlatformCodeSigning.pfx /p &lt;password&gt; CloudSdkSetup.exe</w:t>
+      <w:r>
+        <w:t>signtool sign /f C:\CertBackup\CloudSigning\CloudPlatformCodeSigning.pfx /p &lt;password&gt; CloudSdkSetup.exe</w:t>
       </w:r>
     </w:p>
     <w:p>
@@ -1252,28 +862,13 @@
           <w:numId w:val="7"/>
         </w:numPr>
       </w:pPr>
-      <w:proofErr w:type="spellStart"/>
-      <w:proofErr w:type="gramStart"/>
-      <w:r>
-        <w:t>cls</w:t>
-      </w:r>
-      <w:proofErr w:type="spellEnd"/>
-      <w:proofErr w:type="gramEnd"/>
-      <w:r>
-        <w:t xml:space="preserve"> to clear the screen.</w:t>
-      </w:r>
-    </w:p>
-    <w:p>
-      <w:r>
-        <w:t>Zip CloudSdkSetup.exe into a zip file with the naming convention CloudSDK-v0.1.2&gt;.zip where the “0.1.2” is the “</w:t>
-      </w:r>
-      <w:proofErr w:type="spellStart"/>
-      <w:r>
-        <w:t>version.release.build</w:t>
-      </w:r>
-      <w:proofErr w:type="spellEnd"/>
-      <w:r>
-        <w:t>”.  The build should be incremented at each release.  The others are incremented by management decision.</w:t>
+      <w:r>
+        <w:t>cls to clear the screen.</w:t>
+      </w:r>
+    </w:p>
+    <w:p>
+      <w:r>
+        <w:t>Zip CloudSdkSetup.exe into a zip file with the naming convention CloudSDK-v0.1.2&gt;.zip where the “0.1.2” is the “version.release.build”.  The build should be incremented at each release.  The others are incremented by management decision.</w:t>
       </w:r>
     </w:p>
     <w:p>
@@ -1300,23 +895,15 @@
           <w:ilvl w:val="0"/>
           <w:numId w:val="17"/>
         </w:numPr>
-      </w:pPr>
-      <w:r>
-        <w:t xml:space="preserve">Save the file </w:t>
-      </w:r>
-      <w:r>
-        <w:t>C:\Cloud\CloudSDK-Windows\CloudApiPublic\bin\Release</w:t>
-      </w:r>
-      <w:r>
-        <w:t xml:space="preserve">\Cloud.dsomap to the </w:t>
-      </w:r>
-      <w:proofErr w:type="spellStart"/>
-      <w:r>
-        <w:t>ArchivedCloudSdkReleases</w:t>
-      </w:r>
-      <w:proofErr w:type="spellEnd"/>
-      <w:r>
-        <w:t xml:space="preserve"> folder.</w:t>
+        <w:rPr>
+          <w:color w:val="FF0000"/>
+        </w:rPr>
+      </w:pPr>
+      <w:r>
+        <w:rPr>
+          <w:color w:val="FF0000"/>
+        </w:rPr>
+        <w:t>Save the file C:\Cloud\CloudSDK-Windows\CloudApiPublic\bin\Release\Cloud.dsomap to the ArchivedCloudSdkReleases folder.</w:t>
       </w:r>
     </w:p>
     <w:p>
@@ -1326,31 +913,135 @@
           <w:ilvl w:val="0"/>
           <w:numId w:val="17"/>
         </w:numPr>
-      </w:pPr>
-      <w:r>
-        <w:t>Then use search in win-client (or an automated tool) to gather the current .</w:t>
-      </w:r>
-      <w:proofErr w:type="spellStart"/>
-      <w:r>
-        <w:t>pdb</w:t>
-      </w:r>
-      <w:proofErr w:type="spellEnd"/>
-      <w:r>
-        <w:t xml:space="preserve"> files and move them into the </w:t>
-      </w:r>
-      <w:proofErr w:type="spellStart"/>
-      <w:r>
-        <w:t>ArchivedCloudSdkReleases</w:t>
-      </w:r>
-      <w:proofErr w:type="spellEnd"/>
-      <w:r>
-        <w:t xml:space="preserve"> as well</w:t>
-      </w:r>
-      <w:r>
-        <w:t xml:space="preserve"> in a “PDBs” directory</w:t>
-      </w:r>
-      <w:r>
-        <w:t>.</w:t>
+        <w:rPr>
+          <w:color w:val="FF0000"/>
+        </w:rPr>
+      </w:pPr>
+      <w:r>
+        <w:rPr>
+          <w:color w:val="FF0000"/>
+        </w:rPr>
+        <w:t>Save the un-obfuscated Cloud files to the ArchivedCloudSdkReleases folder:</w:t>
+      </w:r>
+    </w:p>
+    <w:p>
+      <w:pPr>
+        <w:pStyle w:val="ListParagraph"/>
+        <w:numPr>
+          <w:ilvl w:val="1"/>
+          <w:numId w:val="17"/>
+        </w:numPr>
+        <w:rPr>
+          <w:color w:val="FF0000"/>
+        </w:rPr>
+      </w:pPr>
+      <w:r>
+        <w:rPr>
+          <w:color w:val="FF0000"/>
+        </w:rPr>
+        <w:t xml:space="preserve">Copy </w:t>
+      </w:r>
+      <w:r>
+        <w:rPr>
+          <w:color w:val="FF0000"/>
+        </w:rPr>
+        <w:t>C:\Cloud\CloudSDK-Windows\ObfuscateCloud\bin\Release</w:t>
+      </w:r>
+      <w:r>
+        <w:rPr>
+          <w:color w:val="FF0000"/>
+        </w:rPr>
+        <w:t>\Cloud.dsomap</w:t>
+      </w:r>
+    </w:p>
+    <w:p>
+      <w:pPr>
+        <w:pStyle w:val="ListParagraph"/>
+        <w:numPr>
+          <w:ilvl w:val="1"/>
+          <w:numId w:val="17"/>
+        </w:numPr>
+        <w:rPr>
+          <w:color w:val="FF0000"/>
+        </w:rPr>
+      </w:pPr>
+      <w:r>
+        <w:rPr>
+          <w:color w:val="FF0000"/>
+        </w:rPr>
+        <w:t xml:space="preserve">Copy </w:t>
+      </w:r>
+      <w:r>
+        <w:rPr>
+          <w:color w:val="FF0000"/>
+        </w:rPr>
+        <w:t>C:\Cloud\CloudSDK-Windows\CloudApiPublic\bin\Release</w:t>
+      </w:r>
+      <w:r>
+        <w:rPr>
+          <w:color w:val="FF0000"/>
+        </w:rPr>
+        <w:t>\Cloud.dll</w:t>
+      </w:r>
+    </w:p>
+    <w:p>
+      <w:pPr>
+        <w:pStyle w:val="ListParagraph"/>
+        <w:numPr>
+          <w:ilvl w:val="1"/>
+          <w:numId w:val="17"/>
+        </w:numPr>
+        <w:rPr>
+          <w:color w:val="FF0000"/>
+        </w:rPr>
+      </w:pPr>
+      <w:r>
+        <w:rPr>
+          <w:color w:val="FF0000"/>
+        </w:rPr>
+        <w:t xml:space="preserve">Copy </w:t>
+      </w:r>
+      <w:r>
+        <w:rPr>
+          <w:color w:val="FF0000"/>
+        </w:rPr>
+        <w:t>C:\Cloud\CloudSDK-Windows\CloudApiPublic\bin\Release</w:t>
+      </w:r>
+      <w:r>
+        <w:rPr>
+          <w:color w:val="FF0000"/>
+        </w:rPr>
+        <w:t>\Cloud.pdb</w:t>
+      </w:r>
+    </w:p>
+    <w:p>
+      <w:pPr>
+        <w:pStyle w:val="ListParagraph"/>
+        <w:numPr>
+          <w:ilvl w:val="1"/>
+          <w:numId w:val="17"/>
+        </w:numPr>
+        <w:rPr>
+          <w:color w:val="FF0000"/>
+        </w:rPr>
+      </w:pPr>
+      <w:r>
+        <w:rPr>
+          <w:color w:val="FF0000"/>
+        </w:rPr>
+        <w:t xml:space="preserve">Copy </w:t>
+      </w:r>
+      <w:r>
+        <w:rPr>
+          <w:color w:val="FF0000"/>
+        </w:rPr>
+        <w:t>C:\Cloud\CloudSDK-Windows\CloudApiPublic\bin\Release</w:t>
+      </w:r>
+      <w:r>
+        <w:rPr>
+          <w:color w:val="FF0000"/>
+        </w:rPr>
+        <w:t>\Cloud.xml</w:t>
       </w:r>
     </w:p>
     <w:p>
@@ -1362,10 +1053,10 @@
         </w:numPr>
       </w:pPr>
       <w:r>
-        <w:t>Also copy the release folder to a local backup drive on the build machine</w:t>
-      </w:r>
-      <w:r>
-        <w:t xml:space="preserve"> (\\10.3.0.28\Builds)</w:t>
+        <w:t>Then use search in win-client (or an automated tool) to gather the current .pdb files and move them into the ArchivedCloudSdkReleases as well</w:t>
+      </w:r>
+      <w:r>
+        <w:t xml:space="preserve"> in a “PDBs” directory</w:t>
       </w:r>
       <w:r>
         <w:t>.</w:t>
@@ -1380,6 +1071,24 @@
         </w:numPr>
       </w:pPr>
       <w:r>
+        <w:t>Also copy the release folder to a local backup drive on the build machine</w:t>
+      </w:r>
+      <w:r>
+        <w:t xml:space="preserve"> (\\10.3.0.28\Builds)</w:t>
+      </w:r>
+      <w:r>
+        <w:t>.</w:t>
+      </w:r>
+    </w:p>
+    <w:p>
+      <w:pPr>
+        <w:pStyle w:val="ListParagraph"/>
+        <w:numPr>
+          <w:ilvl w:val="0"/>
+          <w:numId w:val="17"/>
+        </w:numPr>
+      </w:pPr>
+      <w:r>
         <w:t>Also copy the release folder to a network drive</w:t>
       </w:r>
       <w:r>
@@ -1387,32 +1096,20 @@
       </w:r>
     </w:p>
     <w:p>
-      <w:r>
-        <w:t>Delete the .</w:t>
-      </w:r>
-      <w:proofErr w:type="spellStart"/>
-      <w:r>
-        <w:t>pfx</w:t>
-      </w:r>
-      <w:proofErr w:type="spellEnd"/>
-      <w:r>
-        <w:t xml:space="preserve"> files copied to the </w:t>
-      </w:r>
-      <w:proofErr w:type="spellStart"/>
-      <w:r>
-        <w:t>CloudApiPublic</w:t>
-      </w:r>
-      <w:proofErr w:type="spellEnd"/>
-      <w:r>
-        <w:t xml:space="preserve"> and </w:t>
-      </w:r>
-      <w:proofErr w:type="spellStart"/>
-      <w:r>
-        <w:t>CloudSetupSdkSyuncSampleSupport</w:t>
-      </w:r>
-      <w:proofErr w:type="spellEnd"/>
-      <w:r>
-        <w:t xml:space="preserve"> projects where you changed the settings.</w:t>
+      <w:pPr>
+        <w:pStyle w:val="ListParagraph"/>
+        <w:numPr>
+          <w:ilvl w:val="0"/>
+          <w:numId w:val="17"/>
+        </w:numPr>
+      </w:pPr>
+      <w:r>
+        <w:t>See one of the previous build directories for the folder hierarchy.</w:t>
+      </w:r>
+    </w:p>
+    <w:p>
+      <w:r>
+        <w:t>Delete the .pfx files copied to the CloudApiPublic and CloudSetupSdkSyuncSampleSupport projects where you changed the settings.</w:t>
       </w:r>
     </w:p>
     <w:p>
@@ -1426,13 +1123,11 @@
       <w:r>
         <w:t>To do this: “Rebuild” (OK in this case) the project “</w:t>
       </w:r>
-      <w:proofErr w:type="spellStart"/>
       <w:ins w:id="1" w:author="Robert Stevens" w:date="2013-03-07T07:06:00Z">
         <w:r>
           <w:t>ZDeleteLicenseFilesOnly</w:t>
         </w:r>
       </w:ins>
-      <w:proofErr w:type="spellEnd"/>
       <w:del w:id="2" w:author="mine" w:date="2013-03-07T07:06:00Z">
         <w:r>
           <w:delText>ZDeleteLicenseFilesOnly</w:delText>
@@ -1444,49 +1139,42 @@
     </w:p>
     <w:p>
       <w:r>
+        <w:t>Open the ObfuscateCloud property page and clear the password field.  Save.</w:t>
+      </w:r>
+    </w:p>
+    <w:p>
+      <w:r>
         <w:t>Close the Visual Studio win-client solution.</w:t>
       </w:r>
     </w:p>
     <w:p>
       <w:r>
-        <w:t>Push the release branch to remote. DO NOT CHECK-IN SIGNING FILES* TO GITHUB!!!!!! Including .</w:t>
-      </w:r>
-      <w:proofErr w:type="spellStart"/>
-      <w:r>
-        <w:t>pfx</w:t>
-      </w:r>
-      <w:proofErr w:type="spellEnd"/>
-      <w:r>
-        <w:t xml:space="preserve"> files copied to the projects where you changed the settings.  These should be ignored by </w:t>
-      </w:r>
-      <w:proofErr w:type="spellStart"/>
-      <w:r>
-        <w:t>gitignore</w:t>
-      </w:r>
-      <w:proofErr w:type="spellEnd"/>
-      <w:r>
-        <w:t>, but remove them anyway.</w:t>
+        <w:t>Push the release branch to remote. DO NOT CHECK-IN SIGNING FILES* TO GITHUB!!!!!! Including .pfx files copied to the projects where you changed the settings.  These should be ignored by gitignore, but remove them anyway.</w:t>
       </w:r>
     </w:p>
     <w:p>
       <w:r>
         <w:tab/>
-      </w:r>
-      <w:proofErr w:type="gramStart"/>
-      <w:r>
-        <w:t>*  By</w:t>
-      </w:r>
-      <w:proofErr w:type="gramEnd"/>
-      <w:r>
-        <w:t xml:space="preserve"> SIGNING FILES I do not mean the changes to the projects to turn on signing, but instead the certificates or keys</w:t>
-      </w:r>
-    </w:p>
-    <w:p>
-      <w:r>
-        <w:t xml:space="preserve"> Tag the last commit to </w:t>
-      </w:r>
-      <w:r>
-        <w:t>the yyyymmddRelease0.2.8 branch</w:t>
+        <w:t>*  By SIGNING FILES I do not mean the changes to the projects to turn on signing, but instead the certificates or keys</w:t>
+      </w:r>
+    </w:p>
+    <w:p>
+      <w:r>
+        <w:t xml:space="preserve"> Tag the last </w:t>
+      </w:r>
+      <w:r>
+        <w:t>commit</w:t>
+      </w:r>
+      <w:r>
+        <w:t xml:space="preserve"> </w:t>
+      </w:r>
+      <w:r>
+        <w:t xml:space="preserve">to the </w:t>
+      </w:r>
+      <w:bookmarkStart w:id="3" w:name="_GoBack"/>
+      <w:bookmarkEnd w:id="3"/>
+      <w:r>
+        <w:t>yyyymmddRelease0.2.8 branch</w:t>
       </w:r>
       <w:r>
         <w:t xml:space="preserve"> with this release number (e.g., Release0.1.2).</w:t>
@@ -1559,19 +1247,11 @@
           <w:rFonts w:eastAsia="Times New Roman" w:cs="Courier New"/>
         </w:rPr>
       </w:pPr>
-      <w:proofErr w:type="spellStart"/>
       <w:r>
         <w:rPr>
           <w:rFonts w:eastAsia="Times New Roman" w:cs="Courier New"/>
         </w:rPr>
-        <w:t>git</w:t>
-      </w:r>
-      <w:proofErr w:type="spellEnd"/>
-      <w:r>
-        <w:rPr>
-          <w:rFonts w:eastAsia="Times New Roman" w:cs="Courier New"/>
-        </w:rPr>
-        <w:t xml:space="preserve"> tag -d 12345</w:t>
+        <w:t>git tag -d 12345</w:t>
       </w:r>
     </w:p>
     <w:p>
@@ -1604,19 +1284,11 @@
           <w:rFonts w:eastAsia="Times New Roman" w:cs="Courier New"/>
         </w:rPr>
       </w:pPr>
-      <w:proofErr w:type="spellStart"/>
       <w:r>
         <w:rPr>
           <w:rFonts w:eastAsia="Times New Roman" w:cs="Courier New"/>
         </w:rPr>
-        <w:t>git</w:t>
-      </w:r>
-      <w:proofErr w:type="spellEnd"/>
-      <w:r>
-        <w:rPr>
-          <w:rFonts w:eastAsia="Times New Roman" w:cs="Courier New"/>
-        </w:rPr>
-        <w:t xml:space="preserve"> push origin :refs/tags/12345</w:t>
+        <w:t>git push origin :refs/tags/12345</w:t>
       </w:r>
     </w:p>
     <w:p>
@@ -1686,19 +1358,11 @@
           <w:rFonts w:eastAsia="Times New Roman" w:cs="Courier New"/>
         </w:rPr>
       </w:pPr>
-      <w:proofErr w:type="spellStart"/>
       <w:r>
         <w:rPr>
           <w:rFonts w:eastAsia="Times New Roman" w:cs="Courier New"/>
         </w:rPr>
-        <w:t>git</w:t>
-      </w:r>
-      <w:proofErr w:type="spellEnd"/>
-      <w:r>
-        <w:rPr>
-          <w:rFonts w:eastAsia="Times New Roman" w:cs="Courier New"/>
-        </w:rPr>
-        <w:t xml:space="preserve"> tag 12345</w:t>
+        <w:t>git tag 12345</w:t>
       </w:r>
     </w:p>
     <w:p>
@@ -1731,19 +1395,11 @@
           <w:rFonts w:eastAsia="Times New Roman" w:cs="Courier New"/>
         </w:rPr>
       </w:pPr>
-      <w:proofErr w:type="spellStart"/>
       <w:r>
         <w:rPr>
           <w:rFonts w:eastAsia="Times New Roman" w:cs="Courier New"/>
         </w:rPr>
-        <w:t>git</w:t>
-      </w:r>
-      <w:proofErr w:type="spellEnd"/>
-      <w:r>
-        <w:rPr>
-          <w:rFonts w:eastAsia="Times New Roman" w:cs="Courier New"/>
-        </w:rPr>
-        <w:t xml:space="preserve"> push –tags</w:t>
+        <w:t>git push –tags</w:t>
       </w:r>
     </w:p>
     <w:p>
@@ -1786,13 +1442,8 @@
         </w:numPr>
         <w:spacing w:after="0" w:line="240" w:lineRule="auto"/>
       </w:pPr>
-      <w:proofErr w:type="spellStart"/>
-      <w:r>
-        <w:t>git</w:t>
-      </w:r>
-      <w:proofErr w:type="spellEnd"/>
-      <w:r>
-        <w:t xml:space="preserve"> checkout master</w:t>
+      <w:r>
+        <w:t>git checkout master</w:t>
       </w:r>
     </w:p>
     <w:p>
@@ -1804,29 +1455,14 @@
         </w:numPr>
         <w:spacing w:after="0" w:line="240" w:lineRule="auto"/>
       </w:pPr>
-      <w:proofErr w:type="spellStart"/>
-      <w:proofErr w:type="gramStart"/>
-      <w:r>
-        <w:t>git</w:t>
-      </w:r>
-      <w:proofErr w:type="spellEnd"/>
-      <w:proofErr w:type="gramEnd"/>
-      <w:r>
-        <w:t xml:space="preserve"> merge --no-commit </w:t>
+      <w:r>
+        <w:t xml:space="preserve">git merge --no-commit </w:t>
       </w:r>
       <w:r>
         <w:t xml:space="preserve">   </w:t>
       </w:r>
       <w:r>
-        <w:t>&lt;</w:t>
-      </w:r>
-      <w:proofErr w:type="spellStart"/>
-      <w:r>
-        <w:t>BranchName</w:t>
-      </w:r>
-      <w:proofErr w:type="spellEnd"/>
-      <w:r>
-        <w:t>&gt;.</w:t>
+        <w:t>&lt;BranchName&gt;.</w:t>
       </w:r>
     </w:p>
     <w:p>
@@ -1844,15 +1480,7 @@
         </w:rPr>
       </w:pPr>
       <w:r>
-        <w:t xml:space="preserve">Use GIT Extensions to selectively merge modules.  The </w:t>
-      </w:r>
-      <w:proofErr w:type="spellStart"/>
-      <w:r>
-        <w:t>CloudSetupSdkSyncSample.isl</w:t>
-      </w:r>
-      <w:proofErr w:type="spellEnd"/>
-      <w:r>
-        <w:t xml:space="preserve"> file must be manually merged to remove the signing changes, but leave the version number change.</w:t>
+        <w:t>Use GIT Extensions to selectively merge modules.  The CloudSetupSdkSyncSample.isl file must be manually merged to remove the signing changes, but leave the version number change.</w:t>
       </w:r>
     </w:p>
     <w:p>
@@ -1869,16 +1497,9 @@
           <w:szCs w:val="20"/>
         </w:rPr>
       </w:pPr>
-      <w:proofErr w:type="spellStart"/>
-      <w:r>
-        <w:t>git</w:t>
-      </w:r>
-      <w:proofErr w:type="spellEnd"/>
-      <w:r>
-        <w:t xml:space="preserve"> push</w:t>
-      </w:r>
-      <w:bookmarkStart w:id="3" w:name="_GoBack"/>
-      <w:bookmarkEnd w:id="3"/>
+      <w:r>
+        <w:t>git push</w:t>
+      </w:r>
     </w:p>
     <w:p/>
     <w:p>
@@ -3109,7 +2730,7 @@
         <w:rFonts w:ascii="Symbol" w:hAnsi="Symbol" w:hint="default"/>
       </w:rPr>
     </w:lvl>
-    <w:lvl w:ilvl="1" w:tplc="04090003" w:tentative="1">
+    <w:lvl w:ilvl="1" w:tplc="04090003">
       <w:start w:val="1"/>
       <w:numFmt w:val="bullet"/>
       <w:lvlText w:val="o"/>
@@ -4524,7 +4145,7 @@
 </file>
 
 <file path=customXml/itemProps1.xml><?xml version="1.0" encoding="utf-8"?>
-<ds:datastoreItem xmlns:ds="http://schemas.openxmlformats.org/officeDocument/2006/customXml" ds:itemID="{E0B4C053-91EB-4049-9D15-AD5BAFCCA1AA}">
+<ds:datastoreItem xmlns:ds="http://schemas.openxmlformats.org/officeDocument/2006/customXml" ds:itemID="{28CDB37D-8246-43BB-BAD9-41F70643CA42}">
   <ds:schemaRefs>
     <ds:schemaRef ds:uri="http://schemas.openxmlformats.org/officeDocument/2006/bibliography"/>
   </ds:schemaRefs>
@@ -4532,7 +4153,7 @@
 </file>
 
 <file path=customXml/itemProps2.xml><?xml version="1.0" encoding="utf-8"?>
-<ds:datastoreItem xmlns:ds="http://schemas.openxmlformats.org/officeDocument/2006/customXml" ds:itemID="{14931BA8-451C-40D1-8502-CB2BF169940A}">
+<ds:datastoreItem xmlns:ds="http://schemas.openxmlformats.org/officeDocument/2006/customXml" ds:itemID="{42768C3C-0A91-408D-BB7A-003EBE290998}">
   <ds:schemaRefs>
     <ds:schemaRef ds:uri="http://schemas.openxmlformats.org/officeDocument/2006/bibliography"/>
   </ds:schemaRefs>
@@ -4540,7 +4161,7 @@
 </file>
 
 <file path=customXml/itemProps3.xml><?xml version="1.0" encoding="utf-8"?>
-<ds:datastoreItem xmlns:ds="http://schemas.openxmlformats.org/officeDocument/2006/customXml" ds:itemID="{8ED419CA-FD8A-4631-B841-ED589CF2421D}">
+<ds:datastoreItem xmlns:ds="http://schemas.openxmlformats.org/officeDocument/2006/customXml" ds:itemID="{1BAF61E4-C72F-4665-A98F-541EBE2824CD}">
   <ds:schemaRefs>
     <ds:schemaRef ds:uri="http://schemas.openxmlformats.org/officeDocument/2006/bibliography"/>
   </ds:schemaRefs>
@@ -4548,7 +4169,7 @@
 </file>
 
 <file path=customXml/itemProps4.xml><?xml version="1.0" encoding="utf-8"?>
-<ds:datastoreItem xmlns:ds="http://schemas.openxmlformats.org/officeDocument/2006/customXml" ds:itemID="{38209F4F-1018-45C2-BF93-0A22280A84AB}">
+<ds:datastoreItem xmlns:ds="http://schemas.openxmlformats.org/officeDocument/2006/customXml" ds:itemID="{9226C392-6B5F-4030-989D-A990A363AED2}">
   <ds:schemaRefs>
     <ds:schemaRef ds:uri="http://schemas.openxmlformats.org/officeDocument/2006/bibliography"/>
   </ds:schemaRefs>
@@ -4556,7 +4177,7 @@
 </file>
 
 <file path=customXml/itemProps5.xml><?xml version="1.0" encoding="utf-8"?>
-<ds:datastoreItem xmlns:ds="http://schemas.openxmlformats.org/officeDocument/2006/customXml" ds:itemID="{6AEA3A33-33C3-4B70-9708-E3CB4E352765}">
+<ds:datastoreItem xmlns:ds="http://schemas.openxmlformats.org/officeDocument/2006/customXml" ds:itemID="{12CF46F4-DEB9-4127-82B9-D4CDAB7BC0E8}">
   <ds:schemaRefs>
     <ds:schemaRef ds:uri="http://schemas.openxmlformats.org/officeDocument/2006/bibliography"/>
   </ds:schemaRefs>
@@ -4564,7 +4185,7 @@
 </file>
 
 <file path=customXml/itemProps6.xml><?xml version="1.0" encoding="utf-8"?>
-<ds:datastoreItem xmlns:ds="http://schemas.openxmlformats.org/officeDocument/2006/customXml" ds:itemID="{F2CB02C4-A9DE-4BCE-9789-9F854747E9DC}">
+<ds:datastoreItem xmlns:ds="http://schemas.openxmlformats.org/officeDocument/2006/customXml" ds:itemID="{28712C53-4230-4749-A8E9-5C237387D3B9}">
   <ds:schemaRefs>
     <ds:schemaRef ds:uri="http://schemas.openxmlformats.org/officeDocument/2006/bibliography"/>
   </ds:schemaRefs>
@@ -4572,7 +4193,7 @@
 </file>
 
 <file path=customXml/itemProps7.xml><?xml version="1.0" encoding="utf-8"?>
-<ds:datastoreItem xmlns:ds="http://schemas.openxmlformats.org/officeDocument/2006/customXml" ds:itemID="{9A9F31BD-9FAC-47A2-AA3A-74BB73A91422}">
+<ds:datastoreItem xmlns:ds="http://schemas.openxmlformats.org/officeDocument/2006/customXml" ds:itemID="{010F3E18-EC59-4033-90DD-5480FCC1D99E}">
   <ds:schemaRefs>
     <ds:schemaRef ds:uri="http://schemas.openxmlformats.org/officeDocument/2006/bibliography"/>
   </ds:schemaRefs>
@@ -4580,7 +4201,7 @@
 </file>
 
 <file path=customXml/itemProps8.xml><?xml version="1.0" encoding="utf-8"?>
-<ds:datastoreItem xmlns:ds="http://schemas.openxmlformats.org/officeDocument/2006/customXml" ds:itemID="{4F70A94F-3D6A-4BB7-93F7-3E6E4CF52ED3}">
+<ds:datastoreItem xmlns:ds="http://schemas.openxmlformats.org/officeDocument/2006/customXml" ds:itemID="{BA42526B-6D1F-471C-B9FE-313E170EF8E6}">
   <ds:schemaRefs>
     <ds:schemaRef ds:uri="http://schemas.openxmlformats.org/officeDocument/2006/bibliography"/>
   </ds:schemaRefs>
@@ -4588,7 +4209,7 @@
 </file>
 
 <file path=customXml/itemProps9.xml><?xml version="1.0" encoding="utf-8"?>
-<ds:datastoreItem xmlns:ds="http://schemas.openxmlformats.org/officeDocument/2006/customXml" ds:itemID="{4FA2561D-5E89-4A63-8313-63F9306CF1A3}">
+<ds:datastoreItem xmlns:ds="http://schemas.openxmlformats.org/officeDocument/2006/customXml" ds:itemID="{E7A3C253-7CBE-4933-BC4F-C21BDBF99178}">
   <ds:schemaRefs>
     <ds:schemaRef ds:uri="http://schemas.openxmlformats.org/officeDocument/2006/bibliography"/>
   </ds:schemaRefs>

</xml_diff>

<commit_message>
1) Updated the release procedure document for saving the ObfuscationSupport files.
</commit_message>
<xml_diff>
--- a/Preparing for a staging release.docx
+++ b/Preparing for a staging release.docx
@@ -1304,6 +1304,8 @@
       <w:r>
         <w:t>The zip file is the completed release.</w:t>
       </w:r>
+      <w:bookmarkStart w:id="1" w:name="_GoBack"/>
+      <w:bookmarkEnd w:id="1"/>
     </w:p>
     <w:p>
       <w:pPr>
@@ -1332,13 +1334,25 @@
         <w:rPr>
           <w:color w:val="FF0000"/>
         </w:rPr>
-        <w:t xml:space="preserve">Save the file C:\Cloud\CloudSDK-Windows\CloudApiPublic\bin\Release\Cloud.dsomap to the </w:t>
-      </w:r>
-      <w:proofErr w:type="spellStart"/>
+        <w:t>Save the obfuscat</w:t>
+      </w:r>
       <w:r>
         <w:rPr>
           <w:color w:val="FF0000"/>
         </w:rPr>
+        <w:t xml:space="preserve">ion support </w:t>
+      </w:r>
+      <w:r>
+        <w:rPr>
+          <w:color w:val="FF0000"/>
+        </w:rPr>
+        <w:t xml:space="preserve">files to the </w:t>
+      </w:r>
+      <w:proofErr w:type="spellStart"/>
+      <w:r>
+        <w:rPr>
+          <w:color w:val="FF0000"/>
+        </w:rPr>
         <w:t>ArchivedCloudSdkReleases</w:t>
       </w:r>
       <w:proofErr w:type="spellEnd"/>
@@ -1346,7 +1360,127 @@
         <w:rPr>
           <w:color w:val="FF0000"/>
         </w:rPr>
-        <w:t xml:space="preserve"> folder.</w:t>
+        <w:t xml:space="preserve"> folder:</w:t>
+      </w:r>
+    </w:p>
+    <w:p>
+      <w:pPr>
+        <w:pStyle w:val="ListParagraph"/>
+        <w:numPr>
+          <w:ilvl w:val="1"/>
+          <w:numId w:val="17"/>
+        </w:numPr>
+        <w:rPr>
+          <w:color w:val="FF0000"/>
+        </w:rPr>
+      </w:pPr>
+      <w:r>
+        <w:rPr>
+          <w:color w:val="FF0000"/>
+        </w:rPr>
+        <w:t xml:space="preserve">Copy </w:t>
+      </w:r>
+      <w:r>
+        <w:rPr>
+          <w:color w:val="FF0000"/>
+        </w:rPr>
+        <w:t>C:\Cloud\CloudSDK-Windows\ObfuscateCloud\bin\Release</w:t>
+      </w:r>
+      <w:r>
+        <w:rPr>
+          <w:color w:val="FF0000"/>
+        </w:rPr>
+        <w:t>\Cloud.dsomap</w:t>
+      </w:r>
+    </w:p>
+    <w:p>
+      <w:pPr>
+        <w:pStyle w:val="ListParagraph"/>
+        <w:numPr>
+          <w:ilvl w:val="1"/>
+          <w:numId w:val="17"/>
+        </w:numPr>
+        <w:rPr>
+          <w:color w:val="FF0000"/>
+        </w:rPr>
+      </w:pPr>
+      <w:r>
+        <w:rPr>
+          <w:color w:val="FF0000"/>
+        </w:rPr>
+        <w:t xml:space="preserve">Copy </w:t>
+      </w:r>
+      <w:r>
+        <w:rPr>
+          <w:color w:val="FF0000"/>
+        </w:rPr>
+        <w:t>C:\Cloud\CloudSDK-Windows\CloudApiPublic\bin\Release</w:t>
+      </w:r>
+      <w:r>
+        <w:rPr>
+          <w:color w:val="FF0000"/>
+        </w:rPr>
+        <w:t>\Cloud.dll</w:t>
+      </w:r>
+    </w:p>
+    <w:p>
+      <w:pPr>
+        <w:pStyle w:val="ListParagraph"/>
+        <w:numPr>
+          <w:ilvl w:val="1"/>
+          <w:numId w:val="17"/>
+        </w:numPr>
+        <w:rPr>
+          <w:color w:val="FF0000"/>
+        </w:rPr>
+      </w:pPr>
+      <w:r>
+        <w:rPr>
+          <w:color w:val="FF0000"/>
+        </w:rPr>
+        <w:t xml:space="preserve">Copy </w:t>
+      </w:r>
+      <w:r>
+        <w:rPr>
+          <w:color w:val="FF0000"/>
+        </w:rPr>
+        <w:t>C:\Cloud\CloudSDK-Windows\CloudApiPublic\bin\Release</w:t>
+      </w:r>
+      <w:r>
+        <w:rPr>
+          <w:color w:val="FF0000"/>
+        </w:rPr>
+        <w:t>\Cloud.pdb</w:t>
+      </w:r>
+    </w:p>
+    <w:p>
+      <w:pPr>
+        <w:pStyle w:val="ListParagraph"/>
+        <w:numPr>
+          <w:ilvl w:val="1"/>
+          <w:numId w:val="17"/>
+        </w:numPr>
+        <w:rPr>
+          <w:color w:val="FF0000"/>
+        </w:rPr>
+      </w:pPr>
+      <w:r>
+        <w:rPr>
+          <w:color w:val="FF0000"/>
+        </w:rPr>
+        <w:t xml:space="preserve">Copy </w:t>
+      </w:r>
+      <w:r>
+        <w:rPr>
+          <w:color w:val="FF0000"/>
+        </w:rPr>
+        <w:t>C:\Cloud\CloudSDK-Windows\CloudApiPublic\bin\Release</w:t>
+      </w:r>
+      <w:r>
+        <w:rPr>
+          <w:color w:val="FF0000"/>
+        </w:rPr>
+        <w:t>\Cloud.xml</w:t>
       </w:r>
     </w:p>
     <w:p>
@@ -1356,149 +1490,31 @@
           <w:ilvl w:val="0"/>
           <w:numId w:val="17"/>
         </w:numPr>
-        <w:rPr>
-          <w:color w:val="FF0000"/>
-        </w:rPr>
-      </w:pPr>
-      <w:r>
-        <w:rPr>
-          <w:color w:val="FF0000"/>
-        </w:rPr>
-        <w:t xml:space="preserve">Save the un-obfuscated Cloud files to the </w:t>
-      </w:r>
-      <w:proofErr w:type="spellStart"/>
-      <w:r>
-        <w:rPr>
-          <w:color w:val="FF0000"/>
-        </w:rPr>
+      </w:pPr>
+      <w:r>
+        <w:t>Then use search in win-client (or an automated tool) to gather the current .</w:t>
+      </w:r>
+      <w:proofErr w:type="spellStart"/>
+      <w:r>
+        <w:t>pdb</w:t>
+      </w:r>
+      <w:proofErr w:type="spellEnd"/>
+      <w:r>
+        <w:t xml:space="preserve"> files and move them into the </w:t>
+      </w:r>
+      <w:proofErr w:type="spellStart"/>
+      <w:r>
         <w:t>ArchivedCloudSdkReleases</w:t>
       </w:r>
       <w:proofErr w:type="spellEnd"/>
       <w:r>
-        <w:rPr>
-          <w:color w:val="FF0000"/>
-        </w:rPr>
-        <w:t xml:space="preserve"> folder:</w:t>
-      </w:r>
-    </w:p>
-    <w:p>
-      <w:pPr>
-        <w:pStyle w:val="ListParagraph"/>
-        <w:numPr>
-          <w:ilvl w:val="1"/>
-          <w:numId w:val="17"/>
-        </w:numPr>
-        <w:rPr>
-          <w:color w:val="FF0000"/>
-        </w:rPr>
-      </w:pPr>
-      <w:r>
-        <w:rPr>
-          <w:color w:val="FF0000"/>
-        </w:rPr>
-        <w:t xml:space="preserve">Copy </w:t>
-      </w:r>
-      <w:r>
-        <w:rPr>
-          <w:color w:val="FF0000"/>
-        </w:rPr>
-        <w:t>C:\Cloud\CloudSDK-Windows\ObfuscateCloud\bin\Release</w:t>
-      </w:r>
-      <w:r>
-        <w:rPr>
-          <w:color w:val="FF0000"/>
-        </w:rPr>
-        <w:t>\Cloud.dsomap</w:t>
-      </w:r>
-    </w:p>
-    <w:p>
-      <w:pPr>
-        <w:pStyle w:val="ListParagraph"/>
-        <w:numPr>
-          <w:ilvl w:val="1"/>
-          <w:numId w:val="17"/>
-        </w:numPr>
-        <w:rPr>
-          <w:color w:val="FF0000"/>
-        </w:rPr>
-      </w:pPr>
-      <w:r>
-        <w:rPr>
-          <w:color w:val="FF0000"/>
-        </w:rPr>
-        <w:t xml:space="preserve">Copy </w:t>
-      </w:r>
-      <w:r>
-        <w:rPr>
-          <w:color w:val="FF0000"/>
-        </w:rPr>
-        <w:t>C:\Cloud\CloudSDK-Windows\CloudApiPublic\bin\Release</w:t>
-      </w:r>
-      <w:r>
-        <w:rPr>
-          <w:color w:val="FF0000"/>
-        </w:rPr>
-        <w:t>\Cloud.dll</w:t>
-      </w:r>
-    </w:p>
-    <w:p>
-      <w:pPr>
-        <w:pStyle w:val="ListParagraph"/>
-        <w:numPr>
-          <w:ilvl w:val="1"/>
-          <w:numId w:val="17"/>
-        </w:numPr>
-        <w:rPr>
-          <w:color w:val="FF0000"/>
-        </w:rPr>
-      </w:pPr>
-      <w:r>
-        <w:rPr>
-          <w:color w:val="FF0000"/>
-        </w:rPr>
-        <w:t xml:space="preserve">Copy </w:t>
-      </w:r>
-      <w:r>
-        <w:rPr>
-          <w:color w:val="FF0000"/>
-        </w:rPr>
-        <w:t>C:\Cloud\CloudSDK-Windows\CloudApiPublic\bin\Release</w:t>
-      </w:r>
-      <w:r>
-        <w:rPr>
-          <w:color w:val="FF0000"/>
-        </w:rPr>
-        <w:t>\Cloud.pdb</w:t>
-      </w:r>
-    </w:p>
-    <w:p>
-      <w:pPr>
-        <w:pStyle w:val="ListParagraph"/>
-        <w:numPr>
-          <w:ilvl w:val="1"/>
-          <w:numId w:val="17"/>
-        </w:numPr>
-        <w:rPr>
-          <w:color w:val="FF0000"/>
-        </w:rPr>
-      </w:pPr>
-      <w:r>
-        <w:rPr>
-          <w:color w:val="FF0000"/>
-        </w:rPr>
-        <w:t xml:space="preserve">Copy </w:t>
-      </w:r>
-      <w:r>
-        <w:rPr>
-          <w:color w:val="FF0000"/>
-        </w:rPr>
-        <w:t>C:\Cloud\CloudSDK-Windows\CloudApiPublic\bin\Release</w:t>
-      </w:r>
-      <w:r>
-        <w:rPr>
-          <w:color w:val="FF0000"/>
-        </w:rPr>
-        <w:t>\Cloud.xml</w:t>
+        <w:t xml:space="preserve"> as well</w:t>
+      </w:r>
+      <w:r>
+        <w:t xml:space="preserve"> in a “PDBs” directory</w:t>
+      </w:r>
+      <w:r>
+        <w:t>.</w:t>
       </w:r>
     </w:p>
     <w:p>
@@ -1510,26 +1526,10 @@
         </w:numPr>
       </w:pPr>
       <w:r>
-        <w:t>Then use search in win-client (or an automated tool) to gather the current .</w:t>
-      </w:r>
-      <w:proofErr w:type="spellStart"/>
-      <w:r>
-        <w:t>pdb</w:t>
-      </w:r>
-      <w:proofErr w:type="spellEnd"/>
-      <w:r>
-        <w:t xml:space="preserve"> files and move them into the </w:t>
-      </w:r>
-      <w:proofErr w:type="spellStart"/>
-      <w:r>
-        <w:t>ArchivedCloudSdkReleases</w:t>
-      </w:r>
-      <w:proofErr w:type="spellEnd"/>
-      <w:r>
-        <w:t xml:space="preserve"> as well</w:t>
-      </w:r>
-      <w:r>
-        <w:t xml:space="preserve"> in a “PDBs” directory</w:t>
+        <w:t>Also copy the release folder to a local backup drive on the build machine</w:t>
+      </w:r>
+      <w:r>
+        <w:t xml:space="preserve"> (\\10.3.0.28\Builds)</w:t>
       </w:r>
       <w:r>
         <w:t>.</w:t>
@@ -1544,13 +1544,10 @@
         </w:numPr>
       </w:pPr>
       <w:r>
-        <w:t>Also copy the release folder to a local backup drive on the build machine</w:t>
-      </w:r>
-      <w:r>
-        <w:t xml:space="preserve"> (\\10.3.0.28\Builds)</w:t>
-      </w:r>
-      <w:r>
-        <w:t>.</w:t>
+        <w:t>Also copy the release folder to a network drive</w:t>
+      </w:r>
+      <w:r>
+        <w:t xml:space="preserve"> which is routinely backed up.</w:t>
       </w:r>
     </w:p>
     <w:p>
@@ -1562,21 +1559,6 @@
         </w:numPr>
       </w:pPr>
       <w:r>
-        <w:t>Also copy the release folder to a network drive</w:t>
-      </w:r>
-      <w:r>
-        <w:t xml:space="preserve"> which is routinely backed up.</w:t>
-      </w:r>
-    </w:p>
-    <w:p>
-      <w:pPr>
-        <w:pStyle w:val="ListParagraph"/>
-        <w:numPr>
-          <w:ilvl w:val="0"/>
-          <w:numId w:val="17"/>
-        </w:numPr>
-      </w:pPr>
-      <w:r>
         <w:t>See one of the previous build directories for the folder hierarchy.</w:t>
       </w:r>
     </w:p>
@@ -1621,13 +1603,13 @@
         <w:t>To do this: “Rebuild” (OK in this case) the project “</w:t>
       </w:r>
       <w:proofErr w:type="spellStart"/>
-      <w:ins w:id="1" w:author="Robert Stevens" w:date="2013-03-07T07:06:00Z">
+      <w:ins w:id="2" w:author="Robert Stevens" w:date="2013-03-07T07:06:00Z">
         <w:r>
           <w:t>ZDeleteLicenseFilesOnly</w:t>
         </w:r>
       </w:ins>
       <w:proofErr w:type="spellEnd"/>
-      <w:del w:id="2" w:author="mine" w:date="2013-03-07T07:06:00Z">
+      <w:del w:id="3" w:author="mine" w:date="2013-03-07T07:06:00Z">
         <w:r>
           <w:delText>ZDeleteLicenseFilesOnly</w:delText>
         </w:r>
@@ -1783,8 +1765,6 @@
         </w:rPr>
         <w:t xml:space="preserve"> tag -d 12345</w:t>
       </w:r>
-      <w:bookmarkStart w:id="3" w:name="_GoBack"/>
-      <w:bookmarkEnd w:id="3"/>
     </w:p>
     <w:p>
       <w:pPr>
@@ -4734,6 +4714,14 @@
 </file>
 
 <file path=customXml/itemProps1.xml><?xml version="1.0" encoding="utf-8"?>
+<ds:datastoreItem xmlns:ds="http://schemas.openxmlformats.org/officeDocument/2006/customXml" ds:itemID="{28CDB37D-8246-43BB-BAD9-41F70643CA42}">
+  <ds:schemaRefs>
+    <ds:schemaRef ds:uri="http://schemas.openxmlformats.org/officeDocument/2006/bibliography"/>
+  </ds:schemaRefs>
+</ds:datastoreItem>
+</file>
+
+<file path=customXml/itemProps2.xml><?xml version="1.0" encoding="utf-8"?>
 <ds:datastoreItem xmlns:ds="http://schemas.openxmlformats.org/officeDocument/2006/customXml" ds:itemID="{42768C3C-0A91-408D-BB7A-003EBE290998}">
   <ds:schemaRefs>
     <ds:schemaRef ds:uri="http://schemas.openxmlformats.org/officeDocument/2006/bibliography"/>
@@ -4741,16 +4729,8 @@
 </ds:datastoreItem>
 </file>
 
-<file path=customXml/itemProps2.xml><?xml version="1.0" encoding="utf-8"?>
-<ds:datastoreItem xmlns:ds="http://schemas.openxmlformats.org/officeDocument/2006/customXml" ds:itemID="{28CDB37D-8246-43BB-BAD9-41F70643CA42}">
-  <ds:schemaRefs>
-    <ds:schemaRef ds:uri="http://schemas.openxmlformats.org/officeDocument/2006/bibliography"/>
-  </ds:schemaRefs>
-</ds:datastoreItem>
-</file>
-
 <file path=customXml/itemProps3.xml><?xml version="1.0" encoding="utf-8"?>
-<ds:datastoreItem xmlns:ds="http://schemas.openxmlformats.org/officeDocument/2006/customXml" ds:itemID="{2089C015-E813-4556-904D-80923224A720}">
+<ds:datastoreItem xmlns:ds="http://schemas.openxmlformats.org/officeDocument/2006/customXml" ds:itemID="{1BAF61E4-C72F-4665-A98F-541EBE2824CD}">
   <ds:schemaRefs>
     <ds:schemaRef ds:uri="http://schemas.openxmlformats.org/officeDocument/2006/bibliography"/>
   </ds:schemaRefs>
@@ -4758,6 +4738,14 @@
 </file>
 
 <file path=customXml/itemProps4.xml><?xml version="1.0" encoding="utf-8"?>
+<ds:datastoreItem xmlns:ds="http://schemas.openxmlformats.org/officeDocument/2006/customXml" ds:itemID="{9226C392-6B5F-4030-989D-A990A363AED2}">
+  <ds:schemaRefs>
+    <ds:schemaRef ds:uri="http://schemas.openxmlformats.org/officeDocument/2006/bibliography"/>
+  </ds:schemaRefs>
+</ds:datastoreItem>
+</file>
+
+<file path=customXml/itemProps5.xml><?xml version="1.0" encoding="utf-8"?>
 <ds:datastoreItem xmlns:ds="http://schemas.openxmlformats.org/officeDocument/2006/customXml" ds:itemID="{12CF46F4-DEB9-4127-82B9-D4CDAB7BC0E8}">
   <ds:schemaRefs>
     <ds:schemaRef ds:uri="http://schemas.openxmlformats.org/officeDocument/2006/bibliography"/>
@@ -4765,16 +4753,8 @@
 </ds:datastoreItem>
 </file>
 
-<file path=customXml/itemProps5.xml><?xml version="1.0" encoding="utf-8"?>
-<ds:datastoreItem xmlns:ds="http://schemas.openxmlformats.org/officeDocument/2006/customXml" ds:itemID="{9226C392-6B5F-4030-989D-A990A363AED2}">
-  <ds:schemaRefs>
-    <ds:schemaRef ds:uri="http://schemas.openxmlformats.org/officeDocument/2006/bibliography"/>
-  </ds:schemaRefs>
-</ds:datastoreItem>
-</file>
-
 <file path=customXml/itemProps6.xml><?xml version="1.0" encoding="utf-8"?>
-<ds:datastoreItem xmlns:ds="http://schemas.openxmlformats.org/officeDocument/2006/customXml" ds:itemID="{1BAF61E4-C72F-4665-A98F-541EBE2824CD}">
+<ds:datastoreItem xmlns:ds="http://schemas.openxmlformats.org/officeDocument/2006/customXml" ds:itemID="{28712C53-4230-4749-A8E9-5C237387D3B9}">
   <ds:schemaRefs>
     <ds:schemaRef ds:uri="http://schemas.openxmlformats.org/officeDocument/2006/bibliography"/>
   </ds:schemaRefs>
@@ -4782,7 +4762,7 @@
 </file>
 
 <file path=customXml/itemProps7.xml><?xml version="1.0" encoding="utf-8"?>
-<ds:datastoreItem xmlns:ds="http://schemas.openxmlformats.org/officeDocument/2006/customXml" ds:itemID="{86C4B3EA-0721-43D7-A7FC-9436A3B18246}">
+<ds:datastoreItem xmlns:ds="http://schemas.openxmlformats.org/officeDocument/2006/customXml" ds:itemID="{A2AD7F2C-CF20-4B2B-B74D-C7604D18A777}">
   <ds:schemaRefs>
     <ds:schemaRef ds:uri="http://schemas.openxmlformats.org/officeDocument/2006/bibliography"/>
   </ds:schemaRefs>
@@ -4790,7 +4770,7 @@
 </file>
 
 <file path=customXml/itemProps8.xml><?xml version="1.0" encoding="utf-8"?>
-<ds:datastoreItem xmlns:ds="http://schemas.openxmlformats.org/officeDocument/2006/customXml" ds:itemID="{F8CC3108-01C8-4F0B-ABAB-D91F10AB9AE3}">
+<ds:datastoreItem xmlns:ds="http://schemas.openxmlformats.org/officeDocument/2006/customXml" ds:itemID="{11951A08-B469-4C62-9DE6-17E98119A7C8}">
   <ds:schemaRefs>
     <ds:schemaRef ds:uri="http://schemas.openxmlformats.org/officeDocument/2006/bibliography"/>
   </ds:schemaRefs>
@@ -4798,7 +4778,7 @@
 </file>
 
 <file path=customXml/itemProps9.xml><?xml version="1.0" encoding="utf-8"?>
-<ds:datastoreItem xmlns:ds="http://schemas.openxmlformats.org/officeDocument/2006/customXml" ds:itemID="{28712C53-4230-4749-A8E9-5C237387D3B9}">
+<ds:datastoreItem xmlns:ds="http://schemas.openxmlformats.org/officeDocument/2006/customXml" ds:itemID="{3E6EC8B0-DE53-46AA-B005-745C4C894FC8}">
   <ds:schemaRefs>
     <ds:schemaRef ds:uri="http://schemas.openxmlformats.org/officeDocument/2006/bibliography"/>
   </ds:schemaRefs>

</xml_diff>

<commit_message>
1) Minor word fixup to the release procedure document.
</commit_message>
<xml_diff>
--- a/Preparing for a staging release.docx
+++ b/Preparing for a staging release.docx
@@ -15,15 +15,7 @@
     </w:p>
     <w:p>
       <w:r>
-        <w:t xml:space="preserve">Exit Visual Studio in the </w:t>
-      </w:r>
-      <w:proofErr w:type="spellStart"/>
-      <w:r>
-        <w:t>Cloud_SDK</w:t>
-      </w:r>
-      <w:proofErr w:type="spellEnd"/>
-      <w:r>
-        <w:t xml:space="preserve"> solution.</w:t>
+        <w:t>Exit Visual Studio in the Cloud_SDK solution.</w:t>
       </w:r>
     </w:p>
     <w:p>
@@ -85,14 +77,12 @@
           <w:numId w:val="13"/>
         </w:numPr>
       </w:pPr>
-      <w:proofErr w:type="spellStart"/>
       <w:r>
         <w:t>g</w:t>
       </w:r>
       <w:r>
         <w:t>it</w:t>
       </w:r>
-      <w:proofErr w:type="spellEnd"/>
       <w:r>
         <w:t xml:space="preserve"> branch </w:t>
       </w:r>
@@ -111,13 +101,8 @@
           <w:numId w:val="13"/>
         </w:numPr>
       </w:pPr>
-      <w:proofErr w:type="spellStart"/>
-      <w:r>
-        <w:t>git</w:t>
-      </w:r>
-      <w:proofErr w:type="spellEnd"/>
-      <w:r>
-        <w:t xml:space="preserve"> checkout 20130218A0Release0</w:t>
+      <w:r>
+        <w:t>git checkout 20130218A0Release0</w:t>
       </w:r>
       <w:r>
         <w:t>.1.6</w:t>
@@ -131,13 +116,8 @@
           <w:numId w:val="13"/>
         </w:numPr>
       </w:pPr>
-      <w:proofErr w:type="spellStart"/>
-      <w:r>
-        <w:t>git</w:t>
-      </w:r>
-      <w:proofErr w:type="spellEnd"/>
-      <w:r>
-        <w:t xml:space="preserve"> push </w:t>
+      <w:r>
+        <w:t xml:space="preserve">git push </w:t>
       </w:r>
       <w:r>
         <w:t xml:space="preserve"> -u origin 20130218A0Release</w:t>
@@ -166,13 +146,8 @@
           <w:numId w:val="13"/>
         </w:numPr>
       </w:pPr>
-      <w:proofErr w:type="spellStart"/>
-      <w:r>
-        <w:t>Git</w:t>
-      </w:r>
-      <w:proofErr w:type="spellEnd"/>
-      <w:r>
-        <w:t xml:space="preserve"> branch - -d &lt;branch&gt;</w:t>
+      <w:r>
+        <w:t>Git branch - -d &lt;branch&gt;</w:t>
       </w:r>
     </w:p>
     <w:p>
@@ -183,13 +158,8 @@
           <w:numId w:val="13"/>
         </w:numPr>
       </w:pPr>
-      <w:proofErr w:type="spellStart"/>
-      <w:r>
-        <w:t>Git</w:t>
-      </w:r>
-      <w:proofErr w:type="spellEnd"/>
-      <w:r>
-        <w:t xml:space="preserve"> push origin - -delete &lt;branch</w:t>
+      <w:r>
+        <w:t>Git push origin - -delete &lt;branch</w:t>
       </w:r>
     </w:p>
     <w:p>
@@ -202,15 +172,7 @@
         <w:pStyle w:val="NoSpacing"/>
       </w:pPr>
       <w:r>
-        <w:t xml:space="preserve">Start Visual Studio in the </w:t>
-      </w:r>
-      <w:proofErr w:type="spellStart"/>
-      <w:r>
-        <w:t>Cloud_SDK</w:t>
-      </w:r>
-      <w:proofErr w:type="spellEnd"/>
-      <w:r>
-        <w:t xml:space="preserve"> solution.</w:t>
+        <w:t>Start Visual Studio in the Cloud_SDK solution.</w:t>
       </w:r>
     </w:p>
     <w:p>
@@ -223,15 +185,7 @@
         <w:pStyle w:val="NoSpacing"/>
       </w:pPr>
       <w:r>
-        <w:t xml:space="preserve">Change to the </w:t>
-      </w:r>
-      <w:proofErr w:type="spellStart"/>
-      <w:r>
-        <w:t>ReleaseSampleAppOnly</w:t>
-      </w:r>
-      <w:proofErr w:type="spellEnd"/>
-      <w:r>
-        <w:t xml:space="preserve"> configuration.</w:t>
+        <w:t>Change to the ReleaseSampleAppOnly configuration.</w:t>
       </w:r>
     </w:p>
     <w:p>
@@ -241,45 +195,13 @@
     </w:p>
     <w:p>
       <w:r>
-        <w:t xml:space="preserve">Change </w:t>
-      </w:r>
-      <w:proofErr w:type="gramStart"/>
-      <w:r>
-        <w:t>the define</w:t>
-      </w:r>
-      <w:proofErr w:type="gramEnd"/>
-      <w:r>
-        <w:t xml:space="preserve"> in </w:t>
-      </w:r>
-      <w:proofErr w:type="spellStart"/>
-      <w:r>
-        <w:t>CLDefinitions</w:t>
-      </w:r>
-      <w:proofErr w:type="spellEnd"/>
-      <w:r>
-        <w:t xml:space="preserve"> from development cliff servers to the </w:t>
+        <w:t xml:space="preserve">Change the define in CLDefinitions from development cliff servers to the </w:t>
       </w:r>
       <w:r>
         <w:t xml:space="preserve">appropriate staging (Monday) or production (Thursday) </w:t>
       </w:r>
       <w:r>
-        <w:t>servers. (</w:t>
-      </w:r>
-      <w:proofErr w:type="spellStart"/>
-      <w:r>
-        <w:t>CloudApiPublic</w:t>
-      </w:r>
-      <w:proofErr w:type="spellEnd"/>
-      <w:r>
-        <w:t>\Static\</w:t>
-      </w:r>
-      <w:proofErr w:type="spellStart"/>
-      <w:r>
-        <w:t>CLDefinitions</w:t>
-      </w:r>
-      <w:proofErr w:type="spellEnd"/>
-      <w:r>
-        <w:t xml:space="preserve">: define </w:t>
+        <w:t xml:space="preserve">servers. (CloudApiPublic\Static\CLDefinitions: define </w:t>
       </w:r>
       <w:r>
         <w:t xml:space="preserve">STAGING_BACKEND or </w:t>
@@ -321,48 +243,14 @@
       <w:r>
         <w:t xml:space="preserve">, </w:t>
       </w:r>
-      <w:proofErr w:type="spellStart"/>
-      <w:r>
-        <w:t>CloudApiPublic</w:t>
-      </w:r>
-      <w:proofErr w:type="spellEnd"/>
-      <w:r>
-        <w:t xml:space="preserve"> and </w:t>
-      </w:r>
-      <w:proofErr w:type="spellStart"/>
-      <w:r>
-        <w:t>CloudSetupSdkSyncSample</w:t>
-      </w:r>
-      <w:proofErr w:type="spellEnd"/>
-      <w:r>
-        <w:t xml:space="preserve">, and </w:t>
-      </w:r>
-      <w:proofErr w:type="spellStart"/>
-      <w:r>
-        <w:t>CloudSetupSdkSyncSampleSupport</w:t>
-      </w:r>
-      <w:proofErr w:type="spellEnd"/>
+      <w:r>
+        <w:t>CloudApiPublic and CloudSetupSdkSyncSample, and CloudSetupSdkSyncSampleSupport</w:t>
+      </w:r>
       <w:r>
         <w:t xml:space="preserve"> </w:t>
       </w:r>
       <w:r>
-        <w:t xml:space="preserve">Assembly and File Versions to the current release.  </w:t>
-      </w:r>
-      <w:proofErr w:type="gramStart"/>
-      <w:r>
-        <w:t>E.g., 0.1.2.0.</w:t>
-      </w:r>
-      <w:proofErr w:type="gramEnd"/>
-      <w:r>
-        <w:t xml:space="preserve">  For </w:t>
-      </w:r>
-      <w:proofErr w:type="spellStart"/>
-      <w:r>
-        <w:t>CloudSetupSdkSyncSample</w:t>
-      </w:r>
-      <w:proofErr w:type="spellEnd"/>
-      <w:r>
-        <w:t>, click Project Assistant, and then Application Information.  Set the application version</w:t>
+        <w:t>Assembly and File Versions to the current release.  E.g., 0.1.2.0.  For CloudSetupSdkSyncSample, click Project Assistant, and then Application Information.  Set the application version</w:t>
       </w:r>
       <w:r>
         <w:t>.</w:t>
@@ -370,33 +258,7 @@
     </w:p>
     <w:p>
       <w:r>
-        <w:t>Set the project for signing (</w:t>
-      </w:r>
-      <w:proofErr w:type="spellStart"/>
-      <w:r>
-        <w:t>CloudApiPublic</w:t>
-      </w:r>
-      <w:proofErr w:type="spellEnd"/>
-      <w:r>
-        <w:t xml:space="preserve">, </w:t>
-      </w:r>
-      <w:proofErr w:type="spellStart"/>
-      <w:r>
-        <w:t>CloudSetupSdkSyncSampleSupport</w:t>
-      </w:r>
-      <w:proofErr w:type="spellEnd"/>
-      <w:r>
-        <w:t xml:space="preserve">, </w:t>
-      </w:r>
-      <w:proofErr w:type="spellStart"/>
-      <w:proofErr w:type="gramStart"/>
-      <w:r>
-        <w:t>CloudSetupSdkSyncSample</w:t>
-      </w:r>
-      <w:proofErr w:type="spellEnd"/>
-      <w:proofErr w:type="gramEnd"/>
-      <w:r>
-        <w:t>).</w:t>
+        <w:t>Set the project for signing (CloudApiPublic, CloudSetupSdkSyncSampleSupport, CloudSetupSdkSyncSample).</w:t>
       </w:r>
       <w:r>
         <w:t xml:space="preserve">  </w:t>
@@ -411,15 +273,7 @@
         <w:t xml:space="preserve">  </w:t>
       </w:r>
       <w:r>
-        <w:t xml:space="preserve">For signing </w:t>
-      </w:r>
-      <w:proofErr w:type="spellStart"/>
-      <w:r>
-        <w:t>CloudSetupSdkSyncSample</w:t>
-      </w:r>
-      <w:proofErr w:type="spellEnd"/>
-      <w:r>
-        <w:t xml:space="preserve"> - &gt; open the project</w:t>
+        <w:t>For signing CloudSetupSdkSyncSample - &gt; open the project</w:t>
       </w:r>
       <w:r>
         <w:t xml:space="preserve"> tree in VS Soluti</w:t>
@@ -452,15 +306,7 @@
         <w:t xml:space="preserve"> Digital C</w:t>
       </w:r>
       <w:r>
-        <w:t xml:space="preserve">ertificate File should point to the same </w:t>
-      </w:r>
-      <w:proofErr w:type="spellStart"/>
-      <w:r>
-        <w:t>ptx</w:t>
-      </w:r>
-      <w:proofErr w:type="spellEnd"/>
-      <w:r>
-        <w:t xml:space="preserve"> file as is used in the other signed projects – Cert Password is stored in desk, and Sign Output Files to “Setup.exe and Windows Installer Package</w:t>
+        <w:t>ertificate File should point to the same ptx file as is used in the other signed projects – Cert Password is stored in desk, and Sign Output Files to “Setup.exe and Windows Installer Package</w:t>
       </w:r>
     </w:p>
     <w:p>
@@ -484,36 +330,13 @@
     </w:p>
     <w:p>
       <w:r>
-        <w:t>Push the release branch to remote. DO NOT CHECK-IN SIGNING FILES* TO GITHUB!!!!!! Including .</w:t>
-      </w:r>
-      <w:proofErr w:type="spellStart"/>
-      <w:r>
-        <w:t>pfx</w:t>
-      </w:r>
-      <w:proofErr w:type="spellEnd"/>
-      <w:r>
-        <w:t xml:space="preserve"> files copied to the projects where you changed the settings.  These should be ignored by </w:t>
-      </w:r>
-      <w:proofErr w:type="spellStart"/>
-      <w:r>
-        <w:t>gitignore</w:t>
-      </w:r>
-      <w:proofErr w:type="spellEnd"/>
-      <w:r>
-        <w:t>, but remove them anyway.</w:t>
+        <w:t>Push the release branch to remote. DO NOT CHECK-IN SIGNING FILES* TO GITHUB!!!!!! Including .pfx files copied to the projects where you changed the settings.  These should be ignored by gitignore, but remove them anyway.</w:t>
       </w:r>
     </w:p>
     <w:p>
       <w:r>
         <w:tab/>
-      </w:r>
-      <w:proofErr w:type="gramStart"/>
-      <w:r>
-        <w:t>*  By</w:t>
-      </w:r>
-      <w:proofErr w:type="gramEnd"/>
-      <w:r>
-        <w:t xml:space="preserve"> SIGNING FILES I do not mean the changes to the projects to turn on signing, but instead the certificates or keys</w:t>
+        <w:t>*  By SIGNING FILES I do not mean the changes to the projects to turn on signing, but instead the certificates or keys</w:t>
       </w:r>
     </w:p>
     <w:p/>
@@ -535,15 +358,7 @@
     </w:p>
     <w:p>
       <w:r>
-        <w:t xml:space="preserve">Run REBUILD (not a typo) on the project </w:t>
-      </w:r>
-      <w:proofErr w:type="spellStart"/>
-      <w:r>
-        <w:t>ZGacUninstall</w:t>
-      </w:r>
-      <w:proofErr w:type="spellEnd"/>
-      <w:r>
-        <w:t>.  That will remove all of our old DLLs from the GAC.</w:t>
+        <w:t>Run REBUILD (not a typo) on the project ZGacUninstall.  That will remove all of our old DLLs from the GAC.</w:t>
       </w:r>
     </w:p>
     <w:p>
@@ -565,15 +380,7 @@
     </w:p>
     <w:p>
       <w:r>
-        <w:t xml:space="preserve">In </w:t>
-      </w:r>
-      <w:proofErr w:type="spellStart"/>
-      <w:r>
-        <w:t>ReleaseSampleAppOnly</w:t>
-      </w:r>
-      <w:proofErr w:type="spellEnd"/>
-      <w:r>
-        <w:t xml:space="preserve"> solution configuration, </w:t>
+        <w:t xml:space="preserve">In ReleaseSampleAppOnly solution configuration, </w:t>
       </w:r>
       <w:r>
         <w:t>choose the clean solution selection from the build menu</w:t>
@@ -584,15 +391,7 @@
     </w:p>
     <w:p>
       <w:r>
-        <w:t xml:space="preserve">Stay in </w:t>
-      </w:r>
-      <w:proofErr w:type="spellStart"/>
-      <w:r>
-        <w:t>ReleaseSampleAppOnly</w:t>
-      </w:r>
-      <w:proofErr w:type="spellEnd"/>
-      <w:r>
-        <w:t xml:space="preserve"> solution configuration.</w:t>
+        <w:t>Stay in ReleaseSampleAppOnly solution configuration.</w:t>
       </w:r>
     </w:p>
     <w:p>
@@ -600,48 +399,11 @@
         <w:pStyle w:val="NoSpacing"/>
       </w:pPr>
       <w:r>
-        <w:t xml:space="preserve">Check the </w:t>
-      </w:r>
-      <w:proofErr w:type="spellStart"/>
-      <w:r>
-        <w:t>CloudApiPublic</w:t>
-      </w:r>
-      <w:proofErr w:type="spellEnd"/>
-      <w:r>
-        <w:t xml:space="preserve"> and Sample-Live-Sync </w:t>
-      </w:r>
-      <w:proofErr w:type="gramStart"/>
-      <w:r>
-        <w:t>references</w:t>
+        <w:t>Check the CloudApiPublic and Sample-Live-Sync references</w:t>
       </w:r>
       <w:ins w:id="0" w:author="mine" w:date="2013-03-07T07:06:00Z">
         <w:r>
-          <w:t>(</w:t>
-        </w:r>
-        <w:proofErr w:type="spellStart"/>
-        <w:proofErr w:type="gramEnd"/>
-        <w:r>
-          <w:t>CloudApiPublic</w:t>
-        </w:r>
-        <w:proofErr w:type="spellEnd"/>
-        <w:r>
-          <w:t xml:space="preserve"> should appear with no warning symbol for the </w:t>
-        </w:r>
-        <w:proofErr w:type="spellStart"/>
-        <w:r>
-          <w:t>BadgeCOMLib</w:t>
-        </w:r>
-        <w:proofErr w:type="spellEnd"/>
-        <w:r>
-          <w:t xml:space="preserve"> reference, but Sample-Live-Sync should actually have a warning symbol on the Cloud reference since its correct version requirement should be for the new version of </w:t>
-        </w:r>
-        <w:proofErr w:type="spellStart"/>
-        <w:r>
-          <w:t>CloudApiPublic</w:t>
-        </w:r>
-        <w:proofErr w:type="spellEnd"/>
-        <w:r>
-          <w:t xml:space="preserve"> which hasn’t been built yet)</w:t>
+          <w:t>(CloudApiPublic should appear with no warning symbol for the BadgeCOMLib reference, but Sample-Live-Sync should actually have a warning symbol on the Cloud reference since its correct version requirement should be for the new version of CloudApiPublic which hasn’t been built yet)</w:t>
         </w:r>
       </w:ins>
     </w:p>
@@ -654,23 +416,7 @@
         </w:numPr>
       </w:pPr>
       <w:r>
-        <w:t xml:space="preserve">Unload the </w:t>
-      </w:r>
-      <w:proofErr w:type="spellStart"/>
-      <w:r>
-        <w:t>CloudApiPublic</w:t>
-      </w:r>
-      <w:proofErr w:type="spellEnd"/>
-      <w:r>
-        <w:t xml:space="preserve"> project, edit the XML project file and change the </w:t>
-      </w:r>
-      <w:proofErr w:type="spellStart"/>
-      <w:r>
-        <w:t>BadgeComLib</w:t>
-      </w:r>
-      <w:proofErr w:type="spellEnd"/>
-      <w:r>
-        <w:t xml:space="preserve"> version to the proper version.  e.g.: 0.1.8.0.</w:t>
+        <w:t>Unload the CloudApiPublic project, edit the XML project file and change the BadgeComLib version to the proper version.  e.g.: 0.1.8.0.</w:t>
       </w:r>
       <w:r>
         <w:t xml:space="preserve"> and remove any indication that the specific version is not set to false (may just delete the line)</w:t>
@@ -685,15 +431,7 @@
         </w:numPr>
       </w:pPr>
       <w:r>
-        <w:t xml:space="preserve">Reload the </w:t>
-      </w:r>
-      <w:proofErr w:type="spellStart"/>
-      <w:r>
-        <w:t>CloudApiPublic</w:t>
-      </w:r>
-      <w:proofErr w:type="spellEnd"/>
-      <w:r>
-        <w:t xml:space="preserve"> project.</w:t>
+        <w:t>Reload the CloudApiPublic project.</w:t>
       </w:r>
     </w:p>
     <w:p>
@@ -705,29 +443,13 @@
         </w:numPr>
       </w:pPr>
       <w:r>
-        <w:t xml:space="preserve">In the </w:t>
-      </w:r>
-      <w:proofErr w:type="spellStart"/>
-      <w:r>
-        <w:t>CloudApiPublic</w:t>
-      </w:r>
-      <w:proofErr w:type="spellEnd"/>
-      <w:r>
-        <w:t xml:space="preserve"> project, m</w:t>
+        <w:t>In the CloudApiPublic project, m</w:t>
       </w:r>
       <w:r>
         <w:t>ake sure that specific versions are selected</w:t>
       </w:r>
       <w:r>
-        <w:t xml:space="preserve"> for </w:t>
-      </w:r>
-      <w:proofErr w:type="spellStart"/>
-      <w:r>
-        <w:t>BadgeComLib</w:t>
-      </w:r>
-      <w:proofErr w:type="spellEnd"/>
-      <w:r>
-        <w:t xml:space="preserve"> and all of the .CSDK DLLs</w:t>
+        <w:t xml:space="preserve"> for BadgeComLib and all of the .CSDK DLLs</w:t>
       </w:r>
       <w:r>
         <w:t>, and that the references specify the proper versions.</w:t>
@@ -815,9 +537,18 @@
           <w:szCs w:val="19"/>
           <w:highlight w:val="white"/>
         </w:rPr>
-        <w:t xml:space="preserve">Cloud, Version=0.2.8.0, Culture=neutral, </w:t>
-      </w:r>
-      <w:proofErr w:type="spellStart"/>
+        <w:t>Cloud, Version=0.2.8.0, Culture=neutral, PublicKeyToken=840eb90fa4503c3c, processorArchitecture=MSIL</w:t>
+      </w:r>
+      <w:r>
+        <w:rPr>
+          <w:rFonts w:ascii="Consolas" w:hAnsi="Consolas" w:cs="Consolas"/>
+          <w:color w:val="000000"/>
+          <w:sz w:val="19"/>
+          <w:szCs w:val="19"/>
+          <w:highlight w:val="white"/>
+        </w:rPr>
+        <w:t>"</w:t>
+      </w:r>
       <w:r>
         <w:rPr>
           <w:rFonts w:ascii="Consolas" w:hAnsi="Consolas" w:cs="Consolas"/>
@@ -826,67 +557,14 @@
           <w:szCs w:val="19"/>
           <w:highlight w:val="white"/>
         </w:rPr>
-        <w:t>PublicKeyToken</w:t>
-      </w:r>
-      <w:proofErr w:type="spellEnd"/>
+        <w:t xml:space="preserve"> /&gt;</w:t>
+      </w:r>
       <w:r>
         <w:rPr>
           <w:rFonts w:ascii="Consolas" w:hAnsi="Consolas" w:cs="Consolas"/>
           <w:color w:val="0000FF"/>
           <w:sz w:val="19"/>
           <w:szCs w:val="19"/>
-          <w:highlight w:val="white"/>
-        </w:rPr>
-        <w:t xml:space="preserve">=840eb90fa4503c3c, </w:t>
-      </w:r>
-      <w:proofErr w:type="spellStart"/>
-      <w:r>
-        <w:rPr>
-          <w:rFonts w:ascii="Consolas" w:hAnsi="Consolas" w:cs="Consolas"/>
-          <w:color w:val="0000FF"/>
-          <w:sz w:val="19"/>
-          <w:szCs w:val="19"/>
-          <w:highlight w:val="white"/>
-        </w:rPr>
-        <w:t>processorArchitecture</w:t>
-      </w:r>
-      <w:proofErr w:type="spellEnd"/>
-      <w:r>
-        <w:rPr>
-          <w:rFonts w:ascii="Consolas" w:hAnsi="Consolas" w:cs="Consolas"/>
-          <w:color w:val="0000FF"/>
-          <w:sz w:val="19"/>
-          <w:szCs w:val="19"/>
-          <w:highlight w:val="white"/>
-        </w:rPr>
-        <w:t>=MSIL</w:t>
-      </w:r>
-      <w:r>
-        <w:rPr>
-          <w:rFonts w:ascii="Consolas" w:hAnsi="Consolas" w:cs="Consolas"/>
-          <w:color w:val="000000"/>
-          <w:sz w:val="19"/>
-          <w:szCs w:val="19"/>
-          <w:highlight w:val="white"/>
-        </w:rPr>
-        <w:t>"</w:t>
-      </w:r>
-      <w:r>
-        <w:rPr>
-          <w:rFonts w:ascii="Consolas" w:hAnsi="Consolas" w:cs="Consolas"/>
-          <w:color w:val="0000FF"/>
-          <w:sz w:val="19"/>
-          <w:szCs w:val="19"/>
-          <w:highlight w:val="white"/>
-        </w:rPr>
-        <w:t xml:space="preserve"> /&gt;</w:t>
-      </w:r>
-      <w:r>
-        <w:rPr>
-          <w:rFonts w:ascii="Consolas" w:hAnsi="Consolas" w:cs="Consolas"/>
-          <w:color w:val="0000FF"/>
-          <w:sz w:val="19"/>
-          <w:szCs w:val="19"/>
         </w:rPr>
         <w:t>”</w:t>
       </w:r>
@@ -902,13 +580,8 @@
       <w:r>
         <w:t xml:space="preserve">Remove the </w:t>
       </w:r>
-      <w:proofErr w:type="spellStart"/>
-      <w:r>
-        <w:t>SpecificVersion</w:t>
-      </w:r>
-      <w:proofErr w:type="spellEnd"/>
-      <w:r>
-        <w:t xml:space="preserve"> </w:t>
+      <w:r>
+        <w:t xml:space="preserve">SpecificVersion </w:t>
       </w:r>
       <w:r>
         <w:t>line</w:t>
@@ -977,15 +650,7 @@
         </w:numPr>
       </w:pPr>
       <w:r>
-        <w:t>If it asks you to remove the project from the InstallShield .</w:t>
-      </w:r>
-      <w:proofErr w:type="spellStart"/>
-      <w:r>
-        <w:t>isl</w:t>
-      </w:r>
-      <w:proofErr w:type="spellEnd"/>
-      <w:r>
-        <w:t xml:space="preserve"> file, always answer “NO”.</w:t>
+        <w:t>If it asks you to remove the project from the InstallShield .isl file, always answer “NO”.</w:t>
       </w:r>
     </w:p>
     <w:p>
@@ -1020,137 +685,76 @@
     </w:p>
     <w:p>
       <w:r>
+        <w:t>Build CloudApiPublic project, check for build success</w:t>
+      </w:r>
+      <w:r>
+        <w:t>.</w:t>
+      </w:r>
+    </w:p>
+    <w:p>
+      <w:r>
+        <w:t>Open the ObfuscateCloud properties page and enter the signing password.</w:t>
+      </w:r>
+    </w:p>
+    <w:p>
+      <w:r>
+        <w:t>Build the ObfuscateCloud project.  Check that it built successfully.  Look for the text “Completed in xx.xx seconds.”.</w:t>
+      </w:r>
+    </w:p>
+    <w:p>
+      <w:r>
+        <w:t>Switch to Debug solution configuration</w:t>
+      </w:r>
+    </w:p>
+    <w:p>
+      <w:r>
         <w:t xml:space="preserve">Build </w:t>
       </w:r>
-      <w:proofErr w:type="spellStart"/>
-      <w:r>
-        <w:t>CloudApiPublic</w:t>
-      </w:r>
-      <w:proofErr w:type="spellEnd"/>
+      <w:r>
+        <w:t>Sample-Live-Sync</w:t>
+      </w:r>
       <w:r>
         <w:t xml:space="preserve"> project, check for build success</w:t>
       </w:r>
+    </w:p>
+    <w:p>
+      <w:r>
+        <w:t>Switch to ReleaseSampleAppOnly solution configuration</w:t>
+      </w:r>
+    </w:p>
+    <w:p>
+      <w:r>
+        <w:t>Check the Sample-Live-Sync project references and make sure that the Cloud.dll reference is “specific version”, and that it is the correct version.</w:t>
+      </w:r>
+    </w:p>
+    <w:p>
+      <w:r>
+        <w:t xml:space="preserve">Build </w:t>
+      </w:r>
+      <w:r>
+        <w:t>Sample-Live-Sync</w:t>
+      </w:r>
+      <w:r>
+        <w:t xml:space="preserve"> project, check for build success</w:t>
+      </w:r>
+    </w:p>
+    <w:p>
+      <w:r>
+        <w:t>Make sure that no Explorer or command window is open to any folder below c:\</w:t>
+      </w:r>
+      <w:r>
+        <w:t>Cloud\CloudSDK-Windows\</w:t>
+      </w:r>
+      <w:r>
+        <w:t>CloudSetupSdkSyncSample</w:t>
+      </w:r>
       <w:r>
         <w:t>.</w:t>
       </w:r>
     </w:p>
     <w:p>
       <w:r>
-        <w:t xml:space="preserve">Open the </w:t>
-      </w:r>
-      <w:proofErr w:type="spellStart"/>
-      <w:r>
-        <w:t>ObfuscateCloud</w:t>
-      </w:r>
-      <w:proofErr w:type="spellEnd"/>
-      <w:r>
-        <w:t xml:space="preserve"> properties page and enter the signing password.</w:t>
-      </w:r>
-    </w:p>
-    <w:p>
-      <w:r>
-        <w:t xml:space="preserve">Build the </w:t>
-      </w:r>
-      <w:proofErr w:type="spellStart"/>
-      <w:r>
-        <w:t>ObfuscateCloud</w:t>
-      </w:r>
-      <w:proofErr w:type="spellEnd"/>
-      <w:r>
-        <w:t xml:space="preserve"> project.  Check that it built successfully.  Look for the text “Completed in </w:t>
-      </w:r>
-      <w:proofErr w:type="spellStart"/>
-      <w:r>
-        <w:t>xx.xx</w:t>
-      </w:r>
-      <w:proofErr w:type="spellEnd"/>
-      <w:r>
-        <w:t xml:space="preserve"> seconds.</w:t>
-      </w:r>
-      <w:proofErr w:type="gramStart"/>
-      <w:r>
-        <w:t>”.</w:t>
-      </w:r>
-      <w:proofErr w:type="gramEnd"/>
-    </w:p>
-    <w:p>
-      <w:r>
-        <w:t xml:space="preserve">Switch to </w:t>
-      </w:r>
-      <w:proofErr w:type="gramStart"/>
-      <w:r>
-        <w:t>Debug</w:t>
-      </w:r>
-      <w:proofErr w:type="gramEnd"/>
-      <w:r>
-        <w:t xml:space="preserve"> solution configuration</w:t>
-      </w:r>
-    </w:p>
-    <w:p>
-      <w:r>
-        <w:t xml:space="preserve">Build </w:t>
-      </w:r>
-      <w:r>
-        <w:t>Sample-Live-Sync</w:t>
-      </w:r>
-      <w:r>
-        <w:t xml:space="preserve"> project, check for build success</w:t>
-      </w:r>
-    </w:p>
-    <w:p>
-      <w:r>
-        <w:t xml:space="preserve">Switch to </w:t>
-      </w:r>
-      <w:proofErr w:type="spellStart"/>
-      <w:r>
-        <w:t>ReleaseSampleAppOnly</w:t>
-      </w:r>
-      <w:proofErr w:type="spellEnd"/>
-      <w:r>
-        <w:t xml:space="preserve"> solution configuration</w:t>
-      </w:r>
-    </w:p>
-    <w:p>
-      <w:r>
-        <w:t>Check the Sample-Live-Sync project references and make sure that the Cloud.dll reference is “specific version”, and that it is the correct version.</w:t>
-      </w:r>
-    </w:p>
-    <w:p>
-      <w:r>
-        <w:t xml:space="preserve">Build </w:t>
-      </w:r>
-      <w:r>
-        <w:t>Sample-Live-Sync</w:t>
-      </w:r>
-      <w:r>
-        <w:t xml:space="preserve"> project, check for build success</w:t>
-      </w:r>
-    </w:p>
-    <w:p>
-      <w:r>
-        <w:t>Make sure that no Explorer or command window is open to any folder below c:\</w:t>
-      </w:r>
-      <w:r>
-        <w:t>Cloud\CloudSDK-Windows\</w:t>
-      </w:r>
-      <w:r>
-        <w:t>CloudSetupSdkSyncSample</w:t>
-      </w:r>
-      <w:r>
-        <w:t>.</w:t>
-      </w:r>
-    </w:p>
-    <w:p>
-      <w:r>
-        <w:t xml:space="preserve">Build </w:t>
-      </w:r>
-      <w:proofErr w:type="spellStart"/>
-      <w:r>
-        <w:t>CloudSetupSdkSyncSample</w:t>
-      </w:r>
-      <w:proofErr w:type="spellEnd"/>
-      <w:r>
-        <w:t xml:space="preserve"> project and check for build success.</w:t>
+        <w:t>Build CloudSetupSdkSyncSample project and check for build success.</w:t>
       </w:r>
     </w:p>
     <w:p>
@@ -1198,15 +802,7 @@
         <w:t>C</w:t>
       </w:r>
       <w:r>
-        <w:t xml:space="preserve">hange the </w:t>
-      </w:r>
-      <w:proofErr w:type="spellStart"/>
-      <w:r>
-        <w:t>OriginalFilename</w:t>
-      </w:r>
-      <w:proofErr w:type="spellEnd"/>
-      <w:r>
-        <w:t xml:space="preserve"> field to an empty string in </w:t>
+        <w:t xml:space="preserve">hange the OriginalFilename field to an empty string in </w:t>
       </w:r>
       <w:r>
         <w:t>and compile the script.</w:t>
@@ -1242,13 +838,8 @@
           <w:numId w:val="7"/>
         </w:numPr>
       </w:pPr>
-      <w:proofErr w:type="spellStart"/>
-      <w:r>
-        <w:t>signtool</w:t>
-      </w:r>
-      <w:proofErr w:type="spellEnd"/>
-      <w:r>
-        <w:t xml:space="preserve"> remove /c CloudSdkSetup.exe</w:t>
+      <w:r>
+        <w:t>signtool remove /c CloudSdkSetup.exe</w:t>
       </w:r>
     </w:p>
     <w:p>
@@ -1259,13 +850,8 @@
           <w:numId w:val="7"/>
         </w:numPr>
       </w:pPr>
-      <w:proofErr w:type="spellStart"/>
-      <w:r>
-        <w:t>signtool</w:t>
-      </w:r>
-      <w:proofErr w:type="spellEnd"/>
-      <w:r>
-        <w:t xml:space="preserve"> sign /f C:\CertBackup\CloudSigning\CloudPlatformCodeSigning.pfx /p &lt;password&gt; CloudSdkSetup.exe</w:t>
+      <w:r>
+        <w:t>signtool sign /f C:\CertBackup\CloudSigning\CloudPlatformCodeSigning.pfx /p &lt;password&gt; CloudSdkSetup.exe</w:t>
       </w:r>
     </w:p>
     <w:p>
@@ -1276,36 +862,19 @@
           <w:numId w:val="7"/>
         </w:numPr>
       </w:pPr>
-      <w:proofErr w:type="spellStart"/>
-      <w:proofErr w:type="gramStart"/>
-      <w:r>
-        <w:t>cls</w:t>
-      </w:r>
-      <w:proofErr w:type="spellEnd"/>
-      <w:proofErr w:type="gramEnd"/>
-      <w:r>
-        <w:t xml:space="preserve"> to clear the screen.</w:t>
-      </w:r>
-    </w:p>
-    <w:p>
-      <w:r>
-        <w:t>Zip CloudSdkSetup.exe into a zip file with the naming convention CloudSDK-v0.1.2&gt;.zip where the “0.1.2” is the “</w:t>
-      </w:r>
-      <w:proofErr w:type="spellStart"/>
-      <w:r>
-        <w:t>version.release.build</w:t>
-      </w:r>
-      <w:proofErr w:type="spellEnd"/>
-      <w:r>
-        <w:t>”.  The build should be incremented at each release.  The others are incremented by management decision.</w:t>
+      <w:r>
+        <w:t>cls to clear the screen.</w:t>
+      </w:r>
+    </w:p>
+    <w:p>
+      <w:r>
+        <w:t>Zip CloudSdkSetup.exe into a zip file with the naming convention CloudSDK-v0.1.2&gt;.zip where the “0.1.2” is the “version.release.build”.  The build should be incremented at each release.  The others are incremented by management decision.</w:t>
       </w:r>
     </w:p>
     <w:p>
       <w:r>
         <w:t>The zip file is the completed release.</w:t>
       </w:r>
-      <w:bookmarkStart w:id="1" w:name="_GoBack"/>
-      <w:bookmarkEnd w:id="1"/>
     </w:p>
     <w:p>
       <w:pPr>
@@ -1346,21 +915,7 @@
         <w:rPr>
           <w:color w:val="FF0000"/>
         </w:rPr>
-        <w:t xml:space="preserve">files to the </w:t>
-      </w:r>
-      <w:proofErr w:type="spellStart"/>
-      <w:r>
-        <w:rPr>
-          <w:color w:val="FF0000"/>
-        </w:rPr>
-        <w:t>ArchivedCloudSdkReleases</w:t>
-      </w:r>
-      <w:proofErr w:type="spellEnd"/>
-      <w:r>
-        <w:rPr>
-          <w:color w:val="FF0000"/>
-        </w:rPr>
-        <w:t xml:space="preserve"> folder:</w:t>
+        <w:t>files to the ArchivedCloudSdkReleases folder:</w:t>
       </w:r>
     </w:p>
     <w:p>
@@ -1492,23 +1047,7 @@
         </w:numPr>
       </w:pPr>
       <w:r>
-        <w:t>Then use search in win-client (or an automated tool) to gather the current .</w:t>
-      </w:r>
-      <w:proofErr w:type="spellStart"/>
-      <w:r>
-        <w:t>pdb</w:t>
-      </w:r>
-      <w:proofErr w:type="spellEnd"/>
-      <w:r>
-        <w:t xml:space="preserve"> files and move them into the </w:t>
-      </w:r>
-      <w:proofErr w:type="spellStart"/>
-      <w:r>
-        <w:t>ArchivedCloudSdkReleases</w:t>
-      </w:r>
-      <w:proofErr w:type="spellEnd"/>
-      <w:r>
-        <w:t xml:space="preserve"> as well</w:t>
+        <w:t>Then use search in win-client (or an automated tool) to gather the current .pdb files and move them into the ArchivedCloudSdkReleases as well</w:t>
       </w:r>
       <w:r>
         <w:t xml:space="preserve"> in a “PDBs” directory</w:t>
@@ -1564,31 +1103,7 @@
     </w:p>
     <w:p>
       <w:r>
-        <w:t>Delete the .</w:t>
-      </w:r>
-      <w:proofErr w:type="spellStart"/>
-      <w:r>
-        <w:t>pfx</w:t>
-      </w:r>
-      <w:proofErr w:type="spellEnd"/>
-      <w:r>
-        <w:t xml:space="preserve"> files copied to the </w:t>
-      </w:r>
-      <w:proofErr w:type="spellStart"/>
-      <w:r>
-        <w:t>CloudApiPublic</w:t>
-      </w:r>
-      <w:proofErr w:type="spellEnd"/>
-      <w:r>
-        <w:t xml:space="preserve"> and </w:t>
-      </w:r>
-      <w:proofErr w:type="spellStart"/>
-      <w:r>
-        <w:t>CloudSetupSdkSyuncSampleSupport</w:t>
-      </w:r>
-      <w:proofErr w:type="spellEnd"/>
-      <w:r>
-        <w:t xml:space="preserve"> projects where you changed the settings.</w:t>
+        <w:t>Delete the .pfx files copied to the CloudApiPublic and CloudSetupSdkSyuncSampleSupport projects where you changed the settings.</w:t>
       </w:r>
     </w:p>
     <w:p>
@@ -1602,14 +1117,12 @@
       <w:r>
         <w:t>To do this: “Rebuild” (OK in this case) the project “</w:t>
       </w:r>
-      <w:proofErr w:type="spellStart"/>
-      <w:ins w:id="2" w:author="Robert Stevens" w:date="2013-03-07T07:06:00Z">
+      <w:ins w:id="1" w:author="Robert Stevens" w:date="2013-03-07T07:06:00Z">
         <w:r>
           <w:t>ZDeleteLicenseFilesOnly</w:t>
         </w:r>
       </w:ins>
-      <w:proofErr w:type="spellEnd"/>
-      <w:del w:id="3" w:author="mine" w:date="2013-03-07T07:06:00Z">
+      <w:del w:id="2" w:author="mine" w:date="2013-03-07T07:06:00Z">
         <w:r>
           <w:delText>ZDeleteLicenseFilesOnly</w:delText>
         </w:r>
@@ -1620,15 +1133,7 @@
     </w:p>
     <w:p>
       <w:r>
-        <w:t xml:space="preserve">Open the </w:t>
-      </w:r>
-      <w:proofErr w:type="spellStart"/>
-      <w:r>
-        <w:t>ObfuscateCloud</w:t>
-      </w:r>
-      <w:proofErr w:type="spellEnd"/>
-      <w:r>
-        <w:t xml:space="preserve"> property page and clear the password field.  Save.</w:t>
+        <w:t>Open the ObfuscateCloud property page and clear the password field.  Save.</w:t>
       </w:r>
     </w:p>
     <w:p>
@@ -1638,36 +1143,13 @@
     </w:p>
     <w:p>
       <w:r>
-        <w:t>Push the release branch to remote. DO NOT CHECK-IN SIGNING FILES* TO GITHUB!!!!!! Including .</w:t>
-      </w:r>
-      <w:proofErr w:type="spellStart"/>
-      <w:r>
-        <w:t>pfx</w:t>
-      </w:r>
-      <w:proofErr w:type="spellEnd"/>
-      <w:r>
-        <w:t xml:space="preserve"> files copied to the projects where you changed the settings.  These should be ignored by </w:t>
-      </w:r>
-      <w:proofErr w:type="spellStart"/>
-      <w:r>
-        <w:t>gitignore</w:t>
-      </w:r>
-      <w:proofErr w:type="spellEnd"/>
-      <w:r>
-        <w:t>, but remove them anyway.</w:t>
+        <w:t>Push the release branch to remote. DO NOT CHECK-IN SIGNING FILES* TO GITHUB!!!!!! Including .pfx files copied to the projects where you changed the settings.  These should be ignored by gitignore, but remove them anyway.</w:t>
       </w:r>
     </w:p>
     <w:p>
       <w:r>
         <w:tab/>
-      </w:r>
-      <w:proofErr w:type="gramStart"/>
-      <w:r>
-        <w:t>*  By</w:t>
-      </w:r>
-      <w:proofErr w:type="gramEnd"/>
-      <w:r>
-        <w:t xml:space="preserve"> SIGNING FILES I do not mean the changes to the projects to turn on signing, but instead the certificates or keys</w:t>
+        <w:t>*  By SIGNING FILES I do not mean the changes to the projects to turn on signing, but instead the certificates or keys</w:t>
       </w:r>
     </w:p>
     <w:p>
@@ -1677,6 +1159,11 @@
       <w:r>
         <w:t>commit</w:t>
       </w:r>
+      <w:r>
+        <w:t xml:space="preserve"> to the</w:t>
+      </w:r>
+      <w:bookmarkStart w:id="3" w:name="_GoBack"/>
+      <w:bookmarkEnd w:id="3"/>
       <w:r>
         <w:t xml:space="preserve"> yyyymmddRelease0.2.8 branch</w:t>
       </w:r>
@@ -1751,19 +1238,11 @@
           <w:rFonts w:eastAsia="Times New Roman" w:cs="Courier New"/>
         </w:rPr>
       </w:pPr>
-      <w:proofErr w:type="spellStart"/>
       <w:r>
         <w:rPr>
           <w:rFonts w:eastAsia="Times New Roman" w:cs="Courier New"/>
         </w:rPr>
-        <w:t>git</w:t>
-      </w:r>
-      <w:proofErr w:type="spellEnd"/>
-      <w:r>
-        <w:rPr>
-          <w:rFonts w:eastAsia="Times New Roman" w:cs="Courier New"/>
-        </w:rPr>
-        <w:t xml:space="preserve"> tag -d 12345</w:t>
+        <w:t>git tag -d 12345</w:t>
       </w:r>
     </w:p>
     <w:p>
@@ -1796,19 +1275,11 @@
           <w:rFonts w:eastAsia="Times New Roman" w:cs="Courier New"/>
         </w:rPr>
       </w:pPr>
-      <w:proofErr w:type="spellStart"/>
       <w:r>
         <w:rPr>
           <w:rFonts w:eastAsia="Times New Roman" w:cs="Courier New"/>
         </w:rPr>
-        <w:t>git</w:t>
-      </w:r>
-      <w:proofErr w:type="spellEnd"/>
-      <w:r>
-        <w:rPr>
-          <w:rFonts w:eastAsia="Times New Roman" w:cs="Courier New"/>
-        </w:rPr>
-        <w:t xml:space="preserve"> push origin :refs/tags/12345</w:t>
+        <w:t>git push origin :refs/tags/12345</w:t>
       </w:r>
     </w:p>
     <w:p>
@@ -1878,19 +1349,11 @@
           <w:rFonts w:eastAsia="Times New Roman" w:cs="Courier New"/>
         </w:rPr>
       </w:pPr>
-      <w:proofErr w:type="spellStart"/>
       <w:r>
         <w:rPr>
           <w:rFonts w:eastAsia="Times New Roman" w:cs="Courier New"/>
         </w:rPr>
-        <w:t>git</w:t>
-      </w:r>
-      <w:proofErr w:type="spellEnd"/>
-      <w:r>
-        <w:rPr>
-          <w:rFonts w:eastAsia="Times New Roman" w:cs="Courier New"/>
-        </w:rPr>
-        <w:t xml:space="preserve"> tag 12345</w:t>
+        <w:t>git tag 12345</w:t>
       </w:r>
     </w:p>
     <w:p>
@@ -1923,19 +1386,11 @@
           <w:rFonts w:eastAsia="Times New Roman" w:cs="Courier New"/>
         </w:rPr>
       </w:pPr>
-      <w:proofErr w:type="spellStart"/>
       <w:r>
         <w:rPr>
           <w:rFonts w:eastAsia="Times New Roman" w:cs="Courier New"/>
         </w:rPr>
-        <w:t>git</w:t>
-      </w:r>
-      <w:proofErr w:type="spellEnd"/>
-      <w:r>
-        <w:rPr>
-          <w:rFonts w:eastAsia="Times New Roman" w:cs="Courier New"/>
-        </w:rPr>
-        <w:t xml:space="preserve"> push –tags</w:t>
+        <w:t>git push –tags</w:t>
       </w:r>
     </w:p>
     <w:p>
@@ -1978,13 +1433,8 @@
         </w:numPr>
         <w:spacing w:after="0" w:line="240" w:lineRule="auto"/>
       </w:pPr>
-      <w:proofErr w:type="spellStart"/>
-      <w:r>
-        <w:t>git</w:t>
-      </w:r>
-      <w:proofErr w:type="spellEnd"/>
-      <w:r>
-        <w:t xml:space="preserve"> checkout master</w:t>
+      <w:r>
+        <w:t>git checkout master</w:t>
       </w:r>
     </w:p>
     <w:p>
@@ -1996,29 +1446,14 @@
         </w:numPr>
         <w:spacing w:after="0" w:line="240" w:lineRule="auto"/>
       </w:pPr>
-      <w:proofErr w:type="spellStart"/>
-      <w:proofErr w:type="gramStart"/>
-      <w:r>
-        <w:t>git</w:t>
-      </w:r>
-      <w:proofErr w:type="spellEnd"/>
-      <w:proofErr w:type="gramEnd"/>
-      <w:r>
-        <w:t xml:space="preserve"> merge --no-commit </w:t>
+      <w:r>
+        <w:t xml:space="preserve">git merge --no-commit </w:t>
       </w:r>
       <w:r>
         <w:t xml:space="preserve">   </w:t>
       </w:r>
       <w:r>
-        <w:t>&lt;</w:t>
-      </w:r>
-      <w:proofErr w:type="spellStart"/>
-      <w:r>
-        <w:t>BranchName</w:t>
-      </w:r>
-      <w:proofErr w:type="spellEnd"/>
-      <w:r>
-        <w:t>&gt;.</w:t>
+        <w:t>&lt;BranchName&gt;.</w:t>
       </w:r>
     </w:p>
     <w:p>
@@ -2036,15 +1471,7 @@
         </w:rPr>
       </w:pPr>
       <w:r>
-        <w:t xml:space="preserve">Use GIT Extensions to selectively merge modules.  The </w:t>
-      </w:r>
-      <w:proofErr w:type="spellStart"/>
-      <w:r>
-        <w:t>CloudSetupSdkSyncSample.isl</w:t>
-      </w:r>
-      <w:proofErr w:type="spellEnd"/>
-      <w:r>
-        <w:t xml:space="preserve"> file must be manually merged to remove the signing changes, but leave the version number change.</w:t>
+        <w:t>Use GIT Extensions to selectively merge modules.  The CloudSetupSdkSyncSample.isl file must be manually merged to remove the signing changes, but leave the version number change.</w:t>
       </w:r>
     </w:p>
     <w:p>
@@ -2061,13 +1488,8 @@
           <w:szCs w:val="20"/>
         </w:rPr>
       </w:pPr>
-      <w:proofErr w:type="spellStart"/>
-      <w:r>
-        <w:t>git</w:t>
-      </w:r>
-      <w:proofErr w:type="spellEnd"/>
-      <w:r>
-        <w:t xml:space="preserve"> push</w:t>
+      <w:r>
+        <w:t>git push</w:t>
       </w:r>
     </w:p>
     <w:p/>
@@ -4714,6 +4136,14 @@
 </file>
 
 <file path=customXml/itemProps1.xml><?xml version="1.0" encoding="utf-8"?>
+<ds:datastoreItem xmlns:ds="http://schemas.openxmlformats.org/officeDocument/2006/customXml" ds:itemID="{42768C3C-0A91-408D-BB7A-003EBE290998}">
+  <ds:schemaRefs>
+    <ds:schemaRef ds:uri="http://schemas.openxmlformats.org/officeDocument/2006/bibliography"/>
+  </ds:schemaRefs>
+</ds:datastoreItem>
+</file>
+
+<file path=customXml/itemProps2.xml><?xml version="1.0" encoding="utf-8"?>
 <ds:datastoreItem xmlns:ds="http://schemas.openxmlformats.org/officeDocument/2006/customXml" ds:itemID="{28CDB37D-8246-43BB-BAD9-41F70643CA42}">
   <ds:schemaRefs>
     <ds:schemaRef ds:uri="http://schemas.openxmlformats.org/officeDocument/2006/bibliography"/>
@@ -4721,16 +4151,8 @@
 </ds:datastoreItem>
 </file>
 
-<file path=customXml/itemProps2.xml><?xml version="1.0" encoding="utf-8"?>
-<ds:datastoreItem xmlns:ds="http://schemas.openxmlformats.org/officeDocument/2006/customXml" ds:itemID="{42768C3C-0A91-408D-BB7A-003EBE290998}">
-  <ds:schemaRefs>
-    <ds:schemaRef ds:uri="http://schemas.openxmlformats.org/officeDocument/2006/bibliography"/>
-  </ds:schemaRefs>
-</ds:datastoreItem>
-</file>
-
 <file path=customXml/itemProps3.xml><?xml version="1.0" encoding="utf-8"?>
-<ds:datastoreItem xmlns:ds="http://schemas.openxmlformats.org/officeDocument/2006/customXml" ds:itemID="{1BAF61E4-C72F-4665-A98F-541EBE2824CD}">
+<ds:datastoreItem xmlns:ds="http://schemas.openxmlformats.org/officeDocument/2006/customXml" ds:itemID="{28712C53-4230-4749-A8E9-5C237387D3B9}">
   <ds:schemaRefs>
     <ds:schemaRef ds:uri="http://schemas.openxmlformats.org/officeDocument/2006/bibliography"/>
   </ds:schemaRefs>
@@ -4738,6 +4160,14 @@
 </file>
 
 <file path=customXml/itemProps4.xml><?xml version="1.0" encoding="utf-8"?>
+<ds:datastoreItem xmlns:ds="http://schemas.openxmlformats.org/officeDocument/2006/customXml" ds:itemID="{12CF46F4-DEB9-4127-82B9-D4CDAB7BC0E8}">
+  <ds:schemaRefs>
+    <ds:schemaRef ds:uri="http://schemas.openxmlformats.org/officeDocument/2006/bibliography"/>
+  </ds:schemaRefs>
+</ds:datastoreItem>
+</file>
+
+<file path=customXml/itemProps5.xml><?xml version="1.0" encoding="utf-8"?>
 <ds:datastoreItem xmlns:ds="http://schemas.openxmlformats.org/officeDocument/2006/customXml" ds:itemID="{9226C392-6B5F-4030-989D-A990A363AED2}">
   <ds:schemaRefs>
     <ds:schemaRef ds:uri="http://schemas.openxmlformats.org/officeDocument/2006/bibliography"/>
@@ -4745,16 +4175,8 @@
 </ds:datastoreItem>
 </file>
 
-<file path=customXml/itemProps5.xml><?xml version="1.0" encoding="utf-8"?>
-<ds:datastoreItem xmlns:ds="http://schemas.openxmlformats.org/officeDocument/2006/customXml" ds:itemID="{12CF46F4-DEB9-4127-82B9-D4CDAB7BC0E8}">
-  <ds:schemaRefs>
-    <ds:schemaRef ds:uri="http://schemas.openxmlformats.org/officeDocument/2006/bibliography"/>
-  </ds:schemaRefs>
-</ds:datastoreItem>
-</file>
-
 <file path=customXml/itemProps6.xml><?xml version="1.0" encoding="utf-8"?>
-<ds:datastoreItem xmlns:ds="http://schemas.openxmlformats.org/officeDocument/2006/customXml" ds:itemID="{28712C53-4230-4749-A8E9-5C237387D3B9}">
+<ds:datastoreItem xmlns:ds="http://schemas.openxmlformats.org/officeDocument/2006/customXml" ds:itemID="{3E6EC8B0-DE53-46AA-B005-745C4C894FC8}">
   <ds:schemaRefs>
     <ds:schemaRef ds:uri="http://schemas.openxmlformats.org/officeDocument/2006/bibliography"/>
   </ds:schemaRefs>
@@ -4762,7 +4184,7 @@
 </file>
 
 <file path=customXml/itemProps7.xml><?xml version="1.0" encoding="utf-8"?>
-<ds:datastoreItem xmlns:ds="http://schemas.openxmlformats.org/officeDocument/2006/customXml" ds:itemID="{A2AD7F2C-CF20-4B2B-B74D-C7604D18A777}">
+<ds:datastoreItem xmlns:ds="http://schemas.openxmlformats.org/officeDocument/2006/customXml" ds:itemID="{2F99BAB0-04B2-44C3-B4FB-0B44952F86F4}">
   <ds:schemaRefs>
     <ds:schemaRef ds:uri="http://schemas.openxmlformats.org/officeDocument/2006/bibliography"/>
   </ds:schemaRefs>
@@ -4770,7 +4192,7 @@
 </file>
 
 <file path=customXml/itemProps8.xml><?xml version="1.0" encoding="utf-8"?>
-<ds:datastoreItem xmlns:ds="http://schemas.openxmlformats.org/officeDocument/2006/customXml" ds:itemID="{11951A08-B469-4C62-9DE6-17E98119A7C8}">
+<ds:datastoreItem xmlns:ds="http://schemas.openxmlformats.org/officeDocument/2006/customXml" ds:itemID="{931FD04E-1988-4405-86F0-F176B820934F}">
   <ds:schemaRefs>
     <ds:schemaRef ds:uri="http://schemas.openxmlformats.org/officeDocument/2006/bibliography"/>
   </ds:schemaRefs>
@@ -4778,7 +4200,7 @@
 </file>
 
 <file path=customXml/itemProps9.xml><?xml version="1.0" encoding="utf-8"?>
-<ds:datastoreItem xmlns:ds="http://schemas.openxmlformats.org/officeDocument/2006/customXml" ds:itemID="{3E6EC8B0-DE53-46AA-B005-745C4C894FC8}">
+<ds:datastoreItem xmlns:ds="http://schemas.openxmlformats.org/officeDocument/2006/customXml" ds:itemID="{193C06EB-181F-4CD0-A6C3-40A5F92550A9}">
   <ds:schemaRefs>
     <ds:schemaRef ds:uri="http://schemas.openxmlformats.org/officeDocument/2006/bibliography"/>
   </ds:schemaRefs>

</xml_diff>